<commit_message>
Actualizacion de Plan de GCS: Actualizacion del proposito, aplicabilidad, definiciones y politicas
</commit_message>
<xml_diff>
--- a/Documentos/PGCS.docx
+++ b/Documentos/PGCS.docx
@@ -264,16 +264,7 @@
               <w:b/>
               <w:color w:val="auto"/>
             </w:rPr>
-            <w:t>Conteni</w:t>
-          </w:r>
-          <w:bookmarkStart w:id="1" w:name="_GoBack"/>
-          <w:bookmarkEnd w:id="1"/>
-          <w:r>
-            <w:rPr>
-              <w:b/>
-              <w:color w:val="auto"/>
-            </w:rPr>
-            <w:t>do</w:t>
+            <w:t>Contenido</w:t>
           </w:r>
         </w:p>
         <w:p>
@@ -1409,37 +1400,6 @@
     </w:p>
     <w:p>
       <w:pPr>
-        <w:jc w:val="right"/>
-        <w:rPr>
-          <w:rFonts w:ascii="Arial" w:eastAsia="Arial" w:hAnsi="Arial" w:cs="Arial"/>
-          <w:b/>
-          <w:sz w:val="36"/>
-        </w:rPr>
-      </w:pPr>
-    </w:p>
-    <w:p>
-      <w:pPr>
-        <w:jc w:val="right"/>
-        <w:rPr>
-          <w:rFonts w:ascii="Arial" w:eastAsia="Arial" w:hAnsi="Arial" w:cs="Arial"/>
-          <w:b/>
-          <w:sz w:val="36"/>
-        </w:rPr>
-      </w:pPr>
-    </w:p>
-    <w:p>
-      <w:pPr>
-        <w:jc w:val="right"/>
-        <w:rPr>
-          <w:rFonts w:ascii="Arial" w:eastAsia="Arial" w:hAnsi="Arial" w:cs="Arial"/>
-          <w:b/>
-          <w:sz w:val="36"/>
-        </w:rPr>
-      </w:pPr>
-    </w:p>
-    <w:p>
-      <w:pPr>
-        <w:jc w:val="right"/>
         <w:rPr>
           <w:rFonts w:ascii="Arial" w:eastAsia="Arial" w:hAnsi="Arial" w:cs="Arial"/>
           <w:b/>
@@ -1491,6 +1451,7 @@
                 <w:b/>
                 <w:color w:val="FFFFFF" w:themeColor="background1"/>
               </w:rPr>
+              <w:lastRenderedPageBreak/>
               <w:t>Control de versiones</w:t>
             </w:r>
           </w:p>
@@ -1893,7 +1854,7 @@
           <w:rFonts w:ascii="Times New Roman" w:hAnsi="Times New Roman" w:cs="Times New Roman"/>
         </w:rPr>
       </w:pPr>
-      <w:bookmarkStart w:id="2" w:name="_Toc428828733"/>
+      <w:bookmarkStart w:id="1" w:name="_Toc428828733"/>
       <w:r>
         <w:rPr>
           <w:rFonts w:ascii="Times New Roman" w:hAnsi="Times New Roman" w:cs="Times New Roman"/>
@@ -1906,7 +1867,7 @@
         </w:rPr>
         <w:t>troducción</w:t>
       </w:r>
-      <w:bookmarkEnd w:id="2"/>
+      <w:bookmarkEnd w:id="1"/>
     </w:p>
     <w:p>
       <w:pPr>
@@ -1919,14 +1880,14 @@
           <w:rFonts w:ascii="Times New Roman" w:hAnsi="Times New Roman" w:cs="Times New Roman"/>
         </w:rPr>
       </w:pPr>
-      <w:bookmarkStart w:id="3" w:name="_Toc428828734"/>
+      <w:bookmarkStart w:id="2" w:name="_Toc428828734"/>
       <w:r>
         <w:rPr>
           <w:rFonts w:ascii="Times New Roman" w:hAnsi="Times New Roman" w:cs="Times New Roman"/>
         </w:rPr>
         <w:t>Situación de la empresa</w:t>
       </w:r>
-      <w:bookmarkEnd w:id="3"/>
+      <w:bookmarkEnd w:id="2"/>
     </w:p>
     <w:p>
       <w:pPr>
@@ -1939,14 +1900,32 @@
           <w:rFonts w:ascii="Times New Roman" w:hAnsi="Times New Roman" w:cs="Times New Roman"/>
         </w:rPr>
       </w:pPr>
-      <w:bookmarkStart w:id="4" w:name="_Toc428828735"/>
+      <w:bookmarkStart w:id="3" w:name="_Toc428828735"/>
       <w:r>
         <w:rPr>
           <w:rFonts w:ascii="Times New Roman" w:hAnsi="Times New Roman" w:cs="Times New Roman"/>
         </w:rPr>
         <w:t>Propósito</w:t>
       </w:r>
-      <w:bookmarkEnd w:id="4"/>
+      <w:bookmarkEnd w:id="3"/>
+    </w:p>
+    <w:p>
+      <w:pPr>
+        <w:jc w:val="both"/>
+        <w:rPr>
+          <w:rFonts w:ascii="Times New Roman" w:hAnsi="Times New Roman" w:cs="Times New Roman"/>
+          <w:sz w:val="24"/>
+          <w:szCs w:val="24"/>
+        </w:rPr>
+      </w:pPr>
+      <w:r>
+        <w:rPr>
+          <w:rFonts w:ascii="Times New Roman" w:hAnsi="Times New Roman" w:cs="Times New Roman"/>
+          <w:sz w:val="24"/>
+          <w:szCs w:val="24"/>
+        </w:rPr>
+        <w:t>El propósito de este plan es  identificar y controlar los cambios realizados en los proyectos de software. Así como asegurar la integridad y disponibilidad de los proyectos en su versión más estable.</w:t>
+      </w:r>
     </w:p>
     <w:p>
       <w:pPr>
@@ -1959,14 +1938,40 @@
           <w:rFonts w:ascii="Times New Roman" w:hAnsi="Times New Roman" w:cs="Times New Roman"/>
         </w:rPr>
       </w:pPr>
-      <w:bookmarkStart w:id="5" w:name="_Toc428828736"/>
+      <w:bookmarkStart w:id="4" w:name="_Toc428828736"/>
       <w:r>
         <w:rPr>
           <w:rFonts w:ascii="Times New Roman" w:hAnsi="Times New Roman" w:cs="Times New Roman"/>
         </w:rPr>
         <w:t>Aplicabilidad</w:t>
       </w:r>
-      <w:bookmarkEnd w:id="5"/>
+      <w:bookmarkEnd w:id="4"/>
+    </w:p>
+    <w:p>
+      <w:pPr>
+        <w:jc w:val="both"/>
+        <w:rPr>
+          <w:rFonts w:ascii="Times New Roman" w:hAnsi="Times New Roman" w:cs="Times New Roman"/>
+          <w:sz w:val="24"/>
+          <w:szCs w:val="24"/>
+        </w:rPr>
+      </w:pPr>
+      <w:r>
+        <w:rPr>
+          <w:rFonts w:ascii="Times New Roman" w:hAnsi="Times New Roman" w:cs="Times New Roman"/>
+          <w:sz w:val="24"/>
+          <w:szCs w:val="24"/>
+        </w:rPr>
+        <w:t xml:space="preserve">La aplicación de este plan  está orientado a todos los proyectos de </w:t>
+      </w:r>
+      <w:r>
+        <w:rPr>
+          <w:rFonts w:ascii="Times New Roman" w:hAnsi="Times New Roman" w:cs="Times New Roman"/>
+          <w:sz w:val="24"/>
+          <w:szCs w:val="24"/>
+        </w:rPr>
+        <w:t>gestión de la configuración de la consultora.</w:t>
+      </w:r>
     </w:p>
     <w:p>
       <w:pPr>
@@ -1979,14 +1984,130 @@
           <w:rFonts w:ascii="Times New Roman" w:hAnsi="Times New Roman" w:cs="Times New Roman"/>
         </w:rPr>
       </w:pPr>
-      <w:bookmarkStart w:id="6" w:name="_Toc428828737"/>
+      <w:bookmarkStart w:id="5" w:name="_Toc428828737"/>
       <w:r>
         <w:rPr>
           <w:rFonts w:ascii="Times New Roman" w:hAnsi="Times New Roman" w:cs="Times New Roman"/>
         </w:rPr>
         <w:t>Definiciones</w:t>
       </w:r>
-      <w:bookmarkEnd w:id="6"/>
+      <w:bookmarkEnd w:id="5"/>
+    </w:p>
+    <w:p>
+      <w:pPr>
+        <w:pStyle w:val="Prrafodelista"/>
+        <w:numPr>
+          <w:ilvl w:val="0"/>
+          <w:numId w:val="5"/>
+        </w:numPr>
+        <w:autoSpaceDE w:val="0"/>
+        <w:autoSpaceDN w:val="0"/>
+        <w:adjustRightInd w:val="0"/>
+        <w:spacing w:after="0" w:line="240" w:lineRule="auto"/>
+        <w:jc w:val="both"/>
+        <w:rPr>
+          <w:rFonts w:ascii="Times New Roman" w:hAnsi="Times New Roman" w:cs="Times New Roman"/>
+          <w:sz w:val="24"/>
+          <w:szCs w:val="24"/>
+        </w:rPr>
+      </w:pPr>
+      <w:r>
+        <w:rPr>
+          <w:rFonts w:ascii="Times New Roman" w:hAnsi="Times New Roman" w:cs="Times New Roman"/>
+          <w:b/>
+          <w:sz w:val="24"/>
+          <w:szCs w:val="24"/>
+        </w:rPr>
+        <w:t>Disponibilidad</w:t>
+      </w:r>
+      <w:r>
+        <w:rPr>
+          <w:rFonts w:ascii="Times New Roman" w:hAnsi="Times New Roman" w:cs="Times New Roman"/>
+          <w:sz w:val="24"/>
+          <w:szCs w:val="24"/>
+        </w:rPr>
+        <w:t>: característica o propiedad de permanecer accesible y disponible para su uso cuando lo requiera una entidad autorizada.</w:t>
+      </w:r>
+    </w:p>
+    <w:p>
+      <w:pPr>
+        <w:pStyle w:val="Prrafodelista"/>
+        <w:numPr>
+          <w:ilvl w:val="0"/>
+          <w:numId w:val="5"/>
+        </w:numPr>
+        <w:jc w:val="both"/>
+        <w:rPr>
+          <w:rFonts w:ascii="Times New Roman" w:hAnsi="Times New Roman" w:cs="Times New Roman"/>
+          <w:sz w:val="24"/>
+          <w:szCs w:val="24"/>
+        </w:rPr>
+      </w:pPr>
+      <w:r>
+        <w:rPr>
+          <w:rFonts w:ascii="Times New Roman" w:hAnsi="Times New Roman" w:cs="Times New Roman"/>
+          <w:b/>
+          <w:sz w:val="24"/>
+          <w:szCs w:val="24"/>
+        </w:rPr>
+        <w:t>Integridad</w:t>
+      </w:r>
+      <w:r>
+        <w:rPr>
+          <w:rFonts w:ascii="Times New Roman" w:hAnsi="Times New Roman" w:cs="Times New Roman"/>
+          <w:sz w:val="24"/>
+          <w:szCs w:val="24"/>
+        </w:rPr>
+        <w:t>: Propiedad</w:t>
+      </w:r>
+      <w:r>
+        <w:rPr>
+          <w:rFonts w:ascii="Times New Roman" w:hAnsi="Times New Roman" w:cs="Times New Roman"/>
+          <w:sz w:val="24"/>
+          <w:szCs w:val="24"/>
+        </w:rPr>
+        <w:t>/característica de salvaguardar la exactitud y completitud de los activos</w:t>
+      </w:r>
+      <w:r>
+        <w:rPr>
+          <w:rFonts w:ascii="Times New Roman" w:hAnsi="Times New Roman" w:cs="Times New Roman"/>
+          <w:sz w:val="24"/>
+          <w:szCs w:val="24"/>
+        </w:rPr>
+        <w:t>.</w:t>
+      </w:r>
+    </w:p>
+    <w:p>
+      <w:pPr>
+        <w:pStyle w:val="Prrafodelista"/>
+        <w:numPr>
+          <w:ilvl w:val="0"/>
+          <w:numId w:val="5"/>
+        </w:numPr>
+        <w:jc w:val="both"/>
+        <w:rPr>
+          <w:rFonts w:ascii="Times New Roman" w:hAnsi="Times New Roman" w:cs="Times New Roman"/>
+          <w:sz w:val="24"/>
+          <w:szCs w:val="24"/>
+        </w:rPr>
+      </w:pPr>
+      <w:r>
+        <w:rPr>
+          <w:rFonts w:ascii="Times New Roman" w:hAnsi="Times New Roman" w:cs="Times New Roman"/>
+          <w:b/>
+          <w:sz w:val="24"/>
+          <w:szCs w:val="24"/>
+        </w:rPr>
+        <w:t>Política de seguridad</w:t>
+      </w:r>
+      <w:r>
+        <w:rPr>
+          <w:rFonts w:ascii="Times New Roman" w:hAnsi="Times New Roman" w:cs="Times New Roman"/>
+          <w:sz w:val="24"/>
+          <w:szCs w:val="24"/>
+        </w:rPr>
+        <w:t xml:space="preserve">: Documento que establece el compromiso de la Dirección y el enfoque de la organización en la gestión de la seguridad de la información. </w:t>
+      </w:r>
     </w:p>
     <w:p>
       <w:pPr>
@@ -1999,14 +2120,14 @@
           <w:rFonts w:ascii="Times New Roman" w:hAnsi="Times New Roman" w:cs="Times New Roman"/>
         </w:rPr>
       </w:pPr>
-      <w:bookmarkStart w:id="7" w:name="_Toc428828738"/>
+      <w:bookmarkStart w:id="6" w:name="_Toc428828738"/>
       <w:r>
         <w:rPr>
           <w:rFonts w:ascii="Times New Roman" w:hAnsi="Times New Roman" w:cs="Times New Roman"/>
         </w:rPr>
         <w:t>Gestión de la Configuración del software</w:t>
       </w:r>
-      <w:bookmarkEnd w:id="7"/>
+      <w:bookmarkEnd w:id="6"/>
     </w:p>
     <w:p>
       <w:pPr>
@@ -2019,14 +2140,14 @@
           <w:rFonts w:ascii="Times New Roman" w:hAnsi="Times New Roman" w:cs="Times New Roman"/>
         </w:rPr>
       </w:pPr>
-      <w:bookmarkStart w:id="8" w:name="_Toc428828739"/>
+      <w:bookmarkStart w:id="7" w:name="_Toc428828739"/>
       <w:r>
         <w:rPr>
           <w:rFonts w:ascii="Times New Roman" w:hAnsi="Times New Roman" w:cs="Times New Roman"/>
         </w:rPr>
         <w:t>Organización</w:t>
       </w:r>
-      <w:bookmarkEnd w:id="8"/>
+      <w:bookmarkEnd w:id="7"/>
       <w:r>
         <w:rPr>
           <w:rFonts w:ascii="Times New Roman" w:hAnsi="Times New Roman" w:cs="Times New Roman"/>
@@ -2045,14 +2166,14 @@
           <w:rFonts w:ascii="Times New Roman" w:hAnsi="Times New Roman" w:cs="Times New Roman"/>
         </w:rPr>
       </w:pPr>
-      <w:bookmarkStart w:id="9" w:name="_Toc428828740"/>
+      <w:bookmarkStart w:id="8" w:name="_Toc428828740"/>
       <w:r>
         <w:rPr>
           <w:rFonts w:ascii="Times New Roman" w:hAnsi="Times New Roman" w:cs="Times New Roman"/>
         </w:rPr>
         <w:t>Roles</w:t>
       </w:r>
-      <w:bookmarkEnd w:id="9"/>
+      <w:bookmarkEnd w:id="8"/>
     </w:p>
     <w:p>
       <w:pPr>
@@ -2065,13 +2186,56 @@
           <w:rFonts w:ascii="Times New Roman" w:hAnsi="Times New Roman" w:cs="Times New Roman"/>
         </w:rPr>
       </w:pPr>
-      <w:bookmarkStart w:id="10" w:name="_Toc428828741"/>
+      <w:bookmarkStart w:id="9" w:name="_Toc428828741"/>
       <w:r>
         <w:rPr>
           <w:rFonts w:ascii="Times New Roman" w:hAnsi="Times New Roman" w:cs="Times New Roman"/>
         </w:rPr>
         <w:t>Políticas, directrices y procedimientos</w:t>
       </w:r>
+      <w:bookmarkEnd w:id="9"/>
+    </w:p>
+    <w:p>
+      <w:pPr>
+        <w:ind w:left="360"/>
+        <w:rPr>
+          <w:rFonts w:ascii="Times New Roman" w:hAnsi="Times New Roman" w:cs="Times New Roman"/>
+          <w:sz w:val="24"/>
+          <w:szCs w:val="24"/>
+        </w:rPr>
+      </w:pPr>
+      <w:r>
+        <w:rPr>
+          <w:rFonts w:ascii="Times New Roman" w:hAnsi="Times New Roman" w:cs="Times New Roman"/>
+          <w:sz w:val="24"/>
+          <w:szCs w:val="24"/>
+        </w:rPr>
+        <w:t>El plan de Gestión de la Configuración está alineado con las siguientes políticas de la organización:</w:t>
+      </w:r>
+    </w:p>
+    <w:p>
+      <w:pPr>
+        <w:pStyle w:val="Prrafodelista"/>
+        <w:numPr>
+          <w:ilvl w:val="0"/>
+          <w:numId w:val="7"/>
+        </w:numPr>
+        <w:rPr>
+          <w:rFonts w:ascii="Times New Roman" w:hAnsi="Times New Roman" w:cs="Times New Roman"/>
+          <w:sz w:val="24"/>
+          <w:szCs w:val="24"/>
+        </w:rPr>
+      </w:pPr>
+      <w:r>
+        <w:rPr>
+          <w:rFonts w:ascii="Times New Roman" w:hAnsi="Times New Roman" w:cs="Times New Roman"/>
+          <w:sz w:val="24"/>
+          <w:szCs w:val="24"/>
+        </w:rPr>
+        <w:lastRenderedPageBreak/>
+        <w:t>Política de la Seguridad de la Información</w:t>
+      </w:r>
+      <w:bookmarkStart w:id="10" w:name="_GoBack"/>
       <w:bookmarkEnd w:id="10"/>
     </w:p>
     <w:p>
@@ -2289,7 +2453,7 @@
               <w:noProof/>
               <w:color w:val="auto"/>
             </w:rPr>
-            <w:t>3</w:t>
+            <w:t>4</w:t>
           </w:r>
           <w:r>
             <w:rPr>
@@ -2332,7 +2496,7 @@
               <w:noProof/>
               <w:color w:val="auto"/>
             </w:rPr>
-            <w:t>3</w:t>
+            <w:t>4</w:t>
           </w:r>
           <w:r>
             <w:rPr>
@@ -2420,7 +2584,7 @@
     <w:r>
       <w:rPr>
         <w:noProof/>
-        <w:lang w:val="es-PE" w:eastAsia="es-PE"/>
+        <w:lang w:val="es-ES" w:eastAsia="es-ES"/>
       </w:rPr>
       <w:drawing>
         <wp:anchor distT="0" distB="0" distL="114300" distR="114300" simplePos="0" relativeHeight="251660288" behindDoc="0" locked="0" layoutInCell="1" allowOverlap="1" wp14:anchorId="3EEBF476" wp14:editId="7D0E1BEB">
@@ -2491,7 +2655,7 @@
     <w:r>
       <w:rPr>
         <w:noProof/>
-        <w:lang w:val="es-PE" w:eastAsia="es-PE"/>
+        <w:lang w:val="es-ES" w:eastAsia="es-ES"/>
       </w:rPr>
       <mc:AlternateContent>
         <mc:Choice Requires="wps">
@@ -2563,7 +2727,7 @@
 
 <file path=word/numbering.xml><?xml version="1.0" encoding="utf-8"?>
 <w:numbering xmlns:wpc="http://schemas.microsoft.com/office/word/2010/wordprocessingCanvas" xmlns:mc="http://schemas.openxmlformats.org/markup-compatibility/2006" xmlns:o="urn:schemas-microsoft-com:office:office" xmlns:r="http://schemas.openxmlformats.org/officeDocument/2006/relationships" xmlns:m="http://schemas.openxmlformats.org/officeDocument/2006/math" xmlns:v="urn:schemas-microsoft-com:vml" xmlns:wp14="http://schemas.microsoft.com/office/word/2010/wordprocessingDrawing" xmlns:wp="http://schemas.openxmlformats.org/drawingml/2006/wordprocessingDrawing" xmlns:w10="urn:schemas-microsoft-com:office:word" xmlns:w="http://schemas.openxmlformats.org/wordprocessingml/2006/main" xmlns:w14="http://schemas.microsoft.com/office/word/2010/wordml" xmlns:w15="http://schemas.microsoft.com/office/word/2012/wordml" xmlns:wpg="http://schemas.microsoft.com/office/word/2010/wordprocessingGroup" xmlns:wpi="http://schemas.microsoft.com/office/word/2010/wordprocessingInk" xmlns:wne="http://schemas.microsoft.com/office/word/2006/wordml" xmlns:wps="http://schemas.microsoft.com/office/word/2010/wordprocessingShape" mc:Ignorable="w14 w15 wp14">
-  <w:abstractNum w:abstractNumId="0">
+  <w:abstractNum w:abstractNumId="0" w15:restartNumberingAfterBreak="0">
     <w:nsid w:val="0311511C"/>
     <w:multiLevelType w:val="multilevel"/>
     <w:tmpl w:val="DE6C7628"/>
@@ -2678,7 +2842,7 @@
       </w:rPr>
     </w:lvl>
   </w:abstractNum>
-  <w:abstractNum w:abstractNumId="1">
+  <w:abstractNum w:abstractNumId="1" w15:restartNumberingAfterBreak="0">
     <w:nsid w:val="1BC474A4"/>
     <w:multiLevelType w:val="multilevel"/>
     <w:tmpl w:val="ECBECAFE"/>
@@ -2791,7 +2955,7 @@
       </w:rPr>
     </w:lvl>
   </w:abstractNum>
-  <w:abstractNum w:abstractNumId="2">
+  <w:abstractNum w:abstractNumId="2" w15:restartNumberingAfterBreak="0">
     <w:nsid w:val="2BA92D0E"/>
     <w:multiLevelType w:val="hybridMultilevel"/>
     <w:tmpl w:val="C61A6654"/>
@@ -2904,7 +3068,345 @@
       </w:rPr>
     </w:lvl>
   </w:abstractNum>
-  <w:abstractNum w:abstractNumId="3">
+  <w:abstractNum w:abstractNumId="3" w15:restartNumberingAfterBreak="0">
+    <w:nsid w:val="47A13BE0"/>
+    <w:multiLevelType w:val="hybridMultilevel"/>
+    <w:tmpl w:val="7FAEDE30"/>
+    <w:lvl w:ilvl="0" w:tplc="280A0001">
+      <w:start w:val="1"/>
+      <w:numFmt w:val="bullet"/>
+      <w:lvlText w:val=""/>
+      <w:lvlJc w:val="left"/>
+      <w:pPr>
+        <w:ind w:left="720" w:hanging="360"/>
+      </w:pPr>
+      <w:rPr>
+        <w:rFonts w:ascii="Symbol" w:hAnsi="Symbol" w:hint="default"/>
+      </w:rPr>
+    </w:lvl>
+    <w:lvl w:ilvl="1" w:tplc="280A0003">
+      <w:start w:val="1"/>
+      <w:numFmt w:val="bullet"/>
+      <w:lvlText w:val="o"/>
+      <w:lvlJc w:val="left"/>
+      <w:pPr>
+        <w:ind w:left="1440" w:hanging="360"/>
+      </w:pPr>
+      <w:rPr>
+        <w:rFonts w:ascii="Courier New" w:hAnsi="Courier New" w:cs="Courier New" w:hint="default"/>
+      </w:rPr>
+    </w:lvl>
+    <w:lvl w:ilvl="2" w:tplc="280A0005" w:tentative="1">
+      <w:start w:val="1"/>
+      <w:numFmt w:val="bullet"/>
+      <w:lvlText w:val=""/>
+      <w:lvlJc w:val="left"/>
+      <w:pPr>
+        <w:ind w:left="2160" w:hanging="360"/>
+      </w:pPr>
+      <w:rPr>
+        <w:rFonts w:ascii="Wingdings" w:hAnsi="Wingdings" w:hint="default"/>
+      </w:rPr>
+    </w:lvl>
+    <w:lvl w:ilvl="3" w:tplc="280A0001" w:tentative="1">
+      <w:start w:val="1"/>
+      <w:numFmt w:val="bullet"/>
+      <w:lvlText w:val=""/>
+      <w:lvlJc w:val="left"/>
+      <w:pPr>
+        <w:ind w:left="2880" w:hanging="360"/>
+      </w:pPr>
+      <w:rPr>
+        <w:rFonts w:ascii="Symbol" w:hAnsi="Symbol" w:hint="default"/>
+      </w:rPr>
+    </w:lvl>
+    <w:lvl w:ilvl="4" w:tplc="280A0003" w:tentative="1">
+      <w:start w:val="1"/>
+      <w:numFmt w:val="bullet"/>
+      <w:lvlText w:val="o"/>
+      <w:lvlJc w:val="left"/>
+      <w:pPr>
+        <w:ind w:left="3600" w:hanging="360"/>
+      </w:pPr>
+      <w:rPr>
+        <w:rFonts w:ascii="Courier New" w:hAnsi="Courier New" w:cs="Courier New" w:hint="default"/>
+      </w:rPr>
+    </w:lvl>
+    <w:lvl w:ilvl="5" w:tplc="280A0005" w:tentative="1">
+      <w:start w:val="1"/>
+      <w:numFmt w:val="bullet"/>
+      <w:lvlText w:val=""/>
+      <w:lvlJc w:val="left"/>
+      <w:pPr>
+        <w:ind w:left="4320" w:hanging="360"/>
+      </w:pPr>
+      <w:rPr>
+        <w:rFonts w:ascii="Wingdings" w:hAnsi="Wingdings" w:hint="default"/>
+      </w:rPr>
+    </w:lvl>
+    <w:lvl w:ilvl="6" w:tplc="280A0001" w:tentative="1">
+      <w:start w:val="1"/>
+      <w:numFmt w:val="bullet"/>
+      <w:lvlText w:val=""/>
+      <w:lvlJc w:val="left"/>
+      <w:pPr>
+        <w:ind w:left="5040" w:hanging="360"/>
+      </w:pPr>
+      <w:rPr>
+        <w:rFonts w:ascii="Symbol" w:hAnsi="Symbol" w:hint="default"/>
+      </w:rPr>
+    </w:lvl>
+    <w:lvl w:ilvl="7" w:tplc="280A0003" w:tentative="1">
+      <w:start w:val="1"/>
+      <w:numFmt w:val="bullet"/>
+      <w:lvlText w:val="o"/>
+      <w:lvlJc w:val="left"/>
+      <w:pPr>
+        <w:ind w:left="5760" w:hanging="360"/>
+      </w:pPr>
+      <w:rPr>
+        <w:rFonts w:ascii="Courier New" w:hAnsi="Courier New" w:cs="Courier New" w:hint="default"/>
+      </w:rPr>
+    </w:lvl>
+    <w:lvl w:ilvl="8" w:tplc="280A0005" w:tentative="1">
+      <w:start w:val="1"/>
+      <w:numFmt w:val="bullet"/>
+      <w:lvlText w:val=""/>
+      <w:lvlJc w:val="left"/>
+      <w:pPr>
+        <w:ind w:left="6480" w:hanging="360"/>
+      </w:pPr>
+      <w:rPr>
+        <w:rFonts w:ascii="Wingdings" w:hAnsi="Wingdings" w:hint="default"/>
+      </w:rPr>
+    </w:lvl>
+  </w:abstractNum>
+  <w:abstractNum w:abstractNumId="4" w15:restartNumberingAfterBreak="0">
+    <w:nsid w:val="59880ED5"/>
+    <w:multiLevelType w:val="hybridMultilevel"/>
+    <w:tmpl w:val="76F8817E"/>
+    <w:lvl w:ilvl="0" w:tplc="0C0A0001">
+      <w:start w:val="1"/>
+      <w:numFmt w:val="bullet"/>
+      <w:lvlText w:val=""/>
+      <w:lvlJc w:val="left"/>
+      <w:pPr>
+        <w:ind w:left="720" w:hanging="360"/>
+      </w:pPr>
+      <w:rPr>
+        <w:rFonts w:ascii="Symbol" w:hAnsi="Symbol" w:hint="default"/>
+      </w:rPr>
+    </w:lvl>
+    <w:lvl w:ilvl="1" w:tplc="0C0A0003">
+      <w:start w:val="1"/>
+      <w:numFmt w:val="bullet"/>
+      <w:lvlText w:val="o"/>
+      <w:lvlJc w:val="left"/>
+      <w:pPr>
+        <w:ind w:left="1440" w:hanging="360"/>
+      </w:pPr>
+      <w:rPr>
+        <w:rFonts w:ascii="Courier New" w:hAnsi="Courier New" w:cs="Courier New" w:hint="default"/>
+      </w:rPr>
+    </w:lvl>
+    <w:lvl w:ilvl="2" w:tplc="0C0A0005" w:tentative="1">
+      <w:start w:val="1"/>
+      <w:numFmt w:val="bullet"/>
+      <w:lvlText w:val=""/>
+      <w:lvlJc w:val="left"/>
+      <w:pPr>
+        <w:ind w:left="2160" w:hanging="360"/>
+      </w:pPr>
+      <w:rPr>
+        <w:rFonts w:ascii="Wingdings" w:hAnsi="Wingdings" w:hint="default"/>
+      </w:rPr>
+    </w:lvl>
+    <w:lvl w:ilvl="3" w:tplc="0C0A0001" w:tentative="1">
+      <w:start w:val="1"/>
+      <w:numFmt w:val="bullet"/>
+      <w:lvlText w:val=""/>
+      <w:lvlJc w:val="left"/>
+      <w:pPr>
+        <w:ind w:left="2880" w:hanging="360"/>
+      </w:pPr>
+      <w:rPr>
+        <w:rFonts w:ascii="Symbol" w:hAnsi="Symbol" w:hint="default"/>
+      </w:rPr>
+    </w:lvl>
+    <w:lvl w:ilvl="4" w:tplc="0C0A0003" w:tentative="1">
+      <w:start w:val="1"/>
+      <w:numFmt w:val="bullet"/>
+      <w:lvlText w:val="o"/>
+      <w:lvlJc w:val="left"/>
+      <w:pPr>
+        <w:ind w:left="3600" w:hanging="360"/>
+      </w:pPr>
+      <w:rPr>
+        <w:rFonts w:ascii="Courier New" w:hAnsi="Courier New" w:cs="Courier New" w:hint="default"/>
+      </w:rPr>
+    </w:lvl>
+    <w:lvl w:ilvl="5" w:tplc="0C0A0005" w:tentative="1">
+      <w:start w:val="1"/>
+      <w:numFmt w:val="bullet"/>
+      <w:lvlText w:val=""/>
+      <w:lvlJc w:val="left"/>
+      <w:pPr>
+        <w:ind w:left="4320" w:hanging="360"/>
+      </w:pPr>
+      <w:rPr>
+        <w:rFonts w:ascii="Wingdings" w:hAnsi="Wingdings" w:hint="default"/>
+      </w:rPr>
+    </w:lvl>
+    <w:lvl w:ilvl="6" w:tplc="0C0A0001" w:tentative="1">
+      <w:start w:val="1"/>
+      <w:numFmt w:val="bullet"/>
+      <w:lvlText w:val=""/>
+      <w:lvlJc w:val="left"/>
+      <w:pPr>
+        <w:ind w:left="5040" w:hanging="360"/>
+      </w:pPr>
+      <w:rPr>
+        <w:rFonts w:ascii="Symbol" w:hAnsi="Symbol" w:hint="default"/>
+      </w:rPr>
+    </w:lvl>
+    <w:lvl w:ilvl="7" w:tplc="0C0A0003" w:tentative="1">
+      <w:start w:val="1"/>
+      <w:numFmt w:val="bullet"/>
+      <w:lvlText w:val="o"/>
+      <w:lvlJc w:val="left"/>
+      <w:pPr>
+        <w:ind w:left="5760" w:hanging="360"/>
+      </w:pPr>
+      <w:rPr>
+        <w:rFonts w:ascii="Courier New" w:hAnsi="Courier New" w:cs="Courier New" w:hint="default"/>
+      </w:rPr>
+    </w:lvl>
+    <w:lvl w:ilvl="8" w:tplc="0C0A0005" w:tentative="1">
+      <w:start w:val="1"/>
+      <w:numFmt w:val="bullet"/>
+      <w:lvlText w:val=""/>
+      <w:lvlJc w:val="left"/>
+      <w:pPr>
+        <w:ind w:left="6480" w:hanging="360"/>
+      </w:pPr>
+      <w:rPr>
+        <w:rFonts w:ascii="Wingdings" w:hAnsi="Wingdings" w:hint="default"/>
+      </w:rPr>
+    </w:lvl>
+  </w:abstractNum>
+  <w:abstractNum w:abstractNumId="5" w15:restartNumberingAfterBreak="0">
+    <w:nsid w:val="743E44B2"/>
+    <w:multiLevelType w:val="hybridMultilevel"/>
+    <w:tmpl w:val="52DAD7B0"/>
+    <w:lvl w:ilvl="0" w:tplc="90405EC0">
+      <w:numFmt w:val="bullet"/>
+      <w:lvlText w:val="-"/>
+      <w:lvlJc w:val="left"/>
+      <w:pPr>
+        <w:ind w:left="720" w:hanging="360"/>
+      </w:pPr>
+      <w:rPr>
+        <w:rFonts w:ascii="Times New Roman" w:eastAsia="Calibri" w:hAnsi="Times New Roman" w:cs="Times New Roman" w:hint="default"/>
+      </w:rPr>
+    </w:lvl>
+    <w:lvl w:ilvl="1" w:tplc="0C0A0003" w:tentative="1">
+      <w:start w:val="1"/>
+      <w:numFmt w:val="bullet"/>
+      <w:lvlText w:val="o"/>
+      <w:lvlJc w:val="left"/>
+      <w:pPr>
+        <w:ind w:left="1440" w:hanging="360"/>
+      </w:pPr>
+      <w:rPr>
+        <w:rFonts w:ascii="Courier New" w:hAnsi="Courier New" w:cs="Courier New" w:hint="default"/>
+      </w:rPr>
+    </w:lvl>
+    <w:lvl w:ilvl="2" w:tplc="0C0A0005" w:tentative="1">
+      <w:start w:val="1"/>
+      <w:numFmt w:val="bullet"/>
+      <w:lvlText w:val=""/>
+      <w:lvlJc w:val="left"/>
+      <w:pPr>
+        <w:ind w:left="2160" w:hanging="360"/>
+      </w:pPr>
+      <w:rPr>
+        <w:rFonts w:ascii="Wingdings" w:hAnsi="Wingdings" w:hint="default"/>
+      </w:rPr>
+    </w:lvl>
+    <w:lvl w:ilvl="3" w:tplc="0C0A0001" w:tentative="1">
+      <w:start w:val="1"/>
+      <w:numFmt w:val="bullet"/>
+      <w:lvlText w:val=""/>
+      <w:lvlJc w:val="left"/>
+      <w:pPr>
+        <w:ind w:left="2880" w:hanging="360"/>
+      </w:pPr>
+      <w:rPr>
+        <w:rFonts w:ascii="Symbol" w:hAnsi="Symbol" w:hint="default"/>
+      </w:rPr>
+    </w:lvl>
+    <w:lvl w:ilvl="4" w:tplc="0C0A0003" w:tentative="1">
+      <w:start w:val="1"/>
+      <w:numFmt w:val="bullet"/>
+      <w:lvlText w:val="o"/>
+      <w:lvlJc w:val="left"/>
+      <w:pPr>
+        <w:ind w:left="3600" w:hanging="360"/>
+      </w:pPr>
+      <w:rPr>
+        <w:rFonts w:ascii="Courier New" w:hAnsi="Courier New" w:cs="Courier New" w:hint="default"/>
+      </w:rPr>
+    </w:lvl>
+    <w:lvl w:ilvl="5" w:tplc="0C0A0005" w:tentative="1">
+      <w:start w:val="1"/>
+      <w:numFmt w:val="bullet"/>
+      <w:lvlText w:val=""/>
+      <w:lvlJc w:val="left"/>
+      <w:pPr>
+        <w:ind w:left="4320" w:hanging="360"/>
+      </w:pPr>
+      <w:rPr>
+        <w:rFonts w:ascii="Wingdings" w:hAnsi="Wingdings" w:hint="default"/>
+      </w:rPr>
+    </w:lvl>
+    <w:lvl w:ilvl="6" w:tplc="0C0A0001" w:tentative="1">
+      <w:start w:val="1"/>
+      <w:numFmt w:val="bullet"/>
+      <w:lvlText w:val=""/>
+      <w:lvlJc w:val="left"/>
+      <w:pPr>
+        <w:ind w:left="5040" w:hanging="360"/>
+      </w:pPr>
+      <w:rPr>
+        <w:rFonts w:ascii="Symbol" w:hAnsi="Symbol" w:hint="default"/>
+      </w:rPr>
+    </w:lvl>
+    <w:lvl w:ilvl="7" w:tplc="0C0A0003" w:tentative="1">
+      <w:start w:val="1"/>
+      <w:numFmt w:val="bullet"/>
+      <w:lvlText w:val="o"/>
+      <w:lvlJc w:val="left"/>
+      <w:pPr>
+        <w:ind w:left="5760" w:hanging="360"/>
+      </w:pPr>
+      <w:rPr>
+        <w:rFonts w:ascii="Courier New" w:hAnsi="Courier New" w:cs="Courier New" w:hint="default"/>
+      </w:rPr>
+    </w:lvl>
+    <w:lvl w:ilvl="8" w:tplc="0C0A0005" w:tentative="1">
+      <w:start w:val="1"/>
+      <w:numFmt w:val="bullet"/>
+      <w:lvlText w:val=""/>
+      <w:lvlJc w:val="left"/>
+      <w:pPr>
+        <w:ind w:left="6480" w:hanging="360"/>
+      </w:pPr>
+      <w:rPr>
+        <w:rFonts w:ascii="Wingdings" w:hAnsi="Wingdings" w:hint="default"/>
+      </w:rPr>
+    </w:lvl>
+  </w:abstractNum>
+  <w:abstractNum w:abstractNumId="6" w15:restartNumberingAfterBreak="0">
     <w:nsid w:val="7ADE6E0F"/>
     <w:multiLevelType w:val="multilevel"/>
     <w:tmpl w:val="47E6D7B0"/>
@@ -3033,10 +3535,19 @@
     <w:abstractNumId w:val="2"/>
   </w:num>
   <w:num w:numId="3">
-    <w:abstractNumId w:val="3"/>
+    <w:abstractNumId w:val="6"/>
   </w:num>
   <w:num w:numId="4">
     <w:abstractNumId w:val="1"/>
+  </w:num>
+  <w:num w:numId="5">
+    <w:abstractNumId w:val="4"/>
+  </w:num>
+  <w:num w:numId="6">
+    <w:abstractNumId w:val="3"/>
+  </w:num>
+  <w:num w:numId="7">
+    <w:abstractNumId w:val="5"/>
   </w:num>
 </w:numbering>
 </file>
@@ -3604,12 +4115,6 @@
     <w:tblPr>
       <w:tblStyleRowBandSize w:val="1"/>
       <w:tblStyleColBandSize w:val="1"/>
-      <w:tblCellMar>
-        <w:top w:w="0" w:type="dxa"/>
-        <w:left w:w="0" w:type="dxa"/>
-        <w:bottom w:w="0" w:type="dxa"/>
-        <w:right w:w="0" w:type="dxa"/>
-      </w:tblCellMar>
     </w:tblPr>
   </w:style>
   <w:style w:type="table" w:customStyle="1" w:styleId="a0">
@@ -3673,9 +4178,7 @@
       <w:tblStyleRowBandSize w:val="1"/>
       <w:tblStyleColBandSize w:val="1"/>
       <w:tblCellMar>
-        <w:top w:w="0" w:type="dxa"/>
         <w:left w:w="115" w:type="dxa"/>
-        <w:bottom w:w="0" w:type="dxa"/>
         <w:right w:w="115" w:type="dxa"/>
       </w:tblCellMar>
     </w:tblPr>
@@ -3689,9 +4192,7 @@
       <w:tblStyleRowBandSize w:val="1"/>
       <w:tblStyleColBandSize w:val="1"/>
       <w:tblCellMar>
-        <w:top w:w="0" w:type="dxa"/>
         <w:left w:w="115" w:type="dxa"/>
-        <w:bottom w:w="0" w:type="dxa"/>
         <w:right w:w="115" w:type="dxa"/>
       </w:tblCellMar>
     </w:tblPr>
@@ -3705,9 +4206,7 @@
       <w:tblStyleRowBandSize w:val="1"/>
       <w:tblStyleColBandSize w:val="1"/>
       <w:tblCellMar>
-        <w:top w:w="0" w:type="dxa"/>
         <w:left w:w="115" w:type="dxa"/>
-        <w:bottom w:w="0" w:type="dxa"/>
         <w:right w:w="115" w:type="dxa"/>
       </w:tblCellMar>
     </w:tblPr>
@@ -3721,9 +4220,7 @@
       <w:tblStyleRowBandSize w:val="1"/>
       <w:tblStyleColBandSize w:val="1"/>
       <w:tblCellMar>
-        <w:top w:w="0" w:type="dxa"/>
         <w:left w:w="115" w:type="dxa"/>
-        <w:bottom w:w="0" w:type="dxa"/>
         <w:right w:w="115" w:type="dxa"/>
       </w:tblCellMar>
     </w:tblPr>
@@ -3737,9 +4234,7 @@
       <w:tblStyleRowBandSize w:val="1"/>
       <w:tblStyleColBandSize w:val="1"/>
       <w:tblCellMar>
-        <w:top w:w="0" w:type="dxa"/>
         <w:left w:w="115" w:type="dxa"/>
-        <w:bottom w:w="0" w:type="dxa"/>
         <w:right w:w="115" w:type="dxa"/>
       </w:tblCellMar>
     </w:tblPr>
@@ -3753,9 +4248,7 @@
       <w:tblStyleRowBandSize w:val="1"/>
       <w:tblStyleColBandSize w:val="1"/>
       <w:tblCellMar>
-        <w:top w:w="0" w:type="dxa"/>
         <w:left w:w="115" w:type="dxa"/>
-        <w:bottom w:w="0" w:type="dxa"/>
         <w:right w:w="115" w:type="dxa"/>
       </w:tblCellMar>
     </w:tblPr>
@@ -3769,9 +4262,7 @@
       <w:tblStyleRowBandSize w:val="1"/>
       <w:tblStyleColBandSize w:val="1"/>
       <w:tblCellMar>
-        <w:top w:w="0" w:type="dxa"/>
         <w:left w:w="115" w:type="dxa"/>
-        <w:bottom w:w="0" w:type="dxa"/>
         <w:right w:w="115" w:type="dxa"/>
       </w:tblCellMar>
     </w:tblPr>
@@ -3785,9 +4276,7 @@
       <w:tblStyleRowBandSize w:val="1"/>
       <w:tblStyleColBandSize w:val="1"/>
       <w:tblCellMar>
-        <w:top w:w="0" w:type="dxa"/>
         <w:left w:w="115" w:type="dxa"/>
-        <w:bottom w:w="0" w:type="dxa"/>
         <w:right w:w="115" w:type="dxa"/>
       </w:tblCellMar>
     </w:tblPr>
@@ -3894,17 +4383,10 @@
     <w:tblPr>
       <w:tblStyleRowBandSize w:val="1"/>
       <w:tblStyleColBandSize w:val="1"/>
-      <w:tblInd w:w="0" w:type="dxa"/>
       <w:tblBorders>
         <w:top w:val="single" w:sz="18" w:space="0" w:color="auto"/>
         <w:bottom w:val="single" w:sz="18" w:space="0" w:color="auto"/>
       </w:tblBorders>
-      <w:tblCellMar>
-        <w:top w:w="0" w:type="dxa"/>
-        <w:left w:w="108" w:type="dxa"/>
-        <w:bottom w:w="0" w:type="dxa"/>
-        <w:right w:w="108" w:type="dxa"/>
-      </w:tblCellMar>
     </w:tblPr>
     <w:tblStylePr w:type="firstRow">
       <w:pPr>
@@ -4041,7 +4523,6 @@
       <w:spacing w:after="0" w:line="240" w:lineRule="auto"/>
     </w:pPr>
     <w:tblPr>
-      <w:tblInd w:w="0" w:type="dxa"/>
       <w:tblBorders>
         <w:top w:val="single" w:sz="4" w:space="0" w:color="auto"/>
         <w:left w:val="single" w:sz="4" w:space="0" w:color="auto"/>
@@ -4050,12 +4531,6 @@
         <w:insideH w:val="single" w:sz="4" w:space="0" w:color="auto"/>
         <w:insideV w:val="single" w:sz="4" w:space="0" w:color="auto"/>
       </w:tblBorders>
-      <w:tblCellMar>
-        <w:top w:w="0" w:type="dxa"/>
-        <w:left w:w="108" w:type="dxa"/>
-        <w:bottom w:w="0" w:type="dxa"/>
-        <w:right w:w="108" w:type="dxa"/>
-      </w:tblCellMar>
     </w:tblPr>
   </w:style>
   <w:style w:type="table" w:styleId="Tablanormal3">
@@ -4069,13 +4544,6 @@
     <w:tblPr>
       <w:tblStyleRowBandSize w:val="1"/>
       <w:tblStyleColBandSize w:val="1"/>
-      <w:tblInd w:w="0" w:type="dxa"/>
-      <w:tblCellMar>
-        <w:top w:w="0" w:type="dxa"/>
-        <w:left w:w="108" w:type="dxa"/>
-        <w:bottom w:w="0" w:type="dxa"/>
-        <w:right w:w="108" w:type="dxa"/>
-      </w:tblCellMar>
     </w:tblPr>
     <w:tblStylePr w:type="firstRow">
       <w:rPr>
@@ -4227,6 +4695,11 @@
       <w:spacing w:after="100"/>
       <w:ind w:left="440"/>
     </w:pPr>
+  </w:style>
+  <w:style w:type="character" w:customStyle="1" w:styleId="apple-converted-space">
+    <w:name w:val="apple-converted-space"/>
+    <w:basedOn w:val="Fuentedeprrafopredeter"/>
+    <w:rsid w:val="00C813F6"/>
   </w:style>
 </w:styles>
 </file>
@@ -4521,7 +4994,7 @@
 </file>
 
 <file path=customXml/itemProps1.xml><?xml version="1.0" encoding="utf-8"?>
-<ds:datastoreItem xmlns:ds="http://schemas.openxmlformats.org/officeDocument/2006/customXml" ds:itemID="{1FCD31FE-4D9A-4069-B1DD-0151B32C4B12}">
+<ds:datastoreItem xmlns:ds="http://schemas.openxmlformats.org/officeDocument/2006/customXml" ds:itemID="{E1573BA0-A110-4064-92C7-33FDCD1EF29E}">
   <ds:schemaRefs>
     <ds:schemaRef ds:uri="http://schemas.openxmlformats.org/officeDocument/2006/bibliography"/>
   </ds:schemaRefs>

</xml_diff>

<commit_message>
Actualizacion de Plan de GCS: politicas
</commit_message>
<xml_diff>
--- a/Documentos/PGCS.docx
+++ b/Documentos/PGCS.docx
@@ -2235,8 +2235,232 @@
         <w:lastRenderedPageBreak/>
         <w:t>Política de la Seguridad de la Información</w:t>
       </w:r>
+      <w:r>
+        <w:rPr>
+          <w:rFonts w:ascii="Times New Roman" w:hAnsi="Times New Roman" w:cs="Times New Roman"/>
+          <w:sz w:val="24"/>
+          <w:szCs w:val="24"/>
+        </w:rPr>
+        <w:t xml:space="preserve"> – PSI</w:t>
+      </w:r>
+    </w:p>
+    <w:p>
+      <w:pPr>
+        <w:pStyle w:val="Prrafodelista"/>
+        <w:numPr>
+          <w:ilvl w:val="0"/>
+          <w:numId w:val="7"/>
+        </w:numPr>
+        <w:rPr>
+          <w:rFonts w:ascii="Times New Roman" w:hAnsi="Times New Roman" w:cs="Times New Roman"/>
+          <w:sz w:val="24"/>
+          <w:szCs w:val="24"/>
+        </w:rPr>
+      </w:pPr>
+      <w:r>
+        <w:rPr>
+          <w:rFonts w:ascii="Times New Roman" w:hAnsi="Times New Roman" w:cs="Times New Roman"/>
+          <w:sz w:val="24"/>
+          <w:szCs w:val="24"/>
+        </w:rPr>
+        <w:t xml:space="preserve">Política de seguridad en los procesos de desarrollo y soporte – PSGSI01 Manual de políticas de seguridad </w:t>
+      </w:r>
       <w:bookmarkStart w:id="10" w:name="_GoBack"/>
       <w:bookmarkEnd w:id="10"/>
+      <w:r>
+        <w:rPr>
+          <w:rFonts w:ascii="Times New Roman" w:hAnsi="Times New Roman" w:cs="Times New Roman"/>
+          <w:sz w:val="24"/>
+          <w:szCs w:val="24"/>
+        </w:rPr>
+        <w:t>Sistema de Gestión de Seguridad de la información.</w:t>
+      </w:r>
+    </w:p>
+    <w:p>
+      <w:pPr>
+        <w:pStyle w:val="Prrafodelista"/>
+        <w:numPr>
+          <w:ilvl w:val="0"/>
+          <w:numId w:val="7"/>
+        </w:numPr>
+        <w:rPr>
+          <w:rFonts w:ascii="Times New Roman" w:hAnsi="Times New Roman" w:cs="Times New Roman"/>
+          <w:sz w:val="24"/>
+          <w:szCs w:val="24"/>
+        </w:rPr>
+      </w:pPr>
+      <w:r>
+        <w:rPr>
+          <w:rFonts w:ascii="Times New Roman" w:hAnsi="Times New Roman" w:cs="Times New Roman"/>
+          <w:sz w:val="24"/>
+          <w:szCs w:val="24"/>
+        </w:rPr>
+        <w:t xml:space="preserve">Política de gestión de acceso de usuarios </w:t>
+      </w:r>
+      <w:r>
+        <w:rPr>
+          <w:rFonts w:ascii="Times New Roman" w:hAnsi="Times New Roman" w:cs="Times New Roman"/>
+          <w:sz w:val="24"/>
+          <w:szCs w:val="24"/>
+        </w:rPr>
+        <w:t xml:space="preserve">– </w:t>
+      </w:r>
+      <w:r>
+        <w:rPr>
+          <w:rFonts w:ascii="Times New Roman" w:hAnsi="Times New Roman" w:cs="Times New Roman"/>
+          <w:sz w:val="24"/>
+          <w:szCs w:val="24"/>
+        </w:rPr>
+        <w:t>PSGSI02</w:t>
+      </w:r>
+      <w:r>
+        <w:rPr>
+          <w:rFonts w:ascii="Times New Roman" w:hAnsi="Times New Roman" w:cs="Times New Roman"/>
+          <w:sz w:val="24"/>
+          <w:szCs w:val="24"/>
+        </w:rPr>
+        <w:t xml:space="preserve"> Manual de políticas de seguridad Sistema de </w:t>
+      </w:r>
+      <w:r>
+        <w:rPr>
+          <w:rFonts w:ascii="Times New Roman" w:hAnsi="Times New Roman" w:cs="Times New Roman"/>
+          <w:sz w:val="24"/>
+          <w:szCs w:val="24"/>
+        </w:rPr>
+        <w:t>Gestión</w:t>
+      </w:r>
+      <w:r>
+        <w:rPr>
+          <w:rFonts w:ascii="Times New Roman" w:hAnsi="Times New Roman" w:cs="Times New Roman"/>
+          <w:sz w:val="24"/>
+          <w:szCs w:val="24"/>
+        </w:rPr>
+        <w:t xml:space="preserve"> de Seguridad de la información</w:t>
+      </w:r>
+    </w:p>
+    <w:p>
+      <w:pPr>
+        <w:pStyle w:val="Prrafodelista"/>
+        <w:numPr>
+          <w:ilvl w:val="0"/>
+          <w:numId w:val="7"/>
+        </w:numPr>
+        <w:rPr>
+          <w:rFonts w:ascii="Times New Roman" w:hAnsi="Times New Roman" w:cs="Times New Roman"/>
+          <w:sz w:val="24"/>
+          <w:szCs w:val="24"/>
+        </w:rPr>
+      </w:pPr>
+      <w:r>
+        <w:rPr>
+          <w:rFonts w:ascii="Times New Roman" w:hAnsi="Times New Roman" w:cs="Times New Roman"/>
+          <w:sz w:val="24"/>
+          <w:szCs w:val="24"/>
+        </w:rPr>
+        <w:t xml:space="preserve">Política de uso de contraseñas </w:t>
+      </w:r>
+      <w:r>
+        <w:rPr>
+          <w:rFonts w:ascii="Times New Roman" w:hAnsi="Times New Roman" w:cs="Times New Roman"/>
+          <w:sz w:val="24"/>
+          <w:szCs w:val="24"/>
+        </w:rPr>
+        <w:t xml:space="preserve">– </w:t>
+      </w:r>
+      <w:r>
+        <w:rPr>
+          <w:rFonts w:ascii="Times New Roman" w:hAnsi="Times New Roman" w:cs="Times New Roman"/>
+          <w:sz w:val="24"/>
+          <w:szCs w:val="24"/>
+        </w:rPr>
+        <w:t>PSGSI03</w:t>
+      </w:r>
+      <w:r>
+        <w:rPr>
+          <w:rFonts w:ascii="Times New Roman" w:hAnsi="Times New Roman" w:cs="Times New Roman"/>
+          <w:sz w:val="24"/>
+          <w:szCs w:val="24"/>
+        </w:rPr>
+        <w:t xml:space="preserve"> Manual de políticas de seguridad Sistema de </w:t>
+      </w:r>
+      <w:r>
+        <w:rPr>
+          <w:rFonts w:ascii="Times New Roman" w:hAnsi="Times New Roman" w:cs="Times New Roman"/>
+          <w:sz w:val="24"/>
+          <w:szCs w:val="24"/>
+        </w:rPr>
+        <w:t>Gestión</w:t>
+      </w:r>
+      <w:r>
+        <w:rPr>
+          <w:rFonts w:ascii="Times New Roman" w:hAnsi="Times New Roman" w:cs="Times New Roman"/>
+          <w:sz w:val="24"/>
+          <w:szCs w:val="24"/>
+        </w:rPr>
+        <w:t xml:space="preserve"> de Seguridad de la información</w:t>
+      </w:r>
+    </w:p>
+    <w:p>
+      <w:pPr>
+        <w:pStyle w:val="Prrafodelista"/>
+        <w:numPr>
+          <w:ilvl w:val="0"/>
+          <w:numId w:val="7"/>
+        </w:numPr>
+        <w:rPr>
+          <w:rFonts w:ascii="Times New Roman" w:hAnsi="Times New Roman" w:cs="Times New Roman"/>
+          <w:sz w:val="24"/>
+          <w:szCs w:val="24"/>
+        </w:rPr>
+      </w:pPr>
+      <w:r>
+        <w:rPr>
+          <w:rFonts w:ascii="Times New Roman" w:hAnsi="Times New Roman" w:cs="Times New Roman"/>
+          <w:sz w:val="24"/>
+          <w:szCs w:val="24"/>
+        </w:rPr>
+        <w:t xml:space="preserve">Política de Intercambio de Información </w:t>
+      </w:r>
+      <w:r>
+        <w:rPr>
+          <w:rFonts w:ascii="Times New Roman" w:hAnsi="Times New Roman" w:cs="Times New Roman"/>
+          <w:sz w:val="24"/>
+          <w:szCs w:val="24"/>
+        </w:rPr>
+        <w:t xml:space="preserve">– </w:t>
+      </w:r>
+      <w:r>
+        <w:rPr>
+          <w:rFonts w:ascii="Times New Roman" w:hAnsi="Times New Roman" w:cs="Times New Roman"/>
+          <w:sz w:val="24"/>
+          <w:szCs w:val="24"/>
+        </w:rPr>
+        <w:t>PSGSI04</w:t>
+      </w:r>
+      <w:r>
+        <w:rPr>
+          <w:rFonts w:ascii="Times New Roman" w:hAnsi="Times New Roman" w:cs="Times New Roman"/>
+          <w:sz w:val="24"/>
+          <w:szCs w:val="24"/>
+        </w:rPr>
+        <w:t xml:space="preserve"> Manual de políticas de seguridad Sistema de </w:t>
+      </w:r>
+      <w:r>
+        <w:rPr>
+          <w:rFonts w:ascii="Times New Roman" w:hAnsi="Times New Roman" w:cs="Times New Roman"/>
+          <w:sz w:val="24"/>
+          <w:szCs w:val="24"/>
+        </w:rPr>
+        <w:t>Gestión</w:t>
+      </w:r>
+      <w:r>
+        <w:rPr>
+          <w:rFonts w:ascii="Times New Roman" w:hAnsi="Times New Roman" w:cs="Times New Roman"/>
+          <w:sz w:val="24"/>
+          <w:szCs w:val="24"/>
+        </w:rPr>
+        <w:t xml:space="preserve"> de Seguridad de la información</w:t>
+      </w:r>
     </w:p>
     <w:p>
       <w:pPr>
@@ -2453,7 +2677,7 @@
               <w:noProof/>
               <w:color w:val="auto"/>
             </w:rPr>
-            <w:t>4</w:t>
+            <w:t>3</w:t>
           </w:r>
           <w:r>
             <w:rPr>
@@ -4994,7 +5218,7 @@
 </file>
 
 <file path=customXml/itemProps1.xml><?xml version="1.0" encoding="utf-8"?>
-<ds:datastoreItem xmlns:ds="http://schemas.openxmlformats.org/officeDocument/2006/customXml" ds:itemID="{E1573BA0-A110-4064-92C7-33FDCD1EF29E}">
+<ds:datastoreItem xmlns:ds="http://schemas.openxmlformats.org/officeDocument/2006/customXml" ds:itemID="{E71DC712-F5FA-4992-9C98-517F7705CA08}">
   <ds:schemaRefs>
     <ds:schemaRef ds:uri="http://schemas.openxmlformats.org/officeDocument/2006/bibliography"/>
   </ds:schemaRefs>

</xml_diff>

<commit_message>
Actualizacion del plan de gestion: Calendario
</commit_message>
<xml_diff>
--- a/Documentos/PGCS.docx
+++ b/Documentos/PGCS.docx
@@ -2263,17 +2263,7 @@
           <w:sz w:val="24"/>
           <w:szCs w:val="24"/>
         </w:rPr>
-        <w:t xml:space="preserve">Política de seguridad en los procesos de desarrollo y soporte – PSGSI01 Manual de políticas de seguridad </w:t>
-      </w:r>
-      <w:bookmarkStart w:id="10" w:name="_GoBack"/>
-      <w:bookmarkEnd w:id="10"/>
-      <w:r>
-        <w:rPr>
-          <w:rFonts w:ascii="Times New Roman" w:hAnsi="Times New Roman" w:cs="Times New Roman"/>
-          <w:sz w:val="24"/>
-          <w:szCs w:val="24"/>
-        </w:rPr>
-        <w:t>Sistema de Gestión de Seguridad de la información.</w:t>
+        <w:t>Política de seguridad en los procesos de desarrollo y soporte – PSGSI01 Manual de políticas de seguridad Sistema de Gestión de Seguridad de la información.</w:t>
       </w:r>
     </w:p>
     <w:p>
@@ -2295,47 +2285,7 @@
           <w:sz w:val="24"/>
           <w:szCs w:val="24"/>
         </w:rPr>
-        <w:t xml:space="preserve">Política de gestión de acceso de usuarios </w:t>
-      </w:r>
-      <w:r>
-        <w:rPr>
-          <w:rFonts w:ascii="Times New Roman" w:hAnsi="Times New Roman" w:cs="Times New Roman"/>
-          <w:sz w:val="24"/>
-          <w:szCs w:val="24"/>
-        </w:rPr>
-        <w:t xml:space="preserve">– </w:t>
-      </w:r>
-      <w:r>
-        <w:rPr>
-          <w:rFonts w:ascii="Times New Roman" w:hAnsi="Times New Roman" w:cs="Times New Roman"/>
-          <w:sz w:val="24"/>
-          <w:szCs w:val="24"/>
-        </w:rPr>
-        <w:t>PSGSI02</w:t>
-      </w:r>
-      <w:r>
-        <w:rPr>
-          <w:rFonts w:ascii="Times New Roman" w:hAnsi="Times New Roman" w:cs="Times New Roman"/>
-          <w:sz w:val="24"/>
-          <w:szCs w:val="24"/>
-        </w:rPr>
-        <w:t xml:space="preserve"> Manual de políticas de seguridad Sistema de </w:t>
-      </w:r>
-      <w:r>
-        <w:rPr>
-          <w:rFonts w:ascii="Times New Roman" w:hAnsi="Times New Roman" w:cs="Times New Roman"/>
-          <w:sz w:val="24"/>
-          <w:szCs w:val="24"/>
-        </w:rPr>
-        <w:t>Gestión</w:t>
-      </w:r>
-      <w:r>
-        <w:rPr>
-          <w:rFonts w:ascii="Times New Roman" w:hAnsi="Times New Roman" w:cs="Times New Roman"/>
-          <w:sz w:val="24"/>
-          <w:szCs w:val="24"/>
-        </w:rPr>
-        <w:t xml:space="preserve"> de Seguridad de la información</w:t>
+        <w:t>Política de gestión de acceso de usuarios – PSGSI02 Manual de políticas de seguridad Sistema de Gestión de Seguridad de la información</w:t>
       </w:r>
     </w:p>
     <w:p>
@@ -2357,47 +2307,7 @@
           <w:sz w:val="24"/>
           <w:szCs w:val="24"/>
         </w:rPr>
-        <w:t xml:space="preserve">Política de uso de contraseñas </w:t>
-      </w:r>
-      <w:r>
-        <w:rPr>
-          <w:rFonts w:ascii="Times New Roman" w:hAnsi="Times New Roman" w:cs="Times New Roman"/>
-          <w:sz w:val="24"/>
-          <w:szCs w:val="24"/>
-        </w:rPr>
-        <w:t xml:space="preserve">– </w:t>
-      </w:r>
-      <w:r>
-        <w:rPr>
-          <w:rFonts w:ascii="Times New Roman" w:hAnsi="Times New Roman" w:cs="Times New Roman"/>
-          <w:sz w:val="24"/>
-          <w:szCs w:val="24"/>
-        </w:rPr>
-        <w:t>PSGSI03</w:t>
-      </w:r>
-      <w:r>
-        <w:rPr>
-          <w:rFonts w:ascii="Times New Roman" w:hAnsi="Times New Roman" w:cs="Times New Roman"/>
-          <w:sz w:val="24"/>
-          <w:szCs w:val="24"/>
-        </w:rPr>
-        <w:t xml:space="preserve"> Manual de políticas de seguridad Sistema de </w:t>
-      </w:r>
-      <w:r>
-        <w:rPr>
-          <w:rFonts w:ascii="Times New Roman" w:hAnsi="Times New Roman" w:cs="Times New Roman"/>
-          <w:sz w:val="24"/>
-          <w:szCs w:val="24"/>
-        </w:rPr>
-        <w:t>Gestión</w:t>
-      </w:r>
-      <w:r>
-        <w:rPr>
-          <w:rFonts w:ascii="Times New Roman" w:hAnsi="Times New Roman" w:cs="Times New Roman"/>
-          <w:sz w:val="24"/>
-          <w:szCs w:val="24"/>
-        </w:rPr>
-        <w:t xml:space="preserve"> de Seguridad de la información</w:t>
+        <w:t>Política de uso de contraseñas – PSGSI03 Manual de políticas de seguridad Sistema de Gestión de Seguridad de la información</w:t>
       </w:r>
     </w:p>
     <w:p>
@@ -2419,47 +2329,7 @@
           <w:sz w:val="24"/>
           <w:szCs w:val="24"/>
         </w:rPr>
-        <w:t xml:space="preserve">Política de Intercambio de Información </w:t>
-      </w:r>
-      <w:r>
-        <w:rPr>
-          <w:rFonts w:ascii="Times New Roman" w:hAnsi="Times New Roman" w:cs="Times New Roman"/>
-          <w:sz w:val="24"/>
-          <w:szCs w:val="24"/>
-        </w:rPr>
-        <w:t xml:space="preserve">– </w:t>
-      </w:r>
-      <w:r>
-        <w:rPr>
-          <w:rFonts w:ascii="Times New Roman" w:hAnsi="Times New Roman" w:cs="Times New Roman"/>
-          <w:sz w:val="24"/>
-          <w:szCs w:val="24"/>
-        </w:rPr>
-        <w:t>PSGSI04</w:t>
-      </w:r>
-      <w:r>
-        <w:rPr>
-          <w:rFonts w:ascii="Times New Roman" w:hAnsi="Times New Roman" w:cs="Times New Roman"/>
-          <w:sz w:val="24"/>
-          <w:szCs w:val="24"/>
-        </w:rPr>
-        <w:t xml:space="preserve"> Manual de políticas de seguridad Sistema de </w:t>
-      </w:r>
-      <w:r>
-        <w:rPr>
-          <w:rFonts w:ascii="Times New Roman" w:hAnsi="Times New Roman" w:cs="Times New Roman"/>
-          <w:sz w:val="24"/>
-          <w:szCs w:val="24"/>
-        </w:rPr>
-        <w:t>Gestión</w:t>
-      </w:r>
-      <w:r>
-        <w:rPr>
-          <w:rFonts w:ascii="Times New Roman" w:hAnsi="Times New Roman" w:cs="Times New Roman"/>
-          <w:sz w:val="24"/>
-          <w:szCs w:val="24"/>
-        </w:rPr>
-        <w:t xml:space="preserve"> de Seguridad de la información</w:t>
+        <w:t>Política de Intercambio de Información – PSGSI04 Manual de políticas de seguridad Sistema de Gestión de Seguridad de la información</w:t>
       </w:r>
     </w:p>
     <w:p>
@@ -2473,14 +2343,14 @@
           <w:rFonts w:ascii="Times New Roman" w:hAnsi="Times New Roman" w:cs="Times New Roman"/>
         </w:rPr>
       </w:pPr>
-      <w:bookmarkStart w:id="11" w:name="_Toc428828742"/>
+      <w:bookmarkStart w:id="10" w:name="_Toc428828742"/>
       <w:r>
         <w:rPr>
           <w:rFonts w:ascii="Times New Roman" w:hAnsi="Times New Roman" w:cs="Times New Roman"/>
         </w:rPr>
         <w:t>Herramientas, entorno e infraestructura</w:t>
       </w:r>
-      <w:bookmarkEnd w:id="11"/>
+      <w:bookmarkEnd w:id="10"/>
     </w:p>
     <w:p>
       <w:pPr>
@@ -2493,20 +2363,70 @@
           <w:rFonts w:ascii="Times New Roman" w:hAnsi="Times New Roman" w:cs="Times New Roman"/>
         </w:rPr>
       </w:pPr>
-      <w:bookmarkStart w:id="12" w:name="_Toc428828743"/>
+      <w:bookmarkStart w:id="11" w:name="_Toc428828743"/>
       <w:r>
         <w:rPr>
           <w:rFonts w:ascii="Times New Roman" w:hAnsi="Times New Roman" w:cs="Times New Roman"/>
         </w:rPr>
         <w:t>Calendario</w:t>
       </w:r>
-      <w:bookmarkEnd w:id="12"/>
+      <w:bookmarkEnd w:id="11"/>
       <w:r>
         <w:rPr>
           <w:rFonts w:ascii="Times New Roman" w:hAnsi="Times New Roman" w:cs="Times New Roman"/>
         </w:rPr>
         <w:t xml:space="preserve"> </w:t>
       </w:r>
+    </w:p>
+    <w:p>
+      <w:r>
+        <w:t>Las actividades del plan se encuentran organizadas según el siguiente calendario:</w:t>
+      </w:r>
+    </w:p>
+    <w:p>
+      <w:r>
+        <w:rPr>
+          <w:noProof/>
+          <w:lang w:val="es-PE" w:eastAsia="es-PE"/>
+        </w:rPr>
+        <w:drawing>
+          <wp:inline distT="0" distB="0" distL="0" distR="0" wp14:anchorId="2E43286A" wp14:editId="207C936D">
+            <wp:extent cx="5400040" cy="3812540"/>
+            <wp:effectExtent l="0" t="0" r="0" b="0"/>
+            <wp:docPr id="1" name="Imagen 1"/>
+            <wp:cNvGraphicFramePr>
+              <a:graphicFrameLocks xmlns:a="http://schemas.openxmlformats.org/drawingml/2006/main" noChangeAspect="1"/>
+            </wp:cNvGraphicFramePr>
+            <a:graphic xmlns:a="http://schemas.openxmlformats.org/drawingml/2006/main">
+              <a:graphicData uri="http://schemas.openxmlformats.org/drawingml/2006/picture">
+                <pic:pic xmlns:pic="http://schemas.openxmlformats.org/drawingml/2006/picture">
+                  <pic:nvPicPr>
+                    <pic:cNvPr id="1" name=""/>
+                    <pic:cNvPicPr/>
+                  </pic:nvPicPr>
+                  <pic:blipFill>
+                    <a:blip r:embed="rId8"/>
+                    <a:stretch>
+                      <a:fillRect/>
+                    </a:stretch>
+                  </pic:blipFill>
+                  <pic:spPr>
+                    <a:xfrm>
+                      <a:off x="0" y="0"/>
+                      <a:ext cx="5400040" cy="3812540"/>
+                    </a:xfrm>
+                    <a:prstGeom prst="rect">
+                      <a:avLst/>
+                    </a:prstGeom>
+                  </pic:spPr>
+                </pic:pic>
+              </a:graphicData>
+            </a:graphic>
+          </wp:inline>
+        </w:drawing>
+      </w:r>
+      <w:bookmarkStart w:id="12" w:name="_GoBack"/>
+      <w:bookmarkEnd w:id="12"/>
     </w:p>
     <w:p>
       <w:pPr>
@@ -2535,8 +2455,8 @@
       </w:pPr>
     </w:p>
     <w:sectPr>
-      <w:headerReference w:type="default" r:id="rId8"/>
-      <w:footerReference w:type="default" r:id="rId9"/>
+      <w:headerReference w:type="default" r:id="rId9"/>
+      <w:footerReference w:type="default" r:id="rId10"/>
       <w:pgSz w:w="11906" w:h="16838"/>
       <w:pgMar w:top="1417" w:right="1701" w:bottom="1417" w:left="1701" w:header="720" w:footer="720" w:gutter="0"/>
       <w:pgNumType w:start="1"/>
@@ -2677,7 +2597,7 @@
               <w:noProof/>
               <w:color w:val="auto"/>
             </w:rPr>
-            <w:t>3</w:t>
+            <w:t>4</w:t>
           </w:r>
           <w:r>
             <w:rPr>
@@ -2808,7 +2728,7 @@
     <w:r>
       <w:rPr>
         <w:noProof/>
-        <w:lang w:val="es-ES" w:eastAsia="es-ES"/>
+        <w:lang w:val="es-PE" w:eastAsia="es-PE"/>
       </w:rPr>
       <w:drawing>
         <wp:anchor distT="0" distB="0" distL="114300" distR="114300" simplePos="0" relativeHeight="251660288" behindDoc="0" locked="0" layoutInCell="1" allowOverlap="1" wp14:anchorId="3EEBF476" wp14:editId="7D0E1BEB">
@@ -2879,7 +2799,7 @@
     <w:r>
       <w:rPr>
         <w:noProof/>
-        <w:lang w:val="es-ES" w:eastAsia="es-ES"/>
+        <w:lang w:val="es-PE" w:eastAsia="es-PE"/>
       </w:rPr>
       <mc:AlternateContent>
         <mc:Choice Requires="wps">
@@ -2951,7 +2871,7 @@
 
 <file path=word/numbering.xml><?xml version="1.0" encoding="utf-8"?>
 <w:numbering xmlns:wpc="http://schemas.microsoft.com/office/word/2010/wordprocessingCanvas" xmlns:mc="http://schemas.openxmlformats.org/markup-compatibility/2006" xmlns:o="urn:schemas-microsoft-com:office:office" xmlns:r="http://schemas.openxmlformats.org/officeDocument/2006/relationships" xmlns:m="http://schemas.openxmlformats.org/officeDocument/2006/math" xmlns:v="urn:schemas-microsoft-com:vml" xmlns:wp14="http://schemas.microsoft.com/office/word/2010/wordprocessingDrawing" xmlns:wp="http://schemas.openxmlformats.org/drawingml/2006/wordprocessingDrawing" xmlns:w10="urn:schemas-microsoft-com:office:word" xmlns:w="http://schemas.openxmlformats.org/wordprocessingml/2006/main" xmlns:w14="http://schemas.microsoft.com/office/word/2010/wordml" xmlns:w15="http://schemas.microsoft.com/office/word/2012/wordml" xmlns:wpg="http://schemas.microsoft.com/office/word/2010/wordprocessingGroup" xmlns:wpi="http://schemas.microsoft.com/office/word/2010/wordprocessingInk" xmlns:wne="http://schemas.microsoft.com/office/word/2006/wordml" xmlns:wps="http://schemas.microsoft.com/office/word/2010/wordprocessingShape" mc:Ignorable="w14 w15 wp14">
-  <w:abstractNum w:abstractNumId="0" w15:restartNumberingAfterBreak="0">
+  <w:abstractNum w:abstractNumId="0">
     <w:nsid w:val="0311511C"/>
     <w:multiLevelType w:val="multilevel"/>
     <w:tmpl w:val="DE6C7628"/>
@@ -3066,7 +2986,7 @@
       </w:rPr>
     </w:lvl>
   </w:abstractNum>
-  <w:abstractNum w:abstractNumId="1" w15:restartNumberingAfterBreak="0">
+  <w:abstractNum w:abstractNumId="1">
     <w:nsid w:val="1BC474A4"/>
     <w:multiLevelType w:val="multilevel"/>
     <w:tmpl w:val="ECBECAFE"/>
@@ -3179,7 +3099,7 @@
       </w:rPr>
     </w:lvl>
   </w:abstractNum>
-  <w:abstractNum w:abstractNumId="2" w15:restartNumberingAfterBreak="0">
+  <w:abstractNum w:abstractNumId="2">
     <w:nsid w:val="2BA92D0E"/>
     <w:multiLevelType w:val="hybridMultilevel"/>
     <w:tmpl w:val="C61A6654"/>
@@ -3292,7 +3212,7 @@
       </w:rPr>
     </w:lvl>
   </w:abstractNum>
-  <w:abstractNum w:abstractNumId="3" w15:restartNumberingAfterBreak="0">
+  <w:abstractNum w:abstractNumId="3">
     <w:nsid w:val="47A13BE0"/>
     <w:multiLevelType w:val="hybridMultilevel"/>
     <w:tmpl w:val="7FAEDE30"/>
@@ -3405,7 +3325,7 @@
       </w:rPr>
     </w:lvl>
   </w:abstractNum>
-  <w:abstractNum w:abstractNumId="4" w15:restartNumberingAfterBreak="0">
+  <w:abstractNum w:abstractNumId="4">
     <w:nsid w:val="59880ED5"/>
     <w:multiLevelType w:val="hybridMultilevel"/>
     <w:tmpl w:val="76F8817E"/>
@@ -3518,7 +3438,7 @@
       </w:rPr>
     </w:lvl>
   </w:abstractNum>
-  <w:abstractNum w:abstractNumId="5" w15:restartNumberingAfterBreak="0">
+  <w:abstractNum w:abstractNumId="5">
     <w:nsid w:val="743E44B2"/>
     <w:multiLevelType w:val="hybridMultilevel"/>
     <w:tmpl w:val="52DAD7B0"/>
@@ -3630,7 +3550,7 @@
       </w:rPr>
     </w:lvl>
   </w:abstractNum>
-  <w:abstractNum w:abstractNumId="6" w15:restartNumberingAfterBreak="0">
+  <w:abstractNum w:abstractNumId="6">
     <w:nsid w:val="7ADE6E0F"/>
     <w:multiLevelType w:val="multilevel"/>
     <w:tmpl w:val="47E6D7B0"/>
@@ -4339,6 +4259,12 @@
     <w:tblPr>
       <w:tblStyleRowBandSize w:val="1"/>
       <w:tblStyleColBandSize w:val="1"/>
+      <w:tblCellMar>
+        <w:top w:w="0" w:type="dxa"/>
+        <w:left w:w="0" w:type="dxa"/>
+        <w:bottom w:w="0" w:type="dxa"/>
+        <w:right w:w="0" w:type="dxa"/>
+      </w:tblCellMar>
     </w:tblPr>
   </w:style>
   <w:style w:type="table" w:customStyle="1" w:styleId="a0">
@@ -4402,7 +4328,9 @@
       <w:tblStyleRowBandSize w:val="1"/>
       <w:tblStyleColBandSize w:val="1"/>
       <w:tblCellMar>
+        <w:top w:w="0" w:type="dxa"/>
         <w:left w:w="115" w:type="dxa"/>
+        <w:bottom w:w="0" w:type="dxa"/>
         <w:right w:w="115" w:type="dxa"/>
       </w:tblCellMar>
     </w:tblPr>
@@ -4416,7 +4344,9 @@
       <w:tblStyleRowBandSize w:val="1"/>
       <w:tblStyleColBandSize w:val="1"/>
       <w:tblCellMar>
+        <w:top w:w="0" w:type="dxa"/>
         <w:left w:w="115" w:type="dxa"/>
+        <w:bottom w:w="0" w:type="dxa"/>
         <w:right w:w="115" w:type="dxa"/>
       </w:tblCellMar>
     </w:tblPr>
@@ -4430,7 +4360,9 @@
       <w:tblStyleRowBandSize w:val="1"/>
       <w:tblStyleColBandSize w:val="1"/>
       <w:tblCellMar>
+        <w:top w:w="0" w:type="dxa"/>
         <w:left w:w="115" w:type="dxa"/>
+        <w:bottom w:w="0" w:type="dxa"/>
         <w:right w:w="115" w:type="dxa"/>
       </w:tblCellMar>
     </w:tblPr>
@@ -4444,7 +4376,9 @@
       <w:tblStyleRowBandSize w:val="1"/>
       <w:tblStyleColBandSize w:val="1"/>
       <w:tblCellMar>
+        <w:top w:w="0" w:type="dxa"/>
         <w:left w:w="115" w:type="dxa"/>
+        <w:bottom w:w="0" w:type="dxa"/>
         <w:right w:w="115" w:type="dxa"/>
       </w:tblCellMar>
     </w:tblPr>
@@ -4458,7 +4392,9 @@
       <w:tblStyleRowBandSize w:val="1"/>
       <w:tblStyleColBandSize w:val="1"/>
       <w:tblCellMar>
+        <w:top w:w="0" w:type="dxa"/>
         <w:left w:w="115" w:type="dxa"/>
+        <w:bottom w:w="0" w:type="dxa"/>
         <w:right w:w="115" w:type="dxa"/>
       </w:tblCellMar>
     </w:tblPr>
@@ -4472,7 +4408,9 @@
       <w:tblStyleRowBandSize w:val="1"/>
       <w:tblStyleColBandSize w:val="1"/>
       <w:tblCellMar>
+        <w:top w:w="0" w:type="dxa"/>
         <w:left w:w="115" w:type="dxa"/>
+        <w:bottom w:w="0" w:type="dxa"/>
         <w:right w:w="115" w:type="dxa"/>
       </w:tblCellMar>
     </w:tblPr>
@@ -4486,7 +4424,9 @@
       <w:tblStyleRowBandSize w:val="1"/>
       <w:tblStyleColBandSize w:val="1"/>
       <w:tblCellMar>
+        <w:top w:w="0" w:type="dxa"/>
         <w:left w:w="115" w:type="dxa"/>
+        <w:bottom w:w="0" w:type="dxa"/>
         <w:right w:w="115" w:type="dxa"/>
       </w:tblCellMar>
     </w:tblPr>
@@ -4500,7 +4440,9 @@
       <w:tblStyleRowBandSize w:val="1"/>
       <w:tblStyleColBandSize w:val="1"/>
       <w:tblCellMar>
+        <w:top w:w="0" w:type="dxa"/>
         <w:left w:w="115" w:type="dxa"/>
+        <w:bottom w:w="0" w:type="dxa"/>
         <w:right w:w="115" w:type="dxa"/>
       </w:tblCellMar>
     </w:tblPr>
@@ -4607,10 +4549,17 @@
     <w:tblPr>
       <w:tblStyleRowBandSize w:val="1"/>
       <w:tblStyleColBandSize w:val="1"/>
+      <w:tblInd w:w="0" w:type="dxa"/>
       <w:tblBorders>
         <w:top w:val="single" w:sz="18" w:space="0" w:color="auto"/>
         <w:bottom w:val="single" w:sz="18" w:space="0" w:color="auto"/>
       </w:tblBorders>
+      <w:tblCellMar>
+        <w:top w:w="0" w:type="dxa"/>
+        <w:left w:w="108" w:type="dxa"/>
+        <w:bottom w:w="0" w:type="dxa"/>
+        <w:right w:w="108" w:type="dxa"/>
+      </w:tblCellMar>
     </w:tblPr>
     <w:tblStylePr w:type="firstRow">
       <w:pPr>
@@ -4747,6 +4696,7 @@
       <w:spacing w:after="0" w:line="240" w:lineRule="auto"/>
     </w:pPr>
     <w:tblPr>
+      <w:tblInd w:w="0" w:type="dxa"/>
       <w:tblBorders>
         <w:top w:val="single" w:sz="4" w:space="0" w:color="auto"/>
         <w:left w:val="single" w:sz="4" w:space="0" w:color="auto"/>
@@ -4755,6 +4705,12 @@
         <w:insideH w:val="single" w:sz="4" w:space="0" w:color="auto"/>
         <w:insideV w:val="single" w:sz="4" w:space="0" w:color="auto"/>
       </w:tblBorders>
+      <w:tblCellMar>
+        <w:top w:w="0" w:type="dxa"/>
+        <w:left w:w="108" w:type="dxa"/>
+        <w:bottom w:w="0" w:type="dxa"/>
+        <w:right w:w="108" w:type="dxa"/>
+      </w:tblCellMar>
     </w:tblPr>
   </w:style>
   <w:style w:type="table" w:styleId="Tablanormal3">
@@ -4768,6 +4724,13 @@
     <w:tblPr>
       <w:tblStyleRowBandSize w:val="1"/>
       <w:tblStyleColBandSize w:val="1"/>
+      <w:tblInd w:w="0" w:type="dxa"/>
+      <w:tblCellMar>
+        <w:top w:w="0" w:type="dxa"/>
+        <w:left w:w="108" w:type="dxa"/>
+        <w:bottom w:w="0" w:type="dxa"/>
+        <w:right w:w="108" w:type="dxa"/>
+      </w:tblCellMar>
     </w:tblPr>
     <w:tblStylePr w:type="firstRow">
       <w:rPr>
@@ -5218,7 +5181,7 @@
 </file>
 
 <file path=customXml/itemProps1.xml><?xml version="1.0" encoding="utf-8"?>
-<ds:datastoreItem xmlns:ds="http://schemas.openxmlformats.org/officeDocument/2006/customXml" ds:itemID="{E71DC712-F5FA-4992-9C98-517F7705CA08}">
+<ds:datastoreItem xmlns:ds="http://schemas.openxmlformats.org/officeDocument/2006/customXml" ds:itemID="{ECDD99B6-3436-4E63-A77D-04EB668FDFCC}">
   <ds:schemaRefs>
     <ds:schemaRef ds:uri="http://schemas.openxmlformats.org/officeDocument/2006/bibliography"/>
   </ds:schemaRefs>

</xml_diff>

<commit_message>
Actualizacion de PGCS: Roles
</commit_message>
<xml_diff>
--- a/Documentos/PGCS.docx
+++ b/Documentos/PGCS.docx
@@ -2103,7 +2103,7 @@
           <w:sz w:val="24"/>
           <w:szCs w:val="24"/>
         </w:rPr>
-        <w:t>Política de seguridad</w:t>
+        <w:t>Ítem de configuración</w:t>
       </w:r>
       <w:r>
         <w:rPr>
@@ -2111,7 +2111,98 @@
           <w:sz w:val="24"/>
           <w:szCs w:val="24"/>
         </w:rPr>
+        <w:t>:</w:t>
+      </w:r>
+      <w:r>
+        <w:rPr>
+          <w:rFonts w:ascii="Times New Roman" w:hAnsi="Times New Roman" w:cs="Times New Roman"/>
+          <w:sz w:val="24"/>
+          <w:szCs w:val="24"/>
+        </w:rPr>
+        <w:t xml:space="preserve"> Elemento de trabajo que puede resultar crítico para el proyecto.</w:t>
+      </w:r>
+    </w:p>
+    <w:p>
+      <w:pPr>
+        <w:pStyle w:val="Prrafodelista"/>
+        <w:numPr>
+          <w:ilvl w:val="0"/>
+          <w:numId w:val="5"/>
+        </w:numPr>
+        <w:jc w:val="both"/>
+        <w:rPr>
+          <w:rFonts w:ascii="Times New Roman" w:hAnsi="Times New Roman" w:cs="Times New Roman"/>
+          <w:sz w:val="24"/>
+          <w:szCs w:val="24"/>
+        </w:rPr>
+      </w:pPr>
+      <w:r>
+        <w:rPr>
+          <w:rFonts w:ascii="Times New Roman" w:hAnsi="Times New Roman" w:cs="Times New Roman"/>
+          <w:b/>
+          <w:sz w:val="24"/>
+          <w:szCs w:val="24"/>
+        </w:rPr>
+        <w:t xml:space="preserve">Línea base: </w:t>
+      </w:r>
+      <w:r>
+        <w:rPr>
+          <w:rFonts w:ascii="Times New Roman" w:hAnsi="Times New Roman" w:cs="Times New Roman"/>
+          <w:sz w:val="24"/>
+          <w:szCs w:val="24"/>
+        </w:rPr>
+        <w:t>elementos formalmente aprobados que sirven como punto de partida para futura revisiones.</w:t>
+      </w:r>
+    </w:p>
+    <w:p>
+      <w:pPr>
+        <w:pStyle w:val="Prrafodelista"/>
+        <w:numPr>
+          <w:ilvl w:val="0"/>
+          <w:numId w:val="5"/>
+        </w:numPr>
+        <w:jc w:val="both"/>
+        <w:rPr>
+          <w:rFonts w:ascii="Times New Roman" w:hAnsi="Times New Roman" w:cs="Times New Roman"/>
+          <w:sz w:val="24"/>
+          <w:szCs w:val="24"/>
+        </w:rPr>
+      </w:pPr>
+      <w:r>
+        <w:rPr>
+          <w:rFonts w:ascii="Times New Roman" w:hAnsi="Times New Roman" w:cs="Times New Roman"/>
+          <w:b/>
+          <w:sz w:val="24"/>
+          <w:szCs w:val="24"/>
+        </w:rPr>
+        <w:t>Política de seguridad</w:t>
+      </w:r>
+      <w:r>
+        <w:rPr>
+          <w:rFonts w:ascii="Times New Roman" w:hAnsi="Times New Roman" w:cs="Times New Roman"/>
+          <w:sz w:val="24"/>
+          <w:szCs w:val="24"/>
+        </w:rPr>
         <w:t xml:space="preserve">: Documento que establece el compromiso de la Dirección y el enfoque de la organización en la gestión de la seguridad de la información. </w:t>
+      </w:r>
+    </w:p>
+    <w:p>
+      <w:pPr>
+        <w:pStyle w:val="Prrafodelista"/>
+        <w:jc w:val="both"/>
+        <w:rPr>
+          <w:rFonts w:ascii="Times New Roman" w:hAnsi="Times New Roman" w:cs="Times New Roman"/>
+          <w:sz w:val="24"/>
+          <w:szCs w:val="24"/>
+        </w:rPr>
+      </w:pPr>
+      <w:r>
+        <w:rPr>
+          <w:rFonts w:ascii="Times New Roman" w:hAnsi="Times New Roman" w:cs="Times New Roman"/>
+          <w:sz w:val="24"/>
+          <w:szCs w:val="24"/>
+        </w:rPr>
+        <w:t xml:space="preserve"> </w:t>
       </w:r>
     </w:p>
     <w:p>
@@ -2131,6 +2222,7 @@
         <w:rPr>
           <w:rFonts w:ascii="Times New Roman" w:hAnsi="Times New Roman" w:cs="Times New Roman"/>
         </w:rPr>
+        <w:lastRenderedPageBreak/>
         <w:t>Gestión de la Configuración del software</w:t>
       </w:r>
       <w:bookmarkEnd w:id="6"/>
@@ -2183,6 +2275,435 @@
       </w:r>
       <w:bookmarkEnd w:id="8"/>
     </w:p>
+    <w:tbl>
+      <w:tblPr>
+        <w:tblStyle w:val="Tablaconcuadrcula"/>
+        <w:tblW w:w="0" w:type="auto"/>
+        <w:tblLook w:val="04A0" w:firstRow="1" w:lastRow="0" w:firstColumn="1" w:lastColumn="0" w:noHBand="0" w:noVBand="1"/>
+      </w:tblPr>
+      <w:tblGrid>
+        <w:gridCol w:w="555"/>
+        <w:gridCol w:w="1560"/>
+        <w:gridCol w:w="1798"/>
+        <w:gridCol w:w="2382"/>
+        <w:gridCol w:w="2199"/>
+      </w:tblGrid>
+      <w:tr>
+        <w:tc>
+          <w:tcPr>
+            <w:tcW w:w="555" w:type="dxa"/>
+            <w:shd w:val="clear" w:color="auto" w:fill="000000" w:themeFill="text1"/>
+          </w:tcPr>
+          <w:p>
+            <w:pPr>
+              <w:jc w:val="center"/>
+              <w:rPr>
+                <w:b/>
+                <w:color w:val="FFFFFF" w:themeColor="background1"/>
+              </w:rPr>
+            </w:pPr>
+            <w:r>
+              <w:rPr>
+                <w:b/>
+                <w:color w:val="FFFFFF" w:themeColor="background1"/>
+              </w:rPr>
+              <w:t>Nº</w:t>
+            </w:r>
+          </w:p>
+        </w:tc>
+        <w:tc>
+          <w:tcPr>
+            <w:tcW w:w="1560" w:type="dxa"/>
+            <w:shd w:val="clear" w:color="auto" w:fill="000000" w:themeFill="text1"/>
+          </w:tcPr>
+          <w:p>
+            <w:pPr>
+              <w:jc w:val="center"/>
+              <w:rPr>
+                <w:b/>
+                <w:color w:val="FFFFFF" w:themeColor="background1"/>
+              </w:rPr>
+            </w:pPr>
+            <w:r>
+              <w:rPr>
+                <w:b/>
+                <w:color w:val="FFFFFF" w:themeColor="background1"/>
+              </w:rPr>
+              <w:t>R</w:t>
+            </w:r>
+            <w:r>
+              <w:rPr>
+                <w:b/>
+                <w:color w:val="FFFFFF" w:themeColor="background1"/>
+              </w:rPr>
+              <w:t>ol</w:t>
+            </w:r>
+          </w:p>
+        </w:tc>
+        <w:tc>
+          <w:tcPr>
+            <w:tcW w:w="1798" w:type="dxa"/>
+            <w:shd w:val="clear" w:color="auto" w:fill="000000" w:themeFill="text1"/>
+          </w:tcPr>
+          <w:p>
+            <w:pPr>
+              <w:jc w:val="center"/>
+              <w:rPr>
+                <w:b/>
+                <w:color w:val="FFFFFF" w:themeColor="background1"/>
+              </w:rPr>
+            </w:pPr>
+            <w:r>
+              <w:rPr>
+                <w:b/>
+                <w:color w:val="FFFFFF" w:themeColor="background1"/>
+              </w:rPr>
+              <w:t>Persona asignada</w:t>
+            </w:r>
+          </w:p>
+        </w:tc>
+        <w:tc>
+          <w:tcPr>
+            <w:tcW w:w="2382" w:type="dxa"/>
+            <w:shd w:val="clear" w:color="auto" w:fill="000000" w:themeFill="text1"/>
+          </w:tcPr>
+          <w:p>
+            <w:pPr>
+              <w:jc w:val="center"/>
+              <w:rPr>
+                <w:b/>
+                <w:color w:val="FFFFFF" w:themeColor="background1"/>
+              </w:rPr>
+            </w:pPr>
+            <w:r>
+              <w:rPr>
+                <w:b/>
+                <w:color w:val="FFFFFF" w:themeColor="background1"/>
+              </w:rPr>
+              <w:t>Responsabilidades</w:t>
+            </w:r>
+          </w:p>
+        </w:tc>
+        <w:tc>
+          <w:tcPr>
+            <w:tcW w:w="2199" w:type="dxa"/>
+            <w:shd w:val="clear" w:color="auto" w:fill="000000" w:themeFill="text1"/>
+          </w:tcPr>
+          <w:p>
+            <w:pPr>
+              <w:jc w:val="center"/>
+              <w:rPr>
+                <w:b/>
+                <w:color w:val="FFFFFF" w:themeColor="background1"/>
+              </w:rPr>
+            </w:pPr>
+            <w:r>
+              <w:rPr>
+                <w:b/>
+                <w:color w:val="FFFFFF" w:themeColor="background1"/>
+              </w:rPr>
+              <w:t>Nivel de autoridad</w:t>
+            </w:r>
+          </w:p>
+        </w:tc>
+      </w:tr>
+      <w:tr>
+        <w:tc>
+          <w:tcPr>
+            <w:tcW w:w="555" w:type="dxa"/>
+          </w:tcPr>
+          <w:p>
+            <w:pPr>
+              <w:jc w:val="center"/>
+            </w:pPr>
+            <w:r>
+              <w:t>1</w:t>
+            </w:r>
+          </w:p>
+        </w:tc>
+        <w:tc>
+          <w:tcPr>
+            <w:tcW w:w="1560" w:type="dxa"/>
+          </w:tcPr>
+          <w:p>
+            <w:r>
+              <w:t>Gestor de la configuración</w:t>
+            </w:r>
+          </w:p>
+        </w:tc>
+        <w:tc>
+          <w:tcPr>
+            <w:tcW w:w="1798" w:type="dxa"/>
+          </w:tcPr>
+          <w:p>
+            <w:r>
+              <w:t>Roberto Cuadros</w:t>
+            </w:r>
+          </w:p>
+        </w:tc>
+        <w:tc>
+          <w:tcPr>
+            <w:tcW w:w="2382" w:type="dxa"/>
+          </w:tcPr>
+          <w:p>
+            <w:r>
+              <w:t>Ejecutar todas las tareas de gestión de configuración</w:t>
+            </w:r>
+          </w:p>
+        </w:tc>
+        <w:tc>
+          <w:tcPr>
+            <w:tcW w:w="2199" w:type="dxa"/>
+          </w:tcPr>
+          <w:p>
+            <w:pPr>
+              <w:jc w:val="center"/>
+            </w:pPr>
+            <w:r>
+              <w:t>Sobre todo el proyecto</w:t>
+            </w:r>
+          </w:p>
+        </w:tc>
+      </w:tr>
+      <w:tr>
+        <w:tc>
+          <w:tcPr>
+            <w:tcW w:w="555" w:type="dxa"/>
+          </w:tcPr>
+          <w:p>
+            <w:pPr>
+              <w:jc w:val="center"/>
+            </w:pPr>
+            <w:r>
+              <w:t>2</w:t>
+            </w:r>
+          </w:p>
+        </w:tc>
+        <w:tc>
+          <w:tcPr>
+            <w:tcW w:w="1560" w:type="dxa"/>
+          </w:tcPr>
+          <w:p>
+            <w:r>
+              <w:t>Bibliotecario</w:t>
+            </w:r>
+          </w:p>
+        </w:tc>
+        <w:tc>
+          <w:tcPr>
+            <w:tcW w:w="1798" w:type="dxa"/>
+          </w:tcPr>
+          <w:p>
+            <w:r>
+              <w:t>Roberto Cuadros</w:t>
+            </w:r>
+          </w:p>
+        </w:tc>
+        <w:tc>
+          <w:tcPr>
+            <w:tcW w:w="2382" w:type="dxa"/>
+          </w:tcPr>
+          <w:p>
+            <w:r>
+              <w:t>Crear la estructura organizacional y de fácil uso para almacenar la información</w:t>
+            </w:r>
+          </w:p>
+        </w:tc>
+        <w:tc>
+          <w:tcPr>
+            <w:tcW w:w="2199" w:type="dxa"/>
+          </w:tcPr>
+          <w:p>
+            <w:pPr>
+              <w:jc w:val="center"/>
+            </w:pPr>
+            <w:r>
+              <w:t>Sobre el repositorio</w:t>
+            </w:r>
+          </w:p>
+        </w:tc>
+      </w:tr>
+      <w:tr>
+        <w:tc>
+          <w:tcPr>
+            <w:tcW w:w="555" w:type="dxa"/>
+          </w:tcPr>
+          <w:p>
+            <w:pPr>
+              <w:jc w:val="center"/>
+            </w:pPr>
+            <w:r>
+              <w:t>3</w:t>
+            </w:r>
+          </w:p>
+        </w:tc>
+        <w:tc>
+          <w:tcPr>
+            <w:tcW w:w="1560" w:type="dxa"/>
+          </w:tcPr>
+          <w:p>
+            <w:r>
+              <w:t>Gestor de control de cambios</w:t>
+            </w:r>
+          </w:p>
+        </w:tc>
+        <w:tc>
+          <w:tcPr>
+            <w:tcW w:w="1798" w:type="dxa"/>
+          </w:tcPr>
+          <w:p>
+            <w:r>
+              <w:t>Jorge Ramírez</w:t>
+            </w:r>
+          </w:p>
+        </w:tc>
+        <w:tc>
+          <w:tcPr>
+            <w:tcW w:w="2382" w:type="dxa"/>
+          </w:tcPr>
+          <w:p>
+            <w:r>
+              <w:t>Revisar las solicitudes de cambio</w:t>
+            </w:r>
+          </w:p>
+        </w:tc>
+        <w:tc>
+          <w:tcPr>
+            <w:tcW w:w="2199" w:type="dxa"/>
+          </w:tcPr>
+          <w:p>
+            <w:pPr>
+              <w:jc w:val="center"/>
+            </w:pPr>
+            <w:r>
+              <w:t>Sobre las solicitudes de cambio</w:t>
+            </w:r>
+          </w:p>
+        </w:tc>
+      </w:tr>
+      <w:tr>
+        <w:tc>
+          <w:tcPr>
+            <w:tcW w:w="555" w:type="dxa"/>
+          </w:tcPr>
+          <w:p>
+            <w:pPr>
+              <w:jc w:val="center"/>
+            </w:pPr>
+            <w:r>
+              <w:t>4</w:t>
+            </w:r>
+          </w:p>
+        </w:tc>
+        <w:tc>
+          <w:tcPr>
+            <w:tcW w:w="1560" w:type="dxa"/>
+          </w:tcPr>
+          <w:p>
+            <w:r>
+              <w:t>Inspector de aseguramiento de la calidad</w:t>
+            </w:r>
+          </w:p>
+        </w:tc>
+        <w:tc>
+          <w:tcPr>
+            <w:tcW w:w="1798" w:type="dxa"/>
+          </w:tcPr>
+          <w:p>
+            <w:proofErr w:type="spellStart"/>
+            <w:r>
+              <w:t>Percy</w:t>
+            </w:r>
+            <w:proofErr w:type="spellEnd"/>
+            <w:r>
+              <w:t xml:space="preserve"> Villegas</w:t>
+            </w:r>
+          </w:p>
+        </w:tc>
+        <w:tc>
+          <w:tcPr>
+            <w:tcW w:w="2382" w:type="dxa"/>
+          </w:tcPr>
+          <w:p>
+            <w:r>
+              <w:t>Auditar la Gestión de la configuración</w:t>
+            </w:r>
+          </w:p>
+        </w:tc>
+        <w:tc>
+          <w:tcPr>
+            <w:tcW w:w="2199" w:type="dxa"/>
+          </w:tcPr>
+          <w:p>
+            <w:pPr>
+              <w:jc w:val="center"/>
+            </w:pPr>
+            <w:r>
+              <w:t>Auditor</w:t>
+            </w:r>
+          </w:p>
+        </w:tc>
+      </w:tr>
+      <w:tr>
+        <w:tc>
+          <w:tcPr>
+            <w:tcW w:w="555" w:type="dxa"/>
+          </w:tcPr>
+          <w:p>
+            <w:pPr>
+              <w:jc w:val="center"/>
+            </w:pPr>
+            <w:r>
+              <w:t>5</w:t>
+            </w:r>
+          </w:p>
+        </w:tc>
+        <w:tc>
+          <w:tcPr>
+            <w:tcW w:w="1560" w:type="dxa"/>
+          </w:tcPr>
+          <w:p>
+            <w:r>
+              <w:t>Miembro del equipo</w:t>
+            </w:r>
+          </w:p>
+        </w:tc>
+        <w:tc>
+          <w:tcPr>
+            <w:tcW w:w="1798" w:type="dxa"/>
+          </w:tcPr>
+          <w:p>
+            <w:r>
+              <w:t>Aarón</w:t>
+            </w:r>
+          </w:p>
+        </w:tc>
+        <w:tc>
+          <w:tcPr>
+            <w:tcW w:w="2382" w:type="dxa"/>
+          </w:tcPr>
+          <w:p>
+            <w:r>
+              <w:t>Utilizar solicitud de cambio</w:t>
+            </w:r>
+          </w:p>
+        </w:tc>
+        <w:tc>
+          <w:tcPr>
+            <w:tcW w:w="2199" w:type="dxa"/>
+          </w:tcPr>
+          <w:p>
+            <w:pPr>
+              <w:jc w:val="center"/>
+            </w:pPr>
+            <w:r>
+              <w:t>Sobre el ítem asignado</w:t>
+            </w:r>
+          </w:p>
+        </w:tc>
+      </w:tr>
+    </w:tbl>
+    <w:p/>
     <w:p>
       <w:pPr>
         <w:pStyle w:val="Ttulo3"/>
@@ -2243,7 +2764,6 @@
           <w:sz w:val="24"/>
           <w:szCs w:val="24"/>
         </w:rPr>
-        <w:lastRenderedPageBreak/>
         <w:t>Política de la Seguridad de la Información</w:t>
       </w:r>
       <w:r>
@@ -2423,7 +2943,16 @@
           <w:sz w:val="24"/>
           <w:szCs w:val="24"/>
         </w:rPr>
-        <w:t>do en la eficiencia y la confiabilidad del mantenimiento de versiones de aplicaciones cuando éstas tienen un gran número de archivos de código fuente.</w:t>
+        <w:t xml:space="preserve">do en la eficiencia y la confiabilidad del mantenimiento de versiones de </w:t>
+      </w:r>
+      <w:r>
+        <w:rPr>
+          <w:rFonts w:ascii="Times New Roman" w:hAnsi="Times New Roman" w:cs="Times New Roman"/>
+          <w:sz w:val="24"/>
+          <w:szCs w:val="24"/>
+        </w:rPr>
+        <w:lastRenderedPageBreak/>
+        <w:t>aplicaciones cuando éstas tienen un gran número de archivos de código fuente.</w:t>
       </w:r>
     </w:p>
     <w:p>
@@ -2452,7 +2981,7 @@
         <w:rPr>
           <w:b/>
           <w:noProof/>
-          <w:lang w:val="es-PE" w:eastAsia="es-PE"/>
+          <w:lang w:val="es-ES" w:eastAsia="es-ES"/>
         </w:rPr>
         <w:drawing>
           <wp:inline distT="0" distB="0" distL="0" distR="0">
@@ -2622,8 +3151,6 @@
         </w:rPr>
         <w:t>.</w:t>
       </w:r>
-      <w:bookmarkStart w:id="11" w:name="_GoBack"/>
-      <w:bookmarkEnd w:id="11"/>
     </w:p>
     <w:p>
       <w:pPr>
@@ -2637,14 +3164,14 @@
           <w:rFonts w:ascii="Times New Roman" w:hAnsi="Times New Roman" w:cs="Times New Roman"/>
         </w:rPr>
       </w:pPr>
-      <w:bookmarkStart w:id="12" w:name="_Toc428828743"/>
+      <w:bookmarkStart w:id="11" w:name="_Toc428828743"/>
       <w:r>
         <w:rPr>
           <w:rFonts w:ascii="Times New Roman" w:hAnsi="Times New Roman" w:cs="Times New Roman"/>
         </w:rPr>
         <w:t>Calendario</w:t>
       </w:r>
-      <w:bookmarkEnd w:id="12"/>
+      <w:bookmarkEnd w:id="11"/>
       <w:r>
         <w:rPr>
           <w:rFonts w:ascii="Times New Roman" w:hAnsi="Times New Roman" w:cs="Times New Roman"/>
@@ -2664,8 +3191,9 @@
       <w:r>
         <w:rPr>
           <w:noProof/>
-          <w:lang w:val="es-PE" w:eastAsia="es-PE"/>
-        </w:rPr>
+          <w:lang w:val="es-ES" w:eastAsia="es-ES"/>
+        </w:rPr>
+        <w:lastRenderedPageBreak/>
         <w:drawing>
           <wp:inline distT="0" distB="0" distL="0" distR="0" wp14:anchorId="2E43286A" wp14:editId="207C936D">
             <wp:extent cx="5400040" cy="3812540"/>
@@ -2715,19 +3243,697 @@
           <w:sz w:val="48"/>
         </w:rPr>
       </w:pPr>
-      <w:bookmarkStart w:id="13" w:name="_Toc428828744"/>
+      <w:bookmarkStart w:id="12" w:name="_Toc428828744"/>
       <w:r>
         <w:rPr>
           <w:rFonts w:ascii="Times New Roman" w:hAnsi="Times New Roman" w:cs="Times New Roman"/>
         </w:rPr>
         <w:t>Actividades de la Configuración</w:t>
       </w:r>
+      <w:bookmarkEnd w:id="12"/>
+    </w:p>
+    <w:p>
+      <w:pPr>
+        <w:pStyle w:val="Prrafodelista"/>
+        <w:numPr>
+          <w:ilvl w:val="1"/>
+          <w:numId w:val="3"/>
+        </w:numPr>
+        <w:rPr>
+          <w:b/>
+        </w:rPr>
+      </w:pPr>
+      <w:r>
+        <w:rPr>
+          <w:b/>
+        </w:rPr>
+        <w:t>Nomenclatura</w:t>
+      </w:r>
+    </w:p>
+    <w:tbl>
+      <w:tblPr>
+        <w:tblStyle w:val="Tablaconcuadrcula"/>
+        <w:tblW w:w="8725" w:type="dxa"/>
+        <w:tblLook w:val="04A0" w:firstRow="1" w:lastRow="0" w:firstColumn="1" w:lastColumn="0" w:noHBand="0" w:noVBand="1"/>
+      </w:tblPr>
+      <w:tblGrid>
+        <w:gridCol w:w="457"/>
+        <w:gridCol w:w="1523"/>
+        <w:gridCol w:w="4819"/>
+        <w:gridCol w:w="1926"/>
+      </w:tblGrid>
+      <w:tr>
+        <w:trPr>
+          <w:trHeight w:val="405"/>
+        </w:trPr>
+        <w:tc>
+          <w:tcPr>
+            <w:tcW w:w="457" w:type="dxa"/>
+            <w:shd w:val="clear" w:color="auto" w:fill="000000" w:themeFill="text1"/>
+          </w:tcPr>
+          <w:p>
+            <w:pPr>
+              <w:spacing w:line="360" w:lineRule="auto"/>
+              <w:jc w:val="center"/>
+              <w:rPr>
+                <w:b/>
+                <w:color w:val="FFFFFF" w:themeColor="background1"/>
+              </w:rPr>
+            </w:pPr>
+            <w:r>
+              <w:rPr>
+                <w:b/>
+                <w:color w:val="FFFFFF" w:themeColor="background1"/>
+              </w:rPr>
+              <w:t>Nº</w:t>
+            </w:r>
+          </w:p>
+        </w:tc>
+        <w:tc>
+          <w:tcPr>
+            <w:tcW w:w="1523" w:type="dxa"/>
+            <w:shd w:val="clear" w:color="auto" w:fill="000000" w:themeFill="text1"/>
+          </w:tcPr>
+          <w:p>
+            <w:pPr>
+              <w:spacing w:line="360" w:lineRule="auto"/>
+              <w:jc w:val="center"/>
+              <w:rPr>
+                <w:b/>
+                <w:color w:val="FFFFFF" w:themeColor="background1"/>
+              </w:rPr>
+            </w:pPr>
+            <w:r>
+              <w:rPr>
+                <w:b/>
+                <w:color w:val="FFFFFF" w:themeColor="background1"/>
+              </w:rPr>
+              <w:t>Nomenclatura</w:t>
+            </w:r>
+          </w:p>
+        </w:tc>
+        <w:tc>
+          <w:tcPr>
+            <w:tcW w:w="4819" w:type="dxa"/>
+            <w:shd w:val="clear" w:color="auto" w:fill="000000" w:themeFill="text1"/>
+          </w:tcPr>
+          <w:p>
+            <w:pPr>
+              <w:spacing w:line="360" w:lineRule="auto"/>
+              <w:jc w:val="center"/>
+              <w:rPr>
+                <w:b/>
+                <w:color w:val="FFFFFF" w:themeColor="background1"/>
+              </w:rPr>
+            </w:pPr>
+            <w:r>
+              <w:rPr>
+                <w:b/>
+                <w:color w:val="FFFFFF" w:themeColor="background1"/>
+              </w:rPr>
+              <w:t>Ítem</w:t>
+            </w:r>
+          </w:p>
+        </w:tc>
+        <w:tc>
+          <w:tcPr>
+            <w:tcW w:w="1926" w:type="dxa"/>
+            <w:shd w:val="clear" w:color="auto" w:fill="000000" w:themeFill="text1"/>
+          </w:tcPr>
+          <w:p>
+            <w:pPr>
+              <w:spacing w:line="360" w:lineRule="auto"/>
+              <w:jc w:val="center"/>
+              <w:rPr>
+                <w:b/>
+                <w:color w:val="FFFFFF" w:themeColor="background1"/>
+              </w:rPr>
+            </w:pPr>
+            <w:r>
+              <w:rPr>
+                <w:b/>
+                <w:color w:val="FFFFFF" w:themeColor="background1"/>
+              </w:rPr>
+              <w:t>Fuente</w:t>
+            </w:r>
+          </w:p>
+        </w:tc>
+      </w:tr>
+      <w:tr>
+        <w:trPr>
+          <w:trHeight w:val="390"/>
+        </w:trPr>
+        <w:tc>
+          <w:tcPr>
+            <w:tcW w:w="457" w:type="dxa"/>
+          </w:tcPr>
+          <w:p>
+            <w:pPr>
+              <w:spacing w:line="360" w:lineRule="auto"/>
+            </w:pPr>
+            <w:r>
+              <w:t>1</w:t>
+            </w:r>
+          </w:p>
+        </w:tc>
+        <w:tc>
+          <w:tcPr>
+            <w:tcW w:w="1523" w:type="dxa"/>
+          </w:tcPr>
+          <w:p>
+            <w:pPr>
+              <w:spacing w:line="360" w:lineRule="auto"/>
+              <w:jc w:val="center"/>
+            </w:pPr>
+            <w:r>
+              <w:t>PGCS</w:t>
+            </w:r>
+          </w:p>
+        </w:tc>
+        <w:tc>
+          <w:tcPr>
+            <w:tcW w:w="4819" w:type="dxa"/>
+          </w:tcPr>
+          <w:p>
+            <w:pPr>
+              <w:spacing w:line="360" w:lineRule="auto"/>
+              <w:jc w:val="center"/>
+            </w:pPr>
+            <w:r>
+              <w:t>Plan de Gestión de la configuración del Software</w:t>
+            </w:r>
+          </w:p>
+        </w:tc>
+        <w:tc>
+          <w:tcPr>
+            <w:tcW w:w="1926" w:type="dxa"/>
+          </w:tcPr>
+          <w:p>
+            <w:pPr>
+              <w:spacing w:line="360" w:lineRule="auto"/>
+              <w:jc w:val="center"/>
+            </w:pPr>
+            <w:r>
+              <w:t>Consultora</w:t>
+            </w:r>
+          </w:p>
+        </w:tc>
+      </w:tr>
+      <w:tr>
+        <w:trPr>
+          <w:trHeight w:val="405"/>
+        </w:trPr>
+        <w:tc>
+          <w:tcPr>
+            <w:tcW w:w="457" w:type="dxa"/>
+          </w:tcPr>
+          <w:p>
+            <w:pPr>
+              <w:spacing w:line="360" w:lineRule="auto"/>
+            </w:pPr>
+            <w:r>
+              <w:t>2</w:t>
+            </w:r>
+          </w:p>
+        </w:tc>
+        <w:tc>
+          <w:tcPr>
+            <w:tcW w:w="1523" w:type="dxa"/>
+          </w:tcPr>
+          <w:p>
+            <w:pPr>
+              <w:spacing w:line="360" w:lineRule="auto"/>
+              <w:jc w:val="center"/>
+            </w:pPr>
+            <w:r>
+              <w:t>CP</w:t>
+            </w:r>
+          </w:p>
+        </w:tc>
+        <w:tc>
+          <w:tcPr>
+            <w:tcW w:w="4819" w:type="dxa"/>
+          </w:tcPr>
+          <w:p>
+            <w:pPr>
+              <w:spacing w:line="360" w:lineRule="auto"/>
+              <w:jc w:val="center"/>
+            </w:pPr>
+            <w:r>
+              <w:t>Cronograma del plan de gestión de configuración</w:t>
+            </w:r>
+          </w:p>
+        </w:tc>
+        <w:tc>
+          <w:tcPr>
+            <w:tcW w:w="1926" w:type="dxa"/>
+          </w:tcPr>
+          <w:p>
+            <w:pPr>
+              <w:spacing w:line="360" w:lineRule="auto"/>
+              <w:jc w:val="center"/>
+            </w:pPr>
+            <w:r>
+              <w:t>Consultora</w:t>
+            </w:r>
+          </w:p>
+        </w:tc>
+      </w:tr>
+      <w:tr>
+        <w:trPr>
+          <w:trHeight w:val="390"/>
+        </w:trPr>
+        <w:tc>
+          <w:tcPr>
+            <w:tcW w:w="457" w:type="dxa"/>
+          </w:tcPr>
+          <w:p>
+            <w:pPr>
+              <w:spacing w:line="360" w:lineRule="auto"/>
+            </w:pPr>
+            <w:r>
+              <w:t>3</w:t>
+            </w:r>
+          </w:p>
+        </w:tc>
+        <w:tc>
+          <w:tcPr>
+            <w:tcW w:w="1523" w:type="dxa"/>
+          </w:tcPr>
+          <w:p>
+            <w:pPr>
+              <w:spacing w:line="360" w:lineRule="auto"/>
+              <w:jc w:val="center"/>
+            </w:pPr>
+            <w:r>
+              <w:t>PSI</w:t>
+            </w:r>
+          </w:p>
+        </w:tc>
+        <w:tc>
+          <w:tcPr>
+            <w:tcW w:w="4819" w:type="dxa"/>
+          </w:tcPr>
+          <w:p>
+            <w:pPr>
+              <w:spacing w:line="360" w:lineRule="auto"/>
+              <w:jc w:val="center"/>
+            </w:pPr>
+            <w:r>
+              <w:t>Política de seguridad de la información</w:t>
+            </w:r>
+          </w:p>
+        </w:tc>
+        <w:tc>
+          <w:tcPr>
+            <w:tcW w:w="1926" w:type="dxa"/>
+          </w:tcPr>
+          <w:p>
+            <w:pPr>
+              <w:spacing w:line="360" w:lineRule="auto"/>
+              <w:jc w:val="center"/>
+            </w:pPr>
+            <w:r>
+              <w:t>Consultora</w:t>
+            </w:r>
+          </w:p>
+        </w:tc>
+      </w:tr>
+      <w:tr>
+        <w:trPr>
+          <w:trHeight w:val="390"/>
+        </w:trPr>
+        <w:tc>
+          <w:tcPr>
+            <w:tcW w:w="457" w:type="dxa"/>
+          </w:tcPr>
+          <w:p>
+            <w:pPr>
+              <w:spacing w:line="360" w:lineRule="auto"/>
+            </w:pPr>
+            <w:r>
+              <w:t>4</w:t>
+            </w:r>
+          </w:p>
+        </w:tc>
+        <w:tc>
+          <w:tcPr>
+            <w:tcW w:w="1523" w:type="dxa"/>
+          </w:tcPr>
+          <w:p>
+            <w:pPr>
+              <w:spacing w:line="360" w:lineRule="auto"/>
+              <w:jc w:val="center"/>
+            </w:pPr>
+            <w:r>
+              <w:t>PSGSI01</w:t>
+            </w:r>
+          </w:p>
+        </w:tc>
+        <w:tc>
+          <w:tcPr>
+            <w:tcW w:w="4819" w:type="dxa"/>
+          </w:tcPr>
+          <w:p>
+            <w:pPr>
+              <w:spacing w:line="360" w:lineRule="auto"/>
+              <w:jc w:val="center"/>
+            </w:pPr>
+            <w:r>
+              <w:t>Política del Sistema de Gestión de Seguridad 01</w:t>
+            </w:r>
+          </w:p>
+        </w:tc>
+        <w:tc>
+          <w:tcPr>
+            <w:tcW w:w="1926" w:type="dxa"/>
+          </w:tcPr>
+          <w:p>
+            <w:pPr>
+              <w:spacing w:line="360" w:lineRule="auto"/>
+              <w:jc w:val="center"/>
+            </w:pPr>
+            <w:r>
+              <w:t>Consultora</w:t>
+            </w:r>
+          </w:p>
+        </w:tc>
+      </w:tr>
+      <w:tr>
+        <w:trPr>
+          <w:trHeight w:val="390"/>
+        </w:trPr>
+        <w:tc>
+          <w:tcPr>
+            <w:tcW w:w="457" w:type="dxa"/>
+          </w:tcPr>
+          <w:p>
+            <w:pPr>
+              <w:spacing w:line="360" w:lineRule="auto"/>
+            </w:pPr>
+            <w:r>
+              <w:t>5</w:t>
+            </w:r>
+          </w:p>
+        </w:tc>
+        <w:tc>
+          <w:tcPr>
+            <w:tcW w:w="1523" w:type="dxa"/>
+          </w:tcPr>
+          <w:p>
+            <w:pPr>
+              <w:spacing w:line="360" w:lineRule="auto"/>
+              <w:jc w:val="center"/>
+            </w:pPr>
+            <w:r>
+              <w:t>PSGSI02</w:t>
+            </w:r>
+          </w:p>
+        </w:tc>
+        <w:tc>
+          <w:tcPr>
+            <w:tcW w:w="4819" w:type="dxa"/>
+          </w:tcPr>
+          <w:p>
+            <w:pPr>
+              <w:spacing w:line="360" w:lineRule="auto"/>
+              <w:jc w:val="center"/>
+            </w:pPr>
+            <w:r>
+              <w:t>Política del Sistema de Gestión de Seguridad 02</w:t>
+            </w:r>
+          </w:p>
+        </w:tc>
+        <w:tc>
+          <w:tcPr>
+            <w:tcW w:w="1926" w:type="dxa"/>
+          </w:tcPr>
+          <w:p>
+            <w:pPr>
+              <w:spacing w:line="360" w:lineRule="auto"/>
+              <w:jc w:val="center"/>
+            </w:pPr>
+            <w:r>
+              <w:t>Consultora</w:t>
+            </w:r>
+          </w:p>
+        </w:tc>
+      </w:tr>
+      <w:tr>
+        <w:trPr>
+          <w:trHeight w:val="390"/>
+        </w:trPr>
+        <w:tc>
+          <w:tcPr>
+            <w:tcW w:w="457" w:type="dxa"/>
+          </w:tcPr>
+          <w:p>
+            <w:pPr>
+              <w:spacing w:line="360" w:lineRule="auto"/>
+            </w:pPr>
+            <w:r>
+              <w:t>6</w:t>
+            </w:r>
+          </w:p>
+        </w:tc>
+        <w:tc>
+          <w:tcPr>
+            <w:tcW w:w="1523" w:type="dxa"/>
+          </w:tcPr>
+          <w:p>
+            <w:pPr>
+              <w:spacing w:line="360" w:lineRule="auto"/>
+              <w:jc w:val="center"/>
+            </w:pPr>
+            <w:r>
+              <w:t>PSGSI02</w:t>
+            </w:r>
+          </w:p>
+        </w:tc>
+        <w:tc>
+          <w:tcPr>
+            <w:tcW w:w="4819" w:type="dxa"/>
+          </w:tcPr>
+          <w:p>
+            <w:pPr>
+              <w:spacing w:line="360" w:lineRule="auto"/>
+              <w:jc w:val="center"/>
+            </w:pPr>
+            <w:r>
+              <w:t>Política del Sistema de Gestión de Seguridad 03</w:t>
+            </w:r>
+          </w:p>
+        </w:tc>
+        <w:tc>
+          <w:tcPr>
+            <w:tcW w:w="1926" w:type="dxa"/>
+          </w:tcPr>
+          <w:p>
+            <w:pPr>
+              <w:spacing w:line="360" w:lineRule="auto"/>
+              <w:jc w:val="center"/>
+            </w:pPr>
+            <w:r>
+              <w:t>Consultora</w:t>
+            </w:r>
+          </w:p>
+        </w:tc>
+      </w:tr>
+      <w:tr>
+        <w:trPr>
+          <w:trHeight w:val="390"/>
+        </w:trPr>
+        <w:tc>
+          <w:tcPr>
+            <w:tcW w:w="457" w:type="dxa"/>
+          </w:tcPr>
+          <w:p>
+            <w:pPr>
+              <w:spacing w:line="360" w:lineRule="auto"/>
+            </w:pPr>
+            <w:r>
+              <w:t>7</w:t>
+            </w:r>
+          </w:p>
+        </w:tc>
+        <w:tc>
+          <w:tcPr>
+            <w:tcW w:w="1523" w:type="dxa"/>
+          </w:tcPr>
+          <w:p>
+            <w:pPr>
+              <w:spacing w:line="360" w:lineRule="auto"/>
+              <w:jc w:val="center"/>
+            </w:pPr>
+            <w:r>
+              <w:t>PSGSI02</w:t>
+            </w:r>
+          </w:p>
+        </w:tc>
+        <w:tc>
+          <w:tcPr>
+            <w:tcW w:w="4819" w:type="dxa"/>
+          </w:tcPr>
+          <w:p>
+            <w:pPr>
+              <w:spacing w:line="360" w:lineRule="auto"/>
+              <w:jc w:val="center"/>
+            </w:pPr>
+            <w:r>
+              <w:t>Política del Sistema de Gestión de Seguridad 04</w:t>
+            </w:r>
+          </w:p>
+        </w:tc>
+        <w:tc>
+          <w:tcPr>
+            <w:tcW w:w="1926" w:type="dxa"/>
+          </w:tcPr>
+          <w:p>
+            <w:pPr>
+              <w:spacing w:line="360" w:lineRule="auto"/>
+              <w:jc w:val="center"/>
+            </w:pPr>
+            <w:r>
+              <w:t>Consultora</w:t>
+            </w:r>
+          </w:p>
+        </w:tc>
+      </w:tr>
+      <w:tr>
+        <w:trPr>
+          <w:trHeight w:val="390"/>
+        </w:trPr>
+        <w:tc>
+          <w:tcPr>
+            <w:tcW w:w="457" w:type="dxa"/>
+          </w:tcPr>
+          <w:p>
+            <w:pPr>
+              <w:spacing w:line="360" w:lineRule="auto"/>
+            </w:pPr>
+            <w:r>
+              <w:t>8</w:t>
+            </w:r>
+          </w:p>
+        </w:tc>
+        <w:tc>
+          <w:tcPr>
+            <w:tcW w:w="1523" w:type="dxa"/>
+          </w:tcPr>
+          <w:p>
+            <w:pPr>
+              <w:spacing w:line="360" w:lineRule="auto"/>
+              <w:jc w:val="center"/>
+            </w:pPr>
+            <w:r>
+              <w:t>STU_P</w:t>
+            </w:r>
+            <w:r>
+              <w:t>P</w:t>
+            </w:r>
+          </w:p>
+        </w:tc>
+        <w:tc>
+          <w:tcPr>
+            <w:tcW w:w="4819" w:type="dxa"/>
+          </w:tcPr>
+          <w:p>
+            <w:pPr>
+              <w:spacing w:line="360" w:lineRule="auto"/>
+              <w:jc w:val="center"/>
+            </w:pPr>
+            <w:r>
+              <w:t xml:space="preserve">Plan de gestión del proyecto </w:t>
+            </w:r>
+          </w:p>
+        </w:tc>
+        <w:tc>
+          <w:tcPr>
+            <w:tcW w:w="1926" w:type="dxa"/>
+          </w:tcPr>
+          <w:p>
+            <w:pPr>
+              <w:spacing w:line="360" w:lineRule="auto"/>
+              <w:jc w:val="center"/>
+            </w:pPr>
+            <w:r>
+              <w:t>Proyecto STU</w:t>
+            </w:r>
+          </w:p>
+        </w:tc>
+      </w:tr>
+      <w:tr>
+        <w:trPr>
+          <w:trHeight w:val="390"/>
+        </w:trPr>
+        <w:tc>
+          <w:tcPr>
+            <w:tcW w:w="457" w:type="dxa"/>
+          </w:tcPr>
+          <w:p>
+            <w:pPr>
+              <w:spacing w:line="360" w:lineRule="auto"/>
+            </w:pPr>
+            <w:r>
+              <w:t>9</w:t>
+            </w:r>
+          </w:p>
+        </w:tc>
+        <w:tc>
+          <w:tcPr>
+            <w:tcW w:w="1523" w:type="dxa"/>
+          </w:tcPr>
+          <w:p>
+            <w:pPr>
+              <w:spacing w:line="360" w:lineRule="auto"/>
+              <w:jc w:val="center"/>
+            </w:pPr>
+            <w:r>
+              <w:t>STU_CP</w:t>
+            </w:r>
+          </w:p>
+        </w:tc>
+        <w:tc>
+          <w:tcPr>
+            <w:tcW w:w="4819" w:type="dxa"/>
+          </w:tcPr>
+          <w:p>
+            <w:pPr>
+              <w:spacing w:line="360" w:lineRule="auto"/>
+              <w:jc w:val="center"/>
+            </w:pPr>
+            <w:r>
+              <w:t>Cronograma del plan</w:t>
+            </w:r>
+          </w:p>
+        </w:tc>
+        <w:tc>
+          <w:tcPr>
+            <w:tcW w:w="1926" w:type="dxa"/>
+          </w:tcPr>
+          <w:p>
+            <w:pPr>
+              <w:spacing w:line="360" w:lineRule="auto"/>
+              <w:jc w:val="center"/>
+            </w:pPr>
+            <w:r>
+              <w:t>Proyecto STU</w:t>
+            </w:r>
+          </w:p>
+        </w:tc>
+      </w:tr>
+    </w:tbl>
+    <w:p>
+      <w:pPr>
+        <w:spacing w:line="360" w:lineRule="auto"/>
+      </w:pPr>
+    </w:p>
+    <w:p>
+      <w:pPr>
+        <w:spacing w:line="360" w:lineRule="auto"/>
+      </w:pPr>
+      <w:bookmarkStart w:id="13" w:name="_GoBack"/>
       <w:bookmarkEnd w:id="13"/>
-    </w:p>
-    <w:p>
-      <w:pPr>
-        <w:spacing w:line="360" w:lineRule="auto"/>
-      </w:pPr>
     </w:p>
     <w:sectPr>
       <w:headerReference w:type="default" r:id="rId10"/>
@@ -2872,7 +4078,7 @@
               <w:noProof/>
               <w:color w:val="auto"/>
             </w:rPr>
-            <w:t>5</w:t>
+            <w:t>6</w:t>
           </w:r>
           <w:r>
             <w:rPr>
@@ -2915,7 +4121,7 @@
               <w:noProof/>
               <w:color w:val="auto"/>
             </w:rPr>
-            <w:t>5</w:t>
+            <w:t>7</w:t>
           </w:r>
           <w:r>
             <w:rPr>
@@ -3003,7 +4209,7 @@
     <w:r>
       <w:rPr>
         <w:noProof/>
-        <w:lang w:val="es-PE" w:eastAsia="es-PE"/>
+        <w:lang w:val="es-ES" w:eastAsia="es-ES"/>
       </w:rPr>
       <w:drawing>
         <wp:anchor distT="0" distB="0" distL="114300" distR="114300" simplePos="0" relativeHeight="251660288" behindDoc="0" locked="0" layoutInCell="1" allowOverlap="1" wp14:anchorId="3EEBF476" wp14:editId="7D0E1BEB">
@@ -3074,7 +4280,7 @@
     <w:r>
       <w:rPr>
         <w:noProof/>
-        <w:lang w:val="es-PE" w:eastAsia="es-PE"/>
+        <w:lang w:val="es-ES" w:eastAsia="es-ES"/>
       </w:rPr>
       <mc:AlternateContent>
         <mc:Choice Requires="wps">
@@ -3146,7 +4352,7 @@
 
 <file path=word/numbering.xml><?xml version="1.0" encoding="utf-8"?>
 <w:numbering xmlns:wpc="http://schemas.microsoft.com/office/word/2010/wordprocessingCanvas" xmlns:mc="http://schemas.openxmlformats.org/markup-compatibility/2006" xmlns:o="urn:schemas-microsoft-com:office:office" xmlns:r="http://schemas.openxmlformats.org/officeDocument/2006/relationships" xmlns:m="http://schemas.openxmlformats.org/officeDocument/2006/math" xmlns:v="urn:schemas-microsoft-com:vml" xmlns:wp14="http://schemas.microsoft.com/office/word/2010/wordprocessingDrawing" xmlns:wp="http://schemas.openxmlformats.org/drawingml/2006/wordprocessingDrawing" xmlns:w10="urn:schemas-microsoft-com:office:word" xmlns:w="http://schemas.openxmlformats.org/wordprocessingml/2006/main" xmlns:w14="http://schemas.microsoft.com/office/word/2010/wordml" xmlns:w15="http://schemas.microsoft.com/office/word/2012/wordml" xmlns:wpg="http://schemas.microsoft.com/office/word/2010/wordprocessingGroup" xmlns:wpi="http://schemas.microsoft.com/office/word/2010/wordprocessingInk" xmlns:wne="http://schemas.microsoft.com/office/word/2006/wordml" xmlns:wps="http://schemas.microsoft.com/office/word/2010/wordprocessingShape" mc:Ignorable="w14 w15 wp14">
-  <w:abstractNum w:abstractNumId="0">
+  <w:abstractNum w:abstractNumId="0" w15:restartNumberingAfterBreak="0">
     <w:nsid w:val="0311511C"/>
     <w:multiLevelType w:val="multilevel"/>
     <w:tmpl w:val="DE6C7628"/>
@@ -3261,7 +4467,7 @@
       </w:rPr>
     </w:lvl>
   </w:abstractNum>
-  <w:abstractNum w:abstractNumId="1">
+  <w:abstractNum w:abstractNumId="1" w15:restartNumberingAfterBreak="0">
     <w:nsid w:val="1BC474A4"/>
     <w:multiLevelType w:val="multilevel"/>
     <w:tmpl w:val="ECBECAFE"/>
@@ -3374,7 +4580,7 @@
       </w:rPr>
     </w:lvl>
   </w:abstractNum>
-  <w:abstractNum w:abstractNumId="2">
+  <w:abstractNum w:abstractNumId="2" w15:restartNumberingAfterBreak="0">
     <w:nsid w:val="2BA92D0E"/>
     <w:multiLevelType w:val="hybridMultilevel"/>
     <w:tmpl w:val="C61A6654"/>
@@ -3487,7 +4693,7 @@
       </w:rPr>
     </w:lvl>
   </w:abstractNum>
-  <w:abstractNum w:abstractNumId="3">
+  <w:abstractNum w:abstractNumId="3" w15:restartNumberingAfterBreak="0">
     <w:nsid w:val="47A13BE0"/>
     <w:multiLevelType w:val="hybridMultilevel"/>
     <w:tmpl w:val="7FAEDE30"/>
@@ -3600,7 +4806,7 @@
       </w:rPr>
     </w:lvl>
   </w:abstractNum>
-  <w:abstractNum w:abstractNumId="4">
+  <w:abstractNum w:abstractNumId="4" w15:restartNumberingAfterBreak="0">
     <w:nsid w:val="59880ED5"/>
     <w:multiLevelType w:val="hybridMultilevel"/>
     <w:tmpl w:val="76F8817E"/>
@@ -3713,7 +4919,7 @@
       </w:rPr>
     </w:lvl>
   </w:abstractNum>
-  <w:abstractNum w:abstractNumId="5">
+  <w:abstractNum w:abstractNumId="5" w15:restartNumberingAfterBreak="0">
     <w:nsid w:val="743E44B2"/>
     <w:multiLevelType w:val="hybridMultilevel"/>
     <w:tmpl w:val="52DAD7B0"/>
@@ -3825,7 +5031,7 @@
       </w:rPr>
     </w:lvl>
   </w:abstractNum>
-  <w:abstractNum w:abstractNumId="6">
+  <w:abstractNum w:abstractNumId="6" w15:restartNumberingAfterBreak="0">
     <w:nsid w:val="7ADE6E0F"/>
     <w:multiLevelType w:val="multilevel"/>
     <w:tmpl w:val="47E6D7B0"/>
@@ -4534,12 +5740,6 @@
     <w:tblPr>
       <w:tblStyleRowBandSize w:val="1"/>
       <w:tblStyleColBandSize w:val="1"/>
-      <w:tblCellMar>
-        <w:top w:w="0" w:type="dxa"/>
-        <w:left w:w="0" w:type="dxa"/>
-        <w:bottom w:w="0" w:type="dxa"/>
-        <w:right w:w="0" w:type="dxa"/>
-      </w:tblCellMar>
     </w:tblPr>
   </w:style>
   <w:style w:type="table" w:customStyle="1" w:styleId="a0">
@@ -4603,9 +5803,7 @@
       <w:tblStyleRowBandSize w:val="1"/>
       <w:tblStyleColBandSize w:val="1"/>
       <w:tblCellMar>
-        <w:top w:w="0" w:type="dxa"/>
         <w:left w:w="115" w:type="dxa"/>
-        <w:bottom w:w="0" w:type="dxa"/>
         <w:right w:w="115" w:type="dxa"/>
       </w:tblCellMar>
     </w:tblPr>
@@ -4619,9 +5817,7 @@
       <w:tblStyleRowBandSize w:val="1"/>
       <w:tblStyleColBandSize w:val="1"/>
       <w:tblCellMar>
-        <w:top w:w="0" w:type="dxa"/>
         <w:left w:w="115" w:type="dxa"/>
-        <w:bottom w:w="0" w:type="dxa"/>
         <w:right w:w="115" w:type="dxa"/>
       </w:tblCellMar>
     </w:tblPr>
@@ -4635,9 +5831,7 @@
       <w:tblStyleRowBandSize w:val="1"/>
       <w:tblStyleColBandSize w:val="1"/>
       <w:tblCellMar>
-        <w:top w:w="0" w:type="dxa"/>
         <w:left w:w="115" w:type="dxa"/>
-        <w:bottom w:w="0" w:type="dxa"/>
         <w:right w:w="115" w:type="dxa"/>
       </w:tblCellMar>
     </w:tblPr>
@@ -4651,9 +5845,7 @@
       <w:tblStyleRowBandSize w:val="1"/>
       <w:tblStyleColBandSize w:val="1"/>
       <w:tblCellMar>
-        <w:top w:w="0" w:type="dxa"/>
         <w:left w:w="115" w:type="dxa"/>
-        <w:bottom w:w="0" w:type="dxa"/>
         <w:right w:w="115" w:type="dxa"/>
       </w:tblCellMar>
     </w:tblPr>
@@ -4667,9 +5859,7 @@
       <w:tblStyleRowBandSize w:val="1"/>
       <w:tblStyleColBandSize w:val="1"/>
       <w:tblCellMar>
-        <w:top w:w="0" w:type="dxa"/>
         <w:left w:w="115" w:type="dxa"/>
-        <w:bottom w:w="0" w:type="dxa"/>
         <w:right w:w="115" w:type="dxa"/>
       </w:tblCellMar>
     </w:tblPr>
@@ -4683,9 +5873,7 @@
       <w:tblStyleRowBandSize w:val="1"/>
       <w:tblStyleColBandSize w:val="1"/>
       <w:tblCellMar>
-        <w:top w:w="0" w:type="dxa"/>
         <w:left w:w="115" w:type="dxa"/>
-        <w:bottom w:w="0" w:type="dxa"/>
         <w:right w:w="115" w:type="dxa"/>
       </w:tblCellMar>
     </w:tblPr>
@@ -4699,9 +5887,7 @@
       <w:tblStyleRowBandSize w:val="1"/>
       <w:tblStyleColBandSize w:val="1"/>
       <w:tblCellMar>
-        <w:top w:w="0" w:type="dxa"/>
         <w:left w:w="115" w:type="dxa"/>
-        <w:bottom w:w="0" w:type="dxa"/>
         <w:right w:w="115" w:type="dxa"/>
       </w:tblCellMar>
     </w:tblPr>
@@ -4715,9 +5901,7 @@
       <w:tblStyleRowBandSize w:val="1"/>
       <w:tblStyleColBandSize w:val="1"/>
       <w:tblCellMar>
-        <w:top w:w="0" w:type="dxa"/>
         <w:left w:w="115" w:type="dxa"/>
-        <w:bottom w:w="0" w:type="dxa"/>
         <w:right w:w="115" w:type="dxa"/>
       </w:tblCellMar>
     </w:tblPr>
@@ -4824,17 +6008,10 @@
     <w:tblPr>
       <w:tblStyleRowBandSize w:val="1"/>
       <w:tblStyleColBandSize w:val="1"/>
-      <w:tblInd w:w="0" w:type="dxa"/>
       <w:tblBorders>
         <w:top w:val="single" w:sz="18" w:space="0" w:color="auto"/>
         <w:bottom w:val="single" w:sz="18" w:space="0" w:color="auto"/>
       </w:tblBorders>
-      <w:tblCellMar>
-        <w:top w:w="0" w:type="dxa"/>
-        <w:left w:w="108" w:type="dxa"/>
-        <w:bottom w:w="0" w:type="dxa"/>
-        <w:right w:w="108" w:type="dxa"/>
-      </w:tblCellMar>
     </w:tblPr>
     <w:tblStylePr w:type="firstRow">
       <w:pPr>
@@ -4971,7 +6148,6 @@
       <w:spacing w:after="0" w:line="240" w:lineRule="auto"/>
     </w:pPr>
     <w:tblPr>
-      <w:tblInd w:w="0" w:type="dxa"/>
       <w:tblBorders>
         <w:top w:val="single" w:sz="4" w:space="0" w:color="auto"/>
         <w:left w:val="single" w:sz="4" w:space="0" w:color="auto"/>
@@ -4980,12 +6156,6 @@
         <w:insideH w:val="single" w:sz="4" w:space="0" w:color="auto"/>
         <w:insideV w:val="single" w:sz="4" w:space="0" w:color="auto"/>
       </w:tblBorders>
-      <w:tblCellMar>
-        <w:top w:w="0" w:type="dxa"/>
-        <w:left w:w="108" w:type="dxa"/>
-        <w:bottom w:w="0" w:type="dxa"/>
-        <w:right w:w="108" w:type="dxa"/>
-      </w:tblCellMar>
     </w:tblPr>
   </w:style>
   <w:style w:type="table" w:styleId="Tablanormal3">
@@ -4999,13 +6169,6 @@
     <w:tblPr>
       <w:tblStyleRowBandSize w:val="1"/>
       <w:tblStyleColBandSize w:val="1"/>
-      <w:tblInd w:w="0" w:type="dxa"/>
-      <w:tblCellMar>
-        <w:top w:w="0" w:type="dxa"/>
-        <w:left w:w="108" w:type="dxa"/>
-        <w:bottom w:w="0" w:type="dxa"/>
-        <w:right w:w="108" w:type="dxa"/>
-      </w:tblCellMar>
     </w:tblPr>
     <w:tblStylePr w:type="firstRow">
       <w:rPr>
@@ -5456,7 +6619,7 @@
 </file>
 
 <file path=customXml/itemProps1.xml><?xml version="1.0" encoding="utf-8"?>
-<ds:datastoreItem xmlns:ds="http://schemas.openxmlformats.org/officeDocument/2006/customXml" ds:itemID="{AB012D5C-7A13-401D-9253-6EC68980DC34}">
+<ds:datastoreItem xmlns:ds="http://schemas.openxmlformats.org/officeDocument/2006/customXml" ds:itemID="{E4EED64B-8A50-4FFA-BB12-1FF21D2408D7}">
   <ds:schemaRefs>
     <ds:schemaRef ds:uri="http://schemas.openxmlformats.org/officeDocument/2006/bibliography"/>
   </ds:schemaRefs>

</xml_diff>

<commit_message>
PGCS: situacion de la empresa
</commit_message>
<xml_diff>
--- a/Documentos/PGCS.docx
+++ b/Documentos/PGCS.docx
@@ -1887,9 +1887,61 @@
         <w:rPr>
           <w:rFonts w:ascii="Times New Roman" w:hAnsi="Times New Roman" w:cs="Times New Roman"/>
         </w:rPr>
-        <w:t>Situación de la empresa</w:t>
+        <w:t>Situación de la</w:t>
+      </w:r>
+      <w:bookmarkStart w:id="3" w:name="_GoBack"/>
+      <w:bookmarkEnd w:id="3"/>
+      <w:r>
+        <w:rPr>
+          <w:rFonts w:ascii="Times New Roman" w:hAnsi="Times New Roman" w:cs="Times New Roman"/>
+        </w:rPr>
+        <w:t xml:space="preserve"> empresa</w:t>
       </w:r>
       <w:bookmarkEnd w:id="2"/>
+    </w:p>
+    <w:p>
+      <w:pPr>
+        <w:jc w:val="both"/>
+        <w:rPr>
+          <w:rFonts w:ascii="Times New Roman" w:hAnsi="Times New Roman" w:cs="Times New Roman"/>
+          <w:sz w:val="24"/>
+          <w:szCs w:val="24"/>
+        </w:rPr>
+      </w:pPr>
+      <w:r>
+        <w:rPr>
+          <w:rFonts w:ascii="Times New Roman" w:hAnsi="Times New Roman" w:cs="Times New Roman"/>
+          <w:sz w:val="24"/>
+          <w:szCs w:val="24"/>
+        </w:rPr>
+        <w:t>RPJA es una empresa líder en la consultoría y desarrollo de proyectos de software de diversos rubros. Actualmente la empresa cuenta con una certificación ISO 27001 e  ISO 9001 que la posiciona como una empresa acorde a los estándares internacionales en calidad y seguridad</w:t>
+      </w:r>
+      <w:r>
+        <w:rPr>
+          <w:rFonts w:ascii="Times New Roman" w:hAnsi="Times New Roman" w:cs="Times New Roman"/>
+          <w:sz w:val="24"/>
+          <w:szCs w:val="24"/>
+        </w:rPr>
+        <w:t>.</w:t>
+      </w:r>
+    </w:p>
+    <w:p>
+      <w:pPr>
+        <w:jc w:val="both"/>
+        <w:rPr>
+          <w:rFonts w:ascii="Times New Roman" w:hAnsi="Times New Roman" w:cs="Times New Roman"/>
+          <w:sz w:val="24"/>
+          <w:szCs w:val="24"/>
+        </w:rPr>
+      </w:pPr>
+      <w:r>
+        <w:rPr>
+          <w:rFonts w:ascii="Times New Roman" w:hAnsi="Times New Roman" w:cs="Times New Roman"/>
+          <w:sz w:val="24"/>
+          <w:szCs w:val="24"/>
+        </w:rPr>
+        <w:t xml:space="preserve">Los proyectos de software desarrollados por RPJA están basados en las necesidades de sus clientes, enfatizando las características de usabilidad y portabilidad de los sistemas. </w:t>
+      </w:r>
     </w:p>
     <w:p>
       <w:pPr>
@@ -1903,14 +1955,14 @@
           <w:rFonts w:ascii="Times New Roman" w:hAnsi="Times New Roman" w:cs="Times New Roman"/>
         </w:rPr>
       </w:pPr>
-      <w:bookmarkStart w:id="3" w:name="_Toc428828735"/>
+      <w:bookmarkStart w:id="4" w:name="_Toc428828735"/>
       <w:r>
         <w:rPr>
           <w:rFonts w:ascii="Times New Roman" w:hAnsi="Times New Roman" w:cs="Times New Roman"/>
         </w:rPr>
         <w:t>Propósito</w:t>
       </w:r>
-      <w:bookmarkEnd w:id="3"/>
+      <w:bookmarkEnd w:id="4"/>
     </w:p>
     <w:p>
       <w:pPr>
@@ -1942,14 +1994,14 @@
           <w:rFonts w:ascii="Times New Roman" w:hAnsi="Times New Roman" w:cs="Times New Roman"/>
         </w:rPr>
       </w:pPr>
-      <w:bookmarkStart w:id="4" w:name="_Toc428828736"/>
+      <w:bookmarkStart w:id="5" w:name="_Toc428828736"/>
       <w:r>
         <w:rPr>
           <w:rFonts w:ascii="Times New Roman" w:hAnsi="Times New Roman" w:cs="Times New Roman"/>
         </w:rPr>
         <w:t>Aplicabilidad</w:t>
       </w:r>
-      <w:bookmarkEnd w:id="4"/>
+      <w:bookmarkEnd w:id="5"/>
     </w:p>
     <w:p>
       <w:pPr>
@@ -1989,14 +2041,14 @@
           <w:rFonts w:ascii="Times New Roman" w:hAnsi="Times New Roman" w:cs="Times New Roman"/>
         </w:rPr>
       </w:pPr>
-      <w:bookmarkStart w:id="5" w:name="_Toc428828737"/>
+      <w:bookmarkStart w:id="6" w:name="_Toc428828737"/>
       <w:r>
         <w:rPr>
           <w:rFonts w:ascii="Times New Roman" w:hAnsi="Times New Roman" w:cs="Times New Roman"/>
         </w:rPr>
         <w:t>Definiciones</w:t>
       </w:r>
-      <w:bookmarkEnd w:id="5"/>
+      <w:bookmarkEnd w:id="6"/>
     </w:p>
     <w:p>
       <w:pPr>
@@ -2143,6 +2195,7 @@
           <w:sz w:val="24"/>
           <w:szCs w:val="24"/>
         </w:rPr>
+        <w:lastRenderedPageBreak/>
         <w:t xml:space="preserve">Línea base: </w:t>
       </w:r>
       <w:r>
@@ -2217,15 +2270,14 @@
           <w:rFonts w:ascii="Times New Roman" w:hAnsi="Times New Roman" w:cs="Times New Roman"/>
         </w:rPr>
       </w:pPr>
-      <w:bookmarkStart w:id="6" w:name="_Toc428828738"/>
-      <w:r>
-        <w:rPr>
-          <w:rFonts w:ascii="Times New Roman" w:hAnsi="Times New Roman" w:cs="Times New Roman"/>
-        </w:rPr>
-        <w:lastRenderedPageBreak/>
+      <w:bookmarkStart w:id="7" w:name="_Toc428828738"/>
+      <w:r>
+        <w:rPr>
+          <w:rFonts w:ascii="Times New Roman" w:hAnsi="Times New Roman" w:cs="Times New Roman"/>
+        </w:rPr>
         <w:t>Gestión de la Configuración del software</w:t>
       </w:r>
-      <w:bookmarkEnd w:id="6"/>
+      <w:bookmarkEnd w:id="7"/>
     </w:p>
     <w:p>
       <w:pPr>
@@ -2239,14 +2291,14 @@
           <w:rFonts w:ascii="Times New Roman" w:hAnsi="Times New Roman" w:cs="Times New Roman"/>
         </w:rPr>
       </w:pPr>
-      <w:bookmarkStart w:id="7" w:name="_Toc428828739"/>
+      <w:bookmarkStart w:id="8" w:name="_Toc428828739"/>
       <w:r>
         <w:rPr>
           <w:rFonts w:ascii="Times New Roman" w:hAnsi="Times New Roman" w:cs="Times New Roman"/>
         </w:rPr>
         <w:t>Organización</w:t>
       </w:r>
-      <w:bookmarkEnd w:id="7"/>
+      <w:bookmarkEnd w:id="8"/>
       <w:r>
         <w:rPr>
           <w:rFonts w:ascii="Times New Roman" w:hAnsi="Times New Roman" w:cs="Times New Roman"/>
@@ -2266,14 +2318,14 @@
           <w:rFonts w:ascii="Times New Roman" w:hAnsi="Times New Roman" w:cs="Times New Roman"/>
         </w:rPr>
       </w:pPr>
-      <w:bookmarkStart w:id="8" w:name="_Toc428828740"/>
+      <w:bookmarkStart w:id="9" w:name="_Toc428828740"/>
       <w:r>
         <w:rPr>
           <w:rFonts w:ascii="Times New Roman" w:hAnsi="Times New Roman" w:cs="Times New Roman"/>
         </w:rPr>
         <w:t>Roles</w:t>
       </w:r>
-      <w:bookmarkEnd w:id="8"/>
+      <w:bookmarkEnd w:id="9"/>
     </w:p>
     <w:tbl>
       <w:tblPr>
@@ -2716,14 +2768,14 @@
           <w:rFonts w:ascii="Times New Roman" w:hAnsi="Times New Roman" w:cs="Times New Roman"/>
         </w:rPr>
       </w:pPr>
-      <w:bookmarkStart w:id="9" w:name="_Toc428828741"/>
+      <w:bookmarkStart w:id="10" w:name="_Toc428828741"/>
       <w:r>
         <w:rPr>
           <w:rFonts w:ascii="Times New Roman" w:hAnsi="Times New Roman" w:cs="Times New Roman"/>
         </w:rPr>
         <w:t>Políticas, directrices y procedimientos</w:t>
       </w:r>
-      <w:bookmarkEnd w:id="9"/>
+      <w:bookmarkEnd w:id="10"/>
     </w:p>
     <w:p>
       <w:pPr>
@@ -2864,6 +2916,7 @@
           <w:sz w:val="24"/>
           <w:szCs w:val="24"/>
         </w:rPr>
+        <w:lastRenderedPageBreak/>
         <w:t>Política de Intercambio de Información – PSGSI04 Manual de políticas de seguridad Sistema de Gestión de Seguridad de la información</w:t>
       </w:r>
     </w:p>
@@ -2879,14 +2932,14 @@
           <w:rFonts w:ascii="Times New Roman" w:hAnsi="Times New Roman" w:cs="Times New Roman"/>
         </w:rPr>
       </w:pPr>
-      <w:bookmarkStart w:id="10" w:name="_Toc428828742"/>
+      <w:bookmarkStart w:id="11" w:name="_Toc428828742"/>
       <w:r>
         <w:rPr>
           <w:rFonts w:ascii="Times New Roman" w:hAnsi="Times New Roman" w:cs="Times New Roman"/>
         </w:rPr>
         <w:t>Herramientas, entorno e infraestructura</w:t>
       </w:r>
-      <w:bookmarkEnd w:id="10"/>
+      <w:bookmarkEnd w:id="11"/>
     </w:p>
     <w:p>
       <w:pPr>
@@ -2943,16 +2996,7 @@
           <w:sz w:val="24"/>
           <w:szCs w:val="24"/>
         </w:rPr>
-        <w:t xml:space="preserve">do en la eficiencia y la confiabilidad del mantenimiento de versiones de </w:t>
-      </w:r>
-      <w:r>
-        <w:rPr>
-          <w:rFonts w:ascii="Times New Roman" w:hAnsi="Times New Roman" w:cs="Times New Roman"/>
-          <w:sz w:val="24"/>
-          <w:szCs w:val="24"/>
-        </w:rPr>
-        <w:lastRenderedPageBreak/>
-        <w:t>aplicaciones cuando éstas tienen un gran número de archivos de código fuente.</w:t>
+        <w:t>do en la eficiencia y la confiabilidad del mantenimiento de versiones de aplicaciones cuando éstas tienen un gran número de archivos de código fuente.</w:t>
       </w:r>
     </w:p>
     <w:p>
@@ -3164,14 +3208,15 @@
           <w:rFonts w:ascii="Times New Roman" w:hAnsi="Times New Roman" w:cs="Times New Roman"/>
         </w:rPr>
       </w:pPr>
-      <w:bookmarkStart w:id="11" w:name="_Toc428828743"/>
-      <w:r>
-        <w:rPr>
-          <w:rFonts w:ascii="Times New Roman" w:hAnsi="Times New Roman" w:cs="Times New Roman"/>
-        </w:rPr>
+      <w:bookmarkStart w:id="12" w:name="_Toc428828743"/>
+      <w:r>
+        <w:rPr>
+          <w:rFonts w:ascii="Times New Roman" w:hAnsi="Times New Roman" w:cs="Times New Roman"/>
+        </w:rPr>
+        <w:lastRenderedPageBreak/>
         <w:t>Calendario</w:t>
       </w:r>
-      <w:bookmarkEnd w:id="11"/>
+      <w:bookmarkEnd w:id="12"/>
       <w:r>
         <w:rPr>
           <w:rFonts w:ascii="Times New Roman" w:hAnsi="Times New Roman" w:cs="Times New Roman"/>
@@ -3193,7 +3238,6 @@
           <w:noProof/>
           <w:lang w:val="es-ES" w:eastAsia="es-ES"/>
         </w:rPr>
-        <w:lastRenderedPageBreak/>
         <w:drawing>
           <wp:inline distT="0" distB="0" distL="0" distR="0" wp14:anchorId="2E43286A" wp14:editId="207C936D">
             <wp:extent cx="5400040" cy="3812540"/>
@@ -3243,14 +3287,14 @@
           <w:sz w:val="48"/>
         </w:rPr>
       </w:pPr>
-      <w:bookmarkStart w:id="12" w:name="_Toc428828744"/>
+      <w:bookmarkStart w:id="13" w:name="_Toc428828744"/>
       <w:r>
         <w:rPr>
           <w:rFonts w:ascii="Times New Roman" w:hAnsi="Times New Roman" w:cs="Times New Roman"/>
         </w:rPr>
         <w:t>Actividades de la Configuración</w:t>
       </w:r>
-      <w:bookmarkEnd w:id="12"/>
+      <w:bookmarkEnd w:id="13"/>
     </w:p>
     <w:p>
       <w:pPr>
@@ -3875,6 +3919,7 @@
               <w:spacing w:line="360" w:lineRule="auto"/>
             </w:pPr>
             <w:r>
+              <w:lastRenderedPageBreak/>
               <w:t>9</w:t>
             </w:r>
           </w:p>
@@ -3932,8 +3977,6 @@
       <w:pPr>
         <w:spacing w:line="360" w:lineRule="auto"/>
       </w:pPr>
-      <w:bookmarkStart w:id="13" w:name="_GoBack"/>
-      <w:bookmarkEnd w:id="13"/>
     </w:p>
     <w:sectPr>
       <w:headerReference w:type="default" r:id="rId10"/>
@@ -4078,7 +4121,7 @@
               <w:noProof/>
               <w:color w:val="auto"/>
             </w:rPr>
-            <w:t>6</w:t>
+            <w:t>4</w:t>
           </w:r>
           <w:r>
             <w:rPr>
@@ -6619,7 +6662,7 @@
 </file>
 
 <file path=customXml/itemProps1.xml><?xml version="1.0" encoding="utf-8"?>
-<ds:datastoreItem xmlns:ds="http://schemas.openxmlformats.org/officeDocument/2006/customXml" ds:itemID="{E4EED64B-8A50-4FFA-BB12-1FF21D2408D7}">
+<ds:datastoreItem xmlns:ds="http://schemas.openxmlformats.org/officeDocument/2006/customXml" ds:itemID="{542C706C-91DE-4B90-9A08-139F4C12E67E}">
   <ds:schemaRefs>
     <ds:schemaRef ds:uri="http://schemas.openxmlformats.org/officeDocument/2006/bibliography"/>
   </ds:schemaRefs>

</xml_diff>

<commit_message>
PGCS: Identificacion de items
</commit_message>
<xml_diff>
--- a/Documentos/PGCS.docx
+++ b/Documentos/PGCS.docx
@@ -2275,21 +2275,124 @@
               <w:rPr>
                 <w:rFonts w:ascii="Arial" w:hAnsi="Arial" w:cs="Arial"/>
               </w:rPr>
-              <w:t>cale</w:t>
-            </w:r>
-            <w:bookmarkStart w:id="1" w:name="_GoBack"/>
-            <w:bookmarkEnd w:id="1"/>
+              <w:t>calendario</w:t>
+            </w:r>
             <w:r>
               <w:rPr>
                 <w:rFonts w:ascii="Arial" w:hAnsi="Arial" w:cs="Arial"/>
               </w:rPr>
-              <w:t>ndario</w:t>
-            </w:r>
-            <w:r>
+              <w:t xml:space="preserve"> </w:t>
+            </w:r>
+          </w:p>
+        </w:tc>
+      </w:tr>
+      <w:tr>
+        <w:tc>
+          <w:tcPr>
+            <w:tcW w:w="898" w:type="dxa"/>
+            <w:vAlign w:val="center"/>
+          </w:tcPr>
+          <w:p>
+            <w:pPr>
+              <w:tabs>
+                <w:tab w:val="center" w:pos="4419"/>
+                <w:tab w:val="right" w:pos="8838"/>
+              </w:tabs>
               <w:rPr>
                 <w:rFonts w:ascii="Arial" w:hAnsi="Arial" w:cs="Arial"/>
               </w:rPr>
-              <w:t xml:space="preserve"> </w:t>
+            </w:pPr>
+            <w:r>
+              <w:rPr>
+                <w:rFonts w:ascii="Arial" w:hAnsi="Arial" w:cs="Arial"/>
+              </w:rPr>
+              <w:t>1.2</w:t>
+            </w:r>
+          </w:p>
+        </w:tc>
+        <w:tc>
+          <w:tcPr>
+            <w:tcW w:w="1791" w:type="dxa"/>
+            <w:vAlign w:val="center"/>
+          </w:tcPr>
+          <w:p>
+            <w:pPr>
+              <w:tabs>
+                <w:tab w:val="center" w:pos="4419"/>
+                <w:tab w:val="right" w:pos="8838"/>
+              </w:tabs>
+              <w:rPr>
+                <w:rFonts w:ascii="Arial" w:hAnsi="Arial" w:cs="Arial"/>
+              </w:rPr>
+            </w:pPr>
+            <w:r>
+              <w:rPr>
+                <w:rFonts w:ascii="Arial" w:hAnsi="Arial" w:cs="Arial"/>
+              </w:rPr>
+              <w:t>Jorge Ramírez</w:t>
+            </w:r>
+          </w:p>
+        </w:tc>
+        <w:tc>
+          <w:tcPr>
+            <w:tcW w:w="2126" w:type="dxa"/>
+            <w:vAlign w:val="center"/>
+          </w:tcPr>
+          <w:p>
+            <w:pPr>
+              <w:tabs>
+                <w:tab w:val="center" w:pos="4419"/>
+                <w:tab w:val="right" w:pos="8838"/>
+              </w:tabs>
+              <w:rPr>
+                <w:rFonts w:ascii="Arial" w:hAnsi="Arial" w:cs="Arial"/>
+              </w:rPr>
+            </w:pPr>
+          </w:p>
+        </w:tc>
+        <w:tc>
+          <w:tcPr>
+            <w:tcW w:w="1559" w:type="dxa"/>
+            <w:vAlign w:val="center"/>
+          </w:tcPr>
+          <w:p>
+            <w:pPr>
+              <w:tabs>
+                <w:tab w:val="center" w:pos="4419"/>
+                <w:tab w:val="right" w:pos="8838"/>
+              </w:tabs>
+              <w:rPr>
+                <w:rFonts w:ascii="Arial" w:hAnsi="Arial" w:cs="Arial"/>
+              </w:rPr>
+            </w:pPr>
+            <w:r>
+              <w:rPr>
+                <w:rFonts w:ascii="Arial" w:hAnsi="Arial" w:cs="Arial"/>
+              </w:rPr>
+              <w:t>08/09/2015</w:t>
+            </w:r>
+          </w:p>
+        </w:tc>
+        <w:tc>
+          <w:tcPr>
+            <w:tcW w:w="2774" w:type="dxa"/>
+            <w:vAlign w:val="center"/>
+          </w:tcPr>
+          <w:p>
+            <w:pPr>
+              <w:tabs>
+                <w:tab w:val="center" w:pos="4419"/>
+                <w:tab w:val="right" w:pos="8838"/>
+              </w:tabs>
+              <w:rPr>
+                <w:rFonts w:ascii="Arial" w:hAnsi="Arial" w:cs="Arial"/>
+              </w:rPr>
+            </w:pPr>
+            <w:r>
+              <w:rPr>
+                <w:rFonts w:ascii="Arial" w:hAnsi="Arial" w:cs="Arial"/>
+              </w:rPr>
+              <w:t>Identificación de la nomenclatura.</w:t>
             </w:r>
           </w:p>
         </w:tc>
@@ -2327,7 +2430,7 @@
           <w:rFonts w:ascii="Times New Roman" w:hAnsi="Times New Roman" w:cs="Times New Roman"/>
         </w:rPr>
       </w:pPr>
-      <w:bookmarkStart w:id="2" w:name="_Toc429490276"/>
+      <w:bookmarkStart w:id="1" w:name="_Toc429490276"/>
       <w:r>
         <w:rPr>
           <w:rFonts w:ascii="Times New Roman" w:hAnsi="Times New Roman" w:cs="Times New Roman"/>
@@ -2340,7 +2443,7 @@
         </w:rPr>
         <w:t>troducción</w:t>
       </w:r>
-      <w:bookmarkEnd w:id="2"/>
+      <w:bookmarkEnd w:id="1"/>
     </w:p>
     <w:p>
       <w:pPr>
@@ -2354,14 +2457,14 @@
           <w:rFonts w:ascii="Times New Roman" w:hAnsi="Times New Roman" w:cs="Times New Roman"/>
         </w:rPr>
       </w:pPr>
-      <w:bookmarkStart w:id="3" w:name="_Toc429490277"/>
+      <w:bookmarkStart w:id="2" w:name="_Toc429490277"/>
       <w:r>
         <w:rPr>
           <w:rFonts w:ascii="Times New Roman" w:hAnsi="Times New Roman" w:cs="Times New Roman"/>
         </w:rPr>
         <w:t>Situación de la empresa</w:t>
       </w:r>
-      <w:bookmarkEnd w:id="3"/>
+      <w:bookmarkEnd w:id="2"/>
     </w:p>
     <w:p>
       <w:pPr>
@@ -2549,14 +2652,14 @@
           <w:rFonts w:ascii="Times New Roman" w:hAnsi="Times New Roman" w:cs="Times New Roman"/>
         </w:rPr>
       </w:pPr>
-      <w:bookmarkStart w:id="4" w:name="_Toc429490278"/>
+      <w:bookmarkStart w:id="3" w:name="_Toc429490278"/>
       <w:r>
         <w:rPr>
           <w:rFonts w:ascii="Times New Roman" w:hAnsi="Times New Roman" w:cs="Times New Roman"/>
         </w:rPr>
         <w:t>Propósito</w:t>
       </w:r>
-      <w:bookmarkEnd w:id="4"/>
+      <w:bookmarkEnd w:id="3"/>
     </w:p>
     <w:p>
       <w:pPr>
@@ -2684,14 +2787,15 @@
           <w:rFonts w:ascii="Times New Roman" w:hAnsi="Times New Roman" w:cs="Times New Roman"/>
         </w:rPr>
       </w:pPr>
-      <w:bookmarkStart w:id="5" w:name="_Toc429490279"/>
+      <w:bookmarkStart w:id="4" w:name="_Toc429490279"/>
       <w:r>
         <w:rPr>
           <w:rFonts w:ascii="Times New Roman" w:hAnsi="Times New Roman" w:cs="Times New Roman"/>
         </w:rPr>
+        <w:lastRenderedPageBreak/>
         <w:t>Aplicabilidad</w:t>
       </w:r>
-      <w:bookmarkEnd w:id="5"/>
+      <w:bookmarkEnd w:id="4"/>
     </w:p>
     <w:p>
       <w:pPr>
@@ -2747,15 +2851,14 @@
           <w:rFonts w:ascii="Times New Roman" w:hAnsi="Times New Roman" w:cs="Times New Roman"/>
         </w:rPr>
       </w:pPr>
-      <w:bookmarkStart w:id="6" w:name="_Toc429490280"/>
+      <w:bookmarkStart w:id="5" w:name="_Toc429490280"/>
       <w:r>
         <w:rPr>
           <w:rFonts w:ascii="Times New Roman" w:hAnsi="Times New Roman" w:cs="Times New Roman"/>
         </w:rPr>
-        <w:lastRenderedPageBreak/>
         <w:t>Definiciones</w:t>
       </w:r>
-      <w:bookmarkEnd w:id="6"/>
+      <w:bookmarkEnd w:id="5"/>
     </w:p>
     <w:p>
       <w:pPr>
@@ -2976,14 +3079,14 @@
           <w:rFonts w:ascii="Times New Roman" w:hAnsi="Times New Roman" w:cs="Times New Roman"/>
         </w:rPr>
       </w:pPr>
-      <w:bookmarkStart w:id="7" w:name="_Toc429490281"/>
+      <w:bookmarkStart w:id="6" w:name="_Toc429490281"/>
       <w:r>
         <w:rPr>
           <w:rFonts w:ascii="Times New Roman" w:hAnsi="Times New Roman" w:cs="Times New Roman"/>
         </w:rPr>
         <w:t>Gestión de la Configuración del software</w:t>
       </w:r>
-      <w:bookmarkEnd w:id="7"/>
+      <w:bookmarkEnd w:id="6"/>
     </w:p>
     <w:p>
       <w:pPr>
@@ -2997,14 +3100,14 @@
           <w:rFonts w:ascii="Times New Roman" w:hAnsi="Times New Roman" w:cs="Times New Roman"/>
         </w:rPr>
       </w:pPr>
-      <w:bookmarkStart w:id="8" w:name="_Toc429490282"/>
+      <w:bookmarkStart w:id="7" w:name="_Toc429490282"/>
       <w:r>
         <w:rPr>
           <w:rFonts w:ascii="Times New Roman" w:hAnsi="Times New Roman" w:cs="Times New Roman"/>
         </w:rPr>
         <w:t>Organización</w:t>
       </w:r>
-      <w:bookmarkEnd w:id="8"/>
+      <w:bookmarkEnd w:id="7"/>
       <w:r>
         <w:rPr>
           <w:rFonts w:ascii="Times New Roman" w:hAnsi="Times New Roman" w:cs="Times New Roman"/>
@@ -3024,14 +3127,14 @@
           <w:rFonts w:ascii="Times New Roman" w:hAnsi="Times New Roman" w:cs="Times New Roman"/>
         </w:rPr>
       </w:pPr>
-      <w:bookmarkStart w:id="9" w:name="_Toc429490283"/>
+      <w:bookmarkStart w:id="8" w:name="_Toc429490283"/>
       <w:r>
         <w:rPr>
           <w:rFonts w:ascii="Times New Roman" w:hAnsi="Times New Roman" w:cs="Times New Roman"/>
         </w:rPr>
         <w:t>Roles</w:t>
       </w:r>
-      <w:bookmarkEnd w:id="9"/>
+      <w:bookmarkEnd w:id="8"/>
     </w:p>
     <w:tbl>
       <w:tblPr>
@@ -3484,14 +3587,15 @@
           <w:rFonts w:ascii="Times New Roman" w:hAnsi="Times New Roman" w:cs="Times New Roman"/>
         </w:rPr>
       </w:pPr>
-      <w:bookmarkStart w:id="10" w:name="_Toc429490284"/>
+      <w:bookmarkStart w:id="9" w:name="_Toc429490284"/>
       <w:r>
         <w:rPr>
           <w:rFonts w:ascii="Times New Roman" w:hAnsi="Times New Roman" w:cs="Times New Roman"/>
         </w:rPr>
+        <w:lastRenderedPageBreak/>
         <w:t>Políticas, directrices y procedimientos</w:t>
       </w:r>
-      <w:bookmarkEnd w:id="10"/>
+      <w:bookmarkEnd w:id="9"/>
     </w:p>
     <w:p>
       <w:pPr>
@@ -3563,7 +3667,6 @@
           <w:sz w:val="24"/>
           <w:szCs w:val="24"/>
         </w:rPr>
-        <w:lastRenderedPageBreak/>
         <w:t>Política de seguridad en los procesos de desarrollo y soporte – PSGSI01 Manual de políticas de seguridad Sistema de Gestión de Seguridad de la información.</w:t>
       </w:r>
     </w:p>
@@ -3648,14 +3751,14 @@
           <w:rFonts w:ascii="Times New Roman" w:hAnsi="Times New Roman" w:cs="Times New Roman"/>
         </w:rPr>
       </w:pPr>
-      <w:bookmarkStart w:id="11" w:name="_Toc429490285"/>
+      <w:bookmarkStart w:id="10" w:name="_Toc429490285"/>
       <w:r>
         <w:rPr>
           <w:rFonts w:ascii="Times New Roman" w:hAnsi="Times New Roman" w:cs="Times New Roman"/>
         </w:rPr>
         <w:t>Herramientas, entorno e infraestructura</w:t>
       </w:r>
-      <w:bookmarkEnd w:id="11"/>
+      <w:bookmarkEnd w:id="10"/>
     </w:p>
     <w:p>
       <w:pPr>
@@ -3743,6 +3846,7 @@
           <w:noProof/>
           <w:lang w:val="es-PE" w:eastAsia="es-PE"/>
         </w:rPr>
+        <w:lastRenderedPageBreak/>
         <w:drawing>
           <wp:inline distT="0" distB="0" distL="0" distR="0">
             <wp:extent cx="4261899" cy="4506968"/>
@@ -3944,14 +4048,14 @@
           <w:rFonts w:ascii="Times New Roman" w:hAnsi="Times New Roman" w:cs="Times New Roman"/>
         </w:rPr>
       </w:pPr>
-      <w:bookmarkStart w:id="12" w:name="_Toc429490286"/>
+      <w:bookmarkStart w:id="11" w:name="_Toc429490286"/>
       <w:r>
         <w:rPr>
           <w:rFonts w:ascii="Times New Roman" w:hAnsi="Times New Roman" w:cs="Times New Roman"/>
         </w:rPr>
         <w:t>Calendario</w:t>
       </w:r>
-      <w:bookmarkEnd w:id="12"/>
+      <w:bookmarkEnd w:id="11"/>
       <w:r>
         <w:rPr>
           <w:rFonts w:ascii="Times New Roman" w:hAnsi="Times New Roman" w:cs="Times New Roman"/>
@@ -4639,6 +4743,7 @@
                 <w:szCs w:val="22"/>
                 <w:lang w:val="es-PE" w:eastAsia="es-PE"/>
               </w:rPr>
+              <w:lastRenderedPageBreak/>
               <w:t xml:space="preserve">   Especificar la aplicabilidad del plan</w:t>
             </w:r>
           </w:p>
@@ -8170,7 +8275,6 @@
                 <w:szCs w:val="22"/>
                 <w:lang w:val="es-PE" w:eastAsia="es-PE"/>
               </w:rPr>
-              <w:lastRenderedPageBreak/>
               <w:t xml:space="preserve">   Mantener librería actualizada</w:t>
             </w:r>
           </w:p>
@@ -8601,6 +8705,10 @@
     </w:tbl>
     <w:p/>
     <w:p/>
+    <w:p/>
+    <w:p/>
+    <w:p/>
+    <w:p/>
     <w:p>
       <w:pPr>
         <w:pStyle w:val="Ttulo2"/>
@@ -8612,14 +8720,15 @@
           <w:rFonts w:ascii="Times New Roman" w:hAnsi="Times New Roman" w:cs="Times New Roman"/>
         </w:rPr>
       </w:pPr>
-      <w:bookmarkStart w:id="13" w:name="_Toc429490287"/>
+      <w:bookmarkStart w:id="12" w:name="_Toc429490287"/>
       <w:r>
         <w:rPr>
           <w:rFonts w:ascii="Times New Roman" w:hAnsi="Times New Roman" w:cs="Times New Roman"/>
         </w:rPr>
+        <w:lastRenderedPageBreak/>
         <w:t>Actividades de la Configuración</w:t>
       </w:r>
-      <w:bookmarkEnd w:id="13"/>
+      <w:bookmarkEnd w:id="12"/>
     </w:p>
     <w:p>
       <w:pPr>
@@ -8632,14 +8741,14 @@
           <w:rFonts w:ascii="Times New Roman" w:hAnsi="Times New Roman" w:cs="Times New Roman"/>
         </w:rPr>
       </w:pPr>
-      <w:bookmarkStart w:id="14" w:name="_Toc429490288"/>
+      <w:bookmarkStart w:id="13" w:name="_Toc429490288"/>
       <w:r>
         <w:rPr>
           <w:rFonts w:ascii="Times New Roman" w:hAnsi="Times New Roman" w:cs="Times New Roman"/>
         </w:rPr>
         <w:t>Identificación</w:t>
       </w:r>
-      <w:bookmarkEnd w:id="14"/>
+      <w:bookmarkEnd w:id="13"/>
     </w:p>
     <w:p>
       <w:pPr>
@@ -8654,17 +8763,1102 @@
           <w:szCs w:val="24"/>
         </w:rPr>
       </w:pPr>
-      <w:bookmarkStart w:id="15" w:name="_Toc429490289"/>
+      <w:bookmarkStart w:id="14" w:name="_Toc429490289"/>
       <w:r>
         <w:rPr>
           <w:rFonts w:ascii="Times New Roman" w:hAnsi="Times New Roman" w:cs="Times New Roman"/>
           <w:sz w:val="24"/>
           <w:szCs w:val="24"/>
         </w:rPr>
-        <w:t>Cuadro con los CI clasificados e identificados</w:t>
+        <w:t>Cuadro con los Ítem de configuración</w:t>
       </w:r>
-      <w:bookmarkEnd w:id="15"/>
+      <w:r>
+        <w:rPr>
+          <w:rFonts w:ascii="Times New Roman" w:hAnsi="Times New Roman" w:cs="Times New Roman"/>
+          <w:sz w:val="24"/>
+          <w:szCs w:val="24"/>
+        </w:rPr>
+        <w:t xml:space="preserve"> clasificados e identificados</w:t>
+      </w:r>
+      <w:bookmarkEnd w:id="14"/>
     </w:p>
+    <w:tbl>
+      <w:tblPr>
+        <w:tblStyle w:val="Tablaconcuadrcula"/>
+        <w:tblW w:w="8784" w:type="dxa"/>
+        <w:tblLook w:val="04A0" w:firstRow="1" w:lastRow="0" w:firstColumn="1" w:lastColumn="0" w:noHBand="0" w:noVBand="1"/>
+      </w:tblPr>
+      <w:tblGrid>
+        <w:gridCol w:w="440"/>
+        <w:gridCol w:w="3667"/>
+        <w:gridCol w:w="1984"/>
+        <w:gridCol w:w="1417"/>
+        <w:gridCol w:w="1276"/>
+      </w:tblGrid>
+      <w:tr>
+        <w:tc>
+          <w:tcPr>
+            <w:tcW w:w="440" w:type="dxa"/>
+          </w:tcPr>
+          <w:p>
+            <w:pPr>
+              <w:jc w:val="center"/>
+              <w:rPr>
+                <w:b/>
+              </w:rPr>
+            </w:pPr>
+            <w:r>
+              <w:rPr>
+                <w:b/>
+              </w:rPr>
+              <w:t>N°</w:t>
+            </w:r>
+          </w:p>
+        </w:tc>
+        <w:tc>
+          <w:tcPr>
+            <w:tcW w:w="3667" w:type="dxa"/>
+          </w:tcPr>
+          <w:p>
+            <w:pPr>
+              <w:jc w:val="center"/>
+              <w:rPr>
+                <w:b/>
+              </w:rPr>
+            </w:pPr>
+            <w:r>
+              <w:rPr>
+                <w:b/>
+              </w:rPr>
+              <w:t>Ítem</w:t>
+            </w:r>
+          </w:p>
+        </w:tc>
+        <w:tc>
+          <w:tcPr>
+            <w:tcW w:w="1984" w:type="dxa"/>
+          </w:tcPr>
+          <w:p>
+            <w:pPr>
+              <w:jc w:val="center"/>
+              <w:rPr>
+                <w:b/>
+              </w:rPr>
+            </w:pPr>
+            <w:r>
+              <w:rPr>
+                <w:b/>
+              </w:rPr>
+              <w:t>Tipo</w:t>
+            </w:r>
+          </w:p>
+        </w:tc>
+        <w:tc>
+          <w:tcPr>
+            <w:tcW w:w="1417" w:type="dxa"/>
+          </w:tcPr>
+          <w:p>
+            <w:pPr>
+              <w:jc w:val="center"/>
+              <w:rPr>
+                <w:b/>
+              </w:rPr>
+            </w:pPr>
+            <w:r>
+              <w:rPr>
+                <w:b/>
+              </w:rPr>
+              <w:t>Fuente</w:t>
+            </w:r>
+          </w:p>
+        </w:tc>
+        <w:tc>
+          <w:tcPr>
+            <w:tcW w:w="1276" w:type="dxa"/>
+          </w:tcPr>
+          <w:p>
+            <w:pPr>
+              <w:jc w:val="center"/>
+              <w:rPr>
+                <w:b/>
+              </w:rPr>
+            </w:pPr>
+            <w:r>
+              <w:rPr>
+                <w:b/>
+              </w:rPr>
+              <w:t>Extensión</w:t>
+            </w:r>
+          </w:p>
+        </w:tc>
+      </w:tr>
+      <w:tr>
+        <w:tc>
+          <w:tcPr>
+            <w:tcW w:w="440" w:type="dxa"/>
+          </w:tcPr>
+          <w:p>
+            <w:pPr>
+              <w:jc w:val="center"/>
+            </w:pPr>
+            <w:r>
+              <w:t>1</w:t>
+            </w:r>
+          </w:p>
+        </w:tc>
+        <w:tc>
+          <w:tcPr>
+            <w:tcW w:w="3667" w:type="dxa"/>
+          </w:tcPr>
+          <w:p>
+            <w:pPr>
+              <w:jc w:val="center"/>
+            </w:pPr>
+            <w:r>
+              <w:t>Plan de Gestión de la configuración del software</w:t>
+            </w:r>
+          </w:p>
+        </w:tc>
+        <w:tc>
+          <w:tcPr>
+            <w:tcW w:w="1984" w:type="dxa"/>
+          </w:tcPr>
+          <w:p>
+            <w:pPr>
+              <w:jc w:val="center"/>
+            </w:pPr>
+            <w:r>
+              <w:t>Evolución</w:t>
+            </w:r>
+          </w:p>
+        </w:tc>
+        <w:tc>
+          <w:tcPr>
+            <w:tcW w:w="1417" w:type="dxa"/>
+          </w:tcPr>
+          <w:p>
+            <w:pPr>
+              <w:jc w:val="center"/>
+            </w:pPr>
+            <w:r>
+              <w:t>Consultora</w:t>
+            </w:r>
+          </w:p>
+        </w:tc>
+        <w:tc>
+          <w:tcPr>
+            <w:tcW w:w="1276" w:type="dxa"/>
+          </w:tcPr>
+          <w:p>
+            <w:pPr>
+              <w:jc w:val="center"/>
+            </w:pPr>
+            <w:proofErr w:type="spellStart"/>
+            <w:r>
+              <w:t>docx</w:t>
+            </w:r>
+            <w:proofErr w:type="spellEnd"/>
+          </w:p>
+        </w:tc>
+      </w:tr>
+      <w:tr>
+        <w:tc>
+          <w:tcPr>
+            <w:tcW w:w="440" w:type="dxa"/>
+          </w:tcPr>
+          <w:p>
+            <w:pPr>
+              <w:jc w:val="center"/>
+            </w:pPr>
+            <w:r>
+              <w:t>2</w:t>
+            </w:r>
+          </w:p>
+        </w:tc>
+        <w:tc>
+          <w:tcPr>
+            <w:tcW w:w="3667" w:type="dxa"/>
+          </w:tcPr>
+          <w:p>
+            <w:pPr>
+              <w:jc w:val="center"/>
+            </w:pPr>
+            <w:r>
+              <w:t>Plan de Gestión del proyecto STU</w:t>
+            </w:r>
+          </w:p>
+        </w:tc>
+        <w:tc>
+          <w:tcPr>
+            <w:tcW w:w="1984" w:type="dxa"/>
+          </w:tcPr>
+          <w:p>
+            <w:pPr>
+              <w:jc w:val="center"/>
+            </w:pPr>
+            <w:r>
+              <w:t>Evolución</w:t>
+            </w:r>
+          </w:p>
+        </w:tc>
+        <w:tc>
+          <w:tcPr>
+            <w:tcW w:w="1417" w:type="dxa"/>
+          </w:tcPr>
+          <w:p>
+            <w:pPr>
+              <w:jc w:val="center"/>
+            </w:pPr>
+            <w:r>
+              <w:t>Proyecto STU</w:t>
+            </w:r>
+          </w:p>
+        </w:tc>
+        <w:tc>
+          <w:tcPr>
+            <w:tcW w:w="1276" w:type="dxa"/>
+          </w:tcPr>
+          <w:p>
+            <w:pPr>
+              <w:jc w:val="center"/>
+            </w:pPr>
+            <w:proofErr w:type="spellStart"/>
+            <w:r>
+              <w:t>docx</w:t>
+            </w:r>
+            <w:proofErr w:type="spellEnd"/>
+          </w:p>
+        </w:tc>
+      </w:tr>
+      <w:tr>
+        <w:tc>
+          <w:tcPr>
+            <w:tcW w:w="440" w:type="dxa"/>
+          </w:tcPr>
+          <w:p>
+            <w:pPr>
+              <w:jc w:val="center"/>
+            </w:pPr>
+            <w:r>
+              <w:t>3</w:t>
+            </w:r>
+          </w:p>
+        </w:tc>
+        <w:tc>
+          <w:tcPr>
+            <w:tcW w:w="3667" w:type="dxa"/>
+          </w:tcPr>
+          <w:p>
+            <w:pPr>
+              <w:jc w:val="center"/>
+            </w:pPr>
+            <w:r>
+              <w:t>Cronograma del plan de gestión de configuración</w:t>
+            </w:r>
+          </w:p>
+        </w:tc>
+        <w:tc>
+          <w:tcPr>
+            <w:tcW w:w="1984" w:type="dxa"/>
+          </w:tcPr>
+          <w:p>
+            <w:pPr>
+              <w:jc w:val="center"/>
+            </w:pPr>
+            <w:r>
+              <w:t>Evolución</w:t>
+            </w:r>
+          </w:p>
+        </w:tc>
+        <w:tc>
+          <w:tcPr>
+            <w:tcW w:w="1417" w:type="dxa"/>
+          </w:tcPr>
+          <w:p>
+            <w:pPr>
+              <w:jc w:val="center"/>
+            </w:pPr>
+            <w:r>
+              <w:t>Consultora</w:t>
+            </w:r>
+          </w:p>
+        </w:tc>
+        <w:tc>
+          <w:tcPr>
+            <w:tcW w:w="1276" w:type="dxa"/>
+          </w:tcPr>
+          <w:p>
+            <w:pPr>
+              <w:jc w:val="center"/>
+            </w:pPr>
+            <w:proofErr w:type="spellStart"/>
+            <w:r>
+              <w:t>mpp</w:t>
+            </w:r>
+            <w:proofErr w:type="spellEnd"/>
+          </w:p>
+        </w:tc>
+      </w:tr>
+      <w:tr>
+        <w:tc>
+          <w:tcPr>
+            <w:tcW w:w="440" w:type="dxa"/>
+          </w:tcPr>
+          <w:p>
+            <w:pPr>
+              <w:jc w:val="center"/>
+            </w:pPr>
+            <w:r>
+              <w:t>4</w:t>
+            </w:r>
+          </w:p>
+        </w:tc>
+        <w:tc>
+          <w:tcPr>
+            <w:tcW w:w="3667" w:type="dxa"/>
+          </w:tcPr>
+          <w:p>
+            <w:pPr>
+              <w:jc w:val="center"/>
+            </w:pPr>
+            <w:r>
+              <w:t>Cronograma del plan de gestión del proyecto STU</w:t>
+            </w:r>
+          </w:p>
+        </w:tc>
+        <w:tc>
+          <w:tcPr>
+            <w:tcW w:w="1984" w:type="dxa"/>
+          </w:tcPr>
+          <w:p>
+            <w:pPr>
+              <w:jc w:val="center"/>
+            </w:pPr>
+            <w:r>
+              <w:t>Evolución</w:t>
+            </w:r>
+          </w:p>
+        </w:tc>
+        <w:tc>
+          <w:tcPr>
+            <w:tcW w:w="1417" w:type="dxa"/>
+          </w:tcPr>
+          <w:p>
+            <w:pPr>
+              <w:jc w:val="center"/>
+            </w:pPr>
+            <w:r>
+              <w:t>Proyecto STU</w:t>
+            </w:r>
+          </w:p>
+        </w:tc>
+        <w:tc>
+          <w:tcPr>
+            <w:tcW w:w="1276" w:type="dxa"/>
+          </w:tcPr>
+          <w:p>
+            <w:pPr>
+              <w:jc w:val="center"/>
+            </w:pPr>
+            <w:proofErr w:type="spellStart"/>
+            <w:r>
+              <w:t>mpp</w:t>
+            </w:r>
+            <w:proofErr w:type="spellEnd"/>
+          </w:p>
+        </w:tc>
+      </w:tr>
+      <w:tr>
+        <w:tc>
+          <w:tcPr>
+            <w:tcW w:w="440" w:type="dxa"/>
+          </w:tcPr>
+          <w:p>
+            <w:pPr>
+              <w:jc w:val="center"/>
+            </w:pPr>
+            <w:r>
+              <w:t>5</w:t>
+            </w:r>
+          </w:p>
+        </w:tc>
+        <w:tc>
+          <w:tcPr>
+            <w:tcW w:w="3667" w:type="dxa"/>
+          </w:tcPr>
+          <w:p>
+            <w:pPr>
+              <w:jc w:val="center"/>
+            </w:pPr>
+            <w:r>
+              <w:t>Documento de Negocio</w:t>
+            </w:r>
+            <w:r>
+              <w:t xml:space="preserve"> proyecto STU</w:t>
+            </w:r>
+          </w:p>
+        </w:tc>
+        <w:tc>
+          <w:tcPr>
+            <w:tcW w:w="1984" w:type="dxa"/>
+          </w:tcPr>
+          <w:p>
+            <w:pPr>
+              <w:jc w:val="center"/>
+            </w:pPr>
+            <w:r>
+              <w:t>Evolución</w:t>
+            </w:r>
+          </w:p>
+        </w:tc>
+        <w:tc>
+          <w:tcPr>
+            <w:tcW w:w="1417" w:type="dxa"/>
+          </w:tcPr>
+          <w:p>
+            <w:pPr>
+              <w:jc w:val="center"/>
+            </w:pPr>
+            <w:r>
+              <w:t>Proyecto STU</w:t>
+            </w:r>
+          </w:p>
+        </w:tc>
+        <w:tc>
+          <w:tcPr>
+            <w:tcW w:w="1276" w:type="dxa"/>
+          </w:tcPr>
+          <w:p>
+            <w:pPr>
+              <w:jc w:val="center"/>
+            </w:pPr>
+            <w:proofErr w:type="spellStart"/>
+            <w:r>
+              <w:t>docx</w:t>
+            </w:r>
+            <w:proofErr w:type="spellEnd"/>
+          </w:p>
+        </w:tc>
+      </w:tr>
+      <w:tr>
+        <w:tc>
+          <w:tcPr>
+            <w:tcW w:w="440" w:type="dxa"/>
+          </w:tcPr>
+          <w:p>
+            <w:pPr>
+              <w:jc w:val="center"/>
+            </w:pPr>
+            <w:r>
+              <w:t>6</w:t>
+            </w:r>
+          </w:p>
+        </w:tc>
+        <w:tc>
+          <w:tcPr>
+            <w:tcW w:w="3667" w:type="dxa"/>
+          </w:tcPr>
+          <w:p>
+            <w:pPr>
+              <w:jc w:val="center"/>
+            </w:pPr>
+            <w:r>
+              <w:t>Lista de requisitos proyecto STU</w:t>
+            </w:r>
+          </w:p>
+        </w:tc>
+        <w:tc>
+          <w:tcPr>
+            <w:tcW w:w="1984" w:type="dxa"/>
+          </w:tcPr>
+          <w:p>
+            <w:pPr>
+              <w:jc w:val="center"/>
+            </w:pPr>
+            <w:r>
+              <w:t xml:space="preserve">Evolución </w:t>
+            </w:r>
+          </w:p>
+        </w:tc>
+        <w:tc>
+          <w:tcPr>
+            <w:tcW w:w="1417" w:type="dxa"/>
+          </w:tcPr>
+          <w:p>
+            <w:pPr>
+              <w:jc w:val="center"/>
+            </w:pPr>
+            <w:r>
+              <w:t>Proyecto STU</w:t>
+            </w:r>
+          </w:p>
+        </w:tc>
+        <w:tc>
+          <w:tcPr>
+            <w:tcW w:w="1276" w:type="dxa"/>
+          </w:tcPr>
+          <w:p>
+            <w:pPr>
+              <w:jc w:val="center"/>
+            </w:pPr>
+            <w:proofErr w:type="spellStart"/>
+            <w:r>
+              <w:t>xlsx</w:t>
+            </w:r>
+            <w:proofErr w:type="spellEnd"/>
+          </w:p>
+        </w:tc>
+      </w:tr>
+      <w:tr>
+        <w:tc>
+          <w:tcPr>
+            <w:tcW w:w="440" w:type="dxa"/>
+          </w:tcPr>
+          <w:p>
+            <w:pPr>
+              <w:jc w:val="center"/>
+            </w:pPr>
+            <w:r>
+              <w:t>7</w:t>
+            </w:r>
+          </w:p>
+        </w:tc>
+        <w:tc>
+          <w:tcPr>
+            <w:tcW w:w="3667" w:type="dxa"/>
+          </w:tcPr>
+          <w:p>
+            <w:pPr>
+              <w:jc w:val="center"/>
+            </w:pPr>
+            <w:r>
+              <w:t>Documento de análisis proyecto STU</w:t>
+            </w:r>
+          </w:p>
+        </w:tc>
+        <w:tc>
+          <w:tcPr>
+            <w:tcW w:w="1984" w:type="dxa"/>
+          </w:tcPr>
+          <w:p>
+            <w:pPr>
+              <w:jc w:val="center"/>
+            </w:pPr>
+            <w:r>
+              <w:t>Evolución</w:t>
+            </w:r>
+          </w:p>
+        </w:tc>
+        <w:tc>
+          <w:tcPr>
+            <w:tcW w:w="1417" w:type="dxa"/>
+          </w:tcPr>
+          <w:p>
+            <w:pPr>
+              <w:jc w:val="center"/>
+            </w:pPr>
+            <w:r>
+              <w:t>Proyecto STU</w:t>
+            </w:r>
+          </w:p>
+        </w:tc>
+        <w:tc>
+          <w:tcPr>
+            <w:tcW w:w="1276" w:type="dxa"/>
+          </w:tcPr>
+          <w:p>
+            <w:pPr>
+              <w:jc w:val="center"/>
+            </w:pPr>
+            <w:proofErr w:type="spellStart"/>
+            <w:r>
+              <w:t>docx</w:t>
+            </w:r>
+            <w:proofErr w:type="spellEnd"/>
+          </w:p>
+        </w:tc>
+      </w:tr>
+      <w:tr>
+        <w:tc>
+          <w:tcPr>
+            <w:tcW w:w="440" w:type="dxa"/>
+          </w:tcPr>
+          <w:p>
+            <w:pPr>
+              <w:jc w:val="center"/>
+            </w:pPr>
+            <w:r>
+              <w:t>8</w:t>
+            </w:r>
+          </w:p>
+        </w:tc>
+        <w:tc>
+          <w:tcPr>
+            <w:tcW w:w="3667" w:type="dxa"/>
+          </w:tcPr>
+          <w:p>
+            <w:pPr>
+              <w:jc w:val="center"/>
+            </w:pPr>
+            <w:r>
+              <w:t>Documento de diseño proyecto STU</w:t>
+            </w:r>
+          </w:p>
+        </w:tc>
+        <w:tc>
+          <w:tcPr>
+            <w:tcW w:w="1984" w:type="dxa"/>
+          </w:tcPr>
+          <w:p>
+            <w:pPr>
+              <w:jc w:val="center"/>
+            </w:pPr>
+            <w:r>
+              <w:t>Evolución</w:t>
+            </w:r>
+          </w:p>
+        </w:tc>
+        <w:tc>
+          <w:tcPr>
+            <w:tcW w:w="1417" w:type="dxa"/>
+          </w:tcPr>
+          <w:p>
+            <w:pPr>
+              <w:jc w:val="center"/>
+            </w:pPr>
+            <w:r>
+              <w:t>Proyecto STU</w:t>
+            </w:r>
+          </w:p>
+        </w:tc>
+        <w:tc>
+          <w:tcPr>
+            <w:tcW w:w="1276" w:type="dxa"/>
+          </w:tcPr>
+          <w:p>
+            <w:pPr>
+              <w:jc w:val="center"/>
+            </w:pPr>
+            <w:proofErr w:type="spellStart"/>
+            <w:r>
+              <w:t>docx</w:t>
+            </w:r>
+            <w:proofErr w:type="spellEnd"/>
+          </w:p>
+        </w:tc>
+      </w:tr>
+      <w:tr>
+        <w:tc>
+          <w:tcPr>
+            <w:tcW w:w="440" w:type="dxa"/>
+          </w:tcPr>
+          <w:p>
+            <w:pPr>
+              <w:jc w:val="center"/>
+            </w:pPr>
+            <w:r>
+              <w:t>9</w:t>
+            </w:r>
+          </w:p>
+        </w:tc>
+        <w:tc>
+          <w:tcPr>
+            <w:tcW w:w="3667" w:type="dxa"/>
+          </w:tcPr>
+          <w:p>
+            <w:pPr>
+              <w:jc w:val="center"/>
+            </w:pPr>
+            <w:r>
+              <w:t>Documento de arquitectura</w:t>
+            </w:r>
+          </w:p>
+        </w:tc>
+        <w:tc>
+          <w:tcPr>
+            <w:tcW w:w="1984" w:type="dxa"/>
+          </w:tcPr>
+          <w:p>
+            <w:pPr>
+              <w:jc w:val="center"/>
+            </w:pPr>
+            <w:r>
+              <w:t>Evolución</w:t>
+            </w:r>
+          </w:p>
+        </w:tc>
+        <w:tc>
+          <w:tcPr>
+            <w:tcW w:w="1417" w:type="dxa"/>
+          </w:tcPr>
+          <w:p>
+            <w:pPr>
+              <w:jc w:val="center"/>
+            </w:pPr>
+            <w:r>
+              <w:t>Proyecto STU</w:t>
+            </w:r>
+          </w:p>
+        </w:tc>
+        <w:tc>
+          <w:tcPr>
+            <w:tcW w:w="1276" w:type="dxa"/>
+          </w:tcPr>
+          <w:p>
+            <w:pPr>
+              <w:jc w:val="center"/>
+            </w:pPr>
+            <w:proofErr w:type="spellStart"/>
+            <w:r>
+              <w:t>docx</w:t>
+            </w:r>
+            <w:proofErr w:type="spellEnd"/>
+          </w:p>
+        </w:tc>
+      </w:tr>
+      <w:tr>
+        <w:tc>
+          <w:tcPr>
+            <w:tcW w:w="440" w:type="dxa"/>
+          </w:tcPr>
+          <w:p>
+            <w:pPr>
+              <w:jc w:val="center"/>
+            </w:pPr>
+            <w:r>
+              <w:t>10</w:t>
+            </w:r>
+          </w:p>
+        </w:tc>
+        <w:tc>
+          <w:tcPr>
+            <w:tcW w:w="3667" w:type="dxa"/>
+          </w:tcPr>
+          <w:p>
+            <w:pPr>
+              <w:jc w:val="center"/>
+            </w:pPr>
+            <w:r>
+              <w:t>Plan de pruebas</w:t>
+            </w:r>
+          </w:p>
+        </w:tc>
+        <w:tc>
+          <w:tcPr>
+            <w:tcW w:w="1984" w:type="dxa"/>
+          </w:tcPr>
+          <w:p>
+            <w:pPr>
+              <w:jc w:val="center"/>
+            </w:pPr>
+            <w:r>
+              <w:t>Evolución</w:t>
+            </w:r>
+          </w:p>
+        </w:tc>
+        <w:tc>
+          <w:tcPr>
+            <w:tcW w:w="1417" w:type="dxa"/>
+          </w:tcPr>
+          <w:p>
+            <w:pPr>
+              <w:jc w:val="center"/>
+            </w:pPr>
+            <w:r>
+              <w:t>Proyecto STU</w:t>
+            </w:r>
+          </w:p>
+        </w:tc>
+        <w:tc>
+          <w:tcPr>
+            <w:tcW w:w="1276" w:type="dxa"/>
+          </w:tcPr>
+          <w:p>
+            <w:pPr>
+              <w:jc w:val="center"/>
+            </w:pPr>
+            <w:proofErr w:type="spellStart"/>
+            <w:r>
+              <w:t>docx</w:t>
+            </w:r>
+            <w:proofErr w:type="spellEnd"/>
+          </w:p>
+        </w:tc>
+      </w:tr>
+      <w:tr>
+        <w:tc>
+          <w:tcPr>
+            <w:tcW w:w="440" w:type="dxa"/>
+          </w:tcPr>
+          <w:p>
+            <w:pPr>
+              <w:jc w:val="center"/>
+            </w:pPr>
+            <w:r>
+              <w:t>11</w:t>
+            </w:r>
+          </w:p>
+        </w:tc>
+        <w:tc>
+          <w:tcPr>
+            <w:tcW w:w="3667" w:type="dxa"/>
+          </w:tcPr>
+          <w:p>
+            <w:pPr>
+              <w:jc w:val="center"/>
+            </w:pPr>
+            <w:r>
+              <w:t>Base de datos de vehículos</w:t>
+            </w:r>
+          </w:p>
+        </w:tc>
+        <w:tc>
+          <w:tcPr>
+            <w:tcW w:w="1984" w:type="dxa"/>
+          </w:tcPr>
+          <w:p>
+            <w:pPr>
+              <w:jc w:val="center"/>
+            </w:pPr>
+            <w:r>
+              <w:t>Fuente</w:t>
+            </w:r>
+          </w:p>
+        </w:tc>
+        <w:tc>
+          <w:tcPr>
+            <w:tcW w:w="1417" w:type="dxa"/>
+          </w:tcPr>
+          <w:p>
+            <w:pPr>
+              <w:jc w:val="center"/>
+            </w:pPr>
+            <w:r>
+              <w:t>Cliente</w:t>
+            </w:r>
+          </w:p>
+        </w:tc>
+        <w:tc>
+          <w:tcPr>
+            <w:tcW w:w="1276" w:type="dxa"/>
+          </w:tcPr>
+          <w:p>
+            <w:pPr>
+              <w:jc w:val="center"/>
+            </w:pPr>
+            <w:proofErr w:type="spellStart"/>
+            <w:r>
+              <w:t>sql</w:t>
+            </w:r>
+            <w:proofErr w:type="spellEnd"/>
+          </w:p>
+        </w:tc>
+      </w:tr>
+      <w:tr>
+        <w:tc>
+          <w:tcPr>
+            <w:tcW w:w="440" w:type="dxa"/>
+          </w:tcPr>
+          <w:p>
+            <w:pPr>
+              <w:jc w:val="center"/>
+            </w:pPr>
+            <w:r>
+              <w:t>12</w:t>
+            </w:r>
+          </w:p>
+        </w:tc>
+        <w:tc>
+          <w:tcPr>
+            <w:tcW w:w="3667" w:type="dxa"/>
+          </w:tcPr>
+          <w:p>
+            <w:pPr>
+              <w:jc w:val="center"/>
+            </w:pPr>
+            <w:r>
+              <w:t>Base de datos de placas</w:t>
+            </w:r>
+          </w:p>
+        </w:tc>
+        <w:tc>
+          <w:tcPr>
+            <w:tcW w:w="1984" w:type="dxa"/>
+          </w:tcPr>
+          <w:p>
+            <w:pPr>
+              <w:jc w:val="center"/>
+            </w:pPr>
+            <w:r>
+              <w:t>Fuente</w:t>
+            </w:r>
+          </w:p>
+        </w:tc>
+        <w:tc>
+          <w:tcPr>
+            <w:tcW w:w="1417" w:type="dxa"/>
+          </w:tcPr>
+          <w:p>
+            <w:pPr>
+              <w:jc w:val="center"/>
+            </w:pPr>
+            <w:r>
+              <w:t>Cliente</w:t>
+            </w:r>
+          </w:p>
+        </w:tc>
+        <w:tc>
+          <w:tcPr>
+            <w:tcW w:w="1276" w:type="dxa"/>
+          </w:tcPr>
+          <w:p>
+            <w:pPr>
+              <w:jc w:val="center"/>
+            </w:pPr>
+            <w:proofErr w:type="spellStart"/>
+            <w:r>
+              <w:t>sql</w:t>
+            </w:r>
+            <w:proofErr w:type="spellEnd"/>
+          </w:p>
+        </w:tc>
+      </w:tr>
+      <w:tr>
+        <w:tc>
+          <w:tcPr>
+            <w:tcW w:w="440" w:type="dxa"/>
+          </w:tcPr>
+          <w:p>
+            <w:pPr>
+              <w:jc w:val="center"/>
+            </w:pPr>
+            <w:r>
+              <w:t>13</w:t>
+            </w:r>
+          </w:p>
+        </w:tc>
+        <w:tc>
+          <w:tcPr>
+            <w:tcW w:w="3667" w:type="dxa"/>
+          </w:tcPr>
+          <w:p>
+            <w:pPr>
+              <w:jc w:val="center"/>
+            </w:pPr>
+            <w:r>
+              <w:t>Manual de usuario</w:t>
+            </w:r>
+          </w:p>
+        </w:tc>
+        <w:tc>
+          <w:tcPr>
+            <w:tcW w:w="1984" w:type="dxa"/>
+          </w:tcPr>
+          <w:p>
+            <w:pPr>
+              <w:jc w:val="center"/>
+            </w:pPr>
+            <w:r>
+              <w:t>Evolución</w:t>
+            </w:r>
+          </w:p>
+        </w:tc>
+        <w:tc>
+          <w:tcPr>
+            <w:tcW w:w="1417" w:type="dxa"/>
+          </w:tcPr>
+          <w:p>
+            <w:pPr>
+              <w:jc w:val="center"/>
+            </w:pPr>
+            <w:r>
+              <w:t>Proyecto STU</w:t>
+            </w:r>
+          </w:p>
+        </w:tc>
+        <w:tc>
+          <w:tcPr>
+            <w:tcW w:w="1276" w:type="dxa"/>
+          </w:tcPr>
+          <w:p>
+            <w:pPr>
+              <w:jc w:val="center"/>
+            </w:pPr>
+            <w:r>
+              <w:t>PDF</w:t>
+            </w:r>
+          </w:p>
+        </w:tc>
+      </w:tr>
+      <w:tr>
+        <w:tc>
+          <w:tcPr>
+            <w:tcW w:w="440" w:type="dxa"/>
+          </w:tcPr>
+          <w:p>
+            <w:pPr>
+              <w:jc w:val="center"/>
+            </w:pPr>
+            <w:r>
+              <w:t>14</w:t>
+            </w:r>
+          </w:p>
+        </w:tc>
+        <w:tc>
+          <w:tcPr>
+            <w:tcW w:w="3667" w:type="dxa"/>
+          </w:tcPr>
+          <w:p>
+            <w:pPr>
+              <w:jc w:val="center"/>
+            </w:pPr>
+            <w:r>
+              <w:t>Manual de instalación</w:t>
+            </w:r>
+          </w:p>
+        </w:tc>
+        <w:tc>
+          <w:tcPr>
+            <w:tcW w:w="1984" w:type="dxa"/>
+          </w:tcPr>
+          <w:p>
+            <w:pPr>
+              <w:jc w:val="center"/>
+            </w:pPr>
+            <w:r>
+              <w:t>Evolución</w:t>
+            </w:r>
+          </w:p>
+        </w:tc>
+        <w:tc>
+          <w:tcPr>
+            <w:tcW w:w="1417" w:type="dxa"/>
+          </w:tcPr>
+          <w:p>
+            <w:pPr>
+              <w:jc w:val="center"/>
+            </w:pPr>
+            <w:r>
+              <w:t>Proyecto STU</w:t>
+            </w:r>
+          </w:p>
+        </w:tc>
+        <w:tc>
+          <w:tcPr>
+            <w:tcW w:w="1276" w:type="dxa"/>
+          </w:tcPr>
+          <w:p>
+            <w:pPr>
+              <w:jc w:val="center"/>
+            </w:pPr>
+            <w:r>
+              <w:t>PDF</w:t>
+            </w:r>
+          </w:p>
+        </w:tc>
+      </w:tr>
+    </w:tbl>
+    <w:p/>
     <w:p>
       <w:pPr>
         <w:pStyle w:val="Ttulo3"/>
@@ -8678,7 +9872,7 @@
           <w:szCs w:val="24"/>
         </w:rPr>
       </w:pPr>
-      <w:bookmarkStart w:id="16" w:name="_Toc429490290"/>
+      <w:bookmarkStart w:id="15" w:name="_Toc429490290"/>
       <w:r>
         <w:rPr>
           <w:rFonts w:ascii="Times New Roman" w:hAnsi="Times New Roman" w:cs="Times New Roman"/>
@@ -8687,6 +9881,86 @@
         </w:rPr>
         <w:t>Nomenclatura de la identificación</w:t>
       </w:r>
+      <w:bookmarkEnd w:id="15"/>
+    </w:p>
+    <w:p>
+      <w:r>
+        <w:t>La nomenclatura de los ítems de la configuración será según el siguiente formato:</w:t>
+      </w:r>
+    </w:p>
+    <w:p>
+      <w:pPr>
+        <w:pStyle w:val="Prrafodelista"/>
+        <w:numPr>
+          <w:ilvl w:val="0"/>
+          <w:numId w:val="11"/>
+        </w:numPr>
+      </w:pPr>
+      <w:r>
+        <w:t>Para documentos propios de la consultora serán las iniciales de cada las palabras que componen el documento. Ejemplo: PGCS: Plan de Gestión de la Configuración.</w:t>
+      </w:r>
+    </w:p>
+    <w:p>
+      <w:pPr>
+        <w:pStyle w:val="Prrafodelista"/>
+      </w:pPr>
+      <w:r>
+        <w:t>Si la nomenclatura del ítem coincidiera con la de otro ítem se considerara adicionar la siguiente letra de la primera palabra del nombre del ítem.</w:t>
+      </w:r>
+    </w:p>
+    <w:p>
+      <w:pPr>
+        <w:pStyle w:val="Prrafodelista"/>
+      </w:pPr>
+      <w:r>
+        <w:t xml:space="preserve">Si el nombre del </w:t>
+      </w:r>
+      <w:r>
+        <w:t>ítem</w:t>
+      </w:r>
+      <w:r>
+        <w:t xml:space="preserve"> tuviera </w:t>
+      </w:r>
+      <w:r>
+        <w:t xml:space="preserve">numeración, la nomenclatura adicionara un 0 seguido del número. Ejemplo: Procedimiento 01: PROC01 </w:t>
+      </w:r>
+    </w:p>
+    <w:p>
+      <w:pPr>
+        <w:pStyle w:val="Prrafodelista"/>
+        <w:numPr>
+          <w:ilvl w:val="0"/>
+          <w:numId w:val="11"/>
+        </w:numPr>
+      </w:pPr>
+      <w:r>
+        <w:t xml:space="preserve">Para documentos que pertenecen al desarrollo de un proyecto o no pertenecen a la consultora deberán iniciar con las iniciales del nombre del proyecto y las iniciales del artefacto, separadas por un guion bajo. </w:t>
+      </w:r>
+    </w:p>
+    <w:p>
+      <w:pPr>
+        <w:pStyle w:val="Prrafodelista"/>
+      </w:pPr>
+      <w:r>
+        <w:t>[Iniciales del proyecto]</w:t>
+      </w:r>
+      <w:proofErr w:type="gramStart"/>
+      <w:r>
+        <w:t>_[</w:t>
+      </w:r>
+      <w:proofErr w:type="gramEnd"/>
+      <w:r>
+        <w:t>Iniciales del documento</w:t>
+      </w:r>
+      <w:r>
+        <w:t>]</w:t>
+      </w:r>
+    </w:p>
+    <w:p>
+      <w:pPr>
+        <w:pStyle w:val="Prrafodelista"/>
+      </w:pPr>
+      <w:bookmarkStart w:id="16" w:name="_GoBack"/>
       <w:bookmarkEnd w:id="16"/>
     </w:p>
     <w:p>
@@ -8709,6 +9983,7 @@
           <w:sz w:val="24"/>
           <w:szCs w:val="24"/>
         </w:rPr>
+        <w:lastRenderedPageBreak/>
         <w:t>Lista de ítems con la nomenclatura</w:t>
       </w:r>
       <w:bookmarkEnd w:id="17"/>
@@ -8716,14 +9991,13 @@
     <w:tbl>
       <w:tblPr>
         <w:tblStyle w:val="Tablaconcuadrcula"/>
-        <w:tblW w:w="8725" w:type="dxa"/>
+        <w:tblW w:w="6799" w:type="dxa"/>
         <w:tblLook w:val="04A0" w:firstRow="1" w:lastRow="0" w:firstColumn="1" w:lastColumn="0" w:noHBand="0" w:noVBand="1"/>
       </w:tblPr>
       <w:tblGrid>
         <w:gridCol w:w="457"/>
         <w:gridCol w:w="1523"/>
         <w:gridCol w:w="4819"/>
-        <w:gridCol w:w="1926"/>
       </w:tblGrid>
       <w:tr>
         <w:trPr>
@@ -8798,29 +10072,6 @@
             </w:r>
           </w:p>
         </w:tc>
-        <w:tc>
-          <w:tcPr>
-            <w:tcW w:w="1926" w:type="dxa"/>
-            <w:shd w:val="clear" w:color="auto" w:fill="000000" w:themeFill="text1"/>
-          </w:tcPr>
-          <w:p>
-            <w:pPr>
-              <w:spacing w:line="360" w:lineRule="auto"/>
-              <w:jc w:val="center"/>
-              <w:rPr>
-                <w:b/>
-                <w:color w:val="FFFFFF" w:themeColor="background1"/>
-              </w:rPr>
-            </w:pPr>
-            <w:r>
-              <w:rPr>
-                <w:b/>
-                <w:color w:val="FFFFFF" w:themeColor="background1"/>
-              </w:rPr>
-              <w:t>Fuente</w:t>
-            </w:r>
-          </w:p>
-        </w:tc>
       </w:tr>
       <w:tr>
         <w:trPr>
@@ -8867,20 +10118,6 @@
             </w:r>
           </w:p>
         </w:tc>
-        <w:tc>
-          <w:tcPr>
-            <w:tcW w:w="1926" w:type="dxa"/>
-          </w:tcPr>
-          <w:p>
-            <w:pPr>
-              <w:spacing w:line="360" w:lineRule="auto"/>
-              <w:jc w:val="center"/>
-            </w:pPr>
-            <w:r>
-              <w:t>Consultora</w:t>
-            </w:r>
-          </w:p>
-        </w:tc>
       </w:tr>
       <w:tr>
         <w:trPr>
@@ -8927,20 +10164,6 @@
             </w:r>
           </w:p>
         </w:tc>
-        <w:tc>
-          <w:tcPr>
-            <w:tcW w:w="1926" w:type="dxa"/>
-          </w:tcPr>
-          <w:p>
-            <w:pPr>
-              <w:spacing w:line="360" w:lineRule="auto"/>
-              <w:jc w:val="center"/>
-            </w:pPr>
-            <w:r>
-              <w:t>Consultora</w:t>
-            </w:r>
-          </w:p>
-        </w:tc>
       </w:tr>
       <w:tr>
         <w:trPr>
@@ -8987,20 +10210,6 @@
             </w:r>
           </w:p>
         </w:tc>
-        <w:tc>
-          <w:tcPr>
-            <w:tcW w:w="1926" w:type="dxa"/>
-          </w:tcPr>
-          <w:p>
-            <w:pPr>
-              <w:spacing w:line="360" w:lineRule="auto"/>
-              <w:jc w:val="center"/>
-            </w:pPr>
-            <w:r>
-              <w:t>Consultora</w:t>
-            </w:r>
-          </w:p>
-        </w:tc>
       </w:tr>
       <w:tr>
         <w:trPr>
@@ -9047,20 +10256,6 @@
             </w:r>
           </w:p>
         </w:tc>
-        <w:tc>
-          <w:tcPr>
-            <w:tcW w:w="1926" w:type="dxa"/>
-          </w:tcPr>
-          <w:p>
-            <w:pPr>
-              <w:spacing w:line="360" w:lineRule="auto"/>
-              <w:jc w:val="center"/>
-            </w:pPr>
-            <w:r>
-              <w:t>Consultora</w:t>
-            </w:r>
-          </w:p>
-        </w:tc>
       </w:tr>
       <w:tr>
         <w:trPr>
@@ -9107,20 +10302,6 @@
             </w:r>
           </w:p>
         </w:tc>
-        <w:tc>
-          <w:tcPr>
-            <w:tcW w:w="1926" w:type="dxa"/>
-          </w:tcPr>
-          <w:p>
-            <w:pPr>
-              <w:spacing w:line="360" w:lineRule="auto"/>
-              <w:jc w:val="center"/>
-            </w:pPr>
-            <w:r>
-              <w:t>Consultora</w:t>
-            </w:r>
-          </w:p>
-        </w:tc>
       </w:tr>
       <w:tr>
         <w:trPr>
@@ -9167,20 +10348,6 @@
             </w:r>
           </w:p>
         </w:tc>
-        <w:tc>
-          <w:tcPr>
-            <w:tcW w:w="1926" w:type="dxa"/>
-          </w:tcPr>
-          <w:p>
-            <w:pPr>
-              <w:spacing w:line="360" w:lineRule="auto"/>
-              <w:jc w:val="center"/>
-            </w:pPr>
-            <w:r>
-              <w:t>Consultora</w:t>
-            </w:r>
-          </w:p>
-        </w:tc>
       </w:tr>
       <w:tr>
         <w:trPr>
@@ -9227,20 +10394,6 @@
             </w:r>
           </w:p>
         </w:tc>
-        <w:tc>
-          <w:tcPr>
-            <w:tcW w:w="1926" w:type="dxa"/>
-          </w:tcPr>
-          <w:p>
-            <w:pPr>
-              <w:spacing w:line="360" w:lineRule="auto"/>
-              <w:jc w:val="center"/>
-            </w:pPr>
-            <w:r>
-              <w:t>Consultora</w:t>
-            </w:r>
-          </w:p>
-        </w:tc>
       </w:tr>
       <w:tr>
         <w:trPr>
@@ -9290,20 +10443,6 @@
             </w:r>
           </w:p>
         </w:tc>
-        <w:tc>
-          <w:tcPr>
-            <w:tcW w:w="1926" w:type="dxa"/>
-          </w:tcPr>
-          <w:p>
-            <w:pPr>
-              <w:spacing w:line="360" w:lineRule="auto"/>
-              <w:jc w:val="center"/>
-            </w:pPr>
-            <w:r>
-              <w:t>Proyecto STU</w:t>
-            </w:r>
-          </w:p>
-        </w:tc>
       </w:tr>
       <w:tr>
         <w:trPr>
@@ -9347,20 +10486,6 @@
             </w:pPr>
             <w:r>
               <w:t>Cronograma del plan</w:t>
-            </w:r>
-          </w:p>
-        </w:tc>
-        <w:tc>
-          <w:tcPr>
-            <w:tcW w:w="1926" w:type="dxa"/>
-          </w:tcPr>
-          <w:p>
-            <w:pPr>
-              <w:spacing w:line="360" w:lineRule="auto"/>
-              <w:jc w:val="center"/>
-            </w:pPr>
-            <w:r>
-              <w:t>Proyecto STU</w:t>
             </w:r>
           </w:p>
         </w:tc>
@@ -9519,7 +10644,7 @@
               <w:noProof/>
               <w:color w:val="auto"/>
             </w:rPr>
-            <w:t>7</w:t>
+            <w:t>9</w:t>
           </w:r>
           <w:r>
             <w:rPr>
@@ -9562,7 +10687,7 @@
               <w:noProof/>
               <w:color w:val="auto"/>
             </w:rPr>
-            <w:t>7</w:t>
+            <w:t>9</w:t>
           </w:r>
           <w:r>
             <w:rPr>
@@ -10224,6 +11349,95 @@
     </w:lvl>
   </w:abstractNum>
   <w:abstractNum w:abstractNumId="4">
+    <w:nsid w:val="38BB188D"/>
+    <w:multiLevelType w:val="hybridMultilevel"/>
+    <w:tmpl w:val="4F840386"/>
+    <w:lvl w:ilvl="0" w:tplc="280A000F">
+      <w:start w:val="1"/>
+      <w:numFmt w:val="decimal"/>
+      <w:lvlText w:val="%1."/>
+      <w:lvlJc w:val="left"/>
+      <w:pPr>
+        <w:ind w:left="720" w:hanging="360"/>
+      </w:pPr>
+      <w:rPr>
+        <w:rFonts w:hint="default"/>
+      </w:rPr>
+    </w:lvl>
+    <w:lvl w:ilvl="1" w:tplc="280A0019" w:tentative="1">
+      <w:start w:val="1"/>
+      <w:numFmt w:val="lowerLetter"/>
+      <w:lvlText w:val="%2."/>
+      <w:lvlJc w:val="left"/>
+      <w:pPr>
+        <w:ind w:left="1440" w:hanging="360"/>
+      </w:pPr>
+    </w:lvl>
+    <w:lvl w:ilvl="2" w:tplc="280A001B" w:tentative="1">
+      <w:start w:val="1"/>
+      <w:numFmt w:val="lowerRoman"/>
+      <w:lvlText w:val="%3."/>
+      <w:lvlJc w:val="right"/>
+      <w:pPr>
+        <w:ind w:left="2160" w:hanging="180"/>
+      </w:pPr>
+    </w:lvl>
+    <w:lvl w:ilvl="3" w:tplc="280A000F" w:tentative="1">
+      <w:start w:val="1"/>
+      <w:numFmt w:val="decimal"/>
+      <w:lvlText w:val="%4."/>
+      <w:lvlJc w:val="left"/>
+      <w:pPr>
+        <w:ind w:left="2880" w:hanging="360"/>
+      </w:pPr>
+    </w:lvl>
+    <w:lvl w:ilvl="4" w:tplc="280A0019" w:tentative="1">
+      <w:start w:val="1"/>
+      <w:numFmt w:val="lowerLetter"/>
+      <w:lvlText w:val="%5."/>
+      <w:lvlJc w:val="left"/>
+      <w:pPr>
+        <w:ind w:left="3600" w:hanging="360"/>
+      </w:pPr>
+    </w:lvl>
+    <w:lvl w:ilvl="5" w:tplc="280A001B" w:tentative="1">
+      <w:start w:val="1"/>
+      <w:numFmt w:val="lowerRoman"/>
+      <w:lvlText w:val="%6."/>
+      <w:lvlJc w:val="right"/>
+      <w:pPr>
+        <w:ind w:left="4320" w:hanging="180"/>
+      </w:pPr>
+    </w:lvl>
+    <w:lvl w:ilvl="6" w:tplc="280A000F" w:tentative="1">
+      <w:start w:val="1"/>
+      <w:numFmt w:val="decimal"/>
+      <w:lvlText w:val="%7."/>
+      <w:lvlJc w:val="left"/>
+      <w:pPr>
+        <w:ind w:left="5040" w:hanging="360"/>
+      </w:pPr>
+    </w:lvl>
+    <w:lvl w:ilvl="7" w:tplc="280A0019" w:tentative="1">
+      <w:start w:val="1"/>
+      <w:numFmt w:val="lowerLetter"/>
+      <w:lvlText w:val="%8."/>
+      <w:lvlJc w:val="left"/>
+      <w:pPr>
+        <w:ind w:left="5760" w:hanging="360"/>
+      </w:pPr>
+    </w:lvl>
+    <w:lvl w:ilvl="8" w:tplc="280A001B" w:tentative="1">
+      <w:start w:val="1"/>
+      <w:numFmt w:val="lowerRoman"/>
+      <w:lvlText w:val="%9."/>
+      <w:lvlJc w:val="right"/>
+      <w:pPr>
+        <w:ind w:left="6480" w:hanging="180"/>
+      </w:pPr>
+    </w:lvl>
+  </w:abstractNum>
+  <w:abstractNum w:abstractNumId="5">
     <w:nsid w:val="47A13BE0"/>
     <w:multiLevelType w:val="hybridMultilevel"/>
     <w:tmpl w:val="7FAEDE30"/>
@@ -10336,7 +11550,7 @@
       </w:rPr>
     </w:lvl>
   </w:abstractNum>
-  <w:abstractNum w:abstractNumId="5">
+  <w:abstractNum w:abstractNumId="6">
     <w:nsid w:val="4BEC63B8"/>
     <w:multiLevelType w:val="hybridMultilevel"/>
     <w:tmpl w:val="3766BEC6"/>
@@ -10425,7 +11639,7 @@
       </w:pPr>
     </w:lvl>
   </w:abstractNum>
-  <w:abstractNum w:abstractNumId="6">
+  <w:abstractNum w:abstractNumId="7">
     <w:nsid w:val="59880ED5"/>
     <w:multiLevelType w:val="hybridMultilevel"/>
     <w:tmpl w:val="76F8817E"/>
@@ -10538,7 +11752,7 @@
       </w:rPr>
     </w:lvl>
   </w:abstractNum>
-  <w:abstractNum w:abstractNumId="7">
+  <w:abstractNum w:abstractNumId="8">
     <w:nsid w:val="743E44B2"/>
     <w:multiLevelType w:val="hybridMultilevel"/>
     <w:tmpl w:val="52DAD7B0"/>
@@ -10650,7 +11864,7 @@
       </w:rPr>
     </w:lvl>
   </w:abstractNum>
-  <w:abstractNum w:abstractNumId="8">
+  <w:abstractNum w:abstractNumId="9">
     <w:nsid w:val="7ADE6E0F"/>
     <w:multiLevelType w:val="multilevel"/>
     <w:tmpl w:val="47E6D7B0"/>
@@ -10772,7 +11986,7 @@
       </w:rPr>
     </w:lvl>
   </w:abstractNum>
-  <w:abstractNum w:abstractNumId="9">
+  <w:abstractNum w:abstractNumId="10">
     <w:nsid w:val="7DC6727A"/>
     <w:multiLevelType w:val="hybridMultilevel"/>
     <w:tmpl w:val="742E6D7C"/>
@@ -10868,28 +12082,31 @@
     <w:abstractNumId w:val="3"/>
   </w:num>
   <w:num w:numId="3">
-    <w:abstractNumId w:val="8"/>
+    <w:abstractNumId w:val="9"/>
   </w:num>
   <w:num w:numId="4">
     <w:abstractNumId w:val="1"/>
   </w:num>
   <w:num w:numId="5">
-    <w:abstractNumId w:val="6"/>
+    <w:abstractNumId w:val="7"/>
   </w:num>
   <w:num w:numId="6">
-    <w:abstractNumId w:val="4"/>
+    <w:abstractNumId w:val="5"/>
   </w:num>
   <w:num w:numId="7">
-    <w:abstractNumId w:val="7"/>
+    <w:abstractNumId w:val="8"/>
   </w:num>
   <w:num w:numId="8">
-    <w:abstractNumId w:val="5"/>
+    <w:abstractNumId w:val="6"/>
   </w:num>
   <w:num w:numId="9">
     <w:abstractNumId w:val="2"/>
   </w:num>
   <w:num w:numId="10">
-    <w:abstractNumId w:val="9"/>
+    <w:abstractNumId w:val="10"/>
+  </w:num>
+  <w:num w:numId="11">
+    <w:abstractNumId w:val="4"/>
   </w:num>
 </w:numbering>
 </file>
@@ -12379,7 +13596,7 @@
 </file>
 
 <file path=customXml/itemProps1.xml><?xml version="1.0" encoding="utf-8"?>
-<ds:datastoreItem xmlns:ds="http://schemas.openxmlformats.org/officeDocument/2006/customXml" ds:itemID="{7678F229-5AE8-43B1-B2A4-1FD6A7F244CD}">
+<ds:datastoreItem xmlns:ds="http://schemas.openxmlformats.org/officeDocument/2006/customXml" ds:itemID="{AA834999-A0FB-46C6-A442-7597D88FDFA5}">
   <ds:schemaRefs>
     <ds:schemaRef ds:uri="http://schemas.openxmlformats.org/officeDocument/2006/bibliography"/>
   </ds:schemaRefs>

</xml_diff>

<commit_message>
PGCS: Revision de Actividades de la Configuracion
</commit_message>
<xml_diff>
--- a/Documentos/PGCS.docx
+++ b/Documentos/PGCS.docx
@@ -1,6 +1,6 @@
 
 <file path=word/document.xml><?xml version="1.0" encoding="utf-8"?>
-<w:document xmlns:wpc="http://schemas.microsoft.com/office/word/2010/wordprocessingCanvas" xmlns:mc="http://schemas.openxmlformats.org/markup-compatibility/2006" xmlns:o="urn:schemas-microsoft-com:office:office" xmlns:r="http://schemas.openxmlformats.org/officeDocument/2006/relationships" xmlns:m="http://schemas.openxmlformats.org/officeDocument/2006/math" xmlns:v="urn:schemas-microsoft-com:vml" xmlns:wp14="http://schemas.microsoft.com/office/word/2010/wordprocessingDrawing" xmlns:wp="http://schemas.openxmlformats.org/drawingml/2006/wordprocessingDrawing" xmlns:w10="urn:schemas-microsoft-com:office:word" xmlns:w="http://schemas.openxmlformats.org/wordprocessingml/2006/main" xmlns:w14="http://schemas.microsoft.com/office/word/2010/wordml" xmlns:w15="http://schemas.microsoft.com/office/word/2012/wordml" xmlns:wpg="http://schemas.microsoft.com/office/word/2010/wordprocessingGroup" xmlns:wpi="http://schemas.microsoft.com/office/word/2010/wordprocessingInk" xmlns:wne="http://schemas.microsoft.com/office/word/2006/wordml" xmlns:wps="http://schemas.microsoft.com/office/word/2010/wordprocessingShape" mc:Ignorable="w14 w15 wp14">
+<w:document xmlns:wpc="http://schemas.microsoft.com/office/word/2010/wordprocessingCanvas" xmlns:mc="http://schemas.openxmlformats.org/markup-compatibility/2006" xmlns:o="urn:schemas-microsoft-com:office:office" xmlns:r="http://schemas.openxmlformats.org/officeDocument/2006/relationships" xmlns:m="http://schemas.openxmlformats.org/officeDocument/2006/math" xmlns:v="urn:schemas-microsoft-com:vml" xmlns:wp14="http://schemas.microsoft.com/office/word/2010/wordprocessingDrawing" xmlns:wp="http://schemas.openxmlformats.org/drawingml/2006/wordprocessingDrawing" xmlns:w10="urn:schemas-microsoft-com:office:word" xmlns:w="http://schemas.openxmlformats.org/wordprocessingml/2006/main" xmlns:w14="http://schemas.microsoft.com/office/word/2010/wordml" xmlns:wpg="http://schemas.microsoft.com/office/word/2010/wordprocessingGroup" xmlns:wpi="http://schemas.microsoft.com/office/word/2010/wordprocessingInk" xmlns:wne="http://schemas.microsoft.com/office/word/2006/wordml" xmlns:wps="http://schemas.microsoft.com/office/word/2010/wordprocessingShape" mc:Ignorable="w14 wp14">
   <w:background w:color="FFFFFF"/>
   <w:body>
     <w:p>
@@ -2393,6 +2393,143 @@
                 <w:rFonts w:ascii="Arial" w:hAnsi="Arial" w:cs="Arial"/>
               </w:rPr>
               <w:t>Identificación de la nomenclatura.</w:t>
+            </w:r>
+          </w:p>
+        </w:tc>
+      </w:tr>
+      <w:tr>
+        <w:tc>
+          <w:tcPr>
+            <w:tcW w:w="898" w:type="dxa"/>
+            <w:vAlign w:val="center"/>
+          </w:tcPr>
+          <w:p>
+            <w:pPr>
+              <w:tabs>
+                <w:tab w:val="center" w:pos="4419"/>
+                <w:tab w:val="right" w:pos="8838"/>
+              </w:tabs>
+              <w:rPr>
+                <w:rFonts w:ascii="Arial" w:hAnsi="Arial" w:cs="Arial"/>
+              </w:rPr>
+            </w:pPr>
+            <w:r>
+              <w:rPr>
+                <w:rFonts w:ascii="Arial" w:hAnsi="Arial" w:cs="Arial"/>
+              </w:rPr>
+              <w:t>1.2.1</w:t>
+            </w:r>
+          </w:p>
+        </w:tc>
+        <w:tc>
+          <w:tcPr>
+            <w:tcW w:w="1791" w:type="dxa"/>
+            <w:vAlign w:val="center"/>
+          </w:tcPr>
+          <w:p>
+            <w:pPr>
+              <w:tabs>
+                <w:tab w:val="center" w:pos="4419"/>
+                <w:tab w:val="right" w:pos="8838"/>
+              </w:tabs>
+              <w:rPr>
+                <w:rFonts w:ascii="Arial" w:hAnsi="Arial" w:cs="Arial"/>
+              </w:rPr>
+            </w:pPr>
+            <w:proofErr w:type="spellStart"/>
+            <w:r>
+              <w:rPr>
+                <w:rFonts w:ascii="Arial" w:hAnsi="Arial" w:cs="Arial"/>
+              </w:rPr>
+              <w:t>Aaron</w:t>
+            </w:r>
+            <w:proofErr w:type="spellEnd"/>
+            <w:r>
+              <w:rPr>
+                <w:rFonts w:ascii="Arial" w:hAnsi="Arial" w:cs="Arial"/>
+              </w:rPr>
+              <w:t xml:space="preserve"> Castillo</w:t>
+            </w:r>
+          </w:p>
+        </w:tc>
+        <w:tc>
+          <w:tcPr>
+            <w:tcW w:w="2126" w:type="dxa"/>
+            <w:vAlign w:val="center"/>
+          </w:tcPr>
+          <w:p>
+            <w:pPr>
+              <w:tabs>
+                <w:tab w:val="center" w:pos="4419"/>
+                <w:tab w:val="right" w:pos="8838"/>
+              </w:tabs>
+              <w:rPr>
+                <w:rFonts w:ascii="Arial" w:hAnsi="Arial" w:cs="Arial"/>
+              </w:rPr>
+            </w:pPr>
+          </w:p>
+        </w:tc>
+        <w:tc>
+          <w:tcPr>
+            <w:tcW w:w="1559" w:type="dxa"/>
+            <w:vAlign w:val="center"/>
+          </w:tcPr>
+          <w:p>
+            <w:pPr>
+              <w:tabs>
+                <w:tab w:val="center" w:pos="4419"/>
+                <w:tab w:val="right" w:pos="8838"/>
+              </w:tabs>
+              <w:rPr>
+                <w:rFonts w:ascii="Arial" w:hAnsi="Arial" w:cs="Arial"/>
+              </w:rPr>
+            </w:pPr>
+            <w:r>
+              <w:rPr>
+                <w:rFonts w:ascii="Arial" w:hAnsi="Arial" w:cs="Arial"/>
+              </w:rPr>
+              <w:t>09/09/2015</w:t>
+            </w:r>
+          </w:p>
+        </w:tc>
+        <w:tc>
+          <w:tcPr>
+            <w:tcW w:w="2774" w:type="dxa"/>
+            <w:vAlign w:val="center"/>
+          </w:tcPr>
+          <w:p>
+            <w:pPr>
+              <w:tabs>
+                <w:tab w:val="center" w:pos="4419"/>
+                <w:tab w:val="right" w:pos="8838"/>
+              </w:tabs>
+              <w:rPr>
+                <w:rFonts w:ascii="Arial" w:hAnsi="Arial" w:cs="Arial"/>
+              </w:rPr>
+            </w:pPr>
+            <w:r>
+              <w:rPr>
+                <w:rFonts w:ascii="Arial" w:hAnsi="Arial" w:cs="Arial"/>
+              </w:rPr>
+              <w:t>Revisión</w:t>
+            </w:r>
+            <w:r>
+              <w:rPr>
+                <w:rFonts w:ascii="Arial" w:hAnsi="Arial" w:cs="Arial"/>
+              </w:rPr>
+              <w:t xml:space="preserve"> de Actividades</w:t>
+            </w:r>
+            <w:r>
+              <w:rPr>
+                <w:rFonts w:ascii="Arial" w:hAnsi="Arial" w:cs="Arial"/>
+              </w:rPr>
+              <w:t xml:space="preserve"> de la </w:t>
+            </w:r>
+            <w:r>
+              <w:rPr>
+                <w:rFonts w:ascii="Arial" w:hAnsi="Arial" w:cs="Arial"/>
+              </w:rPr>
+              <w:t>Configuración</w:t>
             </w:r>
           </w:p>
         </w:tc>
@@ -3863,7 +4000,7 @@
                     <pic:cNvPicPr/>
                   </pic:nvPicPr>
                   <pic:blipFill>
-                    <a:blip r:embed="rId8" cstate="print">
+                    <a:blip r:embed="rId9" cstate="print">
                       <a:extLst>
                         <a:ext uri="{28A0092B-C50C-407E-A947-70E740481C1C}">
                           <a14:useLocalDpi xmlns:a14="http://schemas.microsoft.com/office/drawing/2010/main" val="0"/>
@@ -3924,7 +4061,6 @@
           <w:szCs w:val="24"/>
         </w:rPr>
       </w:pPr>
-      <w:proofErr w:type="spellStart"/>
       <w:r>
         <w:rPr>
           <w:rFonts w:ascii="Times New Roman" w:hAnsi="Times New Roman" w:cs="Times New Roman"/>
@@ -3934,7 +4070,6 @@
         </w:rPr>
         <w:t>GitHub</w:t>
       </w:r>
-      <w:proofErr w:type="spellEnd"/>
       <w:r>
         <w:rPr>
           <w:rFonts w:ascii="Times New Roman" w:hAnsi="Times New Roman" w:cs="Times New Roman"/>
@@ -3959,61 +4094,7 @@
           <w:sz w:val="24"/>
           <w:szCs w:val="24"/>
         </w:rPr>
-        <w:t xml:space="preserve">. Utiliza el </w:t>
-      </w:r>
-      <w:proofErr w:type="spellStart"/>
-      <w:r>
-        <w:rPr>
-          <w:rFonts w:ascii="Times New Roman" w:hAnsi="Times New Roman" w:cs="Times New Roman"/>
-          <w:sz w:val="24"/>
-          <w:szCs w:val="24"/>
-        </w:rPr>
-        <w:t>framework</w:t>
-      </w:r>
-      <w:proofErr w:type="spellEnd"/>
-      <w:r>
-        <w:rPr>
-          <w:rFonts w:ascii="Times New Roman" w:hAnsi="Times New Roman" w:cs="Times New Roman"/>
-          <w:sz w:val="24"/>
-          <w:szCs w:val="24"/>
-        </w:rPr>
-        <w:t xml:space="preserve"> Ruby </w:t>
-      </w:r>
-      <w:proofErr w:type="spellStart"/>
-      <w:r>
-        <w:rPr>
-          <w:rFonts w:ascii="Times New Roman" w:hAnsi="Times New Roman" w:cs="Times New Roman"/>
-          <w:sz w:val="24"/>
-          <w:szCs w:val="24"/>
-        </w:rPr>
-        <w:t>on</w:t>
-      </w:r>
-      <w:proofErr w:type="spellEnd"/>
-      <w:r>
-        <w:rPr>
-          <w:rFonts w:ascii="Times New Roman" w:hAnsi="Times New Roman" w:cs="Times New Roman"/>
-          <w:sz w:val="24"/>
-          <w:szCs w:val="24"/>
-        </w:rPr>
-        <w:t xml:space="preserve"> </w:t>
-      </w:r>
-      <w:proofErr w:type="spellStart"/>
-      <w:r>
-        <w:rPr>
-          <w:rFonts w:ascii="Times New Roman" w:hAnsi="Times New Roman" w:cs="Times New Roman"/>
-          <w:sz w:val="24"/>
-          <w:szCs w:val="24"/>
-        </w:rPr>
-        <w:t>Rails</w:t>
-      </w:r>
-      <w:proofErr w:type="spellEnd"/>
-      <w:r>
-        <w:rPr>
-          <w:rFonts w:ascii="Times New Roman" w:hAnsi="Times New Roman" w:cs="Times New Roman"/>
-          <w:sz w:val="24"/>
-          <w:szCs w:val="24"/>
-        </w:rPr>
-        <w:t>.</w:t>
+        <w:t>. Utiliza el framework Ruby on Rails.</w:t>
       </w:r>
     </w:p>
     <w:p>
@@ -8785,7 +8866,7 @@
     <w:tbl>
       <w:tblPr>
         <w:tblStyle w:val="Tablaconcuadrcula"/>
-        <w:tblW w:w="8784" w:type="dxa"/>
+        <w:tblW w:w="10060" w:type="dxa"/>
         <w:tblLook w:val="04A0" w:firstRow="1" w:lastRow="0" w:firstColumn="1" w:lastColumn="0" w:noHBand="0" w:noVBand="1"/>
       </w:tblPr>
       <w:tblGrid>
@@ -8794,6 +8875,7 @@
         <w:gridCol w:w="1984"/>
         <w:gridCol w:w="1417"/>
         <w:gridCol w:w="1276"/>
+        <w:gridCol w:w="1276"/>
       </w:tblGrid>
       <w:tr>
         <w:tc>
@@ -8891,6 +8973,25 @@
             </w:r>
           </w:p>
         </w:tc>
+        <w:tc>
+          <w:tcPr>
+            <w:tcW w:w="1276" w:type="dxa"/>
+          </w:tcPr>
+          <w:p>
+            <w:pPr>
+              <w:jc w:val="center"/>
+              <w:rPr>
+                <w:b/>
+              </w:rPr>
+            </w:pPr>
+            <w:r>
+              <w:rPr>
+                <w:b/>
+              </w:rPr>
+              <w:t>Proyecto</w:t>
+            </w:r>
+          </w:p>
+        </w:tc>
       </w:tr>
       <w:tr>
         <w:tc>
@@ -8941,7 +9042,7 @@
               <w:jc w:val="center"/>
             </w:pPr>
             <w:r>
-              <w:t>Consultora</w:t>
+              <w:t>Empresa</w:t>
             </w:r>
           </w:p>
         </w:tc>
@@ -8958,6 +9059,19 @@
               <w:t>docx</w:t>
             </w:r>
             <w:proofErr w:type="spellEnd"/>
+          </w:p>
+        </w:tc>
+        <w:tc>
+          <w:tcPr>
+            <w:tcW w:w="1276" w:type="dxa"/>
+          </w:tcPr>
+          <w:p>
+            <w:pPr>
+              <w:jc w:val="center"/>
+            </w:pPr>
+            <w:r>
+              <w:t>--</w:t>
+            </w:r>
           </w:p>
         </w:tc>
       </w:tr>
@@ -8984,7 +9098,7 @@
               <w:jc w:val="center"/>
             </w:pPr>
             <w:r>
-              <w:t>Plan de Gestión del proyecto STU</w:t>
+              <w:t>Cronograma del plan de gestión de configuración</w:t>
             </w:r>
           </w:p>
         </w:tc>
@@ -9010,7 +9124,7 @@
               <w:jc w:val="center"/>
             </w:pPr>
             <w:r>
-              <w:t>Proyecto STU</w:t>
+              <w:t>Empresa</w:t>
             </w:r>
           </w:p>
         </w:tc>
@@ -9024,9 +9138,19 @@
             </w:pPr>
             <w:proofErr w:type="spellStart"/>
             <w:r>
-              <w:t>docx</w:t>
+              <w:t>mpp</w:t>
             </w:r>
             <w:proofErr w:type="spellEnd"/>
+          </w:p>
+        </w:tc>
+        <w:tc>
+          <w:tcPr>
+            <w:tcW w:w="1276" w:type="dxa"/>
+          </w:tcPr>
+          <w:p>
+            <w:pPr>
+              <w:jc w:val="center"/>
+            </w:pPr>
           </w:p>
         </w:tc>
       </w:tr>
@@ -9053,7 +9177,7 @@
               <w:jc w:val="center"/>
             </w:pPr>
             <w:r>
-              <w:t>Cronograma del plan de gestión de configuración</w:t>
+              <w:t>Plan de Gestión del proyecto</w:t>
             </w:r>
           </w:p>
         </w:tc>
@@ -9079,7 +9203,7 @@
               <w:jc w:val="center"/>
             </w:pPr>
             <w:r>
-              <w:t>Consultora</w:t>
+              <w:t>Proyecto</w:t>
             </w:r>
           </w:p>
         </w:tc>
@@ -9093,9 +9217,22 @@
             </w:pPr>
             <w:proofErr w:type="spellStart"/>
             <w:r>
-              <w:t>mpp</w:t>
+              <w:t>docx</w:t>
             </w:r>
             <w:proofErr w:type="spellEnd"/>
+          </w:p>
+        </w:tc>
+        <w:tc>
+          <w:tcPr>
+            <w:tcW w:w="1276" w:type="dxa"/>
+          </w:tcPr>
+          <w:p>
+            <w:pPr>
+              <w:jc w:val="center"/>
+            </w:pPr>
+            <w:r>
+              <w:t>STU</w:t>
+            </w:r>
           </w:p>
         </w:tc>
       </w:tr>
@@ -9122,7 +9259,10 @@
               <w:jc w:val="center"/>
             </w:pPr>
             <w:r>
-              <w:t>Cronograma del plan de gestión del proyecto STU</w:t>
+              <w:t xml:space="preserve">Cronograma del </w:t>
+            </w:r>
+            <w:r>
+              <w:t>plan de gestión del proyecto</w:t>
             </w:r>
           </w:p>
         </w:tc>
@@ -9148,7 +9288,7 @@
               <w:jc w:val="center"/>
             </w:pPr>
             <w:r>
-              <w:t>Proyecto STU</w:t>
+              <w:t>Proyecto</w:t>
             </w:r>
           </w:p>
         </w:tc>
@@ -9165,6 +9305,19 @@
               <w:t>mpp</w:t>
             </w:r>
             <w:proofErr w:type="spellEnd"/>
+          </w:p>
+        </w:tc>
+        <w:tc>
+          <w:tcPr>
+            <w:tcW w:w="1276" w:type="dxa"/>
+          </w:tcPr>
+          <w:p>
+            <w:pPr>
+              <w:jc w:val="center"/>
+            </w:pPr>
+            <w:r>
+              <w:t>STU</w:t>
+            </w:r>
           </w:p>
         </w:tc>
       </w:tr>
@@ -9191,10 +9344,7 @@
               <w:jc w:val="center"/>
             </w:pPr>
             <w:r>
-              <w:t>Documento de Negocio</w:t>
-            </w:r>
-            <w:r>
-              <w:t xml:space="preserve"> proyecto STU</w:t>
+              <w:t xml:space="preserve">Documento de Negocio proyecto </w:t>
             </w:r>
           </w:p>
         </w:tc>
@@ -9220,7 +9370,7 @@
               <w:jc w:val="center"/>
             </w:pPr>
             <w:r>
-              <w:t>Proyecto STU</w:t>
+              <w:t>Proyecto</w:t>
             </w:r>
           </w:p>
         </w:tc>
@@ -9237,6 +9387,19 @@
               <w:t>docx</w:t>
             </w:r>
             <w:proofErr w:type="spellEnd"/>
+          </w:p>
+        </w:tc>
+        <w:tc>
+          <w:tcPr>
+            <w:tcW w:w="1276" w:type="dxa"/>
+          </w:tcPr>
+          <w:p>
+            <w:pPr>
+              <w:jc w:val="center"/>
+            </w:pPr>
+            <w:r>
+              <w:t>STU</w:t>
+            </w:r>
           </w:p>
         </w:tc>
       </w:tr>
@@ -9263,7 +9426,7 @@
               <w:jc w:val="center"/>
             </w:pPr>
             <w:r>
-              <w:t>Lista de requisitos proyecto STU</w:t>
+              <w:t xml:space="preserve">Lista de requisitos proyecto </w:t>
             </w:r>
           </w:p>
         </w:tc>
@@ -9289,7 +9452,7 @@
               <w:jc w:val="center"/>
             </w:pPr>
             <w:r>
-              <w:t>Proyecto STU</w:t>
+              <w:t>Proyecto</w:t>
             </w:r>
           </w:p>
         </w:tc>
@@ -9306,6 +9469,19 @@
               <w:t>xlsx</w:t>
             </w:r>
             <w:proofErr w:type="spellEnd"/>
+          </w:p>
+        </w:tc>
+        <w:tc>
+          <w:tcPr>
+            <w:tcW w:w="1276" w:type="dxa"/>
+          </w:tcPr>
+          <w:p>
+            <w:pPr>
+              <w:jc w:val="center"/>
+            </w:pPr>
+            <w:r>
+              <w:t>STU</w:t>
+            </w:r>
           </w:p>
         </w:tc>
       </w:tr>
@@ -9332,7 +9508,7 @@
               <w:jc w:val="center"/>
             </w:pPr>
             <w:r>
-              <w:t>Documento de análisis proyecto STU</w:t>
+              <w:t xml:space="preserve">Documento de análisis proyecto </w:t>
             </w:r>
           </w:p>
         </w:tc>
@@ -9358,7 +9534,7 @@
               <w:jc w:val="center"/>
             </w:pPr>
             <w:r>
-              <w:t>Proyecto STU</w:t>
+              <w:t>Proyecto</w:t>
             </w:r>
           </w:p>
         </w:tc>
@@ -9375,6 +9551,19 @@
               <w:t>docx</w:t>
             </w:r>
             <w:proofErr w:type="spellEnd"/>
+          </w:p>
+        </w:tc>
+        <w:tc>
+          <w:tcPr>
+            <w:tcW w:w="1276" w:type="dxa"/>
+          </w:tcPr>
+          <w:p>
+            <w:pPr>
+              <w:jc w:val="center"/>
+            </w:pPr>
+            <w:r>
+              <w:t>STU</w:t>
+            </w:r>
           </w:p>
         </w:tc>
       </w:tr>
@@ -9401,7 +9590,7 @@
               <w:jc w:val="center"/>
             </w:pPr>
             <w:r>
-              <w:t>Documento de diseño proyecto STU</w:t>
+              <w:t xml:space="preserve">Documento de diseño proyecto </w:t>
             </w:r>
           </w:p>
         </w:tc>
@@ -9427,7 +9616,7 @@
               <w:jc w:val="center"/>
             </w:pPr>
             <w:r>
-              <w:t>Proyecto STU</w:t>
+              <w:t>Proyecto</w:t>
             </w:r>
           </w:p>
         </w:tc>
@@ -9444,6 +9633,19 @@
               <w:t>docx</w:t>
             </w:r>
             <w:proofErr w:type="spellEnd"/>
+          </w:p>
+        </w:tc>
+        <w:tc>
+          <w:tcPr>
+            <w:tcW w:w="1276" w:type="dxa"/>
+          </w:tcPr>
+          <w:p>
+            <w:pPr>
+              <w:jc w:val="center"/>
+            </w:pPr>
+            <w:r>
+              <w:t>STU</w:t>
+            </w:r>
           </w:p>
         </w:tc>
       </w:tr>
@@ -9496,7 +9698,7 @@
               <w:jc w:val="center"/>
             </w:pPr>
             <w:r>
-              <w:t>Proyecto STU</w:t>
+              <w:t>Proyecto</w:t>
             </w:r>
           </w:p>
         </w:tc>
@@ -9513,6 +9715,19 @@
               <w:t>docx</w:t>
             </w:r>
             <w:proofErr w:type="spellEnd"/>
+          </w:p>
+        </w:tc>
+        <w:tc>
+          <w:tcPr>
+            <w:tcW w:w="1276" w:type="dxa"/>
+          </w:tcPr>
+          <w:p>
+            <w:pPr>
+              <w:jc w:val="center"/>
+            </w:pPr>
+            <w:r>
+              <w:t>STU</w:t>
+            </w:r>
           </w:p>
         </w:tc>
       </w:tr>
@@ -9565,7 +9780,7 @@
               <w:jc w:val="center"/>
             </w:pPr>
             <w:r>
-              <w:t>Proyecto STU</w:t>
+              <w:t>Proyecto</w:t>
             </w:r>
           </w:p>
         </w:tc>
@@ -9582,6 +9797,19 @@
               <w:t>docx</w:t>
             </w:r>
             <w:proofErr w:type="spellEnd"/>
+          </w:p>
+        </w:tc>
+        <w:tc>
+          <w:tcPr>
+            <w:tcW w:w="1276" w:type="dxa"/>
+          </w:tcPr>
+          <w:p>
+            <w:pPr>
+              <w:jc w:val="center"/>
+            </w:pPr>
+            <w:r>
+              <w:t>STU</w:t>
+            </w:r>
           </w:p>
         </w:tc>
       </w:tr>
@@ -9634,7 +9862,7 @@
               <w:jc w:val="center"/>
             </w:pPr>
             <w:r>
-              <w:t>Cliente</w:t>
+              <w:t>Proveedor</w:t>
             </w:r>
           </w:p>
         </w:tc>
@@ -9651,6 +9879,19 @@
               <w:t>sql</w:t>
             </w:r>
             <w:proofErr w:type="spellEnd"/>
+          </w:p>
+        </w:tc>
+        <w:tc>
+          <w:tcPr>
+            <w:tcW w:w="1276" w:type="dxa"/>
+          </w:tcPr>
+          <w:p>
+            <w:pPr>
+              <w:jc w:val="center"/>
+            </w:pPr>
+            <w:r>
+              <w:t>STU</w:t>
+            </w:r>
           </w:p>
         </w:tc>
       </w:tr>
@@ -9703,7 +9944,7 @@
               <w:jc w:val="center"/>
             </w:pPr>
             <w:r>
-              <w:t>Cliente</w:t>
+              <w:t>Proveedor</w:t>
             </w:r>
           </w:p>
         </w:tc>
@@ -9720,6 +9961,22 @@
               <w:t>sql</w:t>
             </w:r>
             <w:proofErr w:type="spellEnd"/>
+          </w:p>
+        </w:tc>
+        <w:tc>
+          <w:tcPr>
+            <w:tcW w:w="1276" w:type="dxa"/>
+          </w:tcPr>
+          <w:p>
+            <w:pPr>
+              <w:jc w:val="center"/>
+              <w:rPr>
+                <w:u w:val="single"/>
+              </w:rPr>
+            </w:pPr>
+            <w:r>
+              <w:t>STU</w:t>
+            </w:r>
           </w:p>
         </w:tc>
       </w:tr>
@@ -9772,7 +10029,7 @@
               <w:jc w:val="center"/>
             </w:pPr>
             <w:r>
-              <w:t>Proyecto STU</w:t>
+              <w:t>Proyecto</w:t>
             </w:r>
           </w:p>
         </w:tc>
@@ -9786,6 +10043,19 @@
             </w:pPr>
             <w:r>
               <w:t>PDF</w:t>
+            </w:r>
+          </w:p>
+        </w:tc>
+        <w:tc>
+          <w:tcPr>
+            <w:tcW w:w="1276" w:type="dxa"/>
+          </w:tcPr>
+          <w:p>
+            <w:pPr>
+              <w:jc w:val="center"/>
+            </w:pPr>
+            <w:r>
+              <w:t>STU</w:t>
             </w:r>
           </w:p>
         </w:tc>
@@ -9839,7 +10109,7 @@
               <w:jc w:val="center"/>
             </w:pPr>
             <w:r>
-              <w:t>Proyecto STU</w:t>
+              <w:t>Proyecto</w:t>
             </w:r>
           </w:p>
         </w:tc>
@@ -9853,6 +10123,867 @@
             </w:pPr>
             <w:r>
               <w:t>PDF</w:t>
+            </w:r>
+          </w:p>
+        </w:tc>
+        <w:tc>
+          <w:tcPr>
+            <w:tcW w:w="1276" w:type="dxa"/>
+          </w:tcPr>
+          <w:p>
+            <w:pPr>
+              <w:jc w:val="center"/>
+            </w:pPr>
+            <w:r>
+              <w:t>STU</w:t>
+            </w:r>
+          </w:p>
+        </w:tc>
+      </w:tr>
+      <w:tr>
+        <w:tc>
+          <w:tcPr>
+            <w:tcW w:w="440" w:type="dxa"/>
+          </w:tcPr>
+          <w:p>
+            <w:pPr>
+              <w:jc w:val="center"/>
+            </w:pPr>
+            <w:r>
+              <w:t>15</w:t>
+            </w:r>
+          </w:p>
+        </w:tc>
+        <w:tc>
+          <w:tcPr>
+            <w:tcW w:w="3667" w:type="dxa"/>
+          </w:tcPr>
+          <w:p>
+            <w:pPr>
+              <w:jc w:val="center"/>
+            </w:pPr>
+            <w:r>
+              <w:t xml:space="preserve">Plan de Gestión del proyecto </w:t>
+            </w:r>
+          </w:p>
+        </w:tc>
+        <w:tc>
+          <w:tcPr>
+            <w:tcW w:w="1984" w:type="dxa"/>
+          </w:tcPr>
+          <w:p>
+            <w:pPr>
+              <w:jc w:val="center"/>
+            </w:pPr>
+            <w:r>
+              <w:t>Evolución</w:t>
+            </w:r>
+          </w:p>
+        </w:tc>
+        <w:tc>
+          <w:tcPr>
+            <w:tcW w:w="1417" w:type="dxa"/>
+          </w:tcPr>
+          <w:p>
+            <w:pPr>
+              <w:jc w:val="center"/>
+            </w:pPr>
+            <w:r>
+              <w:t>Proyecto</w:t>
+            </w:r>
+          </w:p>
+        </w:tc>
+        <w:tc>
+          <w:tcPr>
+            <w:tcW w:w="1276" w:type="dxa"/>
+          </w:tcPr>
+          <w:p>
+            <w:pPr>
+              <w:jc w:val="center"/>
+            </w:pPr>
+            <w:proofErr w:type="spellStart"/>
+            <w:r>
+              <w:t>docx</w:t>
+            </w:r>
+            <w:proofErr w:type="spellEnd"/>
+          </w:p>
+        </w:tc>
+        <w:tc>
+          <w:tcPr>
+            <w:tcW w:w="1276" w:type="dxa"/>
+          </w:tcPr>
+          <w:p>
+            <w:pPr>
+              <w:jc w:val="center"/>
+            </w:pPr>
+            <w:r>
+              <w:rPr>
+                <w:bCs/>
+              </w:rPr>
+              <w:t>SVA</w:t>
+            </w:r>
+          </w:p>
+        </w:tc>
+      </w:tr>
+      <w:tr>
+        <w:tc>
+          <w:tcPr>
+            <w:tcW w:w="440" w:type="dxa"/>
+          </w:tcPr>
+          <w:p>
+            <w:pPr>
+              <w:jc w:val="center"/>
+            </w:pPr>
+            <w:r>
+              <w:t>16</w:t>
+            </w:r>
+          </w:p>
+        </w:tc>
+        <w:tc>
+          <w:tcPr>
+            <w:tcW w:w="3667" w:type="dxa"/>
+          </w:tcPr>
+          <w:p>
+            <w:pPr>
+              <w:jc w:val="center"/>
+            </w:pPr>
+            <w:r>
+              <w:t>Cronograma del plan de gestión del proyecto STU</w:t>
+            </w:r>
+          </w:p>
+        </w:tc>
+        <w:tc>
+          <w:tcPr>
+            <w:tcW w:w="1984" w:type="dxa"/>
+          </w:tcPr>
+          <w:p>
+            <w:pPr>
+              <w:jc w:val="center"/>
+            </w:pPr>
+            <w:r>
+              <w:t>Evolución</w:t>
+            </w:r>
+          </w:p>
+        </w:tc>
+        <w:tc>
+          <w:tcPr>
+            <w:tcW w:w="1417" w:type="dxa"/>
+          </w:tcPr>
+          <w:p>
+            <w:pPr>
+              <w:jc w:val="center"/>
+            </w:pPr>
+            <w:r>
+              <w:t>Proyecto</w:t>
+            </w:r>
+          </w:p>
+        </w:tc>
+        <w:tc>
+          <w:tcPr>
+            <w:tcW w:w="1276" w:type="dxa"/>
+          </w:tcPr>
+          <w:p>
+            <w:pPr>
+              <w:jc w:val="center"/>
+            </w:pPr>
+            <w:proofErr w:type="spellStart"/>
+            <w:r>
+              <w:t>mpp</w:t>
+            </w:r>
+            <w:proofErr w:type="spellEnd"/>
+          </w:p>
+        </w:tc>
+        <w:tc>
+          <w:tcPr>
+            <w:tcW w:w="1276" w:type="dxa"/>
+          </w:tcPr>
+          <w:p>
+            <w:pPr>
+              <w:jc w:val="center"/>
+            </w:pPr>
+            <w:r>
+              <w:rPr>
+                <w:bCs/>
+              </w:rPr>
+              <w:t>SVA</w:t>
+            </w:r>
+          </w:p>
+        </w:tc>
+      </w:tr>
+      <w:tr>
+        <w:tc>
+          <w:tcPr>
+            <w:tcW w:w="440" w:type="dxa"/>
+          </w:tcPr>
+          <w:p>
+            <w:pPr>
+              <w:jc w:val="center"/>
+            </w:pPr>
+            <w:r>
+              <w:t>17</w:t>
+            </w:r>
+          </w:p>
+        </w:tc>
+        <w:tc>
+          <w:tcPr>
+            <w:tcW w:w="3667" w:type="dxa"/>
+          </w:tcPr>
+          <w:p>
+            <w:pPr>
+              <w:jc w:val="center"/>
+            </w:pPr>
+            <w:r>
+              <w:t xml:space="preserve">Documento de Negocio proyecto </w:t>
+            </w:r>
+          </w:p>
+        </w:tc>
+        <w:tc>
+          <w:tcPr>
+            <w:tcW w:w="1984" w:type="dxa"/>
+          </w:tcPr>
+          <w:p>
+            <w:pPr>
+              <w:jc w:val="center"/>
+            </w:pPr>
+            <w:r>
+              <w:t>Evolución</w:t>
+            </w:r>
+          </w:p>
+        </w:tc>
+        <w:tc>
+          <w:tcPr>
+            <w:tcW w:w="1417" w:type="dxa"/>
+          </w:tcPr>
+          <w:p>
+            <w:pPr>
+              <w:jc w:val="center"/>
+            </w:pPr>
+            <w:r>
+              <w:t>Proyecto</w:t>
+            </w:r>
+          </w:p>
+        </w:tc>
+        <w:tc>
+          <w:tcPr>
+            <w:tcW w:w="1276" w:type="dxa"/>
+          </w:tcPr>
+          <w:p>
+            <w:pPr>
+              <w:jc w:val="center"/>
+            </w:pPr>
+            <w:proofErr w:type="spellStart"/>
+            <w:r>
+              <w:t>docx</w:t>
+            </w:r>
+            <w:proofErr w:type="spellEnd"/>
+          </w:p>
+        </w:tc>
+        <w:tc>
+          <w:tcPr>
+            <w:tcW w:w="1276" w:type="dxa"/>
+          </w:tcPr>
+          <w:p>
+            <w:pPr>
+              <w:jc w:val="center"/>
+            </w:pPr>
+            <w:r>
+              <w:rPr>
+                <w:bCs/>
+              </w:rPr>
+              <w:t>SVA</w:t>
+            </w:r>
+          </w:p>
+        </w:tc>
+        <w:bookmarkStart w:id="15" w:name="_GoBack"/>
+        <w:bookmarkEnd w:id="15"/>
+      </w:tr>
+      <w:tr>
+        <w:tc>
+          <w:tcPr>
+            <w:tcW w:w="440" w:type="dxa"/>
+          </w:tcPr>
+          <w:p>
+            <w:pPr>
+              <w:jc w:val="center"/>
+            </w:pPr>
+            <w:r>
+              <w:t>18</w:t>
+            </w:r>
+          </w:p>
+        </w:tc>
+        <w:tc>
+          <w:tcPr>
+            <w:tcW w:w="3667" w:type="dxa"/>
+          </w:tcPr>
+          <w:p>
+            <w:pPr>
+              <w:jc w:val="center"/>
+            </w:pPr>
+            <w:r>
+              <w:t xml:space="preserve">Lista de requisitos proyecto </w:t>
+            </w:r>
+          </w:p>
+        </w:tc>
+        <w:tc>
+          <w:tcPr>
+            <w:tcW w:w="1984" w:type="dxa"/>
+          </w:tcPr>
+          <w:p>
+            <w:pPr>
+              <w:jc w:val="center"/>
+            </w:pPr>
+            <w:r>
+              <w:t xml:space="preserve">Evolución </w:t>
+            </w:r>
+          </w:p>
+        </w:tc>
+        <w:tc>
+          <w:tcPr>
+            <w:tcW w:w="1417" w:type="dxa"/>
+          </w:tcPr>
+          <w:p>
+            <w:pPr>
+              <w:jc w:val="center"/>
+            </w:pPr>
+            <w:r>
+              <w:t>Proyecto</w:t>
+            </w:r>
+          </w:p>
+        </w:tc>
+        <w:tc>
+          <w:tcPr>
+            <w:tcW w:w="1276" w:type="dxa"/>
+          </w:tcPr>
+          <w:p>
+            <w:pPr>
+              <w:jc w:val="center"/>
+            </w:pPr>
+            <w:proofErr w:type="spellStart"/>
+            <w:r>
+              <w:t>xlsx</w:t>
+            </w:r>
+            <w:proofErr w:type="spellEnd"/>
+          </w:p>
+        </w:tc>
+        <w:tc>
+          <w:tcPr>
+            <w:tcW w:w="1276" w:type="dxa"/>
+          </w:tcPr>
+          <w:p>
+            <w:pPr>
+              <w:jc w:val="center"/>
+            </w:pPr>
+            <w:r>
+              <w:rPr>
+                <w:bCs/>
+              </w:rPr>
+              <w:t>SVA</w:t>
+            </w:r>
+          </w:p>
+        </w:tc>
+      </w:tr>
+      <w:tr>
+        <w:tc>
+          <w:tcPr>
+            <w:tcW w:w="440" w:type="dxa"/>
+          </w:tcPr>
+          <w:p>
+            <w:pPr>
+              <w:jc w:val="center"/>
+            </w:pPr>
+            <w:r>
+              <w:t>19</w:t>
+            </w:r>
+          </w:p>
+        </w:tc>
+        <w:tc>
+          <w:tcPr>
+            <w:tcW w:w="3667" w:type="dxa"/>
+          </w:tcPr>
+          <w:p>
+            <w:pPr>
+              <w:jc w:val="center"/>
+            </w:pPr>
+            <w:r>
+              <w:t xml:space="preserve">Documento de análisis proyecto </w:t>
+            </w:r>
+          </w:p>
+        </w:tc>
+        <w:tc>
+          <w:tcPr>
+            <w:tcW w:w="1984" w:type="dxa"/>
+          </w:tcPr>
+          <w:p>
+            <w:pPr>
+              <w:jc w:val="center"/>
+            </w:pPr>
+            <w:r>
+              <w:t>Evolución</w:t>
+            </w:r>
+          </w:p>
+        </w:tc>
+        <w:tc>
+          <w:tcPr>
+            <w:tcW w:w="1417" w:type="dxa"/>
+          </w:tcPr>
+          <w:p>
+            <w:pPr>
+              <w:jc w:val="center"/>
+            </w:pPr>
+            <w:r>
+              <w:t>Proyecto</w:t>
+            </w:r>
+          </w:p>
+        </w:tc>
+        <w:tc>
+          <w:tcPr>
+            <w:tcW w:w="1276" w:type="dxa"/>
+          </w:tcPr>
+          <w:p>
+            <w:pPr>
+              <w:jc w:val="center"/>
+            </w:pPr>
+            <w:proofErr w:type="spellStart"/>
+            <w:r>
+              <w:t>docx</w:t>
+            </w:r>
+            <w:proofErr w:type="spellEnd"/>
+          </w:p>
+        </w:tc>
+        <w:tc>
+          <w:tcPr>
+            <w:tcW w:w="1276" w:type="dxa"/>
+          </w:tcPr>
+          <w:p>
+            <w:pPr>
+              <w:jc w:val="center"/>
+            </w:pPr>
+            <w:r>
+              <w:rPr>
+                <w:bCs/>
+              </w:rPr>
+              <w:t>SVA</w:t>
+            </w:r>
+          </w:p>
+        </w:tc>
+      </w:tr>
+      <w:tr>
+        <w:tc>
+          <w:tcPr>
+            <w:tcW w:w="440" w:type="dxa"/>
+          </w:tcPr>
+          <w:p>
+            <w:pPr>
+              <w:jc w:val="center"/>
+            </w:pPr>
+            <w:r>
+              <w:t>20</w:t>
+            </w:r>
+          </w:p>
+        </w:tc>
+        <w:tc>
+          <w:tcPr>
+            <w:tcW w:w="3667" w:type="dxa"/>
+          </w:tcPr>
+          <w:p>
+            <w:pPr>
+              <w:jc w:val="center"/>
+            </w:pPr>
+            <w:r>
+              <w:t>Documento de diseño proyecto</w:t>
+            </w:r>
+          </w:p>
+        </w:tc>
+        <w:tc>
+          <w:tcPr>
+            <w:tcW w:w="1984" w:type="dxa"/>
+          </w:tcPr>
+          <w:p>
+            <w:pPr>
+              <w:jc w:val="center"/>
+            </w:pPr>
+            <w:r>
+              <w:t>Evolución</w:t>
+            </w:r>
+          </w:p>
+        </w:tc>
+        <w:tc>
+          <w:tcPr>
+            <w:tcW w:w="1417" w:type="dxa"/>
+          </w:tcPr>
+          <w:p>
+            <w:pPr>
+              <w:jc w:val="center"/>
+            </w:pPr>
+            <w:r>
+              <w:t>Proyecto</w:t>
+            </w:r>
+          </w:p>
+        </w:tc>
+        <w:tc>
+          <w:tcPr>
+            <w:tcW w:w="1276" w:type="dxa"/>
+          </w:tcPr>
+          <w:p>
+            <w:pPr>
+              <w:jc w:val="center"/>
+            </w:pPr>
+            <w:proofErr w:type="spellStart"/>
+            <w:r>
+              <w:t>docx</w:t>
+            </w:r>
+            <w:proofErr w:type="spellEnd"/>
+          </w:p>
+        </w:tc>
+        <w:tc>
+          <w:tcPr>
+            <w:tcW w:w="1276" w:type="dxa"/>
+          </w:tcPr>
+          <w:p>
+            <w:pPr>
+              <w:jc w:val="center"/>
+            </w:pPr>
+            <w:r>
+              <w:rPr>
+                <w:bCs/>
+              </w:rPr>
+              <w:t>SVA</w:t>
+            </w:r>
+          </w:p>
+        </w:tc>
+      </w:tr>
+      <w:tr>
+        <w:tc>
+          <w:tcPr>
+            <w:tcW w:w="440" w:type="dxa"/>
+          </w:tcPr>
+          <w:p>
+            <w:pPr>
+              <w:jc w:val="center"/>
+            </w:pPr>
+            <w:r>
+              <w:t>21</w:t>
+            </w:r>
+          </w:p>
+        </w:tc>
+        <w:tc>
+          <w:tcPr>
+            <w:tcW w:w="3667" w:type="dxa"/>
+          </w:tcPr>
+          <w:p>
+            <w:pPr>
+              <w:jc w:val="center"/>
+            </w:pPr>
+            <w:r>
+              <w:t>Documento de arquitectura</w:t>
+            </w:r>
+          </w:p>
+        </w:tc>
+        <w:tc>
+          <w:tcPr>
+            <w:tcW w:w="1984" w:type="dxa"/>
+          </w:tcPr>
+          <w:p>
+            <w:pPr>
+              <w:jc w:val="center"/>
+            </w:pPr>
+            <w:r>
+              <w:t>Evolución</w:t>
+            </w:r>
+          </w:p>
+        </w:tc>
+        <w:tc>
+          <w:tcPr>
+            <w:tcW w:w="1417" w:type="dxa"/>
+          </w:tcPr>
+          <w:p>
+            <w:pPr>
+              <w:jc w:val="center"/>
+            </w:pPr>
+            <w:r>
+              <w:t>Proyecto</w:t>
+            </w:r>
+          </w:p>
+        </w:tc>
+        <w:tc>
+          <w:tcPr>
+            <w:tcW w:w="1276" w:type="dxa"/>
+          </w:tcPr>
+          <w:p>
+            <w:pPr>
+              <w:jc w:val="center"/>
+            </w:pPr>
+            <w:proofErr w:type="spellStart"/>
+            <w:r>
+              <w:t>docx</w:t>
+            </w:r>
+            <w:proofErr w:type="spellEnd"/>
+          </w:p>
+        </w:tc>
+        <w:tc>
+          <w:tcPr>
+            <w:tcW w:w="1276" w:type="dxa"/>
+          </w:tcPr>
+          <w:p>
+            <w:pPr>
+              <w:jc w:val="center"/>
+            </w:pPr>
+            <w:r>
+              <w:rPr>
+                <w:bCs/>
+              </w:rPr>
+              <w:t>SVA</w:t>
+            </w:r>
+          </w:p>
+        </w:tc>
+      </w:tr>
+      <w:tr>
+        <w:tc>
+          <w:tcPr>
+            <w:tcW w:w="440" w:type="dxa"/>
+          </w:tcPr>
+          <w:p>
+            <w:pPr>
+              <w:jc w:val="center"/>
+            </w:pPr>
+            <w:r>
+              <w:t>22</w:t>
+            </w:r>
+          </w:p>
+        </w:tc>
+        <w:tc>
+          <w:tcPr>
+            <w:tcW w:w="3667" w:type="dxa"/>
+          </w:tcPr>
+          <w:p>
+            <w:pPr>
+              <w:jc w:val="center"/>
+            </w:pPr>
+            <w:r>
+              <w:t>Plan de pruebas</w:t>
+            </w:r>
+          </w:p>
+        </w:tc>
+        <w:tc>
+          <w:tcPr>
+            <w:tcW w:w="1984" w:type="dxa"/>
+          </w:tcPr>
+          <w:p>
+            <w:pPr>
+              <w:jc w:val="center"/>
+            </w:pPr>
+            <w:r>
+              <w:t>Evolución</w:t>
+            </w:r>
+          </w:p>
+        </w:tc>
+        <w:tc>
+          <w:tcPr>
+            <w:tcW w:w="1417" w:type="dxa"/>
+          </w:tcPr>
+          <w:p>
+            <w:pPr>
+              <w:jc w:val="center"/>
+            </w:pPr>
+            <w:r>
+              <w:t>Proyecto</w:t>
+            </w:r>
+          </w:p>
+        </w:tc>
+        <w:tc>
+          <w:tcPr>
+            <w:tcW w:w="1276" w:type="dxa"/>
+          </w:tcPr>
+          <w:p>
+            <w:pPr>
+              <w:jc w:val="center"/>
+            </w:pPr>
+            <w:proofErr w:type="spellStart"/>
+            <w:r>
+              <w:t>docx</w:t>
+            </w:r>
+            <w:proofErr w:type="spellEnd"/>
+          </w:p>
+        </w:tc>
+        <w:tc>
+          <w:tcPr>
+            <w:tcW w:w="1276" w:type="dxa"/>
+          </w:tcPr>
+          <w:p>
+            <w:pPr>
+              <w:jc w:val="center"/>
+            </w:pPr>
+            <w:r>
+              <w:rPr>
+                <w:bCs/>
+              </w:rPr>
+              <w:t>SVA</w:t>
+            </w:r>
+          </w:p>
+        </w:tc>
+      </w:tr>
+      <w:tr>
+        <w:tc>
+          <w:tcPr>
+            <w:tcW w:w="440" w:type="dxa"/>
+          </w:tcPr>
+          <w:p>
+            <w:pPr>
+              <w:jc w:val="center"/>
+            </w:pPr>
+            <w:r>
+              <w:t>25</w:t>
+            </w:r>
+          </w:p>
+        </w:tc>
+        <w:tc>
+          <w:tcPr>
+            <w:tcW w:w="3667" w:type="dxa"/>
+          </w:tcPr>
+          <w:p>
+            <w:pPr>
+              <w:jc w:val="center"/>
+            </w:pPr>
+            <w:r>
+              <w:t>Manual de usuario</w:t>
+            </w:r>
+          </w:p>
+        </w:tc>
+        <w:tc>
+          <w:tcPr>
+            <w:tcW w:w="1984" w:type="dxa"/>
+          </w:tcPr>
+          <w:p>
+            <w:pPr>
+              <w:jc w:val="center"/>
+            </w:pPr>
+            <w:r>
+              <w:t>Evolución</w:t>
+            </w:r>
+          </w:p>
+        </w:tc>
+        <w:tc>
+          <w:tcPr>
+            <w:tcW w:w="1417" w:type="dxa"/>
+          </w:tcPr>
+          <w:p>
+            <w:pPr>
+              <w:jc w:val="center"/>
+            </w:pPr>
+            <w:r>
+              <w:t>Proyecto</w:t>
+            </w:r>
+          </w:p>
+        </w:tc>
+        <w:tc>
+          <w:tcPr>
+            <w:tcW w:w="1276" w:type="dxa"/>
+          </w:tcPr>
+          <w:p>
+            <w:pPr>
+              <w:jc w:val="center"/>
+            </w:pPr>
+            <w:r>
+              <w:t>PDF</w:t>
+            </w:r>
+          </w:p>
+        </w:tc>
+        <w:tc>
+          <w:tcPr>
+            <w:tcW w:w="1276" w:type="dxa"/>
+          </w:tcPr>
+          <w:p>
+            <w:pPr>
+              <w:jc w:val="center"/>
+            </w:pPr>
+            <w:r>
+              <w:rPr>
+                <w:bCs/>
+              </w:rPr>
+              <w:t>SVA</w:t>
+            </w:r>
+          </w:p>
+        </w:tc>
+      </w:tr>
+      <w:tr>
+        <w:tc>
+          <w:tcPr>
+            <w:tcW w:w="440" w:type="dxa"/>
+          </w:tcPr>
+          <w:p>
+            <w:pPr>
+              <w:jc w:val="center"/>
+            </w:pPr>
+            <w:r>
+              <w:t>26</w:t>
+            </w:r>
+          </w:p>
+        </w:tc>
+        <w:tc>
+          <w:tcPr>
+            <w:tcW w:w="3667" w:type="dxa"/>
+          </w:tcPr>
+          <w:p>
+            <w:pPr>
+              <w:jc w:val="center"/>
+            </w:pPr>
+            <w:r>
+              <w:t>Manual de instalación</w:t>
+            </w:r>
+          </w:p>
+        </w:tc>
+        <w:tc>
+          <w:tcPr>
+            <w:tcW w:w="1984" w:type="dxa"/>
+          </w:tcPr>
+          <w:p>
+            <w:pPr>
+              <w:jc w:val="center"/>
+            </w:pPr>
+            <w:r>
+              <w:t>Evolución</w:t>
+            </w:r>
+          </w:p>
+        </w:tc>
+        <w:tc>
+          <w:tcPr>
+            <w:tcW w:w="1417" w:type="dxa"/>
+          </w:tcPr>
+          <w:p>
+            <w:pPr>
+              <w:jc w:val="center"/>
+            </w:pPr>
+            <w:r>
+              <w:t>Proyecto</w:t>
+            </w:r>
+          </w:p>
+        </w:tc>
+        <w:tc>
+          <w:tcPr>
+            <w:tcW w:w="1276" w:type="dxa"/>
+          </w:tcPr>
+          <w:p>
+            <w:pPr>
+              <w:jc w:val="center"/>
+            </w:pPr>
+            <w:r>
+              <w:t>PDF</w:t>
+            </w:r>
+          </w:p>
+        </w:tc>
+        <w:tc>
+          <w:tcPr>
+            <w:tcW w:w="1276" w:type="dxa"/>
+          </w:tcPr>
+          <w:p>
+            <w:pPr>
+              <w:jc w:val="center"/>
+            </w:pPr>
+            <w:r>
+              <w:rPr>
+                <w:bCs/>
+              </w:rPr>
+              <w:t>SVA</w:t>
             </w:r>
           </w:p>
         </w:tc>
@@ -9872,7 +11003,7 @@
           <w:szCs w:val="24"/>
         </w:rPr>
       </w:pPr>
-      <w:bookmarkStart w:id="15" w:name="_Toc429490290"/>
+      <w:bookmarkStart w:id="16" w:name="_Toc429490290"/>
       <w:r>
         <w:rPr>
           <w:rFonts w:ascii="Times New Roman" w:hAnsi="Times New Roman" w:cs="Times New Roman"/>
@@ -9881,7 +11012,7 @@
         </w:rPr>
         <w:t>Nomenclatura de la identificación</w:t>
       </w:r>
-      <w:bookmarkEnd w:id="15"/>
+      <w:bookmarkEnd w:id="16"/>
     </w:p>
     <w:p>
       <w:r>
@@ -9913,6 +11044,7 @@
         <w:pStyle w:val="Prrafodelista"/>
       </w:pPr>
       <w:r>
+        <w:lastRenderedPageBreak/>
         <w:t xml:space="preserve">Si el nombre del </w:t>
       </w:r>
       <w:r>
@@ -9960,8 +11092,6 @@
       <w:pPr>
         <w:pStyle w:val="Prrafodelista"/>
       </w:pPr>
-      <w:bookmarkStart w:id="16" w:name="_GoBack"/>
-      <w:bookmarkEnd w:id="16"/>
     </w:p>
     <w:p>
       <w:pPr>
@@ -9983,7 +11113,6 @@
           <w:sz w:val="24"/>
           <w:szCs w:val="24"/>
         </w:rPr>
-        <w:lastRenderedPageBreak/>
         <w:t>Lista de ítems con la nomenclatura</w:t>
       </w:r>
       <w:bookmarkEnd w:id="17"/>
@@ -10502,8 +11631,8 @@
       </w:pPr>
     </w:p>
     <w:sectPr>
-      <w:headerReference w:type="default" r:id="rId9"/>
-      <w:footerReference w:type="default" r:id="rId10"/>
+      <w:headerReference w:type="default" r:id="rId10"/>
+      <w:footerReference w:type="default" r:id="rId11"/>
       <w:pgSz w:w="11906" w:h="16838"/>
       <w:pgMar w:top="1417" w:right="1701" w:bottom="1417" w:left="1701" w:header="720" w:footer="720" w:gutter="0"/>
       <w:pgNumType w:start="1"/>
@@ -10514,7 +11643,7 @@
 </file>
 
 <file path=word/endnotes.xml><?xml version="1.0" encoding="utf-8"?>
-<w:endnotes xmlns:wpc="http://schemas.microsoft.com/office/word/2010/wordprocessingCanvas" xmlns:mc="http://schemas.openxmlformats.org/markup-compatibility/2006" xmlns:o="urn:schemas-microsoft-com:office:office" xmlns:r="http://schemas.openxmlformats.org/officeDocument/2006/relationships" xmlns:m="http://schemas.openxmlformats.org/officeDocument/2006/math" xmlns:v="urn:schemas-microsoft-com:vml" xmlns:wp14="http://schemas.microsoft.com/office/word/2010/wordprocessingDrawing" xmlns:wp="http://schemas.openxmlformats.org/drawingml/2006/wordprocessingDrawing" xmlns:w10="urn:schemas-microsoft-com:office:word" xmlns:w="http://schemas.openxmlformats.org/wordprocessingml/2006/main" xmlns:w14="http://schemas.microsoft.com/office/word/2010/wordml" xmlns:w15="http://schemas.microsoft.com/office/word/2012/wordml" xmlns:wpg="http://schemas.microsoft.com/office/word/2010/wordprocessingGroup" xmlns:wpi="http://schemas.microsoft.com/office/word/2010/wordprocessingInk" xmlns:wne="http://schemas.microsoft.com/office/word/2006/wordml" xmlns:wps="http://schemas.microsoft.com/office/word/2010/wordprocessingShape" mc:Ignorable="w14 w15 wp14">
+<w:endnotes xmlns:wpc="http://schemas.microsoft.com/office/word/2010/wordprocessingCanvas" xmlns:mc="http://schemas.openxmlformats.org/markup-compatibility/2006" xmlns:o="urn:schemas-microsoft-com:office:office" xmlns:r="http://schemas.openxmlformats.org/officeDocument/2006/relationships" xmlns:m="http://schemas.openxmlformats.org/officeDocument/2006/math" xmlns:v="urn:schemas-microsoft-com:vml" xmlns:wp14="http://schemas.microsoft.com/office/word/2010/wordprocessingDrawing" xmlns:wp="http://schemas.openxmlformats.org/drawingml/2006/wordprocessingDrawing" xmlns:w10="urn:schemas-microsoft-com:office:word" xmlns:w="http://schemas.openxmlformats.org/wordprocessingml/2006/main" xmlns:w14="http://schemas.microsoft.com/office/word/2010/wordml" xmlns:wpg="http://schemas.microsoft.com/office/word/2010/wordprocessingGroup" xmlns:wpi="http://schemas.microsoft.com/office/word/2010/wordprocessingInk" xmlns:wne="http://schemas.microsoft.com/office/word/2006/wordml" xmlns:wps="http://schemas.microsoft.com/office/word/2010/wordprocessingShape" mc:Ignorable="w14 wp14">
   <w:endnote w:type="separator" w:id="-1">
     <w:p>
       <w:pPr>
@@ -10539,10 +11668,10 @@
 </file>
 
 <file path=word/footer1.xml><?xml version="1.0" encoding="utf-8"?>
-<w:ftr xmlns:wpc="http://schemas.microsoft.com/office/word/2010/wordprocessingCanvas" xmlns:mc="http://schemas.openxmlformats.org/markup-compatibility/2006" xmlns:o="urn:schemas-microsoft-com:office:office" xmlns:r="http://schemas.openxmlformats.org/officeDocument/2006/relationships" xmlns:m="http://schemas.openxmlformats.org/officeDocument/2006/math" xmlns:v="urn:schemas-microsoft-com:vml" xmlns:wp14="http://schemas.microsoft.com/office/word/2010/wordprocessingDrawing" xmlns:wp="http://schemas.openxmlformats.org/drawingml/2006/wordprocessingDrawing" xmlns:w10="urn:schemas-microsoft-com:office:word" xmlns:w="http://schemas.openxmlformats.org/wordprocessingml/2006/main" xmlns:w14="http://schemas.microsoft.com/office/word/2010/wordml" xmlns:w15="http://schemas.microsoft.com/office/word/2012/wordml" xmlns:wpg="http://schemas.microsoft.com/office/word/2010/wordprocessingGroup" xmlns:wpi="http://schemas.microsoft.com/office/word/2010/wordprocessingInk" xmlns:wne="http://schemas.microsoft.com/office/word/2006/wordml" xmlns:wps="http://schemas.microsoft.com/office/word/2010/wordprocessingShape" mc:Ignorable="w14 w15 wp14">
+<w:ftr xmlns:wpc="http://schemas.microsoft.com/office/word/2010/wordprocessingCanvas" xmlns:mc="http://schemas.openxmlformats.org/markup-compatibility/2006" xmlns:o="urn:schemas-microsoft-com:office:office" xmlns:r="http://schemas.openxmlformats.org/officeDocument/2006/relationships" xmlns:m="http://schemas.openxmlformats.org/officeDocument/2006/math" xmlns:v="urn:schemas-microsoft-com:vml" xmlns:wp14="http://schemas.microsoft.com/office/word/2010/wordprocessingDrawing" xmlns:wp="http://schemas.openxmlformats.org/drawingml/2006/wordprocessingDrawing" xmlns:w10="urn:schemas-microsoft-com:office:word" xmlns:w="http://schemas.openxmlformats.org/wordprocessingml/2006/main" xmlns:w14="http://schemas.microsoft.com/office/word/2010/wordml" xmlns:wpg="http://schemas.microsoft.com/office/word/2010/wordprocessingGroup" xmlns:wpi="http://schemas.microsoft.com/office/word/2010/wordprocessingInk" xmlns:wne="http://schemas.microsoft.com/office/word/2006/wordml" xmlns:wps="http://schemas.microsoft.com/office/word/2010/wordprocessingShape" mc:Ignorable="w14 wp14">
   <w:tbl>
     <w:tblPr>
-      <w:tblStyle w:val="Tablanormal3"/>
+      <w:tblStyle w:val="PlainTable3"/>
       <w:tblW w:w="8612" w:type="dxa"/>
       <w:tblBorders>
         <w:top w:val="single" w:sz="4" w:space="0" w:color="auto"/>
@@ -10644,7 +11773,7 @@
               <w:noProof/>
               <w:color w:val="auto"/>
             </w:rPr>
-            <w:t>9</w:t>
+            <w:t>6</w:t>
           </w:r>
           <w:r>
             <w:rPr>
@@ -10709,7 +11838,7 @@
 </file>
 
 <file path=word/footnotes.xml><?xml version="1.0" encoding="utf-8"?>
-<w:footnotes xmlns:wpc="http://schemas.microsoft.com/office/word/2010/wordprocessingCanvas" xmlns:mc="http://schemas.openxmlformats.org/markup-compatibility/2006" xmlns:o="urn:schemas-microsoft-com:office:office" xmlns:r="http://schemas.openxmlformats.org/officeDocument/2006/relationships" xmlns:m="http://schemas.openxmlformats.org/officeDocument/2006/math" xmlns:v="urn:schemas-microsoft-com:vml" xmlns:wp14="http://schemas.microsoft.com/office/word/2010/wordprocessingDrawing" xmlns:wp="http://schemas.openxmlformats.org/drawingml/2006/wordprocessingDrawing" xmlns:w10="urn:schemas-microsoft-com:office:word" xmlns:w="http://schemas.openxmlformats.org/wordprocessingml/2006/main" xmlns:w14="http://schemas.microsoft.com/office/word/2010/wordml" xmlns:w15="http://schemas.microsoft.com/office/word/2012/wordml" xmlns:wpg="http://schemas.microsoft.com/office/word/2010/wordprocessingGroup" xmlns:wpi="http://schemas.microsoft.com/office/word/2010/wordprocessingInk" xmlns:wne="http://schemas.microsoft.com/office/word/2006/wordml" xmlns:wps="http://schemas.microsoft.com/office/word/2010/wordprocessingShape" mc:Ignorable="w14 w15 wp14">
+<w:footnotes xmlns:wpc="http://schemas.microsoft.com/office/word/2010/wordprocessingCanvas" xmlns:mc="http://schemas.openxmlformats.org/markup-compatibility/2006" xmlns:o="urn:schemas-microsoft-com:office:office" xmlns:r="http://schemas.openxmlformats.org/officeDocument/2006/relationships" xmlns:m="http://schemas.openxmlformats.org/officeDocument/2006/math" xmlns:v="urn:schemas-microsoft-com:vml" xmlns:wp14="http://schemas.microsoft.com/office/word/2010/wordprocessingDrawing" xmlns:wp="http://schemas.openxmlformats.org/drawingml/2006/wordprocessingDrawing" xmlns:w10="urn:schemas-microsoft-com:office:word" xmlns:w="http://schemas.openxmlformats.org/wordprocessingml/2006/main" xmlns:w14="http://schemas.microsoft.com/office/word/2010/wordml" xmlns:wpg="http://schemas.microsoft.com/office/word/2010/wordprocessingGroup" xmlns:wpi="http://schemas.microsoft.com/office/word/2010/wordprocessingInk" xmlns:wne="http://schemas.microsoft.com/office/word/2006/wordml" xmlns:wps="http://schemas.microsoft.com/office/word/2010/wordprocessingShape" mc:Ignorable="w14 wp14">
   <w:footnote w:type="separator" w:id="-1">
     <w:p>
       <w:pPr>
@@ -10734,7 +11863,7 @@
 </file>
 
 <file path=word/header1.xml><?xml version="1.0" encoding="utf-8"?>
-<w:hdr xmlns:wpc="http://schemas.microsoft.com/office/word/2010/wordprocessingCanvas" xmlns:mc="http://schemas.openxmlformats.org/markup-compatibility/2006" xmlns:o="urn:schemas-microsoft-com:office:office" xmlns:r="http://schemas.openxmlformats.org/officeDocument/2006/relationships" xmlns:m="http://schemas.openxmlformats.org/officeDocument/2006/math" xmlns:v="urn:schemas-microsoft-com:vml" xmlns:wp14="http://schemas.microsoft.com/office/word/2010/wordprocessingDrawing" xmlns:wp="http://schemas.openxmlformats.org/drawingml/2006/wordprocessingDrawing" xmlns:w10="urn:schemas-microsoft-com:office:word" xmlns:w="http://schemas.openxmlformats.org/wordprocessingml/2006/main" xmlns:w14="http://schemas.microsoft.com/office/word/2010/wordml" xmlns:w15="http://schemas.microsoft.com/office/word/2012/wordml" xmlns:wpg="http://schemas.microsoft.com/office/word/2010/wordprocessingGroup" xmlns:wpi="http://schemas.microsoft.com/office/word/2010/wordprocessingInk" xmlns:wne="http://schemas.microsoft.com/office/word/2006/wordml" xmlns:wps="http://schemas.microsoft.com/office/word/2010/wordprocessingShape" mc:Ignorable="w14 w15 wp14">
+<w:hdr xmlns:wpc="http://schemas.microsoft.com/office/word/2010/wordprocessingCanvas" xmlns:mc="http://schemas.openxmlformats.org/markup-compatibility/2006" xmlns:o="urn:schemas-microsoft-com:office:office" xmlns:r="http://schemas.openxmlformats.org/officeDocument/2006/relationships" xmlns:m="http://schemas.openxmlformats.org/officeDocument/2006/math" xmlns:v="urn:schemas-microsoft-com:vml" xmlns:wp14="http://schemas.microsoft.com/office/word/2010/wordprocessingDrawing" xmlns:wp="http://schemas.openxmlformats.org/drawingml/2006/wordprocessingDrawing" xmlns:w10="urn:schemas-microsoft-com:office:word" xmlns:w="http://schemas.openxmlformats.org/wordprocessingml/2006/main" xmlns:w14="http://schemas.microsoft.com/office/word/2010/wordml" xmlns:wpg="http://schemas.microsoft.com/office/word/2010/wordprocessingGroup" xmlns:wpi="http://schemas.microsoft.com/office/word/2010/wordprocessingInk" xmlns:wne="http://schemas.microsoft.com/office/word/2006/wordml" xmlns:wps="http://schemas.microsoft.com/office/word/2010/wordprocessingShape" mc:Ignorable="w14 wp14">
   <w:tbl>
     <w:tblPr>
       <w:tblW w:w="9009" w:type="dxa"/>
@@ -10905,7 +12034,7 @@
             </wp:anchor>
           </w:drawing>
         </mc:Choice>
-        <mc:Fallback>
+        <mc:Fallback xmlns:w15="http://schemas.microsoft.com/office/word/2012/wordml">
           <w:pict>
             <v:line w14:anchorId="3D5FB2E5" id="Conector recto 3" o:spid="_x0000_s1026" style="position:absolute;flip:y;z-index:251659264;visibility:visible;mso-wrap-style:square;mso-width-percent:0;mso-height-percent:0;mso-wrap-distance-left:9pt;mso-wrap-distance-top:0;mso-wrap-distance-right:9pt;mso-wrap-distance-bottom:0;mso-position-horizontal:absolute;mso-position-horizontal-relative:text;mso-position-vertical:absolute;mso-position-vertical-relative:text;mso-width-percent:0;mso-height-percent:0;mso-width-relative:margin;mso-height-relative:margin" from="-25.05pt,-.85pt" to="448.2pt,-.85pt" o:gfxdata="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" strokecolor="black [3040]" strokeweight="1.5pt"/>
           </w:pict>
@@ -10917,7 +12046,7 @@
 </file>
 
 <file path=word/numbering.xml><?xml version="1.0" encoding="utf-8"?>
-<w:numbering xmlns:wpc="http://schemas.microsoft.com/office/word/2010/wordprocessingCanvas" xmlns:mc="http://schemas.openxmlformats.org/markup-compatibility/2006" xmlns:o="urn:schemas-microsoft-com:office:office" xmlns:r="http://schemas.openxmlformats.org/officeDocument/2006/relationships" xmlns:m="http://schemas.openxmlformats.org/officeDocument/2006/math" xmlns:v="urn:schemas-microsoft-com:vml" xmlns:wp14="http://schemas.microsoft.com/office/word/2010/wordprocessingDrawing" xmlns:wp="http://schemas.openxmlformats.org/drawingml/2006/wordprocessingDrawing" xmlns:w10="urn:schemas-microsoft-com:office:word" xmlns:w="http://schemas.openxmlformats.org/wordprocessingml/2006/main" xmlns:w14="http://schemas.microsoft.com/office/word/2010/wordml" xmlns:w15="http://schemas.microsoft.com/office/word/2012/wordml" xmlns:wpg="http://schemas.microsoft.com/office/word/2010/wordprocessingGroup" xmlns:wpi="http://schemas.microsoft.com/office/word/2010/wordprocessingInk" xmlns:wne="http://schemas.microsoft.com/office/word/2006/wordml" xmlns:wps="http://schemas.microsoft.com/office/word/2010/wordprocessingShape" mc:Ignorable="w14 w15 wp14">
+<w:numbering xmlns:wpc="http://schemas.microsoft.com/office/word/2010/wordprocessingCanvas" xmlns:mc="http://schemas.openxmlformats.org/markup-compatibility/2006" xmlns:o="urn:schemas-microsoft-com:office:office" xmlns:r="http://schemas.openxmlformats.org/officeDocument/2006/relationships" xmlns:m="http://schemas.openxmlformats.org/officeDocument/2006/math" xmlns:v="urn:schemas-microsoft-com:vml" xmlns:wp14="http://schemas.microsoft.com/office/word/2010/wordprocessingDrawing" xmlns:wp="http://schemas.openxmlformats.org/drawingml/2006/wordprocessingDrawing" xmlns:w10="urn:schemas-microsoft-com:office:word" xmlns:w="http://schemas.openxmlformats.org/wordprocessingml/2006/main" xmlns:w14="http://schemas.microsoft.com/office/word/2010/wordml" xmlns:wpg="http://schemas.microsoft.com/office/word/2010/wordprocessingGroup" xmlns:wpi="http://schemas.microsoft.com/office/word/2010/wordprocessingInk" xmlns:wne="http://schemas.microsoft.com/office/word/2006/wordml" xmlns:wps="http://schemas.microsoft.com/office/word/2010/wordprocessingShape" mc:Ignorable="w14 wp14">
   <w:abstractNum w:abstractNumId="0">
     <w:nsid w:val="0311511C"/>
     <w:multiLevelType w:val="multilevel"/>
@@ -12112,7 +13241,7 @@
 </file>
 
 <file path=word/styles.xml><?xml version="1.0" encoding="utf-8"?>
-<w:styles xmlns:mc="http://schemas.openxmlformats.org/markup-compatibility/2006" xmlns:r="http://schemas.openxmlformats.org/officeDocument/2006/relationships" xmlns:w="http://schemas.openxmlformats.org/wordprocessingml/2006/main" xmlns:w14="http://schemas.microsoft.com/office/word/2010/wordml" xmlns:w15="http://schemas.microsoft.com/office/word/2012/wordml" mc:Ignorable="w14 w15">
+<w:styles xmlns:mc="http://schemas.openxmlformats.org/markup-compatibility/2006" xmlns:r="http://schemas.openxmlformats.org/officeDocument/2006/relationships" xmlns:w="http://schemas.openxmlformats.org/wordprocessingml/2006/main" xmlns:w14="http://schemas.microsoft.com/office/word/2010/wordml" mc:Ignorable="w14">
   <w:docDefaults>
     <w:rPrDefault>
       <w:rPr>
@@ -12128,378 +13257,145 @@
       </w:pPr>
     </w:pPrDefault>
   </w:docDefaults>
-  <w:latentStyles w:defLockedState="0" w:defUIPriority="99" w:defSemiHidden="0" w:defUnhideWhenUsed="0" w:defQFormat="0" w:count="371">
-    <w:lsdException w:name="Normal" w:uiPriority="0" w:qFormat="1"/>
-    <w:lsdException w:name="heading 1" w:uiPriority="9" w:qFormat="1"/>
-    <w:lsdException w:name="heading 2" w:semiHidden="1" w:uiPriority="9" w:unhideWhenUsed="1" w:qFormat="1"/>
-    <w:lsdException w:name="heading 3" w:semiHidden="1" w:uiPriority="9" w:unhideWhenUsed="1" w:qFormat="1"/>
-    <w:lsdException w:name="heading 4" w:semiHidden="1" w:uiPriority="9" w:unhideWhenUsed="1" w:qFormat="1"/>
-    <w:lsdException w:name="heading 5" w:semiHidden="1" w:uiPriority="9" w:unhideWhenUsed="1" w:qFormat="1"/>
-    <w:lsdException w:name="heading 6" w:semiHidden="1" w:uiPriority="9" w:unhideWhenUsed="1" w:qFormat="1"/>
-    <w:lsdException w:name="heading 7" w:semiHidden="1" w:uiPriority="9" w:unhideWhenUsed="1" w:qFormat="1"/>
-    <w:lsdException w:name="heading 8" w:semiHidden="1" w:uiPriority="9" w:unhideWhenUsed="1" w:qFormat="1"/>
-    <w:lsdException w:name="heading 9" w:semiHidden="1" w:uiPriority="9" w:unhideWhenUsed="1" w:qFormat="1"/>
-    <w:lsdException w:name="index 1" w:semiHidden="1" w:unhideWhenUsed="1"/>
-    <w:lsdException w:name="index 2" w:semiHidden="1" w:unhideWhenUsed="1"/>
-    <w:lsdException w:name="index 3" w:semiHidden="1" w:unhideWhenUsed="1"/>
-    <w:lsdException w:name="index 4" w:semiHidden="1" w:unhideWhenUsed="1"/>
-    <w:lsdException w:name="index 5" w:semiHidden="1" w:unhideWhenUsed="1"/>
-    <w:lsdException w:name="index 6" w:semiHidden="1" w:unhideWhenUsed="1"/>
-    <w:lsdException w:name="index 7" w:semiHidden="1" w:unhideWhenUsed="1"/>
-    <w:lsdException w:name="index 8" w:semiHidden="1" w:unhideWhenUsed="1"/>
-    <w:lsdException w:name="index 9" w:semiHidden="1" w:unhideWhenUsed="1"/>
-    <w:lsdException w:name="toc 1" w:semiHidden="1" w:uiPriority="39" w:unhideWhenUsed="1"/>
-    <w:lsdException w:name="toc 2" w:semiHidden="1" w:uiPriority="39" w:unhideWhenUsed="1"/>
-    <w:lsdException w:name="toc 3" w:semiHidden="1" w:uiPriority="39" w:unhideWhenUsed="1"/>
-    <w:lsdException w:name="toc 4" w:semiHidden="1" w:uiPriority="39" w:unhideWhenUsed="1"/>
-    <w:lsdException w:name="toc 5" w:semiHidden="1" w:uiPriority="39" w:unhideWhenUsed="1"/>
-    <w:lsdException w:name="toc 6" w:semiHidden="1" w:uiPriority="39" w:unhideWhenUsed="1"/>
-    <w:lsdException w:name="toc 7" w:semiHidden="1" w:uiPriority="39" w:unhideWhenUsed="1"/>
-    <w:lsdException w:name="toc 8" w:semiHidden="1" w:uiPriority="39" w:unhideWhenUsed="1"/>
-    <w:lsdException w:name="toc 9" w:semiHidden="1" w:uiPriority="39" w:unhideWhenUsed="1"/>
-    <w:lsdException w:name="Normal Indent" w:semiHidden="1" w:unhideWhenUsed="1"/>
-    <w:lsdException w:name="footnote text" w:semiHidden="1" w:unhideWhenUsed="1"/>
-    <w:lsdException w:name="annotation text" w:semiHidden="1" w:unhideWhenUsed="1"/>
-    <w:lsdException w:name="header" w:semiHidden="1" w:uiPriority="0" w:unhideWhenUsed="1"/>
-    <w:lsdException w:name="footer" w:semiHidden="1" w:unhideWhenUsed="1"/>
-    <w:lsdException w:name="index heading" w:semiHidden="1" w:unhideWhenUsed="1"/>
-    <w:lsdException w:name="caption" w:semiHidden="1" w:uiPriority="35" w:unhideWhenUsed="1" w:qFormat="1"/>
-    <w:lsdException w:name="table of figures" w:semiHidden="1" w:unhideWhenUsed="1"/>
-    <w:lsdException w:name="envelope address" w:semiHidden="1" w:unhideWhenUsed="1"/>
-    <w:lsdException w:name="envelope return" w:semiHidden="1" w:unhideWhenUsed="1"/>
-    <w:lsdException w:name="footnote reference" w:semiHidden="1" w:unhideWhenUsed="1"/>
-    <w:lsdException w:name="annotation reference" w:semiHidden="1" w:unhideWhenUsed="1"/>
-    <w:lsdException w:name="line number" w:semiHidden="1" w:unhideWhenUsed="1"/>
-    <w:lsdException w:name="page number" w:semiHidden="1" w:unhideWhenUsed="1"/>
-    <w:lsdException w:name="endnote reference" w:semiHidden="1" w:unhideWhenUsed="1"/>
-    <w:lsdException w:name="endnote text" w:semiHidden="1" w:unhideWhenUsed="1"/>
-    <w:lsdException w:name="table of authorities" w:semiHidden="1" w:unhideWhenUsed="1"/>
-    <w:lsdException w:name="macro" w:semiHidden="1" w:unhideWhenUsed="1"/>
-    <w:lsdException w:name="toa heading" w:semiHidden="1" w:unhideWhenUsed="1"/>
-    <w:lsdException w:name="List" w:semiHidden="1" w:unhideWhenUsed="1"/>
-    <w:lsdException w:name="List Bullet" w:semiHidden="1" w:unhideWhenUsed="1"/>
-    <w:lsdException w:name="List Number" w:semiHidden="1" w:unhideWhenUsed="1"/>
-    <w:lsdException w:name="List 2" w:semiHidden="1" w:unhideWhenUsed="1"/>
-    <w:lsdException w:name="List 3" w:semiHidden="1" w:unhideWhenUsed="1"/>
-    <w:lsdException w:name="List 4" w:semiHidden="1" w:unhideWhenUsed="1"/>
-    <w:lsdException w:name="List 5" w:semiHidden="1" w:unhideWhenUsed="1"/>
-    <w:lsdException w:name="List Bullet 2" w:semiHidden="1" w:unhideWhenUsed="1"/>
-    <w:lsdException w:name="List Bullet 3" w:semiHidden="1" w:unhideWhenUsed="1"/>
-    <w:lsdException w:name="List Bullet 4" w:semiHidden="1" w:unhideWhenUsed="1"/>
-    <w:lsdException w:name="List Bullet 5" w:semiHidden="1" w:unhideWhenUsed="1"/>
-    <w:lsdException w:name="List Number 2" w:semiHidden="1" w:unhideWhenUsed="1"/>
-    <w:lsdException w:name="List Number 3" w:semiHidden="1" w:unhideWhenUsed="1"/>
-    <w:lsdException w:name="List Number 4" w:semiHidden="1" w:unhideWhenUsed="1"/>
-    <w:lsdException w:name="List Number 5" w:semiHidden="1" w:unhideWhenUsed="1"/>
-    <w:lsdException w:name="Title" w:uiPriority="10" w:qFormat="1"/>
-    <w:lsdException w:name="Closing" w:semiHidden="1" w:unhideWhenUsed="1"/>
-    <w:lsdException w:name="Signature" w:semiHidden="1" w:unhideWhenUsed="1"/>
-    <w:lsdException w:name="Default Paragraph Font" w:semiHidden="1" w:uiPriority="1" w:unhideWhenUsed="1"/>
-    <w:lsdException w:name="Body Text" w:semiHidden="1" w:unhideWhenUsed="1"/>
-    <w:lsdException w:name="Body Text Indent" w:semiHidden="1" w:unhideWhenUsed="1"/>
-    <w:lsdException w:name="List Continue" w:semiHidden="1" w:unhideWhenUsed="1"/>
-    <w:lsdException w:name="List Continue 2" w:semiHidden="1" w:unhideWhenUsed="1"/>
-    <w:lsdException w:name="List Continue 3" w:semiHidden="1" w:unhideWhenUsed="1"/>
-    <w:lsdException w:name="List Continue 4" w:semiHidden="1" w:unhideWhenUsed="1"/>
-    <w:lsdException w:name="List Continue 5" w:semiHidden="1" w:unhideWhenUsed="1"/>
-    <w:lsdException w:name="Message Header" w:semiHidden="1" w:unhideWhenUsed="1"/>
-    <w:lsdException w:name="Subtitle" w:uiPriority="11" w:qFormat="1"/>
-    <w:lsdException w:name="Salutation" w:semiHidden="1" w:unhideWhenUsed="1"/>
-    <w:lsdException w:name="Date" w:semiHidden="1" w:unhideWhenUsed="1"/>
-    <w:lsdException w:name="Body Text First Indent" w:semiHidden="1" w:unhideWhenUsed="1"/>
-    <w:lsdException w:name="Body Text First Indent 2" w:semiHidden="1" w:unhideWhenUsed="1"/>
-    <w:lsdException w:name="Note Heading" w:semiHidden="1" w:unhideWhenUsed="1"/>
-    <w:lsdException w:name="Body Text 2" w:semiHidden="1" w:unhideWhenUsed="1"/>
-    <w:lsdException w:name="Body Text 3" w:semiHidden="1" w:unhideWhenUsed="1"/>
-    <w:lsdException w:name="Body Text Indent 2" w:semiHidden="1" w:unhideWhenUsed="1"/>
-    <w:lsdException w:name="Body Text Indent 3" w:semiHidden="1" w:unhideWhenUsed="1"/>
-    <w:lsdException w:name="Block Text" w:semiHidden="1" w:unhideWhenUsed="1"/>
-    <w:lsdException w:name="Hyperlink" w:semiHidden="1" w:unhideWhenUsed="1"/>
-    <w:lsdException w:name="FollowedHyperlink" w:semiHidden="1" w:unhideWhenUsed="1"/>
-    <w:lsdException w:name="Strong" w:uiPriority="22" w:qFormat="1"/>
-    <w:lsdException w:name="Emphasis" w:uiPriority="20" w:qFormat="1"/>
-    <w:lsdException w:name="Document Map" w:semiHidden="1" w:unhideWhenUsed="1"/>
-    <w:lsdException w:name="Plain Text" w:semiHidden="1" w:unhideWhenUsed="1"/>
-    <w:lsdException w:name="E-mail Signature" w:semiHidden="1" w:unhideWhenUsed="1"/>
-    <w:lsdException w:name="HTML Top of Form" w:semiHidden="1" w:unhideWhenUsed="1"/>
-    <w:lsdException w:name="HTML Bottom of Form" w:semiHidden="1" w:unhideWhenUsed="1"/>
-    <w:lsdException w:name="Normal (Web)" w:semiHidden="1" w:unhideWhenUsed="1"/>
-    <w:lsdException w:name="HTML Acronym" w:semiHidden="1" w:unhideWhenUsed="1"/>
-    <w:lsdException w:name="HTML Address" w:semiHidden="1" w:unhideWhenUsed="1"/>
-    <w:lsdException w:name="HTML Cite" w:semiHidden="1" w:unhideWhenUsed="1"/>
-    <w:lsdException w:name="HTML Code" w:semiHidden="1" w:unhideWhenUsed="1"/>
-    <w:lsdException w:name="HTML Definition" w:semiHidden="1" w:unhideWhenUsed="1"/>
-    <w:lsdException w:name="HTML Keyboard" w:semiHidden="1" w:unhideWhenUsed="1"/>
-    <w:lsdException w:name="HTML Preformatted" w:semiHidden="1" w:unhideWhenUsed="1"/>
-    <w:lsdException w:name="HTML Sample" w:semiHidden="1" w:unhideWhenUsed="1"/>
-    <w:lsdException w:name="HTML Typewriter" w:semiHidden="1" w:unhideWhenUsed="1"/>
-    <w:lsdException w:name="HTML Variable" w:semiHidden="1" w:unhideWhenUsed="1"/>
-    <w:lsdException w:name="Normal Table" w:semiHidden="1" w:unhideWhenUsed="1"/>
-    <w:lsdException w:name="annotation subject" w:semiHidden="1" w:unhideWhenUsed="1"/>
-    <w:lsdException w:name="No List" w:semiHidden="1" w:unhideWhenUsed="1"/>
-    <w:lsdException w:name="Outline List 1" w:semiHidden="1" w:unhideWhenUsed="1"/>
-    <w:lsdException w:name="Outline List 2" w:semiHidden="1" w:unhideWhenUsed="1"/>
-    <w:lsdException w:name="Outline List 3" w:semiHidden="1" w:unhideWhenUsed="1"/>
-    <w:lsdException w:name="Table Simple 1" w:semiHidden="1" w:unhideWhenUsed="1"/>
-    <w:lsdException w:name="Table Simple 2" w:semiHidden="1" w:unhideWhenUsed="1"/>
-    <w:lsdException w:name="Table Simple 3" w:semiHidden="1" w:unhideWhenUsed="1"/>
-    <w:lsdException w:name="Table Classic 1" w:semiHidden="1" w:unhideWhenUsed="1"/>
-    <w:lsdException w:name="Table Classic 2" w:semiHidden="1" w:unhideWhenUsed="1"/>
-    <w:lsdException w:name="Table Classic 3" w:semiHidden="1" w:unhideWhenUsed="1"/>
-    <w:lsdException w:name="Table Classic 4" w:semiHidden="1" w:unhideWhenUsed="1"/>
-    <w:lsdException w:name="Table Colorful 1" w:semiHidden="1" w:unhideWhenUsed="1"/>
-    <w:lsdException w:name="Table Colorful 2" w:semiHidden="1" w:unhideWhenUsed="1"/>
-    <w:lsdException w:name="Table Colorful 3" w:semiHidden="1" w:unhideWhenUsed="1"/>
-    <w:lsdException w:name="Table Columns 1" w:semiHidden="1" w:unhideWhenUsed="1"/>
-    <w:lsdException w:name="Table Columns 2" w:semiHidden="1" w:unhideWhenUsed="1"/>
-    <w:lsdException w:name="Table Columns 3" w:semiHidden="1" w:unhideWhenUsed="1"/>
-    <w:lsdException w:name="Table Columns 4" w:semiHidden="1" w:unhideWhenUsed="1"/>
-    <w:lsdException w:name="Table Columns 5" w:semiHidden="1" w:unhideWhenUsed="1"/>
-    <w:lsdException w:name="Table Grid 1" w:semiHidden="1" w:unhideWhenUsed="1"/>
-    <w:lsdException w:name="Table Grid 2" w:semiHidden="1" w:unhideWhenUsed="1"/>
-    <w:lsdException w:name="Table Grid 3" w:semiHidden="1" w:unhideWhenUsed="1"/>
-    <w:lsdException w:name="Table Grid 4" w:semiHidden="1" w:unhideWhenUsed="1"/>
-    <w:lsdException w:name="Table Grid 5" w:semiHidden="1" w:unhideWhenUsed="1"/>
-    <w:lsdException w:name="Table Grid 6" w:semiHidden="1" w:unhideWhenUsed="1"/>
-    <w:lsdException w:name="Table Grid 7" w:semiHidden="1" w:unhideWhenUsed="1"/>
-    <w:lsdException w:name="Table Grid 8" w:semiHidden="1" w:unhideWhenUsed="1"/>
-    <w:lsdException w:name="Table List 1" w:semiHidden="1" w:unhideWhenUsed="1"/>
-    <w:lsdException w:name="Table List 2" w:semiHidden="1" w:unhideWhenUsed="1"/>
-    <w:lsdException w:name="Table List 3" w:semiHidden="1" w:unhideWhenUsed="1"/>
-    <w:lsdException w:name="Table List 4" w:semiHidden="1" w:unhideWhenUsed="1"/>
-    <w:lsdException w:name="Table List 5" w:semiHidden="1" w:unhideWhenUsed="1"/>
-    <w:lsdException w:name="Table List 6" w:semiHidden="1" w:unhideWhenUsed="1"/>
-    <w:lsdException w:name="Table List 7" w:semiHidden="1" w:unhideWhenUsed="1"/>
-    <w:lsdException w:name="Table List 8" w:semiHidden="1" w:unhideWhenUsed="1"/>
-    <w:lsdException w:name="Table 3D effects 1" w:semiHidden="1" w:unhideWhenUsed="1"/>
-    <w:lsdException w:name="Table 3D effects 2" w:semiHidden="1" w:unhideWhenUsed="1"/>
-    <w:lsdException w:name="Table 3D effects 3" w:semiHidden="1" w:unhideWhenUsed="1"/>
-    <w:lsdException w:name="Table Contemporary" w:semiHidden="1" w:unhideWhenUsed="1"/>
-    <w:lsdException w:name="Table Elegant" w:semiHidden="1" w:unhideWhenUsed="1"/>
-    <w:lsdException w:name="Table Professional" w:semiHidden="1" w:unhideWhenUsed="1"/>
-    <w:lsdException w:name="Table Subtle 1" w:semiHidden="1" w:unhideWhenUsed="1"/>
-    <w:lsdException w:name="Table Subtle 2" w:semiHidden="1" w:unhideWhenUsed="1"/>
-    <w:lsdException w:name="Table Web 1" w:semiHidden="1" w:unhideWhenUsed="1"/>
-    <w:lsdException w:name="Table Web 2" w:semiHidden="1" w:unhideWhenUsed="1"/>
-    <w:lsdException w:name="Table Web 3" w:semiHidden="1" w:unhideWhenUsed="1"/>
-    <w:lsdException w:name="Balloon Text" w:semiHidden="1" w:unhideWhenUsed="1"/>
-    <w:lsdException w:name="Table Grid" w:uiPriority="59"/>
-    <w:lsdException w:name="Table Theme" w:semiHidden="1" w:unhideWhenUsed="1"/>
-    <w:lsdException w:name="Placeholder Text" w:semiHidden="1"/>
-    <w:lsdException w:name="No Spacing" w:uiPriority="1" w:qFormat="1"/>
-    <w:lsdException w:name="Light Shading" w:uiPriority="60"/>
-    <w:lsdException w:name="Light List" w:uiPriority="61"/>
-    <w:lsdException w:name="Light Grid" w:uiPriority="62"/>
-    <w:lsdException w:name="Medium Shading 1" w:uiPriority="63"/>
-    <w:lsdException w:name="Medium Shading 2" w:uiPriority="64"/>
-    <w:lsdException w:name="Medium List 1" w:uiPriority="65"/>
-    <w:lsdException w:name="Medium List 2" w:uiPriority="66"/>
-    <w:lsdException w:name="Medium Grid 1" w:uiPriority="67"/>
-    <w:lsdException w:name="Medium Grid 2" w:uiPriority="68"/>
-    <w:lsdException w:name="Medium Grid 3" w:uiPriority="69"/>
-    <w:lsdException w:name="Dark List" w:uiPriority="70"/>
-    <w:lsdException w:name="Colorful Shading" w:uiPriority="71"/>
-    <w:lsdException w:name="Colorful List" w:uiPriority="72"/>
-    <w:lsdException w:name="Colorful Grid" w:uiPriority="73"/>
-    <w:lsdException w:name="Light Shading Accent 1" w:uiPriority="60"/>
-    <w:lsdException w:name="Light List Accent 1" w:uiPriority="61"/>
-    <w:lsdException w:name="Light Grid Accent 1" w:uiPriority="62"/>
-    <w:lsdException w:name="Medium Shading 1 Accent 1" w:uiPriority="63"/>
-    <w:lsdException w:name="Medium Shading 2 Accent 1" w:uiPriority="64"/>
-    <w:lsdException w:name="Medium List 1 Accent 1" w:uiPriority="65"/>
-    <w:lsdException w:name="Revision" w:semiHidden="1"/>
-    <w:lsdException w:name="List Paragraph" w:uiPriority="34" w:qFormat="1"/>
-    <w:lsdException w:name="Quote" w:uiPriority="29" w:qFormat="1"/>
-    <w:lsdException w:name="Intense Quote" w:uiPriority="30" w:qFormat="1"/>
-    <w:lsdException w:name="Medium List 2 Accent 1" w:uiPriority="66"/>
-    <w:lsdException w:name="Medium Grid 1 Accent 1" w:uiPriority="67"/>
-    <w:lsdException w:name="Medium Grid 2 Accent 1" w:uiPriority="68"/>
-    <w:lsdException w:name="Medium Grid 3 Accent 1" w:uiPriority="69"/>
-    <w:lsdException w:name="Dark List Accent 1" w:uiPriority="70"/>
-    <w:lsdException w:name="Colorful Shading Accent 1" w:uiPriority="71"/>
-    <w:lsdException w:name="Colorful List Accent 1" w:uiPriority="72"/>
-    <w:lsdException w:name="Colorful Grid Accent 1" w:uiPriority="73"/>
-    <w:lsdException w:name="Light Shading Accent 2" w:uiPriority="60"/>
-    <w:lsdException w:name="Light List Accent 2" w:uiPriority="61"/>
-    <w:lsdException w:name="Light Grid Accent 2" w:uiPriority="62"/>
-    <w:lsdException w:name="Medium Shading 1 Accent 2" w:uiPriority="63"/>
-    <w:lsdException w:name="Medium Shading 2 Accent 2" w:uiPriority="64"/>
-    <w:lsdException w:name="Medium List 1 Accent 2" w:uiPriority="65"/>
-    <w:lsdException w:name="Medium List 2 Accent 2" w:uiPriority="66"/>
-    <w:lsdException w:name="Medium Grid 1 Accent 2" w:uiPriority="67"/>
-    <w:lsdException w:name="Medium Grid 2 Accent 2" w:uiPriority="68"/>
-    <w:lsdException w:name="Medium Grid 3 Accent 2" w:uiPriority="69"/>
-    <w:lsdException w:name="Dark List Accent 2" w:uiPriority="70"/>
-    <w:lsdException w:name="Colorful Shading Accent 2" w:uiPriority="71"/>
-    <w:lsdException w:name="Colorful List Accent 2" w:uiPriority="72"/>
-    <w:lsdException w:name="Colorful Grid Accent 2" w:uiPriority="73"/>
-    <w:lsdException w:name="Light Shading Accent 3" w:uiPriority="60"/>
-    <w:lsdException w:name="Light List Accent 3" w:uiPriority="61"/>
-    <w:lsdException w:name="Light Grid Accent 3" w:uiPriority="62"/>
-    <w:lsdException w:name="Medium Shading 1 Accent 3" w:uiPriority="63"/>
-    <w:lsdException w:name="Medium Shading 2 Accent 3" w:uiPriority="64"/>
-    <w:lsdException w:name="Medium List 1 Accent 3" w:uiPriority="65"/>
-    <w:lsdException w:name="Medium List 2 Accent 3" w:uiPriority="66"/>
-    <w:lsdException w:name="Medium Grid 1 Accent 3" w:uiPriority="67"/>
-    <w:lsdException w:name="Medium Grid 2 Accent 3" w:uiPriority="68"/>
-    <w:lsdException w:name="Medium Grid 3 Accent 3" w:uiPriority="69"/>
-    <w:lsdException w:name="Dark List Accent 3" w:uiPriority="70"/>
-    <w:lsdException w:name="Colorful Shading Accent 3" w:uiPriority="71"/>
-    <w:lsdException w:name="Colorful List Accent 3" w:uiPriority="72"/>
-    <w:lsdException w:name="Colorful Grid Accent 3" w:uiPriority="73"/>
-    <w:lsdException w:name="Light Shading Accent 4" w:uiPriority="60"/>
-    <w:lsdException w:name="Light List Accent 4" w:uiPriority="61"/>
-    <w:lsdException w:name="Light Grid Accent 4" w:uiPriority="62"/>
-    <w:lsdException w:name="Medium Shading 1 Accent 4" w:uiPriority="63"/>
-    <w:lsdException w:name="Medium Shading 2 Accent 4" w:uiPriority="64"/>
-    <w:lsdException w:name="Medium List 1 Accent 4" w:uiPriority="65"/>
-    <w:lsdException w:name="Medium List 2 Accent 4" w:uiPriority="66"/>
-    <w:lsdException w:name="Medium Grid 1 Accent 4" w:uiPriority="67"/>
-    <w:lsdException w:name="Medium Grid 2 Accent 4" w:uiPriority="68"/>
-    <w:lsdException w:name="Medium Grid 3 Accent 4" w:uiPriority="69"/>
-    <w:lsdException w:name="Dark List Accent 4" w:uiPriority="70"/>
-    <w:lsdException w:name="Colorful Shading Accent 4" w:uiPriority="71"/>
-    <w:lsdException w:name="Colorful List Accent 4" w:uiPriority="72"/>
-    <w:lsdException w:name="Colorful Grid Accent 4" w:uiPriority="73"/>
-    <w:lsdException w:name="Light Shading Accent 5" w:uiPriority="60"/>
-    <w:lsdException w:name="Light List Accent 5" w:uiPriority="61"/>
-    <w:lsdException w:name="Light Grid Accent 5" w:uiPriority="62"/>
-    <w:lsdException w:name="Medium Shading 1 Accent 5" w:uiPriority="63"/>
-    <w:lsdException w:name="Medium Shading 2 Accent 5" w:uiPriority="64"/>
-    <w:lsdException w:name="Medium List 1 Accent 5" w:uiPriority="65"/>
-    <w:lsdException w:name="Medium List 2 Accent 5" w:uiPriority="66"/>
-    <w:lsdException w:name="Medium Grid 1 Accent 5" w:uiPriority="67"/>
-    <w:lsdException w:name="Medium Grid 2 Accent 5" w:uiPriority="68"/>
-    <w:lsdException w:name="Medium Grid 3 Accent 5" w:uiPriority="69"/>
-    <w:lsdException w:name="Dark List Accent 5" w:uiPriority="70"/>
-    <w:lsdException w:name="Colorful Shading Accent 5" w:uiPriority="71"/>
-    <w:lsdException w:name="Colorful List Accent 5" w:uiPriority="72"/>
-    <w:lsdException w:name="Colorful Grid Accent 5" w:uiPriority="73"/>
-    <w:lsdException w:name="Light Shading Accent 6" w:uiPriority="60"/>
-    <w:lsdException w:name="Light List Accent 6" w:uiPriority="61"/>
-    <w:lsdException w:name="Light Grid Accent 6" w:uiPriority="62"/>
-    <w:lsdException w:name="Medium Shading 1 Accent 6" w:uiPriority="63"/>
-    <w:lsdException w:name="Medium Shading 2 Accent 6" w:uiPriority="64"/>
-    <w:lsdException w:name="Medium List 1 Accent 6" w:uiPriority="65"/>
-    <w:lsdException w:name="Medium List 2 Accent 6" w:uiPriority="66"/>
-    <w:lsdException w:name="Medium Grid 1 Accent 6" w:uiPriority="67"/>
-    <w:lsdException w:name="Medium Grid 2 Accent 6" w:uiPriority="68"/>
-    <w:lsdException w:name="Medium Grid 3 Accent 6" w:uiPriority="69"/>
-    <w:lsdException w:name="Dark List Accent 6" w:uiPriority="70"/>
-    <w:lsdException w:name="Colorful Shading Accent 6" w:uiPriority="71"/>
-    <w:lsdException w:name="Colorful List Accent 6" w:uiPriority="72"/>
-    <w:lsdException w:name="Colorful Grid Accent 6" w:uiPriority="73"/>
-    <w:lsdException w:name="Subtle Emphasis" w:uiPriority="19" w:qFormat="1"/>
-    <w:lsdException w:name="Intense Emphasis" w:uiPriority="21" w:qFormat="1"/>
-    <w:lsdException w:name="Subtle Reference" w:uiPriority="31" w:qFormat="1"/>
-    <w:lsdException w:name="Intense Reference" w:uiPriority="32" w:qFormat="1"/>
-    <w:lsdException w:name="Book Title" w:uiPriority="33" w:qFormat="1"/>
-    <w:lsdException w:name="Bibliography" w:semiHidden="1" w:uiPriority="37" w:unhideWhenUsed="1"/>
-    <w:lsdException w:name="TOC Heading" w:semiHidden="1" w:uiPriority="39" w:unhideWhenUsed="1" w:qFormat="1"/>
-    <w:lsdException w:name="Plain Table 1" w:uiPriority="41"/>
-    <w:lsdException w:name="Plain Table 2" w:uiPriority="42"/>
-    <w:lsdException w:name="Plain Table 3" w:uiPriority="43"/>
-    <w:lsdException w:name="Plain Table 4" w:uiPriority="44"/>
-    <w:lsdException w:name="Plain Table 5" w:uiPriority="45"/>
-    <w:lsdException w:name="Grid Table Light" w:uiPriority="40"/>
-    <w:lsdException w:name="Grid Table 1 Light" w:uiPriority="46"/>
-    <w:lsdException w:name="Grid Table 2" w:uiPriority="47"/>
-    <w:lsdException w:name="Grid Table 3" w:uiPriority="48"/>
-    <w:lsdException w:name="Grid Table 4" w:uiPriority="49"/>
-    <w:lsdException w:name="Grid Table 5 Dark" w:uiPriority="50"/>
-    <w:lsdException w:name="Grid Table 6 Colorful" w:uiPriority="51"/>
-    <w:lsdException w:name="Grid Table 7 Colorful" w:uiPriority="52"/>
-    <w:lsdException w:name="Grid Table 1 Light Accent 1" w:uiPriority="46"/>
-    <w:lsdException w:name="Grid Table 2 Accent 1" w:uiPriority="47"/>
-    <w:lsdException w:name="Grid Table 3 Accent 1" w:uiPriority="48"/>
-    <w:lsdException w:name="Grid Table 4 Accent 1" w:uiPriority="49"/>
-    <w:lsdException w:name="Grid Table 5 Dark Accent 1" w:uiPriority="50"/>
-    <w:lsdException w:name="Grid Table 6 Colorful Accent 1" w:uiPriority="51"/>
-    <w:lsdException w:name="Grid Table 7 Colorful Accent 1" w:uiPriority="52"/>
-    <w:lsdException w:name="Grid Table 1 Light Accent 2" w:uiPriority="46"/>
-    <w:lsdException w:name="Grid Table 2 Accent 2" w:uiPriority="47"/>
-    <w:lsdException w:name="Grid Table 3 Accent 2" w:uiPriority="48"/>
-    <w:lsdException w:name="Grid Table 4 Accent 2" w:uiPriority="49"/>
-    <w:lsdException w:name="Grid Table 5 Dark Accent 2" w:uiPriority="50"/>
-    <w:lsdException w:name="Grid Table 6 Colorful Accent 2" w:uiPriority="51"/>
-    <w:lsdException w:name="Grid Table 7 Colorful Accent 2" w:uiPriority="52"/>
-    <w:lsdException w:name="Grid Table 1 Light Accent 3" w:uiPriority="46"/>
-    <w:lsdException w:name="Grid Table 2 Accent 3" w:uiPriority="47"/>
-    <w:lsdException w:name="Grid Table 3 Accent 3" w:uiPriority="48"/>
-    <w:lsdException w:name="Grid Table 4 Accent 3" w:uiPriority="49"/>
-    <w:lsdException w:name="Grid Table 5 Dark Accent 3" w:uiPriority="50"/>
-    <w:lsdException w:name="Grid Table 6 Colorful Accent 3" w:uiPriority="51"/>
-    <w:lsdException w:name="Grid Table 7 Colorful Accent 3" w:uiPriority="52"/>
-    <w:lsdException w:name="Grid Table 1 Light Accent 4" w:uiPriority="46"/>
-    <w:lsdException w:name="Grid Table 2 Accent 4" w:uiPriority="47"/>
-    <w:lsdException w:name="Grid Table 3 Accent 4" w:uiPriority="48"/>
-    <w:lsdException w:name="Grid Table 4 Accent 4" w:uiPriority="49"/>
-    <w:lsdException w:name="Grid Table 5 Dark Accent 4" w:uiPriority="50"/>
-    <w:lsdException w:name="Grid Table 6 Colorful Accent 4" w:uiPriority="51"/>
-    <w:lsdException w:name="Grid Table 7 Colorful Accent 4" w:uiPriority="52"/>
-    <w:lsdException w:name="Grid Table 1 Light Accent 5" w:uiPriority="46"/>
-    <w:lsdException w:name="Grid Table 2 Accent 5" w:uiPriority="47"/>
-    <w:lsdException w:name="Grid Table 3 Accent 5" w:uiPriority="48"/>
-    <w:lsdException w:name="Grid Table 4 Accent 5" w:uiPriority="49"/>
-    <w:lsdException w:name="Grid Table 5 Dark Accent 5" w:uiPriority="50"/>
-    <w:lsdException w:name="Grid Table 6 Colorful Accent 5" w:uiPriority="51"/>
-    <w:lsdException w:name="Grid Table 7 Colorful Accent 5" w:uiPriority="52"/>
-    <w:lsdException w:name="Grid Table 1 Light Accent 6" w:uiPriority="46"/>
-    <w:lsdException w:name="Grid Table 2 Accent 6" w:uiPriority="47"/>
-    <w:lsdException w:name="Grid Table 3 Accent 6" w:uiPriority="48"/>
-    <w:lsdException w:name="Grid Table 4 Accent 6" w:uiPriority="49"/>
-    <w:lsdException w:name="Grid Table 5 Dark Accent 6" w:uiPriority="50"/>
-    <w:lsdException w:name="Grid Table 6 Colorful Accent 6" w:uiPriority="51"/>
-    <w:lsdException w:name="Grid Table 7 Colorful Accent 6" w:uiPriority="52"/>
-    <w:lsdException w:name="List Table 1 Light" w:uiPriority="46"/>
-    <w:lsdException w:name="List Table 2" w:uiPriority="47"/>
-    <w:lsdException w:name="List Table 3" w:uiPriority="48"/>
-    <w:lsdException w:name="List Table 4" w:uiPriority="49"/>
-    <w:lsdException w:name="List Table 5 Dark" w:uiPriority="50"/>
-    <w:lsdException w:name="List Table 6 Colorful" w:uiPriority="51"/>
-    <w:lsdException w:name="List Table 7 Colorful" w:uiPriority="52"/>
-    <w:lsdException w:name="List Table 1 Light Accent 1" w:uiPriority="46"/>
-    <w:lsdException w:name="List Table 2 Accent 1" w:uiPriority="47"/>
-    <w:lsdException w:name="List Table 3 Accent 1" w:uiPriority="48"/>
-    <w:lsdException w:name="List Table 4 Accent 1" w:uiPriority="49"/>
-    <w:lsdException w:name="List Table 5 Dark Accent 1" w:uiPriority="50"/>
-    <w:lsdException w:name="List Table 6 Colorful Accent 1" w:uiPriority="51"/>
-    <w:lsdException w:name="List Table 7 Colorful Accent 1" w:uiPriority="52"/>
-    <w:lsdException w:name="List Table 1 Light Accent 2" w:uiPriority="46"/>
-    <w:lsdException w:name="List Table 2 Accent 2" w:uiPriority="47"/>
-    <w:lsdException w:name="List Table 3 Accent 2" w:uiPriority="48"/>
-    <w:lsdException w:name="List Table 4 Accent 2" w:uiPriority="49"/>
-    <w:lsdException w:name="List Table 5 Dark Accent 2" w:uiPriority="50"/>
-    <w:lsdException w:name="List Table 6 Colorful Accent 2" w:uiPriority="51"/>
-    <w:lsdException w:name="List Table 7 Colorful Accent 2" w:uiPriority="52"/>
-    <w:lsdException w:name="List Table 1 Light Accent 3" w:uiPriority="46"/>
-    <w:lsdException w:name="List Table 2 Accent 3" w:uiPriority="47"/>
-    <w:lsdException w:name="List Table 3 Accent 3" w:uiPriority="48"/>
-    <w:lsdException w:name="List Table 4 Accent 3" w:uiPriority="49"/>
-    <w:lsdException w:name="List Table 5 Dark Accent 3" w:uiPriority="50"/>
-    <w:lsdException w:name="List Table 6 Colorful Accent 3" w:uiPriority="51"/>
-    <w:lsdException w:name="List Table 7 Colorful Accent 3" w:uiPriority="52"/>
-    <w:lsdException w:name="List Table 1 Light Accent 4" w:uiPriority="46"/>
-    <w:lsdException w:name="List Table 2 Accent 4" w:uiPriority="47"/>
-    <w:lsdException w:name="List Table 3 Accent 4" w:uiPriority="48"/>
-    <w:lsdException w:name="List Table 4 Accent 4" w:uiPriority="49"/>
-    <w:lsdException w:name="List Table 5 Dark Accent 4" w:uiPriority="50"/>
-    <w:lsdException w:name="List Table 6 Colorful Accent 4" w:uiPriority="51"/>
-    <w:lsdException w:name="List Table 7 Colorful Accent 4" w:uiPriority="52"/>
-    <w:lsdException w:name="List Table 1 Light Accent 5" w:uiPriority="46"/>
-    <w:lsdException w:name="List Table 2 Accent 5" w:uiPriority="47"/>
-    <w:lsdException w:name="List Table 3 Accent 5" w:uiPriority="48"/>
-    <w:lsdException w:name="List Table 4 Accent 5" w:uiPriority="49"/>
-    <w:lsdException w:name="List Table 5 Dark Accent 5" w:uiPriority="50"/>
-    <w:lsdException w:name="List Table 6 Colorful Accent 5" w:uiPriority="51"/>
-    <w:lsdException w:name="List Table 7 Colorful Accent 5" w:uiPriority="52"/>
-    <w:lsdException w:name="List Table 1 Light Accent 6" w:uiPriority="46"/>
-    <w:lsdException w:name="List Table 2 Accent 6" w:uiPriority="47"/>
-    <w:lsdException w:name="List Table 3 Accent 6" w:uiPriority="48"/>
-    <w:lsdException w:name="List Table 4 Accent 6" w:uiPriority="49"/>
-    <w:lsdException w:name="List Table 5 Dark Accent 6" w:uiPriority="50"/>
-    <w:lsdException w:name="List Table 6 Colorful Accent 6" w:uiPriority="51"/>
-    <w:lsdException w:name="List Table 7 Colorful Accent 6" w:uiPriority="52"/>
+  <w:latentStyles w:defLockedState="0" w:defUIPriority="99" w:defSemiHidden="1" w:defUnhideWhenUsed="1" w:defQFormat="0" w:count="267">
+    <w:lsdException w:name="Normal" w:semiHidden="0" w:uiPriority="0" w:unhideWhenUsed="0" w:qFormat="1"/>
+    <w:lsdException w:name="heading 1" w:semiHidden="0" w:uiPriority="9" w:unhideWhenUsed="0" w:qFormat="1"/>
+    <w:lsdException w:name="heading 2" w:uiPriority="9" w:qFormat="1"/>
+    <w:lsdException w:name="heading 3" w:uiPriority="9" w:qFormat="1"/>
+    <w:lsdException w:name="heading 4" w:uiPriority="9" w:qFormat="1"/>
+    <w:lsdException w:name="heading 5" w:uiPriority="9" w:qFormat="1"/>
+    <w:lsdException w:name="heading 6" w:uiPriority="9" w:qFormat="1"/>
+    <w:lsdException w:name="heading 7" w:uiPriority="9" w:qFormat="1"/>
+    <w:lsdException w:name="heading 8" w:uiPriority="9" w:qFormat="1"/>
+    <w:lsdException w:name="heading 9" w:uiPriority="9" w:qFormat="1"/>
+    <w:lsdException w:name="toc 1" w:uiPriority="39"/>
+    <w:lsdException w:name="toc 2" w:uiPriority="39"/>
+    <w:lsdException w:name="toc 3" w:uiPriority="39"/>
+    <w:lsdException w:name="toc 4" w:uiPriority="39"/>
+    <w:lsdException w:name="toc 5" w:uiPriority="39"/>
+    <w:lsdException w:name="toc 6" w:uiPriority="39"/>
+    <w:lsdException w:name="toc 7" w:uiPriority="39"/>
+    <w:lsdException w:name="toc 8" w:uiPriority="39"/>
+    <w:lsdException w:name="toc 9" w:uiPriority="39"/>
+    <w:lsdException w:name="header" w:uiPriority="0"/>
+    <w:lsdException w:name="caption" w:uiPriority="35" w:qFormat="1"/>
+    <w:lsdException w:name="Title" w:semiHidden="0" w:uiPriority="10" w:unhideWhenUsed="0" w:qFormat="1"/>
+    <w:lsdException w:name="Default Paragraph Font" w:uiPriority="1"/>
+    <w:lsdException w:name="Subtitle" w:semiHidden="0" w:uiPriority="11" w:unhideWhenUsed="0" w:qFormat="1"/>
+    <w:lsdException w:name="Strong" w:semiHidden="0" w:uiPriority="22" w:unhideWhenUsed="0" w:qFormat="1"/>
+    <w:lsdException w:name="Emphasis" w:semiHidden="0" w:uiPriority="20" w:unhideWhenUsed="0" w:qFormat="1"/>
+    <w:lsdException w:name="Table Grid" w:semiHidden="0" w:uiPriority="59" w:unhideWhenUsed="0"/>
+    <w:lsdException w:name="Placeholder Text" w:unhideWhenUsed="0"/>
+    <w:lsdException w:name="No Spacing" w:semiHidden="0" w:uiPriority="1" w:unhideWhenUsed="0" w:qFormat="1"/>
+    <w:lsdException w:name="Light Shading" w:semiHidden="0" w:uiPriority="60" w:unhideWhenUsed="0"/>
+    <w:lsdException w:name="Light List" w:semiHidden="0" w:uiPriority="61" w:unhideWhenUsed="0"/>
+    <w:lsdException w:name="Light Grid" w:semiHidden="0" w:uiPriority="62" w:unhideWhenUsed="0"/>
+    <w:lsdException w:name="Medium Shading 1" w:semiHidden="0" w:uiPriority="63" w:unhideWhenUsed="0"/>
+    <w:lsdException w:name="Medium Shading 2" w:semiHidden="0" w:uiPriority="64" w:unhideWhenUsed="0"/>
+    <w:lsdException w:name="Medium List 1" w:semiHidden="0" w:uiPriority="65" w:unhideWhenUsed="0"/>
+    <w:lsdException w:name="Medium List 2" w:semiHidden="0" w:uiPriority="66" w:unhideWhenUsed="0"/>
+    <w:lsdException w:name="Medium Grid 1" w:semiHidden="0" w:uiPriority="67" w:unhideWhenUsed="0"/>
+    <w:lsdException w:name="Medium Grid 2" w:semiHidden="0" w:uiPriority="68" w:unhideWhenUsed="0"/>
+    <w:lsdException w:name="Medium Grid 3" w:semiHidden="0" w:uiPriority="69" w:unhideWhenUsed="0"/>
+    <w:lsdException w:name="Dark List" w:semiHidden="0" w:uiPriority="70" w:unhideWhenUsed="0"/>
+    <w:lsdException w:name="Colorful Shading" w:semiHidden="0" w:uiPriority="71" w:unhideWhenUsed="0"/>
+    <w:lsdException w:name="Colorful List" w:semiHidden="0" w:uiPriority="72" w:unhideWhenUsed="0"/>
+    <w:lsdException w:name="Colorful Grid" w:semiHidden="0" w:uiPriority="73" w:unhideWhenUsed="0"/>
+    <w:lsdException w:name="Light Shading Accent 1" w:semiHidden="0" w:uiPriority="60" w:unhideWhenUsed="0"/>
+    <w:lsdException w:name="Light List Accent 1" w:semiHidden="0" w:uiPriority="61" w:unhideWhenUsed="0"/>
+    <w:lsdException w:name="Light Grid Accent 1" w:semiHidden="0" w:uiPriority="62" w:unhideWhenUsed="0"/>
+    <w:lsdException w:name="Medium Shading 1 Accent 1" w:semiHidden="0" w:uiPriority="63" w:unhideWhenUsed="0"/>
+    <w:lsdException w:name="Medium Shading 2 Accent 1" w:semiHidden="0" w:uiPriority="64" w:unhideWhenUsed="0"/>
+    <w:lsdException w:name="Medium List 1 Accent 1" w:semiHidden="0" w:uiPriority="65" w:unhideWhenUsed="0"/>
+    <w:lsdException w:name="Revision" w:unhideWhenUsed="0"/>
+    <w:lsdException w:name="List Paragraph" w:semiHidden="0" w:uiPriority="34" w:unhideWhenUsed="0" w:qFormat="1"/>
+    <w:lsdException w:name="Quote" w:semiHidden="0" w:uiPriority="29" w:unhideWhenUsed="0" w:qFormat="1"/>
+    <w:lsdException w:name="Intense Quote" w:semiHidden="0" w:uiPriority="30" w:unhideWhenUsed="0" w:qFormat="1"/>
+    <w:lsdException w:name="Medium List 2 Accent 1" w:semiHidden="0" w:uiPriority="66" w:unhideWhenUsed="0"/>
+    <w:lsdException w:name="Medium Grid 1 Accent 1" w:semiHidden="0" w:uiPriority="67" w:unhideWhenUsed="0"/>
+    <w:lsdException w:name="Medium Grid 2 Accent 1" w:semiHidden="0" w:uiPriority="68" w:unhideWhenUsed="0"/>
+    <w:lsdException w:name="Medium Grid 3 Accent 1" w:semiHidden="0" w:uiPriority="69" w:unhideWhenUsed="0"/>
+    <w:lsdException w:name="Dark List Accent 1" w:semiHidden="0" w:uiPriority="70" w:unhideWhenUsed="0"/>
+    <w:lsdException w:name="Colorful Shading Accent 1" w:semiHidden="0" w:uiPriority="71" w:unhideWhenUsed="0"/>
+    <w:lsdException w:name="Colorful List Accent 1" w:semiHidden="0" w:uiPriority="72" w:unhideWhenUsed="0"/>
+    <w:lsdException w:name="Colorful Grid Accent 1" w:semiHidden="0" w:uiPriority="73" w:unhideWhenUsed="0"/>
+    <w:lsdException w:name="Light Shading Accent 2" w:semiHidden="0" w:uiPriority="60" w:unhideWhenUsed="0"/>
+    <w:lsdException w:name="Light List Accent 2" w:semiHidden="0" w:uiPriority="61" w:unhideWhenUsed="0"/>
+    <w:lsdException w:name="Light Grid Accent 2" w:semiHidden="0" w:uiPriority="62" w:unhideWhenUsed="0"/>
+    <w:lsdException w:name="Medium Shading 1 Accent 2" w:semiHidden="0" w:uiPriority="63" w:unhideWhenUsed="0"/>
+    <w:lsdException w:name="Medium Shading 2 Accent 2" w:semiHidden="0" w:uiPriority="64" w:unhideWhenUsed="0"/>
+    <w:lsdException w:name="Medium List 1 Accent 2" w:semiHidden="0" w:uiPriority="65" w:unhideWhenUsed="0"/>
+    <w:lsdException w:name="Medium List 2 Accent 2" w:semiHidden="0" w:uiPriority="66" w:unhideWhenUsed="0"/>
+    <w:lsdException w:name="Medium Grid 1 Accent 2" w:semiHidden="0" w:uiPriority="67" w:unhideWhenUsed="0"/>
+    <w:lsdException w:name="Medium Grid 2 Accent 2" w:semiHidden="0" w:uiPriority="68" w:unhideWhenUsed="0"/>
+    <w:lsdException w:name="Medium Grid 3 Accent 2" w:semiHidden="0" w:uiPriority="69" w:unhideWhenUsed="0"/>
+    <w:lsdException w:name="Dark List Accent 2" w:semiHidden="0" w:uiPriority="70" w:unhideWhenUsed="0"/>
+    <w:lsdException w:name="Colorful Shading Accent 2" w:semiHidden="0" w:uiPriority="71" w:unhideWhenUsed="0"/>
+    <w:lsdException w:name="Colorful List Accent 2" w:semiHidden="0" w:uiPriority="72" w:unhideWhenUsed="0"/>
+    <w:lsdException w:name="Colorful Grid Accent 2" w:semiHidden="0" w:uiPriority="73" w:unhideWhenUsed="0"/>
+    <w:lsdException w:name="Light Shading Accent 3" w:semiHidden="0" w:uiPriority="60" w:unhideWhenUsed="0"/>
+    <w:lsdException w:name="Light List Accent 3" w:semiHidden="0" w:uiPriority="61" w:unhideWhenUsed="0"/>
+    <w:lsdException w:name="Light Grid Accent 3" w:semiHidden="0" w:uiPriority="62" w:unhideWhenUsed="0"/>
+    <w:lsdException w:name="Medium Shading 1 Accent 3" w:semiHidden="0" w:uiPriority="63" w:unhideWhenUsed="0"/>
+    <w:lsdException w:name="Medium Shading 2 Accent 3" w:semiHidden="0" w:uiPriority="64" w:unhideWhenUsed="0"/>
+    <w:lsdException w:name="Medium List 1 Accent 3" w:semiHidden="0" w:uiPriority="65" w:unhideWhenUsed="0"/>
+    <w:lsdException w:name="Medium List 2 Accent 3" w:semiHidden="0" w:uiPriority="66" w:unhideWhenUsed="0"/>
+    <w:lsdException w:name="Medium Grid 1 Accent 3" w:semiHidden="0" w:uiPriority="67" w:unhideWhenUsed="0"/>
+    <w:lsdException w:name="Medium Grid 2 Accent 3" w:semiHidden="0" w:uiPriority="68" w:unhideWhenUsed="0"/>
+    <w:lsdException w:name="Medium Grid 3 Accent 3" w:semiHidden="0" w:uiPriority="69" w:unhideWhenUsed="0"/>
+    <w:lsdException w:name="Dark List Accent 3" w:semiHidden="0" w:uiPriority="70" w:unhideWhenUsed="0"/>
+    <w:lsdException w:name="Colorful Shading Accent 3" w:semiHidden="0" w:uiPriority="71" w:unhideWhenUsed="0"/>
+    <w:lsdException w:name="Colorful List Accent 3" w:semiHidden="0" w:uiPriority="72" w:unhideWhenUsed="0"/>
+    <w:lsdException w:name="Colorful Grid Accent 3" w:semiHidden="0" w:uiPriority="73" w:unhideWhenUsed="0"/>
+    <w:lsdException w:name="Light Shading Accent 4" w:semiHidden="0" w:uiPriority="60" w:unhideWhenUsed="0"/>
+    <w:lsdException w:name="Light List Accent 4" w:semiHidden="0" w:uiPriority="61" w:unhideWhenUsed="0"/>
+    <w:lsdException w:name="Light Grid Accent 4" w:semiHidden="0" w:uiPriority="62" w:unhideWhenUsed="0"/>
+    <w:lsdException w:name="Medium Shading 1 Accent 4" w:semiHidden="0" w:uiPriority="63" w:unhideWhenUsed="0"/>
+    <w:lsdException w:name="Medium Shading 2 Accent 4" w:semiHidden="0" w:uiPriority="64" w:unhideWhenUsed="0"/>
+    <w:lsdException w:name="Medium List 1 Accent 4" w:semiHidden="0" w:uiPriority="65" w:unhideWhenUsed="0"/>
+    <w:lsdException w:name="Medium List 2 Accent 4" w:semiHidden="0" w:uiPriority="66" w:unhideWhenUsed="0"/>
+    <w:lsdException w:name="Medium Grid 1 Accent 4" w:semiHidden="0" w:uiPriority="67" w:unhideWhenUsed="0"/>
+    <w:lsdException w:name="Medium Grid 2 Accent 4" w:semiHidden="0" w:uiPriority="68" w:unhideWhenUsed="0"/>
+    <w:lsdException w:name="Medium Grid 3 Accent 4" w:semiHidden="0" w:uiPriority="69" w:unhideWhenUsed="0"/>
+    <w:lsdException w:name="Dark List Accent 4" w:semiHidden="0" w:uiPriority="70" w:unhideWhenUsed="0"/>
+    <w:lsdException w:name="Colorful Shading Accent 4" w:semiHidden="0" w:uiPriority="71" w:unhideWhenUsed="0"/>
+    <w:lsdException w:name="Colorful List Accent 4" w:semiHidden="0" w:uiPriority="72" w:unhideWhenUsed="0"/>
+    <w:lsdException w:name="Colorful Grid Accent 4" w:semiHidden="0" w:uiPriority="73" w:unhideWhenUsed="0"/>
+    <w:lsdException w:name="Light Shading Accent 5" w:semiHidden="0" w:uiPriority="60" w:unhideWhenUsed="0"/>
+    <w:lsdException w:name="Light List Accent 5" w:semiHidden="0" w:uiPriority="61" w:unhideWhenUsed="0"/>
+    <w:lsdException w:name="Light Grid Accent 5" w:semiHidden="0" w:uiPriority="62" w:unhideWhenUsed="0"/>
+    <w:lsdException w:name="Medium Shading 1 Accent 5" w:semiHidden="0" w:uiPriority="63" w:unhideWhenUsed="0"/>
+    <w:lsdException w:name="Medium Shading 2 Accent 5" w:semiHidden="0" w:uiPriority="64" w:unhideWhenUsed="0"/>
+    <w:lsdException w:name="Medium List 1 Accent 5" w:semiHidden="0" w:uiPriority="65" w:unhideWhenUsed="0"/>
+    <w:lsdException w:name="Medium List 2 Accent 5" w:semiHidden="0" w:uiPriority="66" w:unhideWhenUsed="0"/>
+    <w:lsdException w:name="Medium Grid 1 Accent 5" w:semiHidden="0" w:uiPriority="67" w:unhideWhenUsed="0"/>
+    <w:lsdException w:name="Medium Grid 2 Accent 5" w:semiHidden="0" w:uiPriority="68" w:unhideWhenUsed="0"/>
+    <w:lsdException w:name="Medium Grid 3 Accent 5" w:semiHidden="0" w:uiPriority="69" w:unhideWhenUsed="0"/>
+    <w:lsdException w:name="Dark List Accent 5" w:semiHidden="0" w:uiPriority="70" w:unhideWhenUsed="0"/>
+    <w:lsdException w:name="Colorful Shading Accent 5" w:semiHidden="0" w:uiPriority="71" w:unhideWhenUsed="0"/>
+    <w:lsdException w:name="Colorful List Accent 5" w:semiHidden="0" w:uiPriority="72" w:unhideWhenUsed="0"/>
+    <w:lsdException w:name="Colorful Grid Accent 5" w:semiHidden="0" w:uiPriority="73" w:unhideWhenUsed="0"/>
+    <w:lsdException w:name="Light Shading Accent 6" w:semiHidden="0" w:uiPriority="60" w:unhideWhenUsed="0"/>
+    <w:lsdException w:name="Light List Accent 6" w:semiHidden="0" w:uiPriority="61" w:unhideWhenUsed="0"/>
+    <w:lsdException w:name="Light Grid Accent 6" w:semiHidden="0" w:uiPriority="62" w:unhideWhenUsed="0"/>
+    <w:lsdException w:name="Medium Shading 1 Accent 6" w:semiHidden="0" w:uiPriority="63" w:unhideWhenUsed="0"/>
+    <w:lsdException w:name="Medium Shading 2 Accent 6" w:semiHidden="0" w:uiPriority="64" w:unhideWhenUsed="0"/>
+    <w:lsdException w:name="Medium List 1 Accent 6" w:semiHidden="0" w:uiPriority="65" w:unhideWhenUsed="0"/>
+    <w:lsdException w:name="Medium List 2 Accent 6" w:semiHidden="0" w:uiPriority="66" w:unhideWhenUsed="0"/>
+    <w:lsdException w:name="Medium Grid 1 Accent 6" w:semiHidden="0" w:uiPriority="67" w:unhideWhenUsed="0"/>
+    <w:lsdException w:name="Medium Grid 2 Accent 6" w:semiHidden="0" w:uiPriority="68" w:unhideWhenUsed="0"/>
+    <w:lsdException w:name="Medium Grid 3 Accent 6" w:semiHidden="0" w:uiPriority="69" w:unhideWhenUsed="0"/>
+    <w:lsdException w:name="Dark List Accent 6" w:semiHidden="0" w:uiPriority="70" w:unhideWhenUsed="0"/>
+    <w:lsdException w:name="Colorful Shading Accent 6" w:semiHidden="0" w:uiPriority="71" w:unhideWhenUsed="0"/>
+    <w:lsdException w:name="Colorful List Accent 6" w:semiHidden="0" w:uiPriority="72" w:unhideWhenUsed="0"/>
+    <w:lsdException w:name="Colorful Grid Accent 6" w:semiHidden="0" w:uiPriority="73" w:unhideWhenUsed="0"/>
+    <w:lsdException w:name="Subtle Emphasis" w:semiHidden="0" w:uiPriority="19" w:unhideWhenUsed="0" w:qFormat="1"/>
+    <w:lsdException w:name="Intense Emphasis" w:semiHidden="0" w:uiPriority="21" w:unhideWhenUsed="0" w:qFormat="1"/>
+    <w:lsdException w:name="Subtle Reference" w:semiHidden="0" w:uiPriority="31" w:unhideWhenUsed="0" w:qFormat="1"/>
+    <w:lsdException w:name="Intense Reference" w:semiHidden="0" w:uiPriority="32" w:unhideWhenUsed="0" w:qFormat="1"/>
+    <w:lsdException w:name="Book Title" w:semiHidden="0" w:uiPriority="33" w:unhideWhenUsed="0" w:qFormat="1"/>
+    <w:lsdException w:name="Bibliography" w:uiPriority="37"/>
+    <w:lsdException w:name="TOC Heading" w:uiPriority="39" w:qFormat="1"/>
   </w:latentStyles>
   <w:style w:type="paragraph" w:default="1" w:styleId="Normal">
     <w:name w:val="Normal"/>
@@ -12637,7 +13533,7 @@
       </w:tblCellMar>
     </w:tblPr>
   </w:style>
-  <w:style w:type="paragraph" w:styleId="Puesto">
+  <w:style w:type="paragraph" w:styleId="Ttulo">
     <w:name w:val="Title"/>
     <w:basedOn w:val="Normal"/>
     <w:next w:val="Normal"/>
@@ -12674,12 +13570,6 @@
     <w:tblPr>
       <w:tblStyleRowBandSize w:val="1"/>
       <w:tblStyleColBandSize w:val="1"/>
-      <w:tblCellMar>
-        <w:top w:w="0" w:type="dxa"/>
-        <w:left w:w="0" w:type="dxa"/>
-        <w:bottom w:w="0" w:type="dxa"/>
-        <w:right w:w="0" w:type="dxa"/>
-      </w:tblCellMar>
     </w:tblPr>
   </w:style>
   <w:style w:type="table" w:customStyle="1" w:styleId="a0">
@@ -12743,9 +13633,7 @@
       <w:tblStyleRowBandSize w:val="1"/>
       <w:tblStyleColBandSize w:val="1"/>
       <w:tblCellMar>
-        <w:top w:w="0" w:type="dxa"/>
         <w:left w:w="115" w:type="dxa"/>
-        <w:bottom w:w="0" w:type="dxa"/>
         <w:right w:w="115" w:type="dxa"/>
       </w:tblCellMar>
     </w:tblPr>
@@ -12759,9 +13647,7 @@
       <w:tblStyleRowBandSize w:val="1"/>
       <w:tblStyleColBandSize w:val="1"/>
       <w:tblCellMar>
-        <w:top w:w="0" w:type="dxa"/>
         <w:left w:w="115" w:type="dxa"/>
-        <w:bottom w:w="0" w:type="dxa"/>
         <w:right w:w="115" w:type="dxa"/>
       </w:tblCellMar>
     </w:tblPr>
@@ -12775,9 +13661,7 @@
       <w:tblStyleRowBandSize w:val="1"/>
       <w:tblStyleColBandSize w:val="1"/>
       <w:tblCellMar>
-        <w:top w:w="0" w:type="dxa"/>
         <w:left w:w="115" w:type="dxa"/>
-        <w:bottom w:w="0" w:type="dxa"/>
         <w:right w:w="115" w:type="dxa"/>
       </w:tblCellMar>
     </w:tblPr>
@@ -12791,9 +13675,7 @@
       <w:tblStyleRowBandSize w:val="1"/>
       <w:tblStyleColBandSize w:val="1"/>
       <w:tblCellMar>
-        <w:top w:w="0" w:type="dxa"/>
         <w:left w:w="115" w:type="dxa"/>
-        <w:bottom w:w="0" w:type="dxa"/>
         <w:right w:w="115" w:type="dxa"/>
       </w:tblCellMar>
     </w:tblPr>
@@ -12807,9 +13689,7 @@
       <w:tblStyleRowBandSize w:val="1"/>
       <w:tblStyleColBandSize w:val="1"/>
       <w:tblCellMar>
-        <w:top w:w="0" w:type="dxa"/>
         <w:left w:w="115" w:type="dxa"/>
-        <w:bottom w:w="0" w:type="dxa"/>
         <w:right w:w="115" w:type="dxa"/>
       </w:tblCellMar>
     </w:tblPr>
@@ -12823,9 +13703,7 @@
       <w:tblStyleRowBandSize w:val="1"/>
       <w:tblStyleColBandSize w:val="1"/>
       <w:tblCellMar>
-        <w:top w:w="0" w:type="dxa"/>
         <w:left w:w="115" w:type="dxa"/>
-        <w:bottom w:w="0" w:type="dxa"/>
         <w:right w:w="115" w:type="dxa"/>
       </w:tblCellMar>
     </w:tblPr>
@@ -12839,9 +13717,7 @@
       <w:tblStyleRowBandSize w:val="1"/>
       <w:tblStyleColBandSize w:val="1"/>
       <w:tblCellMar>
-        <w:top w:w="0" w:type="dxa"/>
         <w:left w:w="115" w:type="dxa"/>
-        <w:bottom w:w="0" w:type="dxa"/>
         <w:right w:w="115" w:type="dxa"/>
       </w:tblCellMar>
     </w:tblPr>
@@ -12855,9 +13731,7 @@
       <w:tblStyleRowBandSize w:val="1"/>
       <w:tblStyleColBandSize w:val="1"/>
       <w:tblCellMar>
-        <w:top w:w="0" w:type="dxa"/>
         <w:left w:w="115" w:type="dxa"/>
-        <w:bottom w:w="0" w:type="dxa"/>
         <w:right w:w="115" w:type="dxa"/>
       </w:tblCellMar>
     </w:tblPr>
@@ -12964,17 +13838,10 @@
     <w:tblPr>
       <w:tblStyleRowBandSize w:val="1"/>
       <w:tblStyleColBandSize w:val="1"/>
-      <w:tblInd w:w="0" w:type="dxa"/>
       <w:tblBorders>
         <w:top w:val="single" w:sz="18" w:space="0" w:color="auto"/>
         <w:bottom w:val="single" w:sz="18" w:space="0" w:color="auto"/>
       </w:tblBorders>
-      <w:tblCellMar>
-        <w:top w:w="0" w:type="dxa"/>
-        <w:left w:w="108" w:type="dxa"/>
-        <w:bottom w:w="0" w:type="dxa"/>
-        <w:right w:w="108" w:type="dxa"/>
-      </w:tblCellMar>
     </w:tblPr>
     <w:tblStylePr w:type="firstRow">
       <w:pPr>
@@ -13111,7 +13978,6 @@
       <w:spacing w:after="0" w:line="240" w:lineRule="auto"/>
     </w:pPr>
     <w:tblPr>
-      <w:tblInd w:w="0" w:type="dxa"/>
       <w:tblBorders>
         <w:top w:val="single" w:sz="4" w:space="0" w:color="auto"/>
         <w:left w:val="single" w:sz="4" w:space="0" w:color="auto"/>
@@ -13120,15 +13986,9 @@
         <w:insideH w:val="single" w:sz="4" w:space="0" w:color="auto"/>
         <w:insideV w:val="single" w:sz="4" w:space="0" w:color="auto"/>
       </w:tblBorders>
-      <w:tblCellMar>
-        <w:top w:w="0" w:type="dxa"/>
-        <w:left w:w="108" w:type="dxa"/>
-        <w:bottom w:w="0" w:type="dxa"/>
-        <w:right w:w="108" w:type="dxa"/>
-      </w:tblCellMar>
     </w:tblPr>
   </w:style>
-  <w:style w:type="table" w:styleId="Tablanormal3">
+  <w:style w:type="table" w:customStyle="1" w:styleId="PlainTable3">
     <w:name w:val="Plain Table 3"/>
     <w:basedOn w:val="Tablanormal"/>
     <w:uiPriority w:val="43"/>
@@ -13139,13 +13999,6 @@
     <w:tblPr>
       <w:tblStyleRowBandSize w:val="1"/>
       <w:tblStyleColBandSize w:val="1"/>
-      <w:tblInd w:w="0" w:type="dxa"/>
-      <w:tblCellMar>
-        <w:top w:w="0" w:type="dxa"/>
-        <w:left w:w="108" w:type="dxa"/>
-        <w:bottom w:w="0" w:type="dxa"/>
-        <w:right w:w="108" w:type="dxa"/>
-      </w:tblCellMar>
     </w:tblPr>
     <w:tblStylePr w:type="firstRow">
       <w:rPr>
@@ -13302,6 +14155,947 @@
     <w:name w:val="apple-converted-space"/>
     <w:basedOn w:val="Fuentedeprrafopredeter"/>
     <w:rsid w:val="00C813F6"/>
+  </w:style>
+  <w:style w:type="character" w:styleId="Textoennegrita">
+    <w:name w:val="Strong"/>
+    <w:basedOn w:val="Fuentedeprrafopredeter"/>
+    <w:uiPriority w:val="22"/>
+    <w:qFormat/>
+    <w:rsid w:val="00016D2E"/>
+    <w:rPr>
+      <w:b/>
+      <w:bCs/>
+    </w:rPr>
+  </w:style>
+</w:styles>
+</file>
+
+<file path=word/stylesWithEffects.xml><?xml version="1.0" encoding="utf-8"?>
+<w:styles xmlns:wpc="http://schemas.microsoft.com/office/word/2010/wordprocessingCanvas" xmlns:mc="http://schemas.openxmlformats.org/markup-compatibility/2006" xmlns:o="urn:schemas-microsoft-com:office:office" xmlns:r="http://schemas.openxmlformats.org/officeDocument/2006/relationships" xmlns:m="http://schemas.openxmlformats.org/officeDocument/2006/math" xmlns:v="urn:schemas-microsoft-com:vml" xmlns:wp14="http://schemas.microsoft.com/office/word/2010/wordprocessingDrawing" xmlns:wp="http://schemas.openxmlformats.org/drawingml/2006/wordprocessingDrawing" xmlns:w10="urn:schemas-microsoft-com:office:word" xmlns:w="http://schemas.openxmlformats.org/wordprocessingml/2006/main" xmlns:w14="http://schemas.microsoft.com/office/word/2010/wordml" xmlns:wpg="http://schemas.microsoft.com/office/word/2010/wordprocessingGroup" xmlns:wpi="http://schemas.microsoft.com/office/word/2010/wordprocessingInk" xmlns:wne="http://schemas.microsoft.com/office/word/2006/wordml" xmlns:wps="http://schemas.microsoft.com/office/word/2010/wordprocessingShape" mc:Ignorable="w14 wp14">
+  <w:docDefaults>
+    <w:rPrDefault>
+      <w:rPr>
+        <w:rFonts w:ascii="Calibri" w:eastAsia="Calibri" w:hAnsi="Calibri" w:cs="Calibri"/>
+        <w:color w:val="000000"/>
+        <w:sz w:val="22"/>
+        <w:lang w:val="es-MX" w:eastAsia="es-MX" w:bidi="ar-SA"/>
+      </w:rPr>
+    </w:rPrDefault>
+    <w:pPrDefault>
+      <w:pPr>
+        <w:spacing w:after="200" w:line="276" w:lineRule="auto"/>
+      </w:pPr>
+    </w:pPrDefault>
+  </w:docDefaults>
+  <w:latentStyles w:defLockedState="0" w:defUIPriority="99" w:defSemiHidden="1" w:defUnhideWhenUsed="1" w:defQFormat="0" w:count="267">
+    <w:lsdException w:name="Normal" w:semiHidden="0" w:uiPriority="0" w:unhideWhenUsed="0" w:qFormat="1"/>
+    <w:lsdException w:name="heading 1" w:semiHidden="0" w:uiPriority="9" w:unhideWhenUsed="0" w:qFormat="1"/>
+    <w:lsdException w:name="heading 2" w:uiPriority="9" w:qFormat="1"/>
+    <w:lsdException w:name="heading 3" w:uiPriority="9" w:qFormat="1"/>
+    <w:lsdException w:name="heading 4" w:uiPriority="9" w:qFormat="1"/>
+    <w:lsdException w:name="heading 5" w:uiPriority="9" w:qFormat="1"/>
+    <w:lsdException w:name="heading 6" w:uiPriority="9" w:qFormat="1"/>
+    <w:lsdException w:name="heading 7" w:uiPriority="9" w:qFormat="1"/>
+    <w:lsdException w:name="heading 8" w:uiPriority="9" w:qFormat="1"/>
+    <w:lsdException w:name="heading 9" w:uiPriority="9" w:qFormat="1"/>
+    <w:lsdException w:name="toc 1" w:uiPriority="39"/>
+    <w:lsdException w:name="toc 2" w:uiPriority="39"/>
+    <w:lsdException w:name="toc 3" w:uiPriority="39"/>
+    <w:lsdException w:name="toc 4" w:uiPriority="39"/>
+    <w:lsdException w:name="toc 5" w:uiPriority="39"/>
+    <w:lsdException w:name="toc 6" w:uiPriority="39"/>
+    <w:lsdException w:name="toc 7" w:uiPriority="39"/>
+    <w:lsdException w:name="toc 8" w:uiPriority="39"/>
+    <w:lsdException w:name="toc 9" w:uiPriority="39"/>
+    <w:lsdException w:name="header" w:uiPriority="0"/>
+    <w:lsdException w:name="caption" w:uiPriority="35" w:qFormat="1"/>
+    <w:lsdException w:name="Title" w:semiHidden="0" w:uiPriority="10" w:unhideWhenUsed="0" w:qFormat="1"/>
+    <w:lsdException w:name="Default Paragraph Font" w:uiPriority="1"/>
+    <w:lsdException w:name="Subtitle" w:semiHidden="0" w:uiPriority="11" w:unhideWhenUsed="0" w:qFormat="1"/>
+    <w:lsdException w:name="Strong" w:semiHidden="0" w:uiPriority="22" w:unhideWhenUsed="0" w:qFormat="1"/>
+    <w:lsdException w:name="Emphasis" w:semiHidden="0" w:uiPriority="20" w:unhideWhenUsed="0" w:qFormat="1"/>
+    <w:lsdException w:name="Table Grid" w:semiHidden="0" w:uiPriority="59" w:unhideWhenUsed="0"/>
+    <w:lsdException w:name="Placeholder Text" w:unhideWhenUsed="0"/>
+    <w:lsdException w:name="No Spacing" w:semiHidden="0" w:uiPriority="1" w:unhideWhenUsed="0" w:qFormat="1"/>
+    <w:lsdException w:name="Light Shading" w:semiHidden="0" w:uiPriority="60" w:unhideWhenUsed="0"/>
+    <w:lsdException w:name="Light List" w:semiHidden="0" w:uiPriority="61" w:unhideWhenUsed="0"/>
+    <w:lsdException w:name="Light Grid" w:semiHidden="0" w:uiPriority="62" w:unhideWhenUsed="0"/>
+    <w:lsdException w:name="Medium Shading 1" w:semiHidden="0" w:uiPriority="63" w:unhideWhenUsed="0"/>
+    <w:lsdException w:name="Medium Shading 2" w:semiHidden="0" w:uiPriority="64" w:unhideWhenUsed="0"/>
+    <w:lsdException w:name="Medium List 1" w:semiHidden="0" w:uiPriority="65" w:unhideWhenUsed="0"/>
+    <w:lsdException w:name="Medium List 2" w:semiHidden="0" w:uiPriority="66" w:unhideWhenUsed="0"/>
+    <w:lsdException w:name="Medium Grid 1" w:semiHidden="0" w:uiPriority="67" w:unhideWhenUsed="0"/>
+    <w:lsdException w:name="Medium Grid 2" w:semiHidden="0" w:uiPriority="68" w:unhideWhenUsed="0"/>
+    <w:lsdException w:name="Medium Grid 3" w:semiHidden="0" w:uiPriority="69" w:unhideWhenUsed="0"/>
+    <w:lsdException w:name="Dark List" w:semiHidden="0" w:uiPriority="70" w:unhideWhenUsed="0"/>
+    <w:lsdException w:name="Colorful Shading" w:semiHidden="0" w:uiPriority="71" w:unhideWhenUsed="0"/>
+    <w:lsdException w:name="Colorful List" w:semiHidden="0" w:uiPriority="72" w:unhideWhenUsed="0"/>
+    <w:lsdException w:name="Colorful Grid" w:semiHidden="0" w:uiPriority="73" w:unhideWhenUsed="0"/>
+    <w:lsdException w:name="Light Shading Accent 1" w:semiHidden="0" w:uiPriority="60" w:unhideWhenUsed="0"/>
+    <w:lsdException w:name="Light List Accent 1" w:semiHidden="0" w:uiPriority="61" w:unhideWhenUsed="0"/>
+    <w:lsdException w:name="Light Grid Accent 1" w:semiHidden="0" w:uiPriority="62" w:unhideWhenUsed="0"/>
+    <w:lsdException w:name="Medium Shading 1 Accent 1" w:semiHidden="0" w:uiPriority="63" w:unhideWhenUsed="0"/>
+    <w:lsdException w:name="Medium Shading 2 Accent 1" w:semiHidden="0" w:uiPriority="64" w:unhideWhenUsed="0"/>
+    <w:lsdException w:name="Medium List 1 Accent 1" w:semiHidden="0" w:uiPriority="65" w:unhideWhenUsed="0"/>
+    <w:lsdException w:name="Revision" w:unhideWhenUsed="0"/>
+    <w:lsdException w:name="List Paragraph" w:semiHidden="0" w:uiPriority="34" w:unhideWhenUsed="0" w:qFormat="1"/>
+    <w:lsdException w:name="Quote" w:semiHidden="0" w:uiPriority="29" w:unhideWhenUsed="0" w:qFormat="1"/>
+    <w:lsdException w:name="Intense Quote" w:semiHidden="0" w:uiPriority="30" w:unhideWhenUsed="0" w:qFormat="1"/>
+    <w:lsdException w:name="Medium List 2 Accent 1" w:semiHidden="0" w:uiPriority="66" w:unhideWhenUsed="0"/>
+    <w:lsdException w:name="Medium Grid 1 Accent 1" w:semiHidden="0" w:uiPriority="67" w:unhideWhenUsed="0"/>
+    <w:lsdException w:name="Medium Grid 2 Accent 1" w:semiHidden="0" w:uiPriority="68" w:unhideWhenUsed="0"/>
+    <w:lsdException w:name="Medium Grid 3 Accent 1" w:semiHidden="0" w:uiPriority="69" w:unhideWhenUsed="0"/>
+    <w:lsdException w:name="Dark List Accent 1" w:semiHidden="0" w:uiPriority="70" w:unhideWhenUsed="0"/>
+    <w:lsdException w:name="Colorful Shading Accent 1" w:semiHidden="0" w:uiPriority="71" w:unhideWhenUsed="0"/>
+    <w:lsdException w:name="Colorful List Accent 1" w:semiHidden="0" w:uiPriority="72" w:unhideWhenUsed="0"/>
+    <w:lsdException w:name="Colorful Grid Accent 1" w:semiHidden="0" w:uiPriority="73" w:unhideWhenUsed="0"/>
+    <w:lsdException w:name="Light Shading Accent 2" w:semiHidden="0" w:uiPriority="60" w:unhideWhenUsed="0"/>
+    <w:lsdException w:name="Light List Accent 2" w:semiHidden="0" w:uiPriority="61" w:unhideWhenUsed="0"/>
+    <w:lsdException w:name="Light Grid Accent 2" w:semiHidden="0" w:uiPriority="62" w:unhideWhenUsed="0"/>
+    <w:lsdException w:name="Medium Shading 1 Accent 2" w:semiHidden="0" w:uiPriority="63" w:unhideWhenUsed="0"/>
+    <w:lsdException w:name="Medium Shading 2 Accent 2" w:semiHidden="0" w:uiPriority="64" w:unhideWhenUsed="0"/>
+    <w:lsdException w:name="Medium List 1 Accent 2" w:semiHidden="0" w:uiPriority="65" w:unhideWhenUsed="0"/>
+    <w:lsdException w:name="Medium List 2 Accent 2" w:semiHidden="0" w:uiPriority="66" w:unhideWhenUsed="0"/>
+    <w:lsdException w:name="Medium Grid 1 Accent 2" w:semiHidden="0" w:uiPriority="67" w:unhideWhenUsed="0"/>
+    <w:lsdException w:name="Medium Grid 2 Accent 2" w:semiHidden="0" w:uiPriority="68" w:unhideWhenUsed="0"/>
+    <w:lsdException w:name="Medium Grid 3 Accent 2" w:semiHidden="0" w:uiPriority="69" w:unhideWhenUsed="0"/>
+    <w:lsdException w:name="Dark List Accent 2" w:semiHidden="0" w:uiPriority="70" w:unhideWhenUsed="0"/>
+    <w:lsdException w:name="Colorful Shading Accent 2" w:semiHidden="0" w:uiPriority="71" w:unhideWhenUsed="0"/>
+    <w:lsdException w:name="Colorful List Accent 2" w:semiHidden="0" w:uiPriority="72" w:unhideWhenUsed="0"/>
+    <w:lsdException w:name="Colorful Grid Accent 2" w:semiHidden="0" w:uiPriority="73" w:unhideWhenUsed="0"/>
+    <w:lsdException w:name="Light Shading Accent 3" w:semiHidden="0" w:uiPriority="60" w:unhideWhenUsed="0"/>
+    <w:lsdException w:name="Light List Accent 3" w:semiHidden="0" w:uiPriority="61" w:unhideWhenUsed="0"/>
+    <w:lsdException w:name="Light Grid Accent 3" w:semiHidden="0" w:uiPriority="62" w:unhideWhenUsed="0"/>
+    <w:lsdException w:name="Medium Shading 1 Accent 3" w:semiHidden="0" w:uiPriority="63" w:unhideWhenUsed="0"/>
+    <w:lsdException w:name="Medium Shading 2 Accent 3" w:semiHidden="0" w:uiPriority="64" w:unhideWhenUsed="0"/>
+    <w:lsdException w:name="Medium List 1 Accent 3" w:semiHidden="0" w:uiPriority="65" w:unhideWhenUsed="0"/>
+    <w:lsdException w:name="Medium List 2 Accent 3" w:semiHidden="0" w:uiPriority="66" w:unhideWhenUsed="0"/>
+    <w:lsdException w:name="Medium Grid 1 Accent 3" w:semiHidden="0" w:uiPriority="67" w:unhideWhenUsed="0"/>
+    <w:lsdException w:name="Medium Grid 2 Accent 3" w:semiHidden="0" w:uiPriority="68" w:unhideWhenUsed="0"/>
+    <w:lsdException w:name="Medium Grid 3 Accent 3" w:semiHidden="0" w:uiPriority="69" w:unhideWhenUsed="0"/>
+    <w:lsdException w:name="Dark List Accent 3" w:semiHidden="0" w:uiPriority="70" w:unhideWhenUsed="0"/>
+    <w:lsdException w:name="Colorful Shading Accent 3" w:semiHidden="0" w:uiPriority="71" w:unhideWhenUsed="0"/>
+    <w:lsdException w:name="Colorful List Accent 3" w:semiHidden="0" w:uiPriority="72" w:unhideWhenUsed="0"/>
+    <w:lsdException w:name="Colorful Grid Accent 3" w:semiHidden="0" w:uiPriority="73" w:unhideWhenUsed="0"/>
+    <w:lsdException w:name="Light Shading Accent 4" w:semiHidden="0" w:uiPriority="60" w:unhideWhenUsed="0"/>
+    <w:lsdException w:name="Light List Accent 4" w:semiHidden="0" w:uiPriority="61" w:unhideWhenUsed="0"/>
+    <w:lsdException w:name="Light Grid Accent 4" w:semiHidden="0" w:uiPriority="62" w:unhideWhenUsed="0"/>
+    <w:lsdException w:name="Medium Shading 1 Accent 4" w:semiHidden="0" w:uiPriority="63" w:unhideWhenUsed="0"/>
+    <w:lsdException w:name="Medium Shading 2 Accent 4" w:semiHidden="0" w:uiPriority="64" w:unhideWhenUsed="0"/>
+    <w:lsdException w:name="Medium List 1 Accent 4" w:semiHidden="0" w:uiPriority="65" w:unhideWhenUsed="0"/>
+    <w:lsdException w:name="Medium List 2 Accent 4" w:semiHidden="0" w:uiPriority="66" w:unhideWhenUsed="0"/>
+    <w:lsdException w:name="Medium Grid 1 Accent 4" w:semiHidden="0" w:uiPriority="67" w:unhideWhenUsed="0"/>
+    <w:lsdException w:name="Medium Grid 2 Accent 4" w:semiHidden="0" w:uiPriority="68" w:unhideWhenUsed="0"/>
+    <w:lsdException w:name="Medium Grid 3 Accent 4" w:semiHidden="0" w:uiPriority="69" w:unhideWhenUsed="0"/>
+    <w:lsdException w:name="Dark List Accent 4" w:semiHidden="0" w:uiPriority="70" w:unhideWhenUsed="0"/>
+    <w:lsdException w:name="Colorful Shading Accent 4" w:semiHidden="0" w:uiPriority="71" w:unhideWhenUsed="0"/>
+    <w:lsdException w:name="Colorful List Accent 4" w:semiHidden="0" w:uiPriority="72" w:unhideWhenUsed="0"/>
+    <w:lsdException w:name="Colorful Grid Accent 4" w:semiHidden="0" w:uiPriority="73" w:unhideWhenUsed="0"/>
+    <w:lsdException w:name="Light Shading Accent 5" w:semiHidden="0" w:uiPriority="60" w:unhideWhenUsed="0"/>
+    <w:lsdException w:name="Light List Accent 5" w:semiHidden="0" w:uiPriority="61" w:unhideWhenUsed="0"/>
+    <w:lsdException w:name="Light Grid Accent 5" w:semiHidden="0" w:uiPriority="62" w:unhideWhenUsed="0"/>
+    <w:lsdException w:name="Medium Shading 1 Accent 5" w:semiHidden="0" w:uiPriority="63" w:unhideWhenUsed="0"/>
+    <w:lsdException w:name="Medium Shading 2 Accent 5" w:semiHidden="0" w:uiPriority="64" w:unhideWhenUsed="0"/>
+    <w:lsdException w:name="Medium List 1 Accent 5" w:semiHidden="0" w:uiPriority="65" w:unhideWhenUsed="0"/>
+    <w:lsdException w:name="Medium List 2 Accent 5" w:semiHidden="0" w:uiPriority="66" w:unhideWhenUsed="0"/>
+    <w:lsdException w:name="Medium Grid 1 Accent 5" w:semiHidden="0" w:uiPriority="67" w:unhideWhenUsed="0"/>
+    <w:lsdException w:name="Medium Grid 2 Accent 5" w:semiHidden="0" w:uiPriority="68" w:unhideWhenUsed="0"/>
+    <w:lsdException w:name="Medium Grid 3 Accent 5" w:semiHidden="0" w:uiPriority="69" w:unhideWhenUsed="0"/>
+    <w:lsdException w:name="Dark List Accent 5" w:semiHidden="0" w:uiPriority="70" w:unhideWhenUsed="0"/>
+    <w:lsdException w:name="Colorful Shading Accent 5" w:semiHidden="0" w:uiPriority="71" w:unhideWhenUsed="0"/>
+    <w:lsdException w:name="Colorful List Accent 5" w:semiHidden="0" w:uiPriority="72" w:unhideWhenUsed="0"/>
+    <w:lsdException w:name="Colorful Grid Accent 5" w:semiHidden="0" w:uiPriority="73" w:unhideWhenUsed="0"/>
+    <w:lsdException w:name="Light Shading Accent 6" w:semiHidden="0" w:uiPriority="60" w:unhideWhenUsed="0"/>
+    <w:lsdException w:name="Light List Accent 6" w:semiHidden="0" w:uiPriority="61" w:unhideWhenUsed="0"/>
+    <w:lsdException w:name="Light Grid Accent 6" w:semiHidden="0" w:uiPriority="62" w:unhideWhenUsed="0"/>
+    <w:lsdException w:name="Medium Shading 1 Accent 6" w:semiHidden="0" w:uiPriority="63" w:unhideWhenUsed="0"/>
+    <w:lsdException w:name="Medium Shading 2 Accent 6" w:semiHidden="0" w:uiPriority="64" w:unhideWhenUsed="0"/>
+    <w:lsdException w:name="Medium List 1 Accent 6" w:semiHidden="0" w:uiPriority="65" w:unhideWhenUsed="0"/>
+    <w:lsdException w:name="Medium List 2 Accent 6" w:semiHidden="0" w:uiPriority="66" w:unhideWhenUsed="0"/>
+    <w:lsdException w:name="Medium Grid 1 Accent 6" w:semiHidden="0" w:uiPriority="67" w:unhideWhenUsed="0"/>
+    <w:lsdException w:name="Medium Grid 2 Accent 6" w:semiHidden="0" w:uiPriority="68" w:unhideWhenUsed="0"/>
+    <w:lsdException w:name="Medium Grid 3 Accent 6" w:semiHidden="0" w:uiPriority="69" w:unhideWhenUsed="0"/>
+    <w:lsdException w:name="Dark List Accent 6" w:semiHidden="0" w:uiPriority="70" w:unhideWhenUsed="0"/>
+    <w:lsdException w:name="Colorful Shading Accent 6" w:semiHidden="0" w:uiPriority="71" w:unhideWhenUsed="0"/>
+    <w:lsdException w:name="Colorful List Accent 6" w:semiHidden="0" w:uiPriority="72" w:unhideWhenUsed="0"/>
+    <w:lsdException w:name="Colorful Grid Accent 6" w:semiHidden="0" w:uiPriority="73" w:unhideWhenUsed="0"/>
+    <w:lsdException w:name="Subtle Emphasis" w:semiHidden="0" w:uiPriority="19" w:unhideWhenUsed="0" w:qFormat="1"/>
+    <w:lsdException w:name="Intense Emphasis" w:semiHidden="0" w:uiPriority="21" w:unhideWhenUsed="0" w:qFormat="1"/>
+    <w:lsdException w:name="Subtle Reference" w:semiHidden="0" w:uiPriority="31" w:unhideWhenUsed="0" w:qFormat="1"/>
+    <w:lsdException w:name="Intense Reference" w:semiHidden="0" w:uiPriority="32" w:unhideWhenUsed="0" w:qFormat="1"/>
+    <w:lsdException w:name="Book Title" w:semiHidden="0" w:uiPriority="33" w:unhideWhenUsed="0" w:qFormat="1"/>
+    <w:lsdException w:name="Bibliography" w:uiPriority="37"/>
+    <w:lsdException w:name="TOC Heading" w:uiPriority="39" w:qFormat="1"/>
+  </w:latentStyles>
+  <w:style w:type="paragraph" w:default="1" w:styleId="Normal">
+    <w:name w:val="Normal"/>
+  </w:style>
+  <w:style w:type="paragraph" w:styleId="Ttulo1">
+    <w:name w:val="heading 1"/>
+    <w:basedOn w:val="Normal"/>
+    <w:next w:val="Normal"/>
+    <w:pPr>
+      <w:keepNext/>
+      <w:keepLines/>
+      <w:spacing w:before="480" w:after="120"/>
+      <w:contextualSpacing/>
+      <w:outlineLvl w:val="0"/>
+    </w:pPr>
+    <w:rPr>
+      <w:b/>
+      <w:sz w:val="48"/>
+    </w:rPr>
+  </w:style>
+  <w:style w:type="paragraph" w:styleId="Ttulo2">
+    <w:name w:val="heading 2"/>
+    <w:basedOn w:val="Normal"/>
+    <w:next w:val="Normal"/>
+    <w:pPr>
+      <w:keepNext/>
+      <w:keepLines/>
+      <w:spacing w:before="360" w:after="80"/>
+      <w:contextualSpacing/>
+      <w:outlineLvl w:val="1"/>
+    </w:pPr>
+    <w:rPr>
+      <w:b/>
+      <w:sz w:val="36"/>
+    </w:rPr>
+  </w:style>
+  <w:style w:type="paragraph" w:styleId="Ttulo3">
+    <w:name w:val="heading 3"/>
+    <w:basedOn w:val="Normal"/>
+    <w:next w:val="Normal"/>
+    <w:pPr>
+      <w:keepNext/>
+      <w:keepLines/>
+      <w:spacing w:before="280" w:after="80"/>
+      <w:contextualSpacing/>
+      <w:outlineLvl w:val="2"/>
+    </w:pPr>
+    <w:rPr>
+      <w:b/>
+      <w:sz w:val="28"/>
+    </w:rPr>
+  </w:style>
+  <w:style w:type="paragraph" w:styleId="Ttulo4">
+    <w:name w:val="heading 4"/>
+    <w:basedOn w:val="Normal"/>
+    <w:next w:val="Normal"/>
+    <w:pPr>
+      <w:keepNext/>
+      <w:keepLines/>
+      <w:spacing w:before="240" w:after="40"/>
+      <w:contextualSpacing/>
+      <w:outlineLvl w:val="3"/>
+    </w:pPr>
+    <w:rPr>
+      <w:b/>
+      <w:sz w:val="24"/>
+    </w:rPr>
+  </w:style>
+  <w:style w:type="paragraph" w:styleId="Ttulo5">
+    <w:name w:val="heading 5"/>
+    <w:basedOn w:val="Normal"/>
+    <w:next w:val="Normal"/>
+    <w:pPr>
+      <w:keepNext/>
+      <w:keepLines/>
+      <w:spacing w:before="220" w:after="40"/>
+      <w:contextualSpacing/>
+      <w:outlineLvl w:val="4"/>
+    </w:pPr>
+    <w:rPr>
+      <w:b/>
+    </w:rPr>
+  </w:style>
+  <w:style w:type="paragraph" w:styleId="Ttulo6">
+    <w:name w:val="heading 6"/>
+    <w:basedOn w:val="Normal"/>
+    <w:next w:val="Normal"/>
+    <w:pPr>
+      <w:keepNext/>
+      <w:keepLines/>
+      <w:spacing w:before="200" w:after="40"/>
+      <w:contextualSpacing/>
+      <w:outlineLvl w:val="5"/>
+    </w:pPr>
+    <w:rPr>
+      <w:b/>
+      <w:sz w:val="20"/>
+    </w:rPr>
+  </w:style>
+  <w:style w:type="character" w:default="1" w:styleId="Fuentedeprrafopredeter">
+    <w:name w:val="Default Paragraph Font"/>
+    <w:uiPriority w:val="1"/>
+    <w:semiHidden/>
+    <w:unhideWhenUsed/>
+  </w:style>
+  <w:style w:type="table" w:default="1" w:styleId="Tablanormal">
+    <w:name w:val="Normal Table"/>
+    <w:uiPriority w:val="99"/>
+    <w:semiHidden/>
+    <w:unhideWhenUsed/>
+    <w:tblPr>
+      <w:tblInd w:w="0" w:type="dxa"/>
+      <w:tblCellMar>
+        <w:top w:w="0" w:type="dxa"/>
+        <w:left w:w="108" w:type="dxa"/>
+        <w:bottom w:w="0" w:type="dxa"/>
+        <w:right w:w="108" w:type="dxa"/>
+      </w:tblCellMar>
+    </w:tblPr>
+  </w:style>
+  <w:style w:type="numbering" w:default="1" w:styleId="Sinlista">
+    <w:name w:val="No List"/>
+    <w:uiPriority w:val="99"/>
+    <w:semiHidden/>
+    <w:unhideWhenUsed/>
+  </w:style>
+  <w:style w:type="table" w:customStyle="1" w:styleId="TableNormal">
+    <w:name w:val="Table Normal"/>
+    <w:tblPr>
+      <w:tblCellMar>
+        <w:top w:w="0" w:type="dxa"/>
+        <w:left w:w="0" w:type="dxa"/>
+        <w:bottom w:w="0" w:type="dxa"/>
+        <w:right w:w="0" w:type="dxa"/>
+      </w:tblCellMar>
+    </w:tblPr>
+  </w:style>
+  <w:style w:type="paragraph" w:styleId="Ttulo">
+    <w:name w:val="Title"/>
+    <w:basedOn w:val="Normal"/>
+    <w:next w:val="Normal"/>
+    <w:pPr>
+      <w:keepNext/>
+      <w:keepLines/>
+      <w:spacing w:before="480" w:after="120"/>
+      <w:contextualSpacing/>
+    </w:pPr>
+    <w:rPr>
+      <w:b/>
+      <w:sz w:val="72"/>
+    </w:rPr>
+  </w:style>
+  <w:style w:type="paragraph" w:styleId="Subttulo">
+    <w:name w:val="Subtitle"/>
+    <w:basedOn w:val="Normal"/>
+    <w:next w:val="Normal"/>
+    <w:pPr>
+      <w:keepNext/>
+      <w:keepLines/>
+      <w:spacing w:before="360" w:after="80"/>
+      <w:contextualSpacing/>
+    </w:pPr>
+    <w:rPr>
+      <w:rFonts w:ascii="Georgia" w:eastAsia="Georgia" w:hAnsi="Georgia" w:cs="Georgia"/>
+      <w:i/>
+      <w:color w:val="666666"/>
+      <w:sz w:val="48"/>
+    </w:rPr>
+  </w:style>
+  <w:style w:type="table" w:customStyle="1" w:styleId="a">
+    <w:basedOn w:val="TableNormal"/>
+    <w:tblPr>
+      <w:tblStyleRowBandSize w:val="1"/>
+      <w:tblStyleColBandSize w:val="1"/>
+    </w:tblPr>
+  </w:style>
+  <w:style w:type="table" w:customStyle="1" w:styleId="a0">
+    <w:basedOn w:val="TableNormal"/>
+    <w:tblPr>
+      <w:tblStyleRowBandSize w:val="1"/>
+      <w:tblStyleColBandSize w:val="1"/>
+      <w:tblCellMar>
+        <w:top w:w="15" w:type="dxa"/>
+        <w:left w:w="15" w:type="dxa"/>
+        <w:bottom w:w="15" w:type="dxa"/>
+        <w:right w:w="15" w:type="dxa"/>
+      </w:tblCellMar>
+    </w:tblPr>
+  </w:style>
+  <w:style w:type="table" w:customStyle="1" w:styleId="a1">
+    <w:basedOn w:val="TableNormal"/>
+    <w:tblPr>
+      <w:tblStyleRowBandSize w:val="1"/>
+      <w:tblStyleColBandSize w:val="1"/>
+      <w:tblCellMar>
+        <w:top w:w="15" w:type="dxa"/>
+        <w:left w:w="15" w:type="dxa"/>
+        <w:bottom w:w="15" w:type="dxa"/>
+        <w:right w:w="15" w:type="dxa"/>
+      </w:tblCellMar>
+    </w:tblPr>
+  </w:style>
+  <w:style w:type="table" w:customStyle="1" w:styleId="a2">
+    <w:basedOn w:val="TableNormal"/>
+    <w:tblPr>
+      <w:tblStyleRowBandSize w:val="1"/>
+      <w:tblStyleColBandSize w:val="1"/>
+      <w:tblCellMar>
+        <w:top w:w="15" w:type="dxa"/>
+        <w:left w:w="15" w:type="dxa"/>
+        <w:bottom w:w="15" w:type="dxa"/>
+        <w:right w:w="15" w:type="dxa"/>
+      </w:tblCellMar>
+    </w:tblPr>
+  </w:style>
+  <w:style w:type="table" w:customStyle="1" w:styleId="a3">
+    <w:basedOn w:val="TableNormal"/>
+    <w:tblPr>
+      <w:tblStyleRowBandSize w:val="1"/>
+      <w:tblStyleColBandSize w:val="1"/>
+      <w:tblCellMar>
+        <w:top w:w="15" w:type="dxa"/>
+        <w:left w:w="15" w:type="dxa"/>
+        <w:bottom w:w="15" w:type="dxa"/>
+        <w:right w:w="15" w:type="dxa"/>
+      </w:tblCellMar>
+    </w:tblPr>
+  </w:style>
+  <w:style w:type="table" w:customStyle="1" w:styleId="a4">
+    <w:basedOn w:val="TableNormal"/>
+    <w:pPr>
+      <w:spacing w:after="0" w:line="240" w:lineRule="auto"/>
+    </w:pPr>
+    <w:tblPr>
+      <w:tblStyleRowBandSize w:val="1"/>
+      <w:tblStyleColBandSize w:val="1"/>
+      <w:tblCellMar>
+        <w:left w:w="115" w:type="dxa"/>
+        <w:right w:w="115" w:type="dxa"/>
+      </w:tblCellMar>
+    </w:tblPr>
+  </w:style>
+  <w:style w:type="table" w:customStyle="1" w:styleId="a5">
+    <w:basedOn w:val="TableNormal"/>
+    <w:pPr>
+      <w:spacing w:after="0" w:line="240" w:lineRule="auto"/>
+    </w:pPr>
+    <w:tblPr>
+      <w:tblStyleRowBandSize w:val="1"/>
+      <w:tblStyleColBandSize w:val="1"/>
+      <w:tblCellMar>
+        <w:left w:w="115" w:type="dxa"/>
+        <w:right w:w="115" w:type="dxa"/>
+      </w:tblCellMar>
+    </w:tblPr>
+  </w:style>
+  <w:style w:type="table" w:customStyle="1" w:styleId="a6">
+    <w:basedOn w:val="TableNormal"/>
+    <w:pPr>
+      <w:spacing w:after="0" w:line="240" w:lineRule="auto"/>
+    </w:pPr>
+    <w:tblPr>
+      <w:tblStyleRowBandSize w:val="1"/>
+      <w:tblStyleColBandSize w:val="1"/>
+      <w:tblCellMar>
+        <w:left w:w="115" w:type="dxa"/>
+        <w:right w:w="115" w:type="dxa"/>
+      </w:tblCellMar>
+    </w:tblPr>
+  </w:style>
+  <w:style w:type="table" w:customStyle="1" w:styleId="a7">
+    <w:basedOn w:val="TableNormal"/>
+    <w:pPr>
+      <w:spacing w:after="0" w:line="240" w:lineRule="auto"/>
+    </w:pPr>
+    <w:tblPr>
+      <w:tblStyleRowBandSize w:val="1"/>
+      <w:tblStyleColBandSize w:val="1"/>
+      <w:tblCellMar>
+        <w:left w:w="115" w:type="dxa"/>
+        <w:right w:w="115" w:type="dxa"/>
+      </w:tblCellMar>
+    </w:tblPr>
+  </w:style>
+  <w:style w:type="table" w:customStyle="1" w:styleId="a8">
+    <w:basedOn w:val="TableNormal"/>
+    <w:pPr>
+      <w:spacing w:after="0" w:line="240" w:lineRule="auto"/>
+    </w:pPr>
+    <w:tblPr>
+      <w:tblStyleRowBandSize w:val="1"/>
+      <w:tblStyleColBandSize w:val="1"/>
+      <w:tblCellMar>
+        <w:left w:w="115" w:type="dxa"/>
+        <w:right w:w="115" w:type="dxa"/>
+      </w:tblCellMar>
+    </w:tblPr>
+  </w:style>
+  <w:style w:type="table" w:customStyle="1" w:styleId="a9">
+    <w:basedOn w:val="TableNormal"/>
+    <w:pPr>
+      <w:spacing w:after="0" w:line="240" w:lineRule="auto"/>
+    </w:pPr>
+    <w:tblPr>
+      <w:tblStyleRowBandSize w:val="1"/>
+      <w:tblStyleColBandSize w:val="1"/>
+      <w:tblCellMar>
+        <w:left w:w="115" w:type="dxa"/>
+        <w:right w:w="115" w:type="dxa"/>
+      </w:tblCellMar>
+    </w:tblPr>
+  </w:style>
+  <w:style w:type="table" w:customStyle="1" w:styleId="aa">
+    <w:basedOn w:val="TableNormal"/>
+    <w:pPr>
+      <w:spacing w:after="0" w:line="240" w:lineRule="auto"/>
+    </w:pPr>
+    <w:tblPr>
+      <w:tblStyleRowBandSize w:val="1"/>
+      <w:tblStyleColBandSize w:val="1"/>
+      <w:tblCellMar>
+        <w:left w:w="115" w:type="dxa"/>
+        <w:right w:w="115" w:type="dxa"/>
+      </w:tblCellMar>
+    </w:tblPr>
+  </w:style>
+  <w:style w:type="table" w:customStyle="1" w:styleId="ab">
+    <w:basedOn w:val="TableNormal"/>
+    <w:pPr>
+      <w:spacing w:after="0" w:line="240" w:lineRule="auto"/>
+    </w:pPr>
+    <w:tblPr>
+      <w:tblStyleRowBandSize w:val="1"/>
+      <w:tblStyleColBandSize w:val="1"/>
+      <w:tblCellMar>
+        <w:left w:w="115" w:type="dxa"/>
+        <w:right w:w="115" w:type="dxa"/>
+      </w:tblCellMar>
+    </w:tblPr>
+  </w:style>
+  <w:style w:type="table" w:customStyle="1" w:styleId="ac">
+    <w:basedOn w:val="TableNormal"/>
+    <w:tblPr>
+      <w:tblStyleRowBandSize w:val="1"/>
+      <w:tblStyleColBandSize w:val="1"/>
+      <w:tblCellMar>
+        <w:top w:w="72" w:type="dxa"/>
+        <w:left w:w="115" w:type="dxa"/>
+        <w:bottom w:w="72" w:type="dxa"/>
+        <w:right w:w="115" w:type="dxa"/>
+      </w:tblCellMar>
+    </w:tblPr>
+  </w:style>
+  <w:style w:type="paragraph" w:styleId="Textodeglobo">
+    <w:name w:val="Balloon Text"/>
+    <w:basedOn w:val="Normal"/>
+    <w:link w:val="TextodegloboCar"/>
+    <w:uiPriority w:val="99"/>
+    <w:semiHidden/>
+    <w:unhideWhenUsed/>
+    <w:rsid w:val="004428E5"/>
+    <w:pPr>
+      <w:spacing w:after="0" w:line="240" w:lineRule="auto"/>
+    </w:pPr>
+    <w:rPr>
+      <w:rFonts w:ascii="Tahoma" w:hAnsi="Tahoma" w:cs="Tahoma"/>
+      <w:sz w:val="16"/>
+      <w:szCs w:val="16"/>
+    </w:rPr>
+  </w:style>
+  <w:style w:type="character" w:customStyle="1" w:styleId="TextodegloboCar">
+    <w:name w:val="Texto de globo Car"/>
+    <w:basedOn w:val="Fuentedeprrafopredeter"/>
+    <w:link w:val="Textodeglobo"/>
+    <w:uiPriority w:val="99"/>
+    <w:semiHidden/>
+    <w:rsid w:val="004428E5"/>
+    <w:rPr>
+      <w:rFonts w:ascii="Tahoma" w:hAnsi="Tahoma" w:cs="Tahoma"/>
+      <w:sz w:val="16"/>
+      <w:szCs w:val="16"/>
+    </w:rPr>
+  </w:style>
+  <w:style w:type="paragraph" w:styleId="Encabezado">
+    <w:name w:val="header"/>
+    <w:basedOn w:val="Normal"/>
+    <w:link w:val="EncabezadoCar"/>
+    <w:unhideWhenUsed/>
+    <w:rsid w:val="00F466F3"/>
+    <w:pPr>
+      <w:tabs>
+        <w:tab w:val="center" w:pos="4419"/>
+        <w:tab w:val="right" w:pos="8838"/>
+      </w:tabs>
+      <w:spacing w:after="0" w:line="240" w:lineRule="auto"/>
+    </w:pPr>
+  </w:style>
+  <w:style w:type="character" w:customStyle="1" w:styleId="EncabezadoCar">
+    <w:name w:val="Encabezado Car"/>
+    <w:basedOn w:val="Fuentedeprrafopredeter"/>
+    <w:link w:val="Encabezado"/>
+    <w:uiPriority w:val="99"/>
+    <w:rsid w:val="00F466F3"/>
+  </w:style>
+  <w:style w:type="paragraph" w:styleId="Piedepgina">
+    <w:name w:val="footer"/>
+    <w:basedOn w:val="Normal"/>
+    <w:link w:val="PiedepginaCar"/>
+    <w:uiPriority w:val="99"/>
+    <w:unhideWhenUsed/>
+    <w:rsid w:val="00F466F3"/>
+    <w:pPr>
+      <w:tabs>
+        <w:tab w:val="center" w:pos="4419"/>
+        <w:tab w:val="right" w:pos="8838"/>
+      </w:tabs>
+      <w:spacing w:after="0" w:line="240" w:lineRule="auto"/>
+    </w:pPr>
+  </w:style>
+  <w:style w:type="character" w:customStyle="1" w:styleId="PiedepginaCar">
+    <w:name w:val="Pie de página Car"/>
+    <w:basedOn w:val="Fuentedeprrafopredeter"/>
+    <w:link w:val="Piedepgina"/>
+    <w:uiPriority w:val="99"/>
+    <w:rsid w:val="00F466F3"/>
+  </w:style>
+  <w:style w:type="table" w:styleId="Sombreadomedio2-nfasis5">
+    <w:name w:val="Medium Shading 2 Accent 5"/>
+    <w:basedOn w:val="Tablanormal"/>
+    <w:uiPriority w:val="64"/>
+    <w:rsid w:val="007B1CA8"/>
+    <w:pPr>
+      <w:widowControl w:val="0"/>
+      <w:spacing w:after="0" w:line="240" w:lineRule="auto"/>
+    </w:pPr>
+    <w:rPr>
+      <w:rFonts w:ascii="Times New Roman" w:eastAsia="Times New Roman" w:hAnsi="Times New Roman" w:cs="Times New Roman"/>
+      <w:sz w:val="20"/>
+    </w:rPr>
+    <w:tblPr>
+      <w:tblStyleRowBandSize w:val="1"/>
+      <w:tblStyleColBandSize w:val="1"/>
+      <w:tblBorders>
+        <w:top w:val="single" w:sz="18" w:space="0" w:color="auto"/>
+        <w:bottom w:val="single" w:sz="18" w:space="0" w:color="auto"/>
+      </w:tblBorders>
+    </w:tblPr>
+    <w:tblStylePr w:type="firstRow">
+      <w:pPr>
+        <w:spacing w:before="0" w:after="0" w:line="240" w:lineRule="auto"/>
+      </w:pPr>
+      <w:rPr>
+        <w:b/>
+        <w:bCs/>
+        <w:color w:val="FFFFFF" w:themeColor="background1"/>
+      </w:rPr>
+      <w:tblPr/>
+      <w:tcPr>
+        <w:tcBorders>
+          <w:top w:val="single" w:sz="18" w:space="0" w:color="auto"/>
+          <w:left w:val="nil"/>
+          <w:bottom w:val="single" w:sz="18" w:space="0" w:color="auto"/>
+          <w:right w:val="nil"/>
+          <w:insideH w:val="nil"/>
+          <w:insideV w:val="nil"/>
+        </w:tcBorders>
+        <w:shd w:val="clear" w:color="auto" w:fill="4BACC6" w:themeFill="accent5"/>
+      </w:tcPr>
+    </w:tblStylePr>
+    <w:tblStylePr w:type="lastRow">
+      <w:pPr>
+        <w:spacing w:before="0" w:after="0" w:line="240" w:lineRule="auto"/>
+      </w:pPr>
+      <w:rPr>
+        <w:color w:val="auto"/>
+      </w:rPr>
+      <w:tblPr/>
+      <w:tcPr>
+        <w:tcBorders>
+          <w:top w:val="double" w:sz="6" w:space="0" w:color="auto"/>
+          <w:left w:val="nil"/>
+          <w:bottom w:val="single" w:sz="18" w:space="0" w:color="auto"/>
+          <w:right w:val="nil"/>
+          <w:insideH w:val="nil"/>
+          <w:insideV w:val="nil"/>
+        </w:tcBorders>
+        <w:shd w:val="clear" w:color="auto" w:fill="FFFFFF" w:themeFill="background1"/>
+      </w:tcPr>
+    </w:tblStylePr>
+    <w:tblStylePr w:type="firstCol">
+      <w:rPr>
+        <w:b/>
+        <w:bCs/>
+        <w:color w:val="FFFFFF" w:themeColor="background1"/>
+      </w:rPr>
+      <w:tblPr/>
+      <w:tcPr>
+        <w:tcBorders>
+          <w:top w:val="nil"/>
+          <w:left w:val="nil"/>
+          <w:bottom w:val="single" w:sz="18" w:space="0" w:color="auto"/>
+          <w:right w:val="nil"/>
+          <w:insideH w:val="nil"/>
+          <w:insideV w:val="nil"/>
+        </w:tcBorders>
+        <w:shd w:val="clear" w:color="auto" w:fill="4BACC6" w:themeFill="accent5"/>
+      </w:tcPr>
+    </w:tblStylePr>
+    <w:tblStylePr w:type="lastCol">
+      <w:rPr>
+        <w:b/>
+        <w:bCs/>
+        <w:color w:val="FFFFFF" w:themeColor="background1"/>
+      </w:rPr>
+      <w:tblPr/>
+      <w:tcPr>
+        <w:tcBorders>
+          <w:left w:val="nil"/>
+          <w:right w:val="nil"/>
+          <w:insideH w:val="nil"/>
+          <w:insideV w:val="nil"/>
+        </w:tcBorders>
+        <w:shd w:val="clear" w:color="auto" w:fill="4BACC6" w:themeFill="accent5"/>
+      </w:tcPr>
+    </w:tblStylePr>
+    <w:tblStylePr w:type="band1Vert">
+      <w:tblPr/>
+      <w:tcPr>
+        <w:tcBorders>
+          <w:left w:val="nil"/>
+          <w:right w:val="nil"/>
+          <w:insideH w:val="nil"/>
+          <w:insideV w:val="nil"/>
+        </w:tcBorders>
+        <w:shd w:val="clear" w:color="auto" w:fill="D8D8D8" w:themeFill="background1" w:themeFillShade="D8"/>
+      </w:tcPr>
+    </w:tblStylePr>
+    <w:tblStylePr w:type="band1Horz">
+      <w:tblPr/>
+      <w:tcPr>
+        <w:shd w:val="clear" w:color="auto" w:fill="D8D8D8" w:themeFill="background1" w:themeFillShade="D8"/>
+      </w:tcPr>
+    </w:tblStylePr>
+    <w:tblStylePr w:type="neCell">
+      <w:tblPr/>
+      <w:tcPr>
+        <w:tcBorders>
+          <w:top w:val="single" w:sz="18" w:space="0" w:color="auto"/>
+          <w:left w:val="nil"/>
+          <w:bottom w:val="single" w:sz="18" w:space="0" w:color="auto"/>
+          <w:right w:val="nil"/>
+          <w:insideH w:val="nil"/>
+          <w:insideV w:val="nil"/>
+        </w:tcBorders>
+      </w:tcPr>
+    </w:tblStylePr>
+    <w:tblStylePr w:type="nwCell">
+      <w:rPr>
+        <w:color w:val="FFFFFF" w:themeColor="background1"/>
+      </w:rPr>
+      <w:tblPr/>
+      <w:tcPr>
+        <w:tcBorders>
+          <w:top w:val="single" w:sz="18" w:space="0" w:color="auto"/>
+          <w:left w:val="nil"/>
+          <w:bottom w:val="single" w:sz="18" w:space="0" w:color="auto"/>
+          <w:right w:val="nil"/>
+          <w:insideH w:val="nil"/>
+          <w:insideV w:val="nil"/>
+        </w:tcBorders>
+      </w:tcPr>
+    </w:tblStylePr>
+  </w:style>
+  <w:style w:type="table" w:styleId="Tablaconcuadrcula">
+    <w:name w:val="Table Grid"/>
+    <w:basedOn w:val="Tablanormal"/>
+    <w:uiPriority w:val="59"/>
+    <w:rsid w:val="00360374"/>
+    <w:pPr>
+      <w:spacing w:after="0" w:line="240" w:lineRule="auto"/>
+    </w:pPr>
+    <w:tblPr>
+      <w:tblBorders>
+        <w:top w:val="single" w:sz="4" w:space="0" w:color="auto"/>
+        <w:left w:val="single" w:sz="4" w:space="0" w:color="auto"/>
+        <w:bottom w:val="single" w:sz="4" w:space="0" w:color="auto"/>
+        <w:right w:val="single" w:sz="4" w:space="0" w:color="auto"/>
+        <w:insideH w:val="single" w:sz="4" w:space="0" w:color="auto"/>
+        <w:insideV w:val="single" w:sz="4" w:space="0" w:color="auto"/>
+      </w:tblBorders>
+    </w:tblPr>
+  </w:style>
+  <w:style w:type="table" w:customStyle="1" w:styleId="PlainTable3">
+    <w:name w:val="Plain Table 3"/>
+    <w:basedOn w:val="Tablanormal"/>
+    <w:uiPriority w:val="43"/>
+    <w:rsid w:val="00017CC0"/>
+    <w:pPr>
+      <w:spacing w:after="0" w:line="240" w:lineRule="auto"/>
+    </w:pPr>
+    <w:tblPr>
+      <w:tblStyleRowBandSize w:val="1"/>
+      <w:tblStyleColBandSize w:val="1"/>
+    </w:tblPr>
+    <w:tblStylePr w:type="firstRow">
+      <w:rPr>
+        <w:b/>
+        <w:bCs/>
+        <w:caps/>
+      </w:rPr>
+      <w:tblPr/>
+      <w:tcPr>
+        <w:tcBorders>
+          <w:bottom w:val="single" w:sz="4" w:space="0" w:color="7F7F7F" w:themeColor="text1" w:themeTint="80"/>
+        </w:tcBorders>
+      </w:tcPr>
+    </w:tblStylePr>
+    <w:tblStylePr w:type="lastRow">
+      <w:rPr>
+        <w:b/>
+        <w:bCs/>
+        <w:caps/>
+      </w:rPr>
+      <w:tblPr/>
+      <w:tcPr>
+        <w:tcBorders>
+          <w:top w:val="nil"/>
+        </w:tcBorders>
+      </w:tcPr>
+    </w:tblStylePr>
+    <w:tblStylePr w:type="firstCol">
+      <w:rPr>
+        <w:b/>
+        <w:bCs/>
+        <w:caps/>
+      </w:rPr>
+      <w:tblPr/>
+      <w:tcPr>
+        <w:tcBorders>
+          <w:right w:val="single" w:sz="4" w:space="0" w:color="7F7F7F" w:themeColor="text1" w:themeTint="80"/>
+        </w:tcBorders>
+      </w:tcPr>
+    </w:tblStylePr>
+    <w:tblStylePr w:type="lastCol">
+      <w:rPr>
+        <w:b/>
+        <w:bCs/>
+        <w:caps/>
+      </w:rPr>
+      <w:tblPr/>
+      <w:tcPr>
+        <w:tcBorders>
+          <w:left w:val="nil"/>
+        </w:tcBorders>
+      </w:tcPr>
+    </w:tblStylePr>
+    <w:tblStylePr w:type="band1Vert">
+      <w:tblPr/>
+      <w:tcPr>
+        <w:shd w:val="clear" w:color="auto" w:fill="F2F2F2" w:themeFill="background1" w:themeFillShade="F2"/>
+      </w:tcPr>
+    </w:tblStylePr>
+    <w:tblStylePr w:type="band1Horz">
+      <w:tblPr/>
+      <w:tcPr>
+        <w:shd w:val="clear" w:color="auto" w:fill="F2F2F2" w:themeFill="background1" w:themeFillShade="F2"/>
+      </w:tcPr>
+    </w:tblStylePr>
+    <w:tblStylePr w:type="neCell">
+      <w:tblPr/>
+      <w:tcPr>
+        <w:tcBorders>
+          <w:left w:val="nil"/>
+        </w:tcBorders>
+      </w:tcPr>
+    </w:tblStylePr>
+    <w:tblStylePr w:type="nwCell">
+      <w:tblPr/>
+      <w:tcPr>
+        <w:tcBorders>
+          <w:right w:val="nil"/>
+        </w:tcBorders>
+      </w:tcPr>
+    </w:tblStylePr>
+  </w:style>
+  <w:style w:type="paragraph" w:styleId="Prrafodelista">
+    <w:name w:val="List Paragraph"/>
+    <w:basedOn w:val="Normal"/>
+    <w:uiPriority w:val="34"/>
+    <w:qFormat/>
+    <w:rsid w:val="007D57A5"/>
+    <w:pPr>
+      <w:ind w:left="720"/>
+      <w:contextualSpacing/>
+    </w:pPr>
+  </w:style>
+  <w:style w:type="paragraph" w:styleId="TtulodeTDC">
+    <w:name w:val="TOC Heading"/>
+    <w:basedOn w:val="Ttulo1"/>
+    <w:next w:val="Normal"/>
+    <w:uiPriority w:val="39"/>
+    <w:unhideWhenUsed/>
+    <w:qFormat/>
+    <w:rsid w:val="00B81116"/>
+    <w:pPr>
+      <w:spacing w:before="240" w:after="0" w:line="259" w:lineRule="auto"/>
+      <w:contextualSpacing w:val="0"/>
+      <w:outlineLvl w:val="9"/>
+    </w:pPr>
+    <w:rPr>
+      <w:rFonts w:asciiTheme="majorHAnsi" w:eastAsiaTheme="majorEastAsia" w:hAnsiTheme="majorHAnsi" w:cstheme="majorBidi"/>
+      <w:b w:val="0"/>
+      <w:color w:val="365F91" w:themeColor="accent1" w:themeShade="BF"/>
+      <w:sz w:val="32"/>
+      <w:szCs w:val="32"/>
+      <w:lang w:val="es-ES" w:eastAsia="es-ES"/>
+    </w:rPr>
+  </w:style>
+  <w:style w:type="paragraph" w:styleId="TDC2">
+    <w:name w:val="toc 2"/>
+    <w:basedOn w:val="Normal"/>
+    <w:next w:val="Normal"/>
+    <w:autoRedefine/>
+    <w:uiPriority w:val="39"/>
+    <w:unhideWhenUsed/>
+    <w:rsid w:val="00B81116"/>
+    <w:pPr>
+      <w:spacing w:after="100"/>
+      <w:ind w:left="220"/>
+    </w:pPr>
+  </w:style>
+  <w:style w:type="character" w:styleId="Hipervnculo">
+    <w:name w:val="Hyperlink"/>
+    <w:basedOn w:val="Fuentedeprrafopredeter"/>
+    <w:uiPriority w:val="99"/>
+    <w:unhideWhenUsed/>
+    <w:rsid w:val="00B81116"/>
+    <w:rPr>
+      <w:color w:val="0000FF" w:themeColor="hyperlink"/>
+      <w:u w:val="single"/>
+    </w:rPr>
+  </w:style>
+  <w:style w:type="paragraph" w:styleId="TDC3">
+    <w:name w:val="toc 3"/>
+    <w:basedOn w:val="Normal"/>
+    <w:next w:val="Normal"/>
+    <w:autoRedefine/>
+    <w:uiPriority w:val="39"/>
+    <w:unhideWhenUsed/>
+    <w:rsid w:val="00146F46"/>
+    <w:pPr>
+      <w:spacing w:after="100"/>
+      <w:ind w:left="440"/>
+    </w:pPr>
+  </w:style>
+  <w:style w:type="character" w:customStyle="1" w:styleId="apple-converted-space">
+    <w:name w:val="apple-converted-space"/>
+    <w:basedOn w:val="Fuentedeprrafopredeter"/>
+    <w:rsid w:val="00C813F6"/>
+  </w:style>
+  <w:style w:type="character" w:styleId="Textoennegrita">
+    <w:name w:val="Strong"/>
+    <w:basedOn w:val="Fuentedeprrafopredeter"/>
+    <w:uiPriority w:val="22"/>
+    <w:qFormat/>
+    <w:rsid w:val="00016D2E"/>
+    <w:rPr>
+      <w:b/>
+      <w:bCs/>
+    </w:rPr>
   </w:style>
 </w:styles>
 </file>
@@ -13596,7 +15390,7 @@
 </file>
 
 <file path=customXml/itemProps1.xml><?xml version="1.0" encoding="utf-8"?>
-<ds:datastoreItem xmlns:ds="http://schemas.openxmlformats.org/officeDocument/2006/customXml" ds:itemID="{AA834999-A0FB-46C6-A442-7597D88FDFA5}">
+<ds:datastoreItem xmlns:ds="http://schemas.openxmlformats.org/officeDocument/2006/customXml" ds:itemID="{AEAE3A35-49F8-4C14-86E6-03426196C2BF}">
   <ds:schemaRefs>
     <ds:schemaRef ds:uri="http://schemas.openxmlformats.org/officeDocument/2006/bibliography"/>
   </ds:schemaRefs>

</xml_diff>

<commit_message>
Modificacion de la version de revision
</commit_message>
<xml_diff>
--- a/Documentos/PGCS.docx
+++ b/Documentos/PGCS.docx
@@ -2417,8 +2417,10 @@
               <w:rPr>
                 <w:rFonts w:ascii="Arial" w:hAnsi="Arial" w:cs="Arial"/>
               </w:rPr>
-              <w:t>1.2.1</w:t>
-            </w:r>
+              <w:t>1.3</w:t>
+            </w:r>
+            <w:bookmarkStart w:id="1" w:name="_GoBack"/>
+            <w:bookmarkEnd w:id="1"/>
           </w:p>
         </w:tc>
         <w:tc>
@@ -2567,7 +2569,7 @@
           <w:rFonts w:ascii="Times New Roman" w:hAnsi="Times New Roman" w:cs="Times New Roman"/>
         </w:rPr>
       </w:pPr>
-      <w:bookmarkStart w:id="1" w:name="_Toc429490276"/>
+      <w:bookmarkStart w:id="2" w:name="_Toc429490276"/>
       <w:r>
         <w:rPr>
           <w:rFonts w:ascii="Times New Roman" w:hAnsi="Times New Roman" w:cs="Times New Roman"/>
@@ -2580,7 +2582,7 @@
         </w:rPr>
         <w:t>troducción</w:t>
       </w:r>
-      <w:bookmarkEnd w:id="1"/>
+      <w:bookmarkEnd w:id="2"/>
     </w:p>
     <w:p>
       <w:pPr>
@@ -2594,14 +2596,14 @@
           <w:rFonts w:ascii="Times New Roman" w:hAnsi="Times New Roman" w:cs="Times New Roman"/>
         </w:rPr>
       </w:pPr>
-      <w:bookmarkStart w:id="2" w:name="_Toc429490277"/>
+      <w:bookmarkStart w:id="3" w:name="_Toc429490277"/>
       <w:r>
         <w:rPr>
           <w:rFonts w:ascii="Times New Roman" w:hAnsi="Times New Roman" w:cs="Times New Roman"/>
         </w:rPr>
         <w:t>Situación de la empresa</w:t>
       </w:r>
-      <w:bookmarkEnd w:id="2"/>
+      <w:bookmarkEnd w:id="3"/>
     </w:p>
     <w:p>
       <w:pPr>
@@ -2789,14 +2791,14 @@
           <w:rFonts w:ascii="Times New Roman" w:hAnsi="Times New Roman" w:cs="Times New Roman"/>
         </w:rPr>
       </w:pPr>
-      <w:bookmarkStart w:id="3" w:name="_Toc429490278"/>
+      <w:bookmarkStart w:id="4" w:name="_Toc429490278"/>
       <w:r>
         <w:rPr>
           <w:rFonts w:ascii="Times New Roman" w:hAnsi="Times New Roman" w:cs="Times New Roman"/>
         </w:rPr>
         <w:t>Propósito</w:t>
       </w:r>
-      <w:bookmarkEnd w:id="3"/>
+      <w:bookmarkEnd w:id="4"/>
     </w:p>
     <w:p>
       <w:pPr>
@@ -2924,7 +2926,7 @@
           <w:rFonts w:ascii="Times New Roman" w:hAnsi="Times New Roman" w:cs="Times New Roman"/>
         </w:rPr>
       </w:pPr>
-      <w:bookmarkStart w:id="4" w:name="_Toc429490279"/>
+      <w:bookmarkStart w:id="5" w:name="_Toc429490279"/>
       <w:r>
         <w:rPr>
           <w:rFonts w:ascii="Times New Roman" w:hAnsi="Times New Roman" w:cs="Times New Roman"/>
@@ -2932,7 +2934,7 @@
         <w:lastRenderedPageBreak/>
         <w:t>Aplicabilidad</w:t>
       </w:r>
-      <w:bookmarkEnd w:id="4"/>
+      <w:bookmarkEnd w:id="5"/>
     </w:p>
     <w:p>
       <w:pPr>
@@ -2988,14 +2990,14 @@
           <w:rFonts w:ascii="Times New Roman" w:hAnsi="Times New Roman" w:cs="Times New Roman"/>
         </w:rPr>
       </w:pPr>
-      <w:bookmarkStart w:id="5" w:name="_Toc429490280"/>
+      <w:bookmarkStart w:id="6" w:name="_Toc429490280"/>
       <w:r>
         <w:rPr>
           <w:rFonts w:ascii="Times New Roman" w:hAnsi="Times New Roman" w:cs="Times New Roman"/>
         </w:rPr>
         <w:t>Definiciones</w:t>
       </w:r>
-      <w:bookmarkEnd w:id="5"/>
+      <w:bookmarkEnd w:id="6"/>
     </w:p>
     <w:p>
       <w:pPr>
@@ -3216,14 +3218,14 @@
           <w:rFonts w:ascii="Times New Roman" w:hAnsi="Times New Roman" w:cs="Times New Roman"/>
         </w:rPr>
       </w:pPr>
-      <w:bookmarkStart w:id="6" w:name="_Toc429490281"/>
+      <w:bookmarkStart w:id="7" w:name="_Toc429490281"/>
       <w:r>
         <w:rPr>
           <w:rFonts w:ascii="Times New Roman" w:hAnsi="Times New Roman" w:cs="Times New Roman"/>
         </w:rPr>
         <w:t>Gestión de la Configuración del software</w:t>
       </w:r>
-      <w:bookmarkEnd w:id="6"/>
+      <w:bookmarkEnd w:id="7"/>
     </w:p>
     <w:p>
       <w:pPr>
@@ -3237,14 +3239,14 @@
           <w:rFonts w:ascii="Times New Roman" w:hAnsi="Times New Roman" w:cs="Times New Roman"/>
         </w:rPr>
       </w:pPr>
-      <w:bookmarkStart w:id="7" w:name="_Toc429490282"/>
+      <w:bookmarkStart w:id="8" w:name="_Toc429490282"/>
       <w:r>
         <w:rPr>
           <w:rFonts w:ascii="Times New Roman" w:hAnsi="Times New Roman" w:cs="Times New Roman"/>
         </w:rPr>
         <w:t>Organización</w:t>
       </w:r>
-      <w:bookmarkEnd w:id="7"/>
+      <w:bookmarkEnd w:id="8"/>
       <w:r>
         <w:rPr>
           <w:rFonts w:ascii="Times New Roman" w:hAnsi="Times New Roman" w:cs="Times New Roman"/>
@@ -3264,14 +3266,14 @@
           <w:rFonts w:ascii="Times New Roman" w:hAnsi="Times New Roman" w:cs="Times New Roman"/>
         </w:rPr>
       </w:pPr>
-      <w:bookmarkStart w:id="8" w:name="_Toc429490283"/>
+      <w:bookmarkStart w:id="9" w:name="_Toc429490283"/>
       <w:r>
         <w:rPr>
           <w:rFonts w:ascii="Times New Roman" w:hAnsi="Times New Roman" w:cs="Times New Roman"/>
         </w:rPr>
         <w:t>Roles</w:t>
       </w:r>
-      <w:bookmarkEnd w:id="8"/>
+      <w:bookmarkEnd w:id="9"/>
     </w:p>
     <w:tbl>
       <w:tblPr>
@@ -3724,7 +3726,7 @@
           <w:rFonts w:ascii="Times New Roman" w:hAnsi="Times New Roman" w:cs="Times New Roman"/>
         </w:rPr>
       </w:pPr>
-      <w:bookmarkStart w:id="9" w:name="_Toc429490284"/>
+      <w:bookmarkStart w:id="10" w:name="_Toc429490284"/>
       <w:r>
         <w:rPr>
           <w:rFonts w:ascii="Times New Roman" w:hAnsi="Times New Roman" w:cs="Times New Roman"/>
@@ -3732,7 +3734,7 @@
         <w:lastRenderedPageBreak/>
         <w:t>Políticas, directrices y procedimientos</w:t>
       </w:r>
-      <w:bookmarkEnd w:id="9"/>
+      <w:bookmarkEnd w:id="10"/>
     </w:p>
     <w:p>
       <w:pPr>
@@ -3888,14 +3890,14 @@
           <w:rFonts w:ascii="Times New Roman" w:hAnsi="Times New Roman" w:cs="Times New Roman"/>
         </w:rPr>
       </w:pPr>
-      <w:bookmarkStart w:id="10" w:name="_Toc429490285"/>
+      <w:bookmarkStart w:id="11" w:name="_Toc429490285"/>
       <w:r>
         <w:rPr>
           <w:rFonts w:ascii="Times New Roman" w:hAnsi="Times New Roman" w:cs="Times New Roman"/>
         </w:rPr>
         <w:t>Herramientas, entorno e infraestructura</w:t>
       </w:r>
-      <w:bookmarkEnd w:id="10"/>
+      <w:bookmarkEnd w:id="11"/>
     </w:p>
     <w:p>
       <w:pPr>
@@ -4129,14 +4131,14 @@
           <w:rFonts w:ascii="Times New Roman" w:hAnsi="Times New Roman" w:cs="Times New Roman"/>
         </w:rPr>
       </w:pPr>
-      <w:bookmarkStart w:id="11" w:name="_Toc429490286"/>
+      <w:bookmarkStart w:id="12" w:name="_Toc429490286"/>
       <w:r>
         <w:rPr>
           <w:rFonts w:ascii="Times New Roman" w:hAnsi="Times New Roman" w:cs="Times New Roman"/>
         </w:rPr>
         <w:t>Calendario</w:t>
       </w:r>
-      <w:bookmarkEnd w:id="11"/>
+      <w:bookmarkEnd w:id="12"/>
       <w:r>
         <w:rPr>
           <w:rFonts w:ascii="Times New Roman" w:hAnsi="Times New Roman" w:cs="Times New Roman"/>
@@ -8801,7 +8803,7 @@
           <w:rFonts w:ascii="Times New Roman" w:hAnsi="Times New Roman" w:cs="Times New Roman"/>
         </w:rPr>
       </w:pPr>
-      <w:bookmarkStart w:id="12" w:name="_Toc429490287"/>
+      <w:bookmarkStart w:id="13" w:name="_Toc429490287"/>
       <w:r>
         <w:rPr>
           <w:rFonts w:ascii="Times New Roman" w:hAnsi="Times New Roman" w:cs="Times New Roman"/>
@@ -8809,7 +8811,7 @@
         <w:lastRenderedPageBreak/>
         <w:t>Actividades de la Configuración</w:t>
       </w:r>
-      <w:bookmarkEnd w:id="12"/>
+      <w:bookmarkEnd w:id="13"/>
     </w:p>
     <w:p>
       <w:pPr>
@@ -8822,14 +8824,14 @@
           <w:rFonts w:ascii="Times New Roman" w:hAnsi="Times New Roman" w:cs="Times New Roman"/>
         </w:rPr>
       </w:pPr>
-      <w:bookmarkStart w:id="13" w:name="_Toc429490288"/>
+      <w:bookmarkStart w:id="14" w:name="_Toc429490288"/>
       <w:r>
         <w:rPr>
           <w:rFonts w:ascii="Times New Roman" w:hAnsi="Times New Roman" w:cs="Times New Roman"/>
         </w:rPr>
         <w:t>Identificación</w:t>
       </w:r>
-      <w:bookmarkEnd w:id="13"/>
+      <w:bookmarkEnd w:id="14"/>
     </w:p>
     <w:p>
       <w:pPr>
@@ -8844,7 +8846,7 @@
           <w:szCs w:val="24"/>
         </w:rPr>
       </w:pPr>
-      <w:bookmarkStart w:id="14" w:name="_Toc429490289"/>
+      <w:bookmarkStart w:id="15" w:name="_Toc429490289"/>
       <w:r>
         <w:rPr>
           <w:rFonts w:ascii="Times New Roman" w:hAnsi="Times New Roman" w:cs="Times New Roman"/>
@@ -8861,7 +8863,7 @@
         </w:rPr>
         <w:t xml:space="preserve"> clasificados e identificados</w:t>
       </w:r>
-      <w:bookmarkEnd w:id="14"/>
+      <w:bookmarkEnd w:id="15"/>
     </w:p>
     <w:tbl>
       <w:tblPr>
@@ -10394,8 +10396,6 @@
             </w:r>
           </w:p>
         </w:tc>
-        <w:bookmarkStart w:id="15" w:name="_GoBack"/>
-        <w:bookmarkEnd w:id="15"/>
       </w:tr>
       <w:tr>
         <w:tc>
@@ -11773,7 +11773,7 @@
               <w:noProof/>
               <w:color w:val="auto"/>
             </w:rPr>
-            <w:t>6</w:t>
+            <w:t>3</w:t>
           </w:r>
           <w:r>
             <w:rPr>
@@ -15390,7 +15390,7 @@
 </file>
 
 <file path=customXml/itemProps1.xml><?xml version="1.0" encoding="utf-8"?>
-<ds:datastoreItem xmlns:ds="http://schemas.openxmlformats.org/officeDocument/2006/customXml" ds:itemID="{AEAE3A35-49F8-4C14-86E6-03426196C2BF}">
+<ds:datastoreItem xmlns:ds="http://schemas.openxmlformats.org/officeDocument/2006/customXml" ds:itemID="{0B9D9D98-E20F-4100-BBA1-AE5AA13D8824}">
   <ds:schemaRefs>
     <ds:schemaRef ds:uri="http://schemas.openxmlformats.org/officeDocument/2006/bibliography"/>
   </ds:schemaRefs>

</xml_diff>

<commit_message>
PGCS: correccion de Herramientas, Entorno e Infraestructura
</commit_message>
<xml_diff>
--- a/Documentos/PGCS.docx
+++ b/Documentos/PGCS.docx
@@ -1,6 +1,6 @@
 
 <file path=word/document.xml><?xml version="1.0" encoding="utf-8"?>
-<w:document xmlns:wpc="http://schemas.microsoft.com/office/word/2010/wordprocessingCanvas" xmlns:mc="http://schemas.openxmlformats.org/markup-compatibility/2006" xmlns:o="urn:schemas-microsoft-com:office:office" xmlns:r="http://schemas.openxmlformats.org/officeDocument/2006/relationships" xmlns:m="http://schemas.openxmlformats.org/officeDocument/2006/math" xmlns:v="urn:schemas-microsoft-com:vml" xmlns:wp14="http://schemas.microsoft.com/office/word/2010/wordprocessingDrawing" xmlns:wp="http://schemas.openxmlformats.org/drawingml/2006/wordprocessingDrawing" xmlns:w10="urn:schemas-microsoft-com:office:word" xmlns:w="http://schemas.openxmlformats.org/wordprocessingml/2006/main" xmlns:w14="http://schemas.microsoft.com/office/word/2010/wordml" xmlns:wpg="http://schemas.microsoft.com/office/word/2010/wordprocessingGroup" xmlns:wpi="http://schemas.microsoft.com/office/word/2010/wordprocessingInk" xmlns:wne="http://schemas.microsoft.com/office/word/2006/wordml" xmlns:wps="http://schemas.microsoft.com/office/word/2010/wordprocessingShape" mc:Ignorable="w14 wp14">
+<w:document xmlns:wpc="http://schemas.microsoft.com/office/word/2010/wordprocessingCanvas" xmlns:mc="http://schemas.openxmlformats.org/markup-compatibility/2006" xmlns:o="urn:schemas-microsoft-com:office:office" xmlns:r="http://schemas.openxmlformats.org/officeDocument/2006/relationships" xmlns:m="http://schemas.openxmlformats.org/officeDocument/2006/math" xmlns:v="urn:schemas-microsoft-com:vml" xmlns:wp14="http://schemas.microsoft.com/office/word/2010/wordprocessingDrawing" xmlns:wp="http://schemas.openxmlformats.org/drawingml/2006/wordprocessingDrawing" xmlns:w10="urn:schemas-microsoft-com:office:word" xmlns:w="http://schemas.openxmlformats.org/wordprocessingml/2006/main" xmlns:w14="http://schemas.microsoft.com/office/word/2010/wordml" xmlns:w15="http://schemas.microsoft.com/office/word/2012/wordml" xmlns:wpg="http://schemas.microsoft.com/office/word/2010/wordprocessingGroup" xmlns:wpi="http://schemas.microsoft.com/office/word/2010/wordprocessingInk" xmlns:wne="http://schemas.microsoft.com/office/word/2006/wordml" xmlns:wps="http://schemas.microsoft.com/office/word/2010/wordprocessingShape" mc:Ignorable="w14 w15 wp14">
   <w:background w:color="FFFFFF"/>
   <w:body>
     <w:p>
@@ -2419,8 +2419,6 @@
               </w:rPr>
               <w:t>1.3</w:t>
             </w:r>
-            <w:bookmarkStart w:id="1" w:name="_GoBack"/>
-            <w:bookmarkEnd w:id="1"/>
           </w:p>
         </w:tc>
         <w:tc>
@@ -2438,19 +2436,11 @@
                 <w:rFonts w:ascii="Arial" w:hAnsi="Arial" w:cs="Arial"/>
               </w:rPr>
             </w:pPr>
-            <w:proofErr w:type="spellStart"/>
             <w:r>
               <w:rPr>
                 <w:rFonts w:ascii="Arial" w:hAnsi="Arial" w:cs="Arial"/>
               </w:rPr>
-              <w:t>Aaron</w:t>
-            </w:r>
-            <w:proofErr w:type="spellEnd"/>
-            <w:r>
-              <w:rPr>
-                <w:rFonts w:ascii="Arial" w:hAnsi="Arial" w:cs="Arial"/>
-              </w:rPr>
-              <w:t xml:space="preserve"> Castillo</w:t>
+              <w:t>Aaron Castillo</w:t>
             </w:r>
           </w:p>
         </w:tc>
@@ -2569,7 +2559,7 @@
           <w:rFonts w:ascii="Times New Roman" w:hAnsi="Times New Roman" w:cs="Times New Roman"/>
         </w:rPr>
       </w:pPr>
-      <w:bookmarkStart w:id="2" w:name="_Toc429490276"/>
+      <w:bookmarkStart w:id="1" w:name="_Toc429490276"/>
       <w:r>
         <w:rPr>
           <w:rFonts w:ascii="Times New Roman" w:hAnsi="Times New Roman" w:cs="Times New Roman"/>
@@ -2582,7 +2572,7 @@
         </w:rPr>
         <w:t>troducción</w:t>
       </w:r>
-      <w:bookmarkEnd w:id="2"/>
+      <w:bookmarkEnd w:id="1"/>
     </w:p>
     <w:p>
       <w:pPr>
@@ -2596,14 +2586,14 @@
           <w:rFonts w:ascii="Times New Roman" w:hAnsi="Times New Roman" w:cs="Times New Roman"/>
         </w:rPr>
       </w:pPr>
-      <w:bookmarkStart w:id="3" w:name="_Toc429490277"/>
+      <w:bookmarkStart w:id="2" w:name="_Toc429490277"/>
       <w:r>
         <w:rPr>
           <w:rFonts w:ascii="Times New Roman" w:hAnsi="Times New Roman" w:cs="Times New Roman"/>
         </w:rPr>
         <w:t>Situación de la empresa</w:t>
       </w:r>
-      <w:bookmarkEnd w:id="3"/>
+      <w:bookmarkEnd w:id="2"/>
     </w:p>
     <w:p>
       <w:pPr>
@@ -2791,14 +2781,14 @@
           <w:rFonts w:ascii="Times New Roman" w:hAnsi="Times New Roman" w:cs="Times New Roman"/>
         </w:rPr>
       </w:pPr>
-      <w:bookmarkStart w:id="4" w:name="_Toc429490278"/>
+      <w:bookmarkStart w:id="3" w:name="_Toc429490278"/>
       <w:r>
         <w:rPr>
           <w:rFonts w:ascii="Times New Roman" w:hAnsi="Times New Roman" w:cs="Times New Roman"/>
         </w:rPr>
         <w:t>Propósito</w:t>
       </w:r>
-      <w:bookmarkEnd w:id="4"/>
+      <w:bookmarkEnd w:id="3"/>
     </w:p>
     <w:p>
       <w:pPr>
@@ -2926,7 +2916,7 @@
           <w:rFonts w:ascii="Times New Roman" w:hAnsi="Times New Roman" w:cs="Times New Roman"/>
         </w:rPr>
       </w:pPr>
-      <w:bookmarkStart w:id="5" w:name="_Toc429490279"/>
+      <w:bookmarkStart w:id="4" w:name="_Toc429490279"/>
       <w:r>
         <w:rPr>
           <w:rFonts w:ascii="Times New Roman" w:hAnsi="Times New Roman" w:cs="Times New Roman"/>
@@ -2934,7 +2924,7 @@
         <w:lastRenderedPageBreak/>
         <w:t>Aplicabilidad</w:t>
       </w:r>
-      <w:bookmarkEnd w:id="5"/>
+      <w:bookmarkEnd w:id="4"/>
     </w:p>
     <w:p>
       <w:pPr>
@@ -2990,14 +2980,14 @@
           <w:rFonts w:ascii="Times New Roman" w:hAnsi="Times New Roman" w:cs="Times New Roman"/>
         </w:rPr>
       </w:pPr>
-      <w:bookmarkStart w:id="6" w:name="_Toc429490280"/>
+      <w:bookmarkStart w:id="5" w:name="_Toc429490280"/>
       <w:r>
         <w:rPr>
           <w:rFonts w:ascii="Times New Roman" w:hAnsi="Times New Roman" w:cs="Times New Roman"/>
         </w:rPr>
         <w:t>Definiciones</w:t>
       </w:r>
-      <w:bookmarkEnd w:id="6"/>
+      <w:bookmarkEnd w:id="5"/>
     </w:p>
     <w:p>
       <w:pPr>
@@ -3218,14 +3208,14 @@
           <w:rFonts w:ascii="Times New Roman" w:hAnsi="Times New Roman" w:cs="Times New Roman"/>
         </w:rPr>
       </w:pPr>
-      <w:bookmarkStart w:id="7" w:name="_Toc429490281"/>
+      <w:bookmarkStart w:id="6" w:name="_Toc429490281"/>
       <w:r>
         <w:rPr>
           <w:rFonts w:ascii="Times New Roman" w:hAnsi="Times New Roman" w:cs="Times New Roman"/>
         </w:rPr>
         <w:t>Gestión de la Configuración del software</w:t>
       </w:r>
-      <w:bookmarkEnd w:id="7"/>
+      <w:bookmarkEnd w:id="6"/>
     </w:p>
     <w:p>
       <w:pPr>
@@ -3239,14 +3229,14 @@
           <w:rFonts w:ascii="Times New Roman" w:hAnsi="Times New Roman" w:cs="Times New Roman"/>
         </w:rPr>
       </w:pPr>
-      <w:bookmarkStart w:id="8" w:name="_Toc429490282"/>
+      <w:bookmarkStart w:id="7" w:name="_Toc429490282"/>
       <w:r>
         <w:rPr>
           <w:rFonts w:ascii="Times New Roman" w:hAnsi="Times New Roman" w:cs="Times New Roman"/>
         </w:rPr>
         <w:t>Organización</w:t>
       </w:r>
-      <w:bookmarkEnd w:id="8"/>
+      <w:bookmarkEnd w:id="7"/>
       <w:r>
         <w:rPr>
           <w:rFonts w:ascii="Times New Roman" w:hAnsi="Times New Roman" w:cs="Times New Roman"/>
@@ -3266,14 +3256,14 @@
           <w:rFonts w:ascii="Times New Roman" w:hAnsi="Times New Roman" w:cs="Times New Roman"/>
         </w:rPr>
       </w:pPr>
-      <w:bookmarkStart w:id="9" w:name="_Toc429490283"/>
+      <w:bookmarkStart w:id="8" w:name="_Toc429490283"/>
       <w:r>
         <w:rPr>
           <w:rFonts w:ascii="Times New Roman" w:hAnsi="Times New Roman" w:cs="Times New Roman"/>
         </w:rPr>
         <w:t>Roles</w:t>
       </w:r>
-      <w:bookmarkEnd w:id="9"/>
+      <w:bookmarkEnd w:id="8"/>
     </w:p>
     <w:tbl>
       <w:tblPr>
@@ -3726,7 +3716,7 @@
           <w:rFonts w:ascii="Times New Roman" w:hAnsi="Times New Roman" w:cs="Times New Roman"/>
         </w:rPr>
       </w:pPr>
-      <w:bookmarkStart w:id="10" w:name="_Toc429490284"/>
+      <w:bookmarkStart w:id="9" w:name="_Toc429490284"/>
       <w:r>
         <w:rPr>
           <w:rFonts w:ascii="Times New Roman" w:hAnsi="Times New Roman" w:cs="Times New Roman"/>
@@ -3734,7 +3724,7 @@
         <w:lastRenderedPageBreak/>
         <w:t>Políticas, directrices y procedimientos</w:t>
       </w:r>
-      <w:bookmarkEnd w:id="10"/>
+      <w:bookmarkEnd w:id="9"/>
     </w:p>
     <w:p>
       <w:pPr>
@@ -3890,14 +3880,71 @@
           <w:rFonts w:ascii="Times New Roman" w:hAnsi="Times New Roman" w:cs="Times New Roman"/>
         </w:rPr>
       </w:pPr>
-      <w:bookmarkStart w:id="11" w:name="_Toc429490285"/>
+      <w:bookmarkStart w:id="10" w:name="_Toc429490285"/>
       <w:r>
         <w:rPr>
           <w:rFonts w:ascii="Times New Roman" w:hAnsi="Times New Roman" w:cs="Times New Roman"/>
         </w:rPr>
         <w:t>Herramientas, entorno e infraestructura</w:t>
       </w:r>
-      <w:bookmarkEnd w:id="11"/>
+      <w:bookmarkEnd w:id="10"/>
+    </w:p>
+    <w:p>
+      <w:pPr>
+        <w:pStyle w:val="Prrafodelista"/>
+        <w:ind w:left="1418"/>
+        <w:jc w:val="both"/>
+        <w:rPr>
+          <w:b/>
+        </w:rPr>
+      </w:pPr>
+    </w:p>
+    <w:p>
+      <w:pPr>
+        <w:pStyle w:val="Prrafodelista"/>
+        <w:ind w:left="1418"/>
+        <w:jc w:val="both"/>
+        <w:rPr>
+          <w:rFonts w:ascii="Times New Roman" w:hAnsi="Times New Roman" w:cs="Times New Roman"/>
+          <w:sz w:val="24"/>
+          <w:szCs w:val="24"/>
+        </w:rPr>
+      </w:pPr>
+      <w:r>
+        <w:rPr>
+          <w:rFonts w:ascii="Times New Roman" w:hAnsi="Times New Roman" w:cs="Times New Roman"/>
+          <w:sz w:val="24"/>
+          <w:szCs w:val="24"/>
+        </w:rPr>
+        <w:t xml:space="preserve">Se usará </w:t>
+      </w:r>
+      <w:r>
+        <w:rPr>
+          <w:rFonts w:ascii="Times New Roman" w:hAnsi="Times New Roman" w:cs="Times New Roman"/>
+          <w:b/>
+          <w:sz w:val="24"/>
+          <w:szCs w:val="24"/>
+        </w:rPr>
+        <w:t>Git</w:t>
+      </w:r>
+      <w:r>
+        <w:rPr>
+          <w:rFonts w:ascii="Times New Roman" w:hAnsi="Times New Roman" w:cs="Times New Roman"/>
+          <w:sz w:val="24"/>
+          <w:szCs w:val="24"/>
+        </w:rPr>
+        <w:t xml:space="preserve"> como herramienta para el control de versiones del proyecto.</w:t>
+      </w:r>
+    </w:p>
+    <w:p>
+      <w:pPr>
+        <w:pStyle w:val="Prrafodelista"/>
+        <w:ind w:left="1418"/>
+        <w:jc w:val="both"/>
+        <w:rPr>
+          <w:b/>
+        </w:rPr>
+      </w:pPr>
     </w:p>
     <w:p>
       <w:pPr>
@@ -3912,7 +3959,6 @@
           <w:b/>
         </w:rPr>
       </w:pPr>
-      <w:proofErr w:type="spellStart"/>
       <w:r>
         <w:rPr>
           <w:rFonts w:ascii="Times New Roman" w:hAnsi="Times New Roman" w:cs="Times New Roman"/>
@@ -3922,7 +3968,6 @@
         </w:rPr>
         <w:t>Git</w:t>
       </w:r>
-      <w:proofErr w:type="spellEnd"/>
       <w:r>
         <w:rPr>
           <w:rFonts w:ascii="Times New Roman" w:hAnsi="Times New Roman" w:cs="Times New Roman"/>
@@ -3974,7 +4019,65 @@
       <w:pPr>
         <w:pStyle w:val="Prrafodelista"/>
         <w:ind w:left="1418"/>
-        <w:jc w:val="right"/>
+        <w:jc w:val="both"/>
+        <w:rPr>
+          <w:rFonts w:ascii="Times New Roman" w:hAnsi="Times New Roman" w:cs="Times New Roman"/>
+          <w:sz w:val="24"/>
+          <w:szCs w:val="24"/>
+        </w:rPr>
+      </w:pPr>
+      <w:r>
+        <w:rPr>
+          <w:rFonts w:ascii="Times New Roman" w:hAnsi="Times New Roman" w:cs="Times New Roman"/>
+          <w:b/>
+          <w:sz w:val="24"/>
+          <w:szCs w:val="24"/>
+        </w:rPr>
+        <w:t>Workflow de Git</w:t>
+      </w:r>
+      <w:r>
+        <w:rPr>
+          <w:rFonts w:ascii="Times New Roman" w:hAnsi="Times New Roman" w:cs="Times New Roman"/>
+          <w:sz w:val="24"/>
+          <w:szCs w:val="24"/>
+        </w:rPr>
+        <w:t xml:space="preserve">: En el repositorio local los cambios realizados se agrupan en commits, luego estos </w:t>
+      </w:r>
+      <w:r>
+        <w:rPr>
+          <w:rFonts w:ascii="Times New Roman" w:hAnsi="Times New Roman" w:cs="Times New Roman"/>
+          <w:sz w:val="24"/>
+          <w:szCs w:val="24"/>
+        </w:rPr>
+        <w:t>commits</w:t>
+      </w:r>
+      <w:r>
+        <w:rPr>
+          <w:rFonts w:ascii="Times New Roman" w:hAnsi="Times New Roman" w:cs="Times New Roman"/>
+          <w:sz w:val="24"/>
+          <w:szCs w:val="24"/>
+        </w:rPr>
+        <w:t xml:space="preserve"> se “pushean” al repositorio remoto, para que finalmente los demás colaboradores del proyecto puedan actualizar sus repositorios locales mediante un “pull”.</w:t>
+      </w:r>
+    </w:p>
+    <w:p>
+      <w:pPr>
+        <w:pStyle w:val="Prrafodelista"/>
+        <w:ind w:left="1418"/>
+        <w:jc w:val="both"/>
+        <w:rPr>
+          <w:rFonts w:ascii="Times New Roman" w:hAnsi="Times New Roman" w:cs="Times New Roman"/>
+          <w:b/>
+          <w:sz w:val="24"/>
+          <w:szCs w:val="24"/>
+        </w:rPr>
+      </w:pPr>
+    </w:p>
+    <w:p>
+      <w:pPr>
+        <w:pStyle w:val="Prrafodelista"/>
+        <w:ind w:left="1418"/>
+        <w:jc w:val="center"/>
         <w:rPr>
           <w:b/>
         </w:rPr>
@@ -4002,7 +4105,7 @@
                     <pic:cNvPicPr/>
                   </pic:nvPicPr>
                   <pic:blipFill>
-                    <a:blip r:embed="rId9" cstate="print">
+                    <a:blip r:embed="rId8" cstate="print">
                       <a:extLst>
                         <a:ext uri="{28A0092B-C50C-407E-A947-70E740481C1C}">
                           <a14:useLocalDpi xmlns:a14="http://schemas.microsoft.com/office/drawing/2010/main" val="0"/>
@@ -4033,6 +4136,22 @@
       <w:pPr>
         <w:pStyle w:val="Prrafodelista"/>
         <w:ind w:left="1418"/>
+        <w:jc w:val="center"/>
+      </w:pPr>
+      <w:r>
+        <w:t xml:space="preserve">(Flujo de trabajo </w:t>
+      </w:r>
+      <w:r>
+        <w:t xml:space="preserve">usando </w:t>
+      </w:r>
+      <w:r>
+        <w:t>Git)</w:t>
+      </w:r>
+    </w:p>
+    <w:p>
+      <w:pPr>
+        <w:pStyle w:val="Prrafodelista"/>
+        <w:ind w:left="1418"/>
         <w:jc w:val="both"/>
         <w:rPr>
           <w:rFonts w:ascii="Times New Roman" w:hAnsi="Times New Roman" w:cs="Times New Roman"/>
@@ -4040,6 +4159,26 @@
           <w:szCs w:val="24"/>
         </w:rPr>
       </w:pPr>
+    </w:p>
+    <w:p>
+      <w:pPr>
+        <w:pStyle w:val="Prrafodelista"/>
+        <w:ind w:left="1418"/>
+        <w:jc w:val="both"/>
+        <w:rPr>
+          <w:rFonts w:ascii="Times New Roman" w:hAnsi="Times New Roman" w:cs="Times New Roman"/>
+          <w:sz w:val="24"/>
+          <w:szCs w:val="24"/>
+        </w:rPr>
+      </w:pPr>
+      <w:r>
+        <w:rPr>
+          <w:rFonts w:ascii="Times New Roman" w:hAnsi="Times New Roman" w:cs="Times New Roman"/>
+          <w:sz w:val="24"/>
+          <w:szCs w:val="24"/>
+        </w:rPr>
+        <w:t>Se usará la plataforma Github para el alojamiento del repositorio remoto del proyecto.</w:t>
+      </w:r>
     </w:p>
     <w:p>
       <w:pPr>
@@ -4078,36 +4217,35 @@
           <w:sz w:val="24"/>
           <w:szCs w:val="24"/>
         </w:rPr>
-        <w:t xml:space="preserve">: es una forja (plataforma de desarrollo colaborativo) para alojar proyectos utilizando el sistema de control de versiones </w:t>
+        <w:t>: es una forja (plataforma de desarrollo colaborativo) para alojar proyectos utilizando el sistema de control de versiones Git. Utiliza el framework Ruby on Rails.</w:t>
       </w:r>
-      <w:proofErr w:type="spellStart"/>
-      <w:r>
+    </w:p>
+    <w:p>
+      <w:pPr>
+        <w:jc w:val="both"/>
         <w:rPr>
           <w:rFonts w:ascii="Times New Roman" w:hAnsi="Times New Roman" w:cs="Times New Roman"/>
           <w:sz w:val="24"/>
           <w:szCs w:val="24"/>
         </w:rPr>
-        <w:t>Git</w:t>
-      </w:r>
-      <w:proofErr w:type="spellEnd"/>
-      <w:r>
+      </w:pPr>
+    </w:p>
+    <w:p>
+      <w:pPr>
         <w:rPr>
           <w:rFonts w:ascii="Times New Roman" w:hAnsi="Times New Roman" w:cs="Times New Roman"/>
           <w:sz w:val="24"/>
           <w:szCs w:val="24"/>
         </w:rPr>
-        <w:t>. Utiliza el framework Ruby on Rails.</w:t>
-      </w:r>
-    </w:p>
-    <w:p>
-      <w:pPr>
-        <w:jc w:val="both"/>
+      </w:pPr>
+      <w:r>
         <w:rPr>
           <w:rFonts w:ascii="Times New Roman" w:hAnsi="Times New Roman" w:cs="Times New Roman"/>
           <w:sz w:val="24"/>
           <w:szCs w:val="24"/>
         </w:rPr>
-      </w:pPr>
+        <w:br w:type="page"/>
+      </w:r>
     </w:p>
     <w:p>
       <w:pPr>
@@ -4131,14 +4269,14 @@
           <w:rFonts w:ascii="Times New Roman" w:hAnsi="Times New Roman" w:cs="Times New Roman"/>
         </w:rPr>
       </w:pPr>
-      <w:bookmarkStart w:id="12" w:name="_Toc429490286"/>
+      <w:bookmarkStart w:id="11" w:name="_Toc429490286"/>
       <w:r>
         <w:rPr>
           <w:rFonts w:ascii="Times New Roman" w:hAnsi="Times New Roman" w:cs="Times New Roman"/>
         </w:rPr>
         <w:t>Calendario</w:t>
       </w:r>
-      <w:bookmarkEnd w:id="12"/>
+      <w:bookmarkEnd w:id="11"/>
       <w:r>
         <w:rPr>
           <w:rFonts w:ascii="Times New Roman" w:hAnsi="Times New Roman" w:cs="Times New Roman"/>
@@ -4465,7 +4603,6 @@
                 <w:lang w:val="es-PE" w:eastAsia="es-PE"/>
               </w:rPr>
             </w:pPr>
-            <w:proofErr w:type="spellStart"/>
             <w:r>
               <w:rPr>
                 <w:rFonts w:eastAsia="Times New Roman" w:cs="Times New Roman"/>
@@ -4474,18 +4611,7 @@
                 <w:szCs w:val="22"/>
                 <w:lang w:val="es-PE" w:eastAsia="es-PE"/>
               </w:rPr>
-              <w:t>mié</w:t>
-            </w:r>
-            <w:proofErr w:type="spellEnd"/>
-            <w:r>
-              <w:rPr>
-                <w:rFonts w:eastAsia="Times New Roman" w:cs="Times New Roman"/>
-                <w:b/>
-                <w:bCs/>
-                <w:szCs w:val="22"/>
-                <w:lang w:val="es-PE" w:eastAsia="es-PE"/>
-              </w:rPr>
-              <w:t xml:space="preserve"> 02/09/15</w:t>
+              <w:t>mié 02/09/15</w:t>
             </w:r>
           </w:p>
         </w:tc>
@@ -4826,7 +4952,6 @@
                 <w:szCs w:val="22"/>
                 <w:lang w:val="es-PE" w:eastAsia="es-PE"/>
               </w:rPr>
-              <w:lastRenderedPageBreak/>
               <w:t xml:space="preserve">   Especificar la aplicabilidad del plan</w:t>
             </w:r>
           </w:p>
@@ -4889,23 +5014,13 @@
                 <w:lang w:val="es-PE" w:eastAsia="es-PE"/>
               </w:rPr>
             </w:pPr>
-            <w:proofErr w:type="spellStart"/>
-            <w:r>
-              <w:rPr>
-                <w:rFonts w:eastAsia="Times New Roman" w:cs="Times New Roman"/>
-                <w:szCs w:val="22"/>
-                <w:lang w:val="es-PE" w:eastAsia="es-PE"/>
-              </w:rPr>
-              <w:t>dom</w:t>
-            </w:r>
-            <w:proofErr w:type="spellEnd"/>
-            <w:r>
-              <w:rPr>
-                <w:rFonts w:eastAsia="Times New Roman" w:cs="Times New Roman"/>
-                <w:szCs w:val="22"/>
-                <w:lang w:val="es-PE" w:eastAsia="es-PE"/>
-              </w:rPr>
-              <w:t xml:space="preserve"> 30/08/15</w:t>
+            <w:r>
+              <w:rPr>
+                <w:rFonts w:eastAsia="Times New Roman" w:cs="Times New Roman"/>
+                <w:szCs w:val="22"/>
+                <w:lang w:val="es-PE" w:eastAsia="es-PE"/>
+              </w:rPr>
+              <w:t>dom 30/08/15</w:t>
             </w:r>
           </w:p>
         </w:tc>
@@ -4933,23 +5048,13 @@
                 <w:lang w:val="es-PE" w:eastAsia="es-PE"/>
               </w:rPr>
             </w:pPr>
-            <w:proofErr w:type="spellStart"/>
-            <w:r>
-              <w:rPr>
-                <w:rFonts w:eastAsia="Times New Roman" w:cs="Times New Roman"/>
-                <w:szCs w:val="22"/>
-                <w:lang w:val="es-PE" w:eastAsia="es-PE"/>
-              </w:rPr>
-              <w:t>dom</w:t>
-            </w:r>
-            <w:proofErr w:type="spellEnd"/>
-            <w:r>
-              <w:rPr>
-                <w:rFonts w:eastAsia="Times New Roman" w:cs="Times New Roman"/>
-                <w:szCs w:val="22"/>
-                <w:lang w:val="es-PE" w:eastAsia="es-PE"/>
-              </w:rPr>
-              <w:t xml:space="preserve"> 30/08/15</w:t>
+            <w:r>
+              <w:rPr>
+                <w:rFonts w:eastAsia="Times New Roman" w:cs="Times New Roman"/>
+                <w:szCs w:val="22"/>
+                <w:lang w:val="es-PE" w:eastAsia="es-PE"/>
+              </w:rPr>
+              <w:t>dom 30/08/15</w:t>
             </w:r>
           </w:p>
         </w:tc>
@@ -5080,23 +5185,13 @@
                 <w:lang w:val="es-PE" w:eastAsia="es-PE"/>
               </w:rPr>
             </w:pPr>
-            <w:proofErr w:type="spellStart"/>
-            <w:r>
-              <w:rPr>
-                <w:rFonts w:eastAsia="Times New Roman" w:cs="Times New Roman"/>
-                <w:szCs w:val="22"/>
-                <w:lang w:val="es-PE" w:eastAsia="es-PE"/>
-              </w:rPr>
-              <w:t>mié</w:t>
-            </w:r>
-            <w:proofErr w:type="spellEnd"/>
-            <w:r>
-              <w:rPr>
-                <w:rFonts w:eastAsia="Times New Roman" w:cs="Times New Roman"/>
-                <w:szCs w:val="22"/>
-                <w:lang w:val="es-PE" w:eastAsia="es-PE"/>
-              </w:rPr>
-              <w:t xml:space="preserve"> 02/09/15</w:t>
+            <w:r>
+              <w:rPr>
+                <w:rFonts w:eastAsia="Times New Roman" w:cs="Times New Roman"/>
+                <w:szCs w:val="22"/>
+                <w:lang w:val="es-PE" w:eastAsia="es-PE"/>
+              </w:rPr>
+              <w:t>mié 02/09/15</w:t>
             </w:r>
           </w:p>
         </w:tc>
@@ -5233,7 +5328,6 @@
                 <w:lang w:val="es-PE" w:eastAsia="es-PE"/>
               </w:rPr>
             </w:pPr>
-            <w:proofErr w:type="spellStart"/>
             <w:r>
               <w:rPr>
                 <w:rFonts w:eastAsia="Times New Roman" w:cs="Times New Roman"/>
@@ -5242,18 +5336,7 @@
                 <w:szCs w:val="22"/>
                 <w:lang w:val="es-PE" w:eastAsia="es-PE"/>
               </w:rPr>
-              <w:t>mié</w:t>
-            </w:r>
-            <w:proofErr w:type="spellEnd"/>
-            <w:r>
-              <w:rPr>
-                <w:rFonts w:eastAsia="Times New Roman" w:cs="Times New Roman"/>
-                <w:b/>
-                <w:bCs/>
-                <w:szCs w:val="22"/>
-                <w:lang w:val="es-PE" w:eastAsia="es-PE"/>
-              </w:rPr>
-              <w:t xml:space="preserve"> 02/09/15</w:t>
+              <w:t>mié 02/09/15</w:t>
             </w:r>
           </w:p>
         </w:tc>
@@ -5346,18 +5429,8 @@
                 <w:szCs w:val="22"/>
                 <w:lang w:val="es-PE" w:eastAsia="es-PE"/>
               </w:rPr>
-              <w:t xml:space="preserve">2 </w:t>
-            </w:r>
-            <w:proofErr w:type="spellStart"/>
-            <w:r>
-              <w:rPr>
-                <w:rFonts w:eastAsia="Times New Roman" w:cs="Times New Roman"/>
-                <w:szCs w:val="22"/>
-                <w:lang w:val="es-PE" w:eastAsia="es-PE"/>
-              </w:rPr>
-              <w:t>dias</w:t>
-            </w:r>
-            <w:proofErr w:type="spellEnd"/>
+              <w:t>2 dias</w:t>
+            </w:r>
           </w:p>
         </w:tc>
         <w:tc>
@@ -5418,23 +5491,13 @@
                 <w:lang w:val="es-PE" w:eastAsia="es-PE"/>
               </w:rPr>
             </w:pPr>
-            <w:proofErr w:type="spellStart"/>
-            <w:r>
-              <w:rPr>
-                <w:rFonts w:eastAsia="Times New Roman" w:cs="Times New Roman"/>
-                <w:szCs w:val="22"/>
-                <w:lang w:val="es-PE" w:eastAsia="es-PE"/>
-              </w:rPr>
-              <w:t>mié</w:t>
-            </w:r>
-            <w:proofErr w:type="spellEnd"/>
-            <w:r>
-              <w:rPr>
-                <w:rFonts w:eastAsia="Times New Roman" w:cs="Times New Roman"/>
-                <w:szCs w:val="22"/>
-                <w:lang w:val="es-PE" w:eastAsia="es-PE"/>
-              </w:rPr>
-              <w:t xml:space="preserve"> 02/09/15</w:t>
+            <w:r>
+              <w:rPr>
+                <w:rFonts w:eastAsia="Times New Roman" w:cs="Times New Roman"/>
+                <w:szCs w:val="22"/>
+                <w:lang w:val="es-PE" w:eastAsia="es-PE"/>
+              </w:rPr>
+              <w:t>mié 02/09/15</w:t>
             </w:r>
           </w:p>
         </w:tc>
@@ -5847,23 +5910,13 @@
                 <w:lang w:val="es-PE" w:eastAsia="es-PE"/>
               </w:rPr>
             </w:pPr>
-            <w:proofErr w:type="spellStart"/>
-            <w:r>
-              <w:rPr>
-                <w:rFonts w:eastAsia="Times New Roman" w:cs="Times New Roman"/>
-                <w:szCs w:val="22"/>
-                <w:lang w:val="es-PE" w:eastAsia="es-PE"/>
-              </w:rPr>
-              <w:t>mié</w:t>
-            </w:r>
-            <w:proofErr w:type="spellEnd"/>
-            <w:r>
-              <w:rPr>
-                <w:rFonts w:eastAsia="Times New Roman" w:cs="Times New Roman"/>
-                <w:szCs w:val="22"/>
-                <w:lang w:val="es-PE" w:eastAsia="es-PE"/>
-              </w:rPr>
-              <w:t xml:space="preserve"> 02/09/15</w:t>
+            <w:r>
+              <w:rPr>
+                <w:rFonts w:eastAsia="Times New Roman" w:cs="Times New Roman"/>
+                <w:szCs w:val="22"/>
+                <w:lang w:val="es-PE" w:eastAsia="es-PE"/>
+              </w:rPr>
+              <w:t>mié 02/09/15</w:t>
             </w:r>
           </w:p>
         </w:tc>
@@ -5994,23 +6047,13 @@
                 <w:lang w:val="es-PE" w:eastAsia="es-PE"/>
               </w:rPr>
             </w:pPr>
-            <w:proofErr w:type="spellStart"/>
-            <w:r>
-              <w:rPr>
-                <w:rFonts w:eastAsia="Times New Roman" w:cs="Times New Roman"/>
-                <w:szCs w:val="22"/>
-                <w:lang w:val="es-PE" w:eastAsia="es-PE"/>
-              </w:rPr>
-              <w:t>mié</w:t>
-            </w:r>
-            <w:proofErr w:type="spellEnd"/>
-            <w:r>
-              <w:rPr>
-                <w:rFonts w:eastAsia="Times New Roman" w:cs="Times New Roman"/>
-                <w:szCs w:val="22"/>
-                <w:lang w:val="es-PE" w:eastAsia="es-PE"/>
-              </w:rPr>
-              <w:t xml:space="preserve"> 02/09/15</w:t>
+            <w:r>
+              <w:rPr>
+                <w:rFonts w:eastAsia="Times New Roman" w:cs="Times New Roman"/>
+                <w:szCs w:val="22"/>
+                <w:lang w:val="es-PE" w:eastAsia="es-PE"/>
+              </w:rPr>
+              <w:t>mié 02/09/15</w:t>
             </w:r>
           </w:p>
         </w:tc>
@@ -6083,20 +6126,8 @@
                 <w:szCs w:val="22"/>
                 <w:lang w:val="es-PE" w:eastAsia="es-PE"/>
               </w:rPr>
-              <w:t xml:space="preserve">4 </w:t>
-            </w:r>
-            <w:proofErr w:type="spellStart"/>
-            <w:r>
-              <w:rPr>
-                <w:rFonts w:eastAsia="Times New Roman" w:cs="Times New Roman"/>
-                <w:b/>
-                <w:bCs/>
-                <w:szCs w:val="22"/>
-                <w:lang w:val="es-PE" w:eastAsia="es-PE"/>
-              </w:rPr>
-              <w:t>dias</w:t>
-            </w:r>
-            <w:proofErr w:type="spellEnd"/>
+              <w:t>4 dias</w:t>
+            </w:r>
           </w:p>
         </w:tc>
         <w:tc>
@@ -6159,7 +6190,6 @@
                 <w:lang w:val="es-PE" w:eastAsia="es-PE"/>
               </w:rPr>
             </w:pPr>
-            <w:proofErr w:type="spellStart"/>
             <w:r>
               <w:rPr>
                 <w:rFonts w:eastAsia="Times New Roman" w:cs="Times New Roman"/>
@@ -6168,18 +6198,7 @@
                 <w:szCs w:val="22"/>
                 <w:lang w:val="es-PE" w:eastAsia="es-PE"/>
               </w:rPr>
-              <w:t>mié</w:t>
-            </w:r>
-            <w:proofErr w:type="spellEnd"/>
-            <w:r>
-              <w:rPr>
-                <w:rFonts w:eastAsia="Times New Roman" w:cs="Times New Roman"/>
-                <w:b/>
-                <w:bCs/>
-                <w:szCs w:val="22"/>
-                <w:lang w:val="es-PE" w:eastAsia="es-PE"/>
-              </w:rPr>
-              <w:t xml:space="preserve"> 09/09/15</w:t>
+              <w:t>mié 09/09/15</w:t>
             </w:r>
           </w:p>
         </w:tc>
@@ -6310,23 +6329,13 @@
                 <w:lang w:val="es-PE" w:eastAsia="es-PE"/>
               </w:rPr>
             </w:pPr>
-            <w:proofErr w:type="spellStart"/>
-            <w:r>
-              <w:rPr>
-                <w:rFonts w:eastAsia="Times New Roman" w:cs="Times New Roman"/>
-                <w:szCs w:val="22"/>
-                <w:lang w:val="es-PE" w:eastAsia="es-PE"/>
-              </w:rPr>
-              <w:t>dom</w:t>
-            </w:r>
-            <w:proofErr w:type="spellEnd"/>
-            <w:r>
-              <w:rPr>
-                <w:rFonts w:eastAsia="Times New Roman" w:cs="Times New Roman"/>
-                <w:szCs w:val="22"/>
-                <w:lang w:val="es-PE" w:eastAsia="es-PE"/>
-              </w:rPr>
-              <w:t xml:space="preserve"> 06/09/15</w:t>
+            <w:r>
+              <w:rPr>
+                <w:rFonts w:eastAsia="Times New Roman" w:cs="Times New Roman"/>
+                <w:szCs w:val="22"/>
+                <w:lang w:val="es-PE" w:eastAsia="es-PE"/>
+              </w:rPr>
+              <w:t>dom 06/09/15</w:t>
             </w:r>
           </w:p>
         </w:tc>
@@ -6423,23 +6432,13 @@
                 <w:lang w:val="es-PE" w:eastAsia="es-PE"/>
               </w:rPr>
             </w:pPr>
-            <w:proofErr w:type="spellStart"/>
-            <w:r>
-              <w:rPr>
-                <w:rFonts w:eastAsia="Times New Roman" w:cs="Times New Roman"/>
-                <w:szCs w:val="22"/>
-                <w:lang w:val="es-PE" w:eastAsia="es-PE"/>
-              </w:rPr>
-              <w:t>dom</w:t>
-            </w:r>
-            <w:proofErr w:type="spellEnd"/>
-            <w:r>
-              <w:rPr>
-                <w:rFonts w:eastAsia="Times New Roman" w:cs="Times New Roman"/>
-                <w:szCs w:val="22"/>
-                <w:lang w:val="es-PE" w:eastAsia="es-PE"/>
-              </w:rPr>
-              <w:t xml:space="preserve"> 06/09/15</w:t>
+            <w:r>
+              <w:rPr>
+                <w:rFonts w:eastAsia="Times New Roman" w:cs="Times New Roman"/>
+                <w:szCs w:val="22"/>
+                <w:lang w:val="es-PE" w:eastAsia="es-PE"/>
+              </w:rPr>
+              <w:t>dom 06/09/15</w:t>
             </w:r>
           </w:p>
         </w:tc>
@@ -6612,23 +6611,13 @@
                 <w:lang w:val="es-PE" w:eastAsia="es-PE"/>
               </w:rPr>
             </w:pPr>
-            <w:proofErr w:type="spellStart"/>
-            <w:r>
-              <w:rPr>
-                <w:rFonts w:eastAsia="Times New Roman" w:cs="Times New Roman"/>
-                <w:szCs w:val="22"/>
-                <w:lang w:val="es-PE" w:eastAsia="es-PE"/>
-              </w:rPr>
-              <w:t>mié</w:t>
-            </w:r>
-            <w:proofErr w:type="spellEnd"/>
-            <w:r>
-              <w:rPr>
-                <w:rFonts w:eastAsia="Times New Roman" w:cs="Times New Roman"/>
-                <w:szCs w:val="22"/>
-                <w:lang w:val="es-PE" w:eastAsia="es-PE"/>
-              </w:rPr>
-              <w:t xml:space="preserve"> 09/09/15</w:t>
+            <w:r>
+              <w:rPr>
+                <w:rFonts w:eastAsia="Times New Roman" w:cs="Times New Roman"/>
+                <w:szCs w:val="22"/>
+                <w:lang w:val="es-PE" w:eastAsia="es-PE"/>
+              </w:rPr>
+              <w:t>mié 09/09/15</w:t>
             </w:r>
           </w:p>
         </w:tc>
@@ -6765,7 +6754,6 @@
                 <w:lang w:val="es-PE" w:eastAsia="es-PE"/>
               </w:rPr>
             </w:pPr>
-            <w:proofErr w:type="spellStart"/>
             <w:r>
               <w:rPr>
                 <w:rFonts w:eastAsia="Times New Roman" w:cs="Times New Roman"/>
@@ -6774,18 +6762,7 @@
                 <w:szCs w:val="22"/>
                 <w:lang w:val="es-PE" w:eastAsia="es-PE"/>
               </w:rPr>
-              <w:t>mié</w:t>
-            </w:r>
-            <w:proofErr w:type="spellEnd"/>
-            <w:r>
-              <w:rPr>
-                <w:rFonts w:eastAsia="Times New Roman" w:cs="Times New Roman"/>
-                <w:b/>
-                <w:bCs/>
-                <w:szCs w:val="22"/>
-                <w:lang w:val="es-PE" w:eastAsia="es-PE"/>
-              </w:rPr>
-              <w:t xml:space="preserve"> 16/09/15</w:t>
+              <w:t>mié 16/09/15</w:t>
             </w:r>
           </w:p>
         </w:tc>
@@ -7077,23 +7054,13 @@
                 <w:lang w:val="es-PE" w:eastAsia="es-PE"/>
               </w:rPr>
             </w:pPr>
-            <w:proofErr w:type="spellStart"/>
-            <w:r>
-              <w:rPr>
-                <w:rFonts w:eastAsia="Times New Roman" w:cs="Times New Roman"/>
-                <w:szCs w:val="22"/>
-                <w:lang w:val="es-PE" w:eastAsia="es-PE"/>
-              </w:rPr>
-              <w:t>dom</w:t>
-            </w:r>
-            <w:proofErr w:type="spellEnd"/>
-            <w:r>
-              <w:rPr>
-                <w:rFonts w:eastAsia="Times New Roman" w:cs="Times New Roman"/>
-                <w:szCs w:val="22"/>
-                <w:lang w:val="es-PE" w:eastAsia="es-PE"/>
-              </w:rPr>
-              <w:t xml:space="preserve"> 13/09/15</w:t>
+            <w:r>
+              <w:rPr>
+                <w:rFonts w:eastAsia="Times New Roman" w:cs="Times New Roman"/>
+                <w:szCs w:val="22"/>
+                <w:lang w:val="es-PE" w:eastAsia="es-PE"/>
+              </w:rPr>
+              <w:t>dom 13/09/15</w:t>
             </w:r>
           </w:p>
         </w:tc>
@@ -7190,23 +7157,13 @@
                 <w:lang w:val="es-PE" w:eastAsia="es-PE"/>
               </w:rPr>
             </w:pPr>
-            <w:proofErr w:type="spellStart"/>
-            <w:r>
-              <w:rPr>
-                <w:rFonts w:eastAsia="Times New Roman" w:cs="Times New Roman"/>
-                <w:szCs w:val="22"/>
-                <w:lang w:val="es-PE" w:eastAsia="es-PE"/>
-              </w:rPr>
-              <w:t>dom</w:t>
-            </w:r>
-            <w:proofErr w:type="spellEnd"/>
-            <w:r>
-              <w:rPr>
-                <w:rFonts w:eastAsia="Times New Roman" w:cs="Times New Roman"/>
-                <w:szCs w:val="22"/>
-                <w:lang w:val="es-PE" w:eastAsia="es-PE"/>
-              </w:rPr>
-              <w:t xml:space="preserve"> 13/09/15</w:t>
+            <w:r>
+              <w:rPr>
+                <w:rFonts w:eastAsia="Times New Roman" w:cs="Times New Roman"/>
+                <w:szCs w:val="22"/>
+                <w:lang w:val="es-PE" w:eastAsia="es-PE"/>
+              </w:rPr>
+              <w:t>dom 13/09/15</w:t>
             </w:r>
           </w:p>
         </w:tc>
@@ -7387,23 +7344,13 @@
                 <w:lang w:val="es-PE" w:eastAsia="es-PE"/>
               </w:rPr>
             </w:pPr>
-            <w:proofErr w:type="spellStart"/>
-            <w:r>
-              <w:rPr>
-                <w:rFonts w:eastAsia="Times New Roman" w:cs="Times New Roman"/>
-                <w:szCs w:val="22"/>
-                <w:lang w:val="es-PE" w:eastAsia="es-PE"/>
-              </w:rPr>
-              <w:t>mié</w:t>
-            </w:r>
-            <w:proofErr w:type="spellEnd"/>
-            <w:r>
-              <w:rPr>
-                <w:rFonts w:eastAsia="Times New Roman" w:cs="Times New Roman"/>
-                <w:szCs w:val="22"/>
-                <w:lang w:val="es-PE" w:eastAsia="es-PE"/>
-              </w:rPr>
-              <w:t xml:space="preserve"> 16/09/15</w:t>
+            <w:r>
+              <w:rPr>
+                <w:rFonts w:eastAsia="Times New Roman" w:cs="Times New Roman"/>
+                <w:szCs w:val="22"/>
+                <w:lang w:val="es-PE" w:eastAsia="es-PE"/>
+              </w:rPr>
+              <w:t>mié 16/09/15</w:t>
             </w:r>
           </w:p>
         </w:tc>
@@ -7540,7 +7487,6 @@
                 <w:lang w:val="es-PE" w:eastAsia="es-PE"/>
               </w:rPr>
             </w:pPr>
-            <w:proofErr w:type="spellStart"/>
             <w:r>
               <w:rPr>
                 <w:rFonts w:eastAsia="Times New Roman" w:cs="Times New Roman"/>
@@ -7549,18 +7495,7 @@
                 <w:szCs w:val="22"/>
                 <w:lang w:val="es-PE" w:eastAsia="es-PE"/>
               </w:rPr>
-              <w:t>mié</w:t>
-            </w:r>
-            <w:proofErr w:type="spellEnd"/>
-            <w:r>
-              <w:rPr>
-                <w:rFonts w:eastAsia="Times New Roman" w:cs="Times New Roman"/>
-                <w:b/>
-                <w:bCs/>
-                <w:szCs w:val="22"/>
-                <w:lang w:val="es-PE" w:eastAsia="es-PE"/>
-              </w:rPr>
-              <w:t xml:space="preserve"> 23/09/15</w:t>
+              <w:t>mié 23/09/15</w:t>
             </w:r>
           </w:p>
         </w:tc>
@@ -7691,23 +7626,13 @@
                 <w:lang w:val="es-PE" w:eastAsia="es-PE"/>
               </w:rPr>
             </w:pPr>
-            <w:proofErr w:type="spellStart"/>
-            <w:r>
-              <w:rPr>
-                <w:rFonts w:eastAsia="Times New Roman" w:cs="Times New Roman"/>
-                <w:szCs w:val="22"/>
-                <w:lang w:val="es-PE" w:eastAsia="es-PE"/>
-              </w:rPr>
-              <w:t>mié</w:t>
-            </w:r>
-            <w:proofErr w:type="spellEnd"/>
-            <w:r>
-              <w:rPr>
-                <w:rFonts w:eastAsia="Times New Roman" w:cs="Times New Roman"/>
-                <w:szCs w:val="22"/>
-                <w:lang w:val="es-PE" w:eastAsia="es-PE"/>
-              </w:rPr>
-              <w:t xml:space="preserve"> 23/09/15</w:t>
+            <w:r>
+              <w:rPr>
+                <w:rFonts w:eastAsia="Times New Roman" w:cs="Times New Roman"/>
+                <w:szCs w:val="22"/>
+                <w:lang w:val="es-PE" w:eastAsia="es-PE"/>
+              </w:rPr>
+              <w:t>mié 23/09/15</w:t>
             </w:r>
           </w:p>
         </w:tc>
@@ -7844,7 +7769,6 @@
                 <w:lang w:val="es-PE" w:eastAsia="es-PE"/>
               </w:rPr>
             </w:pPr>
-            <w:proofErr w:type="spellStart"/>
             <w:r>
               <w:rPr>
                 <w:rFonts w:eastAsia="Times New Roman" w:cs="Times New Roman"/>
@@ -7853,18 +7777,7 @@
                 <w:szCs w:val="22"/>
                 <w:lang w:val="es-PE" w:eastAsia="es-PE"/>
               </w:rPr>
-              <w:t>mié</w:t>
-            </w:r>
-            <w:proofErr w:type="spellEnd"/>
-            <w:r>
-              <w:rPr>
-                <w:rFonts w:eastAsia="Times New Roman" w:cs="Times New Roman"/>
-                <w:b/>
-                <w:bCs/>
-                <w:szCs w:val="22"/>
-                <w:lang w:val="es-PE" w:eastAsia="es-PE"/>
-              </w:rPr>
-              <w:t xml:space="preserve"> 30/09/15</w:t>
+              <w:t>mié 30/09/15</w:t>
             </w:r>
           </w:p>
         </w:tc>
@@ -7995,23 +7908,13 @@
                 <w:lang w:val="es-PE" w:eastAsia="es-PE"/>
               </w:rPr>
             </w:pPr>
-            <w:proofErr w:type="spellStart"/>
-            <w:r>
-              <w:rPr>
-                <w:rFonts w:eastAsia="Times New Roman" w:cs="Times New Roman"/>
-                <w:szCs w:val="22"/>
-                <w:lang w:val="es-PE" w:eastAsia="es-PE"/>
-              </w:rPr>
-              <w:t>mié</w:t>
-            </w:r>
-            <w:proofErr w:type="spellEnd"/>
-            <w:r>
-              <w:rPr>
-                <w:rFonts w:eastAsia="Times New Roman" w:cs="Times New Roman"/>
-                <w:szCs w:val="22"/>
-                <w:lang w:val="es-PE" w:eastAsia="es-PE"/>
-              </w:rPr>
-              <w:t xml:space="preserve"> 30/09/15</w:t>
+            <w:r>
+              <w:rPr>
+                <w:rFonts w:eastAsia="Times New Roman" w:cs="Times New Roman"/>
+                <w:szCs w:val="22"/>
+                <w:lang w:val="es-PE" w:eastAsia="es-PE"/>
+              </w:rPr>
+              <w:t>mié 30/09/15</w:t>
             </w:r>
           </w:p>
         </w:tc>
@@ -8158,7 +8061,6 @@
                 <w:lang w:val="es-PE" w:eastAsia="es-PE"/>
               </w:rPr>
             </w:pPr>
-            <w:proofErr w:type="spellStart"/>
             <w:r>
               <w:rPr>
                 <w:rFonts w:eastAsia="Times New Roman" w:cs="Times New Roman"/>
@@ -8167,18 +8069,7 @@
                 <w:szCs w:val="22"/>
                 <w:lang w:val="es-PE" w:eastAsia="es-PE"/>
               </w:rPr>
-              <w:t>mié</w:t>
-            </w:r>
-            <w:proofErr w:type="spellEnd"/>
-            <w:r>
-              <w:rPr>
-                <w:rFonts w:eastAsia="Times New Roman" w:cs="Times New Roman"/>
-                <w:b/>
-                <w:bCs/>
-                <w:szCs w:val="22"/>
-                <w:lang w:val="es-PE" w:eastAsia="es-PE"/>
-              </w:rPr>
-              <w:t xml:space="preserve"> 21/10/15</w:t>
+              <w:t>mié 21/10/15</w:t>
             </w:r>
           </w:p>
         </w:tc>
@@ -8495,25 +8386,7 @@
                 <w:szCs w:val="22"/>
                 <w:lang w:val="es-PE" w:eastAsia="es-PE"/>
               </w:rPr>
-              <w:t xml:space="preserve">   Hacer </w:t>
-            </w:r>
-            <w:proofErr w:type="spellStart"/>
-            <w:r>
-              <w:rPr>
-                <w:rFonts w:eastAsia="Times New Roman" w:cs="Times New Roman"/>
-                <w:szCs w:val="22"/>
-                <w:lang w:val="es-PE" w:eastAsia="es-PE"/>
-              </w:rPr>
-              <w:t>bat</w:t>
-            </w:r>
-            <w:proofErr w:type="spellEnd"/>
-            <w:r>
-              <w:rPr>
-                <w:rFonts w:eastAsia="Times New Roman" w:cs="Times New Roman"/>
-                <w:szCs w:val="22"/>
-                <w:lang w:val="es-PE" w:eastAsia="es-PE"/>
-              </w:rPr>
-              <w:t xml:space="preserve"> que genere el paquete</w:t>
+              <w:t xml:space="preserve">   Hacer bat que genere el paquete</w:t>
             </w:r>
           </w:p>
         </w:tc>
@@ -8575,23 +8448,13 @@
                 <w:lang w:val="es-PE" w:eastAsia="es-PE"/>
               </w:rPr>
             </w:pPr>
-            <w:proofErr w:type="spellStart"/>
-            <w:r>
-              <w:rPr>
-                <w:rFonts w:eastAsia="Times New Roman" w:cs="Times New Roman"/>
-                <w:szCs w:val="22"/>
-                <w:lang w:val="es-PE" w:eastAsia="es-PE"/>
-              </w:rPr>
-              <w:t>mié</w:t>
-            </w:r>
-            <w:proofErr w:type="spellEnd"/>
-            <w:r>
-              <w:rPr>
-                <w:rFonts w:eastAsia="Times New Roman" w:cs="Times New Roman"/>
-                <w:szCs w:val="22"/>
-                <w:lang w:val="es-PE" w:eastAsia="es-PE"/>
-              </w:rPr>
-              <w:t xml:space="preserve"> 07/10/15</w:t>
+            <w:r>
+              <w:rPr>
+                <w:rFonts w:eastAsia="Times New Roman" w:cs="Times New Roman"/>
+                <w:szCs w:val="22"/>
+                <w:lang w:val="es-PE" w:eastAsia="es-PE"/>
+              </w:rPr>
+              <w:t>mié 07/10/15</w:t>
             </w:r>
           </w:p>
         </w:tc>
@@ -8764,23 +8627,13 @@
                 <w:lang w:val="es-PE" w:eastAsia="es-PE"/>
               </w:rPr>
             </w:pPr>
-            <w:proofErr w:type="spellStart"/>
-            <w:r>
-              <w:rPr>
-                <w:rFonts w:eastAsia="Times New Roman" w:cs="Times New Roman"/>
-                <w:szCs w:val="22"/>
-                <w:lang w:val="es-PE" w:eastAsia="es-PE"/>
-              </w:rPr>
-              <w:t>mié</w:t>
-            </w:r>
-            <w:proofErr w:type="spellEnd"/>
-            <w:r>
-              <w:rPr>
-                <w:rFonts w:eastAsia="Times New Roman" w:cs="Times New Roman"/>
-                <w:szCs w:val="22"/>
-                <w:lang w:val="es-PE" w:eastAsia="es-PE"/>
-              </w:rPr>
-              <w:t xml:space="preserve"> 21/10/15</w:t>
+            <w:r>
+              <w:rPr>
+                <w:rFonts w:eastAsia="Times New Roman" w:cs="Times New Roman"/>
+                <w:szCs w:val="22"/>
+                <w:lang w:val="es-PE" w:eastAsia="es-PE"/>
+              </w:rPr>
+              <w:t>mié 21/10/15</w:t>
             </w:r>
           </w:p>
         </w:tc>
@@ -8789,9 +8642,6 @@
     <w:p/>
     <w:p/>
     <w:p/>
-    <w:p/>
-    <w:p/>
-    <w:p/>
     <w:p>
       <w:pPr>
         <w:pStyle w:val="Ttulo2"/>
@@ -8803,15 +8653,14 @@
           <w:rFonts w:ascii="Times New Roman" w:hAnsi="Times New Roman" w:cs="Times New Roman"/>
         </w:rPr>
       </w:pPr>
-      <w:bookmarkStart w:id="13" w:name="_Toc429490287"/>
+      <w:bookmarkStart w:id="12" w:name="_Toc429490287"/>
       <w:r>
         <w:rPr>
           <w:rFonts w:ascii="Times New Roman" w:hAnsi="Times New Roman" w:cs="Times New Roman"/>
         </w:rPr>
-        <w:lastRenderedPageBreak/>
         <w:t>Actividades de la Configuración</w:t>
       </w:r>
-      <w:bookmarkEnd w:id="13"/>
+      <w:bookmarkEnd w:id="12"/>
     </w:p>
     <w:p>
       <w:pPr>
@@ -8824,14 +8673,14 @@
           <w:rFonts w:ascii="Times New Roman" w:hAnsi="Times New Roman" w:cs="Times New Roman"/>
         </w:rPr>
       </w:pPr>
-      <w:bookmarkStart w:id="14" w:name="_Toc429490288"/>
+      <w:bookmarkStart w:id="13" w:name="_Toc429490288"/>
       <w:r>
         <w:rPr>
           <w:rFonts w:ascii="Times New Roman" w:hAnsi="Times New Roman" w:cs="Times New Roman"/>
         </w:rPr>
         <w:t>Identificación</w:t>
       </w:r>
-      <w:bookmarkEnd w:id="14"/>
+      <w:bookmarkEnd w:id="13"/>
     </w:p>
     <w:p>
       <w:pPr>
@@ -8846,7 +8695,7 @@
           <w:szCs w:val="24"/>
         </w:rPr>
       </w:pPr>
-      <w:bookmarkStart w:id="15" w:name="_Toc429490289"/>
+      <w:bookmarkStart w:id="14" w:name="_Toc429490289"/>
       <w:r>
         <w:rPr>
           <w:rFonts w:ascii="Times New Roman" w:hAnsi="Times New Roman" w:cs="Times New Roman"/>
@@ -8863,7 +8712,7 @@
         </w:rPr>
         <w:t xml:space="preserve"> clasificados e identificados</w:t>
       </w:r>
-      <w:bookmarkEnd w:id="15"/>
+      <w:bookmarkEnd w:id="14"/>
     </w:p>
     <w:tbl>
       <w:tblPr>
@@ -9056,11 +8905,9 @@
             <w:pPr>
               <w:jc w:val="center"/>
             </w:pPr>
-            <w:proofErr w:type="spellStart"/>
             <w:r>
               <w:t>docx</w:t>
             </w:r>
-            <w:proofErr w:type="spellEnd"/>
           </w:p>
         </w:tc>
         <w:tc>
@@ -9138,11 +8985,9 @@
             <w:pPr>
               <w:jc w:val="center"/>
             </w:pPr>
-            <w:proofErr w:type="spellStart"/>
             <w:r>
               <w:t>mpp</w:t>
             </w:r>
-            <w:proofErr w:type="spellEnd"/>
           </w:p>
         </w:tc>
         <w:tc>
@@ -9217,11 +9062,9 @@
             <w:pPr>
               <w:jc w:val="center"/>
             </w:pPr>
-            <w:proofErr w:type="spellStart"/>
             <w:r>
               <w:t>docx</w:t>
             </w:r>
-            <w:proofErr w:type="spellEnd"/>
           </w:p>
         </w:tc>
         <w:tc>
@@ -9302,11 +9145,9 @@
             <w:pPr>
               <w:jc w:val="center"/>
             </w:pPr>
-            <w:proofErr w:type="spellStart"/>
             <w:r>
               <w:t>mpp</w:t>
             </w:r>
-            <w:proofErr w:type="spellEnd"/>
           </w:p>
         </w:tc>
         <w:tc>
@@ -9384,11 +9225,9 @@
             <w:pPr>
               <w:jc w:val="center"/>
             </w:pPr>
-            <w:proofErr w:type="spellStart"/>
             <w:r>
               <w:t>docx</w:t>
             </w:r>
-            <w:proofErr w:type="spellEnd"/>
           </w:p>
         </w:tc>
         <w:tc>
@@ -9466,11 +9305,9 @@
             <w:pPr>
               <w:jc w:val="center"/>
             </w:pPr>
-            <w:proofErr w:type="spellStart"/>
             <w:r>
               <w:t>xlsx</w:t>
             </w:r>
-            <w:proofErr w:type="spellEnd"/>
           </w:p>
         </w:tc>
         <w:tc>
@@ -9548,11 +9385,9 @@
             <w:pPr>
               <w:jc w:val="center"/>
             </w:pPr>
-            <w:proofErr w:type="spellStart"/>
             <w:r>
               <w:t>docx</w:t>
             </w:r>
-            <w:proofErr w:type="spellEnd"/>
           </w:p>
         </w:tc>
         <w:tc>
@@ -9630,11 +9465,9 @@
             <w:pPr>
               <w:jc w:val="center"/>
             </w:pPr>
-            <w:proofErr w:type="spellStart"/>
             <w:r>
               <w:t>docx</w:t>
             </w:r>
-            <w:proofErr w:type="spellEnd"/>
           </w:p>
         </w:tc>
         <w:tc>
@@ -9712,11 +9545,9 @@
             <w:pPr>
               <w:jc w:val="center"/>
             </w:pPr>
-            <w:proofErr w:type="spellStart"/>
             <w:r>
               <w:t>docx</w:t>
             </w:r>
-            <w:proofErr w:type="spellEnd"/>
           </w:p>
         </w:tc>
         <w:tc>
@@ -9794,11 +9625,9 @@
             <w:pPr>
               <w:jc w:val="center"/>
             </w:pPr>
-            <w:proofErr w:type="spellStart"/>
             <w:r>
               <w:t>docx</w:t>
             </w:r>
-            <w:proofErr w:type="spellEnd"/>
           </w:p>
         </w:tc>
         <w:tc>
@@ -9876,11 +9705,9 @@
             <w:pPr>
               <w:jc w:val="center"/>
             </w:pPr>
-            <w:proofErr w:type="spellStart"/>
             <w:r>
               <w:t>sql</w:t>
             </w:r>
-            <w:proofErr w:type="spellEnd"/>
           </w:p>
         </w:tc>
         <w:tc>
@@ -9958,11 +9785,9 @@
             <w:pPr>
               <w:jc w:val="center"/>
             </w:pPr>
-            <w:proofErr w:type="spellStart"/>
             <w:r>
               <w:t>sql</w:t>
             </w:r>
-            <w:proofErr w:type="spellEnd"/>
           </w:p>
         </w:tc>
         <w:tc>
@@ -10203,11 +10028,9 @@
             <w:pPr>
               <w:jc w:val="center"/>
             </w:pPr>
-            <w:proofErr w:type="spellStart"/>
             <w:r>
               <w:t>docx</w:t>
             </w:r>
-            <w:proofErr w:type="spellEnd"/>
           </w:p>
         </w:tc>
         <w:tc>
@@ -10288,11 +10111,9 @@
             <w:pPr>
               <w:jc w:val="center"/>
             </w:pPr>
-            <w:proofErr w:type="spellStart"/>
             <w:r>
               <w:t>mpp</w:t>
             </w:r>
-            <w:proofErr w:type="spellEnd"/>
           </w:p>
         </w:tc>
         <w:tc>
@@ -10373,11 +10194,9 @@
             <w:pPr>
               <w:jc w:val="center"/>
             </w:pPr>
-            <w:proofErr w:type="spellStart"/>
             <w:r>
               <w:t>docx</w:t>
             </w:r>
-            <w:proofErr w:type="spellEnd"/>
           </w:p>
         </w:tc>
         <w:tc>
@@ -10458,11 +10277,9 @@
             <w:pPr>
               <w:jc w:val="center"/>
             </w:pPr>
-            <w:proofErr w:type="spellStart"/>
             <w:r>
               <w:t>xlsx</w:t>
             </w:r>
-            <w:proofErr w:type="spellEnd"/>
           </w:p>
         </w:tc>
         <w:tc>
@@ -10543,11 +10360,9 @@
             <w:pPr>
               <w:jc w:val="center"/>
             </w:pPr>
-            <w:proofErr w:type="spellStart"/>
             <w:r>
               <w:t>docx</w:t>
             </w:r>
-            <w:proofErr w:type="spellEnd"/>
           </w:p>
         </w:tc>
         <w:tc>
@@ -10628,11 +10443,9 @@
             <w:pPr>
               <w:jc w:val="center"/>
             </w:pPr>
-            <w:proofErr w:type="spellStart"/>
             <w:r>
               <w:t>docx</w:t>
             </w:r>
-            <w:proofErr w:type="spellEnd"/>
           </w:p>
         </w:tc>
         <w:tc>
@@ -10713,11 +10526,9 @@
             <w:pPr>
               <w:jc w:val="center"/>
             </w:pPr>
-            <w:proofErr w:type="spellStart"/>
             <w:r>
               <w:t>docx</w:t>
             </w:r>
-            <w:proofErr w:type="spellEnd"/>
           </w:p>
         </w:tc>
         <w:tc>
@@ -10798,11 +10609,9 @@
             <w:pPr>
               <w:jc w:val="center"/>
             </w:pPr>
-            <w:proofErr w:type="spellStart"/>
             <w:r>
               <w:t>docx</w:t>
             </w:r>
-            <w:proofErr w:type="spellEnd"/>
           </w:p>
         </w:tc>
         <w:tc>
@@ -10989,6 +10798,8 @@
         </w:tc>
       </w:tr>
     </w:tbl>
+    <w:p/>
+    <w:p/>
     <w:p/>
     <w:p>
       <w:pPr>
@@ -11003,16 +10814,17 @@
           <w:szCs w:val="24"/>
         </w:rPr>
       </w:pPr>
-      <w:bookmarkStart w:id="16" w:name="_Toc429490290"/>
+      <w:bookmarkStart w:id="15" w:name="_Toc429490290"/>
       <w:r>
         <w:rPr>
           <w:rFonts w:ascii="Times New Roman" w:hAnsi="Times New Roman" w:cs="Times New Roman"/>
           <w:sz w:val="24"/>
           <w:szCs w:val="24"/>
         </w:rPr>
+        <w:lastRenderedPageBreak/>
         <w:t>Nomenclatura de la identificación</w:t>
       </w:r>
-      <w:bookmarkEnd w:id="16"/>
+      <w:bookmarkEnd w:id="15"/>
     </w:p>
     <w:p>
       <w:r>
@@ -11026,6 +10838,7 @@
           <w:ilvl w:val="0"/>
           <w:numId w:val="11"/>
         </w:numPr>
+        <w:jc w:val="both"/>
       </w:pPr>
       <w:r>
         <w:t>Para documentos propios de la consultora serán las iniciales de cada las palabras que componen el documento. Ejemplo: PGCS: Plan de Gestión de la Configuración.</w:t>
@@ -11034,6 +10847,7 @@
     <w:p>
       <w:pPr>
         <w:pStyle w:val="Prrafodelista"/>
+        <w:jc w:val="both"/>
       </w:pPr>
       <w:r>
         <w:t>Si la nomenclatura del ítem coincidiera con la de otro ítem se considerara adicionar la siguiente letra de la primera palabra del nombre del ítem.</w:t>
@@ -11044,7 +10858,6 @@
         <w:pStyle w:val="Prrafodelista"/>
       </w:pPr>
       <w:r>
-        <w:lastRenderedPageBreak/>
         <w:t xml:space="preserve">Si el nombre del </w:t>
       </w:r>
       <w:r>
@@ -11064,6 +10877,7 @@
           <w:ilvl w:val="0"/>
           <w:numId w:val="11"/>
         </w:numPr>
+        <w:jc w:val="both"/>
       </w:pPr>
       <w:r>
         <w:t xml:space="preserve">Para documentos que pertenecen al desarrollo de un proyecto o no pertenecen a la consultora deberán iniciar con las iniciales del nombre del proyecto y las iniciales del artefacto, separadas por un guion bajo. </w:t>
@@ -11074,15 +10888,7 @@
         <w:pStyle w:val="Prrafodelista"/>
       </w:pPr>
       <w:r>
-        <w:t>[Iniciales del proyecto]</w:t>
-      </w:r>
-      <w:proofErr w:type="gramStart"/>
-      <w:r>
-        <w:t>_[</w:t>
-      </w:r>
-      <w:proofErr w:type="gramEnd"/>
-      <w:r>
-        <w:t>Iniciales del documento</w:t>
+        <w:t>[Iniciales del proyecto]_[Iniciales del documento</w:t>
       </w:r>
       <w:r>
         <w:t>]</w:t>
@@ -11092,6 +10898,8 @@
       <w:pPr>
         <w:pStyle w:val="Prrafodelista"/>
       </w:pPr>
+      <w:bookmarkStart w:id="16" w:name="_GoBack"/>
+      <w:bookmarkEnd w:id="16"/>
     </w:p>
     <w:p>
       <w:pPr>
@@ -11121,6 +10929,7 @@
       <w:tblPr>
         <w:tblStyle w:val="Tablaconcuadrcula"/>
         <w:tblW w:w="6799" w:type="dxa"/>
+        <w:jc w:val="center"/>
         <w:tblLook w:val="04A0" w:firstRow="1" w:lastRow="0" w:firstColumn="1" w:lastColumn="0" w:noHBand="0" w:noVBand="1"/>
       </w:tblPr>
       <w:tblGrid>
@@ -11131,6 +10940,7 @@
       <w:tr>
         <w:trPr>
           <w:trHeight w:val="405"/>
+          <w:jc w:val="center"/>
         </w:trPr>
         <w:tc>
           <w:tcPr>
@@ -11205,6 +11015,7 @@
       <w:tr>
         <w:trPr>
           <w:trHeight w:val="390"/>
+          <w:jc w:val="center"/>
         </w:trPr>
         <w:tc>
           <w:tcPr>
@@ -11251,6 +11062,7 @@
       <w:tr>
         <w:trPr>
           <w:trHeight w:val="405"/>
+          <w:jc w:val="center"/>
         </w:trPr>
         <w:tc>
           <w:tcPr>
@@ -11297,6 +11109,7 @@
       <w:tr>
         <w:trPr>
           <w:trHeight w:val="390"/>
+          <w:jc w:val="center"/>
         </w:trPr>
         <w:tc>
           <w:tcPr>
@@ -11343,6 +11156,7 @@
       <w:tr>
         <w:trPr>
           <w:trHeight w:val="390"/>
+          <w:jc w:val="center"/>
         </w:trPr>
         <w:tc>
           <w:tcPr>
@@ -11389,6 +11203,7 @@
       <w:tr>
         <w:trPr>
           <w:trHeight w:val="390"/>
+          <w:jc w:val="center"/>
         </w:trPr>
         <w:tc>
           <w:tcPr>
@@ -11435,6 +11250,7 @@
       <w:tr>
         <w:trPr>
           <w:trHeight w:val="390"/>
+          <w:jc w:val="center"/>
         </w:trPr>
         <w:tc>
           <w:tcPr>
@@ -11481,6 +11297,7 @@
       <w:tr>
         <w:trPr>
           <w:trHeight w:val="390"/>
+          <w:jc w:val="center"/>
         </w:trPr>
         <w:tc>
           <w:tcPr>
@@ -11527,6 +11344,7 @@
       <w:tr>
         <w:trPr>
           <w:trHeight w:val="390"/>
+          <w:jc w:val="center"/>
         </w:trPr>
         <w:tc>
           <w:tcPr>
@@ -11576,6 +11394,7 @@
       <w:tr>
         <w:trPr>
           <w:trHeight w:val="390"/>
+          <w:jc w:val="center"/>
         </w:trPr>
         <w:tc>
           <w:tcPr>
@@ -11631,8 +11450,8 @@
       </w:pPr>
     </w:p>
     <w:sectPr>
-      <w:headerReference w:type="default" r:id="rId10"/>
-      <w:footerReference w:type="default" r:id="rId11"/>
+      <w:headerReference w:type="default" r:id="rId9"/>
+      <w:footerReference w:type="default" r:id="rId10"/>
       <w:pgSz w:w="11906" w:h="16838"/>
       <w:pgMar w:top="1417" w:right="1701" w:bottom="1417" w:left="1701" w:header="720" w:footer="720" w:gutter="0"/>
       <w:pgNumType w:start="1"/>
@@ -11643,7 +11462,7 @@
 </file>
 
 <file path=word/endnotes.xml><?xml version="1.0" encoding="utf-8"?>
-<w:endnotes xmlns:wpc="http://schemas.microsoft.com/office/word/2010/wordprocessingCanvas" xmlns:mc="http://schemas.openxmlformats.org/markup-compatibility/2006" xmlns:o="urn:schemas-microsoft-com:office:office" xmlns:r="http://schemas.openxmlformats.org/officeDocument/2006/relationships" xmlns:m="http://schemas.openxmlformats.org/officeDocument/2006/math" xmlns:v="urn:schemas-microsoft-com:vml" xmlns:wp14="http://schemas.microsoft.com/office/word/2010/wordprocessingDrawing" xmlns:wp="http://schemas.openxmlformats.org/drawingml/2006/wordprocessingDrawing" xmlns:w10="urn:schemas-microsoft-com:office:word" xmlns:w="http://schemas.openxmlformats.org/wordprocessingml/2006/main" xmlns:w14="http://schemas.microsoft.com/office/word/2010/wordml" xmlns:wpg="http://schemas.microsoft.com/office/word/2010/wordprocessingGroup" xmlns:wpi="http://schemas.microsoft.com/office/word/2010/wordprocessingInk" xmlns:wne="http://schemas.microsoft.com/office/word/2006/wordml" xmlns:wps="http://schemas.microsoft.com/office/word/2010/wordprocessingShape" mc:Ignorable="w14 wp14">
+<w:endnotes xmlns:wpc="http://schemas.microsoft.com/office/word/2010/wordprocessingCanvas" xmlns:mc="http://schemas.openxmlformats.org/markup-compatibility/2006" xmlns:o="urn:schemas-microsoft-com:office:office" xmlns:r="http://schemas.openxmlformats.org/officeDocument/2006/relationships" xmlns:m="http://schemas.openxmlformats.org/officeDocument/2006/math" xmlns:v="urn:schemas-microsoft-com:vml" xmlns:wp14="http://schemas.microsoft.com/office/word/2010/wordprocessingDrawing" xmlns:wp="http://schemas.openxmlformats.org/drawingml/2006/wordprocessingDrawing" xmlns:w10="urn:schemas-microsoft-com:office:word" xmlns:w="http://schemas.openxmlformats.org/wordprocessingml/2006/main" xmlns:w14="http://schemas.microsoft.com/office/word/2010/wordml" xmlns:w15="http://schemas.microsoft.com/office/word/2012/wordml" xmlns:wpg="http://schemas.microsoft.com/office/word/2010/wordprocessingGroup" xmlns:wpi="http://schemas.microsoft.com/office/word/2010/wordprocessingInk" xmlns:wne="http://schemas.microsoft.com/office/word/2006/wordml" xmlns:wps="http://schemas.microsoft.com/office/word/2010/wordprocessingShape" mc:Ignorable="w14 w15 wp14">
   <w:endnote w:type="separator" w:id="-1">
     <w:p>
       <w:pPr>
@@ -11668,10 +11487,10 @@
 </file>
 
 <file path=word/footer1.xml><?xml version="1.0" encoding="utf-8"?>
-<w:ftr xmlns:wpc="http://schemas.microsoft.com/office/word/2010/wordprocessingCanvas" xmlns:mc="http://schemas.openxmlformats.org/markup-compatibility/2006" xmlns:o="urn:schemas-microsoft-com:office:office" xmlns:r="http://schemas.openxmlformats.org/officeDocument/2006/relationships" xmlns:m="http://schemas.openxmlformats.org/officeDocument/2006/math" xmlns:v="urn:schemas-microsoft-com:vml" xmlns:wp14="http://schemas.microsoft.com/office/word/2010/wordprocessingDrawing" xmlns:wp="http://schemas.openxmlformats.org/drawingml/2006/wordprocessingDrawing" xmlns:w10="urn:schemas-microsoft-com:office:word" xmlns:w="http://schemas.openxmlformats.org/wordprocessingml/2006/main" xmlns:w14="http://schemas.microsoft.com/office/word/2010/wordml" xmlns:wpg="http://schemas.microsoft.com/office/word/2010/wordprocessingGroup" xmlns:wpi="http://schemas.microsoft.com/office/word/2010/wordprocessingInk" xmlns:wne="http://schemas.microsoft.com/office/word/2006/wordml" xmlns:wps="http://schemas.microsoft.com/office/word/2010/wordprocessingShape" mc:Ignorable="w14 wp14">
+<w:ftr xmlns:wpc="http://schemas.microsoft.com/office/word/2010/wordprocessingCanvas" xmlns:mc="http://schemas.openxmlformats.org/markup-compatibility/2006" xmlns:o="urn:schemas-microsoft-com:office:office" xmlns:r="http://schemas.openxmlformats.org/officeDocument/2006/relationships" xmlns:m="http://schemas.openxmlformats.org/officeDocument/2006/math" xmlns:v="urn:schemas-microsoft-com:vml" xmlns:wp14="http://schemas.microsoft.com/office/word/2010/wordprocessingDrawing" xmlns:wp="http://schemas.openxmlformats.org/drawingml/2006/wordprocessingDrawing" xmlns:w10="urn:schemas-microsoft-com:office:word" xmlns:w="http://schemas.openxmlformats.org/wordprocessingml/2006/main" xmlns:w14="http://schemas.microsoft.com/office/word/2010/wordml" xmlns:w15="http://schemas.microsoft.com/office/word/2012/wordml" xmlns:wpg="http://schemas.microsoft.com/office/word/2010/wordprocessingGroup" xmlns:wpi="http://schemas.microsoft.com/office/word/2010/wordprocessingInk" xmlns:wne="http://schemas.microsoft.com/office/word/2006/wordml" xmlns:wps="http://schemas.microsoft.com/office/word/2010/wordprocessingShape" mc:Ignorable="w14 w15 wp14">
   <w:tbl>
     <w:tblPr>
-      <w:tblStyle w:val="PlainTable3"/>
+      <w:tblStyle w:val="Tablanormal31"/>
       <w:tblW w:w="8612" w:type="dxa"/>
       <w:tblBorders>
         <w:top w:val="single" w:sz="4" w:space="0" w:color="auto"/>
@@ -11773,7 +11592,7 @@
               <w:noProof/>
               <w:color w:val="auto"/>
             </w:rPr>
-            <w:t>3</w:t>
+            <w:t>9</w:t>
           </w:r>
           <w:r>
             <w:rPr>
@@ -11838,7 +11657,7 @@
 </file>
 
 <file path=word/footnotes.xml><?xml version="1.0" encoding="utf-8"?>
-<w:footnotes xmlns:wpc="http://schemas.microsoft.com/office/word/2010/wordprocessingCanvas" xmlns:mc="http://schemas.openxmlformats.org/markup-compatibility/2006" xmlns:o="urn:schemas-microsoft-com:office:office" xmlns:r="http://schemas.openxmlformats.org/officeDocument/2006/relationships" xmlns:m="http://schemas.openxmlformats.org/officeDocument/2006/math" xmlns:v="urn:schemas-microsoft-com:vml" xmlns:wp14="http://schemas.microsoft.com/office/word/2010/wordprocessingDrawing" xmlns:wp="http://schemas.openxmlformats.org/drawingml/2006/wordprocessingDrawing" xmlns:w10="urn:schemas-microsoft-com:office:word" xmlns:w="http://schemas.openxmlformats.org/wordprocessingml/2006/main" xmlns:w14="http://schemas.microsoft.com/office/word/2010/wordml" xmlns:wpg="http://schemas.microsoft.com/office/word/2010/wordprocessingGroup" xmlns:wpi="http://schemas.microsoft.com/office/word/2010/wordprocessingInk" xmlns:wne="http://schemas.microsoft.com/office/word/2006/wordml" xmlns:wps="http://schemas.microsoft.com/office/word/2010/wordprocessingShape" mc:Ignorable="w14 wp14">
+<w:footnotes xmlns:wpc="http://schemas.microsoft.com/office/word/2010/wordprocessingCanvas" xmlns:mc="http://schemas.openxmlformats.org/markup-compatibility/2006" xmlns:o="urn:schemas-microsoft-com:office:office" xmlns:r="http://schemas.openxmlformats.org/officeDocument/2006/relationships" xmlns:m="http://schemas.openxmlformats.org/officeDocument/2006/math" xmlns:v="urn:schemas-microsoft-com:vml" xmlns:wp14="http://schemas.microsoft.com/office/word/2010/wordprocessingDrawing" xmlns:wp="http://schemas.openxmlformats.org/drawingml/2006/wordprocessingDrawing" xmlns:w10="urn:schemas-microsoft-com:office:word" xmlns:w="http://schemas.openxmlformats.org/wordprocessingml/2006/main" xmlns:w14="http://schemas.microsoft.com/office/word/2010/wordml" xmlns:w15="http://schemas.microsoft.com/office/word/2012/wordml" xmlns:wpg="http://schemas.microsoft.com/office/word/2010/wordprocessingGroup" xmlns:wpi="http://schemas.microsoft.com/office/word/2010/wordprocessingInk" xmlns:wne="http://schemas.microsoft.com/office/word/2006/wordml" xmlns:wps="http://schemas.microsoft.com/office/word/2010/wordprocessingShape" mc:Ignorable="w14 w15 wp14">
   <w:footnote w:type="separator" w:id="-1">
     <w:p>
       <w:pPr>
@@ -11863,7 +11682,7 @@
 </file>
 
 <file path=word/header1.xml><?xml version="1.0" encoding="utf-8"?>
-<w:hdr xmlns:wpc="http://schemas.microsoft.com/office/word/2010/wordprocessingCanvas" xmlns:mc="http://schemas.openxmlformats.org/markup-compatibility/2006" xmlns:o="urn:schemas-microsoft-com:office:office" xmlns:r="http://schemas.openxmlformats.org/officeDocument/2006/relationships" xmlns:m="http://schemas.openxmlformats.org/officeDocument/2006/math" xmlns:v="urn:schemas-microsoft-com:vml" xmlns:wp14="http://schemas.microsoft.com/office/word/2010/wordprocessingDrawing" xmlns:wp="http://schemas.openxmlformats.org/drawingml/2006/wordprocessingDrawing" xmlns:w10="urn:schemas-microsoft-com:office:word" xmlns:w="http://schemas.openxmlformats.org/wordprocessingml/2006/main" xmlns:w14="http://schemas.microsoft.com/office/word/2010/wordml" xmlns:wpg="http://schemas.microsoft.com/office/word/2010/wordprocessingGroup" xmlns:wpi="http://schemas.microsoft.com/office/word/2010/wordprocessingInk" xmlns:wne="http://schemas.microsoft.com/office/word/2006/wordml" xmlns:wps="http://schemas.microsoft.com/office/word/2010/wordprocessingShape" mc:Ignorable="w14 wp14">
+<w:hdr xmlns:wpc="http://schemas.microsoft.com/office/word/2010/wordprocessingCanvas" xmlns:mc="http://schemas.openxmlformats.org/markup-compatibility/2006" xmlns:o="urn:schemas-microsoft-com:office:office" xmlns:r="http://schemas.openxmlformats.org/officeDocument/2006/relationships" xmlns:m="http://schemas.openxmlformats.org/officeDocument/2006/math" xmlns:v="urn:schemas-microsoft-com:vml" xmlns:wp14="http://schemas.microsoft.com/office/word/2010/wordprocessingDrawing" xmlns:wp="http://schemas.openxmlformats.org/drawingml/2006/wordprocessingDrawing" xmlns:w10="urn:schemas-microsoft-com:office:word" xmlns:w="http://schemas.openxmlformats.org/wordprocessingml/2006/main" xmlns:w14="http://schemas.microsoft.com/office/word/2010/wordml" xmlns:w15="http://schemas.microsoft.com/office/word/2012/wordml" xmlns:wpg="http://schemas.microsoft.com/office/word/2010/wordprocessingGroup" xmlns:wpi="http://schemas.microsoft.com/office/word/2010/wordprocessingInk" xmlns:wne="http://schemas.microsoft.com/office/word/2006/wordml" xmlns:wps="http://schemas.microsoft.com/office/word/2010/wordprocessingShape" mc:Ignorable="w14 w15 wp14">
   <w:tbl>
     <w:tblPr>
       <w:tblW w:w="9009" w:type="dxa"/>
@@ -12034,9 +11853,9 @@
             </wp:anchor>
           </w:drawing>
         </mc:Choice>
-        <mc:Fallback xmlns:w15="http://schemas.microsoft.com/office/word/2012/wordml">
+        <mc:Fallback>
           <w:pict>
-            <v:line w14:anchorId="3D5FB2E5" id="Conector recto 3" o:spid="_x0000_s1026" style="position:absolute;flip:y;z-index:251659264;visibility:visible;mso-wrap-style:square;mso-width-percent:0;mso-height-percent:0;mso-wrap-distance-left:9pt;mso-wrap-distance-top:0;mso-wrap-distance-right:9pt;mso-wrap-distance-bottom:0;mso-position-horizontal:absolute;mso-position-horizontal-relative:text;mso-position-vertical:absolute;mso-position-vertical-relative:text;mso-width-percent:0;mso-height-percent:0;mso-width-relative:margin;mso-height-relative:margin" from="-25.05pt,-.85pt" to="448.2pt,-.85pt" o:gfxdata="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" strokecolor="black [3040]" strokeweight="1.5pt"/>
+            <v:line w14:anchorId="750B08B0" id="Conector recto 3" o:spid="_x0000_s1026" style="position:absolute;flip:y;z-index:251659264;visibility:visible;mso-wrap-style:square;mso-width-percent:0;mso-height-percent:0;mso-wrap-distance-left:9pt;mso-wrap-distance-top:0;mso-wrap-distance-right:9pt;mso-wrap-distance-bottom:0;mso-position-horizontal:absolute;mso-position-horizontal-relative:text;mso-position-vertical:absolute;mso-position-vertical-relative:text;mso-width-percent:0;mso-height-percent:0;mso-width-relative:margin;mso-height-relative:margin" from="-25.05pt,-.85pt" to="448.2pt,-.85pt" o:gfxdata="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" strokecolor="black [3040]" strokeweight="1.5pt"/>
           </w:pict>
         </mc:Fallback>
       </mc:AlternateContent>
@@ -12046,7 +11865,7 @@
 </file>
 
 <file path=word/numbering.xml><?xml version="1.0" encoding="utf-8"?>
-<w:numbering xmlns:wpc="http://schemas.microsoft.com/office/word/2010/wordprocessingCanvas" xmlns:mc="http://schemas.openxmlformats.org/markup-compatibility/2006" xmlns:o="urn:schemas-microsoft-com:office:office" xmlns:r="http://schemas.openxmlformats.org/officeDocument/2006/relationships" xmlns:m="http://schemas.openxmlformats.org/officeDocument/2006/math" xmlns:v="urn:schemas-microsoft-com:vml" xmlns:wp14="http://schemas.microsoft.com/office/word/2010/wordprocessingDrawing" xmlns:wp="http://schemas.openxmlformats.org/drawingml/2006/wordprocessingDrawing" xmlns:w10="urn:schemas-microsoft-com:office:word" xmlns:w="http://schemas.openxmlformats.org/wordprocessingml/2006/main" xmlns:w14="http://schemas.microsoft.com/office/word/2010/wordml" xmlns:wpg="http://schemas.microsoft.com/office/word/2010/wordprocessingGroup" xmlns:wpi="http://schemas.microsoft.com/office/word/2010/wordprocessingInk" xmlns:wne="http://schemas.microsoft.com/office/word/2006/wordml" xmlns:wps="http://schemas.microsoft.com/office/word/2010/wordprocessingShape" mc:Ignorable="w14 wp14">
+<w:numbering xmlns:wpc="http://schemas.microsoft.com/office/word/2010/wordprocessingCanvas" xmlns:mc="http://schemas.openxmlformats.org/markup-compatibility/2006" xmlns:o="urn:schemas-microsoft-com:office:office" xmlns:r="http://schemas.openxmlformats.org/officeDocument/2006/relationships" xmlns:m="http://schemas.openxmlformats.org/officeDocument/2006/math" xmlns:v="urn:schemas-microsoft-com:vml" xmlns:wp14="http://schemas.microsoft.com/office/word/2010/wordprocessingDrawing" xmlns:wp="http://schemas.openxmlformats.org/drawingml/2006/wordprocessingDrawing" xmlns:w10="urn:schemas-microsoft-com:office:word" xmlns:w="http://schemas.openxmlformats.org/wordprocessingml/2006/main" xmlns:w14="http://schemas.microsoft.com/office/word/2010/wordml" xmlns:w15="http://schemas.microsoft.com/office/word/2012/wordml" xmlns:wpg="http://schemas.microsoft.com/office/word/2010/wordprocessingGroup" xmlns:wpi="http://schemas.microsoft.com/office/word/2010/wordprocessingInk" xmlns:wne="http://schemas.microsoft.com/office/word/2006/wordml" xmlns:wps="http://schemas.microsoft.com/office/word/2010/wordprocessingShape" mc:Ignorable="w14 w15 wp14">
   <w:abstractNum w:abstractNumId="0">
     <w:nsid w:val="0311511C"/>
     <w:multiLevelType w:val="multilevel"/>
@@ -13241,7 +13060,7 @@
 </file>
 
 <file path=word/styles.xml><?xml version="1.0" encoding="utf-8"?>
-<w:styles xmlns:mc="http://schemas.openxmlformats.org/markup-compatibility/2006" xmlns:r="http://schemas.openxmlformats.org/officeDocument/2006/relationships" xmlns:w="http://schemas.openxmlformats.org/wordprocessingml/2006/main" xmlns:w14="http://schemas.microsoft.com/office/word/2010/wordml" mc:Ignorable="w14">
+<w:styles xmlns:mc="http://schemas.openxmlformats.org/markup-compatibility/2006" xmlns:r="http://schemas.openxmlformats.org/officeDocument/2006/relationships" xmlns:w="http://schemas.openxmlformats.org/wordprocessingml/2006/main" xmlns:w14="http://schemas.microsoft.com/office/word/2010/wordml" xmlns:w15="http://schemas.microsoft.com/office/word/2012/wordml" mc:Ignorable="w14 w15">
   <w:docDefaults>
     <w:rPrDefault>
       <w:rPr>
@@ -13257,145 +13076,378 @@
       </w:pPr>
     </w:pPrDefault>
   </w:docDefaults>
-  <w:latentStyles w:defLockedState="0" w:defUIPriority="99" w:defSemiHidden="1" w:defUnhideWhenUsed="1" w:defQFormat="0" w:count="267">
-    <w:lsdException w:name="Normal" w:semiHidden="0" w:uiPriority="0" w:unhideWhenUsed="0" w:qFormat="1"/>
-    <w:lsdException w:name="heading 1" w:semiHidden="0" w:uiPriority="9" w:unhideWhenUsed="0" w:qFormat="1"/>
-    <w:lsdException w:name="heading 2" w:uiPriority="9" w:qFormat="1"/>
-    <w:lsdException w:name="heading 3" w:uiPriority="9" w:qFormat="1"/>
-    <w:lsdException w:name="heading 4" w:uiPriority="9" w:qFormat="1"/>
-    <w:lsdException w:name="heading 5" w:uiPriority="9" w:qFormat="1"/>
-    <w:lsdException w:name="heading 6" w:uiPriority="9" w:qFormat="1"/>
-    <w:lsdException w:name="heading 7" w:uiPriority="9" w:qFormat="1"/>
-    <w:lsdException w:name="heading 8" w:uiPriority="9" w:qFormat="1"/>
-    <w:lsdException w:name="heading 9" w:uiPriority="9" w:qFormat="1"/>
-    <w:lsdException w:name="toc 1" w:uiPriority="39"/>
-    <w:lsdException w:name="toc 2" w:uiPriority="39"/>
-    <w:lsdException w:name="toc 3" w:uiPriority="39"/>
-    <w:lsdException w:name="toc 4" w:uiPriority="39"/>
-    <w:lsdException w:name="toc 5" w:uiPriority="39"/>
-    <w:lsdException w:name="toc 6" w:uiPriority="39"/>
-    <w:lsdException w:name="toc 7" w:uiPriority="39"/>
-    <w:lsdException w:name="toc 8" w:uiPriority="39"/>
-    <w:lsdException w:name="toc 9" w:uiPriority="39"/>
-    <w:lsdException w:name="header" w:uiPriority="0"/>
-    <w:lsdException w:name="caption" w:uiPriority="35" w:qFormat="1"/>
-    <w:lsdException w:name="Title" w:semiHidden="0" w:uiPriority="10" w:unhideWhenUsed="0" w:qFormat="1"/>
-    <w:lsdException w:name="Default Paragraph Font" w:uiPriority="1"/>
-    <w:lsdException w:name="Subtitle" w:semiHidden="0" w:uiPriority="11" w:unhideWhenUsed="0" w:qFormat="1"/>
-    <w:lsdException w:name="Strong" w:semiHidden="0" w:uiPriority="22" w:unhideWhenUsed="0" w:qFormat="1"/>
-    <w:lsdException w:name="Emphasis" w:semiHidden="0" w:uiPriority="20" w:unhideWhenUsed="0" w:qFormat="1"/>
-    <w:lsdException w:name="Table Grid" w:semiHidden="0" w:uiPriority="59" w:unhideWhenUsed="0"/>
-    <w:lsdException w:name="Placeholder Text" w:unhideWhenUsed="0"/>
-    <w:lsdException w:name="No Spacing" w:semiHidden="0" w:uiPriority="1" w:unhideWhenUsed="0" w:qFormat="1"/>
-    <w:lsdException w:name="Light Shading" w:semiHidden="0" w:uiPriority="60" w:unhideWhenUsed="0"/>
-    <w:lsdException w:name="Light List" w:semiHidden="0" w:uiPriority="61" w:unhideWhenUsed="0"/>
-    <w:lsdException w:name="Light Grid" w:semiHidden="0" w:uiPriority="62" w:unhideWhenUsed="0"/>
-    <w:lsdException w:name="Medium Shading 1" w:semiHidden="0" w:uiPriority="63" w:unhideWhenUsed="0"/>
-    <w:lsdException w:name="Medium Shading 2" w:semiHidden="0" w:uiPriority="64" w:unhideWhenUsed="0"/>
-    <w:lsdException w:name="Medium List 1" w:semiHidden="0" w:uiPriority="65" w:unhideWhenUsed="0"/>
-    <w:lsdException w:name="Medium List 2" w:semiHidden="0" w:uiPriority="66" w:unhideWhenUsed="0"/>
-    <w:lsdException w:name="Medium Grid 1" w:semiHidden="0" w:uiPriority="67" w:unhideWhenUsed="0"/>
-    <w:lsdException w:name="Medium Grid 2" w:semiHidden="0" w:uiPriority="68" w:unhideWhenUsed="0"/>
-    <w:lsdException w:name="Medium Grid 3" w:semiHidden="0" w:uiPriority="69" w:unhideWhenUsed="0"/>
-    <w:lsdException w:name="Dark List" w:semiHidden="0" w:uiPriority="70" w:unhideWhenUsed="0"/>
-    <w:lsdException w:name="Colorful Shading" w:semiHidden="0" w:uiPriority="71" w:unhideWhenUsed="0"/>
-    <w:lsdException w:name="Colorful List" w:semiHidden="0" w:uiPriority="72" w:unhideWhenUsed="0"/>
-    <w:lsdException w:name="Colorful Grid" w:semiHidden="0" w:uiPriority="73" w:unhideWhenUsed="0"/>
-    <w:lsdException w:name="Light Shading Accent 1" w:semiHidden="0" w:uiPriority="60" w:unhideWhenUsed="0"/>
-    <w:lsdException w:name="Light List Accent 1" w:semiHidden="0" w:uiPriority="61" w:unhideWhenUsed="0"/>
-    <w:lsdException w:name="Light Grid Accent 1" w:semiHidden="0" w:uiPriority="62" w:unhideWhenUsed="0"/>
-    <w:lsdException w:name="Medium Shading 1 Accent 1" w:semiHidden="0" w:uiPriority="63" w:unhideWhenUsed="0"/>
-    <w:lsdException w:name="Medium Shading 2 Accent 1" w:semiHidden="0" w:uiPriority="64" w:unhideWhenUsed="0"/>
-    <w:lsdException w:name="Medium List 1 Accent 1" w:semiHidden="0" w:uiPriority="65" w:unhideWhenUsed="0"/>
-    <w:lsdException w:name="Revision" w:unhideWhenUsed="0"/>
-    <w:lsdException w:name="List Paragraph" w:semiHidden="0" w:uiPriority="34" w:unhideWhenUsed="0" w:qFormat="1"/>
-    <w:lsdException w:name="Quote" w:semiHidden="0" w:uiPriority="29" w:unhideWhenUsed="0" w:qFormat="1"/>
-    <w:lsdException w:name="Intense Quote" w:semiHidden="0" w:uiPriority="30" w:unhideWhenUsed="0" w:qFormat="1"/>
-    <w:lsdException w:name="Medium List 2 Accent 1" w:semiHidden="0" w:uiPriority="66" w:unhideWhenUsed="0"/>
-    <w:lsdException w:name="Medium Grid 1 Accent 1" w:semiHidden="0" w:uiPriority="67" w:unhideWhenUsed="0"/>
-    <w:lsdException w:name="Medium Grid 2 Accent 1" w:semiHidden="0" w:uiPriority="68" w:unhideWhenUsed="0"/>
-    <w:lsdException w:name="Medium Grid 3 Accent 1" w:semiHidden="0" w:uiPriority="69" w:unhideWhenUsed="0"/>
-    <w:lsdException w:name="Dark List Accent 1" w:semiHidden="0" w:uiPriority="70" w:unhideWhenUsed="0"/>
-    <w:lsdException w:name="Colorful Shading Accent 1" w:semiHidden="0" w:uiPriority="71" w:unhideWhenUsed="0"/>
-    <w:lsdException w:name="Colorful List Accent 1" w:semiHidden="0" w:uiPriority="72" w:unhideWhenUsed="0"/>
-    <w:lsdException w:name="Colorful Grid Accent 1" w:semiHidden="0" w:uiPriority="73" w:unhideWhenUsed="0"/>
-    <w:lsdException w:name="Light Shading Accent 2" w:semiHidden="0" w:uiPriority="60" w:unhideWhenUsed="0"/>
-    <w:lsdException w:name="Light List Accent 2" w:semiHidden="0" w:uiPriority="61" w:unhideWhenUsed="0"/>
-    <w:lsdException w:name="Light Grid Accent 2" w:semiHidden="0" w:uiPriority="62" w:unhideWhenUsed="0"/>
-    <w:lsdException w:name="Medium Shading 1 Accent 2" w:semiHidden="0" w:uiPriority="63" w:unhideWhenUsed="0"/>
-    <w:lsdException w:name="Medium Shading 2 Accent 2" w:semiHidden="0" w:uiPriority="64" w:unhideWhenUsed="0"/>
-    <w:lsdException w:name="Medium List 1 Accent 2" w:semiHidden="0" w:uiPriority="65" w:unhideWhenUsed="0"/>
-    <w:lsdException w:name="Medium List 2 Accent 2" w:semiHidden="0" w:uiPriority="66" w:unhideWhenUsed="0"/>
-    <w:lsdException w:name="Medium Grid 1 Accent 2" w:semiHidden="0" w:uiPriority="67" w:unhideWhenUsed="0"/>
-    <w:lsdException w:name="Medium Grid 2 Accent 2" w:semiHidden="0" w:uiPriority="68" w:unhideWhenUsed="0"/>
-    <w:lsdException w:name="Medium Grid 3 Accent 2" w:semiHidden="0" w:uiPriority="69" w:unhideWhenUsed="0"/>
-    <w:lsdException w:name="Dark List Accent 2" w:semiHidden="0" w:uiPriority="70" w:unhideWhenUsed="0"/>
-    <w:lsdException w:name="Colorful Shading Accent 2" w:semiHidden="0" w:uiPriority="71" w:unhideWhenUsed="0"/>
-    <w:lsdException w:name="Colorful List Accent 2" w:semiHidden="0" w:uiPriority="72" w:unhideWhenUsed="0"/>
-    <w:lsdException w:name="Colorful Grid Accent 2" w:semiHidden="0" w:uiPriority="73" w:unhideWhenUsed="0"/>
-    <w:lsdException w:name="Light Shading Accent 3" w:semiHidden="0" w:uiPriority="60" w:unhideWhenUsed="0"/>
-    <w:lsdException w:name="Light List Accent 3" w:semiHidden="0" w:uiPriority="61" w:unhideWhenUsed="0"/>
-    <w:lsdException w:name="Light Grid Accent 3" w:semiHidden="0" w:uiPriority="62" w:unhideWhenUsed="0"/>
-    <w:lsdException w:name="Medium Shading 1 Accent 3" w:semiHidden="0" w:uiPriority="63" w:unhideWhenUsed="0"/>
-    <w:lsdException w:name="Medium Shading 2 Accent 3" w:semiHidden="0" w:uiPriority="64" w:unhideWhenUsed="0"/>
-    <w:lsdException w:name="Medium List 1 Accent 3" w:semiHidden="0" w:uiPriority="65" w:unhideWhenUsed="0"/>
-    <w:lsdException w:name="Medium List 2 Accent 3" w:semiHidden="0" w:uiPriority="66" w:unhideWhenUsed="0"/>
-    <w:lsdException w:name="Medium Grid 1 Accent 3" w:semiHidden="0" w:uiPriority="67" w:unhideWhenUsed="0"/>
-    <w:lsdException w:name="Medium Grid 2 Accent 3" w:semiHidden="0" w:uiPriority="68" w:unhideWhenUsed="0"/>
-    <w:lsdException w:name="Medium Grid 3 Accent 3" w:semiHidden="0" w:uiPriority="69" w:unhideWhenUsed="0"/>
-    <w:lsdException w:name="Dark List Accent 3" w:semiHidden="0" w:uiPriority="70" w:unhideWhenUsed="0"/>
-    <w:lsdException w:name="Colorful Shading Accent 3" w:semiHidden="0" w:uiPriority="71" w:unhideWhenUsed="0"/>
-    <w:lsdException w:name="Colorful List Accent 3" w:semiHidden="0" w:uiPriority="72" w:unhideWhenUsed="0"/>
-    <w:lsdException w:name="Colorful Grid Accent 3" w:semiHidden="0" w:uiPriority="73" w:unhideWhenUsed="0"/>
-    <w:lsdException w:name="Light Shading Accent 4" w:semiHidden="0" w:uiPriority="60" w:unhideWhenUsed="0"/>
-    <w:lsdException w:name="Light List Accent 4" w:semiHidden="0" w:uiPriority="61" w:unhideWhenUsed="0"/>
-    <w:lsdException w:name="Light Grid Accent 4" w:semiHidden="0" w:uiPriority="62" w:unhideWhenUsed="0"/>
-    <w:lsdException w:name="Medium Shading 1 Accent 4" w:semiHidden="0" w:uiPriority="63" w:unhideWhenUsed="0"/>
-    <w:lsdException w:name="Medium Shading 2 Accent 4" w:semiHidden="0" w:uiPriority="64" w:unhideWhenUsed="0"/>
-    <w:lsdException w:name="Medium List 1 Accent 4" w:semiHidden="0" w:uiPriority="65" w:unhideWhenUsed="0"/>
-    <w:lsdException w:name="Medium List 2 Accent 4" w:semiHidden="0" w:uiPriority="66" w:unhideWhenUsed="0"/>
-    <w:lsdException w:name="Medium Grid 1 Accent 4" w:semiHidden="0" w:uiPriority="67" w:unhideWhenUsed="0"/>
-    <w:lsdException w:name="Medium Grid 2 Accent 4" w:semiHidden="0" w:uiPriority="68" w:unhideWhenUsed="0"/>
-    <w:lsdException w:name="Medium Grid 3 Accent 4" w:semiHidden="0" w:uiPriority="69" w:unhideWhenUsed="0"/>
-    <w:lsdException w:name="Dark List Accent 4" w:semiHidden="0" w:uiPriority="70" w:unhideWhenUsed="0"/>
-    <w:lsdException w:name="Colorful Shading Accent 4" w:semiHidden="0" w:uiPriority="71" w:unhideWhenUsed="0"/>
-    <w:lsdException w:name="Colorful List Accent 4" w:semiHidden="0" w:uiPriority="72" w:unhideWhenUsed="0"/>
-    <w:lsdException w:name="Colorful Grid Accent 4" w:semiHidden="0" w:uiPriority="73" w:unhideWhenUsed="0"/>
-    <w:lsdException w:name="Light Shading Accent 5" w:semiHidden="0" w:uiPriority="60" w:unhideWhenUsed="0"/>
-    <w:lsdException w:name="Light List Accent 5" w:semiHidden="0" w:uiPriority="61" w:unhideWhenUsed="0"/>
-    <w:lsdException w:name="Light Grid Accent 5" w:semiHidden="0" w:uiPriority="62" w:unhideWhenUsed="0"/>
-    <w:lsdException w:name="Medium Shading 1 Accent 5" w:semiHidden="0" w:uiPriority="63" w:unhideWhenUsed="0"/>
-    <w:lsdException w:name="Medium Shading 2 Accent 5" w:semiHidden="0" w:uiPriority="64" w:unhideWhenUsed="0"/>
-    <w:lsdException w:name="Medium List 1 Accent 5" w:semiHidden="0" w:uiPriority="65" w:unhideWhenUsed="0"/>
-    <w:lsdException w:name="Medium List 2 Accent 5" w:semiHidden="0" w:uiPriority="66" w:unhideWhenUsed="0"/>
-    <w:lsdException w:name="Medium Grid 1 Accent 5" w:semiHidden="0" w:uiPriority="67" w:unhideWhenUsed="0"/>
-    <w:lsdException w:name="Medium Grid 2 Accent 5" w:semiHidden="0" w:uiPriority="68" w:unhideWhenUsed="0"/>
-    <w:lsdException w:name="Medium Grid 3 Accent 5" w:semiHidden="0" w:uiPriority="69" w:unhideWhenUsed="0"/>
-    <w:lsdException w:name="Dark List Accent 5" w:semiHidden="0" w:uiPriority="70" w:unhideWhenUsed="0"/>
-    <w:lsdException w:name="Colorful Shading Accent 5" w:semiHidden="0" w:uiPriority="71" w:unhideWhenUsed="0"/>
-    <w:lsdException w:name="Colorful List Accent 5" w:semiHidden="0" w:uiPriority="72" w:unhideWhenUsed="0"/>
-    <w:lsdException w:name="Colorful Grid Accent 5" w:semiHidden="0" w:uiPriority="73" w:unhideWhenUsed="0"/>
-    <w:lsdException w:name="Light Shading Accent 6" w:semiHidden="0" w:uiPriority="60" w:unhideWhenUsed="0"/>
-    <w:lsdException w:name="Light List Accent 6" w:semiHidden="0" w:uiPriority="61" w:unhideWhenUsed="0"/>
-    <w:lsdException w:name="Light Grid Accent 6" w:semiHidden="0" w:uiPriority="62" w:unhideWhenUsed="0"/>
-    <w:lsdException w:name="Medium Shading 1 Accent 6" w:semiHidden="0" w:uiPriority="63" w:unhideWhenUsed="0"/>
-    <w:lsdException w:name="Medium Shading 2 Accent 6" w:semiHidden="0" w:uiPriority="64" w:unhideWhenUsed="0"/>
-    <w:lsdException w:name="Medium List 1 Accent 6" w:semiHidden="0" w:uiPriority="65" w:unhideWhenUsed="0"/>
-    <w:lsdException w:name="Medium List 2 Accent 6" w:semiHidden="0" w:uiPriority="66" w:unhideWhenUsed="0"/>
-    <w:lsdException w:name="Medium Grid 1 Accent 6" w:semiHidden="0" w:uiPriority="67" w:unhideWhenUsed="0"/>
-    <w:lsdException w:name="Medium Grid 2 Accent 6" w:semiHidden="0" w:uiPriority="68" w:unhideWhenUsed="0"/>
-    <w:lsdException w:name="Medium Grid 3 Accent 6" w:semiHidden="0" w:uiPriority="69" w:unhideWhenUsed="0"/>
-    <w:lsdException w:name="Dark List Accent 6" w:semiHidden="0" w:uiPriority="70" w:unhideWhenUsed="0"/>
-    <w:lsdException w:name="Colorful Shading Accent 6" w:semiHidden="0" w:uiPriority="71" w:unhideWhenUsed="0"/>
-    <w:lsdException w:name="Colorful List Accent 6" w:semiHidden="0" w:uiPriority="72" w:unhideWhenUsed="0"/>
-    <w:lsdException w:name="Colorful Grid Accent 6" w:semiHidden="0" w:uiPriority="73" w:unhideWhenUsed="0"/>
-    <w:lsdException w:name="Subtle Emphasis" w:semiHidden="0" w:uiPriority="19" w:unhideWhenUsed="0" w:qFormat="1"/>
-    <w:lsdException w:name="Intense Emphasis" w:semiHidden="0" w:uiPriority="21" w:unhideWhenUsed="0" w:qFormat="1"/>
-    <w:lsdException w:name="Subtle Reference" w:semiHidden="0" w:uiPriority="31" w:unhideWhenUsed="0" w:qFormat="1"/>
-    <w:lsdException w:name="Intense Reference" w:semiHidden="0" w:uiPriority="32" w:unhideWhenUsed="0" w:qFormat="1"/>
-    <w:lsdException w:name="Book Title" w:semiHidden="0" w:uiPriority="33" w:unhideWhenUsed="0" w:qFormat="1"/>
-    <w:lsdException w:name="Bibliography" w:uiPriority="37"/>
-    <w:lsdException w:name="TOC Heading" w:uiPriority="39" w:qFormat="1"/>
+  <w:latentStyles w:defLockedState="0" w:defUIPriority="99" w:defSemiHidden="0" w:defUnhideWhenUsed="0" w:defQFormat="0" w:count="371">
+    <w:lsdException w:name="Normal" w:uiPriority="0" w:qFormat="1"/>
+    <w:lsdException w:name="heading 1" w:uiPriority="9" w:qFormat="1"/>
+    <w:lsdException w:name="heading 2" w:semiHidden="1" w:uiPriority="9" w:unhideWhenUsed="1" w:qFormat="1"/>
+    <w:lsdException w:name="heading 3" w:semiHidden="1" w:uiPriority="9" w:unhideWhenUsed="1" w:qFormat="1"/>
+    <w:lsdException w:name="heading 4" w:semiHidden="1" w:uiPriority="9" w:unhideWhenUsed="1" w:qFormat="1"/>
+    <w:lsdException w:name="heading 5" w:semiHidden="1" w:uiPriority="9" w:unhideWhenUsed="1" w:qFormat="1"/>
+    <w:lsdException w:name="heading 6" w:semiHidden="1" w:uiPriority="9" w:unhideWhenUsed="1" w:qFormat="1"/>
+    <w:lsdException w:name="heading 7" w:semiHidden="1" w:uiPriority="9" w:unhideWhenUsed="1" w:qFormat="1"/>
+    <w:lsdException w:name="heading 8" w:semiHidden="1" w:uiPriority="9" w:unhideWhenUsed="1" w:qFormat="1"/>
+    <w:lsdException w:name="heading 9" w:semiHidden="1" w:uiPriority="9" w:unhideWhenUsed="1" w:qFormat="1"/>
+    <w:lsdException w:name="index 1" w:semiHidden="1" w:unhideWhenUsed="1"/>
+    <w:lsdException w:name="index 2" w:semiHidden="1" w:unhideWhenUsed="1"/>
+    <w:lsdException w:name="index 3" w:semiHidden="1" w:unhideWhenUsed="1"/>
+    <w:lsdException w:name="index 4" w:semiHidden="1" w:unhideWhenUsed="1"/>
+    <w:lsdException w:name="index 5" w:semiHidden="1" w:unhideWhenUsed="1"/>
+    <w:lsdException w:name="index 6" w:semiHidden="1" w:unhideWhenUsed="1"/>
+    <w:lsdException w:name="index 7" w:semiHidden="1" w:unhideWhenUsed="1"/>
+    <w:lsdException w:name="index 8" w:semiHidden="1" w:unhideWhenUsed="1"/>
+    <w:lsdException w:name="index 9" w:semiHidden="1" w:unhideWhenUsed="1"/>
+    <w:lsdException w:name="toc 1" w:semiHidden="1" w:uiPriority="39" w:unhideWhenUsed="1"/>
+    <w:lsdException w:name="toc 2" w:semiHidden="1" w:uiPriority="39" w:unhideWhenUsed="1"/>
+    <w:lsdException w:name="toc 3" w:semiHidden="1" w:uiPriority="39" w:unhideWhenUsed="1"/>
+    <w:lsdException w:name="toc 4" w:semiHidden="1" w:uiPriority="39" w:unhideWhenUsed="1"/>
+    <w:lsdException w:name="toc 5" w:semiHidden="1" w:uiPriority="39" w:unhideWhenUsed="1"/>
+    <w:lsdException w:name="toc 6" w:semiHidden="1" w:uiPriority="39" w:unhideWhenUsed="1"/>
+    <w:lsdException w:name="toc 7" w:semiHidden="1" w:uiPriority="39" w:unhideWhenUsed="1"/>
+    <w:lsdException w:name="toc 8" w:semiHidden="1" w:uiPriority="39" w:unhideWhenUsed="1"/>
+    <w:lsdException w:name="toc 9" w:semiHidden="1" w:uiPriority="39" w:unhideWhenUsed="1"/>
+    <w:lsdException w:name="Normal Indent" w:semiHidden="1" w:unhideWhenUsed="1"/>
+    <w:lsdException w:name="footnote text" w:semiHidden="1" w:unhideWhenUsed="1"/>
+    <w:lsdException w:name="annotation text" w:semiHidden="1" w:unhideWhenUsed="1"/>
+    <w:lsdException w:name="header" w:semiHidden="1" w:uiPriority="0" w:unhideWhenUsed="1"/>
+    <w:lsdException w:name="footer" w:semiHidden="1" w:unhideWhenUsed="1"/>
+    <w:lsdException w:name="index heading" w:semiHidden="1" w:unhideWhenUsed="1"/>
+    <w:lsdException w:name="caption" w:semiHidden="1" w:uiPriority="35" w:unhideWhenUsed="1" w:qFormat="1"/>
+    <w:lsdException w:name="table of figures" w:semiHidden="1" w:unhideWhenUsed="1"/>
+    <w:lsdException w:name="envelope address" w:semiHidden="1" w:unhideWhenUsed="1"/>
+    <w:lsdException w:name="envelope return" w:semiHidden="1" w:unhideWhenUsed="1"/>
+    <w:lsdException w:name="footnote reference" w:semiHidden="1" w:unhideWhenUsed="1"/>
+    <w:lsdException w:name="annotation reference" w:semiHidden="1" w:unhideWhenUsed="1"/>
+    <w:lsdException w:name="line number" w:semiHidden="1" w:unhideWhenUsed="1"/>
+    <w:lsdException w:name="page number" w:semiHidden="1" w:unhideWhenUsed="1"/>
+    <w:lsdException w:name="endnote reference" w:semiHidden="1" w:unhideWhenUsed="1"/>
+    <w:lsdException w:name="endnote text" w:semiHidden="1" w:unhideWhenUsed="1"/>
+    <w:lsdException w:name="table of authorities" w:semiHidden="1" w:unhideWhenUsed="1"/>
+    <w:lsdException w:name="macro" w:semiHidden="1" w:unhideWhenUsed="1"/>
+    <w:lsdException w:name="toa heading" w:semiHidden="1" w:unhideWhenUsed="1"/>
+    <w:lsdException w:name="List" w:semiHidden="1" w:unhideWhenUsed="1"/>
+    <w:lsdException w:name="List Bullet" w:semiHidden="1" w:unhideWhenUsed="1"/>
+    <w:lsdException w:name="List Number" w:semiHidden="1" w:unhideWhenUsed="1"/>
+    <w:lsdException w:name="List 2" w:semiHidden="1" w:unhideWhenUsed="1"/>
+    <w:lsdException w:name="List 3" w:semiHidden="1" w:unhideWhenUsed="1"/>
+    <w:lsdException w:name="List 4" w:semiHidden="1" w:unhideWhenUsed="1"/>
+    <w:lsdException w:name="List 5" w:semiHidden="1" w:unhideWhenUsed="1"/>
+    <w:lsdException w:name="List Bullet 2" w:semiHidden="1" w:unhideWhenUsed="1"/>
+    <w:lsdException w:name="List Bullet 3" w:semiHidden="1" w:unhideWhenUsed="1"/>
+    <w:lsdException w:name="List Bullet 4" w:semiHidden="1" w:unhideWhenUsed="1"/>
+    <w:lsdException w:name="List Bullet 5" w:semiHidden="1" w:unhideWhenUsed="1"/>
+    <w:lsdException w:name="List Number 2" w:semiHidden="1" w:unhideWhenUsed="1"/>
+    <w:lsdException w:name="List Number 3" w:semiHidden="1" w:unhideWhenUsed="1"/>
+    <w:lsdException w:name="List Number 4" w:semiHidden="1" w:unhideWhenUsed="1"/>
+    <w:lsdException w:name="List Number 5" w:semiHidden="1" w:unhideWhenUsed="1"/>
+    <w:lsdException w:name="Title" w:uiPriority="10" w:qFormat="1"/>
+    <w:lsdException w:name="Closing" w:semiHidden="1" w:unhideWhenUsed="1"/>
+    <w:lsdException w:name="Signature" w:semiHidden="1" w:unhideWhenUsed="1"/>
+    <w:lsdException w:name="Default Paragraph Font" w:semiHidden="1" w:uiPriority="1" w:unhideWhenUsed="1"/>
+    <w:lsdException w:name="Body Text" w:semiHidden="1" w:unhideWhenUsed="1"/>
+    <w:lsdException w:name="Body Text Indent" w:semiHidden="1" w:unhideWhenUsed="1"/>
+    <w:lsdException w:name="List Continue" w:semiHidden="1" w:unhideWhenUsed="1"/>
+    <w:lsdException w:name="List Continue 2" w:semiHidden="1" w:unhideWhenUsed="1"/>
+    <w:lsdException w:name="List Continue 3" w:semiHidden="1" w:unhideWhenUsed="1"/>
+    <w:lsdException w:name="List Continue 4" w:semiHidden="1" w:unhideWhenUsed="1"/>
+    <w:lsdException w:name="List Continue 5" w:semiHidden="1" w:unhideWhenUsed="1"/>
+    <w:lsdException w:name="Message Header" w:semiHidden="1" w:unhideWhenUsed="1"/>
+    <w:lsdException w:name="Subtitle" w:uiPriority="11" w:qFormat="1"/>
+    <w:lsdException w:name="Salutation" w:semiHidden="1" w:unhideWhenUsed="1"/>
+    <w:lsdException w:name="Date" w:semiHidden="1" w:unhideWhenUsed="1"/>
+    <w:lsdException w:name="Body Text First Indent" w:semiHidden="1" w:unhideWhenUsed="1"/>
+    <w:lsdException w:name="Body Text First Indent 2" w:semiHidden="1" w:unhideWhenUsed="1"/>
+    <w:lsdException w:name="Note Heading" w:semiHidden="1" w:unhideWhenUsed="1"/>
+    <w:lsdException w:name="Body Text 2" w:semiHidden="1" w:unhideWhenUsed="1"/>
+    <w:lsdException w:name="Body Text 3" w:semiHidden="1" w:unhideWhenUsed="1"/>
+    <w:lsdException w:name="Body Text Indent 2" w:semiHidden="1" w:unhideWhenUsed="1"/>
+    <w:lsdException w:name="Body Text Indent 3" w:semiHidden="1" w:unhideWhenUsed="1"/>
+    <w:lsdException w:name="Block Text" w:semiHidden="1" w:unhideWhenUsed="1"/>
+    <w:lsdException w:name="Hyperlink" w:semiHidden="1" w:unhideWhenUsed="1"/>
+    <w:lsdException w:name="FollowedHyperlink" w:semiHidden="1" w:unhideWhenUsed="1"/>
+    <w:lsdException w:name="Strong" w:uiPriority="22" w:qFormat="1"/>
+    <w:lsdException w:name="Emphasis" w:uiPriority="20" w:qFormat="1"/>
+    <w:lsdException w:name="Document Map" w:semiHidden="1" w:unhideWhenUsed="1"/>
+    <w:lsdException w:name="Plain Text" w:semiHidden="1" w:unhideWhenUsed="1"/>
+    <w:lsdException w:name="E-mail Signature" w:semiHidden="1" w:unhideWhenUsed="1"/>
+    <w:lsdException w:name="HTML Top of Form" w:semiHidden="1" w:unhideWhenUsed="1"/>
+    <w:lsdException w:name="HTML Bottom of Form" w:semiHidden="1" w:unhideWhenUsed="1"/>
+    <w:lsdException w:name="Normal (Web)" w:semiHidden="1" w:unhideWhenUsed="1"/>
+    <w:lsdException w:name="HTML Acronym" w:semiHidden="1" w:unhideWhenUsed="1"/>
+    <w:lsdException w:name="HTML Address" w:semiHidden="1" w:unhideWhenUsed="1"/>
+    <w:lsdException w:name="HTML Cite" w:semiHidden="1" w:unhideWhenUsed="1"/>
+    <w:lsdException w:name="HTML Code" w:semiHidden="1" w:unhideWhenUsed="1"/>
+    <w:lsdException w:name="HTML Definition" w:semiHidden="1" w:unhideWhenUsed="1"/>
+    <w:lsdException w:name="HTML Keyboard" w:semiHidden="1" w:unhideWhenUsed="1"/>
+    <w:lsdException w:name="HTML Preformatted" w:semiHidden="1" w:unhideWhenUsed="1"/>
+    <w:lsdException w:name="HTML Sample" w:semiHidden="1" w:unhideWhenUsed="1"/>
+    <w:lsdException w:name="HTML Typewriter" w:semiHidden="1" w:unhideWhenUsed="1"/>
+    <w:lsdException w:name="HTML Variable" w:semiHidden="1" w:unhideWhenUsed="1"/>
+    <w:lsdException w:name="Normal Table" w:semiHidden="1" w:unhideWhenUsed="1"/>
+    <w:lsdException w:name="annotation subject" w:semiHidden="1" w:unhideWhenUsed="1"/>
+    <w:lsdException w:name="No List" w:semiHidden="1" w:unhideWhenUsed="1"/>
+    <w:lsdException w:name="Outline List 1" w:semiHidden="1" w:unhideWhenUsed="1"/>
+    <w:lsdException w:name="Outline List 2" w:semiHidden="1" w:unhideWhenUsed="1"/>
+    <w:lsdException w:name="Outline List 3" w:semiHidden="1" w:unhideWhenUsed="1"/>
+    <w:lsdException w:name="Table Simple 1" w:semiHidden="1" w:unhideWhenUsed="1"/>
+    <w:lsdException w:name="Table Simple 2" w:semiHidden="1" w:unhideWhenUsed="1"/>
+    <w:lsdException w:name="Table Simple 3" w:semiHidden="1" w:unhideWhenUsed="1"/>
+    <w:lsdException w:name="Table Classic 1" w:semiHidden="1" w:unhideWhenUsed="1"/>
+    <w:lsdException w:name="Table Classic 2" w:semiHidden="1" w:unhideWhenUsed="1"/>
+    <w:lsdException w:name="Table Classic 3" w:semiHidden="1" w:unhideWhenUsed="1"/>
+    <w:lsdException w:name="Table Classic 4" w:semiHidden="1" w:unhideWhenUsed="1"/>
+    <w:lsdException w:name="Table Colorful 1" w:semiHidden="1" w:unhideWhenUsed="1"/>
+    <w:lsdException w:name="Table Colorful 2" w:semiHidden="1" w:unhideWhenUsed="1"/>
+    <w:lsdException w:name="Table Colorful 3" w:semiHidden="1" w:unhideWhenUsed="1"/>
+    <w:lsdException w:name="Table Columns 1" w:semiHidden="1" w:unhideWhenUsed="1"/>
+    <w:lsdException w:name="Table Columns 2" w:semiHidden="1" w:unhideWhenUsed="1"/>
+    <w:lsdException w:name="Table Columns 3" w:semiHidden="1" w:unhideWhenUsed="1"/>
+    <w:lsdException w:name="Table Columns 4" w:semiHidden="1" w:unhideWhenUsed="1"/>
+    <w:lsdException w:name="Table Columns 5" w:semiHidden="1" w:unhideWhenUsed="1"/>
+    <w:lsdException w:name="Table Grid 1" w:semiHidden="1" w:unhideWhenUsed="1"/>
+    <w:lsdException w:name="Table Grid 2" w:semiHidden="1" w:unhideWhenUsed="1"/>
+    <w:lsdException w:name="Table Grid 3" w:semiHidden="1" w:unhideWhenUsed="1"/>
+    <w:lsdException w:name="Table Grid 4" w:semiHidden="1" w:unhideWhenUsed="1"/>
+    <w:lsdException w:name="Table Grid 5" w:semiHidden="1" w:unhideWhenUsed="1"/>
+    <w:lsdException w:name="Table Grid 6" w:semiHidden="1" w:unhideWhenUsed="1"/>
+    <w:lsdException w:name="Table Grid 7" w:semiHidden="1" w:unhideWhenUsed="1"/>
+    <w:lsdException w:name="Table Grid 8" w:semiHidden="1" w:unhideWhenUsed="1"/>
+    <w:lsdException w:name="Table List 1" w:semiHidden="1" w:unhideWhenUsed="1"/>
+    <w:lsdException w:name="Table List 2" w:semiHidden="1" w:unhideWhenUsed="1"/>
+    <w:lsdException w:name="Table List 3" w:semiHidden="1" w:unhideWhenUsed="1"/>
+    <w:lsdException w:name="Table List 4" w:semiHidden="1" w:unhideWhenUsed="1"/>
+    <w:lsdException w:name="Table List 5" w:semiHidden="1" w:unhideWhenUsed="1"/>
+    <w:lsdException w:name="Table List 6" w:semiHidden="1" w:unhideWhenUsed="1"/>
+    <w:lsdException w:name="Table List 7" w:semiHidden="1" w:unhideWhenUsed="1"/>
+    <w:lsdException w:name="Table List 8" w:semiHidden="1" w:unhideWhenUsed="1"/>
+    <w:lsdException w:name="Table 3D effects 1" w:semiHidden="1" w:unhideWhenUsed="1"/>
+    <w:lsdException w:name="Table 3D effects 2" w:semiHidden="1" w:unhideWhenUsed="1"/>
+    <w:lsdException w:name="Table 3D effects 3" w:semiHidden="1" w:unhideWhenUsed="1"/>
+    <w:lsdException w:name="Table Contemporary" w:semiHidden="1" w:unhideWhenUsed="1"/>
+    <w:lsdException w:name="Table Elegant" w:semiHidden="1" w:unhideWhenUsed="1"/>
+    <w:lsdException w:name="Table Professional" w:semiHidden="1" w:unhideWhenUsed="1"/>
+    <w:lsdException w:name="Table Subtle 1" w:semiHidden="1" w:unhideWhenUsed="1"/>
+    <w:lsdException w:name="Table Subtle 2" w:semiHidden="1" w:unhideWhenUsed="1"/>
+    <w:lsdException w:name="Table Web 1" w:semiHidden="1" w:unhideWhenUsed="1"/>
+    <w:lsdException w:name="Table Web 2" w:semiHidden="1" w:unhideWhenUsed="1"/>
+    <w:lsdException w:name="Table Web 3" w:semiHidden="1" w:unhideWhenUsed="1"/>
+    <w:lsdException w:name="Balloon Text" w:semiHidden="1" w:unhideWhenUsed="1"/>
+    <w:lsdException w:name="Table Grid" w:uiPriority="59"/>
+    <w:lsdException w:name="Table Theme" w:semiHidden="1" w:unhideWhenUsed="1"/>
+    <w:lsdException w:name="Placeholder Text" w:semiHidden="1"/>
+    <w:lsdException w:name="No Spacing" w:uiPriority="1" w:qFormat="1"/>
+    <w:lsdException w:name="Light Shading" w:uiPriority="60"/>
+    <w:lsdException w:name="Light List" w:uiPriority="61"/>
+    <w:lsdException w:name="Light Grid" w:uiPriority="62"/>
+    <w:lsdException w:name="Medium Shading 1" w:uiPriority="63"/>
+    <w:lsdException w:name="Medium Shading 2" w:uiPriority="64"/>
+    <w:lsdException w:name="Medium List 1" w:uiPriority="65"/>
+    <w:lsdException w:name="Medium List 2" w:uiPriority="66"/>
+    <w:lsdException w:name="Medium Grid 1" w:uiPriority="67"/>
+    <w:lsdException w:name="Medium Grid 2" w:uiPriority="68"/>
+    <w:lsdException w:name="Medium Grid 3" w:uiPriority="69"/>
+    <w:lsdException w:name="Dark List" w:uiPriority="70"/>
+    <w:lsdException w:name="Colorful Shading" w:uiPriority="71"/>
+    <w:lsdException w:name="Colorful List" w:uiPriority="72"/>
+    <w:lsdException w:name="Colorful Grid" w:uiPriority="73"/>
+    <w:lsdException w:name="Light Shading Accent 1" w:uiPriority="60"/>
+    <w:lsdException w:name="Light List Accent 1" w:uiPriority="61"/>
+    <w:lsdException w:name="Light Grid Accent 1" w:uiPriority="62"/>
+    <w:lsdException w:name="Medium Shading 1 Accent 1" w:uiPriority="63"/>
+    <w:lsdException w:name="Medium Shading 2 Accent 1" w:uiPriority="64"/>
+    <w:lsdException w:name="Medium List 1 Accent 1" w:uiPriority="65"/>
+    <w:lsdException w:name="Revision" w:semiHidden="1"/>
+    <w:lsdException w:name="List Paragraph" w:uiPriority="34" w:qFormat="1"/>
+    <w:lsdException w:name="Quote" w:uiPriority="29" w:qFormat="1"/>
+    <w:lsdException w:name="Intense Quote" w:uiPriority="30" w:qFormat="1"/>
+    <w:lsdException w:name="Medium List 2 Accent 1" w:uiPriority="66"/>
+    <w:lsdException w:name="Medium Grid 1 Accent 1" w:uiPriority="67"/>
+    <w:lsdException w:name="Medium Grid 2 Accent 1" w:uiPriority="68"/>
+    <w:lsdException w:name="Medium Grid 3 Accent 1" w:uiPriority="69"/>
+    <w:lsdException w:name="Dark List Accent 1" w:uiPriority="70"/>
+    <w:lsdException w:name="Colorful Shading Accent 1" w:uiPriority="71"/>
+    <w:lsdException w:name="Colorful List Accent 1" w:uiPriority="72"/>
+    <w:lsdException w:name="Colorful Grid Accent 1" w:uiPriority="73"/>
+    <w:lsdException w:name="Light Shading Accent 2" w:uiPriority="60"/>
+    <w:lsdException w:name="Light List Accent 2" w:uiPriority="61"/>
+    <w:lsdException w:name="Light Grid Accent 2" w:uiPriority="62"/>
+    <w:lsdException w:name="Medium Shading 1 Accent 2" w:uiPriority="63"/>
+    <w:lsdException w:name="Medium Shading 2 Accent 2" w:uiPriority="64"/>
+    <w:lsdException w:name="Medium List 1 Accent 2" w:uiPriority="65"/>
+    <w:lsdException w:name="Medium List 2 Accent 2" w:uiPriority="66"/>
+    <w:lsdException w:name="Medium Grid 1 Accent 2" w:uiPriority="67"/>
+    <w:lsdException w:name="Medium Grid 2 Accent 2" w:uiPriority="68"/>
+    <w:lsdException w:name="Medium Grid 3 Accent 2" w:uiPriority="69"/>
+    <w:lsdException w:name="Dark List Accent 2" w:uiPriority="70"/>
+    <w:lsdException w:name="Colorful Shading Accent 2" w:uiPriority="71"/>
+    <w:lsdException w:name="Colorful List Accent 2" w:uiPriority="72"/>
+    <w:lsdException w:name="Colorful Grid Accent 2" w:uiPriority="73"/>
+    <w:lsdException w:name="Light Shading Accent 3" w:uiPriority="60"/>
+    <w:lsdException w:name="Light List Accent 3" w:uiPriority="61"/>
+    <w:lsdException w:name="Light Grid Accent 3" w:uiPriority="62"/>
+    <w:lsdException w:name="Medium Shading 1 Accent 3" w:uiPriority="63"/>
+    <w:lsdException w:name="Medium Shading 2 Accent 3" w:uiPriority="64"/>
+    <w:lsdException w:name="Medium List 1 Accent 3" w:uiPriority="65"/>
+    <w:lsdException w:name="Medium List 2 Accent 3" w:uiPriority="66"/>
+    <w:lsdException w:name="Medium Grid 1 Accent 3" w:uiPriority="67"/>
+    <w:lsdException w:name="Medium Grid 2 Accent 3" w:uiPriority="68"/>
+    <w:lsdException w:name="Medium Grid 3 Accent 3" w:uiPriority="69"/>
+    <w:lsdException w:name="Dark List Accent 3" w:uiPriority="70"/>
+    <w:lsdException w:name="Colorful Shading Accent 3" w:uiPriority="71"/>
+    <w:lsdException w:name="Colorful List Accent 3" w:uiPriority="72"/>
+    <w:lsdException w:name="Colorful Grid Accent 3" w:uiPriority="73"/>
+    <w:lsdException w:name="Light Shading Accent 4" w:uiPriority="60"/>
+    <w:lsdException w:name="Light List Accent 4" w:uiPriority="61"/>
+    <w:lsdException w:name="Light Grid Accent 4" w:uiPriority="62"/>
+    <w:lsdException w:name="Medium Shading 1 Accent 4" w:uiPriority="63"/>
+    <w:lsdException w:name="Medium Shading 2 Accent 4" w:uiPriority="64"/>
+    <w:lsdException w:name="Medium List 1 Accent 4" w:uiPriority="65"/>
+    <w:lsdException w:name="Medium List 2 Accent 4" w:uiPriority="66"/>
+    <w:lsdException w:name="Medium Grid 1 Accent 4" w:uiPriority="67"/>
+    <w:lsdException w:name="Medium Grid 2 Accent 4" w:uiPriority="68"/>
+    <w:lsdException w:name="Medium Grid 3 Accent 4" w:uiPriority="69"/>
+    <w:lsdException w:name="Dark List Accent 4" w:uiPriority="70"/>
+    <w:lsdException w:name="Colorful Shading Accent 4" w:uiPriority="71"/>
+    <w:lsdException w:name="Colorful List Accent 4" w:uiPriority="72"/>
+    <w:lsdException w:name="Colorful Grid Accent 4" w:uiPriority="73"/>
+    <w:lsdException w:name="Light Shading Accent 5" w:uiPriority="60"/>
+    <w:lsdException w:name="Light List Accent 5" w:uiPriority="61"/>
+    <w:lsdException w:name="Light Grid Accent 5" w:uiPriority="62"/>
+    <w:lsdException w:name="Medium Shading 1 Accent 5" w:uiPriority="63"/>
+    <w:lsdException w:name="Medium Shading 2 Accent 5" w:uiPriority="64"/>
+    <w:lsdException w:name="Medium List 1 Accent 5" w:uiPriority="65"/>
+    <w:lsdException w:name="Medium List 2 Accent 5" w:uiPriority="66"/>
+    <w:lsdException w:name="Medium Grid 1 Accent 5" w:uiPriority="67"/>
+    <w:lsdException w:name="Medium Grid 2 Accent 5" w:uiPriority="68"/>
+    <w:lsdException w:name="Medium Grid 3 Accent 5" w:uiPriority="69"/>
+    <w:lsdException w:name="Dark List Accent 5" w:uiPriority="70"/>
+    <w:lsdException w:name="Colorful Shading Accent 5" w:uiPriority="71"/>
+    <w:lsdException w:name="Colorful List Accent 5" w:uiPriority="72"/>
+    <w:lsdException w:name="Colorful Grid Accent 5" w:uiPriority="73"/>
+    <w:lsdException w:name="Light Shading Accent 6" w:uiPriority="60"/>
+    <w:lsdException w:name="Light List Accent 6" w:uiPriority="61"/>
+    <w:lsdException w:name="Light Grid Accent 6" w:uiPriority="62"/>
+    <w:lsdException w:name="Medium Shading 1 Accent 6" w:uiPriority="63"/>
+    <w:lsdException w:name="Medium Shading 2 Accent 6" w:uiPriority="64"/>
+    <w:lsdException w:name="Medium List 1 Accent 6" w:uiPriority="65"/>
+    <w:lsdException w:name="Medium List 2 Accent 6" w:uiPriority="66"/>
+    <w:lsdException w:name="Medium Grid 1 Accent 6" w:uiPriority="67"/>
+    <w:lsdException w:name="Medium Grid 2 Accent 6" w:uiPriority="68"/>
+    <w:lsdException w:name="Medium Grid 3 Accent 6" w:uiPriority="69"/>
+    <w:lsdException w:name="Dark List Accent 6" w:uiPriority="70"/>
+    <w:lsdException w:name="Colorful Shading Accent 6" w:uiPriority="71"/>
+    <w:lsdException w:name="Colorful List Accent 6" w:uiPriority="72"/>
+    <w:lsdException w:name="Colorful Grid Accent 6" w:uiPriority="73"/>
+    <w:lsdException w:name="Subtle Emphasis" w:uiPriority="19" w:qFormat="1"/>
+    <w:lsdException w:name="Intense Emphasis" w:uiPriority="21" w:qFormat="1"/>
+    <w:lsdException w:name="Subtle Reference" w:uiPriority="31" w:qFormat="1"/>
+    <w:lsdException w:name="Intense Reference" w:uiPriority="32" w:qFormat="1"/>
+    <w:lsdException w:name="Book Title" w:uiPriority="33" w:qFormat="1"/>
+    <w:lsdException w:name="Bibliography" w:semiHidden="1" w:uiPriority="37" w:unhideWhenUsed="1"/>
+    <w:lsdException w:name="TOC Heading" w:semiHidden="1" w:uiPriority="39" w:unhideWhenUsed="1" w:qFormat="1"/>
+    <w:lsdException w:name="Plain Table 1" w:uiPriority="41"/>
+    <w:lsdException w:name="Plain Table 2" w:uiPriority="42"/>
+    <w:lsdException w:name="Plain Table 3" w:uiPriority="43"/>
+    <w:lsdException w:name="Plain Table 4" w:uiPriority="44"/>
+    <w:lsdException w:name="Plain Table 5" w:uiPriority="45"/>
+    <w:lsdException w:name="Grid Table Light" w:uiPriority="40"/>
+    <w:lsdException w:name="Grid Table 1 Light" w:uiPriority="46"/>
+    <w:lsdException w:name="Grid Table 2" w:uiPriority="47"/>
+    <w:lsdException w:name="Grid Table 3" w:uiPriority="48"/>
+    <w:lsdException w:name="Grid Table 4" w:uiPriority="49"/>
+    <w:lsdException w:name="Grid Table 5 Dark" w:uiPriority="50"/>
+    <w:lsdException w:name="Grid Table 6 Colorful" w:uiPriority="51"/>
+    <w:lsdException w:name="Grid Table 7 Colorful" w:uiPriority="52"/>
+    <w:lsdException w:name="Grid Table 1 Light Accent 1" w:uiPriority="46"/>
+    <w:lsdException w:name="Grid Table 2 Accent 1" w:uiPriority="47"/>
+    <w:lsdException w:name="Grid Table 3 Accent 1" w:uiPriority="48"/>
+    <w:lsdException w:name="Grid Table 4 Accent 1" w:uiPriority="49"/>
+    <w:lsdException w:name="Grid Table 5 Dark Accent 1" w:uiPriority="50"/>
+    <w:lsdException w:name="Grid Table 6 Colorful Accent 1" w:uiPriority="51"/>
+    <w:lsdException w:name="Grid Table 7 Colorful Accent 1" w:uiPriority="52"/>
+    <w:lsdException w:name="Grid Table 1 Light Accent 2" w:uiPriority="46"/>
+    <w:lsdException w:name="Grid Table 2 Accent 2" w:uiPriority="47"/>
+    <w:lsdException w:name="Grid Table 3 Accent 2" w:uiPriority="48"/>
+    <w:lsdException w:name="Grid Table 4 Accent 2" w:uiPriority="49"/>
+    <w:lsdException w:name="Grid Table 5 Dark Accent 2" w:uiPriority="50"/>
+    <w:lsdException w:name="Grid Table 6 Colorful Accent 2" w:uiPriority="51"/>
+    <w:lsdException w:name="Grid Table 7 Colorful Accent 2" w:uiPriority="52"/>
+    <w:lsdException w:name="Grid Table 1 Light Accent 3" w:uiPriority="46"/>
+    <w:lsdException w:name="Grid Table 2 Accent 3" w:uiPriority="47"/>
+    <w:lsdException w:name="Grid Table 3 Accent 3" w:uiPriority="48"/>
+    <w:lsdException w:name="Grid Table 4 Accent 3" w:uiPriority="49"/>
+    <w:lsdException w:name="Grid Table 5 Dark Accent 3" w:uiPriority="50"/>
+    <w:lsdException w:name="Grid Table 6 Colorful Accent 3" w:uiPriority="51"/>
+    <w:lsdException w:name="Grid Table 7 Colorful Accent 3" w:uiPriority="52"/>
+    <w:lsdException w:name="Grid Table 1 Light Accent 4" w:uiPriority="46"/>
+    <w:lsdException w:name="Grid Table 2 Accent 4" w:uiPriority="47"/>
+    <w:lsdException w:name="Grid Table 3 Accent 4" w:uiPriority="48"/>
+    <w:lsdException w:name="Grid Table 4 Accent 4" w:uiPriority="49"/>
+    <w:lsdException w:name="Grid Table 5 Dark Accent 4" w:uiPriority="50"/>
+    <w:lsdException w:name="Grid Table 6 Colorful Accent 4" w:uiPriority="51"/>
+    <w:lsdException w:name="Grid Table 7 Colorful Accent 4" w:uiPriority="52"/>
+    <w:lsdException w:name="Grid Table 1 Light Accent 5" w:uiPriority="46"/>
+    <w:lsdException w:name="Grid Table 2 Accent 5" w:uiPriority="47"/>
+    <w:lsdException w:name="Grid Table 3 Accent 5" w:uiPriority="48"/>
+    <w:lsdException w:name="Grid Table 4 Accent 5" w:uiPriority="49"/>
+    <w:lsdException w:name="Grid Table 5 Dark Accent 5" w:uiPriority="50"/>
+    <w:lsdException w:name="Grid Table 6 Colorful Accent 5" w:uiPriority="51"/>
+    <w:lsdException w:name="Grid Table 7 Colorful Accent 5" w:uiPriority="52"/>
+    <w:lsdException w:name="Grid Table 1 Light Accent 6" w:uiPriority="46"/>
+    <w:lsdException w:name="Grid Table 2 Accent 6" w:uiPriority="47"/>
+    <w:lsdException w:name="Grid Table 3 Accent 6" w:uiPriority="48"/>
+    <w:lsdException w:name="Grid Table 4 Accent 6" w:uiPriority="49"/>
+    <w:lsdException w:name="Grid Table 5 Dark Accent 6" w:uiPriority="50"/>
+    <w:lsdException w:name="Grid Table 6 Colorful Accent 6" w:uiPriority="51"/>
+    <w:lsdException w:name="Grid Table 7 Colorful Accent 6" w:uiPriority="52"/>
+    <w:lsdException w:name="List Table 1 Light" w:uiPriority="46"/>
+    <w:lsdException w:name="List Table 2" w:uiPriority="47"/>
+    <w:lsdException w:name="List Table 3" w:uiPriority="48"/>
+    <w:lsdException w:name="List Table 4" w:uiPriority="49"/>
+    <w:lsdException w:name="List Table 5 Dark" w:uiPriority="50"/>
+    <w:lsdException w:name="List Table 6 Colorful" w:uiPriority="51"/>
+    <w:lsdException w:name="List Table 7 Colorful" w:uiPriority="52"/>
+    <w:lsdException w:name="List Table 1 Light Accent 1" w:uiPriority="46"/>
+    <w:lsdException w:name="List Table 2 Accent 1" w:uiPriority="47"/>
+    <w:lsdException w:name="List Table 3 Accent 1" w:uiPriority="48"/>
+    <w:lsdException w:name="List Table 4 Accent 1" w:uiPriority="49"/>
+    <w:lsdException w:name="List Table 5 Dark Accent 1" w:uiPriority="50"/>
+    <w:lsdException w:name="List Table 6 Colorful Accent 1" w:uiPriority="51"/>
+    <w:lsdException w:name="List Table 7 Colorful Accent 1" w:uiPriority="52"/>
+    <w:lsdException w:name="List Table 1 Light Accent 2" w:uiPriority="46"/>
+    <w:lsdException w:name="List Table 2 Accent 2" w:uiPriority="47"/>
+    <w:lsdException w:name="List Table 3 Accent 2" w:uiPriority="48"/>
+    <w:lsdException w:name="List Table 4 Accent 2" w:uiPriority="49"/>
+    <w:lsdException w:name="List Table 5 Dark Accent 2" w:uiPriority="50"/>
+    <w:lsdException w:name="List Table 6 Colorful Accent 2" w:uiPriority="51"/>
+    <w:lsdException w:name="List Table 7 Colorful Accent 2" w:uiPriority="52"/>
+    <w:lsdException w:name="List Table 1 Light Accent 3" w:uiPriority="46"/>
+    <w:lsdException w:name="List Table 2 Accent 3" w:uiPriority="47"/>
+    <w:lsdException w:name="List Table 3 Accent 3" w:uiPriority="48"/>
+    <w:lsdException w:name="List Table 4 Accent 3" w:uiPriority="49"/>
+    <w:lsdException w:name="List Table 5 Dark Accent 3" w:uiPriority="50"/>
+    <w:lsdException w:name="List Table 6 Colorful Accent 3" w:uiPriority="51"/>
+    <w:lsdException w:name="List Table 7 Colorful Accent 3" w:uiPriority="52"/>
+    <w:lsdException w:name="List Table 1 Light Accent 4" w:uiPriority="46"/>
+    <w:lsdException w:name="List Table 2 Accent 4" w:uiPriority="47"/>
+    <w:lsdException w:name="List Table 3 Accent 4" w:uiPriority="48"/>
+    <w:lsdException w:name="List Table 4 Accent 4" w:uiPriority="49"/>
+    <w:lsdException w:name="List Table 5 Dark Accent 4" w:uiPriority="50"/>
+    <w:lsdException w:name="List Table 6 Colorful Accent 4" w:uiPriority="51"/>
+    <w:lsdException w:name="List Table 7 Colorful Accent 4" w:uiPriority="52"/>
+    <w:lsdException w:name="List Table 1 Light Accent 5" w:uiPriority="46"/>
+    <w:lsdException w:name="List Table 2 Accent 5" w:uiPriority="47"/>
+    <w:lsdException w:name="List Table 3 Accent 5" w:uiPriority="48"/>
+    <w:lsdException w:name="List Table 4 Accent 5" w:uiPriority="49"/>
+    <w:lsdException w:name="List Table 5 Dark Accent 5" w:uiPriority="50"/>
+    <w:lsdException w:name="List Table 6 Colorful Accent 5" w:uiPriority="51"/>
+    <w:lsdException w:name="List Table 7 Colorful Accent 5" w:uiPriority="52"/>
+    <w:lsdException w:name="List Table 1 Light Accent 6" w:uiPriority="46"/>
+    <w:lsdException w:name="List Table 2 Accent 6" w:uiPriority="47"/>
+    <w:lsdException w:name="List Table 3 Accent 6" w:uiPriority="48"/>
+    <w:lsdException w:name="List Table 4 Accent 6" w:uiPriority="49"/>
+    <w:lsdException w:name="List Table 5 Dark Accent 6" w:uiPriority="50"/>
+    <w:lsdException w:name="List Table 6 Colorful Accent 6" w:uiPriority="51"/>
+    <w:lsdException w:name="List Table 7 Colorful Accent 6" w:uiPriority="52"/>
   </w:latentStyles>
   <w:style w:type="paragraph" w:default="1" w:styleId="Normal">
     <w:name w:val="Normal"/>
@@ -13498,7 +13550,6 @@
   <w:style w:type="character" w:default="1" w:styleId="Fuentedeprrafopredeter">
     <w:name w:val="Default Paragraph Font"/>
     <w:uiPriority w:val="1"/>
-    <w:semiHidden/>
     <w:unhideWhenUsed/>
   </w:style>
   <w:style w:type="table" w:default="1" w:styleId="Tablanormal">
@@ -13533,7 +13584,7 @@
       </w:tblCellMar>
     </w:tblPr>
   </w:style>
-  <w:style w:type="paragraph" w:styleId="Ttulo">
+  <w:style w:type="paragraph" w:styleId="Puesto">
     <w:name w:val="Title"/>
     <w:basedOn w:val="Normal"/>
     <w:next w:val="Normal"/>
@@ -13570,6 +13621,12 @@
     <w:tblPr>
       <w:tblStyleRowBandSize w:val="1"/>
       <w:tblStyleColBandSize w:val="1"/>
+      <w:tblCellMar>
+        <w:top w:w="0" w:type="dxa"/>
+        <w:left w:w="0" w:type="dxa"/>
+        <w:bottom w:w="0" w:type="dxa"/>
+        <w:right w:w="0" w:type="dxa"/>
+      </w:tblCellMar>
     </w:tblPr>
   </w:style>
   <w:style w:type="table" w:customStyle="1" w:styleId="a0">
@@ -13633,7 +13690,9 @@
       <w:tblStyleRowBandSize w:val="1"/>
       <w:tblStyleColBandSize w:val="1"/>
       <w:tblCellMar>
+        <w:top w:w="0" w:type="dxa"/>
         <w:left w:w="115" w:type="dxa"/>
+        <w:bottom w:w="0" w:type="dxa"/>
         <w:right w:w="115" w:type="dxa"/>
       </w:tblCellMar>
     </w:tblPr>
@@ -13647,7 +13706,9 @@
       <w:tblStyleRowBandSize w:val="1"/>
       <w:tblStyleColBandSize w:val="1"/>
       <w:tblCellMar>
+        <w:top w:w="0" w:type="dxa"/>
         <w:left w:w="115" w:type="dxa"/>
+        <w:bottom w:w="0" w:type="dxa"/>
         <w:right w:w="115" w:type="dxa"/>
       </w:tblCellMar>
     </w:tblPr>
@@ -13661,7 +13722,9 @@
       <w:tblStyleRowBandSize w:val="1"/>
       <w:tblStyleColBandSize w:val="1"/>
       <w:tblCellMar>
+        <w:top w:w="0" w:type="dxa"/>
         <w:left w:w="115" w:type="dxa"/>
+        <w:bottom w:w="0" w:type="dxa"/>
         <w:right w:w="115" w:type="dxa"/>
       </w:tblCellMar>
     </w:tblPr>
@@ -13675,7 +13738,9 @@
       <w:tblStyleRowBandSize w:val="1"/>
       <w:tblStyleColBandSize w:val="1"/>
       <w:tblCellMar>
+        <w:top w:w="0" w:type="dxa"/>
         <w:left w:w="115" w:type="dxa"/>
+        <w:bottom w:w="0" w:type="dxa"/>
         <w:right w:w="115" w:type="dxa"/>
       </w:tblCellMar>
     </w:tblPr>
@@ -13689,7 +13754,9 @@
       <w:tblStyleRowBandSize w:val="1"/>
       <w:tblStyleColBandSize w:val="1"/>
       <w:tblCellMar>
+        <w:top w:w="0" w:type="dxa"/>
         <w:left w:w="115" w:type="dxa"/>
+        <w:bottom w:w="0" w:type="dxa"/>
         <w:right w:w="115" w:type="dxa"/>
       </w:tblCellMar>
     </w:tblPr>
@@ -13703,7 +13770,9 @@
       <w:tblStyleRowBandSize w:val="1"/>
       <w:tblStyleColBandSize w:val="1"/>
       <w:tblCellMar>
+        <w:top w:w="0" w:type="dxa"/>
         <w:left w:w="115" w:type="dxa"/>
+        <w:bottom w:w="0" w:type="dxa"/>
         <w:right w:w="115" w:type="dxa"/>
       </w:tblCellMar>
     </w:tblPr>
@@ -13717,7 +13786,9 @@
       <w:tblStyleRowBandSize w:val="1"/>
       <w:tblStyleColBandSize w:val="1"/>
       <w:tblCellMar>
+        <w:top w:w="0" w:type="dxa"/>
         <w:left w:w="115" w:type="dxa"/>
+        <w:bottom w:w="0" w:type="dxa"/>
         <w:right w:w="115" w:type="dxa"/>
       </w:tblCellMar>
     </w:tblPr>
@@ -13731,7 +13802,9 @@
       <w:tblStyleRowBandSize w:val="1"/>
       <w:tblStyleColBandSize w:val="1"/>
       <w:tblCellMar>
+        <w:top w:w="0" w:type="dxa"/>
         <w:left w:w="115" w:type="dxa"/>
+        <w:bottom w:w="0" w:type="dxa"/>
         <w:right w:w="115" w:type="dxa"/>
       </w:tblCellMar>
     </w:tblPr>
@@ -13838,10 +13911,17 @@
     <w:tblPr>
       <w:tblStyleRowBandSize w:val="1"/>
       <w:tblStyleColBandSize w:val="1"/>
+      <w:tblInd w:w="0" w:type="dxa"/>
       <w:tblBorders>
         <w:top w:val="single" w:sz="18" w:space="0" w:color="auto"/>
         <w:bottom w:val="single" w:sz="18" w:space="0" w:color="auto"/>
       </w:tblBorders>
+      <w:tblCellMar>
+        <w:top w:w="0" w:type="dxa"/>
+        <w:left w:w="108" w:type="dxa"/>
+        <w:bottom w:w="0" w:type="dxa"/>
+        <w:right w:w="108" w:type="dxa"/>
+      </w:tblCellMar>
     </w:tblPr>
     <w:tblStylePr w:type="firstRow">
       <w:pPr>
@@ -13978,6 +14058,7 @@
       <w:spacing w:after="0" w:line="240" w:lineRule="auto"/>
     </w:pPr>
     <w:tblPr>
+      <w:tblInd w:w="0" w:type="dxa"/>
       <w:tblBorders>
         <w:top w:val="single" w:sz="4" w:space="0" w:color="auto"/>
         <w:left w:val="single" w:sz="4" w:space="0" w:color="auto"/>
@@ -13986,10 +14067,16 @@
         <w:insideH w:val="single" w:sz="4" w:space="0" w:color="auto"/>
         <w:insideV w:val="single" w:sz="4" w:space="0" w:color="auto"/>
       </w:tblBorders>
+      <w:tblCellMar>
+        <w:top w:w="0" w:type="dxa"/>
+        <w:left w:w="108" w:type="dxa"/>
+        <w:bottom w:w="0" w:type="dxa"/>
+        <w:right w:w="108" w:type="dxa"/>
+      </w:tblCellMar>
     </w:tblPr>
   </w:style>
-  <w:style w:type="table" w:customStyle="1" w:styleId="PlainTable3">
-    <w:name w:val="Plain Table 3"/>
+  <w:style w:type="table" w:customStyle="1" w:styleId="Tablanormal31">
+    <w:name w:val="Tabla normal 31"/>
     <w:basedOn w:val="Tablanormal"/>
     <w:uiPriority w:val="43"/>
     <w:rsid w:val="00017CC0"/>
@@ -13999,444 +14086,6 @@
     <w:tblPr>
       <w:tblStyleRowBandSize w:val="1"/>
       <w:tblStyleColBandSize w:val="1"/>
-    </w:tblPr>
-    <w:tblStylePr w:type="firstRow">
-      <w:rPr>
-        <w:b/>
-        <w:bCs/>
-        <w:caps/>
-      </w:rPr>
-      <w:tblPr/>
-      <w:tcPr>
-        <w:tcBorders>
-          <w:bottom w:val="single" w:sz="4" w:space="0" w:color="7F7F7F" w:themeColor="text1" w:themeTint="80"/>
-        </w:tcBorders>
-      </w:tcPr>
-    </w:tblStylePr>
-    <w:tblStylePr w:type="lastRow">
-      <w:rPr>
-        <w:b/>
-        <w:bCs/>
-        <w:caps/>
-      </w:rPr>
-      <w:tblPr/>
-      <w:tcPr>
-        <w:tcBorders>
-          <w:top w:val="nil"/>
-        </w:tcBorders>
-      </w:tcPr>
-    </w:tblStylePr>
-    <w:tblStylePr w:type="firstCol">
-      <w:rPr>
-        <w:b/>
-        <w:bCs/>
-        <w:caps/>
-      </w:rPr>
-      <w:tblPr/>
-      <w:tcPr>
-        <w:tcBorders>
-          <w:right w:val="single" w:sz="4" w:space="0" w:color="7F7F7F" w:themeColor="text1" w:themeTint="80"/>
-        </w:tcBorders>
-      </w:tcPr>
-    </w:tblStylePr>
-    <w:tblStylePr w:type="lastCol">
-      <w:rPr>
-        <w:b/>
-        <w:bCs/>
-        <w:caps/>
-      </w:rPr>
-      <w:tblPr/>
-      <w:tcPr>
-        <w:tcBorders>
-          <w:left w:val="nil"/>
-        </w:tcBorders>
-      </w:tcPr>
-    </w:tblStylePr>
-    <w:tblStylePr w:type="band1Vert">
-      <w:tblPr/>
-      <w:tcPr>
-        <w:shd w:val="clear" w:color="auto" w:fill="F2F2F2" w:themeFill="background1" w:themeFillShade="F2"/>
-      </w:tcPr>
-    </w:tblStylePr>
-    <w:tblStylePr w:type="band1Horz">
-      <w:tblPr/>
-      <w:tcPr>
-        <w:shd w:val="clear" w:color="auto" w:fill="F2F2F2" w:themeFill="background1" w:themeFillShade="F2"/>
-      </w:tcPr>
-    </w:tblStylePr>
-    <w:tblStylePr w:type="neCell">
-      <w:tblPr/>
-      <w:tcPr>
-        <w:tcBorders>
-          <w:left w:val="nil"/>
-        </w:tcBorders>
-      </w:tcPr>
-    </w:tblStylePr>
-    <w:tblStylePr w:type="nwCell">
-      <w:tblPr/>
-      <w:tcPr>
-        <w:tcBorders>
-          <w:right w:val="nil"/>
-        </w:tcBorders>
-      </w:tcPr>
-    </w:tblStylePr>
-  </w:style>
-  <w:style w:type="paragraph" w:styleId="Prrafodelista">
-    <w:name w:val="List Paragraph"/>
-    <w:basedOn w:val="Normal"/>
-    <w:uiPriority w:val="34"/>
-    <w:qFormat/>
-    <w:rsid w:val="007D57A5"/>
-    <w:pPr>
-      <w:ind w:left="720"/>
-      <w:contextualSpacing/>
-    </w:pPr>
-  </w:style>
-  <w:style w:type="paragraph" w:styleId="TtulodeTDC">
-    <w:name w:val="TOC Heading"/>
-    <w:basedOn w:val="Ttulo1"/>
-    <w:next w:val="Normal"/>
-    <w:uiPriority w:val="39"/>
-    <w:unhideWhenUsed/>
-    <w:qFormat/>
-    <w:rsid w:val="00B81116"/>
-    <w:pPr>
-      <w:spacing w:before="240" w:after="0" w:line="259" w:lineRule="auto"/>
-      <w:contextualSpacing w:val="0"/>
-      <w:outlineLvl w:val="9"/>
-    </w:pPr>
-    <w:rPr>
-      <w:rFonts w:asciiTheme="majorHAnsi" w:eastAsiaTheme="majorEastAsia" w:hAnsiTheme="majorHAnsi" w:cstheme="majorBidi"/>
-      <w:b w:val="0"/>
-      <w:color w:val="365F91" w:themeColor="accent1" w:themeShade="BF"/>
-      <w:sz w:val="32"/>
-      <w:szCs w:val="32"/>
-      <w:lang w:val="es-ES" w:eastAsia="es-ES"/>
-    </w:rPr>
-  </w:style>
-  <w:style w:type="paragraph" w:styleId="TDC2">
-    <w:name w:val="toc 2"/>
-    <w:basedOn w:val="Normal"/>
-    <w:next w:val="Normal"/>
-    <w:autoRedefine/>
-    <w:uiPriority w:val="39"/>
-    <w:unhideWhenUsed/>
-    <w:rsid w:val="00B81116"/>
-    <w:pPr>
-      <w:spacing w:after="100"/>
-      <w:ind w:left="220"/>
-    </w:pPr>
-  </w:style>
-  <w:style w:type="character" w:styleId="Hipervnculo">
-    <w:name w:val="Hyperlink"/>
-    <w:basedOn w:val="Fuentedeprrafopredeter"/>
-    <w:uiPriority w:val="99"/>
-    <w:unhideWhenUsed/>
-    <w:rsid w:val="00B81116"/>
-    <w:rPr>
-      <w:color w:val="0000FF" w:themeColor="hyperlink"/>
-      <w:u w:val="single"/>
-    </w:rPr>
-  </w:style>
-  <w:style w:type="paragraph" w:styleId="TDC3">
-    <w:name w:val="toc 3"/>
-    <w:basedOn w:val="Normal"/>
-    <w:next w:val="Normal"/>
-    <w:autoRedefine/>
-    <w:uiPriority w:val="39"/>
-    <w:unhideWhenUsed/>
-    <w:rsid w:val="00146F46"/>
-    <w:pPr>
-      <w:spacing w:after="100"/>
-      <w:ind w:left="440"/>
-    </w:pPr>
-  </w:style>
-  <w:style w:type="character" w:customStyle="1" w:styleId="apple-converted-space">
-    <w:name w:val="apple-converted-space"/>
-    <w:basedOn w:val="Fuentedeprrafopredeter"/>
-    <w:rsid w:val="00C813F6"/>
-  </w:style>
-  <w:style w:type="character" w:styleId="Textoennegrita">
-    <w:name w:val="Strong"/>
-    <w:basedOn w:val="Fuentedeprrafopredeter"/>
-    <w:uiPriority w:val="22"/>
-    <w:qFormat/>
-    <w:rsid w:val="00016D2E"/>
-    <w:rPr>
-      <w:b/>
-      <w:bCs/>
-    </w:rPr>
-  </w:style>
-</w:styles>
-</file>
-
-<file path=word/stylesWithEffects.xml><?xml version="1.0" encoding="utf-8"?>
-<w:styles xmlns:wpc="http://schemas.microsoft.com/office/word/2010/wordprocessingCanvas" xmlns:mc="http://schemas.openxmlformats.org/markup-compatibility/2006" xmlns:o="urn:schemas-microsoft-com:office:office" xmlns:r="http://schemas.openxmlformats.org/officeDocument/2006/relationships" xmlns:m="http://schemas.openxmlformats.org/officeDocument/2006/math" xmlns:v="urn:schemas-microsoft-com:vml" xmlns:wp14="http://schemas.microsoft.com/office/word/2010/wordprocessingDrawing" xmlns:wp="http://schemas.openxmlformats.org/drawingml/2006/wordprocessingDrawing" xmlns:w10="urn:schemas-microsoft-com:office:word" xmlns:w="http://schemas.openxmlformats.org/wordprocessingml/2006/main" xmlns:w14="http://schemas.microsoft.com/office/word/2010/wordml" xmlns:wpg="http://schemas.microsoft.com/office/word/2010/wordprocessingGroup" xmlns:wpi="http://schemas.microsoft.com/office/word/2010/wordprocessingInk" xmlns:wne="http://schemas.microsoft.com/office/word/2006/wordml" xmlns:wps="http://schemas.microsoft.com/office/word/2010/wordprocessingShape" mc:Ignorable="w14 wp14">
-  <w:docDefaults>
-    <w:rPrDefault>
-      <w:rPr>
-        <w:rFonts w:ascii="Calibri" w:eastAsia="Calibri" w:hAnsi="Calibri" w:cs="Calibri"/>
-        <w:color w:val="000000"/>
-        <w:sz w:val="22"/>
-        <w:lang w:val="es-MX" w:eastAsia="es-MX" w:bidi="ar-SA"/>
-      </w:rPr>
-    </w:rPrDefault>
-    <w:pPrDefault>
-      <w:pPr>
-        <w:spacing w:after="200" w:line="276" w:lineRule="auto"/>
-      </w:pPr>
-    </w:pPrDefault>
-  </w:docDefaults>
-  <w:latentStyles w:defLockedState="0" w:defUIPriority="99" w:defSemiHidden="1" w:defUnhideWhenUsed="1" w:defQFormat="0" w:count="267">
-    <w:lsdException w:name="Normal" w:semiHidden="0" w:uiPriority="0" w:unhideWhenUsed="0" w:qFormat="1"/>
-    <w:lsdException w:name="heading 1" w:semiHidden="0" w:uiPriority="9" w:unhideWhenUsed="0" w:qFormat="1"/>
-    <w:lsdException w:name="heading 2" w:uiPriority="9" w:qFormat="1"/>
-    <w:lsdException w:name="heading 3" w:uiPriority="9" w:qFormat="1"/>
-    <w:lsdException w:name="heading 4" w:uiPriority="9" w:qFormat="1"/>
-    <w:lsdException w:name="heading 5" w:uiPriority="9" w:qFormat="1"/>
-    <w:lsdException w:name="heading 6" w:uiPriority="9" w:qFormat="1"/>
-    <w:lsdException w:name="heading 7" w:uiPriority="9" w:qFormat="1"/>
-    <w:lsdException w:name="heading 8" w:uiPriority="9" w:qFormat="1"/>
-    <w:lsdException w:name="heading 9" w:uiPriority="9" w:qFormat="1"/>
-    <w:lsdException w:name="toc 1" w:uiPriority="39"/>
-    <w:lsdException w:name="toc 2" w:uiPriority="39"/>
-    <w:lsdException w:name="toc 3" w:uiPriority="39"/>
-    <w:lsdException w:name="toc 4" w:uiPriority="39"/>
-    <w:lsdException w:name="toc 5" w:uiPriority="39"/>
-    <w:lsdException w:name="toc 6" w:uiPriority="39"/>
-    <w:lsdException w:name="toc 7" w:uiPriority="39"/>
-    <w:lsdException w:name="toc 8" w:uiPriority="39"/>
-    <w:lsdException w:name="toc 9" w:uiPriority="39"/>
-    <w:lsdException w:name="header" w:uiPriority="0"/>
-    <w:lsdException w:name="caption" w:uiPriority="35" w:qFormat="1"/>
-    <w:lsdException w:name="Title" w:semiHidden="0" w:uiPriority="10" w:unhideWhenUsed="0" w:qFormat="1"/>
-    <w:lsdException w:name="Default Paragraph Font" w:uiPriority="1"/>
-    <w:lsdException w:name="Subtitle" w:semiHidden="0" w:uiPriority="11" w:unhideWhenUsed="0" w:qFormat="1"/>
-    <w:lsdException w:name="Strong" w:semiHidden="0" w:uiPriority="22" w:unhideWhenUsed="0" w:qFormat="1"/>
-    <w:lsdException w:name="Emphasis" w:semiHidden="0" w:uiPriority="20" w:unhideWhenUsed="0" w:qFormat="1"/>
-    <w:lsdException w:name="Table Grid" w:semiHidden="0" w:uiPriority="59" w:unhideWhenUsed="0"/>
-    <w:lsdException w:name="Placeholder Text" w:unhideWhenUsed="0"/>
-    <w:lsdException w:name="No Spacing" w:semiHidden="0" w:uiPriority="1" w:unhideWhenUsed="0" w:qFormat="1"/>
-    <w:lsdException w:name="Light Shading" w:semiHidden="0" w:uiPriority="60" w:unhideWhenUsed="0"/>
-    <w:lsdException w:name="Light List" w:semiHidden="0" w:uiPriority="61" w:unhideWhenUsed="0"/>
-    <w:lsdException w:name="Light Grid" w:semiHidden="0" w:uiPriority="62" w:unhideWhenUsed="0"/>
-    <w:lsdException w:name="Medium Shading 1" w:semiHidden="0" w:uiPriority="63" w:unhideWhenUsed="0"/>
-    <w:lsdException w:name="Medium Shading 2" w:semiHidden="0" w:uiPriority="64" w:unhideWhenUsed="0"/>
-    <w:lsdException w:name="Medium List 1" w:semiHidden="0" w:uiPriority="65" w:unhideWhenUsed="0"/>
-    <w:lsdException w:name="Medium List 2" w:semiHidden="0" w:uiPriority="66" w:unhideWhenUsed="0"/>
-    <w:lsdException w:name="Medium Grid 1" w:semiHidden="0" w:uiPriority="67" w:unhideWhenUsed="0"/>
-    <w:lsdException w:name="Medium Grid 2" w:semiHidden="0" w:uiPriority="68" w:unhideWhenUsed="0"/>
-    <w:lsdException w:name="Medium Grid 3" w:semiHidden="0" w:uiPriority="69" w:unhideWhenUsed="0"/>
-    <w:lsdException w:name="Dark List" w:semiHidden="0" w:uiPriority="70" w:unhideWhenUsed="0"/>
-    <w:lsdException w:name="Colorful Shading" w:semiHidden="0" w:uiPriority="71" w:unhideWhenUsed="0"/>
-    <w:lsdException w:name="Colorful List" w:semiHidden="0" w:uiPriority="72" w:unhideWhenUsed="0"/>
-    <w:lsdException w:name="Colorful Grid" w:semiHidden="0" w:uiPriority="73" w:unhideWhenUsed="0"/>
-    <w:lsdException w:name="Light Shading Accent 1" w:semiHidden="0" w:uiPriority="60" w:unhideWhenUsed="0"/>
-    <w:lsdException w:name="Light List Accent 1" w:semiHidden="0" w:uiPriority="61" w:unhideWhenUsed="0"/>
-    <w:lsdException w:name="Light Grid Accent 1" w:semiHidden="0" w:uiPriority="62" w:unhideWhenUsed="0"/>
-    <w:lsdException w:name="Medium Shading 1 Accent 1" w:semiHidden="0" w:uiPriority="63" w:unhideWhenUsed="0"/>
-    <w:lsdException w:name="Medium Shading 2 Accent 1" w:semiHidden="0" w:uiPriority="64" w:unhideWhenUsed="0"/>
-    <w:lsdException w:name="Medium List 1 Accent 1" w:semiHidden="0" w:uiPriority="65" w:unhideWhenUsed="0"/>
-    <w:lsdException w:name="Revision" w:unhideWhenUsed="0"/>
-    <w:lsdException w:name="List Paragraph" w:semiHidden="0" w:uiPriority="34" w:unhideWhenUsed="0" w:qFormat="1"/>
-    <w:lsdException w:name="Quote" w:semiHidden="0" w:uiPriority="29" w:unhideWhenUsed="0" w:qFormat="1"/>
-    <w:lsdException w:name="Intense Quote" w:semiHidden="0" w:uiPriority="30" w:unhideWhenUsed="0" w:qFormat="1"/>
-    <w:lsdException w:name="Medium List 2 Accent 1" w:semiHidden="0" w:uiPriority="66" w:unhideWhenUsed="0"/>
-    <w:lsdException w:name="Medium Grid 1 Accent 1" w:semiHidden="0" w:uiPriority="67" w:unhideWhenUsed="0"/>
-    <w:lsdException w:name="Medium Grid 2 Accent 1" w:semiHidden="0" w:uiPriority="68" w:unhideWhenUsed="0"/>
-    <w:lsdException w:name="Medium Grid 3 Accent 1" w:semiHidden="0" w:uiPriority="69" w:unhideWhenUsed="0"/>
-    <w:lsdException w:name="Dark List Accent 1" w:semiHidden="0" w:uiPriority="70" w:unhideWhenUsed="0"/>
-    <w:lsdException w:name="Colorful Shading Accent 1" w:semiHidden="0" w:uiPriority="71" w:unhideWhenUsed="0"/>
-    <w:lsdException w:name="Colorful List Accent 1" w:semiHidden="0" w:uiPriority="72" w:unhideWhenUsed="0"/>
-    <w:lsdException w:name="Colorful Grid Accent 1" w:semiHidden="0" w:uiPriority="73" w:unhideWhenUsed="0"/>
-    <w:lsdException w:name="Light Shading Accent 2" w:semiHidden="0" w:uiPriority="60" w:unhideWhenUsed="0"/>
-    <w:lsdException w:name="Light List Accent 2" w:semiHidden="0" w:uiPriority="61" w:unhideWhenUsed="0"/>
-    <w:lsdException w:name="Light Grid Accent 2" w:semiHidden="0" w:uiPriority="62" w:unhideWhenUsed="0"/>
-    <w:lsdException w:name="Medium Shading 1 Accent 2" w:semiHidden="0" w:uiPriority="63" w:unhideWhenUsed="0"/>
-    <w:lsdException w:name="Medium Shading 2 Accent 2" w:semiHidden="0" w:uiPriority="64" w:unhideWhenUsed="0"/>
-    <w:lsdException w:name="Medium List 1 Accent 2" w:semiHidden="0" w:uiPriority="65" w:unhideWhenUsed="0"/>
-    <w:lsdException w:name="Medium List 2 Accent 2" w:semiHidden="0" w:uiPriority="66" w:unhideWhenUsed="0"/>
-    <w:lsdException w:name="Medium Grid 1 Accent 2" w:semiHidden="0" w:uiPriority="67" w:unhideWhenUsed="0"/>
-    <w:lsdException w:name="Medium Grid 2 Accent 2" w:semiHidden="0" w:uiPriority="68" w:unhideWhenUsed="0"/>
-    <w:lsdException w:name="Medium Grid 3 Accent 2" w:semiHidden="0" w:uiPriority="69" w:unhideWhenUsed="0"/>
-    <w:lsdException w:name="Dark List Accent 2" w:semiHidden="0" w:uiPriority="70" w:unhideWhenUsed="0"/>
-    <w:lsdException w:name="Colorful Shading Accent 2" w:semiHidden="0" w:uiPriority="71" w:unhideWhenUsed="0"/>
-    <w:lsdException w:name="Colorful List Accent 2" w:semiHidden="0" w:uiPriority="72" w:unhideWhenUsed="0"/>
-    <w:lsdException w:name="Colorful Grid Accent 2" w:semiHidden="0" w:uiPriority="73" w:unhideWhenUsed="0"/>
-    <w:lsdException w:name="Light Shading Accent 3" w:semiHidden="0" w:uiPriority="60" w:unhideWhenUsed="0"/>
-    <w:lsdException w:name="Light List Accent 3" w:semiHidden="0" w:uiPriority="61" w:unhideWhenUsed="0"/>
-    <w:lsdException w:name="Light Grid Accent 3" w:semiHidden="0" w:uiPriority="62" w:unhideWhenUsed="0"/>
-    <w:lsdException w:name="Medium Shading 1 Accent 3" w:semiHidden="0" w:uiPriority="63" w:unhideWhenUsed="0"/>
-    <w:lsdException w:name="Medium Shading 2 Accent 3" w:semiHidden="0" w:uiPriority="64" w:unhideWhenUsed="0"/>
-    <w:lsdException w:name="Medium List 1 Accent 3" w:semiHidden="0" w:uiPriority="65" w:unhideWhenUsed="0"/>
-    <w:lsdException w:name="Medium List 2 Accent 3" w:semiHidden="0" w:uiPriority="66" w:unhideWhenUsed="0"/>
-    <w:lsdException w:name="Medium Grid 1 Accent 3" w:semiHidden="0" w:uiPriority="67" w:unhideWhenUsed="0"/>
-    <w:lsdException w:name="Medium Grid 2 Accent 3" w:semiHidden="0" w:uiPriority="68" w:unhideWhenUsed="0"/>
-    <w:lsdException w:name="Medium Grid 3 Accent 3" w:semiHidden="0" w:uiPriority="69" w:unhideWhenUsed="0"/>
-    <w:lsdException w:name="Dark List Accent 3" w:semiHidden="0" w:uiPriority="70" w:unhideWhenUsed="0"/>
-    <w:lsdException w:name="Colorful Shading Accent 3" w:semiHidden="0" w:uiPriority="71" w:unhideWhenUsed="0"/>
-    <w:lsdException w:name="Colorful List Accent 3" w:semiHidden="0" w:uiPriority="72" w:unhideWhenUsed="0"/>
-    <w:lsdException w:name="Colorful Grid Accent 3" w:semiHidden="0" w:uiPriority="73" w:unhideWhenUsed="0"/>
-    <w:lsdException w:name="Light Shading Accent 4" w:semiHidden="0" w:uiPriority="60" w:unhideWhenUsed="0"/>
-    <w:lsdException w:name="Light List Accent 4" w:semiHidden="0" w:uiPriority="61" w:unhideWhenUsed="0"/>
-    <w:lsdException w:name="Light Grid Accent 4" w:semiHidden="0" w:uiPriority="62" w:unhideWhenUsed="0"/>
-    <w:lsdException w:name="Medium Shading 1 Accent 4" w:semiHidden="0" w:uiPriority="63" w:unhideWhenUsed="0"/>
-    <w:lsdException w:name="Medium Shading 2 Accent 4" w:semiHidden="0" w:uiPriority="64" w:unhideWhenUsed="0"/>
-    <w:lsdException w:name="Medium List 1 Accent 4" w:semiHidden="0" w:uiPriority="65" w:unhideWhenUsed="0"/>
-    <w:lsdException w:name="Medium List 2 Accent 4" w:semiHidden="0" w:uiPriority="66" w:unhideWhenUsed="0"/>
-    <w:lsdException w:name="Medium Grid 1 Accent 4" w:semiHidden="0" w:uiPriority="67" w:unhideWhenUsed="0"/>
-    <w:lsdException w:name="Medium Grid 2 Accent 4" w:semiHidden="0" w:uiPriority="68" w:unhideWhenUsed="0"/>
-    <w:lsdException w:name="Medium Grid 3 Accent 4" w:semiHidden="0" w:uiPriority="69" w:unhideWhenUsed="0"/>
-    <w:lsdException w:name="Dark List Accent 4" w:semiHidden="0" w:uiPriority="70" w:unhideWhenUsed="0"/>
-    <w:lsdException w:name="Colorful Shading Accent 4" w:semiHidden="0" w:uiPriority="71" w:unhideWhenUsed="0"/>
-    <w:lsdException w:name="Colorful List Accent 4" w:semiHidden="0" w:uiPriority="72" w:unhideWhenUsed="0"/>
-    <w:lsdException w:name="Colorful Grid Accent 4" w:semiHidden="0" w:uiPriority="73" w:unhideWhenUsed="0"/>
-    <w:lsdException w:name="Light Shading Accent 5" w:semiHidden="0" w:uiPriority="60" w:unhideWhenUsed="0"/>
-    <w:lsdException w:name="Light List Accent 5" w:semiHidden="0" w:uiPriority="61" w:unhideWhenUsed="0"/>
-    <w:lsdException w:name="Light Grid Accent 5" w:semiHidden="0" w:uiPriority="62" w:unhideWhenUsed="0"/>
-    <w:lsdException w:name="Medium Shading 1 Accent 5" w:semiHidden="0" w:uiPriority="63" w:unhideWhenUsed="0"/>
-    <w:lsdException w:name="Medium Shading 2 Accent 5" w:semiHidden="0" w:uiPriority="64" w:unhideWhenUsed="0"/>
-    <w:lsdException w:name="Medium List 1 Accent 5" w:semiHidden="0" w:uiPriority="65" w:unhideWhenUsed="0"/>
-    <w:lsdException w:name="Medium List 2 Accent 5" w:semiHidden="0" w:uiPriority="66" w:unhideWhenUsed="0"/>
-    <w:lsdException w:name="Medium Grid 1 Accent 5" w:semiHidden="0" w:uiPriority="67" w:unhideWhenUsed="0"/>
-    <w:lsdException w:name="Medium Grid 2 Accent 5" w:semiHidden="0" w:uiPriority="68" w:unhideWhenUsed="0"/>
-    <w:lsdException w:name="Medium Grid 3 Accent 5" w:semiHidden="0" w:uiPriority="69" w:unhideWhenUsed="0"/>
-    <w:lsdException w:name="Dark List Accent 5" w:semiHidden="0" w:uiPriority="70" w:unhideWhenUsed="0"/>
-    <w:lsdException w:name="Colorful Shading Accent 5" w:semiHidden="0" w:uiPriority="71" w:unhideWhenUsed="0"/>
-    <w:lsdException w:name="Colorful List Accent 5" w:semiHidden="0" w:uiPriority="72" w:unhideWhenUsed="0"/>
-    <w:lsdException w:name="Colorful Grid Accent 5" w:semiHidden="0" w:uiPriority="73" w:unhideWhenUsed="0"/>
-    <w:lsdException w:name="Light Shading Accent 6" w:semiHidden="0" w:uiPriority="60" w:unhideWhenUsed="0"/>
-    <w:lsdException w:name="Light List Accent 6" w:semiHidden="0" w:uiPriority="61" w:unhideWhenUsed="0"/>
-    <w:lsdException w:name="Light Grid Accent 6" w:semiHidden="0" w:uiPriority="62" w:unhideWhenUsed="0"/>
-    <w:lsdException w:name="Medium Shading 1 Accent 6" w:semiHidden="0" w:uiPriority="63" w:unhideWhenUsed="0"/>
-    <w:lsdException w:name="Medium Shading 2 Accent 6" w:semiHidden="0" w:uiPriority="64" w:unhideWhenUsed="0"/>
-    <w:lsdException w:name="Medium List 1 Accent 6" w:semiHidden="0" w:uiPriority="65" w:unhideWhenUsed="0"/>
-    <w:lsdException w:name="Medium List 2 Accent 6" w:semiHidden="0" w:uiPriority="66" w:unhideWhenUsed="0"/>
-    <w:lsdException w:name="Medium Grid 1 Accent 6" w:semiHidden="0" w:uiPriority="67" w:unhideWhenUsed="0"/>
-    <w:lsdException w:name="Medium Grid 2 Accent 6" w:semiHidden="0" w:uiPriority="68" w:unhideWhenUsed="0"/>
-    <w:lsdException w:name="Medium Grid 3 Accent 6" w:semiHidden="0" w:uiPriority="69" w:unhideWhenUsed="0"/>
-    <w:lsdException w:name="Dark List Accent 6" w:semiHidden="0" w:uiPriority="70" w:unhideWhenUsed="0"/>
-    <w:lsdException w:name="Colorful Shading Accent 6" w:semiHidden="0" w:uiPriority="71" w:unhideWhenUsed="0"/>
-    <w:lsdException w:name="Colorful List Accent 6" w:semiHidden="0" w:uiPriority="72" w:unhideWhenUsed="0"/>
-    <w:lsdException w:name="Colorful Grid Accent 6" w:semiHidden="0" w:uiPriority="73" w:unhideWhenUsed="0"/>
-    <w:lsdException w:name="Subtle Emphasis" w:semiHidden="0" w:uiPriority="19" w:unhideWhenUsed="0" w:qFormat="1"/>
-    <w:lsdException w:name="Intense Emphasis" w:semiHidden="0" w:uiPriority="21" w:unhideWhenUsed="0" w:qFormat="1"/>
-    <w:lsdException w:name="Subtle Reference" w:semiHidden="0" w:uiPriority="31" w:unhideWhenUsed="0" w:qFormat="1"/>
-    <w:lsdException w:name="Intense Reference" w:semiHidden="0" w:uiPriority="32" w:unhideWhenUsed="0" w:qFormat="1"/>
-    <w:lsdException w:name="Book Title" w:semiHidden="0" w:uiPriority="33" w:unhideWhenUsed="0" w:qFormat="1"/>
-    <w:lsdException w:name="Bibliography" w:uiPriority="37"/>
-    <w:lsdException w:name="TOC Heading" w:uiPriority="39" w:qFormat="1"/>
-  </w:latentStyles>
-  <w:style w:type="paragraph" w:default="1" w:styleId="Normal">
-    <w:name w:val="Normal"/>
-  </w:style>
-  <w:style w:type="paragraph" w:styleId="Ttulo1">
-    <w:name w:val="heading 1"/>
-    <w:basedOn w:val="Normal"/>
-    <w:next w:val="Normal"/>
-    <w:pPr>
-      <w:keepNext/>
-      <w:keepLines/>
-      <w:spacing w:before="480" w:after="120"/>
-      <w:contextualSpacing/>
-      <w:outlineLvl w:val="0"/>
-    </w:pPr>
-    <w:rPr>
-      <w:b/>
-      <w:sz w:val="48"/>
-    </w:rPr>
-  </w:style>
-  <w:style w:type="paragraph" w:styleId="Ttulo2">
-    <w:name w:val="heading 2"/>
-    <w:basedOn w:val="Normal"/>
-    <w:next w:val="Normal"/>
-    <w:pPr>
-      <w:keepNext/>
-      <w:keepLines/>
-      <w:spacing w:before="360" w:after="80"/>
-      <w:contextualSpacing/>
-      <w:outlineLvl w:val="1"/>
-    </w:pPr>
-    <w:rPr>
-      <w:b/>
-      <w:sz w:val="36"/>
-    </w:rPr>
-  </w:style>
-  <w:style w:type="paragraph" w:styleId="Ttulo3">
-    <w:name w:val="heading 3"/>
-    <w:basedOn w:val="Normal"/>
-    <w:next w:val="Normal"/>
-    <w:pPr>
-      <w:keepNext/>
-      <w:keepLines/>
-      <w:spacing w:before="280" w:after="80"/>
-      <w:contextualSpacing/>
-      <w:outlineLvl w:val="2"/>
-    </w:pPr>
-    <w:rPr>
-      <w:b/>
-      <w:sz w:val="28"/>
-    </w:rPr>
-  </w:style>
-  <w:style w:type="paragraph" w:styleId="Ttulo4">
-    <w:name w:val="heading 4"/>
-    <w:basedOn w:val="Normal"/>
-    <w:next w:val="Normal"/>
-    <w:pPr>
-      <w:keepNext/>
-      <w:keepLines/>
-      <w:spacing w:before="240" w:after="40"/>
-      <w:contextualSpacing/>
-      <w:outlineLvl w:val="3"/>
-    </w:pPr>
-    <w:rPr>
-      <w:b/>
-      <w:sz w:val="24"/>
-    </w:rPr>
-  </w:style>
-  <w:style w:type="paragraph" w:styleId="Ttulo5">
-    <w:name w:val="heading 5"/>
-    <w:basedOn w:val="Normal"/>
-    <w:next w:val="Normal"/>
-    <w:pPr>
-      <w:keepNext/>
-      <w:keepLines/>
-      <w:spacing w:before="220" w:after="40"/>
-      <w:contextualSpacing/>
-      <w:outlineLvl w:val="4"/>
-    </w:pPr>
-    <w:rPr>
-      <w:b/>
-    </w:rPr>
-  </w:style>
-  <w:style w:type="paragraph" w:styleId="Ttulo6">
-    <w:name w:val="heading 6"/>
-    <w:basedOn w:val="Normal"/>
-    <w:next w:val="Normal"/>
-    <w:pPr>
-      <w:keepNext/>
-      <w:keepLines/>
-      <w:spacing w:before="200" w:after="40"/>
-      <w:contextualSpacing/>
-      <w:outlineLvl w:val="5"/>
-    </w:pPr>
-    <w:rPr>
-      <w:b/>
-      <w:sz w:val="20"/>
-    </w:rPr>
-  </w:style>
-  <w:style w:type="character" w:default="1" w:styleId="Fuentedeprrafopredeter">
-    <w:name w:val="Default Paragraph Font"/>
-    <w:uiPriority w:val="1"/>
-    <w:semiHidden/>
-    <w:unhideWhenUsed/>
-  </w:style>
-  <w:style w:type="table" w:default="1" w:styleId="Tablanormal">
-    <w:name w:val="Normal Table"/>
-    <w:uiPriority w:val="99"/>
-    <w:semiHidden/>
-    <w:unhideWhenUsed/>
-    <w:tblPr>
       <w:tblInd w:w="0" w:type="dxa"/>
       <w:tblCellMar>
         <w:top w:w="0" w:type="dxa"/>
@@ -14444,491 +14093,6 @@
         <w:bottom w:w="0" w:type="dxa"/>
         <w:right w:w="108" w:type="dxa"/>
       </w:tblCellMar>
-    </w:tblPr>
-  </w:style>
-  <w:style w:type="numbering" w:default="1" w:styleId="Sinlista">
-    <w:name w:val="No List"/>
-    <w:uiPriority w:val="99"/>
-    <w:semiHidden/>
-    <w:unhideWhenUsed/>
-  </w:style>
-  <w:style w:type="table" w:customStyle="1" w:styleId="TableNormal">
-    <w:name w:val="Table Normal"/>
-    <w:tblPr>
-      <w:tblCellMar>
-        <w:top w:w="0" w:type="dxa"/>
-        <w:left w:w="0" w:type="dxa"/>
-        <w:bottom w:w="0" w:type="dxa"/>
-        <w:right w:w="0" w:type="dxa"/>
-      </w:tblCellMar>
-    </w:tblPr>
-  </w:style>
-  <w:style w:type="paragraph" w:styleId="Ttulo">
-    <w:name w:val="Title"/>
-    <w:basedOn w:val="Normal"/>
-    <w:next w:val="Normal"/>
-    <w:pPr>
-      <w:keepNext/>
-      <w:keepLines/>
-      <w:spacing w:before="480" w:after="120"/>
-      <w:contextualSpacing/>
-    </w:pPr>
-    <w:rPr>
-      <w:b/>
-      <w:sz w:val="72"/>
-    </w:rPr>
-  </w:style>
-  <w:style w:type="paragraph" w:styleId="Subttulo">
-    <w:name w:val="Subtitle"/>
-    <w:basedOn w:val="Normal"/>
-    <w:next w:val="Normal"/>
-    <w:pPr>
-      <w:keepNext/>
-      <w:keepLines/>
-      <w:spacing w:before="360" w:after="80"/>
-      <w:contextualSpacing/>
-    </w:pPr>
-    <w:rPr>
-      <w:rFonts w:ascii="Georgia" w:eastAsia="Georgia" w:hAnsi="Georgia" w:cs="Georgia"/>
-      <w:i/>
-      <w:color w:val="666666"/>
-      <w:sz w:val="48"/>
-    </w:rPr>
-  </w:style>
-  <w:style w:type="table" w:customStyle="1" w:styleId="a">
-    <w:basedOn w:val="TableNormal"/>
-    <w:tblPr>
-      <w:tblStyleRowBandSize w:val="1"/>
-      <w:tblStyleColBandSize w:val="1"/>
-    </w:tblPr>
-  </w:style>
-  <w:style w:type="table" w:customStyle="1" w:styleId="a0">
-    <w:basedOn w:val="TableNormal"/>
-    <w:tblPr>
-      <w:tblStyleRowBandSize w:val="1"/>
-      <w:tblStyleColBandSize w:val="1"/>
-      <w:tblCellMar>
-        <w:top w:w="15" w:type="dxa"/>
-        <w:left w:w="15" w:type="dxa"/>
-        <w:bottom w:w="15" w:type="dxa"/>
-        <w:right w:w="15" w:type="dxa"/>
-      </w:tblCellMar>
-    </w:tblPr>
-  </w:style>
-  <w:style w:type="table" w:customStyle="1" w:styleId="a1">
-    <w:basedOn w:val="TableNormal"/>
-    <w:tblPr>
-      <w:tblStyleRowBandSize w:val="1"/>
-      <w:tblStyleColBandSize w:val="1"/>
-      <w:tblCellMar>
-        <w:top w:w="15" w:type="dxa"/>
-        <w:left w:w="15" w:type="dxa"/>
-        <w:bottom w:w="15" w:type="dxa"/>
-        <w:right w:w="15" w:type="dxa"/>
-      </w:tblCellMar>
-    </w:tblPr>
-  </w:style>
-  <w:style w:type="table" w:customStyle="1" w:styleId="a2">
-    <w:basedOn w:val="TableNormal"/>
-    <w:tblPr>
-      <w:tblStyleRowBandSize w:val="1"/>
-      <w:tblStyleColBandSize w:val="1"/>
-      <w:tblCellMar>
-        <w:top w:w="15" w:type="dxa"/>
-        <w:left w:w="15" w:type="dxa"/>
-        <w:bottom w:w="15" w:type="dxa"/>
-        <w:right w:w="15" w:type="dxa"/>
-      </w:tblCellMar>
-    </w:tblPr>
-  </w:style>
-  <w:style w:type="table" w:customStyle="1" w:styleId="a3">
-    <w:basedOn w:val="TableNormal"/>
-    <w:tblPr>
-      <w:tblStyleRowBandSize w:val="1"/>
-      <w:tblStyleColBandSize w:val="1"/>
-      <w:tblCellMar>
-        <w:top w:w="15" w:type="dxa"/>
-        <w:left w:w="15" w:type="dxa"/>
-        <w:bottom w:w="15" w:type="dxa"/>
-        <w:right w:w="15" w:type="dxa"/>
-      </w:tblCellMar>
-    </w:tblPr>
-  </w:style>
-  <w:style w:type="table" w:customStyle="1" w:styleId="a4">
-    <w:basedOn w:val="TableNormal"/>
-    <w:pPr>
-      <w:spacing w:after="0" w:line="240" w:lineRule="auto"/>
-    </w:pPr>
-    <w:tblPr>
-      <w:tblStyleRowBandSize w:val="1"/>
-      <w:tblStyleColBandSize w:val="1"/>
-      <w:tblCellMar>
-        <w:left w:w="115" w:type="dxa"/>
-        <w:right w:w="115" w:type="dxa"/>
-      </w:tblCellMar>
-    </w:tblPr>
-  </w:style>
-  <w:style w:type="table" w:customStyle="1" w:styleId="a5">
-    <w:basedOn w:val="TableNormal"/>
-    <w:pPr>
-      <w:spacing w:after="0" w:line="240" w:lineRule="auto"/>
-    </w:pPr>
-    <w:tblPr>
-      <w:tblStyleRowBandSize w:val="1"/>
-      <w:tblStyleColBandSize w:val="1"/>
-      <w:tblCellMar>
-        <w:left w:w="115" w:type="dxa"/>
-        <w:right w:w="115" w:type="dxa"/>
-      </w:tblCellMar>
-    </w:tblPr>
-  </w:style>
-  <w:style w:type="table" w:customStyle="1" w:styleId="a6">
-    <w:basedOn w:val="TableNormal"/>
-    <w:pPr>
-      <w:spacing w:after="0" w:line="240" w:lineRule="auto"/>
-    </w:pPr>
-    <w:tblPr>
-      <w:tblStyleRowBandSize w:val="1"/>
-      <w:tblStyleColBandSize w:val="1"/>
-      <w:tblCellMar>
-        <w:left w:w="115" w:type="dxa"/>
-        <w:right w:w="115" w:type="dxa"/>
-      </w:tblCellMar>
-    </w:tblPr>
-  </w:style>
-  <w:style w:type="table" w:customStyle="1" w:styleId="a7">
-    <w:basedOn w:val="TableNormal"/>
-    <w:pPr>
-      <w:spacing w:after="0" w:line="240" w:lineRule="auto"/>
-    </w:pPr>
-    <w:tblPr>
-      <w:tblStyleRowBandSize w:val="1"/>
-      <w:tblStyleColBandSize w:val="1"/>
-      <w:tblCellMar>
-        <w:left w:w="115" w:type="dxa"/>
-        <w:right w:w="115" w:type="dxa"/>
-      </w:tblCellMar>
-    </w:tblPr>
-  </w:style>
-  <w:style w:type="table" w:customStyle="1" w:styleId="a8">
-    <w:basedOn w:val="TableNormal"/>
-    <w:pPr>
-      <w:spacing w:after="0" w:line="240" w:lineRule="auto"/>
-    </w:pPr>
-    <w:tblPr>
-      <w:tblStyleRowBandSize w:val="1"/>
-      <w:tblStyleColBandSize w:val="1"/>
-      <w:tblCellMar>
-        <w:left w:w="115" w:type="dxa"/>
-        <w:right w:w="115" w:type="dxa"/>
-      </w:tblCellMar>
-    </w:tblPr>
-  </w:style>
-  <w:style w:type="table" w:customStyle="1" w:styleId="a9">
-    <w:basedOn w:val="TableNormal"/>
-    <w:pPr>
-      <w:spacing w:after="0" w:line="240" w:lineRule="auto"/>
-    </w:pPr>
-    <w:tblPr>
-      <w:tblStyleRowBandSize w:val="1"/>
-      <w:tblStyleColBandSize w:val="1"/>
-      <w:tblCellMar>
-        <w:left w:w="115" w:type="dxa"/>
-        <w:right w:w="115" w:type="dxa"/>
-      </w:tblCellMar>
-    </w:tblPr>
-  </w:style>
-  <w:style w:type="table" w:customStyle="1" w:styleId="aa">
-    <w:basedOn w:val="TableNormal"/>
-    <w:pPr>
-      <w:spacing w:after="0" w:line="240" w:lineRule="auto"/>
-    </w:pPr>
-    <w:tblPr>
-      <w:tblStyleRowBandSize w:val="1"/>
-      <w:tblStyleColBandSize w:val="1"/>
-      <w:tblCellMar>
-        <w:left w:w="115" w:type="dxa"/>
-        <w:right w:w="115" w:type="dxa"/>
-      </w:tblCellMar>
-    </w:tblPr>
-  </w:style>
-  <w:style w:type="table" w:customStyle="1" w:styleId="ab">
-    <w:basedOn w:val="TableNormal"/>
-    <w:pPr>
-      <w:spacing w:after="0" w:line="240" w:lineRule="auto"/>
-    </w:pPr>
-    <w:tblPr>
-      <w:tblStyleRowBandSize w:val="1"/>
-      <w:tblStyleColBandSize w:val="1"/>
-      <w:tblCellMar>
-        <w:left w:w="115" w:type="dxa"/>
-        <w:right w:w="115" w:type="dxa"/>
-      </w:tblCellMar>
-    </w:tblPr>
-  </w:style>
-  <w:style w:type="table" w:customStyle="1" w:styleId="ac">
-    <w:basedOn w:val="TableNormal"/>
-    <w:tblPr>
-      <w:tblStyleRowBandSize w:val="1"/>
-      <w:tblStyleColBandSize w:val="1"/>
-      <w:tblCellMar>
-        <w:top w:w="72" w:type="dxa"/>
-        <w:left w:w="115" w:type="dxa"/>
-        <w:bottom w:w="72" w:type="dxa"/>
-        <w:right w:w="115" w:type="dxa"/>
-      </w:tblCellMar>
-    </w:tblPr>
-  </w:style>
-  <w:style w:type="paragraph" w:styleId="Textodeglobo">
-    <w:name w:val="Balloon Text"/>
-    <w:basedOn w:val="Normal"/>
-    <w:link w:val="TextodegloboCar"/>
-    <w:uiPriority w:val="99"/>
-    <w:semiHidden/>
-    <w:unhideWhenUsed/>
-    <w:rsid w:val="004428E5"/>
-    <w:pPr>
-      <w:spacing w:after="0" w:line="240" w:lineRule="auto"/>
-    </w:pPr>
-    <w:rPr>
-      <w:rFonts w:ascii="Tahoma" w:hAnsi="Tahoma" w:cs="Tahoma"/>
-      <w:sz w:val="16"/>
-      <w:szCs w:val="16"/>
-    </w:rPr>
-  </w:style>
-  <w:style w:type="character" w:customStyle="1" w:styleId="TextodegloboCar">
-    <w:name w:val="Texto de globo Car"/>
-    <w:basedOn w:val="Fuentedeprrafopredeter"/>
-    <w:link w:val="Textodeglobo"/>
-    <w:uiPriority w:val="99"/>
-    <w:semiHidden/>
-    <w:rsid w:val="004428E5"/>
-    <w:rPr>
-      <w:rFonts w:ascii="Tahoma" w:hAnsi="Tahoma" w:cs="Tahoma"/>
-      <w:sz w:val="16"/>
-      <w:szCs w:val="16"/>
-    </w:rPr>
-  </w:style>
-  <w:style w:type="paragraph" w:styleId="Encabezado">
-    <w:name w:val="header"/>
-    <w:basedOn w:val="Normal"/>
-    <w:link w:val="EncabezadoCar"/>
-    <w:unhideWhenUsed/>
-    <w:rsid w:val="00F466F3"/>
-    <w:pPr>
-      <w:tabs>
-        <w:tab w:val="center" w:pos="4419"/>
-        <w:tab w:val="right" w:pos="8838"/>
-      </w:tabs>
-      <w:spacing w:after="0" w:line="240" w:lineRule="auto"/>
-    </w:pPr>
-  </w:style>
-  <w:style w:type="character" w:customStyle="1" w:styleId="EncabezadoCar">
-    <w:name w:val="Encabezado Car"/>
-    <w:basedOn w:val="Fuentedeprrafopredeter"/>
-    <w:link w:val="Encabezado"/>
-    <w:uiPriority w:val="99"/>
-    <w:rsid w:val="00F466F3"/>
-  </w:style>
-  <w:style w:type="paragraph" w:styleId="Piedepgina">
-    <w:name w:val="footer"/>
-    <w:basedOn w:val="Normal"/>
-    <w:link w:val="PiedepginaCar"/>
-    <w:uiPriority w:val="99"/>
-    <w:unhideWhenUsed/>
-    <w:rsid w:val="00F466F3"/>
-    <w:pPr>
-      <w:tabs>
-        <w:tab w:val="center" w:pos="4419"/>
-        <w:tab w:val="right" w:pos="8838"/>
-      </w:tabs>
-      <w:spacing w:after="0" w:line="240" w:lineRule="auto"/>
-    </w:pPr>
-  </w:style>
-  <w:style w:type="character" w:customStyle="1" w:styleId="PiedepginaCar">
-    <w:name w:val="Pie de página Car"/>
-    <w:basedOn w:val="Fuentedeprrafopredeter"/>
-    <w:link w:val="Piedepgina"/>
-    <w:uiPriority w:val="99"/>
-    <w:rsid w:val="00F466F3"/>
-  </w:style>
-  <w:style w:type="table" w:styleId="Sombreadomedio2-nfasis5">
-    <w:name w:val="Medium Shading 2 Accent 5"/>
-    <w:basedOn w:val="Tablanormal"/>
-    <w:uiPriority w:val="64"/>
-    <w:rsid w:val="007B1CA8"/>
-    <w:pPr>
-      <w:widowControl w:val="0"/>
-      <w:spacing w:after="0" w:line="240" w:lineRule="auto"/>
-    </w:pPr>
-    <w:rPr>
-      <w:rFonts w:ascii="Times New Roman" w:eastAsia="Times New Roman" w:hAnsi="Times New Roman" w:cs="Times New Roman"/>
-      <w:sz w:val="20"/>
-    </w:rPr>
-    <w:tblPr>
-      <w:tblStyleRowBandSize w:val="1"/>
-      <w:tblStyleColBandSize w:val="1"/>
-      <w:tblBorders>
-        <w:top w:val="single" w:sz="18" w:space="0" w:color="auto"/>
-        <w:bottom w:val="single" w:sz="18" w:space="0" w:color="auto"/>
-      </w:tblBorders>
-    </w:tblPr>
-    <w:tblStylePr w:type="firstRow">
-      <w:pPr>
-        <w:spacing w:before="0" w:after="0" w:line="240" w:lineRule="auto"/>
-      </w:pPr>
-      <w:rPr>
-        <w:b/>
-        <w:bCs/>
-        <w:color w:val="FFFFFF" w:themeColor="background1"/>
-      </w:rPr>
-      <w:tblPr/>
-      <w:tcPr>
-        <w:tcBorders>
-          <w:top w:val="single" w:sz="18" w:space="0" w:color="auto"/>
-          <w:left w:val="nil"/>
-          <w:bottom w:val="single" w:sz="18" w:space="0" w:color="auto"/>
-          <w:right w:val="nil"/>
-          <w:insideH w:val="nil"/>
-          <w:insideV w:val="nil"/>
-        </w:tcBorders>
-        <w:shd w:val="clear" w:color="auto" w:fill="4BACC6" w:themeFill="accent5"/>
-      </w:tcPr>
-    </w:tblStylePr>
-    <w:tblStylePr w:type="lastRow">
-      <w:pPr>
-        <w:spacing w:before="0" w:after="0" w:line="240" w:lineRule="auto"/>
-      </w:pPr>
-      <w:rPr>
-        <w:color w:val="auto"/>
-      </w:rPr>
-      <w:tblPr/>
-      <w:tcPr>
-        <w:tcBorders>
-          <w:top w:val="double" w:sz="6" w:space="0" w:color="auto"/>
-          <w:left w:val="nil"/>
-          <w:bottom w:val="single" w:sz="18" w:space="0" w:color="auto"/>
-          <w:right w:val="nil"/>
-          <w:insideH w:val="nil"/>
-          <w:insideV w:val="nil"/>
-        </w:tcBorders>
-        <w:shd w:val="clear" w:color="auto" w:fill="FFFFFF" w:themeFill="background1"/>
-      </w:tcPr>
-    </w:tblStylePr>
-    <w:tblStylePr w:type="firstCol">
-      <w:rPr>
-        <w:b/>
-        <w:bCs/>
-        <w:color w:val="FFFFFF" w:themeColor="background1"/>
-      </w:rPr>
-      <w:tblPr/>
-      <w:tcPr>
-        <w:tcBorders>
-          <w:top w:val="nil"/>
-          <w:left w:val="nil"/>
-          <w:bottom w:val="single" w:sz="18" w:space="0" w:color="auto"/>
-          <w:right w:val="nil"/>
-          <w:insideH w:val="nil"/>
-          <w:insideV w:val="nil"/>
-        </w:tcBorders>
-        <w:shd w:val="clear" w:color="auto" w:fill="4BACC6" w:themeFill="accent5"/>
-      </w:tcPr>
-    </w:tblStylePr>
-    <w:tblStylePr w:type="lastCol">
-      <w:rPr>
-        <w:b/>
-        <w:bCs/>
-        <w:color w:val="FFFFFF" w:themeColor="background1"/>
-      </w:rPr>
-      <w:tblPr/>
-      <w:tcPr>
-        <w:tcBorders>
-          <w:left w:val="nil"/>
-          <w:right w:val="nil"/>
-          <w:insideH w:val="nil"/>
-          <w:insideV w:val="nil"/>
-        </w:tcBorders>
-        <w:shd w:val="clear" w:color="auto" w:fill="4BACC6" w:themeFill="accent5"/>
-      </w:tcPr>
-    </w:tblStylePr>
-    <w:tblStylePr w:type="band1Vert">
-      <w:tblPr/>
-      <w:tcPr>
-        <w:tcBorders>
-          <w:left w:val="nil"/>
-          <w:right w:val="nil"/>
-          <w:insideH w:val="nil"/>
-          <w:insideV w:val="nil"/>
-        </w:tcBorders>
-        <w:shd w:val="clear" w:color="auto" w:fill="D8D8D8" w:themeFill="background1" w:themeFillShade="D8"/>
-      </w:tcPr>
-    </w:tblStylePr>
-    <w:tblStylePr w:type="band1Horz">
-      <w:tblPr/>
-      <w:tcPr>
-        <w:shd w:val="clear" w:color="auto" w:fill="D8D8D8" w:themeFill="background1" w:themeFillShade="D8"/>
-      </w:tcPr>
-    </w:tblStylePr>
-    <w:tblStylePr w:type="neCell">
-      <w:tblPr/>
-      <w:tcPr>
-        <w:tcBorders>
-          <w:top w:val="single" w:sz="18" w:space="0" w:color="auto"/>
-          <w:left w:val="nil"/>
-          <w:bottom w:val="single" w:sz="18" w:space="0" w:color="auto"/>
-          <w:right w:val="nil"/>
-          <w:insideH w:val="nil"/>
-          <w:insideV w:val="nil"/>
-        </w:tcBorders>
-      </w:tcPr>
-    </w:tblStylePr>
-    <w:tblStylePr w:type="nwCell">
-      <w:rPr>
-        <w:color w:val="FFFFFF" w:themeColor="background1"/>
-      </w:rPr>
-      <w:tblPr/>
-      <w:tcPr>
-        <w:tcBorders>
-          <w:top w:val="single" w:sz="18" w:space="0" w:color="auto"/>
-          <w:left w:val="nil"/>
-          <w:bottom w:val="single" w:sz="18" w:space="0" w:color="auto"/>
-          <w:right w:val="nil"/>
-          <w:insideH w:val="nil"/>
-          <w:insideV w:val="nil"/>
-        </w:tcBorders>
-      </w:tcPr>
-    </w:tblStylePr>
-  </w:style>
-  <w:style w:type="table" w:styleId="Tablaconcuadrcula">
-    <w:name w:val="Table Grid"/>
-    <w:basedOn w:val="Tablanormal"/>
-    <w:uiPriority w:val="59"/>
-    <w:rsid w:val="00360374"/>
-    <w:pPr>
-      <w:spacing w:after="0" w:line="240" w:lineRule="auto"/>
-    </w:pPr>
-    <w:tblPr>
-      <w:tblBorders>
-        <w:top w:val="single" w:sz="4" w:space="0" w:color="auto"/>
-        <w:left w:val="single" w:sz="4" w:space="0" w:color="auto"/>
-        <w:bottom w:val="single" w:sz="4" w:space="0" w:color="auto"/>
-        <w:right w:val="single" w:sz="4" w:space="0" w:color="auto"/>
-        <w:insideH w:val="single" w:sz="4" w:space="0" w:color="auto"/>
-        <w:insideV w:val="single" w:sz="4" w:space="0" w:color="auto"/>
-      </w:tblBorders>
-    </w:tblPr>
-  </w:style>
-  <w:style w:type="table" w:customStyle="1" w:styleId="PlainTable3">
-    <w:name w:val="Plain Table 3"/>
-    <w:basedOn w:val="Tablanormal"/>
-    <w:uiPriority w:val="43"/>
-    <w:rsid w:val="00017CC0"/>
-    <w:pPr>
-      <w:spacing w:after="0" w:line="240" w:lineRule="auto"/>
-    </w:pPr>
-    <w:tblPr>
-      <w:tblStyleRowBandSize w:val="1"/>
-      <w:tblStyleColBandSize w:val="1"/>
     </w:tblPr>
     <w:tblStylePr w:type="firstRow">
       <w:rPr>
@@ -15390,7 +14554,7 @@
 </file>
 
 <file path=customXml/itemProps1.xml><?xml version="1.0" encoding="utf-8"?>
-<ds:datastoreItem xmlns:ds="http://schemas.openxmlformats.org/officeDocument/2006/customXml" ds:itemID="{0B9D9D98-E20F-4100-BBA1-AE5AA13D8824}">
+<ds:datastoreItem xmlns:ds="http://schemas.openxmlformats.org/officeDocument/2006/customXml" ds:itemID="{9E5FF9A7-2309-4989-A828-80C1F68E37BD}">
   <ds:schemaRefs>
     <ds:schemaRef ds:uri="http://schemas.openxmlformats.org/officeDocument/2006/bibliography"/>
   </ds:schemaRefs>

</xml_diff>

<commit_message>
PGCS: Gestión de la Configuración del software: Organizacion
</commit_message>
<xml_diff>
--- a/Documentos/PGCS.docx
+++ b/Documentos/PGCS.docx
@@ -117,7 +117,27 @@
           <w:sz w:val="48"/>
           <w:szCs w:val="48"/>
         </w:rPr>
-        <w:t>de la Configuración del software</w:t>
+        <w:t xml:space="preserve">de la Configuración </w:t>
+      </w:r>
+      <w:proofErr w:type="gramStart"/>
+      <w:r>
+        <w:rPr>
+          <w:rFonts w:ascii="Arial" w:eastAsia="Arial" w:hAnsi="Arial" w:cs="Arial"/>
+          <w:b/>
+          <w:sz w:val="48"/>
+          <w:szCs w:val="48"/>
+        </w:rPr>
+        <w:t>del</w:t>
+      </w:r>
+      <w:proofErr w:type="gramEnd"/>
+      <w:r>
+        <w:rPr>
+          <w:rFonts w:ascii="Arial" w:eastAsia="Arial" w:hAnsi="Arial" w:cs="Arial"/>
+          <w:b/>
+          <w:sz w:val="48"/>
+          <w:szCs w:val="48"/>
+        </w:rPr>
+        <w:t xml:space="preserve"> software</w:t>
       </w:r>
     </w:p>
     <w:p>
@@ -2084,11 +2104,19 @@
                 <w:rFonts w:ascii="Arial" w:hAnsi="Arial" w:cs="Arial"/>
               </w:rPr>
             </w:pPr>
+            <w:proofErr w:type="spellStart"/>
             <w:r>
               <w:rPr>
                 <w:rFonts w:ascii="Arial" w:hAnsi="Arial" w:cs="Arial"/>
               </w:rPr>
-              <w:t>Lenis Wong</w:t>
+              <w:t>Lenis</w:t>
+            </w:r>
+            <w:proofErr w:type="spellEnd"/>
+            <w:r>
+              <w:rPr>
+                <w:rFonts w:ascii="Arial" w:hAnsi="Arial" w:cs="Arial"/>
+              </w:rPr>
+              <w:t xml:space="preserve"> Wong</w:t>
             </w:r>
           </w:p>
         </w:tc>
@@ -2436,11 +2464,19 @@
                 <w:rFonts w:ascii="Arial" w:hAnsi="Arial" w:cs="Arial"/>
               </w:rPr>
             </w:pPr>
+            <w:proofErr w:type="spellStart"/>
             <w:r>
               <w:rPr>
                 <w:rFonts w:ascii="Arial" w:hAnsi="Arial" w:cs="Arial"/>
               </w:rPr>
-              <w:t>Aaron Castillo</w:t>
+              <w:t>Aaron</w:t>
+            </w:r>
+            <w:proofErr w:type="spellEnd"/>
+            <w:r>
+              <w:rPr>
+                <w:rFonts w:ascii="Arial" w:hAnsi="Arial" w:cs="Arial"/>
+              </w:rPr>
+              <w:t xml:space="preserve"> Castillo</w:t>
             </w:r>
           </w:p>
         </w:tc>
@@ -3198,6 +3234,34 @@
     </w:p>
     <w:p>
       <w:pPr>
+        <w:rPr>
+          <w:rFonts w:ascii="Times New Roman" w:hAnsi="Times New Roman" w:cs="Times New Roman"/>
+          <w:sz w:val="24"/>
+          <w:szCs w:val="24"/>
+        </w:rPr>
+      </w:pPr>
+      <w:r>
+        <w:rPr>
+          <w:rFonts w:ascii="Times New Roman" w:hAnsi="Times New Roman" w:cs="Times New Roman"/>
+          <w:sz w:val="24"/>
+          <w:szCs w:val="24"/>
+        </w:rPr>
+        <w:br w:type="page"/>
+      </w:r>
+    </w:p>
+    <w:p>
+      <w:pPr>
+        <w:pStyle w:val="Prrafodelista"/>
+        <w:jc w:val="both"/>
+        <w:rPr>
+          <w:rFonts w:ascii="Times New Roman" w:hAnsi="Times New Roman" w:cs="Times New Roman"/>
+          <w:sz w:val="24"/>
+          <w:szCs w:val="24"/>
+        </w:rPr>
+      </w:pPr>
+    </w:p>
+    <w:p>
+      <w:pPr>
         <w:pStyle w:val="Ttulo2"/>
         <w:numPr>
           <w:ilvl w:val="0"/>
@@ -3244,6 +3308,1842 @@
         <w:t xml:space="preserve"> </w:t>
       </w:r>
     </w:p>
+    <w:p/>
+    <w:p>
+      <w:r>
+        <w:rPr>
+          <w:noProof/>
+          <w:lang w:val="es-PE" w:eastAsia="es-PE"/>
+        </w:rPr>
+        <mc:AlternateContent>
+          <mc:Choice Requires="wps">
+            <w:drawing>
+              <wp:anchor distT="0" distB="0" distL="114300" distR="114300" simplePos="0" relativeHeight="251975168" behindDoc="0" locked="0" layoutInCell="1" allowOverlap="1" wp14:anchorId="163E1188" wp14:editId="663359B5">
+                <wp:simplePos x="0" y="0"/>
+                <wp:positionH relativeFrom="column">
+                  <wp:posOffset>4996815</wp:posOffset>
+                </wp:positionH>
+                <wp:positionV relativeFrom="paragraph">
+                  <wp:posOffset>83820</wp:posOffset>
+                </wp:positionV>
+                <wp:extent cx="371475" cy="161925"/>
+                <wp:effectExtent l="57150" t="38100" r="28575" b="104775"/>
+                <wp:wrapNone/>
+                <wp:docPr id="25" name="Flecha derecha 25"/>
+                <wp:cNvGraphicFramePr/>
+                <a:graphic xmlns:a="http://schemas.openxmlformats.org/drawingml/2006/main">
+                  <a:graphicData uri="http://schemas.microsoft.com/office/word/2010/wordprocessingShape">
+                    <wps:wsp>
+                      <wps:cNvSpPr/>
+                      <wps:spPr>
+                        <a:xfrm>
+                          <a:off x="0" y="0"/>
+                          <a:ext cx="371475" cy="161925"/>
+                        </a:xfrm>
+                        <a:prstGeom prst="rightArrow">
+                          <a:avLst/>
+                        </a:prstGeom>
+                      </wps:spPr>
+                      <wps:style>
+                        <a:lnRef idx="1">
+                          <a:schemeClr val="accent1"/>
+                        </a:lnRef>
+                        <a:fillRef idx="3">
+                          <a:schemeClr val="accent1"/>
+                        </a:fillRef>
+                        <a:effectRef idx="2">
+                          <a:schemeClr val="accent1"/>
+                        </a:effectRef>
+                        <a:fontRef idx="minor">
+                          <a:schemeClr val="lt1"/>
+                        </a:fontRef>
+                      </wps:style>
+                      <wps:bodyPr rot="0" spcFirstLastPara="0" vertOverflow="overflow" horzOverflow="overflow" vert="horz" wrap="square" lIns="91440" tIns="45720" rIns="91440" bIns="45720" numCol="1" spcCol="0" rtlCol="0" fromWordArt="0" anchor="ctr" anchorCtr="0" forceAA="0" compatLnSpc="1">
+                        <a:prstTxWarp prst="textNoShape">
+                          <a:avLst/>
+                        </a:prstTxWarp>
+                        <a:noAutofit/>
+                      </wps:bodyPr>
+                    </wps:wsp>
+                  </a:graphicData>
+                </a:graphic>
+                <wp14:sizeRelH relativeFrom="margin">
+                  <wp14:pctWidth>0</wp14:pctWidth>
+                </wp14:sizeRelH>
+                <wp14:sizeRelV relativeFrom="margin">
+                  <wp14:pctHeight>0</wp14:pctHeight>
+                </wp14:sizeRelV>
+              </wp:anchor>
+            </w:drawing>
+          </mc:Choice>
+          <mc:Fallback>
+            <w:pict>
+              <v:shapetype w14:anchorId="180BB652" id="_x0000_t13" coordsize="21600,21600" o:spt="13" adj="16200,5400" path="m@0,l@0@1,0@1,0@2@0@2@0,21600,21600,10800xe">
+                <v:stroke joinstyle="miter"/>
+                <v:formulas>
+                  <v:f eqn="val #0"/>
+                  <v:f eqn="val #1"/>
+                  <v:f eqn="sum height 0 #1"/>
+                  <v:f eqn="sum 10800 0 #1"/>
+                  <v:f eqn="sum width 0 #0"/>
+                  <v:f eqn="prod @4 @3 10800"/>
+                  <v:f eqn="sum width 0 @5"/>
+                </v:formulas>
+                <v:path o:connecttype="custom" o:connectlocs="@0,0;0,10800;@0,21600;21600,10800" o:connectangles="270,180,90,0" textboxrect="0,@1,@6,@2"/>
+                <v:handles>
+                  <v:h position="#0,#1" xrange="0,21600" yrange="0,10800"/>
+                </v:handles>
+              </v:shapetype>
+              <v:shape id="Flecha derecha 25" o:spid="_x0000_s1026" type="#_x0000_t13" style="position:absolute;margin-left:393.45pt;margin-top:6.6pt;width:29.25pt;height:12.75pt;z-index:251975168;visibility:visible;mso-wrap-style:square;mso-width-percent:0;mso-height-percent:0;mso-wrap-distance-left:9pt;mso-wrap-distance-top:0;mso-wrap-distance-right:9pt;mso-wrap-distance-bottom:0;mso-position-horizontal:absolute;mso-position-horizontal-relative:text;mso-position-vertical:absolute;mso-position-vertical-relative:text;mso-width-percent:0;mso-height-percent:0;mso-width-relative:margin;mso-height-relative:margin;v-text-anchor:middle" o:gfxdata="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" adj="16892" fillcolor="#254163 [1636]" strokecolor="#4579b8 [3044]">
+                <v:fill color2="#4477b6 [3012]" rotate="t" angle="180" colors="0 #2c5d98;52429f #3c7bc7;1 #3a7ccb" focus="100%" type="gradient">
+                  <o:fill v:ext="view" type="gradientUnscaled"/>
+                </v:fill>
+                <v:shadow on="t" color="black" opacity="22937f" origin=",.5" offset="0,.63889mm"/>
+              </v:shape>
+            </w:pict>
+          </mc:Fallback>
+        </mc:AlternateContent>
+      </w:r>
+      <w:r>
+        <w:rPr>
+          <w:noProof/>
+          <w:lang w:val="es-PE" w:eastAsia="es-PE"/>
+        </w:rPr>
+        <mc:AlternateContent>
+          <mc:Choice Requires="wps">
+            <w:drawing>
+              <wp:anchor distT="0" distB="0" distL="114300" distR="114300" simplePos="0" relativeHeight="251688448" behindDoc="0" locked="0" layoutInCell="1" allowOverlap="1" wp14:anchorId="0804DB96" wp14:editId="3D68AECF">
+                <wp:simplePos x="0" y="0"/>
+                <wp:positionH relativeFrom="column">
+                  <wp:posOffset>872490</wp:posOffset>
+                </wp:positionH>
+                <wp:positionV relativeFrom="paragraph">
+                  <wp:posOffset>7620</wp:posOffset>
+                </wp:positionV>
+                <wp:extent cx="5410200" cy="314325"/>
+                <wp:effectExtent l="0" t="0" r="19050" b="28575"/>
+                <wp:wrapNone/>
+                <wp:docPr id="16" name="Rectángulo redondeado 16"/>
+                <wp:cNvGraphicFramePr/>
+                <a:graphic xmlns:a="http://schemas.openxmlformats.org/drawingml/2006/main">
+                  <a:graphicData uri="http://schemas.microsoft.com/office/word/2010/wordprocessingShape">
+                    <wps:wsp>
+                      <wps:cNvSpPr/>
+                      <wps:spPr>
+                        <a:xfrm>
+                          <a:off x="0" y="0"/>
+                          <a:ext cx="5410200" cy="314325"/>
+                        </a:xfrm>
+                        <a:prstGeom prst="roundRect">
+                          <a:avLst/>
+                        </a:prstGeom>
+                      </wps:spPr>
+                      <wps:style>
+                        <a:lnRef idx="2">
+                          <a:schemeClr val="accent1"/>
+                        </a:lnRef>
+                        <a:fillRef idx="1">
+                          <a:schemeClr val="lt1"/>
+                        </a:fillRef>
+                        <a:effectRef idx="0">
+                          <a:schemeClr val="accent1"/>
+                        </a:effectRef>
+                        <a:fontRef idx="minor">
+                          <a:schemeClr val="dk1"/>
+                        </a:fontRef>
+                      </wps:style>
+                      <wps:txbx>
+                        <w:txbxContent>
+                          <w:p>
+                            <w:pPr>
+                              <w:jc w:val="center"/>
+                              <w:rPr>
+                                <w:lang w:val="es-PE"/>
+                              </w:rPr>
+                            </w:pPr>
+                            <w:r>
+                              <w:rPr>
+                                <w:lang w:val="es-PE"/>
+                              </w:rPr>
+                              <w:t>Actividades</w:t>
+                            </w:r>
+                            <w:r>
+                              <w:rPr>
+                                <w:lang w:val="es-PE"/>
+                              </w:rPr>
+                              <w:t xml:space="preserve"> de la Gestión de la Configuración</w:t>
+                            </w:r>
+                          </w:p>
+                        </w:txbxContent>
+                      </wps:txbx>
+                      <wps:bodyPr rot="0" spcFirstLastPara="0" vertOverflow="overflow" horzOverflow="overflow" vert="horz" wrap="square" lIns="91440" tIns="45720" rIns="91440" bIns="45720" numCol="1" spcCol="0" rtlCol="0" fromWordArt="0" anchor="ctr" anchorCtr="0" forceAA="0" compatLnSpc="1">
+                        <a:prstTxWarp prst="textNoShape">
+                          <a:avLst/>
+                        </a:prstTxWarp>
+                        <a:noAutofit/>
+                      </wps:bodyPr>
+                    </wps:wsp>
+                  </a:graphicData>
+                </a:graphic>
+                <wp14:sizeRelH relativeFrom="margin">
+                  <wp14:pctWidth>0</wp14:pctWidth>
+                </wp14:sizeRelH>
+                <wp14:sizeRelV relativeFrom="margin">
+                  <wp14:pctHeight>0</wp14:pctHeight>
+                </wp14:sizeRelV>
+              </wp:anchor>
+            </w:drawing>
+          </mc:Choice>
+          <mc:Fallback>
+            <w:pict>
+              <v:roundrect w14:anchorId="0804DB96" id="Rectángulo redondeado 16" o:spid="_x0000_s1026" style="position:absolute;margin-left:68.7pt;margin-top:.6pt;width:426pt;height:24.75pt;z-index:251688448;visibility:visible;mso-wrap-style:square;mso-width-percent:0;mso-height-percent:0;mso-wrap-distance-left:9pt;mso-wrap-distance-top:0;mso-wrap-distance-right:9pt;mso-wrap-distance-bottom:0;mso-position-horizontal:absolute;mso-position-horizontal-relative:text;mso-position-vertical:absolute;mso-position-vertical-relative:text;mso-width-percent:0;mso-height-percent:0;mso-width-relative:margin;mso-height-relative:margin;v-text-anchor:middle" arcsize="10923f" o:gfxdata="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" fillcolor="white [3201]" strokecolor="#4f81bd [3204]" strokeweight="2pt">
+                <v:textbox>
+                  <w:txbxContent>
+                    <w:p>
+                      <w:pPr>
+                        <w:jc w:val="center"/>
+                        <w:rPr>
+                          <w:lang w:val="es-PE"/>
+                        </w:rPr>
+                      </w:pPr>
+                      <w:r>
+                        <w:rPr>
+                          <w:lang w:val="es-PE"/>
+                        </w:rPr>
+                        <w:t>Actividades</w:t>
+                      </w:r>
+                      <w:r>
+                        <w:rPr>
+                          <w:lang w:val="es-PE"/>
+                        </w:rPr>
+                        <w:t xml:space="preserve"> de la Gestión de la Configuración</w:t>
+                      </w:r>
+                    </w:p>
+                  </w:txbxContent>
+                </v:textbox>
+              </v:roundrect>
+            </w:pict>
+          </mc:Fallback>
+        </mc:AlternateContent>
+      </w:r>
+    </w:p>
+    <w:p>
+      <w:r>
+        <w:rPr>
+          <w:noProof/>
+          <w:lang w:val="es-PE" w:eastAsia="es-PE"/>
+        </w:rPr>
+        <mc:AlternateContent>
+          <mc:Choice Requires="wps">
+            <w:drawing>
+              <wp:anchor distT="0" distB="0" distL="114300" distR="114300" simplePos="0" relativeHeight="251660800" behindDoc="0" locked="0" layoutInCell="1" allowOverlap="1" wp14:anchorId="1778CA4F" wp14:editId="0FF5E549">
+                <wp:simplePos x="0" y="0"/>
+                <wp:positionH relativeFrom="column">
+                  <wp:posOffset>-394335</wp:posOffset>
+                </wp:positionH>
+                <wp:positionV relativeFrom="paragraph">
+                  <wp:posOffset>3199130</wp:posOffset>
+                </wp:positionV>
+                <wp:extent cx="1171575" cy="542925"/>
+                <wp:effectExtent l="76200" t="38100" r="85725" b="104775"/>
+                <wp:wrapNone/>
+                <wp:docPr id="12" name="Rectángulo redondeado 12"/>
+                <wp:cNvGraphicFramePr/>
+                <a:graphic xmlns:a="http://schemas.openxmlformats.org/drawingml/2006/main">
+                  <a:graphicData uri="http://schemas.microsoft.com/office/word/2010/wordprocessingShape">
+                    <wps:wsp>
+                      <wps:cNvSpPr/>
+                      <wps:spPr>
+                        <a:xfrm>
+                          <a:off x="0" y="0"/>
+                          <a:ext cx="1171575" cy="542925"/>
+                        </a:xfrm>
+                        <a:prstGeom prst="roundRect">
+                          <a:avLst/>
+                        </a:prstGeom>
+                      </wps:spPr>
+                      <wps:style>
+                        <a:lnRef idx="0">
+                          <a:schemeClr val="accent6"/>
+                        </a:lnRef>
+                        <a:fillRef idx="3">
+                          <a:schemeClr val="accent6"/>
+                        </a:fillRef>
+                        <a:effectRef idx="3">
+                          <a:schemeClr val="accent6"/>
+                        </a:effectRef>
+                        <a:fontRef idx="minor">
+                          <a:schemeClr val="lt1"/>
+                        </a:fontRef>
+                      </wps:style>
+                      <wps:txbx>
+                        <w:txbxContent>
+                          <w:p>
+                            <w:pPr>
+                              <w:jc w:val="center"/>
+                              <w:rPr>
+                                <w:lang w:val="es-PE"/>
+                              </w:rPr>
+                            </w:pPr>
+                            <w:r>
+                              <w:rPr>
+                                <w:lang w:val="es-PE"/>
+                              </w:rPr>
+                              <w:t>Pruebas</w:t>
+                            </w:r>
+                          </w:p>
+                        </w:txbxContent>
+                      </wps:txbx>
+                      <wps:bodyPr rot="0" spcFirstLastPara="0" vertOverflow="overflow" horzOverflow="overflow" vert="horz" wrap="square" lIns="91440" tIns="45720" rIns="91440" bIns="45720" numCol="1" spcCol="0" rtlCol="0" fromWordArt="0" anchor="ctr" anchorCtr="0" forceAA="0" compatLnSpc="1">
+                        <a:prstTxWarp prst="textNoShape">
+                          <a:avLst/>
+                        </a:prstTxWarp>
+                        <a:noAutofit/>
+                      </wps:bodyPr>
+                    </wps:wsp>
+                  </a:graphicData>
+                </a:graphic>
+                <wp14:sizeRelH relativeFrom="margin">
+                  <wp14:pctWidth>0</wp14:pctWidth>
+                </wp14:sizeRelH>
+                <wp14:sizeRelV relativeFrom="margin">
+                  <wp14:pctHeight>0</wp14:pctHeight>
+                </wp14:sizeRelV>
+              </wp:anchor>
+            </w:drawing>
+          </mc:Choice>
+          <mc:Fallback>
+            <w:pict>
+              <v:roundrect w14:anchorId="1778CA4F" id="Rectángulo redondeado 12" o:spid="_x0000_s1027" style="position:absolute;margin-left:-31.05pt;margin-top:251.9pt;width:92.25pt;height:42.75pt;z-index:251660800;visibility:visible;mso-wrap-style:square;mso-width-percent:0;mso-height-percent:0;mso-wrap-distance-left:9pt;mso-wrap-distance-top:0;mso-wrap-distance-right:9pt;mso-wrap-distance-bottom:0;mso-position-horizontal:absolute;mso-position-horizontal-relative:text;mso-position-vertical:absolute;mso-position-vertical-relative:text;mso-width-percent:0;mso-height-percent:0;mso-width-relative:margin;mso-height-relative:margin;v-text-anchor:middle" arcsize="10923f" o:gfxdata="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" fillcolor="#9a4906 [1641]" stroked="f">
+                <v:fill color2="#f68a32 [3017]" rotate="t" angle="180" colors="0 #cb6c1d;52429f #ff8f2a;1 #ff8f26" focus="100%" type="gradient">
+                  <o:fill v:ext="view" type="gradientUnscaled"/>
+                </v:fill>
+                <v:shadow on="t" color="black" opacity="22937f" origin=",.5" offset="0,.63889mm"/>
+                <v:textbox>
+                  <w:txbxContent>
+                    <w:p>
+                      <w:pPr>
+                        <w:jc w:val="center"/>
+                        <w:rPr>
+                          <w:lang w:val="es-PE"/>
+                        </w:rPr>
+                      </w:pPr>
+                      <w:r>
+                        <w:rPr>
+                          <w:lang w:val="es-PE"/>
+                        </w:rPr>
+                        <w:t>Pruebas</w:t>
+                      </w:r>
+                    </w:p>
+                  </w:txbxContent>
+                </v:textbox>
+              </v:roundrect>
+            </w:pict>
+          </mc:Fallback>
+        </mc:AlternateContent>
+      </w:r>
+      <w:r>
+        <w:rPr>
+          <w:noProof/>
+          <w:lang w:val="es-PE" w:eastAsia="es-PE"/>
+        </w:rPr>
+        <mc:AlternateContent>
+          <mc:Choice Requires="wps">
+            <w:drawing>
+              <wp:anchor distT="0" distB="0" distL="114300" distR="114300" simplePos="0" relativeHeight="251505152" behindDoc="0" locked="0" layoutInCell="1" allowOverlap="1" wp14:anchorId="6769D7EA" wp14:editId="628D2743">
+                <wp:simplePos x="0" y="0"/>
+                <wp:positionH relativeFrom="column">
+                  <wp:posOffset>-394335</wp:posOffset>
+                </wp:positionH>
+                <wp:positionV relativeFrom="paragraph">
+                  <wp:posOffset>1970405</wp:posOffset>
+                </wp:positionV>
+                <wp:extent cx="1171575" cy="542925"/>
+                <wp:effectExtent l="76200" t="38100" r="85725" b="104775"/>
+                <wp:wrapNone/>
+                <wp:docPr id="10" name="Rectángulo redondeado 10"/>
+                <wp:cNvGraphicFramePr/>
+                <a:graphic xmlns:a="http://schemas.openxmlformats.org/drawingml/2006/main">
+                  <a:graphicData uri="http://schemas.microsoft.com/office/word/2010/wordprocessingShape">
+                    <wps:wsp>
+                      <wps:cNvSpPr/>
+                      <wps:spPr>
+                        <a:xfrm>
+                          <a:off x="0" y="0"/>
+                          <a:ext cx="1171575" cy="542925"/>
+                        </a:xfrm>
+                        <a:prstGeom prst="roundRect">
+                          <a:avLst/>
+                        </a:prstGeom>
+                      </wps:spPr>
+                      <wps:style>
+                        <a:lnRef idx="0">
+                          <a:schemeClr val="accent6"/>
+                        </a:lnRef>
+                        <a:fillRef idx="3">
+                          <a:schemeClr val="accent6"/>
+                        </a:fillRef>
+                        <a:effectRef idx="3">
+                          <a:schemeClr val="accent6"/>
+                        </a:effectRef>
+                        <a:fontRef idx="minor">
+                          <a:schemeClr val="lt1"/>
+                        </a:fontRef>
+                      </wps:style>
+                      <wps:txbx>
+                        <w:txbxContent>
+                          <w:p>
+                            <w:pPr>
+                              <w:jc w:val="center"/>
+                              <w:rPr>
+                                <w:lang w:val="es-PE"/>
+                              </w:rPr>
+                            </w:pPr>
+                            <w:r>
+                              <w:rPr>
+                                <w:lang w:val="es-PE"/>
+                              </w:rPr>
+                              <w:t>Análisis y Diseño</w:t>
+                            </w:r>
+                          </w:p>
+                        </w:txbxContent>
+                      </wps:txbx>
+                      <wps:bodyPr rot="0" spcFirstLastPara="0" vertOverflow="overflow" horzOverflow="overflow" vert="horz" wrap="square" lIns="91440" tIns="45720" rIns="91440" bIns="45720" numCol="1" spcCol="0" rtlCol="0" fromWordArt="0" anchor="ctr" anchorCtr="0" forceAA="0" compatLnSpc="1">
+                        <a:prstTxWarp prst="textNoShape">
+                          <a:avLst/>
+                        </a:prstTxWarp>
+                        <a:noAutofit/>
+                      </wps:bodyPr>
+                    </wps:wsp>
+                  </a:graphicData>
+                </a:graphic>
+                <wp14:sizeRelH relativeFrom="margin">
+                  <wp14:pctWidth>0</wp14:pctWidth>
+                </wp14:sizeRelH>
+                <wp14:sizeRelV relativeFrom="margin">
+                  <wp14:pctHeight>0</wp14:pctHeight>
+                </wp14:sizeRelV>
+              </wp:anchor>
+            </w:drawing>
+          </mc:Choice>
+          <mc:Fallback>
+            <w:pict>
+              <v:roundrect w14:anchorId="6769D7EA" id="Rectángulo redondeado 10" o:spid="_x0000_s1028" style="position:absolute;margin-left:-31.05pt;margin-top:155.15pt;width:92.25pt;height:42.75pt;z-index:251505152;visibility:visible;mso-wrap-style:square;mso-width-percent:0;mso-height-percent:0;mso-wrap-distance-left:9pt;mso-wrap-distance-top:0;mso-wrap-distance-right:9pt;mso-wrap-distance-bottom:0;mso-position-horizontal:absolute;mso-position-horizontal-relative:text;mso-position-vertical:absolute;mso-position-vertical-relative:text;mso-width-percent:0;mso-height-percent:0;mso-width-relative:margin;mso-height-relative:margin;v-text-anchor:middle" arcsize="10923f" o:gfxdata="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" fillcolor="#9a4906 [1641]" stroked="f">
+                <v:fill color2="#f68a32 [3017]" rotate="t" angle="180" colors="0 #cb6c1d;52429f #ff8f2a;1 #ff8f26" focus="100%" type="gradient">
+                  <o:fill v:ext="view" type="gradientUnscaled"/>
+                </v:fill>
+                <v:shadow on="t" color="black" opacity="22937f" origin=",.5" offset="0,.63889mm"/>
+                <v:textbox>
+                  <w:txbxContent>
+                    <w:p>
+                      <w:pPr>
+                        <w:jc w:val="center"/>
+                        <w:rPr>
+                          <w:lang w:val="es-PE"/>
+                        </w:rPr>
+                      </w:pPr>
+                      <w:r>
+                        <w:rPr>
+                          <w:lang w:val="es-PE"/>
+                        </w:rPr>
+                        <w:t>Análisis y Diseño</w:t>
+                      </w:r>
+                    </w:p>
+                  </w:txbxContent>
+                </v:textbox>
+              </v:roundrect>
+            </w:pict>
+          </mc:Fallback>
+        </mc:AlternateContent>
+      </w:r>
+      <w:r>
+        <w:rPr>
+          <w:noProof/>
+          <w:lang w:val="es-PE" w:eastAsia="es-PE"/>
+        </w:rPr>
+        <mc:AlternateContent>
+          <mc:Choice Requires="wps">
+            <w:drawing>
+              <wp:anchor distT="0" distB="0" distL="114300" distR="114300" simplePos="0" relativeHeight="251591168" behindDoc="0" locked="0" layoutInCell="1" allowOverlap="1" wp14:anchorId="5C282DD3" wp14:editId="0C72D47E">
+                <wp:simplePos x="0" y="0"/>
+                <wp:positionH relativeFrom="column">
+                  <wp:posOffset>-394335</wp:posOffset>
+                </wp:positionH>
+                <wp:positionV relativeFrom="paragraph">
+                  <wp:posOffset>2580005</wp:posOffset>
+                </wp:positionV>
+                <wp:extent cx="1171575" cy="542925"/>
+                <wp:effectExtent l="76200" t="38100" r="85725" b="104775"/>
+                <wp:wrapNone/>
+                <wp:docPr id="11" name="Rectángulo redondeado 11"/>
+                <wp:cNvGraphicFramePr/>
+                <a:graphic xmlns:a="http://schemas.openxmlformats.org/drawingml/2006/main">
+                  <a:graphicData uri="http://schemas.microsoft.com/office/word/2010/wordprocessingShape">
+                    <wps:wsp>
+                      <wps:cNvSpPr/>
+                      <wps:spPr>
+                        <a:xfrm>
+                          <a:off x="0" y="0"/>
+                          <a:ext cx="1171575" cy="542925"/>
+                        </a:xfrm>
+                        <a:prstGeom prst="roundRect">
+                          <a:avLst/>
+                        </a:prstGeom>
+                      </wps:spPr>
+                      <wps:style>
+                        <a:lnRef idx="0">
+                          <a:schemeClr val="accent6"/>
+                        </a:lnRef>
+                        <a:fillRef idx="3">
+                          <a:schemeClr val="accent6"/>
+                        </a:fillRef>
+                        <a:effectRef idx="3">
+                          <a:schemeClr val="accent6"/>
+                        </a:effectRef>
+                        <a:fontRef idx="minor">
+                          <a:schemeClr val="lt1"/>
+                        </a:fontRef>
+                      </wps:style>
+                      <wps:txbx>
+                        <w:txbxContent>
+                          <w:p>
+                            <w:pPr>
+                              <w:jc w:val="center"/>
+                              <w:rPr>
+                                <w:lang w:val="es-PE"/>
+                              </w:rPr>
+                            </w:pPr>
+                            <w:r>
+                              <w:rPr>
+                                <w:lang w:val="es-PE"/>
+                              </w:rPr>
+                              <w:t>Implementación</w:t>
+                            </w:r>
+                          </w:p>
+                        </w:txbxContent>
+                      </wps:txbx>
+                      <wps:bodyPr rot="0" spcFirstLastPara="0" vertOverflow="overflow" horzOverflow="overflow" vert="horz" wrap="square" lIns="91440" tIns="45720" rIns="91440" bIns="45720" numCol="1" spcCol="0" rtlCol="0" fromWordArt="0" anchor="ctr" anchorCtr="0" forceAA="0" compatLnSpc="1">
+                        <a:prstTxWarp prst="textNoShape">
+                          <a:avLst/>
+                        </a:prstTxWarp>
+                        <a:noAutofit/>
+                      </wps:bodyPr>
+                    </wps:wsp>
+                  </a:graphicData>
+                </a:graphic>
+                <wp14:sizeRelH relativeFrom="margin">
+                  <wp14:pctWidth>0</wp14:pctWidth>
+                </wp14:sizeRelH>
+                <wp14:sizeRelV relativeFrom="margin">
+                  <wp14:pctHeight>0</wp14:pctHeight>
+                </wp14:sizeRelV>
+              </wp:anchor>
+            </w:drawing>
+          </mc:Choice>
+          <mc:Fallback>
+            <w:pict>
+              <v:roundrect w14:anchorId="5C282DD3" id="Rectángulo redondeado 11" o:spid="_x0000_s1029" style="position:absolute;margin-left:-31.05pt;margin-top:203.15pt;width:92.25pt;height:42.75pt;z-index:251591168;visibility:visible;mso-wrap-style:square;mso-width-percent:0;mso-height-percent:0;mso-wrap-distance-left:9pt;mso-wrap-distance-top:0;mso-wrap-distance-right:9pt;mso-wrap-distance-bottom:0;mso-position-horizontal:absolute;mso-position-horizontal-relative:text;mso-position-vertical:absolute;mso-position-vertical-relative:text;mso-width-percent:0;mso-height-percent:0;mso-width-relative:margin;mso-height-relative:margin;v-text-anchor:middle" arcsize="10923f" o:gfxdata="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" fillcolor="#9a4906 [1641]" stroked="f">
+                <v:fill color2="#f68a32 [3017]" rotate="t" angle="180" colors="0 #cb6c1d;52429f #ff8f2a;1 #ff8f26" focus="100%" type="gradient">
+                  <o:fill v:ext="view" type="gradientUnscaled"/>
+                </v:fill>
+                <v:shadow on="t" color="black" opacity="22937f" origin=",.5" offset="0,.63889mm"/>
+                <v:textbox>
+                  <w:txbxContent>
+                    <w:p>
+                      <w:pPr>
+                        <w:jc w:val="center"/>
+                        <w:rPr>
+                          <w:lang w:val="es-PE"/>
+                        </w:rPr>
+                      </w:pPr>
+                      <w:r>
+                        <w:rPr>
+                          <w:lang w:val="es-PE"/>
+                        </w:rPr>
+                        <w:t>Implementación</w:t>
+                      </w:r>
+                    </w:p>
+                  </w:txbxContent>
+                </v:textbox>
+              </v:roundrect>
+            </w:pict>
+          </mc:Fallback>
+        </mc:AlternateContent>
+      </w:r>
+      <w:r>
+        <w:rPr>
+          <w:noProof/>
+          <w:lang w:val="es-PE" w:eastAsia="es-PE"/>
+        </w:rPr>
+        <mc:AlternateContent>
+          <mc:Choice Requires="wps">
+            <w:drawing>
+              <wp:anchor distT="0" distB="0" distL="114300" distR="114300" simplePos="0" relativeHeight="251379200" behindDoc="0" locked="0" layoutInCell="1" allowOverlap="1" wp14:anchorId="2C4E9B46" wp14:editId="5EA79A6E">
+                <wp:simplePos x="0" y="0"/>
+                <wp:positionH relativeFrom="column">
+                  <wp:posOffset>-394335</wp:posOffset>
+                </wp:positionH>
+                <wp:positionV relativeFrom="paragraph">
+                  <wp:posOffset>93980</wp:posOffset>
+                </wp:positionV>
+                <wp:extent cx="1180465" cy="542925"/>
+                <wp:effectExtent l="76200" t="38100" r="76835" b="104775"/>
+                <wp:wrapNone/>
+                <wp:docPr id="7" name="Rectángulo redondeado 7"/>
+                <wp:cNvGraphicFramePr/>
+                <a:graphic xmlns:a="http://schemas.openxmlformats.org/drawingml/2006/main">
+                  <a:graphicData uri="http://schemas.microsoft.com/office/word/2010/wordprocessingShape">
+                    <wps:wsp>
+                      <wps:cNvSpPr/>
+                      <wps:spPr>
+                        <a:xfrm>
+                          <a:off x="0" y="0"/>
+                          <a:ext cx="1180465" cy="542925"/>
+                        </a:xfrm>
+                        <a:prstGeom prst="roundRect">
+                          <a:avLst/>
+                        </a:prstGeom>
+                      </wps:spPr>
+                      <wps:style>
+                        <a:lnRef idx="0">
+                          <a:schemeClr val="accent6"/>
+                        </a:lnRef>
+                        <a:fillRef idx="3">
+                          <a:schemeClr val="accent6"/>
+                        </a:fillRef>
+                        <a:effectRef idx="3">
+                          <a:schemeClr val="accent6"/>
+                        </a:effectRef>
+                        <a:fontRef idx="minor">
+                          <a:schemeClr val="lt1"/>
+                        </a:fontRef>
+                      </wps:style>
+                      <wps:txbx>
+                        <w:txbxContent>
+                          <w:p>
+                            <w:pPr>
+                              <w:jc w:val="center"/>
+                              <w:rPr>
+                                <w:lang w:val="es-PE"/>
+                              </w:rPr>
+                            </w:pPr>
+                            <w:r>
+                              <w:rPr>
+                                <w:lang w:val="es-PE"/>
+                              </w:rPr>
+                              <w:t>Gestión del Proyecto</w:t>
+                            </w:r>
+                          </w:p>
+                        </w:txbxContent>
+                      </wps:txbx>
+                      <wps:bodyPr rot="0" spcFirstLastPara="0" vertOverflow="overflow" horzOverflow="overflow" vert="horz" wrap="square" lIns="91440" tIns="45720" rIns="91440" bIns="45720" numCol="1" spcCol="0" rtlCol="0" fromWordArt="0" anchor="ctr" anchorCtr="0" forceAA="0" compatLnSpc="1">
+                        <a:prstTxWarp prst="textNoShape">
+                          <a:avLst/>
+                        </a:prstTxWarp>
+                        <a:noAutofit/>
+                      </wps:bodyPr>
+                    </wps:wsp>
+                  </a:graphicData>
+                </a:graphic>
+                <wp14:sizeRelH relativeFrom="margin">
+                  <wp14:pctWidth>0</wp14:pctWidth>
+                </wp14:sizeRelH>
+                <wp14:sizeRelV relativeFrom="margin">
+                  <wp14:pctHeight>0</wp14:pctHeight>
+                </wp14:sizeRelV>
+              </wp:anchor>
+            </w:drawing>
+          </mc:Choice>
+          <mc:Fallback>
+            <w:pict>
+              <v:roundrect w14:anchorId="2C4E9B46" id="Rectángulo redondeado 7" o:spid="_x0000_s1030" style="position:absolute;margin-left:-31.05pt;margin-top:7.4pt;width:92.95pt;height:42.75pt;z-index:251379200;visibility:visible;mso-wrap-style:square;mso-width-percent:0;mso-height-percent:0;mso-wrap-distance-left:9pt;mso-wrap-distance-top:0;mso-wrap-distance-right:9pt;mso-wrap-distance-bottom:0;mso-position-horizontal:absolute;mso-position-horizontal-relative:text;mso-position-vertical:absolute;mso-position-vertical-relative:text;mso-width-percent:0;mso-height-percent:0;mso-width-relative:margin;mso-height-relative:margin;v-text-anchor:middle" arcsize="10923f" o:gfxdata="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" fillcolor="#9a4906 [1641]" stroked="f">
+                <v:fill color2="#f68a32 [3017]" rotate="t" angle="180" colors="0 #cb6c1d;52429f #ff8f2a;1 #ff8f26" focus="100%" type="gradient">
+                  <o:fill v:ext="view" type="gradientUnscaled"/>
+                </v:fill>
+                <v:shadow on="t" color="black" opacity="22937f" origin=",.5" offset="0,.63889mm"/>
+                <v:textbox>
+                  <w:txbxContent>
+                    <w:p>
+                      <w:pPr>
+                        <w:jc w:val="center"/>
+                        <w:rPr>
+                          <w:lang w:val="es-PE"/>
+                        </w:rPr>
+                      </w:pPr>
+                      <w:r>
+                        <w:rPr>
+                          <w:lang w:val="es-PE"/>
+                        </w:rPr>
+                        <w:t>Gestión del Proyecto</w:t>
+                      </w:r>
+                    </w:p>
+                  </w:txbxContent>
+                </v:textbox>
+              </v:roundrect>
+            </w:pict>
+          </mc:Fallback>
+        </mc:AlternateContent>
+      </w:r>
+      <w:r>
+        <w:rPr>
+          <w:noProof/>
+          <w:lang w:val="es-PE" w:eastAsia="es-PE"/>
+        </w:rPr>
+        <mc:AlternateContent>
+          <mc:Choice Requires="wps">
+            <w:drawing>
+              <wp:anchor distT="0" distB="0" distL="114300" distR="114300" simplePos="0" relativeHeight="251731456" behindDoc="0" locked="0" layoutInCell="1" allowOverlap="1" wp14:anchorId="5EDC4B2C" wp14:editId="443CAF53">
+                <wp:simplePos x="0" y="0"/>
+                <wp:positionH relativeFrom="column">
+                  <wp:posOffset>862965</wp:posOffset>
+                </wp:positionH>
+                <wp:positionV relativeFrom="paragraph">
+                  <wp:posOffset>113030</wp:posOffset>
+                </wp:positionV>
+                <wp:extent cx="1371600" cy="542925"/>
+                <wp:effectExtent l="57150" t="38100" r="76200" b="104775"/>
+                <wp:wrapNone/>
+                <wp:docPr id="17" name="Rectángulo redondeado 17"/>
+                <wp:cNvGraphicFramePr/>
+                <a:graphic xmlns:a="http://schemas.openxmlformats.org/drawingml/2006/main">
+                  <a:graphicData uri="http://schemas.microsoft.com/office/word/2010/wordprocessingShape">
+                    <wps:wsp>
+                      <wps:cNvSpPr/>
+                      <wps:spPr>
+                        <a:xfrm>
+                          <a:off x="0" y="0"/>
+                          <a:ext cx="1371600" cy="542925"/>
+                        </a:xfrm>
+                        <a:prstGeom prst="roundRect">
+                          <a:avLst/>
+                        </a:prstGeom>
+                      </wps:spPr>
+                      <wps:style>
+                        <a:lnRef idx="1">
+                          <a:schemeClr val="accent1"/>
+                        </a:lnRef>
+                        <a:fillRef idx="2">
+                          <a:schemeClr val="accent1"/>
+                        </a:fillRef>
+                        <a:effectRef idx="1">
+                          <a:schemeClr val="accent1"/>
+                        </a:effectRef>
+                        <a:fontRef idx="minor">
+                          <a:schemeClr val="dk1"/>
+                        </a:fontRef>
+                      </wps:style>
+                      <wps:txbx>
+                        <w:txbxContent>
+                          <w:p>
+                            <w:pPr>
+                              <w:jc w:val="center"/>
+                              <w:rPr>
+                                <w:lang w:val="es-PE"/>
+                              </w:rPr>
+                            </w:pPr>
+                            <w:r>
+                              <w:rPr>
+                                <w:lang w:val="es-PE"/>
+                              </w:rPr>
+                              <w:t>Planeamiento de la Gestión de la SCM</w:t>
+                            </w:r>
+                          </w:p>
+                        </w:txbxContent>
+                      </wps:txbx>
+                      <wps:bodyPr rot="0" spcFirstLastPara="0" vertOverflow="overflow" horzOverflow="overflow" vert="horz" wrap="square" lIns="91440" tIns="45720" rIns="91440" bIns="45720" numCol="1" spcCol="0" rtlCol="0" fromWordArt="0" anchor="ctr" anchorCtr="0" forceAA="0" compatLnSpc="1">
+                        <a:prstTxWarp prst="textNoShape">
+                          <a:avLst/>
+                        </a:prstTxWarp>
+                        <a:noAutofit/>
+                      </wps:bodyPr>
+                    </wps:wsp>
+                  </a:graphicData>
+                </a:graphic>
+                <wp14:sizeRelH relativeFrom="margin">
+                  <wp14:pctWidth>0</wp14:pctWidth>
+                </wp14:sizeRelH>
+                <wp14:sizeRelV relativeFrom="margin">
+                  <wp14:pctHeight>0</wp14:pctHeight>
+                </wp14:sizeRelV>
+              </wp:anchor>
+            </w:drawing>
+          </mc:Choice>
+          <mc:Fallback>
+            <w:pict>
+              <v:roundrect w14:anchorId="5EDC4B2C" id="Rectángulo redondeado 17" o:spid="_x0000_s1031" style="position:absolute;margin-left:67.95pt;margin-top:8.9pt;width:108pt;height:42.75pt;z-index:251731456;visibility:visible;mso-wrap-style:square;mso-width-percent:0;mso-height-percent:0;mso-wrap-distance-left:9pt;mso-wrap-distance-top:0;mso-wrap-distance-right:9pt;mso-wrap-distance-bottom:0;mso-position-horizontal:absolute;mso-position-horizontal-relative:text;mso-position-vertical:absolute;mso-position-vertical-relative:text;mso-width-percent:0;mso-height-percent:0;mso-width-relative:margin;mso-height-relative:margin;v-text-anchor:middle" arcsize="10923f" o:gfxdata="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" fillcolor="#a7bfde [1620]" strokecolor="#4579b8 [3044]">
+                <v:fill color2="#e4ecf5 [500]" rotate="t" angle="180" colors="0 #a3c4ff;22938f #bfd5ff;1 #e5eeff" focus="100%" type="gradient"/>
+                <v:shadow on="t" color="black" opacity="24903f" origin=",.5" offset="0,.55556mm"/>
+                <v:textbox>
+                  <w:txbxContent>
+                    <w:p>
+                      <w:pPr>
+                        <w:jc w:val="center"/>
+                        <w:rPr>
+                          <w:lang w:val="es-PE"/>
+                        </w:rPr>
+                      </w:pPr>
+                      <w:r>
+                        <w:rPr>
+                          <w:lang w:val="es-PE"/>
+                        </w:rPr>
+                        <w:t>Planeamiento de la Gestión de la SCM</w:t>
+                      </w:r>
+                    </w:p>
+                  </w:txbxContent>
+                </v:textbox>
+              </v:roundrect>
+            </w:pict>
+          </mc:Fallback>
+        </mc:AlternateContent>
+      </w:r>
+    </w:p>
+    <w:p>
+      <w:r>
+        <w:rPr>
+          <w:noProof/>
+          <w:lang w:val="es-PE" w:eastAsia="es-PE"/>
+        </w:rPr>
+        <mc:AlternateContent>
+          <mc:Choice Requires="wps">
+            <w:drawing>
+              <wp:anchor distT="0" distB="0" distL="114300" distR="114300" simplePos="0" relativeHeight="251402752" behindDoc="0" locked="0" layoutInCell="1" allowOverlap="1" wp14:anchorId="757443AA" wp14:editId="0854BC95">
+                <wp:simplePos x="0" y="0"/>
+                <wp:positionH relativeFrom="column">
+                  <wp:posOffset>-394335</wp:posOffset>
+                </wp:positionH>
+                <wp:positionV relativeFrom="paragraph">
+                  <wp:posOffset>399415</wp:posOffset>
+                </wp:positionV>
+                <wp:extent cx="1171575" cy="542925"/>
+                <wp:effectExtent l="76200" t="38100" r="85725" b="104775"/>
+                <wp:wrapNone/>
+                <wp:docPr id="8" name="Rectángulo redondeado 8"/>
+                <wp:cNvGraphicFramePr/>
+                <a:graphic xmlns:a="http://schemas.openxmlformats.org/drawingml/2006/main">
+                  <a:graphicData uri="http://schemas.microsoft.com/office/word/2010/wordprocessingShape">
+                    <wps:wsp>
+                      <wps:cNvSpPr/>
+                      <wps:spPr>
+                        <a:xfrm>
+                          <a:off x="0" y="0"/>
+                          <a:ext cx="1171575" cy="542925"/>
+                        </a:xfrm>
+                        <a:prstGeom prst="roundRect">
+                          <a:avLst/>
+                        </a:prstGeom>
+                      </wps:spPr>
+                      <wps:style>
+                        <a:lnRef idx="0">
+                          <a:schemeClr val="accent6"/>
+                        </a:lnRef>
+                        <a:fillRef idx="3">
+                          <a:schemeClr val="accent6"/>
+                        </a:fillRef>
+                        <a:effectRef idx="3">
+                          <a:schemeClr val="accent6"/>
+                        </a:effectRef>
+                        <a:fontRef idx="minor">
+                          <a:schemeClr val="lt1"/>
+                        </a:fontRef>
+                      </wps:style>
+                      <wps:txbx>
+                        <w:txbxContent>
+                          <w:p>
+                            <w:pPr>
+                              <w:jc w:val="center"/>
+                              <w:rPr>
+                                <w:lang w:val="es-PE"/>
+                              </w:rPr>
+                            </w:pPr>
+                            <w:r>
+                              <w:rPr>
+                                <w:lang w:val="es-PE"/>
+                              </w:rPr>
+                              <w:t>Modelo del negocio</w:t>
+                            </w:r>
+                          </w:p>
+                        </w:txbxContent>
+                      </wps:txbx>
+                      <wps:bodyPr rot="0" spcFirstLastPara="0" vertOverflow="overflow" horzOverflow="overflow" vert="horz" wrap="square" lIns="91440" tIns="45720" rIns="91440" bIns="45720" numCol="1" spcCol="0" rtlCol="0" fromWordArt="0" anchor="ctr" anchorCtr="0" forceAA="0" compatLnSpc="1">
+                        <a:prstTxWarp prst="textNoShape">
+                          <a:avLst/>
+                        </a:prstTxWarp>
+                        <a:noAutofit/>
+                      </wps:bodyPr>
+                    </wps:wsp>
+                  </a:graphicData>
+                </a:graphic>
+                <wp14:sizeRelH relativeFrom="margin">
+                  <wp14:pctWidth>0</wp14:pctWidth>
+                </wp14:sizeRelH>
+                <wp14:sizeRelV relativeFrom="margin">
+                  <wp14:pctHeight>0</wp14:pctHeight>
+                </wp14:sizeRelV>
+              </wp:anchor>
+            </w:drawing>
+          </mc:Choice>
+          <mc:Fallback>
+            <w:pict>
+              <v:roundrect w14:anchorId="757443AA" id="Rectángulo redondeado 8" o:spid="_x0000_s1032" style="position:absolute;margin-left:-31.05pt;margin-top:31.45pt;width:92.25pt;height:42.75pt;z-index:251402752;visibility:visible;mso-wrap-style:square;mso-width-percent:0;mso-height-percent:0;mso-wrap-distance-left:9pt;mso-wrap-distance-top:0;mso-wrap-distance-right:9pt;mso-wrap-distance-bottom:0;mso-position-horizontal:absolute;mso-position-horizontal-relative:text;mso-position-vertical:absolute;mso-position-vertical-relative:text;mso-width-percent:0;mso-height-percent:0;mso-width-relative:margin;mso-height-relative:margin;v-text-anchor:middle" arcsize="10923f" o:gfxdata="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" fillcolor="#9a4906 [1641]" stroked="f">
+                <v:fill color2="#f68a32 [3017]" rotate="t" angle="180" colors="0 #cb6c1d;52429f #ff8f2a;1 #ff8f26" focus="100%" type="gradient">
+                  <o:fill v:ext="view" type="gradientUnscaled"/>
+                </v:fill>
+                <v:shadow on="t" color="black" opacity="22937f" origin=",.5" offset="0,.63889mm"/>
+                <v:textbox>
+                  <w:txbxContent>
+                    <w:p>
+                      <w:pPr>
+                        <w:jc w:val="center"/>
+                        <w:rPr>
+                          <w:lang w:val="es-PE"/>
+                        </w:rPr>
+                      </w:pPr>
+                      <w:r>
+                        <w:rPr>
+                          <w:lang w:val="es-PE"/>
+                        </w:rPr>
+                        <w:t>Modelo del negocio</w:t>
+                      </w:r>
+                    </w:p>
+                  </w:txbxContent>
+                </v:textbox>
+              </v:roundrect>
+            </w:pict>
+          </mc:Fallback>
+        </mc:AlternateContent>
+      </w:r>
+    </w:p>
+    <w:p>
+      <w:r>
+        <w:rPr>
+          <w:noProof/>
+          <w:lang w:val="es-PE" w:eastAsia="es-PE"/>
+        </w:rPr>
+        <mc:AlternateContent>
+          <mc:Choice Requires="wps">
+            <w:drawing>
+              <wp:anchor distT="0" distB="0" distL="114300" distR="114300" simplePos="0" relativeHeight="251744768" behindDoc="0" locked="0" layoutInCell="1" allowOverlap="1" wp14:anchorId="6D96E470" wp14:editId="50C68C2E">
+                <wp:simplePos x="0" y="0"/>
+                <wp:positionH relativeFrom="column">
+                  <wp:posOffset>2282190</wp:posOffset>
+                </wp:positionH>
+                <wp:positionV relativeFrom="paragraph">
+                  <wp:posOffset>85725</wp:posOffset>
+                </wp:positionV>
+                <wp:extent cx="819150" cy="1123950"/>
+                <wp:effectExtent l="57150" t="38100" r="76200" b="95250"/>
+                <wp:wrapNone/>
+                <wp:docPr id="18" name="Rectángulo redondeado 18"/>
+                <wp:cNvGraphicFramePr/>
+                <a:graphic xmlns:a="http://schemas.openxmlformats.org/drawingml/2006/main">
+                  <a:graphicData uri="http://schemas.microsoft.com/office/word/2010/wordprocessingShape">
+                    <wps:wsp>
+                      <wps:cNvSpPr/>
+                      <wps:spPr>
+                        <a:xfrm>
+                          <a:off x="0" y="0"/>
+                          <a:ext cx="819150" cy="1123950"/>
+                        </a:xfrm>
+                        <a:prstGeom prst="roundRect">
+                          <a:avLst/>
+                        </a:prstGeom>
+                      </wps:spPr>
+                      <wps:style>
+                        <a:lnRef idx="1">
+                          <a:schemeClr val="accent1"/>
+                        </a:lnRef>
+                        <a:fillRef idx="2">
+                          <a:schemeClr val="accent1"/>
+                        </a:fillRef>
+                        <a:effectRef idx="1">
+                          <a:schemeClr val="accent1"/>
+                        </a:effectRef>
+                        <a:fontRef idx="minor">
+                          <a:schemeClr val="dk1"/>
+                        </a:fontRef>
+                      </wps:style>
+                      <wps:txbx>
+                        <w:txbxContent>
+                          <w:p>
+                            <w:pPr>
+                              <w:jc w:val="center"/>
+                              <w:rPr>
+                                <w:lang w:val="es-PE"/>
+                              </w:rPr>
+                            </w:pPr>
+                            <w:r>
+                              <w:rPr>
+                                <w:lang w:val="es-PE"/>
+                              </w:rPr>
+                              <w:t>Identificación de la SCM</w:t>
+                            </w:r>
+                          </w:p>
+                        </w:txbxContent>
+                      </wps:txbx>
+                      <wps:bodyPr rot="0" spcFirstLastPara="0" vertOverflow="overflow" horzOverflow="overflow" vert="horz" wrap="square" lIns="91440" tIns="45720" rIns="91440" bIns="45720" numCol="1" spcCol="0" rtlCol="0" fromWordArt="0" anchor="ctr" anchorCtr="0" forceAA="0" compatLnSpc="1">
+                        <a:prstTxWarp prst="textNoShape">
+                          <a:avLst/>
+                        </a:prstTxWarp>
+                        <a:noAutofit/>
+                      </wps:bodyPr>
+                    </wps:wsp>
+                  </a:graphicData>
+                </a:graphic>
+                <wp14:sizeRelH relativeFrom="margin">
+                  <wp14:pctWidth>0</wp14:pctWidth>
+                </wp14:sizeRelH>
+                <wp14:sizeRelV relativeFrom="margin">
+                  <wp14:pctHeight>0</wp14:pctHeight>
+                </wp14:sizeRelV>
+              </wp:anchor>
+            </w:drawing>
+          </mc:Choice>
+          <mc:Fallback>
+            <w:pict>
+              <v:roundrect w14:anchorId="6D96E470" id="Rectángulo redondeado 18" o:spid="_x0000_s1033" style="position:absolute;margin-left:179.7pt;margin-top:6.75pt;width:64.5pt;height:88.5pt;z-index:251744768;visibility:visible;mso-wrap-style:square;mso-width-percent:0;mso-height-percent:0;mso-wrap-distance-left:9pt;mso-wrap-distance-top:0;mso-wrap-distance-right:9pt;mso-wrap-distance-bottom:0;mso-position-horizontal:absolute;mso-position-horizontal-relative:text;mso-position-vertical:absolute;mso-position-vertical-relative:text;mso-width-percent:0;mso-height-percent:0;mso-width-relative:margin;mso-height-relative:margin;v-text-anchor:middle" arcsize="10923f" o:gfxdata="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" fillcolor="#a7bfde [1620]" strokecolor="#4579b8 [3044]">
+                <v:fill color2="#e4ecf5 [500]" rotate="t" angle="180" colors="0 #a3c4ff;22938f #bfd5ff;1 #e5eeff" focus="100%" type="gradient"/>
+                <v:shadow on="t" color="black" opacity="24903f" origin=",.5" offset="0,.55556mm"/>
+                <v:textbox>
+                  <w:txbxContent>
+                    <w:p>
+                      <w:pPr>
+                        <w:jc w:val="center"/>
+                        <w:rPr>
+                          <w:lang w:val="es-PE"/>
+                        </w:rPr>
+                      </w:pPr>
+                      <w:r>
+                        <w:rPr>
+                          <w:lang w:val="es-PE"/>
+                        </w:rPr>
+                        <w:t>Identificación de la SCM</w:t>
+                      </w:r>
+                    </w:p>
+                  </w:txbxContent>
+                </v:textbox>
+              </v:roundrect>
+            </w:pict>
+          </mc:Fallback>
+        </mc:AlternateContent>
+      </w:r>
+    </w:p>
+    <w:p>
+      <w:r>
+        <w:rPr>
+          <w:noProof/>
+          <w:lang w:val="es-PE" w:eastAsia="es-PE"/>
+        </w:rPr>
+        <mc:AlternateContent>
+          <mc:Choice Requires="wps">
+            <w:drawing>
+              <wp:anchor distT="0" distB="0" distL="114300" distR="114300" simplePos="0" relativeHeight="251432448" behindDoc="0" locked="0" layoutInCell="1" allowOverlap="1" wp14:anchorId="6F9720DB" wp14:editId="13D4682C">
+                <wp:simplePos x="0" y="0"/>
+                <wp:positionH relativeFrom="column">
+                  <wp:posOffset>-394335</wp:posOffset>
+                </wp:positionH>
+                <wp:positionV relativeFrom="paragraph">
+                  <wp:posOffset>382270</wp:posOffset>
+                </wp:positionV>
+                <wp:extent cx="1171575" cy="542925"/>
+                <wp:effectExtent l="76200" t="38100" r="85725" b="104775"/>
+                <wp:wrapNone/>
+                <wp:docPr id="9" name="Rectángulo redondeado 9"/>
+                <wp:cNvGraphicFramePr/>
+                <a:graphic xmlns:a="http://schemas.openxmlformats.org/drawingml/2006/main">
+                  <a:graphicData uri="http://schemas.microsoft.com/office/word/2010/wordprocessingShape">
+                    <wps:wsp>
+                      <wps:cNvSpPr/>
+                      <wps:spPr>
+                        <a:xfrm>
+                          <a:off x="0" y="0"/>
+                          <a:ext cx="1171575" cy="542925"/>
+                        </a:xfrm>
+                        <a:prstGeom prst="roundRect">
+                          <a:avLst/>
+                        </a:prstGeom>
+                      </wps:spPr>
+                      <wps:style>
+                        <a:lnRef idx="0">
+                          <a:schemeClr val="accent6"/>
+                        </a:lnRef>
+                        <a:fillRef idx="3">
+                          <a:schemeClr val="accent6"/>
+                        </a:fillRef>
+                        <a:effectRef idx="3">
+                          <a:schemeClr val="accent6"/>
+                        </a:effectRef>
+                        <a:fontRef idx="minor">
+                          <a:schemeClr val="lt1"/>
+                        </a:fontRef>
+                      </wps:style>
+                      <wps:txbx>
+                        <w:txbxContent>
+                          <w:p>
+                            <w:pPr>
+                              <w:jc w:val="center"/>
+                              <w:rPr>
+                                <w:lang w:val="es-PE"/>
+                              </w:rPr>
+                            </w:pPr>
+                            <w:r>
+                              <w:rPr>
+                                <w:lang w:val="es-PE"/>
+                              </w:rPr>
+                              <w:t>Toma de requisitos</w:t>
+                            </w:r>
+                          </w:p>
+                        </w:txbxContent>
+                      </wps:txbx>
+                      <wps:bodyPr rot="0" spcFirstLastPara="0" vertOverflow="overflow" horzOverflow="overflow" vert="horz" wrap="square" lIns="91440" tIns="45720" rIns="91440" bIns="45720" numCol="1" spcCol="0" rtlCol="0" fromWordArt="0" anchor="ctr" anchorCtr="0" forceAA="0" compatLnSpc="1">
+                        <a:prstTxWarp prst="textNoShape">
+                          <a:avLst/>
+                        </a:prstTxWarp>
+                        <a:noAutofit/>
+                      </wps:bodyPr>
+                    </wps:wsp>
+                  </a:graphicData>
+                </a:graphic>
+                <wp14:sizeRelH relativeFrom="margin">
+                  <wp14:pctWidth>0</wp14:pctWidth>
+                </wp14:sizeRelH>
+                <wp14:sizeRelV relativeFrom="margin">
+                  <wp14:pctHeight>0</wp14:pctHeight>
+                </wp14:sizeRelV>
+              </wp:anchor>
+            </w:drawing>
+          </mc:Choice>
+          <mc:Fallback>
+            <w:pict>
+              <v:roundrect w14:anchorId="6F9720DB" id="Rectángulo redondeado 9" o:spid="_x0000_s1034" style="position:absolute;margin-left:-31.05pt;margin-top:30.1pt;width:92.25pt;height:42.75pt;z-index:251432448;visibility:visible;mso-wrap-style:square;mso-width-percent:0;mso-height-percent:0;mso-wrap-distance-left:9pt;mso-wrap-distance-top:0;mso-wrap-distance-right:9pt;mso-wrap-distance-bottom:0;mso-position-horizontal:absolute;mso-position-horizontal-relative:text;mso-position-vertical:absolute;mso-position-vertical-relative:text;mso-width-percent:0;mso-height-percent:0;mso-width-relative:margin;mso-height-relative:margin;v-text-anchor:middle" arcsize="10923f" o:gfxdata="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" fillcolor="#9a4906 [1641]" stroked="f">
+                <v:fill color2="#f68a32 [3017]" rotate="t" angle="180" colors="0 #cb6c1d;52429f #ff8f2a;1 #ff8f26" focus="100%" type="gradient">
+                  <o:fill v:ext="view" type="gradientUnscaled"/>
+                </v:fill>
+                <v:shadow on="t" color="black" opacity="22937f" origin=",.5" offset="0,.63889mm"/>
+                <v:textbox>
+                  <w:txbxContent>
+                    <w:p>
+                      <w:pPr>
+                        <w:jc w:val="center"/>
+                        <w:rPr>
+                          <w:lang w:val="es-PE"/>
+                        </w:rPr>
+                      </w:pPr>
+                      <w:r>
+                        <w:rPr>
+                          <w:lang w:val="es-PE"/>
+                        </w:rPr>
+                        <w:t>Toma de requisitos</w:t>
+                      </w:r>
+                    </w:p>
+                  </w:txbxContent>
+                </v:textbox>
+              </v:roundrect>
+            </w:pict>
+          </mc:Fallback>
+        </mc:AlternateContent>
+      </w:r>
+    </w:p>
+    <w:p>
+      <w:r>
+        <w:rPr>
+          <w:noProof/>
+          <w:lang w:val="es-PE" w:eastAsia="es-PE"/>
+        </w:rPr>
+        <mc:AlternateContent>
+          <mc:Choice Requires="wps">
+            <w:drawing>
+              <wp:anchor distT="0" distB="0" distL="114300" distR="114300" simplePos="0" relativeHeight="251683328" behindDoc="0" locked="0" layoutInCell="1" allowOverlap="1" wp14:anchorId="29B5EF83" wp14:editId="43B24AAF">
+                <wp:simplePos x="0" y="0"/>
+                <wp:positionH relativeFrom="column">
+                  <wp:posOffset>-2479675</wp:posOffset>
+                </wp:positionH>
+                <wp:positionV relativeFrom="paragraph">
+                  <wp:posOffset>461645</wp:posOffset>
+                </wp:positionV>
+                <wp:extent cx="3624265" cy="314325"/>
+                <wp:effectExtent l="0" t="2540" r="12065" b="12065"/>
+                <wp:wrapNone/>
+                <wp:docPr id="15" name="Rectángulo redondeado 15"/>
+                <wp:cNvGraphicFramePr/>
+                <a:graphic xmlns:a="http://schemas.openxmlformats.org/drawingml/2006/main">
+                  <a:graphicData uri="http://schemas.microsoft.com/office/word/2010/wordprocessingShape">
+                    <wps:wsp>
+                      <wps:cNvSpPr/>
+                      <wps:spPr>
+                        <a:xfrm rot="16200000">
+                          <a:off x="0" y="0"/>
+                          <a:ext cx="3624265" cy="314325"/>
+                        </a:xfrm>
+                        <a:prstGeom prst="roundRect">
+                          <a:avLst/>
+                        </a:prstGeom>
+                      </wps:spPr>
+                      <wps:style>
+                        <a:lnRef idx="2">
+                          <a:schemeClr val="accent6"/>
+                        </a:lnRef>
+                        <a:fillRef idx="1">
+                          <a:schemeClr val="lt1"/>
+                        </a:fillRef>
+                        <a:effectRef idx="0">
+                          <a:schemeClr val="accent6"/>
+                        </a:effectRef>
+                        <a:fontRef idx="minor">
+                          <a:schemeClr val="dk1"/>
+                        </a:fontRef>
+                      </wps:style>
+                      <wps:txbx>
+                        <w:txbxContent>
+                          <w:p>
+                            <w:pPr>
+                              <w:jc w:val="center"/>
+                              <w:rPr>
+                                <w:lang w:val="es-PE"/>
+                              </w:rPr>
+                            </w:pPr>
+                            <w:r>
+                              <w:rPr>
+                                <w:lang w:val="es-PE"/>
+                              </w:rPr>
+                              <w:t>Actividades</w:t>
+                            </w:r>
+                            <w:r>
+                              <w:rPr>
+                                <w:lang w:val="es-PE"/>
+                              </w:rPr>
+                              <w:t xml:space="preserve">  </w:t>
+                            </w:r>
+                            <w:r>
+                              <w:rPr>
+                                <w:lang w:val="es-PE"/>
+                              </w:rPr>
+                              <w:t xml:space="preserve"> del </w:t>
+                            </w:r>
+                            <w:r>
+                              <w:rPr>
+                                <w:lang w:val="es-PE"/>
+                              </w:rPr>
+                              <w:t xml:space="preserve">  </w:t>
+                            </w:r>
+                            <w:r>
+                              <w:rPr>
+                                <w:lang w:val="es-PE"/>
+                              </w:rPr>
+                              <w:t>Proyecto</w:t>
+                            </w:r>
+                          </w:p>
+                        </w:txbxContent>
+                      </wps:txbx>
+                      <wps:bodyPr rot="0" spcFirstLastPara="0" vertOverflow="overflow" horzOverflow="overflow" vert="horz" wrap="square" lIns="91440" tIns="45720" rIns="91440" bIns="45720" numCol="1" spcCol="0" rtlCol="0" fromWordArt="0" anchor="ctr" anchorCtr="0" forceAA="0" compatLnSpc="1">
+                        <a:prstTxWarp prst="textNoShape">
+                          <a:avLst/>
+                        </a:prstTxWarp>
+                        <a:noAutofit/>
+                      </wps:bodyPr>
+                    </wps:wsp>
+                  </a:graphicData>
+                </a:graphic>
+                <wp14:sizeRelH relativeFrom="margin">
+                  <wp14:pctWidth>0</wp14:pctWidth>
+                </wp14:sizeRelH>
+                <wp14:sizeRelV relativeFrom="margin">
+                  <wp14:pctHeight>0</wp14:pctHeight>
+                </wp14:sizeRelV>
+              </wp:anchor>
+            </w:drawing>
+          </mc:Choice>
+          <mc:Fallback>
+            <w:pict>
+              <v:roundrect w14:anchorId="29B5EF83" id="Rectángulo redondeado 15" o:spid="_x0000_s1035" style="position:absolute;margin-left:-195.25pt;margin-top:36.35pt;width:285.4pt;height:24.75pt;rotation:-90;z-index:251683328;visibility:visible;mso-wrap-style:square;mso-width-percent:0;mso-height-percent:0;mso-wrap-distance-left:9pt;mso-wrap-distance-top:0;mso-wrap-distance-right:9pt;mso-wrap-distance-bottom:0;mso-position-horizontal:absolute;mso-position-horizontal-relative:text;mso-position-vertical:absolute;mso-position-vertical-relative:text;mso-width-percent:0;mso-height-percent:0;mso-width-relative:margin;mso-height-relative:margin;v-text-anchor:middle" arcsize="10923f" o:gfxdata="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" fillcolor="white [3201]" strokecolor="#f79646 [3209]" strokeweight="2pt">
+                <v:textbox>
+                  <w:txbxContent>
+                    <w:p>
+                      <w:pPr>
+                        <w:jc w:val="center"/>
+                        <w:rPr>
+                          <w:lang w:val="es-PE"/>
+                        </w:rPr>
+                      </w:pPr>
+                      <w:r>
+                        <w:rPr>
+                          <w:lang w:val="es-PE"/>
+                        </w:rPr>
+                        <w:t>Actividades</w:t>
+                      </w:r>
+                      <w:r>
+                        <w:rPr>
+                          <w:lang w:val="es-PE"/>
+                        </w:rPr>
+                        <w:t xml:space="preserve">  </w:t>
+                      </w:r>
+                      <w:r>
+                        <w:rPr>
+                          <w:lang w:val="es-PE"/>
+                        </w:rPr>
+                        <w:t xml:space="preserve"> del </w:t>
+                      </w:r>
+                      <w:r>
+                        <w:rPr>
+                          <w:lang w:val="es-PE"/>
+                        </w:rPr>
+                        <w:t xml:space="preserve">  </w:t>
+                      </w:r>
+                      <w:r>
+                        <w:rPr>
+                          <w:lang w:val="es-PE"/>
+                        </w:rPr>
+                        <w:t>Proyecto</w:t>
+                      </w:r>
+                    </w:p>
+                  </w:txbxContent>
+                </v:textbox>
+              </v:roundrect>
+            </w:pict>
+          </mc:Fallback>
+        </mc:AlternateContent>
+      </w:r>
+    </w:p>
+    <w:p>
+      <w:r>
+        <w:rPr>
+          <w:noProof/>
+          <w:lang w:val="es-PE" w:eastAsia="es-PE"/>
+        </w:rPr>
+        <mc:AlternateContent>
+          <mc:Choice Requires="wps">
+            <w:drawing>
+              <wp:anchor distT="0" distB="0" distL="114300" distR="114300" simplePos="0" relativeHeight="251685888" behindDoc="0" locked="0" layoutInCell="1" allowOverlap="1">
+                <wp:simplePos x="0" y="0"/>
+                <wp:positionH relativeFrom="column">
+                  <wp:posOffset>-756285</wp:posOffset>
+                </wp:positionH>
+                <wp:positionV relativeFrom="paragraph">
+                  <wp:posOffset>1231265</wp:posOffset>
+                </wp:positionV>
+                <wp:extent cx="180975" cy="361950"/>
+                <wp:effectExtent l="57150" t="19050" r="85725" b="95250"/>
+                <wp:wrapNone/>
+                <wp:docPr id="23" name="Flecha abajo 23"/>
+                <wp:cNvGraphicFramePr/>
+                <a:graphic xmlns:a="http://schemas.openxmlformats.org/drawingml/2006/main">
+                  <a:graphicData uri="http://schemas.microsoft.com/office/word/2010/wordprocessingShape">
+                    <wps:wsp>
+                      <wps:cNvSpPr/>
+                      <wps:spPr>
+                        <a:xfrm>
+                          <a:off x="0" y="0"/>
+                          <a:ext cx="180975" cy="361950"/>
+                        </a:xfrm>
+                        <a:prstGeom prst="downArrow">
+                          <a:avLst/>
+                        </a:prstGeom>
+                      </wps:spPr>
+                      <wps:style>
+                        <a:lnRef idx="1">
+                          <a:schemeClr val="accent6"/>
+                        </a:lnRef>
+                        <a:fillRef idx="3">
+                          <a:schemeClr val="accent6"/>
+                        </a:fillRef>
+                        <a:effectRef idx="2">
+                          <a:schemeClr val="accent6"/>
+                        </a:effectRef>
+                        <a:fontRef idx="minor">
+                          <a:schemeClr val="lt1"/>
+                        </a:fontRef>
+                      </wps:style>
+                      <wps:bodyPr rot="0" spcFirstLastPara="0" vertOverflow="overflow" horzOverflow="overflow" vert="horz" wrap="square" lIns="91440" tIns="45720" rIns="91440" bIns="45720" numCol="1" spcCol="0" rtlCol="0" fromWordArt="0" anchor="ctr" anchorCtr="0" forceAA="0" compatLnSpc="1">
+                        <a:prstTxWarp prst="textNoShape">
+                          <a:avLst/>
+                        </a:prstTxWarp>
+                        <a:noAutofit/>
+                      </wps:bodyPr>
+                    </wps:wsp>
+                  </a:graphicData>
+                </a:graphic>
+              </wp:anchor>
+            </w:drawing>
+          </mc:Choice>
+          <mc:Fallback>
+            <w:pict>
+              <v:shapetype w14:anchorId="3CFA12D5" id="_x0000_t67" coordsize="21600,21600" o:spt="67" adj="16200,5400" path="m0@0l@1@0@1,0@2,0@2@0,21600@0,10800,21600xe">
+                <v:stroke joinstyle="miter"/>
+                <v:formulas>
+                  <v:f eqn="val #0"/>
+                  <v:f eqn="val #1"/>
+                  <v:f eqn="sum height 0 #1"/>
+                  <v:f eqn="sum 10800 0 #1"/>
+                  <v:f eqn="sum width 0 #0"/>
+                  <v:f eqn="prod @4 @3 10800"/>
+                  <v:f eqn="sum width 0 @5"/>
+                </v:formulas>
+                <v:path o:connecttype="custom" o:connectlocs="10800,0;0,@0;10800,21600;21600,@0" o:connectangles="270,180,90,0" textboxrect="@1,0,@2,@6"/>
+                <v:handles>
+                  <v:h position="#1,#0" xrange="0,10800" yrange="0,21600"/>
+                </v:handles>
+              </v:shapetype>
+              <v:shape id="Flecha abajo 23" o:spid="_x0000_s1026" type="#_x0000_t67" style="position:absolute;margin-left:-59.55pt;margin-top:96.95pt;width:14.25pt;height:28.5pt;z-index:251685888;visibility:visible;mso-wrap-style:square;mso-wrap-distance-left:9pt;mso-wrap-distance-top:0;mso-wrap-distance-right:9pt;mso-wrap-distance-bottom:0;mso-position-horizontal:absolute;mso-position-horizontal-relative:text;mso-position-vertical:absolute;mso-position-vertical-relative:text;v-text-anchor:middle" o:gfxdata="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" fillcolor="#9a4906 [1641]" strokecolor="#f68c36 [3049]">
+                <v:fill color2="#f68a32 [3017]" rotate="t" angle="180" colors="0 #cb6c1d;52429f #ff8f2a;1 #ff8f26" focus="100%" type="gradient">
+                  <o:fill v:ext="view" type="gradientUnscaled"/>
+                </v:fill>
+                <v:shadow on="t" color="black" opacity="22937f" origin=",.5" offset="0,.63889mm"/>
+              </v:shape>
+            </w:pict>
+          </mc:Fallback>
+        </mc:AlternateContent>
+      </w:r>
+      <w:r>
+        <w:rPr>
+          <w:noProof/>
+          <w:lang w:val="es-PE" w:eastAsia="es-PE"/>
+        </w:rPr>
+        <mc:AlternateContent>
+          <mc:Choice Requires="wps">
+            <w:drawing>
+              <wp:anchor distT="0" distB="0" distL="114300" distR="114300" simplePos="0" relativeHeight="251906560" behindDoc="0" locked="0" layoutInCell="1" allowOverlap="1" wp14:anchorId="31CA2ED2" wp14:editId="3472FD90">
+                <wp:simplePos x="0" y="0"/>
+                <wp:positionH relativeFrom="column">
+                  <wp:posOffset>1864360</wp:posOffset>
+                </wp:positionH>
+                <wp:positionV relativeFrom="paragraph">
+                  <wp:posOffset>170180</wp:posOffset>
+                </wp:positionV>
+                <wp:extent cx="3585845" cy="285750"/>
+                <wp:effectExtent l="49848" t="45402" r="83502" b="102553"/>
+                <wp:wrapNone/>
+                <wp:docPr id="20" name="Rectángulo redondeado 20"/>
+                <wp:cNvGraphicFramePr/>
+                <a:graphic xmlns:a="http://schemas.openxmlformats.org/drawingml/2006/main">
+                  <a:graphicData uri="http://schemas.microsoft.com/office/word/2010/wordprocessingShape">
+                    <wps:wsp>
+                      <wps:cNvSpPr/>
+                      <wps:spPr>
+                        <a:xfrm rot="16200000">
+                          <a:off x="0" y="0"/>
+                          <a:ext cx="3585845" cy="285750"/>
+                        </a:xfrm>
+                        <a:prstGeom prst="roundRect">
+                          <a:avLst/>
+                        </a:prstGeom>
+                      </wps:spPr>
+                      <wps:style>
+                        <a:lnRef idx="1">
+                          <a:schemeClr val="accent1"/>
+                        </a:lnRef>
+                        <a:fillRef idx="2">
+                          <a:schemeClr val="accent1"/>
+                        </a:fillRef>
+                        <a:effectRef idx="1">
+                          <a:schemeClr val="accent1"/>
+                        </a:effectRef>
+                        <a:fontRef idx="minor">
+                          <a:schemeClr val="dk1"/>
+                        </a:fontRef>
+                      </wps:style>
+                      <wps:txbx>
+                        <w:txbxContent>
+                          <w:p>
+                            <w:pPr>
+                              <w:jc w:val="center"/>
+                              <w:rPr>
+                                <w:lang w:val="es-PE"/>
+                              </w:rPr>
+                            </w:pPr>
+                            <w:r>
+                              <w:rPr>
+                                <w:lang w:val="es-PE"/>
+                              </w:rPr>
+                              <w:t>Estado de la Contabilidad de la SCM</w:t>
+                            </w:r>
+                          </w:p>
+                        </w:txbxContent>
+                      </wps:txbx>
+                      <wps:bodyPr rot="0" spcFirstLastPara="0" vertOverflow="overflow" horzOverflow="overflow" vert="horz" wrap="square" lIns="91440" tIns="45720" rIns="91440" bIns="45720" numCol="1" spcCol="0" rtlCol="0" fromWordArt="0" anchor="ctr" anchorCtr="0" forceAA="0" compatLnSpc="1">
+                        <a:prstTxWarp prst="textNoShape">
+                          <a:avLst/>
+                        </a:prstTxWarp>
+                        <a:noAutofit/>
+                      </wps:bodyPr>
+                    </wps:wsp>
+                  </a:graphicData>
+                </a:graphic>
+                <wp14:sizeRelH relativeFrom="margin">
+                  <wp14:pctWidth>0</wp14:pctWidth>
+                </wp14:sizeRelH>
+                <wp14:sizeRelV relativeFrom="margin">
+                  <wp14:pctHeight>0</wp14:pctHeight>
+                </wp14:sizeRelV>
+              </wp:anchor>
+            </w:drawing>
+          </mc:Choice>
+          <mc:Fallback>
+            <w:pict>
+              <v:roundrect w14:anchorId="31CA2ED2" id="Rectángulo redondeado 20" o:spid="_x0000_s1036" style="position:absolute;margin-left:146.8pt;margin-top:13.4pt;width:282.35pt;height:22.5pt;rotation:-90;z-index:251906560;visibility:visible;mso-wrap-style:square;mso-width-percent:0;mso-height-percent:0;mso-wrap-distance-left:9pt;mso-wrap-distance-top:0;mso-wrap-distance-right:9pt;mso-wrap-distance-bottom:0;mso-position-horizontal:absolute;mso-position-horizontal-relative:text;mso-position-vertical:absolute;mso-position-vertical-relative:text;mso-width-percent:0;mso-height-percent:0;mso-width-relative:margin;mso-height-relative:margin;v-text-anchor:middle" arcsize="10923f" o:gfxdata="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" fillcolor="#a7bfde [1620]" strokecolor="#4579b8 [3044]">
+                <v:fill color2="#e4ecf5 [500]" rotate="t" angle="180" colors="0 #a3c4ff;22938f #bfd5ff;1 #e5eeff" focus="100%" type="gradient"/>
+                <v:shadow on="t" color="black" opacity="24903f" origin=",.5" offset="0,.55556mm"/>
+                <v:textbox>
+                  <w:txbxContent>
+                    <w:p>
+                      <w:pPr>
+                        <w:jc w:val="center"/>
+                        <w:rPr>
+                          <w:lang w:val="es-PE"/>
+                        </w:rPr>
+                      </w:pPr>
+                      <w:r>
+                        <w:rPr>
+                          <w:lang w:val="es-PE"/>
+                        </w:rPr>
+                        <w:t>Estado de la Contabilidad de la SCM</w:t>
+                      </w:r>
+                    </w:p>
+                  </w:txbxContent>
+                </v:textbox>
+              </v:roundrect>
+            </w:pict>
+          </mc:Fallback>
+        </mc:AlternateContent>
+      </w:r>
+      <w:r>
+        <w:rPr>
+          <w:noProof/>
+          <w:lang w:val="es-PE" w:eastAsia="es-PE"/>
+        </w:rPr>
+        <mc:AlternateContent>
+          <mc:Choice Requires="wps">
+            <w:drawing>
+              <wp:anchor distT="0" distB="0" distL="114300" distR="114300" simplePos="0" relativeHeight="251829760" behindDoc="0" locked="0" layoutInCell="1" allowOverlap="1" wp14:anchorId="223B25A1" wp14:editId="521F5765">
+                <wp:simplePos x="0" y="0"/>
+                <wp:positionH relativeFrom="column">
+                  <wp:posOffset>1508125</wp:posOffset>
+                </wp:positionH>
+                <wp:positionV relativeFrom="paragraph">
+                  <wp:posOffset>152400</wp:posOffset>
+                </wp:positionV>
+                <wp:extent cx="3592830" cy="314325"/>
+                <wp:effectExtent l="58102" t="37148" r="84773" b="103822"/>
+                <wp:wrapNone/>
+                <wp:docPr id="19" name="Rectángulo redondeado 19"/>
+                <wp:cNvGraphicFramePr/>
+                <a:graphic xmlns:a="http://schemas.openxmlformats.org/drawingml/2006/main">
+                  <a:graphicData uri="http://schemas.microsoft.com/office/word/2010/wordprocessingShape">
+                    <wps:wsp>
+                      <wps:cNvSpPr/>
+                      <wps:spPr>
+                        <a:xfrm rot="16200000">
+                          <a:off x="0" y="0"/>
+                          <a:ext cx="3592830" cy="314325"/>
+                        </a:xfrm>
+                        <a:prstGeom prst="roundRect">
+                          <a:avLst/>
+                        </a:prstGeom>
+                      </wps:spPr>
+                      <wps:style>
+                        <a:lnRef idx="1">
+                          <a:schemeClr val="accent1"/>
+                        </a:lnRef>
+                        <a:fillRef idx="2">
+                          <a:schemeClr val="accent1"/>
+                        </a:fillRef>
+                        <a:effectRef idx="1">
+                          <a:schemeClr val="accent1"/>
+                        </a:effectRef>
+                        <a:fontRef idx="minor">
+                          <a:schemeClr val="dk1"/>
+                        </a:fontRef>
+                      </wps:style>
+                      <wps:txbx>
+                        <w:txbxContent>
+                          <w:p>
+                            <w:pPr>
+                              <w:jc w:val="center"/>
+                              <w:rPr>
+                                <w:lang w:val="es-PE"/>
+                              </w:rPr>
+                            </w:pPr>
+                            <w:r>
+                              <w:rPr>
+                                <w:lang w:val="es-PE"/>
+                              </w:rPr>
+                              <w:t>Control de la SCM</w:t>
+                            </w:r>
+                          </w:p>
+                        </w:txbxContent>
+                      </wps:txbx>
+                      <wps:bodyPr rot="0" spcFirstLastPara="0" vertOverflow="overflow" horzOverflow="overflow" vert="horz" wrap="square" lIns="91440" tIns="45720" rIns="91440" bIns="45720" numCol="1" spcCol="0" rtlCol="0" fromWordArt="0" anchor="ctr" anchorCtr="0" forceAA="0" compatLnSpc="1">
+                        <a:prstTxWarp prst="textNoShape">
+                          <a:avLst/>
+                        </a:prstTxWarp>
+                        <a:noAutofit/>
+                      </wps:bodyPr>
+                    </wps:wsp>
+                  </a:graphicData>
+                </a:graphic>
+                <wp14:sizeRelH relativeFrom="margin">
+                  <wp14:pctWidth>0</wp14:pctWidth>
+                </wp14:sizeRelH>
+                <wp14:sizeRelV relativeFrom="margin">
+                  <wp14:pctHeight>0</wp14:pctHeight>
+                </wp14:sizeRelV>
+              </wp:anchor>
+            </w:drawing>
+          </mc:Choice>
+          <mc:Fallback>
+            <w:pict>
+              <v:roundrect w14:anchorId="223B25A1" id="Rectángulo redondeado 19" o:spid="_x0000_s1037" style="position:absolute;margin-left:118.75pt;margin-top:12pt;width:282.9pt;height:24.75pt;rotation:-90;z-index:251829760;visibility:visible;mso-wrap-style:square;mso-width-percent:0;mso-height-percent:0;mso-wrap-distance-left:9pt;mso-wrap-distance-top:0;mso-wrap-distance-right:9pt;mso-wrap-distance-bottom:0;mso-position-horizontal:absolute;mso-position-horizontal-relative:text;mso-position-vertical:absolute;mso-position-vertical-relative:text;mso-width-percent:0;mso-height-percent:0;mso-width-relative:margin;mso-height-relative:margin;v-text-anchor:middle" arcsize="10923f" o:gfxdata="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" fillcolor="#a7bfde [1620]" strokecolor="#4579b8 [3044]">
+                <v:fill color2="#e4ecf5 [500]" rotate="t" angle="180" colors="0 #a3c4ff;22938f #bfd5ff;1 #e5eeff" focus="100%" type="gradient"/>
+                <v:shadow on="t" color="black" opacity="24903f" origin=",.5" offset="0,.55556mm"/>
+                <v:textbox>
+                  <w:txbxContent>
+                    <w:p>
+                      <w:pPr>
+                        <w:jc w:val="center"/>
+                        <w:rPr>
+                          <w:lang w:val="es-PE"/>
+                        </w:rPr>
+                      </w:pPr>
+                      <w:r>
+                        <w:rPr>
+                          <w:lang w:val="es-PE"/>
+                        </w:rPr>
+                        <w:t>Control de la SCM</w:t>
+                      </w:r>
+                    </w:p>
+                  </w:txbxContent>
+                </v:textbox>
+              </v:roundrect>
+            </w:pict>
+          </mc:Fallback>
+        </mc:AlternateContent>
+      </w:r>
+      <w:r>
+        <w:rPr>
+          <w:noProof/>
+          <w:lang w:val="es-PE" w:eastAsia="es-PE"/>
+        </w:rPr>
+        <mc:AlternateContent>
+          <mc:Choice Requires="wps">
+            <w:drawing>
+              <wp:anchor distT="0" distB="0" distL="114300" distR="114300" simplePos="0" relativeHeight="251956736" behindDoc="0" locked="0" layoutInCell="1" allowOverlap="1" wp14:anchorId="28BFC8F5" wp14:editId="608D27C2">
+                <wp:simplePos x="0" y="0"/>
+                <wp:positionH relativeFrom="column">
+                  <wp:posOffset>3882390</wp:posOffset>
+                </wp:positionH>
+                <wp:positionV relativeFrom="paragraph">
+                  <wp:posOffset>945515</wp:posOffset>
+                </wp:positionV>
+                <wp:extent cx="819150" cy="581025"/>
+                <wp:effectExtent l="57150" t="38100" r="76200" b="104775"/>
+                <wp:wrapNone/>
+                <wp:docPr id="21" name="Rectángulo redondeado 21"/>
+                <wp:cNvGraphicFramePr/>
+                <a:graphic xmlns:a="http://schemas.openxmlformats.org/drawingml/2006/main">
+                  <a:graphicData uri="http://schemas.microsoft.com/office/word/2010/wordprocessingShape">
+                    <wps:wsp>
+                      <wps:cNvSpPr/>
+                      <wps:spPr>
+                        <a:xfrm>
+                          <a:off x="0" y="0"/>
+                          <a:ext cx="819150" cy="581025"/>
+                        </a:xfrm>
+                        <a:prstGeom prst="roundRect">
+                          <a:avLst/>
+                        </a:prstGeom>
+                      </wps:spPr>
+                      <wps:style>
+                        <a:lnRef idx="1">
+                          <a:schemeClr val="accent1"/>
+                        </a:lnRef>
+                        <a:fillRef idx="2">
+                          <a:schemeClr val="accent1"/>
+                        </a:fillRef>
+                        <a:effectRef idx="1">
+                          <a:schemeClr val="accent1"/>
+                        </a:effectRef>
+                        <a:fontRef idx="minor">
+                          <a:schemeClr val="dk1"/>
+                        </a:fontRef>
+                      </wps:style>
+                      <wps:txbx>
+                        <w:txbxContent>
+                          <w:p>
+                            <w:pPr>
+                              <w:jc w:val="center"/>
+                              <w:rPr>
+                                <w:lang w:val="es-PE"/>
+                              </w:rPr>
+                            </w:pPr>
+                            <w:r>
+                              <w:rPr>
+                                <w:lang w:val="es-PE"/>
+                              </w:rPr>
+                              <w:t>Auditoria de la SCM</w:t>
+                            </w:r>
+                          </w:p>
+                        </w:txbxContent>
+                      </wps:txbx>
+                      <wps:bodyPr rot="0" spcFirstLastPara="0" vertOverflow="overflow" horzOverflow="overflow" vert="horz" wrap="square" lIns="91440" tIns="45720" rIns="91440" bIns="45720" numCol="1" spcCol="0" rtlCol="0" fromWordArt="0" anchor="ctr" anchorCtr="0" forceAA="0" compatLnSpc="1">
+                        <a:prstTxWarp prst="textNoShape">
+                          <a:avLst/>
+                        </a:prstTxWarp>
+                        <a:noAutofit/>
+                      </wps:bodyPr>
+                    </wps:wsp>
+                  </a:graphicData>
+                </a:graphic>
+                <wp14:sizeRelH relativeFrom="margin">
+                  <wp14:pctWidth>0</wp14:pctWidth>
+                </wp14:sizeRelH>
+                <wp14:sizeRelV relativeFrom="margin">
+                  <wp14:pctHeight>0</wp14:pctHeight>
+                </wp14:sizeRelV>
+              </wp:anchor>
+            </w:drawing>
+          </mc:Choice>
+          <mc:Fallback>
+            <w:pict>
+              <v:roundrect w14:anchorId="28BFC8F5" id="Rectángulo redondeado 21" o:spid="_x0000_s1038" style="position:absolute;margin-left:305.7pt;margin-top:74.45pt;width:64.5pt;height:45.75pt;z-index:251956736;visibility:visible;mso-wrap-style:square;mso-width-percent:0;mso-height-percent:0;mso-wrap-distance-left:9pt;mso-wrap-distance-top:0;mso-wrap-distance-right:9pt;mso-wrap-distance-bottom:0;mso-position-horizontal:absolute;mso-position-horizontal-relative:text;mso-position-vertical:absolute;mso-position-vertical-relative:text;mso-width-percent:0;mso-height-percent:0;mso-width-relative:margin;mso-height-relative:margin;v-text-anchor:middle" arcsize="10923f" o:gfxdata="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" fillcolor="#a7bfde [1620]" strokecolor="#4579b8 [3044]">
+                <v:fill color2="#e4ecf5 [500]" rotate="t" angle="180" colors="0 #a3c4ff;22938f #bfd5ff;1 #e5eeff" focus="100%" type="gradient"/>
+                <v:shadow on="t" color="black" opacity="24903f" origin=",.5" offset="0,.55556mm"/>
+                <v:textbox>
+                  <w:txbxContent>
+                    <w:p>
+                      <w:pPr>
+                        <w:jc w:val="center"/>
+                        <w:rPr>
+                          <w:lang w:val="es-PE"/>
+                        </w:rPr>
+                      </w:pPr>
+                      <w:r>
+                        <w:rPr>
+                          <w:lang w:val="es-PE"/>
+                        </w:rPr>
+                        <w:t>Auditoria de la SCM</w:t>
+                      </w:r>
+                    </w:p>
+                  </w:txbxContent>
+                </v:textbox>
+              </v:roundrect>
+            </w:pict>
+          </mc:Fallback>
+        </mc:AlternateContent>
+      </w:r>
+      <w:r>
+        <w:rPr>
+          <w:noProof/>
+          <w:lang w:val="es-PE" w:eastAsia="es-PE"/>
+        </w:rPr>
+        <mc:AlternateContent>
+          <mc:Choice Requires="wps">
+            <w:drawing>
+              <wp:anchor distT="0" distB="0" distL="114300" distR="114300" simplePos="0" relativeHeight="251961856" behindDoc="0" locked="0" layoutInCell="1" allowOverlap="1" wp14:anchorId="5F6C3658" wp14:editId="556DC2EE">
+                <wp:simplePos x="0" y="0"/>
+                <wp:positionH relativeFrom="column">
+                  <wp:posOffset>4719955</wp:posOffset>
+                </wp:positionH>
+                <wp:positionV relativeFrom="paragraph">
+                  <wp:posOffset>1583690</wp:posOffset>
+                </wp:positionV>
+                <wp:extent cx="1609725" cy="542925"/>
+                <wp:effectExtent l="57150" t="38100" r="85725" b="104775"/>
+                <wp:wrapNone/>
+                <wp:docPr id="22" name="Rectángulo redondeado 22"/>
+                <wp:cNvGraphicFramePr/>
+                <a:graphic xmlns:a="http://schemas.openxmlformats.org/drawingml/2006/main">
+                  <a:graphicData uri="http://schemas.microsoft.com/office/word/2010/wordprocessingShape">
+                    <wps:wsp>
+                      <wps:cNvSpPr/>
+                      <wps:spPr>
+                        <a:xfrm>
+                          <a:off x="0" y="0"/>
+                          <a:ext cx="1609725" cy="542925"/>
+                        </a:xfrm>
+                        <a:prstGeom prst="roundRect">
+                          <a:avLst/>
+                        </a:prstGeom>
+                      </wps:spPr>
+                      <wps:style>
+                        <a:lnRef idx="1">
+                          <a:schemeClr val="accent1"/>
+                        </a:lnRef>
+                        <a:fillRef idx="2">
+                          <a:schemeClr val="accent1"/>
+                        </a:fillRef>
+                        <a:effectRef idx="1">
+                          <a:schemeClr val="accent1"/>
+                        </a:effectRef>
+                        <a:fontRef idx="minor">
+                          <a:schemeClr val="dk1"/>
+                        </a:fontRef>
+                      </wps:style>
+                      <wps:txbx>
+                        <w:txbxContent>
+                          <w:p>
+                            <w:pPr>
+                              <w:jc w:val="center"/>
+                              <w:rPr>
+                                <w:lang w:val="es-PE"/>
+                              </w:rPr>
+                            </w:pPr>
+                            <w:r>
+                              <w:rPr>
+                                <w:lang w:val="es-PE"/>
+                              </w:rPr>
+                              <w:t>Gestión y Entrega de los Releases del Software</w:t>
+                            </w:r>
+                          </w:p>
+                        </w:txbxContent>
+                      </wps:txbx>
+                      <wps:bodyPr rot="0" spcFirstLastPara="0" vertOverflow="overflow" horzOverflow="overflow" vert="horz" wrap="square" lIns="91440" tIns="45720" rIns="91440" bIns="45720" numCol="1" spcCol="0" rtlCol="0" fromWordArt="0" anchor="ctr" anchorCtr="0" forceAA="0" compatLnSpc="1">
+                        <a:prstTxWarp prst="textNoShape">
+                          <a:avLst/>
+                        </a:prstTxWarp>
+                        <a:noAutofit/>
+                      </wps:bodyPr>
+                    </wps:wsp>
+                  </a:graphicData>
+                </a:graphic>
+                <wp14:sizeRelH relativeFrom="margin">
+                  <wp14:pctWidth>0</wp14:pctWidth>
+                </wp14:sizeRelH>
+                <wp14:sizeRelV relativeFrom="margin">
+                  <wp14:pctHeight>0</wp14:pctHeight>
+                </wp14:sizeRelV>
+              </wp:anchor>
+            </w:drawing>
+          </mc:Choice>
+          <mc:Fallback>
+            <w:pict>
+              <v:roundrect w14:anchorId="5F6C3658" id="Rectángulo redondeado 22" o:spid="_x0000_s1039" style="position:absolute;margin-left:371.65pt;margin-top:124.7pt;width:126.75pt;height:42.75pt;z-index:251961856;visibility:visible;mso-wrap-style:square;mso-width-percent:0;mso-height-percent:0;mso-wrap-distance-left:9pt;mso-wrap-distance-top:0;mso-wrap-distance-right:9pt;mso-wrap-distance-bottom:0;mso-position-horizontal:absolute;mso-position-horizontal-relative:text;mso-position-vertical:absolute;mso-position-vertical-relative:text;mso-width-percent:0;mso-height-percent:0;mso-width-relative:margin;mso-height-relative:margin;v-text-anchor:middle" arcsize="10923f" o:gfxdata="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" fillcolor="#a7bfde [1620]" strokecolor="#4579b8 [3044]">
+                <v:fill color2="#e4ecf5 [500]" rotate="t" angle="180" colors="0 #a3c4ff;22938f #bfd5ff;1 #e5eeff" focus="100%" type="gradient"/>
+                <v:shadow on="t" color="black" opacity="24903f" origin=",.5" offset="0,.55556mm"/>
+                <v:textbox>
+                  <w:txbxContent>
+                    <w:p>
+                      <w:pPr>
+                        <w:jc w:val="center"/>
+                        <w:rPr>
+                          <w:lang w:val="es-PE"/>
+                        </w:rPr>
+                      </w:pPr>
+                      <w:r>
+                        <w:rPr>
+                          <w:lang w:val="es-PE"/>
+                        </w:rPr>
+                        <w:t>Gestión y Entrega de los Releases del Software</w:t>
+                      </w:r>
+                    </w:p>
+                  </w:txbxContent>
+                </v:textbox>
+              </v:roundrect>
+            </w:pict>
+          </mc:Fallback>
+        </mc:AlternateContent>
+      </w:r>
+      <w:r>
+        <w:br w:type="page"/>
+      </w:r>
+    </w:p>
     <w:p>
       <w:pPr>
         <w:pStyle w:val="Ttulo3"/>
@@ -3261,6 +5161,7 @@
         <w:rPr>
           <w:rFonts w:ascii="Times New Roman" w:hAnsi="Times New Roman" w:cs="Times New Roman"/>
         </w:rPr>
+        <w:lastRenderedPageBreak/>
         <w:t>Roles</w:t>
       </w:r>
       <w:bookmarkEnd w:id="8"/>
@@ -3721,7 +5622,6 @@
         <w:rPr>
           <w:rFonts w:ascii="Times New Roman" w:hAnsi="Times New Roman" w:cs="Times New Roman"/>
         </w:rPr>
-        <w:lastRenderedPageBreak/>
         <w:t>Políticas, directrices y procedimientos</w:t>
       </w:r>
       <w:bookmarkEnd w:id="9"/>
@@ -3918,6 +5818,7 @@
         </w:rPr>
         <w:t xml:space="preserve">Se usará </w:t>
       </w:r>
+      <w:proofErr w:type="spellStart"/>
       <w:r>
         <w:rPr>
           <w:rFonts w:ascii="Times New Roman" w:hAnsi="Times New Roman" w:cs="Times New Roman"/>
@@ -3927,6 +5828,7 @@
         </w:rPr>
         <w:t>Git</w:t>
       </w:r>
+      <w:proofErr w:type="spellEnd"/>
       <w:r>
         <w:rPr>
           <w:rFonts w:ascii="Times New Roman" w:hAnsi="Times New Roman" w:cs="Times New Roman"/>
@@ -3959,6 +5861,7 @@
           <w:b/>
         </w:rPr>
       </w:pPr>
+      <w:proofErr w:type="spellStart"/>
       <w:r>
         <w:rPr>
           <w:rFonts w:ascii="Times New Roman" w:hAnsi="Times New Roman" w:cs="Times New Roman"/>
@@ -3968,6 +5871,7 @@
         </w:rPr>
         <w:t>Git</w:t>
       </w:r>
+      <w:proofErr w:type="spellEnd"/>
       <w:r>
         <w:rPr>
           <w:rFonts w:ascii="Times New Roman" w:hAnsi="Times New Roman" w:cs="Times New Roman"/>
@@ -4026,6 +5930,7 @@
           <w:szCs w:val="24"/>
         </w:rPr>
       </w:pPr>
+      <w:proofErr w:type="spellStart"/>
       <w:r>
         <w:rPr>
           <w:rFonts w:ascii="Times New Roman" w:hAnsi="Times New Roman" w:cs="Times New Roman"/>
@@ -4033,44 +5938,121 @@
           <w:sz w:val="24"/>
           <w:szCs w:val="24"/>
         </w:rPr>
-        <w:t>Workflow de Git</w:t>
+        <w:t>Workflow</w:t>
       </w:r>
+      <w:proofErr w:type="spellEnd"/>
       <w:r>
-        <w:rPr>
-          <w:rFonts w:ascii="Times New Roman" w:hAnsi="Times New Roman" w:cs="Times New Roman"/>
-          <w:sz w:val="24"/>
-          <w:szCs w:val="24"/>
-        </w:rPr>
-        <w:t xml:space="preserve">: En el repositorio local los cambios realizados se agrupan en commits, luego estos </w:t>
-      </w:r>
-      <w:r>
-        <w:rPr>
-          <w:rFonts w:ascii="Times New Roman" w:hAnsi="Times New Roman" w:cs="Times New Roman"/>
-          <w:sz w:val="24"/>
-          <w:szCs w:val="24"/>
-        </w:rPr>
-        <w:t>commits</w:t>
-      </w:r>
-      <w:r>
-        <w:rPr>
-          <w:rFonts w:ascii="Times New Roman" w:hAnsi="Times New Roman" w:cs="Times New Roman"/>
-          <w:sz w:val="24"/>
-          <w:szCs w:val="24"/>
-        </w:rPr>
-        <w:t xml:space="preserve"> se “pushean” al repositorio remoto, para que finalmente los demás colaboradores del proyecto puedan actualizar sus repositorios locales mediante un “pull”.</w:t>
-      </w:r>
-    </w:p>
-    <w:p>
-      <w:pPr>
-        <w:pStyle w:val="Prrafodelista"/>
-        <w:ind w:left="1418"/>
-        <w:jc w:val="both"/>
         <w:rPr>
           <w:rFonts w:ascii="Times New Roman" w:hAnsi="Times New Roman" w:cs="Times New Roman"/>
           <w:b/>
           <w:sz w:val="24"/>
           <w:szCs w:val="24"/>
         </w:rPr>
+        <w:t xml:space="preserve"> de </w:t>
+      </w:r>
+      <w:proofErr w:type="spellStart"/>
+      <w:r>
+        <w:rPr>
+          <w:rFonts w:ascii="Times New Roman" w:hAnsi="Times New Roman" w:cs="Times New Roman"/>
+          <w:b/>
+          <w:sz w:val="24"/>
+          <w:szCs w:val="24"/>
+        </w:rPr>
+        <w:t>Git</w:t>
+      </w:r>
+      <w:proofErr w:type="spellEnd"/>
+      <w:r>
+        <w:rPr>
+          <w:rFonts w:ascii="Times New Roman" w:hAnsi="Times New Roman" w:cs="Times New Roman"/>
+          <w:sz w:val="24"/>
+          <w:szCs w:val="24"/>
+        </w:rPr>
+        <w:t xml:space="preserve">: En el repositorio local los cambios realizados se agrupan en </w:t>
+      </w:r>
+      <w:proofErr w:type="spellStart"/>
+      <w:r>
+        <w:rPr>
+          <w:rFonts w:ascii="Times New Roman" w:hAnsi="Times New Roman" w:cs="Times New Roman"/>
+          <w:sz w:val="24"/>
+          <w:szCs w:val="24"/>
+        </w:rPr>
+        <w:t>commits</w:t>
+      </w:r>
+      <w:proofErr w:type="spellEnd"/>
+      <w:r>
+        <w:rPr>
+          <w:rFonts w:ascii="Times New Roman" w:hAnsi="Times New Roman" w:cs="Times New Roman"/>
+          <w:sz w:val="24"/>
+          <w:szCs w:val="24"/>
+        </w:rPr>
+        <w:t xml:space="preserve">, luego estos </w:t>
+      </w:r>
+      <w:proofErr w:type="spellStart"/>
+      <w:r>
+        <w:rPr>
+          <w:rFonts w:ascii="Times New Roman" w:hAnsi="Times New Roman" w:cs="Times New Roman"/>
+          <w:sz w:val="24"/>
+          <w:szCs w:val="24"/>
+        </w:rPr>
+        <w:t>commits</w:t>
+      </w:r>
+      <w:proofErr w:type="spellEnd"/>
+      <w:r>
+        <w:rPr>
+          <w:rFonts w:ascii="Times New Roman" w:hAnsi="Times New Roman" w:cs="Times New Roman"/>
+          <w:sz w:val="24"/>
+          <w:szCs w:val="24"/>
+        </w:rPr>
+        <w:t xml:space="preserve"> se “</w:t>
+      </w:r>
+      <w:proofErr w:type="spellStart"/>
+      <w:r>
+        <w:rPr>
+          <w:rFonts w:ascii="Times New Roman" w:hAnsi="Times New Roman" w:cs="Times New Roman"/>
+          <w:sz w:val="24"/>
+          <w:szCs w:val="24"/>
+        </w:rPr>
+        <w:t>pushean</w:t>
+      </w:r>
+      <w:proofErr w:type="spellEnd"/>
+      <w:r>
+        <w:rPr>
+          <w:rFonts w:ascii="Times New Roman" w:hAnsi="Times New Roman" w:cs="Times New Roman"/>
+          <w:sz w:val="24"/>
+          <w:szCs w:val="24"/>
+        </w:rPr>
+        <w:t>” al repositorio remoto, para que finalmente los demás colaboradores del proyecto puedan actualizar sus repositorios locales mediante un “</w:t>
+      </w:r>
+      <w:proofErr w:type="spellStart"/>
+      <w:r>
+        <w:rPr>
+          <w:rFonts w:ascii="Times New Roman" w:hAnsi="Times New Roman" w:cs="Times New Roman"/>
+          <w:sz w:val="24"/>
+          <w:szCs w:val="24"/>
+        </w:rPr>
+        <w:t>pull</w:t>
+      </w:r>
+      <w:proofErr w:type="spellEnd"/>
+      <w:r>
+        <w:rPr>
+          <w:rFonts w:ascii="Times New Roman" w:hAnsi="Times New Roman" w:cs="Times New Roman"/>
+          <w:sz w:val="24"/>
+          <w:szCs w:val="24"/>
+        </w:rPr>
+        <w:t>”.</w:t>
+      </w:r>
+    </w:p>
+    <w:p>
+      <w:pPr>
+        <w:pStyle w:val="Prrafodelista"/>
+        <w:ind w:left="1418"/>
+        <w:jc w:val="both"/>
+        <w:rPr>
+          <w:rFonts w:ascii="Times New Roman" w:hAnsi="Times New Roman" w:cs="Times New Roman"/>
+          <w:b/>
+          <w:sz w:val="24"/>
+          <w:szCs w:val="24"/>
+        </w:rPr>
       </w:pPr>
     </w:p>
     <w:p>
@@ -4088,7 +6070,6 @@
           <w:noProof/>
           <w:lang w:val="es-PE" w:eastAsia="es-PE"/>
         </w:rPr>
-        <w:lastRenderedPageBreak/>
         <w:drawing>
           <wp:inline distT="0" distB="0" distL="0" distR="0">
             <wp:extent cx="4261899" cy="4506968"/>
@@ -4144,8 +6125,13 @@
       <w:r>
         <w:t xml:space="preserve">usando </w:t>
       </w:r>
+      <w:proofErr w:type="spellStart"/>
       <w:r>
-        <w:t>Git)</w:t>
+        <w:t>Git</w:t>
+      </w:r>
+      <w:proofErr w:type="spellEnd"/>
+      <w:r>
+        <w:t>)</w:t>
       </w:r>
     </w:p>
     <w:p>
@@ -4177,7 +6163,25 @@
           <w:sz w:val="24"/>
           <w:szCs w:val="24"/>
         </w:rPr>
-        <w:t>Se usará la plataforma Github para el alojamiento del repositorio remoto del proyecto.</w:t>
+        <w:t xml:space="preserve">Se usará la plataforma </w:t>
+      </w:r>
+      <w:proofErr w:type="spellStart"/>
+      <w:r>
+        <w:rPr>
+          <w:rFonts w:ascii="Times New Roman" w:hAnsi="Times New Roman" w:cs="Times New Roman"/>
+          <w:sz w:val="24"/>
+          <w:szCs w:val="24"/>
+        </w:rPr>
+        <w:t>Github</w:t>
+      </w:r>
+      <w:proofErr w:type="spellEnd"/>
+      <w:r>
+        <w:rPr>
+          <w:rFonts w:ascii="Times New Roman" w:hAnsi="Times New Roman" w:cs="Times New Roman"/>
+          <w:sz w:val="24"/>
+          <w:szCs w:val="24"/>
+        </w:rPr>
+        <w:t xml:space="preserve"> para el alojamiento del repositorio remoto del proyecto.</w:t>
       </w:r>
     </w:p>
     <w:p>
@@ -4202,6 +6206,7 @@
           <w:szCs w:val="24"/>
         </w:rPr>
       </w:pPr>
+      <w:proofErr w:type="spellStart"/>
       <w:r>
         <w:rPr>
           <w:rFonts w:ascii="Times New Roman" w:hAnsi="Times New Roman" w:cs="Times New Roman"/>
@@ -4211,13 +6216,86 @@
         </w:rPr>
         <w:t>GitHub</w:t>
       </w:r>
+      <w:proofErr w:type="spellEnd"/>
       <w:r>
         <w:rPr>
           <w:rFonts w:ascii="Times New Roman" w:hAnsi="Times New Roman" w:cs="Times New Roman"/>
           <w:sz w:val="24"/>
           <w:szCs w:val="24"/>
         </w:rPr>
-        <w:t>: es una forja (plataforma de desarrollo colaborativo) para alojar proyectos utilizando el sistema de control de versiones Git. Utiliza el framework Ruby on Rails.</w:t>
+        <w:t xml:space="preserve">: es una forja (plataforma de desarrollo colaborativo) para alojar proyectos utilizando el sistema de control de versiones </w:t>
+      </w:r>
+      <w:proofErr w:type="spellStart"/>
+      <w:r>
+        <w:rPr>
+          <w:rFonts w:ascii="Times New Roman" w:hAnsi="Times New Roman" w:cs="Times New Roman"/>
+          <w:sz w:val="24"/>
+          <w:szCs w:val="24"/>
+        </w:rPr>
+        <w:t>Git</w:t>
+      </w:r>
+      <w:proofErr w:type="spellEnd"/>
+      <w:r>
+        <w:rPr>
+          <w:rFonts w:ascii="Times New Roman" w:hAnsi="Times New Roman" w:cs="Times New Roman"/>
+          <w:sz w:val="24"/>
+          <w:szCs w:val="24"/>
+        </w:rPr>
+        <w:t xml:space="preserve">. Utiliza el </w:t>
+      </w:r>
+      <w:proofErr w:type="spellStart"/>
+      <w:r>
+        <w:rPr>
+          <w:rFonts w:ascii="Times New Roman" w:hAnsi="Times New Roman" w:cs="Times New Roman"/>
+          <w:sz w:val="24"/>
+          <w:szCs w:val="24"/>
+        </w:rPr>
+        <w:t>framework</w:t>
+      </w:r>
+      <w:proofErr w:type="spellEnd"/>
+      <w:r>
+        <w:rPr>
+          <w:rFonts w:ascii="Times New Roman" w:hAnsi="Times New Roman" w:cs="Times New Roman"/>
+          <w:sz w:val="24"/>
+          <w:szCs w:val="24"/>
+        </w:rPr>
+        <w:t xml:space="preserve"> Ruby </w:t>
+      </w:r>
+      <w:proofErr w:type="spellStart"/>
+      <w:r>
+        <w:rPr>
+          <w:rFonts w:ascii="Times New Roman" w:hAnsi="Times New Roman" w:cs="Times New Roman"/>
+          <w:sz w:val="24"/>
+          <w:szCs w:val="24"/>
+        </w:rPr>
+        <w:t>on</w:t>
+      </w:r>
+      <w:proofErr w:type="spellEnd"/>
+      <w:r>
+        <w:rPr>
+          <w:rFonts w:ascii="Times New Roman" w:hAnsi="Times New Roman" w:cs="Times New Roman"/>
+          <w:sz w:val="24"/>
+          <w:szCs w:val="24"/>
+        </w:rPr>
+        <w:t xml:space="preserve"> </w:t>
+      </w:r>
+      <w:proofErr w:type="spellStart"/>
+      <w:r>
+        <w:rPr>
+          <w:rFonts w:ascii="Times New Roman" w:hAnsi="Times New Roman" w:cs="Times New Roman"/>
+          <w:sz w:val="24"/>
+          <w:szCs w:val="24"/>
+        </w:rPr>
+        <w:t>Rails</w:t>
+      </w:r>
+      <w:proofErr w:type="spellEnd"/>
+      <w:r>
+        <w:rPr>
+          <w:rFonts w:ascii="Times New Roman" w:hAnsi="Times New Roman" w:cs="Times New Roman"/>
+          <w:sz w:val="24"/>
+          <w:szCs w:val="24"/>
+        </w:rPr>
+        <w:t>.</w:t>
       </w:r>
     </w:p>
     <w:p>
@@ -4232,24 +6310,6 @@
     </w:p>
     <w:p>
       <w:pPr>
-        <w:rPr>
-          <w:rFonts w:ascii="Times New Roman" w:hAnsi="Times New Roman" w:cs="Times New Roman"/>
-          <w:sz w:val="24"/>
-          <w:szCs w:val="24"/>
-        </w:rPr>
-      </w:pPr>
-      <w:r>
-        <w:rPr>
-          <w:rFonts w:ascii="Times New Roman" w:hAnsi="Times New Roman" w:cs="Times New Roman"/>
-          <w:sz w:val="24"/>
-          <w:szCs w:val="24"/>
-        </w:rPr>
-        <w:br w:type="page"/>
-      </w:r>
-    </w:p>
-    <w:p>
-      <w:pPr>
-        <w:jc w:val="both"/>
         <w:rPr>
           <w:rFonts w:ascii="Times New Roman" w:hAnsi="Times New Roman" w:cs="Times New Roman"/>
           <w:sz w:val="24"/>
@@ -4603,6 +6663,7 @@
                 <w:lang w:val="es-PE" w:eastAsia="es-PE"/>
               </w:rPr>
             </w:pPr>
+            <w:proofErr w:type="spellStart"/>
             <w:r>
               <w:rPr>
                 <w:rFonts w:eastAsia="Times New Roman" w:cs="Times New Roman"/>
@@ -4611,7 +6672,18 @@
                 <w:szCs w:val="22"/>
                 <w:lang w:val="es-PE" w:eastAsia="es-PE"/>
               </w:rPr>
-              <w:t>mié 02/09/15</w:t>
+              <w:t>mié</w:t>
+            </w:r>
+            <w:proofErr w:type="spellEnd"/>
+            <w:r>
+              <w:rPr>
+                <w:rFonts w:eastAsia="Times New Roman" w:cs="Times New Roman"/>
+                <w:b/>
+                <w:bCs/>
+                <w:szCs w:val="22"/>
+                <w:lang w:val="es-PE" w:eastAsia="es-PE"/>
+              </w:rPr>
+              <w:t xml:space="preserve"> 02/09/15</w:t>
             </w:r>
           </w:p>
         </w:tc>
@@ -5014,13 +7086,23 @@
                 <w:lang w:val="es-PE" w:eastAsia="es-PE"/>
               </w:rPr>
             </w:pPr>
-            <w:r>
-              <w:rPr>
-                <w:rFonts w:eastAsia="Times New Roman" w:cs="Times New Roman"/>
-                <w:szCs w:val="22"/>
-                <w:lang w:val="es-PE" w:eastAsia="es-PE"/>
-              </w:rPr>
-              <w:t>dom 30/08/15</w:t>
+            <w:proofErr w:type="spellStart"/>
+            <w:r>
+              <w:rPr>
+                <w:rFonts w:eastAsia="Times New Roman" w:cs="Times New Roman"/>
+                <w:szCs w:val="22"/>
+                <w:lang w:val="es-PE" w:eastAsia="es-PE"/>
+              </w:rPr>
+              <w:t>dom</w:t>
+            </w:r>
+            <w:proofErr w:type="spellEnd"/>
+            <w:r>
+              <w:rPr>
+                <w:rFonts w:eastAsia="Times New Roman" w:cs="Times New Roman"/>
+                <w:szCs w:val="22"/>
+                <w:lang w:val="es-PE" w:eastAsia="es-PE"/>
+              </w:rPr>
+              <w:t xml:space="preserve"> 30/08/15</w:t>
             </w:r>
           </w:p>
         </w:tc>
@@ -5048,13 +7130,23 @@
                 <w:lang w:val="es-PE" w:eastAsia="es-PE"/>
               </w:rPr>
             </w:pPr>
-            <w:r>
-              <w:rPr>
-                <w:rFonts w:eastAsia="Times New Roman" w:cs="Times New Roman"/>
-                <w:szCs w:val="22"/>
-                <w:lang w:val="es-PE" w:eastAsia="es-PE"/>
-              </w:rPr>
-              <w:t>dom 30/08/15</w:t>
+            <w:proofErr w:type="spellStart"/>
+            <w:r>
+              <w:rPr>
+                <w:rFonts w:eastAsia="Times New Roman" w:cs="Times New Roman"/>
+                <w:szCs w:val="22"/>
+                <w:lang w:val="es-PE" w:eastAsia="es-PE"/>
+              </w:rPr>
+              <w:t>dom</w:t>
+            </w:r>
+            <w:proofErr w:type="spellEnd"/>
+            <w:r>
+              <w:rPr>
+                <w:rFonts w:eastAsia="Times New Roman" w:cs="Times New Roman"/>
+                <w:szCs w:val="22"/>
+                <w:lang w:val="es-PE" w:eastAsia="es-PE"/>
+              </w:rPr>
+              <w:t xml:space="preserve"> 30/08/15</w:t>
             </w:r>
           </w:p>
         </w:tc>
@@ -5185,13 +7277,23 @@
                 <w:lang w:val="es-PE" w:eastAsia="es-PE"/>
               </w:rPr>
             </w:pPr>
-            <w:r>
-              <w:rPr>
-                <w:rFonts w:eastAsia="Times New Roman" w:cs="Times New Roman"/>
-                <w:szCs w:val="22"/>
-                <w:lang w:val="es-PE" w:eastAsia="es-PE"/>
-              </w:rPr>
-              <w:t>mié 02/09/15</w:t>
+            <w:proofErr w:type="spellStart"/>
+            <w:r>
+              <w:rPr>
+                <w:rFonts w:eastAsia="Times New Roman" w:cs="Times New Roman"/>
+                <w:szCs w:val="22"/>
+                <w:lang w:val="es-PE" w:eastAsia="es-PE"/>
+              </w:rPr>
+              <w:t>mié</w:t>
+            </w:r>
+            <w:proofErr w:type="spellEnd"/>
+            <w:r>
+              <w:rPr>
+                <w:rFonts w:eastAsia="Times New Roman" w:cs="Times New Roman"/>
+                <w:szCs w:val="22"/>
+                <w:lang w:val="es-PE" w:eastAsia="es-PE"/>
+              </w:rPr>
+              <w:t xml:space="preserve"> 02/09/15</w:t>
             </w:r>
           </w:p>
         </w:tc>
@@ -5328,6 +7430,7 @@
                 <w:lang w:val="es-PE" w:eastAsia="es-PE"/>
               </w:rPr>
             </w:pPr>
+            <w:proofErr w:type="spellStart"/>
             <w:r>
               <w:rPr>
                 <w:rFonts w:eastAsia="Times New Roman" w:cs="Times New Roman"/>
@@ -5336,7 +7439,18 @@
                 <w:szCs w:val="22"/>
                 <w:lang w:val="es-PE" w:eastAsia="es-PE"/>
               </w:rPr>
-              <w:t>mié 02/09/15</w:t>
+              <w:t>mié</w:t>
+            </w:r>
+            <w:proofErr w:type="spellEnd"/>
+            <w:r>
+              <w:rPr>
+                <w:rFonts w:eastAsia="Times New Roman" w:cs="Times New Roman"/>
+                <w:b/>
+                <w:bCs/>
+                <w:szCs w:val="22"/>
+                <w:lang w:val="es-PE" w:eastAsia="es-PE"/>
+              </w:rPr>
+              <w:t xml:space="preserve"> 02/09/15</w:t>
             </w:r>
           </w:p>
         </w:tc>
@@ -5429,8 +7543,18 @@
                 <w:szCs w:val="22"/>
                 <w:lang w:val="es-PE" w:eastAsia="es-PE"/>
               </w:rPr>
-              <w:t>2 dias</w:t>
-            </w:r>
+              <w:t xml:space="preserve">2 </w:t>
+            </w:r>
+            <w:proofErr w:type="spellStart"/>
+            <w:r>
+              <w:rPr>
+                <w:rFonts w:eastAsia="Times New Roman" w:cs="Times New Roman"/>
+                <w:szCs w:val="22"/>
+                <w:lang w:val="es-PE" w:eastAsia="es-PE"/>
+              </w:rPr>
+              <w:t>dias</w:t>
+            </w:r>
+            <w:proofErr w:type="spellEnd"/>
           </w:p>
         </w:tc>
         <w:tc>
@@ -5491,13 +7615,23 @@
                 <w:lang w:val="es-PE" w:eastAsia="es-PE"/>
               </w:rPr>
             </w:pPr>
-            <w:r>
-              <w:rPr>
-                <w:rFonts w:eastAsia="Times New Roman" w:cs="Times New Roman"/>
-                <w:szCs w:val="22"/>
-                <w:lang w:val="es-PE" w:eastAsia="es-PE"/>
-              </w:rPr>
-              <w:t>mié 02/09/15</w:t>
+            <w:proofErr w:type="spellStart"/>
+            <w:r>
+              <w:rPr>
+                <w:rFonts w:eastAsia="Times New Roman" w:cs="Times New Roman"/>
+                <w:szCs w:val="22"/>
+                <w:lang w:val="es-PE" w:eastAsia="es-PE"/>
+              </w:rPr>
+              <w:t>mié</w:t>
+            </w:r>
+            <w:proofErr w:type="spellEnd"/>
+            <w:r>
+              <w:rPr>
+                <w:rFonts w:eastAsia="Times New Roman" w:cs="Times New Roman"/>
+                <w:szCs w:val="22"/>
+                <w:lang w:val="es-PE" w:eastAsia="es-PE"/>
+              </w:rPr>
+              <w:t xml:space="preserve"> 02/09/15</w:t>
             </w:r>
           </w:p>
         </w:tc>
@@ -5910,13 +8044,23 @@
                 <w:lang w:val="es-PE" w:eastAsia="es-PE"/>
               </w:rPr>
             </w:pPr>
-            <w:r>
-              <w:rPr>
-                <w:rFonts w:eastAsia="Times New Roman" w:cs="Times New Roman"/>
-                <w:szCs w:val="22"/>
-                <w:lang w:val="es-PE" w:eastAsia="es-PE"/>
-              </w:rPr>
-              <w:t>mié 02/09/15</w:t>
+            <w:proofErr w:type="spellStart"/>
+            <w:r>
+              <w:rPr>
+                <w:rFonts w:eastAsia="Times New Roman" w:cs="Times New Roman"/>
+                <w:szCs w:val="22"/>
+                <w:lang w:val="es-PE" w:eastAsia="es-PE"/>
+              </w:rPr>
+              <w:t>mié</w:t>
+            </w:r>
+            <w:proofErr w:type="spellEnd"/>
+            <w:r>
+              <w:rPr>
+                <w:rFonts w:eastAsia="Times New Roman" w:cs="Times New Roman"/>
+                <w:szCs w:val="22"/>
+                <w:lang w:val="es-PE" w:eastAsia="es-PE"/>
+              </w:rPr>
+              <w:t xml:space="preserve"> 02/09/15</w:t>
             </w:r>
           </w:p>
         </w:tc>
@@ -6047,13 +8191,23 @@
                 <w:lang w:val="es-PE" w:eastAsia="es-PE"/>
               </w:rPr>
             </w:pPr>
-            <w:r>
-              <w:rPr>
-                <w:rFonts w:eastAsia="Times New Roman" w:cs="Times New Roman"/>
-                <w:szCs w:val="22"/>
-                <w:lang w:val="es-PE" w:eastAsia="es-PE"/>
-              </w:rPr>
-              <w:t>mié 02/09/15</w:t>
+            <w:proofErr w:type="spellStart"/>
+            <w:r>
+              <w:rPr>
+                <w:rFonts w:eastAsia="Times New Roman" w:cs="Times New Roman"/>
+                <w:szCs w:val="22"/>
+                <w:lang w:val="es-PE" w:eastAsia="es-PE"/>
+              </w:rPr>
+              <w:t>mié</w:t>
+            </w:r>
+            <w:proofErr w:type="spellEnd"/>
+            <w:r>
+              <w:rPr>
+                <w:rFonts w:eastAsia="Times New Roman" w:cs="Times New Roman"/>
+                <w:szCs w:val="22"/>
+                <w:lang w:val="es-PE" w:eastAsia="es-PE"/>
+              </w:rPr>
+              <w:t xml:space="preserve"> 02/09/15</w:t>
             </w:r>
           </w:p>
         </w:tc>
@@ -6126,8 +8280,20 @@
                 <w:szCs w:val="22"/>
                 <w:lang w:val="es-PE" w:eastAsia="es-PE"/>
               </w:rPr>
-              <w:t>4 dias</w:t>
-            </w:r>
+              <w:t xml:space="preserve">4 </w:t>
+            </w:r>
+            <w:proofErr w:type="spellStart"/>
+            <w:r>
+              <w:rPr>
+                <w:rFonts w:eastAsia="Times New Roman" w:cs="Times New Roman"/>
+                <w:b/>
+                <w:bCs/>
+                <w:szCs w:val="22"/>
+                <w:lang w:val="es-PE" w:eastAsia="es-PE"/>
+              </w:rPr>
+              <w:t>dias</w:t>
+            </w:r>
+            <w:proofErr w:type="spellEnd"/>
           </w:p>
         </w:tc>
         <w:tc>
@@ -6190,6 +8356,7 @@
                 <w:lang w:val="es-PE" w:eastAsia="es-PE"/>
               </w:rPr>
             </w:pPr>
+            <w:proofErr w:type="spellStart"/>
             <w:r>
               <w:rPr>
                 <w:rFonts w:eastAsia="Times New Roman" w:cs="Times New Roman"/>
@@ -6198,7 +8365,18 @@
                 <w:szCs w:val="22"/>
                 <w:lang w:val="es-PE" w:eastAsia="es-PE"/>
               </w:rPr>
-              <w:t>mié 09/09/15</w:t>
+              <w:t>mié</w:t>
+            </w:r>
+            <w:proofErr w:type="spellEnd"/>
+            <w:r>
+              <w:rPr>
+                <w:rFonts w:eastAsia="Times New Roman" w:cs="Times New Roman"/>
+                <w:b/>
+                <w:bCs/>
+                <w:szCs w:val="22"/>
+                <w:lang w:val="es-PE" w:eastAsia="es-PE"/>
+              </w:rPr>
+              <w:t xml:space="preserve"> 09/09/15</w:t>
             </w:r>
           </w:p>
         </w:tc>
@@ -6329,13 +8507,23 @@
                 <w:lang w:val="es-PE" w:eastAsia="es-PE"/>
               </w:rPr>
             </w:pPr>
-            <w:r>
-              <w:rPr>
-                <w:rFonts w:eastAsia="Times New Roman" w:cs="Times New Roman"/>
-                <w:szCs w:val="22"/>
-                <w:lang w:val="es-PE" w:eastAsia="es-PE"/>
-              </w:rPr>
-              <w:t>dom 06/09/15</w:t>
+            <w:proofErr w:type="spellStart"/>
+            <w:r>
+              <w:rPr>
+                <w:rFonts w:eastAsia="Times New Roman" w:cs="Times New Roman"/>
+                <w:szCs w:val="22"/>
+                <w:lang w:val="es-PE" w:eastAsia="es-PE"/>
+              </w:rPr>
+              <w:t>dom</w:t>
+            </w:r>
+            <w:proofErr w:type="spellEnd"/>
+            <w:r>
+              <w:rPr>
+                <w:rFonts w:eastAsia="Times New Roman" w:cs="Times New Roman"/>
+                <w:szCs w:val="22"/>
+                <w:lang w:val="es-PE" w:eastAsia="es-PE"/>
+              </w:rPr>
+              <w:t xml:space="preserve"> 06/09/15</w:t>
             </w:r>
           </w:p>
         </w:tc>
@@ -6432,13 +8620,23 @@
                 <w:lang w:val="es-PE" w:eastAsia="es-PE"/>
               </w:rPr>
             </w:pPr>
-            <w:r>
-              <w:rPr>
-                <w:rFonts w:eastAsia="Times New Roman" w:cs="Times New Roman"/>
-                <w:szCs w:val="22"/>
-                <w:lang w:val="es-PE" w:eastAsia="es-PE"/>
-              </w:rPr>
-              <w:t>dom 06/09/15</w:t>
+            <w:proofErr w:type="spellStart"/>
+            <w:r>
+              <w:rPr>
+                <w:rFonts w:eastAsia="Times New Roman" w:cs="Times New Roman"/>
+                <w:szCs w:val="22"/>
+                <w:lang w:val="es-PE" w:eastAsia="es-PE"/>
+              </w:rPr>
+              <w:t>dom</w:t>
+            </w:r>
+            <w:proofErr w:type="spellEnd"/>
+            <w:r>
+              <w:rPr>
+                <w:rFonts w:eastAsia="Times New Roman" w:cs="Times New Roman"/>
+                <w:szCs w:val="22"/>
+                <w:lang w:val="es-PE" w:eastAsia="es-PE"/>
+              </w:rPr>
+              <w:t xml:space="preserve"> 06/09/15</w:t>
             </w:r>
           </w:p>
         </w:tc>
@@ -6611,13 +8809,23 @@
                 <w:lang w:val="es-PE" w:eastAsia="es-PE"/>
               </w:rPr>
             </w:pPr>
-            <w:r>
-              <w:rPr>
-                <w:rFonts w:eastAsia="Times New Roman" w:cs="Times New Roman"/>
-                <w:szCs w:val="22"/>
-                <w:lang w:val="es-PE" w:eastAsia="es-PE"/>
-              </w:rPr>
-              <w:t>mié 09/09/15</w:t>
+            <w:proofErr w:type="spellStart"/>
+            <w:r>
+              <w:rPr>
+                <w:rFonts w:eastAsia="Times New Roman" w:cs="Times New Roman"/>
+                <w:szCs w:val="22"/>
+                <w:lang w:val="es-PE" w:eastAsia="es-PE"/>
+              </w:rPr>
+              <w:t>mié</w:t>
+            </w:r>
+            <w:proofErr w:type="spellEnd"/>
+            <w:r>
+              <w:rPr>
+                <w:rFonts w:eastAsia="Times New Roman" w:cs="Times New Roman"/>
+                <w:szCs w:val="22"/>
+                <w:lang w:val="es-PE" w:eastAsia="es-PE"/>
+              </w:rPr>
+              <w:t xml:space="preserve"> 09/09/15</w:t>
             </w:r>
           </w:p>
         </w:tc>
@@ -6754,6 +8962,7 @@
                 <w:lang w:val="es-PE" w:eastAsia="es-PE"/>
               </w:rPr>
             </w:pPr>
+            <w:proofErr w:type="spellStart"/>
             <w:r>
               <w:rPr>
                 <w:rFonts w:eastAsia="Times New Roman" w:cs="Times New Roman"/>
@@ -6762,7 +8971,18 @@
                 <w:szCs w:val="22"/>
                 <w:lang w:val="es-PE" w:eastAsia="es-PE"/>
               </w:rPr>
-              <w:t>mié 16/09/15</w:t>
+              <w:t>mié</w:t>
+            </w:r>
+            <w:proofErr w:type="spellEnd"/>
+            <w:r>
+              <w:rPr>
+                <w:rFonts w:eastAsia="Times New Roman" w:cs="Times New Roman"/>
+                <w:b/>
+                <w:bCs/>
+                <w:szCs w:val="22"/>
+                <w:lang w:val="es-PE" w:eastAsia="es-PE"/>
+              </w:rPr>
+              <w:t xml:space="preserve"> 16/09/15</w:t>
             </w:r>
           </w:p>
         </w:tc>
@@ -7054,13 +9274,23 @@
                 <w:lang w:val="es-PE" w:eastAsia="es-PE"/>
               </w:rPr>
             </w:pPr>
-            <w:r>
-              <w:rPr>
-                <w:rFonts w:eastAsia="Times New Roman" w:cs="Times New Roman"/>
-                <w:szCs w:val="22"/>
-                <w:lang w:val="es-PE" w:eastAsia="es-PE"/>
-              </w:rPr>
-              <w:t>dom 13/09/15</w:t>
+            <w:proofErr w:type="spellStart"/>
+            <w:r>
+              <w:rPr>
+                <w:rFonts w:eastAsia="Times New Roman" w:cs="Times New Roman"/>
+                <w:szCs w:val="22"/>
+                <w:lang w:val="es-PE" w:eastAsia="es-PE"/>
+              </w:rPr>
+              <w:t>dom</w:t>
+            </w:r>
+            <w:proofErr w:type="spellEnd"/>
+            <w:r>
+              <w:rPr>
+                <w:rFonts w:eastAsia="Times New Roman" w:cs="Times New Roman"/>
+                <w:szCs w:val="22"/>
+                <w:lang w:val="es-PE" w:eastAsia="es-PE"/>
+              </w:rPr>
+              <w:t xml:space="preserve"> 13/09/15</w:t>
             </w:r>
           </w:p>
         </w:tc>
@@ -7157,13 +9387,23 @@
                 <w:lang w:val="es-PE" w:eastAsia="es-PE"/>
               </w:rPr>
             </w:pPr>
-            <w:r>
-              <w:rPr>
-                <w:rFonts w:eastAsia="Times New Roman" w:cs="Times New Roman"/>
-                <w:szCs w:val="22"/>
-                <w:lang w:val="es-PE" w:eastAsia="es-PE"/>
-              </w:rPr>
-              <w:t>dom 13/09/15</w:t>
+            <w:proofErr w:type="spellStart"/>
+            <w:r>
+              <w:rPr>
+                <w:rFonts w:eastAsia="Times New Roman" w:cs="Times New Roman"/>
+                <w:szCs w:val="22"/>
+                <w:lang w:val="es-PE" w:eastAsia="es-PE"/>
+              </w:rPr>
+              <w:t>dom</w:t>
+            </w:r>
+            <w:proofErr w:type="spellEnd"/>
+            <w:r>
+              <w:rPr>
+                <w:rFonts w:eastAsia="Times New Roman" w:cs="Times New Roman"/>
+                <w:szCs w:val="22"/>
+                <w:lang w:val="es-PE" w:eastAsia="es-PE"/>
+              </w:rPr>
+              <w:t xml:space="preserve"> 13/09/15</w:t>
             </w:r>
           </w:p>
         </w:tc>
@@ -7344,13 +9584,23 @@
                 <w:lang w:val="es-PE" w:eastAsia="es-PE"/>
               </w:rPr>
             </w:pPr>
-            <w:r>
-              <w:rPr>
-                <w:rFonts w:eastAsia="Times New Roman" w:cs="Times New Roman"/>
-                <w:szCs w:val="22"/>
-                <w:lang w:val="es-PE" w:eastAsia="es-PE"/>
-              </w:rPr>
-              <w:t>mié 16/09/15</w:t>
+            <w:proofErr w:type="spellStart"/>
+            <w:r>
+              <w:rPr>
+                <w:rFonts w:eastAsia="Times New Roman" w:cs="Times New Roman"/>
+                <w:szCs w:val="22"/>
+                <w:lang w:val="es-PE" w:eastAsia="es-PE"/>
+              </w:rPr>
+              <w:t>mié</w:t>
+            </w:r>
+            <w:proofErr w:type="spellEnd"/>
+            <w:r>
+              <w:rPr>
+                <w:rFonts w:eastAsia="Times New Roman" w:cs="Times New Roman"/>
+                <w:szCs w:val="22"/>
+                <w:lang w:val="es-PE" w:eastAsia="es-PE"/>
+              </w:rPr>
+              <w:t xml:space="preserve"> 16/09/15</w:t>
             </w:r>
           </w:p>
         </w:tc>
@@ -7487,6 +9737,7 @@
                 <w:lang w:val="es-PE" w:eastAsia="es-PE"/>
               </w:rPr>
             </w:pPr>
+            <w:proofErr w:type="spellStart"/>
             <w:r>
               <w:rPr>
                 <w:rFonts w:eastAsia="Times New Roman" w:cs="Times New Roman"/>
@@ -7495,7 +9746,18 @@
                 <w:szCs w:val="22"/>
                 <w:lang w:val="es-PE" w:eastAsia="es-PE"/>
               </w:rPr>
-              <w:t>mié 23/09/15</w:t>
+              <w:t>mié</w:t>
+            </w:r>
+            <w:proofErr w:type="spellEnd"/>
+            <w:r>
+              <w:rPr>
+                <w:rFonts w:eastAsia="Times New Roman" w:cs="Times New Roman"/>
+                <w:b/>
+                <w:bCs/>
+                <w:szCs w:val="22"/>
+                <w:lang w:val="es-PE" w:eastAsia="es-PE"/>
+              </w:rPr>
+              <w:t xml:space="preserve"> 23/09/15</w:t>
             </w:r>
           </w:p>
         </w:tc>
@@ -7626,13 +9888,23 @@
                 <w:lang w:val="es-PE" w:eastAsia="es-PE"/>
               </w:rPr>
             </w:pPr>
-            <w:r>
-              <w:rPr>
-                <w:rFonts w:eastAsia="Times New Roman" w:cs="Times New Roman"/>
-                <w:szCs w:val="22"/>
-                <w:lang w:val="es-PE" w:eastAsia="es-PE"/>
-              </w:rPr>
-              <w:t>mié 23/09/15</w:t>
+            <w:proofErr w:type="spellStart"/>
+            <w:r>
+              <w:rPr>
+                <w:rFonts w:eastAsia="Times New Roman" w:cs="Times New Roman"/>
+                <w:szCs w:val="22"/>
+                <w:lang w:val="es-PE" w:eastAsia="es-PE"/>
+              </w:rPr>
+              <w:t>mié</w:t>
+            </w:r>
+            <w:proofErr w:type="spellEnd"/>
+            <w:r>
+              <w:rPr>
+                <w:rFonts w:eastAsia="Times New Roman" w:cs="Times New Roman"/>
+                <w:szCs w:val="22"/>
+                <w:lang w:val="es-PE" w:eastAsia="es-PE"/>
+              </w:rPr>
+              <w:t xml:space="preserve"> 23/09/15</w:t>
             </w:r>
           </w:p>
         </w:tc>
@@ -7769,6 +10041,7 @@
                 <w:lang w:val="es-PE" w:eastAsia="es-PE"/>
               </w:rPr>
             </w:pPr>
+            <w:proofErr w:type="spellStart"/>
             <w:r>
               <w:rPr>
                 <w:rFonts w:eastAsia="Times New Roman" w:cs="Times New Roman"/>
@@ -7777,7 +10050,18 @@
                 <w:szCs w:val="22"/>
                 <w:lang w:val="es-PE" w:eastAsia="es-PE"/>
               </w:rPr>
-              <w:t>mié 30/09/15</w:t>
+              <w:t>mié</w:t>
+            </w:r>
+            <w:proofErr w:type="spellEnd"/>
+            <w:r>
+              <w:rPr>
+                <w:rFonts w:eastAsia="Times New Roman" w:cs="Times New Roman"/>
+                <w:b/>
+                <w:bCs/>
+                <w:szCs w:val="22"/>
+                <w:lang w:val="es-PE" w:eastAsia="es-PE"/>
+              </w:rPr>
+              <w:t xml:space="preserve"> 30/09/15</w:t>
             </w:r>
           </w:p>
         </w:tc>
@@ -7908,13 +10192,23 @@
                 <w:lang w:val="es-PE" w:eastAsia="es-PE"/>
               </w:rPr>
             </w:pPr>
-            <w:r>
-              <w:rPr>
-                <w:rFonts w:eastAsia="Times New Roman" w:cs="Times New Roman"/>
-                <w:szCs w:val="22"/>
-                <w:lang w:val="es-PE" w:eastAsia="es-PE"/>
-              </w:rPr>
-              <w:t>mié 30/09/15</w:t>
+            <w:proofErr w:type="spellStart"/>
+            <w:r>
+              <w:rPr>
+                <w:rFonts w:eastAsia="Times New Roman" w:cs="Times New Roman"/>
+                <w:szCs w:val="22"/>
+                <w:lang w:val="es-PE" w:eastAsia="es-PE"/>
+              </w:rPr>
+              <w:t>mié</w:t>
+            </w:r>
+            <w:proofErr w:type="spellEnd"/>
+            <w:r>
+              <w:rPr>
+                <w:rFonts w:eastAsia="Times New Roman" w:cs="Times New Roman"/>
+                <w:szCs w:val="22"/>
+                <w:lang w:val="es-PE" w:eastAsia="es-PE"/>
+              </w:rPr>
+              <w:t xml:space="preserve"> 30/09/15</w:t>
             </w:r>
           </w:p>
         </w:tc>
@@ -7961,8 +10255,20 @@
                 <w:szCs w:val="22"/>
                 <w:lang w:val="es-PE" w:eastAsia="es-PE"/>
               </w:rPr>
-              <w:t xml:space="preserve"> de release</w:t>
-            </w:r>
+              <w:t xml:space="preserve"> de </w:t>
+            </w:r>
+            <w:proofErr w:type="spellStart"/>
+            <w:r>
+              <w:rPr>
+                <w:rFonts w:eastAsia="Times New Roman" w:cs="Times New Roman"/>
+                <w:b/>
+                <w:bCs/>
+                <w:szCs w:val="22"/>
+                <w:lang w:val="es-PE" w:eastAsia="es-PE"/>
+              </w:rPr>
+              <w:t>release</w:t>
+            </w:r>
+            <w:proofErr w:type="spellEnd"/>
           </w:p>
         </w:tc>
         <w:tc>
@@ -8061,6 +10367,7 @@
                 <w:lang w:val="es-PE" w:eastAsia="es-PE"/>
               </w:rPr>
             </w:pPr>
+            <w:proofErr w:type="spellStart"/>
             <w:r>
               <w:rPr>
                 <w:rFonts w:eastAsia="Times New Roman" w:cs="Times New Roman"/>
@@ -8069,7 +10376,18 @@
                 <w:szCs w:val="22"/>
                 <w:lang w:val="es-PE" w:eastAsia="es-PE"/>
               </w:rPr>
-              <w:t>mié 21/10/15</w:t>
+              <w:t>mié</w:t>
+            </w:r>
+            <w:proofErr w:type="spellEnd"/>
+            <w:r>
+              <w:rPr>
+                <w:rFonts w:eastAsia="Times New Roman" w:cs="Times New Roman"/>
+                <w:b/>
+                <w:bCs/>
+                <w:szCs w:val="22"/>
+                <w:lang w:val="es-PE" w:eastAsia="es-PE"/>
+              </w:rPr>
+              <w:t xml:space="preserve"> 21/10/15</w:t>
             </w:r>
           </w:p>
         </w:tc>
@@ -8386,7 +10704,25 @@
                 <w:szCs w:val="22"/>
                 <w:lang w:val="es-PE" w:eastAsia="es-PE"/>
               </w:rPr>
-              <w:t xml:space="preserve">   Hacer bat que genere el paquete</w:t>
+              <w:t xml:space="preserve">   Hacer </w:t>
+            </w:r>
+            <w:proofErr w:type="spellStart"/>
+            <w:r>
+              <w:rPr>
+                <w:rFonts w:eastAsia="Times New Roman" w:cs="Times New Roman"/>
+                <w:szCs w:val="22"/>
+                <w:lang w:val="es-PE" w:eastAsia="es-PE"/>
+              </w:rPr>
+              <w:t>bat</w:t>
+            </w:r>
+            <w:proofErr w:type="spellEnd"/>
+            <w:r>
+              <w:rPr>
+                <w:rFonts w:eastAsia="Times New Roman" w:cs="Times New Roman"/>
+                <w:szCs w:val="22"/>
+                <w:lang w:val="es-PE" w:eastAsia="es-PE"/>
+              </w:rPr>
+              <w:t xml:space="preserve"> que genere el paquete</w:t>
             </w:r>
           </w:p>
         </w:tc>
@@ -8448,13 +10784,23 @@
                 <w:lang w:val="es-PE" w:eastAsia="es-PE"/>
               </w:rPr>
             </w:pPr>
-            <w:r>
-              <w:rPr>
-                <w:rFonts w:eastAsia="Times New Roman" w:cs="Times New Roman"/>
-                <w:szCs w:val="22"/>
-                <w:lang w:val="es-PE" w:eastAsia="es-PE"/>
-              </w:rPr>
-              <w:t>mié 07/10/15</w:t>
+            <w:proofErr w:type="spellStart"/>
+            <w:r>
+              <w:rPr>
+                <w:rFonts w:eastAsia="Times New Roman" w:cs="Times New Roman"/>
+                <w:szCs w:val="22"/>
+                <w:lang w:val="es-PE" w:eastAsia="es-PE"/>
+              </w:rPr>
+              <w:t>mié</w:t>
+            </w:r>
+            <w:proofErr w:type="spellEnd"/>
+            <w:r>
+              <w:rPr>
+                <w:rFonts w:eastAsia="Times New Roman" w:cs="Times New Roman"/>
+                <w:szCs w:val="22"/>
+                <w:lang w:val="es-PE" w:eastAsia="es-PE"/>
+              </w:rPr>
+              <w:t xml:space="preserve"> 07/10/15</w:t>
             </w:r>
           </w:p>
         </w:tc>
@@ -8627,13 +10973,23 @@
                 <w:lang w:val="es-PE" w:eastAsia="es-PE"/>
               </w:rPr>
             </w:pPr>
-            <w:r>
-              <w:rPr>
-                <w:rFonts w:eastAsia="Times New Roman" w:cs="Times New Roman"/>
-                <w:szCs w:val="22"/>
-                <w:lang w:val="es-PE" w:eastAsia="es-PE"/>
-              </w:rPr>
-              <w:t>mié 21/10/15</w:t>
+            <w:proofErr w:type="spellStart"/>
+            <w:r>
+              <w:rPr>
+                <w:rFonts w:eastAsia="Times New Roman" w:cs="Times New Roman"/>
+                <w:szCs w:val="22"/>
+                <w:lang w:val="es-PE" w:eastAsia="es-PE"/>
+              </w:rPr>
+              <w:t>mié</w:t>
+            </w:r>
+            <w:proofErr w:type="spellEnd"/>
+            <w:r>
+              <w:rPr>
+                <w:rFonts w:eastAsia="Times New Roman" w:cs="Times New Roman"/>
+                <w:szCs w:val="22"/>
+                <w:lang w:val="es-PE" w:eastAsia="es-PE"/>
+              </w:rPr>
+              <w:t xml:space="preserve"> 21/10/15</w:t>
             </w:r>
           </w:p>
         </w:tc>
@@ -8660,7 +11016,9 @@
         </w:rPr>
         <w:t>Actividades de la Configuración</w:t>
       </w:r>
+      <w:bookmarkStart w:id="13" w:name="_GoBack"/>
       <w:bookmarkEnd w:id="12"/>
+      <w:bookmarkEnd w:id="13"/>
     </w:p>
     <w:p>
       <w:pPr>
@@ -8673,14 +11031,14 @@
           <w:rFonts w:ascii="Times New Roman" w:hAnsi="Times New Roman" w:cs="Times New Roman"/>
         </w:rPr>
       </w:pPr>
-      <w:bookmarkStart w:id="13" w:name="_Toc429490288"/>
+      <w:bookmarkStart w:id="14" w:name="_Toc429490288"/>
       <w:r>
         <w:rPr>
           <w:rFonts w:ascii="Times New Roman" w:hAnsi="Times New Roman" w:cs="Times New Roman"/>
         </w:rPr>
         <w:t>Identificación</w:t>
       </w:r>
-      <w:bookmarkEnd w:id="13"/>
+      <w:bookmarkEnd w:id="14"/>
     </w:p>
     <w:p>
       <w:pPr>
@@ -8695,7 +11053,7 @@
           <w:szCs w:val="24"/>
         </w:rPr>
       </w:pPr>
-      <w:bookmarkStart w:id="14" w:name="_Toc429490289"/>
+      <w:bookmarkStart w:id="15" w:name="_Toc429490289"/>
       <w:r>
         <w:rPr>
           <w:rFonts w:ascii="Times New Roman" w:hAnsi="Times New Roman" w:cs="Times New Roman"/>
@@ -8712,7 +11070,7 @@
         </w:rPr>
         <w:t xml:space="preserve"> clasificados e identificados</w:t>
       </w:r>
-      <w:bookmarkEnd w:id="14"/>
+      <w:bookmarkEnd w:id="15"/>
     </w:p>
     <w:tbl>
       <w:tblPr>
@@ -8905,9 +11263,11 @@
             <w:pPr>
               <w:jc w:val="center"/>
             </w:pPr>
+            <w:proofErr w:type="spellStart"/>
             <w:r>
               <w:t>docx</w:t>
             </w:r>
+            <w:proofErr w:type="spellEnd"/>
           </w:p>
         </w:tc>
         <w:tc>
@@ -8985,9 +11345,11 @@
             <w:pPr>
               <w:jc w:val="center"/>
             </w:pPr>
+            <w:proofErr w:type="spellStart"/>
             <w:r>
               <w:t>mpp</w:t>
             </w:r>
+            <w:proofErr w:type="spellEnd"/>
           </w:p>
         </w:tc>
         <w:tc>
@@ -9062,9 +11424,11 @@
             <w:pPr>
               <w:jc w:val="center"/>
             </w:pPr>
+            <w:proofErr w:type="spellStart"/>
             <w:r>
               <w:t>docx</w:t>
             </w:r>
+            <w:proofErr w:type="spellEnd"/>
           </w:p>
         </w:tc>
         <w:tc>
@@ -9145,9 +11509,11 @@
             <w:pPr>
               <w:jc w:val="center"/>
             </w:pPr>
+            <w:proofErr w:type="spellStart"/>
             <w:r>
               <w:t>mpp</w:t>
             </w:r>
+            <w:proofErr w:type="spellEnd"/>
           </w:p>
         </w:tc>
         <w:tc>
@@ -9225,9 +11591,11 @@
             <w:pPr>
               <w:jc w:val="center"/>
             </w:pPr>
+            <w:proofErr w:type="spellStart"/>
             <w:r>
               <w:t>docx</w:t>
             </w:r>
+            <w:proofErr w:type="spellEnd"/>
           </w:p>
         </w:tc>
         <w:tc>
@@ -9305,9 +11673,11 @@
             <w:pPr>
               <w:jc w:val="center"/>
             </w:pPr>
+            <w:proofErr w:type="spellStart"/>
             <w:r>
               <w:t>xlsx</w:t>
             </w:r>
+            <w:proofErr w:type="spellEnd"/>
           </w:p>
         </w:tc>
         <w:tc>
@@ -9385,9 +11755,11 @@
             <w:pPr>
               <w:jc w:val="center"/>
             </w:pPr>
+            <w:proofErr w:type="spellStart"/>
             <w:r>
               <w:t>docx</w:t>
             </w:r>
+            <w:proofErr w:type="spellEnd"/>
           </w:p>
         </w:tc>
         <w:tc>
@@ -9465,9 +11837,11 @@
             <w:pPr>
               <w:jc w:val="center"/>
             </w:pPr>
+            <w:proofErr w:type="spellStart"/>
             <w:r>
               <w:t>docx</w:t>
             </w:r>
+            <w:proofErr w:type="spellEnd"/>
           </w:p>
         </w:tc>
         <w:tc>
@@ -9545,9 +11919,11 @@
             <w:pPr>
               <w:jc w:val="center"/>
             </w:pPr>
+            <w:proofErr w:type="spellStart"/>
             <w:r>
               <w:t>docx</w:t>
             </w:r>
+            <w:proofErr w:type="spellEnd"/>
           </w:p>
         </w:tc>
         <w:tc>
@@ -9625,9 +12001,11 @@
             <w:pPr>
               <w:jc w:val="center"/>
             </w:pPr>
+            <w:proofErr w:type="spellStart"/>
             <w:r>
               <w:t>docx</w:t>
             </w:r>
+            <w:proofErr w:type="spellEnd"/>
           </w:p>
         </w:tc>
         <w:tc>
@@ -9705,9 +12083,11 @@
             <w:pPr>
               <w:jc w:val="center"/>
             </w:pPr>
+            <w:proofErr w:type="spellStart"/>
             <w:r>
               <w:t>sql</w:t>
             </w:r>
+            <w:proofErr w:type="spellEnd"/>
           </w:p>
         </w:tc>
         <w:tc>
@@ -9785,9 +12165,11 @@
             <w:pPr>
               <w:jc w:val="center"/>
             </w:pPr>
+            <w:proofErr w:type="spellStart"/>
             <w:r>
               <w:t>sql</w:t>
             </w:r>
+            <w:proofErr w:type="spellEnd"/>
           </w:p>
         </w:tc>
         <w:tc>
@@ -10028,9 +12410,11 @@
             <w:pPr>
               <w:jc w:val="center"/>
             </w:pPr>
+            <w:proofErr w:type="spellStart"/>
             <w:r>
               <w:t>docx</w:t>
             </w:r>
+            <w:proofErr w:type="spellEnd"/>
           </w:p>
         </w:tc>
         <w:tc>
@@ -10111,9 +12495,11 @@
             <w:pPr>
               <w:jc w:val="center"/>
             </w:pPr>
+            <w:proofErr w:type="spellStart"/>
             <w:r>
               <w:t>mpp</w:t>
             </w:r>
+            <w:proofErr w:type="spellEnd"/>
           </w:p>
         </w:tc>
         <w:tc>
@@ -10194,9 +12580,11 @@
             <w:pPr>
               <w:jc w:val="center"/>
             </w:pPr>
+            <w:proofErr w:type="spellStart"/>
             <w:r>
               <w:t>docx</w:t>
             </w:r>
+            <w:proofErr w:type="spellEnd"/>
           </w:p>
         </w:tc>
         <w:tc>
@@ -10277,9 +12665,11 @@
             <w:pPr>
               <w:jc w:val="center"/>
             </w:pPr>
+            <w:proofErr w:type="spellStart"/>
             <w:r>
               <w:t>xlsx</w:t>
             </w:r>
+            <w:proofErr w:type="spellEnd"/>
           </w:p>
         </w:tc>
         <w:tc>
@@ -10360,9 +12750,11 @@
             <w:pPr>
               <w:jc w:val="center"/>
             </w:pPr>
+            <w:proofErr w:type="spellStart"/>
             <w:r>
               <w:t>docx</w:t>
             </w:r>
+            <w:proofErr w:type="spellEnd"/>
           </w:p>
         </w:tc>
         <w:tc>
@@ -10443,9 +12835,11 @@
             <w:pPr>
               <w:jc w:val="center"/>
             </w:pPr>
+            <w:proofErr w:type="spellStart"/>
             <w:r>
               <w:t>docx</w:t>
             </w:r>
+            <w:proofErr w:type="spellEnd"/>
           </w:p>
         </w:tc>
         <w:tc>
@@ -10526,9 +12920,11 @@
             <w:pPr>
               <w:jc w:val="center"/>
             </w:pPr>
+            <w:proofErr w:type="spellStart"/>
             <w:r>
               <w:t>docx</w:t>
             </w:r>
+            <w:proofErr w:type="spellEnd"/>
           </w:p>
         </w:tc>
         <w:tc>
@@ -10609,9 +13005,11 @@
             <w:pPr>
               <w:jc w:val="center"/>
             </w:pPr>
+            <w:proofErr w:type="spellStart"/>
             <w:r>
               <w:t>docx</w:t>
             </w:r>
+            <w:proofErr w:type="spellEnd"/>
           </w:p>
         </w:tc>
         <w:tc>
@@ -10814,7 +13212,7 @@
           <w:szCs w:val="24"/>
         </w:rPr>
       </w:pPr>
-      <w:bookmarkStart w:id="15" w:name="_Toc429490290"/>
+      <w:bookmarkStart w:id="16" w:name="_Toc429490290"/>
       <w:r>
         <w:rPr>
           <w:rFonts w:ascii="Times New Roman" w:hAnsi="Times New Roman" w:cs="Times New Roman"/>
@@ -10824,7 +13222,7 @@
         <w:lastRenderedPageBreak/>
         <w:t>Nomenclatura de la identificación</w:t>
       </w:r>
-      <w:bookmarkEnd w:id="15"/>
+      <w:bookmarkEnd w:id="16"/>
     </w:p>
     <w:p>
       <w:r>
@@ -10888,7 +13286,15 @@
         <w:pStyle w:val="Prrafodelista"/>
       </w:pPr>
       <w:r>
-        <w:t>[Iniciales del proyecto]_[Iniciales del documento</w:t>
+        <w:t>[Iniciales del proyecto]</w:t>
+      </w:r>
+      <w:proofErr w:type="gramStart"/>
+      <w:r>
+        <w:t>_[</w:t>
+      </w:r>
+      <w:proofErr w:type="gramEnd"/>
+      <w:r>
+        <w:t>Iniciales del documento</w:t>
       </w:r>
       <w:r>
         <w:t>]</w:t>
@@ -10898,8 +13304,6 @@
       <w:pPr>
         <w:pStyle w:val="Prrafodelista"/>
       </w:pPr>
-      <w:bookmarkStart w:id="16" w:name="_GoBack"/>
-      <w:bookmarkEnd w:id="16"/>
     </w:p>
     <w:p>
       <w:pPr>
@@ -11592,7 +13996,7 @@
               <w:noProof/>
               <w:color w:val="auto"/>
             </w:rPr>
-            <w:t>9</w:t>
+            <w:t>5</w:t>
           </w:r>
           <w:r>
             <w:rPr>
@@ -11635,7 +14039,7 @@
               <w:noProof/>
               <w:color w:val="auto"/>
             </w:rPr>
-            <w:t>9</w:t>
+            <w:t>10</w:t>
           </w:r>
           <w:r>
             <w:rPr>
@@ -11855,7 +14259,7 @@
         </mc:Choice>
         <mc:Fallback>
           <w:pict>
-            <v:line w14:anchorId="750B08B0" id="Conector recto 3" o:spid="_x0000_s1026" style="position:absolute;flip:y;z-index:251659264;visibility:visible;mso-wrap-style:square;mso-width-percent:0;mso-height-percent:0;mso-wrap-distance-left:9pt;mso-wrap-distance-top:0;mso-wrap-distance-right:9pt;mso-wrap-distance-bottom:0;mso-position-horizontal:absolute;mso-position-horizontal-relative:text;mso-position-vertical:absolute;mso-position-vertical-relative:text;mso-width-percent:0;mso-height-percent:0;mso-width-relative:margin;mso-height-relative:margin" from="-25.05pt,-.85pt" to="448.2pt,-.85pt" o:gfxdata="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" strokecolor="black [3040]" strokeweight="1.5pt"/>
+            <v:line w14:anchorId="0C3787D9" id="Conector recto 3" o:spid="_x0000_s1026" style="position:absolute;flip:y;z-index:251659264;visibility:visible;mso-wrap-style:square;mso-width-percent:0;mso-height-percent:0;mso-wrap-distance-left:9pt;mso-wrap-distance-top:0;mso-wrap-distance-right:9pt;mso-wrap-distance-bottom:0;mso-position-horizontal:absolute;mso-position-horizontal-relative:text;mso-position-vertical:absolute;mso-position-vertical-relative:text;mso-width-percent:0;mso-height-percent:0;mso-width-relative:margin;mso-height-relative:margin" from="-25.05pt,-.85pt" to="448.2pt,-.85pt" o:gfxdata="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" strokecolor="black [3040]" strokeweight="1.5pt"/>
           </w:pict>
         </mc:Fallback>
       </mc:AlternateContent>
@@ -13550,6 +15954,7 @@
   <w:style w:type="character" w:default="1" w:styleId="Fuentedeprrafopredeter">
     <w:name w:val="Default Paragraph Font"/>
     <w:uiPriority w:val="1"/>
+    <w:semiHidden/>
     <w:unhideWhenUsed/>
   </w:style>
   <w:style w:type="table" w:default="1" w:styleId="Tablanormal">
@@ -14554,7 +16959,7 @@
 </file>
 
 <file path=customXml/itemProps1.xml><?xml version="1.0" encoding="utf-8"?>
-<ds:datastoreItem xmlns:ds="http://schemas.openxmlformats.org/officeDocument/2006/customXml" ds:itemID="{9E5FF9A7-2309-4989-A828-80C1F68E37BD}">
+<ds:datastoreItem xmlns:ds="http://schemas.openxmlformats.org/officeDocument/2006/customXml" ds:itemID="{D5D6634D-3E70-4AD2-96F7-6250423292CA}">
   <ds:schemaRefs>
     <ds:schemaRef ds:uri="http://schemas.openxmlformats.org/officeDocument/2006/bibliography"/>
   </ds:schemaRefs>

</xml_diff>

<commit_message>
actualizacion de items en nomenclatura
</commit_message>
<xml_diff>
--- a/Documentos/PGCS.docx
+++ b/Documentos/PGCS.docx
@@ -117,27 +117,7 @@
           <w:sz w:val="48"/>
           <w:szCs w:val="48"/>
         </w:rPr>
-        <w:t xml:space="preserve">de la Configuración </w:t>
-      </w:r>
-      <w:proofErr w:type="gramStart"/>
-      <w:r>
-        <w:rPr>
-          <w:rFonts w:ascii="Arial" w:eastAsia="Arial" w:hAnsi="Arial" w:cs="Arial"/>
-          <w:b/>
-          <w:sz w:val="48"/>
-          <w:szCs w:val="48"/>
-        </w:rPr>
-        <w:t>del</w:t>
-      </w:r>
-      <w:proofErr w:type="gramEnd"/>
-      <w:r>
-        <w:rPr>
-          <w:rFonts w:ascii="Arial" w:eastAsia="Arial" w:hAnsi="Arial" w:cs="Arial"/>
-          <w:b/>
-          <w:sz w:val="48"/>
-          <w:szCs w:val="48"/>
-        </w:rPr>
-        <w:t xml:space="preserve"> software</w:t>
+        <w:t>de la Configuración del software</w:t>
       </w:r>
     </w:p>
     <w:p>
@@ -2104,19 +2084,11 @@
                 <w:rFonts w:ascii="Arial" w:hAnsi="Arial" w:cs="Arial"/>
               </w:rPr>
             </w:pPr>
-            <w:proofErr w:type="spellStart"/>
             <w:r>
               <w:rPr>
                 <w:rFonts w:ascii="Arial" w:hAnsi="Arial" w:cs="Arial"/>
               </w:rPr>
-              <w:t>Lenis</w:t>
-            </w:r>
-            <w:proofErr w:type="spellEnd"/>
-            <w:r>
-              <w:rPr>
-                <w:rFonts w:ascii="Arial" w:hAnsi="Arial" w:cs="Arial"/>
-              </w:rPr>
-              <w:t xml:space="preserve"> Wong</w:t>
+              <w:t>Lenis Wong</w:t>
             </w:r>
           </w:p>
         </w:tc>
@@ -2464,19 +2436,11 @@
                 <w:rFonts w:ascii="Arial" w:hAnsi="Arial" w:cs="Arial"/>
               </w:rPr>
             </w:pPr>
-            <w:proofErr w:type="spellStart"/>
             <w:r>
               <w:rPr>
                 <w:rFonts w:ascii="Arial" w:hAnsi="Arial" w:cs="Arial"/>
               </w:rPr>
-              <w:t>Aaron</w:t>
-            </w:r>
-            <w:proofErr w:type="spellEnd"/>
-            <w:r>
-              <w:rPr>
-                <w:rFonts w:ascii="Arial" w:hAnsi="Arial" w:cs="Arial"/>
-              </w:rPr>
-              <w:t xml:space="preserve"> Castillo</w:t>
+              <w:t>Aaron Castillo</w:t>
             </w:r>
           </w:p>
         </w:tc>
@@ -3313,7 +3277,7 @@
       <w:r>
         <w:rPr>
           <w:noProof/>
-          <w:lang w:val="es-PE" w:eastAsia="es-PE"/>
+          <w:lang w:val="es-ES" w:eastAsia="es-ES"/>
         </w:rPr>
         <mc:AlternateContent>
           <mc:Choice Requires="wps">
@@ -3378,7 +3342,7 @@
           </mc:Choice>
           <mc:Fallback>
             <w:pict>
-              <v:shapetype w14:anchorId="180BB652" id="_x0000_t13" coordsize="21600,21600" o:spt="13" adj="16200,5400" path="m@0,l@0@1,0@1,0@2@0@2@0,21600,21600,10800xe">
+              <v:shapetype w14:anchorId="2D87BCBA" id="_x0000_t13" coordsize="21600,21600" o:spt="13" adj="16200,5400" path="m@0,l@0@1,0@1,0@2@0@2@0,21600,21600,10800xe">
                 <v:stroke joinstyle="miter"/>
                 <v:formulas>
                   <v:f eqn="val #0"/>
@@ -3407,7 +3371,7 @@
       <w:r>
         <w:rPr>
           <w:noProof/>
-          <w:lang w:val="es-PE" w:eastAsia="es-PE"/>
+          <w:lang w:val="es-ES" w:eastAsia="es-ES"/>
         </w:rPr>
         <mc:AlternateContent>
           <mc:Choice Requires="wps">
@@ -3465,13 +3429,7 @@
                               <w:rPr>
                                 <w:lang w:val="es-PE"/>
                               </w:rPr>
-                              <w:t>Actividades</w:t>
-                            </w:r>
-                            <w:r>
-                              <w:rPr>
-                                <w:lang w:val="es-PE"/>
-                              </w:rPr>
-                              <w:t xml:space="preserve"> de la Gestión de la Configuración</w:t>
+                              <w:t>Actividades de la Gestión de la Configuración</w:t>
                             </w:r>
                           </w:p>
                         </w:txbxContent>
@@ -3510,13 +3468,7 @@
                         <w:rPr>
                           <w:lang w:val="es-PE"/>
                         </w:rPr>
-                        <w:t>Actividades</w:t>
-                      </w:r>
-                      <w:r>
-                        <w:rPr>
-                          <w:lang w:val="es-PE"/>
-                        </w:rPr>
-                        <w:t xml:space="preserve"> de la Gestión de la Configuración</w:t>
+                        <w:t>Actividades de la Gestión de la Configuración</w:t>
                       </w:r>
                     </w:p>
                   </w:txbxContent>
@@ -3531,7 +3483,7 @@
       <w:r>
         <w:rPr>
           <w:noProof/>
-          <w:lang w:val="es-PE" w:eastAsia="es-PE"/>
+          <w:lang w:val="es-ES" w:eastAsia="es-ES"/>
         </w:rPr>
         <mc:AlternateContent>
           <mc:Choice Requires="wps">
@@ -3645,7 +3597,7 @@
       <w:r>
         <w:rPr>
           <w:noProof/>
-          <w:lang w:val="es-PE" w:eastAsia="es-PE"/>
+          <w:lang w:val="es-ES" w:eastAsia="es-ES"/>
         </w:rPr>
         <mc:AlternateContent>
           <mc:Choice Requires="wps">
@@ -3759,7 +3711,7 @@
       <w:r>
         <w:rPr>
           <w:noProof/>
-          <w:lang w:val="es-PE" w:eastAsia="es-PE"/>
+          <w:lang w:val="es-ES" w:eastAsia="es-ES"/>
         </w:rPr>
         <mc:AlternateContent>
           <mc:Choice Requires="wps">
@@ -3873,7 +3825,7 @@
       <w:r>
         <w:rPr>
           <w:noProof/>
-          <w:lang w:val="es-PE" w:eastAsia="es-PE"/>
+          <w:lang w:val="es-ES" w:eastAsia="es-ES"/>
         </w:rPr>
         <mc:AlternateContent>
           <mc:Choice Requires="wps">
@@ -3987,7 +3939,7 @@
       <w:r>
         <w:rPr>
           <w:noProof/>
-          <w:lang w:val="es-PE" w:eastAsia="es-PE"/>
+          <w:lang w:val="es-ES" w:eastAsia="es-ES"/>
         </w:rPr>
         <mc:AlternateContent>
           <mc:Choice Requires="wps">
@@ -4101,7 +4053,7 @@
       <w:r>
         <w:rPr>
           <w:noProof/>
-          <w:lang w:val="es-PE" w:eastAsia="es-PE"/>
+          <w:lang w:val="es-ES" w:eastAsia="es-ES"/>
         </w:rPr>
         <mc:AlternateContent>
           <mc:Choice Requires="wps">
@@ -4217,7 +4169,7 @@
       <w:r>
         <w:rPr>
           <w:noProof/>
-          <w:lang w:val="es-PE" w:eastAsia="es-PE"/>
+          <w:lang w:val="es-ES" w:eastAsia="es-ES"/>
         </w:rPr>
         <mc:AlternateContent>
           <mc:Choice Requires="wps">
@@ -4331,7 +4283,7 @@
       <w:r>
         <w:rPr>
           <w:noProof/>
-          <w:lang w:val="es-PE" w:eastAsia="es-PE"/>
+          <w:lang w:val="es-ES" w:eastAsia="es-ES"/>
         </w:rPr>
         <mc:AlternateContent>
           <mc:Choice Requires="wps">
@@ -4447,7 +4399,7 @@
       <w:r>
         <w:rPr>
           <w:noProof/>
-          <w:lang w:val="es-PE" w:eastAsia="es-PE"/>
+          <w:lang w:val="es-ES" w:eastAsia="es-ES"/>
         </w:rPr>
         <mc:AlternateContent>
           <mc:Choice Requires="wps">
@@ -4607,7 +4559,7 @@
       <w:r>
         <w:rPr>
           <w:noProof/>
-          <w:lang w:val="es-PE" w:eastAsia="es-PE"/>
+          <w:lang w:val="es-ES" w:eastAsia="es-ES"/>
         </w:rPr>
         <mc:AlternateContent>
           <mc:Choice Requires="wps">
@@ -4666,7 +4618,7 @@
           </mc:Choice>
           <mc:Fallback>
             <w:pict>
-              <v:shapetype w14:anchorId="3CFA12D5" id="_x0000_t67" coordsize="21600,21600" o:spt="67" adj="16200,5400" path="m0@0l@1@0@1,0@2,0@2@0,21600@0,10800,21600xe">
+              <v:shapetype w14:anchorId="586244D2" id="_x0000_t67" coordsize="21600,21600" o:spt="67" adj="16200,5400" path="m0@0l@1@0@1,0@2,0@2@0,21600@0,10800,21600xe">
                 <v:stroke joinstyle="miter"/>
                 <v:formulas>
                   <v:f eqn="val #0"/>
@@ -4695,7 +4647,7 @@
       <w:r>
         <w:rPr>
           <w:noProof/>
-          <w:lang w:val="es-PE" w:eastAsia="es-PE"/>
+          <w:lang w:val="es-ES" w:eastAsia="es-ES"/>
         </w:rPr>
         <mc:AlternateContent>
           <mc:Choice Requires="wps">
@@ -4807,7 +4759,7 @@
       <w:r>
         <w:rPr>
           <w:noProof/>
-          <w:lang w:val="es-PE" w:eastAsia="es-PE"/>
+          <w:lang w:val="es-ES" w:eastAsia="es-ES"/>
         </w:rPr>
         <mc:AlternateContent>
           <mc:Choice Requires="wps">
@@ -4919,7 +4871,7 @@
       <w:r>
         <w:rPr>
           <w:noProof/>
-          <w:lang w:val="es-PE" w:eastAsia="es-PE"/>
+          <w:lang w:val="es-ES" w:eastAsia="es-ES"/>
         </w:rPr>
         <mc:AlternateContent>
           <mc:Choice Requires="wps">
@@ -5031,7 +4983,7 @@
       <w:r>
         <w:rPr>
           <w:noProof/>
-          <w:lang w:val="es-PE" w:eastAsia="es-PE"/>
+          <w:lang w:val="es-ES" w:eastAsia="es-ES"/>
         </w:rPr>
         <mc:AlternateContent>
           <mc:Choice Requires="wps">
@@ -5818,7 +5770,6 @@
         </w:rPr>
         <w:t xml:space="preserve">Se usará </w:t>
       </w:r>
-      <w:proofErr w:type="spellStart"/>
       <w:r>
         <w:rPr>
           <w:rFonts w:ascii="Times New Roman" w:hAnsi="Times New Roman" w:cs="Times New Roman"/>
@@ -5828,7 +5779,6 @@
         </w:rPr>
         <w:t>Git</w:t>
       </w:r>
-      <w:proofErr w:type="spellEnd"/>
       <w:r>
         <w:rPr>
           <w:rFonts w:ascii="Times New Roman" w:hAnsi="Times New Roman" w:cs="Times New Roman"/>
@@ -5861,7 +5811,6 @@
           <w:b/>
         </w:rPr>
       </w:pPr>
-      <w:proofErr w:type="spellStart"/>
       <w:r>
         <w:rPr>
           <w:rFonts w:ascii="Times New Roman" w:hAnsi="Times New Roman" w:cs="Times New Roman"/>
@@ -5871,7 +5820,6 @@
         </w:rPr>
         <w:t>Git</w:t>
       </w:r>
-      <w:proofErr w:type="spellEnd"/>
       <w:r>
         <w:rPr>
           <w:rFonts w:ascii="Times New Roman" w:hAnsi="Times New Roman" w:cs="Times New Roman"/>
@@ -5930,7 +5878,6 @@
           <w:szCs w:val="24"/>
         </w:rPr>
       </w:pPr>
-      <w:proofErr w:type="spellStart"/>
       <w:r>
         <w:rPr>
           <w:rFonts w:ascii="Times New Roman" w:hAnsi="Times New Roman" w:cs="Times New Roman"/>
@@ -5938,121 +5885,44 @@
           <w:sz w:val="24"/>
           <w:szCs w:val="24"/>
         </w:rPr>
-        <w:t>Workflow</w:t>
+        <w:t>Workflow de Git</w:t>
       </w:r>
-      <w:proofErr w:type="spellEnd"/>
       <w:r>
+        <w:rPr>
+          <w:rFonts w:ascii="Times New Roman" w:hAnsi="Times New Roman" w:cs="Times New Roman"/>
+          <w:sz w:val="24"/>
+          <w:szCs w:val="24"/>
+        </w:rPr>
+        <w:t xml:space="preserve">: En el repositorio local los cambios realizados se agrupan en commits, luego estos </w:t>
+      </w:r>
+      <w:r>
+        <w:rPr>
+          <w:rFonts w:ascii="Times New Roman" w:hAnsi="Times New Roman" w:cs="Times New Roman"/>
+          <w:sz w:val="24"/>
+          <w:szCs w:val="24"/>
+        </w:rPr>
+        <w:t>commits</w:t>
+      </w:r>
+      <w:r>
+        <w:rPr>
+          <w:rFonts w:ascii="Times New Roman" w:hAnsi="Times New Roman" w:cs="Times New Roman"/>
+          <w:sz w:val="24"/>
+          <w:szCs w:val="24"/>
+        </w:rPr>
+        <w:t xml:space="preserve"> se “pushean” al repositorio remoto, para que finalmente los demás colaboradores del proyecto puedan actualizar sus repositorios locales mediante un “pull”.</w:t>
+      </w:r>
+    </w:p>
+    <w:p>
+      <w:pPr>
+        <w:pStyle w:val="Prrafodelista"/>
+        <w:ind w:left="1418"/>
+        <w:jc w:val="both"/>
         <w:rPr>
           <w:rFonts w:ascii="Times New Roman" w:hAnsi="Times New Roman" w:cs="Times New Roman"/>
           <w:b/>
           <w:sz w:val="24"/>
           <w:szCs w:val="24"/>
         </w:rPr>
-        <w:t xml:space="preserve"> de </w:t>
-      </w:r>
-      <w:proofErr w:type="spellStart"/>
-      <w:r>
-        <w:rPr>
-          <w:rFonts w:ascii="Times New Roman" w:hAnsi="Times New Roman" w:cs="Times New Roman"/>
-          <w:b/>
-          <w:sz w:val="24"/>
-          <w:szCs w:val="24"/>
-        </w:rPr>
-        <w:t>Git</w:t>
-      </w:r>
-      <w:proofErr w:type="spellEnd"/>
-      <w:r>
-        <w:rPr>
-          <w:rFonts w:ascii="Times New Roman" w:hAnsi="Times New Roman" w:cs="Times New Roman"/>
-          <w:sz w:val="24"/>
-          <w:szCs w:val="24"/>
-        </w:rPr>
-        <w:t xml:space="preserve">: En el repositorio local los cambios realizados se agrupan en </w:t>
-      </w:r>
-      <w:proofErr w:type="spellStart"/>
-      <w:r>
-        <w:rPr>
-          <w:rFonts w:ascii="Times New Roman" w:hAnsi="Times New Roman" w:cs="Times New Roman"/>
-          <w:sz w:val="24"/>
-          <w:szCs w:val="24"/>
-        </w:rPr>
-        <w:t>commits</w:t>
-      </w:r>
-      <w:proofErr w:type="spellEnd"/>
-      <w:r>
-        <w:rPr>
-          <w:rFonts w:ascii="Times New Roman" w:hAnsi="Times New Roman" w:cs="Times New Roman"/>
-          <w:sz w:val="24"/>
-          <w:szCs w:val="24"/>
-        </w:rPr>
-        <w:t xml:space="preserve">, luego estos </w:t>
-      </w:r>
-      <w:proofErr w:type="spellStart"/>
-      <w:r>
-        <w:rPr>
-          <w:rFonts w:ascii="Times New Roman" w:hAnsi="Times New Roman" w:cs="Times New Roman"/>
-          <w:sz w:val="24"/>
-          <w:szCs w:val="24"/>
-        </w:rPr>
-        <w:t>commits</w:t>
-      </w:r>
-      <w:proofErr w:type="spellEnd"/>
-      <w:r>
-        <w:rPr>
-          <w:rFonts w:ascii="Times New Roman" w:hAnsi="Times New Roman" w:cs="Times New Roman"/>
-          <w:sz w:val="24"/>
-          <w:szCs w:val="24"/>
-        </w:rPr>
-        <w:t xml:space="preserve"> se “</w:t>
-      </w:r>
-      <w:proofErr w:type="spellStart"/>
-      <w:r>
-        <w:rPr>
-          <w:rFonts w:ascii="Times New Roman" w:hAnsi="Times New Roman" w:cs="Times New Roman"/>
-          <w:sz w:val="24"/>
-          <w:szCs w:val="24"/>
-        </w:rPr>
-        <w:t>pushean</w:t>
-      </w:r>
-      <w:proofErr w:type="spellEnd"/>
-      <w:r>
-        <w:rPr>
-          <w:rFonts w:ascii="Times New Roman" w:hAnsi="Times New Roman" w:cs="Times New Roman"/>
-          <w:sz w:val="24"/>
-          <w:szCs w:val="24"/>
-        </w:rPr>
-        <w:t>” al repositorio remoto, para que finalmente los demás colaboradores del proyecto puedan actualizar sus repositorios locales mediante un “</w:t>
-      </w:r>
-      <w:proofErr w:type="spellStart"/>
-      <w:r>
-        <w:rPr>
-          <w:rFonts w:ascii="Times New Roman" w:hAnsi="Times New Roman" w:cs="Times New Roman"/>
-          <w:sz w:val="24"/>
-          <w:szCs w:val="24"/>
-        </w:rPr>
-        <w:t>pull</w:t>
-      </w:r>
-      <w:proofErr w:type="spellEnd"/>
-      <w:r>
-        <w:rPr>
-          <w:rFonts w:ascii="Times New Roman" w:hAnsi="Times New Roman" w:cs="Times New Roman"/>
-          <w:sz w:val="24"/>
-          <w:szCs w:val="24"/>
-        </w:rPr>
-        <w:t>”.</w:t>
-      </w:r>
-    </w:p>
-    <w:p>
-      <w:pPr>
-        <w:pStyle w:val="Prrafodelista"/>
-        <w:ind w:left="1418"/>
-        <w:jc w:val="both"/>
-        <w:rPr>
-          <w:rFonts w:ascii="Times New Roman" w:hAnsi="Times New Roman" w:cs="Times New Roman"/>
-          <w:b/>
-          <w:sz w:val="24"/>
-          <w:szCs w:val="24"/>
-        </w:rPr>
       </w:pPr>
     </w:p>
     <w:p>
@@ -6068,7 +5938,7 @@
         <w:rPr>
           <w:b/>
           <w:noProof/>
-          <w:lang w:val="es-PE" w:eastAsia="es-PE"/>
+          <w:lang w:val="es-ES" w:eastAsia="es-ES"/>
         </w:rPr>
         <w:drawing>
           <wp:inline distT="0" distB="0" distL="0" distR="0">
@@ -6125,13 +5995,8 @@
       <w:r>
         <w:t xml:space="preserve">usando </w:t>
       </w:r>
-      <w:proofErr w:type="spellStart"/>
       <w:r>
-        <w:t>Git</w:t>
-      </w:r>
-      <w:proofErr w:type="spellEnd"/>
-      <w:r>
-        <w:t>)</w:t>
+        <w:t>Git)</w:t>
       </w:r>
     </w:p>
     <w:p>
@@ -6163,25 +6028,7 @@
           <w:sz w:val="24"/>
           <w:szCs w:val="24"/>
         </w:rPr>
-        <w:t xml:space="preserve">Se usará la plataforma </w:t>
-      </w:r>
-      <w:proofErr w:type="spellStart"/>
-      <w:r>
-        <w:rPr>
-          <w:rFonts w:ascii="Times New Roman" w:hAnsi="Times New Roman" w:cs="Times New Roman"/>
-          <w:sz w:val="24"/>
-          <w:szCs w:val="24"/>
-        </w:rPr>
-        <w:t>Github</w:t>
-      </w:r>
-      <w:proofErr w:type="spellEnd"/>
-      <w:r>
-        <w:rPr>
-          <w:rFonts w:ascii="Times New Roman" w:hAnsi="Times New Roman" w:cs="Times New Roman"/>
-          <w:sz w:val="24"/>
-          <w:szCs w:val="24"/>
-        </w:rPr>
-        <w:t xml:space="preserve"> para el alojamiento del repositorio remoto del proyecto.</w:t>
+        <w:t>Se usará la plataforma Github para el alojamiento del repositorio remoto del proyecto.</w:t>
       </w:r>
     </w:p>
     <w:p>
@@ -6206,7 +6053,6 @@
           <w:szCs w:val="24"/>
         </w:rPr>
       </w:pPr>
-      <w:proofErr w:type="spellStart"/>
       <w:r>
         <w:rPr>
           <w:rFonts w:ascii="Times New Roman" w:hAnsi="Times New Roman" w:cs="Times New Roman"/>
@@ -6216,86 +6062,13 @@
         </w:rPr>
         <w:t>GitHub</w:t>
       </w:r>
-      <w:proofErr w:type="spellEnd"/>
       <w:r>
         <w:rPr>
           <w:rFonts w:ascii="Times New Roman" w:hAnsi="Times New Roman" w:cs="Times New Roman"/>
           <w:sz w:val="24"/>
           <w:szCs w:val="24"/>
         </w:rPr>
-        <w:t xml:space="preserve">: es una forja (plataforma de desarrollo colaborativo) para alojar proyectos utilizando el sistema de control de versiones </w:t>
-      </w:r>
-      <w:proofErr w:type="spellStart"/>
-      <w:r>
-        <w:rPr>
-          <w:rFonts w:ascii="Times New Roman" w:hAnsi="Times New Roman" w:cs="Times New Roman"/>
-          <w:sz w:val="24"/>
-          <w:szCs w:val="24"/>
-        </w:rPr>
-        <w:t>Git</w:t>
-      </w:r>
-      <w:proofErr w:type="spellEnd"/>
-      <w:r>
-        <w:rPr>
-          <w:rFonts w:ascii="Times New Roman" w:hAnsi="Times New Roman" w:cs="Times New Roman"/>
-          <w:sz w:val="24"/>
-          <w:szCs w:val="24"/>
-        </w:rPr>
-        <w:t xml:space="preserve">. Utiliza el </w:t>
-      </w:r>
-      <w:proofErr w:type="spellStart"/>
-      <w:r>
-        <w:rPr>
-          <w:rFonts w:ascii="Times New Roman" w:hAnsi="Times New Roman" w:cs="Times New Roman"/>
-          <w:sz w:val="24"/>
-          <w:szCs w:val="24"/>
-        </w:rPr>
-        <w:t>framework</w:t>
-      </w:r>
-      <w:proofErr w:type="spellEnd"/>
-      <w:r>
-        <w:rPr>
-          <w:rFonts w:ascii="Times New Roman" w:hAnsi="Times New Roman" w:cs="Times New Roman"/>
-          <w:sz w:val="24"/>
-          <w:szCs w:val="24"/>
-        </w:rPr>
-        <w:t xml:space="preserve"> Ruby </w:t>
-      </w:r>
-      <w:proofErr w:type="spellStart"/>
-      <w:r>
-        <w:rPr>
-          <w:rFonts w:ascii="Times New Roman" w:hAnsi="Times New Roman" w:cs="Times New Roman"/>
-          <w:sz w:val="24"/>
-          <w:szCs w:val="24"/>
-        </w:rPr>
-        <w:t>on</w:t>
-      </w:r>
-      <w:proofErr w:type="spellEnd"/>
-      <w:r>
-        <w:rPr>
-          <w:rFonts w:ascii="Times New Roman" w:hAnsi="Times New Roman" w:cs="Times New Roman"/>
-          <w:sz w:val="24"/>
-          <w:szCs w:val="24"/>
-        </w:rPr>
-        <w:t xml:space="preserve"> </w:t>
-      </w:r>
-      <w:proofErr w:type="spellStart"/>
-      <w:r>
-        <w:rPr>
-          <w:rFonts w:ascii="Times New Roman" w:hAnsi="Times New Roman" w:cs="Times New Roman"/>
-          <w:sz w:val="24"/>
-          <w:szCs w:val="24"/>
-        </w:rPr>
-        <w:t>Rails</w:t>
-      </w:r>
-      <w:proofErr w:type="spellEnd"/>
-      <w:r>
-        <w:rPr>
-          <w:rFonts w:ascii="Times New Roman" w:hAnsi="Times New Roman" w:cs="Times New Roman"/>
-          <w:sz w:val="24"/>
-          <w:szCs w:val="24"/>
-        </w:rPr>
-        <w:t>.</w:t>
+        <w:t>: es una forja (plataforma de desarrollo colaborativo) para alojar proyectos utilizando el sistema de control de versiones Git. Utiliza el framework Ruby on Rails.</w:t>
       </w:r>
     </w:p>
     <w:p>
@@ -6663,7 +6436,6 @@
                 <w:lang w:val="es-PE" w:eastAsia="es-PE"/>
               </w:rPr>
             </w:pPr>
-            <w:proofErr w:type="spellStart"/>
             <w:r>
               <w:rPr>
                 <w:rFonts w:eastAsia="Times New Roman" w:cs="Times New Roman"/>
@@ -6672,18 +6444,7 @@
                 <w:szCs w:val="22"/>
                 <w:lang w:val="es-PE" w:eastAsia="es-PE"/>
               </w:rPr>
-              <w:t>mié</w:t>
-            </w:r>
-            <w:proofErr w:type="spellEnd"/>
-            <w:r>
-              <w:rPr>
-                <w:rFonts w:eastAsia="Times New Roman" w:cs="Times New Roman"/>
-                <w:b/>
-                <w:bCs/>
-                <w:szCs w:val="22"/>
-                <w:lang w:val="es-PE" w:eastAsia="es-PE"/>
-              </w:rPr>
-              <w:t xml:space="preserve"> 02/09/15</w:t>
+              <w:t>mié 02/09/15</w:t>
             </w:r>
           </w:p>
         </w:tc>
@@ -7086,23 +6847,13 @@
                 <w:lang w:val="es-PE" w:eastAsia="es-PE"/>
               </w:rPr>
             </w:pPr>
-            <w:proofErr w:type="spellStart"/>
-            <w:r>
-              <w:rPr>
-                <w:rFonts w:eastAsia="Times New Roman" w:cs="Times New Roman"/>
-                <w:szCs w:val="22"/>
-                <w:lang w:val="es-PE" w:eastAsia="es-PE"/>
-              </w:rPr>
-              <w:t>dom</w:t>
-            </w:r>
-            <w:proofErr w:type="spellEnd"/>
-            <w:r>
-              <w:rPr>
-                <w:rFonts w:eastAsia="Times New Roman" w:cs="Times New Roman"/>
-                <w:szCs w:val="22"/>
-                <w:lang w:val="es-PE" w:eastAsia="es-PE"/>
-              </w:rPr>
-              <w:t xml:space="preserve"> 30/08/15</w:t>
+            <w:r>
+              <w:rPr>
+                <w:rFonts w:eastAsia="Times New Roman" w:cs="Times New Roman"/>
+                <w:szCs w:val="22"/>
+                <w:lang w:val="es-PE" w:eastAsia="es-PE"/>
+              </w:rPr>
+              <w:t>dom 30/08/15</w:t>
             </w:r>
           </w:p>
         </w:tc>
@@ -7130,23 +6881,13 @@
                 <w:lang w:val="es-PE" w:eastAsia="es-PE"/>
               </w:rPr>
             </w:pPr>
-            <w:proofErr w:type="spellStart"/>
-            <w:r>
-              <w:rPr>
-                <w:rFonts w:eastAsia="Times New Roman" w:cs="Times New Roman"/>
-                <w:szCs w:val="22"/>
-                <w:lang w:val="es-PE" w:eastAsia="es-PE"/>
-              </w:rPr>
-              <w:t>dom</w:t>
-            </w:r>
-            <w:proofErr w:type="spellEnd"/>
-            <w:r>
-              <w:rPr>
-                <w:rFonts w:eastAsia="Times New Roman" w:cs="Times New Roman"/>
-                <w:szCs w:val="22"/>
-                <w:lang w:val="es-PE" w:eastAsia="es-PE"/>
-              </w:rPr>
-              <w:t xml:space="preserve"> 30/08/15</w:t>
+            <w:r>
+              <w:rPr>
+                <w:rFonts w:eastAsia="Times New Roman" w:cs="Times New Roman"/>
+                <w:szCs w:val="22"/>
+                <w:lang w:val="es-PE" w:eastAsia="es-PE"/>
+              </w:rPr>
+              <w:t>dom 30/08/15</w:t>
             </w:r>
           </w:p>
         </w:tc>
@@ -7277,23 +7018,13 @@
                 <w:lang w:val="es-PE" w:eastAsia="es-PE"/>
               </w:rPr>
             </w:pPr>
-            <w:proofErr w:type="spellStart"/>
-            <w:r>
-              <w:rPr>
-                <w:rFonts w:eastAsia="Times New Roman" w:cs="Times New Roman"/>
-                <w:szCs w:val="22"/>
-                <w:lang w:val="es-PE" w:eastAsia="es-PE"/>
-              </w:rPr>
-              <w:t>mié</w:t>
-            </w:r>
-            <w:proofErr w:type="spellEnd"/>
-            <w:r>
-              <w:rPr>
-                <w:rFonts w:eastAsia="Times New Roman" w:cs="Times New Roman"/>
-                <w:szCs w:val="22"/>
-                <w:lang w:val="es-PE" w:eastAsia="es-PE"/>
-              </w:rPr>
-              <w:t xml:space="preserve"> 02/09/15</w:t>
+            <w:r>
+              <w:rPr>
+                <w:rFonts w:eastAsia="Times New Roman" w:cs="Times New Roman"/>
+                <w:szCs w:val="22"/>
+                <w:lang w:val="es-PE" w:eastAsia="es-PE"/>
+              </w:rPr>
+              <w:t>mié 02/09/15</w:t>
             </w:r>
           </w:p>
         </w:tc>
@@ -7430,7 +7161,6 @@
                 <w:lang w:val="es-PE" w:eastAsia="es-PE"/>
               </w:rPr>
             </w:pPr>
-            <w:proofErr w:type="spellStart"/>
             <w:r>
               <w:rPr>
                 <w:rFonts w:eastAsia="Times New Roman" w:cs="Times New Roman"/>
@@ -7439,18 +7169,7 @@
                 <w:szCs w:val="22"/>
                 <w:lang w:val="es-PE" w:eastAsia="es-PE"/>
               </w:rPr>
-              <w:t>mié</w:t>
-            </w:r>
-            <w:proofErr w:type="spellEnd"/>
-            <w:r>
-              <w:rPr>
-                <w:rFonts w:eastAsia="Times New Roman" w:cs="Times New Roman"/>
-                <w:b/>
-                <w:bCs/>
-                <w:szCs w:val="22"/>
-                <w:lang w:val="es-PE" w:eastAsia="es-PE"/>
-              </w:rPr>
-              <w:t xml:space="preserve"> 02/09/15</w:t>
+              <w:t>mié 02/09/15</w:t>
             </w:r>
           </w:p>
         </w:tc>
@@ -7543,18 +7262,8 @@
                 <w:szCs w:val="22"/>
                 <w:lang w:val="es-PE" w:eastAsia="es-PE"/>
               </w:rPr>
-              <w:t xml:space="preserve">2 </w:t>
-            </w:r>
-            <w:proofErr w:type="spellStart"/>
-            <w:r>
-              <w:rPr>
-                <w:rFonts w:eastAsia="Times New Roman" w:cs="Times New Roman"/>
-                <w:szCs w:val="22"/>
-                <w:lang w:val="es-PE" w:eastAsia="es-PE"/>
-              </w:rPr>
-              <w:t>dias</w:t>
-            </w:r>
-            <w:proofErr w:type="spellEnd"/>
+              <w:t>2 dias</w:t>
+            </w:r>
           </w:p>
         </w:tc>
         <w:tc>
@@ -7615,23 +7324,13 @@
                 <w:lang w:val="es-PE" w:eastAsia="es-PE"/>
               </w:rPr>
             </w:pPr>
-            <w:proofErr w:type="spellStart"/>
-            <w:r>
-              <w:rPr>
-                <w:rFonts w:eastAsia="Times New Roman" w:cs="Times New Roman"/>
-                <w:szCs w:val="22"/>
-                <w:lang w:val="es-PE" w:eastAsia="es-PE"/>
-              </w:rPr>
-              <w:t>mié</w:t>
-            </w:r>
-            <w:proofErr w:type="spellEnd"/>
-            <w:r>
-              <w:rPr>
-                <w:rFonts w:eastAsia="Times New Roman" w:cs="Times New Roman"/>
-                <w:szCs w:val="22"/>
-                <w:lang w:val="es-PE" w:eastAsia="es-PE"/>
-              </w:rPr>
-              <w:t xml:space="preserve"> 02/09/15</w:t>
+            <w:r>
+              <w:rPr>
+                <w:rFonts w:eastAsia="Times New Roman" w:cs="Times New Roman"/>
+                <w:szCs w:val="22"/>
+                <w:lang w:val="es-PE" w:eastAsia="es-PE"/>
+              </w:rPr>
+              <w:t>mié 02/09/15</w:t>
             </w:r>
           </w:p>
         </w:tc>
@@ -8044,23 +7743,13 @@
                 <w:lang w:val="es-PE" w:eastAsia="es-PE"/>
               </w:rPr>
             </w:pPr>
-            <w:proofErr w:type="spellStart"/>
-            <w:r>
-              <w:rPr>
-                <w:rFonts w:eastAsia="Times New Roman" w:cs="Times New Roman"/>
-                <w:szCs w:val="22"/>
-                <w:lang w:val="es-PE" w:eastAsia="es-PE"/>
-              </w:rPr>
-              <w:t>mié</w:t>
-            </w:r>
-            <w:proofErr w:type="spellEnd"/>
-            <w:r>
-              <w:rPr>
-                <w:rFonts w:eastAsia="Times New Roman" w:cs="Times New Roman"/>
-                <w:szCs w:val="22"/>
-                <w:lang w:val="es-PE" w:eastAsia="es-PE"/>
-              </w:rPr>
-              <w:t xml:space="preserve"> 02/09/15</w:t>
+            <w:r>
+              <w:rPr>
+                <w:rFonts w:eastAsia="Times New Roman" w:cs="Times New Roman"/>
+                <w:szCs w:val="22"/>
+                <w:lang w:val="es-PE" w:eastAsia="es-PE"/>
+              </w:rPr>
+              <w:t>mié 02/09/15</w:t>
             </w:r>
           </w:p>
         </w:tc>
@@ -8191,23 +7880,13 @@
                 <w:lang w:val="es-PE" w:eastAsia="es-PE"/>
               </w:rPr>
             </w:pPr>
-            <w:proofErr w:type="spellStart"/>
-            <w:r>
-              <w:rPr>
-                <w:rFonts w:eastAsia="Times New Roman" w:cs="Times New Roman"/>
-                <w:szCs w:val="22"/>
-                <w:lang w:val="es-PE" w:eastAsia="es-PE"/>
-              </w:rPr>
-              <w:t>mié</w:t>
-            </w:r>
-            <w:proofErr w:type="spellEnd"/>
-            <w:r>
-              <w:rPr>
-                <w:rFonts w:eastAsia="Times New Roman" w:cs="Times New Roman"/>
-                <w:szCs w:val="22"/>
-                <w:lang w:val="es-PE" w:eastAsia="es-PE"/>
-              </w:rPr>
-              <w:t xml:space="preserve"> 02/09/15</w:t>
+            <w:r>
+              <w:rPr>
+                <w:rFonts w:eastAsia="Times New Roman" w:cs="Times New Roman"/>
+                <w:szCs w:val="22"/>
+                <w:lang w:val="es-PE" w:eastAsia="es-PE"/>
+              </w:rPr>
+              <w:t>mié 02/09/15</w:t>
             </w:r>
           </w:p>
         </w:tc>
@@ -8280,20 +7959,8 @@
                 <w:szCs w:val="22"/>
                 <w:lang w:val="es-PE" w:eastAsia="es-PE"/>
               </w:rPr>
-              <w:t xml:space="preserve">4 </w:t>
-            </w:r>
-            <w:proofErr w:type="spellStart"/>
-            <w:r>
-              <w:rPr>
-                <w:rFonts w:eastAsia="Times New Roman" w:cs="Times New Roman"/>
-                <w:b/>
-                <w:bCs/>
-                <w:szCs w:val="22"/>
-                <w:lang w:val="es-PE" w:eastAsia="es-PE"/>
-              </w:rPr>
-              <w:t>dias</w:t>
-            </w:r>
-            <w:proofErr w:type="spellEnd"/>
+              <w:t>4 dias</w:t>
+            </w:r>
           </w:p>
         </w:tc>
         <w:tc>
@@ -8356,7 +8023,6 @@
                 <w:lang w:val="es-PE" w:eastAsia="es-PE"/>
               </w:rPr>
             </w:pPr>
-            <w:proofErr w:type="spellStart"/>
             <w:r>
               <w:rPr>
                 <w:rFonts w:eastAsia="Times New Roman" w:cs="Times New Roman"/>
@@ -8365,18 +8031,7 @@
                 <w:szCs w:val="22"/>
                 <w:lang w:val="es-PE" w:eastAsia="es-PE"/>
               </w:rPr>
-              <w:t>mié</w:t>
-            </w:r>
-            <w:proofErr w:type="spellEnd"/>
-            <w:r>
-              <w:rPr>
-                <w:rFonts w:eastAsia="Times New Roman" w:cs="Times New Roman"/>
-                <w:b/>
-                <w:bCs/>
-                <w:szCs w:val="22"/>
-                <w:lang w:val="es-PE" w:eastAsia="es-PE"/>
-              </w:rPr>
-              <w:t xml:space="preserve"> 09/09/15</w:t>
+              <w:t>mié 09/09/15</w:t>
             </w:r>
           </w:p>
         </w:tc>
@@ -8507,23 +8162,13 @@
                 <w:lang w:val="es-PE" w:eastAsia="es-PE"/>
               </w:rPr>
             </w:pPr>
-            <w:proofErr w:type="spellStart"/>
-            <w:r>
-              <w:rPr>
-                <w:rFonts w:eastAsia="Times New Roman" w:cs="Times New Roman"/>
-                <w:szCs w:val="22"/>
-                <w:lang w:val="es-PE" w:eastAsia="es-PE"/>
-              </w:rPr>
-              <w:t>dom</w:t>
-            </w:r>
-            <w:proofErr w:type="spellEnd"/>
-            <w:r>
-              <w:rPr>
-                <w:rFonts w:eastAsia="Times New Roman" w:cs="Times New Roman"/>
-                <w:szCs w:val="22"/>
-                <w:lang w:val="es-PE" w:eastAsia="es-PE"/>
-              </w:rPr>
-              <w:t xml:space="preserve"> 06/09/15</w:t>
+            <w:r>
+              <w:rPr>
+                <w:rFonts w:eastAsia="Times New Roman" w:cs="Times New Roman"/>
+                <w:szCs w:val="22"/>
+                <w:lang w:val="es-PE" w:eastAsia="es-PE"/>
+              </w:rPr>
+              <w:t>dom 06/09/15</w:t>
             </w:r>
           </w:p>
         </w:tc>
@@ -8620,23 +8265,13 @@
                 <w:lang w:val="es-PE" w:eastAsia="es-PE"/>
               </w:rPr>
             </w:pPr>
-            <w:proofErr w:type="spellStart"/>
-            <w:r>
-              <w:rPr>
-                <w:rFonts w:eastAsia="Times New Roman" w:cs="Times New Roman"/>
-                <w:szCs w:val="22"/>
-                <w:lang w:val="es-PE" w:eastAsia="es-PE"/>
-              </w:rPr>
-              <w:t>dom</w:t>
-            </w:r>
-            <w:proofErr w:type="spellEnd"/>
-            <w:r>
-              <w:rPr>
-                <w:rFonts w:eastAsia="Times New Roman" w:cs="Times New Roman"/>
-                <w:szCs w:val="22"/>
-                <w:lang w:val="es-PE" w:eastAsia="es-PE"/>
-              </w:rPr>
-              <w:t xml:space="preserve"> 06/09/15</w:t>
+            <w:r>
+              <w:rPr>
+                <w:rFonts w:eastAsia="Times New Roman" w:cs="Times New Roman"/>
+                <w:szCs w:val="22"/>
+                <w:lang w:val="es-PE" w:eastAsia="es-PE"/>
+              </w:rPr>
+              <w:t>dom 06/09/15</w:t>
             </w:r>
           </w:p>
         </w:tc>
@@ -8809,23 +8444,13 @@
                 <w:lang w:val="es-PE" w:eastAsia="es-PE"/>
               </w:rPr>
             </w:pPr>
-            <w:proofErr w:type="spellStart"/>
-            <w:r>
-              <w:rPr>
-                <w:rFonts w:eastAsia="Times New Roman" w:cs="Times New Roman"/>
-                <w:szCs w:val="22"/>
-                <w:lang w:val="es-PE" w:eastAsia="es-PE"/>
-              </w:rPr>
-              <w:t>mié</w:t>
-            </w:r>
-            <w:proofErr w:type="spellEnd"/>
-            <w:r>
-              <w:rPr>
-                <w:rFonts w:eastAsia="Times New Roman" w:cs="Times New Roman"/>
-                <w:szCs w:val="22"/>
-                <w:lang w:val="es-PE" w:eastAsia="es-PE"/>
-              </w:rPr>
-              <w:t xml:space="preserve"> 09/09/15</w:t>
+            <w:r>
+              <w:rPr>
+                <w:rFonts w:eastAsia="Times New Roman" w:cs="Times New Roman"/>
+                <w:szCs w:val="22"/>
+                <w:lang w:val="es-PE" w:eastAsia="es-PE"/>
+              </w:rPr>
+              <w:t>mié 09/09/15</w:t>
             </w:r>
           </w:p>
         </w:tc>
@@ -8962,7 +8587,6 @@
                 <w:lang w:val="es-PE" w:eastAsia="es-PE"/>
               </w:rPr>
             </w:pPr>
-            <w:proofErr w:type="spellStart"/>
             <w:r>
               <w:rPr>
                 <w:rFonts w:eastAsia="Times New Roman" w:cs="Times New Roman"/>
@@ -8971,18 +8595,7 @@
                 <w:szCs w:val="22"/>
                 <w:lang w:val="es-PE" w:eastAsia="es-PE"/>
               </w:rPr>
-              <w:t>mié</w:t>
-            </w:r>
-            <w:proofErr w:type="spellEnd"/>
-            <w:r>
-              <w:rPr>
-                <w:rFonts w:eastAsia="Times New Roman" w:cs="Times New Roman"/>
-                <w:b/>
-                <w:bCs/>
-                <w:szCs w:val="22"/>
-                <w:lang w:val="es-PE" w:eastAsia="es-PE"/>
-              </w:rPr>
-              <w:t xml:space="preserve"> 16/09/15</w:t>
+              <w:t>mié 16/09/15</w:t>
             </w:r>
           </w:p>
         </w:tc>
@@ -9274,23 +8887,13 @@
                 <w:lang w:val="es-PE" w:eastAsia="es-PE"/>
               </w:rPr>
             </w:pPr>
-            <w:proofErr w:type="spellStart"/>
-            <w:r>
-              <w:rPr>
-                <w:rFonts w:eastAsia="Times New Roman" w:cs="Times New Roman"/>
-                <w:szCs w:val="22"/>
-                <w:lang w:val="es-PE" w:eastAsia="es-PE"/>
-              </w:rPr>
-              <w:t>dom</w:t>
-            </w:r>
-            <w:proofErr w:type="spellEnd"/>
-            <w:r>
-              <w:rPr>
-                <w:rFonts w:eastAsia="Times New Roman" w:cs="Times New Roman"/>
-                <w:szCs w:val="22"/>
-                <w:lang w:val="es-PE" w:eastAsia="es-PE"/>
-              </w:rPr>
-              <w:t xml:space="preserve"> 13/09/15</w:t>
+            <w:r>
+              <w:rPr>
+                <w:rFonts w:eastAsia="Times New Roman" w:cs="Times New Roman"/>
+                <w:szCs w:val="22"/>
+                <w:lang w:val="es-PE" w:eastAsia="es-PE"/>
+              </w:rPr>
+              <w:t>dom 13/09/15</w:t>
             </w:r>
           </w:p>
         </w:tc>
@@ -9387,23 +8990,13 @@
                 <w:lang w:val="es-PE" w:eastAsia="es-PE"/>
               </w:rPr>
             </w:pPr>
-            <w:proofErr w:type="spellStart"/>
-            <w:r>
-              <w:rPr>
-                <w:rFonts w:eastAsia="Times New Roman" w:cs="Times New Roman"/>
-                <w:szCs w:val="22"/>
-                <w:lang w:val="es-PE" w:eastAsia="es-PE"/>
-              </w:rPr>
-              <w:t>dom</w:t>
-            </w:r>
-            <w:proofErr w:type="spellEnd"/>
-            <w:r>
-              <w:rPr>
-                <w:rFonts w:eastAsia="Times New Roman" w:cs="Times New Roman"/>
-                <w:szCs w:val="22"/>
-                <w:lang w:val="es-PE" w:eastAsia="es-PE"/>
-              </w:rPr>
-              <w:t xml:space="preserve"> 13/09/15</w:t>
+            <w:r>
+              <w:rPr>
+                <w:rFonts w:eastAsia="Times New Roman" w:cs="Times New Roman"/>
+                <w:szCs w:val="22"/>
+                <w:lang w:val="es-PE" w:eastAsia="es-PE"/>
+              </w:rPr>
+              <w:t>dom 13/09/15</w:t>
             </w:r>
           </w:p>
         </w:tc>
@@ -9584,23 +9177,13 @@
                 <w:lang w:val="es-PE" w:eastAsia="es-PE"/>
               </w:rPr>
             </w:pPr>
-            <w:proofErr w:type="spellStart"/>
-            <w:r>
-              <w:rPr>
-                <w:rFonts w:eastAsia="Times New Roman" w:cs="Times New Roman"/>
-                <w:szCs w:val="22"/>
-                <w:lang w:val="es-PE" w:eastAsia="es-PE"/>
-              </w:rPr>
-              <w:t>mié</w:t>
-            </w:r>
-            <w:proofErr w:type="spellEnd"/>
-            <w:r>
-              <w:rPr>
-                <w:rFonts w:eastAsia="Times New Roman" w:cs="Times New Roman"/>
-                <w:szCs w:val="22"/>
-                <w:lang w:val="es-PE" w:eastAsia="es-PE"/>
-              </w:rPr>
-              <w:t xml:space="preserve"> 16/09/15</w:t>
+            <w:r>
+              <w:rPr>
+                <w:rFonts w:eastAsia="Times New Roman" w:cs="Times New Roman"/>
+                <w:szCs w:val="22"/>
+                <w:lang w:val="es-PE" w:eastAsia="es-PE"/>
+              </w:rPr>
+              <w:t>mié 16/09/15</w:t>
             </w:r>
           </w:p>
         </w:tc>
@@ -9737,7 +9320,6 @@
                 <w:lang w:val="es-PE" w:eastAsia="es-PE"/>
               </w:rPr>
             </w:pPr>
-            <w:proofErr w:type="spellStart"/>
             <w:r>
               <w:rPr>
                 <w:rFonts w:eastAsia="Times New Roman" w:cs="Times New Roman"/>
@@ -9746,18 +9328,7 @@
                 <w:szCs w:val="22"/>
                 <w:lang w:val="es-PE" w:eastAsia="es-PE"/>
               </w:rPr>
-              <w:t>mié</w:t>
-            </w:r>
-            <w:proofErr w:type="spellEnd"/>
-            <w:r>
-              <w:rPr>
-                <w:rFonts w:eastAsia="Times New Roman" w:cs="Times New Roman"/>
-                <w:b/>
-                <w:bCs/>
-                <w:szCs w:val="22"/>
-                <w:lang w:val="es-PE" w:eastAsia="es-PE"/>
-              </w:rPr>
-              <w:t xml:space="preserve"> 23/09/15</w:t>
+              <w:t>mié 23/09/15</w:t>
             </w:r>
           </w:p>
         </w:tc>
@@ -9888,23 +9459,13 @@
                 <w:lang w:val="es-PE" w:eastAsia="es-PE"/>
               </w:rPr>
             </w:pPr>
-            <w:proofErr w:type="spellStart"/>
-            <w:r>
-              <w:rPr>
-                <w:rFonts w:eastAsia="Times New Roman" w:cs="Times New Roman"/>
-                <w:szCs w:val="22"/>
-                <w:lang w:val="es-PE" w:eastAsia="es-PE"/>
-              </w:rPr>
-              <w:t>mié</w:t>
-            </w:r>
-            <w:proofErr w:type="spellEnd"/>
-            <w:r>
-              <w:rPr>
-                <w:rFonts w:eastAsia="Times New Roman" w:cs="Times New Roman"/>
-                <w:szCs w:val="22"/>
-                <w:lang w:val="es-PE" w:eastAsia="es-PE"/>
-              </w:rPr>
-              <w:t xml:space="preserve"> 23/09/15</w:t>
+            <w:r>
+              <w:rPr>
+                <w:rFonts w:eastAsia="Times New Roman" w:cs="Times New Roman"/>
+                <w:szCs w:val="22"/>
+                <w:lang w:val="es-PE" w:eastAsia="es-PE"/>
+              </w:rPr>
+              <w:t>mié 23/09/15</w:t>
             </w:r>
           </w:p>
         </w:tc>
@@ -10041,7 +9602,6 @@
                 <w:lang w:val="es-PE" w:eastAsia="es-PE"/>
               </w:rPr>
             </w:pPr>
-            <w:proofErr w:type="spellStart"/>
             <w:r>
               <w:rPr>
                 <w:rFonts w:eastAsia="Times New Roman" w:cs="Times New Roman"/>
@@ -10050,18 +9610,7 @@
                 <w:szCs w:val="22"/>
                 <w:lang w:val="es-PE" w:eastAsia="es-PE"/>
               </w:rPr>
-              <w:t>mié</w:t>
-            </w:r>
-            <w:proofErr w:type="spellEnd"/>
-            <w:r>
-              <w:rPr>
-                <w:rFonts w:eastAsia="Times New Roman" w:cs="Times New Roman"/>
-                <w:b/>
-                <w:bCs/>
-                <w:szCs w:val="22"/>
-                <w:lang w:val="es-PE" w:eastAsia="es-PE"/>
-              </w:rPr>
-              <w:t xml:space="preserve"> 30/09/15</w:t>
+              <w:t>mié 30/09/15</w:t>
             </w:r>
           </w:p>
         </w:tc>
@@ -10192,23 +9741,13 @@
                 <w:lang w:val="es-PE" w:eastAsia="es-PE"/>
               </w:rPr>
             </w:pPr>
-            <w:proofErr w:type="spellStart"/>
-            <w:r>
-              <w:rPr>
-                <w:rFonts w:eastAsia="Times New Roman" w:cs="Times New Roman"/>
-                <w:szCs w:val="22"/>
-                <w:lang w:val="es-PE" w:eastAsia="es-PE"/>
-              </w:rPr>
-              <w:t>mié</w:t>
-            </w:r>
-            <w:proofErr w:type="spellEnd"/>
-            <w:r>
-              <w:rPr>
-                <w:rFonts w:eastAsia="Times New Roman" w:cs="Times New Roman"/>
-                <w:szCs w:val="22"/>
-                <w:lang w:val="es-PE" w:eastAsia="es-PE"/>
-              </w:rPr>
-              <w:t xml:space="preserve"> 30/09/15</w:t>
+            <w:r>
+              <w:rPr>
+                <w:rFonts w:eastAsia="Times New Roman" w:cs="Times New Roman"/>
+                <w:szCs w:val="22"/>
+                <w:lang w:val="es-PE" w:eastAsia="es-PE"/>
+              </w:rPr>
+              <w:t>mié 30/09/15</w:t>
             </w:r>
           </w:p>
         </w:tc>
@@ -10255,20 +9794,8 @@
                 <w:szCs w:val="22"/>
                 <w:lang w:val="es-PE" w:eastAsia="es-PE"/>
               </w:rPr>
-              <w:t xml:space="preserve"> de </w:t>
-            </w:r>
-            <w:proofErr w:type="spellStart"/>
-            <w:r>
-              <w:rPr>
-                <w:rFonts w:eastAsia="Times New Roman" w:cs="Times New Roman"/>
-                <w:b/>
-                <w:bCs/>
-                <w:szCs w:val="22"/>
-                <w:lang w:val="es-PE" w:eastAsia="es-PE"/>
-              </w:rPr>
-              <w:t>release</w:t>
-            </w:r>
-            <w:proofErr w:type="spellEnd"/>
+              <w:t xml:space="preserve"> de release</w:t>
+            </w:r>
           </w:p>
         </w:tc>
         <w:tc>
@@ -10367,7 +9894,6 @@
                 <w:lang w:val="es-PE" w:eastAsia="es-PE"/>
               </w:rPr>
             </w:pPr>
-            <w:proofErr w:type="spellStart"/>
             <w:r>
               <w:rPr>
                 <w:rFonts w:eastAsia="Times New Roman" w:cs="Times New Roman"/>
@@ -10376,18 +9902,7 @@
                 <w:szCs w:val="22"/>
                 <w:lang w:val="es-PE" w:eastAsia="es-PE"/>
               </w:rPr>
-              <w:t>mié</w:t>
-            </w:r>
-            <w:proofErr w:type="spellEnd"/>
-            <w:r>
-              <w:rPr>
-                <w:rFonts w:eastAsia="Times New Roman" w:cs="Times New Roman"/>
-                <w:b/>
-                <w:bCs/>
-                <w:szCs w:val="22"/>
-                <w:lang w:val="es-PE" w:eastAsia="es-PE"/>
-              </w:rPr>
-              <w:t xml:space="preserve"> 21/10/15</w:t>
+              <w:t>mié 21/10/15</w:t>
             </w:r>
           </w:p>
         </w:tc>
@@ -10704,25 +10219,7 @@
                 <w:szCs w:val="22"/>
                 <w:lang w:val="es-PE" w:eastAsia="es-PE"/>
               </w:rPr>
-              <w:t xml:space="preserve">   Hacer </w:t>
-            </w:r>
-            <w:proofErr w:type="spellStart"/>
-            <w:r>
-              <w:rPr>
-                <w:rFonts w:eastAsia="Times New Roman" w:cs="Times New Roman"/>
-                <w:szCs w:val="22"/>
-                <w:lang w:val="es-PE" w:eastAsia="es-PE"/>
-              </w:rPr>
-              <w:t>bat</w:t>
-            </w:r>
-            <w:proofErr w:type="spellEnd"/>
-            <w:r>
-              <w:rPr>
-                <w:rFonts w:eastAsia="Times New Roman" w:cs="Times New Roman"/>
-                <w:szCs w:val="22"/>
-                <w:lang w:val="es-PE" w:eastAsia="es-PE"/>
-              </w:rPr>
-              <w:t xml:space="preserve"> que genere el paquete</w:t>
+              <w:t xml:space="preserve">   Hacer bat que genere el paquete</w:t>
             </w:r>
           </w:p>
         </w:tc>
@@ -10784,23 +10281,13 @@
                 <w:lang w:val="es-PE" w:eastAsia="es-PE"/>
               </w:rPr>
             </w:pPr>
-            <w:proofErr w:type="spellStart"/>
-            <w:r>
-              <w:rPr>
-                <w:rFonts w:eastAsia="Times New Roman" w:cs="Times New Roman"/>
-                <w:szCs w:val="22"/>
-                <w:lang w:val="es-PE" w:eastAsia="es-PE"/>
-              </w:rPr>
-              <w:t>mié</w:t>
-            </w:r>
-            <w:proofErr w:type="spellEnd"/>
-            <w:r>
-              <w:rPr>
-                <w:rFonts w:eastAsia="Times New Roman" w:cs="Times New Roman"/>
-                <w:szCs w:val="22"/>
-                <w:lang w:val="es-PE" w:eastAsia="es-PE"/>
-              </w:rPr>
-              <w:t xml:space="preserve"> 07/10/15</w:t>
+            <w:r>
+              <w:rPr>
+                <w:rFonts w:eastAsia="Times New Roman" w:cs="Times New Roman"/>
+                <w:szCs w:val="22"/>
+                <w:lang w:val="es-PE" w:eastAsia="es-PE"/>
+              </w:rPr>
+              <w:t>mié 07/10/15</w:t>
             </w:r>
           </w:p>
         </w:tc>
@@ -10973,23 +10460,13 @@
                 <w:lang w:val="es-PE" w:eastAsia="es-PE"/>
               </w:rPr>
             </w:pPr>
-            <w:proofErr w:type="spellStart"/>
-            <w:r>
-              <w:rPr>
-                <w:rFonts w:eastAsia="Times New Roman" w:cs="Times New Roman"/>
-                <w:szCs w:val="22"/>
-                <w:lang w:val="es-PE" w:eastAsia="es-PE"/>
-              </w:rPr>
-              <w:t>mié</w:t>
-            </w:r>
-            <w:proofErr w:type="spellEnd"/>
-            <w:r>
-              <w:rPr>
-                <w:rFonts w:eastAsia="Times New Roman" w:cs="Times New Roman"/>
-                <w:szCs w:val="22"/>
-                <w:lang w:val="es-PE" w:eastAsia="es-PE"/>
-              </w:rPr>
-              <w:t xml:space="preserve"> 21/10/15</w:t>
+            <w:r>
+              <w:rPr>
+                <w:rFonts w:eastAsia="Times New Roman" w:cs="Times New Roman"/>
+                <w:szCs w:val="22"/>
+                <w:lang w:val="es-PE" w:eastAsia="es-PE"/>
+              </w:rPr>
+              <w:t>mié 21/10/15</w:t>
             </w:r>
           </w:p>
         </w:tc>
@@ -11016,9 +10493,7 @@
         </w:rPr>
         <w:t>Actividades de la Configuración</w:t>
       </w:r>
-      <w:bookmarkStart w:id="13" w:name="_GoBack"/>
       <w:bookmarkEnd w:id="12"/>
-      <w:bookmarkEnd w:id="13"/>
     </w:p>
     <w:p>
       <w:pPr>
@@ -11031,14 +10506,14 @@
           <w:rFonts w:ascii="Times New Roman" w:hAnsi="Times New Roman" w:cs="Times New Roman"/>
         </w:rPr>
       </w:pPr>
-      <w:bookmarkStart w:id="14" w:name="_Toc429490288"/>
+      <w:bookmarkStart w:id="13" w:name="_Toc429490288"/>
       <w:r>
         <w:rPr>
           <w:rFonts w:ascii="Times New Roman" w:hAnsi="Times New Roman" w:cs="Times New Roman"/>
         </w:rPr>
         <w:t>Identificación</w:t>
       </w:r>
-      <w:bookmarkEnd w:id="14"/>
+      <w:bookmarkEnd w:id="13"/>
     </w:p>
     <w:p>
       <w:pPr>
@@ -11053,7 +10528,7 @@
           <w:szCs w:val="24"/>
         </w:rPr>
       </w:pPr>
-      <w:bookmarkStart w:id="15" w:name="_Toc429490289"/>
+      <w:bookmarkStart w:id="14" w:name="_Toc429490289"/>
       <w:r>
         <w:rPr>
           <w:rFonts w:ascii="Times New Roman" w:hAnsi="Times New Roman" w:cs="Times New Roman"/>
@@ -11070,7 +10545,7 @@
         </w:rPr>
         <w:t xml:space="preserve"> clasificados e identificados</w:t>
       </w:r>
-      <w:bookmarkEnd w:id="15"/>
+      <w:bookmarkEnd w:id="14"/>
     </w:p>
     <w:tbl>
       <w:tblPr>
@@ -11263,11 +10738,9 @@
             <w:pPr>
               <w:jc w:val="center"/>
             </w:pPr>
-            <w:proofErr w:type="spellStart"/>
             <w:r>
               <w:t>docx</w:t>
             </w:r>
-            <w:proofErr w:type="spellEnd"/>
           </w:p>
         </w:tc>
         <w:tc>
@@ -11345,11 +10818,9 @@
             <w:pPr>
               <w:jc w:val="center"/>
             </w:pPr>
-            <w:proofErr w:type="spellStart"/>
             <w:r>
               <w:t>mpp</w:t>
             </w:r>
-            <w:proofErr w:type="spellEnd"/>
           </w:p>
         </w:tc>
         <w:tc>
@@ -11424,11 +10895,9 @@
             <w:pPr>
               <w:jc w:val="center"/>
             </w:pPr>
-            <w:proofErr w:type="spellStart"/>
             <w:r>
               <w:t>docx</w:t>
             </w:r>
-            <w:proofErr w:type="spellEnd"/>
           </w:p>
         </w:tc>
         <w:tc>
@@ -11509,11 +10978,9 @@
             <w:pPr>
               <w:jc w:val="center"/>
             </w:pPr>
-            <w:proofErr w:type="spellStart"/>
             <w:r>
               <w:t>mpp</w:t>
             </w:r>
-            <w:proofErr w:type="spellEnd"/>
           </w:p>
         </w:tc>
         <w:tc>
@@ -11591,11 +11058,9 @@
             <w:pPr>
               <w:jc w:val="center"/>
             </w:pPr>
-            <w:proofErr w:type="spellStart"/>
             <w:r>
               <w:t>docx</w:t>
             </w:r>
-            <w:proofErr w:type="spellEnd"/>
           </w:p>
         </w:tc>
         <w:tc>
@@ -11673,11 +11138,9 @@
             <w:pPr>
               <w:jc w:val="center"/>
             </w:pPr>
-            <w:proofErr w:type="spellStart"/>
             <w:r>
               <w:t>xlsx</w:t>
             </w:r>
-            <w:proofErr w:type="spellEnd"/>
           </w:p>
         </w:tc>
         <w:tc>
@@ -11755,11 +11218,9 @@
             <w:pPr>
               <w:jc w:val="center"/>
             </w:pPr>
-            <w:proofErr w:type="spellStart"/>
             <w:r>
               <w:t>docx</w:t>
             </w:r>
-            <w:proofErr w:type="spellEnd"/>
           </w:p>
         </w:tc>
         <w:tc>
@@ -11837,11 +11298,9 @@
             <w:pPr>
               <w:jc w:val="center"/>
             </w:pPr>
-            <w:proofErr w:type="spellStart"/>
             <w:r>
               <w:t>docx</w:t>
             </w:r>
-            <w:proofErr w:type="spellEnd"/>
           </w:p>
         </w:tc>
         <w:tc>
@@ -11919,11 +11378,9 @@
             <w:pPr>
               <w:jc w:val="center"/>
             </w:pPr>
-            <w:proofErr w:type="spellStart"/>
             <w:r>
               <w:t>docx</w:t>
             </w:r>
-            <w:proofErr w:type="spellEnd"/>
           </w:p>
         </w:tc>
         <w:tc>
@@ -12001,11 +11458,9 @@
             <w:pPr>
               <w:jc w:val="center"/>
             </w:pPr>
-            <w:proofErr w:type="spellStart"/>
             <w:r>
               <w:t>docx</w:t>
             </w:r>
-            <w:proofErr w:type="spellEnd"/>
           </w:p>
         </w:tc>
         <w:tc>
@@ -12083,11 +11538,9 @@
             <w:pPr>
               <w:jc w:val="center"/>
             </w:pPr>
-            <w:proofErr w:type="spellStart"/>
             <w:r>
               <w:t>sql</w:t>
             </w:r>
-            <w:proofErr w:type="spellEnd"/>
           </w:p>
         </w:tc>
         <w:tc>
@@ -12165,11 +11618,9 @@
             <w:pPr>
               <w:jc w:val="center"/>
             </w:pPr>
-            <w:proofErr w:type="spellStart"/>
             <w:r>
               <w:t>sql</w:t>
             </w:r>
-            <w:proofErr w:type="spellEnd"/>
           </w:p>
         </w:tc>
         <w:tc>
@@ -12410,11 +11861,9 @@
             <w:pPr>
               <w:jc w:val="center"/>
             </w:pPr>
-            <w:proofErr w:type="spellStart"/>
             <w:r>
               <w:t>docx</w:t>
             </w:r>
-            <w:proofErr w:type="spellEnd"/>
           </w:p>
         </w:tc>
         <w:tc>
@@ -12495,11 +11944,9 @@
             <w:pPr>
               <w:jc w:val="center"/>
             </w:pPr>
-            <w:proofErr w:type="spellStart"/>
             <w:r>
               <w:t>mpp</w:t>
             </w:r>
-            <w:proofErr w:type="spellEnd"/>
           </w:p>
         </w:tc>
         <w:tc>
@@ -12580,11 +12027,9 @@
             <w:pPr>
               <w:jc w:val="center"/>
             </w:pPr>
-            <w:proofErr w:type="spellStart"/>
             <w:r>
               <w:t>docx</w:t>
             </w:r>
-            <w:proofErr w:type="spellEnd"/>
           </w:p>
         </w:tc>
         <w:tc>
@@ -12665,11 +12110,9 @@
             <w:pPr>
               <w:jc w:val="center"/>
             </w:pPr>
-            <w:proofErr w:type="spellStart"/>
             <w:r>
               <w:t>xlsx</w:t>
             </w:r>
-            <w:proofErr w:type="spellEnd"/>
           </w:p>
         </w:tc>
         <w:tc>
@@ -12750,11 +12193,9 @@
             <w:pPr>
               <w:jc w:val="center"/>
             </w:pPr>
-            <w:proofErr w:type="spellStart"/>
             <w:r>
               <w:t>docx</w:t>
             </w:r>
-            <w:proofErr w:type="spellEnd"/>
           </w:p>
         </w:tc>
         <w:tc>
@@ -12835,11 +12276,9 @@
             <w:pPr>
               <w:jc w:val="center"/>
             </w:pPr>
-            <w:proofErr w:type="spellStart"/>
             <w:r>
               <w:t>docx</w:t>
             </w:r>
-            <w:proofErr w:type="spellEnd"/>
           </w:p>
         </w:tc>
         <w:tc>
@@ -12920,11 +12359,9 @@
             <w:pPr>
               <w:jc w:val="center"/>
             </w:pPr>
-            <w:proofErr w:type="spellStart"/>
             <w:r>
               <w:t>docx</w:t>
             </w:r>
-            <w:proofErr w:type="spellEnd"/>
           </w:p>
         </w:tc>
         <w:tc>
@@ -13005,11 +12442,9 @@
             <w:pPr>
               <w:jc w:val="center"/>
             </w:pPr>
-            <w:proofErr w:type="spellStart"/>
             <w:r>
               <w:t>docx</w:t>
             </w:r>
-            <w:proofErr w:type="spellEnd"/>
           </w:p>
         </w:tc>
         <w:tc>
@@ -13212,7 +12647,7 @@
           <w:szCs w:val="24"/>
         </w:rPr>
       </w:pPr>
-      <w:bookmarkStart w:id="16" w:name="_Toc429490290"/>
+      <w:bookmarkStart w:id="15" w:name="_Toc429490290"/>
       <w:r>
         <w:rPr>
           <w:rFonts w:ascii="Times New Roman" w:hAnsi="Times New Roman" w:cs="Times New Roman"/>
@@ -13222,7 +12657,7 @@
         <w:lastRenderedPageBreak/>
         <w:t>Nomenclatura de la identificación</w:t>
       </w:r>
-      <w:bookmarkEnd w:id="16"/>
+      <w:bookmarkEnd w:id="15"/>
     </w:p>
     <w:p>
       <w:r>
@@ -13286,15 +12721,7 @@
         <w:pStyle w:val="Prrafodelista"/>
       </w:pPr>
       <w:r>
-        <w:t>[Iniciales del proyecto]</w:t>
-      </w:r>
-      <w:proofErr w:type="gramStart"/>
-      <w:r>
-        <w:t>_[</w:t>
-      </w:r>
-      <w:proofErr w:type="gramEnd"/>
-      <w:r>
-        <w:t>Iniciales del documento</w:t>
+        <w:t>[Iniciales del proyecto]_[Iniciales del documento</w:t>
       </w:r>
       <w:r>
         <w:t>]</w:t>
@@ -13318,7 +12745,7 @@
           <w:szCs w:val="24"/>
         </w:rPr>
       </w:pPr>
-      <w:bookmarkStart w:id="17" w:name="_Toc429490291"/>
+      <w:bookmarkStart w:id="16" w:name="_Toc429490291"/>
       <w:r>
         <w:rPr>
           <w:rFonts w:ascii="Times New Roman" w:hAnsi="Times New Roman" w:cs="Times New Roman"/>
@@ -13327,7 +12754,7 @@
         </w:rPr>
         <w:t>Lista de ítems con la nomenclatura</w:t>
       </w:r>
-      <w:bookmarkEnd w:id="17"/>
+      <w:bookmarkEnd w:id="16"/>
     </w:p>
     <w:tbl>
       <w:tblPr>
@@ -13792,6 +13219,9 @@
             <w:r>
               <w:t xml:space="preserve">Plan de gestión del proyecto </w:t>
             </w:r>
+            <w:r>
+              <w:t>del proyecto STU</w:t>
+            </w:r>
           </w:p>
         </w:tc>
       </w:tr>
@@ -13839,6 +13269,297 @@
             <w:r>
               <w:t>Cronograma del plan</w:t>
             </w:r>
+            <w:r>
+              <w:t xml:space="preserve"> </w:t>
+            </w:r>
+            <w:r>
+              <w:t>del proyecto STU</w:t>
+            </w:r>
+          </w:p>
+        </w:tc>
+      </w:tr>
+      <w:tr>
+        <w:trPr>
+          <w:trHeight w:val="390"/>
+          <w:jc w:val="center"/>
+        </w:trPr>
+        <w:tc>
+          <w:tcPr>
+            <w:tcW w:w="457" w:type="dxa"/>
+          </w:tcPr>
+          <w:p>
+            <w:pPr>
+              <w:spacing w:line="360" w:lineRule="auto"/>
+            </w:pPr>
+            <w:r>
+              <w:t>10</w:t>
+            </w:r>
+          </w:p>
+        </w:tc>
+        <w:tc>
+          <w:tcPr>
+            <w:tcW w:w="1523" w:type="dxa"/>
+          </w:tcPr>
+          <w:p>
+            <w:pPr>
+              <w:spacing w:line="360" w:lineRule="auto"/>
+              <w:jc w:val="center"/>
+            </w:pPr>
+            <w:r>
+              <w:t>STU_LR</w:t>
+            </w:r>
+          </w:p>
+        </w:tc>
+        <w:tc>
+          <w:tcPr>
+            <w:tcW w:w="4819" w:type="dxa"/>
+          </w:tcPr>
+          <w:p>
+            <w:pPr>
+              <w:spacing w:line="360" w:lineRule="auto"/>
+              <w:jc w:val="center"/>
+            </w:pPr>
+            <w:r>
+              <w:t>Lista de requisitos del proyecto STU</w:t>
+            </w:r>
+          </w:p>
+        </w:tc>
+      </w:tr>
+      <w:tr>
+        <w:trPr>
+          <w:trHeight w:val="390"/>
+          <w:jc w:val="center"/>
+        </w:trPr>
+        <w:tc>
+          <w:tcPr>
+            <w:tcW w:w="457" w:type="dxa"/>
+          </w:tcPr>
+          <w:p>
+            <w:pPr>
+              <w:spacing w:line="360" w:lineRule="auto"/>
+            </w:pPr>
+            <w:r>
+              <w:t>11</w:t>
+            </w:r>
+          </w:p>
+        </w:tc>
+        <w:tc>
+          <w:tcPr>
+            <w:tcW w:w="1523" w:type="dxa"/>
+          </w:tcPr>
+          <w:p>
+            <w:pPr>
+              <w:spacing w:line="360" w:lineRule="auto"/>
+              <w:jc w:val="center"/>
+            </w:pPr>
+            <w:r>
+              <w:t>STU_DN</w:t>
+            </w:r>
+          </w:p>
+        </w:tc>
+        <w:tc>
+          <w:tcPr>
+            <w:tcW w:w="4819" w:type="dxa"/>
+          </w:tcPr>
+          <w:p>
+            <w:pPr>
+              <w:spacing w:line="360" w:lineRule="auto"/>
+              <w:jc w:val="center"/>
+            </w:pPr>
+            <w:r>
+              <w:t xml:space="preserve">Documento del negocio </w:t>
+            </w:r>
+            <w:r>
+              <w:t>del proyecto STU</w:t>
+            </w:r>
+          </w:p>
+        </w:tc>
+      </w:tr>
+      <w:tr>
+        <w:trPr>
+          <w:trHeight w:val="390"/>
+          <w:jc w:val="center"/>
+        </w:trPr>
+        <w:tc>
+          <w:tcPr>
+            <w:tcW w:w="457" w:type="dxa"/>
+          </w:tcPr>
+          <w:p>
+            <w:pPr>
+              <w:spacing w:line="360" w:lineRule="auto"/>
+            </w:pPr>
+            <w:r>
+              <w:t>12</w:t>
+            </w:r>
+          </w:p>
+        </w:tc>
+        <w:tc>
+          <w:tcPr>
+            <w:tcW w:w="1523" w:type="dxa"/>
+          </w:tcPr>
+          <w:p>
+            <w:pPr>
+              <w:spacing w:line="360" w:lineRule="auto"/>
+              <w:jc w:val="center"/>
+            </w:pPr>
+            <w:r>
+              <w:t>STU_DA</w:t>
+            </w:r>
+          </w:p>
+        </w:tc>
+        <w:tc>
+          <w:tcPr>
+            <w:tcW w:w="4819" w:type="dxa"/>
+          </w:tcPr>
+          <w:p>
+            <w:pPr>
+              <w:spacing w:line="360" w:lineRule="auto"/>
+              <w:jc w:val="center"/>
+            </w:pPr>
+            <w:r>
+              <w:t>Documento de análisis del proyecto STU</w:t>
+            </w:r>
+          </w:p>
+        </w:tc>
+      </w:tr>
+      <w:tr>
+        <w:trPr>
+          <w:trHeight w:val="390"/>
+          <w:jc w:val="center"/>
+        </w:trPr>
+        <w:tc>
+          <w:tcPr>
+            <w:tcW w:w="457" w:type="dxa"/>
+          </w:tcPr>
+          <w:p>
+            <w:pPr>
+              <w:spacing w:line="360" w:lineRule="auto"/>
+            </w:pPr>
+            <w:r>
+              <w:t>13</w:t>
+            </w:r>
+          </w:p>
+        </w:tc>
+        <w:tc>
+          <w:tcPr>
+            <w:tcW w:w="1523" w:type="dxa"/>
+          </w:tcPr>
+          <w:p>
+            <w:pPr>
+              <w:spacing w:line="360" w:lineRule="auto"/>
+              <w:jc w:val="center"/>
+            </w:pPr>
+            <w:r>
+              <w:t>STU_MI</w:t>
+            </w:r>
+          </w:p>
+        </w:tc>
+        <w:tc>
+          <w:tcPr>
+            <w:tcW w:w="4819" w:type="dxa"/>
+          </w:tcPr>
+          <w:p>
+            <w:pPr>
+              <w:spacing w:line="360" w:lineRule="auto"/>
+              <w:jc w:val="center"/>
+            </w:pPr>
+            <w:r>
+              <w:t>Manual de instalación</w:t>
+            </w:r>
+          </w:p>
+        </w:tc>
+      </w:tr>
+      <w:tr>
+        <w:trPr>
+          <w:trHeight w:val="390"/>
+          <w:jc w:val="center"/>
+        </w:trPr>
+        <w:tc>
+          <w:tcPr>
+            <w:tcW w:w="457" w:type="dxa"/>
+          </w:tcPr>
+          <w:p>
+            <w:pPr>
+              <w:spacing w:line="360" w:lineRule="auto"/>
+            </w:pPr>
+            <w:r>
+              <w:t>14</w:t>
+            </w:r>
+          </w:p>
+        </w:tc>
+        <w:tc>
+          <w:tcPr>
+            <w:tcW w:w="1523" w:type="dxa"/>
+          </w:tcPr>
+          <w:p>
+            <w:pPr>
+              <w:spacing w:line="360" w:lineRule="auto"/>
+              <w:jc w:val="center"/>
+            </w:pPr>
+            <w:r>
+              <w:t>STU_MU</w:t>
+            </w:r>
+          </w:p>
+        </w:tc>
+        <w:tc>
+          <w:tcPr>
+            <w:tcW w:w="4819" w:type="dxa"/>
+          </w:tcPr>
+          <w:p>
+            <w:pPr>
+              <w:spacing w:line="360" w:lineRule="auto"/>
+              <w:jc w:val="center"/>
+            </w:pPr>
+            <w:r>
+              <w:t>Manual de usuario</w:t>
+            </w:r>
+          </w:p>
+        </w:tc>
+      </w:tr>
+      <w:tr>
+        <w:trPr>
+          <w:trHeight w:val="390"/>
+          <w:jc w:val="center"/>
+        </w:trPr>
+        <w:tc>
+          <w:tcPr>
+            <w:tcW w:w="457" w:type="dxa"/>
+          </w:tcPr>
+          <w:p>
+            <w:pPr>
+              <w:spacing w:line="360" w:lineRule="auto"/>
+            </w:pPr>
+            <w:r>
+              <w:t>15</w:t>
+            </w:r>
+          </w:p>
+        </w:tc>
+        <w:tc>
+          <w:tcPr>
+            <w:tcW w:w="1523" w:type="dxa"/>
+          </w:tcPr>
+          <w:p>
+            <w:pPr>
+              <w:spacing w:line="360" w:lineRule="auto"/>
+              <w:jc w:val="center"/>
+            </w:pPr>
+            <w:r>
+              <w:t>STU_DD</w:t>
+            </w:r>
+          </w:p>
+        </w:tc>
+        <w:tc>
+          <w:tcPr>
+            <w:tcW w:w="4819" w:type="dxa"/>
+          </w:tcPr>
+          <w:p>
+            <w:pPr>
+              <w:spacing w:line="360" w:lineRule="auto"/>
+              <w:jc w:val="center"/>
+            </w:pPr>
+            <w:r>
+              <w:t>Documento de diseño</w:t>
+            </w:r>
           </w:p>
         </w:tc>
       </w:tr>
@@ -13847,11 +13568,8 @@
       <w:pPr>
         <w:spacing w:line="360" w:lineRule="auto"/>
       </w:pPr>
-    </w:p>
-    <w:p>
-      <w:pPr>
-        <w:spacing w:line="360" w:lineRule="auto"/>
-      </w:pPr>
+      <w:bookmarkStart w:id="17" w:name="_GoBack"/>
+      <w:bookmarkEnd w:id="17"/>
     </w:p>
     <w:sectPr>
       <w:headerReference w:type="default" r:id="rId9"/>
@@ -13996,7 +13714,7 @@
               <w:noProof/>
               <w:color w:val="auto"/>
             </w:rPr>
-            <w:t>5</w:t>
+            <w:t>10</w:t>
           </w:r>
           <w:r>
             <w:rPr>
@@ -14127,7 +13845,7 @@
     <w:r>
       <w:rPr>
         <w:noProof/>
-        <w:lang w:val="es-PE" w:eastAsia="es-PE"/>
+        <w:lang w:val="es-ES" w:eastAsia="es-ES"/>
       </w:rPr>
       <w:drawing>
         <wp:anchor distT="0" distB="0" distL="114300" distR="114300" simplePos="0" relativeHeight="251660288" behindDoc="0" locked="0" layoutInCell="1" allowOverlap="1" wp14:anchorId="3EEBF476" wp14:editId="7D0E1BEB">
@@ -14198,7 +13916,7 @@
     <w:r>
       <w:rPr>
         <w:noProof/>
-        <w:lang w:val="es-PE" w:eastAsia="es-PE"/>
+        <w:lang w:val="es-ES" w:eastAsia="es-ES"/>
       </w:rPr>
       <mc:AlternateContent>
         <mc:Choice Requires="wps">
@@ -14259,7 +13977,7 @@
         </mc:Choice>
         <mc:Fallback>
           <w:pict>
-            <v:line w14:anchorId="0C3787D9" id="Conector recto 3" o:spid="_x0000_s1026" style="position:absolute;flip:y;z-index:251659264;visibility:visible;mso-wrap-style:square;mso-width-percent:0;mso-height-percent:0;mso-wrap-distance-left:9pt;mso-wrap-distance-top:0;mso-wrap-distance-right:9pt;mso-wrap-distance-bottom:0;mso-position-horizontal:absolute;mso-position-horizontal-relative:text;mso-position-vertical:absolute;mso-position-vertical-relative:text;mso-width-percent:0;mso-height-percent:0;mso-width-relative:margin;mso-height-relative:margin" from="-25.05pt,-.85pt" to="448.2pt,-.85pt" o:gfxdata="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" strokecolor="black [3040]" strokeweight="1.5pt"/>
+            <v:line w14:anchorId="41D95B6F" id="Conector recto 3" o:spid="_x0000_s1026" style="position:absolute;flip:y;z-index:251659264;visibility:visible;mso-wrap-style:square;mso-width-percent:0;mso-height-percent:0;mso-wrap-distance-left:9pt;mso-wrap-distance-top:0;mso-wrap-distance-right:9pt;mso-wrap-distance-bottom:0;mso-position-horizontal:absolute;mso-position-horizontal-relative:text;mso-position-vertical:absolute;mso-position-vertical-relative:text;mso-width-percent:0;mso-height-percent:0;mso-width-relative:margin;mso-height-relative:margin" from="-25.05pt,-.85pt" to="448.2pt,-.85pt" o:gfxdata="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" strokecolor="black [3040]" strokeweight="1.5pt"/>
           </w:pict>
         </mc:Fallback>
       </mc:AlternateContent>
@@ -14270,7 +13988,7 @@
 
 <file path=word/numbering.xml><?xml version="1.0" encoding="utf-8"?>
 <w:numbering xmlns:wpc="http://schemas.microsoft.com/office/word/2010/wordprocessingCanvas" xmlns:mc="http://schemas.openxmlformats.org/markup-compatibility/2006" xmlns:o="urn:schemas-microsoft-com:office:office" xmlns:r="http://schemas.openxmlformats.org/officeDocument/2006/relationships" xmlns:m="http://schemas.openxmlformats.org/officeDocument/2006/math" xmlns:v="urn:schemas-microsoft-com:vml" xmlns:wp14="http://schemas.microsoft.com/office/word/2010/wordprocessingDrawing" xmlns:wp="http://schemas.openxmlformats.org/drawingml/2006/wordprocessingDrawing" xmlns:w10="urn:schemas-microsoft-com:office:word" xmlns:w="http://schemas.openxmlformats.org/wordprocessingml/2006/main" xmlns:w14="http://schemas.microsoft.com/office/word/2010/wordml" xmlns:w15="http://schemas.microsoft.com/office/word/2012/wordml" xmlns:wpg="http://schemas.microsoft.com/office/word/2010/wordprocessingGroup" xmlns:wpi="http://schemas.microsoft.com/office/word/2010/wordprocessingInk" xmlns:wne="http://schemas.microsoft.com/office/word/2006/wordml" xmlns:wps="http://schemas.microsoft.com/office/word/2010/wordprocessingShape" mc:Ignorable="w14 w15 wp14">
-  <w:abstractNum w:abstractNumId="0">
+  <w:abstractNum w:abstractNumId="0" w15:restartNumberingAfterBreak="0">
     <w:nsid w:val="0311511C"/>
     <w:multiLevelType w:val="multilevel"/>
     <w:tmpl w:val="DE6C7628"/>
@@ -14385,7 +14103,7 @@
       </w:rPr>
     </w:lvl>
   </w:abstractNum>
-  <w:abstractNum w:abstractNumId="1">
+  <w:abstractNum w:abstractNumId="1" w15:restartNumberingAfterBreak="0">
     <w:nsid w:val="1BC474A4"/>
     <w:multiLevelType w:val="multilevel"/>
     <w:tmpl w:val="ECBECAFE"/>
@@ -14498,7 +14216,7 @@
       </w:rPr>
     </w:lvl>
   </w:abstractNum>
-  <w:abstractNum w:abstractNumId="2">
+  <w:abstractNum w:abstractNumId="2" w15:restartNumberingAfterBreak="0">
     <w:nsid w:val="1FBC173F"/>
     <w:multiLevelType w:val="hybridMultilevel"/>
     <w:tmpl w:val="436616FC"/>
@@ -14587,7 +14305,7 @@
       </w:pPr>
     </w:lvl>
   </w:abstractNum>
-  <w:abstractNum w:abstractNumId="3">
+  <w:abstractNum w:abstractNumId="3" w15:restartNumberingAfterBreak="0">
     <w:nsid w:val="2BA92D0E"/>
     <w:multiLevelType w:val="hybridMultilevel"/>
     <w:tmpl w:val="C61A6654"/>
@@ -14700,7 +14418,7 @@
       </w:rPr>
     </w:lvl>
   </w:abstractNum>
-  <w:abstractNum w:abstractNumId="4">
+  <w:abstractNum w:abstractNumId="4" w15:restartNumberingAfterBreak="0">
     <w:nsid w:val="38BB188D"/>
     <w:multiLevelType w:val="hybridMultilevel"/>
     <w:tmpl w:val="4F840386"/>
@@ -14789,7 +14507,7 @@
       </w:pPr>
     </w:lvl>
   </w:abstractNum>
-  <w:abstractNum w:abstractNumId="5">
+  <w:abstractNum w:abstractNumId="5" w15:restartNumberingAfterBreak="0">
     <w:nsid w:val="47A13BE0"/>
     <w:multiLevelType w:val="hybridMultilevel"/>
     <w:tmpl w:val="7FAEDE30"/>
@@ -14902,7 +14620,7 @@
       </w:rPr>
     </w:lvl>
   </w:abstractNum>
-  <w:abstractNum w:abstractNumId="6">
+  <w:abstractNum w:abstractNumId="6" w15:restartNumberingAfterBreak="0">
     <w:nsid w:val="4BEC63B8"/>
     <w:multiLevelType w:val="hybridMultilevel"/>
     <w:tmpl w:val="3766BEC6"/>
@@ -14991,7 +14709,7 @@
       </w:pPr>
     </w:lvl>
   </w:abstractNum>
-  <w:abstractNum w:abstractNumId="7">
+  <w:abstractNum w:abstractNumId="7" w15:restartNumberingAfterBreak="0">
     <w:nsid w:val="59880ED5"/>
     <w:multiLevelType w:val="hybridMultilevel"/>
     <w:tmpl w:val="76F8817E"/>
@@ -15104,7 +14822,7 @@
       </w:rPr>
     </w:lvl>
   </w:abstractNum>
-  <w:abstractNum w:abstractNumId="8">
+  <w:abstractNum w:abstractNumId="8" w15:restartNumberingAfterBreak="0">
     <w:nsid w:val="743E44B2"/>
     <w:multiLevelType w:val="hybridMultilevel"/>
     <w:tmpl w:val="52DAD7B0"/>
@@ -15216,7 +14934,7 @@
       </w:rPr>
     </w:lvl>
   </w:abstractNum>
-  <w:abstractNum w:abstractNumId="9">
+  <w:abstractNum w:abstractNumId="9" w15:restartNumberingAfterBreak="0">
     <w:nsid w:val="7ADE6E0F"/>
     <w:multiLevelType w:val="multilevel"/>
     <w:tmpl w:val="47E6D7B0"/>
@@ -15338,7 +15056,7 @@
       </w:rPr>
     </w:lvl>
   </w:abstractNum>
-  <w:abstractNum w:abstractNumId="10">
+  <w:abstractNum w:abstractNumId="10" w15:restartNumberingAfterBreak="0">
     <w:nsid w:val="7DC6727A"/>
     <w:multiLevelType w:val="hybridMultilevel"/>
     <w:tmpl w:val="742E6D7C"/>
@@ -16026,12 +15744,6 @@
     <w:tblPr>
       <w:tblStyleRowBandSize w:val="1"/>
       <w:tblStyleColBandSize w:val="1"/>
-      <w:tblCellMar>
-        <w:top w:w="0" w:type="dxa"/>
-        <w:left w:w="0" w:type="dxa"/>
-        <w:bottom w:w="0" w:type="dxa"/>
-        <w:right w:w="0" w:type="dxa"/>
-      </w:tblCellMar>
     </w:tblPr>
   </w:style>
   <w:style w:type="table" w:customStyle="1" w:styleId="a0">
@@ -16095,9 +15807,7 @@
       <w:tblStyleRowBandSize w:val="1"/>
       <w:tblStyleColBandSize w:val="1"/>
       <w:tblCellMar>
-        <w:top w:w="0" w:type="dxa"/>
         <w:left w:w="115" w:type="dxa"/>
-        <w:bottom w:w="0" w:type="dxa"/>
         <w:right w:w="115" w:type="dxa"/>
       </w:tblCellMar>
     </w:tblPr>
@@ -16111,9 +15821,7 @@
       <w:tblStyleRowBandSize w:val="1"/>
       <w:tblStyleColBandSize w:val="1"/>
       <w:tblCellMar>
-        <w:top w:w="0" w:type="dxa"/>
         <w:left w:w="115" w:type="dxa"/>
-        <w:bottom w:w="0" w:type="dxa"/>
         <w:right w:w="115" w:type="dxa"/>
       </w:tblCellMar>
     </w:tblPr>
@@ -16127,9 +15835,7 @@
       <w:tblStyleRowBandSize w:val="1"/>
       <w:tblStyleColBandSize w:val="1"/>
       <w:tblCellMar>
-        <w:top w:w="0" w:type="dxa"/>
         <w:left w:w="115" w:type="dxa"/>
-        <w:bottom w:w="0" w:type="dxa"/>
         <w:right w:w="115" w:type="dxa"/>
       </w:tblCellMar>
     </w:tblPr>
@@ -16143,9 +15849,7 @@
       <w:tblStyleRowBandSize w:val="1"/>
       <w:tblStyleColBandSize w:val="1"/>
       <w:tblCellMar>
-        <w:top w:w="0" w:type="dxa"/>
         <w:left w:w="115" w:type="dxa"/>
-        <w:bottom w:w="0" w:type="dxa"/>
         <w:right w:w="115" w:type="dxa"/>
       </w:tblCellMar>
     </w:tblPr>
@@ -16159,9 +15863,7 @@
       <w:tblStyleRowBandSize w:val="1"/>
       <w:tblStyleColBandSize w:val="1"/>
       <w:tblCellMar>
-        <w:top w:w="0" w:type="dxa"/>
         <w:left w:w="115" w:type="dxa"/>
-        <w:bottom w:w="0" w:type="dxa"/>
         <w:right w:w="115" w:type="dxa"/>
       </w:tblCellMar>
     </w:tblPr>
@@ -16175,9 +15877,7 @@
       <w:tblStyleRowBandSize w:val="1"/>
       <w:tblStyleColBandSize w:val="1"/>
       <w:tblCellMar>
-        <w:top w:w="0" w:type="dxa"/>
         <w:left w:w="115" w:type="dxa"/>
-        <w:bottom w:w="0" w:type="dxa"/>
         <w:right w:w="115" w:type="dxa"/>
       </w:tblCellMar>
     </w:tblPr>
@@ -16191,9 +15891,7 @@
       <w:tblStyleRowBandSize w:val="1"/>
       <w:tblStyleColBandSize w:val="1"/>
       <w:tblCellMar>
-        <w:top w:w="0" w:type="dxa"/>
         <w:left w:w="115" w:type="dxa"/>
-        <w:bottom w:w="0" w:type="dxa"/>
         <w:right w:w="115" w:type="dxa"/>
       </w:tblCellMar>
     </w:tblPr>
@@ -16207,9 +15905,7 @@
       <w:tblStyleRowBandSize w:val="1"/>
       <w:tblStyleColBandSize w:val="1"/>
       <w:tblCellMar>
-        <w:top w:w="0" w:type="dxa"/>
         <w:left w:w="115" w:type="dxa"/>
-        <w:bottom w:w="0" w:type="dxa"/>
         <w:right w:w="115" w:type="dxa"/>
       </w:tblCellMar>
     </w:tblPr>
@@ -16316,17 +16012,10 @@
     <w:tblPr>
       <w:tblStyleRowBandSize w:val="1"/>
       <w:tblStyleColBandSize w:val="1"/>
-      <w:tblInd w:w="0" w:type="dxa"/>
       <w:tblBorders>
         <w:top w:val="single" w:sz="18" w:space="0" w:color="auto"/>
         <w:bottom w:val="single" w:sz="18" w:space="0" w:color="auto"/>
       </w:tblBorders>
-      <w:tblCellMar>
-        <w:top w:w="0" w:type="dxa"/>
-        <w:left w:w="108" w:type="dxa"/>
-        <w:bottom w:w="0" w:type="dxa"/>
-        <w:right w:w="108" w:type="dxa"/>
-      </w:tblCellMar>
     </w:tblPr>
     <w:tblStylePr w:type="firstRow">
       <w:pPr>
@@ -16463,7 +16152,6 @@
       <w:spacing w:after="0" w:line="240" w:lineRule="auto"/>
     </w:pPr>
     <w:tblPr>
-      <w:tblInd w:w="0" w:type="dxa"/>
       <w:tblBorders>
         <w:top w:val="single" w:sz="4" w:space="0" w:color="auto"/>
         <w:left w:val="single" w:sz="4" w:space="0" w:color="auto"/>
@@ -16472,12 +16160,6 @@
         <w:insideH w:val="single" w:sz="4" w:space="0" w:color="auto"/>
         <w:insideV w:val="single" w:sz="4" w:space="0" w:color="auto"/>
       </w:tblBorders>
-      <w:tblCellMar>
-        <w:top w:w="0" w:type="dxa"/>
-        <w:left w:w="108" w:type="dxa"/>
-        <w:bottom w:w="0" w:type="dxa"/>
-        <w:right w:w="108" w:type="dxa"/>
-      </w:tblCellMar>
     </w:tblPr>
   </w:style>
   <w:style w:type="table" w:customStyle="1" w:styleId="Tablanormal31">
@@ -16491,13 +16173,6 @@
     <w:tblPr>
       <w:tblStyleRowBandSize w:val="1"/>
       <w:tblStyleColBandSize w:val="1"/>
-      <w:tblInd w:w="0" w:type="dxa"/>
-      <w:tblCellMar>
-        <w:top w:w="0" w:type="dxa"/>
-        <w:left w:w="108" w:type="dxa"/>
-        <w:bottom w:w="0" w:type="dxa"/>
-        <w:right w:w="108" w:type="dxa"/>
-      </w:tblCellMar>
     </w:tblPr>
     <w:tblStylePr w:type="firstRow">
       <w:rPr>
@@ -16959,7 +16634,7 @@
 </file>
 
 <file path=customXml/itemProps1.xml><?xml version="1.0" encoding="utf-8"?>
-<ds:datastoreItem xmlns:ds="http://schemas.openxmlformats.org/officeDocument/2006/customXml" ds:itemID="{D5D6634D-3E70-4AD2-96F7-6250423292CA}">
+<ds:datastoreItem xmlns:ds="http://schemas.openxmlformats.org/officeDocument/2006/customXml" ds:itemID="{F3519A43-BEA5-4656-BBDE-C78C352A173B}">
   <ds:schemaRefs>
     <ds:schemaRef ds:uri="http://schemas.openxmlformats.org/officeDocument/2006/bibliography"/>
   </ds:schemaRefs>

</xml_diff>

<commit_message>
Actualizacion de detalles del documento
</commit_message>
<xml_diff>
--- a/Documentos/PGCS.docx
+++ b/Documentos/PGCS.docx
@@ -2207,6 +2207,12 @@
                 <w:rFonts w:ascii="Arial" w:hAnsi="Arial" w:cs="Arial"/>
               </w:rPr>
             </w:pPr>
+            <w:r>
+              <w:rPr>
+                <w:rFonts w:ascii="Arial" w:hAnsi="Arial" w:cs="Arial"/>
+              </w:rPr>
+              <w:t>Lenis Wong</w:t>
+            </w:r>
           </w:p>
         </w:tc>
         <w:tc>
@@ -2251,37 +2257,7 @@
               <w:rPr>
                 <w:rFonts w:ascii="Arial" w:hAnsi="Arial" w:cs="Arial"/>
               </w:rPr>
-              <w:t>Corrección</w:t>
-            </w:r>
-            <w:r>
-              <w:rPr>
-                <w:rFonts w:ascii="Arial" w:hAnsi="Arial" w:cs="Arial"/>
-              </w:rPr>
-              <w:t xml:space="preserve"> de </w:t>
-            </w:r>
-            <w:r>
-              <w:rPr>
-                <w:rFonts w:ascii="Arial" w:hAnsi="Arial" w:cs="Arial"/>
-              </w:rPr>
-              <w:t xml:space="preserve">la introducción, </w:t>
-            </w:r>
-            <w:r>
-              <w:rPr>
-                <w:rFonts w:ascii="Arial" w:hAnsi="Arial" w:cs="Arial"/>
-              </w:rPr>
-              <w:t xml:space="preserve">roles y </w:t>
-            </w:r>
-            <w:r>
-              <w:rPr>
-                <w:rFonts w:ascii="Arial" w:hAnsi="Arial" w:cs="Arial"/>
-              </w:rPr>
-              <w:t>calendario</w:t>
-            </w:r>
-            <w:r>
-              <w:rPr>
-                <w:rFonts w:ascii="Arial" w:hAnsi="Arial" w:cs="Arial"/>
-              </w:rPr>
-              <w:t xml:space="preserve"> </w:t>
+              <w:t xml:space="preserve">Corrección de la introducción, roles y calendario </w:t>
             </w:r>
           </w:p>
         </w:tc>
@@ -2348,6 +2324,12 @@
                 <w:rFonts w:ascii="Arial" w:hAnsi="Arial" w:cs="Arial"/>
               </w:rPr>
             </w:pPr>
+            <w:r>
+              <w:rPr>
+                <w:rFonts w:ascii="Arial" w:hAnsi="Arial" w:cs="Arial"/>
+              </w:rPr>
+              <w:t>Lenis Wong</w:t>
+            </w:r>
           </w:p>
         </w:tc>
         <w:tc>
@@ -2459,6 +2441,12 @@
                 <w:rFonts w:ascii="Arial" w:hAnsi="Arial" w:cs="Arial"/>
               </w:rPr>
             </w:pPr>
+            <w:r>
+              <w:rPr>
+                <w:rFonts w:ascii="Arial" w:hAnsi="Arial" w:cs="Arial"/>
+              </w:rPr>
+              <w:t>Lenis Wong</w:t>
+            </w:r>
           </w:p>
         </w:tc>
         <w:tc>
@@ -2503,25 +2491,7 @@
               <w:rPr>
                 <w:rFonts w:ascii="Arial" w:hAnsi="Arial" w:cs="Arial"/>
               </w:rPr>
-              <w:t>Revisión</w:t>
-            </w:r>
-            <w:r>
-              <w:rPr>
-                <w:rFonts w:ascii="Arial" w:hAnsi="Arial" w:cs="Arial"/>
-              </w:rPr>
-              <w:t xml:space="preserve"> de Actividades</w:t>
-            </w:r>
-            <w:r>
-              <w:rPr>
-                <w:rFonts w:ascii="Arial" w:hAnsi="Arial" w:cs="Arial"/>
-              </w:rPr>
-              <w:t xml:space="preserve"> de la </w:t>
-            </w:r>
-            <w:r>
-              <w:rPr>
-                <w:rFonts w:ascii="Arial" w:hAnsi="Arial" w:cs="Arial"/>
-              </w:rPr>
-              <w:t>Configuración</w:t>
+              <w:t>Revisión de Actividades de la Configuración</w:t>
             </w:r>
           </w:p>
         </w:tc>
@@ -2627,6 +2597,117 @@
                 <w:rFonts w:ascii="Arial" w:hAnsi="Arial" w:cs="Arial"/>
               </w:rPr>
               <w:t>Corrección del documento</w:t>
+            </w:r>
+          </w:p>
+        </w:tc>
+      </w:tr>
+      <w:tr>
+        <w:tc>
+          <w:tcPr>
+            <w:tcW w:w="898" w:type="dxa"/>
+            <w:vAlign w:val="center"/>
+          </w:tcPr>
+          <w:p>
+            <w:pPr>
+              <w:tabs>
+                <w:tab w:val="center" w:pos="4419"/>
+                <w:tab w:val="right" w:pos="8838"/>
+              </w:tabs>
+              <w:rPr>
+                <w:rFonts w:ascii="Arial" w:hAnsi="Arial" w:cs="Arial"/>
+              </w:rPr>
+            </w:pPr>
+            <w:r>
+              <w:rPr>
+                <w:rFonts w:ascii="Arial" w:hAnsi="Arial" w:cs="Arial"/>
+              </w:rPr>
+              <w:t>1.5</w:t>
+            </w:r>
+          </w:p>
+        </w:tc>
+        <w:tc>
+          <w:tcPr>
+            <w:tcW w:w="1791" w:type="dxa"/>
+            <w:vAlign w:val="center"/>
+          </w:tcPr>
+          <w:p>
+            <w:pPr>
+              <w:tabs>
+                <w:tab w:val="center" w:pos="4419"/>
+                <w:tab w:val="right" w:pos="8838"/>
+              </w:tabs>
+              <w:rPr>
+                <w:rFonts w:ascii="Arial" w:hAnsi="Arial" w:cs="Arial"/>
+              </w:rPr>
+            </w:pPr>
+            <w:r>
+              <w:rPr>
+                <w:rFonts w:ascii="Arial" w:hAnsi="Arial" w:cs="Arial"/>
+              </w:rPr>
+              <w:t>Percy Villegas</w:t>
+            </w:r>
+          </w:p>
+        </w:tc>
+        <w:tc>
+          <w:tcPr>
+            <w:tcW w:w="2126" w:type="dxa"/>
+            <w:vAlign w:val="center"/>
+          </w:tcPr>
+          <w:p>
+            <w:pPr>
+              <w:tabs>
+                <w:tab w:val="center" w:pos="4419"/>
+                <w:tab w:val="right" w:pos="8838"/>
+              </w:tabs>
+              <w:rPr>
+                <w:rFonts w:ascii="Arial" w:hAnsi="Arial" w:cs="Arial"/>
+              </w:rPr>
+            </w:pPr>
+          </w:p>
+        </w:tc>
+        <w:tc>
+          <w:tcPr>
+            <w:tcW w:w="1559" w:type="dxa"/>
+            <w:vAlign w:val="center"/>
+          </w:tcPr>
+          <w:p>
+            <w:pPr>
+              <w:tabs>
+                <w:tab w:val="center" w:pos="4419"/>
+                <w:tab w:val="right" w:pos="8838"/>
+              </w:tabs>
+              <w:rPr>
+                <w:rFonts w:ascii="Arial" w:hAnsi="Arial" w:cs="Arial"/>
+              </w:rPr>
+            </w:pPr>
+            <w:r>
+              <w:rPr>
+                <w:rFonts w:ascii="Arial" w:hAnsi="Arial" w:cs="Arial"/>
+              </w:rPr>
+              <w:t>16/09/2015</w:t>
+            </w:r>
+          </w:p>
+        </w:tc>
+        <w:tc>
+          <w:tcPr>
+            <w:tcW w:w="2774" w:type="dxa"/>
+            <w:vAlign w:val="center"/>
+          </w:tcPr>
+          <w:p>
+            <w:pPr>
+              <w:tabs>
+                <w:tab w:val="center" w:pos="4419"/>
+                <w:tab w:val="right" w:pos="8838"/>
+              </w:tabs>
+              <w:rPr>
+                <w:rFonts w:ascii="Arial" w:hAnsi="Arial" w:cs="Arial"/>
+              </w:rPr>
+            </w:pPr>
+            <w:r>
+              <w:rPr>
+                <w:rFonts w:ascii="Arial" w:hAnsi="Arial" w:cs="Arial"/>
+              </w:rPr>
+              <w:t>Actualización del documento</w:t>
             </w:r>
           </w:p>
         </w:tc>
@@ -2990,7 +3071,16 @@
           <w:sz w:val="24"/>
           <w:szCs w:val="24"/>
         </w:rPr>
-        <w:t xml:space="preserve"> la integridad y disponibilidad de los proy</w:t>
+        <w:t xml:space="preserve"> la integridad y </w:t>
+      </w:r>
+      <w:r>
+        <w:rPr>
+          <w:rFonts w:ascii="Times New Roman" w:hAnsi="Times New Roman" w:cs="Times New Roman"/>
+          <w:sz w:val="24"/>
+          <w:szCs w:val="24"/>
+        </w:rPr>
+        <w:lastRenderedPageBreak/>
+        <w:t>disponibilidad de los proy</w:t>
       </w:r>
       <w:r>
         <w:rPr>
@@ -3026,7 +3116,6 @@
         <w:rPr>
           <w:rFonts w:ascii="Times New Roman" w:hAnsi="Times New Roman" w:cs="Times New Roman"/>
         </w:rPr>
-        <w:lastRenderedPageBreak/>
         <w:t>Aplicabilidad</w:t>
       </w:r>
       <w:bookmarkEnd w:id="4"/>
@@ -3447,7 +3536,7 @@
           </mc:Choice>
           <mc:Fallback>
             <w:pict>
-              <v:shapetype w14:anchorId="0D150EE3" id="_x0000_t13" coordsize="21600,21600" o:spt="13" adj="16200,5400" path="m@0,l@0@1,0@1,0@2@0@2@0,21600,21600,10800xe">
+              <v:shapetype w14:anchorId="4F0BE611" id="_x0000_t13" coordsize="21600,21600" o:spt="13" adj="16200,5400" path="m@0,l@0@1,0@1,0@2@0@2@0,21600,21600,10800xe">
                 <v:stroke joinstyle="miter"/>
                 <v:formulas>
                   <v:f eqn="val #0"/>
@@ -4723,7 +4812,7 @@
           </mc:Choice>
           <mc:Fallback>
             <w:pict>
-              <v:shapetype w14:anchorId="3E37A2E9" id="_x0000_t67" coordsize="21600,21600" o:spt="67" adj="16200,5400" path="m0@0l@1@0@1,0@2,0@2@0,21600@0,10800,21600xe">
+              <v:shapetype w14:anchorId="4C41F684" id="_x0000_t67" coordsize="21600,21600" o:spt="67" adj="16200,5400" path="m0@0l@1@0@1,0@2,0@2@0,21600@0,10800,21600xe">
                 <v:stroke joinstyle="miter"/>
                 <v:formulas>
                   <v:f eqn="val #0"/>
@@ -5287,7 +5376,24 @@
           <w:sz w:val="24"/>
           <w:szCs w:val="24"/>
         </w:rPr>
-        <w:t>De los roles de la Gestión de la configuración son los que se muestran en la Tabla 1. En esta tabla se detalla el nombre del rol, la cantidad de personal requerido, las responsabilidades asignadas a cada uno y el nivel de autoridad sobre el proyecto.</w:t>
+        <w:t xml:space="preserve">De los roles de la Gestión de la configuración son los que se muestran en la </w:t>
+      </w:r>
+      <w:r>
+        <w:rPr>
+          <w:rFonts w:ascii="Times New Roman" w:hAnsi="Times New Roman" w:cs="Times New Roman"/>
+          <w:b/>
+          <w:sz w:val="24"/>
+          <w:szCs w:val="24"/>
+        </w:rPr>
+        <w:t>Tabla 1</w:t>
+      </w:r>
+      <w:r>
+        <w:rPr>
+          <w:rFonts w:ascii="Times New Roman" w:hAnsi="Times New Roman" w:cs="Times New Roman"/>
+          <w:sz w:val="24"/>
+          <w:szCs w:val="24"/>
+        </w:rPr>
+        <w:t>. En esta tabla se detalla el nombre del rol, la cantidad de personal requerido, las responsabilidades asignadas a cada uno y el nivel de autoridad sobre el proyecto.</w:t>
       </w:r>
     </w:p>
     <w:tbl>
@@ -6277,7 +6383,27 @@
         </w:rPr>
       </w:pPr>
       <w:r>
-        <w:t>Las actividades del plan se encuentran organizadas según el siguiente calendario:</w:t>
+        <w:t>Las actividades del plan se encuentran organizadas según el siguiente calendario</w:t>
+      </w:r>
+      <w:r>
+        <w:t xml:space="preserve"> mostrado en la </w:t>
+      </w:r>
+      <w:r>
+        <w:rPr>
+          <w:b/>
+        </w:rPr>
+        <w:t>Tabla 2</w:t>
+      </w:r>
+      <w:r>
+        <w:t>, en el cual se</w:t>
+      </w:r>
+      <w:bookmarkStart w:id="12" w:name="_GoBack"/>
+      <w:bookmarkEnd w:id="12"/>
+      <w:r>
+        <w:t xml:space="preserve"> indica el nombre de la tarea, su duración y su detalle, y el encargado de dicha tarea</w:t>
+      </w:r>
+      <w:r>
+        <w:t>:</w:t>
       </w:r>
     </w:p>
     <w:tbl>
@@ -6479,6 +6605,16 @@
                 <w:lang w:val="es-PE" w:eastAsia="es-PE"/>
               </w:rPr>
             </w:pPr>
+            <w:r>
+              <w:rPr>
+                <w:rFonts w:eastAsia="Times New Roman" w:cs="Times New Roman"/>
+                <w:b/>
+                <w:color w:val="FFFFFF" w:themeColor="background1"/>
+                <w:sz w:val="20"/>
+                <w:lang w:val="es-PE" w:eastAsia="es-PE"/>
+              </w:rPr>
+              <w:t>Roles</w:t>
+            </w:r>
           </w:p>
         </w:tc>
       </w:tr>
@@ -11318,15 +11454,14 @@
           <w:rFonts w:ascii="Times New Roman" w:hAnsi="Times New Roman" w:cs="Times New Roman"/>
         </w:rPr>
       </w:pPr>
-      <w:bookmarkStart w:id="12" w:name="_Toc429490287"/>
+      <w:bookmarkStart w:id="13" w:name="_Toc429490287"/>
       <w:r>
         <w:rPr>
           <w:rFonts w:ascii="Times New Roman" w:hAnsi="Times New Roman" w:cs="Times New Roman"/>
         </w:rPr>
-        <w:lastRenderedPageBreak/>
         <w:t>Actividades de la Configuración</w:t>
       </w:r>
-      <w:bookmarkEnd w:id="12"/>
+      <w:bookmarkEnd w:id="13"/>
     </w:p>
     <w:p>
       <w:pPr>
@@ -11339,14 +11474,14 @@
           <w:rFonts w:ascii="Times New Roman" w:hAnsi="Times New Roman" w:cs="Times New Roman"/>
         </w:rPr>
       </w:pPr>
-      <w:bookmarkStart w:id="13" w:name="_Toc429490288"/>
+      <w:bookmarkStart w:id="14" w:name="_Toc429490288"/>
       <w:r>
         <w:rPr>
           <w:rFonts w:ascii="Times New Roman" w:hAnsi="Times New Roman" w:cs="Times New Roman"/>
         </w:rPr>
         <w:t>Identificación</w:t>
       </w:r>
-      <w:bookmarkEnd w:id="13"/>
+      <w:bookmarkEnd w:id="14"/>
     </w:p>
     <w:p>
       <w:pPr>
@@ -11361,7 +11496,7 @@
           <w:szCs w:val="24"/>
         </w:rPr>
       </w:pPr>
-      <w:bookmarkStart w:id="14" w:name="_Toc429490289"/>
+      <w:bookmarkStart w:id="15" w:name="_Toc429490289"/>
       <w:r>
         <w:rPr>
           <w:rFonts w:ascii="Times New Roman" w:hAnsi="Times New Roman" w:cs="Times New Roman"/>
@@ -11378,7 +11513,7 @@
         </w:rPr>
         <w:t xml:space="preserve"> clasificados e identificados</w:t>
       </w:r>
-      <w:bookmarkEnd w:id="14"/>
+      <w:bookmarkEnd w:id="15"/>
     </w:p>
     <w:p>
       <w:pPr>
@@ -13434,6 +13569,7 @@
               <w:jc w:val="center"/>
             </w:pPr>
             <w:r>
+              <w:lastRenderedPageBreak/>
               <w:t>26</w:t>
             </w:r>
           </w:p>
@@ -13555,17 +13691,16 @@
           <w:szCs w:val="24"/>
         </w:rPr>
       </w:pPr>
-      <w:bookmarkStart w:id="15" w:name="_Toc429490290"/>
+      <w:bookmarkStart w:id="16" w:name="_Toc429490290"/>
       <w:r>
         <w:rPr>
           <w:rFonts w:ascii="Times New Roman" w:hAnsi="Times New Roman" w:cs="Times New Roman"/>
           <w:sz w:val="24"/>
           <w:szCs w:val="24"/>
         </w:rPr>
-        <w:lastRenderedPageBreak/>
         <w:t>Nomenclatura de la identificación</w:t>
       </w:r>
-      <w:bookmarkEnd w:id="15"/>
+      <w:bookmarkEnd w:id="16"/>
     </w:p>
     <w:p>
       <w:r>
@@ -13660,7 +13795,7 @@
           <w:szCs w:val="24"/>
         </w:rPr>
       </w:pPr>
-      <w:bookmarkStart w:id="16" w:name="_Toc429490291"/>
+      <w:bookmarkStart w:id="17" w:name="_Toc429490291"/>
       <w:r>
         <w:rPr>
           <w:rFonts w:ascii="Times New Roman" w:hAnsi="Times New Roman" w:cs="Times New Roman"/>
@@ -13669,7 +13804,7 @@
         </w:rPr>
         <w:t>Lista de ítems con la nomenclatura</w:t>
       </w:r>
-      <w:bookmarkEnd w:id="16"/>
+      <w:bookmarkEnd w:id="17"/>
     </w:p>
     <w:tbl>
       <w:tblPr>
@@ -14330,8 +14465,6 @@
             </w:r>
           </w:p>
         </w:tc>
-        <w:bookmarkStart w:id="17" w:name="_GoBack"/>
-        <w:bookmarkEnd w:id="17"/>
       </w:tr>
       <w:tr>
         <w:trPr>
@@ -14441,6 +14574,7 @@
               <w:spacing w:line="360" w:lineRule="auto"/>
             </w:pPr>
             <w:r>
+              <w:lastRenderedPageBreak/>
               <w:t>15</w:t>
             </w:r>
           </w:p>
@@ -14657,7 +14791,7 @@
               <w:noProof/>
               <w:color w:val="auto"/>
             </w:rPr>
-            <w:t>10</w:t>
+            <w:t>3</w:t>
           </w:r>
           <w:r>
             <w:rPr>
@@ -14700,7 +14834,7 @@
               <w:noProof/>
               <w:color w:val="auto"/>
             </w:rPr>
-            <w:t>10</w:t>
+            <w:t>11</w:t>
           </w:r>
           <w:r>
             <w:rPr>
@@ -14920,7 +15054,7 @@
         </mc:Choice>
         <mc:Fallback>
           <w:pict>
-            <v:line w14:anchorId="3D17E62F" id="Conector recto 3" o:spid="_x0000_s1026" style="position:absolute;flip:y;z-index:251659264;visibility:visible;mso-wrap-style:square;mso-width-percent:0;mso-height-percent:0;mso-wrap-distance-left:9pt;mso-wrap-distance-top:0;mso-wrap-distance-right:9pt;mso-wrap-distance-bottom:0;mso-position-horizontal:absolute;mso-position-horizontal-relative:text;mso-position-vertical:absolute;mso-position-vertical-relative:text;mso-width-percent:0;mso-height-percent:0;mso-width-relative:margin;mso-height-relative:margin" from="-25.05pt,-.85pt" to="448.2pt,-.85pt" o:gfxdata="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" strokecolor="black [3040]" strokeweight="1.5pt"/>
+            <v:line w14:anchorId="7006B622" id="Conector recto 3" o:spid="_x0000_s1026" style="position:absolute;flip:y;z-index:251659264;visibility:visible;mso-wrap-style:square;mso-width-percent:0;mso-height-percent:0;mso-wrap-distance-left:9pt;mso-wrap-distance-top:0;mso-wrap-distance-right:9pt;mso-wrap-distance-bottom:0;mso-position-horizontal:absolute;mso-position-horizontal-relative:text;mso-position-vertical:absolute;mso-position-vertical-relative:text;mso-width-percent:0;mso-height-percent:0;mso-width-relative:margin;mso-height-relative:margin" from="-25.05pt,-.85pt" to="448.2pt,-.85pt" o:gfxdata="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" strokecolor="black [3040]" strokeweight="1.5pt"/>
           </w:pict>
         </mc:Fallback>
       </mc:AlternateContent>
@@ -17620,7 +17754,7 @@
 </file>
 
 <file path=customXml/itemProps1.xml><?xml version="1.0" encoding="utf-8"?>
-<ds:datastoreItem xmlns:ds="http://schemas.openxmlformats.org/officeDocument/2006/customXml" ds:itemID="{A0BF7F4D-686B-4971-A015-ED804FBD7C24}">
+<ds:datastoreItem xmlns:ds="http://schemas.openxmlformats.org/officeDocument/2006/customXml" ds:itemID="{0F7041BF-7775-4AA3-A9DC-FE90DD0DB10C}">
   <ds:schemaRefs>
     <ds:schemaRef ds:uri="http://schemas.openxmlformats.org/officeDocument/2006/bibliography"/>
   </ds:schemaRefs>

</xml_diff>

<commit_message>
PGCS: Correcion segun indicaciones de la profesora
</commit_message>
<xml_diff>
--- a/Documentos/PGCS.docx
+++ b/Documentos/PGCS.docx
@@ -1,6 +1,6 @@
 
 <file path=word/document.xml><?xml version="1.0" encoding="utf-8"?>
-<w:document xmlns:wpc="http://schemas.microsoft.com/office/word/2010/wordprocessingCanvas" xmlns:mc="http://schemas.openxmlformats.org/markup-compatibility/2006" xmlns:o="urn:schemas-microsoft-com:office:office" xmlns:r="http://schemas.openxmlformats.org/officeDocument/2006/relationships" xmlns:m="http://schemas.openxmlformats.org/officeDocument/2006/math" xmlns:v="urn:schemas-microsoft-com:vml" xmlns:wp14="http://schemas.microsoft.com/office/word/2010/wordprocessingDrawing" xmlns:wp="http://schemas.openxmlformats.org/drawingml/2006/wordprocessingDrawing" xmlns:w10="urn:schemas-microsoft-com:office:word" xmlns:w="http://schemas.openxmlformats.org/wordprocessingml/2006/main" xmlns:w14="http://schemas.microsoft.com/office/word/2010/wordml" xmlns:w15="http://schemas.microsoft.com/office/word/2012/wordml" xmlns:wpg="http://schemas.microsoft.com/office/word/2010/wordprocessingGroup" xmlns:wpi="http://schemas.microsoft.com/office/word/2010/wordprocessingInk" xmlns:wne="http://schemas.microsoft.com/office/word/2006/wordml" xmlns:wps="http://schemas.microsoft.com/office/word/2010/wordprocessingShape" mc:Ignorable="w14 w15 wp14">
+<w:document xmlns:wpc="http://schemas.microsoft.com/office/word/2010/wordprocessingCanvas" xmlns:mc="http://schemas.openxmlformats.org/markup-compatibility/2006" xmlns:o="urn:schemas-microsoft-com:office:office" xmlns:r="http://schemas.openxmlformats.org/officeDocument/2006/relationships" xmlns:m="http://schemas.openxmlformats.org/officeDocument/2006/math" xmlns:v="urn:schemas-microsoft-com:vml" xmlns:wp14="http://schemas.microsoft.com/office/word/2010/wordprocessingDrawing" xmlns:wp="http://schemas.openxmlformats.org/drawingml/2006/wordprocessingDrawing" xmlns:w10="urn:schemas-microsoft-com:office:word" xmlns:w="http://schemas.openxmlformats.org/wordprocessingml/2006/main" xmlns:w14="http://schemas.microsoft.com/office/word/2010/wordml" xmlns:wpg="http://schemas.microsoft.com/office/word/2010/wordprocessingGroup" xmlns:wpi="http://schemas.microsoft.com/office/word/2010/wordprocessingInk" xmlns:wne="http://schemas.microsoft.com/office/word/2006/wordml" xmlns:wps="http://schemas.microsoft.com/office/word/2010/wordprocessingShape" mc:Ignorable="w14 wp14">
   <w:background w:color="FFFFFF"/>
   <w:body>
     <w:p>
@@ -2084,11 +2084,19 @@
                 <w:rFonts w:ascii="Arial" w:hAnsi="Arial" w:cs="Arial"/>
               </w:rPr>
             </w:pPr>
+            <w:proofErr w:type="spellStart"/>
             <w:r>
               <w:rPr>
                 <w:rFonts w:ascii="Arial" w:hAnsi="Arial" w:cs="Arial"/>
               </w:rPr>
-              <w:t>Lenis Wong</w:t>
+              <w:t>Lenis</w:t>
+            </w:r>
+            <w:proofErr w:type="spellEnd"/>
+            <w:r>
+              <w:rPr>
+                <w:rFonts w:ascii="Arial" w:hAnsi="Arial" w:cs="Arial"/>
+              </w:rPr>
+              <w:t xml:space="preserve"> Wong</w:t>
             </w:r>
           </w:p>
         </w:tc>
@@ -2207,11 +2215,19 @@
                 <w:rFonts w:ascii="Arial" w:hAnsi="Arial" w:cs="Arial"/>
               </w:rPr>
             </w:pPr>
+            <w:proofErr w:type="spellStart"/>
             <w:r>
               <w:rPr>
                 <w:rFonts w:ascii="Arial" w:hAnsi="Arial" w:cs="Arial"/>
               </w:rPr>
-              <w:t>Lenis Wong</w:t>
+              <w:t>Lenis</w:t>
+            </w:r>
+            <w:proofErr w:type="spellEnd"/>
+            <w:r>
+              <w:rPr>
+                <w:rFonts w:ascii="Arial" w:hAnsi="Arial" w:cs="Arial"/>
+              </w:rPr>
+              <w:t xml:space="preserve"> Wong</w:t>
             </w:r>
           </w:p>
         </w:tc>
@@ -2324,11 +2340,19 @@
                 <w:rFonts w:ascii="Arial" w:hAnsi="Arial" w:cs="Arial"/>
               </w:rPr>
             </w:pPr>
+            <w:proofErr w:type="spellStart"/>
             <w:r>
               <w:rPr>
                 <w:rFonts w:ascii="Arial" w:hAnsi="Arial" w:cs="Arial"/>
               </w:rPr>
-              <w:t>Lenis Wong</w:t>
+              <w:t>Lenis</w:t>
+            </w:r>
+            <w:proofErr w:type="spellEnd"/>
+            <w:r>
+              <w:rPr>
+                <w:rFonts w:ascii="Arial" w:hAnsi="Arial" w:cs="Arial"/>
+              </w:rPr>
+              <w:t xml:space="preserve"> Wong</w:t>
             </w:r>
           </w:p>
         </w:tc>
@@ -2418,11 +2442,19 @@
                 <w:rFonts w:ascii="Arial" w:hAnsi="Arial" w:cs="Arial"/>
               </w:rPr>
             </w:pPr>
+            <w:proofErr w:type="spellStart"/>
             <w:r>
               <w:rPr>
                 <w:rFonts w:ascii="Arial" w:hAnsi="Arial" w:cs="Arial"/>
               </w:rPr>
-              <w:t>Aaron Castillo</w:t>
+              <w:t>Aaron</w:t>
+            </w:r>
+            <w:proofErr w:type="spellEnd"/>
+            <w:r>
+              <w:rPr>
+                <w:rFonts w:ascii="Arial" w:hAnsi="Arial" w:cs="Arial"/>
+              </w:rPr>
+              <w:t xml:space="preserve"> Castillo</w:t>
             </w:r>
           </w:p>
         </w:tc>
@@ -2441,11 +2473,19 @@
                 <w:rFonts w:ascii="Arial" w:hAnsi="Arial" w:cs="Arial"/>
               </w:rPr>
             </w:pPr>
+            <w:proofErr w:type="spellStart"/>
             <w:r>
               <w:rPr>
                 <w:rFonts w:ascii="Arial" w:hAnsi="Arial" w:cs="Arial"/>
               </w:rPr>
-              <w:t>Lenis Wong</w:t>
+              <w:t>Lenis</w:t>
+            </w:r>
+            <w:proofErr w:type="spellEnd"/>
+            <w:r>
+              <w:rPr>
+                <w:rFonts w:ascii="Arial" w:hAnsi="Arial" w:cs="Arial"/>
+              </w:rPr>
+              <w:t xml:space="preserve"> Wong</w:t>
             </w:r>
           </w:p>
         </w:tc>
@@ -2640,11 +2680,19 @@
                 <w:rFonts w:ascii="Arial" w:hAnsi="Arial" w:cs="Arial"/>
               </w:rPr>
             </w:pPr>
+            <w:proofErr w:type="spellStart"/>
             <w:r>
               <w:rPr>
                 <w:rFonts w:ascii="Arial" w:hAnsi="Arial" w:cs="Arial"/>
               </w:rPr>
-              <w:t>Percy Villegas</w:t>
+              <w:t>Percy</w:t>
+            </w:r>
+            <w:proofErr w:type="spellEnd"/>
+            <w:r>
+              <w:rPr>
+                <w:rFonts w:ascii="Arial" w:hAnsi="Arial" w:cs="Arial"/>
+              </w:rPr>
+              <w:t xml:space="preserve"> Villegas</w:t>
             </w:r>
           </w:p>
         </w:tc>
@@ -2709,6 +2757,127 @@
               </w:rPr>
               <w:t>Actualización del documento</w:t>
             </w:r>
+          </w:p>
+        </w:tc>
+      </w:tr>
+      <w:tr>
+        <w:tc>
+          <w:tcPr>
+            <w:tcW w:w="898" w:type="dxa"/>
+            <w:vAlign w:val="center"/>
+          </w:tcPr>
+          <w:p>
+            <w:pPr>
+              <w:tabs>
+                <w:tab w:val="center" w:pos="4419"/>
+                <w:tab w:val="right" w:pos="8838"/>
+              </w:tabs>
+              <w:rPr>
+                <w:rFonts w:ascii="Arial" w:hAnsi="Arial" w:cs="Arial"/>
+              </w:rPr>
+            </w:pPr>
+            <w:r>
+              <w:rPr>
+                <w:rFonts w:ascii="Arial" w:hAnsi="Arial" w:cs="Arial"/>
+              </w:rPr>
+              <w:t>1.6</w:t>
+            </w:r>
+          </w:p>
+        </w:tc>
+        <w:tc>
+          <w:tcPr>
+            <w:tcW w:w="1791" w:type="dxa"/>
+            <w:vAlign w:val="center"/>
+          </w:tcPr>
+          <w:p>
+            <w:pPr>
+              <w:tabs>
+                <w:tab w:val="center" w:pos="4419"/>
+                <w:tab w:val="right" w:pos="8838"/>
+              </w:tabs>
+              <w:rPr>
+                <w:rFonts w:ascii="Arial" w:hAnsi="Arial" w:cs="Arial"/>
+              </w:rPr>
+            </w:pPr>
+            <w:proofErr w:type="spellStart"/>
+            <w:r>
+              <w:rPr>
+                <w:rFonts w:ascii="Arial" w:hAnsi="Arial" w:cs="Arial"/>
+              </w:rPr>
+              <w:t>Aaron</w:t>
+            </w:r>
+            <w:proofErr w:type="spellEnd"/>
+            <w:r>
+              <w:rPr>
+                <w:rFonts w:ascii="Arial" w:hAnsi="Arial" w:cs="Arial"/>
+              </w:rPr>
+              <w:t xml:space="preserve"> Castillo</w:t>
+            </w:r>
+          </w:p>
+        </w:tc>
+        <w:tc>
+          <w:tcPr>
+            <w:tcW w:w="2126" w:type="dxa"/>
+            <w:vAlign w:val="center"/>
+          </w:tcPr>
+          <w:p>
+            <w:pPr>
+              <w:tabs>
+                <w:tab w:val="center" w:pos="4419"/>
+                <w:tab w:val="right" w:pos="8838"/>
+              </w:tabs>
+              <w:rPr>
+                <w:rFonts w:ascii="Arial" w:hAnsi="Arial" w:cs="Arial"/>
+              </w:rPr>
+            </w:pPr>
+          </w:p>
+        </w:tc>
+        <w:tc>
+          <w:tcPr>
+            <w:tcW w:w="1559" w:type="dxa"/>
+            <w:vAlign w:val="center"/>
+          </w:tcPr>
+          <w:p>
+            <w:pPr>
+              <w:tabs>
+                <w:tab w:val="center" w:pos="4419"/>
+                <w:tab w:val="right" w:pos="8838"/>
+              </w:tabs>
+              <w:rPr>
+                <w:rFonts w:ascii="Arial" w:hAnsi="Arial" w:cs="Arial"/>
+              </w:rPr>
+            </w:pPr>
+            <w:r>
+              <w:rPr>
+                <w:rFonts w:ascii="Arial" w:hAnsi="Arial" w:cs="Arial"/>
+              </w:rPr>
+              <w:t>16/09/2015</w:t>
+            </w:r>
+          </w:p>
+        </w:tc>
+        <w:tc>
+          <w:tcPr>
+            <w:tcW w:w="2774" w:type="dxa"/>
+            <w:vAlign w:val="center"/>
+          </w:tcPr>
+          <w:p>
+            <w:pPr>
+              <w:tabs>
+                <w:tab w:val="center" w:pos="4419"/>
+                <w:tab w:val="right" w:pos="8838"/>
+              </w:tabs>
+              <w:rPr>
+                <w:rFonts w:ascii="Arial" w:hAnsi="Arial" w:cs="Arial"/>
+              </w:rPr>
+            </w:pPr>
+            <w:r>
+              <w:rPr>
+                <w:rFonts w:ascii="Arial" w:hAnsi="Arial" w:cs="Arial"/>
+              </w:rPr>
+              <w:t>Revisión y corrección según indicaciones de la profesora.</w:t>
+            </w:r>
+            <w:bookmarkStart w:id="1" w:name="_GoBack"/>
+            <w:bookmarkEnd w:id="1"/>
           </w:p>
         </w:tc>
       </w:tr>
@@ -2745,7 +2914,7 @@
           <w:rFonts w:ascii="Times New Roman" w:hAnsi="Times New Roman" w:cs="Times New Roman"/>
         </w:rPr>
       </w:pPr>
-      <w:bookmarkStart w:id="1" w:name="_Toc429490276"/>
+      <w:bookmarkStart w:id="2" w:name="_Toc429490276"/>
       <w:r>
         <w:rPr>
           <w:rFonts w:ascii="Times New Roman" w:hAnsi="Times New Roman" w:cs="Times New Roman"/>
@@ -2758,7 +2927,7 @@
         </w:rPr>
         <w:t>troducción</w:t>
       </w:r>
-      <w:bookmarkEnd w:id="1"/>
+      <w:bookmarkEnd w:id="2"/>
     </w:p>
     <w:p>
       <w:pPr>
@@ -2772,14 +2941,14 @@
           <w:rFonts w:ascii="Times New Roman" w:hAnsi="Times New Roman" w:cs="Times New Roman"/>
         </w:rPr>
       </w:pPr>
-      <w:bookmarkStart w:id="2" w:name="_Toc429490277"/>
+      <w:bookmarkStart w:id="3" w:name="_Toc429490277"/>
       <w:r>
         <w:rPr>
           <w:rFonts w:ascii="Times New Roman" w:hAnsi="Times New Roman" w:cs="Times New Roman"/>
         </w:rPr>
         <w:t>Situación de la empresa</w:t>
       </w:r>
-      <w:bookmarkEnd w:id="2"/>
+      <w:bookmarkEnd w:id="3"/>
     </w:p>
     <w:p>
       <w:pPr>
@@ -2967,14 +3136,15 @@
           <w:rFonts w:ascii="Times New Roman" w:hAnsi="Times New Roman" w:cs="Times New Roman"/>
         </w:rPr>
       </w:pPr>
-      <w:bookmarkStart w:id="3" w:name="_Toc429490278"/>
+      <w:bookmarkStart w:id="4" w:name="_Toc429490278"/>
       <w:r>
         <w:rPr>
           <w:rFonts w:ascii="Times New Roman" w:hAnsi="Times New Roman" w:cs="Times New Roman"/>
         </w:rPr>
+        <w:lastRenderedPageBreak/>
         <w:t>Propósito</w:t>
       </w:r>
-      <w:bookmarkEnd w:id="3"/>
+      <w:bookmarkEnd w:id="4"/>
     </w:p>
     <w:p>
       <w:pPr>
@@ -3071,16 +3241,7 @@
           <w:sz w:val="24"/>
           <w:szCs w:val="24"/>
         </w:rPr>
-        <w:t xml:space="preserve"> la integridad y </w:t>
-      </w:r>
-      <w:r>
-        <w:rPr>
-          <w:rFonts w:ascii="Times New Roman" w:hAnsi="Times New Roman" w:cs="Times New Roman"/>
-          <w:sz w:val="24"/>
-          <w:szCs w:val="24"/>
-        </w:rPr>
-        <w:lastRenderedPageBreak/>
-        <w:t>disponibilidad de los proy</w:t>
+        <w:t xml:space="preserve"> la integridad y disponibilidad de los proy</w:t>
       </w:r>
       <w:r>
         <w:rPr>
@@ -3111,14 +3272,14 @@
           <w:rFonts w:ascii="Times New Roman" w:hAnsi="Times New Roman" w:cs="Times New Roman"/>
         </w:rPr>
       </w:pPr>
-      <w:bookmarkStart w:id="4" w:name="_Toc429490279"/>
+      <w:bookmarkStart w:id="5" w:name="_Toc429490279"/>
       <w:r>
         <w:rPr>
           <w:rFonts w:ascii="Times New Roman" w:hAnsi="Times New Roman" w:cs="Times New Roman"/>
         </w:rPr>
         <w:t>Aplicabilidad</w:t>
       </w:r>
-      <w:bookmarkEnd w:id="4"/>
+      <w:bookmarkEnd w:id="5"/>
     </w:p>
     <w:p>
       <w:pPr>
@@ -3151,7 +3312,7 @@
           <w:sz w:val="24"/>
           <w:szCs w:val="24"/>
         </w:rPr>
-        <w:t xml:space="preserve"> orientado a todos los proyectos de </w:t>
+        <w:t xml:space="preserve"> </w:t>
       </w:r>
       <w:r>
         <w:rPr>
@@ -3159,7 +3320,47 @@
           <w:sz w:val="24"/>
           <w:szCs w:val="24"/>
         </w:rPr>
-        <w:t>desarrollo de software de la consultora.</w:t>
+        <w:t>orientada</w:t>
+      </w:r>
+      <w:r>
+        <w:rPr>
+          <w:rFonts w:ascii="Times New Roman" w:hAnsi="Times New Roman" w:cs="Times New Roman"/>
+          <w:sz w:val="24"/>
+          <w:szCs w:val="24"/>
+        </w:rPr>
+        <w:t xml:space="preserve"> a todos los proyectos de </w:t>
+      </w:r>
+      <w:r>
+        <w:rPr>
+          <w:rFonts w:ascii="Times New Roman" w:hAnsi="Times New Roman" w:cs="Times New Roman"/>
+          <w:sz w:val="24"/>
+          <w:szCs w:val="24"/>
+        </w:rPr>
+        <w:t>desarrollo</w:t>
+      </w:r>
+      <w:r>
+        <w:rPr>
+          <w:rFonts w:ascii="Times New Roman" w:hAnsi="Times New Roman" w:cs="Times New Roman"/>
+          <w:sz w:val="24"/>
+          <w:szCs w:val="24"/>
+        </w:rPr>
+        <w:t xml:space="preserve"> de la consultora en todas las fases del ciclo de desarrollo</w:t>
+      </w:r>
+      <w:r>
+        <w:rPr>
+          <w:rFonts w:ascii="Times New Roman" w:hAnsi="Times New Roman" w:cs="Times New Roman"/>
+          <w:sz w:val="24"/>
+          <w:szCs w:val="24"/>
+        </w:rPr>
+        <w:t xml:space="preserve"> de software</w:t>
+      </w:r>
+      <w:r>
+        <w:rPr>
+          <w:rFonts w:ascii="Times New Roman" w:hAnsi="Times New Roman" w:cs="Times New Roman"/>
+          <w:sz w:val="24"/>
+          <w:szCs w:val="24"/>
+        </w:rPr>
+        <w:t>.</w:t>
       </w:r>
     </w:p>
     <w:p>
@@ -3174,15 +3375,16 @@
           <w:rFonts w:ascii="Times New Roman" w:hAnsi="Times New Roman" w:cs="Times New Roman"/>
         </w:rPr>
       </w:pPr>
-      <w:bookmarkStart w:id="5" w:name="_Toc429490280"/>
+      <w:bookmarkStart w:id="6" w:name="_Toc429490280"/>
       <w:r>
         <w:rPr>
           <w:rFonts w:ascii="Times New Roman" w:hAnsi="Times New Roman" w:cs="Times New Roman"/>
         </w:rPr>
         <w:t>Definiciones</w:t>
       </w:r>
-      <w:bookmarkEnd w:id="5"/>
+      <w:bookmarkEnd w:id="6"/>
     </w:p>
+    <w:p/>
     <w:p>
       <w:pPr>
         <w:pStyle w:val="Prrafodelista"/>
@@ -3216,7 +3418,23 @@
           <w:sz w:val="24"/>
           <w:szCs w:val="24"/>
         </w:rPr>
-        <w:t>: característica o propiedad de permanecer accesible y disponible para su uso cuando lo requiera una entidad autorizada.</w:t>
+        <w:t xml:space="preserve">: </w:t>
+      </w:r>
+      <w:r>
+        <w:rPr>
+          <w:rFonts w:ascii="Times New Roman" w:hAnsi="Times New Roman" w:cs="Times New Roman"/>
+          <w:sz w:val="24"/>
+          <w:szCs w:val="24"/>
+        </w:rPr>
+        <w:t>C</w:t>
+      </w:r>
+      <w:r>
+        <w:rPr>
+          <w:rFonts w:ascii="Times New Roman" w:hAnsi="Times New Roman" w:cs="Times New Roman"/>
+          <w:sz w:val="24"/>
+          <w:szCs w:val="24"/>
+        </w:rPr>
+        <w:t>aracterística o propiedad de permanecer accesible y disponible para su uso cuando lo requiera una entidad autorizada.</w:t>
       </w:r>
     </w:p>
     <w:p>
@@ -3248,7 +3466,15 @@
           <w:sz w:val="24"/>
           <w:szCs w:val="24"/>
         </w:rPr>
-        <w:t>: Propiedad</w:t>
+        <w:t xml:space="preserve">: </w:t>
+      </w:r>
+      <w:r>
+        <w:rPr>
+          <w:rFonts w:ascii="Times New Roman" w:hAnsi="Times New Roman" w:cs="Times New Roman"/>
+          <w:sz w:val="24"/>
+          <w:szCs w:val="24"/>
+        </w:rPr>
+        <w:t>Propiedad</w:t>
       </w:r>
       <w:r>
         <w:rPr>
@@ -3304,7 +3530,15 @@
           <w:sz w:val="24"/>
           <w:szCs w:val="24"/>
         </w:rPr>
-        <w:t xml:space="preserve"> Elemento de trabajo que puede resultar crítico para el proyecto.</w:t>
+        <w:t xml:space="preserve"> </w:t>
+      </w:r>
+      <w:r>
+        <w:rPr>
+          <w:rFonts w:ascii="Times New Roman" w:hAnsi="Times New Roman" w:cs="Times New Roman"/>
+          <w:sz w:val="24"/>
+          <w:szCs w:val="24"/>
+        </w:rPr>
+        <w:t>Elemento de trabajo que puede resultar crítico para el proyecto.</w:t>
       </w:r>
     </w:p>
     <w:p>
@@ -3336,7 +3570,15 @@
           <w:sz w:val="24"/>
           <w:szCs w:val="24"/>
         </w:rPr>
-        <w:t>elementos formalmente aprobados que sirven como punto de partida para futura revisiones.</w:t>
+        <w:t>E</w:t>
+      </w:r>
+      <w:r>
+        <w:rPr>
+          <w:rFonts w:ascii="Times New Roman" w:hAnsi="Times New Roman" w:cs="Times New Roman"/>
+          <w:sz w:val="24"/>
+          <w:szCs w:val="24"/>
+        </w:rPr>
+        <w:t>lementos formalmente aprobados que sirven como punto de partida para futura revisiones.</w:t>
       </w:r>
     </w:p>
     <w:p>
@@ -3368,12 +3610,24 @@
           <w:sz w:val="24"/>
           <w:szCs w:val="24"/>
         </w:rPr>
-        <w:t xml:space="preserve">: Documento que establece el compromiso de la Dirección y el enfoque de la organización en la gestión de la seguridad de la información. </w:t>
+        <w:t xml:space="preserve">: </w:t>
+      </w:r>
+      <w:r>
+        <w:rPr>
+          <w:rFonts w:ascii="Times New Roman" w:hAnsi="Times New Roman" w:cs="Times New Roman"/>
+          <w:sz w:val="24"/>
+          <w:szCs w:val="24"/>
+        </w:rPr>
+        <w:t xml:space="preserve">Documento que establece el compromiso de la Dirección y el enfoque de la organización en la gestión de la seguridad de la información. </w:t>
       </w:r>
     </w:p>
     <w:p>
       <w:pPr>
         <w:pStyle w:val="Prrafodelista"/>
+        <w:numPr>
+          <w:ilvl w:val="0"/>
+          <w:numId w:val="5"/>
+        </w:numPr>
         <w:jc w:val="both"/>
         <w:rPr>
           <w:rFonts w:ascii="Times New Roman" w:hAnsi="Times New Roman" w:cs="Times New Roman"/>
@@ -3384,14 +3638,37 @@
       <w:r>
         <w:rPr>
           <w:rFonts w:ascii="Times New Roman" w:hAnsi="Times New Roman" w:cs="Times New Roman"/>
+          <w:b/>
           <w:sz w:val="24"/>
           <w:szCs w:val="24"/>
         </w:rPr>
-        <w:t xml:space="preserve"> </w:t>
+        <w:t>SCM</w:t>
+      </w:r>
+      <w:r>
+        <w:rPr>
+          <w:rFonts w:ascii="Times New Roman" w:hAnsi="Times New Roman" w:cs="Times New Roman"/>
+          <w:sz w:val="24"/>
+          <w:szCs w:val="24"/>
+        </w:rPr>
+        <w:t xml:space="preserve">: </w:t>
+      </w:r>
+      <w:r>
+        <w:rPr>
+          <w:rFonts w:ascii="Times New Roman" w:hAnsi="Times New Roman" w:cs="Times New Roman"/>
+          <w:sz w:val="24"/>
+          <w:szCs w:val="24"/>
+        </w:rPr>
+        <w:t>Sistema de Configuración y Mantenimiento.</w:t>
       </w:r>
     </w:p>
     <w:p>
       <w:pPr>
+        <w:pStyle w:val="Prrafodelista"/>
+        <w:numPr>
+          <w:ilvl w:val="0"/>
+          <w:numId w:val="5"/>
+        </w:numPr>
+        <w:jc w:val="both"/>
         <w:rPr>
           <w:rFonts w:ascii="Times New Roman" w:hAnsi="Times New Roman" w:cs="Times New Roman"/>
           <w:sz w:val="24"/>
@@ -3401,15 +3678,263 @@
       <w:r>
         <w:rPr>
           <w:rFonts w:ascii="Times New Roman" w:hAnsi="Times New Roman" w:cs="Times New Roman"/>
+          <w:b/>
           <w:sz w:val="24"/>
           <w:szCs w:val="24"/>
         </w:rPr>
-        <w:br w:type="page"/>
+        <w:t>Commit</w:t>
+      </w:r>
+      <w:r>
+        <w:rPr>
+          <w:rFonts w:ascii="Times New Roman" w:hAnsi="Times New Roman" w:cs="Times New Roman"/>
+          <w:sz w:val="24"/>
+          <w:szCs w:val="24"/>
+        </w:rPr>
+        <w:t xml:space="preserve">: </w:t>
+      </w:r>
+      <w:r>
+        <w:t>S</w:t>
+      </w:r>
+      <w:r>
+        <w:t>e refiere a la idea de consignar un conjunto de cambios "tentativos, o no permanentes</w:t>
+      </w:r>
+      <w:r>
+        <w:t>.</w:t>
       </w:r>
     </w:p>
     <w:p>
       <w:pPr>
         <w:pStyle w:val="Prrafodelista"/>
+        <w:numPr>
+          <w:ilvl w:val="0"/>
+          <w:numId w:val="5"/>
+        </w:numPr>
+        <w:jc w:val="both"/>
+        <w:rPr>
+          <w:rFonts w:ascii="Times New Roman" w:hAnsi="Times New Roman" w:cs="Times New Roman"/>
+          <w:sz w:val="24"/>
+          <w:szCs w:val="24"/>
+        </w:rPr>
+      </w:pPr>
+      <w:r>
+        <w:rPr>
+          <w:rFonts w:ascii="Times New Roman" w:hAnsi="Times New Roman" w:cs="Times New Roman"/>
+          <w:b/>
+          <w:sz w:val="24"/>
+          <w:szCs w:val="24"/>
+        </w:rPr>
+        <w:t>Push</w:t>
+      </w:r>
+      <w:r>
+        <w:rPr>
+          <w:rFonts w:ascii="Times New Roman" w:hAnsi="Times New Roman" w:cs="Times New Roman"/>
+          <w:sz w:val="24"/>
+          <w:szCs w:val="24"/>
+        </w:rPr>
+        <w:t xml:space="preserve">: </w:t>
+      </w:r>
+      <w:r>
+        <w:rPr>
+          <w:rFonts w:ascii="Times New Roman" w:hAnsi="Times New Roman" w:cs="Times New Roman"/>
+          <w:sz w:val="24"/>
+          <w:szCs w:val="24"/>
+        </w:rPr>
+        <w:t>Acción de subir los cambios al repositorio</w:t>
+      </w:r>
+    </w:p>
+    <w:p>
+      <w:pPr>
+        <w:pStyle w:val="Prrafodelista"/>
+        <w:numPr>
+          <w:ilvl w:val="0"/>
+          <w:numId w:val="5"/>
+        </w:numPr>
+        <w:jc w:val="both"/>
+        <w:rPr>
+          <w:rFonts w:ascii="Times New Roman" w:hAnsi="Times New Roman" w:cs="Times New Roman"/>
+          <w:sz w:val="24"/>
+          <w:szCs w:val="24"/>
+        </w:rPr>
+      </w:pPr>
+      <w:r>
+        <w:rPr>
+          <w:rFonts w:ascii="Times New Roman" w:hAnsi="Times New Roman" w:cs="Times New Roman"/>
+          <w:b/>
+          <w:sz w:val="24"/>
+          <w:szCs w:val="24"/>
+        </w:rPr>
+        <w:t>Pull</w:t>
+      </w:r>
+      <w:r>
+        <w:rPr>
+          <w:rFonts w:ascii="Times New Roman" w:hAnsi="Times New Roman" w:cs="Times New Roman"/>
+          <w:sz w:val="24"/>
+          <w:szCs w:val="24"/>
+        </w:rPr>
+        <w:t xml:space="preserve">: </w:t>
+      </w:r>
+      <w:r>
+        <w:rPr>
+          <w:rFonts w:ascii="Times New Roman" w:hAnsi="Times New Roman" w:cs="Times New Roman"/>
+          <w:sz w:val="24"/>
+          <w:szCs w:val="24"/>
+        </w:rPr>
+        <w:t>Acción de descargar la última versión del código o producto del repositorio</w:t>
+      </w:r>
+    </w:p>
+    <w:p>
+      <w:pPr>
+        <w:pStyle w:val="Prrafodelista"/>
+        <w:numPr>
+          <w:ilvl w:val="0"/>
+          <w:numId w:val="5"/>
+        </w:numPr>
+        <w:jc w:val="both"/>
+        <w:rPr>
+          <w:rFonts w:ascii="Times New Roman" w:hAnsi="Times New Roman" w:cs="Times New Roman"/>
+          <w:sz w:val="24"/>
+          <w:szCs w:val="24"/>
+        </w:rPr>
+      </w:pPr>
+      <w:r>
+        <w:rPr>
+          <w:rFonts w:ascii="Times New Roman" w:hAnsi="Times New Roman" w:cs="Times New Roman"/>
+          <w:b/>
+          <w:sz w:val="24"/>
+          <w:szCs w:val="24"/>
+        </w:rPr>
+        <w:t>Workflow</w:t>
+      </w:r>
+      <w:r>
+        <w:rPr>
+          <w:rFonts w:ascii="Times New Roman" w:hAnsi="Times New Roman" w:cs="Times New Roman"/>
+          <w:sz w:val="24"/>
+          <w:szCs w:val="24"/>
+        </w:rPr>
+        <w:t xml:space="preserve">: </w:t>
+      </w:r>
+      <w:r>
+        <w:rPr>
+          <w:rFonts w:ascii="Times New Roman" w:hAnsi="Times New Roman" w:cs="Times New Roman"/>
+          <w:sz w:val="24"/>
+          <w:szCs w:val="24"/>
+        </w:rPr>
+        <w:t>Flujo de Trabajo</w:t>
+      </w:r>
+    </w:p>
+    <w:p>
+      <w:pPr>
+        <w:pStyle w:val="Prrafodelista"/>
+        <w:rPr>
+          <w:rFonts w:ascii="Times New Roman" w:hAnsi="Times New Roman" w:cs="Times New Roman"/>
+          <w:sz w:val="24"/>
+          <w:szCs w:val="24"/>
+        </w:rPr>
+      </w:pPr>
+    </w:p>
+    <w:p>
+      <w:pPr>
+        <w:pStyle w:val="Prrafodelista"/>
+        <w:jc w:val="both"/>
+        <w:rPr>
+          <w:rFonts w:ascii="Times New Roman" w:hAnsi="Times New Roman" w:cs="Times New Roman"/>
+          <w:sz w:val="24"/>
+          <w:szCs w:val="24"/>
+        </w:rPr>
+      </w:pPr>
+    </w:p>
+    <w:p>
+      <w:pPr>
+        <w:pStyle w:val="Prrafodelista"/>
+        <w:jc w:val="both"/>
+        <w:rPr>
+          <w:rFonts w:ascii="Times New Roman" w:hAnsi="Times New Roman" w:cs="Times New Roman"/>
+          <w:sz w:val="24"/>
+          <w:szCs w:val="24"/>
+        </w:rPr>
+      </w:pPr>
+    </w:p>
+    <w:p>
+      <w:pPr>
+        <w:pStyle w:val="Prrafodelista"/>
+        <w:jc w:val="both"/>
+        <w:rPr>
+          <w:rFonts w:ascii="Times New Roman" w:hAnsi="Times New Roman" w:cs="Times New Roman"/>
+          <w:sz w:val="24"/>
+          <w:szCs w:val="24"/>
+        </w:rPr>
+      </w:pPr>
+    </w:p>
+    <w:p>
+      <w:pPr>
+        <w:pStyle w:val="Prrafodelista"/>
+        <w:jc w:val="both"/>
+        <w:rPr>
+          <w:rFonts w:ascii="Times New Roman" w:hAnsi="Times New Roman" w:cs="Times New Roman"/>
+          <w:sz w:val="24"/>
+          <w:szCs w:val="24"/>
+        </w:rPr>
+      </w:pPr>
+    </w:p>
+    <w:p>
+      <w:pPr>
+        <w:pStyle w:val="Prrafodelista"/>
+        <w:jc w:val="both"/>
+        <w:rPr>
+          <w:rFonts w:ascii="Times New Roman" w:hAnsi="Times New Roman" w:cs="Times New Roman"/>
+          <w:sz w:val="24"/>
+          <w:szCs w:val="24"/>
+        </w:rPr>
+      </w:pPr>
+    </w:p>
+    <w:p>
+      <w:pPr>
+        <w:pStyle w:val="Prrafodelista"/>
+        <w:jc w:val="both"/>
+        <w:rPr>
+          <w:rFonts w:ascii="Times New Roman" w:hAnsi="Times New Roman" w:cs="Times New Roman"/>
+          <w:sz w:val="24"/>
+          <w:szCs w:val="24"/>
+        </w:rPr>
+      </w:pPr>
+    </w:p>
+    <w:p>
+      <w:pPr>
+        <w:pStyle w:val="Prrafodelista"/>
+        <w:jc w:val="both"/>
+        <w:rPr>
+          <w:rFonts w:ascii="Times New Roman" w:hAnsi="Times New Roman" w:cs="Times New Roman"/>
+          <w:sz w:val="24"/>
+          <w:szCs w:val="24"/>
+        </w:rPr>
+      </w:pPr>
+    </w:p>
+    <w:p>
+      <w:pPr>
+        <w:pStyle w:val="Prrafodelista"/>
+        <w:jc w:val="both"/>
+        <w:rPr>
+          <w:rFonts w:ascii="Times New Roman" w:hAnsi="Times New Roman" w:cs="Times New Roman"/>
+          <w:sz w:val="24"/>
+          <w:szCs w:val="24"/>
+        </w:rPr>
+      </w:pPr>
+    </w:p>
+    <w:p>
+      <w:pPr>
+        <w:pStyle w:val="Prrafodelista"/>
+        <w:jc w:val="both"/>
+        <w:rPr>
+          <w:rFonts w:ascii="Times New Roman" w:hAnsi="Times New Roman" w:cs="Times New Roman"/>
+          <w:sz w:val="24"/>
+          <w:szCs w:val="24"/>
+        </w:rPr>
+      </w:pPr>
+    </w:p>
+    <w:p>
+      <w:pPr>
+        <w:pStyle w:val="Prrafodelista"/>
+        <w:ind w:left="1440" w:hanging="720"/>
         <w:jc w:val="both"/>
         <w:rPr>
           <w:rFonts w:ascii="Times New Roman" w:hAnsi="Times New Roman" w:cs="Times New Roman"/>
@@ -3430,14 +3955,14 @@
           <w:rFonts w:ascii="Times New Roman" w:hAnsi="Times New Roman" w:cs="Times New Roman"/>
         </w:rPr>
       </w:pPr>
-      <w:bookmarkStart w:id="6" w:name="_Toc429490281"/>
+      <w:bookmarkStart w:id="7" w:name="_Toc429490281"/>
       <w:r>
         <w:rPr>
           <w:rFonts w:ascii="Times New Roman" w:hAnsi="Times New Roman" w:cs="Times New Roman"/>
         </w:rPr>
         <w:t>Gestión de la Configuración del software</w:t>
       </w:r>
-      <w:bookmarkEnd w:id="6"/>
+      <w:bookmarkEnd w:id="7"/>
     </w:p>
     <w:p>
       <w:pPr>
@@ -3451,14 +3976,14 @@
           <w:rFonts w:ascii="Times New Roman" w:hAnsi="Times New Roman" w:cs="Times New Roman"/>
         </w:rPr>
       </w:pPr>
-      <w:bookmarkStart w:id="7" w:name="_Toc429490282"/>
+      <w:bookmarkStart w:id="8" w:name="_Toc429490282"/>
       <w:r>
         <w:rPr>
           <w:rFonts w:ascii="Times New Roman" w:hAnsi="Times New Roman" w:cs="Times New Roman"/>
         </w:rPr>
         <w:t>Organización</w:t>
       </w:r>
-      <w:bookmarkEnd w:id="7"/>
+      <w:bookmarkEnd w:id="8"/>
       <w:r>
         <w:rPr>
           <w:rFonts w:ascii="Times New Roman" w:hAnsi="Times New Roman" w:cs="Times New Roman"/>
@@ -3534,7 +4059,7 @@
               </wp:anchor>
             </w:drawing>
           </mc:Choice>
-          <mc:Fallback>
+          <mc:Fallback xmlns:w15="http://schemas.microsoft.com/office/word/2012/wordml">
             <w:pict>
               <v:shapetype w14:anchorId="4F0BE611" id="_x0000_t13" coordsize="21600,21600" o:spt="13" adj="16200,5400" path="m@0,l@0@1,0@1,0@2@0@2@0,21600,21600,10800xe">
                 <v:stroke joinstyle="miter"/>
@@ -3648,7 +4173,7 @@
           </mc:Choice>
           <mc:Fallback>
             <w:pict>
-              <v:roundrect w14:anchorId="0804DB96" id="Rectángulo redondeado 16" o:spid="_x0000_s1026" style="position:absolute;margin-left:68.7pt;margin-top:.6pt;width:426pt;height:24.75pt;z-index:251688448;visibility:visible;mso-wrap-style:square;mso-width-percent:0;mso-height-percent:0;mso-wrap-distance-left:9pt;mso-wrap-distance-top:0;mso-wrap-distance-right:9pt;mso-wrap-distance-bottom:0;mso-position-horizontal:absolute;mso-position-horizontal-relative:text;mso-position-vertical:absolute;mso-position-vertical-relative:text;mso-width-percent:0;mso-height-percent:0;mso-width-relative:margin;mso-height-relative:margin;v-text-anchor:middle" arcsize="10923f" o:gfxdata="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" fillcolor="white [3201]" strokecolor="#4f81bd [3204]" strokeweight="2pt">
+              <v:roundrect id="Rectángulo redondeado 16" o:spid="_x0000_s1026" style="position:absolute;margin-left:68.7pt;margin-top:.6pt;width:426pt;height:24.75pt;z-index:251688448;visibility:visible;mso-wrap-style:square;mso-width-percent:0;mso-height-percent:0;mso-wrap-distance-left:9pt;mso-wrap-distance-top:0;mso-wrap-distance-right:9pt;mso-wrap-distance-bottom:0;mso-position-horizontal:absolute;mso-position-horizontal-relative:text;mso-position-vertical:absolute;mso-position-vertical-relative:text;mso-width-percent:0;mso-height-percent:0;mso-width-relative:margin;mso-height-relative:margin;v-text-anchor:middle" arcsize="10923f" o:gfxdata="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" fillcolor="white [3201]" strokecolor="#4f81bd [3204]" strokeweight="2pt">
                 <v:textbox>
                   <w:txbxContent>
                     <w:p>
@@ -3760,7 +4285,7 @@
           </mc:Choice>
           <mc:Fallback>
             <w:pict>
-              <v:roundrect w14:anchorId="1778CA4F" id="Rectángulo redondeado 12" o:spid="_x0000_s1027" style="position:absolute;margin-left:-31.05pt;margin-top:251.9pt;width:92.25pt;height:42.75pt;z-index:251660800;visibility:visible;mso-wrap-style:square;mso-width-percent:0;mso-height-percent:0;mso-wrap-distance-left:9pt;mso-wrap-distance-top:0;mso-wrap-distance-right:9pt;mso-wrap-distance-bottom:0;mso-position-horizontal:absolute;mso-position-horizontal-relative:text;mso-position-vertical:absolute;mso-position-vertical-relative:text;mso-width-percent:0;mso-height-percent:0;mso-width-relative:margin;mso-height-relative:margin;v-text-anchor:middle" arcsize="10923f" o:gfxdata="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" fillcolor="#9a4906 [1641]" stroked="f">
+              <v:roundrect id="Rectángulo redondeado 12" o:spid="_x0000_s1027" style="position:absolute;margin-left:-31.05pt;margin-top:251.9pt;width:92.25pt;height:42.75pt;z-index:251660800;visibility:visible;mso-wrap-style:square;mso-width-percent:0;mso-height-percent:0;mso-wrap-distance-left:9pt;mso-wrap-distance-top:0;mso-wrap-distance-right:9pt;mso-wrap-distance-bottom:0;mso-position-horizontal:absolute;mso-position-horizontal-relative:text;mso-position-vertical:absolute;mso-position-vertical-relative:text;mso-width-percent:0;mso-height-percent:0;mso-width-relative:margin;mso-height-relative:margin;v-text-anchor:middle" arcsize="10923f" o:gfxdata="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" fillcolor="#9a4906 [1641]" stroked="f">
                 <v:fill color2="#f68a32 [3017]" rotate="t" angle="180" colors="0 #cb6c1d;52429f #ff8f2a;1 #ff8f26" focus="100%" type="gradient">
                   <o:fill v:ext="view" type="gradientUnscaled"/>
                 </v:fill>
@@ -3874,7 +4399,7 @@
           </mc:Choice>
           <mc:Fallback>
             <w:pict>
-              <v:roundrect w14:anchorId="6769D7EA" id="Rectángulo redondeado 10" o:spid="_x0000_s1028" style="position:absolute;margin-left:-31.05pt;margin-top:155.15pt;width:92.25pt;height:42.75pt;z-index:251505152;visibility:visible;mso-wrap-style:square;mso-width-percent:0;mso-height-percent:0;mso-wrap-distance-left:9pt;mso-wrap-distance-top:0;mso-wrap-distance-right:9pt;mso-wrap-distance-bottom:0;mso-position-horizontal:absolute;mso-position-horizontal-relative:text;mso-position-vertical:absolute;mso-position-vertical-relative:text;mso-width-percent:0;mso-height-percent:0;mso-width-relative:margin;mso-height-relative:margin;v-text-anchor:middle" arcsize="10923f" o:gfxdata="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" fillcolor="#9a4906 [1641]" stroked="f">
+              <v:roundrect id="Rectángulo redondeado 10" o:spid="_x0000_s1028" style="position:absolute;margin-left:-31.05pt;margin-top:155.15pt;width:92.25pt;height:42.75pt;z-index:251505152;visibility:visible;mso-wrap-style:square;mso-width-percent:0;mso-height-percent:0;mso-wrap-distance-left:9pt;mso-wrap-distance-top:0;mso-wrap-distance-right:9pt;mso-wrap-distance-bottom:0;mso-position-horizontal:absolute;mso-position-horizontal-relative:text;mso-position-vertical:absolute;mso-position-vertical-relative:text;mso-width-percent:0;mso-height-percent:0;mso-width-relative:margin;mso-height-relative:margin;v-text-anchor:middle" arcsize="10923f" o:gfxdata="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" fillcolor="#9a4906 [1641]" stroked="f">
                 <v:fill color2="#f68a32 [3017]" rotate="t" angle="180" colors="0 #cb6c1d;52429f #ff8f2a;1 #ff8f26" focus="100%" type="gradient">
                   <o:fill v:ext="view" type="gradientUnscaled"/>
                 </v:fill>
@@ -3988,7 +4513,7 @@
           </mc:Choice>
           <mc:Fallback>
             <w:pict>
-              <v:roundrect w14:anchorId="5C282DD3" id="Rectángulo redondeado 11" o:spid="_x0000_s1029" style="position:absolute;margin-left:-31.05pt;margin-top:203.15pt;width:92.25pt;height:42.75pt;z-index:251591168;visibility:visible;mso-wrap-style:square;mso-width-percent:0;mso-height-percent:0;mso-wrap-distance-left:9pt;mso-wrap-distance-top:0;mso-wrap-distance-right:9pt;mso-wrap-distance-bottom:0;mso-position-horizontal:absolute;mso-position-horizontal-relative:text;mso-position-vertical:absolute;mso-position-vertical-relative:text;mso-width-percent:0;mso-height-percent:0;mso-width-relative:margin;mso-height-relative:margin;v-text-anchor:middle" arcsize="10923f" o:gfxdata="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" fillcolor="#9a4906 [1641]" stroked="f">
+              <v:roundrect id="Rectángulo redondeado 11" o:spid="_x0000_s1029" style="position:absolute;margin-left:-31.05pt;margin-top:203.15pt;width:92.25pt;height:42.75pt;z-index:251591168;visibility:visible;mso-wrap-style:square;mso-width-percent:0;mso-height-percent:0;mso-wrap-distance-left:9pt;mso-wrap-distance-top:0;mso-wrap-distance-right:9pt;mso-wrap-distance-bottom:0;mso-position-horizontal:absolute;mso-position-horizontal-relative:text;mso-position-vertical:absolute;mso-position-vertical-relative:text;mso-width-percent:0;mso-height-percent:0;mso-width-relative:margin;mso-height-relative:margin;v-text-anchor:middle" arcsize="10923f" o:gfxdata="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" fillcolor="#9a4906 [1641]" stroked="f">
                 <v:fill color2="#f68a32 [3017]" rotate="t" angle="180" colors="0 #cb6c1d;52429f #ff8f2a;1 #ff8f26" focus="100%" type="gradient">
                   <o:fill v:ext="view" type="gradientUnscaled"/>
                 </v:fill>
@@ -4102,7 +4627,7 @@
           </mc:Choice>
           <mc:Fallback>
             <w:pict>
-              <v:roundrect w14:anchorId="2C4E9B46" id="Rectángulo redondeado 7" o:spid="_x0000_s1030" style="position:absolute;margin-left:-31.05pt;margin-top:7.4pt;width:92.95pt;height:42.75pt;z-index:251379200;visibility:visible;mso-wrap-style:square;mso-width-percent:0;mso-height-percent:0;mso-wrap-distance-left:9pt;mso-wrap-distance-top:0;mso-wrap-distance-right:9pt;mso-wrap-distance-bottom:0;mso-position-horizontal:absolute;mso-position-horizontal-relative:text;mso-position-vertical:absolute;mso-position-vertical-relative:text;mso-width-percent:0;mso-height-percent:0;mso-width-relative:margin;mso-height-relative:margin;v-text-anchor:middle" arcsize="10923f" o:gfxdata="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" fillcolor="#9a4906 [1641]" stroked="f">
+              <v:roundrect id="Rectángulo redondeado 7" o:spid="_x0000_s1030" style="position:absolute;margin-left:-31.05pt;margin-top:7.4pt;width:92.95pt;height:42.75pt;z-index:251379200;visibility:visible;mso-wrap-style:square;mso-width-percent:0;mso-height-percent:0;mso-wrap-distance-left:9pt;mso-wrap-distance-top:0;mso-wrap-distance-right:9pt;mso-wrap-distance-bottom:0;mso-position-horizontal:absolute;mso-position-horizontal-relative:text;mso-position-vertical:absolute;mso-position-vertical-relative:text;mso-width-percent:0;mso-height-percent:0;mso-width-relative:margin;mso-height-relative:margin;v-text-anchor:middle" arcsize="10923f" o:gfxdata="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" fillcolor="#9a4906 [1641]" stroked="f">
                 <v:fill color2="#f68a32 [3017]" rotate="t" angle="180" colors="0 #cb6c1d;52429f #ff8f2a;1 #ff8f26" focus="100%" type="gradient">
                   <o:fill v:ext="view" type="gradientUnscaled"/>
                 </v:fill>
@@ -4216,7 +4741,7 @@
           </mc:Choice>
           <mc:Fallback>
             <w:pict>
-              <v:roundrect w14:anchorId="5EDC4B2C" id="Rectángulo redondeado 17" o:spid="_x0000_s1031" style="position:absolute;margin-left:67.95pt;margin-top:8.9pt;width:108pt;height:42.75pt;z-index:251731456;visibility:visible;mso-wrap-style:square;mso-width-percent:0;mso-height-percent:0;mso-wrap-distance-left:9pt;mso-wrap-distance-top:0;mso-wrap-distance-right:9pt;mso-wrap-distance-bottom:0;mso-position-horizontal:absolute;mso-position-horizontal-relative:text;mso-position-vertical:absolute;mso-position-vertical-relative:text;mso-width-percent:0;mso-height-percent:0;mso-width-relative:margin;mso-height-relative:margin;v-text-anchor:middle" arcsize="10923f" o:gfxdata="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" fillcolor="#a7bfde [1620]" strokecolor="#4579b8 [3044]">
+              <v:roundrect id="Rectángulo redondeado 17" o:spid="_x0000_s1031" style="position:absolute;margin-left:67.95pt;margin-top:8.9pt;width:108pt;height:42.75pt;z-index:251731456;visibility:visible;mso-wrap-style:square;mso-width-percent:0;mso-height-percent:0;mso-wrap-distance-left:9pt;mso-wrap-distance-top:0;mso-wrap-distance-right:9pt;mso-wrap-distance-bottom:0;mso-position-horizontal:absolute;mso-position-horizontal-relative:text;mso-position-vertical:absolute;mso-position-vertical-relative:text;mso-width-percent:0;mso-height-percent:0;mso-width-relative:margin;mso-height-relative:margin;v-text-anchor:middle" arcsize="10923f" o:gfxdata="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" fillcolor="#a7bfde [1620]" strokecolor="#4579b8 [3044]">
                 <v:fill color2="#e4ecf5 [500]" rotate="t" angle="180" colors="0 #a3c4ff;22938f #bfd5ff;1 #e5eeff" focus="100%" type="gradient"/>
                 <v:shadow on="t" color="black" opacity="24903f" origin=",.5" offset="0,.55556mm"/>
                 <v:textbox>
@@ -4330,7 +4855,7 @@
           </mc:Choice>
           <mc:Fallback>
             <w:pict>
-              <v:roundrect w14:anchorId="757443AA" id="Rectángulo redondeado 8" o:spid="_x0000_s1032" style="position:absolute;margin-left:-31.05pt;margin-top:31.45pt;width:92.25pt;height:42.75pt;z-index:251402752;visibility:visible;mso-wrap-style:square;mso-width-percent:0;mso-height-percent:0;mso-wrap-distance-left:9pt;mso-wrap-distance-top:0;mso-wrap-distance-right:9pt;mso-wrap-distance-bottom:0;mso-position-horizontal:absolute;mso-position-horizontal-relative:text;mso-position-vertical:absolute;mso-position-vertical-relative:text;mso-width-percent:0;mso-height-percent:0;mso-width-relative:margin;mso-height-relative:margin;v-text-anchor:middle" arcsize="10923f" o:gfxdata="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" fillcolor="#9a4906 [1641]" stroked="f">
+              <v:roundrect id="Rectángulo redondeado 8" o:spid="_x0000_s1032" style="position:absolute;margin-left:-31.05pt;margin-top:31.45pt;width:92.25pt;height:42.75pt;z-index:251402752;visibility:visible;mso-wrap-style:square;mso-width-percent:0;mso-height-percent:0;mso-wrap-distance-left:9pt;mso-wrap-distance-top:0;mso-wrap-distance-right:9pt;mso-wrap-distance-bottom:0;mso-position-horizontal:absolute;mso-position-horizontal-relative:text;mso-position-vertical:absolute;mso-position-vertical-relative:text;mso-width-percent:0;mso-height-percent:0;mso-width-relative:margin;mso-height-relative:margin;v-text-anchor:middle" arcsize="10923f" o:gfxdata="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" fillcolor="#9a4906 [1641]" stroked="f">
                 <v:fill color2="#f68a32 [3017]" rotate="t" angle="180" colors="0 #cb6c1d;52429f #ff8f2a;1 #ff8f26" focus="100%" type="gradient">
                   <o:fill v:ext="view" type="gradientUnscaled"/>
                 </v:fill>
@@ -4446,7 +4971,7 @@
           </mc:Choice>
           <mc:Fallback>
             <w:pict>
-              <v:roundrect w14:anchorId="6D96E470" id="Rectángulo redondeado 18" o:spid="_x0000_s1033" style="position:absolute;margin-left:179.7pt;margin-top:6.75pt;width:64.5pt;height:88.5pt;z-index:251744768;visibility:visible;mso-wrap-style:square;mso-width-percent:0;mso-height-percent:0;mso-wrap-distance-left:9pt;mso-wrap-distance-top:0;mso-wrap-distance-right:9pt;mso-wrap-distance-bottom:0;mso-position-horizontal:absolute;mso-position-horizontal-relative:text;mso-position-vertical:absolute;mso-position-vertical-relative:text;mso-width-percent:0;mso-height-percent:0;mso-width-relative:margin;mso-height-relative:margin;v-text-anchor:middle" arcsize="10923f" o:gfxdata="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" fillcolor="#a7bfde [1620]" strokecolor="#4579b8 [3044]">
+              <v:roundrect id="Rectángulo redondeado 18" o:spid="_x0000_s1033" style="position:absolute;margin-left:179.7pt;margin-top:6.75pt;width:64.5pt;height:88.5pt;z-index:251744768;visibility:visible;mso-wrap-style:square;mso-width-percent:0;mso-height-percent:0;mso-wrap-distance-left:9pt;mso-wrap-distance-top:0;mso-wrap-distance-right:9pt;mso-wrap-distance-bottom:0;mso-position-horizontal:absolute;mso-position-horizontal-relative:text;mso-position-vertical:absolute;mso-position-vertical-relative:text;mso-width-percent:0;mso-height-percent:0;mso-width-relative:margin;mso-height-relative:margin;v-text-anchor:middle" arcsize="10923f" o:gfxdata="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" fillcolor="#a7bfde [1620]" strokecolor="#4579b8 [3044]">
                 <v:fill color2="#e4ecf5 [500]" rotate="t" angle="180" colors="0 #a3c4ff;22938f #bfd5ff;1 #e5eeff" focus="100%" type="gradient"/>
                 <v:shadow on="t" color="black" opacity="24903f" origin=",.5" offset="0,.55556mm"/>
                 <v:textbox>
@@ -4560,7 +5085,7 @@
           </mc:Choice>
           <mc:Fallback>
             <w:pict>
-              <v:roundrect w14:anchorId="6F9720DB" id="Rectángulo redondeado 9" o:spid="_x0000_s1034" style="position:absolute;margin-left:-31.05pt;margin-top:30.1pt;width:92.25pt;height:42.75pt;z-index:251432448;visibility:visible;mso-wrap-style:square;mso-width-percent:0;mso-height-percent:0;mso-wrap-distance-left:9pt;mso-wrap-distance-top:0;mso-wrap-distance-right:9pt;mso-wrap-distance-bottom:0;mso-position-horizontal:absolute;mso-position-horizontal-relative:text;mso-position-vertical:absolute;mso-position-vertical-relative:text;mso-width-percent:0;mso-height-percent:0;mso-width-relative:margin;mso-height-relative:margin;v-text-anchor:middle" arcsize="10923f" o:gfxdata="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" fillcolor="#9a4906 [1641]" stroked="f">
+              <v:roundrect id="Rectángulo redondeado 9" o:spid="_x0000_s1034" style="position:absolute;margin-left:-31.05pt;margin-top:30.1pt;width:92.25pt;height:42.75pt;z-index:251432448;visibility:visible;mso-wrap-style:square;mso-width-percent:0;mso-height-percent:0;mso-wrap-distance-left:9pt;mso-wrap-distance-top:0;mso-wrap-distance-right:9pt;mso-wrap-distance-bottom:0;mso-position-horizontal:absolute;mso-position-horizontal-relative:text;mso-position-vertical:absolute;mso-position-vertical-relative:text;mso-width-percent:0;mso-height-percent:0;mso-width-relative:margin;mso-height-relative:margin;v-text-anchor:middle" arcsize="10923f" o:gfxdata="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" fillcolor="#9a4906 [1641]" stroked="f">
                 <v:fill color2="#f68a32 [3017]" rotate="t" angle="180" colors="0 #cb6c1d;52429f #ff8f2a;1 #ff8f26" focus="100%" type="gradient">
                   <o:fill v:ext="view" type="gradientUnscaled"/>
                 </v:fill>
@@ -4651,31 +5176,7 @@
                               <w:rPr>
                                 <w:lang w:val="es-PE"/>
                               </w:rPr>
-                              <w:t>Actividades</w:t>
-                            </w:r>
-                            <w:r>
-                              <w:rPr>
-                                <w:lang w:val="es-PE"/>
-                              </w:rPr>
-                              <w:t xml:space="preserve">  </w:t>
-                            </w:r>
-                            <w:r>
-                              <w:rPr>
-                                <w:lang w:val="es-PE"/>
-                              </w:rPr>
-                              <w:t xml:space="preserve"> del </w:t>
-                            </w:r>
-                            <w:r>
-                              <w:rPr>
-                                <w:lang w:val="es-PE"/>
-                              </w:rPr>
-                              <w:t xml:space="preserve">  </w:t>
-                            </w:r>
-                            <w:r>
-                              <w:rPr>
-                                <w:lang w:val="es-PE"/>
-                              </w:rPr>
-                              <w:t>Proyecto</w:t>
+                              <w:t>Actividades   del   Proyecto</w:t>
                             </w:r>
                           </w:p>
                         </w:txbxContent>
@@ -4700,7 +5201,7 @@
           </mc:Choice>
           <mc:Fallback>
             <w:pict>
-              <v:roundrect w14:anchorId="29B5EF83" id="Rectángulo redondeado 15" o:spid="_x0000_s1035" style="position:absolute;margin-left:-195.25pt;margin-top:36.35pt;width:285.4pt;height:24.75pt;rotation:-90;z-index:251683328;visibility:visible;mso-wrap-style:square;mso-width-percent:0;mso-height-percent:0;mso-wrap-distance-left:9pt;mso-wrap-distance-top:0;mso-wrap-distance-right:9pt;mso-wrap-distance-bottom:0;mso-position-horizontal:absolute;mso-position-horizontal-relative:text;mso-position-vertical:absolute;mso-position-vertical-relative:text;mso-width-percent:0;mso-height-percent:0;mso-width-relative:margin;mso-height-relative:margin;v-text-anchor:middle" arcsize="10923f" o:gfxdata="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" fillcolor="white [3201]" strokecolor="#f79646 [3209]" strokeweight="2pt">
+              <v:roundrect id="Rectángulo redondeado 15" o:spid="_x0000_s1035" style="position:absolute;margin-left:-195.25pt;margin-top:36.35pt;width:285.4pt;height:24.75pt;rotation:-90;z-index:251683328;visibility:visible;mso-wrap-style:square;mso-width-percent:0;mso-height-percent:0;mso-wrap-distance-left:9pt;mso-wrap-distance-top:0;mso-wrap-distance-right:9pt;mso-wrap-distance-bottom:0;mso-position-horizontal:absolute;mso-position-horizontal-relative:text;mso-position-vertical:absolute;mso-position-vertical-relative:text;mso-width-percent:0;mso-height-percent:0;mso-width-relative:margin;mso-height-relative:margin;v-text-anchor:middle" arcsize="10923f" o:gfxdata="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" fillcolor="white [3201]" strokecolor="#f79646 [3209]" strokeweight="2pt">
                 <v:textbox>
                   <w:txbxContent>
                     <w:p>
@@ -4714,31 +5215,7 @@
                         <w:rPr>
                           <w:lang w:val="es-PE"/>
                         </w:rPr>
-                        <w:t>Actividades</w:t>
-                      </w:r>
-                      <w:r>
-                        <w:rPr>
-                          <w:lang w:val="es-PE"/>
-                        </w:rPr>
-                        <w:t xml:space="preserve">  </w:t>
-                      </w:r>
-                      <w:r>
-                        <w:rPr>
-                          <w:lang w:val="es-PE"/>
-                        </w:rPr>
-                        <w:t xml:space="preserve"> del </w:t>
-                      </w:r>
-                      <w:r>
-                        <w:rPr>
-                          <w:lang w:val="es-PE"/>
-                        </w:rPr>
-                        <w:t xml:space="preserve">  </w:t>
-                      </w:r>
-                      <w:r>
-                        <w:rPr>
-                          <w:lang w:val="es-PE"/>
-                        </w:rPr>
-                        <w:t>Proyecto</w:t>
+                        <w:t>Actividades   del   Proyecto</w:t>
                       </w:r>
                     </w:p>
                   </w:txbxContent>
@@ -4810,7 +5287,7 @@
               </wp:anchor>
             </w:drawing>
           </mc:Choice>
-          <mc:Fallback>
+          <mc:Fallback xmlns:w15="http://schemas.microsoft.com/office/word/2012/wordml">
             <w:pict>
               <v:shapetype w14:anchorId="4C41F684" id="_x0000_t67" coordsize="21600,21600" o:spt="67" adj="16200,5400" path="m0@0l@1@0@1,0@2,0@2@0,21600@0,10800,21600xe">
                 <v:stroke joinstyle="miter"/>
@@ -4924,7 +5401,7 @@
           </mc:Choice>
           <mc:Fallback>
             <w:pict>
-              <v:roundrect w14:anchorId="31CA2ED2" id="Rectángulo redondeado 20" o:spid="_x0000_s1036" style="position:absolute;margin-left:146.8pt;margin-top:13.4pt;width:282.35pt;height:22.5pt;rotation:-90;z-index:251906560;visibility:visible;mso-wrap-style:square;mso-width-percent:0;mso-height-percent:0;mso-wrap-distance-left:9pt;mso-wrap-distance-top:0;mso-wrap-distance-right:9pt;mso-wrap-distance-bottom:0;mso-position-horizontal:absolute;mso-position-horizontal-relative:text;mso-position-vertical:absolute;mso-position-vertical-relative:text;mso-width-percent:0;mso-height-percent:0;mso-width-relative:margin;mso-height-relative:margin;v-text-anchor:middle" arcsize="10923f" o:gfxdata="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" fillcolor="#a7bfde [1620]" strokecolor="#4579b8 [3044]">
+              <v:roundrect id="Rectángulo redondeado 20" o:spid="_x0000_s1036" style="position:absolute;margin-left:146.8pt;margin-top:13.4pt;width:282.35pt;height:22.5pt;rotation:-90;z-index:251906560;visibility:visible;mso-wrap-style:square;mso-width-percent:0;mso-height-percent:0;mso-wrap-distance-left:9pt;mso-wrap-distance-top:0;mso-wrap-distance-right:9pt;mso-wrap-distance-bottom:0;mso-position-horizontal:absolute;mso-position-horizontal-relative:text;mso-position-vertical:absolute;mso-position-vertical-relative:text;mso-width-percent:0;mso-height-percent:0;mso-width-relative:margin;mso-height-relative:margin;v-text-anchor:middle" arcsize="10923f" o:gfxdata="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" fillcolor="#a7bfde [1620]" strokecolor="#4579b8 [3044]">
                 <v:fill color2="#e4ecf5 [500]" rotate="t" angle="180" colors="0 #a3c4ff;22938f #bfd5ff;1 #e5eeff" focus="100%" type="gradient"/>
                 <v:shadow on="t" color="black" opacity="24903f" origin=",.5" offset="0,.55556mm"/>
                 <v:textbox>
@@ -5036,7 +5513,7 @@
           </mc:Choice>
           <mc:Fallback>
             <w:pict>
-              <v:roundrect w14:anchorId="223B25A1" id="Rectángulo redondeado 19" o:spid="_x0000_s1037" style="position:absolute;margin-left:118.75pt;margin-top:12pt;width:282.9pt;height:24.75pt;rotation:-90;z-index:251829760;visibility:visible;mso-wrap-style:square;mso-width-percent:0;mso-height-percent:0;mso-wrap-distance-left:9pt;mso-wrap-distance-top:0;mso-wrap-distance-right:9pt;mso-wrap-distance-bottom:0;mso-position-horizontal:absolute;mso-position-horizontal-relative:text;mso-position-vertical:absolute;mso-position-vertical-relative:text;mso-width-percent:0;mso-height-percent:0;mso-width-relative:margin;mso-height-relative:margin;v-text-anchor:middle" arcsize="10923f" o:gfxdata="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" fillcolor="#a7bfde [1620]" strokecolor="#4579b8 [3044]">
+              <v:roundrect id="Rectángulo redondeado 19" o:spid="_x0000_s1037" style="position:absolute;margin-left:118.75pt;margin-top:12pt;width:282.9pt;height:24.75pt;rotation:-90;z-index:251829760;visibility:visible;mso-wrap-style:square;mso-width-percent:0;mso-height-percent:0;mso-wrap-distance-left:9pt;mso-wrap-distance-top:0;mso-wrap-distance-right:9pt;mso-wrap-distance-bottom:0;mso-position-horizontal:absolute;mso-position-horizontal-relative:text;mso-position-vertical:absolute;mso-position-vertical-relative:text;mso-width-percent:0;mso-height-percent:0;mso-width-relative:margin;mso-height-relative:margin;v-text-anchor:middle" arcsize="10923f" o:gfxdata="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" fillcolor="#a7bfde [1620]" strokecolor="#4579b8 [3044]">
                 <v:fill color2="#e4ecf5 [500]" rotate="t" angle="180" colors="0 #a3c4ff;22938f #bfd5ff;1 #e5eeff" focus="100%" type="gradient"/>
                 <v:shadow on="t" color="black" opacity="24903f" origin=",.5" offset="0,.55556mm"/>
                 <v:textbox>
@@ -5148,7 +5625,7 @@
           </mc:Choice>
           <mc:Fallback>
             <w:pict>
-              <v:roundrect w14:anchorId="28BFC8F5" id="Rectángulo redondeado 21" o:spid="_x0000_s1038" style="position:absolute;margin-left:305.7pt;margin-top:74.45pt;width:64.5pt;height:45.75pt;z-index:251956736;visibility:visible;mso-wrap-style:square;mso-width-percent:0;mso-height-percent:0;mso-wrap-distance-left:9pt;mso-wrap-distance-top:0;mso-wrap-distance-right:9pt;mso-wrap-distance-bottom:0;mso-position-horizontal:absolute;mso-position-horizontal-relative:text;mso-position-vertical:absolute;mso-position-vertical-relative:text;mso-width-percent:0;mso-height-percent:0;mso-width-relative:margin;mso-height-relative:margin;v-text-anchor:middle" arcsize="10923f" o:gfxdata="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" fillcolor="#a7bfde [1620]" strokecolor="#4579b8 [3044]">
+              <v:roundrect id="Rectángulo redondeado 21" o:spid="_x0000_s1038" style="position:absolute;margin-left:305.7pt;margin-top:74.45pt;width:64.5pt;height:45.75pt;z-index:251956736;visibility:visible;mso-wrap-style:square;mso-width-percent:0;mso-height-percent:0;mso-wrap-distance-left:9pt;mso-wrap-distance-top:0;mso-wrap-distance-right:9pt;mso-wrap-distance-bottom:0;mso-position-horizontal:absolute;mso-position-horizontal-relative:text;mso-position-vertical:absolute;mso-position-vertical-relative:text;mso-width-percent:0;mso-height-percent:0;mso-width-relative:margin;mso-height-relative:margin;v-text-anchor:middle" arcsize="10923f" o:gfxdata="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" fillcolor="#a7bfde [1620]" strokecolor="#4579b8 [3044]">
                 <v:fill color2="#e4ecf5 [500]" rotate="t" angle="180" colors="0 #a3c4ff;22938f #bfd5ff;1 #e5eeff" focus="100%" type="gradient"/>
                 <v:shadow on="t" color="black" opacity="24903f" origin=",.5" offset="0,.55556mm"/>
                 <v:textbox>
@@ -5235,7 +5712,21 @@
                               <w:rPr>
                                 <w:lang w:val="es-PE"/>
                               </w:rPr>
-                              <w:t>Gestión y Entrega de los Releases del Software</w:t>
+                              <w:t xml:space="preserve">Gestión y Entrega de los </w:t>
+                            </w:r>
+                            <w:proofErr w:type="spellStart"/>
+                            <w:r>
+                              <w:rPr>
+                                <w:lang w:val="es-PE"/>
+                              </w:rPr>
+                              <w:t>Releases</w:t>
+                            </w:r>
+                            <w:proofErr w:type="spellEnd"/>
+                            <w:r>
+                              <w:rPr>
+                                <w:lang w:val="es-PE"/>
+                              </w:rPr>
+                              <w:t xml:space="preserve"> del Software</w:t>
                             </w:r>
                           </w:p>
                         </w:txbxContent>
@@ -5260,7 +5751,7 @@
           </mc:Choice>
           <mc:Fallback>
             <w:pict>
-              <v:roundrect w14:anchorId="5F6C3658" id="Rectángulo redondeado 22" o:spid="_x0000_s1039" style="position:absolute;margin-left:371.65pt;margin-top:124.7pt;width:126.75pt;height:42.75pt;z-index:251961856;visibility:visible;mso-wrap-style:square;mso-width-percent:0;mso-height-percent:0;mso-wrap-distance-left:9pt;mso-wrap-distance-top:0;mso-wrap-distance-right:9pt;mso-wrap-distance-bottom:0;mso-position-horizontal:absolute;mso-position-horizontal-relative:text;mso-position-vertical:absolute;mso-position-vertical-relative:text;mso-width-percent:0;mso-height-percent:0;mso-width-relative:margin;mso-height-relative:margin;v-text-anchor:middle" arcsize="10923f" o:gfxdata="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" fillcolor="#a7bfde [1620]" strokecolor="#4579b8 [3044]">
+              <v:roundrect id="Rectángulo redondeado 22" o:spid="_x0000_s1039" style="position:absolute;margin-left:371.65pt;margin-top:124.7pt;width:126.75pt;height:42.75pt;z-index:251961856;visibility:visible;mso-wrap-style:square;mso-width-percent:0;mso-height-percent:0;mso-wrap-distance-left:9pt;mso-wrap-distance-top:0;mso-wrap-distance-right:9pt;mso-wrap-distance-bottom:0;mso-position-horizontal:absolute;mso-position-horizontal-relative:text;mso-position-vertical:absolute;mso-position-vertical-relative:text;mso-width-percent:0;mso-height-percent:0;mso-width-relative:margin;mso-height-relative:margin;v-text-anchor:middle" arcsize="10923f" o:gfxdata="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" fillcolor="#a7bfde [1620]" strokecolor="#4579b8 [3044]">
                 <v:fill color2="#e4ecf5 [500]" rotate="t" angle="180" colors="0 #a3c4ff;22938f #bfd5ff;1 #e5eeff" focus="100%" type="gradient"/>
                 <v:shadow on="t" color="black" opacity="24903f" origin=",.5" offset="0,.55556mm"/>
                 <v:textbox>
@@ -5276,7 +5767,21 @@
                         <w:rPr>
                           <w:lang w:val="es-PE"/>
                         </w:rPr>
-                        <w:t>Gestión y Entrega de los Releases del Software</w:t>
+                        <w:t xml:space="preserve">Gestión y Entrega de los </w:t>
+                      </w:r>
+                      <w:proofErr w:type="spellStart"/>
+                      <w:r>
+                        <w:rPr>
+                          <w:lang w:val="es-PE"/>
+                        </w:rPr>
+                        <w:t>Releases</w:t>
+                      </w:r>
+                      <w:proofErr w:type="spellEnd"/>
+                      <w:r>
+                        <w:rPr>
+                          <w:lang w:val="es-PE"/>
+                        </w:rPr>
+                        <w:t xml:space="preserve"> del Software</w:t>
                       </w:r>
                     </w:p>
                   </w:txbxContent>
@@ -5359,7 +5864,7 @@
           <w:rFonts w:ascii="Times New Roman" w:hAnsi="Times New Roman" w:cs="Times New Roman"/>
         </w:rPr>
       </w:pPr>
-      <w:bookmarkStart w:id="8" w:name="_Toc429490283"/>
+      <w:bookmarkStart w:id="9" w:name="_Toc429490283"/>
       <w:r>
         <w:rPr>
           <w:rFonts w:ascii="Times New Roman" w:hAnsi="Times New Roman" w:cs="Times New Roman"/>
@@ -5367,7 +5872,7 @@
         <w:lastRenderedPageBreak/>
         <w:t>Roles</w:t>
       </w:r>
-      <w:bookmarkEnd w:id="8"/>
+      <w:bookmarkEnd w:id="9"/>
     </w:p>
     <w:p>
       <w:r>
@@ -5772,67 +6277,6 @@
           </w:p>
         </w:tc>
       </w:tr>
-      <w:tr>
-        <w:tc>
-          <w:tcPr>
-            <w:tcW w:w="555" w:type="dxa"/>
-          </w:tcPr>
-          <w:p>
-            <w:pPr>
-              <w:jc w:val="center"/>
-            </w:pPr>
-            <w:r>
-              <w:t>5</w:t>
-            </w:r>
-          </w:p>
-        </w:tc>
-        <w:tc>
-          <w:tcPr>
-            <w:tcW w:w="1560" w:type="dxa"/>
-          </w:tcPr>
-          <w:p>
-            <w:r>
-              <w:t>Miembro del equipo</w:t>
-            </w:r>
-          </w:p>
-        </w:tc>
-        <w:tc>
-          <w:tcPr>
-            <w:tcW w:w="1424" w:type="dxa"/>
-          </w:tcPr>
-          <w:p>
-            <w:pPr>
-              <w:jc w:val="center"/>
-            </w:pPr>
-            <w:r>
-              <w:t>3</w:t>
-            </w:r>
-          </w:p>
-        </w:tc>
-        <w:tc>
-          <w:tcPr>
-            <w:tcW w:w="2977" w:type="dxa"/>
-          </w:tcPr>
-          <w:p>
-            <w:r>
-              <w:t>Utilizar solicitud de cambio</w:t>
-            </w:r>
-          </w:p>
-        </w:tc>
-        <w:tc>
-          <w:tcPr>
-            <w:tcW w:w="2268" w:type="dxa"/>
-          </w:tcPr>
-          <w:p>
-            <w:pPr>
-              <w:jc w:val="center"/>
-            </w:pPr>
-            <w:r>
-              <w:t>Sobre el ítem asignado</w:t>
-            </w:r>
-          </w:p>
-        </w:tc>
-      </w:tr>
     </w:tbl>
     <w:p>
       <w:pPr>
@@ -5864,14 +6308,14 @@
           <w:rFonts w:ascii="Times New Roman" w:hAnsi="Times New Roman" w:cs="Times New Roman"/>
         </w:rPr>
       </w:pPr>
-      <w:bookmarkStart w:id="9" w:name="_Toc429490284"/>
+      <w:bookmarkStart w:id="10" w:name="_Toc429490284"/>
       <w:r>
         <w:rPr>
           <w:rFonts w:ascii="Times New Roman" w:hAnsi="Times New Roman" w:cs="Times New Roman"/>
         </w:rPr>
         <w:t>Políticas, directrices y procedimientos</w:t>
       </w:r>
-      <w:bookmarkEnd w:id="9"/>
+      <w:bookmarkEnd w:id="10"/>
     </w:p>
     <w:p>
       <w:pPr>
@@ -6057,7 +6501,7 @@
           <w:rFonts w:ascii="Times New Roman" w:hAnsi="Times New Roman" w:cs="Times New Roman"/>
         </w:rPr>
       </w:pPr>
-      <w:bookmarkStart w:id="10" w:name="_Toc429490285"/>
+      <w:bookmarkStart w:id="11" w:name="_Toc429490285"/>
       <w:r>
         <w:rPr>
           <w:rFonts w:ascii="Times New Roman" w:hAnsi="Times New Roman" w:cs="Times New Roman"/>
@@ -6065,7 +6509,7 @@
         <w:lastRenderedPageBreak/>
         <w:t>Herramientas, entorno e infraestructura</w:t>
       </w:r>
-      <w:bookmarkEnd w:id="10"/>
+      <w:bookmarkEnd w:id="11"/>
     </w:p>
     <w:p>
       <w:pPr>
@@ -6132,6 +6576,15 @@
         </w:rPr>
         <w:t>es un software de control de versiones diseñado pensado en la eficiencia y la confiabilidad del mantenimiento de versiones de aplicaciones cuando éstas tienen un gran número de archivos de código fuente.</w:t>
       </w:r>
+    </w:p>
+    <w:p>
+      <w:pPr>
+        <w:pStyle w:val="Prrafodelista"/>
+        <w:jc w:val="both"/>
+        <w:rPr>
+          <w:b/>
+        </w:rPr>
+      </w:pPr>
     </w:p>
     <w:p>
       <w:pPr>
@@ -6234,7 +6687,7 @@
                     <pic:cNvPicPr/>
                   </pic:nvPicPr>
                   <pic:blipFill>
-                    <a:blip r:embed="rId8" cstate="print">
+                    <a:blip r:embed="rId9" cstate="print">
                       <a:extLst>
                         <a:ext uri="{28A0092B-C50C-407E-A947-70E740481C1C}">
                           <a14:useLocalDpi xmlns:a14="http://schemas.microsoft.com/office/drawing/2010/main" val="0"/>
@@ -6312,7 +6765,25 @@
           <w:sz w:val="24"/>
           <w:szCs w:val="24"/>
         </w:rPr>
-        <w:t>Se usará la plataforma Github para el alojamiento del repositorio remoto del proyecto.</w:t>
+        <w:t xml:space="preserve">Se usará la plataforma </w:t>
+      </w:r>
+      <w:proofErr w:type="spellStart"/>
+      <w:r>
+        <w:rPr>
+          <w:rFonts w:ascii="Times New Roman" w:hAnsi="Times New Roman" w:cs="Times New Roman"/>
+          <w:sz w:val="24"/>
+          <w:szCs w:val="24"/>
+        </w:rPr>
+        <w:t>Github</w:t>
+      </w:r>
+      <w:proofErr w:type="spellEnd"/>
+      <w:r>
+        <w:rPr>
+          <w:rFonts w:ascii="Times New Roman" w:hAnsi="Times New Roman" w:cs="Times New Roman"/>
+          <w:sz w:val="24"/>
+          <w:szCs w:val="24"/>
+        </w:rPr>
+        <w:t xml:space="preserve"> para el alojamiento del repositorio remoto del proyecto.</w:t>
       </w:r>
     </w:p>
     <w:p>
@@ -6336,6 +6807,7 @@
           <w:sz w:val="24"/>
           <w:szCs w:val="24"/>
         </w:rPr>
+        <w:lastRenderedPageBreak/>
         <w:t>GitHub</w:t>
       </w:r>
       <w:r>
@@ -6359,15 +6831,14 @@
           <w:rFonts w:ascii="Times New Roman" w:hAnsi="Times New Roman" w:cs="Times New Roman"/>
         </w:rPr>
       </w:pPr>
-      <w:bookmarkStart w:id="11" w:name="_Toc429490286"/>
+      <w:bookmarkStart w:id="12" w:name="_Toc429490286"/>
       <w:r>
         <w:rPr>
           <w:rFonts w:ascii="Times New Roman" w:hAnsi="Times New Roman" w:cs="Times New Roman"/>
         </w:rPr>
-        <w:lastRenderedPageBreak/>
         <w:t>Calendario</w:t>
       </w:r>
-      <w:bookmarkEnd w:id="11"/>
+      <w:bookmarkEnd w:id="12"/>
       <w:r>
         <w:rPr>
           <w:rFonts w:ascii="Times New Roman" w:hAnsi="Times New Roman" w:cs="Times New Roman"/>
@@ -6395,12 +6866,7 @@
         <w:t>Tabla 2</w:t>
       </w:r>
       <w:r>
-        <w:t>, en el cual se</w:t>
-      </w:r>
-      <w:bookmarkStart w:id="12" w:name="_GoBack"/>
-      <w:bookmarkEnd w:id="12"/>
-      <w:r>
-        <w:t xml:space="preserve"> indica el nombre de la tarea, su duración y su detalle, y el encargado de dicha tarea</w:t>
+        <w:t>, en el cual se indica el nombre de la tarea, su duración y su detalle, y el encargado de dicha tarea</w:t>
       </w:r>
       <w:r>
         <w:t>:</w:t>
@@ -6753,6 +7219,7 @@
                 <w:lang w:val="es-PE" w:eastAsia="es-PE"/>
               </w:rPr>
             </w:pPr>
+            <w:proofErr w:type="spellStart"/>
             <w:r>
               <w:rPr>
                 <w:rFonts w:eastAsia="Times New Roman" w:cs="Times New Roman"/>
@@ -6761,7 +7228,18 @@
                 <w:szCs w:val="22"/>
                 <w:lang w:val="es-PE" w:eastAsia="es-PE"/>
               </w:rPr>
-              <w:t>mié 02/09/15</w:t>
+              <w:t>mié</w:t>
+            </w:r>
+            <w:proofErr w:type="spellEnd"/>
+            <w:r>
+              <w:rPr>
+                <w:rFonts w:eastAsia="Times New Roman" w:cs="Times New Roman"/>
+                <w:b/>
+                <w:bCs/>
+                <w:szCs w:val="22"/>
+                <w:lang w:val="es-PE" w:eastAsia="es-PE"/>
+              </w:rPr>
+              <w:t xml:space="preserve"> 02/09/15</w:t>
             </w:r>
           </w:p>
         </w:tc>
@@ -7212,13 +7690,23 @@
                 <w:lang w:val="es-PE" w:eastAsia="es-PE"/>
               </w:rPr>
             </w:pPr>
-            <w:r>
-              <w:rPr>
-                <w:rFonts w:eastAsia="Times New Roman" w:cs="Times New Roman"/>
-                <w:szCs w:val="22"/>
-                <w:lang w:val="es-PE" w:eastAsia="es-PE"/>
-              </w:rPr>
-              <w:t>dom 30/08/15</w:t>
+            <w:proofErr w:type="spellStart"/>
+            <w:r>
+              <w:rPr>
+                <w:rFonts w:eastAsia="Times New Roman" w:cs="Times New Roman"/>
+                <w:szCs w:val="22"/>
+                <w:lang w:val="es-PE" w:eastAsia="es-PE"/>
+              </w:rPr>
+              <w:t>dom</w:t>
+            </w:r>
+            <w:proofErr w:type="spellEnd"/>
+            <w:r>
+              <w:rPr>
+                <w:rFonts w:eastAsia="Times New Roman" w:cs="Times New Roman"/>
+                <w:szCs w:val="22"/>
+                <w:lang w:val="es-PE" w:eastAsia="es-PE"/>
+              </w:rPr>
+              <w:t xml:space="preserve"> 30/08/15</w:t>
             </w:r>
           </w:p>
         </w:tc>
@@ -7246,13 +7734,23 @@
                 <w:lang w:val="es-PE" w:eastAsia="es-PE"/>
               </w:rPr>
             </w:pPr>
-            <w:r>
-              <w:rPr>
-                <w:rFonts w:eastAsia="Times New Roman" w:cs="Times New Roman"/>
-                <w:szCs w:val="22"/>
-                <w:lang w:val="es-PE" w:eastAsia="es-PE"/>
-              </w:rPr>
-              <w:t>dom 30/08/15</w:t>
+            <w:proofErr w:type="spellStart"/>
+            <w:r>
+              <w:rPr>
+                <w:rFonts w:eastAsia="Times New Roman" w:cs="Times New Roman"/>
+                <w:szCs w:val="22"/>
+                <w:lang w:val="es-PE" w:eastAsia="es-PE"/>
+              </w:rPr>
+              <w:t>dom</w:t>
+            </w:r>
+            <w:proofErr w:type="spellEnd"/>
+            <w:r>
+              <w:rPr>
+                <w:rFonts w:eastAsia="Times New Roman" w:cs="Times New Roman"/>
+                <w:szCs w:val="22"/>
+                <w:lang w:val="es-PE" w:eastAsia="es-PE"/>
+              </w:rPr>
+              <w:t xml:space="preserve"> 30/08/15</w:t>
             </w:r>
           </w:p>
         </w:tc>
@@ -7409,13 +7907,23 @@
                 <w:lang w:val="es-PE" w:eastAsia="es-PE"/>
               </w:rPr>
             </w:pPr>
-            <w:r>
-              <w:rPr>
-                <w:rFonts w:eastAsia="Times New Roman" w:cs="Times New Roman"/>
-                <w:szCs w:val="22"/>
-                <w:lang w:val="es-PE" w:eastAsia="es-PE"/>
-              </w:rPr>
-              <w:t>mié 02/09/15</w:t>
+            <w:proofErr w:type="spellStart"/>
+            <w:r>
+              <w:rPr>
+                <w:rFonts w:eastAsia="Times New Roman" w:cs="Times New Roman"/>
+                <w:szCs w:val="22"/>
+                <w:lang w:val="es-PE" w:eastAsia="es-PE"/>
+              </w:rPr>
+              <w:t>mié</w:t>
+            </w:r>
+            <w:proofErr w:type="spellEnd"/>
+            <w:r>
+              <w:rPr>
+                <w:rFonts w:eastAsia="Times New Roman" w:cs="Times New Roman"/>
+                <w:szCs w:val="22"/>
+                <w:lang w:val="es-PE" w:eastAsia="es-PE"/>
+              </w:rPr>
+              <w:t xml:space="preserve"> 02/09/15</w:t>
             </w:r>
           </w:p>
         </w:tc>
@@ -7578,6 +8086,7 @@
                 <w:lang w:val="es-PE" w:eastAsia="es-PE"/>
               </w:rPr>
             </w:pPr>
+            <w:proofErr w:type="spellStart"/>
             <w:r>
               <w:rPr>
                 <w:rFonts w:eastAsia="Times New Roman" w:cs="Times New Roman"/>
@@ -7586,7 +8095,18 @@
                 <w:szCs w:val="22"/>
                 <w:lang w:val="es-PE" w:eastAsia="es-PE"/>
               </w:rPr>
-              <w:t>mié 02/09/15</w:t>
+              <w:t>mié</w:t>
+            </w:r>
+            <w:proofErr w:type="spellEnd"/>
+            <w:r>
+              <w:rPr>
+                <w:rFonts w:eastAsia="Times New Roman" w:cs="Times New Roman"/>
+                <w:b/>
+                <w:bCs/>
+                <w:szCs w:val="22"/>
+                <w:lang w:val="es-PE" w:eastAsia="es-PE"/>
+              </w:rPr>
+              <w:t xml:space="preserve"> 02/09/15</w:t>
             </w:r>
           </w:p>
         </w:tc>
@@ -7683,7 +8203,15 @@
                 <w:szCs w:val="22"/>
                 <w:lang w:val="es-PE" w:eastAsia="es-PE"/>
               </w:rPr>
-              <w:t>2 dias</w:t>
+              <w:t xml:space="preserve">2 </w:t>
+            </w:r>
+            <w:r>
+              <w:rPr>
+                <w:rFonts w:eastAsia="Times New Roman" w:cs="Times New Roman"/>
+                <w:szCs w:val="22"/>
+                <w:lang w:val="es-PE" w:eastAsia="es-PE"/>
+              </w:rPr>
+              <w:t>días</w:t>
             </w:r>
           </w:p>
         </w:tc>
@@ -7745,13 +8273,23 @@
                 <w:lang w:val="es-PE" w:eastAsia="es-PE"/>
               </w:rPr>
             </w:pPr>
-            <w:r>
-              <w:rPr>
-                <w:rFonts w:eastAsia="Times New Roman" w:cs="Times New Roman"/>
-                <w:szCs w:val="22"/>
-                <w:lang w:val="es-PE" w:eastAsia="es-PE"/>
-              </w:rPr>
-              <w:t>mié 02/09/15</w:t>
+            <w:proofErr w:type="spellStart"/>
+            <w:r>
+              <w:rPr>
+                <w:rFonts w:eastAsia="Times New Roman" w:cs="Times New Roman"/>
+                <w:szCs w:val="22"/>
+                <w:lang w:val="es-PE" w:eastAsia="es-PE"/>
+              </w:rPr>
+              <w:t>mié</w:t>
+            </w:r>
+            <w:proofErr w:type="spellEnd"/>
+            <w:r>
+              <w:rPr>
+                <w:rFonts w:eastAsia="Times New Roman" w:cs="Times New Roman"/>
+                <w:szCs w:val="22"/>
+                <w:lang w:val="es-PE" w:eastAsia="es-PE"/>
+              </w:rPr>
+              <w:t xml:space="preserve"> 02/09/15</w:t>
             </w:r>
           </w:p>
         </w:tc>
@@ -8234,13 +8772,23 @@
                 <w:lang w:val="es-PE" w:eastAsia="es-PE"/>
               </w:rPr>
             </w:pPr>
-            <w:r>
-              <w:rPr>
-                <w:rFonts w:eastAsia="Times New Roman" w:cs="Times New Roman"/>
-                <w:szCs w:val="22"/>
-                <w:lang w:val="es-PE" w:eastAsia="es-PE"/>
-              </w:rPr>
-              <w:t>mié 02/09/15</w:t>
+            <w:proofErr w:type="spellStart"/>
+            <w:r>
+              <w:rPr>
+                <w:rFonts w:eastAsia="Times New Roman" w:cs="Times New Roman"/>
+                <w:szCs w:val="22"/>
+                <w:lang w:val="es-PE" w:eastAsia="es-PE"/>
+              </w:rPr>
+              <w:t>mié</w:t>
+            </w:r>
+            <w:proofErr w:type="spellEnd"/>
+            <w:r>
+              <w:rPr>
+                <w:rFonts w:eastAsia="Times New Roman" w:cs="Times New Roman"/>
+                <w:szCs w:val="22"/>
+                <w:lang w:val="es-PE" w:eastAsia="es-PE"/>
+              </w:rPr>
+              <w:t xml:space="preserve"> 02/09/15</w:t>
             </w:r>
           </w:p>
         </w:tc>
@@ -8397,13 +8945,23 @@
                 <w:lang w:val="es-PE" w:eastAsia="es-PE"/>
               </w:rPr>
             </w:pPr>
-            <w:r>
-              <w:rPr>
-                <w:rFonts w:eastAsia="Times New Roman" w:cs="Times New Roman"/>
-                <w:szCs w:val="22"/>
-                <w:lang w:val="es-PE" w:eastAsia="es-PE"/>
-              </w:rPr>
-              <w:t>mié 02/09/15</w:t>
+            <w:proofErr w:type="spellStart"/>
+            <w:r>
+              <w:rPr>
+                <w:rFonts w:eastAsia="Times New Roman" w:cs="Times New Roman"/>
+                <w:szCs w:val="22"/>
+                <w:lang w:val="es-PE" w:eastAsia="es-PE"/>
+              </w:rPr>
+              <w:t>mié</w:t>
+            </w:r>
+            <w:proofErr w:type="spellEnd"/>
+            <w:r>
+              <w:rPr>
+                <w:rFonts w:eastAsia="Times New Roman" w:cs="Times New Roman"/>
+                <w:szCs w:val="22"/>
+                <w:lang w:val="es-PE" w:eastAsia="es-PE"/>
+              </w:rPr>
+              <w:t xml:space="preserve"> 02/09/15</w:t>
             </w:r>
           </w:p>
         </w:tc>
@@ -8502,7 +9060,17 @@
                 <w:szCs w:val="22"/>
                 <w:lang w:val="es-PE" w:eastAsia="es-PE"/>
               </w:rPr>
-              <w:t>4 dias</w:t>
+              <w:t xml:space="preserve">4 </w:t>
+            </w:r>
+            <w:r>
+              <w:rPr>
+                <w:rFonts w:eastAsia="Times New Roman" w:cs="Times New Roman"/>
+                <w:b/>
+                <w:bCs/>
+                <w:szCs w:val="22"/>
+                <w:lang w:val="es-PE" w:eastAsia="es-PE"/>
+              </w:rPr>
+              <w:t>días</w:t>
             </w:r>
           </w:p>
         </w:tc>
@@ -8566,6 +9134,7 @@
                 <w:lang w:val="es-PE" w:eastAsia="es-PE"/>
               </w:rPr>
             </w:pPr>
+            <w:proofErr w:type="spellStart"/>
             <w:r>
               <w:rPr>
                 <w:rFonts w:eastAsia="Times New Roman" w:cs="Times New Roman"/>
@@ -8574,7 +9143,18 @@
                 <w:szCs w:val="22"/>
                 <w:lang w:val="es-PE" w:eastAsia="es-PE"/>
               </w:rPr>
-              <w:t>mié 09/09/15</w:t>
+              <w:t>mié</w:t>
+            </w:r>
+            <w:proofErr w:type="spellEnd"/>
+            <w:r>
+              <w:rPr>
+                <w:rFonts w:eastAsia="Times New Roman" w:cs="Times New Roman"/>
+                <w:b/>
+                <w:bCs/>
+                <w:szCs w:val="22"/>
+                <w:lang w:val="es-PE" w:eastAsia="es-PE"/>
+              </w:rPr>
+              <w:t xml:space="preserve"> 09/09/15</w:t>
             </w:r>
           </w:p>
         </w:tc>
@@ -8733,13 +9313,23 @@
                 <w:lang w:val="es-PE" w:eastAsia="es-PE"/>
               </w:rPr>
             </w:pPr>
-            <w:r>
-              <w:rPr>
-                <w:rFonts w:eastAsia="Times New Roman" w:cs="Times New Roman"/>
-                <w:szCs w:val="22"/>
-                <w:lang w:val="es-PE" w:eastAsia="es-PE"/>
-              </w:rPr>
-              <w:t>dom 06/09/15</w:t>
+            <w:proofErr w:type="spellStart"/>
+            <w:r>
+              <w:rPr>
+                <w:rFonts w:eastAsia="Times New Roman" w:cs="Times New Roman"/>
+                <w:szCs w:val="22"/>
+                <w:lang w:val="es-PE" w:eastAsia="es-PE"/>
+              </w:rPr>
+              <w:t>dom</w:t>
+            </w:r>
+            <w:proofErr w:type="spellEnd"/>
+            <w:r>
+              <w:rPr>
+                <w:rFonts w:eastAsia="Times New Roman" w:cs="Times New Roman"/>
+                <w:szCs w:val="22"/>
+                <w:lang w:val="es-PE" w:eastAsia="es-PE"/>
+              </w:rPr>
+              <w:t xml:space="preserve"> 06/09/15</w:t>
             </w:r>
           </w:p>
         </w:tc>
@@ -8862,13 +9452,23 @@
                 <w:lang w:val="es-PE" w:eastAsia="es-PE"/>
               </w:rPr>
             </w:pPr>
-            <w:r>
-              <w:rPr>
-                <w:rFonts w:eastAsia="Times New Roman" w:cs="Times New Roman"/>
-                <w:szCs w:val="22"/>
-                <w:lang w:val="es-PE" w:eastAsia="es-PE"/>
-              </w:rPr>
-              <w:t>dom 06/09/15</w:t>
+            <w:proofErr w:type="spellStart"/>
+            <w:r>
+              <w:rPr>
+                <w:rFonts w:eastAsia="Times New Roman" w:cs="Times New Roman"/>
+                <w:szCs w:val="22"/>
+                <w:lang w:val="es-PE" w:eastAsia="es-PE"/>
+              </w:rPr>
+              <w:t>dom</w:t>
+            </w:r>
+            <w:proofErr w:type="spellEnd"/>
+            <w:r>
+              <w:rPr>
+                <w:rFonts w:eastAsia="Times New Roman" w:cs="Times New Roman"/>
+                <w:szCs w:val="22"/>
+                <w:lang w:val="es-PE" w:eastAsia="es-PE"/>
+              </w:rPr>
+              <w:t xml:space="preserve"> 06/09/15</w:t>
             </w:r>
           </w:p>
         </w:tc>
@@ -9059,13 +9659,23 @@
                 <w:lang w:val="es-PE" w:eastAsia="es-PE"/>
               </w:rPr>
             </w:pPr>
-            <w:r>
-              <w:rPr>
-                <w:rFonts w:eastAsia="Times New Roman" w:cs="Times New Roman"/>
-                <w:szCs w:val="22"/>
-                <w:lang w:val="es-PE" w:eastAsia="es-PE"/>
-              </w:rPr>
-              <w:t>mié 09/09/15</w:t>
+            <w:proofErr w:type="spellStart"/>
+            <w:r>
+              <w:rPr>
+                <w:rFonts w:eastAsia="Times New Roman" w:cs="Times New Roman"/>
+                <w:szCs w:val="22"/>
+                <w:lang w:val="es-PE" w:eastAsia="es-PE"/>
+              </w:rPr>
+              <w:t>mié</w:t>
+            </w:r>
+            <w:proofErr w:type="spellEnd"/>
+            <w:r>
+              <w:rPr>
+                <w:rFonts w:eastAsia="Times New Roman" w:cs="Times New Roman"/>
+                <w:szCs w:val="22"/>
+                <w:lang w:val="es-PE" w:eastAsia="es-PE"/>
+              </w:rPr>
+              <w:t xml:space="preserve"> 09/09/15</w:t>
             </w:r>
           </w:p>
         </w:tc>
@@ -9228,6 +9838,7 @@
                 <w:lang w:val="es-PE" w:eastAsia="es-PE"/>
               </w:rPr>
             </w:pPr>
+            <w:proofErr w:type="spellStart"/>
             <w:r>
               <w:rPr>
                 <w:rFonts w:eastAsia="Times New Roman" w:cs="Times New Roman"/>
@@ -9236,7 +9847,18 @@
                 <w:szCs w:val="22"/>
                 <w:lang w:val="es-PE" w:eastAsia="es-PE"/>
               </w:rPr>
-              <w:t>mié 16/09/15</w:t>
+              <w:t>mié</w:t>
+            </w:r>
+            <w:proofErr w:type="spellEnd"/>
+            <w:r>
+              <w:rPr>
+                <w:rFonts w:eastAsia="Times New Roman" w:cs="Times New Roman"/>
+                <w:b/>
+                <w:bCs/>
+                <w:szCs w:val="22"/>
+                <w:lang w:val="es-PE" w:eastAsia="es-PE"/>
+              </w:rPr>
+              <w:t xml:space="preserve"> 16/09/15</w:t>
             </w:r>
           </w:p>
         </w:tc>
@@ -9558,13 +10180,23 @@
                 <w:lang w:val="es-PE" w:eastAsia="es-PE"/>
               </w:rPr>
             </w:pPr>
-            <w:r>
-              <w:rPr>
-                <w:rFonts w:eastAsia="Times New Roman" w:cs="Times New Roman"/>
-                <w:szCs w:val="22"/>
-                <w:lang w:val="es-PE" w:eastAsia="es-PE"/>
-              </w:rPr>
-              <w:t>dom 13/09/15</w:t>
+            <w:proofErr w:type="spellStart"/>
+            <w:r>
+              <w:rPr>
+                <w:rFonts w:eastAsia="Times New Roman" w:cs="Times New Roman"/>
+                <w:szCs w:val="22"/>
+                <w:lang w:val="es-PE" w:eastAsia="es-PE"/>
+              </w:rPr>
+              <w:t>dom</w:t>
+            </w:r>
+            <w:proofErr w:type="spellEnd"/>
+            <w:r>
+              <w:rPr>
+                <w:rFonts w:eastAsia="Times New Roman" w:cs="Times New Roman"/>
+                <w:szCs w:val="22"/>
+                <w:lang w:val="es-PE" w:eastAsia="es-PE"/>
+              </w:rPr>
+              <w:t xml:space="preserve"> 13/09/15</w:t>
             </w:r>
           </w:p>
         </w:tc>
@@ -9687,13 +10319,23 @@
                 <w:lang w:val="es-PE" w:eastAsia="es-PE"/>
               </w:rPr>
             </w:pPr>
-            <w:r>
-              <w:rPr>
-                <w:rFonts w:eastAsia="Times New Roman" w:cs="Times New Roman"/>
-                <w:szCs w:val="22"/>
-                <w:lang w:val="es-PE" w:eastAsia="es-PE"/>
-              </w:rPr>
-              <w:t>dom 13/09/15</w:t>
+            <w:proofErr w:type="spellStart"/>
+            <w:r>
+              <w:rPr>
+                <w:rFonts w:eastAsia="Times New Roman" w:cs="Times New Roman"/>
+                <w:szCs w:val="22"/>
+                <w:lang w:val="es-PE" w:eastAsia="es-PE"/>
+              </w:rPr>
+              <w:t>dom</w:t>
+            </w:r>
+            <w:proofErr w:type="spellEnd"/>
+            <w:r>
+              <w:rPr>
+                <w:rFonts w:eastAsia="Times New Roman" w:cs="Times New Roman"/>
+                <w:szCs w:val="22"/>
+                <w:lang w:val="es-PE" w:eastAsia="es-PE"/>
+              </w:rPr>
+              <w:t xml:space="preserve"> 13/09/15</w:t>
             </w:r>
           </w:p>
         </w:tc>
@@ -9884,13 +10526,23 @@
                 <w:lang w:val="es-PE" w:eastAsia="es-PE"/>
               </w:rPr>
             </w:pPr>
-            <w:r>
-              <w:rPr>
-                <w:rFonts w:eastAsia="Times New Roman" w:cs="Times New Roman"/>
-                <w:szCs w:val="22"/>
-                <w:lang w:val="es-PE" w:eastAsia="es-PE"/>
-              </w:rPr>
-              <w:t>mié 16/09/15</w:t>
+            <w:proofErr w:type="spellStart"/>
+            <w:r>
+              <w:rPr>
+                <w:rFonts w:eastAsia="Times New Roman" w:cs="Times New Roman"/>
+                <w:szCs w:val="22"/>
+                <w:lang w:val="es-PE" w:eastAsia="es-PE"/>
+              </w:rPr>
+              <w:t>mié</w:t>
+            </w:r>
+            <w:proofErr w:type="spellEnd"/>
+            <w:r>
+              <w:rPr>
+                <w:rFonts w:eastAsia="Times New Roman" w:cs="Times New Roman"/>
+                <w:szCs w:val="22"/>
+                <w:lang w:val="es-PE" w:eastAsia="es-PE"/>
+              </w:rPr>
+              <w:t xml:space="preserve"> 16/09/15</w:t>
             </w:r>
           </w:p>
         </w:tc>
@@ -10053,6 +10705,7 @@
                 <w:lang w:val="es-PE" w:eastAsia="es-PE"/>
               </w:rPr>
             </w:pPr>
+            <w:proofErr w:type="spellStart"/>
             <w:r>
               <w:rPr>
                 <w:rFonts w:eastAsia="Times New Roman" w:cs="Times New Roman"/>
@@ -10061,7 +10714,18 @@
                 <w:szCs w:val="22"/>
                 <w:lang w:val="es-PE" w:eastAsia="es-PE"/>
               </w:rPr>
-              <w:t>mié 23/09/15</w:t>
+              <w:t>mié</w:t>
+            </w:r>
+            <w:proofErr w:type="spellEnd"/>
+            <w:r>
+              <w:rPr>
+                <w:rFonts w:eastAsia="Times New Roman" w:cs="Times New Roman"/>
+                <w:b/>
+                <w:bCs/>
+                <w:szCs w:val="22"/>
+                <w:lang w:val="es-PE" w:eastAsia="es-PE"/>
+              </w:rPr>
+              <w:t xml:space="preserve"> 23/09/15</w:t>
             </w:r>
           </w:p>
         </w:tc>
@@ -10220,13 +10884,23 @@
                 <w:lang w:val="es-PE" w:eastAsia="es-PE"/>
               </w:rPr>
             </w:pPr>
-            <w:r>
-              <w:rPr>
-                <w:rFonts w:eastAsia="Times New Roman" w:cs="Times New Roman"/>
-                <w:szCs w:val="22"/>
-                <w:lang w:val="es-PE" w:eastAsia="es-PE"/>
-              </w:rPr>
-              <w:t>mié 23/09/15</w:t>
+            <w:proofErr w:type="spellStart"/>
+            <w:r>
+              <w:rPr>
+                <w:rFonts w:eastAsia="Times New Roman" w:cs="Times New Roman"/>
+                <w:szCs w:val="22"/>
+                <w:lang w:val="es-PE" w:eastAsia="es-PE"/>
+              </w:rPr>
+              <w:t>mié</w:t>
+            </w:r>
+            <w:proofErr w:type="spellEnd"/>
+            <w:r>
+              <w:rPr>
+                <w:rFonts w:eastAsia="Times New Roman" w:cs="Times New Roman"/>
+                <w:szCs w:val="22"/>
+                <w:lang w:val="es-PE" w:eastAsia="es-PE"/>
+              </w:rPr>
+              <w:t xml:space="preserve"> 23/09/15</w:t>
             </w:r>
           </w:p>
         </w:tc>
@@ -10389,6 +11063,7 @@
                 <w:lang w:val="es-PE" w:eastAsia="es-PE"/>
               </w:rPr>
             </w:pPr>
+            <w:proofErr w:type="spellStart"/>
             <w:r>
               <w:rPr>
                 <w:rFonts w:eastAsia="Times New Roman" w:cs="Times New Roman"/>
@@ -10397,7 +11072,18 @@
                 <w:szCs w:val="22"/>
                 <w:lang w:val="es-PE" w:eastAsia="es-PE"/>
               </w:rPr>
-              <w:t>mié 30/09/15</w:t>
+              <w:t>mié</w:t>
+            </w:r>
+            <w:proofErr w:type="spellEnd"/>
+            <w:r>
+              <w:rPr>
+                <w:rFonts w:eastAsia="Times New Roman" w:cs="Times New Roman"/>
+                <w:b/>
+                <w:bCs/>
+                <w:szCs w:val="22"/>
+                <w:lang w:val="es-PE" w:eastAsia="es-PE"/>
+              </w:rPr>
+              <w:t xml:space="preserve"> 30/09/15</w:t>
             </w:r>
           </w:p>
         </w:tc>
@@ -10556,13 +11242,23 @@
                 <w:lang w:val="es-PE" w:eastAsia="es-PE"/>
               </w:rPr>
             </w:pPr>
-            <w:r>
-              <w:rPr>
-                <w:rFonts w:eastAsia="Times New Roman" w:cs="Times New Roman"/>
-                <w:szCs w:val="22"/>
-                <w:lang w:val="es-PE" w:eastAsia="es-PE"/>
-              </w:rPr>
-              <w:t>mié 30/09/15</w:t>
+            <w:proofErr w:type="spellStart"/>
+            <w:r>
+              <w:rPr>
+                <w:rFonts w:eastAsia="Times New Roman" w:cs="Times New Roman"/>
+                <w:szCs w:val="22"/>
+                <w:lang w:val="es-PE" w:eastAsia="es-PE"/>
+              </w:rPr>
+              <w:t>mié</w:t>
+            </w:r>
+            <w:proofErr w:type="spellEnd"/>
+            <w:r>
+              <w:rPr>
+                <w:rFonts w:eastAsia="Times New Roman" w:cs="Times New Roman"/>
+                <w:szCs w:val="22"/>
+                <w:lang w:val="es-PE" w:eastAsia="es-PE"/>
+              </w:rPr>
+              <w:t xml:space="preserve"> 30/09/15</w:t>
             </w:r>
           </w:p>
         </w:tc>
@@ -10625,8 +11321,20 @@
                 <w:szCs w:val="22"/>
                 <w:lang w:val="es-PE" w:eastAsia="es-PE"/>
               </w:rPr>
-              <w:t>Gestión de release</w:t>
-            </w:r>
+              <w:t xml:space="preserve">Gestión de </w:t>
+            </w:r>
+            <w:proofErr w:type="spellStart"/>
+            <w:r>
+              <w:rPr>
+                <w:rFonts w:eastAsia="Times New Roman" w:cs="Times New Roman"/>
+                <w:b/>
+                <w:bCs/>
+                <w:szCs w:val="22"/>
+                <w:lang w:val="es-PE" w:eastAsia="es-PE"/>
+              </w:rPr>
+              <w:t>release</w:t>
+            </w:r>
+            <w:proofErr w:type="spellEnd"/>
           </w:p>
         </w:tc>
         <w:tc>
@@ -10725,6 +11433,7 @@
                 <w:lang w:val="es-PE" w:eastAsia="es-PE"/>
               </w:rPr>
             </w:pPr>
+            <w:proofErr w:type="spellStart"/>
             <w:r>
               <w:rPr>
                 <w:rFonts w:eastAsia="Times New Roman" w:cs="Times New Roman"/>
@@ -10733,7 +11442,18 @@
                 <w:szCs w:val="22"/>
                 <w:lang w:val="es-PE" w:eastAsia="es-PE"/>
               </w:rPr>
-              <w:t>mié 21/10/15</w:t>
+              <w:t>mié</w:t>
+            </w:r>
+            <w:proofErr w:type="spellEnd"/>
+            <w:r>
+              <w:rPr>
+                <w:rFonts w:eastAsia="Times New Roman" w:cs="Times New Roman"/>
+                <w:b/>
+                <w:bCs/>
+                <w:szCs w:val="22"/>
+                <w:lang w:val="es-PE" w:eastAsia="es-PE"/>
+              </w:rPr>
+              <w:t xml:space="preserve"> 21/10/15</w:t>
             </w:r>
           </w:p>
         </w:tc>
@@ -10959,6 +11679,7 @@
                 <w:szCs w:val="22"/>
                 <w:lang w:val="es-PE" w:eastAsia="es-PE"/>
               </w:rPr>
+              <w:lastRenderedPageBreak/>
               <w:t xml:space="preserve">   Mantener librería actualizada</w:t>
             </w:r>
           </w:p>
@@ -11122,7 +11843,25 @@
                 <w:szCs w:val="22"/>
                 <w:lang w:val="es-PE" w:eastAsia="es-PE"/>
               </w:rPr>
-              <w:t xml:space="preserve">   Hacer bat que genere el paquete</w:t>
+              <w:t xml:space="preserve">   Hacer </w:t>
+            </w:r>
+            <w:proofErr w:type="spellStart"/>
+            <w:r>
+              <w:rPr>
+                <w:rFonts w:eastAsia="Times New Roman" w:cs="Times New Roman"/>
+                <w:szCs w:val="22"/>
+                <w:lang w:val="es-PE" w:eastAsia="es-PE"/>
+              </w:rPr>
+              <w:t>bat</w:t>
+            </w:r>
+            <w:proofErr w:type="spellEnd"/>
+            <w:r>
+              <w:rPr>
+                <w:rFonts w:eastAsia="Times New Roman" w:cs="Times New Roman"/>
+                <w:szCs w:val="22"/>
+                <w:lang w:val="es-PE" w:eastAsia="es-PE"/>
+              </w:rPr>
+              <w:t xml:space="preserve"> que genere el paquete</w:t>
             </w:r>
           </w:p>
         </w:tc>
@@ -11184,13 +11923,23 @@
                 <w:lang w:val="es-PE" w:eastAsia="es-PE"/>
               </w:rPr>
             </w:pPr>
-            <w:r>
-              <w:rPr>
-                <w:rFonts w:eastAsia="Times New Roman" w:cs="Times New Roman"/>
-                <w:szCs w:val="22"/>
-                <w:lang w:val="es-PE" w:eastAsia="es-PE"/>
-              </w:rPr>
-              <w:t>mié 07/10/15</w:t>
+            <w:proofErr w:type="spellStart"/>
+            <w:r>
+              <w:rPr>
+                <w:rFonts w:eastAsia="Times New Roman" w:cs="Times New Roman"/>
+                <w:szCs w:val="22"/>
+                <w:lang w:val="es-PE" w:eastAsia="es-PE"/>
+              </w:rPr>
+              <w:t>mié</w:t>
+            </w:r>
+            <w:proofErr w:type="spellEnd"/>
+            <w:r>
+              <w:rPr>
+                <w:rFonts w:eastAsia="Times New Roman" w:cs="Times New Roman"/>
+                <w:szCs w:val="22"/>
+                <w:lang w:val="es-PE" w:eastAsia="es-PE"/>
+              </w:rPr>
+              <w:t xml:space="preserve"> 07/10/15</w:t>
             </w:r>
           </w:p>
         </w:tc>
@@ -11381,13 +12130,23 @@
                 <w:lang w:val="es-PE" w:eastAsia="es-PE"/>
               </w:rPr>
             </w:pPr>
-            <w:r>
-              <w:rPr>
-                <w:rFonts w:eastAsia="Times New Roman" w:cs="Times New Roman"/>
-                <w:szCs w:val="22"/>
-                <w:lang w:val="es-PE" w:eastAsia="es-PE"/>
-              </w:rPr>
-              <w:t>mié 21/10/15</w:t>
+            <w:proofErr w:type="spellStart"/>
+            <w:r>
+              <w:rPr>
+                <w:rFonts w:eastAsia="Times New Roman" w:cs="Times New Roman"/>
+                <w:szCs w:val="22"/>
+                <w:lang w:val="es-PE" w:eastAsia="es-PE"/>
+              </w:rPr>
+              <w:t>mié</w:t>
+            </w:r>
+            <w:proofErr w:type="spellEnd"/>
+            <w:r>
+              <w:rPr>
+                <w:rFonts w:eastAsia="Times New Roman" w:cs="Times New Roman"/>
+                <w:szCs w:val="22"/>
+                <w:lang w:val="es-PE" w:eastAsia="es-PE"/>
+              </w:rPr>
+              <w:t xml:space="preserve"> 21/10/15</w:t>
             </w:r>
           </w:p>
         </w:tc>
@@ -11747,9 +12506,11 @@
             <w:pPr>
               <w:jc w:val="center"/>
             </w:pPr>
+            <w:proofErr w:type="spellStart"/>
             <w:r>
               <w:t>docx</w:t>
             </w:r>
+            <w:proofErr w:type="spellEnd"/>
           </w:p>
         </w:tc>
         <w:tc>
@@ -11827,9 +12588,11 @@
             <w:pPr>
               <w:jc w:val="center"/>
             </w:pPr>
+            <w:proofErr w:type="spellStart"/>
             <w:r>
               <w:t>mpp</w:t>
             </w:r>
+            <w:proofErr w:type="spellEnd"/>
           </w:p>
         </w:tc>
         <w:tc>
@@ -11907,9 +12670,11 @@
             <w:pPr>
               <w:jc w:val="center"/>
             </w:pPr>
+            <w:proofErr w:type="spellStart"/>
             <w:r>
               <w:t>docx</w:t>
             </w:r>
+            <w:proofErr w:type="spellEnd"/>
           </w:p>
         </w:tc>
         <w:tc>
@@ -11990,9 +12755,11 @@
             <w:pPr>
               <w:jc w:val="center"/>
             </w:pPr>
+            <w:proofErr w:type="spellStart"/>
             <w:r>
               <w:t>mpp</w:t>
             </w:r>
+            <w:proofErr w:type="spellEnd"/>
           </w:p>
         </w:tc>
         <w:tc>
@@ -12070,9 +12837,11 @@
             <w:pPr>
               <w:jc w:val="center"/>
             </w:pPr>
+            <w:proofErr w:type="spellStart"/>
             <w:r>
               <w:t>docx</w:t>
             </w:r>
+            <w:proofErr w:type="spellEnd"/>
           </w:p>
         </w:tc>
         <w:tc>
@@ -12150,9 +12919,11 @@
             <w:pPr>
               <w:jc w:val="center"/>
             </w:pPr>
+            <w:proofErr w:type="spellStart"/>
             <w:r>
               <w:t>xlsx</w:t>
             </w:r>
+            <w:proofErr w:type="spellEnd"/>
           </w:p>
         </w:tc>
         <w:tc>
@@ -12230,9 +13001,11 @@
             <w:pPr>
               <w:jc w:val="center"/>
             </w:pPr>
+            <w:proofErr w:type="spellStart"/>
             <w:r>
               <w:t>docx</w:t>
             </w:r>
+            <w:proofErr w:type="spellEnd"/>
           </w:p>
         </w:tc>
         <w:tc>
@@ -12310,9 +13083,11 @@
             <w:pPr>
               <w:jc w:val="center"/>
             </w:pPr>
+            <w:proofErr w:type="spellStart"/>
             <w:r>
               <w:t>docx</w:t>
             </w:r>
+            <w:proofErr w:type="spellEnd"/>
           </w:p>
         </w:tc>
         <w:tc>
@@ -12390,9 +13165,11 @@
             <w:pPr>
               <w:jc w:val="center"/>
             </w:pPr>
+            <w:proofErr w:type="spellStart"/>
             <w:r>
               <w:t>docx</w:t>
             </w:r>
+            <w:proofErr w:type="spellEnd"/>
           </w:p>
         </w:tc>
         <w:tc>
@@ -12470,9 +13247,11 @@
             <w:pPr>
               <w:jc w:val="center"/>
             </w:pPr>
+            <w:proofErr w:type="spellStart"/>
             <w:r>
               <w:t>docx</w:t>
             </w:r>
+            <w:proofErr w:type="spellEnd"/>
           </w:p>
         </w:tc>
         <w:tc>
@@ -12550,9 +13329,11 @@
             <w:pPr>
               <w:jc w:val="center"/>
             </w:pPr>
+            <w:proofErr w:type="spellStart"/>
             <w:r>
               <w:t>sql</w:t>
             </w:r>
+            <w:proofErr w:type="spellEnd"/>
           </w:p>
         </w:tc>
         <w:tc>
@@ -12630,9 +13411,11 @@
             <w:pPr>
               <w:jc w:val="center"/>
             </w:pPr>
+            <w:proofErr w:type="spellStart"/>
             <w:r>
               <w:t>sql</w:t>
             </w:r>
+            <w:proofErr w:type="spellEnd"/>
           </w:p>
         </w:tc>
         <w:tc>
@@ -12873,9 +13656,11 @@
             <w:pPr>
               <w:jc w:val="center"/>
             </w:pPr>
+            <w:proofErr w:type="spellStart"/>
             <w:r>
               <w:t>docx</w:t>
             </w:r>
+            <w:proofErr w:type="spellEnd"/>
           </w:p>
         </w:tc>
         <w:tc>
@@ -12956,9 +13741,11 @@
             <w:pPr>
               <w:jc w:val="center"/>
             </w:pPr>
+            <w:proofErr w:type="spellStart"/>
             <w:r>
               <w:t>mpp</w:t>
             </w:r>
+            <w:proofErr w:type="spellEnd"/>
           </w:p>
         </w:tc>
         <w:tc>
@@ -13039,9 +13826,11 @@
             <w:pPr>
               <w:jc w:val="center"/>
             </w:pPr>
+            <w:proofErr w:type="spellStart"/>
             <w:r>
               <w:t>docx</w:t>
             </w:r>
+            <w:proofErr w:type="spellEnd"/>
           </w:p>
         </w:tc>
         <w:tc>
@@ -13122,9 +13911,11 @@
             <w:pPr>
               <w:jc w:val="center"/>
             </w:pPr>
+            <w:proofErr w:type="spellStart"/>
             <w:r>
               <w:t>xlsx</w:t>
             </w:r>
+            <w:proofErr w:type="spellEnd"/>
           </w:p>
         </w:tc>
         <w:tc>
@@ -13167,7 +13958,11 @@
               <w:jc w:val="center"/>
             </w:pPr>
             <w:r>
-              <w:t xml:space="preserve">Documento de análisis proyecto </w:t>
+              <w:t xml:space="preserve">Documento de análisis </w:t>
+            </w:r>
+            <w:r>
+              <w:lastRenderedPageBreak/>
+              <w:t xml:space="preserve">proyecto </w:t>
             </w:r>
           </w:p>
         </w:tc>
@@ -13180,6 +13975,7 @@
               <w:jc w:val="center"/>
             </w:pPr>
             <w:r>
+              <w:lastRenderedPageBreak/>
               <w:t>Evolución</w:t>
             </w:r>
           </w:p>
@@ -13205,9 +14001,11 @@
             <w:pPr>
               <w:jc w:val="center"/>
             </w:pPr>
+            <w:proofErr w:type="spellStart"/>
             <w:r>
               <w:t>docx</w:t>
             </w:r>
+            <w:proofErr w:type="spellEnd"/>
           </w:p>
         </w:tc>
         <w:tc>
@@ -13237,6 +14035,7 @@
               <w:jc w:val="center"/>
             </w:pPr>
             <w:r>
+              <w:lastRenderedPageBreak/>
               <w:t>20</w:t>
             </w:r>
           </w:p>
@@ -13288,9 +14087,11 @@
             <w:pPr>
               <w:jc w:val="center"/>
             </w:pPr>
+            <w:proofErr w:type="spellStart"/>
             <w:r>
               <w:t>docx</w:t>
             </w:r>
+            <w:proofErr w:type="spellEnd"/>
           </w:p>
         </w:tc>
         <w:tc>
@@ -13371,9 +14172,11 @@
             <w:pPr>
               <w:jc w:val="center"/>
             </w:pPr>
+            <w:proofErr w:type="spellStart"/>
             <w:r>
               <w:t>docx</w:t>
             </w:r>
+            <w:proofErr w:type="spellEnd"/>
           </w:p>
         </w:tc>
         <w:tc>
@@ -13454,9 +14257,11 @@
             <w:pPr>
               <w:jc w:val="center"/>
             </w:pPr>
+            <w:proofErr w:type="spellStart"/>
             <w:r>
               <w:t>docx</w:t>
             </w:r>
+            <w:proofErr w:type="spellEnd"/>
           </w:p>
         </w:tc>
         <w:tc>
@@ -13569,7 +14374,6 @@
               <w:jc w:val="center"/>
             </w:pPr>
             <w:r>
-              <w:lastRenderedPageBreak/>
               <w:t>26</w:t>
             </w:r>
           </w:p>
@@ -13776,7 +14580,15 @@
         <w:pStyle w:val="Prrafodelista"/>
       </w:pPr>
       <w:r>
-        <w:t>[Iniciales del proyecto]_[Iniciales del documento</w:t>
+        <w:t>[Iniciales del proyecto]</w:t>
+      </w:r>
+      <w:proofErr w:type="gramStart"/>
+      <w:r>
+        <w:t>_[</w:t>
+      </w:r>
+      <w:proofErr w:type="gramEnd"/>
+      <w:r>
+        <w:t>Iniciales del documento</w:t>
       </w:r>
       <w:r>
         <w:t>]</w:t>
@@ -14433,6 +15245,7 @@
               <w:spacing w:line="360" w:lineRule="auto"/>
             </w:pPr>
             <w:r>
+              <w:lastRenderedPageBreak/>
               <w:t>12</w:t>
             </w:r>
           </w:p>
@@ -14574,7 +15387,6 @@
               <w:spacing w:line="360" w:lineRule="auto"/>
             </w:pPr>
             <w:r>
-              <w:lastRenderedPageBreak/>
               <w:t>15</w:t>
             </w:r>
           </w:p>
@@ -14640,8 +15452,18 @@
           <w:b/>
           <w:sz w:val="20"/>
         </w:rPr>
-        <w:t>Lista de ítem de la configuracion</w:t>
+        <w:t xml:space="preserve">Lista de ítem de la </w:t>
       </w:r>
+      <w:proofErr w:type="spellStart"/>
+      <w:r>
+        <w:rPr>
+          <w:rFonts w:ascii="Tahoma" w:hAnsi="Tahoma" w:cs="Tahoma"/>
+          <w:b/>
+          <w:sz w:val="20"/>
+        </w:rPr>
+        <w:t>configuracion</w:t>
+      </w:r>
+      <w:proofErr w:type="spellEnd"/>
     </w:p>
     <w:p>
       <w:pPr>
@@ -14649,8 +15471,8 @@
       </w:pPr>
     </w:p>
     <w:sectPr>
-      <w:headerReference w:type="default" r:id="rId9"/>
-      <w:footerReference w:type="default" r:id="rId10"/>
+      <w:headerReference w:type="default" r:id="rId10"/>
+      <w:footerReference w:type="default" r:id="rId11"/>
       <w:pgSz w:w="11906" w:h="16838"/>
       <w:pgMar w:top="1417" w:right="1701" w:bottom="1417" w:left="1701" w:header="720" w:footer="720" w:gutter="0"/>
       <w:pgNumType w:start="1"/>
@@ -14661,7 +15483,7 @@
 </file>
 
 <file path=word/endnotes.xml><?xml version="1.0" encoding="utf-8"?>
-<w:endnotes xmlns:wpc="http://schemas.microsoft.com/office/word/2010/wordprocessingCanvas" xmlns:mc="http://schemas.openxmlformats.org/markup-compatibility/2006" xmlns:o="urn:schemas-microsoft-com:office:office" xmlns:r="http://schemas.openxmlformats.org/officeDocument/2006/relationships" xmlns:m="http://schemas.openxmlformats.org/officeDocument/2006/math" xmlns:v="urn:schemas-microsoft-com:vml" xmlns:wp14="http://schemas.microsoft.com/office/word/2010/wordprocessingDrawing" xmlns:wp="http://schemas.openxmlformats.org/drawingml/2006/wordprocessingDrawing" xmlns:w10="urn:schemas-microsoft-com:office:word" xmlns:w="http://schemas.openxmlformats.org/wordprocessingml/2006/main" xmlns:w14="http://schemas.microsoft.com/office/word/2010/wordml" xmlns:w15="http://schemas.microsoft.com/office/word/2012/wordml" xmlns:wpg="http://schemas.microsoft.com/office/word/2010/wordprocessingGroup" xmlns:wpi="http://schemas.microsoft.com/office/word/2010/wordprocessingInk" xmlns:wne="http://schemas.microsoft.com/office/word/2006/wordml" xmlns:wps="http://schemas.microsoft.com/office/word/2010/wordprocessingShape" mc:Ignorable="w14 w15 wp14">
+<w:endnotes xmlns:wpc="http://schemas.microsoft.com/office/word/2010/wordprocessingCanvas" xmlns:mc="http://schemas.openxmlformats.org/markup-compatibility/2006" xmlns:o="urn:schemas-microsoft-com:office:office" xmlns:r="http://schemas.openxmlformats.org/officeDocument/2006/relationships" xmlns:m="http://schemas.openxmlformats.org/officeDocument/2006/math" xmlns:v="urn:schemas-microsoft-com:vml" xmlns:wp14="http://schemas.microsoft.com/office/word/2010/wordprocessingDrawing" xmlns:wp="http://schemas.openxmlformats.org/drawingml/2006/wordprocessingDrawing" xmlns:w10="urn:schemas-microsoft-com:office:word" xmlns:w="http://schemas.openxmlformats.org/wordprocessingml/2006/main" xmlns:w14="http://schemas.microsoft.com/office/word/2010/wordml" xmlns:wpg="http://schemas.microsoft.com/office/word/2010/wordprocessingGroup" xmlns:wpi="http://schemas.microsoft.com/office/word/2010/wordprocessingInk" xmlns:wne="http://schemas.microsoft.com/office/word/2006/wordml" xmlns:wps="http://schemas.microsoft.com/office/word/2010/wordprocessingShape" mc:Ignorable="w14 wp14">
   <w:endnote w:type="separator" w:id="-1">
     <w:p>
       <w:pPr>
@@ -14686,7 +15508,7 @@
 </file>
 
 <file path=word/footer1.xml><?xml version="1.0" encoding="utf-8"?>
-<w:ftr xmlns:wpc="http://schemas.microsoft.com/office/word/2010/wordprocessingCanvas" xmlns:mc="http://schemas.openxmlformats.org/markup-compatibility/2006" xmlns:o="urn:schemas-microsoft-com:office:office" xmlns:r="http://schemas.openxmlformats.org/officeDocument/2006/relationships" xmlns:m="http://schemas.openxmlformats.org/officeDocument/2006/math" xmlns:v="urn:schemas-microsoft-com:vml" xmlns:wp14="http://schemas.microsoft.com/office/word/2010/wordprocessingDrawing" xmlns:wp="http://schemas.openxmlformats.org/drawingml/2006/wordprocessingDrawing" xmlns:w10="urn:schemas-microsoft-com:office:word" xmlns:w="http://schemas.openxmlformats.org/wordprocessingml/2006/main" xmlns:w14="http://schemas.microsoft.com/office/word/2010/wordml" xmlns:w15="http://schemas.microsoft.com/office/word/2012/wordml" xmlns:wpg="http://schemas.microsoft.com/office/word/2010/wordprocessingGroup" xmlns:wpi="http://schemas.microsoft.com/office/word/2010/wordprocessingInk" xmlns:wne="http://schemas.microsoft.com/office/word/2006/wordml" xmlns:wps="http://schemas.microsoft.com/office/word/2010/wordprocessingShape" mc:Ignorable="w14 w15 wp14">
+<w:ftr xmlns:wpc="http://schemas.microsoft.com/office/word/2010/wordprocessingCanvas" xmlns:mc="http://schemas.openxmlformats.org/markup-compatibility/2006" xmlns:o="urn:schemas-microsoft-com:office:office" xmlns:r="http://schemas.openxmlformats.org/officeDocument/2006/relationships" xmlns:m="http://schemas.openxmlformats.org/officeDocument/2006/math" xmlns:v="urn:schemas-microsoft-com:vml" xmlns:wp14="http://schemas.microsoft.com/office/word/2010/wordprocessingDrawing" xmlns:wp="http://schemas.openxmlformats.org/drawingml/2006/wordprocessingDrawing" xmlns:w10="urn:schemas-microsoft-com:office:word" xmlns:w="http://schemas.openxmlformats.org/wordprocessingml/2006/main" xmlns:w14="http://schemas.microsoft.com/office/word/2010/wordml" xmlns:wpg="http://schemas.microsoft.com/office/word/2010/wordprocessingGroup" xmlns:wpi="http://schemas.microsoft.com/office/word/2010/wordprocessingInk" xmlns:wne="http://schemas.microsoft.com/office/word/2006/wordml" xmlns:wps="http://schemas.microsoft.com/office/word/2010/wordprocessingShape" mc:Ignorable="w14 wp14">
   <w:tbl>
     <w:tblPr>
       <w:tblStyle w:val="Tablanormal31"/>
@@ -14856,7 +15678,7 @@
 </file>
 
 <file path=word/footnotes.xml><?xml version="1.0" encoding="utf-8"?>
-<w:footnotes xmlns:wpc="http://schemas.microsoft.com/office/word/2010/wordprocessingCanvas" xmlns:mc="http://schemas.openxmlformats.org/markup-compatibility/2006" xmlns:o="urn:schemas-microsoft-com:office:office" xmlns:r="http://schemas.openxmlformats.org/officeDocument/2006/relationships" xmlns:m="http://schemas.openxmlformats.org/officeDocument/2006/math" xmlns:v="urn:schemas-microsoft-com:vml" xmlns:wp14="http://schemas.microsoft.com/office/word/2010/wordprocessingDrawing" xmlns:wp="http://schemas.openxmlformats.org/drawingml/2006/wordprocessingDrawing" xmlns:w10="urn:schemas-microsoft-com:office:word" xmlns:w="http://schemas.openxmlformats.org/wordprocessingml/2006/main" xmlns:w14="http://schemas.microsoft.com/office/word/2010/wordml" xmlns:w15="http://schemas.microsoft.com/office/word/2012/wordml" xmlns:wpg="http://schemas.microsoft.com/office/word/2010/wordprocessingGroup" xmlns:wpi="http://schemas.microsoft.com/office/word/2010/wordprocessingInk" xmlns:wne="http://schemas.microsoft.com/office/word/2006/wordml" xmlns:wps="http://schemas.microsoft.com/office/word/2010/wordprocessingShape" mc:Ignorable="w14 w15 wp14">
+<w:footnotes xmlns:wpc="http://schemas.microsoft.com/office/word/2010/wordprocessingCanvas" xmlns:mc="http://schemas.openxmlformats.org/markup-compatibility/2006" xmlns:o="urn:schemas-microsoft-com:office:office" xmlns:r="http://schemas.openxmlformats.org/officeDocument/2006/relationships" xmlns:m="http://schemas.openxmlformats.org/officeDocument/2006/math" xmlns:v="urn:schemas-microsoft-com:vml" xmlns:wp14="http://schemas.microsoft.com/office/word/2010/wordprocessingDrawing" xmlns:wp="http://schemas.openxmlformats.org/drawingml/2006/wordprocessingDrawing" xmlns:w10="urn:schemas-microsoft-com:office:word" xmlns:w="http://schemas.openxmlformats.org/wordprocessingml/2006/main" xmlns:w14="http://schemas.microsoft.com/office/word/2010/wordml" xmlns:wpg="http://schemas.microsoft.com/office/word/2010/wordprocessingGroup" xmlns:wpi="http://schemas.microsoft.com/office/word/2010/wordprocessingInk" xmlns:wne="http://schemas.microsoft.com/office/word/2006/wordml" xmlns:wps="http://schemas.microsoft.com/office/word/2010/wordprocessingShape" mc:Ignorable="w14 wp14">
   <w:footnote w:type="separator" w:id="-1">
     <w:p>
       <w:pPr>
@@ -14881,7 +15703,7 @@
 </file>
 
 <file path=word/header1.xml><?xml version="1.0" encoding="utf-8"?>
-<w:hdr xmlns:wpc="http://schemas.microsoft.com/office/word/2010/wordprocessingCanvas" xmlns:mc="http://schemas.openxmlformats.org/markup-compatibility/2006" xmlns:o="urn:schemas-microsoft-com:office:office" xmlns:r="http://schemas.openxmlformats.org/officeDocument/2006/relationships" xmlns:m="http://schemas.openxmlformats.org/officeDocument/2006/math" xmlns:v="urn:schemas-microsoft-com:vml" xmlns:wp14="http://schemas.microsoft.com/office/word/2010/wordprocessingDrawing" xmlns:wp="http://schemas.openxmlformats.org/drawingml/2006/wordprocessingDrawing" xmlns:w10="urn:schemas-microsoft-com:office:word" xmlns:w="http://schemas.openxmlformats.org/wordprocessingml/2006/main" xmlns:w14="http://schemas.microsoft.com/office/word/2010/wordml" xmlns:w15="http://schemas.microsoft.com/office/word/2012/wordml" xmlns:wpg="http://schemas.microsoft.com/office/word/2010/wordprocessingGroup" xmlns:wpi="http://schemas.microsoft.com/office/word/2010/wordprocessingInk" xmlns:wne="http://schemas.microsoft.com/office/word/2006/wordml" xmlns:wps="http://schemas.microsoft.com/office/word/2010/wordprocessingShape" mc:Ignorable="w14 w15 wp14">
+<w:hdr xmlns:wpc="http://schemas.microsoft.com/office/word/2010/wordprocessingCanvas" xmlns:mc="http://schemas.openxmlformats.org/markup-compatibility/2006" xmlns:o="urn:schemas-microsoft-com:office:office" xmlns:r="http://schemas.openxmlformats.org/officeDocument/2006/relationships" xmlns:m="http://schemas.openxmlformats.org/officeDocument/2006/math" xmlns:v="urn:schemas-microsoft-com:vml" xmlns:wp14="http://schemas.microsoft.com/office/word/2010/wordprocessingDrawing" xmlns:wp="http://schemas.openxmlformats.org/drawingml/2006/wordprocessingDrawing" xmlns:w10="urn:schemas-microsoft-com:office:word" xmlns:w="http://schemas.openxmlformats.org/wordprocessingml/2006/main" xmlns:w14="http://schemas.microsoft.com/office/word/2010/wordml" xmlns:wpg="http://schemas.microsoft.com/office/word/2010/wordprocessingGroup" xmlns:wpi="http://schemas.microsoft.com/office/word/2010/wordprocessingInk" xmlns:wne="http://schemas.microsoft.com/office/word/2006/wordml" xmlns:wps="http://schemas.microsoft.com/office/word/2010/wordprocessingShape" mc:Ignorable="w14 wp14">
   <w:tbl>
     <w:tblPr>
       <w:tblW w:w="9009" w:type="dxa"/>
@@ -15052,7 +15874,7 @@
             </wp:anchor>
           </w:drawing>
         </mc:Choice>
-        <mc:Fallback>
+        <mc:Fallback xmlns:w15="http://schemas.microsoft.com/office/word/2012/wordml">
           <w:pict>
             <v:line w14:anchorId="7006B622" id="Conector recto 3" o:spid="_x0000_s1026" style="position:absolute;flip:y;z-index:251659264;visibility:visible;mso-wrap-style:square;mso-width-percent:0;mso-height-percent:0;mso-wrap-distance-left:9pt;mso-wrap-distance-top:0;mso-wrap-distance-right:9pt;mso-wrap-distance-bottom:0;mso-position-horizontal:absolute;mso-position-horizontal-relative:text;mso-position-vertical:absolute;mso-position-vertical-relative:text;mso-width-percent:0;mso-height-percent:0;mso-width-relative:margin;mso-height-relative:margin" from="-25.05pt,-.85pt" to="448.2pt,-.85pt" o:gfxdata="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" strokecolor="black [3040]" strokeweight="1.5pt"/>
           </w:pict>
@@ -15064,7 +15886,7 @@
 </file>
 
 <file path=word/numbering.xml><?xml version="1.0" encoding="utf-8"?>
-<w:numbering xmlns:wpc="http://schemas.microsoft.com/office/word/2010/wordprocessingCanvas" xmlns:mc="http://schemas.openxmlformats.org/markup-compatibility/2006" xmlns:o="urn:schemas-microsoft-com:office:office" xmlns:r="http://schemas.openxmlformats.org/officeDocument/2006/relationships" xmlns:m="http://schemas.openxmlformats.org/officeDocument/2006/math" xmlns:v="urn:schemas-microsoft-com:vml" xmlns:wp14="http://schemas.microsoft.com/office/word/2010/wordprocessingDrawing" xmlns:wp="http://schemas.openxmlformats.org/drawingml/2006/wordprocessingDrawing" xmlns:w10="urn:schemas-microsoft-com:office:word" xmlns:w="http://schemas.openxmlformats.org/wordprocessingml/2006/main" xmlns:w14="http://schemas.microsoft.com/office/word/2010/wordml" xmlns:w15="http://schemas.microsoft.com/office/word/2012/wordml" xmlns:wpg="http://schemas.microsoft.com/office/word/2010/wordprocessingGroup" xmlns:wpi="http://schemas.microsoft.com/office/word/2010/wordprocessingInk" xmlns:wne="http://schemas.microsoft.com/office/word/2006/wordml" xmlns:wps="http://schemas.microsoft.com/office/word/2010/wordprocessingShape" mc:Ignorable="w14 w15 wp14">
+<w:numbering xmlns:wpc="http://schemas.microsoft.com/office/word/2010/wordprocessingCanvas" xmlns:mc="http://schemas.openxmlformats.org/markup-compatibility/2006" xmlns:o="urn:schemas-microsoft-com:office:office" xmlns:r="http://schemas.openxmlformats.org/officeDocument/2006/relationships" xmlns:m="http://schemas.openxmlformats.org/officeDocument/2006/math" xmlns:v="urn:schemas-microsoft-com:vml" xmlns:wp14="http://schemas.microsoft.com/office/word/2010/wordprocessingDrawing" xmlns:wp="http://schemas.openxmlformats.org/drawingml/2006/wordprocessingDrawing" xmlns:w10="urn:schemas-microsoft-com:office:word" xmlns:w="http://schemas.openxmlformats.org/wordprocessingml/2006/main" xmlns:w14="http://schemas.microsoft.com/office/word/2010/wordml" xmlns:wpg="http://schemas.microsoft.com/office/word/2010/wordprocessingGroup" xmlns:wpi="http://schemas.microsoft.com/office/word/2010/wordprocessingInk" xmlns:wne="http://schemas.microsoft.com/office/word/2006/wordml" xmlns:wps="http://schemas.microsoft.com/office/word/2010/wordprocessingShape" mc:Ignorable="w14 wp14">
   <w:abstractNum w:abstractNumId="0">
     <w:nsid w:val="0311511C"/>
     <w:multiLevelType w:val="multilevel"/>
@@ -16259,7 +17081,7 @@
 </file>
 
 <file path=word/styles.xml><?xml version="1.0" encoding="utf-8"?>
-<w:styles xmlns:mc="http://schemas.openxmlformats.org/markup-compatibility/2006" xmlns:r="http://schemas.openxmlformats.org/officeDocument/2006/relationships" xmlns:w="http://schemas.openxmlformats.org/wordprocessingml/2006/main" xmlns:w14="http://schemas.microsoft.com/office/word/2010/wordml" xmlns:w15="http://schemas.microsoft.com/office/word/2012/wordml" mc:Ignorable="w14 w15">
+<w:styles xmlns:mc="http://schemas.openxmlformats.org/markup-compatibility/2006" xmlns:r="http://schemas.openxmlformats.org/officeDocument/2006/relationships" xmlns:w="http://schemas.openxmlformats.org/wordprocessingml/2006/main" xmlns:w14="http://schemas.microsoft.com/office/word/2010/wordml" mc:Ignorable="w14">
   <w:docDefaults>
     <w:rPrDefault>
       <w:rPr>
@@ -16275,378 +17097,145 @@
       </w:pPr>
     </w:pPrDefault>
   </w:docDefaults>
-  <w:latentStyles w:defLockedState="0" w:defUIPriority="99" w:defSemiHidden="0" w:defUnhideWhenUsed="0" w:defQFormat="0" w:count="371">
-    <w:lsdException w:name="Normal" w:uiPriority="0" w:qFormat="1"/>
-    <w:lsdException w:name="heading 1" w:uiPriority="9" w:qFormat="1"/>
-    <w:lsdException w:name="heading 2" w:semiHidden="1" w:uiPriority="9" w:unhideWhenUsed="1" w:qFormat="1"/>
-    <w:lsdException w:name="heading 3" w:semiHidden="1" w:uiPriority="9" w:unhideWhenUsed="1" w:qFormat="1"/>
-    <w:lsdException w:name="heading 4" w:semiHidden="1" w:uiPriority="9" w:unhideWhenUsed="1" w:qFormat="1"/>
-    <w:lsdException w:name="heading 5" w:semiHidden="1" w:uiPriority="9" w:unhideWhenUsed="1" w:qFormat="1"/>
-    <w:lsdException w:name="heading 6" w:semiHidden="1" w:uiPriority="9" w:unhideWhenUsed="1" w:qFormat="1"/>
-    <w:lsdException w:name="heading 7" w:semiHidden="1" w:uiPriority="9" w:unhideWhenUsed="1" w:qFormat="1"/>
-    <w:lsdException w:name="heading 8" w:semiHidden="1" w:uiPriority="9" w:unhideWhenUsed="1" w:qFormat="1"/>
-    <w:lsdException w:name="heading 9" w:semiHidden="1" w:uiPriority="9" w:unhideWhenUsed="1" w:qFormat="1"/>
-    <w:lsdException w:name="index 1" w:semiHidden="1" w:unhideWhenUsed="1"/>
-    <w:lsdException w:name="index 2" w:semiHidden="1" w:unhideWhenUsed="1"/>
-    <w:lsdException w:name="index 3" w:semiHidden="1" w:unhideWhenUsed="1"/>
-    <w:lsdException w:name="index 4" w:semiHidden="1" w:unhideWhenUsed="1"/>
-    <w:lsdException w:name="index 5" w:semiHidden="1" w:unhideWhenUsed="1"/>
-    <w:lsdException w:name="index 6" w:semiHidden="1" w:unhideWhenUsed="1"/>
-    <w:lsdException w:name="index 7" w:semiHidden="1" w:unhideWhenUsed="1"/>
-    <w:lsdException w:name="index 8" w:semiHidden="1" w:unhideWhenUsed="1"/>
-    <w:lsdException w:name="index 9" w:semiHidden="1" w:unhideWhenUsed="1"/>
-    <w:lsdException w:name="toc 1" w:semiHidden="1" w:uiPriority="39" w:unhideWhenUsed="1"/>
-    <w:lsdException w:name="toc 2" w:semiHidden="1" w:uiPriority="39" w:unhideWhenUsed="1"/>
-    <w:lsdException w:name="toc 3" w:semiHidden="1" w:uiPriority="39" w:unhideWhenUsed="1"/>
-    <w:lsdException w:name="toc 4" w:semiHidden="1" w:uiPriority="39" w:unhideWhenUsed="1"/>
-    <w:lsdException w:name="toc 5" w:semiHidden="1" w:uiPriority="39" w:unhideWhenUsed="1"/>
-    <w:lsdException w:name="toc 6" w:semiHidden="1" w:uiPriority="39" w:unhideWhenUsed="1"/>
-    <w:lsdException w:name="toc 7" w:semiHidden="1" w:uiPriority="39" w:unhideWhenUsed="1"/>
-    <w:lsdException w:name="toc 8" w:semiHidden="1" w:uiPriority="39" w:unhideWhenUsed="1"/>
-    <w:lsdException w:name="toc 9" w:semiHidden="1" w:uiPriority="39" w:unhideWhenUsed="1"/>
-    <w:lsdException w:name="Normal Indent" w:semiHidden="1" w:unhideWhenUsed="1"/>
-    <w:lsdException w:name="footnote text" w:semiHidden="1" w:unhideWhenUsed="1"/>
-    <w:lsdException w:name="annotation text" w:semiHidden="1" w:unhideWhenUsed="1"/>
-    <w:lsdException w:name="header" w:semiHidden="1" w:uiPriority="0" w:unhideWhenUsed="1"/>
-    <w:lsdException w:name="footer" w:semiHidden="1" w:unhideWhenUsed="1"/>
-    <w:lsdException w:name="index heading" w:semiHidden="1" w:unhideWhenUsed="1"/>
-    <w:lsdException w:name="caption" w:semiHidden="1" w:uiPriority="35" w:unhideWhenUsed="1" w:qFormat="1"/>
-    <w:lsdException w:name="table of figures" w:semiHidden="1" w:unhideWhenUsed="1"/>
-    <w:lsdException w:name="envelope address" w:semiHidden="1" w:unhideWhenUsed="1"/>
-    <w:lsdException w:name="envelope return" w:semiHidden="1" w:unhideWhenUsed="1"/>
-    <w:lsdException w:name="footnote reference" w:semiHidden="1" w:unhideWhenUsed="1"/>
-    <w:lsdException w:name="annotation reference" w:semiHidden="1" w:unhideWhenUsed="1"/>
-    <w:lsdException w:name="line number" w:semiHidden="1" w:unhideWhenUsed="1"/>
-    <w:lsdException w:name="page number" w:semiHidden="1" w:unhideWhenUsed="1"/>
-    <w:lsdException w:name="endnote reference" w:semiHidden="1" w:unhideWhenUsed="1"/>
-    <w:lsdException w:name="endnote text" w:semiHidden="1" w:unhideWhenUsed="1"/>
-    <w:lsdException w:name="table of authorities" w:semiHidden="1" w:unhideWhenUsed="1"/>
-    <w:lsdException w:name="macro" w:semiHidden="1" w:unhideWhenUsed="1"/>
-    <w:lsdException w:name="toa heading" w:semiHidden="1" w:unhideWhenUsed="1"/>
-    <w:lsdException w:name="List" w:semiHidden="1" w:unhideWhenUsed="1"/>
-    <w:lsdException w:name="List Bullet" w:semiHidden="1" w:unhideWhenUsed="1"/>
-    <w:lsdException w:name="List Number" w:semiHidden="1" w:unhideWhenUsed="1"/>
-    <w:lsdException w:name="List 2" w:semiHidden="1" w:unhideWhenUsed="1"/>
-    <w:lsdException w:name="List 3" w:semiHidden="1" w:unhideWhenUsed="1"/>
-    <w:lsdException w:name="List 4" w:semiHidden="1" w:unhideWhenUsed="1"/>
-    <w:lsdException w:name="List 5" w:semiHidden="1" w:unhideWhenUsed="1"/>
-    <w:lsdException w:name="List Bullet 2" w:semiHidden="1" w:unhideWhenUsed="1"/>
-    <w:lsdException w:name="List Bullet 3" w:semiHidden="1" w:unhideWhenUsed="1"/>
-    <w:lsdException w:name="List Bullet 4" w:semiHidden="1" w:unhideWhenUsed="1"/>
-    <w:lsdException w:name="List Bullet 5" w:semiHidden="1" w:unhideWhenUsed="1"/>
-    <w:lsdException w:name="List Number 2" w:semiHidden="1" w:unhideWhenUsed="1"/>
-    <w:lsdException w:name="List Number 3" w:semiHidden="1" w:unhideWhenUsed="1"/>
-    <w:lsdException w:name="List Number 4" w:semiHidden="1" w:unhideWhenUsed="1"/>
-    <w:lsdException w:name="List Number 5" w:semiHidden="1" w:unhideWhenUsed="1"/>
-    <w:lsdException w:name="Title" w:uiPriority="10" w:qFormat="1"/>
-    <w:lsdException w:name="Closing" w:semiHidden="1" w:unhideWhenUsed="1"/>
-    <w:lsdException w:name="Signature" w:semiHidden="1" w:unhideWhenUsed="1"/>
-    <w:lsdException w:name="Default Paragraph Font" w:semiHidden="1" w:uiPriority="1" w:unhideWhenUsed="1"/>
-    <w:lsdException w:name="Body Text" w:semiHidden="1" w:unhideWhenUsed="1"/>
-    <w:lsdException w:name="Body Text Indent" w:semiHidden="1" w:unhideWhenUsed="1"/>
-    <w:lsdException w:name="List Continue" w:semiHidden="1" w:unhideWhenUsed="1"/>
-    <w:lsdException w:name="List Continue 2" w:semiHidden="1" w:unhideWhenUsed="1"/>
-    <w:lsdException w:name="List Continue 3" w:semiHidden="1" w:unhideWhenUsed="1"/>
-    <w:lsdException w:name="List Continue 4" w:semiHidden="1" w:unhideWhenUsed="1"/>
-    <w:lsdException w:name="List Continue 5" w:semiHidden="1" w:unhideWhenUsed="1"/>
-    <w:lsdException w:name="Message Header" w:semiHidden="1" w:unhideWhenUsed="1"/>
-    <w:lsdException w:name="Subtitle" w:uiPriority="11" w:qFormat="1"/>
-    <w:lsdException w:name="Salutation" w:semiHidden="1" w:unhideWhenUsed="1"/>
-    <w:lsdException w:name="Date" w:semiHidden="1" w:unhideWhenUsed="1"/>
-    <w:lsdException w:name="Body Text First Indent" w:semiHidden="1" w:unhideWhenUsed="1"/>
-    <w:lsdException w:name="Body Text First Indent 2" w:semiHidden="1" w:unhideWhenUsed="1"/>
-    <w:lsdException w:name="Note Heading" w:semiHidden="1" w:unhideWhenUsed="1"/>
-    <w:lsdException w:name="Body Text 2" w:semiHidden="1" w:unhideWhenUsed="1"/>
-    <w:lsdException w:name="Body Text 3" w:semiHidden="1" w:unhideWhenUsed="1"/>
-    <w:lsdException w:name="Body Text Indent 2" w:semiHidden="1" w:unhideWhenUsed="1"/>
-    <w:lsdException w:name="Body Text Indent 3" w:semiHidden="1" w:unhideWhenUsed="1"/>
-    <w:lsdException w:name="Block Text" w:semiHidden="1" w:unhideWhenUsed="1"/>
-    <w:lsdException w:name="Hyperlink" w:semiHidden="1" w:unhideWhenUsed="1"/>
-    <w:lsdException w:name="FollowedHyperlink" w:semiHidden="1" w:unhideWhenUsed="1"/>
-    <w:lsdException w:name="Strong" w:uiPriority="22" w:qFormat="1"/>
-    <w:lsdException w:name="Emphasis" w:uiPriority="20" w:qFormat="1"/>
-    <w:lsdException w:name="Document Map" w:semiHidden="1" w:unhideWhenUsed="1"/>
-    <w:lsdException w:name="Plain Text" w:semiHidden="1" w:unhideWhenUsed="1"/>
-    <w:lsdException w:name="E-mail Signature" w:semiHidden="1" w:unhideWhenUsed="1"/>
-    <w:lsdException w:name="HTML Top of Form" w:semiHidden="1" w:unhideWhenUsed="1"/>
-    <w:lsdException w:name="HTML Bottom of Form" w:semiHidden="1" w:unhideWhenUsed="1"/>
-    <w:lsdException w:name="Normal (Web)" w:semiHidden="1" w:unhideWhenUsed="1"/>
-    <w:lsdException w:name="HTML Acronym" w:semiHidden="1" w:unhideWhenUsed="1"/>
-    <w:lsdException w:name="HTML Address" w:semiHidden="1" w:unhideWhenUsed="1"/>
-    <w:lsdException w:name="HTML Cite" w:semiHidden="1" w:unhideWhenUsed="1"/>
-    <w:lsdException w:name="HTML Code" w:semiHidden="1" w:unhideWhenUsed="1"/>
-    <w:lsdException w:name="HTML Definition" w:semiHidden="1" w:unhideWhenUsed="1"/>
-    <w:lsdException w:name="HTML Keyboard" w:semiHidden="1" w:unhideWhenUsed="1"/>
-    <w:lsdException w:name="HTML Preformatted" w:semiHidden="1" w:unhideWhenUsed="1"/>
-    <w:lsdException w:name="HTML Sample" w:semiHidden="1" w:unhideWhenUsed="1"/>
-    <w:lsdException w:name="HTML Typewriter" w:semiHidden="1" w:unhideWhenUsed="1"/>
-    <w:lsdException w:name="HTML Variable" w:semiHidden="1" w:unhideWhenUsed="1"/>
-    <w:lsdException w:name="Normal Table" w:semiHidden="1" w:unhideWhenUsed="1"/>
-    <w:lsdException w:name="annotation subject" w:semiHidden="1" w:unhideWhenUsed="1"/>
-    <w:lsdException w:name="No List" w:semiHidden="1" w:unhideWhenUsed="1"/>
-    <w:lsdException w:name="Outline List 1" w:semiHidden="1" w:unhideWhenUsed="1"/>
-    <w:lsdException w:name="Outline List 2" w:semiHidden="1" w:unhideWhenUsed="1"/>
-    <w:lsdException w:name="Outline List 3" w:semiHidden="1" w:unhideWhenUsed="1"/>
-    <w:lsdException w:name="Table Simple 1" w:semiHidden="1" w:unhideWhenUsed="1"/>
-    <w:lsdException w:name="Table Simple 2" w:semiHidden="1" w:unhideWhenUsed="1"/>
-    <w:lsdException w:name="Table Simple 3" w:semiHidden="1" w:unhideWhenUsed="1"/>
-    <w:lsdException w:name="Table Classic 1" w:semiHidden="1" w:unhideWhenUsed="1"/>
-    <w:lsdException w:name="Table Classic 2" w:semiHidden="1" w:unhideWhenUsed="1"/>
-    <w:lsdException w:name="Table Classic 3" w:semiHidden="1" w:unhideWhenUsed="1"/>
-    <w:lsdException w:name="Table Classic 4" w:semiHidden="1" w:unhideWhenUsed="1"/>
-    <w:lsdException w:name="Table Colorful 1" w:semiHidden="1" w:unhideWhenUsed="1"/>
-    <w:lsdException w:name="Table Colorful 2" w:semiHidden="1" w:unhideWhenUsed="1"/>
-    <w:lsdException w:name="Table Colorful 3" w:semiHidden="1" w:unhideWhenUsed="1"/>
-    <w:lsdException w:name="Table Columns 1" w:semiHidden="1" w:unhideWhenUsed="1"/>
-    <w:lsdException w:name="Table Columns 2" w:semiHidden="1" w:unhideWhenUsed="1"/>
-    <w:lsdException w:name="Table Columns 3" w:semiHidden="1" w:unhideWhenUsed="1"/>
-    <w:lsdException w:name="Table Columns 4" w:semiHidden="1" w:unhideWhenUsed="1"/>
-    <w:lsdException w:name="Table Columns 5" w:semiHidden="1" w:unhideWhenUsed="1"/>
-    <w:lsdException w:name="Table Grid 1" w:semiHidden="1" w:unhideWhenUsed="1"/>
-    <w:lsdException w:name="Table Grid 2" w:semiHidden="1" w:unhideWhenUsed="1"/>
-    <w:lsdException w:name="Table Grid 3" w:semiHidden="1" w:unhideWhenUsed="1"/>
-    <w:lsdException w:name="Table Grid 4" w:semiHidden="1" w:unhideWhenUsed="1"/>
-    <w:lsdException w:name="Table Grid 5" w:semiHidden="1" w:unhideWhenUsed="1"/>
-    <w:lsdException w:name="Table Grid 6" w:semiHidden="1" w:unhideWhenUsed="1"/>
-    <w:lsdException w:name="Table Grid 7" w:semiHidden="1" w:unhideWhenUsed="1"/>
-    <w:lsdException w:name="Table Grid 8" w:semiHidden="1" w:unhideWhenUsed="1"/>
-    <w:lsdException w:name="Table List 1" w:semiHidden="1" w:unhideWhenUsed="1"/>
-    <w:lsdException w:name="Table List 2" w:semiHidden="1" w:unhideWhenUsed="1"/>
-    <w:lsdException w:name="Table List 3" w:semiHidden="1" w:unhideWhenUsed="1"/>
-    <w:lsdException w:name="Table List 4" w:semiHidden="1" w:unhideWhenUsed="1"/>
-    <w:lsdException w:name="Table List 5" w:semiHidden="1" w:unhideWhenUsed="1"/>
-    <w:lsdException w:name="Table List 6" w:semiHidden="1" w:unhideWhenUsed="1"/>
-    <w:lsdException w:name="Table List 7" w:semiHidden="1" w:unhideWhenUsed="1"/>
-    <w:lsdException w:name="Table List 8" w:semiHidden="1" w:unhideWhenUsed="1"/>
-    <w:lsdException w:name="Table 3D effects 1" w:semiHidden="1" w:unhideWhenUsed="1"/>
-    <w:lsdException w:name="Table 3D effects 2" w:semiHidden="1" w:unhideWhenUsed="1"/>
-    <w:lsdException w:name="Table 3D effects 3" w:semiHidden="1" w:unhideWhenUsed="1"/>
-    <w:lsdException w:name="Table Contemporary" w:semiHidden="1" w:unhideWhenUsed="1"/>
-    <w:lsdException w:name="Table Elegant" w:semiHidden="1" w:unhideWhenUsed="1"/>
-    <w:lsdException w:name="Table Professional" w:semiHidden="1" w:unhideWhenUsed="1"/>
-    <w:lsdException w:name="Table Subtle 1" w:semiHidden="1" w:unhideWhenUsed="1"/>
-    <w:lsdException w:name="Table Subtle 2" w:semiHidden="1" w:unhideWhenUsed="1"/>
-    <w:lsdException w:name="Table Web 1" w:semiHidden="1" w:unhideWhenUsed="1"/>
-    <w:lsdException w:name="Table Web 2" w:semiHidden="1" w:unhideWhenUsed="1"/>
-    <w:lsdException w:name="Table Web 3" w:semiHidden="1" w:unhideWhenUsed="1"/>
-    <w:lsdException w:name="Balloon Text" w:semiHidden="1" w:unhideWhenUsed="1"/>
-    <w:lsdException w:name="Table Grid" w:uiPriority="59"/>
-    <w:lsdException w:name="Table Theme" w:semiHidden="1" w:unhideWhenUsed="1"/>
-    <w:lsdException w:name="Placeholder Text" w:semiHidden="1"/>
-    <w:lsdException w:name="No Spacing" w:uiPriority="1" w:qFormat="1"/>
-    <w:lsdException w:name="Light Shading" w:uiPriority="60"/>
-    <w:lsdException w:name="Light List" w:uiPriority="61"/>
-    <w:lsdException w:name="Light Grid" w:uiPriority="62"/>
-    <w:lsdException w:name="Medium Shading 1" w:uiPriority="63"/>
-    <w:lsdException w:name="Medium Shading 2" w:uiPriority="64"/>
-    <w:lsdException w:name="Medium List 1" w:uiPriority="65"/>
-    <w:lsdException w:name="Medium List 2" w:uiPriority="66"/>
-    <w:lsdException w:name="Medium Grid 1" w:uiPriority="67"/>
-    <w:lsdException w:name="Medium Grid 2" w:uiPriority="68"/>
-    <w:lsdException w:name="Medium Grid 3" w:uiPriority="69"/>
-    <w:lsdException w:name="Dark List" w:uiPriority="70"/>
-    <w:lsdException w:name="Colorful Shading" w:uiPriority="71"/>
-    <w:lsdException w:name="Colorful List" w:uiPriority="72"/>
-    <w:lsdException w:name="Colorful Grid" w:uiPriority="73"/>
-    <w:lsdException w:name="Light Shading Accent 1" w:uiPriority="60"/>
-    <w:lsdException w:name="Light List Accent 1" w:uiPriority="61"/>
-    <w:lsdException w:name="Light Grid Accent 1" w:uiPriority="62"/>
-    <w:lsdException w:name="Medium Shading 1 Accent 1" w:uiPriority="63"/>
-    <w:lsdException w:name="Medium Shading 2 Accent 1" w:uiPriority="64"/>
-    <w:lsdException w:name="Medium List 1 Accent 1" w:uiPriority="65"/>
-    <w:lsdException w:name="Revision" w:semiHidden="1"/>
-    <w:lsdException w:name="List Paragraph" w:uiPriority="34" w:qFormat="1"/>
-    <w:lsdException w:name="Quote" w:uiPriority="29" w:qFormat="1"/>
-    <w:lsdException w:name="Intense Quote" w:uiPriority="30" w:qFormat="1"/>
-    <w:lsdException w:name="Medium List 2 Accent 1" w:uiPriority="66"/>
-    <w:lsdException w:name="Medium Grid 1 Accent 1" w:uiPriority="67"/>
-    <w:lsdException w:name="Medium Grid 2 Accent 1" w:uiPriority="68"/>
-    <w:lsdException w:name="Medium Grid 3 Accent 1" w:uiPriority="69"/>
-    <w:lsdException w:name="Dark List Accent 1" w:uiPriority="70"/>
-    <w:lsdException w:name="Colorful Shading Accent 1" w:uiPriority="71"/>
-    <w:lsdException w:name="Colorful List Accent 1" w:uiPriority="72"/>
-    <w:lsdException w:name="Colorful Grid Accent 1" w:uiPriority="73"/>
-    <w:lsdException w:name="Light Shading Accent 2" w:uiPriority="60"/>
-    <w:lsdException w:name="Light List Accent 2" w:uiPriority="61"/>
-    <w:lsdException w:name="Light Grid Accent 2" w:uiPriority="62"/>
-    <w:lsdException w:name="Medium Shading 1 Accent 2" w:uiPriority="63"/>
-    <w:lsdException w:name="Medium Shading 2 Accent 2" w:uiPriority="64"/>
-    <w:lsdException w:name="Medium List 1 Accent 2" w:uiPriority="65"/>
-    <w:lsdException w:name="Medium List 2 Accent 2" w:uiPriority="66"/>
-    <w:lsdException w:name="Medium Grid 1 Accent 2" w:uiPriority="67"/>
-    <w:lsdException w:name="Medium Grid 2 Accent 2" w:uiPriority="68"/>
-    <w:lsdException w:name="Medium Grid 3 Accent 2" w:uiPriority="69"/>
-    <w:lsdException w:name="Dark List Accent 2" w:uiPriority="70"/>
-    <w:lsdException w:name="Colorful Shading Accent 2" w:uiPriority="71"/>
-    <w:lsdException w:name="Colorful List Accent 2" w:uiPriority="72"/>
-    <w:lsdException w:name="Colorful Grid Accent 2" w:uiPriority="73"/>
-    <w:lsdException w:name="Light Shading Accent 3" w:uiPriority="60"/>
-    <w:lsdException w:name="Light List Accent 3" w:uiPriority="61"/>
-    <w:lsdException w:name="Light Grid Accent 3" w:uiPriority="62"/>
-    <w:lsdException w:name="Medium Shading 1 Accent 3" w:uiPriority="63"/>
-    <w:lsdException w:name="Medium Shading 2 Accent 3" w:uiPriority="64"/>
-    <w:lsdException w:name="Medium List 1 Accent 3" w:uiPriority="65"/>
-    <w:lsdException w:name="Medium List 2 Accent 3" w:uiPriority="66"/>
-    <w:lsdException w:name="Medium Grid 1 Accent 3" w:uiPriority="67"/>
-    <w:lsdException w:name="Medium Grid 2 Accent 3" w:uiPriority="68"/>
-    <w:lsdException w:name="Medium Grid 3 Accent 3" w:uiPriority="69"/>
-    <w:lsdException w:name="Dark List Accent 3" w:uiPriority="70"/>
-    <w:lsdException w:name="Colorful Shading Accent 3" w:uiPriority="71"/>
-    <w:lsdException w:name="Colorful List Accent 3" w:uiPriority="72"/>
-    <w:lsdException w:name="Colorful Grid Accent 3" w:uiPriority="73"/>
-    <w:lsdException w:name="Light Shading Accent 4" w:uiPriority="60"/>
-    <w:lsdException w:name="Light List Accent 4" w:uiPriority="61"/>
-    <w:lsdException w:name="Light Grid Accent 4" w:uiPriority="62"/>
-    <w:lsdException w:name="Medium Shading 1 Accent 4" w:uiPriority="63"/>
-    <w:lsdException w:name="Medium Shading 2 Accent 4" w:uiPriority="64"/>
-    <w:lsdException w:name="Medium List 1 Accent 4" w:uiPriority="65"/>
-    <w:lsdException w:name="Medium List 2 Accent 4" w:uiPriority="66"/>
-    <w:lsdException w:name="Medium Grid 1 Accent 4" w:uiPriority="67"/>
-    <w:lsdException w:name="Medium Grid 2 Accent 4" w:uiPriority="68"/>
-    <w:lsdException w:name="Medium Grid 3 Accent 4" w:uiPriority="69"/>
-    <w:lsdException w:name="Dark List Accent 4" w:uiPriority="70"/>
-    <w:lsdException w:name="Colorful Shading Accent 4" w:uiPriority="71"/>
-    <w:lsdException w:name="Colorful List Accent 4" w:uiPriority="72"/>
-    <w:lsdException w:name="Colorful Grid Accent 4" w:uiPriority="73"/>
-    <w:lsdException w:name="Light Shading Accent 5" w:uiPriority="60"/>
-    <w:lsdException w:name="Light List Accent 5" w:uiPriority="61"/>
-    <w:lsdException w:name="Light Grid Accent 5" w:uiPriority="62"/>
-    <w:lsdException w:name="Medium Shading 1 Accent 5" w:uiPriority="63"/>
-    <w:lsdException w:name="Medium Shading 2 Accent 5" w:uiPriority="64"/>
-    <w:lsdException w:name="Medium List 1 Accent 5" w:uiPriority="65"/>
-    <w:lsdException w:name="Medium List 2 Accent 5" w:uiPriority="66"/>
-    <w:lsdException w:name="Medium Grid 1 Accent 5" w:uiPriority="67"/>
-    <w:lsdException w:name="Medium Grid 2 Accent 5" w:uiPriority="68"/>
-    <w:lsdException w:name="Medium Grid 3 Accent 5" w:uiPriority="69"/>
-    <w:lsdException w:name="Dark List Accent 5" w:uiPriority="70"/>
-    <w:lsdException w:name="Colorful Shading Accent 5" w:uiPriority="71"/>
-    <w:lsdException w:name="Colorful List Accent 5" w:uiPriority="72"/>
-    <w:lsdException w:name="Colorful Grid Accent 5" w:uiPriority="73"/>
-    <w:lsdException w:name="Light Shading Accent 6" w:uiPriority="60"/>
-    <w:lsdException w:name="Light List Accent 6" w:uiPriority="61"/>
-    <w:lsdException w:name="Light Grid Accent 6" w:uiPriority="62"/>
-    <w:lsdException w:name="Medium Shading 1 Accent 6" w:uiPriority="63"/>
-    <w:lsdException w:name="Medium Shading 2 Accent 6" w:uiPriority="64"/>
-    <w:lsdException w:name="Medium List 1 Accent 6" w:uiPriority="65"/>
-    <w:lsdException w:name="Medium List 2 Accent 6" w:uiPriority="66"/>
-    <w:lsdException w:name="Medium Grid 1 Accent 6" w:uiPriority="67"/>
-    <w:lsdException w:name="Medium Grid 2 Accent 6" w:uiPriority="68"/>
-    <w:lsdException w:name="Medium Grid 3 Accent 6" w:uiPriority="69"/>
-    <w:lsdException w:name="Dark List Accent 6" w:uiPriority="70"/>
-    <w:lsdException w:name="Colorful Shading Accent 6" w:uiPriority="71"/>
-    <w:lsdException w:name="Colorful List Accent 6" w:uiPriority="72"/>
-    <w:lsdException w:name="Colorful Grid Accent 6" w:uiPriority="73"/>
-    <w:lsdException w:name="Subtle Emphasis" w:uiPriority="19" w:qFormat="1"/>
-    <w:lsdException w:name="Intense Emphasis" w:uiPriority="21" w:qFormat="1"/>
-    <w:lsdException w:name="Subtle Reference" w:uiPriority="31" w:qFormat="1"/>
-    <w:lsdException w:name="Intense Reference" w:uiPriority="32" w:qFormat="1"/>
-    <w:lsdException w:name="Book Title" w:uiPriority="33" w:qFormat="1"/>
-    <w:lsdException w:name="Bibliography" w:semiHidden="1" w:uiPriority="37" w:unhideWhenUsed="1"/>
-    <w:lsdException w:name="TOC Heading" w:semiHidden="1" w:uiPriority="39" w:unhideWhenUsed="1" w:qFormat="1"/>
-    <w:lsdException w:name="Plain Table 1" w:uiPriority="41"/>
-    <w:lsdException w:name="Plain Table 2" w:uiPriority="42"/>
-    <w:lsdException w:name="Plain Table 3" w:uiPriority="43"/>
-    <w:lsdException w:name="Plain Table 4" w:uiPriority="44"/>
-    <w:lsdException w:name="Plain Table 5" w:uiPriority="45"/>
-    <w:lsdException w:name="Grid Table Light" w:uiPriority="40"/>
-    <w:lsdException w:name="Grid Table 1 Light" w:uiPriority="46"/>
-    <w:lsdException w:name="Grid Table 2" w:uiPriority="47"/>
-    <w:lsdException w:name="Grid Table 3" w:uiPriority="48"/>
-    <w:lsdException w:name="Grid Table 4" w:uiPriority="49"/>
-    <w:lsdException w:name="Grid Table 5 Dark" w:uiPriority="50"/>
-    <w:lsdException w:name="Grid Table 6 Colorful" w:uiPriority="51"/>
-    <w:lsdException w:name="Grid Table 7 Colorful" w:uiPriority="52"/>
-    <w:lsdException w:name="Grid Table 1 Light Accent 1" w:uiPriority="46"/>
-    <w:lsdException w:name="Grid Table 2 Accent 1" w:uiPriority="47"/>
-    <w:lsdException w:name="Grid Table 3 Accent 1" w:uiPriority="48"/>
-    <w:lsdException w:name="Grid Table 4 Accent 1" w:uiPriority="49"/>
-    <w:lsdException w:name="Grid Table 5 Dark Accent 1" w:uiPriority="50"/>
-    <w:lsdException w:name="Grid Table 6 Colorful Accent 1" w:uiPriority="51"/>
-    <w:lsdException w:name="Grid Table 7 Colorful Accent 1" w:uiPriority="52"/>
-    <w:lsdException w:name="Grid Table 1 Light Accent 2" w:uiPriority="46"/>
-    <w:lsdException w:name="Grid Table 2 Accent 2" w:uiPriority="47"/>
-    <w:lsdException w:name="Grid Table 3 Accent 2" w:uiPriority="48"/>
-    <w:lsdException w:name="Grid Table 4 Accent 2" w:uiPriority="49"/>
-    <w:lsdException w:name="Grid Table 5 Dark Accent 2" w:uiPriority="50"/>
-    <w:lsdException w:name="Grid Table 6 Colorful Accent 2" w:uiPriority="51"/>
-    <w:lsdException w:name="Grid Table 7 Colorful Accent 2" w:uiPriority="52"/>
-    <w:lsdException w:name="Grid Table 1 Light Accent 3" w:uiPriority="46"/>
-    <w:lsdException w:name="Grid Table 2 Accent 3" w:uiPriority="47"/>
-    <w:lsdException w:name="Grid Table 3 Accent 3" w:uiPriority="48"/>
-    <w:lsdException w:name="Grid Table 4 Accent 3" w:uiPriority="49"/>
-    <w:lsdException w:name="Grid Table 5 Dark Accent 3" w:uiPriority="50"/>
-    <w:lsdException w:name="Grid Table 6 Colorful Accent 3" w:uiPriority="51"/>
-    <w:lsdException w:name="Grid Table 7 Colorful Accent 3" w:uiPriority="52"/>
-    <w:lsdException w:name="Grid Table 1 Light Accent 4" w:uiPriority="46"/>
-    <w:lsdException w:name="Grid Table 2 Accent 4" w:uiPriority="47"/>
-    <w:lsdException w:name="Grid Table 3 Accent 4" w:uiPriority="48"/>
-    <w:lsdException w:name="Grid Table 4 Accent 4" w:uiPriority="49"/>
-    <w:lsdException w:name="Grid Table 5 Dark Accent 4" w:uiPriority="50"/>
-    <w:lsdException w:name="Grid Table 6 Colorful Accent 4" w:uiPriority="51"/>
-    <w:lsdException w:name="Grid Table 7 Colorful Accent 4" w:uiPriority="52"/>
-    <w:lsdException w:name="Grid Table 1 Light Accent 5" w:uiPriority="46"/>
-    <w:lsdException w:name="Grid Table 2 Accent 5" w:uiPriority="47"/>
-    <w:lsdException w:name="Grid Table 3 Accent 5" w:uiPriority="48"/>
-    <w:lsdException w:name="Grid Table 4 Accent 5" w:uiPriority="49"/>
-    <w:lsdException w:name="Grid Table 5 Dark Accent 5" w:uiPriority="50"/>
-    <w:lsdException w:name="Grid Table 6 Colorful Accent 5" w:uiPriority="51"/>
-    <w:lsdException w:name="Grid Table 7 Colorful Accent 5" w:uiPriority="52"/>
-    <w:lsdException w:name="Grid Table 1 Light Accent 6" w:uiPriority="46"/>
-    <w:lsdException w:name="Grid Table 2 Accent 6" w:uiPriority="47"/>
-    <w:lsdException w:name="Grid Table 3 Accent 6" w:uiPriority="48"/>
-    <w:lsdException w:name="Grid Table 4 Accent 6" w:uiPriority="49"/>
-    <w:lsdException w:name="Grid Table 5 Dark Accent 6" w:uiPriority="50"/>
-    <w:lsdException w:name="Grid Table 6 Colorful Accent 6" w:uiPriority="51"/>
-    <w:lsdException w:name="Grid Table 7 Colorful Accent 6" w:uiPriority="52"/>
-    <w:lsdException w:name="List Table 1 Light" w:uiPriority="46"/>
-    <w:lsdException w:name="List Table 2" w:uiPriority="47"/>
-    <w:lsdException w:name="List Table 3" w:uiPriority="48"/>
-    <w:lsdException w:name="List Table 4" w:uiPriority="49"/>
-    <w:lsdException w:name="List Table 5 Dark" w:uiPriority="50"/>
-    <w:lsdException w:name="List Table 6 Colorful" w:uiPriority="51"/>
-    <w:lsdException w:name="List Table 7 Colorful" w:uiPriority="52"/>
-    <w:lsdException w:name="List Table 1 Light Accent 1" w:uiPriority="46"/>
-    <w:lsdException w:name="List Table 2 Accent 1" w:uiPriority="47"/>
-    <w:lsdException w:name="List Table 3 Accent 1" w:uiPriority="48"/>
-    <w:lsdException w:name="List Table 4 Accent 1" w:uiPriority="49"/>
-    <w:lsdException w:name="List Table 5 Dark Accent 1" w:uiPriority="50"/>
-    <w:lsdException w:name="List Table 6 Colorful Accent 1" w:uiPriority="51"/>
-    <w:lsdException w:name="List Table 7 Colorful Accent 1" w:uiPriority="52"/>
-    <w:lsdException w:name="List Table 1 Light Accent 2" w:uiPriority="46"/>
-    <w:lsdException w:name="List Table 2 Accent 2" w:uiPriority="47"/>
-    <w:lsdException w:name="List Table 3 Accent 2" w:uiPriority="48"/>
-    <w:lsdException w:name="List Table 4 Accent 2" w:uiPriority="49"/>
-    <w:lsdException w:name="List Table 5 Dark Accent 2" w:uiPriority="50"/>
-    <w:lsdException w:name="List Table 6 Colorful Accent 2" w:uiPriority="51"/>
-    <w:lsdException w:name="List Table 7 Colorful Accent 2" w:uiPriority="52"/>
-    <w:lsdException w:name="List Table 1 Light Accent 3" w:uiPriority="46"/>
-    <w:lsdException w:name="List Table 2 Accent 3" w:uiPriority="47"/>
-    <w:lsdException w:name="List Table 3 Accent 3" w:uiPriority="48"/>
-    <w:lsdException w:name="List Table 4 Accent 3" w:uiPriority="49"/>
-    <w:lsdException w:name="List Table 5 Dark Accent 3" w:uiPriority="50"/>
-    <w:lsdException w:name="List Table 6 Colorful Accent 3" w:uiPriority="51"/>
-    <w:lsdException w:name="List Table 7 Colorful Accent 3" w:uiPriority="52"/>
-    <w:lsdException w:name="List Table 1 Light Accent 4" w:uiPriority="46"/>
-    <w:lsdException w:name="List Table 2 Accent 4" w:uiPriority="47"/>
-    <w:lsdException w:name="List Table 3 Accent 4" w:uiPriority="48"/>
-    <w:lsdException w:name="List Table 4 Accent 4" w:uiPriority="49"/>
-    <w:lsdException w:name="List Table 5 Dark Accent 4" w:uiPriority="50"/>
-    <w:lsdException w:name="List Table 6 Colorful Accent 4" w:uiPriority="51"/>
-    <w:lsdException w:name="List Table 7 Colorful Accent 4" w:uiPriority="52"/>
-    <w:lsdException w:name="List Table 1 Light Accent 5" w:uiPriority="46"/>
-    <w:lsdException w:name="List Table 2 Accent 5" w:uiPriority="47"/>
-    <w:lsdException w:name="List Table 3 Accent 5" w:uiPriority="48"/>
-    <w:lsdException w:name="List Table 4 Accent 5" w:uiPriority="49"/>
-    <w:lsdException w:name="List Table 5 Dark Accent 5" w:uiPriority="50"/>
-    <w:lsdException w:name="List Table 6 Colorful Accent 5" w:uiPriority="51"/>
-    <w:lsdException w:name="List Table 7 Colorful Accent 5" w:uiPriority="52"/>
-    <w:lsdException w:name="List Table 1 Light Accent 6" w:uiPriority="46"/>
-    <w:lsdException w:name="List Table 2 Accent 6" w:uiPriority="47"/>
-    <w:lsdException w:name="List Table 3 Accent 6" w:uiPriority="48"/>
-    <w:lsdException w:name="List Table 4 Accent 6" w:uiPriority="49"/>
-    <w:lsdException w:name="List Table 5 Dark Accent 6" w:uiPriority="50"/>
-    <w:lsdException w:name="List Table 6 Colorful Accent 6" w:uiPriority="51"/>
-    <w:lsdException w:name="List Table 7 Colorful Accent 6" w:uiPriority="52"/>
+  <w:latentStyles w:defLockedState="0" w:defUIPriority="99" w:defSemiHidden="1" w:defUnhideWhenUsed="1" w:defQFormat="0" w:count="267">
+    <w:lsdException w:name="Normal" w:semiHidden="0" w:uiPriority="0" w:unhideWhenUsed="0" w:qFormat="1"/>
+    <w:lsdException w:name="heading 1" w:semiHidden="0" w:uiPriority="9" w:unhideWhenUsed="0" w:qFormat="1"/>
+    <w:lsdException w:name="heading 2" w:uiPriority="9" w:qFormat="1"/>
+    <w:lsdException w:name="heading 3" w:uiPriority="9" w:qFormat="1"/>
+    <w:lsdException w:name="heading 4" w:uiPriority="9" w:qFormat="1"/>
+    <w:lsdException w:name="heading 5" w:uiPriority="9" w:qFormat="1"/>
+    <w:lsdException w:name="heading 6" w:uiPriority="9" w:qFormat="1"/>
+    <w:lsdException w:name="heading 7" w:uiPriority="9" w:qFormat="1"/>
+    <w:lsdException w:name="heading 8" w:uiPriority="9" w:qFormat="1"/>
+    <w:lsdException w:name="heading 9" w:uiPriority="9" w:qFormat="1"/>
+    <w:lsdException w:name="toc 1" w:uiPriority="39"/>
+    <w:lsdException w:name="toc 2" w:uiPriority="39"/>
+    <w:lsdException w:name="toc 3" w:uiPriority="39"/>
+    <w:lsdException w:name="toc 4" w:uiPriority="39"/>
+    <w:lsdException w:name="toc 5" w:uiPriority="39"/>
+    <w:lsdException w:name="toc 6" w:uiPriority="39"/>
+    <w:lsdException w:name="toc 7" w:uiPriority="39"/>
+    <w:lsdException w:name="toc 8" w:uiPriority="39"/>
+    <w:lsdException w:name="toc 9" w:uiPriority="39"/>
+    <w:lsdException w:name="header" w:uiPriority="0"/>
+    <w:lsdException w:name="caption" w:uiPriority="35" w:qFormat="1"/>
+    <w:lsdException w:name="Title" w:semiHidden="0" w:uiPriority="10" w:unhideWhenUsed="0" w:qFormat="1"/>
+    <w:lsdException w:name="Default Paragraph Font" w:uiPriority="1"/>
+    <w:lsdException w:name="Subtitle" w:semiHidden="0" w:uiPriority="11" w:unhideWhenUsed="0" w:qFormat="1"/>
+    <w:lsdException w:name="Strong" w:semiHidden="0" w:uiPriority="22" w:unhideWhenUsed="0" w:qFormat="1"/>
+    <w:lsdException w:name="Emphasis" w:semiHidden="0" w:uiPriority="20" w:unhideWhenUsed="0" w:qFormat="1"/>
+    <w:lsdException w:name="Table Grid" w:semiHidden="0" w:uiPriority="59" w:unhideWhenUsed="0"/>
+    <w:lsdException w:name="Placeholder Text" w:unhideWhenUsed="0"/>
+    <w:lsdException w:name="No Spacing" w:semiHidden="0" w:uiPriority="1" w:unhideWhenUsed="0" w:qFormat="1"/>
+    <w:lsdException w:name="Light Shading" w:semiHidden="0" w:uiPriority="60" w:unhideWhenUsed="0"/>
+    <w:lsdException w:name="Light List" w:semiHidden="0" w:uiPriority="61" w:unhideWhenUsed="0"/>
+    <w:lsdException w:name="Light Grid" w:semiHidden="0" w:uiPriority="62" w:unhideWhenUsed="0"/>
+    <w:lsdException w:name="Medium Shading 1" w:semiHidden="0" w:uiPriority="63" w:unhideWhenUsed="0"/>
+    <w:lsdException w:name="Medium Shading 2" w:semiHidden="0" w:uiPriority="64" w:unhideWhenUsed="0"/>
+    <w:lsdException w:name="Medium List 1" w:semiHidden="0" w:uiPriority="65" w:unhideWhenUsed="0"/>
+    <w:lsdException w:name="Medium List 2" w:semiHidden="0" w:uiPriority="66" w:unhideWhenUsed="0"/>
+    <w:lsdException w:name="Medium Grid 1" w:semiHidden="0" w:uiPriority="67" w:unhideWhenUsed="0"/>
+    <w:lsdException w:name="Medium Grid 2" w:semiHidden="0" w:uiPriority="68" w:unhideWhenUsed="0"/>
+    <w:lsdException w:name="Medium Grid 3" w:semiHidden="0" w:uiPriority="69" w:unhideWhenUsed="0"/>
+    <w:lsdException w:name="Dark List" w:semiHidden="0" w:uiPriority="70" w:unhideWhenUsed="0"/>
+    <w:lsdException w:name="Colorful Shading" w:semiHidden="0" w:uiPriority="71" w:unhideWhenUsed="0"/>
+    <w:lsdException w:name="Colorful List" w:semiHidden="0" w:uiPriority="72" w:unhideWhenUsed="0"/>
+    <w:lsdException w:name="Colorful Grid" w:semiHidden="0" w:uiPriority="73" w:unhideWhenUsed="0"/>
+    <w:lsdException w:name="Light Shading Accent 1" w:semiHidden="0" w:uiPriority="60" w:unhideWhenUsed="0"/>
+    <w:lsdException w:name="Light List Accent 1" w:semiHidden="0" w:uiPriority="61" w:unhideWhenUsed="0"/>
+    <w:lsdException w:name="Light Grid Accent 1" w:semiHidden="0" w:uiPriority="62" w:unhideWhenUsed="0"/>
+    <w:lsdException w:name="Medium Shading 1 Accent 1" w:semiHidden="0" w:uiPriority="63" w:unhideWhenUsed="0"/>
+    <w:lsdException w:name="Medium Shading 2 Accent 1" w:semiHidden="0" w:uiPriority="64" w:unhideWhenUsed="0"/>
+    <w:lsdException w:name="Medium List 1 Accent 1" w:semiHidden="0" w:uiPriority="65" w:unhideWhenUsed="0"/>
+    <w:lsdException w:name="Revision" w:unhideWhenUsed="0"/>
+    <w:lsdException w:name="List Paragraph" w:semiHidden="0" w:uiPriority="34" w:unhideWhenUsed="0" w:qFormat="1"/>
+    <w:lsdException w:name="Quote" w:semiHidden="0" w:uiPriority="29" w:unhideWhenUsed="0" w:qFormat="1"/>
+    <w:lsdException w:name="Intense Quote" w:semiHidden="0" w:uiPriority="30" w:unhideWhenUsed="0" w:qFormat="1"/>
+    <w:lsdException w:name="Medium List 2 Accent 1" w:semiHidden="0" w:uiPriority="66" w:unhideWhenUsed="0"/>
+    <w:lsdException w:name="Medium Grid 1 Accent 1" w:semiHidden="0" w:uiPriority="67" w:unhideWhenUsed="0"/>
+    <w:lsdException w:name="Medium Grid 2 Accent 1" w:semiHidden="0" w:uiPriority="68" w:unhideWhenUsed="0"/>
+    <w:lsdException w:name="Medium Grid 3 Accent 1" w:semiHidden="0" w:uiPriority="69" w:unhideWhenUsed="0"/>
+    <w:lsdException w:name="Dark List Accent 1" w:semiHidden="0" w:uiPriority="70" w:unhideWhenUsed="0"/>
+    <w:lsdException w:name="Colorful Shading Accent 1" w:semiHidden="0" w:uiPriority="71" w:unhideWhenUsed="0"/>
+    <w:lsdException w:name="Colorful List Accent 1" w:semiHidden="0" w:uiPriority="72" w:unhideWhenUsed="0"/>
+    <w:lsdException w:name="Colorful Grid Accent 1" w:semiHidden="0" w:uiPriority="73" w:unhideWhenUsed="0"/>
+    <w:lsdException w:name="Light Shading Accent 2" w:semiHidden="0" w:uiPriority="60" w:unhideWhenUsed="0"/>
+    <w:lsdException w:name="Light List Accent 2" w:semiHidden="0" w:uiPriority="61" w:unhideWhenUsed="0"/>
+    <w:lsdException w:name="Light Grid Accent 2" w:semiHidden="0" w:uiPriority="62" w:unhideWhenUsed="0"/>
+    <w:lsdException w:name="Medium Shading 1 Accent 2" w:semiHidden="0" w:uiPriority="63" w:unhideWhenUsed="0"/>
+    <w:lsdException w:name="Medium Shading 2 Accent 2" w:semiHidden="0" w:uiPriority="64" w:unhideWhenUsed="0"/>
+    <w:lsdException w:name="Medium List 1 Accent 2" w:semiHidden="0" w:uiPriority="65" w:unhideWhenUsed="0"/>
+    <w:lsdException w:name="Medium List 2 Accent 2" w:semiHidden="0" w:uiPriority="66" w:unhideWhenUsed="0"/>
+    <w:lsdException w:name="Medium Grid 1 Accent 2" w:semiHidden="0" w:uiPriority="67" w:unhideWhenUsed="0"/>
+    <w:lsdException w:name="Medium Grid 2 Accent 2" w:semiHidden="0" w:uiPriority="68" w:unhideWhenUsed="0"/>
+    <w:lsdException w:name="Medium Grid 3 Accent 2" w:semiHidden="0" w:uiPriority="69" w:unhideWhenUsed="0"/>
+    <w:lsdException w:name="Dark List Accent 2" w:semiHidden="0" w:uiPriority="70" w:unhideWhenUsed="0"/>
+    <w:lsdException w:name="Colorful Shading Accent 2" w:semiHidden="0" w:uiPriority="71" w:unhideWhenUsed="0"/>
+    <w:lsdException w:name="Colorful List Accent 2" w:semiHidden="0" w:uiPriority="72" w:unhideWhenUsed="0"/>
+    <w:lsdException w:name="Colorful Grid Accent 2" w:semiHidden="0" w:uiPriority="73" w:unhideWhenUsed="0"/>
+    <w:lsdException w:name="Light Shading Accent 3" w:semiHidden="0" w:uiPriority="60" w:unhideWhenUsed="0"/>
+    <w:lsdException w:name="Light List Accent 3" w:semiHidden="0" w:uiPriority="61" w:unhideWhenUsed="0"/>
+    <w:lsdException w:name="Light Grid Accent 3" w:semiHidden="0" w:uiPriority="62" w:unhideWhenUsed="0"/>
+    <w:lsdException w:name="Medium Shading 1 Accent 3" w:semiHidden="0" w:uiPriority="63" w:unhideWhenUsed="0"/>
+    <w:lsdException w:name="Medium Shading 2 Accent 3" w:semiHidden="0" w:uiPriority="64" w:unhideWhenUsed="0"/>
+    <w:lsdException w:name="Medium List 1 Accent 3" w:semiHidden="0" w:uiPriority="65" w:unhideWhenUsed="0"/>
+    <w:lsdException w:name="Medium List 2 Accent 3" w:semiHidden="0" w:uiPriority="66" w:unhideWhenUsed="0"/>
+    <w:lsdException w:name="Medium Grid 1 Accent 3" w:semiHidden="0" w:uiPriority="67" w:unhideWhenUsed="0"/>
+    <w:lsdException w:name="Medium Grid 2 Accent 3" w:semiHidden="0" w:uiPriority="68" w:unhideWhenUsed="0"/>
+    <w:lsdException w:name="Medium Grid 3 Accent 3" w:semiHidden="0" w:uiPriority="69" w:unhideWhenUsed="0"/>
+    <w:lsdException w:name="Dark List Accent 3" w:semiHidden="0" w:uiPriority="70" w:unhideWhenUsed="0"/>
+    <w:lsdException w:name="Colorful Shading Accent 3" w:semiHidden="0" w:uiPriority="71" w:unhideWhenUsed="0"/>
+    <w:lsdException w:name="Colorful List Accent 3" w:semiHidden="0" w:uiPriority="72" w:unhideWhenUsed="0"/>
+    <w:lsdException w:name="Colorful Grid Accent 3" w:semiHidden="0" w:uiPriority="73" w:unhideWhenUsed="0"/>
+    <w:lsdException w:name="Light Shading Accent 4" w:semiHidden="0" w:uiPriority="60" w:unhideWhenUsed="0"/>
+    <w:lsdException w:name="Light List Accent 4" w:semiHidden="0" w:uiPriority="61" w:unhideWhenUsed="0"/>
+    <w:lsdException w:name="Light Grid Accent 4" w:semiHidden="0" w:uiPriority="62" w:unhideWhenUsed="0"/>
+    <w:lsdException w:name="Medium Shading 1 Accent 4" w:semiHidden="0" w:uiPriority="63" w:unhideWhenUsed="0"/>
+    <w:lsdException w:name="Medium Shading 2 Accent 4" w:semiHidden="0" w:uiPriority="64" w:unhideWhenUsed="0"/>
+    <w:lsdException w:name="Medium List 1 Accent 4" w:semiHidden="0" w:uiPriority="65" w:unhideWhenUsed="0"/>
+    <w:lsdException w:name="Medium List 2 Accent 4" w:semiHidden="0" w:uiPriority="66" w:unhideWhenUsed="0"/>
+    <w:lsdException w:name="Medium Grid 1 Accent 4" w:semiHidden="0" w:uiPriority="67" w:unhideWhenUsed="0"/>
+    <w:lsdException w:name="Medium Grid 2 Accent 4" w:semiHidden="0" w:uiPriority="68" w:unhideWhenUsed="0"/>
+    <w:lsdException w:name="Medium Grid 3 Accent 4" w:semiHidden="0" w:uiPriority="69" w:unhideWhenUsed="0"/>
+    <w:lsdException w:name="Dark List Accent 4" w:semiHidden="0" w:uiPriority="70" w:unhideWhenUsed="0"/>
+    <w:lsdException w:name="Colorful Shading Accent 4" w:semiHidden="0" w:uiPriority="71" w:unhideWhenUsed="0"/>
+    <w:lsdException w:name="Colorful List Accent 4" w:semiHidden="0" w:uiPriority="72" w:unhideWhenUsed="0"/>
+    <w:lsdException w:name="Colorful Grid Accent 4" w:semiHidden="0" w:uiPriority="73" w:unhideWhenUsed="0"/>
+    <w:lsdException w:name="Light Shading Accent 5" w:semiHidden="0" w:uiPriority="60" w:unhideWhenUsed="0"/>
+    <w:lsdException w:name="Light List Accent 5" w:semiHidden="0" w:uiPriority="61" w:unhideWhenUsed="0"/>
+    <w:lsdException w:name="Light Grid Accent 5" w:semiHidden="0" w:uiPriority="62" w:unhideWhenUsed="0"/>
+    <w:lsdException w:name="Medium Shading 1 Accent 5" w:semiHidden="0" w:uiPriority="63" w:unhideWhenUsed="0"/>
+    <w:lsdException w:name="Medium Shading 2 Accent 5" w:semiHidden="0" w:uiPriority="64" w:unhideWhenUsed="0"/>
+    <w:lsdException w:name="Medium List 1 Accent 5" w:semiHidden="0" w:uiPriority="65" w:unhideWhenUsed="0"/>
+    <w:lsdException w:name="Medium List 2 Accent 5" w:semiHidden="0" w:uiPriority="66" w:unhideWhenUsed="0"/>
+    <w:lsdException w:name="Medium Grid 1 Accent 5" w:semiHidden="0" w:uiPriority="67" w:unhideWhenUsed="0"/>
+    <w:lsdException w:name="Medium Grid 2 Accent 5" w:semiHidden="0" w:uiPriority="68" w:unhideWhenUsed="0"/>
+    <w:lsdException w:name="Medium Grid 3 Accent 5" w:semiHidden="0" w:uiPriority="69" w:unhideWhenUsed="0"/>
+    <w:lsdException w:name="Dark List Accent 5" w:semiHidden="0" w:uiPriority="70" w:unhideWhenUsed="0"/>
+    <w:lsdException w:name="Colorful Shading Accent 5" w:semiHidden="0" w:uiPriority="71" w:unhideWhenUsed="0"/>
+    <w:lsdException w:name="Colorful List Accent 5" w:semiHidden="0" w:uiPriority="72" w:unhideWhenUsed="0"/>
+    <w:lsdException w:name="Colorful Grid Accent 5" w:semiHidden="0" w:uiPriority="73" w:unhideWhenUsed="0"/>
+    <w:lsdException w:name="Light Shading Accent 6" w:semiHidden="0" w:uiPriority="60" w:unhideWhenUsed="0"/>
+    <w:lsdException w:name="Light List Accent 6" w:semiHidden="0" w:uiPriority="61" w:unhideWhenUsed="0"/>
+    <w:lsdException w:name="Light Grid Accent 6" w:semiHidden="0" w:uiPriority="62" w:unhideWhenUsed="0"/>
+    <w:lsdException w:name="Medium Shading 1 Accent 6" w:semiHidden="0" w:uiPriority="63" w:unhideWhenUsed="0"/>
+    <w:lsdException w:name="Medium Shading 2 Accent 6" w:semiHidden="0" w:uiPriority="64" w:unhideWhenUsed="0"/>
+    <w:lsdException w:name="Medium List 1 Accent 6" w:semiHidden="0" w:uiPriority="65" w:unhideWhenUsed="0"/>
+    <w:lsdException w:name="Medium List 2 Accent 6" w:semiHidden="0" w:uiPriority="66" w:unhideWhenUsed="0"/>
+    <w:lsdException w:name="Medium Grid 1 Accent 6" w:semiHidden="0" w:uiPriority="67" w:unhideWhenUsed="0"/>
+    <w:lsdException w:name="Medium Grid 2 Accent 6" w:semiHidden="0" w:uiPriority="68" w:unhideWhenUsed="0"/>
+    <w:lsdException w:name="Medium Grid 3 Accent 6" w:semiHidden="0" w:uiPriority="69" w:unhideWhenUsed="0"/>
+    <w:lsdException w:name="Dark List Accent 6" w:semiHidden="0" w:uiPriority="70" w:unhideWhenUsed="0"/>
+    <w:lsdException w:name="Colorful Shading Accent 6" w:semiHidden="0" w:uiPriority="71" w:unhideWhenUsed="0"/>
+    <w:lsdException w:name="Colorful List Accent 6" w:semiHidden="0" w:uiPriority="72" w:unhideWhenUsed="0"/>
+    <w:lsdException w:name="Colorful Grid Accent 6" w:semiHidden="0" w:uiPriority="73" w:unhideWhenUsed="0"/>
+    <w:lsdException w:name="Subtle Emphasis" w:semiHidden="0" w:uiPriority="19" w:unhideWhenUsed="0" w:qFormat="1"/>
+    <w:lsdException w:name="Intense Emphasis" w:semiHidden="0" w:uiPriority="21" w:unhideWhenUsed="0" w:qFormat="1"/>
+    <w:lsdException w:name="Subtle Reference" w:semiHidden="0" w:uiPriority="31" w:unhideWhenUsed="0" w:qFormat="1"/>
+    <w:lsdException w:name="Intense Reference" w:semiHidden="0" w:uiPriority="32" w:unhideWhenUsed="0" w:qFormat="1"/>
+    <w:lsdException w:name="Book Title" w:semiHidden="0" w:uiPriority="33" w:unhideWhenUsed="0" w:qFormat="1"/>
+    <w:lsdException w:name="Bibliography" w:uiPriority="37"/>
+    <w:lsdException w:name="TOC Heading" w:uiPriority="39" w:qFormat="1"/>
   </w:latentStyles>
   <w:style w:type="paragraph" w:default="1" w:styleId="Normal">
     <w:name w:val="Normal"/>
@@ -16784,7 +17373,7 @@
       </w:tblCellMar>
     </w:tblPr>
   </w:style>
-  <w:style w:type="paragraph" w:styleId="Puesto">
+  <w:style w:type="paragraph" w:styleId="Ttulo">
     <w:name w:val="Title"/>
     <w:basedOn w:val="Normal"/>
     <w:next w:val="Normal"/>
@@ -16821,12 +17410,6 @@
     <w:tblPr>
       <w:tblStyleRowBandSize w:val="1"/>
       <w:tblStyleColBandSize w:val="1"/>
-      <w:tblCellMar>
-        <w:top w:w="0" w:type="dxa"/>
-        <w:left w:w="0" w:type="dxa"/>
-        <w:bottom w:w="0" w:type="dxa"/>
-        <w:right w:w="0" w:type="dxa"/>
-      </w:tblCellMar>
     </w:tblPr>
   </w:style>
   <w:style w:type="table" w:customStyle="1" w:styleId="a0">
@@ -16890,9 +17473,7 @@
       <w:tblStyleRowBandSize w:val="1"/>
       <w:tblStyleColBandSize w:val="1"/>
       <w:tblCellMar>
-        <w:top w:w="0" w:type="dxa"/>
         <w:left w:w="115" w:type="dxa"/>
-        <w:bottom w:w="0" w:type="dxa"/>
         <w:right w:w="115" w:type="dxa"/>
       </w:tblCellMar>
     </w:tblPr>
@@ -16906,9 +17487,7 @@
       <w:tblStyleRowBandSize w:val="1"/>
       <w:tblStyleColBandSize w:val="1"/>
       <w:tblCellMar>
-        <w:top w:w="0" w:type="dxa"/>
         <w:left w:w="115" w:type="dxa"/>
-        <w:bottom w:w="0" w:type="dxa"/>
         <w:right w:w="115" w:type="dxa"/>
       </w:tblCellMar>
     </w:tblPr>
@@ -16922,9 +17501,7 @@
       <w:tblStyleRowBandSize w:val="1"/>
       <w:tblStyleColBandSize w:val="1"/>
       <w:tblCellMar>
-        <w:top w:w="0" w:type="dxa"/>
         <w:left w:w="115" w:type="dxa"/>
-        <w:bottom w:w="0" w:type="dxa"/>
         <w:right w:w="115" w:type="dxa"/>
       </w:tblCellMar>
     </w:tblPr>
@@ -16938,9 +17515,7 @@
       <w:tblStyleRowBandSize w:val="1"/>
       <w:tblStyleColBandSize w:val="1"/>
       <w:tblCellMar>
-        <w:top w:w="0" w:type="dxa"/>
         <w:left w:w="115" w:type="dxa"/>
-        <w:bottom w:w="0" w:type="dxa"/>
         <w:right w:w="115" w:type="dxa"/>
       </w:tblCellMar>
     </w:tblPr>
@@ -16954,9 +17529,7 @@
       <w:tblStyleRowBandSize w:val="1"/>
       <w:tblStyleColBandSize w:val="1"/>
       <w:tblCellMar>
-        <w:top w:w="0" w:type="dxa"/>
         <w:left w:w="115" w:type="dxa"/>
-        <w:bottom w:w="0" w:type="dxa"/>
         <w:right w:w="115" w:type="dxa"/>
       </w:tblCellMar>
     </w:tblPr>
@@ -16970,9 +17543,7 @@
       <w:tblStyleRowBandSize w:val="1"/>
       <w:tblStyleColBandSize w:val="1"/>
       <w:tblCellMar>
-        <w:top w:w="0" w:type="dxa"/>
         <w:left w:w="115" w:type="dxa"/>
-        <w:bottom w:w="0" w:type="dxa"/>
         <w:right w:w="115" w:type="dxa"/>
       </w:tblCellMar>
     </w:tblPr>
@@ -16986,9 +17557,7 @@
       <w:tblStyleRowBandSize w:val="1"/>
       <w:tblStyleColBandSize w:val="1"/>
       <w:tblCellMar>
-        <w:top w:w="0" w:type="dxa"/>
         <w:left w:w="115" w:type="dxa"/>
-        <w:bottom w:w="0" w:type="dxa"/>
         <w:right w:w="115" w:type="dxa"/>
       </w:tblCellMar>
     </w:tblPr>
@@ -17002,9 +17571,7 @@
       <w:tblStyleRowBandSize w:val="1"/>
       <w:tblStyleColBandSize w:val="1"/>
       <w:tblCellMar>
-        <w:top w:w="0" w:type="dxa"/>
         <w:left w:w="115" w:type="dxa"/>
-        <w:bottom w:w="0" w:type="dxa"/>
         <w:right w:w="115" w:type="dxa"/>
       </w:tblCellMar>
     </w:tblPr>
@@ -17111,17 +17678,10 @@
     <w:tblPr>
       <w:tblStyleRowBandSize w:val="1"/>
       <w:tblStyleColBandSize w:val="1"/>
-      <w:tblInd w:w="0" w:type="dxa"/>
       <w:tblBorders>
         <w:top w:val="single" w:sz="18" w:space="0" w:color="auto"/>
         <w:bottom w:val="single" w:sz="18" w:space="0" w:color="auto"/>
       </w:tblBorders>
-      <w:tblCellMar>
-        <w:top w:w="0" w:type="dxa"/>
-        <w:left w:w="108" w:type="dxa"/>
-        <w:bottom w:w="0" w:type="dxa"/>
-        <w:right w:w="108" w:type="dxa"/>
-      </w:tblCellMar>
     </w:tblPr>
     <w:tblStylePr w:type="firstRow">
       <w:pPr>
@@ -17258,7 +17818,6 @@
       <w:spacing w:after="0" w:line="240" w:lineRule="auto"/>
     </w:pPr>
     <w:tblPr>
-      <w:tblInd w:w="0" w:type="dxa"/>
       <w:tblBorders>
         <w:top w:val="single" w:sz="4" w:space="0" w:color="auto"/>
         <w:left w:val="single" w:sz="4" w:space="0" w:color="auto"/>
@@ -17267,12 +17826,6 @@
         <w:insideH w:val="single" w:sz="4" w:space="0" w:color="auto"/>
         <w:insideV w:val="single" w:sz="4" w:space="0" w:color="auto"/>
       </w:tblBorders>
-      <w:tblCellMar>
-        <w:top w:w="0" w:type="dxa"/>
-        <w:left w:w="108" w:type="dxa"/>
-        <w:bottom w:w="0" w:type="dxa"/>
-        <w:right w:w="108" w:type="dxa"/>
-      </w:tblCellMar>
     </w:tblPr>
   </w:style>
   <w:style w:type="table" w:customStyle="1" w:styleId="Tablanormal31">
@@ -17286,6 +17839,444 @@
     <w:tblPr>
       <w:tblStyleRowBandSize w:val="1"/>
       <w:tblStyleColBandSize w:val="1"/>
+    </w:tblPr>
+    <w:tblStylePr w:type="firstRow">
+      <w:rPr>
+        <w:b/>
+        <w:bCs/>
+        <w:caps/>
+      </w:rPr>
+      <w:tblPr/>
+      <w:tcPr>
+        <w:tcBorders>
+          <w:bottom w:val="single" w:sz="4" w:space="0" w:color="7F7F7F" w:themeColor="text1" w:themeTint="80"/>
+        </w:tcBorders>
+      </w:tcPr>
+    </w:tblStylePr>
+    <w:tblStylePr w:type="lastRow">
+      <w:rPr>
+        <w:b/>
+        <w:bCs/>
+        <w:caps/>
+      </w:rPr>
+      <w:tblPr/>
+      <w:tcPr>
+        <w:tcBorders>
+          <w:top w:val="nil"/>
+        </w:tcBorders>
+      </w:tcPr>
+    </w:tblStylePr>
+    <w:tblStylePr w:type="firstCol">
+      <w:rPr>
+        <w:b/>
+        <w:bCs/>
+        <w:caps/>
+      </w:rPr>
+      <w:tblPr/>
+      <w:tcPr>
+        <w:tcBorders>
+          <w:right w:val="single" w:sz="4" w:space="0" w:color="7F7F7F" w:themeColor="text1" w:themeTint="80"/>
+        </w:tcBorders>
+      </w:tcPr>
+    </w:tblStylePr>
+    <w:tblStylePr w:type="lastCol">
+      <w:rPr>
+        <w:b/>
+        <w:bCs/>
+        <w:caps/>
+      </w:rPr>
+      <w:tblPr/>
+      <w:tcPr>
+        <w:tcBorders>
+          <w:left w:val="nil"/>
+        </w:tcBorders>
+      </w:tcPr>
+    </w:tblStylePr>
+    <w:tblStylePr w:type="band1Vert">
+      <w:tblPr/>
+      <w:tcPr>
+        <w:shd w:val="clear" w:color="auto" w:fill="F2F2F2" w:themeFill="background1" w:themeFillShade="F2"/>
+      </w:tcPr>
+    </w:tblStylePr>
+    <w:tblStylePr w:type="band1Horz">
+      <w:tblPr/>
+      <w:tcPr>
+        <w:shd w:val="clear" w:color="auto" w:fill="F2F2F2" w:themeFill="background1" w:themeFillShade="F2"/>
+      </w:tcPr>
+    </w:tblStylePr>
+    <w:tblStylePr w:type="neCell">
+      <w:tblPr/>
+      <w:tcPr>
+        <w:tcBorders>
+          <w:left w:val="nil"/>
+        </w:tcBorders>
+      </w:tcPr>
+    </w:tblStylePr>
+    <w:tblStylePr w:type="nwCell">
+      <w:tblPr/>
+      <w:tcPr>
+        <w:tcBorders>
+          <w:right w:val="nil"/>
+        </w:tcBorders>
+      </w:tcPr>
+    </w:tblStylePr>
+  </w:style>
+  <w:style w:type="paragraph" w:styleId="Prrafodelista">
+    <w:name w:val="List Paragraph"/>
+    <w:basedOn w:val="Normal"/>
+    <w:uiPriority w:val="34"/>
+    <w:qFormat/>
+    <w:rsid w:val="007D57A5"/>
+    <w:pPr>
+      <w:ind w:left="720"/>
+      <w:contextualSpacing/>
+    </w:pPr>
+  </w:style>
+  <w:style w:type="paragraph" w:styleId="TtulodeTDC">
+    <w:name w:val="TOC Heading"/>
+    <w:basedOn w:val="Ttulo1"/>
+    <w:next w:val="Normal"/>
+    <w:uiPriority w:val="39"/>
+    <w:unhideWhenUsed/>
+    <w:qFormat/>
+    <w:rsid w:val="00B81116"/>
+    <w:pPr>
+      <w:spacing w:before="240" w:after="0" w:line="259" w:lineRule="auto"/>
+      <w:contextualSpacing w:val="0"/>
+      <w:outlineLvl w:val="9"/>
+    </w:pPr>
+    <w:rPr>
+      <w:rFonts w:asciiTheme="majorHAnsi" w:eastAsiaTheme="majorEastAsia" w:hAnsiTheme="majorHAnsi" w:cstheme="majorBidi"/>
+      <w:b w:val="0"/>
+      <w:color w:val="365F91" w:themeColor="accent1" w:themeShade="BF"/>
+      <w:sz w:val="32"/>
+      <w:szCs w:val="32"/>
+      <w:lang w:val="es-ES" w:eastAsia="es-ES"/>
+    </w:rPr>
+  </w:style>
+  <w:style w:type="paragraph" w:styleId="TDC2">
+    <w:name w:val="toc 2"/>
+    <w:basedOn w:val="Normal"/>
+    <w:next w:val="Normal"/>
+    <w:autoRedefine/>
+    <w:uiPriority w:val="39"/>
+    <w:unhideWhenUsed/>
+    <w:rsid w:val="00B81116"/>
+    <w:pPr>
+      <w:spacing w:after="100"/>
+      <w:ind w:left="220"/>
+    </w:pPr>
+  </w:style>
+  <w:style w:type="character" w:styleId="Hipervnculo">
+    <w:name w:val="Hyperlink"/>
+    <w:basedOn w:val="Fuentedeprrafopredeter"/>
+    <w:uiPriority w:val="99"/>
+    <w:unhideWhenUsed/>
+    <w:rsid w:val="00B81116"/>
+    <w:rPr>
+      <w:color w:val="0000FF" w:themeColor="hyperlink"/>
+      <w:u w:val="single"/>
+    </w:rPr>
+  </w:style>
+  <w:style w:type="paragraph" w:styleId="TDC3">
+    <w:name w:val="toc 3"/>
+    <w:basedOn w:val="Normal"/>
+    <w:next w:val="Normal"/>
+    <w:autoRedefine/>
+    <w:uiPriority w:val="39"/>
+    <w:unhideWhenUsed/>
+    <w:rsid w:val="00146F46"/>
+    <w:pPr>
+      <w:spacing w:after="100"/>
+      <w:ind w:left="440"/>
+    </w:pPr>
+  </w:style>
+  <w:style w:type="character" w:customStyle="1" w:styleId="apple-converted-space">
+    <w:name w:val="apple-converted-space"/>
+    <w:basedOn w:val="Fuentedeprrafopredeter"/>
+    <w:rsid w:val="00C813F6"/>
+  </w:style>
+  <w:style w:type="character" w:styleId="Textoennegrita">
+    <w:name w:val="Strong"/>
+    <w:basedOn w:val="Fuentedeprrafopredeter"/>
+    <w:uiPriority w:val="22"/>
+    <w:qFormat/>
+    <w:rsid w:val="00016D2E"/>
+    <w:rPr>
+      <w:b/>
+      <w:bCs/>
+    </w:rPr>
+  </w:style>
+</w:styles>
+</file>
+
+<file path=word/stylesWithEffects.xml><?xml version="1.0" encoding="utf-8"?>
+<w:styles xmlns:wpc="http://schemas.microsoft.com/office/word/2010/wordprocessingCanvas" xmlns:mc="http://schemas.openxmlformats.org/markup-compatibility/2006" xmlns:o="urn:schemas-microsoft-com:office:office" xmlns:r="http://schemas.openxmlformats.org/officeDocument/2006/relationships" xmlns:m="http://schemas.openxmlformats.org/officeDocument/2006/math" xmlns:v="urn:schemas-microsoft-com:vml" xmlns:wp14="http://schemas.microsoft.com/office/word/2010/wordprocessingDrawing" xmlns:wp="http://schemas.openxmlformats.org/drawingml/2006/wordprocessingDrawing" xmlns:w10="urn:schemas-microsoft-com:office:word" xmlns:w="http://schemas.openxmlformats.org/wordprocessingml/2006/main" xmlns:w14="http://schemas.microsoft.com/office/word/2010/wordml" xmlns:wpg="http://schemas.microsoft.com/office/word/2010/wordprocessingGroup" xmlns:wpi="http://schemas.microsoft.com/office/word/2010/wordprocessingInk" xmlns:wne="http://schemas.microsoft.com/office/word/2006/wordml" xmlns:wps="http://schemas.microsoft.com/office/word/2010/wordprocessingShape" mc:Ignorable="w14 wp14">
+  <w:docDefaults>
+    <w:rPrDefault>
+      <w:rPr>
+        <w:rFonts w:ascii="Calibri" w:eastAsia="Calibri" w:hAnsi="Calibri" w:cs="Calibri"/>
+        <w:color w:val="000000"/>
+        <w:sz w:val="22"/>
+        <w:lang w:val="es-MX" w:eastAsia="es-MX" w:bidi="ar-SA"/>
+      </w:rPr>
+    </w:rPrDefault>
+    <w:pPrDefault>
+      <w:pPr>
+        <w:spacing w:after="200" w:line="276" w:lineRule="auto"/>
+      </w:pPr>
+    </w:pPrDefault>
+  </w:docDefaults>
+  <w:latentStyles w:defLockedState="0" w:defUIPriority="99" w:defSemiHidden="1" w:defUnhideWhenUsed="1" w:defQFormat="0" w:count="267">
+    <w:lsdException w:name="Normal" w:semiHidden="0" w:uiPriority="0" w:unhideWhenUsed="0" w:qFormat="1"/>
+    <w:lsdException w:name="heading 1" w:semiHidden="0" w:uiPriority="9" w:unhideWhenUsed="0" w:qFormat="1"/>
+    <w:lsdException w:name="heading 2" w:uiPriority="9" w:qFormat="1"/>
+    <w:lsdException w:name="heading 3" w:uiPriority="9" w:qFormat="1"/>
+    <w:lsdException w:name="heading 4" w:uiPriority="9" w:qFormat="1"/>
+    <w:lsdException w:name="heading 5" w:uiPriority="9" w:qFormat="1"/>
+    <w:lsdException w:name="heading 6" w:uiPriority="9" w:qFormat="1"/>
+    <w:lsdException w:name="heading 7" w:uiPriority="9" w:qFormat="1"/>
+    <w:lsdException w:name="heading 8" w:uiPriority="9" w:qFormat="1"/>
+    <w:lsdException w:name="heading 9" w:uiPriority="9" w:qFormat="1"/>
+    <w:lsdException w:name="toc 1" w:uiPriority="39"/>
+    <w:lsdException w:name="toc 2" w:uiPriority="39"/>
+    <w:lsdException w:name="toc 3" w:uiPriority="39"/>
+    <w:lsdException w:name="toc 4" w:uiPriority="39"/>
+    <w:lsdException w:name="toc 5" w:uiPriority="39"/>
+    <w:lsdException w:name="toc 6" w:uiPriority="39"/>
+    <w:lsdException w:name="toc 7" w:uiPriority="39"/>
+    <w:lsdException w:name="toc 8" w:uiPriority="39"/>
+    <w:lsdException w:name="toc 9" w:uiPriority="39"/>
+    <w:lsdException w:name="header" w:uiPriority="0"/>
+    <w:lsdException w:name="caption" w:uiPriority="35" w:qFormat="1"/>
+    <w:lsdException w:name="Title" w:semiHidden="0" w:uiPriority="10" w:unhideWhenUsed="0" w:qFormat="1"/>
+    <w:lsdException w:name="Default Paragraph Font" w:uiPriority="1"/>
+    <w:lsdException w:name="Subtitle" w:semiHidden="0" w:uiPriority="11" w:unhideWhenUsed="0" w:qFormat="1"/>
+    <w:lsdException w:name="Strong" w:semiHidden="0" w:uiPriority="22" w:unhideWhenUsed="0" w:qFormat="1"/>
+    <w:lsdException w:name="Emphasis" w:semiHidden="0" w:uiPriority="20" w:unhideWhenUsed="0" w:qFormat="1"/>
+    <w:lsdException w:name="Table Grid" w:semiHidden="0" w:uiPriority="59" w:unhideWhenUsed="0"/>
+    <w:lsdException w:name="Placeholder Text" w:unhideWhenUsed="0"/>
+    <w:lsdException w:name="No Spacing" w:semiHidden="0" w:uiPriority="1" w:unhideWhenUsed="0" w:qFormat="1"/>
+    <w:lsdException w:name="Light Shading" w:semiHidden="0" w:uiPriority="60" w:unhideWhenUsed="0"/>
+    <w:lsdException w:name="Light List" w:semiHidden="0" w:uiPriority="61" w:unhideWhenUsed="0"/>
+    <w:lsdException w:name="Light Grid" w:semiHidden="0" w:uiPriority="62" w:unhideWhenUsed="0"/>
+    <w:lsdException w:name="Medium Shading 1" w:semiHidden="0" w:uiPriority="63" w:unhideWhenUsed="0"/>
+    <w:lsdException w:name="Medium Shading 2" w:semiHidden="0" w:uiPriority="64" w:unhideWhenUsed="0"/>
+    <w:lsdException w:name="Medium List 1" w:semiHidden="0" w:uiPriority="65" w:unhideWhenUsed="0"/>
+    <w:lsdException w:name="Medium List 2" w:semiHidden="0" w:uiPriority="66" w:unhideWhenUsed="0"/>
+    <w:lsdException w:name="Medium Grid 1" w:semiHidden="0" w:uiPriority="67" w:unhideWhenUsed="0"/>
+    <w:lsdException w:name="Medium Grid 2" w:semiHidden="0" w:uiPriority="68" w:unhideWhenUsed="0"/>
+    <w:lsdException w:name="Medium Grid 3" w:semiHidden="0" w:uiPriority="69" w:unhideWhenUsed="0"/>
+    <w:lsdException w:name="Dark List" w:semiHidden="0" w:uiPriority="70" w:unhideWhenUsed="0"/>
+    <w:lsdException w:name="Colorful Shading" w:semiHidden="0" w:uiPriority="71" w:unhideWhenUsed="0"/>
+    <w:lsdException w:name="Colorful List" w:semiHidden="0" w:uiPriority="72" w:unhideWhenUsed="0"/>
+    <w:lsdException w:name="Colorful Grid" w:semiHidden="0" w:uiPriority="73" w:unhideWhenUsed="0"/>
+    <w:lsdException w:name="Light Shading Accent 1" w:semiHidden="0" w:uiPriority="60" w:unhideWhenUsed="0"/>
+    <w:lsdException w:name="Light List Accent 1" w:semiHidden="0" w:uiPriority="61" w:unhideWhenUsed="0"/>
+    <w:lsdException w:name="Light Grid Accent 1" w:semiHidden="0" w:uiPriority="62" w:unhideWhenUsed="0"/>
+    <w:lsdException w:name="Medium Shading 1 Accent 1" w:semiHidden="0" w:uiPriority="63" w:unhideWhenUsed="0"/>
+    <w:lsdException w:name="Medium Shading 2 Accent 1" w:semiHidden="0" w:uiPriority="64" w:unhideWhenUsed="0"/>
+    <w:lsdException w:name="Medium List 1 Accent 1" w:semiHidden="0" w:uiPriority="65" w:unhideWhenUsed="0"/>
+    <w:lsdException w:name="Revision" w:unhideWhenUsed="0"/>
+    <w:lsdException w:name="List Paragraph" w:semiHidden="0" w:uiPriority="34" w:unhideWhenUsed="0" w:qFormat="1"/>
+    <w:lsdException w:name="Quote" w:semiHidden="0" w:uiPriority="29" w:unhideWhenUsed="0" w:qFormat="1"/>
+    <w:lsdException w:name="Intense Quote" w:semiHidden="0" w:uiPriority="30" w:unhideWhenUsed="0" w:qFormat="1"/>
+    <w:lsdException w:name="Medium List 2 Accent 1" w:semiHidden="0" w:uiPriority="66" w:unhideWhenUsed="0"/>
+    <w:lsdException w:name="Medium Grid 1 Accent 1" w:semiHidden="0" w:uiPriority="67" w:unhideWhenUsed="0"/>
+    <w:lsdException w:name="Medium Grid 2 Accent 1" w:semiHidden="0" w:uiPriority="68" w:unhideWhenUsed="0"/>
+    <w:lsdException w:name="Medium Grid 3 Accent 1" w:semiHidden="0" w:uiPriority="69" w:unhideWhenUsed="0"/>
+    <w:lsdException w:name="Dark List Accent 1" w:semiHidden="0" w:uiPriority="70" w:unhideWhenUsed="0"/>
+    <w:lsdException w:name="Colorful Shading Accent 1" w:semiHidden="0" w:uiPriority="71" w:unhideWhenUsed="0"/>
+    <w:lsdException w:name="Colorful List Accent 1" w:semiHidden="0" w:uiPriority="72" w:unhideWhenUsed="0"/>
+    <w:lsdException w:name="Colorful Grid Accent 1" w:semiHidden="0" w:uiPriority="73" w:unhideWhenUsed="0"/>
+    <w:lsdException w:name="Light Shading Accent 2" w:semiHidden="0" w:uiPriority="60" w:unhideWhenUsed="0"/>
+    <w:lsdException w:name="Light List Accent 2" w:semiHidden="0" w:uiPriority="61" w:unhideWhenUsed="0"/>
+    <w:lsdException w:name="Light Grid Accent 2" w:semiHidden="0" w:uiPriority="62" w:unhideWhenUsed="0"/>
+    <w:lsdException w:name="Medium Shading 1 Accent 2" w:semiHidden="0" w:uiPriority="63" w:unhideWhenUsed="0"/>
+    <w:lsdException w:name="Medium Shading 2 Accent 2" w:semiHidden="0" w:uiPriority="64" w:unhideWhenUsed="0"/>
+    <w:lsdException w:name="Medium List 1 Accent 2" w:semiHidden="0" w:uiPriority="65" w:unhideWhenUsed="0"/>
+    <w:lsdException w:name="Medium List 2 Accent 2" w:semiHidden="0" w:uiPriority="66" w:unhideWhenUsed="0"/>
+    <w:lsdException w:name="Medium Grid 1 Accent 2" w:semiHidden="0" w:uiPriority="67" w:unhideWhenUsed="0"/>
+    <w:lsdException w:name="Medium Grid 2 Accent 2" w:semiHidden="0" w:uiPriority="68" w:unhideWhenUsed="0"/>
+    <w:lsdException w:name="Medium Grid 3 Accent 2" w:semiHidden="0" w:uiPriority="69" w:unhideWhenUsed="0"/>
+    <w:lsdException w:name="Dark List Accent 2" w:semiHidden="0" w:uiPriority="70" w:unhideWhenUsed="0"/>
+    <w:lsdException w:name="Colorful Shading Accent 2" w:semiHidden="0" w:uiPriority="71" w:unhideWhenUsed="0"/>
+    <w:lsdException w:name="Colorful List Accent 2" w:semiHidden="0" w:uiPriority="72" w:unhideWhenUsed="0"/>
+    <w:lsdException w:name="Colorful Grid Accent 2" w:semiHidden="0" w:uiPriority="73" w:unhideWhenUsed="0"/>
+    <w:lsdException w:name="Light Shading Accent 3" w:semiHidden="0" w:uiPriority="60" w:unhideWhenUsed="0"/>
+    <w:lsdException w:name="Light List Accent 3" w:semiHidden="0" w:uiPriority="61" w:unhideWhenUsed="0"/>
+    <w:lsdException w:name="Light Grid Accent 3" w:semiHidden="0" w:uiPriority="62" w:unhideWhenUsed="0"/>
+    <w:lsdException w:name="Medium Shading 1 Accent 3" w:semiHidden="0" w:uiPriority="63" w:unhideWhenUsed="0"/>
+    <w:lsdException w:name="Medium Shading 2 Accent 3" w:semiHidden="0" w:uiPriority="64" w:unhideWhenUsed="0"/>
+    <w:lsdException w:name="Medium List 1 Accent 3" w:semiHidden="0" w:uiPriority="65" w:unhideWhenUsed="0"/>
+    <w:lsdException w:name="Medium List 2 Accent 3" w:semiHidden="0" w:uiPriority="66" w:unhideWhenUsed="0"/>
+    <w:lsdException w:name="Medium Grid 1 Accent 3" w:semiHidden="0" w:uiPriority="67" w:unhideWhenUsed="0"/>
+    <w:lsdException w:name="Medium Grid 2 Accent 3" w:semiHidden="0" w:uiPriority="68" w:unhideWhenUsed="0"/>
+    <w:lsdException w:name="Medium Grid 3 Accent 3" w:semiHidden="0" w:uiPriority="69" w:unhideWhenUsed="0"/>
+    <w:lsdException w:name="Dark List Accent 3" w:semiHidden="0" w:uiPriority="70" w:unhideWhenUsed="0"/>
+    <w:lsdException w:name="Colorful Shading Accent 3" w:semiHidden="0" w:uiPriority="71" w:unhideWhenUsed="0"/>
+    <w:lsdException w:name="Colorful List Accent 3" w:semiHidden="0" w:uiPriority="72" w:unhideWhenUsed="0"/>
+    <w:lsdException w:name="Colorful Grid Accent 3" w:semiHidden="0" w:uiPriority="73" w:unhideWhenUsed="0"/>
+    <w:lsdException w:name="Light Shading Accent 4" w:semiHidden="0" w:uiPriority="60" w:unhideWhenUsed="0"/>
+    <w:lsdException w:name="Light List Accent 4" w:semiHidden="0" w:uiPriority="61" w:unhideWhenUsed="0"/>
+    <w:lsdException w:name="Light Grid Accent 4" w:semiHidden="0" w:uiPriority="62" w:unhideWhenUsed="0"/>
+    <w:lsdException w:name="Medium Shading 1 Accent 4" w:semiHidden="0" w:uiPriority="63" w:unhideWhenUsed="0"/>
+    <w:lsdException w:name="Medium Shading 2 Accent 4" w:semiHidden="0" w:uiPriority="64" w:unhideWhenUsed="0"/>
+    <w:lsdException w:name="Medium List 1 Accent 4" w:semiHidden="0" w:uiPriority="65" w:unhideWhenUsed="0"/>
+    <w:lsdException w:name="Medium List 2 Accent 4" w:semiHidden="0" w:uiPriority="66" w:unhideWhenUsed="0"/>
+    <w:lsdException w:name="Medium Grid 1 Accent 4" w:semiHidden="0" w:uiPriority="67" w:unhideWhenUsed="0"/>
+    <w:lsdException w:name="Medium Grid 2 Accent 4" w:semiHidden="0" w:uiPriority="68" w:unhideWhenUsed="0"/>
+    <w:lsdException w:name="Medium Grid 3 Accent 4" w:semiHidden="0" w:uiPriority="69" w:unhideWhenUsed="0"/>
+    <w:lsdException w:name="Dark List Accent 4" w:semiHidden="0" w:uiPriority="70" w:unhideWhenUsed="0"/>
+    <w:lsdException w:name="Colorful Shading Accent 4" w:semiHidden="0" w:uiPriority="71" w:unhideWhenUsed="0"/>
+    <w:lsdException w:name="Colorful List Accent 4" w:semiHidden="0" w:uiPriority="72" w:unhideWhenUsed="0"/>
+    <w:lsdException w:name="Colorful Grid Accent 4" w:semiHidden="0" w:uiPriority="73" w:unhideWhenUsed="0"/>
+    <w:lsdException w:name="Light Shading Accent 5" w:semiHidden="0" w:uiPriority="60" w:unhideWhenUsed="0"/>
+    <w:lsdException w:name="Light List Accent 5" w:semiHidden="0" w:uiPriority="61" w:unhideWhenUsed="0"/>
+    <w:lsdException w:name="Light Grid Accent 5" w:semiHidden="0" w:uiPriority="62" w:unhideWhenUsed="0"/>
+    <w:lsdException w:name="Medium Shading 1 Accent 5" w:semiHidden="0" w:uiPriority="63" w:unhideWhenUsed="0"/>
+    <w:lsdException w:name="Medium Shading 2 Accent 5" w:semiHidden="0" w:uiPriority="64" w:unhideWhenUsed="0"/>
+    <w:lsdException w:name="Medium List 1 Accent 5" w:semiHidden="0" w:uiPriority="65" w:unhideWhenUsed="0"/>
+    <w:lsdException w:name="Medium List 2 Accent 5" w:semiHidden="0" w:uiPriority="66" w:unhideWhenUsed="0"/>
+    <w:lsdException w:name="Medium Grid 1 Accent 5" w:semiHidden="0" w:uiPriority="67" w:unhideWhenUsed="0"/>
+    <w:lsdException w:name="Medium Grid 2 Accent 5" w:semiHidden="0" w:uiPriority="68" w:unhideWhenUsed="0"/>
+    <w:lsdException w:name="Medium Grid 3 Accent 5" w:semiHidden="0" w:uiPriority="69" w:unhideWhenUsed="0"/>
+    <w:lsdException w:name="Dark List Accent 5" w:semiHidden="0" w:uiPriority="70" w:unhideWhenUsed="0"/>
+    <w:lsdException w:name="Colorful Shading Accent 5" w:semiHidden="0" w:uiPriority="71" w:unhideWhenUsed="0"/>
+    <w:lsdException w:name="Colorful List Accent 5" w:semiHidden="0" w:uiPriority="72" w:unhideWhenUsed="0"/>
+    <w:lsdException w:name="Colorful Grid Accent 5" w:semiHidden="0" w:uiPriority="73" w:unhideWhenUsed="0"/>
+    <w:lsdException w:name="Light Shading Accent 6" w:semiHidden="0" w:uiPriority="60" w:unhideWhenUsed="0"/>
+    <w:lsdException w:name="Light List Accent 6" w:semiHidden="0" w:uiPriority="61" w:unhideWhenUsed="0"/>
+    <w:lsdException w:name="Light Grid Accent 6" w:semiHidden="0" w:uiPriority="62" w:unhideWhenUsed="0"/>
+    <w:lsdException w:name="Medium Shading 1 Accent 6" w:semiHidden="0" w:uiPriority="63" w:unhideWhenUsed="0"/>
+    <w:lsdException w:name="Medium Shading 2 Accent 6" w:semiHidden="0" w:uiPriority="64" w:unhideWhenUsed="0"/>
+    <w:lsdException w:name="Medium List 1 Accent 6" w:semiHidden="0" w:uiPriority="65" w:unhideWhenUsed="0"/>
+    <w:lsdException w:name="Medium List 2 Accent 6" w:semiHidden="0" w:uiPriority="66" w:unhideWhenUsed="0"/>
+    <w:lsdException w:name="Medium Grid 1 Accent 6" w:semiHidden="0" w:uiPriority="67" w:unhideWhenUsed="0"/>
+    <w:lsdException w:name="Medium Grid 2 Accent 6" w:semiHidden="0" w:uiPriority="68" w:unhideWhenUsed="0"/>
+    <w:lsdException w:name="Medium Grid 3 Accent 6" w:semiHidden="0" w:uiPriority="69" w:unhideWhenUsed="0"/>
+    <w:lsdException w:name="Dark List Accent 6" w:semiHidden="0" w:uiPriority="70" w:unhideWhenUsed="0"/>
+    <w:lsdException w:name="Colorful Shading Accent 6" w:semiHidden="0" w:uiPriority="71" w:unhideWhenUsed="0"/>
+    <w:lsdException w:name="Colorful List Accent 6" w:semiHidden="0" w:uiPriority="72" w:unhideWhenUsed="0"/>
+    <w:lsdException w:name="Colorful Grid Accent 6" w:semiHidden="0" w:uiPriority="73" w:unhideWhenUsed="0"/>
+    <w:lsdException w:name="Subtle Emphasis" w:semiHidden="0" w:uiPriority="19" w:unhideWhenUsed="0" w:qFormat="1"/>
+    <w:lsdException w:name="Intense Emphasis" w:semiHidden="0" w:uiPriority="21" w:unhideWhenUsed="0" w:qFormat="1"/>
+    <w:lsdException w:name="Subtle Reference" w:semiHidden="0" w:uiPriority="31" w:unhideWhenUsed="0" w:qFormat="1"/>
+    <w:lsdException w:name="Intense Reference" w:semiHidden="0" w:uiPriority="32" w:unhideWhenUsed="0" w:qFormat="1"/>
+    <w:lsdException w:name="Book Title" w:semiHidden="0" w:uiPriority="33" w:unhideWhenUsed="0" w:qFormat="1"/>
+    <w:lsdException w:name="Bibliography" w:uiPriority="37"/>
+    <w:lsdException w:name="TOC Heading" w:uiPriority="39" w:qFormat="1"/>
+  </w:latentStyles>
+  <w:style w:type="paragraph" w:default="1" w:styleId="Normal">
+    <w:name w:val="Normal"/>
+  </w:style>
+  <w:style w:type="paragraph" w:styleId="Ttulo1">
+    <w:name w:val="heading 1"/>
+    <w:basedOn w:val="Normal"/>
+    <w:next w:val="Normal"/>
+    <w:pPr>
+      <w:keepNext/>
+      <w:keepLines/>
+      <w:spacing w:before="480" w:after="120"/>
+      <w:contextualSpacing/>
+      <w:outlineLvl w:val="0"/>
+    </w:pPr>
+    <w:rPr>
+      <w:b/>
+      <w:sz w:val="48"/>
+    </w:rPr>
+  </w:style>
+  <w:style w:type="paragraph" w:styleId="Ttulo2">
+    <w:name w:val="heading 2"/>
+    <w:basedOn w:val="Normal"/>
+    <w:next w:val="Normal"/>
+    <w:pPr>
+      <w:keepNext/>
+      <w:keepLines/>
+      <w:spacing w:before="360" w:after="80"/>
+      <w:contextualSpacing/>
+      <w:outlineLvl w:val="1"/>
+    </w:pPr>
+    <w:rPr>
+      <w:b/>
+      <w:sz w:val="36"/>
+    </w:rPr>
+  </w:style>
+  <w:style w:type="paragraph" w:styleId="Ttulo3">
+    <w:name w:val="heading 3"/>
+    <w:basedOn w:val="Normal"/>
+    <w:next w:val="Normal"/>
+    <w:pPr>
+      <w:keepNext/>
+      <w:keepLines/>
+      <w:spacing w:before="280" w:after="80"/>
+      <w:contextualSpacing/>
+      <w:outlineLvl w:val="2"/>
+    </w:pPr>
+    <w:rPr>
+      <w:b/>
+      <w:sz w:val="28"/>
+    </w:rPr>
+  </w:style>
+  <w:style w:type="paragraph" w:styleId="Ttulo4">
+    <w:name w:val="heading 4"/>
+    <w:basedOn w:val="Normal"/>
+    <w:next w:val="Normal"/>
+    <w:pPr>
+      <w:keepNext/>
+      <w:keepLines/>
+      <w:spacing w:before="240" w:after="40"/>
+      <w:contextualSpacing/>
+      <w:outlineLvl w:val="3"/>
+    </w:pPr>
+    <w:rPr>
+      <w:b/>
+      <w:sz w:val="24"/>
+    </w:rPr>
+  </w:style>
+  <w:style w:type="paragraph" w:styleId="Ttulo5">
+    <w:name w:val="heading 5"/>
+    <w:basedOn w:val="Normal"/>
+    <w:next w:val="Normal"/>
+    <w:pPr>
+      <w:keepNext/>
+      <w:keepLines/>
+      <w:spacing w:before="220" w:after="40"/>
+      <w:contextualSpacing/>
+      <w:outlineLvl w:val="4"/>
+    </w:pPr>
+    <w:rPr>
+      <w:b/>
+    </w:rPr>
+  </w:style>
+  <w:style w:type="paragraph" w:styleId="Ttulo6">
+    <w:name w:val="heading 6"/>
+    <w:basedOn w:val="Normal"/>
+    <w:next w:val="Normal"/>
+    <w:pPr>
+      <w:keepNext/>
+      <w:keepLines/>
+      <w:spacing w:before="200" w:after="40"/>
+      <w:contextualSpacing/>
+      <w:outlineLvl w:val="5"/>
+    </w:pPr>
+    <w:rPr>
+      <w:b/>
+      <w:sz w:val="20"/>
+    </w:rPr>
+  </w:style>
+  <w:style w:type="character" w:default="1" w:styleId="Fuentedeprrafopredeter">
+    <w:name w:val="Default Paragraph Font"/>
+    <w:uiPriority w:val="1"/>
+    <w:semiHidden/>
+    <w:unhideWhenUsed/>
+  </w:style>
+  <w:style w:type="table" w:default="1" w:styleId="Tablanormal">
+    <w:name w:val="Normal Table"/>
+    <w:uiPriority w:val="99"/>
+    <w:semiHidden/>
+    <w:unhideWhenUsed/>
+    <w:tblPr>
       <w:tblInd w:w="0" w:type="dxa"/>
       <w:tblCellMar>
         <w:top w:w="0" w:type="dxa"/>
@@ -17293,6 +18284,491 @@
         <w:bottom w:w="0" w:type="dxa"/>
         <w:right w:w="108" w:type="dxa"/>
       </w:tblCellMar>
+    </w:tblPr>
+  </w:style>
+  <w:style w:type="numbering" w:default="1" w:styleId="Sinlista">
+    <w:name w:val="No List"/>
+    <w:uiPriority w:val="99"/>
+    <w:semiHidden/>
+    <w:unhideWhenUsed/>
+  </w:style>
+  <w:style w:type="table" w:customStyle="1" w:styleId="TableNormal">
+    <w:name w:val="Table Normal"/>
+    <w:tblPr>
+      <w:tblCellMar>
+        <w:top w:w="0" w:type="dxa"/>
+        <w:left w:w="0" w:type="dxa"/>
+        <w:bottom w:w="0" w:type="dxa"/>
+        <w:right w:w="0" w:type="dxa"/>
+      </w:tblCellMar>
+    </w:tblPr>
+  </w:style>
+  <w:style w:type="paragraph" w:styleId="Ttulo">
+    <w:name w:val="Title"/>
+    <w:basedOn w:val="Normal"/>
+    <w:next w:val="Normal"/>
+    <w:pPr>
+      <w:keepNext/>
+      <w:keepLines/>
+      <w:spacing w:before="480" w:after="120"/>
+      <w:contextualSpacing/>
+    </w:pPr>
+    <w:rPr>
+      <w:b/>
+      <w:sz w:val="72"/>
+    </w:rPr>
+  </w:style>
+  <w:style w:type="paragraph" w:styleId="Subttulo">
+    <w:name w:val="Subtitle"/>
+    <w:basedOn w:val="Normal"/>
+    <w:next w:val="Normal"/>
+    <w:pPr>
+      <w:keepNext/>
+      <w:keepLines/>
+      <w:spacing w:before="360" w:after="80"/>
+      <w:contextualSpacing/>
+    </w:pPr>
+    <w:rPr>
+      <w:rFonts w:ascii="Georgia" w:eastAsia="Georgia" w:hAnsi="Georgia" w:cs="Georgia"/>
+      <w:i/>
+      <w:color w:val="666666"/>
+      <w:sz w:val="48"/>
+    </w:rPr>
+  </w:style>
+  <w:style w:type="table" w:customStyle="1" w:styleId="a">
+    <w:basedOn w:val="TableNormal"/>
+    <w:tblPr>
+      <w:tblStyleRowBandSize w:val="1"/>
+      <w:tblStyleColBandSize w:val="1"/>
+    </w:tblPr>
+  </w:style>
+  <w:style w:type="table" w:customStyle="1" w:styleId="a0">
+    <w:basedOn w:val="TableNormal"/>
+    <w:tblPr>
+      <w:tblStyleRowBandSize w:val="1"/>
+      <w:tblStyleColBandSize w:val="1"/>
+      <w:tblCellMar>
+        <w:top w:w="15" w:type="dxa"/>
+        <w:left w:w="15" w:type="dxa"/>
+        <w:bottom w:w="15" w:type="dxa"/>
+        <w:right w:w="15" w:type="dxa"/>
+      </w:tblCellMar>
+    </w:tblPr>
+  </w:style>
+  <w:style w:type="table" w:customStyle="1" w:styleId="a1">
+    <w:basedOn w:val="TableNormal"/>
+    <w:tblPr>
+      <w:tblStyleRowBandSize w:val="1"/>
+      <w:tblStyleColBandSize w:val="1"/>
+      <w:tblCellMar>
+        <w:top w:w="15" w:type="dxa"/>
+        <w:left w:w="15" w:type="dxa"/>
+        <w:bottom w:w="15" w:type="dxa"/>
+        <w:right w:w="15" w:type="dxa"/>
+      </w:tblCellMar>
+    </w:tblPr>
+  </w:style>
+  <w:style w:type="table" w:customStyle="1" w:styleId="a2">
+    <w:basedOn w:val="TableNormal"/>
+    <w:tblPr>
+      <w:tblStyleRowBandSize w:val="1"/>
+      <w:tblStyleColBandSize w:val="1"/>
+      <w:tblCellMar>
+        <w:top w:w="15" w:type="dxa"/>
+        <w:left w:w="15" w:type="dxa"/>
+        <w:bottom w:w="15" w:type="dxa"/>
+        <w:right w:w="15" w:type="dxa"/>
+      </w:tblCellMar>
+    </w:tblPr>
+  </w:style>
+  <w:style w:type="table" w:customStyle="1" w:styleId="a3">
+    <w:basedOn w:val="TableNormal"/>
+    <w:tblPr>
+      <w:tblStyleRowBandSize w:val="1"/>
+      <w:tblStyleColBandSize w:val="1"/>
+      <w:tblCellMar>
+        <w:top w:w="15" w:type="dxa"/>
+        <w:left w:w="15" w:type="dxa"/>
+        <w:bottom w:w="15" w:type="dxa"/>
+        <w:right w:w="15" w:type="dxa"/>
+      </w:tblCellMar>
+    </w:tblPr>
+  </w:style>
+  <w:style w:type="table" w:customStyle="1" w:styleId="a4">
+    <w:basedOn w:val="TableNormal"/>
+    <w:pPr>
+      <w:spacing w:after="0" w:line="240" w:lineRule="auto"/>
+    </w:pPr>
+    <w:tblPr>
+      <w:tblStyleRowBandSize w:val="1"/>
+      <w:tblStyleColBandSize w:val="1"/>
+      <w:tblCellMar>
+        <w:left w:w="115" w:type="dxa"/>
+        <w:right w:w="115" w:type="dxa"/>
+      </w:tblCellMar>
+    </w:tblPr>
+  </w:style>
+  <w:style w:type="table" w:customStyle="1" w:styleId="a5">
+    <w:basedOn w:val="TableNormal"/>
+    <w:pPr>
+      <w:spacing w:after="0" w:line="240" w:lineRule="auto"/>
+    </w:pPr>
+    <w:tblPr>
+      <w:tblStyleRowBandSize w:val="1"/>
+      <w:tblStyleColBandSize w:val="1"/>
+      <w:tblCellMar>
+        <w:left w:w="115" w:type="dxa"/>
+        <w:right w:w="115" w:type="dxa"/>
+      </w:tblCellMar>
+    </w:tblPr>
+  </w:style>
+  <w:style w:type="table" w:customStyle="1" w:styleId="a6">
+    <w:basedOn w:val="TableNormal"/>
+    <w:pPr>
+      <w:spacing w:after="0" w:line="240" w:lineRule="auto"/>
+    </w:pPr>
+    <w:tblPr>
+      <w:tblStyleRowBandSize w:val="1"/>
+      <w:tblStyleColBandSize w:val="1"/>
+      <w:tblCellMar>
+        <w:left w:w="115" w:type="dxa"/>
+        <w:right w:w="115" w:type="dxa"/>
+      </w:tblCellMar>
+    </w:tblPr>
+  </w:style>
+  <w:style w:type="table" w:customStyle="1" w:styleId="a7">
+    <w:basedOn w:val="TableNormal"/>
+    <w:pPr>
+      <w:spacing w:after="0" w:line="240" w:lineRule="auto"/>
+    </w:pPr>
+    <w:tblPr>
+      <w:tblStyleRowBandSize w:val="1"/>
+      <w:tblStyleColBandSize w:val="1"/>
+      <w:tblCellMar>
+        <w:left w:w="115" w:type="dxa"/>
+        <w:right w:w="115" w:type="dxa"/>
+      </w:tblCellMar>
+    </w:tblPr>
+  </w:style>
+  <w:style w:type="table" w:customStyle="1" w:styleId="a8">
+    <w:basedOn w:val="TableNormal"/>
+    <w:pPr>
+      <w:spacing w:after="0" w:line="240" w:lineRule="auto"/>
+    </w:pPr>
+    <w:tblPr>
+      <w:tblStyleRowBandSize w:val="1"/>
+      <w:tblStyleColBandSize w:val="1"/>
+      <w:tblCellMar>
+        <w:left w:w="115" w:type="dxa"/>
+        <w:right w:w="115" w:type="dxa"/>
+      </w:tblCellMar>
+    </w:tblPr>
+  </w:style>
+  <w:style w:type="table" w:customStyle="1" w:styleId="a9">
+    <w:basedOn w:val="TableNormal"/>
+    <w:pPr>
+      <w:spacing w:after="0" w:line="240" w:lineRule="auto"/>
+    </w:pPr>
+    <w:tblPr>
+      <w:tblStyleRowBandSize w:val="1"/>
+      <w:tblStyleColBandSize w:val="1"/>
+      <w:tblCellMar>
+        <w:left w:w="115" w:type="dxa"/>
+        <w:right w:w="115" w:type="dxa"/>
+      </w:tblCellMar>
+    </w:tblPr>
+  </w:style>
+  <w:style w:type="table" w:customStyle="1" w:styleId="aa">
+    <w:basedOn w:val="TableNormal"/>
+    <w:pPr>
+      <w:spacing w:after="0" w:line="240" w:lineRule="auto"/>
+    </w:pPr>
+    <w:tblPr>
+      <w:tblStyleRowBandSize w:val="1"/>
+      <w:tblStyleColBandSize w:val="1"/>
+      <w:tblCellMar>
+        <w:left w:w="115" w:type="dxa"/>
+        <w:right w:w="115" w:type="dxa"/>
+      </w:tblCellMar>
+    </w:tblPr>
+  </w:style>
+  <w:style w:type="table" w:customStyle="1" w:styleId="ab">
+    <w:basedOn w:val="TableNormal"/>
+    <w:pPr>
+      <w:spacing w:after="0" w:line="240" w:lineRule="auto"/>
+    </w:pPr>
+    <w:tblPr>
+      <w:tblStyleRowBandSize w:val="1"/>
+      <w:tblStyleColBandSize w:val="1"/>
+      <w:tblCellMar>
+        <w:left w:w="115" w:type="dxa"/>
+        <w:right w:w="115" w:type="dxa"/>
+      </w:tblCellMar>
+    </w:tblPr>
+  </w:style>
+  <w:style w:type="table" w:customStyle="1" w:styleId="ac">
+    <w:basedOn w:val="TableNormal"/>
+    <w:tblPr>
+      <w:tblStyleRowBandSize w:val="1"/>
+      <w:tblStyleColBandSize w:val="1"/>
+      <w:tblCellMar>
+        <w:top w:w="72" w:type="dxa"/>
+        <w:left w:w="115" w:type="dxa"/>
+        <w:bottom w:w="72" w:type="dxa"/>
+        <w:right w:w="115" w:type="dxa"/>
+      </w:tblCellMar>
+    </w:tblPr>
+  </w:style>
+  <w:style w:type="paragraph" w:styleId="Textodeglobo">
+    <w:name w:val="Balloon Text"/>
+    <w:basedOn w:val="Normal"/>
+    <w:link w:val="TextodegloboCar"/>
+    <w:uiPriority w:val="99"/>
+    <w:semiHidden/>
+    <w:unhideWhenUsed/>
+    <w:rsid w:val="004428E5"/>
+    <w:pPr>
+      <w:spacing w:after="0" w:line="240" w:lineRule="auto"/>
+    </w:pPr>
+    <w:rPr>
+      <w:rFonts w:ascii="Tahoma" w:hAnsi="Tahoma" w:cs="Tahoma"/>
+      <w:sz w:val="16"/>
+      <w:szCs w:val="16"/>
+    </w:rPr>
+  </w:style>
+  <w:style w:type="character" w:customStyle="1" w:styleId="TextodegloboCar">
+    <w:name w:val="Texto de globo Car"/>
+    <w:basedOn w:val="Fuentedeprrafopredeter"/>
+    <w:link w:val="Textodeglobo"/>
+    <w:uiPriority w:val="99"/>
+    <w:semiHidden/>
+    <w:rsid w:val="004428E5"/>
+    <w:rPr>
+      <w:rFonts w:ascii="Tahoma" w:hAnsi="Tahoma" w:cs="Tahoma"/>
+      <w:sz w:val="16"/>
+      <w:szCs w:val="16"/>
+    </w:rPr>
+  </w:style>
+  <w:style w:type="paragraph" w:styleId="Encabezado">
+    <w:name w:val="header"/>
+    <w:basedOn w:val="Normal"/>
+    <w:link w:val="EncabezadoCar"/>
+    <w:unhideWhenUsed/>
+    <w:rsid w:val="00F466F3"/>
+    <w:pPr>
+      <w:tabs>
+        <w:tab w:val="center" w:pos="4419"/>
+        <w:tab w:val="right" w:pos="8838"/>
+      </w:tabs>
+      <w:spacing w:after="0" w:line="240" w:lineRule="auto"/>
+    </w:pPr>
+  </w:style>
+  <w:style w:type="character" w:customStyle="1" w:styleId="EncabezadoCar">
+    <w:name w:val="Encabezado Car"/>
+    <w:basedOn w:val="Fuentedeprrafopredeter"/>
+    <w:link w:val="Encabezado"/>
+    <w:uiPriority w:val="99"/>
+    <w:rsid w:val="00F466F3"/>
+  </w:style>
+  <w:style w:type="paragraph" w:styleId="Piedepgina">
+    <w:name w:val="footer"/>
+    <w:basedOn w:val="Normal"/>
+    <w:link w:val="PiedepginaCar"/>
+    <w:uiPriority w:val="99"/>
+    <w:unhideWhenUsed/>
+    <w:rsid w:val="00F466F3"/>
+    <w:pPr>
+      <w:tabs>
+        <w:tab w:val="center" w:pos="4419"/>
+        <w:tab w:val="right" w:pos="8838"/>
+      </w:tabs>
+      <w:spacing w:after="0" w:line="240" w:lineRule="auto"/>
+    </w:pPr>
+  </w:style>
+  <w:style w:type="character" w:customStyle="1" w:styleId="PiedepginaCar">
+    <w:name w:val="Pie de página Car"/>
+    <w:basedOn w:val="Fuentedeprrafopredeter"/>
+    <w:link w:val="Piedepgina"/>
+    <w:uiPriority w:val="99"/>
+    <w:rsid w:val="00F466F3"/>
+  </w:style>
+  <w:style w:type="table" w:styleId="Sombreadomedio2-nfasis5">
+    <w:name w:val="Medium Shading 2 Accent 5"/>
+    <w:basedOn w:val="Tablanormal"/>
+    <w:uiPriority w:val="64"/>
+    <w:rsid w:val="007B1CA8"/>
+    <w:pPr>
+      <w:widowControl w:val="0"/>
+      <w:spacing w:after="0" w:line="240" w:lineRule="auto"/>
+    </w:pPr>
+    <w:rPr>
+      <w:rFonts w:ascii="Times New Roman" w:eastAsia="Times New Roman" w:hAnsi="Times New Roman" w:cs="Times New Roman"/>
+      <w:sz w:val="20"/>
+    </w:rPr>
+    <w:tblPr>
+      <w:tblStyleRowBandSize w:val="1"/>
+      <w:tblStyleColBandSize w:val="1"/>
+      <w:tblBorders>
+        <w:top w:val="single" w:sz="18" w:space="0" w:color="auto"/>
+        <w:bottom w:val="single" w:sz="18" w:space="0" w:color="auto"/>
+      </w:tblBorders>
+    </w:tblPr>
+    <w:tblStylePr w:type="firstRow">
+      <w:pPr>
+        <w:spacing w:before="0" w:after="0" w:line="240" w:lineRule="auto"/>
+      </w:pPr>
+      <w:rPr>
+        <w:b/>
+        <w:bCs/>
+        <w:color w:val="FFFFFF" w:themeColor="background1"/>
+      </w:rPr>
+      <w:tblPr/>
+      <w:tcPr>
+        <w:tcBorders>
+          <w:top w:val="single" w:sz="18" w:space="0" w:color="auto"/>
+          <w:left w:val="nil"/>
+          <w:bottom w:val="single" w:sz="18" w:space="0" w:color="auto"/>
+          <w:right w:val="nil"/>
+          <w:insideH w:val="nil"/>
+          <w:insideV w:val="nil"/>
+        </w:tcBorders>
+        <w:shd w:val="clear" w:color="auto" w:fill="4BACC6" w:themeFill="accent5"/>
+      </w:tcPr>
+    </w:tblStylePr>
+    <w:tblStylePr w:type="lastRow">
+      <w:pPr>
+        <w:spacing w:before="0" w:after="0" w:line="240" w:lineRule="auto"/>
+      </w:pPr>
+      <w:rPr>
+        <w:color w:val="auto"/>
+      </w:rPr>
+      <w:tblPr/>
+      <w:tcPr>
+        <w:tcBorders>
+          <w:top w:val="double" w:sz="6" w:space="0" w:color="auto"/>
+          <w:left w:val="nil"/>
+          <w:bottom w:val="single" w:sz="18" w:space="0" w:color="auto"/>
+          <w:right w:val="nil"/>
+          <w:insideH w:val="nil"/>
+          <w:insideV w:val="nil"/>
+        </w:tcBorders>
+        <w:shd w:val="clear" w:color="auto" w:fill="FFFFFF" w:themeFill="background1"/>
+      </w:tcPr>
+    </w:tblStylePr>
+    <w:tblStylePr w:type="firstCol">
+      <w:rPr>
+        <w:b/>
+        <w:bCs/>
+        <w:color w:val="FFFFFF" w:themeColor="background1"/>
+      </w:rPr>
+      <w:tblPr/>
+      <w:tcPr>
+        <w:tcBorders>
+          <w:top w:val="nil"/>
+          <w:left w:val="nil"/>
+          <w:bottom w:val="single" w:sz="18" w:space="0" w:color="auto"/>
+          <w:right w:val="nil"/>
+          <w:insideH w:val="nil"/>
+          <w:insideV w:val="nil"/>
+        </w:tcBorders>
+        <w:shd w:val="clear" w:color="auto" w:fill="4BACC6" w:themeFill="accent5"/>
+      </w:tcPr>
+    </w:tblStylePr>
+    <w:tblStylePr w:type="lastCol">
+      <w:rPr>
+        <w:b/>
+        <w:bCs/>
+        <w:color w:val="FFFFFF" w:themeColor="background1"/>
+      </w:rPr>
+      <w:tblPr/>
+      <w:tcPr>
+        <w:tcBorders>
+          <w:left w:val="nil"/>
+          <w:right w:val="nil"/>
+          <w:insideH w:val="nil"/>
+          <w:insideV w:val="nil"/>
+        </w:tcBorders>
+        <w:shd w:val="clear" w:color="auto" w:fill="4BACC6" w:themeFill="accent5"/>
+      </w:tcPr>
+    </w:tblStylePr>
+    <w:tblStylePr w:type="band1Vert">
+      <w:tblPr/>
+      <w:tcPr>
+        <w:tcBorders>
+          <w:left w:val="nil"/>
+          <w:right w:val="nil"/>
+          <w:insideH w:val="nil"/>
+          <w:insideV w:val="nil"/>
+        </w:tcBorders>
+        <w:shd w:val="clear" w:color="auto" w:fill="D8D8D8" w:themeFill="background1" w:themeFillShade="D8"/>
+      </w:tcPr>
+    </w:tblStylePr>
+    <w:tblStylePr w:type="band1Horz">
+      <w:tblPr/>
+      <w:tcPr>
+        <w:shd w:val="clear" w:color="auto" w:fill="D8D8D8" w:themeFill="background1" w:themeFillShade="D8"/>
+      </w:tcPr>
+    </w:tblStylePr>
+    <w:tblStylePr w:type="neCell">
+      <w:tblPr/>
+      <w:tcPr>
+        <w:tcBorders>
+          <w:top w:val="single" w:sz="18" w:space="0" w:color="auto"/>
+          <w:left w:val="nil"/>
+          <w:bottom w:val="single" w:sz="18" w:space="0" w:color="auto"/>
+          <w:right w:val="nil"/>
+          <w:insideH w:val="nil"/>
+          <w:insideV w:val="nil"/>
+        </w:tcBorders>
+      </w:tcPr>
+    </w:tblStylePr>
+    <w:tblStylePr w:type="nwCell">
+      <w:rPr>
+        <w:color w:val="FFFFFF" w:themeColor="background1"/>
+      </w:rPr>
+      <w:tblPr/>
+      <w:tcPr>
+        <w:tcBorders>
+          <w:top w:val="single" w:sz="18" w:space="0" w:color="auto"/>
+          <w:left w:val="nil"/>
+          <w:bottom w:val="single" w:sz="18" w:space="0" w:color="auto"/>
+          <w:right w:val="nil"/>
+          <w:insideH w:val="nil"/>
+          <w:insideV w:val="nil"/>
+        </w:tcBorders>
+      </w:tcPr>
+    </w:tblStylePr>
+  </w:style>
+  <w:style w:type="table" w:styleId="Tablaconcuadrcula">
+    <w:name w:val="Table Grid"/>
+    <w:basedOn w:val="Tablanormal"/>
+    <w:uiPriority w:val="59"/>
+    <w:rsid w:val="00360374"/>
+    <w:pPr>
+      <w:spacing w:after="0" w:line="240" w:lineRule="auto"/>
+    </w:pPr>
+    <w:tblPr>
+      <w:tblBorders>
+        <w:top w:val="single" w:sz="4" w:space="0" w:color="auto"/>
+        <w:left w:val="single" w:sz="4" w:space="0" w:color="auto"/>
+        <w:bottom w:val="single" w:sz="4" w:space="0" w:color="auto"/>
+        <w:right w:val="single" w:sz="4" w:space="0" w:color="auto"/>
+        <w:insideH w:val="single" w:sz="4" w:space="0" w:color="auto"/>
+        <w:insideV w:val="single" w:sz="4" w:space="0" w:color="auto"/>
+      </w:tblBorders>
+    </w:tblPr>
+  </w:style>
+  <w:style w:type="table" w:customStyle="1" w:styleId="Tablanormal31">
+    <w:name w:val="Tabla normal 31"/>
+    <w:basedOn w:val="Tablanormal"/>
+    <w:uiPriority w:val="43"/>
+    <w:rsid w:val="00017CC0"/>
+    <w:pPr>
+      <w:spacing w:after="0" w:line="240" w:lineRule="auto"/>
+    </w:pPr>
+    <w:tblPr>
+      <w:tblStyleRowBandSize w:val="1"/>
+      <w:tblStyleColBandSize w:val="1"/>
     </w:tblPr>
     <w:tblStylePr w:type="firstRow">
       <w:rPr>
@@ -17754,7 +19230,7 @@
 </file>
 
 <file path=customXml/itemProps1.xml><?xml version="1.0" encoding="utf-8"?>
-<ds:datastoreItem xmlns:ds="http://schemas.openxmlformats.org/officeDocument/2006/customXml" ds:itemID="{0F7041BF-7775-4AA3-A9DC-FE90DD0DB10C}">
+<ds:datastoreItem xmlns:ds="http://schemas.openxmlformats.org/officeDocument/2006/customXml" ds:itemID="{40624E60-1F96-4A4C-98F9-6007C64ACB4F}">
   <ds:schemaRefs>
     <ds:schemaRef ds:uri="http://schemas.openxmlformats.org/officeDocument/2006/bibliography"/>
   </ds:schemaRefs>

</xml_diff>

<commit_message>
PGCS: Revision de la Organizacion de la SCM
</commit_message>
<xml_diff>
--- a/Documentos/PGCS.docx
+++ b/Documentos/PGCS.docx
@@ -1,6 +1,6 @@
 
 <file path=word/document.xml><?xml version="1.0" encoding="utf-8"?>
-<w:document xmlns:wpc="http://schemas.microsoft.com/office/word/2010/wordprocessingCanvas" xmlns:mc="http://schemas.openxmlformats.org/markup-compatibility/2006" xmlns:o="urn:schemas-microsoft-com:office:office" xmlns:r="http://schemas.openxmlformats.org/officeDocument/2006/relationships" xmlns:m="http://schemas.openxmlformats.org/officeDocument/2006/math" xmlns:v="urn:schemas-microsoft-com:vml" xmlns:wp14="http://schemas.microsoft.com/office/word/2010/wordprocessingDrawing" xmlns:wp="http://schemas.openxmlformats.org/drawingml/2006/wordprocessingDrawing" xmlns:w10="urn:schemas-microsoft-com:office:word" xmlns:w="http://schemas.openxmlformats.org/wordprocessingml/2006/main" xmlns:w14="http://schemas.microsoft.com/office/word/2010/wordml" xmlns:wpg="http://schemas.microsoft.com/office/word/2010/wordprocessingGroup" xmlns:wpi="http://schemas.microsoft.com/office/word/2010/wordprocessingInk" xmlns:wne="http://schemas.microsoft.com/office/word/2006/wordml" xmlns:wps="http://schemas.microsoft.com/office/word/2010/wordprocessingShape" mc:Ignorable="w14 wp14">
+<w:document xmlns:wpc="http://schemas.microsoft.com/office/word/2010/wordprocessingCanvas" xmlns:mc="http://schemas.openxmlformats.org/markup-compatibility/2006" xmlns:o="urn:schemas-microsoft-com:office:office" xmlns:r="http://schemas.openxmlformats.org/officeDocument/2006/relationships" xmlns:m="http://schemas.openxmlformats.org/officeDocument/2006/math" xmlns:v="urn:schemas-microsoft-com:vml" xmlns:wp14="http://schemas.microsoft.com/office/word/2010/wordprocessingDrawing" xmlns:wp="http://schemas.openxmlformats.org/drawingml/2006/wordprocessingDrawing" xmlns:w10="urn:schemas-microsoft-com:office:word" xmlns:w="http://schemas.openxmlformats.org/wordprocessingml/2006/main" xmlns:w14="http://schemas.microsoft.com/office/word/2010/wordml" xmlns:w15="http://schemas.microsoft.com/office/word/2012/wordml" xmlns:wpg="http://schemas.microsoft.com/office/word/2010/wordprocessingGroup" xmlns:wpi="http://schemas.microsoft.com/office/word/2010/wordprocessingInk" xmlns:wne="http://schemas.microsoft.com/office/word/2006/wordml" xmlns:wps="http://schemas.microsoft.com/office/word/2010/wordprocessingShape" mc:Ignorable="w14 w15 wp14">
   <w:background w:color="FFFFFF"/>
   <w:body>
     <w:p>
@@ -1826,8 +1826,8 @@
       </w:tblPr>
       <w:tblGrid>
         <w:gridCol w:w="898"/>
-        <w:gridCol w:w="1791"/>
-        <w:gridCol w:w="2126"/>
+        <w:gridCol w:w="2187"/>
+        <w:gridCol w:w="1730"/>
         <w:gridCol w:w="1559"/>
         <w:gridCol w:w="2774"/>
       </w:tblGrid>
@@ -1903,7 +1903,7 @@
         </w:tc>
         <w:tc>
           <w:tcPr>
-            <w:tcW w:w="1791" w:type="dxa"/>
+            <w:tcW w:w="2187" w:type="dxa"/>
             <w:vAlign w:val="center"/>
           </w:tcPr>
           <w:p>
@@ -1933,7 +1933,7 @@
         </w:tc>
         <w:tc>
           <w:tcPr>
-            <w:tcW w:w="2126" w:type="dxa"/>
+            <w:tcW w:w="1730" w:type="dxa"/>
             <w:vAlign w:val="center"/>
           </w:tcPr>
           <w:p>
@@ -2048,7 +2048,7 @@
         </w:tc>
         <w:tc>
           <w:tcPr>
-            <w:tcW w:w="1791" w:type="dxa"/>
+            <w:tcW w:w="2187" w:type="dxa"/>
             <w:vAlign w:val="center"/>
           </w:tcPr>
           <w:p>
@@ -2071,7 +2071,7 @@
         </w:tc>
         <w:tc>
           <w:tcPr>
-            <w:tcW w:w="2126" w:type="dxa"/>
+            <w:tcW w:w="1730" w:type="dxa"/>
             <w:vAlign w:val="center"/>
           </w:tcPr>
           <w:p>
@@ -2179,7 +2179,7 @@
         </w:tc>
         <w:tc>
           <w:tcPr>
-            <w:tcW w:w="1791" w:type="dxa"/>
+            <w:tcW w:w="2187" w:type="dxa"/>
             <w:vAlign w:val="center"/>
           </w:tcPr>
           <w:p>
@@ -2202,7 +2202,7 @@
         </w:tc>
         <w:tc>
           <w:tcPr>
-            <w:tcW w:w="2126" w:type="dxa"/>
+            <w:tcW w:w="1730" w:type="dxa"/>
             <w:vAlign w:val="center"/>
           </w:tcPr>
           <w:p>
@@ -2304,7 +2304,7 @@
         </w:tc>
         <w:tc>
           <w:tcPr>
-            <w:tcW w:w="1791" w:type="dxa"/>
+            <w:tcW w:w="2187" w:type="dxa"/>
             <w:vAlign w:val="center"/>
           </w:tcPr>
           <w:p>
@@ -2327,7 +2327,7 @@
         </w:tc>
         <w:tc>
           <w:tcPr>
-            <w:tcW w:w="2126" w:type="dxa"/>
+            <w:tcW w:w="1730" w:type="dxa"/>
             <w:vAlign w:val="center"/>
           </w:tcPr>
           <w:p>
@@ -2429,7 +2429,7 @@
         </w:tc>
         <w:tc>
           <w:tcPr>
-            <w:tcW w:w="1791" w:type="dxa"/>
+            <w:tcW w:w="2187" w:type="dxa"/>
             <w:vAlign w:val="center"/>
           </w:tcPr>
           <w:p>
@@ -2460,7 +2460,7 @@
         </w:tc>
         <w:tc>
           <w:tcPr>
-            <w:tcW w:w="2126" w:type="dxa"/>
+            <w:tcW w:w="1730" w:type="dxa"/>
             <w:vAlign w:val="center"/>
           </w:tcPr>
           <w:p>
@@ -2562,7 +2562,7 @@
         </w:tc>
         <w:tc>
           <w:tcPr>
-            <w:tcW w:w="1791" w:type="dxa"/>
+            <w:tcW w:w="2187" w:type="dxa"/>
             <w:vAlign w:val="center"/>
           </w:tcPr>
           <w:p>
@@ -2585,7 +2585,7 @@
         </w:tc>
         <w:tc>
           <w:tcPr>
-            <w:tcW w:w="2126" w:type="dxa"/>
+            <w:tcW w:w="1730" w:type="dxa"/>
             <w:vAlign w:val="center"/>
           </w:tcPr>
           <w:p>
@@ -2667,7 +2667,7 @@
         </w:tc>
         <w:tc>
           <w:tcPr>
-            <w:tcW w:w="1791" w:type="dxa"/>
+            <w:tcW w:w="2187" w:type="dxa"/>
             <w:vAlign w:val="center"/>
           </w:tcPr>
           <w:p>
@@ -2698,7 +2698,7 @@
         </w:tc>
         <w:tc>
           <w:tcPr>
-            <w:tcW w:w="2126" w:type="dxa"/>
+            <w:tcW w:w="1730" w:type="dxa"/>
             <w:vAlign w:val="center"/>
           </w:tcPr>
           <w:p>
@@ -2786,7 +2786,7 @@
         </w:tc>
         <w:tc>
           <w:tcPr>
-            <w:tcW w:w="1791" w:type="dxa"/>
+            <w:tcW w:w="2187" w:type="dxa"/>
             <w:vAlign w:val="center"/>
           </w:tcPr>
           <w:p>
@@ -2817,7 +2817,7 @@
         </w:tc>
         <w:tc>
           <w:tcPr>
-            <w:tcW w:w="2126" w:type="dxa"/>
+            <w:tcW w:w="1730" w:type="dxa"/>
             <w:vAlign w:val="center"/>
           </w:tcPr>
           <w:p>
@@ -2876,8 +2876,117 @@
               </w:rPr>
               <w:t>Revisión y corrección según indicaciones de la profesora.</w:t>
             </w:r>
-            <w:bookmarkStart w:id="1" w:name="_GoBack"/>
-            <w:bookmarkEnd w:id="1"/>
+          </w:p>
+        </w:tc>
+      </w:tr>
+      <w:tr>
+        <w:tc>
+          <w:tcPr>
+            <w:tcW w:w="898" w:type="dxa"/>
+            <w:vAlign w:val="center"/>
+          </w:tcPr>
+          <w:p>
+            <w:pPr>
+              <w:tabs>
+                <w:tab w:val="center" w:pos="4419"/>
+                <w:tab w:val="right" w:pos="8838"/>
+              </w:tabs>
+              <w:rPr>
+                <w:rFonts w:ascii="Arial" w:hAnsi="Arial" w:cs="Arial"/>
+              </w:rPr>
+            </w:pPr>
+            <w:r>
+              <w:rPr>
+                <w:rFonts w:ascii="Arial" w:hAnsi="Arial" w:cs="Arial"/>
+              </w:rPr>
+              <w:t>1.7</w:t>
+            </w:r>
+          </w:p>
+        </w:tc>
+        <w:tc>
+          <w:tcPr>
+            <w:tcW w:w="2187" w:type="dxa"/>
+            <w:vAlign w:val="center"/>
+          </w:tcPr>
+          <w:p>
+            <w:pPr>
+              <w:tabs>
+                <w:tab w:val="center" w:pos="4419"/>
+                <w:tab w:val="right" w:pos="8838"/>
+              </w:tabs>
+              <w:rPr>
+                <w:rFonts w:ascii="Arial" w:hAnsi="Arial" w:cs="Arial"/>
+              </w:rPr>
+            </w:pPr>
+            <w:r>
+              <w:rPr>
+                <w:rFonts w:ascii="Arial" w:hAnsi="Arial" w:cs="Arial"/>
+              </w:rPr>
+              <w:t>Roberto Cuadros</w:t>
+            </w:r>
+          </w:p>
+        </w:tc>
+        <w:tc>
+          <w:tcPr>
+            <w:tcW w:w="1730" w:type="dxa"/>
+            <w:vAlign w:val="center"/>
+          </w:tcPr>
+          <w:p>
+            <w:pPr>
+              <w:tabs>
+                <w:tab w:val="center" w:pos="4419"/>
+                <w:tab w:val="right" w:pos="8838"/>
+              </w:tabs>
+              <w:rPr>
+                <w:rFonts w:ascii="Arial" w:hAnsi="Arial" w:cs="Arial"/>
+              </w:rPr>
+            </w:pPr>
+          </w:p>
+        </w:tc>
+        <w:tc>
+          <w:tcPr>
+            <w:tcW w:w="1559" w:type="dxa"/>
+            <w:vAlign w:val="center"/>
+          </w:tcPr>
+          <w:p>
+            <w:pPr>
+              <w:tabs>
+                <w:tab w:val="center" w:pos="4419"/>
+                <w:tab w:val="right" w:pos="8838"/>
+              </w:tabs>
+              <w:rPr>
+                <w:rFonts w:ascii="Arial" w:hAnsi="Arial" w:cs="Arial"/>
+              </w:rPr>
+            </w:pPr>
+            <w:r>
+              <w:rPr>
+                <w:rFonts w:ascii="Arial" w:hAnsi="Arial" w:cs="Arial"/>
+              </w:rPr>
+              <w:t>16/09/2015</w:t>
+            </w:r>
+          </w:p>
+        </w:tc>
+        <w:tc>
+          <w:tcPr>
+            <w:tcW w:w="2774" w:type="dxa"/>
+            <w:vAlign w:val="center"/>
+          </w:tcPr>
+          <w:p>
+            <w:pPr>
+              <w:tabs>
+                <w:tab w:val="center" w:pos="4419"/>
+                <w:tab w:val="right" w:pos="8838"/>
+              </w:tabs>
+              <w:rPr>
+                <w:rFonts w:ascii="Arial" w:hAnsi="Arial" w:cs="Arial"/>
+              </w:rPr>
+            </w:pPr>
+            <w:r>
+              <w:rPr>
+                <w:rFonts w:ascii="Arial" w:hAnsi="Arial" w:cs="Arial"/>
+              </w:rPr>
+              <w:t>Corrección del documento</w:t>
+            </w:r>
           </w:p>
         </w:tc>
       </w:tr>
@@ -2914,7 +3023,7 @@
           <w:rFonts w:ascii="Times New Roman" w:hAnsi="Times New Roman" w:cs="Times New Roman"/>
         </w:rPr>
       </w:pPr>
-      <w:bookmarkStart w:id="2" w:name="_Toc429490276"/>
+      <w:bookmarkStart w:id="1" w:name="_Toc429490276"/>
       <w:r>
         <w:rPr>
           <w:rFonts w:ascii="Times New Roman" w:hAnsi="Times New Roman" w:cs="Times New Roman"/>
@@ -2927,7 +3036,7 @@
         </w:rPr>
         <w:t>troducción</w:t>
       </w:r>
-      <w:bookmarkEnd w:id="2"/>
+      <w:bookmarkEnd w:id="1"/>
     </w:p>
     <w:p>
       <w:pPr>
@@ -2941,14 +3050,14 @@
           <w:rFonts w:ascii="Times New Roman" w:hAnsi="Times New Roman" w:cs="Times New Roman"/>
         </w:rPr>
       </w:pPr>
-      <w:bookmarkStart w:id="3" w:name="_Toc429490277"/>
+      <w:bookmarkStart w:id="2" w:name="_Toc429490277"/>
       <w:r>
         <w:rPr>
           <w:rFonts w:ascii="Times New Roman" w:hAnsi="Times New Roman" w:cs="Times New Roman"/>
         </w:rPr>
         <w:t>Situación de la empresa</w:t>
       </w:r>
-      <w:bookmarkEnd w:id="3"/>
+      <w:bookmarkEnd w:id="2"/>
     </w:p>
     <w:p>
       <w:pPr>
@@ -3136,7 +3245,7 @@
           <w:rFonts w:ascii="Times New Roman" w:hAnsi="Times New Roman" w:cs="Times New Roman"/>
         </w:rPr>
       </w:pPr>
-      <w:bookmarkStart w:id="4" w:name="_Toc429490278"/>
+      <w:bookmarkStart w:id="3" w:name="_Toc429490278"/>
       <w:r>
         <w:rPr>
           <w:rFonts w:ascii="Times New Roman" w:hAnsi="Times New Roman" w:cs="Times New Roman"/>
@@ -3144,7 +3253,7 @@
         <w:lastRenderedPageBreak/>
         <w:t>Propósito</w:t>
       </w:r>
-      <w:bookmarkEnd w:id="4"/>
+      <w:bookmarkEnd w:id="3"/>
     </w:p>
     <w:p>
       <w:pPr>
@@ -3272,14 +3381,14 @@
           <w:rFonts w:ascii="Times New Roman" w:hAnsi="Times New Roman" w:cs="Times New Roman"/>
         </w:rPr>
       </w:pPr>
-      <w:bookmarkStart w:id="5" w:name="_Toc429490279"/>
+      <w:bookmarkStart w:id="4" w:name="_Toc429490279"/>
       <w:r>
         <w:rPr>
           <w:rFonts w:ascii="Times New Roman" w:hAnsi="Times New Roman" w:cs="Times New Roman"/>
         </w:rPr>
         <w:t>Aplicabilidad</w:t>
       </w:r>
-      <w:bookmarkEnd w:id="5"/>
+      <w:bookmarkEnd w:id="4"/>
     </w:p>
     <w:p>
       <w:pPr>
@@ -3375,14 +3484,14 @@
           <w:rFonts w:ascii="Times New Roman" w:hAnsi="Times New Roman" w:cs="Times New Roman"/>
         </w:rPr>
       </w:pPr>
-      <w:bookmarkStart w:id="6" w:name="_Toc429490280"/>
+      <w:bookmarkStart w:id="5" w:name="_Toc429490280"/>
       <w:r>
         <w:rPr>
           <w:rFonts w:ascii="Times New Roman" w:hAnsi="Times New Roman" w:cs="Times New Roman"/>
         </w:rPr>
         <w:t>Definiciones</w:t>
       </w:r>
-      <w:bookmarkEnd w:id="6"/>
+      <w:bookmarkEnd w:id="5"/>
     </w:p>
     <w:p/>
     <w:p>
@@ -3911,40 +4020,6 @@
     </w:p>
     <w:p>
       <w:pPr>
-        <w:pStyle w:val="Prrafodelista"/>
-        <w:jc w:val="both"/>
-        <w:rPr>
-          <w:rFonts w:ascii="Times New Roman" w:hAnsi="Times New Roman" w:cs="Times New Roman"/>
-          <w:sz w:val="24"/>
-          <w:szCs w:val="24"/>
-        </w:rPr>
-      </w:pPr>
-    </w:p>
-    <w:p>
-      <w:pPr>
-        <w:pStyle w:val="Prrafodelista"/>
-        <w:jc w:val="both"/>
-        <w:rPr>
-          <w:rFonts w:ascii="Times New Roman" w:hAnsi="Times New Roman" w:cs="Times New Roman"/>
-          <w:sz w:val="24"/>
-          <w:szCs w:val="24"/>
-        </w:rPr>
-      </w:pPr>
-    </w:p>
-    <w:p>
-      <w:pPr>
-        <w:pStyle w:val="Prrafodelista"/>
-        <w:ind w:left="1440" w:hanging="720"/>
-        <w:jc w:val="both"/>
-        <w:rPr>
-          <w:rFonts w:ascii="Times New Roman" w:hAnsi="Times New Roman" w:cs="Times New Roman"/>
-          <w:sz w:val="24"/>
-          <w:szCs w:val="24"/>
-        </w:rPr>
-      </w:pPr>
-    </w:p>
-    <w:p>
-      <w:pPr>
         <w:pStyle w:val="Ttulo2"/>
         <w:numPr>
           <w:ilvl w:val="0"/>
@@ -3955,14 +4030,15 @@
           <w:rFonts w:ascii="Times New Roman" w:hAnsi="Times New Roman" w:cs="Times New Roman"/>
         </w:rPr>
       </w:pPr>
-      <w:bookmarkStart w:id="7" w:name="_Toc429490281"/>
-      <w:r>
-        <w:rPr>
-          <w:rFonts w:ascii="Times New Roman" w:hAnsi="Times New Roman" w:cs="Times New Roman"/>
-        </w:rPr>
+      <w:bookmarkStart w:id="6" w:name="_Toc429490281"/>
+      <w:r>
+        <w:rPr>
+          <w:rFonts w:ascii="Times New Roman" w:hAnsi="Times New Roman" w:cs="Times New Roman"/>
+        </w:rPr>
+        <w:lastRenderedPageBreak/>
         <w:t>Gestión de la Configuración del software</w:t>
       </w:r>
-      <w:bookmarkEnd w:id="7"/>
+      <w:bookmarkEnd w:id="6"/>
     </w:p>
     <w:p>
       <w:pPr>
@@ -3976,14 +4052,14 @@
           <w:rFonts w:ascii="Times New Roman" w:hAnsi="Times New Roman" w:cs="Times New Roman"/>
         </w:rPr>
       </w:pPr>
-      <w:bookmarkStart w:id="8" w:name="_Toc429490282"/>
+      <w:bookmarkStart w:id="7" w:name="_Toc429490282"/>
       <w:r>
         <w:rPr>
           <w:rFonts w:ascii="Times New Roman" w:hAnsi="Times New Roman" w:cs="Times New Roman"/>
         </w:rPr>
         <w:t>Organización</w:t>
       </w:r>
-      <w:bookmarkEnd w:id="8"/>
+      <w:bookmarkEnd w:id="7"/>
       <w:r>
         <w:rPr>
           <w:rFonts w:ascii="Times New Roman" w:hAnsi="Times New Roman" w:cs="Times New Roman"/>
@@ -3991,8 +4067,10 @@
         <w:t xml:space="preserve"> </w:t>
       </w:r>
     </w:p>
-    <w:p/>
     <w:p>
+      <w:pPr>
+        <w:jc w:val="both"/>
+      </w:pPr>
       <w:r>
         <w:rPr>
           <w:noProof/>
@@ -4001,110 +4079,16 @@
         <mc:AlternateContent>
           <mc:Choice Requires="wps">
             <w:drawing>
-              <wp:anchor distT="0" distB="0" distL="114300" distR="114300" simplePos="0" relativeHeight="251975168" behindDoc="0" locked="0" layoutInCell="1" allowOverlap="1" wp14:anchorId="163E1188" wp14:editId="663359B5">
+              <wp:anchor distT="0" distB="0" distL="114300" distR="114300" simplePos="0" relativeHeight="251728384" behindDoc="0" locked="0" layoutInCell="1" allowOverlap="1" wp14:anchorId="40E8C645" wp14:editId="3D0B2D71">
                 <wp:simplePos x="0" y="0"/>
                 <wp:positionH relativeFrom="column">
-                  <wp:posOffset>4996815</wp:posOffset>
+                  <wp:posOffset>1463040</wp:posOffset>
                 </wp:positionH>
                 <wp:positionV relativeFrom="paragraph">
-                  <wp:posOffset>83820</wp:posOffset>
+                  <wp:posOffset>2078355</wp:posOffset>
                 </wp:positionV>
-                <wp:extent cx="371475" cy="161925"/>
-                <wp:effectExtent l="57150" t="38100" r="28575" b="104775"/>
-                <wp:wrapNone/>
-                <wp:docPr id="25" name="Flecha derecha 25"/>
-                <wp:cNvGraphicFramePr/>
-                <a:graphic xmlns:a="http://schemas.openxmlformats.org/drawingml/2006/main">
-                  <a:graphicData uri="http://schemas.microsoft.com/office/word/2010/wordprocessingShape">
-                    <wps:wsp>
-                      <wps:cNvSpPr/>
-                      <wps:spPr>
-                        <a:xfrm>
-                          <a:off x="0" y="0"/>
-                          <a:ext cx="371475" cy="161925"/>
-                        </a:xfrm>
-                        <a:prstGeom prst="rightArrow">
-                          <a:avLst/>
-                        </a:prstGeom>
-                      </wps:spPr>
-                      <wps:style>
-                        <a:lnRef idx="1">
-                          <a:schemeClr val="accent1"/>
-                        </a:lnRef>
-                        <a:fillRef idx="3">
-                          <a:schemeClr val="accent1"/>
-                        </a:fillRef>
-                        <a:effectRef idx="2">
-                          <a:schemeClr val="accent1"/>
-                        </a:effectRef>
-                        <a:fontRef idx="minor">
-                          <a:schemeClr val="lt1"/>
-                        </a:fontRef>
-                      </wps:style>
-                      <wps:bodyPr rot="0" spcFirstLastPara="0" vertOverflow="overflow" horzOverflow="overflow" vert="horz" wrap="square" lIns="91440" tIns="45720" rIns="91440" bIns="45720" numCol="1" spcCol="0" rtlCol="0" fromWordArt="0" anchor="ctr" anchorCtr="0" forceAA="0" compatLnSpc="1">
-                        <a:prstTxWarp prst="textNoShape">
-                          <a:avLst/>
-                        </a:prstTxWarp>
-                        <a:noAutofit/>
-                      </wps:bodyPr>
-                    </wps:wsp>
-                  </a:graphicData>
-                </a:graphic>
-                <wp14:sizeRelH relativeFrom="margin">
-                  <wp14:pctWidth>0</wp14:pctWidth>
-                </wp14:sizeRelH>
-                <wp14:sizeRelV relativeFrom="margin">
-                  <wp14:pctHeight>0</wp14:pctHeight>
-                </wp14:sizeRelV>
-              </wp:anchor>
-            </w:drawing>
-          </mc:Choice>
-          <mc:Fallback xmlns:w15="http://schemas.microsoft.com/office/word/2012/wordml">
-            <w:pict>
-              <v:shapetype w14:anchorId="4F0BE611" id="_x0000_t13" coordsize="21600,21600" o:spt="13" adj="16200,5400" path="m@0,l@0@1,0@1,0@2@0@2@0,21600,21600,10800xe">
-                <v:stroke joinstyle="miter"/>
-                <v:formulas>
-                  <v:f eqn="val #0"/>
-                  <v:f eqn="val #1"/>
-                  <v:f eqn="sum height 0 #1"/>
-                  <v:f eqn="sum 10800 0 #1"/>
-                  <v:f eqn="sum width 0 #0"/>
-                  <v:f eqn="prod @4 @3 10800"/>
-                  <v:f eqn="sum width 0 @5"/>
-                </v:formulas>
-                <v:path o:connecttype="custom" o:connectlocs="@0,0;0,10800;@0,21600;21600,10800" o:connectangles="270,180,90,0" textboxrect="0,@1,@6,@2"/>
-                <v:handles>
-                  <v:h position="#0,#1" xrange="0,21600" yrange="0,10800"/>
-                </v:handles>
-              </v:shapetype>
-              <v:shape id="Flecha derecha 25" o:spid="_x0000_s1026" type="#_x0000_t13" style="position:absolute;margin-left:393.45pt;margin-top:6.6pt;width:29.25pt;height:12.75pt;z-index:251975168;visibility:visible;mso-wrap-style:square;mso-width-percent:0;mso-height-percent:0;mso-wrap-distance-left:9pt;mso-wrap-distance-top:0;mso-wrap-distance-right:9pt;mso-wrap-distance-bottom:0;mso-position-horizontal:absolute;mso-position-horizontal-relative:text;mso-position-vertical:absolute;mso-position-vertical-relative:text;mso-width-percent:0;mso-height-percent:0;mso-width-relative:margin;mso-height-relative:margin;v-text-anchor:middle" o:gfxdata="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" adj="16892" fillcolor="#254163 [1636]" strokecolor="#4579b8 [3044]">
-                <v:fill color2="#4477b6 [3012]" rotate="t" angle="180" colors="0 #2c5d98;52429f #3c7bc7;1 #3a7ccb" focus="100%" type="gradient">
-                  <o:fill v:ext="view" type="gradientUnscaled"/>
-                </v:fill>
-                <v:shadow on="t" color="black" opacity="22937f" origin=",.5" offset="0,.63889mm"/>
-              </v:shape>
-            </w:pict>
-          </mc:Fallback>
-        </mc:AlternateContent>
-      </w:r>
-      <w:r>
-        <w:rPr>
-          <w:noProof/>
-          <w:lang w:val="es-PE" w:eastAsia="es-PE"/>
-        </w:rPr>
-        <mc:AlternateContent>
-          <mc:Choice Requires="wps">
-            <w:drawing>
-              <wp:anchor distT="0" distB="0" distL="114300" distR="114300" simplePos="0" relativeHeight="251688448" behindDoc="0" locked="0" layoutInCell="1" allowOverlap="1" wp14:anchorId="0804DB96" wp14:editId="3D68AECF">
-                <wp:simplePos x="0" y="0"/>
-                <wp:positionH relativeFrom="column">
-                  <wp:posOffset>872490</wp:posOffset>
-                </wp:positionH>
-                <wp:positionV relativeFrom="paragraph">
-                  <wp:posOffset>7620</wp:posOffset>
-                </wp:positionV>
-                <wp:extent cx="5410200" cy="314325"/>
-                <wp:effectExtent l="0" t="0" r="19050" b="28575"/>
+                <wp:extent cx="4067175" cy="314325"/>
+                <wp:effectExtent l="0" t="0" r="28575" b="28575"/>
                 <wp:wrapNone/>
                 <wp:docPr id="16" name="Rectángulo redondeado 16"/>
                 <wp:cNvGraphicFramePr/>
@@ -4115,7 +4099,7 @@
                       <wps:spPr>
                         <a:xfrm>
                           <a:off x="0" y="0"/>
-                          <a:ext cx="5410200" cy="314325"/>
+                          <a:ext cx="4067175" cy="314325"/>
                         </a:xfrm>
                         <a:prstGeom prst="roundRect">
                           <a:avLst/>
@@ -4173,7 +4157,7 @@
           </mc:Choice>
           <mc:Fallback>
             <w:pict>
-              <v:roundrect id="Rectángulo redondeado 16" o:spid="_x0000_s1026" style="position:absolute;margin-left:68.7pt;margin-top:.6pt;width:426pt;height:24.75pt;z-index:251688448;visibility:visible;mso-wrap-style:square;mso-width-percent:0;mso-height-percent:0;mso-wrap-distance-left:9pt;mso-wrap-distance-top:0;mso-wrap-distance-right:9pt;mso-wrap-distance-bottom:0;mso-position-horizontal:absolute;mso-position-horizontal-relative:text;mso-position-vertical:absolute;mso-position-vertical-relative:text;mso-width-percent:0;mso-height-percent:0;mso-width-relative:margin;mso-height-relative:margin;v-text-anchor:middle" arcsize="10923f" o:gfxdata="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" fillcolor="white [3201]" strokecolor="#4f81bd [3204]" strokeweight="2pt">
+              <v:roundrect w14:anchorId="40E8C645" id="Rectángulo redondeado 16" o:spid="_x0000_s1026" style="position:absolute;left:0;text-align:left;margin-left:115.2pt;margin-top:163.65pt;width:320.25pt;height:24.75pt;z-index:251728384;visibility:visible;mso-wrap-style:square;mso-width-percent:0;mso-height-percent:0;mso-wrap-distance-left:9pt;mso-wrap-distance-top:0;mso-wrap-distance-right:9pt;mso-wrap-distance-bottom:0;mso-position-horizontal:absolute;mso-position-horizontal-relative:text;mso-position-vertical:absolute;mso-position-vertical-relative:text;mso-width-percent:0;mso-height-percent:0;mso-width-relative:margin;mso-height-relative:margin;v-text-anchor:middle" arcsize="10923f" o:gfxdata="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" fillcolor="white [3201]" strokecolor="#4f81bd [3204]" strokeweight="2pt">
                 <v:textbox>
                   <w:txbxContent>
                     <w:p>
@@ -4197,6 +4181,95 @@
           </mc:Fallback>
         </mc:AlternateContent>
       </w:r>
+      <w:r>
+        <w:rPr>
+          <w:rFonts w:ascii="Times New Roman" w:hAnsi="Times New Roman" w:cs="Times New Roman"/>
+          <w:sz w:val="24"/>
+        </w:rPr>
+        <w:t>El planeamiento de la Gestión de la SCM va de la mano con la Gestión de un proyecto</w:t>
+      </w:r>
+      <w:r>
+        <w:rPr>
+          <w:rFonts w:ascii="Times New Roman" w:hAnsi="Times New Roman" w:cs="Times New Roman"/>
+          <w:sz w:val="24"/>
+        </w:rPr>
+        <w:t xml:space="preserve"> por el hecho de establecer el cronograma donde las fechas se establezcan de acuerdo al proyecto.</w:t>
+      </w:r>
+      <w:r>
+        <w:rPr>
+          <w:rFonts w:ascii="Times New Roman" w:hAnsi="Times New Roman" w:cs="Times New Roman"/>
+          <w:sz w:val="24"/>
+        </w:rPr>
+        <w:t xml:space="preserve"> La Identificación de la SCM se desarrolla en todas las actividades del Proyecto en la identificación de los ítems (documentos, ejecutables, etc...). El control de la SCM también se desarrolla en todas las activid</w:t>
+      </w:r>
+      <w:r>
+        <w:rPr>
+          <w:rFonts w:ascii="Times New Roman" w:hAnsi="Times New Roman" w:cs="Times New Roman"/>
+          <w:sz w:val="24"/>
+        </w:rPr>
+        <w:t>ades del proyecto para controlar</w:t>
+      </w:r>
+      <w:r>
+        <w:rPr>
+          <w:rFonts w:ascii="Times New Roman" w:hAnsi="Times New Roman" w:cs="Times New Roman"/>
+          <w:sz w:val="24"/>
+        </w:rPr>
+        <w:t xml:space="preserve"> los artefactos</w:t>
+      </w:r>
+      <w:r>
+        <w:rPr>
+          <w:rFonts w:ascii="Times New Roman" w:hAnsi="Times New Roman" w:cs="Times New Roman"/>
+          <w:sz w:val="24"/>
+        </w:rPr>
+        <w:t xml:space="preserve"> y sus constantes cambios. Igualmente la contabilidad aplicada en la SCM. La Auditoria de la SCM presente en todas las actividades de la Gestión de la Configuración para verificar el cumplimiento correcto de lo establecido.</w:t>
+      </w:r>
+      <w:r>
+        <w:rPr>
+          <w:rFonts w:ascii="Times New Roman" w:hAnsi="Times New Roman" w:cs="Times New Roman"/>
+          <w:sz w:val="24"/>
+        </w:rPr>
+        <w:t xml:space="preserve"> Por último la Gestión y Entrega de los Releases del Software finalizando la implementación y con las pruebas realizadas para su posterior release.</w:t>
+      </w:r>
+      <w:r>
+        <w:rPr>
+          <w:rFonts w:ascii="Times New Roman" w:hAnsi="Times New Roman" w:cs="Times New Roman"/>
+          <w:sz w:val="24"/>
+        </w:rPr>
+        <w:t xml:space="preserve"> Ver </w:t>
+      </w:r>
+      <w:r>
+        <w:rPr>
+          <w:rFonts w:ascii="Times New Roman" w:hAnsi="Times New Roman" w:cs="Times New Roman"/>
+          <w:b/>
+          <w:sz w:val="24"/>
+        </w:rPr>
+        <w:t>Fig</w:t>
+      </w:r>
+      <w:r>
+        <w:rPr>
+          <w:rFonts w:ascii="Times New Roman" w:hAnsi="Times New Roman" w:cs="Times New Roman"/>
+          <w:b/>
+          <w:sz w:val="24"/>
+        </w:rPr>
+        <w:t>ura</w:t>
+      </w:r>
+      <w:r>
+        <w:rPr>
+          <w:rFonts w:ascii="Times New Roman" w:hAnsi="Times New Roman" w:cs="Times New Roman"/>
+          <w:b/>
+          <w:sz w:val="24"/>
+        </w:rPr>
+        <w:t xml:space="preserve"> 1</w:t>
+      </w:r>
+      <w:r>
+        <w:rPr>
+          <w:rFonts w:ascii="Times New Roman" w:hAnsi="Times New Roman" w:cs="Times New Roman"/>
+          <w:sz w:val="24"/>
+        </w:rPr>
+        <w:t>.</w:t>
+      </w:r>
+      <w:bookmarkStart w:id="8" w:name="_GoBack"/>
+      <w:bookmarkEnd w:id="8"/>
     </w:p>
     <w:p>
       <w:r>
@@ -4207,13 +4280,763 @@
         <mc:AlternateContent>
           <mc:Choice Requires="wps">
             <w:drawing>
-              <wp:anchor distT="0" distB="0" distL="114300" distR="114300" simplePos="0" relativeHeight="251660800" behindDoc="0" locked="0" layoutInCell="1" allowOverlap="1" wp14:anchorId="1778CA4F" wp14:editId="0FF5E549">
+              <wp:anchor distT="0" distB="0" distL="114300" distR="114300" simplePos="0" relativeHeight="251837952" behindDoc="0" locked="0" layoutInCell="1" allowOverlap="1" wp14:anchorId="5EAF7621" wp14:editId="0C53CB2D">
                 <wp:simplePos x="0" y="0"/>
                 <wp:positionH relativeFrom="column">
-                  <wp:posOffset>-394335</wp:posOffset>
+                  <wp:posOffset>1472565</wp:posOffset>
                 </wp:positionH>
                 <wp:positionV relativeFrom="paragraph">
-                  <wp:posOffset>3199130</wp:posOffset>
+                  <wp:posOffset>321310</wp:posOffset>
+                </wp:positionV>
+                <wp:extent cx="1371600" cy="542925"/>
+                <wp:effectExtent l="57150" t="38100" r="76200" b="104775"/>
+                <wp:wrapNone/>
+                <wp:docPr id="17" name="Rectángulo redondeado 17"/>
+                <wp:cNvGraphicFramePr/>
+                <a:graphic xmlns:a="http://schemas.openxmlformats.org/drawingml/2006/main">
+                  <a:graphicData uri="http://schemas.microsoft.com/office/word/2010/wordprocessingShape">
+                    <wps:wsp>
+                      <wps:cNvSpPr/>
+                      <wps:spPr>
+                        <a:xfrm>
+                          <a:off x="0" y="0"/>
+                          <a:ext cx="1371600" cy="542925"/>
+                        </a:xfrm>
+                        <a:prstGeom prst="roundRect">
+                          <a:avLst/>
+                        </a:prstGeom>
+                      </wps:spPr>
+                      <wps:style>
+                        <a:lnRef idx="1">
+                          <a:schemeClr val="accent1"/>
+                        </a:lnRef>
+                        <a:fillRef idx="2">
+                          <a:schemeClr val="accent1"/>
+                        </a:fillRef>
+                        <a:effectRef idx="1">
+                          <a:schemeClr val="accent1"/>
+                        </a:effectRef>
+                        <a:fontRef idx="minor">
+                          <a:schemeClr val="dk1"/>
+                        </a:fontRef>
+                      </wps:style>
+                      <wps:txbx>
+                        <w:txbxContent>
+                          <w:p>
+                            <w:pPr>
+                              <w:jc w:val="center"/>
+                              <w:rPr>
+                                <w:lang w:val="es-PE"/>
+                              </w:rPr>
+                            </w:pPr>
+                            <w:r>
+                              <w:rPr>
+                                <w:lang w:val="es-PE"/>
+                              </w:rPr>
+                              <w:t>Planeamiento de la Gestión de la SCM</w:t>
+                            </w:r>
+                          </w:p>
+                        </w:txbxContent>
+                      </wps:txbx>
+                      <wps:bodyPr rot="0" spcFirstLastPara="0" vertOverflow="overflow" horzOverflow="overflow" vert="horz" wrap="square" lIns="91440" tIns="45720" rIns="91440" bIns="45720" numCol="1" spcCol="0" rtlCol="0" fromWordArt="0" anchor="ctr" anchorCtr="0" forceAA="0" compatLnSpc="1">
+                        <a:prstTxWarp prst="textNoShape">
+                          <a:avLst/>
+                        </a:prstTxWarp>
+                        <a:noAutofit/>
+                      </wps:bodyPr>
+                    </wps:wsp>
+                  </a:graphicData>
+                </a:graphic>
+                <wp14:sizeRelH relativeFrom="margin">
+                  <wp14:pctWidth>0</wp14:pctWidth>
+                </wp14:sizeRelH>
+                <wp14:sizeRelV relativeFrom="margin">
+                  <wp14:pctHeight>0</wp14:pctHeight>
+                </wp14:sizeRelV>
+              </wp:anchor>
+            </w:drawing>
+          </mc:Choice>
+          <mc:Fallback>
+            <w:pict>
+              <v:roundrect w14:anchorId="5EAF7621" id="Rectángulo redondeado 17" o:spid="_x0000_s1027" style="position:absolute;margin-left:115.95pt;margin-top:25.3pt;width:108pt;height:42.75pt;z-index:251837952;visibility:visible;mso-wrap-style:square;mso-width-percent:0;mso-height-percent:0;mso-wrap-distance-left:9pt;mso-wrap-distance-top:0;mso-wrap-distance-right:9pt;mso-wrap-distance-bottom:0;mso-position-horizontal:absolute;mso-position-horizontal-relative:text;mso-position-vertical:absolute;mso-position-vertical-relative:text;mso-width-percent:0;mso-height-percent:0;mso-width-relative:margin;mso-height-relative:margin;v-text-anchor:middle" arcsize="10923f" o:gfxdata="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" fillcolor="#a7bfde [1620]" strokecolor="#4579b8 [3044]">
+                <v:fill color2="#e4ecf5 [500]" rotate="t" angle="180" colors="0 #a3c4ff;22938f #bfd5ff;1 #e5eeff" focus="100%" type="gradient"/>
+                <v:shadow on="t" color="black" opacity="24903f" origin=",.5" offset="0,.55556mm"/>
+                <v:textbox>
+                  <w:txbxContent>
+                    <w:p>
+                      <w:pPr>
+                        <w:jc w:val="center"/>
+                        <w:rPr>
+                          <w:lang w:val="es-PE"/>
+                        </w:rPr>
+                      </w:pPr>
+                      <w:r>
+                        <w:rPr>
+                          <w:lang w:val="es-PE"/>
+                        </w:rPr>
+                        <w:t>Planeamiento de la Gestión de la SCM</w:t>
+                      </w:r>
+                    </w:p>
+                  </w:txbxContent>
+                </v:textbox>
+              </v:roundrect>
+            </w:pict>
+          </mc:Fallback>
+        </mc:AlternateContent>
+      </w:r>
+      <w:r>
+        <w:rPr>
+          <w:noProof/>
+          <w:lang w:val="es-PE" w:eastAsia="es-PE"/>
+        </w:rPr>
+        <mc:AlternateContent>
+          <mc:Choice Requires="wps">
+            <w:drawing>
+              <wp:anchor distT="0" distB="0" distL="114300" distR="114300" simplePos="0" relativeHeight="252222976" behindDoc="0" locked="0" layoutInCell="1" allowOverlap="1" wp14:anchorId="78BD73E2" wp14:editId="1713A169">
+                <wp:simplePos x="0" y="0"/>
+                <wp:positionH relativeFrom="column">
+                  <wp:posOffset>4939665</wp:posOffset>
+                </wp:positionH>
+                <wp:positionV relativeFrom="paragraph">
+                  <wp:posOffset>7620</wp:posOffset>
+                </wp:positionV>
+                <wp:extent cx="371475" cy="161925"/>
+                <wp:effectExtent l="57150" t="38100" r="28575" b="104775"/>
+                <wp:wrapNone/>
+                <wp:docPr id="25" name="Flecha derecha 25"/>
+                <wp:cNvGraphicFramePr/>
+                <a:graphic xmlns:a="http://schemas.openxmlformats.org/drawingml/2006/main">
+                  <a:graphicData uri="http://schemas.microsoft.com/office/word/2010/wordprocessingShape">
+                    <wps:wsp>
+                      <wps:cNvSpPr/>
+                      <wps:spPr>
+                        <a:xfrm>
+                          <a:off x="0" y="0"/>
+                          <a:ext cx="371475" cy="161925"/>
+                        </a:xfrm>
+                        <a:prstGeom prst="rightArrow">
+                          <a:avLst/>
+                        </a:prstGeom>
+                      </wps:spPr>
+                      <wps:style>
+                        <a:lnRef idx="1">
+                          <a:schemeClr val="accent1"/>
+                        </a:lnRef>
+                        <a:fillRef idx="3">
+                          <a:schemeClr val="accent1"/>
+                        </a:fillRef>
+                        <a:effectRef idx="2">
+                          <a:schemeClr val="accent1"/>
+                        </a:effectRef>
+                        <a:fontRef idx="minor">
+                          <a:schemeClr val="lt1"/>
+                        </a:fontRef>
+                      </wps:style>
+                      <wps:bodyPr rot="0" spcFirstLastPara="0" vertOverflow="overflow" horzOverflow="overflow" vert="horz" wrap="square" lIns="91440" tIns="45720" rIns="91440" bIns="45720" numCol="1" spcCol="0" rtlCol="0" fromWordArt="0" anchor="ctr" anchorCtr="0" forceAA="0" compatLnSpc="1">
+                        <a:prstTxWarp prst="textNoShape">
+                          <a:avLst/>
+                        </a:prstTxWarp>
+                        <a:noAutofit/>
+                      </wps:bodyPr>
+                    </wps:wsp>
+                  </a:graphicData>
+                </a:graphic>
+                <wp14:sizeRelH relativeFrom="margin">
+                  <wp14:pctWidth>0</wp14:pctWidth>
+                </wp14:sizeRelH>
+                <wp14:sizeRelV relativeFrom="margin">
+                  <wp14:pctHeight>0</wp14:pctHeight>
+                </wp14:sizeRelV>
+              </wp:anchor>
+            </w:drawing>
+          </mc:Choice>
+          <mc:Fallback>
+            <w:pict>
+              <v:shapetype w14:anchorId="4EC644ED" id="_x0000_t13" coordsize="21600,21600" o:spt="13" adj="16200,5400" path="m@0,l@0@1,0@1,0@2@0@2@0,21600,21600,10800xe">
+                <v:stroke joinstyle="miter"/>
+                <v:formulas>
+                  <v:f eqn="val #0"/>
+                  <v:f eqn="val #1"/>
+                  <v:f eqn="sum height 0 #1"/>
+                  <v:f eqn="sum 10800 0 #1"/>
+                  <v:f eqn="sum width 0 #0"/>
+                  <v:f eqn="prod @4 @3 10800"/>
+                  <v:f eqn="sum width 0 @5"/>
+                </v:formulas>
+                <v:path o:connecttype="custom" o:connectlocs="@0,0;0,10800;@0,21600;21600,10800" o:connectangles="270,180,90,0" textboxrect="0,@1,@6,@2"/>
+                <v:handles>
+                  <v:h position="#0,#1" xrange="0,21600" yrange="0,10800"/>
+                </v:handles>
+              </v:shapetype>
+              <v:shape id="Flecha derecha 25" o:spid="_x0000_s1026" type="#_x0000_t13" style="position:absolute;margin-left:388.95pt;margin-top:.6pt;width:29.25pt;height:12.75pt;z-index:252222976;visibility:visible;mso-wrap-style:square;mso-width-percent:0;mso-height-percent:0;mso-wrap-distance-left:9pt;mso-wrap-distance-top:0;mso-wrap-distance-right:9pt;mso-wrap-distance-bottom:0;mso-position-horizontal:absolute;mso-position-horizontal-relative:text;mso-position-vertical:absolute;mso-position-vertical-relative:text;mso-width-percent:0;mso-height-percent:0;mso-width-relative:margin;mso-height-relative:margin;v-text-anchor:middle" o:gfxdata="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" adj="16892" fillcolor="#254163 [1636]" strokecolor="#4579b8 [3044]">
+                <v:fill color2="#4477b6 [3012]" rotate="t" angle="180" colors="0 #2c5d98;52429f #3c7bc7;1 #3a7ccb" focus="100%" type="gradient">
+                  <o:fill v:ext="view" type="gradientUnscaled"/>
+                </v:fill>
+                <v:shadow on="t" color="black" opacity="22937f" origin=",.5" offset="0,.63889mm"/>
+              </v:shape>
+            </w:pict>
+          </mc:Fallback>
+        </mc:AlternateContent>
+      </w:r>
+      <w:r>
+        <w:rPr>
+          <w:noProof/>
+          <w:lang w:val="es-PE" w:eastAsia="es-PE"/>
+        </w:rPr>
+        <mc:AlternateContent>
+          <mc:Choice Requires="wps">
+            <w:drawing>
+              <wp:anchor distT="0" distB="0" distL="114300" distR="114300" simplePos="0" relativeHeight="251256320" behindDoc="0" locked="0" layoutInCell="1" allowOverlap="1" wp14:anchorId="6723F9CE" wp14:editId="6A334AAC">
+                <wp:simplePos x="0" y="0"/>
+                <wp:positionH relativeFrom="column">
+                  <wp:posOffset>205740</wp:posOffset>
+                </wp:positionH>
+                <wp:positionV relativeFrom="paragraph">
+                  <wp:posOffset>930910</wp:posOffset>
+                </wp:positionV>
+                <wp:extent cx="1171575" cy="542925"/>
+                <wp:effectExtent l="76200" t="38100" r="85725" b="104775"/>
+                <wp:wrapNone/>
+                <wp:docPr id="8" name="Rectángulo redondeado 8"/>
+                <wp:cNvGraphicFramePr/>
+                <a:graphic xmlns:a="http://schemas.openxmlformats.org/drawingml/2006/main">
+                  <a:graphicData uri="http://schemas.microsoft.com/office/word/2010/wordprocessingShape">
+                    <wps:wsp>
+                      <wps:cNvSpPr/>
+                      <wps:spPr>
+                        <a:xfrm>
+                          <a:off x="0" y="0"/>
+                          <a:ext cx="1171575" cy="542925"/>
+                        </a:xfrm>
+                        <a:prstGeom prst="roundRect">
+                          <a:avLst/>
+                        </a:prstGeom>
+                      </wps:spPr>
+                      <wps:style>
+                        <a:lnRef idx="0">
+                          <a:schemeClr val="accent6"/>
+                        </a:lnRef>
+                        <a:fillRef idx="3">
+                          <a:schemeClr val="accent6"/>
+                        </a:fillRef>
+                        <a:effectRef idx="3">
+                          <a:schemeClr val="accent6"/>
+                        </a:effectRef>
+                        <a:fontRef idx="minor">
+                          <a:schemeClr val="lt1"/>
+                        </a:fontRef>
+                      </wps:style>
+                      <wps:txbx>
+                        <w:txbxContent>
+                          <w:p>
+                            <w:pPr>
+                              <w:jc w:val="center"/>
+                              <w:rPr>
+                                <w:lang w:val="es-PE"/>
+                              </w:rPr>
+                            </w:pPr>
+                            <w:r>
+                              <w:rPr>
+                                <w:lang w:val="es-PE"/>
+                              </w:rPr>
+                              <w:t>Modelo del negocio</w:t>
+                            </w:r>
+                          </w:p>
+                        </w:txbxContent>
+                      </wps:txbx>
+                      <wps:bodyPr rot="0" spcFirstLastPara="0" vertOverflow="overflow" horzOverflow="overflow" vert="horz" wrap="square" lIns="91440" tIns="45720" rIns="91440" bIns="45720" numCol="1" spcCol="0" rtlCol="0" fromWordArt="0" anchor="ctr" anchorCtr="0" forceAA="0" compatLnSpc="1">
+                        <a:prstTxWarp prst="textNoShape">
+                          <a:avLst/>
+                        </a:prstTxWarp>
+                        <a:noAutofit/>
+                      </wps:bodyPr>
+                    </wps:wsp>
+                  </a:graphicData>
+                </a:graphic>
+                <wp14:sizeRelH relativeFrom="margin">
+                  <wp14:pctWidth>0</wp14:pctWidth>
+                </wp14:sizeRelH>
+                <wp14:sizeRelV relativeFrom="margin">
+                  <wp14:pctHeight>0</wp14:pctHeight>
+                </wp14:sizeRelV>
+              </wp:anchor>
+            </w:drawing>
+          </mc:Choice>
+          <mc:Fallback>
+            <w:pict>
+              <v:roundrect w14:anchorId="6723F9CE" id="Rectángulo redondeado 8" o:spid="_x0000_s1028" style="position:absolute;margin-left:16.2pt;margin-top:73.3pt;width:92.25pt;height:42.75pt;z-index:251256320;visibility:visible;mso-wrap-style:square;mso-width-percent:0;mso-height-percent:0;mso-wrap-distance-left:9pt;mso-wrap-distance-top:0;mso-wrap-distance-right:9pt;mso-wrap-distance-bottom:0;mso-position-horizontal:absolute;mso-position-horizontal-relative:text;mso-position-vertical:absolute;mso-position-vertical-relative:text;mso-width-percent:0;mso-height-percent:0;mso-width-relative:margin;mso-height-relative:margin;v-text-anchor:middle" arcsize="10923f" o:gfxdata="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" fillcolor="#9a4906 [1641]" stroked="f">
+                <v:fill color2="#f68a32 [3017]" rotate="t" angle="180" colors="0 #cb6c1d;52429f #ff8f2a;1 #ff8f26" focus="100%" type="gradient">
+                  <o:fill v:ext="view" type="gradientUnscaled"/>
+                </v:fill>
+                <v:shadow on="t" color="black" opacity="22937f" origin=",.5" offset="0,.63889mm"/>
+                <v:textbox>
+                  <w:txbxContent>
+                    <w:p>
+                      <w:pPr>
+                        <w:jc w:val="center"/>
+                        <w:rPr>
+                          <w:lang w:val="es-PE"/>
+                        </w:rPr>
+                      </w:pPr>
+                      <w:r>
+                        <w:rPr>
+                          <w:lang w:val="es-PE"/>
+                        </w:rPr>
+                        <w:t>Modelo del negocio</w:t>
+                      </w:r>
+                    </w:p>
+                  </w:txbxContent>
+                </v:textbox>
+              </v:roundrect>
+            </w:pict>
+          </mc:Fallback>
+        </mc:AlternateContent>
+      </w:r>
+      <w:r>
+        <w:rPr>
+          <w:noProof/>
+          <w:lang w:val="es-PE" w:eastAsia="es-PE"/>
+        </w:rPr>
+        <mc:AlternateContent>
+          <mc:Choice Requires="wps">
+            <w:drawing>
+              <wp:anchor distT="0" distB="0" distL="114300" distR="114300" simplePos="0" relativeHeight="251716096" behindDoc="0" locked="0" layoutInCell="1" allowOverlap="1" wp14:anchorId="4CC48578" wp14:editId="2A413665">
+                <wp:simplePos x="0" y="0"/>
+                <wp:positionH relativeFrom="column">
+                  <wp:posOffset>-156210</wp:posOffset>
+                </wp:positionH>
+                <wp:positionV relativeFrom="paragraph">
+                  <wp:posOffset>3436620</wp:posOffset>
+                </wp:positionV>
+                <wp:extent cx="180975" cy="361950"/>
+                <wp:effectExtent l="57150" t="19050" r="85725" b="95250"/>
+                <wp:wrapNone/>
+                <wp:docPr id="23" name="Flecha abajo 23"/>
+                <wp:cNvGraphicFramePr/>
+                <a:graphic xmlns:a="http://schemas.openxmlformats.org/drawingml/2006/main">
+                  <a:graphicData uri="http://schemas.microsoft.com/office/word/2010/wordprocessingShape">
+                    <wps:wsp>
+                      <wps:cNvSpPr/>
+                      <wps:spPr>
+                        <a:xfrm>
+                          <a:off x="0" y="0"/>
+                          <a:ext cx="180975" cy="361950"/>
+                        </a:xfrm>
+                        <a:prstGeom prst="downArrow">
+                          <a:avLst/>
+                        </a:prstGeom>
+                      </wps:spPr>
+                      <wps:style>
+                        <a:lnRef idx="1">
+                          <a:schemeClr val="accent6"/>
+                        </a:lnRef>
+                        <a:fillRef idx="3">
+                          <a:schemeClr val="accent6"/>
+                        </a:fillRef>
+                        <a:effectRef idx="2">
+                          <a:schemeClr val="accent6"/>
+                        </a:effectRef>
+                        <a:fontRef idx="minor">
+                          <a:schemeClr val="lt1"/>
+                        </a:fontRef>
+                      </wps:style>
+                      <wps:bodyPr rot="0" spcFirstLastPara="0" vertOverflow="overflow" horzOverflow="overflow" vert="horz" wrap="square" lIns="91440" tIns="45720" rIns="91440" bIns="45720" numCol="1" spcCol="0" rtlCol="0" fromWordArt="0" anchor="ctr" anchorCtr="0" forceAA="0" compatLnSpc="1">
+                        <a:prstTxWarp prst="textNoShape">
+                          <a:avLst/>
+                        </a:prstTxWarp>
+                        <a:noAutofit/>
+                      </wps:bodyPr>
+                    </wps:wsp>
+                  </a:graphicData>
+                </a:graphic>
+              </wp:anchor>
+            </w:drawing>
+          </mc:Choice>
+          <mc:Fallback>
+            <w:pict>
+              <v:shapetype w14:anchorId="5AE704D4" id="_x0000_t67" coordsize="21600,21600" o:spt="67" adj="16200,5400" path="m0@0l@1@0@1,0@2,0@2@0,21600@0,10800,21600xe">
+                <v:stroke joinstyle="miter"/>
+                <v:formulas>
+                  <v:f eqn="val #0"/>
+                  <v:f eqn="val #1"/>
+                  <v:f eqn="sum height 0 #1"/>
+                  <v:f eqn="sum 10800 0 #1"/>
+                  <v:f eqn="sum width 0 #0"/>
+                  <v:f eqn="prod @4 @3 10800"/>
+                  <v:f eqn="sum width 0 @5"/>
+                </v:formulas>
+                <v:path o:connecttype="custom" o:connectlocs="10800,0;0,@0;10800,21600;21600,@0" o:connectangles="270,180,90,0" textboxrect="@1,0,@2,@6"/>
+                <v:handles>
+                  <v:h position="#1,#0" xrange="0,10800" yrange="0,21600"/>
+                </v:handles>
+              </v:shapetype>
+              <v:shape id="Flecha abajo 23" o:spid="_x0000_s1026" type="#_x0000_t67" style="position:absolute;margin-left:-12.3pt;margin-top:270.6pt;width:14.25pt;height:28.5pt;z-index:251716096;visibility:visible;mso-wrap-style:square;mso-wrap-distance-left:9pt;mso-wrap-distance-top:0;mso-wrap-distance-right:9pt;mso-wrap-distance-bottom:0;mso-position-horizontal:absolute;mso-position-horizontal-relative:text;mso-position-vertical:absolute;mso-position-vertical-relative:text;v-text-anchor:middle" o:gfxdata="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" fillcolor="#9a4906 [1641]" strokecolor="#f68c36 [3049]">
+                <v:fill color2="#f68a32 [3017]" rotate="t" angle="180" colors="0 #cb6c1d;52429f #ff8f2a;1 #ff8f26" focus="100%" type="gradient">
+                  <o:fill v:ext="view" type="gradientUnscaled"/>
+                </v:fill>
+                <v:shadow on="t" color="black" opacity="22937f" origin=",.5" offset="0,.63889mm"/>
+              </v:shape>
+            </w:pict>
+          </mc:Fallback>
+        </mc:AlternateContent>
+      </w:r>
+      <w:r>
+        <w:rPr>
+          <w:noProof/>
+          <w:lang w:val="es-PE" w:eastAsia="es-PE"/>
+        </w:rPr>
+        <mc:AlternateContent>
+          <mc:Choice Requires="wps">
+            <w:drawing>
+              <wp:anchor distT="0" distB="0" distL="114300" distR="114300" simplePos="0" relativeHeight="251195904" behindDoc="0" locked="0" layoutInCell="1" allowOverlap="1" wp14:anchorId="70498712" wp14:editId="4FCFB5F3">
+                <wp:simplePos x="0" y="0"/>
+                <wp:positionH relativeFrom="column">
+                  <wp:posOffset>205740</wp:posOffset>
+                </wp:positionH>
+                <wp:positionV relativeFrom="paragraph">
+                  <wp:posOffset>302260</wp:posOffset>
+                </wp:positionV>
+                <wp:extent cx="1180465" cy="542925"/>
+                <wp:effectExtent l="76200" t="38100" r="76835" b="104775"/>
+                <wp:wrapNone/>
+                <wp:docPr id="7" name="Rectángulo redondeado 7"/>
+                <wp:cNvGraphicFramePr/>
+                <a:graphic xmlns:a="http://schemas.openxmlformats.org/drawingml/2006/main">
+                  <a:graphicData uri="http://schemas.microsoft.com/office/word/2010/wordprocessingShape">
+                    <wps:wsp>
+                      <wps:cNvSpPr/>
+                      <wps:spPr>
+                        <a:xfrm>
+                          <a:off x="0" y="0"/>
+                          <a:ext cx="1180465" cy="542925"/>
+                        </a:xfrm>
+                        <a:prstGeom prst="roundRect">
+                          <a:avLst/>
+                        </a:prstGeom>
+                      </wps:spPr>
+                      <wps:style>
+                        <a:lnRef idx="0">
+                          <a:schemeClr val="accent6"/>
+                        </a:lnRef>
+                        <a:fillRef idx="3">
+                          <a:schemeClr val="accent6"/>
+                        </a:fillRef>
+                        <a:effectRef idx="3">
+                          <a:schemeClr val="accent6"/>
+                        </a:effectRef>
+                        <a:fontRef idx="minor">
+                          <a:schemeClr val="lt1"/>
+                        </a:fontRef>
+                      </wps:style>
+                      <wps:txbx>
+                        <w:txbxContent>
+                          <w:p>
+                            <w:pPr>
+                              <w:jc w:val="center"/>
+                              <w:rPr>
+                                <w:lang w:val="es-PE"/>
+                              </w:rPr>
+                            </w:pPr>
+                            <w:r>
+                              <w:rPr>
+                                <w:lang w:val="es-PE"/>
+                              </w:rPr>
+                              <w:t>Gestión del Proyecto</w:t>
+                            </w:r>
+                          </w:p>
+                        </w:txbxContent>
+                      </wps:txbx>
+                      <wps:bodyPr rot="0" spcFirstLastPara="0" vertOverflow="overflow" horzOverflow="overflow" vert="horz" wrap="square" lIns="91440" tIns="45720" rIns="91440" bIns="45720" numCol="1" spcCol="0" rtlCol="0" fromWordArt="0" anchor="ctr" anchorCtr="0" forceAA="0" compatLnSpc="1">
+                        <a:prstTxWarp prst="textNoShape">
+                          <a:avLst/>
+                        </a:prstTxWarp>
+                        <a:noAutofit/>
+                      </wps:bodyPr>
+                    </wps:wsp>
+                  </a:graphicData>
+                </a:graphic>
+                <wp14:sizeRelH relativeFrom="margin">
+                  <wp14:pctWidth>0</wp14:pctWidth>
+                </wp14:sizeRelH>
+                <wp14:sizeRelV relativeFrom="margin">
+                  <wp14:pctHeight>0</wp14:pctHeight>
+                </wp14:sizeRelV>
+              </wp:anchor>
+            </w:drawing>
+          </mc:Choice>
+          <mc:Fallback>
+            <w:pict>
+              <v:roundrect w14:anchorId="70498712" id="Rectángulo redondeado 7" o:spid="_x0000_s1029" style="position:absolute;margin-left:16.2pt;margin-top:23.8pt;width:92.95pt;height:42.75pt;z-index:251195904;visibility:visible;mso-wrap-style:square;mso-width-percent:0;mso-height-percent:0;mso-wrap-distance-left:9pt;mso-wrap-distance-top:0;mso-wrap-distance-right:9pt;mso-wrap-distance-bottom:0;mso-position-horizontal:absolute;mso-position-horizontal-relative:text;mso-position-vertical:absolute;mso-position-vertical-relative:text;mso-width-percent:0;mso-height-percent:0;mso-width-relative:margin;mso-height-relative:margin;v-text-anchor:middle" arcsize="10923f" o:gfxdata="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" fillcolor="#9a4906 [1641]" stroked="f">
+                <v:fill color2="#f68a32 [3017]" rotate="t" angle="180" colors="0 #cb6c1d;52429f #ff8f2a;1 #ff8f26" focus="100%" type="gradient">
+                  <o:fill v:ext="view" type="gradientUnscaled"/>
+                </v:fill>
+                <v:shadow on="t" color="black" opacity="22937f" origin=",.5" offset="0,.63889mm"/>
+                <v:textbox>
+                  <w:txbxContent>
+                    <w:p>
+                      <w:pPr>
+                        <w:jc w:val="center"/>
+                        <w:rPr>
+                          <w:lang w:val="es-PE"/>
+                        </w:rPr>
+                      </w:pPr>
+                      <w:r>
+                        <w:rPr>
+                          <w:lang w:val="es-PE"/>
+                        </w:rPr>
+                        <w:t>Gestión del Proyecto</w:t>
+                      </w:r>
+                    </w:p>
+                  </w:txbxContent>
+                </v:textbox>
+              </v:roundrect>
+            </w:pict>
+          </mc:Fallback>
+        </mc:AlternateContent>
+      </w:r>
+      <w:r>
+        <w:rPr>
+          <w:noProof/>
+          <w:lang w:val="es-PE" w:eastAsia="es-PE"/>
+        </w:rPr>
+        <mc:AlternateContent>
+          <mc:Choice Requires="wps">
+            <w:drawing>
+              <wp:anchor distT="0" distB="0" distL="114300" distR="114300" simplePos="0" relativeHeight="251483648" behindDoc="0" locked="0" layoutInCell="1" allowOverlap="1" wp14:anchorId="6E840138" wp14:editId="592FA84B">
+                <wp:simplePos x="0" y="0"/>
+                <wp:positionH relativeFrom="column">
+                  <wp:posOffset>205740</wp:posOffset>
+                </wp:positionH>
+                <wp:positionV relativeFrom="paragraph">
+                  <wp:posOffset>2788285</wp:posOffset>
+                </wp:positionV>
+                <wp:extent cx="1171575" cy="542925"/>
+                <wp:effectExtent l="76200" t="38100" r="85725" b="104775"/>
+                <wp:wrapNone/>
+                <wp:docPr id="11" name="Rectángulo redondeado 11"/>
+                <wp:cNvGraphicFramePr/>
+                <a:graphic xmlns:a="http://schemas.openxmlformats.org/drawingml/2006/main">
+                  <a:graphicData uri="http://schemas.microsoft.com/office/word/2010/wordprocessingShape">
+                    <wps:wsp>
+                      <wps:cNvSpPr/>
+                      <wps:spPr>
+                        <a:xfrm>
+                          <a:off x="0" y="0"/>
+                          <a:ext cx="1171575" cy="542925"/>
+                        </a:xfrm>
+                        <a:prstGeom prst="roundRect">
+                          <a:avLst/>
+                        </a:prstGeom>
+                      </wps:spPr>
+                      <wps:style>
+                        <a:lnRef idx="0">
+                          <a:schemeClr val="accent6"/>
+                        </a:lnRef>
+                        <a:fillRef idx="3">
+                          <a:schemeClr val="accent6"/>
+                        </a:fillRef>
+                        <a:effectRef idx="3">
+                          <a:schemeClr val="accent6"/>
+                        </a:effectRef>
+                        <a:fontRef idx="minor">
+                          <a:schemeClr val="lt1"/>
+                        </a:fontRef>
+                      </wps:style>
+                      <wps:txbx>
+                        <w:txbxContent>
+                          <w:p>
+                            <w:pPr>
+                              <w:jc w:val="center"/>
+                              <w:rPr>
+                                <w:lang w:val="es-PE"/>
+                              </w:rPr>
+                            </w:pPr>
+                            <w:r>
+                              <w:rPr>
+                                <w:lang w:val="es-PE"/>
+                              </w:rPr>
+                              <w:t>Implementación</w:t>
+                            </w:r>
+                          </w:p>
+                        </w:txbxContent>
+                      </wps:txbx>
+                      <wps:bodyPr rot="0" spcFirstLastPara="0" vertOverflow="overflow" horzOverflow="overflow" vert="horz" wrap="square" lIns="91440" tIns="45720" rIns="91440" bIns="45720" numCol="1" spcCol="0" rtlCol="0" fromWordArt="0" anchor="ctr" anchorCtr="0" forceAA="0" compatLnSpc="1">
+                        <a:prstTxWarp prst="textNoShape">
+                          <a:avLst/>
+                        </a:prstTxWarp>
+                        <a:noAutofit/>
+                      </wps:bodyPr>
+                    </wps:wsp>
+                  </a:graphicData>
+                </a:graphic>
+                <wp14:sizeRelH relativeFrom="margin">
+                  <wp14:pctWidth>0</wp14:pctWidth>
+                </wp14:sizeRelH>
+                <wp14:sizeRelV relativeFrom="margin">
+                  <wp14:pctHeight>0</wp14:pctHeight>
+                </wp14:sizeRelV>
+              </wp:anchor>
+            </w:drawing>
+          </mc:Choice>
+          <mc:Fallback>
+            <w:pict>
+              <v:roundrect w14:anchorId="6E840138" id="Rectángulo redondeado 11" o:spid="_x0000_s1030" style="position:absolute;margin-left:16.2pt;margin-top:219.55pt;width:92.25pt;height:42.75pt;z-index:251483648;visibility:visible;mso-wrap-style:square;mso-width-percent:0;mso-height-percent:0;mso-wrap-distance-left:9pt;mso-wrap-distance-top:0;mso-wrap-distance-right:9pt;mso-wrap-distance-bottom:0;mso-position-horizontal:absolute;mso-position-horizontal-relative:text;mso-position-vertical:absolute;mso-position-vertical-relative:text;mso-width-percent:0;mso-height-percent:0;mso-width-relative:margin;mso-height-relative:margin;v-text-anchor:middle" arcsize="10923f" o:gfxdata="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" fillcolor="#9a4906 [1641]" stroked="f">
+                <v:fill color2="#f68a32 [3017]" rotate="t" angle="180" colors="0 #cb6c1d;52429f #ff8f2a;1 #ff8f26" focus="100%" type="gradient">
+                  <o:fill v:ext="view" type="gradientUnscaled"/>
+                </v:fill>
+                <v:shadow on="t" color="black" opacity="22937f" origin=",.5" offset="0,.63889mm"/>
+                <v:textbox>
+                  <w:txbxContent>
+                    <w:p>
+                      <w:pPr>
+                        <w:jc w:val="center"/>
+                        <w:rPr>
+                          <w:lang w:val="es-PE"/>
+                        </w:rPr>
+                      </w:pPr>
+                      <w:r>
+                        <w:rPr>
+                          <w:lang w:val="es-PE"/>
+                        </w:rPr>
+                        <w:t>Implementación</w:t>
+                      </w:r>
+                    </w:p>
+                  </w:txbxContent>
+                </v:textbox>
+              </v:roundrect>
+            </w:pict>
+          </mc:Fallback>
+        </mc:AlternateContent>
+      </w:r>
+      <w:r>
+        <w:rPr>
+          <w:noProof/>
+          <w:lang w:val="es-PE" w:eastAsia="es-PE"/>
+        </w:rPr>
+        <mc:AlternateContent>
+          <mc:Choice Requires="wps">
+            <w:drawing>
+              <wp:anchor distT="0" distB="0" distL="114300" distR="114300" simplePos="0" relativeHeight="251375104" behindDoc="0" locked="0" layoutInCell="1" allowOverlap="1" wp14:anchorId="14583544" wp14:editId="17003A63">
+                <wp:simplePos x="0" y="0"/>
+                <wp:positionH relativeFrom="column">
+                  <wp:posOffset>205740</wp:posOffset>
+                </wp:positionH>
+                <wp:positionV relativeFrom="paragraph">
+                  <wp:posOffset>2178685</wp:posOffset>
+                </wp:positionV>
+                <wp:extent cx="1171575" cy="542925"/>
+                <wp:effectExtent l="76200" t="38100" r="85725" b="104775"/>
+                <wp:wrapNone/>
+                <wp:docPr id="10" name="Rectángulo redondeado 10"/>
+                <wp:cNvGraphicFramePr/>
+                <a:graphic xmlns:a="http://schemas.openxmlformats.org/drawingml/2006/main">
+                  <a:graphicData uri="http://schemas.microsoft.com/office/word/2010/wordprocessingShape">
+                    <wps:wsp>
+                      <wps:cNvSpPr/>
+                      <wps:spPr>
+                        <a:xfrm>
+                          <a:off x="0" y="0"/>
+                          <a:ext cx="1171575" cy="542925"/>
+                        </a:xfrm>
+                        <a:prstGeom prst="roundRect">
+                          <a:avLst/>
+                        </a:prstGeom>
+                      </wps:spPr>
+                      <wps:style>
+                        <a:lnRef idx="0">
+                          <a:schemeClr val="accent6"/>
+                        </a:lnRef>
+                        <a:fillRef idx="3">
+                          <a:schemeClr val="accent6"/>
+                        </a:fillRef>
+                        <a:effectRef idx="3">
+                          <a:schemeClr val="accent6"/>
+                        </a:effectRef>
+                        <a:fontRef idx="minor">
+                          <a:schemeClr val="lt1"/>
+                        </a:fontRef>
+                      </wps:style>
+                      <wps:txbx>
+                        <w:txbxContent>
+                          <w:p>
+                            <w:pPr>
+                              <w:jc w:val="center"/>
+                              <w:rPr>
+                                <w:lang w:val="es-PE"/>
+                              </w:rPr>
+                            </w:pPr>
+                            <w:r>
+                              <w:rPr>
+                                <w:lang w:val="es-PE"/>
+                              </w:rPr>
+                              <w:t>Análisis y Diseño</w:t>
+                            </w:r>
+                          </w:p>
+                        </w:txbxContent>
+                      </wps:txbx>
+                      <wps:bodyPr rot="0" spcFirstLastPara="0" vertOverflow="overflow" horzOverflow="overflow" vert="horz" wrap="square" lIns="91440" tIns="45720" rIns="91440" bIns="45720" numCol="1" spcCol="0" rtlCol="0" fromWordArt="0" anchor="ctr" anchorCtr="0" forceAA="0" compatLnSpc="1">
+                        <a:prstTxWarp prst="textNoShape">
+                          <a:avLst/>
+                        </a:prstTxWarp>
+                        <a:noAutofit/>
+                      </wps:bodyPr>
+                    </wps:wsp>
+                  </a:graphicData>
+                </a:graphic>
+                <wp14:sizeRelH relativeFrom="margin">
+                  <wp14:pctWidth>0</wp14:pctWidth>
+                </wp14:sizeRelH>
+                <wp14:sizeRelV relativeFrom="margin">
+                  <wp14:pctHeight>0</wp14:pctHeight>
+                </wp14:sizeRelV>
+              </wp:anchor>
+            </w:drawing>
+          </mc:Choice>
+          <mc:Fallback>
+            <w:pict>
+              <v:roundrect w14:anchorId="14583544" id="Rectángulo redondeado 10" o:spid="_x0000_s1031" style="position:absolute;margin-left:16.2pt;margin-top:171.55pt;width:92.25pt;height:42.75pt;z-index:251375104;visibility:visible;mso-wrap-style:square;mso-width-percent:0;mso-height-percent:0;mso-wrap-distance-left:9pt;mso-wrap-distance-top:0;mso-wrap-distance-right:9pt;mso-wrap-distance-bottom:0;mso-position-horizontal:absolute;mso-position-horizontal-relative:text;mso-position-vertical:absolute;mso-position-vertical-relative:text;mso-width-percent:0;mso-height-percent:0;mso-width-relative:margin;mso-height-relative:margin;v-text-anchor:middle" arcsize="10923f" o:gfxdata="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" fillcolor="#9a4906 [1641]" stroked="f">
+                <v:fill color2="#f68a32 [3017]" rotate="t" angle="180" colors="0 #cb6c1d;52429f #ff8f2a;1 #ff8f26" focus="100%" type="gradient">
+                  <o:fill v:ext="view" type="gradientUnscaled"/>
+                </v:fill>
+                <v:shadow on="t" color="black" opacity="22937f" origin=",.5" offset="0,.63889mm"/>
+                <v:textbox>
+                  <w:txbxContent>
+                    <w:p>
+                      <w:pPr>
+                        <w:jc w:val="center"/>
+                        <w:rPr>
+                          <w:lang w:val="es-PE"/>
+                        </w:rPr>
+                      </w:pPr>
+                      <w:r>
+                        <w:rPr>
+                          <w:lang w:val="es-PE"/>
+                        </w:rPr>
+                        <w:t>Análisis y Diseño</w:t>
+                      </w:r>
+                    </w:p>
+                  </w:txbxContent>
+                </v:textbox>
+              </v:roundrect>
+            </w:pict>
+          </mc:Fallback>
+        </mc:AlternateContent>
+      </w:r>
+      <w:r>
+        <w:rPr>
+          <w:noProof/>
+          <w:lang w:val="es-PE" w:eastAsia="es-PE"/>
+        </w:rPr>
+        <mc:AlternateContent>
+          <mc:Choice Requires="wps">
+            <w:drawing>
+              <wp:anchor distT="0" distB="0" distL="114300" distR="114300" simplePos="0" relativeHeight="251592192" behindDoc="0" locked="0" layoutInCell="1" allowOverlap="1" wp14:anchorId="7ECCA2C8" wp14:editId="0B8DC30D">
+                <wp:simplePos x="0" y="0"/>
+                <wp:positionH relativeFrom="column">
+                  <wp:posOffset>205740</wp:posOffset>
+                </wp:positionH>
+                <wp:positionV relativeFrom="paragraph">
+                  <wp:posOffset>3407410</wp:posOffset>
                 </wp:positionV>
                 <wp:extent cx="1171575" cy="542925"/>
                 <wp:effectExtent l="76200" t="38100" r="85725" b="104775"/>
@@ -4285,7 +5108,7 @@
           </mc:Choice>
           <mc:Fallback>
             <w:pict>
-              <v:roundrect id="Rectángulo redondeado 12" o:spid="_x0000_s1027" style="position:absolute;margin-left:-31.05pt;margin-top:251.9pt;width:92.25pt;height:42.75pt;z-index:251660800;visibility:visible;mso-wrap-style:square;mso-width-percent:0;mso-height-percent:0;mso-wrap-distance-left:9pt;mso-wrap-distance-top:0;mso-wrap-distance-right:9pt;mso-wrap-distance-bottom:0;mso-position-horizontal:absolute;mso-position-horizontal-relative:text;mso-position-vertical:absolute;mso-position-vertical-relative:text;mso-width-percent:0;mso-height-percent:0;mso-width-relative:margin;mso-height-relative:margin;v-text-anchor:middle" arcsize="10923f" o:gfxdata="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" fillcolor="#9a4906 [1641]" stroked="f">
+              <v:roundrect w14:anchorId="7ECCA2C8" id="Rectángulo redondeado 12" o:spid="_x0000_s1032" style="position:absolute;margin-left:16.2pt;margin-top:268.3pt;width:92.25pt;height:42.75pt;z-index:251592192;visibility:visible;mso-wrap-style:square;mso-width-percent:0;mso-height-percent:0;mso-wrap-distance-left:9pt;mso-wrap-distance-top:0;mso-wrap-distance-right:9pt;mso-wrap-distance-bottom:0;mso-position-horizontal:absolute;mso-position-horizontal-relative:text;mso-position-vertical:absolute;mso-position-vertical-relative:text;mso-width-percent:0;mso-height-percent:0;mso-width-relative:margin;mso-height-relative:margin;v-text-anchor:middle" arcsize="10923f" o:gfxdata="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" fillcolor="#9a4906 [1641]" stroked="f">
                 <v:fill color2="#f68a32 [3017]" rotate="t" angle="180" colors="0 #cb6c1d;52429f #ff8f2a;1 #ff8f26" focus="100%" type="gradient">
                   <o:fill v:ext="view" type="gradientUnscaled"/>
                 </v:fill>
@@ -4313,6 +5136,15 @@
           </mc:Fallback>
         </mc:AlternateContent>
       </w:r>
+    </w:p>
+    <w:p>
+      <w:pPr>
+        <w:ind w:right="-1"/>
+      </w:pPr>
+    </w:p>
+    <w:p/>
+    <w:p/>
+    <w:p>
       <w:r>
         <w:rPr>
           <w:noProof/>
@@ -4321,699 +5153,13 @@
         <mc:AlternateContent>
           <mc:Choice Requires="wps">
             <w:drawing>
-              <wp:anchor distT="0" distB="0" distL="114300" distR="114300" simplePos="0" relativeHeight="251505152" behindDoc="0" locked="0" layoutInCell="1" allowOverlap="1" wp14:anchorId="6769D7EA" wp14:editId="628D2743">
+              <wp:anchor distT="0" distB="0" distL="114300" distR="114300" simplePos="0" relativeHeight="251266560" behindDoc="0" locked="0" layoutInCell="1" allowOverlap="1" wp14:anchorId="58808EE1" wp14:editId="56F640AD">
                 <wp:simplePos x="0" y="0"/>
                 <wp:positionH relativeFrom="column">
-                  <wp:posOffset>-394335</wp:posOffset>
+                  <wp:posOffset>205740</wp:posOffset>
                 </wp:positionH>
                 <wp:positionV relativeFrom="paragraph">
-                  <wp:posOffset>1970405</wp:posOffset>
-                </wp:positionV>
-                <wp:extent cx="1171575" cy="542925"/>
-                <wp:effectExtent l="76200" t="38100" r="85725" b="104775"/>
-                <wp:wrapNone/>
-                <wp:docPr id="10" name="Rectángulo redondeado 10"/>
-                <wp:cNvGraphicFramePr/>
-                <a:graphic xmlns:a="http://schemas.openxmlformats.org/drawingml/2006/main">
-                  <a:graphicData uri="http://schemas.microsoft.com/office/word/2010/wordprocessingShape">
-                    <wps:wsp>
-                      <wps:cNvSpPr/>
-                      <wps:spPr>
-                        <a:xfrm>
-                          <a:off x="0" y="0"/>
-                          <a:ext cx="1171575" cy="542925"/>
-                        </a:xfrm>
-                        <a:prstGeom prst="roundRect">
-                          <a:avLst/>
-                        </a:prstGeom>
-                      </wps:spPr>
-                      <wps:style>
-                        <a:lnRef idx="0">
-                          <a:schemeClr val="accent6"/>
-                        </a:lnRef>
-                        <a:fillRef idx="3">
-                          <a:schemeClr val="accent6"/>
-                        </a:fillRef>
-                        <a:effectRef idx="3">
-                          <a:schemeClr val="accent6"/>
-                        </a:effectRef>
-                        <a:fontRef idx="minor">
-                          <a:schemeClr val="lt1"/>
-                        </a:fontRef>
-                      </wps:style>
-                      <wps:txbx>
-                        <w:txbxContent>
-                          <w:p>
-                            <w:pPr>
-                              <w:jc w:val="center"/>
-                              <w:rPr>
-                                <w:lang w:val="es-PE"/>
-                              </w:rPr>
-                            </w:pPr>
-                            <w:r>
-                              <w:rPr>
-                                <w:lang w:val="es-PE"/>
-                              </w:rPr>
-                              <w:t>Análisis y Diseño</w:t>
-                            </w:r>
-                          </w:p>
-                        </w:txbxContent>
-                      </wps:txbx>
-                      <wps:bodyPr rot="0" spcFirstLastPara="0" vertOverflow="overflow" horzOverflow="overflow" vert="horz" wrap="square" lIns="91440" tIns="45720" rIns="91440" bIns="45720" numCol="1" spcCol="0" rtlCol="0" fromWordArt="0" anchor="ctr" anchorCtr="0" forceAA="0" compatLnSpc="1">
-                        <a:prstTxWarp prst="textNoShape">
-                          <a:avLst/>
-                        </a:prstTxWarp>
-                        <a:noAutofit/>
-                      </wps:bodyPr>
-                    </wps:wsp>
-                  </a:graphicData>
-                </a:graphic>
-                <wp14:sizeRelH relativeFrom="margin">
-                  <wp14:pctWidth>0</wp14:pctWidth>
-                </wp14:sizeRelH>
-                <wp14:sizeRelV relativeFrom="margin">
-                  <wp14:pctHeight>0</wp14:pctHeight>
-                </wp14:sizeRelV>
-              </wp:anchor>
-            </w:drawing>
-          </mc:Choice>
-          <mc:Fallback>
-            <w:pict>
-              <v:roundrect id="Rectángulo redondeado 10" o:spid="_x0000_s1028" style="position:absolute;margin-left:-31.05pt;margin-top:155.15pt;width:92.25pt;height:42.75pt;z-index:251505152;visibility:visible;mso-wrap-style:square;mso-width-percent:0;mso-height-percent:0;mso-wrap-distance-left:9pt;mso-wrap-distance-top:0;mso-wrap-distance-right:9pt;mso-wrap-distance-bottom:0;mso-position-horizontal:absolute;mso-position-horizontal-relative:text;mso-position-vertical:absolute;mso-position-vertical-relative:text;mso-width-percent:0;mso-height-percent:0;mso-width-relative:margin;mso-height-relative:margin;v-text-anchor:middle" arcsize="10923f" o:gfxdata="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" fillcolor="#9a4906 [1641]" stroked="f">
-                <v:fill color2="#f68a32 [3017]" rotate="t" angle="180" colors="0 #cb6c1d;52429f #ff8f2a;1 #ff8f26" focus="100%" type="gradient">
-                  <o:fill v:ext="view" type="gradientUnscaled"/>
-                </v:fill>
-                <v:shadow on="t" color="black" opacity="22937f" origin=",.5" offset="0,.63889mm"/>
-                <v:textbox>
-                  <w:txbxContent>
-                    <w:p>
-                      <w:pPr>
-                        <w:jc w:val="center"/>
-                        <w:rPr>
-                          <w:lang w:val="es-PE"/>
-                        </w:rPr>
-                      </w:pPr>
-                      <w:r>
-                        <w:rPr>
-                          <w:lang w:val="es-PE"/>
-                        </w:rPr>
-                        <w:t>Análisis y Diseño</w:t>
-                      </w:r>
-                    </w:p>
-                  </w:txbxContent>
-                </v:textbox>
-              </v:roundrect>
-            </w:pict>
-          </mc:Fallback>
-        </mc:AlternateContent>
-      </w:r>
-      <w:r>
-        <w:rPr>
-          <w:noProof/>
-          <w:lang w:val="es-PE" w:eastAsia="es-PE"/>
-        </w:rPr>
-        <mc:AlternateContent>
-          <mc:Choice Requires="wps">
-            <w:drawing>
-              <wp:anchor distT="0" distB="0" distL="114300" distR="114300" simplePos="0" relativeHeight="251591168" behindDoc="0" locked="0" layoutInCell="1" allowOverlap="1" wp14:anchorId="5C282DD3" wp14:editId="0C72D47E">
-                <wp:simplePos x="0" y="0"/>
-                <wp:positionH relativeFrom="column">
-                  <wp:posOffset>-394335</wp:posOffset>
-                </wp:positionH>
-                <wp:positionV relativeFrom="paragraph">
-                  <wp:posOffset>2580005</wp:posOffset>
-                </wp:positionV>
-                <wp:extent cx="1171575" cy="542925"/>
-                <wp:effectExtent l="76200" t="38100" r="85725" b="104775"/>
-                <wp:wrapNone/>
-                <wp:docPr id="11" name="Rectángulo redondeado 11"/>
-                <wp:cNvGraphicFramePr/>
-                <a:graphic xmlns:a="http://schemas.openxmlformats.org/drawingml/2006/main">
-                  <a:graphicData uri="http://schemas.microsoft.com/office/word/2010/wordprocessingShape">
-                    <wps:wsp>
-                      <wps:cNvSpPr/>
-                      <wps:spPr>
-                        <a:xfrm>
-                          <a:off x="0" y="0"/>
-                          <a:ext cx="1171575" cy="542925"/>
-                        </a:xfrm>
-                        <a:prstGeom prst="roundRect">
-                          <a:avLst/>
-                        </a:prstGeom>
-                      </wps:spPr>
-                      <wps:style>
-                        <a:lnRef idx="0">
-                          <a:schemeClr val="accent6"/>
-                        </a:lnRef>
-                        <a:fillRef idx="3">
-                          <a:schemeClr val="accent6"/>
-                        </a:fillRef>
-                        <a:effectRef idx="3">
-                          <a:schemeClr val="accent6"/>
-                        </a:effectRef>
-                        <a:fontRef idx="minor">
-                          <a:schemeClr val="lt1"/>
-                        </a:fontRef>
-                      </wps:style>
-                      <wps:txbx>
-                        <w:txbxContent>
-                          <w:p>
-                            <w:pPr>
-                              <w:jc w:val="center"/>
-                              <w:rPr>
-                                <w:lang w:val="es-PE"/>
-                              </w:rPr>
-                            </w:pPr>
-                            <w:r>
-                              <w:rPr>
-                                <w:lang w:val="es-PE"/>
-                              </w:rPr>
-                              <w:t>Implementación</w:t>
-                            </w:r>
-                          </w:p>
-                        </w:txbxContent>
-                      </wps:txbx>
-                      <wps:bodyPr rot="0" spcFirstLastPara="0" vertOverflow="overflow" horzOverflow="overflow" vert="horz" wrap="square" lIns="91440" tIns="45720" rIns="91440" bIns="45720" numCol="1" spcCol="0" rtlCol="0" fromWordArt="0" anchor="ctr" anchorCtr="0" forceAA="0" compatLnSpc="1">
-                        <a:prstTxWarp prst="textNoShape">
-                          <a:avLst/>
-                        </a:prstTxWarp>
-                        <a:noAutofit/>
-                      </wps:bodyPr>
-                    </wps:wsp>
-                  </a:graphicData>
-                </a:graphic>
-                <wp14:sizeRelH relativeFrom="margin">
-                  <wp14:pctWidth>0</wp14:pctWidth>
-                </wp14:sizeRelH>
-                <wp14:sizeRelV relativeFrom="margin">
-                  <wp14:pctHeight>0</wp14:pctHeight>
-                </wp14:sizeRelV>
-              </wp:anchor>
-            </w:drawing>
-          </mc:Choice>
-          <mc:Fallback>
-            <w:pict>
-              <v:roundrect id="Rectángulo redondeado 11" o:spid="_x0000_s1029" style="position:absolute;margin-left:-31.05pt;margin-top:203.15pt;width:92.25pt;height:42.75pt;z-index:251591168;visibility:visible;mso-wrap-style:square;mso-width-percent:0;mso-height-percent:0;mso-wrap-distance-left:9pt;mso-wrap-distance-top:0;mso-wrap-distance-right:9pt;mso-wrap-distance-bottom:0;mso-position-horizontal:absolute;mso-position-horizontal-relative:text;mso-position-vertical:absolute;mso-position-vertical-relative:text;mso-width-percent:0;mso-height-percent:0;mso-width-relative:margin;mso-height-relative:margin;v-text-anchor:middle" arcsize="10923f" o:gfxdata="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" fillcolor="#9a4906 [1641]" stroked="f">
-                <v:fill color2="#f68a32 [3017]" rotate="t" angle="180" colors="0 #cb6c1d;52429f #ff8f2a;1 #ff8f26" focus="100%" type="gradient">
-                  <o:fill v:ext="view" type="gradientUnscaled"/>
-                </v:fill>
-                <v:shadow on="t" color="black" opacity="22937f" origin=",.5" offset="0,.63889mm"/>
-                <v:textbox>
-                  <w:txbxContent>
-                    <w:p>
-                      <w:pPr>
-                        <w:jc w:val="center"/>
-                        <w:rPr>
-                          <w:lang w:val="es-PE"/>
-                        </w:rPr>
-                      </w:pPr>
-                      <w:r>
-                        <w:rPr>
-                          <w:lang w:val="es-PE"/>
-                        </w:rPr>
-                        <w:t>Implementación</w:t>
-                      </w:r>
-                    </w:p>
-                  </w:txbxContent>
-                </v:textbox>
-              </v:roundrect>
-            </w:pict>
-          </mc:Fallback>
-        </mc:AlternateContent>
-      </w:r>
-      <w:r>
-        <w:rPr>
-          <w:noProof/>
-          <w:lang w:val="es-PE" w:eastAsia="es-PE"/>
-        </w:rPr>
-        <mc:AlternateContent>
-          <mc:Choice Requires="wps">
-            <w:drawing>
-              <wp:anchor distT="0" distB="0" distL="114300" distR="114300" simplePos="0" relativeHeight="251379200" behindDoc="0" locked="0" layoutInCell="1" allowOverlap="1" wp14:anchorId="2C4E9B46" wp14:editId="5EA79A6E">
-                <wp:simplePos x="0" y="0"/>
-                <wp:positionH relativeFrom="column">
-                  <wp:posOffset>-394335</wp:posOffset>
-                </wp:positionH>
-                <wp:positionV relativeFrom="paragraph">
-                  <wp:posOffset>93980</wp:posOffset>
-                </wp:positionV>
-                <wp:extent cx="1180465" cy="542925"/>
-                <wp:effectExtent l="76200" t="38100" r="76835" b="104775"/>
-                <wp:wrapNone/>
-                <wp:docPr id="7" name="Rectángulo redondeado 7"/>
-                <wp:cNvGraphicFramePr/>
-                <a:graphic xmlns:a="http://schemas.openxmlformats.org/drawingml/2006/main">
-                  <a:graphicData uri="http://schemas.microsoft.com/office/word/2010/wordprocessingShape">
-                    <wps:wsp>
-                      <wps:cNvSpPr/>
-                      <wps:spPr>
-                        <a:xfrm>
-                          <a:off x="0" y="0"/>
-                          <a:ext cx="1180465" cy="542925"/>
-                        </a:xfrm>
-                        <a:prstGeom prst="roundRect">
-                          <a:avLst/>
-                        </a:prstGeom>
-                      </wps:spPr>
-                      <wps:style>
-                        <a:lnRef idx="0">
-                          <a:schemeClr val="accent6"/>
-                        </a:lnRef>
-                        <a:fillRef idx="3">
-                          <a:schemeClr val="accent6"/>
-                        </a:fillRef>
-                        <a:effectRef idx="3">
-                          <a:schemeClr val="accent6"/>
-                        </a:effectRef>
-                        <a:fontRef idx="minor">
-                          <a:schemeClr val="lt1"/>
-                        </a:fontRef>
-                      </wps:style>
-                      <wps:txbx>
-                        <w:txbxContent>
-                          <w:p>
-                            <w:pPr>
-                              <w:jc w:val="center"/>
-                              <w:rPr>
-                                <w:lang w:val="es-PE"/>
-                              </w:rPr>
-                            </w:pPr>
-                            <w:r>
-                              <w:rPr>
-                                <w:lang w:val="es-PE"/>
-                              </w:rPr>
-                              <w:t>Gestión del Proyecto</w:t>
-                            </w:r>
-                          </w:p>
-                        </w:txbxContent>
-                      </wps:txbx>
-                      <wps:bodyPr rot="0" spcFirstLastPara="0" vertOverflow="overflow" horzOverflow="overflow" vert="horz" wrap="square" lIns="91440" tIns="45720" rIns="91440" bIns="45720" numCol="1" spcCol="0" rtlCol="0" fromWordArt="0" anchor="ctr" anchorCtr="0" forceAA="0" compatLnSpc="1">
-                        <a:prstTxWarp prst="textNoShape">
-                          <a:avLst/>
-                        </a:prstTxWarp>
-                        <a:noAutofit/>
-                      </wps:bodyPr>
-                    </wps:wsp>
-                  </a:graphicData>
-                </a:graphic>
-                <wp14:sizeRelH relativeFrom="margin">
-                  <wp14:pctWidth>0</wp14:pctWidth>
-                </wp14:sizeRelH>
-                <wp14:sizeRelV relativeFrom="margin">
-                  <wp14:pctHeight>0</wp14:pctHeight>
-                </wp14:sizeRelV>
-              </wp:anchor>
-            </w:drawing>
-          </mc:Choice>
-          <mc:Fallback>
-            <w:pict>
-              <v:roundrect id="Rectángulo redondeado 7" o:spid="_x0000_s1030" style="position:absolute;margin-left:-31.05pt;margin-top:7.4pt;width:92.95pt;height:42.75pt;z-index:251379200;visibility:visible;mso-wrap-style:square;mso-width-percent:0;mso-height-percent:0;mso-wrap-distance-left:9pt;mso-wrap-distance-top:0;mso-wrap-distance-right:9pt;mso-wrap-distance-bottom:0;mso-position-horizontal:absolute;mso-position-horizontal-relative:text;mso-position-vertical:absolute;mso-position-vertical-relative:text;mso-width-percent:0;mso-height-percent:0;mso-width-relative:margin;mso-height-relative:margin;v-text-anchor:middle" arcsize="10923f" o:gfxdata="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" fillcolor="#9a4906 [1641]" stroked="f">
-                <v:fill color2="#f68a32 [3017]" rotate="t" angle="180" colors="0 #cb6c1d;52429f #ff8f2a;1 #ff8f26" focus="100%" type="gradient">
-                  <o:fill v:ext="view" type="gradientUnscaled"/>
-                </v:fill>
-                <v:shadow on="t" color="black" opacity="22937f" origin=",.5" offset="0,.63889mm"/>
-                <v:textbox>
-                  <w:txbxContent>
-                    <w:p>
-                      <w:pPr>
-                        <w:jc w:val="center"/>
-                        <w:rPr>
-                          <w:lang w:val="es-PE"/>
-                        </w:rPr>
-                      </w:pPr>
-                      <w:r>
-                        <w:rPr>
-                          <w:lang w:val="es-PE"/>
-                        </w:rPr>
-                        <w:t>Gestión del Proyecto</w:t>
-                      </w:r>
-                    </w:p>
-                  </w:txbxContent>
-                </v:textbox>
-              </v:roundrect>
-            </w:pict>
-          </mc:Fallback>
-        </mc:AlternateContent>
-      </w:r>
-      <w:r>
-        <w:rPr>
-          <w:noProof/>
-          <w:lang w:val="es-PE" w:eastAsia="es-PE"/>
-        </w:rPr>
-        <mc:AlternateContent>
-          <mc:Choice Requires="wps">
-            <w:drawing>
-              <wp:anchor distT="0" distB="0" distL="114300" distR="114300" simplePos="0" relativeHeight="251731456" behindDoc="0" locked="0" layoutInCell="1" allowOverlap="1" wp14:anchorId="5EDC4B2C" wp14:editId="443CAF53">
-                <wp:simplePos x="0" y="0"/>
-                <wp:positionH relativeFrom="column">
-                  <wp:posOffset>862965</wp:posOffset>
-                </wp:positionH>
-                <wp:positionV relativeFrom="paragraph">
-                  <wp:posOffset>113030</wp:posOffset>
-                </wp:positionV>
-                <wp:extent cx="1371600" cy="542925"/>
-                <wp:effectExtent l="57150" t="38100" r="76200" b="104775"/>
-                <wp:wrapNone/>
-                <wp:docPr id="17" name="Rectángulo redondeado 17"/>
-                <wp:cNvGraphicFramePr/>
-                <a:graphic xmlns:a="http://schemas.openxmlformats.org/drawingml/2006/main">
-                  <a:graphicData uri="http://schemas.microsoft.com/office/word/2010/wordprocessingShape">
-                    <wps:wsp>
-                      <wps:cNvSpPr/>
-                      <wps:spPr>
-                        <a:xfrm>
-                          <a:off x="0" y="0"/>
-                          <a:ext cx="1371600" cy="542925"/>
-                        </a:xfrm>
-                        <a:prstGeom prst="roundRect">
-                          <a:avLst/>
-                        </a:prstGeom>
-                      </wps:spPr>
-                      <wps:style>
-                        <a:lnRef idx="1">
-                          <a:schemeClr val="accent1"/>
-                        </a:lnRef>
-                        <a:fillRef idx="2">
-                          <a:schemeClr val="accent1"/>
-                        </a:fillRef>
-                        <a:effectRef idx="1">
-                          <a:schemeClr val="accent1"/>
-                        </a:effectRef>
-                        <a:fontRef idx="minor">
-                          <a:schemeClr val="dk1"/>
-                        </a:fontRef>
-                      </wps:style>
-                      <wps:txbx>
-                        <w:txbxContent>
-                          <w:p>
-                            <w:pPr>
-                              <w:jc w:val="center"/>
-                              <w:rPr>
-                                <w:lang w:val="es-PE"/>
-                              </w:rPr>
-                            </w:pPr>
-                            <w:r>
-                              <w:rPr>
-                                <w:lang w:val="es-PE"/>
-                              </w:rPr>
-                              <w:t>Planeamiento de la Gestión de la SCM</w:t>
-                            </w:r>
-                          </w:p>
-                        </w:txbxContent>
-                      </wps:txbx>
-                      <wps:bodyPr rot="0" spcFirstLastPara="0" vertOverflow="overflow" horzOverflow="overflow" vert="horz" wrap="square" lIns="91440" tIns="45720" rIns="91440" bIns="45720" numCol="1" spcCol="0" rtlCol="0" fromWordArt="0" anchor="ctr" anchorCtr="0" forceAA="0" compatLnSpc="1">
-                        <a:prstTxWarp prst="textNoShape">
-                          <a:avLst/>
-                        </a:prstTxWarp>
-                        <a:noAutofit/>
-                      </wps:bodyPr>
-                    </wps:wsp>
-                  </a:graphicData>
-                </a:graphic>
-                <wp14:sizeRelH relativeFrom="margin">
-                  <wp14:pctWidth>0</wp14:pctWidth>
-                </wp14:sizeRelH>
-                <wp14:sizeRelV relativeFrom="margin">
-                  <wp14:pctHeight>0</wp14:pctHeight>
-                </wp14:sizeRelV>
-              </wp:anchor>
-            </w:drawing>
-          </mc:Choice>
-          <mc:Fallback>
-            <w:pict>
-              <v:roundrect id="Rectángulo redondeado 17" o:spid="_x0000_s1031" style="position:absolute;margin-left:67.95pt;margin-top:8.9pt;width:108pt;height:42.75pt;z-index:251731456;visibility:visible;mso-wrap-style:square;mso-width-percent:0;mso-height-percent:0;mso-wrap-distance-left:9pt;mso-wrap-distance-top:0;mso-wrap-distance-right:9pt;mso-wrap-distance-bottom:0;mso-position-horizontal:absolute;mso-position-horizontal-relative:text;mso-position-vertical:absolute;mso-position-vertical-relative:text;mso-width-percent:0;mso-height-percent:0;mso-width-relative:margin;mso-height-relative:margin;v-text-anchor:middle" arcsize="10923f" o:gfxdata="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" fillcolor="#a7bfde [1620]" strokecolor="#4579b8 [3044]">
-                <v:fill color2="#e4ecf5 [500]" rotate="t" angle="180" colors="0 #a3c4ff;22938f #bfd5ff;1 #e5eeff" focus="100%" type="gradient"/>
-                <v:shadow on="t" color="black" opacity="24903f" origin=",.5" offset="0,.55556mm"/>
-                <v:textbox>
-                  <w:txbxContent>
-                    <w:p>
-                      <w:pPr>
-                        <w:jc w:val="center"/>
-                        <w:rPr>
-                          <w:lang w:val="es-PE"/>
-                        </w:rPr>
-                      </w:pPr>
-                      <w:r>
-                        <w:rPr>
-                          <w:lang w:val="es-PE"/>
-                        </w:rPr>
-                        <w:t>Planeamiento de la Gestión de la SCM</w:t>
-                      </w:r>
-                    </w:p>
-                  </w:txbxContent>
-                </v:textbox>
-              </v:roundrect>
-            </w:pict>
-          </mc:Fallback>
-        </mc:AlternateContent>
-      </w:r>
-    </w:p>
-    <w:p>
-      <w:r>
-        <w:rPr>
-          <w:noProof/>
-          <w:lang w:val="es-PE" w:eastAsia="es-PE"/>
-        </w:rPr>
-        <mc:AlternateContent>
-          <mc:Choice Requires="wps">
-            <w:drawing>
-              <wp:anchor distT="0" distB="0" distL="114300" distR="114300" simplePos="0" relativeHeight="251402752" behindDoc="0" locked="0" layoutInCell="1" allowOverlap="1" wp14:anchorId="757443AA" wp14:editId="0854BC95">
-                <wp:simplePos x="0" y="0"/>
-                <wp:positionH relativeFrom="column">
-                  <wp:posOffset>-394335</wp:posOffset>
-                </wp:positionH>
-                <wp:positionV relativeFrom="paragraph">
-                  <wp:posOffset>399415</wp:posOffset>
-                </wp:positionV>
-                <wp:extent cx="1171575" cy="542925"/>
-                <wp:effectExtent l="76200" t="38100" r="85725" b="104775"/>
-                <wp:wrapNone/>
-                <wp:docPr id="8" name="Rectángulo redondeado 8"/>
-                <wp:cNvGraphicFramePr/>
-                <a:graphic xmlns:a="http://schemas.openxmlformats.org/drawingml/2006/main">
-                  <a:graphicData uri="http://schemas.microsoft.com/office/word/2010/wordprocessingShape">
-                    <wps:wsp>
-                      <wps:cNvSpPr/>
-                      <wps:spPr>
-                        <a:xfrm>
-                          <a:off x="0" y="0"/>
-                          <a:ext cx="1171575" cy="542925"/>
-                        </a:xfrm>
-                        <a:prstGeom prst="roundRect">
-                          <a:avLst/>
-                        </a:prstGeom>
-                      </wps:spPr>
-                      <wps:style>
-                        <a:lnRef idx="0">
-                          <a:schemeClr val="accent6"/>
-                        </a:lnRef>
-                        <a:fillRef idx="3">
-                          <a:schemeClr val="accent6"/>
-                        </a:fillRef>
-                        <a:effectRef idx="3">
-                          <a:schemeClr val="accent6"/>
-                        </a:effectRef>
-                        <a:fontRef idx="minor">
-                          <a:schemeClr val="lt1"/>
-                        </a:fontRef>
-                      </wps:style>
-                      <wps:txbx>
-                        <w:txbxContent>
-                          <w:p>
-                            <w:pPr>
-                              <w:jc w:val="center"/>
-                              <w:rPr>
-                                <w:lang w:val="es-PE"/>
-                              </w:rPr>
-                            </w:pPr>
-                            <w:r>
-                              <w:rPr>
-                                <w:lang w:val="es-PE"/>
-                              </w:rPr>
-                              <w:t>Modelo del negocio</w:t>
-                            </w:r>
-                          </w:p>
-                        </w:txbxContent>
-                      </wps:txbx>
-                      <wps:bodyPr rot="0" spcFirstLastPara="0" vertOverflow="overflow" horzOverflow="overflow" vert="horz" wrap="square" lIns="91440" tIns="45720" rIns="91440" bIns="45720" numCol="1" spcCol="0" rtlCol="0" fromWordArt="0" anchor="ctr" anchorCtr="0" forceAA="0" compatLnSpc="1">
-                        <a:prstTxWarp prst="textNoShape">
-                          <a:avLst/>
-                        </a:prstTxWarp>
-                        <a:noAutofit/>
-                      </wps:bodyPr>
-                    </wps:wsp>
-                  </a:graphicData>
-                </a:graphic>
-                <wp14:sizeRelH relativeFrom="margin">
-                  <wp14:pctWidth>0</wp14:pctWidth>
-                </wp14:sizeRelH>
-                <wp14:sizeRelV relativeFrom="margin">
-                  <wp14:pctHeight>0</wp14:pctHeight>
-                </wp14:sizeRelV>
-              </wp:anchor>
-            </w:drawing>
-          </mc:Choice>
-          <mc:Fallback>
-            <w:pict>
-              <v:roundrect id="Rectángulo redondeado 8" o:spid="_x0000_s1032" style="position:absolute;margin-left:-31.05pt;margin-top:31.45pt;width:92.25pt;height:42.75pt;z-index:251402752;visibility:visible;mso-wrap-style:square;mso-width-percent:0;mso-height-percent:0;mso-wrap-distance-left:9pt;mso-wrap-distance-top:0;mso-wrap-distance-right:9pt;mso-wrap-distance-bottom:0;mso-position-horizontal:absolute;mso-position-horizontal-relative:text;mso-position-vertical:absolute;mso-position-vertical-relative:text;mso-width-percent:0;mso-height-percent:0;mso-width-relative:margin;mso-height-relative:margin;v-text-anchor:middle" arcsize="10923f" o:gfxdata="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" fillcolor="#9a4906 [1641]" stroked="f">
-                <v:fill color2="#f68a32 [3017]" rotate="t" angle="180" colors="0 #cb6c1d;52429f #ff8f2a;1 #ff8f26" focus="100%" type="gradient">
-                  <o:fill v:ext="view" type="gradientUnscaled"/>
-                </v:fill>
-                <v:shadow on="t" color="black" opacity="22937f" origin=",.5" offset="0,.63889mm"/>
-                <v:textbox>
-                  <w:txbxContent>
-                    <w:p>
-                      <w:pPr>
-                        <w:jc w:val="center"/>
-                        <w:rPr>
-                          <w:lang w:val="es-PE"/>
-                        </w:rPr>
-                      </w:pPr>
-                      <w:r>
-                        <w:rPr>
-                          <w:lang w:val="es-PE"/>
-                        </w:rPr>
-                        <w:t>Modelo del negocio</w:t>
-                      </w:r>
-                    </w:p>
-                  </w:txbxContent>
-                </v:textbox>
-              </v:roundrect>
-            </w:pict>
-          </mc:Fallback>
-        </mc:AlternateContent>
-      </w:r>
-    </w:p>
-    <w:p>
-      <w:r>
-        <w:rPr>
-          <w:noProof/>
-          <w:lang w:val="es-PE" w:eastAsia="es-PE"/>
-        </w:rPr>
-        <mc:AlternateContent>
-          <mc:Choice Requires="wps">
-            <w:drawing>
-              <wp:anchor distT="0" distB="0" distL="114300" distR="114300" simplePos="0" relativeHeight="251744768" behindDoc="0" locked="0" layoutInCell="1" allowOverlap="1" wp14:anchorId="6D96E470" wp14:editId="50C68C2E">
-                <wp:simplePos x="0" y="0"/>
-                <wp:positionH relativeFrom="column">
-                  <wp:posOffset>2282190</wp:posOffset>
-                </wp:positionH>
-                <wp:positionV relativeFrom="paragraph">
-                  <wp:posOffset>85725</wp:posOffset>
-                </wp:positionV>
-                <wp:extent cx="819150" cy="1123950"/>
-                <wp:effectExtent l="57150" t="38100" r="76200" b="95250"/>
-                <wp:wrapNone/>
-                <wp:docPr id="18" name="Rectángulo redondeado 18"/>
-                <wp:cNvGraphicFramePr/>
-                <a:graphic xmlns:a="http://schemas.openxmlformats.org/drawingml/2006/main">
-                  <a:graphicData uri="http://schemas.microsoft.com/office/word/2010/wordprocessingShape">
-                    <wps:wsp>
-                      <wps:cNvSpPr/>
-                      <wps:spPr>
-                        <a:xfrm>
-                          <a:off x="0" y="0"/>
-                          <a:ext cx="819150" cy="1123950"/>
-                        </a:xfrm>
-                        <a:prstGeom prst="roundRect">
-                          <a:avLst/>
-                        </a:prstGeom>
-                      </wps:spPr>
-                      <wps:style>
-                        <a:lnRef idx="1">
-                          <a:schemeClr val="accent1"/>
-                        </a:lnRef>
-                        <a:fillRef idx="2">
-                          <a:schemeClr val="accent1"/>
-                        </a:fillRef>
-                        <a:effectRef idx="1">
-                          <a:schemeClr val="accent1"/>
-                        </a:effectRef>
-                        <a:fontRef idx="minor">
-                          <a:schemeClr val="dk1"/>
-                        </a:fontRef>
-                      </wps:style>
-                      <wps:txbx>
-                        <w:txbxContent>
-                          <w:p>
-                            <w:pPr>
-                              <w:jc w:val="center"/>
-                              <w:rPr>
-                                <w:lang w:val="es-PE"/>
-                              </w:rPr>
-                            </w:pPr>
-                            <w:r>
-                              <w:rPr>
-                                <w:lang w:val="es-PE"/>
-                              </w:rPr>
-                              <w:t>Identificación de la SCM</w:t>
-                            </w:r>
-                          </w:p>
-                        </w:txbxContent>
-                      </wps:txbx>
-                      <wps:bodyPr rot="0" spcFirstLastPara="0" vertOverflow="overflow" horzOverflow="overflow" vert="horz" wrap="square" lIns="91440" tIns="45720" rIns="91440" bIns="45720" numCol="1" spcCol="0" rtlCol="0" fromWordArt="0" anchor="ctr" anchorCtr="0" forceAA="0" compatLnSpc="1">
-                        <a:prstTxWarp prst="textNoShape">
-                          <a:avLst/>
-                        </a:prstTxWarp>
-                        <a:noAutofit/>
-                      </wps:bodyPr>
-                    </wps:wsp>
-                  </a:graphicData>
-                </a:graphic>
-                <wp14:sizeRelH relativeFrom="margin">
-                  <wp14:pctWidth>0</wp14:pctWidth>
-                </wp14:sizeRelH>
-                <wp14:sizeRelV relativeFrom="margin">
-                  <wp14:pctHeight>0</wp14:pctHeight>
-                </wp14:sizeRelV>
-              </wp:anchor>
-            </w:drawing>
-          </mc:Choice>
-          <mc:Fallback>
-            <w:pict>
-              <v:roundrect id="Rectángulo redondeado 18" o:spid="_x0000_s1033" style="position:absolute;margin-left:179.7pt;margin-top:6.75pt;width:64.5pt;height:88.5pt;z-index:251744768;visibility:visible;mso-wrap-style:square;mso-width-percent:0;mso-height-percent:0;mso-wrap-distance-left:9pt;mso-wrap-distance-top:0;mso-wrap-distance-right:9pt;mso-wrap-distance-bottom:0;mso-position-horizontal:absolute;mso-position-horizontal-relative:text;mso-position-vertical:absolute;mso-position-vertical-relative:text;mso-width-percent:0;mso-height-percent:0;mso-width-relative:margin;mso-height-relative:margin;v-text-anchor:middle" arcsize="10923f" o:gfxdata="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" fillcolor="#a7bfde [1620]" strokecolor="#4579b8 [3044]">
-                <v:fill color2="#e4ecf5 [500]" rotate="t" angle="180" colors="0 #a3c4ff;22938f #bfd5ff;1 #e5eeff" focus="100%" type="gradient"/>
-                <v:shadow on="t" color="black" opacity="24903f" origin=",.5" offset="0,.55556mm"/>
-                <v:textbox>
-                  <w:txbxContent>
-                    <w:p>
-                      <w:pPr>
-                        <w:jc w:val="center"/>
-                        <w:rPr>
-                          <w:lang w:val="es-PE"/>
-                        </w:rPr>
-                      </w:pPr>
-                      <w:r>
-                        <w:rPr>
-                          <w:lang w:val="es-PE"/>
-                        </w:rPr>
-                        <w:t>Identificación de la SCM</w:t>
-                      </w:r>
-                    </w:p>
-                  </w:txbxContent>
-                </v:textbox>
-              </v:roundrect>
-            </w:pict>
-          </mc:Fallback>
-        </mc:AlternateContent>
-      </w:r>
-    </w:p>
-    <w:p>
-      <w:r>
-        <w:rPr>
-          <w:noProof/>
-          <w:lang w:val="es-PE" w:eastAsia="es-PE"/>
-        </w:rPr>
-        <mc:AlternateContent>
-          <mc:Choice Requires="wps">
-            <w:drawing>
-              <wp:anchor distT="0" distB="0" distL="114300" distR="114300" simplePos="0" relativeHeight="251432448" behindDoc="0" locked="0" layoutInCell="1" allowOverlap="1" wp14:anchorId="6F9720DB" wp14:editId="13D4682C">
-                <wp:simplePos x="0" y="0"/>
-                <wp:positionH relativeFrom="column">
-                  <wp:posOffset>-394335</wp:posOffset>
-                </wp:positionH>
-                <wp:positionV relativeFrom="paragraph">
-                  <wp:posOffset>382270</wp:posOffset>
+                  <wp:posOffset>267970</wp:posOffset>
                 </wp:positionV>
                 <wp:extent cx="1171575" cy="542925"/>
                 <wp:effectExtent l="76200" t="38100" r="85725" b="104775"/>
@@ -5085,7 +5231,7 @@
           </mc:Choice>
           <mc:Fallback>
             <w:pict>
-              <v:roundrect id="Rectángulo redondeado 9" o:spid="_x0000_s1034" style="position:absolute;margin-left:-31.05pt;margin-top:30.1pt;width:92.25pt;height:42.75pt;z-index:251432448;visibility:visible;mso-wrap-style:square;mso-width-percent:0;mso-height-percent:0;mso-wrap-distance-left:9pt;mso-wrap-distance-top:0;mso-wrap-distance-right:9pt;mso-wrap-distance-bottom:0;mso-position-horizontal:absolute;mso-position-horizontal-relative:text;mso-position-vertical:absolute;mso-position-vertical-relative:text;mso-width-percent:0;mso-height-percent:0;mso-width-relative:margin;mso-height-relative:margin;v-text-anchor:middle" arcsize="10923f" o:gfxdata="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" fillcolor="#9a4906 [1641]" stroked="f">
+              <v:roundrect w14:anchorId="58808EE1" id="Rectángulo redondeado 9" o:spid="_x0000_s1033" style="position:absolute;margin-left:16.2pt;margin-top:21.1pt;width:92.25pt;height:42.75pt;z-index:251266560;visibility:visible;mso-wrap-style:square;mso-width-percent:0;mso-height-percent:0;mso-wrap-distance-left:9pt;mso-wrap-distance-top:0;mso-wrap-distance-right:9pt;mso-wrap-distance-bottom:0;mso-position-horizontal:absolute;mso-position-horizontal-relative:text;mso-position-vertical:absolute;mso-position-vertical-relative:text;mso-width-percent:0;mso-height-percent:0;mso-width-relative:margin;mso-height-relative:margin;v-text-anchor:middle" arcsize="10923f" o:gfxdata="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" fillcolor="#9a4906 [1641]" stroked="f">
                 <v:fill color2="#f68a32 [3017]" rotate="t" angle="180" colors="0 #cb6c1d;52429f #ff8f2a;1 #ff8f26" focus="100%" type="gradient">
                   <o:fill v:ext="view" type="gradientUnscaled"/>
                 </v:fill>
@@ -5114,6 +5260,7 @@
         </mc:AlternateContent>
       </w:r>
     </w:p>
+    <w:p/>
     <w:p>
       <w:r>
         <w:rPr>
@@ -5123,16 +5270,16 @@
         <mc:AlternateContent>
           <mc:Choice Requires="wps">
             <w:drawing>
-              <wp:anchor distT="0" distB="0" distL="114300" distR="114300" simplePos="0" relativeHeight="251683328" behindDoc="0" locked="0" layoutInCell="1" allowOverlap="1" wp14:anchorId="29B5EF83" wp14:editId="43B24AAF">
+              <wp:anchor distT="0" distB="0" distL="114300" distR="114300" simplePos="0" relativeHeight="251601408" behindDoc="0" locked="0" layoutInCell="1" allowOverlap="1" wp14:anchorId="401C1F1D" wp14:editId="11E27574">
                 <wp:simplePos x="0" y="0"/>
                 <wp:positionH relativeFrom="column">
-                  <wp:posOffset>-2479675</wp:posOffset>
+                  <wp:posOffset>-2181542</wp:posOffset>
                 </wp:positionH>
                 <wp:positionV relativeFrom="paragraph">
-                  <wp:posOffset>461645</wp:posOffset>
+                  <wp:posOffset>327342</wp:posOffset>
                 </wp:positionV>
-                <wp:extent cx="3624265" cy="314325"/>
-                <wp:effectExtent l="0" t="2540" r="12065" b="12065"/>
+                <wp:extent cx="4226560" cy="314325"/>
+                <wp:effectExtent l="0" t="6033" r="15558" b="15557"/>
                 <wp:wrapNone/>
                 <wp:docPr id="15" name="Rectángulo redondeado 15"/>
                 <wp:cNvGraphicFramePr/>
@@ -5143,7 +5290,7 @@
                       <wps:spPr>
                         <a:xfrm rot="16200000">
                           <a:off x="0" y="0"/>
-                          <a:ext cx="3624265" cy="314325"/>
+                          <a:ext cx="4226560" cy="314325"/>
                         </a:xfrm>
                         <a:prstGeom prst="roundRect">
                           <a:avLst/>
@@ -5201,7 +5348,7 @@
           </mc:Choice>
           <mc:Fallback>
             <w:pict>
-              <v:roundrect id="Rectángulo redondeado 15" o:spid="_x0000_s1035" style="position:absolute;margin-left:-195.25pt;margin-top:36.35pt;width:285.4pt;height:24.75pt;rotation:-90;z-index:251683328;visibility:visible;mso-wrap-style:square;mso-width-percent:0;mso-height-percent:0;mso-wrap-distance-left:9pt;mso-wrap-distance-top:0;mso-wrap-distance-right:9pt;mso-wrap-distance-bottom:0;mso-position-horizontal:absolute;mso-position-horizontal-relative:text;mso-position-vertical:absolute;mso-position-vertical-relative:text;mso-width-percent:0;mso-height-percent:0;mso-width-relative:margin;mso-height-relative:margin;v-text-anchor:middle" arcsize="10923f" o:gfxdata="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" fillcolor="white [3201]" strokecolor="#f79646 [3209]" strokeweight="2pt">
+              <v:roundrect w14:anchorId="401C1F1D" id="Rectángulo redondeado 15" o:spid="_x0000_s1034" style="position:absolute;margin-left:-171.75pt;margin-top:25.75pt;width:332.8pt;height:24.75pt;rotation:-90;z-index:251601408;visibility:visible;mso-wrap-style:square;mso-width-percent:0;mso-height-percent:0;mso-wrap-distance-left:9pt;mso-wrap-distance-top:0;mso-wrap-distance-right:9pt;mso-wrap-distance-bottom:0;mso-position-horizontal:absolute;mso-position-horizontal-relative:text;mso-position-vertical:absolute;mso-position-vertical-relative:text;mso-width-percent:0;mso-height-percent:0;mso-width-relative:margin;mso-height-relative:margin;v-text-anchor:middle" arcsize="10923f" o:gfxdata="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" fillcolor="white [3201]" strokecolor="#f79646 [3209]" strokeweight="2pt">
                 <v:textbox>
                   <w:txbxContent>
                     <w:p>
@@ -5235,46 +5382,64 @@
         <mc:AlternateContent>
           <mc:Choice Requires="wps">
             <w:drawing>
-              <wp:anchor distT="0" distB="0" distL="114300" distR="114300" simplePos="0" relativeHeight="251685888" behindDoc="0" locked="0" layoutInCell="1" allowOverlap="1">
+              <wp:anchor distT="0" distB="0" distL="114300" distR="114300" simplePos="0" relativeHeight="251957760" behindDoc="0" locked="0" layoutInCell="1" allowOverlap="1" wp14:anchorId="29DE41A9" wp14:editId="4E89A8AA">
                 <wp:simplePos x="0" y="0"/>
                 <wp:positionH relativeFrom="column">
-                  <wp:posOffset>-756285</wp:posOffset>
+                  <wp:posOffset>995045</wp:posOffset>
                 </wp:positionH>
                 <wp:positionV relativeFrom="paragraph">
-                  <wp:posOffset>1231265</wp:posOffset>
+                  <wp:posOffset>9525</wp:posOffset>
                 </wp:positionV>
-                <wp:extent cx="180975" cy="361950"/>
-                <wp:effectExtent l="57150" t="19050" r="85725" b="95250"/>
+                <wp:extent cx="4203065" cy="333375"/>
+                <wp:effectExtent l="48895" t="46355" r="74930" b="93980"/>
                 <wp:wrapNone/>
-                <wp:docPr id="23" name="Flecha abajo 23"/>
+                <wp:docPr id="18" name="Rectángulo redondeado 18"/>
                 <wp:cNvGraphicFramePr/>
                 <a:graphic xmlns:a="http://schemas.openxmlformats.org/drawingml/2006/main">
                   <a:graphicData uri="http://schemas.microsoft.com/office/word/2010/wordprocessingShape">
                     <wps:wsp>
                       <wps:cNvSpPr/>
                       <wps:spPr>
-                        <a:xfrm>
+                        <a:xfrm rot="16200000">
                           <a:off x="0" y="0"/>
-                          <a:ext cx="180975" cy="361950"/>
+                          <a:ext cx="4203065" cy="333375"/>
                         </a:xfrm>
-                        <a:prstGeom prst="downArrow">
+                        <a:prstGeom prst="roundRect">
                           <a:avLst/>
                         </a:prstGeom>
                       </wps:spPr>
                       <wps:style>
                         <a:lnRef idx="1">
-                          <a:schemeClr val="accent6"/>
+                          <a:schemeClr val="accent1"/>
                         </a:lnRef>
-                        <a:fillRef idx="3">
-                          <a:schemeClr val="accent6"/>
+                        <a:fillRef idx="2">
+                          <a:schemeClr val="accent1"/>
                         </a:fillRef>
-                        <a:effectRef idx="2">
-                          <a:schemeClr val="accent6"/>
+                        <a:effectRef idx="1">
+                          <a:schemeClr val="accent1"/>
                         </a:effectRef>
                         <a:fontRef idx="minor">
-                          <a:schemeClr val="lt1"/>
+                          <a:schemeClr val="dk1"/>
                         </a:fontRef>
                       </wps:style>
+                      <wps:txbx>
+                        <w:txbxContent>
+                          <w:p>
+                            <w:pPr>
+                              <w:jc w:val="center"/>
+                              <w:rPr>
+                                <w:lang w:val="es-PE"/>
+                              </w:rPr>
+                            </w:pPr>
+                            <w:r>
+                              <w:rPr>
+                                <w:lang w:val="es-PE"/>
+                              </w:rPr>
+                              <w:t>Identificación de la SCM</w:t>
+                            </w:r>
+                          </w:p>
+                        </w:txbxContent>
+                      </wps:txbx>
                       <wps:bodyPr rot="0" spcFirstLastPara="0" vertOverflow="overflow" horzOverflow="overflow" vert="horz" wrap="square" lIns="91440" tIns="45720" rIns="91440" bIns="45720" numCol="1" spcCol="0" rtlCol="0" fromWordArt="0" anchor="ctr" anchorCtr="0" forceAA="0" compatLnSpc="1">
                         <a:prstTxWarp prst="textNoShape">
                           <a:avLst/>
@@ -5284,33 +5449,39 @@
                     </wps:wsp>
                   </a:graphicData>
                 </a:graphic>
+                <wp14:sizeRelH relativeFrom="margin">
+                  <wp14:pctWidth>0</wp14:pctWidth>
+                </wp14:sizeRelH>
+                <wp14:sizeRelV relativeFrom="margin">
+                  <wp14:pctHeight>0</wp14:pctHeight>
+                </wp14:sizeRelV>
               </wp:anchor>
             </w:drawing>
           </mc:Choice>
-          <mc:Fallback xmlns:w15="http://schemas.microsoft.com/office/word/2012/wordml">
+          <mc:Fallback>
             <w:pict>
-              <v:shapetype w14:anchorId="4C41F684" id="_x0000_t67" coordsize="21600,21600" o:spt="67" adj="16200,5400" path="m0@0l@1@0@1,0@2,0@2@0,21600@0,10800,21600xe">
-                <v:stroke joinstyle="miter"/>
-                <v:formulas>
-                  <v:f eqn="val #0"/>
-                  <v:f eqn="val #1"/>
-                  <v:f eqn="sum height 0 #1"/>
-                  <v:f eqn="sum 10800 0 #1"/>
-                  <v:f eqn="sum width 0 #0"/>
-                  <v:f eqn="prod @4 @3 10800"/>
-                  <v:f eqn="sum width 0 @5"/>
-                </v:formulas>
-                <v:path o:connecttype="custom" o:connectlocs="10800,0;0,@0;10800,21600;21600,@0" o:connectangles="270,180,90,0" textboxrect="@1,0,@2,@6"/>
-                <v:handles>
-                  <v:h position="#1,#0" xrange="0,10800" yrange="0,21600"/>
-                </v:handles>
-              </v:shapetype>
-              <v:shape id="Flecha abajo 23" o:spid="_x0000_s1026" type="#_x0000_t67" style="position:absolute;margin-left:-59.55pt;margin-top:96.95pt;width:14.25pt;height:28.5pt;z-index:251685888;visibility:visible;mso-wrap-style:square;mso-wrap-distance-left:9pt;mso-wrap-distance-top:0;mso-wrap-distance-right:9pt;mso-wrap-distance-bottom:0;mso-position-horizontal:absolute;mso-position-horizontal-relative:text;mso-position-vertical:absolute;mso-position-vertical-relative:text;v-text-anchor:middle" o:gfxdata="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" fillcolor="#9a4906 [1641]" strokecolor="#f68c36 [3049]">
-                <v:fill color2="#f68a32 [3017]" rotate="t" angle="180" colors="0 #cb6c1d;52429f #ff8f2a;1 #ff8f26" focus="100%" type="gradient">
-                  <o:fill v:ext="view" type="gradientUnscaled"/>
-                </v:fill>
-                <v:shadow on="t" color="black" opacity="22937f" origin=",.5" offset="0,.63889mm"/>
-              </v:shape>
+              <v:roundrect w14:anchorId="29DE41A9" id="Rectángulo redondeado 18" o:spid="_x0000_s1035" style="position:absolute;margin-left:78.35pt;margin-top:.75pt;width:330.95pt;height:26.25pt;rotation:-90;z-index:251957760;visibility:visible;mso-wrap-style:square;mso-width-percent:0;mso-height-percent:0;mso-wrap-distance-left:9pt;mso-wrap-distance-top:0;mso-wrap-distance-right:9pt;mso-wrap-distance-bottom:0;mso-position-horizontal:absolute;mso-position-horizontal-relative:text;mso-position-vertical:absolute;mso-position-vertical-relative:text;mso-width-percent:0;mso-height-percent:0;mso-width-relative:margin;mso-height-relative:margin;v-text-anchor:middle" arcsize="10923f" o:gfxdata="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" fillcolor="#a7bfde [1620]" strokecolor="#4579b8 [3044]">
+                <v:fill color2="#e4ecf5 [500]" rotate="t" angle="180" colors="0 #a3c4ff;22938f #bfd5ff;1 #e5eeff" focus="100%" type="gradient"/>
+                <v:shadow on="t" color="black" opacity="24903f" origin=",.5" offset="0,.55556mm"/>
+                <v:textbox>
+                  <w:txbxContent>
+                    <w:p>
+                      <w:pPr>
+                        <w:jc w:val="center"/>
+                        <w:rPr>
+                          <w:lang w:val="es-PE"/>
+                        </w:rPr>
+                      </w:pPr>
+                      <w:r>
+                        <w:rPr>
+                          <w:lang w:val="es-PE"/>
+                        </w:rPr>
+                        <w:t>Identificación de la SCM</w:t>
+                      </w:r>
+                    </w:p>
+                  </w:txbxContent>
+                </v:textbox>
+              </v:roundrect>
             </w:pict>
           </mc:Fallback>
         </mc:AlternateContent>
@@ -5323,16 +5494,128 @@
         <mc:AlternateContent>
           <mc:Choice Requires="wps">
             <w:drawing>
-              <wp:anchor distT="0" distB="0" distL="114300" distR="114300" simplePos="0" relativeHeight="251906560" behindDoc="0" locked="0" layoutInCell="1" allowOverlap="1" wp14:anchorId="31CA2ED2" wp14:editId="3472FD90">
+              <wp:anchor distT="0" distB="0" distL="114300" distR="114300" simplePos="0" relativeHeight="252071424" behindDoc="0" locked="0" layoutInCell="1" allowOverlap="1" wp14:anchorId="4BEDFCF3" wp14:editId="040DDD88">
                 <wp:simplePos x="0" y="0"/>
                 <wp:positionH relativeFrom="column">
-                  <wp:posOffset>1864360</wp:posOffset>
+                  <wp:posOffset>1395413</wp:posOffset>
                 </wp:positionH>
                 <wp:positionV relativeFrom="paragraph">
-                  <wp:posOffset>170180</wp:posOffset>
+                  <wp:posOffset>14287</wp:posOffset>
                 </wp:positionV>
-                <wp:extent cx="3585845" cy="285750"/>
-                <wp:effectExtent l="49848" t="45402" r="83502" b="102553"/>
+                <wp:extent cx="4204970" cy="314325"/>
+                <wp:effectExtent l="59372" t="35878" r="83503" b="102552"/>
+                <wp:wrapNone/>
+                <wp:docPr id="19" name="Rectángulo redondeado 19"/>
+                <wp:cNvGraphicFramePr/>
+                <a:graphic xmlns:a="http://schemas.openxmlformats.org/drawingml/2006/main">
+                  <a:graphicData uri="http://schemas.microsoft.com/office/word/2010/wordprocessingShape">
+                    <wps:wsp>
+                      <wps:cNvSpPr/>
+                      <wps:spPr>
+                        <a:xfrm rot="16200000">
+                          <a:off x="0" y="0"/>
+                          <a:ext cx="4204970" cy="314325"/>
+                        </a:xfrm>
+                        <a:prstGeom prst="roundRect">
+                          <a:avLst/>
+                        </a:prstGeom>
+                      </wps:spPr>
+                      <wps:style>
+                        <a:lnRef idx="1">
+                          <a:schemeClr val="accent1"/>
+                        </a:lnRef>
+                        <a:fillRef idx="2">
+                          <a:schemeClr val="accent1"/>
+                        </a:fillRef>
+                        <a:effectRef idx="1">
+                          <a:schemeClr val="accent1"/>
+                        </a:effectRef>
+                        <a:fontRef idx="minor">
+                          <a:schemeClr val="dk1"/>
+                        </a:fontRef>
+                      </wps:style>
+                      <wps:txbx>
+                        <w:txbxContent>
+                          <w:p>
+                            <w:pPr>
+                              <w:jc w:val="center"/>
+                              <w:rPr>
+                                <w:lang w:val="es-PE"/>
+                              </w:rPr>
+                            </w:pPr>
+                            <w:r>
+                              <w:rPr>
+                                <w:lang w:val="es-PE"/>
+                              </w:rPr>
+                              <w:t>Control de la SCM</w:t>
+                            </w:r>
+                          </w:p>
+                        </w:txbxContent>
+                      </wps:txbx>
+                      <wps:bodyPr rot="0" spcFirstLastPara="0" vertOverflow="overflow" horzOverflow="overflow" vert="horz" wrap="square" lIns="91440" tIns="45720" rIns="91440" bIns="45720" numCol="1" spcCol="0" rtlCol="0" fromWordArt="0" anchor="ctr" anchorCtr="0" forceAA="0" compatLnSpc="1">
+                        <a:prstTxWarp prst="textNoShape">
+                          <a:avLst/>
+                        </a:prstTxWarp>
+                        <a:noAutofit/>
+                      </wps:bodyPr>
+                    </wps:wsp>
+                  </a:graphicData>
+                </a:graphic>
+                <wp14:sizeRelH relativeFrom="margin">
+                  <wp14:pctWidth>0</wp14:pctWidth>
+                </wp14:sizeRelH>
+                <wp14:sizeRelV relativeFrom="margin">
+                  <wp14:pctHeight>0</wp14:pctHeight>
+                </wp14:sizeRelV>
+              </wp:anchor>
+            </w:drawing>
+          </mc:Choice>
+          <mc:Fallback>
+            <w:pict>
+              <v:roundrect w14:anchorId="4BEDFCF3" id="Rectángulo redondeado 19" o:spid="_x0000_s1036" style="position:absolute;margin-left:109.9pt;margin-top:1.1pt;width:331.1pt;height:24.75pt;rotation:-90;z-index:252071424;visibility:visible;mso-wrap-style:square;mso-width-percent:0;mso-height-percent:0;mso-wrap-distance-left:9pt;mso-wrap-distance-top:0;mso-wrap-distance-right:9pt;mso-wrap-distance-bottom:0;mso-position-horizontal:absolute;mso-position-horizontal-relative:text;mso-position-vertical:absolute;mso-position-vertical-relative:text;mso-width-percent:0;mso-height-percent:0;mso-width-relative:margin;mso-height-relative:margin;v-text-anchor:middle" arcsize="10923f" o:gfxdata="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" fillcolor="#a7bfde [1620]" strokecolor="#4579b8 [3044]">
+                <v:fill color2="#e4ecf5 [500]" rotate="t" angle="180" colors="0 #a3c4ff;22938f #bfd5ff;1 #e5eeff" focus="100%" type="gradient"/>
+                <v:shadow on="t" color="black" opacity="24903f" origin=",.5" offset="0,.55556mm"/>
+                <v:textbox>
+                  <w:txbxContent>
+                    <w:p>
+                      <w:pPr>
+                        <w:jc w:val="center"/>
+                        <w:rPr>
+                          <w:lang w:val="es-PE"/>
+                        </w:rPr>
+                      </w:pPr>
+                      <w:r>
+                        <w:rPr>
+                          <w:lang w:val="es-PE"/>
+                        </w:rPr>
+                        <w:t>Control de la SCM</w:t>
+                      </w:r>
+                    </w:p>
+                  </w:txbxContent>
+                </v:textbox>
+              </v:roundrect>
+            </w:pict>
+          </mc:Fallback>
+        </mc:AlternateContent>
+      </w:r>
+      <w:r>
+        <w:rPr>
+          <w:noProof/>
+          <w:lang w:val="es-PE" w:eastAsia="es-PE"/>
+        </w:rPr>
+        <mc:AlternateContent>
+          <mc:Choice Requires="wps">
+            <w:drawing>
+              <wp:anchor distT="0" distB="0" distL="114300" distR="114300" simplePos="0" relativeHeight="252186112" behindDoc="0" locked="0" layoutInCell="1" allowOverlap="1" wp14:anchorId="29EDB019" wp14:editId="1E896F73">
+                <wp:simplePos x="0" y="0"/>
+                <wp:positionH relativeFrom="column">
+                  <wp:posOffset>1806257</wp:posOffset>
+                </wp:positionH>
+                <wp:positionV relativeFrom="paragraph">
+                  <wp:posOffset>21908</wp:posOffset>
+                </wp:positionV>
+                <wp:extent cx="4196715" cy="321310"/>
+                <wp:effectExtent l="51753" t="43497" r="84137" b="103188"/>
                 <wp:wrapNone/>
                 <wp:docPr id="20" name="Rectángulo redondeado 20"/>
                 <wp:cNvGraphicFramePr/>
@@ -5343,7 +5626,7 @@
                       <wps:spPr>
                         <a:xfrm rot="16200000">
                           <a:off x="0" y="0"/>
-                          <a:ext cx="3585845" cy="285750"/>
+                          <a:ext cx="4196715" cy="321310"/>
                         </a:xfrm>
                         <a:prstGeom prst="roundRect">
                           <a:avLst/>
@@ -5401,7 +5684,7 @@
           </mc:Choice>
           <mc:Fallback>
             <w:pict>
-              <v:roundrect id="Rectángulo redondeado 20" o:spid="_x0000_s1036" style="position:absolute;margin-left:146.8pt;margin-top:13.4pt;width:282.35pt;height:22.5pt;rotation:-90;z-index:251906560;visibility:visible;mso-wrap-style:square;mso-width-percent:0;mso-height-percent:0;mso-wrap-distance-left:9pt;mso-wrap-distance-top:0;mso-wrap-distance-right:9pt;mso-wrap-distance-bottom:0;mso-position-horizontal:absolute;mso-position-horizontal-relative:text;mso-position-vertical:absolute;mso-position-vertical-relative:text;mso-width-percent:0;mso-height-percent:0;mso-width-relative:margin;mso-height-relative:margin;v-text-anchor:middle" arcsize="10923f" o:gfxdata="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" fillcolor="#a7bfde [1620]" strokecolor="#4579b8 [3044]">
+              <v:roundrect w14:anchorId="29EDB019" id="Rectángulo redondeado 20" o:spid="_x0000_s1037" style="position:absolute;margin-left:142.2pt;margin-top:1.75pt;width:330.45pt;height:25.3pt;rotation:-90;z-index:252186112;visibility:visible;mso-wrap-style:square;mso-width-percent:0;mso-height-percent:0;mso-wrap-distance-left:9pt;mso-wrap-distance-top:0;mso-wrap-distance-right:9pt;mso-wrap-distance-bottom:0;mso-position-horizontal:absolute;mso-position-horizontal-relative:text;mso-position-vertical:absolute;mso-position-vertical-relative:text;mso-width-percent:0;mso-height-percent:0;mso-width-relative:margin;mso-height-relative:margin;v-text-anchor:middle" arcsize="10923f" o:gfxdata="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" fillcolor="#a7bfde [1620]" strokecolor="#4579b8 [3044]">
                 <v:fill color2="#e4ecf5 [500]" rotate="t" angle="180" colors="0 #a3c4ff;22938f #bfd5ff;1 #e5eeff" focus="100%" type="gradient"/>
                 <v:shadow on="t" color="black" opacity="24903f" origin=",.5" offset="0,.55556mm"/>
                 <v:textbox>
@@ -5435,18 +5718,18 @@
         <mc:AlternateContent>
           <mc:Choice Requires="wps">
             <w:drawing>
-              <wp:anchor distT="0" distB="0" distL="114300" distR="114300" simplePos="0" relativeHeight="251829760" behindDoc="0" locked="0" layoutInCell="1" allowOverlap="1" wp14:anchorId="223B25A1" wp14:editId="521F5765">
+              <wp:anchor distT="0" distB="0" distL="114300" distR="114300" simplePos="0" relativeHeight="252196352" behindDoc="0" locked="0" layoutInCell="1" allowOverlap="1" wp14:anchorId="06E6AA03" wp14:editId="5A14F8E6">
                 <wp:simplePos x="0" y="0"/>
                 <wp:positionH relativeFrom="column">
-                  <wp:posOffset>1508125</wp:posOffset>
+                  <wp:posOffset>2211705</wp:posOffset>
                 </wp:positionH>
                 <wp:positionV relativeFrom="paragraph">
-                  <wp:posOffset>152400</wp:posOffset>
+                  <wp:posOffset>20955</wp:posOffset>
                 </wp:positionV>
-                <wp:extent cx="3592830" cy="314325"/>
-                <wp:effectExtent l="58102" t="37148" r="84773" b="103822"/>
+                <wp:extent cx="4195763" cy="333375"/>
+                <wp:effectExtent l="64135" t="31115" r="78740" b="97790"/>
                 <wp:wrapNone/>
-                <wp:docPr id="19" name="Rectángulo redondeado 19"/>
+                <wp:docPr id="21" name="Rectángulo redondeado 21"/>
                 <wp:cNvGraphicFramePr/>
                 <a:graphic xmlns:a="http://schemas.openxmlformats.org/drawingml/2006/main">
                   <a:graphicData uri="http://schemas.microsoft.com/office/word/2010/wordprocessingShape">
@@ -5455,119 +5738,7 @@
                       <wps:spPr>
                         <a:xfrm rot="16200000">
                           <a:off x="0" y="0"/>
-                          <a:ext cx="3592830" cy="314325"/>
-                        </a:xfrm>
-                        <a:prstGeom prst="roundRect">
-                          <a:avLst/>
-                        </a:prstGeom>
-                      </wps:spPr>
-                      <wps:style>
-                        <a:lnRef idx="1">
-                          <a:schemeClr val="accent1"/>
-                        </a:lnRef>
-                        <a:fillRef idx="2">
-                          <a:schemeClr val="accent1"/>
-                        </a:fillRef>
-                        <a:effectRef idx="1">
-                          <a:schemeClr val="accent1"/>
-                        </a:effectRef>
-                        <a:fontRef idx="minor">
-                          <a:schemeClr val="dk1"/>
-                        </a:fontRef>
-                      </wps:style>
-                      <wps:txbx>
-                        <w:txbxContent>
-                          <w:p>
-                            <w:pPr>
-                              <w:jc w:val="center"/>
-                              <w:rPr>
-                                <w:lang w:val="es-PE"/>
-                              </w:rPr>
-                            </w:pPr>
-                            <w:r>
-                              <w:rPr>
-                                <w:lang w:val="es-PE"/>
-                              </w:rPr>
-                              <w:t>Control de la SCM</w:t>
-                            </w:r>
-                          </w:p>
-                        </w:txbxContent>
-                      </wps:txbx>
-                      <wps:bodyPr rot="0" spcFirstLastPara="0" vertOverflow="overflow" horzOverflow="overflow" vert="horz" wrap="square" lIns="91440" tIns="45720" rIns="91440" bIns="45720" numCol="1" spcCol="0" rtlCol="0" fromWordArt="0" anchor="ctr" anchorCtr="0" forceAA="0" compatLnSpc="1">
-                        <a:prstTxWarp prst="textNoShape">
-                          <a:avLst/>
-                        </a:prstTxWarp>
-                        <a:noAutofit/>
-                      </wps:bodyPr>
-                    </wps:wsp>
-                  </a:graphicData>
-                </a:graphic>
-                <wp14:sizeRelH relativeFrom="margin">
-                  <wp14:pctWidth>0</wp14:pctWidth>
-                </wp14:sizeRelH>
-                <wp14:sizeRelV relativeFrom="margin">
-                  <wp14:pctHeight>0</wp14:pctHeight>
-                </wp14:sizeRelV>
-              </wp:anchor>
-            </w:drawing>
-          </mc:Choice>
-          <mc:Fallback>
-            <w:pict>
-              <v:roundrect id="Rectángulo redondeado 19" o:spid="_x0000_s1037" style="position:absolute;margin-left:118.75pt;margin-top:12pt;width:282.9pt;height:24.75pt;rotation:-90;z-index:251829760;visibility:visible;mso-wrap-style:square;mso-width-percent:0;mso-height-percent:0;mso-wrap-distance-left:9pt;mso-wrap-distance-top:0;mso-wrap-distance-right:9pt;mso-wrap-distance-bottom:0;mso-position-horizontal:absolute;mso-position-horizontal-relative:text;mso-position-vertical:absolute;mso-position-vertical-relative:text;mso-width-percent:0;mso-height-percent:0;mso-width-relative:margin;mso-height-relative:margin;v-text-anchor:middle" arcsize="10923f" o:gfxdata="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" fillcolor="#a7bfde [1620]" strokecolor="#4579b8 [3044]">
-                <v:fill color2="#e4ecf5 [500]" rotate="t" angle="180" colors="0 #a3c4ff;22938f #bfd5ff;1 #e5eeff" focus="100%" type="gradient"/>
-                <v:shadow on="t" color="black" opacity="24903f" origin=",.5" offset="0,.55556mm"/>
-                <v:textbox>
-                  <w:txbxContent>
-                    <w:p>
-                      <w:pPr>
-                        <w:jc w:val="center"/>
-                        <w:rPr>
-                          <w:lang w:val="es-PE"/>
-                        </w:rPr>
-                      </w:pPr>
-                      <w:r>
-                        <w:rPr>
-                          <w:lang w:val="es-PE"/>
-                        </w:rPr>
-                        <w:t>Control de la SCM</w:t>
-                      </w:r>
-                    </w:p>
-                  </w:txbxContent>
-                </v:textbox>
-              </v:roundrect>
-            </w:pict>
-          </mc:Fallback>
-        </mc:AlternateContent>
-      </w:r>
-      <w:r>
-        <w:rPr>
-          <w:noProof/>
-          <w:lang w:val="es-PE" w:eastAsia="es-PE"/>
-        </w:rPr>
-        <mc:AlternateContent>
-          <mc:Choice Requires="wps">
-            <w:drawing>
-              <wp:anchor distT="0" distB="0" distL="114300" distR="114300" simplePos="0" relativeHeight="251956736" behindDoc="0" locked="0" layoutInCell="1" allowOverlap="1" wp14:anchorId="28BFC8F5" wp14:editId="608D27C2">
-                <wp:simplePos x="0" y="0"/>
-                <wp:positionH relativeFrom="column">
-                  <wp:posOffset>3882390</wp:posOffset>
-                </wp:positionH>
-                <wp:positionV relativeFrom="paragraph">
-                  <wp:posOffset>945515</wp:posOffset>
-                </wp:positionV>
-                <wp:extent cx="819150" cy="581025"/>
-                <wp:effectExtent l="57150" t="38100" r="76200" b="104775"/>
-                <wp:wrapNone/>
-                <wp:docPr id="21" name="Rectángulo redondeado 21"/>
-                <wp:cNvGraphicFramePr/>
-                <a:graphic xmlns:a="http://schemas.openxmlformats.org/drawingml/2006/main">
-                  <a:graphicData uri="http://schemas.microsoft.com/office/word/2010/wordprocessingShape">
-                    <wps:wsp>
-                      <wps:cNvSpPr/>
-                      <wps:spPr>
-                        <a:xfrm>
-                          <a:off x="0" y="0"/>
-                          <a:ext cx="819150" cy="581025"/>
+                          <a:ext cx="4195763" cy="333375"/>
                         </a:xfrm>
                         <a:prstGeom prst="roundRect">
                           <a:avLst/>
@@ -5625,7 +5796,7 @@
           </mc:Choice>
           <mc:Fallback>
             <w:pict>
-              <v:roundrect id="Rectángulo redondeado 21" o:spid="_x0000_s1038" style="position:absolute;margin-left:305.7pt;margin-top:74.45pt;width:64.5pt;height:45.75pt;z-index:251956736;visibility:visible;mso-wrap-style:square;mso-width-percent:0;mso-height-percent:0;mso-wrap-distance-left:9pt;mso-wrap-distance-top:0;mso-wrap-distance-right:9pt;mso-wrap-distance-bottom:0;mso-position-horizontal:absolute;mso-position-horizontal-relative:text;mso-position-vertical:absolute;mso-position-vertical-relative:text;mso-width-percent:0;mso-height-percent:0;mso-width-relative:margin;mso-height-relative:margin;v-text-anchor:middle" arcsize="10923f" o:gfxdata="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" fillcolor="#a7bfde [1620]" strokecolor="#4579b8 [3044]">
+              <v:roundrect w14:anchorId="06E6AA03" id="Rectángulo redondeado 21" o:spid="_x0000_s1038" style="position:absolute;margin-left:174.15pt;margin-top:1.65pt;width:330.4pt;height:26.25pt;rotation:-90;z-index:252196352;visibility:visible;mso-wrap-style:square;mso-width-percent:0;mso-height-percent:0;mso-wrap-distance-left:9pt;mso-wrap-distance-top:0;mso-wrap-distance-right:9pt;mso-wrap-distance-bottom:0;mso-position-horizontal:absolute;mso-position-horizontal-relative:text;mso-position-vertical:absolute;mso-position-vertical-relative:text;mso-width-percent:0;mso-height-percent:0;mso-width-relative:margin;mso-height-relative:margin;v-text-anchor:middle" arcsize="10923f" o:gfxdata="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" fillcolor="#a7bfde [1620]" strokecolor="#4579b8 [3044]">
                 <v:fill color2="#e4ecf5 [500]" rotate="t" angle="180" colors="0 #a3c4ff;22938f #bfd5ff;1 #e5eeff" focus="100%" type="gradient"/>
                 <v:shadow on="t" color="black" opacity="24903f" origin=",.5" offset="0,.55556mm"/>
                 <v:textbox>
@@ -5651,6 +5822,10 @@
           </mc:Fallback>
         </mc:AlternateContent>
       </w:r>
+    </w:p>
+    <w:p/>
+    <w:p/>
+    <w:p>
       <w:r>
         <w:rPr>
           <w:noProof/>
@@ -5659,16 +5834,16 @@
         <mc:AlternateContent>
           <mc:Choice Requires="wps">
             <w:drawing>
-              <wp:anchor distT="0" distB="0" distL="114300" distR="114300" simplePos="0" relativeHeight="251961856" behindDoc="0" locked="0" layoutInCell="1" allowOverlap="1" wp14:anchorId="5F6C3658" wp14:editId="556DC2EE">
+              <wp:anchor distT="0" distB="0" distL="114300" distR="114300" simplePos="0" relativeHeight="252208640" behindDoc="0" locked="0" layoutInCell="1" allowOverlap="1" wp14:anchorId="719D7827" wp14:editId="41175FE3">
                 <wp:simplePos x="0" y="0"/>
                 <wp:positionH relativeFrom="column">
-                  <wp:posOffset>4719955</wp:posOffset>
+                  <wp:posOffset>4558665</wp:posOffset>
                 </wp:positionH>
                 <wp:positionV relativeFrom="paragraph">
-                  <wp:posOffset>1583690</wp:posOffset>
+                  <wp:posOffset>153035</wp:posOffset>
                 </wp:positionV>
-                <wp:extent cx="1609725" cy="542925"/>
-                <wp:effectExtent l="57150" t="38100" r="85725" b="104775"/>
+                <wp:extent cx="1019175" cy="1181100"/>
+                <wp:effectExtent l="57150" t="38100" r="85725" b="95250"/>
                 <wp:wrapNone/>
                 <wp:docPr id="22" name="Rectángulo redondeado 22"/>
                 <wp:cNvGraphicFramePr/>
@@ -5679,7 +5854,7 @@
                       <wps:spPr>
                         <a:xfrm>
                           <a:off x="0" y="0"/>
-                          <a:ext cx="1609725" cy="542925"/>
+                          <a:ext cx="1019175" cy="1181100"/>
                         </a:xfrm>
                         <a:prstGeom prst="roundRect">
                           <a:avLst/>
@@ -5712,21 +5887,7 @@
                               <w:rPr>
                                 <w:lang w:val="es-PE"/>
                               </w:rPr>
-                              <w:t xml:space="preserve">Gestión y Entrega de los </w:t>
-                            </w:r>
-                            <w:proofErr w:type="spellStart"/>
-                            <w:r>
-                              <w:rPr>
-                                <w:lang w:val="es-PE"/>
-                              </w:rPr>
-                              <w:t>Releases</w:t>
-                            </w:r>
-                            <w:proofErr w:type="spellEnd"/>
-                            <w:r>
-                              <w:rPr>
-                                <w:lang w:val="es-PE"/>
-                              </w:rPr>
-                              <w:t xml:space="preserve"> del Software</w:t>
+                              <w:t>Gestión y Entrega de los Releases del Software</w:t>
                             </w:r>
                           </w:p>
                         </w:txbxContent>
@@ -5751,7 +5912,7 @@
           </mc:Choice>
           <mc:Fallback>
             <w:pict>
-              <v:roundrect id="Rectángulo redondeado 22" o:spid="_x0000_s1039" style="position:absolute;margin-left:371.65pt;margin-top:124.7pt;width:126.75pt;height:42.75pt;z-index:251961856;visibility:visible;mso-wrap-style:square;mso-width-percent:0;mso-height-percent:0;mso-wrap-distance-left:9pt;mso-wrap-distance-top:0;mso-wrap-distance-right:9pt;mso-wrap-distance-bottom:0;mso-position-horizontal:absolute;mso-position-horizontal-relative:text;mso-position-vertical:absolute;mso-position-vertical-relative:text;mso-width-percent:0;mso-height-percent:0;mso-width-relative:margin;mso-height-relative:margin;v-text-anchor:middle" arcsize="10923f" o:gfxdata="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" fillcolor="#a7bfde [1620]" strokecolor="#4579b8 [3044]">
+              <v:roundrect w14:anchorId="719D7827" id="Rectángulo redondeado 22" o:spid="_x0000_s1039" style="position:absolute;margin-left:358.95pt;margin-top:12.05pt;width:80.25pt;height:93pt;z-index:252208640;visibility:visible;mso-wrap-style:square;mso-width-percent:0;mso-height-percent:0;mso-wrap-distance-left:9pt;mso-wrap-distance-top:0;mso-wrap-distance-right:9pt;mso-wrap-distance-bottom:0;mso-position-horizontal:absolute;mso-position-horizontal-relative:text;mso-position-vertical:absolute;mso-position-vertical-relative:text;mso-width-percent:0;mso-height-percent:0;mso-width-relative:margin;mso-height-relative:margin;v-text-anchor:middle" arcsize="10923f" o:gfxdata="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" fillcolor="#a7bfde [1620]" strokecolor="#4579b8 [3044]">
                 <v:fill color2="#e4ecf5 [500]" rotate="t" angle="180" colors="0 #a3c4ff;22938f #bfd5ff;1 #e5eeff" focus="100%" type="gradient"/>
                 <v:shadow on="t" color="black" opacity="24903f" origin=",.5" offset="0,.55556mm"/>
                 <v:textbox>
@@ -5767,21 +5928,7 @@
                         <w:rPr>
                           <w:lang w:val="es-PE"/>
                         </w:rPr>
-                        <w:t xml:space="preserve">Gestión y Entrega de los </w:t>
-                      </w:r>
-                      <w:proofErr w:type="spellStart"/>
-                      <w:r>
-                        <w:rPr>
-                          <w:lang w:val="es-PE"/>
-                        </w:rPr>
-                        <w:t>Releases</w:t>
-                      </w:r>
-                      <w:proofErr w:type="spellEnd"/>
-                      <w:r>
-                        <w:rPr>
-                          <w:lang w:val="es-PE"/>
-                        </w:rPr>
-                        <w:t xml:space="preserve"> del Software</w:t>
+                        <w:t>Gestión y Entrega de los Releases del Software</w:t>
                       </w:r>
                     </w:p>
                   </w:txbxContent>
@@ -5793,12 +5940,133 @@
       </w:r>
     </w:p>
     <w:p/>
+    <w:p>
+      <w:r>
+        <w:rPr>
+          <w:noProof/>
+          <w:lang w:val="es-PE" w:eastAsia="es-PE"/>
+        </w:rPr>
+        <mc:AlternateContent>
+          <mc:Choice Requires="wps">
+            <w:drawing>
+              <wp:anchor distT="0" distB="0" distL="114300" distR="114300" simplePos="0" relativeHeight="252227072" behindDoc="0" locked="0" layoutInCell="1" allowOverlap="1" wp14:anchorId="7CEACD00" wp14:editId="56C77395">
+                <wp:simplePos x="0" y="0"/>
+                <wp:positionH relativeFrom="column">
+                  <wp:posOffset>196215</wp:posOffset>
+                </wp:positionH>
+                <wp:positionV relativeFrom="paragraph">
+                  <wp:posOffset>140335</wp:posOffset>
+                </wp:positionV>
+                <wp:extent cx="1171575" cy="542925"/>
+                <wp:effectExtent l="76200" t="38100" r="85725" b="104775"/>
+                <wp:wrapNone/>
+                <wp:docPr id="1" name="Rectángulo redondeado 1"/>
+                <wp:cNvGraphicFramePr/>
+                <a:graphic xmlns:a="http://schemas.openxmlformats.org/drawingml/2006/main">
+                  <a:graphicData uri="http://schemas.microsoft.com/office/word/2010/wordprocessingShape">
+                    <wps:wsp>
+                      <wps:cNvSpPr/>
+                      <wps:spPr>
+                        <a:xfrm>
+                          <a:off x="0" y="0"/>
+                          <a:ext cx="1171575" cy="542925"/>
+                        </a:xfrm>
+                        <a:prstGeom prst="roundRect">
+                          <a:avLst/>
+                        </a:prstGeom>
+                      </wps:spPr>
+                      <wps:style>
+                        <a:lnRef idx="0">
+                          <a:schemeClr val="accent6"/>
+                        </a:lnRef>
+                        <a:fillRef idx="3">
+                          <a:schemeClr val="accent6"/>
+                        </a:fillRef>
+                        <a:effectRef idx="3">
+                          <a:schemeClr val="accent6"/>
+                        </a:effectRef>
+                        <a:fontRef idx="minor">
+                          <a:schemeClr val="lt1"/>
+                        </a:fontRef>
+                      </wps:style>
+                      <wps:txbx>
+                        <w:txbxContent>
+                          <w:p>
+                            <w:pPr>
+                              <w:jc w:val="center"/>
+                              <w:rPr>
+                                <w:lang w:val="es-PE"/>
+                              </w:rPr>
+                            </w:pPr>
+                            <w:r>
+                              <w:rPr>
+                                <w:lang w:val="es-PE"/>
+                              </w:rPr>
+                              <w:t>Despliegue y Mantenimiento</w:t>
+                            </w:r>
+                          </w:p>
+                        </w:txbxContent>
+                      </wps:txbx>
+                      <wps:bodyPr rot="0" spcFirstLastPara="0" vertOverflow="overflow" horzOverflow="overflow" vert="horz" wrap="square" lIns="91440" tIns="45720" rIns="91440" bIns="45720" numCol="1" spcCol="0" rtlCol="0" fromWordArt="0" anchor="ctr" anchorCtr="0" forceAA="0" compatLnSpc="1">
+                        <a:prstTxWarp prst="textNoShape">
+                          <a:avLst/>
+                        </a:prstTxWarp>
+                        <a:noAutofit/>
+                      </wps:bodyPr>
+                    </wps:wsp>
+                  </a:graphicData>
+                </a:graphic>
+                <wp14:sizeRelH relativeFrom="margin">
+                  <wp14:pctWidth>0</wp14:pctWidth>
+                </wp14:sizeRelH>
+                <wp14:sizeRelV relativeFrom="margin">
+                  <wp14:pctHeight>0</wp14:pctHeight>
+                </wp14:sizeRelV>
+              </wp:anchor>
+            </w:drawing>
+          </mc:Choice>
+          <mc:Fallback>
+            <w:pict>
+              <v:roundrect w14:anchorId="7CEACD00" id="Rectángulo redondeado 1" o:spid="_x0000_s1040" style="position:absolute;margin-left:15.45pt;margin-top:11.05pt;width:92.25pt;height:42.75pt;z-index:252227072;visibility:visible;mso-wrap-style:square;mso-width-percent:0;mso-height-percent:0;mso-wrap-distance-left:9pt;mso-wrap-distance-top:0;mso-wrap-distance-right:9pt;mso-wrap-distance-bottom:0;mso-position-horizontal:absolute;mso-position-horizontal-relative:text;mso-position-vertical:absolute;mso-position-vertical-relative:text;mso-width-percent:0;mso-height-percent:0;mso-width-relative:margin;mso-height-relative:margin;v-text-anchor:middle" arcsize="10923f" o:gfxdata="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" fillcolor="#9a4906 [1641]" stroked="f">
+                <v:fill color2="#f68a32 [3017]" rotate="t" angle="180" colors="0 #cb6c1d;52429f #ff8f2a;1 #ff8f26" focus="100%" type="gradient">
+                  <o:fill v:ext="view" type="gradientUnscaled"/>
+                </v:fill>
+                <v:shadow on="t" color="black" opacity="22937f" origin=",.5" offset="0,.63889mm"/>
+                <v:textbox>
+                  <w:txbxContent>
+                    <w:p>
+                      <w:pPr>
+                        <w:jc w:val="center"/>
+                        <w:rPr>
+                          <w:lang w:val="es-PE"/>
+                        </w:rPr>
+                      </w:pPr>
+                      <w:r>
+                        <w:rPr>
+                          <w:lang w:val="es-PE"/>
+                        </w:rPr>
+                        <w:t>Despliegue y Mantenimiento</w:t>
+                      </w:r>
+                    </w:p>
+                  </w:txbxContent>
+                </v:textbox>
+              </v:roundrect>
+            </w:pict>
+          </mc:Fallback>
+        </mc:AlternateContent>
+      </w:r>
+    </w:p>
     <w:p/>
-    <w:p/>
-    <w:p/>
-    <w:p/>
-    <w:p/>
-    <w:p/>
+    <w:p>
+      <w:pPr>
+        <w:jc w:val="center"/>
+        <w:rPr>
+          <w:rFonts w:ascii="Tahoma" w:hAnsi="Tahoma" w:cs="Tahoma"/>
+          <w:b/>
+          <w:sz w:val="4"/>
+        </w:rPr>
+      </w:pPr>
+    </w:p>
     <w:p>
       <w:pPr>
         <w:jc w:val="center"/>
@@ -5816,41 +6084,6 @@
         </w:rPr>
         <w:t>Fig. 1 Organización de la Gestión de la Configuración</w:t>
       </w:r>
-    </w:p>
-    <w:p>
-      <w:pPr>
-        <w:jc w:val="center"/>
-        <w:rPr>
-          <w:rFonts w:ascii="Tahoma" w:hAnsi="Tahoma" w:cs="Tahoma"/>
-          <w:b/>
-          <w:sz w:val="20"/>
-        </w:rPr>
-      </w:pPr>
-    </w:p>
-    <w:p>
-      <w:pPr>
-        <w:jc w:val="center"/>
-        <w:rPr>
-          <w:rFonts w:ascii="Tahoma" w:hAnsi="Tahoma" w:cs="Tahoma"/>
-          <w:b/>
-          <w:sz w:val="20"/>
-        </w:rPr>
-      </w:pPr>
-    </w:p>
-    <w:p>
-      <w:pPr>
-        <w:jc w:val="center"/>
-        <w:rPr>
-          <w:rFonts w:ascii="Tahoma" w:hAnsi="Tahoma" w:cs="Tahoma"/>
-          <w:b/>
-          <w:sz w:val="20"/>
-        </w:rPr>
-      </w:pPr>
-    </w:p>
-    <w:p>
-      <w:pPr>
-        <w:jc w:val="center"/>
-      </w:pPr>
     </w:p>
     <w:p>
       <w:pPr>
@@ -6529,6 +6762,7 @@
         </w:rPr>
         <w:t xml:space="preserve">Se usará </w:t>
       </w:r>
+      <w:proofErr w:type="spellStart"/>
       <w:r>
         <w:rPr>
           <w:rFonts w:ascii="Times New Roman" w:hAnsi="Times New Roman" w:cs="Times New Roman"/>
@@ -6538,6 +6772,7 @@
         </w:rPr>
         <w:t>Git</w:t>
       </w:r>
+      <w:proofErr w:type="spellEnd"/>
       <w:r>
         <w:rPr>
           <w:rFonts w:ascii="Times New Roman" w:hAnsi="Times New Roman" w:cs="Times New Roman"/>
@@ -6559,6 +6794,7 @@
           <w:b/>
         </w:rPr>
       </w:pPr>
+      <w:proofErr w:type="spellStart"/>
       <w:r>
         <w:rPr>
           <w:rFonts w:ascii="Times New Roman" w:hAnsi="Times New Roman" w:cs="Times New Roman"/>
@@ -6566,7 +6802,17 @@
           <w:sz w:val="24"/>
           <w:szCs w:val="24"/>
         </w:rPr>
-        <w:t xml:space="preserve">Git: </w:t>
+        <w:t>Git</w:t>
+      </w:r>
+      <w:proofErr w:type="spellEnd"/>
+      <w:r>
+        <w:rPr>
+          <w:rFonts w:ascii="Times New Roman" w:hAnsi="Times New Roman" w:cs="Times New Roman"/>
+          <w:b/>
+          <w:sz w:val="24"/>
+          <w:szCs w:val="24"/>
+        </w:rPr>
+        <w:t xml:space="preserve">: </w:t>
       </w:r>
       <w:r>
         <w:rPr>
@@ -6607,15 +6853,98 @@
           <w:sz w:val="24"/>
           <w:szCs w:val="24"/>
         </w:rPr>
-        <w:t>Workflow de Git</w:t>
-      </w:r>
-      <w:r>
-        <w:rPr>
-          <w:rFonts w:ascii="Times New Roman" w:hAnsi="Times New Roman" w:cs="Times New Roman"/>
+        <w:t xml:space="preserve">Workflow de </w:t>
+      </w:r>
+      <w:proofErr w:type="spellStart"/>
+      <w:r>
+        <w:rPr>
+          <w:rFonts w:ascii="Times New Roman" w:hAnsi="Times New Roman" w:cs="Times New Roman"/>
+          <w:b/>
           <w:sz w:val="24"/>
           <w:szCs w:val="24"/>
         </w:rPr>
-        <w:t>: En el repositorio local los cambios realizados se agrupan en commits, luego estos commits se “pushean” al repositorio remoto, para que finalmente los demás colaboradores del proyecto puedan actualizar sus repositorios locales mediante un “pull”.</w:t>
+        <w:t>Git</w:t>
+      </w:r>
+      <w:proofErr w:type="spellEnd"/>
+      <w:r>
+        <w:rPr>
+          <w:rFonts w:ascii="Times New Roman" w:hAnsi="Times New Roman" w:cs="Times New Roman"/>
+          <w:sz w:val="24"/>
+          <w:szCs w:val="24"/>
+        </w:rPr>
+        <w:t xml:space="preserve">: En el repositorio local los cambios realizados se agrupan en </w:t>
+      </w:r>
+      <w:proofErr w:type="spellStart"/>
+      <w:r>
+        <w:rPr>
+          <w:rFonts w:ascii="Times New Roman" w:hAnsi="Times New Roman" w:cs="Times New Roman"/>
+          <w:sz w:val="24"/>
+          <w:szCs w:val="24"/>
+        </w:rPr>
+        <w:t>commits</w:t>
+      </w:r>
+      <w:proofErr w:type="spellEnd"/>
+      <w:r>
+        <w:rPr>
+          <w:rFonts w:ascii="Times New Roman" w:hAnsi="Times New Roman" w:cs="Times New Roman"/>
+          <w:sz w:val="24"/>
+          <w:szCs w:val="24"/>
+        </w:rPr>
+        <w:t xml:space="preserve">, luego estos </w:t>
+      </w:r>
+      <w:proofErr w:type="spellStart"/>
+      <w:r>
+        <w:rPr>
+          <w:rFonts w:ascii="Times New Roman" w:hAnsi="Times New Roman" w:cs="Times New Roman"/>
+          <w:sz w:val="24"/>
+          <w:szCs w:val="24"/>
+        </w:rPr>
+        <w:t>commits</w:t>
+      </w:r>
+      <w:proofErr w:type="spellEnd"/>
+      <w:r>
+        <w:rPr>
+          <w:rFonts w:ascii="Times New Roman" w:hAnsi="Times New Roman" w:cs="Times New Roman"/>
+          <w:sz w:val="24"/>
+          <w:szCs w:val="24"/>
+        </w:rPr>
+        <w:t xml:space="preserve"> se “</w:t>
+      </w:r>
+      <w:proofErr w:type="spellStart"/>
+      <w:r>
+        <w:rPr>
+          <w:rFonts w:ascii="Times New Roman" w:hAnsi="Times New Roman" w:cs="Times New Roman"/>
+          <w:sz w:val="24"/>
+          <w:szCs w:val="24"/>
+        </w:rPr>
+        <w:t>pushean</w:t>
+      </w:r>
+      <w:proofErr w:type="spellEnd"/>
+      <w:r>
+        <w:rPr>
+          <w:rFonts w:ascii="Times New Roman" w:hAnsi="Times New Roman" w:cs="Times New Roman"/>
+          <w:sz w:val="24"/>
+          <w:szCs w:val="24"/>
+        </w:rPr>
+        <w:t>” al repositorio remoto, para que finalmente los demás colaboradores del proyecto puedan actualizar sus repositorios locales mediante un “</w:t>
+      </w:r>
+      <w:proofErr w:type="spellStart"/>
+      <w:r>
+        <w:rPr>
+          <w:rFonts w:ascii="Times New Roman" w:hAnsi="Times New Roman" w:cs="Times New Roman"/>
+          <w:sz w:val="24"/>
+          <w:szCs w:val="24"/>
+        </w:rPr>
+        <w:t>pull</w:t>
+      </w:r>
+      <w:proofErr w:type="spellEnd"/>
+      <w:r>
+        <w:rPr>
+          <w:rFonts w:ascii="Times New Roman" w:hAnsi="Times New Roman" w:cs="Times New Roman"/>
+          <w:sz w:val="24"/>
+          <w:szCs w:val="24"/>
+        </w:rPr>
+        <w:t>”.</w:t>
       </w:r>
       <w:r>
         <w:rPr>
@@ -6687,7 +7016,7 @@
                     <pic:cNvPicPr/>
                   </pic:nvPicPr>
                   <pic:blipFill>
-                    <a:blip r:embed="rId9" cstate="print">
+                    <a:blip r:embed="rId8" cstate="print">
                       <a:extLst>
                         <a:ext uri="{28A0092B-C50C-407E-A947-70E740481C1C}">
                           <a14:useLocalDpi xmlns:a14="http://schemas.microsoft.com/office/drawing/2010/main" val="0"/>
@@ -6741,6 +7070,7 @@
         </w:rPr>
         <w:t xml:space="preserve">Flujo de trabajo usando </w:t>
       </w:r>
+      <w:proofErr w:type="spellStart"/>
       <w:r>
         <w:rPr>
           <w:rFonts w:ascii="Tahoma" w:hAnsi="Tahoma" w:cs="Tahoma"/>
@@ -6749,9 +7079,11 @@
         </w:rPr>
         <w:t>Git</w:t>
       </w:r>
+      <w:proofErr w:type="spellEnd"/>
     </w:p>
     <w:p>
       <w:pPr>
+        <w:ind w:left="709"/>
         <w:jc w:val="both"/>
         <w:rPr>
           <w:rFonts w:ascii="Times New Roman" w:hAnsi="Times New Roman" w:cs="Times New Roman"/>
@@ -6800,6 +7132,7 @@
           <w:szCs w:val="24"/>
         </w:rPr>
       </w:pPr>
+      <w:proofErr w:type="spellStart"/>
       <w:r>
         <w:rPr>
           <w:rFonts w:ascii="Times New Roman" w:hAnsi="Times New Roman" w:cs="Times New Roman"/>
@@ -6810,13 +7143,86 @@
         <w:lastRenderedPageBreak/>
         <w:t>GitHub</w:t>
       </w:r>
+      <w:proofErr w:type="spellEnd"/>
       <w:r>
         <w:rPr>
           <w:rFonts w:ascii="Times New Roman" w:hAnsi="Times New Roman" w:cs="Times New Roman"/>
           <w:sz w:val="24"/>
           <w:szCs w:val="24"/>
         </w:rPr>
-        <w:t>: es una forja (plataforma de desarrollo colaborativo) para alojar proyectos utilizando el sistema de control de versiones Git. Utiliza el framework Ruby on Rails.</w:t>
+        <w:t xml:space="preserve">: es una forja (plataforma de desarrollo colaborativo) para alojar proyectos utilizando el sistema de control de versiones </w:t>
+      </w:r>
+      <w:proofErr w:type="spellStart"/>
+      <w:r>
+        <w:rPr>
+          <w:rFonts w:ascii="Times New Roman" w:hAnsi="Times New Roman" w:cs="Times New Roman"/>
+          <w:sz w:val="24"/>
+          <w:szCs w:val="24"/>
+        </w:rPr>
+        <w:t>Git</w:t>
+      </w:r>
+      <w:proofErr w:type="spellEnd"/>
+      <w:r>
+        <w:rPr>
+          <w:rFonts w:ascii="Times New Roman" w:hAnsi="Times New Roman" w:cs="Times New Roman"/>
+          <w:sz w:val="24"/>
+          <w:szCs w:val="24"/>
+        </w:rPr>
+        <w:t xml:space="preserve">. Utiliza el </w:t>
+      </w:r>
+      <w:proofErr w:type="spellStart"/>
+      <w:r>
+        <w:rPr>
+          <w:rFonts w:ascii="Times New Roman" w:hAnsi="Times New Roman" w:cs="Times New Roman"/>
+          <w:sz w:val="24"/>
+          <w:szCs w:val="24"/>
+        </w:rPr>
+        <w:t>framework</w:t>
+      </w:r>
+      <w:proofErr w:type="spellEnd"/>
+      <w:r>
+        <w:rPr>
+          <w:rFonts w:ascii="Times New Roman" w:hAnsi="Times New Roman" w:cs="Times New Roman"/>
+          <w:sz w:val="24"/>
+          <w:szCs w:val="24"/>
+        </w:rPr>
+        <w:t xml:space="preserve"> Ruby </w:t>
+      </w:r>
+      <w:proofErr w:type="spellStart"/>
+      <w:r>
+        <w:rPr>
+          <w:rFonts w:ascii="Times New Roman" w:hAnsi="Times New Roman" w:cs="Times New Roman"/>
+          <w:sz w:val="24"/>
+          <w:szCs w:val="24"/>
+        </w:rPr>
+        <w:t>on</w:t>
+      </w:r>
+      <w:proofErr w:type="spellEnd"/>
+      <w:r>
+        <w:rPr>
+          <w:rFonts w:ascii="Times New Roman" w:hAnsi="Times New Roman" w:cs="Times New Roman"/>
+          <w:sz w:val="24"/>
+          <w:szCs w:val="24"/>
+        </w:rPr>
+        <w:t xml:space="preserve"> </w:t>
+      </w:r>
+      <w:proofErr w:type="spellStart"/>
+      <w:r>
+        <w:rPr>
+          <w:rFonts w:ascii="Times New Roman" w:hAnsi="Times New Roman" w:cs="Times New Roman"/>
+          <w:sz w:val="24"/>
+          <w:szCs w:val="24"/>
+        </w:rPr>
+        <w:t>Rails</w:t>
+      </w:r>
+      <w:proofErr w:type="spellEnd"/>
+      <w:r>
+        <w:rPr>
+          <w:rFonts w:ascii="Times New Roman" w:hAnsi="Times New Roman" w:cs="Times New Roman"/>
+          <w:sz w:val="24"/>
+          <w:szCs w:val="24"/>
+        </w:rPr>
+        <w:t>.</w:t>
       </w:r>
     </w:p>
     <w:p>
@@ -15471,8 +15877,8 @@
       </w:pPr>
     </w:p>
     <w:sectPr>
-      <w:headerReference w:type="default" r:id="rId10"/>
-      <w:footerReference w:type="default" r:id="rId11"/>
+      <w:headerReference w:type="default" r:id="rId9"/>
+      <w:footerReference w:type="default" r:id="rId10"/>
       <w:pgSz w:w="11906" w:h="16838"/>
       <w:pgMar w:top="1417" w:right="1701" w:bottom="1417" w:left="1701" w:header="720" w:footer="720" w:gutter="0"/>
       <w:pgNumType w:start="1"/>
@@ -15483,7 +15889,7 @@
 </file>
 
 <file path=word/endnotes.xml><?xml version="1.0" encoding="utf-8"?>
-<w:endnotes xmlns:wpc="http://schemas.microsoft.com/office/word/2010/wordprocessingCanvas" xmlns:mc="http://schemas.openxmlformats.org/markup-compatibility/2006" xmlns:o="urn:schemas-microsoft-com:office:office" xmlns:r="http://schemas.openxmlformats.org/officeDocument/2006/relationships" xmlns:m="http://schemas.openxmlformats.org/officeDocument/2006/math" xmlns:v="urn:schemas-microsoft-com:vml" xmlns:wp14="http://schemas.microsoft.com/office/word/2010/wordprocessingDrawing" xmlns:wp="http://schemas.openxmlformats.org/drawingml/2006/wordprocessingDrawing" xmlns:w10="urn:schemas-microsoft-com:office:word" xmlns:w="http://schemas.openxmlformats.org/wordprocessingml/2006/main" xmlns:w14="http://schemas.microsoft.com/office/word/2010/wordml" xmlns:wpg="http://schemas.microsoft.com/office/word/2010/wordprocessingGroup" xmlns:wpi="http://schemas.microsoft.com/office/word/2010/wordprocessingInk" xmlns:wne="http://schemas.microsoft.com/office/word/2006/wordml" xmlns:wps="http://schemas.microsoft.com/office/word/2010/wordprocessingShape" mc:Ignorable="w14 wp14">
+<w:endnotes xmlns:wpc="http://schemas.microsoft.com/office/word/2010/wordprocessingCanvas" xmlns:mc="http://schemas.openxmlformats.org/markup-compatibility/2006" xmlns:o="urn:schemas-microsoft-com:office:office" xmlns:r="http://schemas.openxmlformats.org/officeDocument/2006/relationships" xmlns:m="http://schemas.openxmlformats.org/officeDocument/2006/math" xmlns:v="urn:schemas-microsoft-com:vml" xmlns:wp14="http://schemas.microsoft.com/office/word/2010/wordprocessingDrawing" xmlns:wp="http://schemas.openxmlformats.org/drawingml/2006/wordprocessingDrawing" xmlns:w10="urn:schemas-microsoft-com:office:word" xmlns:w="http://schemas.openxmlformats.org/wordprocessingml/2006/main" xmlns:w14="http://schemas.microsoft.com/office/word/2010/wordml" xmlns:w15="http://schemas.microsoft.com/office/word/2012/wordml" xmlns:wpg="http://schemas.microsoft.com/office/word/2010/wordprocessingGroup" xmlns:wpi="http://schemas.microsoft.com/office/word/2010/wordprocessingInk" xmlns:wne="http://schemas.microsoft.com/office/word/2006/wordml" xmlns:wps="http://schemas.microsoft.com/office/word/2010/wordprocessingShape" mc:Ignorable="w14 w15 wp14">
   <w:endnote w:type="separator" w:id="-1">
     <w:p>
       <w:pPr>
@@ -15508,7 +15914,7 @@
 </file>
 
 <file path=word/footer1.xml><?xml version="1.0" encoding="utf-8"?>
-<w:ftr xmlns:wpc="http://schemas.microsoft.com/office/word/2010/wordprocessingCanvas" xmlns:mc="http://schemas.openxmlformats.org/markup-compatibility/2006" xmlns:o="urn:schemas-microsoft-com:office:office" xmlns:r="http://schemas.openxmlformats.org/officeDocument/2006/relationships" xmlns:m="http://schemas.openxmlformats.org/officeDocument/2006/math" xmlns:v="urn:schemas-microsoft-com:vml" xmlns:wp14="http://schemas.microsoft.com/office/word/2010/wordprocessingDrawing" xmlns:wp="http://schemas.openxmlformats.org/drawingml/2006/wordprocessingDrawing" xmlns:w10="urn:schemas-microsoft-com:office:word" xmlns:w="http://schemas.openxmlformats.org/wordprocessingml/2006/main" xmlns:w14="http://schemas.microsoft.com/office/word/2010/wordml" xmlns:wpg="http://schemas.microsoft.com/office/word/2010/wordprocessingGroup" xmlns:wpi="http://schemas.microsoft.com/office/word/2010/wordprocessingInk" xmlns:wne="http://schemas.microsoft.com/office/word/2006/wordml" xmlns:wps="http://schemas.microsoft.com/office/word/2010/wordprocessingShape" mc:Ignorable="w14 wp14">
+<w:ftr xmlns:wpc="http://schemas.microsoft.com/office/word/2010/wordprocessingCanvas" xmlns:mc="http://schemas.openxmlformats.org/markup-compatibility/2006" xmlns:o="urn:schemas-microsoft-com:office:office" xmlns:r="http://schemas.openxmlformats.org/officeDocument/2006/relationships" xmlns:m="http://schemas.openxmlformats.org/officeDocument/2006/math" xmlns:v="urn:schemas-microsoft-com:vml" xmlns:wp14="http://schemas.microsoft.com/office/word/2010/wordprocessingDrawing" xmlns:wp="http://schemas.openxmlformats.org/drawingml/2006/wordprocessingDrawing" xmlns:w10="urn:schemas-microsoft-com:office:word" xmlns:w="http://schemas.openxmlformats.org/wordprocessingml/2006/main" xmlns:w14="http://schemas.microsoft.com/office/word/2010/wordml" xmlns:w15="http://schemas.microsoft.com/office/word/2012/wordml" xmlns:wpg="http://schemas.microsoft.com/office/word/2010/wordprocessingGroup" xmlns:wpi="http://schemas.microsoft.com/office/word/2010/wordprocessingInk" xmlns:wne="http://schemas.microsoft.com/office/word/2006/wordml" xmlns:wps="http://schemas.microsoft.com/office/word/2010/wordprocessingShape" mc:Ignorable="w14 w15 wp14">
   <w:tbl>
     <w:tblPr>
       <w:tblStyle w:val="Tablanormal31"/>
@@ -15613,7 +16019,7 @@
               <w:noProof/>
               <w:color w:val="auto"/>
             </w:rPr>
-            <w:t>3</w:t>
+            <w:t>6</w:t>
           </w:r>
           <w:r>
             <w:rPr>
@@ -15678,7 +16084,7 @@
 </file>
 
 <file path=word/footnotes.xml><?xml version="1.0" encoding="utf-8"?>
-<w:footnotes xmlns:wpc="http://schemas.microsoft.com/office/word/2010/wordprocessingCanvas" xmlns:mc="http://schemas.openxmlformats.org/markup-compatibility/2006" xmlns:o="urn:schemas-microsoft-com:office:office" xmlns:r="http://schemas.openxmlformats.org/officeDocument/2006/relationships" xmlns:m="http://schemas.openxmlformats.org/officeDocument/2006/math" xmlns:v="urn:schemas-microsoft-com:vml" xmlns:wp14="http://schemas.microsoft.com/office/word/2010/wordprocessingDrawing" xmlns:wp="http://schemas.openxmlformats.org/drawingml/2006/wordprocessingDrawing" xmlns:w10="urn:schemas-microsoft-com:office:word" xmlns:w="http://schemas.openxmlformats.org/wordprocessingml/2006/main" xmlns:w14="http://schemas.microsoft.com/office/word/2010/wordml" xmlns:wpg="http://schemas.microsoft.com/office/word/2010/wordprocessingGroup" xmlns:wpi="http://schemas.microsoft.com/office/word/2010/wordprocessingInk" xmlns:wne="http://schemas.microsoft.com/office/word/2006/wordml" xmlns:wps="http://schemas.microsoft.com/office/word/2010/wordprocessingShape" mc:Ignorable="w14 wp14">
+<w:footnotes xmlns:wpc="http://schemas.microsoft.com/office/word/2010/wordprocessingCanvas" xmlns:mc="http://schemas.openxmlformats.org/markup-compatibility/2006" xmlns:o="urn:schemas-microsoft-com:office:office" xmlns:r="http://schemas.openxmlformats.org/officeDocument/2006/relationships" xmlns:m="http://schemas.openxmlformats.org/officeDocument/2006/math" xmlns:v="urn:schemas-microsoft-com:vml" xmlns:wp14="http://schemas.microsoft.com/office/word/2010/wordprocessingDrawing" xmlns:wp="http://schemas.openxmlformats.org/drawingml/2006/wordprocessingDrawing" xmlns:w10="urn:schemas-microsoft-com:office:word" xmlns:w="http://schemas.openxmlformats.org/wordprocessingml/2006/main" xmlns:w14="http://schemas.microsoft.com/office/word/2010/wordml" xmlns:w15="http://schemas.microsoft.com/office/word/2012/wordml" xmlns:wpg="http://schemas.microsoft.com/office/word/2010/wordprocessingGroup" xmlns:wpi="http://schemas.microsoft.com/office/word/2010/wordprocessingInk" xmlns:wne="http://schemas.microsoft.com/office/word/2006/wordml" xmlns:wps="http://schemas.microsoft.com/office/word/2010/wordprocessingShape" mc:Ignorable="w14 w15 wp14">
   <w:footnote w:type="separator" w:id="-1">
     <w:p>
       <w:pPr>
@@ -15703,7 +16109,7 @@
 </file>
 
 <file path=word/header1.xml><?xml version="1.0" encoding="utf-8"?>
-<w:hdr xmlns:wpc="http://schemas.microsoft.com/office/word/2010/wordprocessingCanvas" xmlns:mc="http://schemas.openxmlformats.org/markup-compatibility/2006" xmlns:o="urn:schemas-microsoft-com:office:office" xmlns:r="http://schemas.openxmlformats.org/officeDocument/2006/relationships" xmlns:m="http://schemas.openxmlformats.org/officeDocument/2006/math" xmlns:v="urn:schemas-microsoft-com:vml" xmlns:wp14="http://schemas.microsoft.com/office/word/2010/wordprocessingDrawing" xmlns:wp="http://schemas.openxmlformats.org/drawingml/2006/wordprocessingDrawing" xmlns:w10="urn:schemas-microsoft-com:office:word" xmlns:w="http://schemas.openxmlformats.org/wordprocessingml/2006/main" xmlns:w14="http://schemas.microsoft.com/office/word/2010/wordml" xmlns:wpg="http://schemas.microsoft.com/office/word/2010/wordprocessingGroup" xmlns:wpi="http://schemas.microsoft.com/office/word/2010/wordprocessingInk" xmlns:wne="http://schemas.microsoft.com/office/word/2006/wordml" xmlns:wps="http://schemas.microsoft.com/office/word/2010/wordprocessingShape" mc:Ignorable="w14 wp14">
+<w:hdr xmlns:wpc="http://schemas.microsoft.com/office/word/2010/wordprocessingCanvas" xmlns:mc="http://schemas.openxmlformats.org/markup-compatibility/2006" xmlns:o="urn:schemas-microsoft-com:office:office" xmlns:r="http://schemas.openxmlformats.org/officeDocument/2006/relationships" xmlns:m="http://schemas.openxmlformats.org/officeDocument/2006/math" xmlns:v="urn:schemas-microsoft-com:vml" xmlns:wp14="http://schemas.microsoft.com/office/word/2010/wordprocessingDrawing" xmlns:wp="http://schemas.openxmlformats.org/drawingml/2006/wordprocessingDrawing" xmlns:w10="urn:schemas-microsoft-com:office:word" xmlns:w="http://schemas.openxmlformats.org/wordprocessingml/2006/main" xmlns:w14="http://schemas.microsoft.com/office/word/2010/wordml" xmlns:w15="http://schemas.microsoft.com/office/word/2012/wordml" xmlns:wpg="http://schemas.microsoft.com/office/word/2010/wordprocessingGroup" xmlns:wpi="http://schemas.microsoft.com/office/word/2010/wordprocessingInk" xmlns:wne="http://schemas.microsoft.com/office/word/2006/wordml" xmlns:wps="http://schemas.microsoft.com/office/word/2010/wordprocessingShape" mc:Ignorable="w14 w15 wp14">
   <w:tbl>
     <w:tblPr>
       <w:tblW w:w="9009" w:type="dxa"/>
@@ -15874,9 +16280,9 @@
             </wp:anchor>
           </w:drawing>
         </mc:Choice>
-        <mc:Fallback xmlns:w15="http://schemas.microsoft.com/office/word/2012/wordml">
+        <mc:Fallback>
           <w:pict>
-            <v:line w14:anchorId="7006B622" id="Conector recto 3" o:spid="_x0000_s1026" style="position:absolute;flip:y;z-index:251659264;visibility:visible;mso-wrap-style:square;mso-width-percent:0;mso-height-percent:0;mso-wrap-distance-left:9pt;mso-wrap-distance-top:0;mso-wrap-distance-right:9pt;mso-wrap-distance-bottom:0;mso-position-horizontal:absolute;mso-position-horizontal-relative:text;mso-position-vertical:absolute;mso-position-vertical-relative:text;mso-width-percent:0;mso-height-percent:0;mso-width-relative:margin;mso-height-relative:margin" from="-25.05pt,-.85pt" to="448.2pt,-.85pt" o:gfxdata="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" strokecolor="black [3040]" strokeweight="1.5pt"/>
+            <v:line w14:anchorId="4D522266" id="Conector recto 3" o:spid="_x0000_s1026" style="position:absolute;flip:y;z-index:251659264;visibility:visible;mso-wrap-style:square;mso-width-percent:0;mso-height-percent:0;mso-wrap-distance-left:9pt;mso-wrap-distance-top:0;mso-wrap-distance-right:9pt;mso-wrap-distance-bottom:0;mso-position-horizontal:absolute;mso-position-horizontal-relative:text;mso-position-vertical:absolute;mso-position-vertical-relative:text;mso-width-percent:0;mso-height-percent:0;mso-width-relative:margin;mso-height-relative:margin" from="-25.05pt,-.85pt" to="448.2pt,-.85pt" o:gfxdata="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" strokecolor="black [3040]" strokeweight="1.5pt"/>
           </w:pict>
         </mc:Fallback>
       </mc:AlternateContent>
@@ -15886,7 +16292,7 @@
 </file>
 
 <file path=word/numbering.xml><?xml version="1.0" encoding="utf-8"?>
-<w:numbering xmlns:wpc="http://schemas.microsoft.com/office/word/2010/wordprocessingCanvas" xmlns:mc="http://schemas.openxmlformats.org/markup-compatibility/2006" xmlns:o="urn:schemas-microsoft-com:office:office" xmlns:r="http://schemas.openxmlformats.org/officeDocument/2006/relationships" xmlns:m="http://schemas.openxmlformats.org/officeDocument/2006/math" xmlns:v="urn:schemas-microsoft-com:vml" xmlns:wp14="http://schemas.microsoft.com/office/word/2010/wordprocessingDrawing" xmlns:wp="http://schemas.openxmlformats.org/drawingml/2006/wordprocessingDrawing" xmlns:w10="urn:schemas-microsoft-com:office:word" xmlns:w="http://schemas.openxmlformats.org/wordprocessingml/2006/main" xmlns:w14="http://schemas.microsoft.com/office/word/2010/wordml" xmlns:wpg="http://schemas.microsoft.com/office/word/2010/wordprocessingGroup" xmlns:wpi="http://schemas.microsoft.com/office/word/2010/wordprocessingInk" xmlns:wne="http://schemas.microsoft.com/office/word/2006/wordml" xmlns:wps="http://schemas.microsoft.com/office/word/2010/wordprocessingShape" mc:Ignorable="w14 wp14">
+<w:numbering xmlns:wpc="http://schemas.microsoft.com/office/word/2010/wordprocessingCanvas" xmlns:mc="http://schemas.openxmlformats.org/markup-compatibility/2006" xmlns:o="urn:schemas-microsoft-com:office:office" xmlns:r="http://schemas.openxmlformats.org/officeDocument/2006/relationships" xmlns:m="http://schemas.openxmlformats.org/officeDocument/2006/math" xmlns:v="urn:schemas-microsoft-com:vml" xmlns:wp14="http://schemas.microsoft.com/office/word/2010/wordprocessingDrawing" xmlns:wp="http://schemas.openxmlformats.org/drawingml/2006/wordprocessingDrawing" xmlns:w10="urn:schemas-microsoft-com:office:word" xmlns:w="http://schemas.openxmlformats.org/wordprocessingml/2006/main" xmlns:w14="http://schemas.microsoft.com/office/word/2010/wordml" xmlns:w15="http://schemas.microsoft.com/office/word/2012/wordml" xmlns:wpg="http://schemas.microsoft.com/office/word/2010/wordprocessingGroup" xmlns:wpi="http://schemas.microsoft.com/office/word/2010/wordprocessingInk" xmlns:wne="http://schemas.microsoft.com/office/word/2006/wordml" xmlns:wps="http://schemas.microsoft.com/office/word/2010/wordprocessingShape" mc:Ignorable="w14 w15 wp14">
   <w:abstractNum w:abstractNumId="0">
     <w:nsid w:val="0311511C"/>
     <w:multiLevelType w:val="multilevel"/>
@@ -17081,7 +17487,7 @@
 </file>
 
 <file path=word/styles.xml><?xml version="1.0" encoding="utf-8"?>
-<w:styles xmlns:mc="http://schemas.openxmlformats.org/markup-compatibility/2006" xmlns:r="http://schemas.openxmlformats.org/officeDocument/2006/relationships" xmlns:w="http://schemas.openxmlformats.org/wordprocessingml/2006/main" xmlns:w14="http://schemas.microsoft.com/office/word/2010/wordml" mc:Ignorable="w14">
+<w:styles xmlns:mc="http://schemas.openxmlformats.org/markup-compatibility/2006" xmlns:r="http://schemas.openxmlformats.org/officeDocument/2006/relationships" xmlns:w="http://schemas.openxmlformats.org/wordprocessingml/2006/main" xmlns:w14="http://schemas.microsoft.com/office/word/2010/wordml" xmlns:w15="http://schemas.microsoft.com/office/word/2012/wordml" mc:Ignorable="w14 w15">
   <w:docDefaults>
     <w:rPrDefault>
       <w:rPr>
@@ -17097,145 +17503,378 @@
       </w:pPr>
     </w:pPrDefault>
   </w:docDefaults>
-  <w:latentStyles w:defLockedState="0" w:defUIPriority="99" w:defSemiHidden="1" w:defUnhideWhenUsed="1" w:defQFormat="0" w:count="267">
-    <w:lsdException w:name="Normal" w:semiHidden="0" w:uiPriority="0" w:unhideWhenUsed="0" w:qFormat="1"/>
-    <w:lsdException w:name="heading 1" w:semiHidden="0" w:uiPriority="9" w:unhideWhenUsed="0" w:qFormat="1"/>
-    <w:lsdException w:name="heading 2" w:uiPriority="9" w:qFormat="1"/>
-    <w:lsdException w:name="heading 3" w:uiPriority="9" w:qFormat="1"/>
-    <w:lsdException w:name="heading 4" w:uiPriority="9" w:qFormat="1"/>
-    <w:lsdException w:name="heading 5" w:uiPriority="9" w:qFormat="1"/>
-    <w:lsdException w:name="heading 6" w:uiPriority="9" w:qFormat="1"/>
-    <w:lsdException w:name="heading 7" w:uiPriority="9" w:qFormat="1"/>
-    <w:lsdException w:name="heading 8" w:uiPriority="9" w:qFormat="1"/>
-    <w:lsdException w:name="heading 9" w:uiPriority="9" w:qFormat="1"/>
-    <w:lsdException w:name="toc 1" w:uiPriority="39"/>
-    <w:lsdException w:name="toc 2" w:uiPriority="39"/>
-    <w:lsdException w:name="toc 3" w:uiPriority="39"/>
-    <w:lsdException w:name="toc 4" w:uiPriority="39"/>
-    <w:lsdException w:name="toc 5" w:uiPriority="39"/>
-    <w:lsdException w:name="toc 6" w:uiPriority="39"/>
-    <w:lsdException w:name="toc 7" w:uiPriority="39"/>
-    <w:lsdException w:name="toc 8" w:uiPriority="39"/>
-    <w:lsdException w:name="toc 9" w:uiPriority="39"/>
-    <w:lsdException w:name="header" w:uiPriority="0"/>
-    <w:lsdException w:name="caption" w:uiPriority="35" w:qFormat="1"/>
-    <w:lsdException w:name="Title" w:semiHidden="0" w:uiPriority="10" w:unhideWhenUsed="0" w:qFormat="1"/>
-    <w:lsdException w:name="Default Paragraph Font" w:uiPriority="1"/>
-    <w:lsdException w:name="Subtitle" w:semiHidden="0" w:uiPriority="11" w:unhideWhenUsed="0" w:qFormat="1"/>
-    <w:lsdException w:name="Strong" w:semiHidden="0" w:uiPriority="22" w:unhideWhenUsed="0" w:qFormat="1"/>
-    <w:lsdException w:name="Emphasis" w:semiHidden="0" w:uiPriority="20" w:unhideWhenUsed="0" w:qFormat="1"/>
-    <w:lsdException w:name="Table Grid" w:semiHidden="0" w:uiPriority="59" w:unhideWhenUsed="0"/>
-    <w:lsdException w:name="Placeholder Text" w:unhideWhenUsed="0"/>
-    <w:lsdException w:name="No Spacing" w:semiHidden="0" w:uiPriority="1" w:unhideWhenUsed="0" w:qFormat="1"/>
-    <w:lsdException w:name="Light Shading" w:semiHidden="0" w:uiPriority="60" w:unhideWhenUsed="0"/>
-    <w:lsdException w:name="Light List" w:semiHidden="0" w:uiPriority="61" w:unhideWhenUsed="0"/>
-    <w:lsdException w:name="Light Grid" w:semiHidden="0" w:uiPriority="62" w:unhideWhenUsed="0"/>
-    <w:lsdException w:name="Medium Shading 1" w:semiHidden="0" w:uiPriority="63" w:unhideWhenUsed="0"/>
-    <w:lsdException w:name="Medium Shading 2" w:semiHidden="0" w:uiPriority="64" w:unhideWhenUsed="0"/>
-    <w:lsdException w:name="Medium List 1" w:semiHidden="0" w:uiPriority="65" w:unhideWhenUsed="0"/>
-    <w:lsdException w:name="Medium List 2" w:semiHidden="0" w:uiPriority="66" w:unhideWhenUsed="0"/>
-    <w:lsdException w:name="Medium Grid 1" w:semiHidden="0" w:uiPriority="67" w:unhideWhenUsed="0"/>
-    <w:lsdException w:name="Medium Grid 2" w:semiHidden="0" w:uiPriority="68" w:unhideWhenUsed="0"/>
-    <w:lsdException w:name="Medium Grid 3" w:semiHidden="0" w:uiPriority="69" w:unhideWhenUsed="0"/>
-    <w:lsdException w:name="Dark List" w:semiHidden="0" w:uiPriority="70" w:unhideWhenUsed="0"/>
-    <w:lsdException w:name="Colorful Shading" w:semiHidden="0" w:uiPriority="71" w:unhideWhenUsed="0"/>
-    <w:lsdException w:name="Colorful List" w:semiHidden="0" w:uiPriority="72" w:unhideWhenUsed="0"/>
-    <w:lsdException w:name="Colorful Grid" w:semiHidden="0" w:uiPriority="73" w:unhideWhenUsed="0"/>
-    <w:lsdException w:name="Light Shading Accent 1" w:semiHidden="0" w:uiPriority="60" w:unhideWhenUsed="0"/>
-    <w:lsdException w:name="Light List Accent 1" w:semiHidden="0" w:uiPriority="61" w:unhideWhenUsed="0"/>
-    <w:lsdException w:name="Light Grid Accent 1" w:semiHidden="0" w:uiPriority="62" w:unhideWhenUsed="0"/>
-    <w:lsdException w:name="Medium Shading 1 Accent 1" w:semiHidden="0" w:uiPriority="63" w:unhideWhenUsed="0"/>
-    <w:lsdException w:name="Medium Shading 2 Accent 1" w:semiHidden="0" w:uiPriority="64" w:unhideWhenUsed="0"/>
-    <w:lsdException w:name="Medium List 1 Accent 1" w:semiHidden="0" w:uiPriority="65" w:unhideWhenUsed="0"/>
-    <w:lsdException w:name="Revision" w:unhideWhenUsed="0"/>
-    <w:lsdException w:name="List Paragraph" w:semiHidden="0" w:uiPriority="34" w:unhideWhenUsed="0" w:qFormat="1"/>
-    <w:lsdException w:name="Quote" w:semiHidden="0" w:uiPriority="29" w:unhideWhenUsed="0" w:qFormat="1"/>
-    <w:lsdException w:name="Intense Quote" w:semiHidden="0" w:uiPriority="30" w:unhideWhenUsed="0" w:qFormat="1"/>
-    <w:lsdException w:name="Medium List 2 Accent 1" w:semiHidden="0" w:uiPriority="66" w:unhideWhenUsed="0"/>
-    <w:lsdException w:name="Medium Grid 1 Accent 1" w:semiHidden="0" w:uiPriority="67" w:unhideWhenUsed="0"/>
-    <w:lsdException w:name="Medium Grid 2 Accent 1" w:semiHidden="0" w:uiPriority="68" w:unhideWhenUsed="0"/>
-    <w:lsdException w:name="Medium Grid 3 Accent 1" w:semiHidden="0" w:uiPriority="69" w:unhideWhenUsed="0"/>
-    <w:lsdException w:name="Dark List Accent 1" w:semiHidden="0" w:uiPriority="70" w:unhideWhenUsed="0"/>
-    <w:lsdException w:name="Colorful Shading Accent 1" w:semiHidden="0" w:uiPriority="71" w:unhideWhenUsed="0"/>
-    <w:lsdException w:name="Colorful List Accent 1" w:semiHidden="0" w:uiPriority="72" w:unhideWhenUsed="0"/>
-    <w:lsdException w:name="Colorful Grid Accent 1" w:semiHidden="0" w:uiPriority="73" w:unhideWhenUsed="0"/>
-    <w:lsdException w:name="Light Shading Accent 2" w:semiHidden="0" w:uiPriority="60" w:unhideWhenUsed="0"/>
-    <w:lsdException w:name="Light List Accent 2" w:semiHidden="0" w:uiPriority="61" w:unhideWhenUsed="0"/>
-    <w:lsdException w:name="Light Grid Accent 2" w:semiHidden="0" w:uiPriority="62" w:unhideWhenUsed="0"/>
-    <w:lsdException w:name="Medium Shading 1 Accent 2" w:semiHidden="0" w:uiPriority="63" w:unhideWhenUsed="0"/>
-    <w:lsdException w:name="Medium Shading 2 Accent 2" w:semiHidden="0" w:uiPriority="64" w:unhideWhenUsed="0"/>
-    <w:lsdException w:name="Medium List 1 Accent 2" w:semiHidden="0" w:uiPriority="65" w:unhideWhenUsed="0"/>
-    <w:lsdException w:name="Medium List 2 Accent 2" w:semiHidden="0" w:uiPriority="66" w:unhideWhenUsed="0"/>
-    <w:lsdException w:name="Medium Grid 1 Accent 2" w:semiHidden="0" w:uiPriority="67" w:unhideWhenUsed="0"/>
-    <w:lsdException w:name="Medium Grid 2 Accent 2" w:semiHidden="0" w:uiPriority="68" w:unhideWhenUsed="0"/>
-    <w:lsdException w:name="Medium Grid 3 Accent 2" w:semiHidden="0" w:uiPriority="69" w:unhideWhenUsed="0"/>
-    <w:lsdException w:name="Dark List Accent 2" w:semiHidden="0" w:uiPriority="70" w:unhideWhenUsed="0"/>
-    <w:lsdException w:name="Colorful Shading Accent 2" w:semiHidden="0" w:uiPriority="71" w:unhideWhenUsed="0"/>
-    <w:lsdException w:name="Colorful List Accent 2" w:semiHidden="0" w:uiPriority="72" w:unhideWhenUsed="0"/>
-    <w:lsdException w:name="Colorful Grid Accent 2" w:semiHidden="0" w:uiPriority="73" w:unhideWhenUsed="0"/>
-    <w:lsdException w:name="Light Shading Accent 3" w:semiHidden="0" w:uiPriority="60" w:unhideWhenUsed="0"/>
-    <w:lsdException w:name="Light List Accent 3" w:semiHidden="0" w:uiPriority="61" w:unhideWhenUsed="0"/>
-    <w:lsdException w:name="Light Grid Accent 3" w:semiHidden="0" w:uiPriority="62" w:unhideWhenUsed="0"/>
-    <w:lsdException w:name="Medium Shading 1 Accent 3" w:semiHidden="0" w:uiPriority="63" w:unhideWhenUsed="0"/>
-    <w:lsdException w:name="Medium Shading 2 Accent 3" w:semiHidden="0" w:uiPriority="64" w:unhideWhenUsed="0"/>
-    <w:lsdException w:name="Medium List 1 Accent 3" w:semiHidden="0" w:uiPriority="65" w:unhideWhenUsed="0"/>
-    <w:lsdException w:name="Medium List 2 Accent 3" w:semiHidden="0" w:uiPriority="66" w:unhideWhenUsed="0"/>
-    <w:lsdException w:name="Medium Grid 1 Accent 3" w:semiHidden="0" w:uiPriority="67" w:unhideWhenUsed="0"/>
-    <w:lsdException w:name="Medium Grid 2 Accent 3" w:semiHidden="0" w:uiPriority="68" w:unhideWhenUsed="0"/>
-    <w:lsdException w:name="Medium Grid 3 Accent 3" w:semiHidden="0" w:uiPriority="69" w:unhideWhenUsed="0"/>
-    <w:lsdException w:name="Dark List Accent 3" w:semiHidden="0" w:uiPriority="70" w:unhideWhenUsed="0"/>
-    <w:lsdException w:name="Colorful Shading Accent 3" w:semiHidden="0" w:uiPriority="71" w:unhideWhenUsed="0"/>
-    <w:lsdException w:name="Colorful List Accent 3" w:semiHidden="0" w:uiPriority="72" w:unhideWhenUsed="0"/>
-    <w:lsdException w:name="Colorful Grid Accent 3" w:semiHidden="0" w:uiPriority="73" w:unhideWhenUsed="0"/>
-    <w:lsdException w:name="Light Shading Accent 4" w:semiHidden="0" w:uiPriority="60" w:unhideWhenUsed="0"/>
-    <w:lsdException w:name="Light List Accent 4" w:semiHidden="0" w:uiPriority="61" w:unhideWhenUsed="0"/>
-    <w:lsdException w:name="Light Grid Accent 4" w:semiHidden="0" w:uiPriority="62" w:unhideWhenUsed="0"/>
-    <w:lsdException w:name="Medium Shading 1 Accent 4" w:semiHidden="0" w:uiPriority="63" w:unhideWhenUsed="0"/>
-    <w:lsdException w:name="Medium Shading 2 Accent 4" w:semiHidden="0" w:uiPriority="64" w:unhideWhenUsed="0"/>
-    <w:lsdException w:name="Medium List 1 Accent 4" w:semiHidden="0" w:uiPriority="65" w:unhideWhenUsed="0"/>
-    <w:lsdException w:name="Medium List 2 Accent 4" w:semiHidden="0" w:uiPriority="66" w:unhideWhenUsed="0"/>
-    <w:lsdException w:name="Medium Grid 1 Accent 4" w:semiHidden="0" w:uiPriority="67" w:unhideWhenUsed="0"/>
-    <w:lsdException w:name="Medium Grid 2 Accent 4" w:semiHidden="0" w:uiPriority="68" w:unhideWhenUsed="0"/>
-    <w:lsdException w:name="Medium Grid 3 Accent 4" w:semiHidden="0" w:uiPriority="69" w:unhideWhenUsed="0"/>
-    <w:lsdException w:name="Dark List Accent 4" w:semiHidden="0" w:uiPriority="70" w:unhideWhenUsed="0"/>
-    <w:lsdException w:name="Colorful Shading Accent 4" w:semiHidden="0" w:uiPriority="71" w:unhideWhenUsed="0"/>
-    <w:lsdException w:name="Colorful List Accent 4" w:semiHidden="0" w:uiPriority="72" w:unhideWhenUsed="0"/>
-    <w:lsdException w:name="Colorful Grid Accent 4" w:semiHidden="0" w:uiPriority="73" w:unhideWhenUsed="0"/>
-    <w:lsdException w:name="Light Shading Accent 5" w:semiHidden="0" w:uiPriority="60" w:unhideWhenUsed="0"/>
-    <w:lsdException w:name="Light List Accent 5" w:semiHidden="0" w:uiPriority="61" w:unhideWhenUsed="0"/>
-    <w:lsdException w:name="Light Grid Accent 5" w:semiHidden="0" w:uiPriority="62" w:unhideWhenUsed="0"/>
-    <w:lsdException w:name="Medium Shading 1 Accent 5" w:semiHidden="0" w:uiPriority="63" w:unhideWhenUsed="0"/>
-    <w:lsdException w:name="Medium Shading 2 Accent 5" w:semiHidden="0" w:uiPriority="64" w:unhideWhenUsed="0"/>
-    <w:lsdException w:name="Medium List 1 Accent 5" w:semiHidden="0" w:uiPriority="65" w:unhideWhenUsed="0"/>
-    <w:lsdException w:name="Medium List 2 Accent 5" w:semiHidden="0" w:uiPriority="66" w:unhideWhenUsed="0"/>
-    <w:lsdException w:name="Medium Grid 1 Accent 5" w:semiHidden="0" w:uiPriority="67" w:unhideWhenUsed="0"/>
-    <w:lsdException w:name="Medium Grid 2 Accent 5" w:semiHidden="0" w:uiPriority="68" w:unhideWhenUsed="0"/>
-    <w:lsdException w:name="Medium Grid 3 Accent 5" w:semiHidden="0" w:uiPriority="69" w:unhideWhenUsed="0"/>
-    <w:lsdException w:name="Dark List Accent 5" w:semiHidden="0" w:uiPriority="70" w:unhideWhenUsed="0"/>
-    <w:lsdException w:name="Colorful Shading Accent 5" w:semiHidden="0" w:uiPriority="71" w:unhideWhenUsed="0"/>
-    <w:lsdException w:name="Colorful List Accent 5" w:semiHidden="0" w:uiPriority="72" w:unhideWhenUsed="0"/>
-    <w:lsdException w:name="Colorful Grid Accent 5" w:semiHidden="0" w:uiPriority="73" w:unhideWhenUsed="0"/>
-    <w:lsdException w:name="Light Shading Accent 6" w:semiHidden="0" w:uiPriority="60" w:unhideWhenUsed="0"/>
-    <w:lsdException w:name="Light List Accent 6" w:semiHidden="0" w:uiPriority="61" w:unhideWhenUsed="0"/>
-    <w:lsdException w:name="Light Grid Accent 6" w:semiHidden="0" w:uiPriority="62" w:unhideWhenUsed="0"/>
-    <w:lsdException w:name="Medium Shading 1 Accent 6" w:semiHidden="0" w:uiPriority="63" w:unhideWhenUsed="0"/>
-    <w:lsdException w:name="Medium Shading 2 Accent 6" w:semiHidden="0" w:uiPriority="64" w:unhideWhenUsed="0"/>
-    <w:lsdException w:name="Medium List 1 Accent 6" w:semiHidden="0" w:uiPriority="65" w:unhideWhenUsed="0"/>
-    <w:lsdException w:name="Medium List 2 Accent 6" w:semiHidden="0" w:uiPriority="66" w:unhideWhenUsed="0"/>
-    <w:lsdException w:name="Medium Grid 1 Accent 6" w:semiHidden="0" w:uiPriority="67" w:unhideWhenUsed="0"/>
-    <w:lsdException w:name="Medium Grid 2 Accent 6" w:semiHidden="0" w:uiPriority="68" w:unhideWhenUsed="0"/>
-    <w:lsdException w:name="Medium Grid 3 Accent 6" w:semiHidden="0" w:uiPriority="69" w:unhideWhenUsed="0"/>
-    <w:lsdException w:name="Dark List Accent 6" w:semiHidden="0" w:uiPriority="70" w:unhideWhenUsed="0"/>
-    <w:lsdException w:name="Colorful Shading Accent 6" w:semiHidden="0" w:uiPriority="71" w:unhideWhenUsed="0"/>
-    <w:lsdException w:name="Colorful List Accent 6" w:semiHidden="0" w:uiPriority="72" w:unhideWhenUsed="0"/>
-    <w:lsdException w:name="Colorful Grid Accent 6" w:semiHidden="0" w:uiPriority="73" w:unhideWhenUsed="0"/>
-    <w:lsdException w:name="Subtle Emphasis" w:semiHidden="0" w:uiPriority="19" w:unhideWhenUsed="0" w:qFormat="1"/>
-    <w:lsdException w:name="Intense Emphasis" w:semiHidden="0" w:uiPriority="21" w:unhideWhenUsed="0" w:qFormat="1"/>
-    <w:lsdException w:name="Subtle Reference" w:semiHidden="0" w:uiPriority="31" w:unhideWhenUsed="0" w:qFormat="1"/>
-    <w:lsdException w:name="Intense Reference" w:semiHidden="0" w:uiPriority="32" w:unhideWhenUsed="0" w:qFormat="1"/>
-    <w:lsdException w:name="Book Title" w:semiHidden="0" w:uiPriority="33" w:unhideWhenUsed="0" w:qFormat="1"/>
-    <w:lsdException w:name="Bibliography" w:uiPriority="37"/>
-    <w:lsdException w:name="TOC Heading" w:uiPriority="39" w:qFormat="1"/>
+  <w:latentStyles w:defLockedState="0" w:defUIPriority="99" w:defSemiHidden="0" w:defUnhideWhenUsed="0" w:defQFormat="0" w:count="371">
+    <w:lsdException w:name="Normal" w:uiPriority="0" w:qFormat="1"/>
+    <w:lsdException w:name="heading 1" w:uiPriority="9" w:qFormat="1"/>
+    <w:lsdException w:name="heading 2" w:semiHidden="1" w:uiPriority="9" w:unhideWhenUsed="1" w:qFormat="1"/>
+    <w:lsdException w:name="heading 3" w:semiHidden="1" w:uiPriority="9" w:unhideWhenUsed="1" w:qFormat="1"/>
+    <w:lsdException w:name="heading 4" w:semiHidden="1" w:uiPriority="9" w:unhideWhenUsed="1" w:qFormat="1"/>
+    <w:lsdException w:name="heading 5" w:semiHidden="1" w:uiPriority="9" w:unhideWhenUsed="1" w:qFormat="1"/>
+    <w:lsdException w:name="heading 6" w:semiHidden="1" w:uiPriority="9" w:unhideWhenUsed="1" w:qFormat="1"/>
+    <w:lsdException w:name="heading 7" w:semiHidden="1" w:uiPriority="9" w:unhideWhenUsed="1" w:qFormat="1"/>
+    <w:lsdException w:name="heading 8" w:semiHidden="1" w:uiPriority="9" w:unhideWhenUsed="1" w:qFormat="1"/>
+    <w:lsdException w:name="heading 9" w:semiHidden="1" w:uiPriority="9" w:unhideWhenUsed="1" w:qFormat="1"/>
+    <w:lsdException w:name="index 1" w:semiHidden="1" w:unhideWhenUsed="1"/>
+    <w:lsdException w:name="index 2" w:semiHidden="1" w:unhideWhenUsed="1"/>
+    <w:lsdException w:name="index 3" w:semiHidden="1" w:unhideWhenUsed="1"/>
+    <w:lsdException w:name="index 4" w:semiHidden="1" w:unhideWhenUsed="1"/>
+    <w:lsdException w:name="index 5" w:semiHidden="1" w:unhideWhenUsed="1"/>
+    <w:lsdException w:name="index 6" w:semiHidden="1" w:unhideWhenUsed="1"/>
+    <w:lsdException w:name="index 7" w:semiHidden="1" w:unhideWhenUsed="1"/>
+    <w:lsdException w:name="index 8" w:semiHidden="1" w:unhideWhenUsed="1"/>
+    <w:lsdException w:name="index 9" w:semiHidden="1" w:unhideWhenUsed="1"/>
+    <w:lsdException w:name="toc 1" w:semiHidden="1" w:uiPriority="39" w:unhideWhenUsed="1"/>
+    <w:lsdException w:name="toc 2" w:semiHidden="1" w:uiPriority="39" w:unhideWhenUsed="1"/>
+    <w:lsdException w:name="toc 3" w:semiHidden="1" w:uiPriority="39" w:unhideWhenUsed="1"/>
+    <w:lsdException w:name="toc 4" w:semiHidden="1" w:uiPriority="39" w:unhideWhenUsed="1"/>
+    <w:lsdException w:name="toc 5" w:semiHidden="1" w:uiPriority="39" w:unhideWhenUsed="1"/>
+    <w:lsdException w:name="toc 6" w:semiHidden="1" w:uiPriority="39" w:unhideWhenUsed="1"/>
+    <w:lsdException w:name="toc 7" w:semiHidden="1" w:uiPriority="39" w:unhideWhenUsed="1"/>
+    <w:lsdException w:name="toc 8" w:semiHidden="1" w:uiPriority="39" w:unhideWhenUsed="1"/>
+    <w:lsdException w:name="toc 9" w:semiHidden="1" w:uiPriority="39" w:unhideWhenUsed="1"/>
+    <w:lsdException w:name="Normal Indent" w:semiHidden="1" w:unhideWhenUsed="1"/>
+    <w:lsdException w:name="footnote text" w:semiHidden="1" w:unhideWhenUsed="1"/>
+    <w:lsdException w:name="annotation text" w:semiHidden="1" w:unhideWhenUsed="1"/>
+    <w:lsdException w:name="header" w:semiHidden="1" w:uiPriority="0" w:unhideWhenUsed="1"/>
+    <w:lsdException w:name="footer" w:semiHidden="1" w:unhideWhenUsed="1"/>
+    <w:lsdException w:name="index heading" w:semiHidden="1" w:unhideWhenUsed="1"/>
+    <w:lsdException w:name="caption" w:semiHidden="1" w:uiPriority="35" w:unhideWhenUsed="1" w:qFormat="1"/>
+    <w:lsdException w:name="table of figures" w:semiHidden="1" w:unhideWhenUsed="1"/>
+    <w:lsdException w:name="envelope address" w:semiHidden="1" w:unhideWhenUsed="1"/>
+    <w:lsdException w:name="envelope return" w:semiHidden="1" w:unhideWhenUsed="1"/>
+    <w:lsdException w:name="footnote reference" w:semiHidden="1" w:unhideWhenUsed="1"/>
+    <w:lsdException w:name="annotation reference" w:semiHidden="1" w:unhideWhenUsed="1"/>
+    <w:lsdException w:name="line number" w:semiHidden="1" w:unhideWhenUsed="1"/>
+    <w:lsdException w:name="page number" w:semiHidden="1" w:unhideWhenUsed="1"/>
+    <w:lsdException w:name="endnote reference" w:semiHidden="1" w:unhideWhenUsed="1"/>
+    <w:lsdException w:name="endnote text" w:semiHidden="1" w:unhideWhenUsed="1"/>
+    <w:lsdException w:name="table of authorities" w:semiHidden="1" w:unhideWhenUsed="1"/>
+    <w:lsdException w:name="macro" w:semiHidden="1" w:unhideWhenUsed="1"/>
+    <w:lsdException w:name="toa heading" w:semiHidden="1" w:unhideWhenUsed="1"/>
+    <w:lsdException w:name="List" w:semiHidden="1" w:unhideWhenUsed="1"/>
+    <w:lsdException w:name="List Bullet" w:semiHidden="1" w:unhideWhenUsed="1"/>
+    <w:lsdException w:name="List Number" w:semiHidden="1" w:unhideWhenUsed="1"/>
+    <w:lsdException w:name="List 2" w:semiHidden="1" w:unhideWhenUsed="1"/>
+    <w:lsdException w:name="List 3" w:semiHidden="1" w:unhideWhenUsed="1"/>
+    <w:lsdException w:name="List 4" w:semiHidden="1" w:unhideWhenUsed="1"/>
+    <w:lsdException w:name="List 5" w:semiHidden="1" w:unhideWhenUsed="1"/>
+    <w:lsdException w:name="List Bullet 2" w:semiHidden="1" w:unhideWhenUsed="1"/>
+    <w:lsdException w:name="List Bullet 3" w:semiHidden="1" w:unhideWhenUsed="1"/>
+    <w:lsdException w:name="List Bullet 4" w:semiHidden="1" w:unhideWhenUsed="1"/>
+    <w:lsdException w:name="List Bullet 5" w:semiHidden="1" w:unhideWhenUsed="1"/>
+    <w:lsdException w:name="List Number 2" w:semiHidden="1" w:unhideWhenUsed="1"/>
+    <w:lsdException w:name="List Number 3" w:semiHidden="1" w:unhideWhenUsed="1"/>
+    <w:lsdException w:name="List Number 4" w:semiHidden="1" w:unhideWhenUsed="1"/>
+    <w:lsdException w:name="List Number 5" w:semiHidden="1" w:unhideWhenUsed="1"/>
+    <w:lsdException w:name="Title" w:uiPriority="10" w:qFormat="1"/>
+    <w:lsdException w:name="Closing" w:semiHidden="1" w:unhideWhenUsed="1"/>
+    <w:lsdException w:name="Signature" w:semiHidden="1" w:unhideWhenUsed="1"/>
+    <w:lsdException w:name="Default Paragraph Font" w:semiHidden="1" w:uiPriority="1" w:unhideWhenUsed="1"/>
+    <w:lsdException w:name="Body Text" w:semiHidden="1" w:unhideWhenUsed="1"/>
+    <w:lsdException w:name="Body Text Indent" w:semiHidden="1" w:unhideWhenUsed="1"/>
+    <w:lsdException w:name="List Continue" w:semiHidden="1" w:unhideWhenUsed="1"/>
+    <w:lsdException w:name="List Continue 2" w:semiHidden="1" w:unhideWhenUsed="1"/>
+    <w:lsdException w:name="List Continue 3" w:semiHidden="1" w:unhideWhenUsed="1"/>
+    <w:lsdException w:name="List Continue 4" w:semiHidden="1" w:unhideWhenUsed="1"/>
+    <w:lsdException w:name="List Continue 5" w:semiHidden="1" w:unhideWhenUsed="1"/>
+    <w:lsdException w:name="Message Header" w:semiHidden="1" w:unhideWhenUsed="1"/>
+    <w:lsdException w:name="Subtitle" w:uiPriority="11" w:qFormat="1"/>
+    <w:lsdException w:name="Salutation" w:semiHidden="1" w:unhideWhenUsed="1"/>
+    <w:lsdException w:name="Date" w:semiHidden="1" w:unhideWhenUsed="1"/>
+    <w:lsdException w:name="Body Text First Indent" w:semiHidden="1" w:unhideWhenUsed="1"/>
+    <w:lsdException w:name="Body Text First Indent 2" w:semiHidden="1" w:unhideWhenUsed="1"/>
+    <w:lsdException w:name="Note Heading" w:semiHidden="1" w:unhideWhenUsed="1"/>
+    <w:lsdException w:name="Body Text 2" w:semiHidden="1" w:unhideWhenUsed="1"/>
+    <w:lsdException w:name="Body Text 3" w:semiHidden="1" w:unhideWhenUsed="1"/>
+    <w:lsdException w:name="Body Text Indent 2" w:semiHidden="1" w:unhideWhenUsed="1"/>
+    <w:lsdException w:name="Body Text Indent 3" w:semiHidden="1" w:unhideWhenUsed="1"/>
+    <w:lsdException w:name="Block Text" w:semiHidden="1" w:unhideWhenUsed="1"/>
+    <w:lsdException w:name="Hyperlink" w:semiHidden="1" w:unhideWhenUsed="1"/>
+    <w:lsdException w:name="FollowedHyperlink" w:semiHidden="1" w:unhideWhenUsed="1"/>
+    <w:lsdException w:name="Strong" w:uiPriority="22" w:qFormat="1"/>
+    <w:lsdException w:name="Emphasis" w:uiPriority="20" w:qFormat="1"/>
+    <w:lsdException w:name="Document Map" w:semiHidden="1" w:unhideWhenUsed="1"/>
+    <w:lsdException w:name="Plain Text" w:semiHidden="1" w:unhideWhenUsed="1"/>
+    <w:lsdException w:name="E-mail Signature" w:semiHidden="1" w:unhideWhenUsed="1"/>
+    <w:lsdException w:name="HTML Top of Form" w:semiHidden="1" w:unhideWhenUsed="1"/>
+    <w:lsdException w:name="HTML Bottom of Form" w:semiHidden="1" w:unhideWhenUsed="1"/>
+    <w:lsdException w:name="Normal (Web)" w:semiHidden="1" w:unhideWhenUsed="1"/>
+    <w:lsdException w:name="HTML Acronym" w:semiHidden="1" w:unhideWhenUsed="1"/>
+    <w:lsdException w:name="HTML Address" w:semiHidden="1" w:unhideWhenUsed="1"/>
+    <w:lsdException w:name="HTML Cite" w:semiHidden="1" w:unhideWhenUsed="1"/>
+    <w:lsdException w:name="HTML Code" w:semiHidden="1" w:unhideWhenUsed="1"/>
+    <w:lsdException w:name="HTML Definition" w:semiHidden="1" w:unhideWhenUsed="1"/>
+    <w:lsdException w:name="HTML Keyboard" w:semiHidden="1" w:unhideWhenUsed="1"/>
+    <w:lsdException w:name="HTML Preformatted" w:semiHidden="1" w:unhideWhenUsed="1"/>
+    <w:lsdException w:name="HTML Sample" w:semiHidden="1" w:unhideWhenUsed="1"/>
+    <w:lsdException w:name="HTML Typewriter" w:semiHidden="1" w:unhideWhenUsed="1"/>
+    <w:lsdException w:name="HTML Variable" w:semiHidden="1" w:unhideWhenUsed="1"/>
+    <w:lsdException w:name="Normal Table" w:semiHidden="1" w:unhideWhenUsed="1"/>
+    <w:lsdException w:name="annotation subject" w:semiHidden="1" w:unhideWhenUsed="1"/>
+    <w:lsdException w:name="No List" w:semiHidden="1" w:unhideWhenUsed="1"/>
+    <w:lsdException w:name="Outline List 1" w:semiHidden="1" w:unhideWhenUsed="1"/>
+    <w:lsdException w:name="Outline List 2" w:semiHidden="1" w:unhideWhenUsed="1"/>
+    <w:lsdException w:name="Outline List 3" w:semiHidden="1" w:unhideWhenUsed="1"/>
+    <w:lsdException w:name="Table Simple 1" w:semiHidden="1" w:unhideWhenUsed="1"/>
+    <w:lsdException w:name="Table Simple 2" w:semiHidden="1" w:unhideWhenUsed="1"/>
+    <w:lsdException w:name="Table Simple 3" w:semiHidden="1" w:unhideWhenUsed="1"/>
+    <w:lsdException w:name="Table Classic 1" w:semiHidden="1" w:unhideWhenUsed="1"/>
+    <w:lsdException w:name="Table Classic 2" w:semiHidden="1" w:unhideWhenUsed="1"/>
+    <w:lsdException w:name="Table Classic 3" w:semiHidden="1" w:unhideWhenUsed="1"/>
+    <w:lsdException w:name="Table Classic 4" w:semiHidden="1" w:unhideWhenUsed="1"/>
+    <w:lsdException w:name="Table Colorful 1" w:semiHidden="1" w:unhideWhenUsed="1"/>
+    <w:lsdException w:name="Table Colorful 2" w:semiHidden="1" w:unhideWhenUsed="1"/>
+    <w:lsdException w:name="Table Colorful 3" w:semiHidden="1" w:unhideWhenUsed="1"/>
+    <w:lsdException w:name="Table Columns 1" w:semiHidden="1" w:unhideWhenUsed="1"/>
+    <w:lsdException w:name="Table Columns 2" w:semiHidden="1" w:unhideWhenUsed="1"/>
+    <w:lsdException w:name="Table Columns 3" w:semiHidden="1" w:unhideWhenUsed="1"/>
+    <w:lsdException w:name="Table Columns 4" w:semiHidden="1" w:unhideWhenUsed="1"/>
+    <w:lsdException w:name="Table Columns 5" w:semiHidden="1" w:unhideWhenUsed="1"/>
+    <w:lsdException w:name="Table Grid 1" w:semiHidden="1" w:unhideWhenUsed="1"/>
+    <w:lsdException w:name="Table Grid 2" w:semiHidden="1" w:unhideWhenUsed="1"/>
+    <w:lsdException w:name="Table Grid 3" w:semiHidden="1" w:unhideWhenUsed="1"/>
+    <w:lsdException w:name="Table Grid 4" w:semiHidden="1" w:unhideWhenUsed="1"/>
+    <w:lsdException w:name="Table Grid 5" w:semiHidden="1" w:unhideWhenUsed="1"/>
+    <w:lsdException w:name="Table Grid 6" w:semiHidden="1" w:unhideWhenUsed="1"/>
+    <w:lsdException w:name="Table Grid 7" w:semiHidden="1" w:unhideWhenUsed="1"/>
+    <w:lsdException w:name="Table Grid 8" w:semiHidden="1" w:unhideWhenUsed="1"/>
+    <w:lsdException w:name="Table List 1" w:semiHidden="1" w:unhideWhenUsed="1"/>
+    <w:lsdException w:name="Table List 2" w:semiHidden="1" w:unhideWhenUsed="1"/>
+    <w:lsdException w:name="Table List 3" w:semiHidden="1" w:unhideWhenUsed="1"/>
+    <w:lsdException w:name="Table List 4" w:semiHidden="1" w:unhideWhenUsed="1"/>
+    <w:lsdException w:name="Table List 5" w:semiHidden="1" w:unhideWhenUsed="1"/>
+    <w:lsdException w:name="Table List 6" w:semiHidden="1" w:unhideWhenUsed="1"/>
+    <w:lsdException w:name="Table List 7" w:semiHidden="1" w:unhideWhenUsed="1"/>
+    <w:lsdException w:name="Table List 8" w:semiHidden="1" w:unhideWhenUsed="1"/>
+    <w:lsdException w:name="Table 3D effects 1" w:semiHidden="1" w:unhideWhenUsed="1"/>
+    <w:lsdException w:name="Table 3D effects 2" w:semiHidden="1" w:unhideWhenUsed="1"/>
+    <w:lsdException w:name="Table 3D effects 3" w:semiHidden="1" w:unhideWhenUsed="1"/>
+    <w:lsdException w:name="Table Contemporary" w:semiHidden="1" w:unhideWhenUsed="1"/>
+    <w:lsdException w:name="Table Elegant" w:semiHidden="1" w:unhideWhenUsed="1"/>
+    <w:lsdException w:name="Table Professional" w:semiHidden="1" w:unhideWhenUsed="1"/>
+    <w:lsdException w:name="Table Subtle 1" w:semiHidden="1" w:unhideWhenUsed="1"/>
+    <w:lsdException w:name="Table Subtle 2" w:semiHidden="1" w:unhideWhenUsed="1"/>
+    <w:lsdException w:name="Table Web 1" w:semiHidden="1" w:unhideWhenUsed="1"/>
+    <w:lsdException w:name="Table Web 2" w:semiHidden="1" w:unhideWhenUsed="1"/>
+    <w:lsdException w:name="Table Web 3" w:semiHidden="1" w:unhideWhenUsed="1"/>
+    <w:lsdException w:name="Balloon Text" w:semiHidden="1" w:unhideWhenUsed="1"/>
+    <w:lsdException w:name="Table Grid" w:uiPriority="59"/>
+    <w:lsdException w:name="Table Theme" w:semiHidden="1" w:unhideWhenUsed="1"/>
+    <w:lsdException w:name="Placeholder Text" w:semiHidden="1"/>
+    <w:lsdException w:name="No Spacing" w:uiPriority="1" w:qFormat="1"/>
+    <w:lsdException w:name="Light Shading" w:uiPriority="60"/>
+    <w:lsdException w:name="Light List" w:uiPriority="61"/>
+    <w:lsdException w:name="Light Grid" w:uiPriority="62"/>
+    <w:lsdException w:name="Medium Shading 1" w:uiPriority="63"/>
+    <w:lsdException w:name="Medium Shading 2" w:uiPriority="64"/>
+    <w:lsdException w:name="Medium List 1" w:uiPriority="65"/>
+    <w:lsdException w:name="Medium List 2" w:uiPriority="66"/>
+    <w:lsdException w:name="Medium Grid 1" w:uiPriority="67"/>
+    <w:lsdException w:name="Medium Grid 2" w:uiPriority="68"/>
+    <w:lsdException w:name="Medium Grid 3" w:uiPriority="69"/>
+    <w:lsdException w:name="Dark List" w:uiPriority="70"/>
+    <w:lsdException w:name="Colorful Shading" w:uiPriority="71"/>
+    <w:lsdException w:name="Colorful List" w:uiPriority="72"/>
+    <w:lsdException w:name="Colorful Grid" w:uiPriority="73"/>
+    <w:lsdException w:name="Light Shading Accent 1" w:uiPriority="60"/>
+    <w:lsdException w:name="Light List Accent 1" w:uiPriority="61"/>
+    <w:lsdException w:name="Light Grid Accent 1" w:uiPriority="62"/>
+    <w:lsdException w:name="Medium Shading 1 Accent 1" w:uiPriority="63"/>
+    <w:lsdException w:name="Medium Shading 2 Accent 1" w:uiPriority="64"/>
+    <w:lsdException w:name="Medium List 1 Accent 1" w:uiPriority="65"/>
+    <w:lsdException w:name="Revision" w:semiHidden="1"/>
+    <w:lsdException w:name="List Paragraph" w:uiPriority="34" w:qFormat="1"/>
+    <w:lsdException w:name="Quote" w:uiPriority="29" w:qFormat="1"/>
+    <w:lsdException w:name="Intense Quote" w:uiPriority="30" w:qFormat="1"/>
+    <w:lsdException w:name="Medium List 2 Accent 1" w:uiPriority="66"/>
+    <w:lsdException w:name="Medium Grid 1 Accent 1" w:uiPriority="67"/>
+    <w:lsdException w:name="Medium Grid 2 Accent 1" w:uiPriority="68"/>
+    <w:lsdException w:name="Medium Grid 3 Accent 1" w:uiPriority="69"/>
+    <w:lsdException w:name="Dark List Accent 1" w:uiPriority="70"/>
+    <w:lsdException w:name="Colorful Shading Accent 1" w:uiPriority="71"/>
+    <w:lsdException w:name="Colorful List Accent 1" w:uiPriority="72"/>
+    <w:lsdException w:name="Colorful Grid Accent 1" w:uiPriority="73"/>
+    <w:lsdException w:name="Light Shading Accent 2" w:uiPriority="60"/>
+    <w:lsdException w:name="Light List Accent 2" w:uiPriority="61"/>
+    <w:lsdException w:name="Light Grid Accent 2" w:uiPriority="62"/>
+    <w:lsdException w:name="Medium Shading 1 Accent 2" w:uiPriority="63"/>
+    <w:lsdException w:name="Medium Shading 2 Accent 2" w:uiPriority="64"/>
+    <w:lsdException w:name="Medium List 1 Accent 2" w:uiPriority="65"/>
+    <w:lsdException w:name="Medium List 2 Accent 2" w:uiPriority="66"/>
+    <w:lsdException w:name="Medium Grid 1 Accent 2" w:uiPriority="67"/>
+    <w:lsdException w:name="Medium Grid 2 Accent 2" w:uiPriority="68"/>
+    <w:lsdException w:name="Medium Grid 3 Accent 2" w:uiPriority="69"/>
+    <w:lsdException w:name="Dark List Accent 2" w:uiPriority="70"/>
+    <w:lsdException w:name="Colorful Shading Accent 2" w:uiPriority="71"/>
+    <w:lsdException w:name="Colorful List Accent 2" w:uiPriority="72"/>
+    <w:lsdException w:name="Colorful Grid Accent 2" w:uiPriority="73"/>
+    <w:lsdException w:name="Light Shading Accent 3" w:uiPriority="60"/>
+    <w:lsdException w:name="Light List Accent 3" w:uiPriority="61"/>
+    <w:lsdException w:name="Light Grid Accent 3" w:uiPriority="62"/>
+    <w:lsdException w:name="Medium Shading 1 Accent 3" w:uiPriority="63"/>
+    <w:lsdException w:name="Medium Shading 2 Accent 3" w:uiPriority="64"/>
+    <w:lsdException w:name="Medium List 1 Accent 3" w:uiPriority="65"/>
+    <w:lsdException w:name="Medium List 2 Accent 3" w:uiPriority="66"/>
+    <w:lsdException w:name="Medium Grid 1 Accent 3" w:uiPriority="67"/>
+    <w:lsdException w:name="Medium Grid 2 Accent 3" w:uiPriority="68"/>
+    <w:lsdException w:name="Medium Grid 3 Accent 3" w:uiPriority="69"/>
+    <w:lsdException w:name="Dark List Accent 3" w:uiPriority="70"/>
+    <w:lsdException w:name="Colorful Shading Accent 3" w:uiPriority="71"/>
+    <w:lsdException w:name="Colorful List Accent 3" w:uiPriority="72"/>
+    <w:lsdException w:name="Colorful Grid Accent 3" w:uiPriority="73"/>
+    <w:lsdException w:name="Light Shading Accent 4" w:uiPriority="60"/>
+    <w:lsdException w:name="Light List Accent 4" w:uiPriority="61"/>
+    <w:lsdException w:name="Light Grid Accent 4" w:uiPriority="62"/>
+    <w:lsdException w:name="Medium Shading 1 Accent 4" w:uiPriority="63"/>
+    <w:lsdException w:name="Medium Shading 2 Accent 4" w:uiPriority="64"/>
+    <w:lsdException w:name="Medium List 1 Accent 4" w:uiPriority="65"/>
+    <w:lsdException w:name="Medium List 2 Accent 4" w:uiPriority="66"/>
+    <w:lsdException w:name="Medium Grid 1 Accent 4" w:uiPriority="67"/>
+    <w:lsdException w:name="Medium Grid 2 Accent 4" w:uiPriority="68"/>
+    <w:lsdException w:name="Medium Grid 3 Accent 4" w:uiPriority="69"/>
+    <w:lsdException w:name="Dark List Accent 4" w:uiPriority="70"/>
+    <w:lsdException w:name="Colorful Shading Accent 4" w:uiPriority="71"/>
+    <w:lsdException w:name="Colorful List Accent 4" w:uiPriority="72"/>
+    <w:lsdException w:name="Colorful Grid Accent 4" w:uiPriority="73"/>
+    <w:lsdException w:name="Light Shading Accent 5" w:uiPriority="60"/>
+    <w:lsdException w:name="Light List Accent 5" w:uiPriority="61"/>
+    <w:lsdException w:name="Light Grid Accent 5" w:uiPriority="62"/>
+    <w:lsdException w:name="Medium Shading 1 Accent 5" w:uiPriority="63"/>
+    <w:lsdException w:name="Medium Shading 2 Accent 5" w:uiPriority="64"/>
+    <w:lsdException w:name="Medium List 1 Accent 5" w:uiPriority="65"/>
+    <w:lsdException w:name="Medium List 2 Accent 5" w:uiPriority="66"/>
+    <w:lsdException w:name="Medium Grid 1 Accent 5" w:uiPriority="67"/>
+    <w:lsdException w:name="Medium Grid 2 Accent 5" w:uiPriority="68"/>
+    <w:lsdException w:name="Medium Grid 3 Accent 5" w:uiPriority="69"/>
+    <w:lsdException w:name="Dark List Accent 5" w:uiPriority="70"/>
+    <w:lsdException w:name="Colorful Shading Accent 5" w:uiPriority="71"/>
+    <w:lsdException w:name="Colorful List Accent 5" w:uiPriority="72"/>
+    <w:lsdException w:name="Colorful Grid Accent 5" w:uiPriority="73"/>
+    <w:lsdException w:name="Light Shading Accent 6" w:uiPriority="60"/>
+    <w:lsdException w:name="Light List Accent 6" w:uiPriority="61"/>
+    <w:lsdException w:name="Light Grid Accent 6" w:uiPriority="62"/>
+    <w:lsdException w:name="Medium Shading 1 Accent 6" w:uiPriority="63"/>
+    <w:lsdException w:name="Medium Shading 2 Accent 6" w:uiPriority="64"/>
+    <w:lsdException w:name="Medium List 1 Accent 6" w:uiPriority="65"/>
+    <w:lsdException w:name="Medium List 2 Accent 6" w:uiPriority="66"/>
+    <w:lsdException w:name="Medium Grid 1 Accent 6" w:uiPriority="67"/>
+    <w:lsdException w:name="Medium Grid 2 Accent 6" w:uiPriority="68"/>
+    <w:lsdException w:name="Medium Grid 3 Accent 6" w:uiPriority="69"/>
+    <w:lsdException w:name="Dark List Accent 6" w:uiPriority="70"/>
+    <w:lsdException w:name="Colorful Shading Accent 6" w:uiPriority="71"/>
+    <w:lsdException w:name="Colorful List Accent 6" w:uiPriority="72"/>
+    <w:lsdException w:name="Colorful Grid Accent 6" w:uiPriority="73"/>
+    <w:lsdException w:name="Subtle Emphasis" w:uiPriority="19" w:qFormat="1"/>
+    <w:lsdException w:name="Intense Emphasis" w:uiPriority="21" w:qFormat="1"/>
+    <w:lsdException w:name="Subtle Reference" w:uiPriority="31" w:qFormat="1"/>
+    <w:lsdException w:name="Intense Reference" w:uiPriority="32" w:qFormat="1"/>
+    <w:lsdException w:name="Book Title" w:uiPriority="33" w:qFormat="1"/>
+    <w:lsdException w:name="Bibliography" w:semiHidden="1" w:uiPriority="37" w:unhideWhenUsed="1"/>
+    <w:lsdException w:name="TOC Heading" w:semiHidden="1" w:uiPriority="39" w:unhideWhenUsed="1" w:qFormat="1"/>
+    <w:lsdException w:name="Plain Table 1" w:uiPriority="41"/>
+    <w:lsdException w:name="Plain Table 2" w:uiPriority="42"/>
+    <w:lsdException w:name="Plain Table 3" w:uiPriority="43"/>
+    <w:lsdException w:name="Plain Table 4" w:uiPriority="44"/>
+    <w:lsdException w:name="Plain Table 5" w:uiPriority="45"/>
+    <w:lsdException w:name="Grid Table Light" w:uiPriority="40"/>
+    <w:lsdException w:name="Grid Table 1 Light" w:uiPriority="46"/>
+    <w:lsdException w:name="Grid Table 2" w:uiPriority="47"/>
+    <w:lsdException w:name="Grid Table 3" w:uiPriority="48"/>
+    <w:lsdException w:name="Grid Table 4" w:uiPriority="49"/>
+    <w:lsdException w:name="Grid Table 5 Dark" w:uiPriority="50"/>
+    <w:lsdException w:name="Grid Table 6 Colorful" w:uiPriority="51"/>
+    <w:lsdException w:name="Grid Table 7 Colorful" w:uiPriority="52"/>
+    <w:lsdException w:name="Grid Table 1 Light Accent 1" w:uiPriority="46"/>
+    <w:lsdException w:name="Grid Table 2 Accent 1" w:uiPriority="47"/>
+    <w:lsdException w:name="Grid Table 3 Accent 1" w:uiPriority="48"/>
+    <w:lsdException w:name="Grid Table 4 Accent 1" w:uiPriority="49"/>
+    <w:lsdException w:name="Grid Table 5 Dark Accent 1" w:uiPriority="50"/>
+    <w:lsdException w:name="Grid Table 6 Colorful Accent 1" w:uiPriority="51"/>
+    <w:lsdException w:name="Grid Table 7 Colorful Accent 1" w:uiPriority="52"/>
+    <w:lsdException w:name="Grid Table 1 Light Accent 2" w:uiPriority="46"/>
+    <w:lsdException w:name="Grid Table 2 Accent 2" w:uiPriority="47"/>
+    <w:lsdException w:name="Grid Table 3 Accent 2" w:uiPriority="48"/>
+    <w:lsdException w:name="Grid Table 4 Accent 2" w:uiPriority="49"/>
+    <w:lsdException w:name="Grid Table 5 Dark Accent 2" w:uiPriority="50"/>
+    <w:lsdException w:name="Grid Table 6 Colorful Accent 2" w:uiPriority="51"/>
+    <w:lsdException w:name="Grid Table 7 Colorful Accent 2" w:uiPriority="52"/>
+    <w:lsdException w:name="Grid Table 1 Light Accent 3" w:uiPriority="46"/>
+    <w:lsdException w:name="Grid Table 2 Accent 3" w:uiPriority="47"/>
+    <w:lsdException w:name="Grid Table 3 Accent 3" w:uiPriority="48"/>
+    <w:lsdException w:name="Grid Table 4 Accent 3" w:uiPriority="49"/>
+    <w:lsdException w:name="Grid Table 5 Dark Accent 3" w:uiPriority="50"/>
+    <w:lsdException w:name="Grid Table 6 Colorful Accent 3" w:uiPriority="51"/>
+    <w:lsdException w:name="Grid Table 7 Colorful Accent 3" w:uiPriority="52"/>
+    <w:lsdException w:name="Grid Table 1 Light Accent 4" w:uiPriority="46"/>
+    <w:lsdException w:name="Grid Table 2 Accent 4" w:uiPriority="47"/>
+    <w:lsdException w:name="Grid Table 3 Accent 4" w:uiPriority="48"/>
+    <w:lsdException w:name="Grid Table 4 Accent 4" w:uiPriority="49"/>
+    <w:lsdException w:name="Grid Table 5 Dark Accent 4" w:uiPriority="50"/>
+    <w:lsdException w:name="Grid Table 6 Colorful Accent 4" w:uiPriority="51"/>
+    <w:lsdException w:name="Grid Table 7 Colorful Accent 4" w:uiPriority="52"/>
+    <w:lsdException w:name="Grid Table 1 Light Accent 5" w:uiPriority="46"/>
+    <w:lsdException w:name="Grid Table 2 Accent 5" w:uiPriority="47"/>
+    <w:lsdException w:name="Grid Table 3 Accent 5" w:uiPriority="48"/>
+    <w:lsdException w:name="Grid Table 4 Accent 5" w:uiPriority="49"/>
+    <w:lsdException w:name="Grid Table 5 Dark Accent 5" w:uiPriority="50"/>
+    <w:lsdException w:name="Grid Table 6 Colorful Accent 5" w:uiPriority="51"/>
+    <w:lsdException w:name="Grid Table 7 Colorful Accent 5" w:uiPriority="52"/>
+    <w:lsdException w:name="Grid Table 1 Light Accent 6" w:uiPriority="46"/>
+    <w:lsdException w:name="Grid Table 2 Accent 6" w:uiPriority="47"/>
+    <w:lsdException w:name="Grid Table 3 Accent 6" w:uiPriority="48"/>
+    <w:lsdException w:name="Grid Table 4 Accent 6" w:uiPriority="49"/>
+    <w:lsdException w:name="Grid Table 5 Dark Accent 6" w:uiPriority="50"/>
+    <w:lsdException w:name="Grid Table 6 Colorful Accent 6" w:uiPriority="51"/>
+    <w:lsdException w:name="Grid Table 7 Colorful Accent 6" w:uiPriority="52"/>
+    <w:lsdException w:name="List Table 1 Light" w:uiPriority="46"/>
+    <w:lsdException w:name="List Table 2" w:uiPriority="47"/>
+    <w:lsdException w:name="List Table 3" w:uiPriority="48"/>
+    <w:lsdException w:name="List Table 4" w:uiPriority="49"/>
+    <w:lsdException w:name="List Table 5 Dark" w:uiPriority="50"/>
+    <w:lsdException w:name="List Table 6 Colorful" w:uiPriority="51"/>
+    <w:lsdException w:name="List Table 7 Colorful" w:uiPriority="52"/>
+    <w:lsdException w:name="List Table 1 Light Accent 1" w:uiPriority="46"/>
+    <w:lsdException w:name="List Table 2 Accent 1" w:uiPriority="47"/>
+    <w:lsdException w:name="List Table 3 Accent 1" w:uiPriority="48"/>
+    <w:lsdException w:name="List Table 4 Accent 1" w:uiPriority="49"/>
+    <w:lsdException w:name="List Table 5 Dark Accent 1" w:uiPriority="50"/>
+    <w:lsdException w:name="List Table 6 Colorful Accent 1" w:uiPriority="51"/>
+    <w:lsdException w:name="List Table 7 Colorful Accent 1" w:uiPriority="52"/>
+    <w:lsdException w:name="List Table 1 Light Accent 2" w:uiPriority="46"/>
+    <w:lsdException w:name="List Table 2 Accent 2" w:uiPriority="47"/>
+    <w:lsdException w:name="List Table 3 Accent 2" w:uiPriority="48"/>
+    <w:lsdException w:name="List Table 4 Accent 2" w:uiPriority="49"/>
+    <w:lsdException w:name="List Table 5 Dark Accent 2" w:uiPriority="50"/>
+    <w:lsdException w:name="List Table 6 Colorful Accent 2" w:uiPriority="51"/>
+    <w:lsdException w:name="List Table 7 Colorful Accent 2" w:uiPriority="52"/>
+    <w:lsdException w:name="List Table 1 Light Accent 3" w:uiPriority="46"/>
+    <w:lsdException w:name="List Table 2 Accent 3" w:uiPriority="47"/>
+    <w:lsdException w:name="List Table 3 Accent 3" w:uiPriority="48"/>
+    <w:lsdException w:name="List Table 4 Accent 3" w:uiPriority="49"/>
+    <w:lsdException w:name="List Table 5 Dark Accent 3" w:uiPriority="50"/>
+    <w:lsdException w:name="List Table 6 Colorful Accent 3" w:uiPriority="51"/>
+    <w:lsdException w:name="List Table 7 Colorful Accent 3" w:uiPriority="52"/>
+    <w:lsdException w:name="List Table 1 Light Accent 4" w:uiPriority="46"/>
+    <w:lsdException w:name="List Table 2 Accent 4" w:uiPriority="47"/>
+    <w:lsdException w:name="List Table 3 Accent 4" w:uiPriority="48"/>
+    <w:lsdException w:name="List Table 4 Accent 4" w:uiPriority="49"/>
+    <w:lsdException w:name="List Table 5 Dark Accent 4" w:uiPriority="50"/>
+    <w:lsdException w:name="List Table 6 Colorful Accent 4" w:uiPriority="51"/>
+    <w:lsdException w:name="List Table 7 Colorful Accent 4" w:uiPriority="52"/>
+    <w:lsdException w:name="List Table 1 Light Accent 5" w:uiPriority="46"/>
+    <w:lsdException w:name="List Table 2 Accent 5" w:uiPriority="47"/>
+    <w:lsdException w:name="List Table 3 Accent 5" w:uiPriority="48"/>
+    <w:lsdException w:name="List Table 4 Accent 5" w:uiPriority="49"/>
+    <w:lsdException w:name="List Table 5 Dark Accent 5" w:uiPriority="50"/>
+    <w:lsdException w:name="List Table 6 Colorful Accent 5" w:uiPriority="51"/>
+    <w:lsdException w:name="List Table 7 Colorful Accent 5" w:uiPriority="52"/>
+    <w:lsdException w:name="List Table 1 Light Accent 6" w:uiPriority="46"/>
+    <w:lsdException w:name="List Table 2 Accent 6" w:uiPriority="47"/>
+    <w:lsdException w:name="List Table 3 Accent 6" w:uiPriority="48"/>
+    <w:lsdException w:name="List Table 4 Accent 6" w:uiPriority="49"/>
+    <w:lsdException w:name="List Table 5 Dark Accent 6" w:uiPriority="50"/>
+    <w:lsdException w:name="List Table 6 Colorful Accent 6" w:uiPriority="51"/>
+    <w:lsdException w:name="List Table 7 Colorful Accent 6" w:uiPriority="52"/>
   </w:latentStyles>
   <w:style w:type="paragraph" w:default="1" w:styleId="Normal">
     <w:name w:val="Normal"/>
@@ -17373,7 +18012,7 @@
       </w:tblCellMar>
     </w:tblPr>
   </w:style>
-  <w:style w:type="paragraph" w:styleId="Ttulo">
+  <w:style w:type="paragraph" w:styleId="Puesto">
     <w:name w:val="Title"/>
     <w:basedOn w:val="Normal"/>
     <w:next w:val="Normal"/>
@@ -17410,6 +18049,12 @@
     <w:tblPr>
       <w:tblStyleRowBandSize w:val="1"/>
       <w:tblStyleColBandSize w:val="1"/>
+      <w:tblCellMar>
+        <w:top w:w="0" w:type="dxa"/>
+        <w:left w:w="0" w:type="dxa"/>
+        <w:bottom w:w="0" w:type="dxa"/>
+        <w:right w:w="0" w:type="dxa"/>
+      </w:tblCellMar>
     </w:tblPr>
   </w:style>
   <w:style w:type="table" w:customStyle="1" w:styleId="a0">
@@ -17473,7 +18118,9 @@
       <w:tblStyleRowBandSize w:val="1"/>
       <w:tblStyleColBandSize w:val="1"/>
       <w:tblCellMar>
+        <w:top w:w="0" w:type="dxa"/>
         <w:left w:w="115" w:type="dxa"/>
+        <w:bottom w:w="0" w:type="dxa"/>
         <w:right w:w="115" w:type="dxa"/>
       </w:tblCellMar>
     </w:tblPr>
@@ -17487,7 +18134,9 @@
       <w:tblStyleRowBandSize w:val="1"/>
       <w:tblStyleColBandSize w:val="1"/>
       <w:tblCellMar>
+        <w:top w:w="0" w:type="dxa"/>
         <w:left w:w="115" w:type="dxa"/>
+        <w:bottom w:w="0" w:type="dxa"/>
         <w:right w:w="115" w:type="dxa"/>
       </w:tblCellMar>
     </w:tblPr>
@@ -17501,7 +18150,9 @@
       <w:tblStyleRowBandSize w:val="1"/>
       <w:tblStyleColBandSize w:val="1"/>
       <w:tblCellMar>
+        <w:top w:w="0" w:type="dxa"/>
         <w:left w:w="115" w:type="dxa"/>
+        <w:bottom w:w="0" w:type="dxa"/>
         <w:right w:w="115" w:type="dxa"/>
       </w:tblCellMar>
     </w:tblPr>
@@ -17515,7 +18166,9 @@
       <w:tblStyleRowBandSize w:val="1"/>
       <w:tblStyleColBandSize w:val="1"/>
       <w:tblCellMar>
+        <w:top w:w="0" w:type="dxa"/>
         <w:left w:w="115" w:type="dxa"/>
+        <w:bottom w:w="0" w:type="dxa"/>
         <w:right w:w="115" w:type="dxa"/>
       </w:tblCellMar>
     </w:tblPr>
@@ -17529,7 +18182,9 @@
       <w:tblStyleRowBandSize w:val="1"/>
       <w:tblStyleColBandSize w:val="1"/>
       <w:tblCellMar>
+        <w:top w:w="0" w:type="dxa"/>
         <w:left w:w="115" w:type="dxa"/>
+        <w:bottom w:w="0" w:type="dxa"/>
         <w:right w:w="115" w:type="dxa"/>
       </w:tblCellMar>
     </w:tblPr>
@@ -17543,7 +18198,9 @@
       <w:tblStyleRowBandSize w:val="1"/>
       <w:tblStyleColBandSize w:val="1"/>
       <w:tblCellMar>
+        <w:top w:w="0" w:type="dxa"/>
         <w:left w:w="115" w:type="dxa"/>
+        <w:bottom w:w="0" w:type="dxa"/>
         <w:right w:w="115" w:type="dxa"/>
       </w:tblCellMar>
     </w:tblPr>
@@ -17557,7 +18214,9 @@
       <w:tblStyleRowBandSize w:val="1"/>
       <w:tblStyleColBandSize w:val="1"/>
       <w:tblCellMar>
+        <w:top w:w="0" w:type="dxa"/>
         <w:left w:w="115" w:type="dxa"/>
+        <w:bottom w:w="0" w:type="dxa"/>
         <w:right w:w="115" w:type="dxa"/>
       </w:tblCellMar>
     </w:tblPr>
@@ -17571,7 +18230,9 @@
       <w:tblStyleRowBandSize w:val="1"/>
       <w:tblStyleColBandSize w:val="1"/>
       <w:tblCellMar>
+        <w:top w:w="0" w:type="dxa"/>
         <w:left w:w="115" w:type="dxa"/>
+        <w:bottom w:w="0" w:type="dxa"/>
         <w:right w:w="115" w:type="dxa"/>
       </w:tblCellMar>
     </w:tblPr>
@@ -17678,10 +18339,17 @@
     <w:tblPr>
       <w:tblStyleRowBandSize w:val="1"/>
       <w:tblStyleColBandSize w:val="1"/>
+      <w:tblInd w:w="0" w:type="dxa"/>
       <w:tblBorders>
         <w:top w:val="single" w:sz="18" w:space="0" w:color="auto"/>
         <w:bottom w:val="single" w:sz="18" w:space="0" w:color="auto"/>
       </w:tblBorders>
+      <w:tblCellMar>
+        <w:top w:w="0" w:type="dxa"/>
+        <w:left w:w="108" w:type="dxa"/>
+        <w:bottom w:w="0" w:type="dxa"/>
+        <w:right w:w="108" w:type="dxa"/>
+      </w:tblCellMar>
     </w:tblPr>
     <w:tblStylePr w:type="firstRow">
       <w:pPr>
@@ -17818,6 +18486,7 @@
       <w:spacing w:after="0" w:line="240" w:lineRule="auto"/>
     </w:pPr>
     <w:tblPr>
+      <w:tblInd w:w="0" w:type="dxa"/>
       <w:tblBorders>
         <w:top w:val="single" w:sz="4" w:space="0" w:color="auto"/>
         <w:left w:val="single" w:sz="4" w:space="0" w:color="auto"/>
@@ -17826,6 +18495,12 @@
         <w:insideH w:val="single" w:sz="4" w:space="0" w:color="auto"/>
         <w:insideV w:val="single" w:sz="4" w:space="0" w:color="auto"/>
       </w:tblBorders>
+      <w:tblCellMar>
+        <w:top w:w="0" w:type="dxa"/>
+        <w:left w:w="108" w:type="dxa"/>
+        <w:bottom w:w="0" w:type="dxa"/>
+        <w:right w:w="108" w:type="dxa"/>
+      </w:tblCellMar>
     </w:tblPr>
   </w:style>
   <w:style w:type="table" w:customStyle="1" w:styleId="Tablanormal31">
@@ -17839,444 +18514,6 @@
     <w:tblPr>
       <w:tblStyleRowBandSize w:val="1"/>
       <w:tblStyleColBandSize w:val="1"/>
-    </w:tblPr>
-    <w:tblStylePr w:type="firstRow">
-      <w:rPr>
-        <w:b/>
-        <w:bCs/>
-        <w:caps/>
-      </w:rPr>
-      <w:tblPr/>
-      <w:tcPr>
-        <w:tcBorders>
-          <w:bottom w:val="single" w:sz="4" w:space="0" w:color="7F7F7F" w:themeColor="text1" w:themeTint="80"/>
-        </w:tcBorders>
-      </w:tcPr>
-    </w:tblStylePr>
-    <w:tblStylePr w:type="lastRow">
-      <w:rPr>
-        <w:b/>
-        <w:bCs/>
-        <w:caps/>
-      </w:rPr>
-      <w:tblPr/>
-      <w:tcPr>
-        <w:tcBorders>
-          <w:top w:val="nil"/>
-        </w:tcBorders>
-      </w:tcPr>
-    </w:tblStylePr>
-    <w:tblStylePr w:type="firstCol">
-      <w:rPr>
-        <w:b/>
-        <w:bCs/>
-        <w:caps/>
-      </w:rPr>
-      <w:tblPr/>
-      <w:tcPr>
-        <w:tcBorders>
-          <w:right w:val="single" w:sz="4" w:space="0" w:color="7F7F7F" w:themeColor="text1" w:themeTint="80"/>
-        </w:tcBorders>
-      </w:tcPr>
-    </w:tblStylePr>
-    <w:tblStylePr w:type="lastCol">
-      <w:rPr>
-        <w:b/>
-        <w:bCs/>
-        <w:caps/>
-      </w:rPr>
-      <w:tblPr/>
-      <w:tcPr>
-        <w:tcBorders>
-          <w:left w:val="nil"/>
-        </w:tcBorders>
-      </w:tcPr>
-    </w:tblStylePr>
-    <w:tblStylePr w:type="band1Vert">
-      <w:tblPr/>
-      <w:tcPr>
-        <w:shd w:val="clear" w:color="auto" w:fill="F2F2F2" w:themeFill="background1" w:themeFillShade="F2"/>
-      </w:tcPr>
-    </w:tblStylePr>
-    <w:tblStylePr w:type="band1Horz">
-      <w:tblPr/>
-      <w:tcPr>
-        <w:shd w:val="clear" w:color="auto" w:fill="F2F2F2" w:themeFill="background1" w:themeFillShade="F2"/>
-      </w:tcPr>
-    </w:tblStylePr>
-    <w:tblStylePr w:type="neCell">
-      <w:tblPr/>
-      <w:tcPr>
-        <w:tcBorders>
-          <w:left w:val="nil"/>
-        </w:tcBorders>
-      </w:tcPr>
-    </w:tblStylePr>
-    <w:tblStylePr w:type="nwCell">
-      <w:tblPr/>
-      <w:tcPr>
-        <w:tcBorders>
-          <w:right w:val="nil"/>
-        </w:tcBorders>
-      </w:tcPr>
-    </w:tblStylePr>
-  </w:style>
-  <w:style w:type="paragraph" w:styleId="Prrafodelista">
-    <w:name w:val="List Paragraph"/>
-    <w:basedOn w:val="Normal"/>
-    <w:uiPriority w:val="34"/>
-    <w:qFormat/>
-    <w:rsid w:val="007D57A5"/>
-    <w:pPr>
-      <w:ind w:left="720"/>
-      <w:contextualSpacing/>
-    </w:pPr>
-  </w:style>
-  <w:style w:type="paragraph" w:styleId="TtulodeTDC">
-    <w:name w:val="TOC Heading"/>
-    <w:basedOn w:val="Ttulo1"/>
-    <w:next w:val="Normal"/>
-    <w:uiPriority w:val="39"/>
-    <w:unhideWhenUsed/>
-    <w:qFormat/>
-    <w:rsid w:val="00B81116"/>
-    <w:pPr>
-      <w:spacing w:before="240" w:after="0" w:line="259" w:lineRule="auto"/>
-      <w:contextualSpacing w:val="0"/>
-      <w:outlineLvl w:val="9"/>
-    </w:pPr>
-    <w:rPr>
-      <w:rFonts w:asciiTheme="majorHAnsi" w:eastAsiaTheme="majorEastAsia" w:hAnsiTheme="majorHAnsi" w:cstheme="majorBidi"/>
-      <w:b w:val="0"/>
-      <w:color w:val="365F91" w:themeColor="accent1" w:themeShade="BF"/>
-      <w:sz w:val="32"/>
-      <w:szCs w:val="32"/>
-      <w:lang w:val="es-ES" w:eastAsia="es-ES"/>
-    </w:rPr>
-  </w:style>
-  <w:style w:type="paragraph" w:styleId="TDC2">
-    <w:name w:val="toc 2"/>
-    <w:basedOn w:val="Normal"/>
-    <w:next w:val="Normal"/>
-    <w:autoRedefine/>
-    <w:uiPriority w:val="39"/>
-    <w:unhideWhenUsed/>
-    <w:rsid w:val="00B81116"/>
-    <w:pPr>
-      <w:spacing w:after="100"/>
-      <w:ind w:left="220"/>
-    </w:pPr>
-  </w:style>
-  <w:style w:type="character" w:styleId="Hipervnculo">
-    <w:name w:val="Hyperlink"/>
-    <w:basedOn w:val="Fuentedeprrafopredeter"/>
-    <w:uiPriority w:val="99"/>
-    <w:unhideWhenUsed/>
-    <w:rsid w:val="00B81116"/>
-    <w:rPr>
-      <w:color w:val="0000FF" w:themeColor="hyperlink"/>
-      <w:u w:val="single"/>
-    </w:rPr>
-  </w:style>
-  <w:style w:type="paragraph" w:styleId="TDC3">
-    <w:name w:val="toc 3"/>
-    <w:basedOn w:val="Normal"/>
-    <w:next w:val="Normal"/>
-    <w:autoRedefine/>
-    <w:uiPriority w:val="39"/>
-    <w:unhideWhenUsed/>
-    <w:rsid w:val="00146F46"/>
-    <w:pPr>
-      <w:spacing w:after="100"/>
-      <w:ind w:left="440"/>
-    </w:pPr>
-  </w:style>
-  <w:style w:type="character" w:customStyle="1" w:styleId="apple-converted-space">
-    <w:name w:val="apple-converted-space"/>
-    <w:basedOn w:val="Fuentedeprrafopredeter"/>
-    <w:rsid w:val="00C813F6"/>
-  </w:style>
-  <w:style w:type="character" w:styleId="Textoennegrita">
-    <w:name w:val="Strong"/>
-    <w:basedOn w:val="Fuentedeprrafopredeter"/>
-    <w:uiPriority w:val="22"/>
-    <w:qFormat/>
-    <w:rsid w:val="00016D2E"/>
-    <w:rPr>
-      <w:b/>
-      <w:bCs/>
-    </w:rPr>
-  </w:style>
-</w:styles>
-</file>
-
-<file path=word/stylesWithEffects.xml><?xml version="1.0" encoding="utf-8"?>
-<w:styles xmlns:wpc="http://schemas.microsoft.com/office/word/2010/wordprocessingCanvas" xmlns:mc="http://schemas.openxmlformats.org/markup-compatibility/2006" xmlns:o="urn:schemas-microsoft-com:office:office" xmlns:r="http://schemas.openxmlformats.org/officeDocument/2006/relationships" xmlns:m="http://schemas.openxmlformats.org/officeDocument/2006/math" xmlns:v="urn:schemas-microsoft-com:vml" xmlns:wp14="http://schemas.microsoft.com/office/word/2010/wordprocessingDrawing" xmlns:wp="http://schemas.openxmlformats.org/drawingml/2006/wordprocessingDrawing" xmlns:w10="urn:schemas-microsoft-com:office:word" xmlns:w="http://schemas.openxmlformats.org/wordprocessingml/2006/main" xmlns:w14="http://schemas.microsoft.com/office/word/2010/wordml" xmlns:wpg="http://schemas.microsoft.com/office/word/2010/wordprocessingGroup" xmlns:wpi="http://schemas.microsoft.com/office/word/2010/wordprocessingInk" xmlns:wne="http://schemas.microsoft.com/office/word/2006/wordml" xmlns:wps="http://schemas.microsoft.com/office/word/2010/wordprocessingShape" mc:Ignorable="w14 wp14">
-  <w:docDefaults>
-    <w:rPrDefault>
-      <w:rPr>
-        <w:rFonts w:ascii="Calibri" w:eastAsia="Calibri" w:hAnsi="Calibri" w:cs="Calibri"/>
-        <w:color w:val="000000"/>
-        <w:sz w:val="22"/>
-        <w:lang w:val="es-MX" w:eastAsia="es-MX" w:bidi="ar-SA"/>
-      </w:rPr>
-    </w:rPrDefault>
-    <w:pPrDefault>
-      <w:pPr>
-        <w:spacing w:after="200" w:line="276" w:lineRule="auto"/>
-      </w:pPr>
-    </w:pPrDefault>
-  </w:docDefaults>
-  <w:latentStyles w:defLockedState="0" w:defUIPriority="99" w:defSemiHidden="1" w:defUnhideWhenUsed="1" w:defQFormat="0" w:count="267">
-    <w:lsdException w:name="Normal" w:semiHidden="0" w:uiPriority="0" w:unhideWhenUsed="0" w:qFormat="1"/>
-    <w:lsdException w:name="heading 1" w:semiHidden="0" w:uiPriority="9" w:unhideWhenUsed="0" w:qFormat="1"/>
-    <w:lsdException w:name="heading 2" w:uiPriority="9" w:qFormat="1"/>
-    <w:lsdException w:name="heading 3" w:uiPriority="9" w:qFormat="1"/>
-    <w:lsdException w:name="heading 4" w:uiPriority="9" w:qFormat="1"/>
-    <w:lsdException w:name="heading 5" w:uiPriority="9" w:qFormat="1"/>
-    <w:lsdException w:name="heading 6" w:uiPriority="9" w:qFormat="1"/>
-    <w:lsdException w:name="heading 7" w:uiPriority="9" w:qFormat="1"/>
-    <w:lsdException w:name="heading 8" w:uiPriority="9" w:qFormat="1"/>
-    <w:lsdException w:name="heading 9" w:uiPriority="9" w:qFormat="1"/>
-    <w:lsdException w:name="toc 1" w:uiPriority="39"/>
-    <w:lsdException w:name="toc 2" w:uiPriority="39"/>
-    <w:lsdException w:name="toc 3" w:uiPriority="39"/>
-    <w:lsdException w:name="toc 4" w:uiPriority="39"/>
-    <w:lsdException w:name="toc 5" w:uiPriority="39"/>
-    <w:lsdException w:name="toc 6" w:uiPriority="39"/>
-    <w:lsdException w:name="toc 7" w:uiPriority="39"/>
-    <w:lsdException w:name="toc 8" w:uiPriority="39"/>
-    <w:lsdException w:name="toc 9" w:uiPriority="39"/>
-    <w:lsdException w:name="header" w:uiPriority="0"/>
-    <w:lsdException w:name="caption" w:uiPriority="35" w:qFormat="1"/>
-    <w:lsdException w:name="Title" w:semiHidden="0" w:uiPriority="10" w:unhideWhenUsed="0" w:qFormat="1"/>
-    <w:lsdException w:name="Default Paragraph Font" w:uiPriority="1"/>
-    <w:lsdException w:name="Subtitle" w:semiHidden="0" w:uiPriority="11" w:unhideWhenUsed="0" w:qFormat="1"/>
-    <w:lsdException w:name="Strong" w:semiHidden="0" w:uiPriority="22" w:unhideWhenUsed="0" w:qFormat="1"/>
-    <w:lsdException w:name="Emphasis" w:semiHidden="0" w:uiPriority="20" w:unhideWhenUsed="0" w:qFormat="1"/>
-    <w:lsdException w:name="Table Grid" w:semiHidden="0" w:uiPriority="59" w:unhideWhenUsed="0"/>
-    <w:lsdException w:name="Placeholder Text" w:unhideWhenUsed="0"/>
-    <w:lsdException w:name="No Spacing" w:semiHidden="0" w:uiPriority="1" w:unhideWhenUsed="0" w:qFormat="1"/>
-    <w:lsdException w:name="Light Shading" w:semiHidden="0" w:uiPriority="60" w:unhideWhenUsed="0"/>
-    <w:lsdException w:name="Light List" w:semiHidden="0" w:uiPriority="61" w:unhideWhenUsed="0"/>
-    <w:lsdException w:name="Light Grid" w:semiHidden="0" w:uiPriority="62" w:unhideWhenUsed="0"/>
-    <w:lsdException w:name="Medium Shading 1" w:semiHidden="0" w:uiPriority="63" w:unhideWhenUsed="0"/>
-    <w:lsdException w:name="Medium Shading 2" w:semiHidden="0" w:uiPriority="64" w:unhideWhenUsed="0"/>
-    <w:lsdException w:name="Medium List 1" w:semiHidden="0" w:uiPriority="65" w:unhideWhenUsed="0"/>
-    <w:lsdException w:name="Medium List 2" w:semiHidden="0" w:uiPriority="66" w:unhideWhenUsed="0"/>
-    <w:lsdException w:name="Medium Grid 1" w:semiHidden="0" w:uiPriority="67" w:unhideWhenUsed="0"/>
-    <w:lsdException w:name="Medium Grid 2" w:semiHidden="0" w:uiPriority="68" w:unhideWhenUsed="0"/>
-    <w:lsdException w:name="Medium Grid 3" w:semiHidden="0" w:uiPriority="69" w:unhideWhenUsed="0"/>
-    <w:lsdException w:name="Dark List" w:semiHidden="0" w:uiPriority="70" w:unhideWhenUsed="0"/>
-    <w:lsdException w:name="Colorful Shading" w:semiHidden="0" w:uiPriority="71" w:unhideWhenUsed="0"/>
-    <w:lsdException w:name="Colorful List" w:semiHidden="0" w:uiPriority="72" w:unhideWhenUsed="0"/>
-    <w:lsdException w:name="Colorful Grid" w:semiHidden="0" w:uiPriority="73" w:unhideWhenUsed="0"/>
-    <w:lsdException w:name="Light Shading Accent 1" w:semiHidden="0" w:uiPriority="60" w:unhideWhenUsed="0"/>
-    <w:lsdException w:name="Light List Accent 1" w:semiHidden="0" w:uiPriority="61" w:unhideWhenUsed="0"/>
-    <w:lsdException w:name="Light Grid Accent 1" w:semiHidden="0" w:uiPriority="62" w:unhideWhenUsed="0"/>
-    <w:lsdException w:name="Medium Shading 1 Accent 1" w:semiHidden="0" w:uiPriority="63" w:unhideWhenUsed="0"/>
-    <w:lsdException w:name="Medium Shading 2 Accent 1" w:semiHidden="0" w:uiPriority="64" w:unhideWhenUsed="0"/>
-    <w:lsdException w:name="Medium List 1 Accent 1" w:semiHidden="0" w:uiPriority="65" w:unhideWhenUsed="0"/>
-    <w:lsdException w:name="Revision" w:unhideWhenUsed="0"/>
-    <w:lsdException w:name="List Paragraph" w:semiHidden="0" w:uiPriority="34" w:unhideWhenUsed="0" w:qFormat="1"/>
-    <w:lsdException w:name="Quote" w:semiHidden="0" w:uiPriority="29" w:unhideWhenUsed="0" w:qFormat="1"/>
-    <w:lsdException w:name="Intense Quote" w:semiHidden="0" w:uiPriority="30" w:unhideWhenUsed="0" w:qFormat="1"/>
-    <w:lsdException w:name="Medium List 2 Accent 1" w:semiHidden="0" w:uiPriority="66" w:unhideWhenUsed="0"/>
-    <w:lsdException w:name="Medium Grid 1 Accent 1" w:semiHidden="0" w:uiPriority="67" w:unhideWhenUsed="0"/>
-    <w:lsdException w:name="Medium Grid 2 Accent 1" w:semiHidden="0" w:uiPriority="68" w:unhideWhenUsed="0"/>
-    <w:lsdException w:name="Medium Grid 3 Accent 1" w:semiHidden="0" w:uiPriority="69" w:unhideWhenUsed="0"/>
-    <w:lsdException w:name="Dark List Accent 1" w:semiHidden="0" w:uiPriority="70" w:unhideWhenUsed="0"/>
-    <w:lsdException w:name="Colorful Shading Accent 1" w:semiHidden="0" w:uiPriority="71" w:unhideWhenUsed="0"/>
-    <w:lsdException w:name="Colorful List Accent 1" w:semiHidden="0" w:uiPriority="72" w:unhideWhenUsed="0"/>
-    <w:lsdException w:name="Colorful Grid Accent 1" w:semiHidden="0" w:uiPriority="73" w:unhideWhenUsed="0"/>
-    <w:lsdException w:name="Light Shading Accent 2" w:semiHidden="0" w:uiPriority="60" w:unhideWhenUsed="0"/>
-    <w:lsdException w:name="Light List Accent 2" w:semiHidden="0" w:uiPriority="61" w:unhideWhenUsed="0"/>
-    <w:lsdException w:name="Light Grid Accent 2" w:semiHidden="0" w:uiPriority="62" w:unhideWhenUsed="0"/>
-    <w:lsdException w:name="Medium Shading 1 Accent 2" w:semiHidden="0" w:uiPriority="63" w:unhideWhenUsed="0"/>
-    <w:lsdException w:name="Medium Shading 2 Accent 2" w:semiHidden="0" w:uiPriority="64" w:unhideWhenUsed="0"/>
-    <w:lsdException w:name="Medium List 1 Accent 2" w:semiHidden="0" w:uiPriority="65" w:unhideWhenUsed="0"/>
-    <w:lsdException w:name="Medium List 2 Accent 2" w:semiHidden="0" w:uiPriority="66" w:unhideWhenUsed="0"/>
-    <w:lsdException w:name="Medium Grid 1 Accent 2" w:semiHidden="0" w:uiPriority="67" w:unhideWhenUsed="0"/>
-    <w:lsdException w:name="Medium Grid 2 Accent 2" w:semiHidden="0" w:uiPriority="68" w:unhideWhenUsed="0"/>
-    <w:lsdException w:name="Medium Grid 3 Accent 2" w:semiHidden="0" w:uiPriority="69" w:unhideWhenUsed="0"/>
-    <w:lsdException w:name="Dark List Accent 2" w:semiHidden="0" w:uiPriority="70" w:unhideWhenUsed="0"/>
-    <w:lsdException w:name="Colorful Shading Accent 2" w:semiHidden="0" w:uiPriority="71" w:unhideWhenUsed="0"/>
-    <w:lsdException w:name="Colorful List Accent 2" w:semiHidden="0" w:uiPriority="72" w:unhideWhenUsed="0"/>
-    <w:lsdException w:name="Colorful Grid Accent 2" w:semiHidden="0" w:uiPriority="73" w:unhideWhenUsed="0"/>
-    <w:lsdException w:name="Light Shading Accent 3" w:semiHidden="0" w:uiPriority="60" w:unhideWhenUsed="0"/>
-    <w:lsdException w:name="Light List Accent 3" w:semiHidden="0" w:uiPriority="61" w:unhideWhenUsed="0"/>
-    <w:lsdException w:name="Light Grid Accent 3" w:semiHidden="0" w:uiPriority="62" w:unhideWhenUsed="0"/>
-    <w:lsdException w:name="Medium Shading 1 Accent 3" w:semiHidden="0" w:uiPriority="63" w:unhideWhenUsed="0"/>
-    <w:lsdException w:name="Medium Shading 2 Accent 3" w:semiHidden="0" w:uiPriority="64" w:unhideWhenUsed="0"/>
-    <w:lsdException w:name="Medium List 1 Accent 3" w:semiHidden="0" w:uiPriority="65" w:unhideWhenUsed="0"/>
-    <w:lsdException w:name="Medium List 2 Accent 3" w:semiHidden="0" w:uiPriority="66" w:unhideWhenUsed="0"/>
-    <w:lsdException w:name="Medium Grid 1 Accent 3" w:semiHidden="0" w:uiPriority="67" w:unhideWhenUsed="0"/>
-    <w:lsdException w:name="Medium Grid 2 Accent 3" w:semiHidden="0" w:uiPriority="68" w:unhideWhenUsed="0"/>
-    <w:lsdException w:name="Medium Grid 3 Accent 3" w:semiHidden="0" w:uiPriority="69" w:unhideWhenUsed="0"/>
-    <w:lsdException w:name="Dark List Accent 3" w:semiHidden="0" w:uiPriority="70" w:unhideWhenUsed="0"/>
-    <w:lsdException w:name="Colorful Shading Accent 3" w:semiHidden="0" w:uiPriority="71" w:unhideWhenUsed="0"/>
-    <w:lsdException w:name="Colorful List Accent 3" w:semiHidden="0" w:uiPriority="72" w:unhideWhenUsed="0"/>
-    <w:lsdException w:name="Colorful Grid Accent 3" w:semiHidden="0" w:uiPriority="73" w:unhideWhenUsed="0"/>
-    <w:lsdException w:name="Light Shading Accent 4" w:semiHidden="0" w:uiPriority="60" w:unhideWhenUsed="0"/>
-    <w:lsdException w:name="Light List Accent 4" w:semiHidden="0" w:uiPriority="61" w:unhideWhenUsed="0"/>
-    <w:lsdException w:name="Light Grid Accent 4" w:semiHidden="0" w:uiPriority="62" w:unhideWhenUsed="0"/>
-    <w:lsdException w:name="Medium Shading 1 Accent 4" w:semiHidden="0" w:uiPriority="63" w:unhideWhenUsed="0"/>
-    <w:lsdException w:name="Medium Shading 2 Accent 4" w:semiHidden="0" w:uiPriority="64" w:unhideWhenUsed="0"/>
-    <w:lsdException w:name="Medium List 1 Accent 4" w:semiHidden="0" w:uiPriority="65" w:unhideWhenUsed="0"/>
-    <w:lsdException w:name="Medium List 2 Accent 4" w:semiHidden="0" w:uiPriority="66" w:unhideWhenUsed="0"/>
-    <w:lsdException w:name="Medium Grid 1 Accent 4" w:semiHidden="0" w:uiPriority="67" w:unhideWhenUsed="0"/>
-    <w:lsdException w:name="Medium Grid 2 Accent 4" w:semiHidden="0" w:uiPriority="68" w:unhideWhenUsed="0"/>
-    <w:lsdException w:name="Medium Grid 3 Accent 4" w:semiHidden="0" w:uiPriority="69" w:unhideWhenUsed="0"/>
-    <w:lsdException w:name="Dark List Accent 4" w:semiHidden="0" w:uiPriority="70" w:unhideWhenUsed="0"/>
-    <w:lsdException w:name="Colorful Shading Accent 4" w:semiHidden="0" w:uiPriority="71" w:unhideWhenUsed="0"/>
-    <w:lsdException w:name="Colorful List Accent 4" w:semiHidden="0" w:uiPriority="72" w:unhideWhenUsed="0"/>
-    <w:lsdException w:name="Colorful Grid Accent 4" w:semiHidden="0" w:uiPriority="73" w:unhideWhenUsed="0"/>
-    <w:lsdException w:name="Light Shading Accent 5" w:semiHidden="0" w:uiPriority="60" w:unhideWhenUsed="0"/>
-    <w:lsdException w:name="Light List Accent 5" w:semiHidden="0" w:uiPriority="61" w:unhideWhenUsed="0"/>
-    <w:lsdException w:name="Light Grid Accent 5" w:semiHidden="0" w:uiPriority="62" w:unhideWhenUsed="0"/>
-    <w:lsdException w:name="Medium Shading 1 Accent 5" w:semiHidden="0" w:uiPriority="63" w:unhideWhenUsed="0"/>
-    <w:lsdException w:name="Medium Shading 2 Accent 5" w:semiHidden="0" w:uiPriority="64" w:unhideWhenUsed="0"/>
-    <w:lsdException w:name="Medium List 1 Accent 5" w:semiHidden="0" w:uiPriority="65" w:unhideWhenUsed="0"/>
-    <w:lsdException w:name="Medium List 2 Accent 5" w:semiHidden="0" w:uiPriority="66" w:unhideWhenUsed="0"/>
-    <w:lsdException w:name="Medium Grid 1 Accent 5" w:semiHidden="0" w:uiPriority="67" w:unhideWhenUsed="0"/>
-    <w:lsdException w:name="Medium Grid 2 Accent 5" w:semiHidden="0" w:uiPriority="68" w:unhideWhenUsed="0"/>
-    <w:lsdException w:name="Medium Grid 3 Accent 5" w:semiHidden="0" w:uiPriority="69" w:unhideWhenUsed="0"/>
-    <w:lsdException w:name="Dark List Accent 5" w:semiHidden="0" w:uiPriority="70" w:unhideWhenUsed="0"/>
-    <w:lsdException w:name="Colorful Shading Accent 5" w:semiHidden="0" w:uiPriority="71" w:unhideWhenUsed="0"/>
-    <w:lsdException w:name="Colorful List Accent 5" w:semiHidden="0" w:uiPriority="72" w:unhideWhenUsed="0"/>
-    <w:lsdException w:name="Colorful Grid Accent 5" w:semiHidden="0" w:uiPriority="73" w:unhideWhenUsed="0"/>
-    <w:lsdException w:name="Light Shading Accent 6" w:semiHidden="0" w:uiPriority="60" w:unhideWhenUsed="0"/>
-    <w:lsdException w:name="Light List Accent 6" w:semiHidden="0" w:uiPriority="61" w:unhideWhenUsed="0"/>
-    <w:lsdException w:name="Light Grid Accent 6" w:semiHidden="0" w:uiPriority="62" w:unhideWhenUsed="0"/>
-    <w:lsdException w:name="Medium Shading 1 Accent 6" w:semiHidden="0" w:uiPriority="63" w:unhideWhenUsed="0"/>
-    <w:lsdException w:name="Medium Shading 2 Accent 6" w:semiHidden="0" w:uiPriority="64" w:unhideWhenUsed="0"/>
-    <w:lsdException w:name="Medium List 1 Accent 6" w:semiHidden="0" w:uiPriority="65" w:unhideWhenUsed="0"/>
-    <w:lsdException w:name="Medium List 2 Accent 6" w:semiHidden="0" w:uiPriority="66" w:unhideWhenUsed="0"/>
-    <w:lsdException w:name="Medium Grid 1 Accent 6" w:semiHidden="0" w:uiPriority="67" w:unhideWhenUsed="0"/>
-    <w:lsdException w:name="Medium Grid 2 Accent 6" w:semiHidden="0" w:uiPriority="68" w:unhideWhenUsed="0"/>
-    <w:lsdException w:name="Medium Grid 3 Accent 6" w:semiHidden="0" w:uiPriority="69" w:unhideWhenUsed="0"/>
-    <w:lsdException w:name="Dark List Accent 6" w:semiHidden="0" w:uiPriority="70" w:unhideWhenUsed="0"/>
-    <w:lsdException w:name="Colorful Shading Accent 6" w:semiHidden="0" w:uiPriority="71" w:unhideWhenUsed="0"/>
-    <w:lsdException w:name="Colorful List Accent 6" w:semiHidden="0" w:uiPriority="72" w:unhideWhenUsed="0"/>
-    <w:lsdException w:name="Colorful Grid Accent 6" w:semiHidden="0" w:uiPriority="73" w:unhideWhenUsed="0"/>
-    <w:lsdException w:name="Subtle Emphasis" w:semiHidden="0" w:uiPriority="19" w:unhideWhenUsed="0" w:qFormat="1"/>
-    <w:lsdException w:name="Intense Emphasis" w:semiHidden="0" w:uiPriority="21" w:unhideWhenUsed="0" w:qFormat="1"/>
-    <w:lsdException w:name="Subtle Reference" w:semiHidden="0" w:uiPriority="31" w:unhideWhenUsed="0" w:qFormat="1"/>
-    <w:lsdException w:name="Intense Reference" w:semiHidden="0" w:uiPriority="32" w:unhideWhenUsed="0" w:qFormat="1"/>
-    <w:lsdException w:name="Book Title" w:semiHidden="0" w:uiPriority="33" w:unhideWhenUsed="0" w:qFormat="1"/>
-    <w:lsdException w:name="Bibliography" w:uiPriority="37"/>
-    <w:lsdException w:name="TOC Heading" w:uiPriority="39" w:qFormat="1"/>
-  </w:latentStyles>
-  <w:style w:type="paragraph" w:default="1" w:styleId="Normal">
-    <w:name w:val="Normal"/>
-  </w:style>
-  <w:style w:type="paragraph" w:styleId="Ttulo1">
-    <w:name w:val="heading 1"/>
-    <w:basedOn w:val="Normal"/>
-    <w:next w:val="Normal"/>
-    <w:pPr>
-      <w:keepNext/>
-      <w:keepLines/>
-      <w:spacing w:before="480" w:after="120"/>
-      <w:contextualSpacing/>
-      <w:outlineLvl w:val="0"/>
-    </w:pPr>
-    <w:rPr>
-      <w:b/>
-      <w:sz w:val="48"/>
-    </w:rPr>
-  </w:style>
-  <w:style w:type="paragraph" w:styleId="Ttulo2">
-    <w:name w:val="heading 2"/>
-    <w:basedOn w:val="Normal"/>
-    <w:next w:val="Normal"/>
-    <w:pPr>
-      <w:keepNext/>
-      <w:keepLines/>
-      <w:spacing w:before="360" w:after="80"/>
-      <w:contextualSpacing/>
-      <w:outlineLvl w:val="1"/>
-    </w:pPr>
-    <w:rPr>
-      <w:b/>
-      <w:sz w:val="36"/>
-    </w:rPr>
-  </w:style>
-  <w:style w:type="paragraph" w:styleId="Ttulo3">
-    <w:name w:val="heading 3"/>
-    <w:basedOn w:val="Normal"/>
-    <w:next w:val="Normal"/>
-    <w:pPr>
-      <w:keepNext/>
-      <w:keepLines/>
-      <w:spacing w:before="280" w:after="80"/>
-      <w:contextualSpacing/>
-      <w:outlineLvl w:val="2"/>
-    </w:pPr>
-    <w:rPr>
-      <w:b/>
-      <w:sz w:val="28"/>
-    </w:rPr>
-  </w:style>
-  <w:style w:type="paragraph" w:styleId="Ttulo4">
-    <w:name w:val="heading 4"/>
-    <w:basedOn w:val="Normal"/>
-    <w:next w:val="Normal"/>
-    <w:pPr>
-      <w:keepNext/>
-      <w:keepLines/>
-      <w:spacing w:before="240" w:after="40"/>
-      <w:contextualSpacing/>
-      <w:outlineLvl w:val="3"/>
-    </w:pPr>
-    <w:rPr>
-      <w:b/>
-      <w:sz w:val="24"/>
-    </w:rPr>
-  </w:style>
-  <w:style w:type="paragraph" w:styleId="Ttulo5">
-    <w:name w:val="heading 5"/>
-    <w:basedOn w:val="Normal"/>
-    <w:next w:val="Normal"/>
-    <w:pPr>
-      <w:keepNext/>
-      <w:keepLines/>
-      <w:spacing w:before="220" w:after="40"/>
-      <w:contextualSpacing/>
-      <w:outlineLvl w:val="4"/>
-    </w:pPr>
-    <w:rPr>
-      <w:b/>
-    </w:rPr>
-  </w:style>
-  <w:style w:type="paragraph" w:styleId="Ttulo6">
-    <w:name w:val="heading 6"/>
-    <w:basedOn w:val="Normal"/>
-    <w:next w:val="Normal"/>
-    <w:pPr>
-      <w:keepNext/>
-      <w:keepLines/>
-      <w:spacing w:before="200" w:after="40"/>
-      <w:contextualSpacing/>
-      <w:outlineLvl w:val="5"/>
-    </w:pPr>
-    <w:rPr>
-      <w:b/>
-      <w:sz w:val="20"/>
-    </w:rPr>
-  </w:style>
-  <w:style w:type="character" w:default="1" w:styleId="Fuentedeprrafopredeter">
-    <w:name w:val="Default Paragraph Font"/>
-    <w:uiPriority w:val="1"/>
-    <w:semiHidden/>
-    <w:unhideWhenUsed/>
-  </w:style>
-  <w:style w:type="table" w:default="1" w:styleId="Tablanormal">
-    <w:name w:val="Normal Table"/>
-    <w:uiPriority w:val="99"/>
-    <w:semiHidden/>
-    <w:unhideWhenUsed/>
-    <w:tblPr>
       <w:tblInd w:w="0" w:type="dxa"/>
       <w:tblCellMar>
         <w:top w:w="0" w:type="dxa"/>
@@ -18284,491 +18521,6 @@
         <w:bottom w:w="0" w:type="dxa"/>
         <w:right w:w="108" w:type="dxa"/>
       </w:tblCellMar>
-    </w:tblPr>
-  </w:style>
-  <w:style w:type="numbering" w:default="1" w:styleId="Sinlista">
-    <w:name w:val="No List"/>
-    <w:uiPriority w:val="99"/>
-    <w:semiHidden/>
-    <w:unhideWhenUsed/>
-  </w:style>
-  <w:style w:type="table" w:customStyle="1" w:styleId="TableNormal">
-    <w:name w:val="Table Normal"/>
-    <w:tblPr>
-      <w:tblCellMar>
-        <w:top w:w="0" w:type="dxa"/>
-        <w:left w:w="0" w:type="dxa"/>
-        <w:bottom w:w="0" w:type="dxa"/>
-        <w:right w:w="0" w:type="dxa"/>
-      </w:tblCellMar>
-    </w:tblPr>
-  </w:style>
-  <w:style w:type="paragraph" w:styleId="Ttulo">
-    <w:name w:val="Title"/>
-    <w:basedOn w:val="Normal"/>
-    <w:next w:val="Normal"/>
-    <w:pPr>
-      <w:keepNext/>
-      <w:keepLines/>
-      <w:spacing w:before="480" w:after="120"/>
-      <w:contextualSpacing/>
-    </w:pPr>
-    <w:rPr>
-      <w:b/>
-      <w:sz w:val="72"/>
-    </w:rPr>
-  </w:style>
-  <w:style w:type="paragraph" w:styleId="Subttulo">
-    <w:name w:val="Subtitle"/>
-    <w:basedOn w:val="Normal"/>
-    <w:next w:val="Normal"/>
-    <w:pPr>
-      <w:keepNext/>
-      <w:keepLines/>
-      <w:spacing w:before="360" w:after="80"/>
-      <w:contextualSpacing/>
-    </w:pPr>
-    <w:rPr>
-      <w:rFonts w:ascii="Georgia" w:eastAsia="Georgia" w:hAnsi="Georgia" w:cs="Georgia"/>
-      <w:i/>
-      <w:color w:val="666666"/>
-      <w:sz w:val="48"/>
-    </w:rPr>
-  </w:style>
-  <w:style w:type="table" w:customStyle="1" w:styleId="a">
-    <w:basedOn w:val="TableNormal"/>
-    <w:tblPr>
-      <w:tblStyleRowBandSize w:val="1"/>
-      <w:tblStyleColBandSize w:val="1"/>
-    </w:tblPr>
-  </w:style>
-  <w:style w:type="table" w:customStyle="1" w:styleId="a0">
-    <w:basedOn w:val="TableNormal"/>
-    <w:tblPr>
-      <w:tblStyleRowBandSize w:val="1"/>
-      <w:tblStyleColBandSize w:val="1"/>
-      <w:tblCellMar>
-        <w:top w:w="15" w:type="dxa"/>
-        <w:left w:w="15" w:type="dxa"/>
-        <w:bottom w:w="15" w:type="dxa"/>
-        <w:right w:w="15" w:type="dxa"/>
-      </w:tblCellMar>
-    </w:tblPr>
-  </w:style>
-  <w:style w:type="table" w:customStyle="1" w:styleId="a1">
-    <w:basedOn w:val="TableNormal"/>
-    <w:tblPr>
-      <w:tblStyleRowBandSize w:val="1"/>
-      <w:tblStyleColBandSize w:val="1"/>
-      <w:tblCellMar>
-        <w:top w:w="15" w:type="dxa"/>
-        <w:left w:w="15" w:type="dxa"/>
-        <w:bottom w:w="15" w:type="dxa"/>
-        <w:right w:w="15" w:type="dxa"/>
-      </w:tblCellMar>
-    </w:tblPr>
-  </w:style>
-  <w:style w:type="table" w:customStyle="1" w:styleId="a2">
-    <w:basedOn w:val="TableNormal"/>
-    <w:tblPr>
-      <w:tblStyleRowBandSize w:val="1"/>
-      <w:tblStyleColBandSize w:val="1"/>
-      <w:tblCellMar>
-        <w:top w:w="15" w:type="dxa"/>
-        <w:left w:w="15" w:type="dxa"/>
-        <w:bottom w:w="15" w:type="dxa"/>
-        <w:right w:w="15" w:type="dxa"/>
-      </w:tblCellMar>
-    </w:tblPr>
-  </w:style>
-  <w:style w:type="table" w:customStyle="1" w:styleId="a3">
-    <w:basedOn w:val="TableNormal"/>
-    <w:tblPr>
-      <w:tblStyleRowBandSize w:val="1"/>
-      <w:tblStyleColBandSize w:val="1"/>
-      <w:tblCellMar>
-        <w:top w:w="15" w:type="dxa"/>
-        <w:left w:w="15" w:type="dxa"/>
-        <w:bottom w:w="15" w:type="dxa"/>
-        <w:right w:w="15" w:type="dxa"/>
-      </w:tblCellMar>
-    </w:tblPr>
-  </w:style>
-  <w:style w:type="table" w:customStyle="1" w:styleId="a4">
-    <w:basedOn w:val="TableNormal"/>
-    <w:pPr>
-      <w:spacing w:after="0" w:line="240" w:lineRule="auto"/>
-    </w:pPr>
-    <w:tblPr>
-      <w:tblStyleRowBandSize w:val="1"/>
-      <w:tblStyleColBandSize w:val="1"/>
-      <w:tblCellMar>
-        <w:left w:w="115" w:type="dxa"/>
-        <w:right w:w="115" w:type="dxa"/>
-      </w:tblCellMar>
-    </w:tblPr>
-  </w:style>
-  <w:style w:type="table" w:customStyle="1" w:styleId="a5">
-    <w:basedOn w:val="TableNormal"/>
-    <w:pPr>
-      <w:spacing w:after="0" w:line="240" w:lineRule="auto"/>
-    </w:pPr>
-    <w:tblPr>
-      <w:tblStyleRowBandSize w:val="1"/>
-      <w:tblStyleColBandSize w:val="1"/>
-      <w:tblCellMar>
-        <w:left w:w="115" w:type="dxa"/>
-        <w:right w:w="115" w:type="dxa"/>
-      </w:tblCellMar>
-    </w:tblPr>
-  </w:style>
-  <w:style w:type="table" w:customStyle="1" w:styleId="a6">
-    <w:basedOn w:val="TableNormal"/>
-    <w:pPr>
-      <w:spacing w:after="0" w:line="240" w:lineRule="auto"/>
-    </w:pPr>
-    <w:tblPr>
-      <w:tblStyleRowBandSize w:val="1"/>
-      <w:tblStyleColBandSize w:val="1"/>
-      <w:tblCellMar>
-        <w:left w:w="115" w:type="dxa"/>
-        <w:right w:w="115" w:type="dxa"/>
-      </w:tblCellMar>
-    </w:tblPr>
-  </w:style>
-  <w:style w:type="table" w:customStyle="1" w:styleId="a7">
-    <w:basedOn w:val="TableNormal"/>
-    <w:pPr>
-      <w:spacing w:after="0" w:line="240" w:lineRule="auto"/>
-    </w:pPr>
-    <w:tblPr>
-      <w:tblStyleRowBandSize w:val="1"/>
-      <w:tblStyleColBandSize w:val="1"/>
-      <w:tblCellMar>
-        <w:left w:w="115" w:type="dxa"/>
-        <w:right w:w="115" w:type="dxa"/>
-      </w:tblCellMar>
-    </w:tblPr>
-  </w:style>
-  <w:style w:type="table" w:customStyle="1" w:styleId="a8">
-    <w:basedOn w:val="TableNormal"/>
-    <w:pPr>
-      <w:spacing w:after="0" w:line="240" w:lineRule="auto"/>
-    </w:pPr>
-    <w:tblPr>
-      <w:tblStyleRowBandSize w:val="1"/>
-      <w:tblStyleColBandSize w:val="1"/>
-      <w:tblCellMar>
-        <w:left w:w="115" w:type="dxa"/>
-        <w:right w:w="115" w:type="dxa"/>
-      </w:tblCellMar>
-    </w:tblPr>
-  </w:style>
-  <w:style w:type="table" w:customStyle="1" w:styleId="a9">
-    <w:basedOn w:val="TableNormal"/>
-    <w:pPr>
-      <w:spacing w:after="0" w:line="240" w:lineRule="auto"/>
-    </w:pPr>
-    <w:tblPr>
-      <w:tblStyleRowBandSize w:val="1"/>
-      <w:tblStyleColBandSize w:val="1"/>
-      <w:tblCellMar>
-        <w:left w:w="115" w:type="dxa"/>
-        <w:right w:w="115" w:type="dxa"/>
-      </w:tblCellMar>
-    </w:tblPr>
-  </w:style>
-  <w:style w:type="table" w:customStyle="1" w:styleId="aa">
-    <w:basedOn w:val="TableNormal"/>
-    <w:pPr>
-      <w:spacing w:after="0" w:line="240" w:lineRule="auto"/>
-    </w:pPr>
-    <w:tblPr>
-      <w:tblStyleRowBandSize w:val="1"/>
-      <w:tblStyleColBandSize w:val="1"/>
-      <w:tblCellMar>
-        <w:left w:w="115" w:type="dxa"/>
-        <w:right w:w="115" w:type="dxa"/>
-      </w:tblCellMar>
-    </w:tblPr>
-  </w:style>
-  <w:style w:type="table" w:customStyle="1" w:styleId="ab">
-    <w:basedOn w:val="TableNormal"/>
-    <w:pPr>
-      <w:spacing w:after="0" w:line="240" w:lineRule="auto"/>
-    </w:pPr>
-    <w:tblPr>
-      <w:tblStyleRowBandSize w:val="1"/>
-      <w:tblStyleColBandSize w:val="1"/>
-      <w:tblCellMar>
-        <w:left w:w="115" w:type="dxa"/>
-        <w:right w:w="115" w:type="dxa"/>
-      </w:tblCellMar>
-    </w:tblPr>
-  </w:style>
-  <w:style w:type="table" w:customStyle="1" w:styleId="ac">
-    <w:basedOn w:val="TableNormal"/>
-    <w:tblPr>
-      <w:tblStyleRowBandSize w:val="1"/>
-      <w:tblStyleColBandSize w:val="1"/>
-      <w:tblCellMar>
-        <w:top w:w="72" w:type="dxa"/>
-        <w:left w:w="115" w:type="dxa"/>
-        <w:bottom w:w="72" w:type="dxa"/>
-        <w:right w:w="115" w:type="dxa"/>
-      </w:tblCellMar>
-    </w:tblPr>
-  </w:style>
-  <w:style w:type="paragraph" w:styleId="Textodeglobo">
-    <w:name w:val="Balloon Text"/>
-    <w:basedOn w:val="Normal"/>
-    <w:link w:val="TextodegloboCar"/>
-    <w:uiPriority w:val="99"/>
-    <w:semiHidden/>
-    <w:unhideWhenUsed/>
-    <w:rsid w:val="004428E5"/>
-    <w:pPr>
-      <w:spacing w:after="0" w:line="240" w:lineRule="auto"/>
-    </w:pPr>
-    <w:rPr>
-      <w:rFonts w:ascii="Tahoma" w:hAnsi="Tahoma" w:cs="Tahoma"/>
-      <w:sz w:val="16"/>
-      <w:szCs w:val="16"/>
-    </w:rPr>
-  </w:style>
-  <w:style w:type="character" w:customStyle="1" w:styleId="TextodegloboCar">
-    <w:name w:val="Texto de globo Car"/>
-    <w:basedOn w:val="Fuentedeprrafopredeter"/>
-    <w:link w:val="Textodeglobo"/>
-    <w:uiPriority w:val="99"/>
-    <w:semiHidden/>
-    <w:rsid w:val="004428E5"/>
-    <w:rPr>
-      <w:rFonts w:ascii="Tahoma" w:hAnsi="Tahoma" w:cs="Tahoma"/>
-      <w:sz w:val="16"/>
-      <w:szCs w:val="16"/>
-    </w:rPr>
-  </w:style>
-  <w:style w:type="paragraph" w:styleId="Encabezado">
-    <w:name w:val="header"/>
-    <w:basedOn w:val="Normal"/>
-    <w:link w:val="EncabezadoCar"/>
-    <w:unhideWhenUsed/>
-    <w:rsid w:val="00F466F3"/>
-    <w:pPr>
-      <w:tabs>
-        <w:tab w:val="center" w:pos="4419"/>
-        <w:tab w:val="right" w:pos="8838"/>
-      </w:tabs>
-      <w:spacing w:after="0" w:line="240" w:lineRule="auto"/>
-    </w:pPr>
-  </w:style>
-  <w:style w:type="character" w:customStyle="1" w:styleId="EncabezadoCar">
-    <w:name w:val="Encabezado Car"/>
-    <w:basedOn w:val="Fuentedeprrafopredeter"/>
-    <w:link w:val="Encabezado"/>
-    <w:uiPriority w:val="99"/>
-    <w:rsid w:val="00F466F3"/>
-  </w:style>
-  <w:style w:type="paragraph" w:styleId="Piedepgina">
-    <w:name w:val="footer"/>
-    <w:basedOn w:val="Normal"/>
-    <w:link w:val="PiedepginaCar"/>
-    <w:uiPriority w:val="99"/>
-    <w:unhideWhenUsed/>
-    <w:rsid w:val="00F466F3"/>
-    <w:pPr>
-      <w:tabs>
-        <w:tab w:val="center" w:pos="4419"/>
-        <w:tab w:val="right" w:pos="8838"/>
-      </w:tabs>
-      <w:spacing w:after="0" w:line="240" w:lineRule="auto"/>
-    </w:pPr>
-  </w:style>
-  <w:style w:type="character" w:customStyle="1" w:styleId="PiedepginaCar">
-    <w:name w:val="Pie de página Car"/>
-    <w:basedOn w:val="Fuentedeprrafopredeter"/>
-    <w:link w:val="Piedepgina"/>
-    <w:uiPriority w:val="99"/>
-    <w:rsid w:val="00F466F3"/>
-  </w:style>
-  <w:style w:type="table" w:styleId="Sombreadomedio2-nfasis5">
-    <w:name w:val="Medium Shading 2 Accent 5"/>
-    <w:basedOn w:val="Tablanormal"/>
-    <w:uiPriority w:val="64"/>
-    <w:rsid w:val="007B1CA8"/>
-    <w:pPr>
-      <w:widowControl w:val="0"/>
-      <w:spacing w:after="0" w:line="240" w:lineRule="auto"/>
-    </w:pPr>
-    <w:rPr>
-      <w:rFonts w:ascii="Times New Roman" w:eastAsia="Times New Roman" w:hAnsi="Times New Roman" w:cs="Times New Roman"/>
-      <w:sz w:val="20"/>
-    </w:rPr>
-    <w:tblPr>
-      <w:tblStyleRowBandSize w:val="1"/>
-      <w:tblStyleColBandSize w:val="1"/>
-      <w:tblBorders>
-        <w:top w:val="single" w:sz="18" w:space="0" w:color="auto"/>
-        <w:bottom w:val="single" w:sz="18" w:space="0" w:color="auto"/>
-      </w:tblBorders>
-    </w:tblPr>
-    <w:tblStylePr w:type="firstRow">
-      <w:pPr>
-        <w:spacing w:before="0" w:after="0" w:line="240" w:lineRule="auto"/>
-      </w:pPr>
-      <w:rPr>
-        <w:b/>
-        <w:bCs/>
-        <w:color w:val="FFFFFF" w:themeColor="background1"/>
-      </w:rPr>
-      <w:tblPr/>
-      <w:tcPr>
-        <w:tcBorders>
-          <w:top w:val="single" w:sz="18" w:space="0" w:color="auto"/>
-          <w:left w:val="nil"/>
-          <w:bottom w:val="single" w:sz="18" w:space="0" w:color="auto"/>
-          <w:right w:val="nil"/>
-          <w:insideH w:val="nil"/>
-          <w:insideV w:val="nil"/>
-        </w:tcBorders>
-        <w:shd w:val="clear" w:color="auto" w:fill="4BACC6" w:themeFill="accent5"/>
-      </w:tcPr>
-    </w:tblStylePr>
-    <w:tblStylePr w:type="lastRow">
-      <w:pPr>
-        <w:spacing w:before="0" w:after="0" w:line="240" w:lineRule="auto"/>
-      </w:pPr>
-      <w:rPr>
-        <w:color w:val="auto"/>
-      </w:rPr>
-      <w:tblPr/>
-      <w:tcPr>
-        <w:tcBorders>
-          <w:top w:val="double" w:sz="6" w:space="0" w:color="auto"/>
-          <w:left w:val="nil"/>
-          <w:bottom w:val="single" w:sz="18" w:space="0" w:color="auto"/>
-          <w:right w:val="nil"/>
-          <w:insideH w:val="nil"/>
-          <w:insideV w:val="nil"/>
-        </w:tcBorders>
-        <w:shd w:val="clear" w:color="auto" w:fill="FFFFFF" w:themeFill="background1"/>
-      </w:tcPr>
-    </w:tblStylePr>
-    <w:tblStylePr w:type="firstCol">
-      <w:rPr>
-        <w:b/>
-        <w:bCs/>
-        <w:color w:val="FFFFFF" w:themeColor="background1"/>
-      </w:rPr>
-      <w:tblPr/>
-      <w:tcPr>
-        <w:tcBorders>
-          <w:top w:val="nil"/>
-          <w:left w:val="nil"/>
-          <w:bottom w:val="single" w:sz="18" w:space="0" w:color="auto"/>
-          <w:right w:val="nil"/>
-          <w:insideH w:val="nil"/>
-          <w:insideV w:val="nil"/>
-        </w:tcBorders>
-        <w:shd w:val="clear" w:color="auto" w:fill="4BACC6" w:themeFill="accent5"/>
-      </w:tcPr>
-    </w:tblStylePr>
-    <w:tblStylePr w:type="lastCol">
-      <w:rPr>
-        <w:b/>
-        <w:bCs/>
-        <w:color w:val="FFFFFF" w:themeColor="background1"/>
-      </w:rPr>
-      <w:tblPr/>
-      <w:tcPr>
-        <w:tcBorders>
-          <w:left w:val="nil"/>
-          <w:right w:val="nil"/>
-          <w:insideH w:val="nil"/>
-          <w:insideV w:val="nil"/>
-        </w:tcBorders>
-        <w:shd w:val="clear" w:color="auto" w:fill="4BACC6" w:themeFill="accent5"/>
-      </w:tcPr>
-    </w:tblStylePr>
-    <w:tblStylePr w:type="band1Vert">
-      <w:tblPr/>
-      <w:tcPr>
-        <w:tcBorders>
-          <w:left w:val="nil"/>
-          <w:right w:val="nil"/>
-          <w:insideH w:val="nil"/>
-          <w:insideV w:val="nil"/>
-        </w:tcBorders>
-        <w:shd w:val="clear" w:color="auto" w:fill="D8D8D8" w:themeFill="background1" w:themeFillShade="D8"/>
-      </w:tcPr>
-    </w:tblStylePr>
-    <w:tblStylePr w:type="band1Horz">
-      <w:tblPr/>
-      <w:tcPr>
-        <w:shd w:val="clear" w:color="auto" w:fill="D8D8D8" w:themeFill="background1" w:themeFillShade="D8"/>
-      </w:tcPr>
-    </w:tblStylePr>
-    <w:tblStylePr w:type="neCell">
-      <w:tblPr/>
-      <w:tcPr>
-        <w:tcBorders>
-          <w:top w:val="single" w:sz="18" w:space="0" w:color="auto"/>
-          <w:left w:val="nil"/>
-          <w:bottom w:val="single" w:sz="18" w:space="0" w:color="auto"/>
-          <w:right w:val="nil"/>
-          <w:insideH w:val="nil"/>
-          <w:insideV w:val="nil"/>
-        </w:tcBorders>
-      </w:tcPr>
-    </w:tblStylePr>
-    <w:tblStylePr w:type="nwCell">
-      <w:rPr>
-        <w:color w:val="FFFFFF" w:themeColor="background1"/>
-      </w:rPr>
-      <w:tblPr/>
-      <w:tcPr>
-        <w:tcBorders>
-          <w:top w:val="single" w:sz="18" w:space="0" w:color="auto"/>
-          <w:left w:val="nil"/>
-          <w:bottom w:val="single" w:sz="18" w:space="0" w:color="auto"/>
-          <w:right w:val="nil"/>
-          <w:insideH w:val="nil"/>
-          <w:insideV w:val="nil"/>
-        </w:tcBorders>
-      </w:tcPr>
-    </w:tblStylePr>
-  </w:style>
-  <w:style w:type="table" w:styleId="Tablaconcuadrcula">
-    <w:name w:val="Table Grid"/>
-    <w:basedOn w:val="Tablanormal"/>
-    <w:uiPriority w:val="59"/>
-    <w:rsid w:val="00360374"/>
-    <w:pPr>
-      <w:spacing w:after="0" w:line="240" w:lineRule="auto"/>
-    </w:pPr>
-    <w:tblPr>
-      <w:tblBorders>
-        <w:top w:val="single" w:sz="4" w:space="0" w:color="auto"/>
-        <w:left w:val="single" w:sz="4" w:space="0" w:color="auto"/>
-        <w:bottom w:val="single" w:sz="4" w:space="0" w:color="auto"/>
-        <w:right w:val="single" w:sz="4" w:space="0" w:color="auto"/>
-        <w:insideH w:val="single" w:sz="4" w:space="0" w:color="auto"/>
-        <w:insideV w:val="single" w:sz="4" w:space="0" w:color="auto"/>
-      </w:tblBorders>
-    </w:tblPr>
-  </w:style>
-  <w:style w:type="table" w:customStyle="1" w:styleId="Tablanormal31">
-    <w:name w:val="Tabla normal 31"/>
-    <w:basedOn w:val="Tablanormal"/>
-    <w:uiPriority w:val="43"/>
-    <w:rsid w:val="00017CC0"/>
-    <w:pPr>
-      <w:spacing w:after="0" w:line="240" w:lineRule="auto"/>
-    </w:pPr>
-    <w:tblPr>
-      <w:tblStyleRowBandSize w:val="1"/>
-      <w:tblStyleColBandSize w:val="1"/>
     </w:tblPr>
     <w:tblStylePr w:type="firstRow">
       <w:rPr>
@@ -19230,7 +18982,7 @@
 </file>
 
 <file path=customXml/itemProps1.xml><?xml version="1.0" encoding="utf-8"?>
-<ds:datastoreItem xmlns:ds="http://schemas.openxmlformats.org/officeDocument/2006/customXml" ds:itemID="{40624E60-1F96-4A4C-98F9-6007C64ACB4F}">
+<ds:datastoreItem xmlns:ds="http://schemas.openxmlformats.org/officeDocument/2006/customXml" ds:itemID="{B3B5FACE-0284-48B5-8D2A-F766CE698198}">
   <ds:schemaRefs>
     <ds:schemaRef ds:uri="http://schemas.openxmlformats.org/officeDocument/2006/bibliography"/>
   </ds:schemaRefs>

</xml_diff>

<commit_message>
Revision del documento de PGCS
</commit_message>
<xml_diff>
--- a/Documentos/PGCS.docx
+++ b/Documentos/PGCS.docx
@@ -2084,19 +2084,11 @@
                 <w:rFonts w:ascii="Arial" w:hAnsi="Arial" w:cs="Arial"/>
               </w:rPr>
             </w:pPr>
-            <w:proofErr w:type="spellStart"/>
             <w:r>
               <w:rPr>
                 <w:rFonts w:ascii="Arial" w:hAnsi="Arial" w:cs="Arial"/>
               </w:rPr>
-              <w:t>Lenis</w:t>
-            </w:r>
-            <w:proofErr w:type="spellEnd"/>
-            <w:r>
-              <w:rPr>
-                <w:rFonts w:ascii="Arial" w:hAnsi="Arial" w:cs="Arial"/>
-              </w:rPr>
-              <w:t xml:space="preserve"> Wong</w:t>
+              <w:t>Lenis Wong</w:t>
             </w:r>
           </w:p>
         </w:tc>
@@ -2215,19 +2207,11 @@
                 <w:rFonts w:ascii="Arial" w:hAnsi="Arial" w:cs="Arial"/>
               </w:rPr>
             </w:pPr>
-            <w:proofErr w:type="spellStart"/>
             <w:r>
               <w:rPr>
                 <w:rFonts w:ascii="Arial" w:hAnsi="Arial" w:cs="Arial"/>
               </w:rPr>
-              <w:t>Lenis</w:t>
-            </w:r>
-            <w:proofErr w:type="spellEnd"/>
-            <w:r>
-              <w:rPr>
-                <w:rFonts w:ascii="Arial" w:hAnsi="Arial" w:cs="Arial"/>
-              </w:rPr>
-              <w:t xml:space="preserve"> Wong</w:t>
+              <w:t>Lenis Wong</w:t>
             </w:r>
           </w:p>
         </w:tc>
@@ -2340,19 +2324,11 @@
                 <w:rFonts w:ascii="Arial" w:hAnsi="Arial" w:cs="Arial"/>
               </w:rPr>
             </w:pPr>
-            <w:proofErr w:type="spellStart"/>
             <w:r>
               <w:rPr>
                 <w:rFonts w:ascii="Arial" w:hAnsi="Arial" w:cs="Arial"/>
               </w:rPr>
-              <w:t>Lenis</w:t>
-            </w:r>
-            <w:proofErr w:type="spellEnd"/>
-            <w:r>
-              <w:rPr>
-                <w:rFonts w:ascii="Arial" w:hAnsi="Arial" w:cs="Arial"/>
-              </w:rPr>
-              <w:t xml:space="preserve"> Wong</w:t>
+              <w:t>Lenis Wong</w:t>
             </w:r>
           </w:p>
         </w:tc>
@@ -2473,19 +2449,11 @@
                 <w:rFonts w:ascii="Arial" w:hAnsi="Arial" w:cs="Arial"/>
               </w:rPr>
             </w:pPr>
-            <w:proofErr w:type="spellStart"/>
             <w:r>
               <w:rPr>
                 <w:rFonts w:ascii="Arial" w:hAnsi="Arial" w:cs="Arial"/>
               </w:rPr>
-              <w:t>Lenis</w:t>
-            </w:r>
-            <w:proofErr w:type="spellEnd"/>
-            <w:r>
-              <w:rPr>
-                <w:rFonts w:ascii="Arial" w:hAnsi="Arial" w:cs="Arial"/>
-              </w:rPr>
-              <w:t xml:space="preserve"> Wong</w:t>
+              <w:t>Lenis Wong</w:t>
             </w:r>
           </w:p>
         </w:tc>
@@ -4074,7 +4042,7 @@
       <w:r>
         <w:rPr>
           <w:noProof/>
-          <w:lang w:val="es-PE" w:eastAsia="es-PE"/>
+          <w:lang w:val="es-ES" w:eastAsia="es-ES"/>
         </w:rPr>
         <mc:AlternateContent>
           <mc:Choice Requires="wps">
@@ -4268,14 +4236,12 @@
         </w:rPr>
         <w:t>.</w:t>
       </w:r>
-      <w:bookmarkStart w:id="8" w:name="_GoBack"/>
-      <w:bookmarkEnd w:id="8"/>
     </w:p>
     <w:p>
       <w:r>
         <w:rPr>
           <w:noProof/>
-          <w:lang w:val="es-PE" w:eastAsia="es-PE"/>
+          <w:lang w:val="es-ES" w:eastAsia="es-ES"/>
         </w:rPr>
         <mc:AlternateContent>
           <mc:Choice Requires="wps">
@@ -4387,7 +4353,7 @@
       <w:r>
         <w:rPr>
           <w:noProof/>
-          <w:lang w:val="es-PE" w:eastAsia="es-PE"/>
+          <w:lang w:val="es-ES" w:eastAsia="es-ES"/>
         </w:rPr>
         <mc:AlternateContent>
           <mc:Choice Requires="wps">
@@ -4452,7 +4418,7 @@
           </mc:Choice>
           <mc:Fallback>
             <w:pict>
-              <v:shapetype w14:anchorId="4EC644ED" id="_x0000_t13" coordsize="21600,21600" o:spt="13" adj="16200,5400" path="m@0,l@0@1,0@1,0@2@0@2@0,21600,21600,10800xe">
+              <v:shapetype w14:anchorId="6D6E6352" id="_x0000_t13" coordsize="21600,21600" o:spt="13" adj="16200,5400" path="m@0,l@0@1,0@1,0@2@0@2@0,21600,21600,10800xe">
                 <v:stroke joinstyle="miter"/>
                 <v:formulas>
                   <v:f eqn="val #0"/>
@@ -4481,7 +4447,7 @@
       <w:r>
         <w:rPr>
           <w:noProof/>
-          <w:lang w:val="es-PE" w:eastAsia="es-PE"/>
+          <w:lang w:val="es-ES" w:eastAsia="es-ES"/>
         </w:rPr>
         <mc:AlternateContent>
           <mc:Choice Requires="wps">
@@ -4595,7 +4561,7 @@
       <w:r>
         <w:rPr>
           <w:noProof/>
-          <w:lang w:val="es-PE" w:eastAsia="es-PE"/>
+          <w:lang w:val="es-ES" w:eastAsia="es-ES"/>
         </w:rPr>
         <mc:AlternateContent>
           <mc:Choice Requires="wps">
@@ -4654,7 +4620,7 @@
           </mc:Choice>
           <mc:Fallback>
             <w:pict>
-              <v:shapetype w14:anchorId="5AE704D4" id="_x0000_t67" coordsize="21600,21600" o:spt="67" adj="16200,5400" path="m0@0l@1@0@1,0@2,0@2@0,21600@0,10800,21600xe">
+              <v:shapetype w14:anchorId="22EB78F1" id="_x0000_t67" coordsize="21600,21600" o:spt="67" adj="16200,5400" path="m0@0l@1@0@1,0@2,0@2@0,21600@0,10800,21600xe">
                 <v:stroke joinstyle="miter"/>
                 <v:formulas>
                   <v:f eqn="val #0"/>
@@ -4683,7 +4649,7 @@
       <w:r>
         <w:rPr>
           <w:noProof/>
-          <w:lang w:val="es-PE" w:eastAsia="es-PE"/>
+          <w:lang w:val="es-ES" w:eastAsia="es-ES"/>
         </w:rPr>
         <mc:AlternateContent>
           <mc:Choice Requires="wps">
@@ -4797,7 +4763,7 @@
       <w:r>
         <w:rPr>
           <w:noProof/>
-          <w:lang w:val="es-PE" w:eastAsia="es-PE"/>
+          <w:lang w:val="es-ES" w:eastAsia="es-ES"/>
         </w:rPr>
         <mc:AlternateContent>
           <mc:Choice Requires="wps">
@@ -4911,7 +4877,7 @@
       <w:r>
         <w:rPr>
           <w:noProof/>
-          <w:lang w:val="es-PE" w:eastAsia="es-PE"/>
+          <w:lang w:val="es-ES" w:eastAsia="es-ES"/>
         </w:rPr>
         <mc:AlternateContent>
           <mc:Choice Requires="wps">
@@ -5025,7 +4991,7 @@
       <w:r>
         <w:rPr>
           <w:noProof/>
-          <w:lang w:val="es-PE" w:eastAsia="es-PE"/>
+          <w:lang w:val="es-ES" w:eastAsia="es-ES"/>
         </w:rPr>
         <mc:AlternateContent>
           <mc:Choice Requires="wps">
@@ -5148,7 +5114,7 @@
       <w:r>
         <w:rPr>
           <w:noProof/>
-          <w:lang w:val="es-PE" w:eastAsia="es-PE"/>
+          <w:lang w:val="es-ES" w:eastAsia="es-ES"/>
         </w:rPr>
         <mc:AlternateContent>
           <mc:Choice Requires="wps">
@@ -5265,7 +5231,7 @@
       <w:r>
         <w:rPr>
           <w:noProof/>
-          <w:lang w:val="es-PE" w:eastAsia="es-PE"/>
+          <w:lang w:val="es-ES" w:eastAsia="es-ES"/>
         </w:rPr>
         <mc:AlternateContent>
           <mc:Choice Requires="wps">
@@ -5377,7 +5343,7 @@
       <w:r>
         <w:rPr>
           <w:noProof/>
-          <w:lang w:val="es-PE" w:eastAsia="es-PE"/>
+          <w:lang w:val="es-ES" w:eastAsia="es-ES"/>
         </w:rPr>
         <mc:AlternateContent>
           <mc:Choice Requires="wps">
@@ -5489,7 +5455,7 @@
       <w:r>
         <w:rPr>
           <w:noProof/>
-          <w:lang w:val="es-PE" w:eastAsia="es-PE"/>
+          <w:lang w:val="es-ES" w:eastAsia="es-ES"/>
         </w:rPr>
         <mc:AlternateContent>
           <mc:Choice Requires="wps">
@@ -5601,7 +5567,7 @@
       <w:r>
         <w:rPr>
           <w:noProof/>
-          <w:lang w:val="es-PE" w:eastAsia="es-PE"/>
+          <w:lang w:val="es-ES" w:eastAsia="es-ES"/>
         </w:rPr>
         <mc:AlternateContent>
           <mc:Choice Requires="wps">
@@ -5713,7 +5679,7 @@
       <w:r>
         <w:rPr>
           <w:noProof/>
-          <w:lang w:val="es-PE" w:eastAsia="es-PE"/>
+          <w:lang w:val="es-ES" w:eastAsia="es-ES"/>
         </w:rPr>
         <mc:AlternateContent>
           <mc:Choice Requires="wps">
@@ -5829,7 +5795,7 @@
       <w:r>
         <w:rPr>
           <w:noProof/>
-          <w:lang w:val="es-PE" w:eastAsia="es-PE"/>
+          <w:lang w:val="es-ES" w:eastAsia="es-ES"/>
         </w:rPr>
         <mc:AlternateContent>
           <mc:Choice Requires="wps">
@@ -5944,7 +5910,7 @@
       <w:r>
         <w:rPr>
           <w:noProof/>
-          <w:lang w:val="es-PE" w:eastAsia="es-PE"/>
+          <w:lang w:val="es-ES" w:eastAsia="es-ES"/>
         </w:rPr>
         <mc:AlternateContent>
           <mc:Choice Requires="wps">
@@ -6097,7 +6063,7 @@
           <w:rFonts w:ascii="Times New Roman" w:hAnsi="Times New Roman" w:cs="Times New Roman"/>
         </w:rPr>
       </w:pPr>
-      <w:bookmarkStart w:id="9" w:name="_Toc429490283"/>
+      <w:bookmarkStart w:id="8" w:name="_Toc429490283"/>
       <w:r>
         <w:rPr>
           <w:rFonts w:ascii="Times New Roman" w:hAnsi="Times New Roman" w:cs="Times New Roman"/>
@@ -6105,7 +6071,7 @@
         <w:lastRenderedPageBreak/>
         <w:t>Roles</w:t>
       </w:r>
-      <w:bookmarkEnd w:id="9"/>
+      <w:bookmarkEnd w:id="8"/>
     </w:p>
     <w:p>
       <w:r>
@@ -6541,14 +6507,14 @@
           <w:rFonts w:ascii="Times New Roman" w:hAnsi="Times New Roman" w:cs="Times New Roman"/>
         </w:rPr>
       </w:pPr>
-      <w:bookmarkStart w:id="10" w:name="_Toc429490284"/>
+      <w:bookmarkStart w:id="9" w:name="_Toc429490284"/>
       <w:r>
         <w:rPr>
           <w:rFonts w:ascii="Times New Roman" w:hAnsi="Times New Roman" w:cs="Times New Roman"/>
         </w:rPr>
         <w:t>Políticas, directrices y procedimientos</w:t>
       </w:r>
-      <w:bookmarkEnd w:id="10"/>
+      <w:bookmarkEnd w:id="9"/>
     </w:p>
     <w:p>
       <w:pPr>
@@ -6734,7 +6700,7 @@
           <w:rFonts w:ascii="Times New Roman" w:hAnsi="Times New Roman" w:cs="Times New Roman"/>
         </w:rPr>
       </w:pPr>
-      <w:bookmarkStart w:id="11" w:name="_Toc429490285"/>
+      <w:bookmarkStart w:id="10" w:name="_Toc429490285"/>
       <w:r>
         <w:rPr>
           <w:rFonts w:ascii="Times New Roman" w:hAnsi="Times New Roman" w:cs="Times New Roman"/>
@@ -6742,7 +6708,7 @@
         <w:lastRenderedPageBreak/>
         <w:t>Herramientas, entorno e infraestructura</w:t>
       </w:r>
-      <w:bookmarkEnd w:id="11"/>
+      <w:bookmarkEnd w:id="10"/>
     </w:p>
     <w:p>
       <w:pPr>
@@ -6846,6 +6812,7 @@
           <w:szCs w:val="24"/>
         </w:rPr>
       </w:pPr>
+      <w:proofErr w:type="spellStart"/>
       <w:r>
         <w:rPr>
           <w:rFonts w:ascii="Times New Roman" w:hAnsi="Times New Roman" w:cs="Times New Roman"/>
@@ -6853,9 +6820,9 @@
           <w:sz w:val="24"/>
           <w:szCs w:val="24"/>
         </w:rPr>
-        <w:t xml:space="preserve">Workflow de </w:t>
-      </w:r>
-      <w:proofErr w:type="spellStart"/>
+        <w:t>Workflow</w:t>
+      </w:r>
+      <w:proofErr w:type="spellEnd"/>
       <w:r>
         <w:rPr>
           <w:rFonts w:ascii="Times New Roman" w:hAnsi="Times New Roman" w:cs="Times New Roman"/>
@@ -6863,97 +6830,9 @@
           <w:sz w:val="24"/>
           <w:szCs w:val="24"/>
         </w:rPr>
-        <w:t>Git</w:t>
-      </w:r>
-      <w:proofErr w:type="spellEnd"/>
-      <w:r>
-        <w:rPr>
-          <w:rFonts w:ascii="Times New Roman" w:hAnsi="Times New Roman" w:cs="Times New Roman"/>
-          <w:sz w:val="24"/>
-          <w:szCs w:val="24"/>
-        </w:rPr>
-        <w:t xml:space="preserve">: En el repositorio local los cambios realizados se agrupan en </w:t>
+        <w:t xml:space="preserve"> de </w:t>
       </w:r>
       <w:proofErr w:type="spellStart"/>
-      <w:r>
-        <w:rPr>
-          <w:rFonts w:ascii="Times New Roman" w:hAnsi="Times New Roman" w:cs="Times New Roman"/>
-          <w:sz w:val="24"/>
-          <w:szCs w:val="24"/>
-        </w:rPr>
-        <w:t>commits</w:t>
-      </w:r>
-      <w:proofErr w:type="spellEnd"/>
-      <w:r>
-        <w:rPr>
-          <w:rFonts w:ascii="Times New Roman" w:hAnsi="Times New Roman" w:cs="Times New Roman"/>
-          <w:sz w:val="24"/>
-          <w:szCs w:val="24"/>
-        </w:rPr>
-        <w:t xml:space="preserve">, luego estos </w:t>
-      </w:r>
-      <w:proofErr w:type="spellStart"/>
-      <w:r>
-        <w:rPr>
-          <w:rFonts w:ascii="Times New Roman" w:hAnsi="Times New Roman" w:cs="Times New Roman"/>
-          <w:sz w:val="24"/>
-          <w:szCs w:val="24"/>
-        </w:rPr>
-        <w:t>commits</w:t>
-      </w:r>
-      <w:proofErr w:type="spellEnd"/>
-      <w:r>
-        <w:rPr>
-          <w:rFonts w:ascii="Times New Roman" w:hAnsi="Times New Roman" w:cs="Times New Roman"/>
-          <w:sz w:val="24"/>
-          <w:szCs w:val="24"/>
-        </w:rPr>
-        <w:t xml:space="preserve"> se “</w:t>
-      </w:r>
-      <w:proofErr w:type="spellStart"/>
-      <w:r>
-        <w:rPr>
-          <w:rFonts w:ascii="Times New Roman" w:hAnsi="Times New Roman" w:cs="Times New Roman"/>
-          <w:sz w:val="24"/>
-          <w:szCs w:val="24"/>
-        </w:rPr>
-        <w:t>pushean</w:t>
-      </w:r>
-      <w:proofErr w:type="spellEnd"/>
-      <w:r>
-        <w:rPr>
-          <w:rFonts w:ascii="Times New Roman" w:hAnsi="Times New Roman" w:cs="Times New Roman"/>
-          <w:sz w:val="24"/>
-          <w:szCs w:val="24"/>
-        </w:rPr>
-        <w:t>” al repositorio remoto, para que finalmente los demás colaboradores del proyecto puedan actualizar sus repositorios locales mediante un “</w:t>
-      </w:r>
-      <w:proofErr w:type="spellStart"/>
-      <w:r>
-        <w:rPr>
-          <w:rFonts w:ascii="Times New Roman" w:hAnsi="Times New Roman" w:cs="Times New Roman"/>
-          <w:sz w:val="24"/>
-          <w:szCs w:val="24"/>
-        </w:rPr>
-        <w:t>pull</w:t>
-      </w:r>
-      <w:proofErr w:type="spellEnd"/>
-      <w:r>
-        <w:rPr>
-          <w:rFonts w:ascii="Times New Roman" w:hAnsi="Times New Roman" w:cs="Times New Roman"/>
-          <w:sz w:val="24"/>
-          <w:szCs w:val="24"/>
-        </w:rPr>
-        <w:t>”.</w:t>
-      </w:r>
-      <w:r>
-        <w:rPr>
-          <w:rFonts w:ascii="Times New Roman" w:hAnsi="Times New Roman" w:cs="Times New Roman"/>
-          <w:sz w:val="24"/>
-          <w:szCs w:val="24"/>
-        </w:rPr>
-        <w:t xml:space="preserve"> Ver </w:t>
-      </w:r>
       <w:r>
         <w:rPr>
           <w:rFonts w:ascii="Times New Roman" w:hAnsi="Times New Roman" w:cs="Times New Roman"/>
@@ -6961,6 +6840,104 @@
           <w:sz w:val="24"/>
           <w:szCs w:val="24"/>
         </w:rPr>
+        <w:t>Git</w:t>
+      </w:r>
+      <w:proofErr w:type="spellEnd"/>
+      <w:r>
+        <w:rPr>
+          <w:rFonts w:ascii="Times New Roman" w:hAnsi="Times New Roman" w:cs="Times New Roman"/>
+          <w:sz w:val="24"/>
+          <w:szCs w:val="24"/>
+        </w:rPr>
+        <w:t xml:space="preserve">: En el repositorio local los cambios realizados se agrupan en </w:t>
+      </w:r>
+      <w:proofErr w:type="spellStart"/>
+      <w:r>
+        <w:rPr>
+          <w:rFonts w:ascii="Times New Roman" w:hAnsi="Times New Roman" w:cs="Times New Roman"/>
+          <w:sz w:val="24"/>
+          <w:szCs w:val="24"/>
+        </w:rPr>
+        <w:t>commits</w:t>
+      </w:r>
+      <w:proofErr w:type="spellEnd"/>
+      <w:r>
+        <w:rPr>
+          <w:rFonts w:ascii="Times New Roman" w:hAnsi="Times New Roman" w:cs="Times New Roman"/>
+          <w:sz w:val="24"/>
+          <w:szCs w:val="24"/>
+        </w:rPr>
+        <w:t xml:space="preserve">, luego estos </w:t>
+      </w:r>
+      <w:proofErr w:type="spellStart"/>
+      <w:r>
+        <w:rPr>
+          <w:rFonts w:ascii="Times New Roman" w:hAnsi="Times New Roman" w:cs="Times New Roman"/>
+          <w:sz w:val="24"/>
+          <w:szCs w:val="24"/>
+        </w:rPr>
+        <w:t>commits</w:t>
+      </w:r>
+      <w:proofErr w:type="spellEnd"/>
+      <w:r>
+        <w:rPr>
+          <w:rFonts w:ascii="Times New Roman" w:hAnsi="Times New Roman" w:cs="Times New Roman"/>
+          <w:sz w:val="24"/>
+          <w:szCs w:val="24"/>
+        </w:rPr>
+        <w:t xml:space="preserve"> se “</w:t>
+      </w:r>
+      <w:proofErr w:type="spellStart"/>
+      <w:r>
+        <w:rPr>
+          <w:rFonts w:ascii="Times New Roman" w:hAnsi="Times New Roman" w:cs="Times New Roman"/>
+          <w:sz w:val="24"/>
+          <w:szCs w:val="24"/>
+        </w:rPr>
+        <w:t>pushean</w:t>
+      </w:r>
+      <w:proofErr w:type="spellEnd"/>
+      <w:r>
+        <w:rPr>
+          <w:rFonts w:ascii="Times New Roman" w:hAnsi="Times New Roman" w:cs="Times New Roman"/>
+          <w:sz w:val="24"/>
+          <w:szCs w:val="24"/>
+        </w:rPr>
+        <w:t>” al repositorio remoto, para que finalmente los demás colaboradores del proyecto puedan actualizar sus repositorios locales mediante un “</w:t>
+      </w:r>
+      <w:proofErr w:type="spellStart"/>
+      <w:r>
+        <w:rPr>
+          <w:rFonts w:ascii="Times New Roman" w:hAnsi="Times New Roman" w:cs="Times New Roman"/>
+          <w:sz w:val="24"/>
+          <w:szCs w:val="24"/>
+        </w:rPr>
+        <w:t>pull</w:t>
+      </w:r>
+      <w:proofErr w:type="spellEnd"/>
+      <w:r>
+        <w:rPr>
+          <w:rFonts w:ascii="Times New Roman" w:hAnsi="Times New Roman" w:cs="Times New Roman"/>
+          <w:sz w:val="24"/>
+          <w:szCs w:val="24"/>
+        </w:rPr>
+        <w:t>”.</w:t>
+      </w:r>
+      <w:r>
+        <w:rPr>
+          <w:rFonts w:ascii="Times New Roman" w:hAnsi="Times New Roman" w:cs="Times New Roman"/>
+          <w:sz w:val="24"/>
+          <w:szCs w:val="24"/>
+        </w:rPr>
+        <w:t xml:space="preserve"> Ver </w:t>
+      </w:r>
+      <w:r>
+        <w:rPr>
+          <w:rFonts w:ascii="Times New Roman" w:hAnsi="Times New Roman" w:cs="Times New Roman"/>
+          <w:b/>
+          <w:sz w:val="24"/>
+          <w:szCs w:val="24"/>
+        </w:rPr>
         <w:t>Figura 2</w:t>
       </w:r>
       <w:r>
@@ -6998,7 +6975,7 @@
         <w:rPr>
           <w:b/>
           <w:noProof/>
-          <w:lang w:val="es-PE" w:eastAsia="es-PE"/>
+          <w:lang w:val="es-ES" w:eastAsia="es-ES"/>
         </w:rPr>
         <w:drawing>
           <wp:inline distT="0" distB="0" distL="0" distR="0">
@@ -7237,14 +7214,14 @@
           <w:rFonts w:ascii="Times New Roman" w:hAnsi="Times New Roman" w:cs="Times New Roman"/>
         </w:rPr>
       </w:pPr>
-      <w:bookmarkStart w:id="12" w:name="_Toc429490286"/>
+      <w:bookmarkStart w:id="11" w:name="_Toc429490286"/>
       <w:r>
         <w:rPr>
           <w:rFonts w:ascii="Times New Roman" w:hAnsi="Times New Roman" w:cs="Times New Roman"/>
         </w:rPr>
         <w:t>Calendario</w:t>
       </w:r>
-      <w:bookmarkEnd w:id="12"/>
+      <w:bookmarkEnd w:id="11"/>
       <w:r>
         <w:rPr>
           <w:rFonts w:ascii="Times New Roman" w:hAnsi="Times New Roman" w:cs="Times New Roman"/>
@@ -12619,14 +12596,14 @@
           <w:rFonts w:ascii="Times New Roman" w:hAnsi="Times New Roman" w:cs="Times New Roman"/>
         </w:rPr>
       </w:pPr>
-      <w:bookmarkStart w:id="13" w:name="_Toc429490287"/>
+      <w:bookmarkStart w:id="12" w:name="_Toc429490287"/>
       <w:r>
         <w:rPr>
           <w:rFonts w:ascii="Times New Roman" w:hAnsi="Times New Roman" w:cs="Times New Roman"/>
         </w:rPr>
         <w:t>Actividades de la Configuración</w:t>
       </w:r>
-      <w:bookmarkEnd w:id="13"/>
+      <w:bookmarkEnd w:id="12"/>
     </w:p>
     <w:p>
       <w:pPr>
@@ -12639,14 +12616,14 @@
           <w:rFonts w:ascii="Times New Roman" w:hAnsi="Times New Roman" w:cs="Times New Roman"/>
         </w:rPr>
       </w:pPr>
-      <w:bookmarkStart w:id="14" w:name="_Toc429490288"/>
+      <w:bookmarkStart w:id="13" w:name="_Toc429490288"/>
       <w:r>
         <w:rPr>
           <w:rFonts w:ascii="Times New Roman" w:hAnsi="Times New Roman" w:cs="Times New Roman"/>
         </w:rPr>
         <w:t>Identificación</w:t>
       </w:r>
-      <w:bookmarkEnd w:id="14"/>
+      <w:bookmarkEnd w:id="13"/>
     </w:p>
     <w:p>
       <w:pPr>
@@ -12661,7 +12638,7 @@
           <w:szCs w:val="24"/>
         </w:rPr>
       </w:pPr>
-      <w:bookmarkStart w:id="15" w:name="_Toc429490289"/>
+      <w:bookmarkStart w:id="14" w:name="_Toc429490289"/>
       <w:r>
         <w:rPr>
           <w:rFonts w:ascii="Times New Roman" w:hAnsi="Times New Roman" w:cs="Times New Roman"/>
@@ -12678,7 +12655,7 @@
         </w:rPr>
         <w:t xml:space="preserve"> clasificados e identificados</w:t>
       </w:r>
-      <w:bookmarkEnd w:id="15"/>
+      <w:bookmarkEnd w:id="14"/>
     </w:p>
     <w:p>
       <w:pPr>
@@ -14901,7 +14878,7 @@
           <w:szCs w:val="24"/>
         </w:rPr>
       </w:pPr>
-      <w:bookmarkStart w:id="16" w:name="_Toc429490290"/>
+      <w:bookmarkStart w:id="15" w:name="_Toc429490290"/>
       <w:r>
         <w:rPr>
           <w:rFonts w:ascii="Times New Roman" w:hAnsi="Times New Roman" w:cs="Times New Roman"/>
@@ -14910,7 +14887,7 @@
         </w:rPr>
         <w:t>Nomenclatura de la identificación</w:t>
       </w:r>
-      <w:bookmarkEnd w:id="16"/>
+      <w:bookmarkEnd w:id="15"/>
     </w:p>
     <w:p>
       <w:r>
@@ -14945,27 +14922,13 @@
     <w:p>
       <w:pPr>
         <w:pStyle w:val="Prrafodelista"/>
-        <w:jc w:val="both"/>
-      </w:pPr>
-      <w:r>
-        <w:t>Si la nomenclatura del ítem coincidiera con la de otro ítem se considerara adicionar la siguiente letra de la primera palabra del nombre del ítem.</w:t>
-      </w:r>
-    </w:p>
-    <w:p>
-      <w:pPr>
-        <w:pStyle w:val="Prrafodelista"/>
-      </w:pPr>
-      <w:r>
-        <w:t xml:space="preserve">Si el nombre del </w:t>
-      </w:r>
-      <w:r>
-        <w:t>ítem</w:t>
-      </w:r>
-      <w:r>
-        <w:t xml:space="preserve"> tuviera </w:t>
-      </w:r>
-      <w:r>
-        <w:t xml:space="preserve">numeración, la nomenclatura adicionara un 0 seguido del número. Ejemplo: Procedimiento 01: PROC01 </w:t>
+        <w:numPr>
+          <w:ilvl w:val="0"/>
+          <w:numId w:val="11"/>
+        </w:numPr>
+      </w:pPr>
+      <w:r>
+        <w:t>Para documentos con numeración se considerara nombrarlos con las iniciales del mismo o con parte del documento seguido del número. Ejemplo: PROC01, CUS01</w:t>
       </w:r>
     </w:p>
     <w:p>
@@ -14978,7 +14941,13 @@
         <w:jc w:val="both"/>
       </w:pPr>
       <w:r>
-        <w:t xml:space="preserve">Para documentos que pertenecen al desarrollo de un proyecto o no pertenecen a la consultora deberán iniciar con las iniciales del nombre del proyecto y las iniciales del artefacto, separadas por un guion bajo. </w:t>
+        <w:t>Para documentos que</w:t>
+      </w:r>
+      <w:r>
+        <w:t xml:space="preserve"> pertenecen al desarrollo específico </w:t>
+      </w:r>
+      <w:r>
+        <w:t xml:space="preserve">consultora deberán iniciar con las iniciales del nombre del proyecto y las iniciales del artefacto, separadas por un guion bajo. </w:t>
       </w:r>
     </w:p>
     <w:p>
@@ -14988,17 +14957,26 @@
       <w:r>
         <w:t>[Iniciales del proyecto]</w:t>
       </w:r>
-      <w:proofErr w:type="gramStart"/>
-      <w:r>
-        <w:t>_[</w:t>
-      </w:r>
-      <w:proofErr w:type="gramEnd"/>
+      <w:r>
+        <w:t>_ [</w:t>
+      </w:r>
       <w:r>
         <w:t>Iniciales del documento</w:t>
       </w:r>
       <w:r>
         <w:t>]</w:t>
       </w:r>
+      <w:r>
+        <w:t>.</w:t>
+      </w:r>
+      <w:r>
+        <w:t xml:space="preserve"> Ejemplo: </w:t>
+      </w:r>
+      <w:r>
+        <w:t>STU_PGCW</w:t>
+      </w:r>
+      <w:bookmarkStart w:id="16" w:name="_GoBack"/>
+      <w:bookmarkEnd w:id="16"/>
     </w:p>
     <w:p>
       <w:pPr>
@@ -15651,7 +15629,6 @@
               <w:spacing w:line="360" w:lineRule="auto"/>
             </w:pPr>
             <w:r>
-              <w:lastRenderedPageBreak/>
               <w:t>12</w:t>
             </w:r>
           </w:p>
@@ -15746,6 +15723,7 @@
               <w:spacing w:line="360" w:lineRule="auto"/>
             </w:pPr>
             <w:r>
+              <w:lastRenderedPageBreak/>
               <w:t>14</w:t>
             </w:r>
           </w:p>
@@ -16019,7 +15997,7 @@
               <w:noProof/>
               <w:color w:val="auto"/>
             </w:rPr>
-            <w:t>6</w:t>
+            <w:t>10</w:t>
           </w:r>
           <w:r>
             <w:rPr>
@@ -16150,7 +16128,7 @@
     <w:r>
       <w:rPr>
         <w:noProof/>
-        <w:lang w:val="es-PE" w:eastAsia="es-PE"/>
+        <w:lang w:val="es-ES" w:eastAsia="es-ES"/>
       </w:rPr>
       <w:drawing>
         <wp:anchor distT="0" distB="0" distL="114300" distR="114300" simplePos="0" relativeHeight="251660288" behindDoc="0" locked="0" layoutInCell="1" allowOverlap="1" wp14:anchorId="3EEBF476" wp14:editId="7D0E1BEB">
@@ -16221,7 +16199,7 @@
     <w:r>
       <w:rPr>
         <w:noProof/>
-        <w:lang w:val="es-PE" w:eastAsia="es-PE"/>
+        <w:lang w:val="es-ES" w:eastAsia="es-ES"/>
       </w:rPr>
       <mc:AlternateContent>
         <mc:Choice Requires="wps">
@@ -16282,7 +16260,7 @@
         </mc:Choice>
         <mc:Fallback>
           <w:pict>
-            <v:line w14:anchorId="4D522266" id="Conector recto 3" o:spid="_x0000_s1026" style="position:absolute;flip:y;z-index:251659264;visibility:visible;mso-wrap-style:square;mso-width-percent:0;mso-height-percent:0;mso-wrap-distance-left:9pt;mso-wrap-distance-top:0;mso-wrap-distance-right:9pt;mso-wrap-distance-bottom:0;mso-position-horizontal:absolute;mso-position-horizontal-relative:text;mso-position-vertical:absolute;mso-position-vertical-relative:text;mso-width-percent:0;mso-height-percent:0;mso-width-relative:margin;mso-height-relative:margin" from="-25.05pt,-.85pt" to="448.2pt,-.85pt" o:gfxdata="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" strokecolor="black [3040]" strokeweight="1.5pt"/>
+            <v:line w14:anchorId="511E7B86" id="Conector recto 3" o:spid="_x0000_s1026" style="position:absolute;flip:y;z-index:251659264;visibility:visible;mso-wrap-style:square;mso-width-percent:0;mso-height-percent:0;mso-wrap-distance-left:9pt;mso-wrap-distance-top:0;mso-wrap-distance-right:9pt;mso-wrap-distance-bottom:0;mso-position-horizontal:absolute;mso-position-horizontal-relative:text;mso-position-vertical:absolute;mso-position-vertical-relative:text;mso-width-percent:0;mso-height-percent:0;mso-width-relative:margin;mso-height-relative:margin" from="-25.05pt,-.85pt" to="448.2pt,-.85pt" o:gfxdata="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" strokecolor="black [3040]" strokeweight="1.5pt"/>
           </w:pict>
         </mc:Fallback>
       </mc:AlternateContent>
@@ -16293,7 +16271,7 @@
 
 <file path=word/numbering.xml><?xml version="1.0" encoding="utf-8"?>
 <w:numbering xmlns:wpc="http://schemas.microsoft.com/office/word/2010/wordprocessingCanvas" xmlns:mc="http://schemas.openxmlformats.org/markup-compatibility/2006" xmlns:o="urn:schemas-microsoft-com:office:office" xmlns:r="http://schemas.openxmlformats.org/officeDocument/2006/relationships" xmlns:m="http://schemas.openxmlformats.org/officeDocument/2006/math" xmlns:v="urn:schemas-microsoft-com:vml" xmlns:wp14="http://schemas.microsoft.com/office/word/2010/wordprocessingDrawing" xmlns:wp="http://schemas.openxmlformats.org/drawingml/2006/wordprocessingDrawing" xmlns:w10="urn:schemas-microsoft-com:office:word" xmlns:w="http://schemas.openxmlformats.org/wordprocessingml/2006/main" xmlns:w14="http://schemas.microsoft.com/office/word/2010/wordml" xmlns:w15="http://schemas.microsoft.com/office/word/2012/wordml" xmlns:wpg="http://schemas.microsoft.com/office/word/2010/wordprocessingGroup" xmlns:wpi="http://schemas.microsoft.com/office/word/2010/wordprocessingInk" xmlns:wne="http://schemas.microsoft.com/office/word/2006/wordml" xmlns:wps="http://schemas.microsoft.com/office/word/2010/wordprocessingShape" mc:Ignorable="w14 w15 wp14">
-  <w:abstractNum w:abstractNumId="0">
+  <w:abstractNum w:abstractNumId="0" w15:restartNumberingAfterBreak="0">
     <w:nsid w:val="0311511C"/>
     <w:multiLevelType w:val="multilevel"/>
     <w:tmpl w:val="DE6C7628"/>
@@ -16408,7 +16386,7 @@
       </w:rPr>
     </w:lvl>
   </w:abstractNum>
-  <w:abstractNum w:abstractNumId="1">
+  <w:abstractNum w:abstractNumId="1" w15:restartNumberingAfterBreak="0">
     <w:nsid w:val="1BC474A4"/>
     <w:multiLevelType w:val="multilevel"/>
     <w:tmpl w:val="ECBECAFE"/>
@@ -16521,7 +16499,7 @@
       </w:rPr>
     </w:lvl>
   </w:abstractNum>
-  <w:abstractNum w:abstractNumId="2">
+  <w:abstractNum w:abstractNumId="2" w15:restartNumberingAfterBreak="0">
     <w:nsid w:val="1FBC173F"/>
     <w:multiLevelType w:val="hybridMultilevel"/>
     <w:tmpl w:val="436616FC"/>
@@ -16610,7 +16588,7 @@
       </w:pPr>
     </w:lvl>
   </w:abstractNum>
-  <w:abstractNum w:abstractNumId="3">
+  <w:abstractNum w:abstractNumId="3" w15:restartNumberingAfterBreak="0">
     <w:nsid w:val="2BA92D0E"/>
     <w:multiLevelType w:val="hybridMultilevel"/>
     <w:tmpl w:val="C61A6654"/>
@@ -16723,7 +16701,7 @@
       </w:rPr>
     </w:lvl>
   </w:abstractNum>
-  <w:abstractNum w:abstractNumId="4">
+  <w:abstractNum w:abstractNumId="4" w15:restartNumberingAfterBreak="0">
     <w:nsid w:val="38BB188D"/>
     <w:multiLevelType w:val="hybridMultilevel"/>
     <w:tmpl w:val="4F840386"/>
@@ -16812,7 +16790,7 @@
       </w:pPr>
     </w:lvl>
   </w:abstractNum>
-  <w:abstractNum w:abstractNumId="5">
+  <w:abstractNum w:abstractNumId="5" w15:restartNumberingAfterBreak="0">
     <w:nsid w:val="47A13BE0"/>
     <w:multiLevelType w:val="hybridMultilevel"/>
     <w:tmpl w:val="7FAEDE30"/>
@@ -16925,7 +16903,7 @@
       </w:rPr>
     </w:lvl>
   </w:abstractNum>
-  <w:abstractNum w:abstractNumId="6">
+  <w:abstractNum w:abstractNumId="6" w15:restartNumberingAfterBreak="0">
     <w:nsid w:val="4BEC63B8"/>
     <w:multiLevelType w:val="hybridMultilevel"/>
     <w:tmpl w:val="3766BEC6"/>
@@ -17014,7 +16992,7 @@
       </w:pPr>
     </w:lvl>
   </w:abstractNum>
-  <w:abstractNum w:abstractNumId="7">
+  <w:abstractNum w:abstractNumId="7" w15:restartNumberingAfterBreak="0">
     <w:nsid w:val="59880ED5"/>
     <w:multiLevelType w:val="hybridMultilevel"/>
     <w:tmpl w:val="76F8817E"/>
@@ -17127,7 +17105,7 @@
       </w:rPr>
     </w:lvl>
   </w:abstractNum>
-  <w:abstractNum w:abstractNumId="8">
+  <w:abstractNum w:abstractNumId="8" w15:restartNumberingAfterBreak="0">
     <w:nsid w:val="743E44B2"/>
     <w:multiLevelType w:val="hybridMultilevel"/>
     <w:tmpl w:val="52DAD7B0"/>
@@ -17239,7 +17217,7 @@
       </w:rPr>
     </w:lvl>
   </w:abstractNum>
-  <w:abstractNum w:abstractNumId="9">
+  <w:abstractNum w:abstractNumId="9" w15:restartNumberingAfterBreak="0">
     <w:nsid w:val="7ADE6E0F"/>
     <w:multiLevelType w:val="multilevel"/>
     <w:tmpl w:val="47E6D7B0"/>
@@ -17361,7 +17339,7 @@
       </w:rPr>
     </w:lvl>
   </w:abstractNum>
-  <w:abstractNum w:abstractNumId="10">
+  <w:abstractNum w:abstractNumId="10" w15:restartNumberingAfterBreak="0">
     <w:nsid w:val="7DC6727A"/>
     <w:multiLevelType w:val="hybridMultilevel"/>
     <w:tmpl w:val="742E6D7C"/>
@@ -18049,12 +18027,6 @@
     <w:tblPr>
       <w:tblStyleRowBandSize w:val="1"/>
       <w:tblStyleColBandSize w:val="1"/>
-      <w:tblCellMar>
-        <w:top w:w="0" w:type="dxa"/>
-        <w:left w:w="0" w:type="dxa"/>
-        <w:bottom w:w="0" w:type="dxa"/>
-        <w:right w:w="0" w:type="dxa"/>
-      </w:tblCellMar>
     </w:tblPr>
   </w:style>
   <w:style w:type="table" w:customStyle="1" w:styleId="a0">
@@ -18118,9 +18090,7 @@
       <w:tblStyleRowBandSize w:val="1"/>
       <w:tblStyleColBandSize w:val="1"/>
       <w:tblCellMar>
-        <w:top w:w="0" w:type="dxa"/>
         <w:left w:w="115" w:type="dxa"/>
-        <w:bottom w:w="0" w:type="dxa"/>
         <w:right w:w="115" w:type="dxa"/>
       </w:tblCellMar>
     </w:tblPr>
@@ -18134,9 +18104,7 @@
       <w:tblStyleRowBandSize w:val="1"/>
       <w:tblStyleColBandSize w:val="1"/>
       <w:tblCellMar>
-        <w:top w:w="0" w:type="dxa"/>
         <w:left w:w="115" w:type="dxa"/>
-        <w:bottom w:w="0" w:type="dxa"/>
         <w:right w:w="115" w:type="dxa"/>
       </w:tblCellMar>
     </w:tblPr>
@@ -18150,9 +18118,7 @@
       <w:tblStyleRowBandSize w:val="1"/>
       <w:tblStyleColBandSize w:val="1"/>
       <w:tblCellMar>
-        <w:top w:w="0" w:type="dxa"/>
         <w:left w:w="115" w:type="dxa"/>
-        <w:bottom w:w="0" w:type="dxa"/>
         <w:right w:w="115" w:type="dxa"/>
       </w:tblCellMar>
     </w:tblPr>
@@ -18166,9 +18132,7 @@
       <w:tblStyleRowBandSize w:val="1"/>
       <w:tblStyleColBandSize w:val="1"/>
       <w:tblCellMar>
-        <w:top w:w="0" w:type="dxa"/>
         <w:left w:w="115" w:type="dxa"/>
-        <w:bottom w:w="0" w:type="dxa"/>
         <w:right w:w="115" w:type="dxa"/>
       </w:tblCellMar>
     </w:tblPr>
@@ -18182,9 +18146,7 @@
       <w:tblStyleRowBandSize w:val="1"/>
       <w:tblStyleColBandSize w:val="1"/>
       <w:tblCellMar>
-        <w:top w:w="0" w:type="dxa"/>
         <w:left w:w="115" w:type="dxa"/>
-        <w:bottom w:w="0" w:type="dxa"/>
         <w:right w:w="115" w:type="dxa"/>
       </w:tblCellMar>
     </w:tblPr>
@@ -18198,9 +18160,7 @@
       <w:tblStyleRowBandSize w:val="1"/>
       <w:tblStyleColBandSize w:val="1"/>
       <w:tblCellMar>
-        <w:top w:w="0" w:type="dxa"/>
         <w:left w:w="115" w:type="dxa"/>
-        <w:bottom w:w="0" w:type="dxa"/>
         <w:right w:w="115" w:type="dxa"/>
       </w:tblCellMar>
     </w:tblPr>
@@ -18214,9 +18174,7 @@
       <w:tblStyleRowBandSize w:val="1"/>
       <w:tblStyleColBandSize w:val="1"/>
       <w:tblCellMar>
-        <w:top w:w="0" w:type="dxa"/>
         <w:left w:w="115" w:type="dxa"/>
-        <w:bottom w:w="0" w:type="dxa"/>
         <w:right w:w="115" w:type="dxa"/>
       </w:tblCellMar>
     </w:tblPr>
@@ -18230,9 +18188,7 @@
       <w:tblStyleRowBandSize w:val="1"/>
       <w:tblStyleColBandSize w:val="1"/>
       <w:tblCellMar>
-        <w:top w:w="0" w:type="dxa"/>
         <w:left w:w="115" w:type="dxa"/>
-        <w:bottom w:w="0" w:type="dxa"/>
         <w:right w:w="115" w:type="dxa"/>
       </w:tblCellMar>
     </w:tblPr>
@@ -18339,17 +18295,10 @@
     <w:tblPr>
       <w:tblStyleRowBandSize w:val="1"/>
       <w:tblStyleColBandSize w:val="1"/>
-      <w:tblInd w:w="0" w:type="dxa"/>
       <w:tblBorders>
         <w:top w:val="single" w:sz="18" w:space="0" w:color="auto"/>
         <w:bottom w:val="single" w:sz="18" w:space="0" w:color="auto"/>
       </w:tblBorders>
-      <w:tblCellMar>
-        <w:top w:w="0" w:type="dxa"/>
-        <w:left w:w="108" w:type="dxa"/>
-        <w:bottom w:w="0" w:type="dxa"/>
-        <w:right w:w="108" w:type="dxa"/>
-      </w:tblCellMar>
     </w:tblPr>
     <w:tblStylePr w:type="firstRow">
       <w:pPr>
@@ -18486,7 +18435,6 @@
       <w:spacing w:after="0" w:line="240" w:lineRule="auto"/>
     </w:pPr>
     <w:tblPr>
-      <w:tblInd w:w="0" w:type="dxa"/>
       <w:tblBorders>
         <w:top w:val="single" w:sz="4" w:space="0" w:color="auto"/>
         <w:left w:val="single" w:sz="4" w:space="0" w:color="auto"/>
@@ -18495,12 +18443,6 @@
         <w:insideH w:val="single" w:sz="4" w:space="0" w:color="auto"/>
         <w:insideV w:val="single" w:sz="4" w:space="0" w:color="auto"/>
       </w:tblBorders>
-      <w:tblCellMar>
-        <w:top w:w="0" w:type="dxa"/>
-        <w:left w:w="108" w:type="dxa"/>
-        <w:bottom w:w="0" w:type="dxa"/>
-        <w:right w:w="108" w:type="dxa"/>
-      </w:tblCellMar>
     </w:tblPr>
   </w:style>
   <w:style w:type="table" w:customStyle="1" w:styleId="Tablanormal31">
@@ -18514,13 +18456,6 @@
     <w:tblPr>
       <w:tblStyleRowBandSize w:val="1"/>
       <w:tblStyleColBandSize w:val="1"/>
-      <w:tblInd w:w="0" w:type="dxa"/>
-      <w:tblCellMar>
-        <w:top w:w="0" w:type="dxa"/>
-        <w:left w:w="108" w:type="dxa"/>
-        <w:bottom w:w="0" w:type="dxa"/>
-        <w:right w:w="108" w:type="dxa"/>
-      </w:tblCellMar>
     </w:tblPr>
     <w:tblStylePr w:type="firstRow">
       <w:rPr>
@@ -18982,7 +18917,7 @@
 </file>
 
 <file path=customXml/itemProps1.xml><?xml version="1.0" encoding="utf-8"?>
-<ds:datastoreItem xmlns:ds="http://schemas.openxmlformats.org/officeDocument/2006/customXml" ds:itemID="{B3B5FACE-0284-48B5-8D2A-F766CE698198}">
+<ds:datastoreItem xmlns:ds="http://schemas.openxmlformats.org/officeDocument/2006/customXml" ds:itemID="{D69D203D-7943-47AB-A328-F4DE57032033}">
   <ds:schemaRefs>
     <ds:schemaRef ds:uri="http://schemas.openxmlformats.org/officeDocument/2006/bibliography"/>
   </ds:schemaRefs>

</xml_diff>

<commit_message>
Definicion de librerias, detalle
</commit_message>
<xml_diff>
--- a/Documentos/PGCS.docx
+++ b/Documentos/PGCS.docx
@@ -2648,19 +2648,11 @@
                 <w:rFonts w:ascii="Arial" w:hAnsi="Arial" w:cs="Arial"/>
               </w:rPr>
             </w:pPr>
-            <w:proofErr w:type="spellStart"/>
             <w:r>
               <w:rPr>
                 <w:rFonts w:ascii="Arial" w:hAnsi="Arial" w:cs="Arial"/>
               </w:rPr>
-              <w:t>Percy</w:t>
-            </w:r>
-            <w:proofErr w:type="spellEnd"/>
-            <w:r>
-              <w:rPr>
-                <w:rFonts w:ascii="Arial" w:hAnsi="Arial" w:cs="Arial"/>
-              </w:rPr>
-              <w:t xml:space="preserve"> Villegas</w:t>
+              <w:t>Percy Villegas</w:t>
             </w:r>
           </w:p>
         </w:tc>
@@ -4042,7 +4034,7 @@
       <w:r>
         <w:rPr>
           <w:noProof/>
-          <w:lang w:val="es-ES" w:eastAsia="es-ES"/>
+          <w:lang w:val="es-PE" w:eastAsia="es-PE"/>
         </w:rPr>
         <mc:AlternateContent>
           <mc:Choice Requires="wps">
@@ -4241,7 +4233,7 @@
       <w:r>
         <w:rPr>
           <w:noProof/>
-          <w:lang w:val="es-ES" w:eastAsia="es-ES"/>
+          <w:lang w:val="es-PE" w:eastAsia="es-PE"/>
         </w:rPr>
         <mc:AlternateContent>
           <mc:Choice Requires="wps">
@@ -4353,7 +4345,7 @@
       <w:r>
         <w:rPr>
           <w:noProof/>
-          <w:lang w:val="es-ES" w:eastAsia="es-ES"/>
+          <w:lang w:val="es-PE" w:eastAsia="es-PE"/>
         </w:rPr>
         <mc:AlternateContent>
           <mc:Choice Requires="wps">
@@ -4418,7 +4410,7 @@
           </mc:Choice>
           <mc:Fallback>
             <w:pict>
-              <v:shapetype w14:anchorId="4D9935DA" id="_x0000_t13" coordsize="21600,21600" o:spt="13" adj="16200,5400" path="m@0,l@0@1,0@1,0@2@0@2@0,21600,21600,10800xe">
+              <v:shapetype w14:anchorId="386BC98D" id="_x0000_t13" coordsize="21600,21600" o:spt="13" adj="16200,5400" path="m@0,l@0@1,0@1,0@2@0@2@0,21600,21600,10800xe">
                 <v:stroke joinstyle="miter"/>
                 <v:formulas>
                   <v:f eqn="val #0"/>
@@ -4447,7 +4439,7 @@
       <w:r>
         <w:rPr>
           <w:noProof/>
-          <w:lang w:val="es-ES" w:eastAsia="es-ES"/>
+          <w:lang w:val="es-PE" w:eastAsia="es-PE"/>
         </w:rPr>
         <mc:AlternateContent>
           <mc:Choice Requires="wps">
@@ -4561,7 +4553,7 @@
       <w:r>
         <w:rPr>
           <w:noProof/>
-          <w:lang w:val="es-ES" w:eastAsia="es-ES"/>
+          <w:lang w:val="es-PE" w:eastAsia="es-PE"/>
         </w:rPr>
         <mc:AlternateContent>
           <mc:Choice Requires="wps">
@@ -4620,7 +4612,7 @@
           </mc:Choice>
           <mc:Fallback>
             <w:pict>
-              <v:shapetype w14:anchorId="7F37B21B" id="_x0000_t67" coordsize="21600,21600" o:spt="67" adj="16200,5400" path="m0@0l@1@0@1,0@2,0@2@0,21600@0,10800,21600xe">
+              <v:shapetype w14:anchorId="4A21E27C" id="_x0000_t67" coordsize="21600,21600" o:spt="67" adj="16200,5400" path="m0@0l@1@0@1,0@2,0@2@0,21600@0,10800,21600xe">
                 <v:stroke joinstyle="miter"/>
                 <v:formulas>
                   <v:f eqn="val #0"/>
@@ -4649,7 +4641,7 @@
       <w:r>
         <w:rPr>
           <w:noProof/>
-          <w:lang w:val="es-ES" w:eastAsia="es-ES"/>
+          <w:lang w:val="es-PE" w:eastAsia="es-PE"/>
         </w:rPr>
         <mc:AlternateContent>
           <mc:Choice Requires="wps">
@@ -4763,7 +4755,7 @@
       <w:r>
         <w:rPr>
           <w:noProof/>
-          <w:lang w:val="es-ES" w:eastAsia="es-ES"/>
+          <w:lang w:val="es-PE" w:eastAsia="es-PE"/>
         </w:rPr>
         <mc:AlternateContent>
           <mc:Choice Requires="wps">
@@ -4877,7 +4869,7 @@
       <w:r>
         <w:rPr>
           <w:noProof/>
-          <w:lang w:val="es-ES" w:eastAsia="es-ES"/>
+          <w:lang w:val="es-PE" w:eastAsia="es-PE"/>
         </w:rPr>
         <mc:AlternateContent>
           <mc:Choice Requires="wps">
@@ -4991,7 +4983,7 @@
       <w:r>
         <w:rPr>
           <w:noProof/>
-          <w:lang w:val="es-ES" w:eastAsia="es-ES"/>
+          <w:lang w:val="es-PE" w:eastAsia="es-PE"/>
         </w:rPr>
         <mc:AlternateContent>
           <mc:Choice Requires="wps">
@@ -5114,7 +5106,7 @@
       <w:r>
         <w:rPr>
           <w:noProof/>
-          <w:lang w:val="es-ES" w:eastAsia="es-ES"/>
+          <w:lang w:val="es-PE" w:eastAsia="es-PE"/>
         </w:rPr>
         <mc:AlternateContent>
           <mc:Choice Requires="wps">
@@ -5231,7 +5223,7 @@
       <w:r>
         <w:rPr>
           <w:noProof/>
-          <w:lang w:val="es-ES" w:eastAsia="es-ES"/>
+          <w:lang w:val="es-PE" w:eastAsia="es-PE"/>
         </w:rPr>
         <mc:AlternateContent>
           <mc:Choice Requires="wps">
@@ -5343,7 +5335,7 @@
       <w:r>
         <w:rPr>
           <w:noProof/>
-          <w:lang w:val="es-ES" w:eastAsia="es-ES"/>
+          <w:lang w:val="es-PE" w:eastAsia="es-PE"/>
         </w:rPr>
         <mc:AlternateContent>
           <mc:Choice Requires="wps">
@@ -5455,7 +5447,7 @@
       <w:r>
         <w:rPr>
           <w:noProof/>
-          <w:lang w:val="es-ES" w:eastAsia="es-ES"/>
+          <w:lang w:val="es-PE" w:eastAsia="es-PE"/>
         </w:rPr>
         <mc:AlternateContent>
           <mc:Choice Requires="wps">
@@ -5567,7 +5559,7 @@
       <w:r>
         <w:rPr>
           <w:noProof/>
-          <w:lang w:val="es-ES" w:eastAsia="es-ES"/>
+          <w:lang w:val="es-PE" w:eastAsia="es-PE"/>
         </w:rPr>
         <mc:AlternateContent>
           <mc:Choice Requires="wps">
@@ -5679,7 +5671,7 @@
       <w:r>
         <w:rPr>
           <w:noProof/>
-          <w:lang w:val="es-ES" w:eastAsia="es-ES"/>
+          <w:lang w:val="es-PE" w:eastAsia="es-PE"/>
         </w:rPr>
         <mc:AlternateContent>
           <mc:Choice Requires="wps">
@@ -5795,7 +5787,7 @@
       <w:r>
         <w:rPr>
           <w:noProof/>
-          <w:lang w:val="es-ES" w:eastAsia="es-ES"/>
+          <w:lang w:val="es-PE" w:eastAsia="es-PE"/>
         </w:rPr>
         <mc:AlternateContent>
           <mc:Choice Requires="wps">
@@ -5910,7 +5902,7 @@
       <w:r>
         <w:rPr>
           <w:noProof/>
-          <w:lang w:val="es-ES" w:eastAsia="es-ES"/>
+          <w:lang w:val="es-PE" w:eastAsia="es-PE"/>
         </w:rPr>
         <mc:AlternateContent>
           <mc:Choice Requires="wps">
@@ -6975,7 +6967,7 @@
         <w:rPr>
           <w:b/>
           <w:noProof/>
-          <w:lang w:val="es-ES" w:eastAsia="es-ES"/>
+          <w:lang w:val="es-PE" w:eastAsia="es-PE"/>
         </w:rPr>
         <w:drawing>
           <wp:inline distT="0" distB="0" distL="0" distR="0">
@@ -16111,10 +16103,7 @@
               <w:spacing w:line="360" w:lineRule="auto"/>
             </w:pPr>
             <w:r>
-              <w:t xml:space="preserve">Línea base de </w:t>
-            </w:r>
-            <w:r>
-              <w:t>especificación de requisitos</w:t>
+              <w:t>Línea base de especificación de requisitos</w:t>
             </w:r>
           </w:p>
         </w:tc>
@@ -16163,10 +16152,7 @@
               <w:spacing w:line="360" w:lineRule="auto"/>
             </w:pPr>
             <w:r>
-              <w:t xml:space="preserve">Línea base de </w:t>
-            </w:r>
-            <w:r>
-              <w:t>especificación de requisitos</w:t>
+              <w:t>Línea base de especificación de requisitos</w:t>
             </w:r>
           </w:p>
         </w:tc>
@@ -16314,8 +16300,6 @@
             <w:pPr>
               <w:spacing w:line="360" w:lineRule="auto"/>
             </w:pPr>
-            <w:bookmarkStart w:id="17" w:name="_GoBack"/>
-            <w:bookmarkEnd w:id="17"/>
           </w:p>
         </w:tc>
         <w:tc>
@@ -16360,11 +16344,2878 @@
         <w:rPr>
           <w:rFonts w:ascii="Times New Roman" w:hAnsi="Times New Roman" w:cs="Times New Roman"/>
           <w:b/>
+          <w:noProof/>
           <w:sz w:val="28"/>
+          <w:lang w:val="es-PE" w:eastAsia="es-PE"/>
         </w:rPr>
         <w:lastRenderedPageBreak/>
+        <mc:AlternateContent>
+          <mc:Choice Requires="wps">
+            <w:drawing>
+              <wp:anchor distT="0" distB="0" distL="114300" distR="114300" simplePos="0" relativeHeight="251660288" behindDoc="0" locked="0" layoutInCell="1" allowOverlap="1" wp14:anchorId="19C4D904" wp14:editId="2FC63A35">
+                <wp:simplePos x="0" y="0"/>
+                <wp:positionH relativeFrom="column">
+                  <wp:posOffset>3257610</wp:posOffset>
+                </wp:positionH>
+                <wp:positionV relativeFrom="paragraph">
+                  <wp:posOffset>1925248</wp:posOffset>
+                </wp:positionV>
+                <wp:extent cx="1759585" cy="318770"/>
+                <wp:effectExtent l="0" t="0" r="12065" b="24130"/>
+                <wp:wrapSquare wrapText="bothSides"/>
+                <wp:docPr id="14" name="Rectángulo 14"/>
+                <wp:cNvGraphicFramePr/>
+                <a:graphic xmlns:a="http://schemas.openxmlformats.org/drawingml/2006/main">
+                  <a:graphicData uri="http://schemas.microsoft.com/office/word/2010/wordprocessingShape">
+                    <wps:wsp>
+                      <wps:cNvSpPr/>
+                      <wps:spPr>
+                        <a:xfrm>
+                          <a:off x="0" y="0"/>
+                          <a:ext cx="1759585" cy="318770"/>
+                        </a:xfrm>
+                        <a:prstGeom prst="rect">
+                          <a:avLst/>
+                        </a:prstGeom>
+                      </wps:spPr>
+                      <wps:style>
+                        <a:lnRef idx="2">
+                          <a:schemeClr val="accent1">
+                            <a:shade val="50000"/>
+                          </a:schemeClr>
+                        </a:lnRef>
+                        <a:fillRef idx="1">
+                          <a:schemeClr val="accent1"/>
+                        </a:fillRef>
+                        <a:effectRef idx="0">
+                          <a:schemeClr val="accent1"/>
+                        </a:effectRef>
+                        <a:fontRef idx="minor">
+                          <a:schemeClr val="lt1"/>
+                        </a:fontRef>
+                      </wps:style>
+                      <wps:txbx>
+                        <w:txbxContent>
+                          <w:p>
+                            <w:pPr>
+                              <w:jc w:val="center"/>
+                            </w:pPr>
+                            <w:r>
+                              <w:t>Librerías de Producción</w:t>
+                            </w:r>
+                          </w:p>
+                          <w:p/>
+                        </w:txbxContent>
+                      </wps:txbx>
+                      <wps:bodyPr rot="0" spcFirstLastPara="0" vertOverflow="overflow" horzOverflow="overflow" vert="horz" wrap="square" lIns="91440" tIns="45720" rIns="91440" bIns="45720" numCol="1" spcCol="0" rtlCol="0" fromWordArt="0" anchor="ctr" anchorCtr="0" forceAA="0" compatLnSpc="1">
+                        <a:prstTxWarp prst="textNoShape">
+                          <a:avLst/>
+                        </a:prstTxWarp>
+                        <a:noAutofit/>
+                      </wps:bodyPr>
+                    </wps:wsp>
+                  </a:graphicData>
+                </a:graphic>
+                <wp14:sizeRelH relativeFrom="margin">
+                  <wp14:pctWidth>0</wp14:pctWidth>
+                </wp14:sizeRelH>
+                <wp14:sizeRelV relativeFrom="margin">
+                  <wp14:pctHeight>0</wp14:pctHeight>
+                </wp14:sizeRelV>
+              </wp:anchor>
+            </w:drawing>
+          </mc:Choice>
+          <mc:Fallback>
+            <w:pict>
+              <v:rect w14:anchorId="19C4D904" id="Rectángulo 14" o:spid="_x0000_s1041" style="position:absolute;left:0;text-align:left;margin-left:256.5pt;margin-top:151.6pt;width:138.55pt;height:25.1pt;z-index:251660288;visibility:visible;mso-wrap-style:square;mso-width-percent:0;mso-height-percent:0;mso-wrap-distance-left:9pt;mso-wrap-distance-top:0;mso-wrap-distance-right:9pt;mso-wrap-distance-bottom:0;mso-position-horizontal:absolute;mso-position-horizontal-relative:text;mso-position-vertical:absolute;mso-position-vertical-relative:text;mso-width-percent:0;mso-height-percent:0;mso-width-relative:margin;mso-height-relative:margin;v-text-anchor:middle" o:gfxdata="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" fillcolor="#4f81bd [3204]" strokecolor="#243f60 [1604]" strokeweight="2pt">
+                <v:textbox>
+                  <w:txbxContent>
+                    <w:p>
+                      <w:pPr>
+                        <w:jc w:val="center"/>
+                      </w:pPr>
+                      <w:r>
+                        <w:t>Librerías de Producción</w:t>
+                      </w:r>
+                    </w:p>
+                    <w:p/>
+                  </w:txbxContent>
+                </v:textbox>
+                <w10:wrap type="square"/>
+              </v:rect>
+            </w:pict>
+          </mc:Fallback>
+        </mc:AlternateContent>
+      </w:r>
+      <w:r>
+        <w:rPr>
+          <w:rFonts w:ascii="Times New Roman" w:hAnsi="Times New Roman" w:cs="Times New Roman"/>
+          <w:b/>
+          <w:noProof/>
+          <w:sz w:val="28"/>
+          <w:lang w:val="es-PE" w:eastAsia="es-PE"/>
+        </w:rPr>
+        <mc:AlternateContent>
+          <mc:Choice Requires="wps">
+            <w:drawing>
+              <wp:anchor distT="0" distB="0" distL="114300" distR="114300" simplePos="0" relativeHeight="251636736" behindDoc="0" locked="0" layoutInCell="1" allowOverlap="1" wp14:anchorId="429DD864" wp14:editId="3C83512A">
+                <wp:simplePos x="0" y="0"/>
+                <wp:positionH relativeFrom="column">
+                  <wp:posOffset>-2588</wp:posOffset>
+                </wp:positionH>
+                <wp:positionV relativeFrom="paragraph">
+                  <wp:posOffset>1942501</wp:posOffset>
+                </wp:positionV>
+                <wp:extent cx="2070100" cy="317500"/>
+                <wp:effectExtent l="0" t="0" r="25400" b="25400"/>
+                <wp:wrapSquare wrapText="bothSides"/>
+                <wp:docPr id="13" name="Rectángulo 13"/>
+                <wp:cNvGraphicFramePr/>
+                <a:graphic xmlns:a="http://schemas.openxmlformats.org/drawingml/2006/main">
+                  <a:graphicData uri="http://schemas.microsoft.com/office/word/2010/wordprocessingShape">
+                    <wps:wsp>
+                      <wps:cNvSpPr/>
+                      <wps:spPr>
+                        <a:xfrm>
+                          <a:off x="0" y="0"/>
+                          <a:ext cx="2070100" cy="317500"/>
+                        </a:xfrm>
+                        <a:prstGeom prst="rect">
+                          <a:avLst/>
+                        </a:prstGeom>
+                      </wps:spPr>
+                      <wps:style>
+                        <a:lnRef idx="2">
+                          <a:schemeClr val="accent1">
+                            <a:shade val="50000"/>
+                          </a:schemeClr>
+                        </a:lnRef>
+                        <a:fillRef idx="1">
+                          <a:schemeClr val="accent1"/>
+                        </a:fillRef>
+                        <a:effectRef idx="0">
+                          <a:schemeClr val="accent1"/>
+                        </a:effectRef>
+                        <a:fontRef idx="minor">
+                          <a:schemeClr val="lt1"/>
+                        </a:fontRef>
+                      </wps:style>
+                      <wps:txbx>
+                        <w:txbxContent>
+                          <w:p>
+                            <w:pPr>
+                              <w:jc w:val="center"/>
+                            </w:pPr>
+                            <w:r>
+                              <w:t xml:space="preserve">Repositorio de </w:t>
+                            </w:r>
+                            <w:r>
+                              <w:t>Soft</w:t>
+                            </w:r>
+                            <w:r>
+                              <w:t>ware</w:t>
+                            </w:r>
+                          </w:p>
+                          <w:p/>
+                        </w:txbxContent>
+                      </wps:txbx>
+                      <wps:bodyPr rot="0" spcFirstLastPara="0" vertOverflow="overflow" horzOverflow="overflow" vert="horz" wrap="square" lIns="91440" tIns="45720" rIns="91440" bIns="45720" numCol="1" spcCol="0" rtlCol="0" fromWordArt="0" anchor="ctr" anchorCtr="0" forceAA="0" compatLnSpc="1">
+                        <a:prstTxWarp prst="textNoShape">
+                          <a:avLst/>
+                        </a:prstTxWarp>
+                        <a:noAutofit/>
+                      </wps:bodyPr>
+                    </wps:wsp>
+                  </a:graphicData>
+                </a:graphic>
+                <wp14:sizeRelH relativeFrom="margin">
+                  <wp14:pctWidth>0</wp14:pctWidth>
+                </wp14:sizeRelH>
+                <wp14:sizeRelV relativeFrom="margin">
+                  <wp14:pctHeight>0</wp14:pctHeight>
+                </wp14:sizeRelV>
+              </wp:anchor>
+            </w:drawing>
+          </mc:Choice>
+          <mc:Fallback>
+            <w:pict>
+              <v:rect w14:anchorId="429DD864" id="Rectángulo 13" o:spid="_x0000_s1042" style="position:absolute;left:0;text-align:left;margin-left:-.2pt;margin-top:152.95pt;width:163pt;height:25pt;z-index:251636736;visibility:visible;mso-wrap-style:square;mso-width-percent:0;mso-height-percent:0;mso-wrap-distance-left:9pt;mso-wrap-distance-top:0;mso-wrap-distance-right:9pt;mso-wrap-distance-bottom:0;mso-position-horizontal:absolute;mso-position-horizontal-relative:text;mso-position-vertical:absolute;mso-position-vertical-relative:text;mso-width-percent:0;mso-height-percent:0;mso-width-relative:margin;mso-height-relative:margin;v-text-anchor:middle" o:gfxdata="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" fillcolor="#4f81bd [3204]" strokecolor="#243f60 [1604]" strokeweight="2pt">
+                <v:textbox>
+                  <w:txbxContent>
+                    <w:p>
+                      <w:pPr>
+                        <w:jc w:val="center"/>
+                      </w:pPr>
+                      <w:r>
+                        <w:t xml:space="preserve">Repositorio de </w:t>
+                      </w:r>
+                      <w:r>
+                        <w:t>Soft</w:t>
+                      </w:r>
+                      <w:r>
+                        <w:t>ware</w:t>
+                      </w:r>
+                    </w:p>
+                    <w:p/>
+                  </w:txbxContent>
+                </v:textbox>
+                <w10:wrap type="square"/>
+              </v:rect>
+            </w:pict>
+          </mc:Fallback>
+        </mc:AlternateContent>
+      </w:r>
+      <w:r>
+        <w:rPr>
+          <w:rFonts w:ascii="Times New Roman" w:hAnsi="Times New Roman" w:cs="Times New Roman"/>
+          <w:b/>
+          <w:noProof/>
+          <w:sz w:val="28"/>
+          <w:lang w:val="es-PE" w:eastAsia="es-PE"/>
+        </w:rPr>
+        <mc:AlternateContent>
+          <mc:Choice Requires="wps">
+            <w:drawing>
+              <wp:anchor distT="0" distB="0" distL="114300" distR="114300" simplePos="0" relativeHeight="251607040" behindDoc="0" locked="0" layoutInCell="1" allowOverlap="1" wp14:anchorId="14CD941F" wp14:editId="2DB83743">
+                <wp:simplePos x="0" y="0"/>
+                <wp:positionH relativeFrom="column">
+                  <wp:posOffset>1835426</wp:posOffset>
+                </wp:positionH>
+                <wp:positionV relativeFrom="paragraph">
+                  <wp:posOffset>1210310</wp:posOffset>
+                </wp:positionV>
+                <wp:extent cx="1543685" cy="301625"/>
+                <wp:effectExtent l="0" t="0" r="18415" b="22225"/>
+                <wp:wrapSquare wrapText="bothSides"/>
+                <wp:docPr id="6" name="Rectángulo 6"/>
+                <wp:cNvGraphicFramePr/>
+                <a:graphic xmlns:a="http://schemas.openxmlformats.org/drawingml/2006/main">
+                  <a:graphicData uri="http://schemas.microsoft.com/office/word/2010/wordprocessingShape">
+                    <wps:wsp>
+                      <wps:cNvSpPr/>
+                      <wps:spPr>
+                        <a:xfrm>
+                          <a:off x="0" y="0"/>
+                          <a:ext cx="1543685" cy="301625"/>
+                        </a:xfrm>
+                        <a:prstGeom prst="rect">
+                          <a:avLst/>
+                        </a:prstGeom>
+                      </wps:spPr>
+                      <wps:style>
+                        <a:lnRef idx="2">
+                          <a:schemeClr val="accent1">
+                            <a:shade val="50000"/>
+                          </a:schemeClr>
+                        </a:lnRef>
+                        <a:fillRef idx="1">
+                          <a:schemeClr val="accent1"/>
+                        </a:fillRef>
+                        <a:effectRef idx="0">
+                          <a:schemeClr val="accent1"/>
+                        </a:effectRef>
+                        <a:fontRef idx="minor">
+                          <a:schemeClr val="lt1"/>
+                        </a:fontRef>
+                      </wps:style>
+                      <wps:txbx>
+                        <w:txbxContent>
+                          <w:p>
+                            <w:pPr>
+                              <w:jc w:val="center"/>
+                            </w:pPr>
+                            <w:r>
+                              <w:t>L</w:t>
+                            </w:r>
+                            <w:r>
+                              <w:t>ibrerías General</w:t>
+                            </w:r>
+                          </w:p>
+                          <w:p>
+                            <w:pPr>
+                              <w:jc w:val="center"/>
+                            </w:pPr>
+                          </w:p>
+                        </w:txbxContent>
+                      </wps:txbx>
+                      <wps:bodyPr rot="0" spcFirstLastPara="0" vertOverflow="overflow" horzOverflow="overflow" vert="horz" wrap="square" lIns="91440" tIns="45720" rIns="91440" bIns="45720" numCol="1" spcCol="0" rtlCol="0" fromWordArt="0" anchor="ctr" anchorCtr="0" forceAA="0" compatLnSpc="1">
+                        <a:prstTxWarp prst="textNoShape">
+                          <a:avLst/>
+                        </a:prstTxWarp>
+                        <a:noAutofit/>
+                      </wps:bodyPr>
+                    </wps:wsp>
+                  </a:graphicData>
+                </a:graphic>
+                <wp14:sizeRelH relativeFrom="margin">
+                  <wp14:pctWidth>0</wp14:pctWidth>
+                </wp14:sizeRelH>
+                <wp14:sizeRelV relativeFrom="margin">
+                  <wp14:pctHeight>0</wp14:pctHeight>
+                </wp14:sizeRelV>
+              </wp:anchor>
+            </w:drawing>
+          </mc:Choice>
+          <mc:Fallback>
+            <w:pict>
+              <v:rect w14:anchorId="14CD941F" id="Rectángulo 6" o:spid="_x0000_s1043" style="position:absolute;left:0;text-align:left;margin-left:144.5pt;margin-top:95.3pt;width:121.55pt;height:23.75pt;z-index:251607040;visibility:visible;mso-wrap-style:square;mso-width-percent:0;mso-height-percent:0;mso-wrap-distance-left:9pt;mso-wrap-distance-top:0;mso-wrap-distance-right:9pt;mso-wrap-distance-bottom:0;mso-position-horizontal:absolute;mso-position-horizontal-relative:text;mso-position-vertical:absolute;mso-position-vertical-relative:text;mso-width-percent:0;mso-height-percent:0;mso-width-relative:margin;mso-height-relative:margin;v-text-anchor:middle" o:gfxdata="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" fillcolor="#4f81bd [3204]" strokecolor="#243f60 [1604]" strokeweight="2pt">
+                <v:textbox>
+                  <w:txbxContent>
+                    <w:p>
+                      <w:pPr>
+                        <w:jc w:val="center"/>
+                      </w:pPr>
+                      <w:r>
+                        <w:t>L</w:t>
+                      </w:r>
+                      <w:r>
+                        <w:t>ibrerías General</w:t>
+                      </w:r>
+                    </w:p>
+                    <w:p>
+                      <w:pPr>
+                        <w:jc w:val="center"/>
+                      </w:pPr>
+                    </w:p>
+                  </w:txbxContent>
+                </v:textbox>
+                <w10:wrap type="square"/>
+              </v:rect>
+            </w:pict>
+          </mc:Fallback>
+        </mc:AlternateContent>
+      </w:r>
+      <w:r>
+        <w:rPr>
+          <w:rFonts w:ascii="Times New Roman" w:hAnsi="Times New Roman" w:cs="Times New Roman"/>
+          <w:b/>
+          <w:noProof/>
+          <w:sz w:val="28"/>
+          <w:lang w:val="es-PE" w:eastAsia="es-PE"/>
+        </w:rPr>
+        <mc:AlternateContent>
+          <mc:Choice Requires="wps">
+            <w:drawing>
+              <wp:anchor distT="0" distB="0" distL="114300" distR="114300" simplePos="0" relativeHeight="251583488" behindDoc="0" locked="0" layoutInCell="1" allowOverlap="1" wp14:anchorId="3C5F040A" wp14:editId="242AC562">
+                <wp:simplePos x="0" y="0"/>
+                <wp:positionH relativeFrom="column">
+                  <wp:posOffset>1680210</wp:posOffset>
+                </wp:positionH>
+                <wp:positionV relativeFrom="paragraph">
+                  <wp:posOffset>511175</wp:posOffset>
+                </wp:positionV>
+                <wp:extent cx="1845945" cy="301625"/>
+                <wp:effectExtent l="0" t="0" r="20955" b="22225"/>
+                <wp:wrapSquare wrapText="bothSides"/>
+                <wp:docPr id="5" name="Rectángulo 5"/>
+                <wp:cNvGraphicFramePr/>
+                <a:graphic xmlns:a="http://schemas.openxmlformats.org/drawingml/2006/main">
+                  <a:graphicData uri="http://schemas.microsoft.com/office/word/2010/wordprocessingShape">
+                    <wps:wsp>
+                      <wps:cNvSpPr/>
+                      <wps:spPr>
+                        <a:xfrm>
+                          <a:off x="0" y="0"/>
+                          <a:ext cx="1845945" cy="301625"/>
+                        </a:xfrm>
+                        <a:prstGeom prst="rect">
+                          <a:avLst/>
+                        </a:prstGeom>
+                      </wps:spPr>
+                      <wps:style>
+                        <a:lnRef idx="2">
+                          <a:schemeClr val="accent1">
+                            <a:shade val="50000"/>
+                          </a:schemeClr>
+                        </a:lnRef>
+                        <a:fillRef idx="1">
+                          <a:schemeClr val="accent1"/>
+                        </a:fillRef>
+                        <a:effectRef idx="0">
+                          <a:schemeClr val="accent1"/>
+                        </a:effectRef>
+                        <a:fontRef idx="minor">
+                          <a:schemeClr val="lt1"/>
+                        </a:fontRef>
+                      </wps:style>
+                      <wps:txbx>
+                        <w:txbxContent>
+                          <w:p>
+                            <w:pPr>
+                              <w:jc w:val="center"/>
+                            </w:pPr>
+                            <w:r>
+                              <w:t>Librerías de software</w:t>
+                            </w:r>
+                          </w:p>
+                          <w:p>
+                            <w:pPr>
+                              <w:jc w:val="center"/>
+                            </w:pPr>
+                          </w:p>
+                        </w:txbxContent>
+                      </wps:txbx>
+                      <wps:bodyPr rot="0" spcFirstLastPara="0" vertOverflow="overflow" horzOverflow="overflow" vert="horz" wrap="square" lIns="91440" tIns="45720" rIns="91440" bIns="45720" numCol="1" spcCol="0" rtlCol="0" fromWordArt="0" anchor="ctr" anchorCtr="0" forceAA="0" compatLnSpc="1">
+                        <a:prstTxWarp prst="textNoShape">
+                          <a:avLst/>
+                        </a:prstTxWarp>
+                        <a:noAutofit/>
+                      </wps:bodyPr>
+                    </wps:wsp>
+                  </a:graphicData>
+                </a:graphic>
+                <wp14:sizeRelH relativeFrom="margin">
+                  <wp14:pctWidth>0</wp14:pctWidth>
+                </wp14:sizeRelH>
+                <wp14:sizeRelV relativeFrom="margin">
+                  <wp14:pctHeight>0</wp14:pctHeight>
+                </wp14:sizeRelV>
+              </wp:anchor>
+            </w:drawing>
+          </mc:Choice>
+          <mc:Fallback>
+            <w:pict>
+              <v:rect w14:anchorId="3C5F040A" id="Rectángulo 5" o:spid="_x0000_s1044" style="position:absolute;left:0;text-align:left;margin-left:132.3pt;margin-top:40.25pt;width:145.35pt;height:23.75pt;z-index:251583488;visibility:visible;mso-wrap-style:square;mso-width-percent:0;mso-height-percent:0;mso-wrap-distance-left:9pt;mso-wrap-distance-top:0;mso-wrap-distance-right:9pt;mso-wrap-distance-bottom:0;mso-position-horizontal:absolute;mso-position-horizontal-relative:text;mso-position-vertical:absolute;mso-position-vertical-relative:text;mso-width-percent:0;mso-height-percent:0;mso-width-relative:margin;mso-height-relative:margin;v-text-anchor:middle" o:gfxdata="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" fillcolor="#4f81bd [3204]" strokecolor="#243f60 [1604]" strokeweight="2pt">
+                <v:textbox>
+                  <w:txbxContent>
+                    <w:p>
+                      <w:pPr>
+                        <w:jc w:val="center"/>
+                      </w:pPr>
+                      <w:r>
+                        <w:t>Librerías de software</w:t>
+                      </w:r>
+                    </w:p>
+                    <w:p>
+                      <w:pPr>
+                        <w:jc w:val="center"/>
+                      </w:pPr>
+                    </w:p>
+                  </w:txbxContent>
+                </v:textbox>
+                <w10:wrap type="square"/>
+              </v:rect>
+            </w:pict>
+          </mc:Fallback>
+        </mc:AlternateContent>
+      </w:r>
+      <w:r>
+        <w:rPr>
+          <w:rFonts w:ascii="Times New Roman" w:hAnsi="Times New Roman" w:cs="Times New Roman"/>
+          <w:b/>
+          <w:sz w:val="28"/>
+        </w:rPr>
         <w:t xml:space="preserve">4.2. Definición de librerías </w:t>
       </w:r>
+    </w:p>
+    <w:p>
+      <w:pPr>
+        <w:spacing w:line="360" w:lineRule="auto"/>
+        <w:ind w:left="720"/>
+        <w:rPr>
+          <w:rFonts w:ascii="Times New Roman" w:hAnsi="Times New Roman" w:cs="Times New Roman"/>
+          <w:b/>
+          <w:sz w:val="28"/>
+        </w:rPr>
+      </w:pPr>
+      <w:r>
+        <w:rPr>
+          <w:rFonts w:ascii="Times New Roman" w:hAnsi="Times New Roman" w:cs="Times New Roman"/>
+          <w:b/>
+          <w:noProof/>
+          <w:sz w:val="28"/>
+          <w:lang w:val="es-PE" w:eastAsia="es-PE"/>
+        </w:rPr>
+        <mc:AlternateContent>
+          <mc:Choice Requires="wps">
+            <w:drawing>
+              <wp:anchor distT="0" distB="0" distL="114300" distR="114300" simplePos="0" relativeHeight="251717632" behindDoc="0" locked="0" layoutInCell="1" allowOverlap="1" wp14:anchorId="17E2FA99" wp14:editId="79B489AF">
+                <wp:simplePos x="0" y="0"/>
+                <wp:positionH relativeFrom="column">
+                  <wp:posOffset>2577466</wp:posOffset>
+                </wp:positionH>
+                <wp:positionV relativeFrom="paragraph">
+                  <wp:posOffset>388524</wp:posOffset>
+                </wp:positionV>
+                <wp:extent cx="0" cy="388189"/>
+                <wp:effectExtent l="0" t="0" r="19050" b="31115"/>
+                <wp:wrapNone/>
+                <wp:docPr id="27" name="Conector recto 27"/>
+                <wp:cNvGraphicFramePr/>
+                <a:graphic xmlns:a="http://schemas.openxmlformats.org/drawingml/2006/main">
+                  <a:graphicData uri="http://schemas.microsoft.com/office/word/2010/wordprocessingShape">
+                    <wps:wsp>
+                      <wps:cNvCnPr/>
+                      <wps:spPr>
+                        <a:xfrm>
+                          <a:off x="0" y="0"/>
+                          <a:ext cx="0" cy="388189"/>
+                        </a:xfrm>
+                        <a:prstGeom prst="line">
+                          <a:avLst/>
+                        </a:prstGeom>
+                      </wps:spPr>
+                      <wps:style>
+                        <a:lnRef idx="1">
+                          <a:schemeClr val="accent1"/>
+                        </a:lnRef>
+                        <a:fillRef idx="0">
+                          <a:schemeClr val="accent1"/>
+                        </a:fillRef>
+                        <a:effectRef idx="0">
+                          <a:schemeClr val="accent1"/>
+                        </a:effectRef>
+                        <a:fontRef idx="minor">
+                          <a:schemeClr val="tx1"/>
+                        </a:fontRef>
+                      </wps:style>
+                      <wps:bodyPr/>
+                    </wps:wsp>
+                  </a:graphicData>
+                </a:graphic>
+                <wp14:sizeRelH relativeFrom="margin">
+                  <wp14:pctWidth>0</wp14:pctWidth>
+                </wp14:sizeRelH>
+                <wp14:sizeRelV relativeFrom="margin">
+                  <wp14:pctHeight>0</wp14:pctHeight>
+                </wp14:sizeRelV>
+              </wp:anchor>
+            </w:drawing>
+          </mc:Choice>
+          <mc:Fallback>
+            <w:pict>
+              <v:line w14:anchorId="1B6C3C9A" id="Conector recto 27" o:spid="_x0000_s1026" style="position:absolute;z-index:251717632;visibility:visible;mso-wrap-style:square;mso-width-percent:0;mso-height-percent:0;mso-wrap-distance-left:9pt;mso-wrap-distance-top:0;mso-wrap-distance-right:9pt;mso-wrap-distance-bottom:0;mso-position-horizontal:absolute;mso-position-horizontal-relative:text;mso-position-vertical:absolute;mso-position-vertical-relative:text;mso-width-percent:0;mso-height-percent:0;mso-width-relative:margin;mso-height-relative:margin" from="202.95pt,30.6pt" to="202.95pt,61.15pt" o:gfxdata="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" strokecolor="#4579b8 [3044]"/>
+            </w:pict>
+          </mc:Fallback>
+        </mc:AlternateContent>
+      </w:r>
+    </w:p>
+    <w:p>
+      <w:pPr>
+        <w:spacing w:line="360" w:lineRule="auto"/>
+        <w:ind w:left="720"/>
+        <w:rPr>
+          <w:rFonts w:ascii="Times New Roman" w:hAnsi="Times New Roman" w:cs="Times New Roman"/>
+          <w:b/>
+          <w:sz w:val="28"/>
+        </w:rPr>
+      </w:pPr>
+    </w:p>
+    <w:p>
+      <w:pPr>
+        <w:spacing w:line="360" w:lineRule="auto"/>
+        <w:ind w:left="720"/>
+        <w:rPr>
+          <w:rFonts w:ascii="Times New Roman" w:hAnsi="Times New Roman" w:cs="Times New Roman"/>
+          <w:b/>
+          <w:sz w:val="28"/>
+        </w:rPr>
+      </w:pPr>
+      <w:r>
+        <w:rPr>
+          <w:rFonts w:ascii="Times New Roman" w:hAnsi="Times New Roman" w:cs="Times New Roman"/>
+          <w:b/>
+          <w:noProof/>
+          <w:sz w:val="28"/>
+          <w:lang w:val="es-PE" w:eastAsia="es-PE"/>
+        </w:rPr>
+        <mc:AlternateContent>
+          <mc:Choice Requires="wps">
+            <w:drawing>
+              <wp:anchor distT="0" distB="0" distL="114300" distR="114300" simplePos="0" relativeHeight="251734016" behindDoc="0" locked="0" layoutInCell="1" allowOverlap="1" wp14:anchorId="1E12F111" wp14:editId="57B6E1A1">
+                <wp:simplePos x="0" y="0"/>
+                <wp:positionH relativeFrom="column">
+                  <wp:posOffset>2586092</wp:posOffset>
+                </wp:positionH>
+                <wp:positionV relativeFrom="paragraph">
+                  <wp:posOffset>229115</wp:posOffset>
+                </wp:positionV>
+                <wp:extent cx="0" cy="172528"/>
+                <wp:effectExtent l="0" t="0" r="19050" b="37465"/>
+                <wp:wrapNone/>
+                <wp:docPr id="31" name="Conector recto 31"/>
+                <wp:cNvGraphicFramePr/>
+                <a:graphic xmlns:a="http://schemas.openxmlformats.org/drawingml/2006/main">
+                  <a:graphicData uri="http://schemas.microsoft.com/office/word/2010/wordprocessingShape">
+                    <wps:wsp>
+                      <wps:cNvCnPr/>
+                      <wps:spPr>
+                        <a:xfrm>
+                          <a:off x="0" y="0"/>
+                          <a:ext cx="0" cy="172528"/>
+                        </a:xfrm>
+                        <a:prstGeom prst="line">
+                          <a:avLst/>
+                        </a:prstGeom>
+                      </wps:spPr>
+                      <wps:style>
+                        <a:lnRef idx="1">
+                          <a:schemeClr val="accent1"/>
+                        </a:lnRef>
+                        <a:fillRef idx="0">
+                          <a:schemeClr val="accent1"/>
+                        </a:fillRef>
+                        <a:effectRef idx="0">
+                          <a:schemeClr val="accent1"/>
+                        </a:effectRef>
+                        <a:fontRef idx="minor">
+                          <a:schemeClr val="tx1"/>
+                        </a:fontRef>
+                      </wps:style>
+                      <wps:bodyPr/>
+                    </wps:wsp>
+                  </a:graphicData>
+                </a:graphic>
+                <wp14:sizeRelH relativeFrom="margin">
+                  <wp14:pctWidth>0</wp14:pctWidth>
+                </wp14:sizeRelH>
+                <wp14:sizeRelV relativeFrom="margin">
+                  <wp14:pctHeight>0</wp14:pctHeight>
+                </wp14:sizeRelV>
+              </wp:anchor>
+            </w:drawing>
+          </mc:Choice>
+          <mc:Fallback>
+            <w:pict>
+              <v:line w14:anchorId="637EEEF6" id="Conector recto 31" o:spid="_x0000_s1026" style="position:absolute;z-index:251734016;visibility:visible;mso-wrap-style:square;mso-width-percent:0;mso-height-percent:0;mso-wrap-distance-left:9pt;mso-wrap-distance-top:0;mso-wrap-distance-right:9pt;mso-wrap-distance-bottom:0;mso-position-horizontal:absolute;mso-position-horizontal-relative:text;mso-position-vertical:absolute;mso-position-vertical-relative:text;mso-width-percent:0;mso-height-percent:0;mso-width-relative:margin;mso-height-relative:margin" from="203.65pt,18.05pt" to="203.65pt,31.65pt" o:gfxdata="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" strokecolor="#4579b8 [3044]"/>
+            </w:pict>
+          </mc:Fallback>
+        </mc:AlternateContent>
+      </w:r>
+      <w:r>
+        <w:rPr>
+          <w:rFonts w:ascii="Times New Roman" w:hAnsi="Times New Roman" w:cs="Times New Roman"/>
+          <w:b/>
+          <w:noProof/>
+          <w:sz w:val="28"/>
+          <w:lang w:val="es-PE" w:eastAsia="es-PE"/>
+        </w:rPr>
+        <mc:AlternateContent>
+          <mc:Choice Requires="wps">
+            <w:drawing>
+              <wp:anchor distT="0" distB="0" distL="114300" distR="114300" simplePos="0" relativeHeight="251729920" behindDoc="0" locked="0" layoutInCell="1" allowOverlap="1" wp14:anchorId="1DFAD022" wp14:editId="3A0F5862">
+                <wp:simplePos x="0" y="0"/>
+                <wp:positionH relativeFrom="column">
+                  <wp:posOffset>4130220</wp:posOffset>
+                </wp:positionH>
+                <wp:positionV relativeFrom="paragraph">
+                  <wp:posOffset>418788</wp:posOffset>
+                </wp:positionV>
+                <wp:extent cx="8626" cy="215265"/>
+                <wp:effectExtent l="0" t="0" r="29845" b="32385"/>
+                <wp:wrapNone/>
+                <wp:docPr id="30" name="Conector recto 30"/>
+                <wp:cNvGraphicFramePr/>
+                <a:graphic xmlns:a="http://schemas.openxmlformats.org/drawingml/2006/main">
+                  <a:graphicData uri="http://schemas.microsoft.com/office/word/2010/wordprocessingShape">
+                    <wps:wsp>
+                      <wps:cNvCnPr/>
+                      <wps:spPr>
+                        <a:xfrm>
+                          <a:off x="0" y="0"/>
+                          <a:ext cx="8626" cy="215265"/>
+                        </a:xfrm>
+                        <a:prstGeom prst="line">
+                          <a:avLst/>
+                        </a:prstGeom>
+                      </wps:spPr>
+                      <wps:style>
+                        <a:lnRef idx="1">
+                          <a:schemeClr val="accent1"/>
+                        </a:lnRef>
+                        <a:fillRef idx="0">
+                          <a:schemeClr val="accent1"/>
+                        </a:fillRef>
+                        <a:effectRef idx="0">
+                          <a:schemeClr val="accent1"/>
+                        </a:effectRef>
+                        <a:fontRef idx="minor">
+                          <a:schemeClr val="tx1"/>
+                        </a:fontRef>
+                      </wps:style>
+                      <wps:bodyPr/>
+                    </wps:wsp>
+                  </a:graphicData>
+                </a:graphic>
+              </wp:anchor>
+            </w:drawing>
+          </mc:Choice>
+          <mc:Fallback>
+            <w:pict>
+              <v:line w14:anchorId="10F6BA0C" id="Conector recto 30" o:spid="_x0000_s1026" style="position:absolute;z-index:251729920;visibility:visible;mso-wrap-style:square;mso-wrap-distance-left:9pt;mso-wrap-distance-top:0;mso-wrap-distance-right:9pt;mso-wrap-distance-bottom:0;mso-position-horizontal:absolute;mso-position-horizontal-relative:text;mso-position-vertical:absolute;mso-position-vertical-relative:text" from="325.2pt,33pt" to="325.9pt,49.95pt" o:gfxdata="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" strokecolor="#4579b8 [3044]"/>
+            </w:pict>
+          </mc:Fallback>
+        </mc:AlternateContent>
+      </w:r>
+      <w:r>
+        <w:rPr>
+          <w:rFonts w:ascii="Times New Roman" w:hAnsi="Times New Roman" w:cs="Times New Roman"/>
+          <w:b/>
+          <w:noProof/>
+          <w:sz w:val="28"/>
+          <w:lang w:val="es-PE" w:eastAsia="es-PE"/>
+        </w:rPr>
+        <mc:AlternateContent>
+          <mc:Choice Requires="wps">
+            <w:drawing>
+              <wp:anchor distT="0" distB="0" distL="114300" distR="114300" simplePos="0" relativeHeight="251725824" behindDoc="0" locked="0" layoutInCell="1" allowOverlap="1" wp14:anchorId="79BE6BA2" wp14:editId="1934235C">
+                <wp:simplePos x="0" y="0"/>
+                <wp:positionH relativeFrom="column">
+                  <wp:posOffset>947073</wp:posOffset>
+                </wp:positionH>
+                <wp:positionV relativeFrom="paragraph">
+                  <wp:posOffset>401643</wp:posOffset>
+                </wp:positionV>
+                <wp:extent cx="0" cy="232914"/>
+                <wp:effectExtent l="0" t="0" r="19050" b="34290"/>
+                <wp:wrapNone/>
+                <wp:docPr id="29" name="Conector recto 29"/>
+                <wp:cNvGraphicFramePr/>
+                <a:graphic xmlns:a="http://schemas.openxmlformats.org/drawingml/2006/main">
+                  <a:graphicData uri="http://schemas.microsoft.com/office/word/2010/wordprocessingShape">
+                    <wps:wsp>
+                      <wps:cNvCnPr/>
+                      <wps:spPr>
+                        <a:xfrm>
+                          <a:off x="0" y="0"/>
+                          <a:ext cx="0" cy="232914"/>
+                        </a:xfrm>
+                        <a:prstGeom prst="line">
+                          <a:avLst/>
+                        </a:prstGeom>
+                      </wps:spPr>
+                      <wps:style>
+                        <a:lnRef idx="1">
+                          <a:schemeClr val="accent1"/>
+                        </a:lnRef>
+                        <a:fillRef idx="0">
+                          <a:schemeClr val="accent1"/>
+                        </a:fillRef>
+                        <a:effectRef idx="0">
+                          <a:schemeClr val="accent1"/>
+                        </a:effectRef>
+                        <a:fontRef idx="minor">
+                          <a:schemeClr val="tx1"/>
+                        </a:fontRef>
+                      </wps:style>
+                      <wps:bodyPr/>
+                    </wps:wsp>
+                  </a:graphicData>
+                </a:graphic>
+              </wp:anchor>
+            </w:drawing>
+          </mc:Choice>
+          <mc:Fallback>
+            <w:pict>
+              <v:line w14:anchorId="623B0E08" id="Conector recto 29" o:spid="_x0000_s1026" style="position:absolute;z-index:251725824;visibility:visible;mso-wrap-style:square;mso-wrap-distance-left:9pt;mso-wrap-distance-top:0;mso-wrap-distance-right:9pt;mso-wrap-distance-bottom:0;mso-position-horizontal:absolute;mso-position-horizontal-relative:text;mso-position-vertical:absolute;mso-position-vertical-relative:text" from="74.55pt,31.65pt" to="74.55pt,50pt" o:gfxdata="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" strokecolor="#4579b8 [3044]"/>
+            </w:pict>
+          </mc:Fallback>
+        </mc:AlternateContent>
+      </w:r>
+      <w:r>
+        <w:rPr>
+          <w:rFonts w:ascii="Times New Roman" w:hAnsi="Times New Roman" w:cs="Times New Roman"/>
+          <w:b/>
+          <w:noProof/>
+          <w:sz w:val="28"/>
+          <w:lang w:val="es-PE" w:eastAsia="es-PE"/>
+        </w:rPr>
+        <mc:AlternateContent>
+          <mc:Choice Requires="wps">
+            <w:drawing>
+              <wp:anchor distT="0" distB="0" distL="114300" distR="114300" simplePos="0" relativeHeight="251721728" behindDoc="0" locked="0" layoutInCell="1" allowOverlap="1" wp14:anchorId="003D3D7E" wp14:editId="486CBFAC">
+                <wp:simplePos x="0" y="0"/>
+                <wp:positionH relativeFrom="column">
+                  <wp:posOffset>947073</wp:posOffset>
+                </wp:positionH>
+                <wp:positionV relativeFrom="paragraph">
+                  <wp:posOffset>401643</wp:posOffset>
+                </wp:positionV>
+                <wp:extent cx="3174520" cy="17253"/>
+                <wp:effectExtent l="0" t="0" r="26035" b="20955"/>
+                <wp:wrapNone/>
+                <wp:docPr id="28" name="Conector recto 28"/>
+                <wp:cNvGraphicFramePr/>
+                <a:graphic xmlns:a="http://schemas.openxmlformats.org/drawingml/2006/main">
+                  <a:graphicData uri="http://schemas.microsoft.com/office/word/2010/wordprocessingShape">
+                    <wps:wsp>
+                      <wps:cNvCnPr/>
+                      <wps:spPr>
+                        <a:xfrm>
+                          <a:off x="0" y="0"/>
+                          <a:ext cx="3174520" cy="17253"/>
+                        </a:xfrm>
+                        <a:prstGeom prst="line">
+                          <a:avLst/>
+                        </a:prstGeom>
+                      </wps:spPr>
+                      <wps:style>
+                        <a:lnRef idx="1">
+                          <a:schemeClr val="accent1"/>
+                        </a:lnRef>
+                        <a:fillRef idx="0">
+                          <a:schemeClr val="accent1"/>
+                        </a:fillRef>
+                        <a:effectRef idx="0">
+                          <a:schemeClr val="accent1"/>
+                        </a:effectRef>
+                        <a:fontRef idx="minor">
+                          <a:schemeClr val="tx1"/>
+                        </a:fontRef>
+                      </wps:style>
+                      <wps:bodyPr/>
+                    </wps:wsp>
+                  </a:graphicData>
+                </a:graphic>
+              </wp:anchor>
+            </w:drawing>
+          </mc:Choice>
+          <mc:Fallback>
+            <w:pict>
+              <v:line w14:anchorId="3E899528" id="Conector recto 28" o:spid="_x0000_s1026" style="position:absolute;z-index:251721728;visibility:visible;mso-wrap-style:square;mso-wrap-distance-left:9pt;mso-wrap-distance-top:0;mso-wrap-distance-right:9pt;mso-wrap-distance-bottom:0;mso-position-horizontal:absolute;mso-position-horizontal-relative:text;mso-position-vertical:absolute;mso-position-vertical-relative:text" from="74.55pt,31.65pt" to="324.5pt,33pt" o:gfxdata="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" strokecolor="#4579b8 [3044]"/>
+            </w:pict>
+          </mc:Fallback>
+        </mc:AlternateContent>
+      </w:r>
+    </w:p>
+    <w:p>
+      <w:pPr>
+        <w:spacing w:line="360" w:lineRule="auto"/>
+        <w:ind w:left="720"/>
+        <w:rPr>
+          <w:rFonts w:ascii="Times New Roman" w:hAnsi="Times New Roman" w:cs="Times New Roman"/>
+          <w:b/>
+          <w:sz w:val="28"/>
+        </w:rPr>
+      </w:pPr>
+    </w:p>
+    <w:p>
+      <w:pPr>
+        <w:spacing w:line="360" w:lineRule="auto"/>
+        <w:ind w:left="720"/>
+        <w:rPr>
+          <w:rFonts w:ascii="Times New Roman" w:hAnsi="Times New Roman" w:cs="Times New Roman"/>
+          <w:b/>
+          <w:sz w:val="28"/>
+        </w:rPr>
+      </w:pPr>
+      <w:r>
+        <w:rPr>
+          <w:rFonts w:ascii="Times New Roman" w:hAnsi="Times New Roman" w:cs="Times New Roman"/>
+          <w:b/>
+          <w:noProof/>
+          <w:sz w:val="28"/>
+          <w:lang w:val="es-PE" w:eastAsia="es-PE"/>
+        </w:rPr>
+        <mc:AlternateContent>
+          <mc:Choice Requires="wps">
+            <w:drawing>
+              <wp:anchor distT="0" distB="0" distL="114300" distR="114300" simplePos="0" relativeHeight="252248576" behindDoc="0" locked="0" layoutInCell="1" allowOverlap="1">
+                <wp:simplePos x="0" y="0"/>
+                <wp:positionH relativeFrom="column">
+                  <wp:posOffset>1940213</wp:posOffset>
+                </wp:positionH>
+                <wp:positionV relativeFrom="paragraph">
+                  <wp:posOffset>93273</wp:posOffset>
+                </wp:positionV>
+                <wp:extent cx="0" cy="174206"/>
+                <wp:effectExtent l="0" t="0" r="19050" b="35560"/>
+                <wp:wrapNone/>
+                <wp:docPr id="35" name="Conector recto 35"/>
+                <wp:cNvGraphicFramePr/>
+                <a:graphic xmlns:a="http://schemas.openxmlformats.org/drawingml/2006/main">
+                  <a:graphicData uri="http://schemas.microsoft.com/office/word/2010/wordprocessingShape">
+                    <wps:wsp>
+                      <wps:cNvCnPr/>
+                      <wps:spPr>
+                        <a:xfrm>
+                          <a:off x="0" y="0"/>
+                          <a:ext cx="0" cy="174206"/>
+                        </a:xfrm>
+                        <a:prstGeom prst="line">
+                          <a:avLst/>
+                        </a:prstGeom>
+                      </wps:spPr>
+                      <wps:style>
+                        <a:lnRef idx="1">
+                          <a:schemeClr val="accent1"/>
+                        </a:lnRef>
+                        <a:fillRef idx="0">
+                          <a:schemeClr val="accent1"/>
+                        </a:fillRef>
+                        <a:effectRef idx="0">
+                          <a:schemeClr val="accent1"/>
+                        </a:effectRef>
+                        <a:fontRef idx="minor">
+                          <a:schemeClr val="tx1"/>
+                        </a:fontRef>
+                      </wps:style>
+                      <wps:bodyPr/>
+                    </wps:wsp>
+                  </a:graphicData>
+                </a:graphic>
+              </wp:anchor>
+            </w:drawing>
+          </mc:Choice>
+          <mc:Fallback>
+            <w:pict>
+              <v:line w14:anchorId="6140A9AD" id="Conector recto 35" o:spid="_x0000_s1026" style="position:absolute;z-index:252248576;visibility:visible;mso-wrap-style:square;mso-wrap-distance-left:9pt;mso-wrap-distance-top:0;mso-wrap-distance-right:9pt;mso-wrap-distance-bottom:0;mso-position-horizontal:absolute;mso-position-horizontal-relative:text;mso-position-vertical:absolute;mso-position-vertical-relative:text" from="152.75pt,7.35pt" to="152.75pt,21.05pt" o:gfxdata="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" strokecolor="#4579b8 [3044]"/>
+            </w:pict>
+          </mc:Fallback>
+        </mc:AlternateContent>
+      </w:r>
+      <w:r>
+        <w:rPr>
+          <w:rFonts w:ascii="Times New Roman" w:hAnsi="Times New Roman" w:cs="Times New Roman"/>
+          <w:b/>
+          <w:noProof/>
+          <w:sz w:val="28"/>
+          <w:lang w:val="es-PE" w:eastAsia="es-PE"/>
+        </w:rPr>
+        <mc:AlternateContent>
+          <mc:Choice Requires="wps">
+            <w:drawing>
+              <wp:anchor distT="0" distB="0" distL="114300" distR="114300" simplePos="0" relativeHeight="252247552" behindDoc="0" locked="0" layoutInCell="1" allowOverlap="1">
+                <wp:simplePos x="0" y="0"/>
+                <wp:positionH relativeFrom="column">
+                  <wp:posOffset>3155758</wp:posOffset>
+                </wp:positionH>
+                <wp:positionV relativeFrom="paragraph">
+                  <wp:posOffset>250226</wp:posOffset>
+                </wp:positionV>
+                <wp:extent cx="9405" cy="250166"/>
+                <wp:effectExtent l="0" t="0" r="29210" b="36195"/>
+                <wp:wrapNone/>
+                <wp:docPr id="34" name="Conector recto 34"/>
+                <wp:cNvGraphicFramePr/>
+                <a:graphic xmlns:a="http://schemas.openxmlformats.org/drawingml/2006/main">
+                  <a:graphicData uri="http://schemas.microsoft.com/office/word/2010/wordprocessingShape">
+                    <wps:wsp>
+                      <wps:cNvCnPr/>
+                      <wps:spPr>
+                        <a:xfrm>
+                          <a:off x="0" y="0"/>
+                          <a:ext cx="9405" cy="250166"/>
+                        </a:xfrm>
+                        <a:prstGeom prst="line">
+                          <a:avLst/>
+                        </a:prstGeom>
+                      </wps:spPr>
+                      <wps:style>
+                        <a:lnRef idx="1">
+                          <a:schemeClr val="accent1"/>
+                        </a:lnRef>
+                        <a:fillRef idx="0">
+                          <a:schemeClr val="accent1"/>
+                        </a:fillRef>
+                        <a:effectRef idx="0">
+                          <a:schemeClr val="accent1"/>
+                        </a:effectRef>
+                        <a:fontRef idx="minor">
+                          <a:schemeClr val="tx1"/>
+                        </a:fontRef>
+                      </wps:style>
+                      <wps:bodyPr/>
+                    </wps:wsp>
+                  </a:graphicData>
+                </a:graphic>
+              </wp:anchor>
+            </w:drawing>
+          </mc:Choice>
+          <mc:Fallback>
+            <w:pict>
+              <v:line w14:anchorId="31190D5B" id="Conector recto 34" o:spid="_x0000_s1026" style="position:absolute;z-index:252247552;visibility:visible;mso-wrap-style:square;mso-wrap-distance-left:9pt;mso-wrap-distance-top:0;mso-wrap-distance-right:9pt;mso-wrap-distance-bottom:0;mso-position-horizontal:absolute;mso-position-horizontal-relative:text;mso-position-vertical:absolute;mso-position-vertical-relative:text" from="248.5pt,19.7pt" to="249.25pt,39.4pt" o:gfxdata="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" strokecolor="#4579b8 [3044]"/>
+            </w:pict>
+          </mc:Fallback>
+        </mc:AlternateContent>
+      </w:r>
+      <w:r>
+        <w:rPr>
+          <w:rFonts w:ascii="Times New Roman" w:hAnsi="Times New Roman" w:cs="Times New Roman"/>
+          <w:b/>
+          <w:noProof/>
+          <w:sz w:val="28"/>
+          <w:lang w:val="es-PE" w:eastAsia="es-PE"/>
+        </w:rPr>
+        <mc:AlternateContent>
+          <mc:Choice Requires="wps">
+            <w:drawing>
+              <wp:anchor distT="0" distB="0" distL="114300" distR="114300" simplePos="0" relativeHeight="252246528" behindDoc="0" locked="0" layoutInCell="1" allowOverlap="1">
+                <wp:simplePos x="0" y="0"/>
+                <wp:positionH relativeFrom="column">
+                  <wp:posOffset>534107</wp:posOffset>
+                </wp:positionH>
+                <wp:positionV relativeFrom="paragraph">
+                  <wp:posOffset>258852</wp:posOffset>
+                </wp:positionV>
+                <wp:extent cx="0" cy="258793"/>
+                <wp:effectExtent l="0" t="0" r="19050" b="27305"/>
+                <wp:wrapNone/>
+                <wp:docPr id="33" name="Conector recto 33"/>
+                <wp:cNvGraphicFramePr/>
+                <a:graphic xmlns:a="http://schemas.openxmlformats.org/drawingml/2006/main">
+                  <a:graphicData uri="http://schemas.microsoft.com/office/word/2010/wordprocessingShape">
+                    <wps:wsp>
+                      <wps:cNvCnPr/>
+                      <wps:spPr>
+                        <a:xfrm>
+                          <a:off x="0" y="0"/>
+                          <a:ext cx="0" cy="258793"/>
+                        </a:xfrm>
+                        <a:prstGeom prst="line">
+                          <a:avLst/>
+                        </a:prstGeom>
+                      </wps:spPr>
+                      <wps:style>
+                        <a:lnRef idx="1">
+                          <a:schemeClr val="accent1"/>
+                        </a:lnRef>
+                        <a:fillRef idx="0">
+                          <a:schemeClr val="accent1"/>
+                        </a:fillRef>
+                        <a:effectRef idx="0">
+                          <a:schemeClr val="accent1"/>
+                        </a:effectRef>
+                        <a:fontRef idx="minor">
+                          <a:schemeClr val="tx1"/>
+                        </a:fontRef>
+                      </wps:style>
+                      <wps:bodyPr/>
+                    </wps:wsp>
+                  </a:graphicData>
+                </a:graphic>
+              </wp:anchor>
+            </w:drawing>
+          </mc:Choice>
+          <mc:Fallback>
+            <w:pict>
+              <v:line w14:anchorId="7F46F2A6" id="Conector recto 33" o:spid="_x0000_s1026" style="position:absolute;z-index:252246528;visibility:visible;mso-wrap-style:square;mso-wrap-distance-left:9pt;mso-wrap-distance-top:0;mso-wrap-distance-right:9pt;mso-wrap-distance-bottom:0;mso-position-horizontal:absolute;mso-position-horizontal-relative:text;mso-position-vertical:absolute;mso-position-vertical-relative:text" from="42.05pt,20.4pt" to="42.05pt,40.8pt" o:gfxdata="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" strokecolor="#4579b8 [3044]"/>
+            </w:pict>
+          </mc:Fallback>
+        </mc:AlternateContent>
+      </w:r>
+      <w:r>
+        <w:rPr>
+          <w:rFonts w:ascii="Times New Roman" w:hAnsi="Times New Roman" w:cs="Times New Roman"/>
+          <w:b/>
+          <w:noProof/>
+          <w:sz w:val="28"/>
+          <w:lang w:val="es-PE" w:eastAsia="es-PE"/>
+        </w:rPr>
+        <mc:AlternateContent>
+          <mc:Choice Requires="wps">
+            <w:drawing>
+              <wp:anchor distT="0" distB="0" distL="114300" distR="114300" simplePos="0" relativeHeight="251740160" behindDoc="0" locked="0" layoutInCell="1" allowOverlap="1" wp14:anchorId="72C7ED98" wp14:editId="7AF2D029">
+                <wp:simplePos x="0" y="0"/>
+                <wp:positionH relativeFrom="column">
+                  <wp:posOffset>542074</wp:posOffset>
+                </wp:positionH>
+                <wp:positionV relativeFrom="paragraph">
+                  <wp:posOffset>258325</wp:posOffset>
+                </wp:positionV>
+                <wp:extent cx="2613648" cy="0"/>
+                <wp:effectExtent l="0" t="0" r="34925" b="19050"/>
+                <wp:wrapNone/>
+                <wp:docPr id="32" name="Conector recto 32"/>
+                <wp:cNvGraphicFramePr/>
+                <a:graphic xmlns:a="http://schemas.openxmlformats.org/drawingml/2006/main">
+                  <a:graphicData uri="http://schemas.microsoft.com/office/word/2010/wordprocessingShape">
+                    <wps:wsp>
+                      <wps:cNvCnPr/>
+                      <wps:spPr>
+                        <a:xfrm>
+                          <a:off x="0" y="0"/>
+                          <a:ext cx="2613648" cy="0"/>
+                        </a:xfrm>
+                        <a:prstGeom prst="line">
+                          <a:avLst/>
+                        </a:prstGeom>
+                      </wps:spPr>
+                      <wps:style>
+                        <a:lnRef idx="1">
+                          <a:schemeClr val="accent1"/>
+                        </a:lnRef>
+                        <a:fillRef idx="0">
+                          <a:schemeClr val="accent1"/>
+                        </a:fillRef>
+                        <a:effectRef idx="0">
+                          <a:schemeClr val="accent1"/>
+                        </a:effectRef>
+                        <a:fontRef idx="minor">
+                          <a:schemeClr val="tx1"/>
+                        </a:fontRef>
+                      </wps:style>
+                      <wps:bodyPr/>
+                    </wps:wsp>
+                  </a:graphicData>
+                </a:graphic>
+                <wp14:sizeRelH relativeFrom="margin">
+                  <wp14:pctWidth>0</wp14:pctWidth>
+                </wp14:sizeRelH>
+                <wp14:sizeRelV relativeFrom="margin">
+                  <wp14:pctHeight>0</wp14:pctHeight>
+                </wp14:sizeRelV>
+              </wp:anchor>
+            </w:drawing>
+          </mc:Choice>
+          <mc:Fallback>
+            <w:pict>
+              <v:line w14:anchorId="5A2342FB" id="Conector recto 32" o:spid="_x0000_s1026" style="position:absolute;z-index:251740160;visibility:visible;mso-wrap-style:square;mso-width-percent:0;mso-height-percent:0;mso-wrap-distance-left:9pt;mso-wrap-distance-top:0;mso-wrap-distance-right:9pt;mso-wrap-distance-bottom:0;mso-position-horizontal:absolute;mso-position-horizontal-relative:text;mso-position-vertical:absolute;mso-position-vertical-relative:text;mso-width-percent:0;mso-height-percent:0;mso-width-relative:margin;mso-height-relative:margin" from="42.7pt,20.35pt" to="248.5pt,20.35pt" o:gfxdata="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" strokecolor="#4579b8 [3044]"/>
+            </w:pict>
+          </mc:Fallback>
+        </mc:AlternateContent>
+      </w:r>
+      <w:r>
+        <w:rPr>
+          <w:rFonts w:ascii="Times New Roman" w:hAnsi="Times New Roman" w:cs="Times New Roman"/>
+          <w:b/>
+          <w:noProof/>
+          <w:sz w:val="28"/>
+          <w:lang w:val="es-PE" w:eastAsia="es-PE"/>
+        </w:rPr>
+        <mc:AlternateContent>
+          <mc:Choice Requires="wps">
+            <w:drawing>
+              <wp:anchor distT="0" distB="0" distL="114300" distR="114300" simplePos="0" relativeHeight="251689984" behindDoc="0" locked="0" layoutInCell="1" allowOverlap="1" wp14:anchorId="0F2C2691" wp14:editId="2BD03077">
+                <wp:simplePos x="0" y="0"/>
+                <wp:positionH relativeFrom="column">
+                  <wp:posOffset>75565</wp:posOffset>
+                </wp:positionH>
+                <wp:positionV relativeFrom="paragraph">
+                  <wp:posOffset>508179</wp:posOffset>
+                </wp:positionV>
+                <wp:extent cx="1586865" cy="307975"/>
+                <wp:effectExtent l="0" t="0" r="13335" b="15875"/>
+                <wp:wrapSquare wrapText="bothSides"/>
+                <wp:docPr id="24" name="Rectángulo 24"/>
+                <wp:cNvGraphicFramePr/>
+                <a:graphic xmlns:a="http://schemas.openxmlformats.org/drawingml/2006/main">
+                  <a:graphicData uri="http://schemas.microsoft.com/office/word/2010/wordprocessingShape">
+                    <wps:wsp>
+                      <wps:cNvSpPr/>
+                      <wps:spPr>
+                        <a:xfrm>
+                          <a:off x="0" y="0"/>
+                          <a:ext cx="1586865" cy="307975"/>
+                        </a:xfrm>
+                        <a:prstGeom prst="rect">
+                          <a:avLst/>
+                        </a:prstGeom>
+                      </wps:spPr>
+                      <wps:style>
+                        <a:lnRef idx="2">
+                          <a:schemeClr val="accent1">
+                            <a:shade val="50000"/>
+                          </a:schemeClr>
+                        </a:lnRef>
+                        <a:fillRef idx="1">
+                          <a:schemeClr val="accent1"/>
+                        </a:fillRef>
+                        <a:effectRef idx="0">
+                          <a:schemeClr val="accent1"/>
+                        </a:effectRef>
+                        <a:fontRef idx="minor">
+                          <a:schemeClr val="lt1"/>
+                        </a:fontRef>
+                      </wps:style>
+                      <wps:txbx>
+                        <w:txbxContent>
+                          <w:p>
+                            <w:pPr>
+                              <w:jc w:val="center"/>
+                            </w:pPr>
+                            <w:r>
+                              <w:t>Librerías de Trabajo</w:t>
+                            </w:r>
+                          </w:p>
+                          <w:p/>
+                        </w:txbxContent>
+                      </wps:txbx>
+                      <wps:bodyPr rot="0" spcFirstLastPara="0" vertOverflow="overflow" horzOverflow="overflow" vert="horz" wrap="square" lIns="91440" tIns="45720" rIns="91440" bIns="45720" numCol="1" spcCol="0" rtlCol="0" fromWordArt="0" anchor="ctr" anchorCtr="0" forceAA="0" compatLnSpc="1">
+                        <a:prstTxWarp prst="textNoShape">
+                          <a:avLst/>
+                        </a:prstTxWarp>
+                        <a:noAutofit/>
+                      </wps:bodyPr>
+                    </wps:wsp>
+                  </a:graphicData>
+                </a:graphic>
+                <wp14:sizeRelH relativeFrom="margin">
+                  <wp14:pctWidth>0</wp14:pctWidth>
+                </wp14:sizeRelH>
+                <wp14:sizeRelV relativeFrom="margin">
+                  <wp14:pctHeight>0</wp14:pctHeight>
+                </wp14:sizeRelV>
+              </wp:anchor>
+            </w:drawing>
+          </mc:Choice>
+          <mc:Fallback>
+            <w:pict>
+              <v:rect w14:anchorId="0F2C2691" id="Rectángulo 24" o:spid="_x0000_s1045" style="position:absolute;left:0;text-align:left;margin-left:5.95pt;margin-top:40pt;width:124.95pt;height:24.25pt;z-index:251689984;visibility:visible;mso-wrap-style:square;mso-width-percent:0;mso-height-percent:0;mso-wrap-distance-left:9pt;mso-wrap-distance-top:0;mso-wrap-distance-right:9pt;mso-wrap-distance-bottom:0;mso-position-horizontal:absolute;mso-position-horizontal-relative:text;mso-position-vertical:absolute;mso-position-vertical-relative:text;mso-width-percent:0;mso-height-percent:0;mso-width-relative:margin;mso-height-relative:margin;v-text-anchor:middle" o:gfxdata="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" fillcolor="#4f81bd [3204]" strokecolor="#243f60 [1604]" strokeweight="2pt">
+                <v:textbox>
+                  <w:txbxContent>
+                    <w:p>
+                      <w:pPr>
+                        <w:jc w:val="center"/>
+                      </w:pPr>
+                      <w:r>
+                        <w:t>Librerías de Trabajo</w:t>
+                      </w:r>
+                    </w:p>
+                    <w:p/>
+                  </w:txbxContent>
+                </v:textbox>
+                <w10:wrap type="square"/>
+              </v:rect>
+            </w:pict>
+          </mc:Fallback>
+        </mc:AlternateContent>
+      </w:r>
+    </w:p>
+    <w:p>
+      <w:pPr>
+        <w:spacing w:line="360" w:lineRule="auto"/>
+        <w:ind w:left="720"/>
+        <w:rPr>
+          <w:rFonts w:ascii="Times New Roman" w:hAnsi="Times New Roman" w:cs="Times New Roman"/>
+          <w:b/>
+          <w:sz w:val="28"/>
+        </w:rPr>
+      </w:pPr>
+      <w:r>
+        <w:rPr>
+          <w:rFonts w:ascii="Times New Roman" w:hAnsi="Times New Roman" w:cs="Times New Roman"/>
+          <w:b/>
+          <w:noProof/>
+          <w:sz w:val="28"/>
+          <w:lang w:val="es-PE" w:eastAsia="es-PE"/>
+        </w:rPr>
+        <mc:AlternateContent>
+          <mc:Choice Requires="wps">
+            <w:drawing>
+              <wp:anchor distT="0" distB="0" distL="114300" distR="114300" simplePos="0" relativeHeight="251715584" behindDoc="0" locked="0" layoutInCell="1" allowOverlap="1" wp14:anchorId="1C18D62E" wp14:editId="7FDD6BEA">
+                <wp:simplePos x="0" y="0"/>
+                <wp:positionH relativeFrom="column">
+                  <wp:posOffset>4396740</wp:posOffset>
+                </wp:positionH>
+                <wp:positionV relativeFrom="paragraph">
+                  <wp:posOffset>64135</wp:posOffset>
+                </wp:positionV>
+                <wp:extent cx="1492250" cy="316865"/>
+                <wp:effectExtent l="0" t="0" r="12700" b="26035"/>
+                <wp:wrapSquare wrapText="bothSides"/>
+                <wp:docPr id="26" name="Rectángulo 26"/>
+                <wp:cNvGraphicFramePr/>
+                <a:graphic xmlns:a="http://schemas.openxmlformats.org/drawingml/2006/main">
+                  <a:graphicData uri="http://schemas.microsoft.com/office/word/2010/wordprocessingShape">
+                    <wps:wsp>
+                      <wps:cNvSpPr/>
+                      <wps:spPr>
+                        <a:xfrm>
+                          <a:off x="0" y="0"/>
+                          <a:ext cx="1492250" cy="316865"/>
+                        </a:xfrm>
+                        <a:prstGeom prst="rect">
+                          <a:avLst/>
+                        </a:prstGeom>
+                      </wps:spPr>
+                      <wps:style>
+                        <a:lnRef idx="2">
+                          <a:schemeClr val="accent1">
+                            <a:shade val="50000"/>
+                          </a:schemeClr>
+                        </a:lnRef>
+                        <a:fillRef idx="1">
+                          <a:schemeClr val="accent1"/>
+                        </a:fillRef>
+                        <a:effectRef idx="0">
+                          <a:schemeClr val="accent1"/>
+                        </a:effectRef>
+                        <a:fontRef idx="minor">
+                          <a:schemeClr val="lt1"/>
+                        </a:fontRef>
+                      </wps:style>
+                      <wps:txbx>
+                        <w:txbxContent>
+                          <w:p>
+                            <w:pPr>
+                              <w:jc w:val="center"/>
+                            </w:pPr>
+                            <w:r>
+                              <w:t>Librerías de Soporte</w:t>
+                            </w:r>
+                          </w:p>
+                          <w:p/>
+                        </w:txbxContent>
+                      </wps:txbx>
+                      <wps:bodyPr rot="0" spcFirstLastPara="0" vertOverflow="overflow" horzOverflow="overflow" vert="horz" wrap="square" lIns="91440" tIns="45720" rIns="91440" bIns="45720" numCol="1" spcCol="0" rtlCol="0" fromWordArt="0" anchor="ctr" anchorCtr="0" forceAA="0" compatLnSpc="1">
+                        <a:prstTxWarp prst="textNoShape">
+                          <a:avLst/>
+                        </a:prstTxWarp>
+                        <a:noAutofit/>
+                      </wps:bodyPr>
+                    </wps:wsp>
+                  </a:graphicData>
+                </a:graphic>
+                <wp14:sizeRelH relativeFrom="margin">
+                  <wp14:pctWidth>0</wp14:pctWidth>
+                </wp14:sizeRelH>
+                <wp14:sizeRelV relativeFrom="margin">
+                  <wp14:pctHeight>0</wp14:pctHeight>
+                </wp14:sizeRelV>
+              </wp:anchor>
+            </w:drawing>
+          </mc:Choice>
+          <mc:Fallback>
+            <w:pict>
+              <v:rect w14:anchorId="1C18D62E" id="Rectángulo 26" o:spid="_x0000_s1046" style="position:absolute;left:0;text-align:left;margin-left:346.2pt;margin-top:5.05pt;width:117.5pt;height:24.95pt;z-index:251715584;visibility:visible;mso-wrap-style:square;mso-width-percent:0;mso-height-percent:0;mso-wrap-distance-left:9pt;mso-wrap-distance-top:0;mso-wrap-distance-right:9pt;mso-wrap-distance-bottom:0;mso-position-horizontal:absolute;mso-position-horizontal-relative:text;mso-position-vertical:absolute;mso-position-vertical-relative:text;mso-width-percent:0;mso-height-percent:0;mso-width-relative:margin;mso-height-relative:margin;v-text-anchor:middle" o:gfxdata="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" fillcolor="#4f81bd [3204]" strokecolor="#243f60 [1604]" strokeweight="2pt">
+                <v:textbox>
+                  <w:txbxContent>
+                    <w:p>
+                      <w:pPr>
+                        <w:jc w:val="center"/>
+                      </w:pPr>
+                      <w:r>
+                        <w:t>Librerías de Soporte</w:t>
+                      </w:r>
+                    </w:p>
+                    <w:p/>
+                  </w:txbxContent>
+                </v:textbox>
+                <w10:wrap type="square"/>
+              </v:rect>
+            </w:pict>
+          </mc:Fallback>
+        </mc:AlternateContent>
+      </w:r>
+    </w:p>
+    <w:p>
+      <w:pPr>
+        <w:spacing w:line="360" w:lineRule="auto"/>
+        <w:ind w:left="720"/>
+      </w:pPr>
+    </w:p>
+    <w:p>
+      <w:pPr>
+        <w:spacing w:line="360" w:lineRule="auto"/>
+        <w:ind w:left="720"/>
+      </w:pPr>
+      <w:r>
+        <w:t xml:space="preserve">Estas </w:t>
+      </w:r>
+      <w:r>
+        <w:t>librerías son clasificadas de la siguiente manera:</w:t>
+      </w:r>
+    </w:p>
+    <w:p>
+      <w:pPr>
+        <w:spacing w:line="360" w:lineRule="auto"/>
+        <w:ind w:left="720"/>
+        <w:rPr>
+          <w:b/>
+        </w:rPr>
+      </w:pPr>
+      <w:r>
+        <w:rPr>
+          <w:b/>
+        </w:rPr>
+        <w:t>4.2.1. Librería General</w:t>
+      </w:r>
+    </w:p>
+    <w:p>
+      <w:pPr>
+        <w:pStyle w:val="Prrafodelista"/>
+        <w:numPr>
+          <w:ilvl w:val="0"/>
+          <w:numId w:val="16"/>
+        </w:numPr>
+        <w:spacing w:line="360" w:lineRule="auto"/>
+      </w:pPr>
+      <w:r>
+        <w:t>Responsable:</w:t>
+      </w:r>
+    </w:p>
+    <w:p>
+      <w:pPr>
+        <w:pStyle w:val="Prrafodelista"/>
+        <w:numPr>
+          <w:ilvl w:val="1"/>
+          <w:numId w:val="16"/>
+        </w:numPr>
+        <w:spacing w:line="360" w:lineRule="auto"/>
+      </w:pPr>
+      <w:r>
+        <w:t>Gestor de la Configuración.</w:t>
+      </w:r>
+    </w:p>
+    <w:p>
+      <w:pPr>
+        <w:pStyle w:val="Prrafodelista"/>
+        <w:numPr>
+          <w:ilvl w:val="0"/>
+          <w:numId w:val="16"/>
+        </w:numPr>
+        <w:spacing w:line="360" w:lineRule="auto"/>
+      </w:pPr>
+      <w:r>
+        <w:t>Actividades</w:t>
+      </w:r>
+    </w:p>
+    <w:p>
+      <w:pPr>
+        <w:pStyle w:val="Prrafodelista"/>
+        <w:numPr>
+          <w:ilvl w:val="1"/>
+          <w:numId w:val="16"/>
+        </w:numPr>
+        <w:spacing w:line="360" w:lineRule="auto"/>
+      </w:pPr>
+      <w:r>
+        <w:t>Supervisar que las líneas bases estén actualizadas durante el ciclo de vida del proyecto.</w:t>
+      </w:r>
+    </w:p>
+    <w:p>
+      <w:pPr>
+        <w:pStyle w:val="Prrafodelista"/>
+        <w:numPr>
+          <w:ilvl w:val="0"/>
+          <w:numId w:val="16"/>
+        </w:numPr>
+        <w:spacing w:line="360" w:lineRule="auto"/>
+      </w:pPr>
+      <w:r>
+        <w:t>Contenido</w:t>
+      </w:r>
+    </w:p>
+    <w:p>
+      <w:pPr>
+        <w:pStyle w:val="Prrafodelista"/>
+        <w:numPr>
+          <w:ilvl w:val="1"/>
+          <w:numId w:val="16"/>
+        </w:numPr>
+        <w:spacing w:line="360" w:lineRule="auto"/>
+      </w:pPr>
+      <w:r>
+        <w:t>Línea base de planificación</w:t>
+      </w:r>
+    </w:p>
+    <w:p>
+      <w:pPr>
+        <w:pStyle w:val="Prrafodelista"/>
+        <w:numPr>
+          <w:ilvl w:val="1"/>
+          <w:numId w:val="16"/>
+        </w:numPr>
+        <w:spacing w:line="360" w:lineRule="auto"/>
+      </w:pPr>
+      <w:r>
+        <w:t>Línea base de especificación de requerimientos</w:t>
+      </w:r>
+    </w:p>
+    <w:p>
+      <w:pPr>
+        <w:pStyle w:val="Prrafodelista"/>
+        <w:numPr>
+          <w:ilvl w:val="1"/>
+          <w:numId w:val="16"/>
+        </w:numPr>
+        <w:spacing w:line="360" w:lineRule="auto"/>
+      </w:pPr>
+      <w:r>
+        <w:t>Línea base de diseño</w:t>
+      </w:r>
+    </w:p>
+    <w:p>
+      <w:pPr>
+        <w:pStyle w:val="Prrafodelista"/>
+        <w:numPr>
+          <w:ilvl w:val="1"/>
+          <w:numId w:val="16"/>
+        </w:numPr>
+        <w:spacing w:line="360" w:lineRule="auto"/>
+      </w:pPr>
+      <w:r>
+        <w:t>Línea base de construcción</w:t>
+      </w:r>
+    </w:p>
+    <w:p>
+      <w:pPr>
+        <w:pStyle w:val="Prrafodelista"/>
+        <w:numPr>
+          <w:ilvl w:val="1"/>
+          <w:numId w:val="16"/>
+        </w:numPr>
+        <w:spacing w:line="360" w:lineRule="auto"/>
+      </w:pPr>
+      <w:r>
+        <w:t>Línea base de integración y pruebas</w:t>
+      </w:r>
+    </w:p>
+    <w:p>
+      <w:pPr>
+        <w:pStyle w:val="Prrafodelista"/>
+        <w:numPr>
+          <w:ilvl w:val="1"/>
+          <w:numId w:val="16"/>
+        </w:numPr>
+        <w:spacing w:line="360" w:lineRule="auto"/>
+      </w:pPr>
+      <w:r>
+        <w:t>Línea base de aceptación y entrega</w:t>
+      </w:r>
+    </w:p>
+    <w:p>
+      <w:pPr>
+        <w:pStyle w:val="Prrafodelista"/>
+        <w:numPr>
+          <w:ilvl w:val="0"/>
+          <w:numId w:val="16"/>
+        </w:numPr>
+        <w:spacing w:line="360" w:lineRule="auto"/>
+      </w:pPr>
+      <w:r>
+        <w:t>Accesos</w:t>
+      </w:r>
+    </w:p>
+    <w:tbl>
+      <w:tblPr>
+        <w:tblStyle w:val="Tablaconcuadrcula"/>
+        <w:tblW w:w="7442" w:type="dxa"/>
+        <w:tblInd w:w="1440" w:type="dxa"/>
+        <w:tblLook w:val="04A0" w:firstRow="1" w:lastRow="0" w:firstColumn="1" w:lastColumn="0" w:noHBand="0" w:noVBand="1"/>
+      </w:tblPr>
+      <w:tblGrid>
+        <w:gridCol w:w="3645"/>
+        <w:gridCol w:w="3797"/>
+      </w:tblGrid>
+      <w:tr>
+        <w:trPr>
+          <w:trHeight w:val="342"/>
+        </w:trPr>
+        <w:tc>
+          <w:tcPr>
+            <w:tcW w:w="3645" w:type="dxa"/>
+            <w:shd w:val="clear" w:color="auto" w:fill="A6A6A6" w:themeFill="background1" w:themeFillShade="A6"/>
+          </w:tcPr>
+          <w:p>
+            <w:pPr>
+              <w:pStyle w:val="Prrafodelista"/>
+              <w:spacing w:line="360" w:lineRule="auto"/>
+              <w:ind w:left="0"/>
+              <w:rPr>
+                <w:b/>
+              </w:rPr>
+            </w:pPr>
+            <w:r>
+              <w:rPr>
+                <w:b/>
+              </w:rPr>
+              <w:t>Rol</w:t>
+            </w:r>
+          </w:p>
+        </w:tc>
+        <w:tc>
+          <w:tcPr>
+            <w:tcW w:w="3797" w:type="dxa"/>
+            <w:shd w:val="clear" w:color="auto" w:fill="A6A6A6" w:themeFill="background1" w:themeFillShade="A6"/>
+          </w:tcPr>
+          <w:p>
+            <w:pPr>
+              <w:pStyle w:val="Prrafodelista"/>
+              <w:spacing w:line="360" w:lineRule="auto"/>
+              <w:ind w:left="0"/>
+              <w:rPr>
+                <w:b/>
+              </w:rPr>
+            </w:pPr>
+            <w:r>
+              <w:rPr>
+                <w:b/>
+              </w:rPr>
+              <w:t>Tipo de acción</w:t>
+            </w:r>
+          </w:p>
+        </w:tc>
+      </w:tr>
+      <w:tr>
+        <w:trPr>
+          <w:trHeight w:val="1381"/>
+        </w:trPr>
+        <w:tc>
+          <w:tcPr>
+            <w:tcW w:w="3645" w:type="dxa"/>
+          </w:tcPr>
+          <w:p>
+            <w:pPr>
+              <w:pStyle w:val="Sinespaciado"/>
+            </w:pPr>
+            <w:r>
+              <w:lastRenderedPageBreak/>
+              <w:t>Gestor de la Configuración</w:t>
+            </w:r>
+          </w:p>
+        </w:tc>
+        <w:tc>
+          <w:tcPr>
+            <w:tcW w:w="3797" w:type="dxa"/>
+          </w:tcPr>
+          <w:p>
+            <w:pPr>
+              <w:pStyle w:val="Sinespaciado"/>
+              <w:numPr>
+                <w:ilvl w:val="0"/>
+                <w:numId w:val="20"/>
+              </w:numPr>
+            </w:pPr>
+            <w:r>
+              <w:t>Leer</w:t>
+            </w:r>
+          </w:p>
+          <w:p>
+            <w:pPr>
+              <w:pStyle w:val="Sinespaciado"/>
+              <w:numPr>
+                <w:ilvl w:val="0"/>
+                <w:numId w:val="20"/>
+              </w:numPr>
+            </w:pPr>
+            <w:r>
+              <w:t>Escribir</w:t>
+            </w:r>
+          </w:p>
+          <w:p>
+            <w:pPr>
+              <w:pStyle w:val="Sinespaciado"/>
+              <w:numPr>
+                <w:ilvl w:val="0"/>
+                <w:numId w:val="20"/>
+              </w:numPr>
+            </w:pPr>
+            <w:r>
+              <w:t>Eliminar</w:t>
+            </w:r>
+          </w:p>
+          <w:p>
+            <w:pPr>
+              <w:pStyle w:val="Sinespaciado"/>
+              <w:numPr>
+                <w:ilvl w:val="0"/>
+                <w:numId w:val="20"/>
+              </w:numPr>
+            </w:pPr>
+            <w:r>
+              <w:t>Modificar</w:t>
+            </w:r>
+          </w:p>
+        </w:tc>
+      </w:tr>
+      <w:tr>
+        <w:trPr>
+          <w:trHeight w:val="1050"/>
+        </w:trPr>
+        <w:tc>
+          <w:tcPr>
+            <w:tcW w:w="3645" w:type="dxa"/>
+          </w:tcPr>
+          <w:p>
+            <w:pPr>
+              <w:pStyle w:val="Sinespaciado"/>
+            </w:pPr>
+            <w:r>
+              <w:t>Gestor de control de cambios</w:t>
+            </w:r>
+          </w:p>
+        </w:tc>
+        <w:tc>
+          <w:tcPr>
+            <w:tcW w:w="3797" w:type="dxa"/>
+          </w:tcPr>
+          <w:p>
+            <w:pPr>
+              <w:pStyle w:val="Sinespaciado"/>
+              <w:numPr>
+                <w:ilvl w:val="0"/>
+                <w:numId w:val="21"/>
+              </w:numPr>
+            </w:pPr>
+            <w:r>
+              <w:t>Leer</w:t>
+            </w:r>
+          </w:p>
+          <w:p>
+            <w:pPr>
+              <w:pStyle w:val="Sinespaciado"/>
+              <w:numPr>
+                <w:ilvl w:val="0"/>
+                <w:numId w:val="21"/>
+              </w:numPr>
+            </w:pPr>
+            <w:r>
+              <w:t>Escribir</w:t>
+            </w:r>
+          </w:p>
+          <w:p>
+            <w:pPr>
+              <w:pStyle w:val="Sinespaciado"/>
+              <w:numPr>
+                <w:ilvl w:val="0"/>
+                <w:numId w:val="21"/>
+              </w:numPr>
+            </w:pPr>
+            <w:r>
+              <w:t>Modificar</w:t>
+            </w:r>
+          </w:p>
+        </w:tc>
+      </w:tr>
+      <w:tr>
+        <w:trPr>
+          <w:trHeight w:val="696"/>
+        </w:trPr>
+        <w:tc>
+          <w:tcPr>
+            <w:tcW w:w="3645" w:type="dxa"/>
+          </w:tcPr>
+          <w:p>
+            <w:pPr>
+              <w:pStyle w:val="Sinespaciado"/>
+            </w:pPr>
+            <w:r>
+              <w:t>Desarrolladores</w:t>
+            </w:r>
+          </w:p>
+        </w:tc>
+        <w:tc>
+          <w:tcPr>
+            <w:tcW w:w="3797" w:type="dxa"/>
+          </w:tcPr>
+          <w:p>
+            <w:pPr>
+              <w:pStyle w:val="Sinespaciado"/>
+              <w:numPr>
+                <w:ilvl w:val="0"/>
+                <w:numId w:val="22"/>
+              </w:numPr>
+              <w:jc w:val="both"/>
+            </w:pPr>
+            <w:r>
+              <w:t>Leer</w:t>
+            </w:r>
+          </w:p>
+          <w:p>
+            <w:pPr>
+              <w:pStyle w:val="Sinespaciado"/>
+              <w:numPr>
+                <w:ilvl w:val="0"/>
+                <w:numId w:val="22"/>
+              </w:numPr>
+              <w:jc w:val="both"/>
+            </w:pPr>
+            <w:r>
+              <w:t>Modificar</w:t>
+            </w:r>
+          </w:p>
+        </w:tc>
+      </w:tr>
+    </w:tbl>
+    <w:p>
+      <w:pPr>
+        <w:spacing w:line="360" w:lineRule="auto"/>
+      </w:pPr>
+    </w:p>
+    <w:p>
+      <w:pPr>
+        <w:spacing w:line="360" w:lineRule="auto"/>
+        <w:ind w:left="720"/>
+        <w:rPr>
+          <w:b/>
+        </w:rPr>
+      </w:pPr>
+      <w:r>
+        <w:rPr>
+          <w:b/>
+        </w:rPr>
+        <w:t>4</w:t>
+      </w:r>
+      <w:r>
+        <w:rPr>
+          <w:b/>
+        </w:rPr>
+        <w:t>.2.2</w:t>
+      </w:r>
+      <w:r>
+        <w:rPr>
+          <w:b/>
+        </w:rPr>
+        <w:t xml:space="preserve">. </w:t>
+      </w:r>
+      <w:r>
+        <w:rPr>
+          <w:b/>
+        </w:rPr>
+        <w:t>Repositorio de software</w:t>
+      </w:r>
+    </w:p>
+    <w:p>
+      <w:pPr>
+        <w:pStyle w:val="Prrafodelista"/>
+        <w:numPr>
+          <w:ilvl w:val="0"/>
+          <w:numId w:val="16"/>
+        </w:numPr>
+        <w:spacing w:line="360" w:lineRule="auto"/>
+      </w:pPr>
+      <w:r>
+        <w:t>Responsable:</w:t>
+      </w:r>
+    </w:p>
+    <w:p>
+      <w:pPr>
+        <w:pStyle w:val="Prrafodelista"/>
+        <w:numPr>
+          <w:ilvl w:val="1"/>
+          <w:numId w:val="16"/>
+        </w:numPr>
+        <w:spacing w:line="360" w:lineRule="auto"/>
+      </w:pPr>
+      <w:r>
+        <w:t>Gestor de la Configuración.</w:t>
+      </w:r>
+    </w:p>
+    <w:p>
+      <w:pPr>
+        <w:pStyle w:val="Prrafodelista"/>
+        <w:numPr>
+          <w:ilvl w:val="1"/>
+          <w:numId w:val="16"/>
+        </w:numPr>
+        <w:spacing w:line="360" w:lineRule="auto"/>
+      </w:pPr>
+      <w:r>
+        <w:t>Gestor de control de cambios</w:t>
+      </w:r>
+    </w:p>
+    <w:p>
+      <w:pPr>
+        <w:pStyle w:val="Prrafodelista"/>
+        <w:numPr>
+          <w:ilvl w:val="0"/>
+          <w:numId w:val="16"/>
+        </w:numPr>
+        <w:spacing w:line="360" w:lineRule="auto"/>
+      </w:pPr>
+      <w:r>
+        <w:t>Actividades</w:t>
+      </w:r>
+    </w:p>
+    <w:p>
+      <w:pPr>
+        <w:pStyle w:val="Prrafodelista"/>
+        <w:numPr>
+          <w:ilvl w:val="1"/>
+          <w:numId w:val="16"/>
+        </w:numPr>
+        <w:spacing w:line="360" w:lineRule="auto"/>
+      </w:pPr>
+      <w:r>
+        <w:t>Mantener actualizadas la versión del software y su documentación.</w:t>
+      </w:r>
+    </w:p>
+    <w:p>
+      <w:pPr>
+        <w:pStyle w:val="Prrafodelista"/>
+        <w:numPr>
+          <w:ilvl w:val="1"/>
+          <w:numId w:val="16"/>
+        </w:numPr>
+        <w:spacing w:line="360" w:lineRule="auto"/>
+      </w:pPr>
+      <w:r>
+        <w:t>Tener indexado las versiones aprobadas</w:t>
+      </w:r>
+    </w:p>
+    <w:p>
+      <w:pPr>
+        <w:pStyle w:val="Prrafodelista"/>
+        <w:numPr>
+          <w:ilvl w:val="0"/>
+          <w:numId w:val="16"/>
+        </w:numPr>
+        <w:spacing w:line="360" w:lineRule="auto"/>
+      </w:pPr>
+      <w:r>
+        <w:t>Contenido</w:t>
+      </w:r>
+    </w:p>
+    <w:p>
+      <w:pPr>
+        <w:pStyle w:val="Prrafodelista"/>
+        <w:numPr>
+          <w:ilvl w:val="1"/>
+          <w:numId w:val="16"/>
+        </w:numPr>
+        <w:spacing w:line="360" w:lineRule="auto"/>
+      </w:pPr>
+      <w:r>
+        <w:t>Versión del software liberado, con su documentación.</w:t>
+      </w:r>
+    </w:p>
+    <w:p>
+      <w:pPr>
+        <w:pStyle w:val="Prrafodelista"/>
+        <w:numPr>
+          <w:ilvl w:val="1"/>
+          <w:numId w:val="16"/>
+        </w:numPr>
+        <w:spacing w:line="360" w:lineRule="auto"/>
+      </w:pPr>
+      <w:r>
+        <w:t>Componentes del software</w:t>
+      </w:r>
+    </w:p>
+    <w:p>
+      <w:pPr>
+        <w:pStyle w:val="Prrafodelista"/>
+        <w:numPr>
+          <w:ilvl w:val="0"/>
+          <w:numId w:val="16"/>
+        </w:numPr>
+        <w:spacing w:line="360" w:lineRule="auto"/>
+      </w:pPr>
+      <w:r>
+        <w:t>Accesos</w:t>
+      </w:r>
+    </w:p>
+    <w:tbl>
+      <w:tblPr>
+        <w:tblStyle w:val="Tablaconcuadrcula"/>
+        <w:tblW w:w="7442" w:type="dxa"/>
+        <w:tblInd w:w="1440" w:type="dxa"/>
+        <w:tblLook w:val="04A0" w:firstRow="1" w:lastRow="0" w:firstColumn="1" w:lastColumn="0" w:noHBand="0" w:noVBand="1"/>
+      </w:tblPr>
+      <w:tblGrid>
+        <w:gridCol w:w="3645"/>
+        <w:gridCol w:w="3797"/>
+      </w:tblGrid>
+      <w:tr>
+        <w:trPr>
+          <w:trHeight w:val="342"/>
+        </w:trPr>
+        <w:tc>
+          <w:tcPr>
+            <w:tcW w:w="3645" w:type="dxa"/>
+            <w:shd w:val="clear" w:color="auto" w:fill="A6A6A6" w:themeFill="background1" w:themeFillShade="A6"/>
+          </w:tcPr>
+          <w:p>
+            <w:pPr>
+              <w:pStyle w:val="Prrafodelista"/>
+              <w:spacing w:line="360" w:lineRule="auto"/>
+              <w:ind w:left="0"/>
+              <w:rPr>
+                <w:b/>
+              </w:rPr>
+            </w:pPr>
+            <w:r>
+              <w:rPr>
+                <w:b/>
+              </w:rPr>
+              <w:t>Rol</w:t>
+            </w:r>
+          </w:p>
+        </w:tc>
+        <w:tc>
+          <w:tcPr>
+            <w:tcW w:w="3797" w:type="dxa"/>
+            <w:shd w:val="clear" w:color="auto" w:fill="A6A6A6" w:themeFill="background1" w:themeFillShade="A6"/>
+          </w:tcPr>
+          <w:p>
+            <w:pPr>
+              <w:pStyle w:val="Prrafodelista"/>
+              <w:spacing w:line="360" w:lineRule="auto"/>
+              <w:ind w:left="0"/>
+              <w:rPr>
+                <w:b/>
+              </w:rPr>
+            </w:pPr>
+            <w:r>
+              <w:rPr>
+                <w:b/>
+              </w:rPr>
+              <w:t>Tipo de acción</w:t>
+            </w:r>
+          </w:p>
+        </w:tc>
+      </w:tr>
+      <w:tr>
+        <w:trPr>
+          <w:trHeight w:val="1381"/>
+        </w:trPr>
+        <w:tc>
+          <w:tcPr>
+            <w:tcW w:w="3645" w:type="dxa"/>
+          </w:tcPr>
+          <w:p>
+            <w:pPr>
+              <w:pStyle w:val="Sinespaciado"/>
+            </w:pPr>
+            <w:r>
+              <w:t>Gestor de la Configuración</w:t>
+            </w:r>
+          </w:p>
+        </w:tc>
+        <w:tc>
+          <w:tcPr>
+            <w:tcW w:w="3797" w:type="dxa"/>
+          </w:tcPr>
+          <w:p>
+            <w:pPr>
+              <w:pStyle w:val="Sinespaciado"/>
+              <w:numPr>
+                <w:ilvl w:val="0"/>
+                <w:numId w:val="20"/>
+              </w:numPr>
+            </w:pPr>
+            <w:r>
+              <w:t>Leer</w:t>
+            </w:r>
+          </w:p>
+          <w:p>
+            <w:pPr>
+              <w:pStyle w:val="Sinespaciado"/>
+              <w:numPr>
+                <w:ilvl w:val="0"/>
+                <w:numId w:val="20"/>
+              </w:numPr>
+            </w:pPr>
+            <w:r>
+              <w:t>Escribir</w:t>
+            </w:r>
+          </w:p>
+          <w:p>
+            <w:pPr>
+              <w:pStyle w:val="Sinespaciado"/>
+              <w:numPr>
+                <w:ilvl w:val="0"/>
+                <w:numId w:val="20"/>
+              </w:numPr>
+            </w:pPr>
+            <w:r>
+              <w:t>Eliminar</w:t>
+            </w:r>
+          </w:p>
+          <w:p>
+            <w:pPr>
+              <w:pStyle w:val="Sinespaciado"/>
+              <w:numPr>
+                <w:ilvl w:val="0"/>
+                <w:numId w:val="20"/>
+              </w:numPr>
+            </w:pPr>
+            <w:r>
+              <w:t>Modificar</w:t>
+            </w:r>
+          </w:p>
+        </w:tc>
+      </w:tr>
+      <w:tr>
+        <w:trPr>
+          <w:trHeight w:val="696"/>
+        </w:trPr>
+        <w:tc>
+          <w:tcPr>
+            <w:tcW w:w="3645" w:type="dxa"/>
+          </w:tcPr>
+          <w:p>
+            <w:pPr>
+              <w:pStyle w:val="Sinespaciado"/>
+            </w:pPr>
+            <w:r>
+              <w:t>Desarrolladores</w:t>
+            </w:r>
+          </w:p>
+        </w:tc>
+        <w:tc>
+          <w:tcPr>
+            <w:tcW w:w="3797" w:type="dxa"/>
+          </w:tcPr>
+          <w:p>
+            <w:pPr>
+              <w:pStyle w:val="Sinespaciado"/>
+              <w:numPr>
+                <w:ilvl w:val="0"/>
+                <w:numId w:val="22"/>
+              </w:numPr>
+              <w:jc w:val="both"/>
+            </w:pPr>
+            <w:r>
+              <w:t>Leer</w:t>
+            </w:r>
+          </w:p>
+          <w:p>
+            <w:pPr>
+              <w:pStyle w:val="Sinespaciado"/>
+              <w:numPr>
+                <w:ilvl w:val="0"/>
+                <w:numId w:val="22"/>
+              </w:numPr>
+              <w:jc w:val="both"/>
+            </w:pPr>
+            <w:r>
+              <w:t>Modificar</w:t>
+            </w:r>
+          </w:p>
+        </w:tc>
+      </w:tr>
+    </w:tbl>
+    <w:p>
+      <w:pPr>
+        <w:pStyle w:val="Prrafodelista"/>
+        <w:spacing w:line="360" w:lineRule="auto"/>
+        <w:ind w:left="1440"/>
+      </w:pPr>
+    </w:p>
+    <w:p>
+      <w:pPr>
+        <w:spacing w:line="360" w:lineRule="auto"/>
+        <w:ind w:left="720"/>
+        <w:rPr>
+          <w:b/>
+        </w:rPr>
+      </w:pPr>
+      <w:r>
+        <w:rPr>
+          <w:b/>
+        </w:rPr>
+        <w:t>4</w:t>
+      </w:r>
+      <w:r>
+        <w:rPr>
+          <w:b/>
+        </w:rPr>
+        <w:t>.2.3</w:t>
+      </w:r>
+      <w:r>
+        <w:rPr>
+          <w:b/>
+        </w:rPr>
+        <w:t xml:space="preserve">. Librería </w:t>
+      </w:r>
+      <w:r>
+        <w:rPr>
+          <w:b/>
+        </w:rPr>
+        <w:t>de Trabajo</w:t>
+      </w:r>
+    </w:p>
+    <w:p>
+      <w:pPr>
+        <w:pStyle w:val="Prrafodelista"/>
+        <w:numPr>
+          <w:ilvl w:val="0"/>
+          <w:numId w:val="16"/>
+        </w:numPr>
+        <w:spacing w:line="360" w:lineRule="auto"/>
+      </w:pPr>
+      <w:r>
+        <w:lastRenderedPageBreak/>
+        <w:t>Responsable:</w:t>
+      </w:r>
+    </w:p>
+    <w:p>
+      <w:pPr>
+        <w:pStyle w:val="Prrafodelista"/>
+        <w:numPr>
+          <w:ilvl w:val="1"/>
+          <w:numId w:val="16"/>
+        </w:numPr>
+        <w:spacing w:line="360" w:lineRule="auto"/>
+      </w:pPr>
+      <w:r>
+        <w:t>Arquitecto de software</w:t>
+      </w:r>
+    </w:p>
+    <w:p>
+      <w:pPr>
+        <w:pStyle w:val="Prrafodelista"/>
+        <w:numPr>
+          <w:ilvl w:val="0"/>
+          <w:numId w:val="16"/>
+        </w:numPr>
+        <w:spacing w:line="360" w:lineRule="auto"/>
+      </w:pPr>
+      <w:r>
+        <w:t>Actividades</w:t>
+      </w:r>
+    </w:p>
+    <w:p>
+      <w:pPr>
+        <w:pStyle w:val="Prrafodelista"/>
+        <w:numPr>
+          <w:ilvl w:val="1"/>
+          <w:numId w:val="16"/>
+        </w:numPr>
+        <w:spacing w:line="360" w:lineRule="auto"/>
+      </w:pPr>
+      <w:r>
+        <w:t>La gestión de los elementos pertenecientes a la biblioteca.</w:t>
+      </w:r>
+    </w:p>
+    <w:p>
+      <w:pPr>
+        <w:pStyle w:val="Prrafodelista"/>
+        <w:numPr>
+          <w:ilvl w:val="0"/>
+          <w:numId w:val="16"/>
+        </w:numPr>
+        <w:spacing w:line="360" w:lineRule="auto"/>
+      </w:pPr>
+      <w:r>
+        <w:t>Contenido</w:t>
+      </w:r>
+    </w:p>
+    <w:p>
+      <w:pPr>
+        <w:pStyle w:val="Prrafodelista"/>
+        <w:numPr>
+          <w:ilvl w:val="1"/>
+          <w:numId w:val="16"/>
+        </w:numPr>
+        <w:spacing w:line="360" w:lineRule="auto"/>
+      </w:pPr>
+      <w:r>
+        <w:t>Código y documentación de los subsistemas, componentes, módulos aprobados</w:t>
+      </w:r>
+    </w:p>
+    <w:p>
+      <w:pPr>
+        <w:pStyle w:val="Prrafodelista"/>
+        <w:numPr>
+          <w:ilvl w:val="1"/>
+          <w:numId w:val="16"/>
+        </w:numPr>
+        <w:spacing w:line="360" w:lineRule="auto"/>
+      </w:pPr>
+      <w:r>
+        <w:t>Documentación de las pruebas unitarias.</w:t>
+      </w:r>
+    </w:p>
+    <w:p>
+      <w:pPr>
+        <w:pStyle w:val="Prrafodelista"/>
+        <w:numPr>
+          <w:ilvl w:val="0"/>
+          <w:numId w:val="16"/>
+        </w:numPr>
+        <w:spacing w:line="360" w:lineRule="auto"/>
+      </w:pPr>
+      <w:r>
+        <w:t>Accesos</w:t>
+      </w:r>
+    </w:p>
+    <w:tbl>
+      <w:tblPr>
+        <w:tblStyle w:val="Tablaconcuadrcula"/>
+        <w:tblW w:w="7442" w:type="dxa"/>
+        <w:tblInd w:w="1440" w:type="dxa"/>
+        <w:tblLook w:val="04A0" w:firstRow="1" w:lastRow="0" w:firstColumn="1" w:lastColumn="0" w:noHBand="0" w:noVBand="1"/>
+      </w:tblPr>
+      <w:tblGrid>
+        <w:gridCol w:w="3645"/>
+        <w:gridCol w:w="3797"/>
+      </w:tblGrid>
+      <w:tr>
+        <w:trPr>
+          <w:trHeight w:val="342"/>
+        </w:trPr>
+        <w:tc>
+          <w:tcPr>
+            <w:tcW w:w="3645" w:type="dxa"/>
+            <w:shd w:val="clear" w:color="auto" w:fill="A6A6A6" w:themeFill="background1" w:themeFillShade="A6"/>
+          </w:tcPr>
+          <w:p>
+            <w:pPr>
+              <w:pStyle w:val="Prrafodelista"/>
+              <w:spacing w:line="360" w:lineRule="auto"/>
+              <w:ind w:left="0"/>
+              <w:rPr>
+                <w:b/>
+              </w:rPr>
+            </w:pPr>
+            <w:r>
+              <w:rPr>
+                <w:b/>
+              </w:rPr>
+              <w:t>Rol</w:t>
+            </w:r>
+          </w:p>
+        </w:tc>
+        <w:tc>
+          <w:tcPr>
+            <w:tcW w:w="3797" w:type="dxa"/>
+            <w:shd w:val="clear" w:color="auto" w:fill="A6A6A6" w:themeFill="background1" w:themeFillShade="A6"/>
+          </w:tcPr>
+          <w:p>
+            <w:pPr>
+              <w:pStyle w:val="Prrafodelista"/>
+              <w:spacing w:line="360" w:lineRule="auto"/>
+              <w:ind w:left="0"/>
+              <w:rPr>
+                <w:b/>
+              </w:rPr>
+            </w:pPr>
+            <w:r>
+              <w:rPr>
+                <w:b/>
+              </w:rPr>
+              <w:t>Tipo de acción</w:t>
+            </w:r>
+          </w:p>
+        </w:tc>
+      </w:tr>
+      <w:tr>
+        <w:trPr>
+          <w:trHeight w:val="1381"/>
+        </w:trPr>
+        <w:tc>
+          <w:tcPr>
+            <w:tcW w:w="3645" w:type="dxa"/>
+          </w:tcPr>
+          <w:p>
+            <w:pPr>
+              <w:pStyle w:val="Sinespaciado"/>
+            </w:pPr>
+            <w:r>
+              <w:t>Arquitecto de software</w:t>
+            </w:r>
+          </w:p>
+        </w:tc>
+        <w:tc>
+          <w:tcPr>
+            <w:tcW w:w="3797" w:type="dxa"/>
+          </w:tcPr>
+          <w:p>
+            <w:pPr>
+              <w:pStyle w:val="Sinespaciado"/>
+              <w:numPr>
+                <w:ilvl w:val="0"/>
+                <w:numId w:val="20"/>
+              </w:numPr>
+            </w:pPr>
+            <w:r>
+              <w:t>Leer</w:t>
+            </w:r>
+          </w:p>
+          <w:p>
+            <w:pPr>
+              <w:pStyle w:val="Sinespaciado"/>
+              <w:numPr>
+                <w:ilvl w:val="0"/>
+                <w:numId w:val="20"/>
+              </w:numPr>
+            </w:pPr>
+            <w:r>
+              <w:t>Escribir</w:t>
+            </w:r>
+          </w:p>
+          <w:p>
+            <w:pPr>
+              <w:pStyle w:val="Sinespaciado"/>
+              <w:numPr>
+                <w:ilvl w:val="0"/>
+                <w:numId w:val="20"/>
+              </w:numPr>
+            </w:pPr>
+            <w:r>
+              <w:t>Eliminar</w:t>
+            </w:r>
+          </w:p>
+          <w:p>
+            <w:pPr>
+              <w:pStyle w:val="Sinespaciado"/>
+              <w:numPr>
+                <w:ilvl w:val="0"/>
+                <w:numId w:val="20"/>
+              </w:numPr>
+            </w:pPr>
+            <w:r>
+              <w:t>Modificar</w:t>
+            </w:r>
+          </w:p>
+        </w:tc>
+      </w:tr>
+      <w:tr>
+        <w:trPr>
+          <w:trHeight w:val="696"/>
+        </w:trPr>
+        <w:tc>
+          <w:tcPr>
+            <w:tcW w:w="3645" w:type="dxa"/>
+          </w:tcPr>
+          <w:p>
+            <w:pPr>
+              <w:pStyle w:val="Sinespaciado"/>
+            </w:pPr>
+            <w:r>
+              <w:t>Desarrolladores</w:t>
+            </w:r>
+          </w:p>
+        </w:tc>
+        <w:tc>
+          <w:tcPr>
+            <w:tcW w:w="3797" w:type="dxa"/>
+          </w:tcPr>
+          <w:p>
+            <w:pPr>
+              <w:pStyle w:val="Sinespaciado"/>
+              <w:numPr>
+                <w:ilvl w:val="0"/>
+                <w:numId w:val="22"/>
+              </w:numPr>
+              <w:jc w:val="both"/>
+            </w:pPr>
+            <w:r>
+              <w:t>Leer</w:t>
+            </w:r>
+          </w:p>
+          <w:p>
+            <w:pPr>
+              <w:pStyle w:val="Sinespaciado"/>
+              <w:numPr>
+                <w:ilvl w:val="0"/>
+                <w:numId w:val="22"/>
+              </w:numPr>
+              <w:jc w:val="both"/>
+            </w:pPr>
+            <w:r>
+              <w:t>Modificar</w:t>
+            </w:r>
+          </w:p>
+        </w:tc>
+      </w:tr>
+    </w:tbl>
+    <w:p>
+      <w:pPr>
+        <w:pStyle w:val="Prrafodelista"/>
+        <w:spacing w:line="360" w:lineRule="auto"/>
+        <w:ind w:left="1440"/>
+      </w:pPr>
+    </w:p>
+    <w:p>
+      <w:pPr>
+        <w:spacing w:line="360" w:lineRule="auto"/>
+        <w:ind w:left="720"/>
+        <w:rPr>
+          <w:b/>
+        </w:rPr>
+      </w:pPr>
+      <w:r>
+        <w:rPr>
+          <w:b/>
+        </w:rPr>
+        <w:t>4.2.</w:t>
+      </w:r>
+      <w:r>
+        <w:rPr>
+          <w:b/>
+        </w:rPr>
+        <w:t>4</w:t>
+      </w:r>
+      <w:bookmarkStart w:id="17" w:name="_GoBack"/>
+      <w:bookmarkEnd w:id="17"/>
+      <w:r>
+        <w:rPr>
+          <w:b/>
+        </w:rPr>
+        <w:t xml:space="preserve">. Librería </w:t>
+      </w:r>
+      <w:r>
+        <w:rPr>
+          <w:b/>
+        </w:rPr>
+        <w:t>de Soporte</w:t>
+      </w:r>
+    </w:p>
+    <w:p>
+      <w:pPr>
+        <w:pStyle w:val="Prrafodelista"/>
+        <w:numPr>
+          <w:ilvl w:val="0"/>
+          <w:numId w:val="16"/>
+        </w:numPr>
+        <w:spacing w:line="360" w:lineRule="auto"/>
+      </w:pPr>
+      <w:r>
+        <w:t>Responsable:</w:t>
+      </w:r>
+    </w:p>
+    <w:p>
+      <w:pPr>
+        <w:pStyle w:val="Prrafodelista"/>
+        <w:numPr>
+          <w:ilvl w:val="1"/>
+          <w:numId w:val="16"/>
+        </w:numPr>
+        <w:spacing w:line="360" w:lineRule="auto"/>
+      </w:pPr>
+      <w:r>
+        <w:t>Arquitecto de software</w:t>
+      </w:r>
+    </w:p>
+    <w:p>
+      <w:pPr>
+        <w:pStyle w:val="Prrafodelista"/>
+        <w:numPr>
+          <w:ilvl w:val="1"/>
+          <w:numId w:val="16"/>
+        </w:numPr>
+        <w:spacing w:line="360" w:lineRule="auto"/>
+      </w:pPr>
+      <w:r>
+        <w:t>Gestor de control de cambios</w:t>
+      </w:r>
+    </w:p>
+    <w:p>
+      <w:pPr>
+        <w:pStyle w:val="Prrafodelista"/>
+        <w:numPr>
+          <w:ilvl w:val="0"/>
+          <w:numId w:val="16"/>
+        </w:numPr>
+        <w:spacing w:line="360" w:lineRule="auto"/>
+      </w:pPr>
+      <w:r>
+        <w:t>Actividades</w:t>
+      </w:r>
+    </w:p>
+    <w:p>
+      <w:pPr>
+        <w:pStyle w:val="Prrafodelista"/>
+        <w:numPr>
+          <w:ilvl w:val="1"/>
+          <w:numId w:val="16"/>
+        </w:numPr>
+        <w:spacing w:line="360" w:lineRule="auto"/>
+      </w:pPr>
+      <w:r>
+        <w:t>Actualización de los elementos pertenecientes a la biblioteca.</w:t>
+      </w:r>
+    </w:p>
+    <w:p>
+      <w:pPr>
+        <w:pStyle w:val="Prrafodelista"/>
+        <w:numPr>
+          <w:ilvl w:val="0"/>
+          <w:numId w:val="16"/>
+        </w:numPr>
+        <w:spacing w:line="360" w:lineRule="auto"/>
+      </w:pPr>
+      <w:r>
+        <w:t>Contenido</w:t>
+      </w:r>
+    </w:p>
+    <w:p>
+      <w:pPr>
+        <w:pStyle w:val="Prrafodelista"/>
+        <w:numPr>
+          <w:ilvl w:val="1"/>
+          <w:numId w:val="16"/>
+        </w:numPr>
+        <w:spacing w:line="360" w:lineRule="auto"/>
+      </w:pPr>
+      <w:r>
+        <w:t>Código y documentación de los subsistemas, componentes, módulos</w:t>
+      </w:r>
+      <w:r>
+        <w:t xml:space="preserve"> aprobados.</w:t>
+      </w:r>
+    </w:p>
+    <w:p>
+      <w:pPr>
+        <w:pStyle w:val="Prrafodelista"/>
+        <w:numPr>
+          <w:ilvl w:val="1"/>
+          <w:numId w:val="16"/>
+        </w:numPr>
+        <w:spacing w:line="360" w:lineRule="auto"/>
+      </w:pPr>
+      <w:r>
+        <w:t>Documentación de las pruebas detallas de cada nivel de integración.</w:t>
+      </w:r>
+    </w:p>
+    <w:p>
+      <w:pPr>
+        <w:pStyle w:val="Prrafodelista"/>
+        <w:numPr>
+          <w:ilvl w:val="1"/>
+          <w:numId w:val="16"/>
+        </w:numPr>
+        <w:spacing w:line="360" w:lineRule="auto"/>
+      </w:pPr>
+      <w:r>
+        <w:t>Documentación de las pruebas unitarias.</w:t>
+      </w:r>
+    </w:p>
+    <w:p>
+      <w:pPr>
+        <w:pStyle w:val="Prrafodelista"/>
+        <w:numPr>
+          <w:ilvl w:val="0"/>
+          <w:numId w:val="16"/>
+        </w:numPr>
+        <w:spacing w:line="360" w:lineRule="auto"/>
+      </w:pPr>
+      <w:r>
+        <w:t>Accesos</w:t>
+      </w:r>
+    </w:p>
+    <w:tbl>
+      <w:tblPr>
+        <w:tblStyle w:val="Tablaconcuadrcula"/>
+        <w:tblW w:w="7442" w:type="dxa"/>
+        <w:tblInd w:w="1440" w:type="dxa"/>
+        <w:tblLook w:val="04A0" w:firstRow="1" w:lastRow="0" w:firstColumn="1" w:lastColumn="0" w:noHBand="0" w:noVBand="1"/>
+      </w:tblPr>
+      <w:tblGrid>
+        <w:gridCol w:w="3645"/>
+        <w:gridCol w:w="3797"/>
+      </w:tblGrid>
+      <w:tr>
+        <w:trPr>
+          <w:trHeight w:val="342"/>
+        </w:trPr>
+        <w:tc>
+          <w:tcPr>
+            <w:tcW w:w="3645" w:type="dxa"/>
+            <w:shd w:val="clear" w:color="auto" w:fill="A6A6A6" w:themeFill="background1" w:themeFillShade="A6"/>
+          </w:tcPr>
+          <w:p>
+            <w:pPr>
+              <w:pStyle w:val="Prrafodelista"/>
+              <w:spacing w:line="360" w:lineRule="auto"/>
+              <w:ind w:left="0"/>
+              <w:rPr>
+                <w:b/>
+              </w:rPr>
+            </w:pPr>
+            <w:r>
+              <w:rPr>
+                <w:b/>
+              </w:rPr>
+              <w:t>Rol</w:t>
+            </w:r>
+          </w:p>
+        </w:tc>
+        <w:tc>
+          <w:tcPr>
+            <w:tcW w:w="3797" w:type="dxa"/>
+            <w:shd w:val="clear" w:color="auto" w:fill="A6A6A6" w:themeFill="background1" w:themeFillShade="A6"/>
+          </w:tcPr>
+          <w:p>
+            <w:pPr>
+              <w:pStyle w:val="Prrafodelista"/>
+              <w:spacing w:line="360" w:lineRule="auto"/>
+              <w:ind w:left="0"/>
+              <w:rPr>
+                <w:b/>
+              </w:rPr>
+            </w:pPr>
+            <w:r>
+              <w:rPr>
+                <w:b/>
+              </w:rPr>
+              <w:t>Tipo de acción</w:t>
+            </w:r>
+          </w:p>
+        </w:tc>
+      </w:tr>
+      <w:tr>
+        <w:trPr>
+          <w:trHeight w:val="1381"/>
+        </w:trPr>
+        <w:tc>
+          <w:tcPr>
+            <w:tcW w:w="3645" w:type="dxa"/>
+          </w:tcPr>
+          <w:p>
+            <w:pPr>
+              <w:pStyle w:val="Sinespaciado"/>
+            </w:pPr>
+            <w:r>
+              <w:lastRenderedPageBreak/>
+              <w:t>Arquitecto de software</w:t>
+            </w:r>
+          </w:p>
+        </w:tc>
+        <w:tc>
+          <w:tcPr>
+            <w:tcW w:w="3797" w:type="dxa"/>
+          </w:tcPr>
+          <w:p>
+            <w:pPr>
+              <w:pStyle w:val="Sinespaciado"/>
+              <w:numPr>
+                <w:ilvl w:val="0"/>
+                <w:numId w:val="20"/>
+              </w:numPr>
+            </w:pPr>
+            <w:r>
+              <w:t>Leer</w:t>
+            </w:r>
+          </w:p>
+          <w:p>
+            <w:pPr>
+              <w:pStyle w:val="Sinespaciado"/>
+              <w:numPr>
+                <w:ilvl w:val="0"/>
+                <w:numId w:val="20"/>
+              </w:numPr>
+            </w:pPr>
+            <w:r>
+              <w:t>Escribir</w:t>
+            </w:r>
+          </w:p>
+          <w:p>
+            <w:pPr>
+              <w:pStyle w:val="Sinespaciado"/>
+              <w:numPr>
+                <w:ilvl w:val="0"/>
+                <w:numId w:val="20"/>
+              </w:numPr>
+            </w:pPr>
+            <w:r>
+              <w:t>Eliminar</w:t>
+            </w:r>
+          </w:p>
+          <w:p>
+            <w:pPr>
+              <w:pStyle w:val="Sinespaciado"/>
+              <w:numPr>
+                <w:ilvl w:val="0"/>
+                <w:numId w:val="20"/>
+              </w:numPr>
+            </w:pPr>
+            <w:r>
+              <w:t>Modificar</w:t>
+            </w:r>
+          </w:p>
+        </w:tc>
+      </w:tr>
+      <w:tr>
+        <w:trPr>
+          <w:trHeight w:val="1050"/>
+        </w:trPr>
+        <w:tc>
+          <w:tcPr>
+            <w:tcW w:w="3645" w:type="dxa"/>
+          </w:tcPr>
+          <w:p>
+            <w:pPr>
+              <w:pStyle w:val="Sinespaciado"/>
+            </w:pPr>
+            <w:r>
+              <w:t>Personal de QA</w:t>
+            </w:r>
+          </w:p>
+        </w:tc>
+        <w:tc>
+          <w:tcPr>
+            <w:tcW w:w="3797" w:type="dxa"/>
+          </w:tcPr>
+          <w:p>
+            <w:pPr>
+              <w:pStyle w:val="Sinespaciado"/>
+              <w:numPr>
+                <w:ilvl w:val="0"/>
+                <w:numId w:val="21"/>
+              </w:numPr>
+            </w:pPr>
+            <w:r>
+              <w:t>Leer</w:t>
+            </w:r>
+          </w:p>
+          <w:p>
+            <w:pPr>
+              <w:pStyle w:val="Sinespaciado"/>
+              <w:numPr>
+                <w:ilvl w:val="0"/>
+                <w:numId w:val="21"/>
+              </w:numPr>
+            </w:pPr>
+            <w:r>
+              <w:t>Escribir</w:t>
+            </w:r>
+          </w:p>
+          <w:p>
+            <w:pPr>
+              <w:pStyle w:val="Sinespaciado"/>
+              <w:numPr>
+                <w:ilvl w:val="0"/>
+                <w:numId w:val="21"/>
+              </w:numPr>
+            </w:pPr>
+            <w:r>
+              <w:t>Modificar</w:t>
+            </w:r>
+          </w:p>
+        </w:tc>
+      </w:tr>
+      <w:tr>
+        <w:trPr>
+          <w:trHeight w:val="696"/>
+        </w:trPr>
+        <w:tc>
+          <w:tcPr>
+            <w:tcW w:w="3645" w:type="dxa"/>
+          </w:tcPr>
+          <w:p>
+            <w:pPr>
+              <w:pStyle w:val="Sinespaciado"/>
+            </w:pPr>
+            <w:r>
+              <w:t>Desarrolladores</w:t>
+            </w:r>
+          </w:p>
+        </w:tc>
+        <w:tc>
+          <w:tcPr>
+            <w:tcW w:w="3797" w:type="dxa"/>
+          </w:tcPr>
+          <w:p>
+            <w:pPr>
+              <w:pStyle w:val="Sinespaciado"/>
+              <w:numPr>
+                <w:ilvl w:val="0"/>
+                <w:numId w:val="22"/>
+              </w:numPr>
+              <w:jc w:val="both"/>
+            </w:pPr>
+            <w:r>
+              <w:t>Leer</w:t>
+            </w:r>
+          </w:p>
+          <w:p>
+            <w:pPr>
+              <w:pStyle w:val="Sinespaciado"/>
+              <w:numPr>
+                <w:ilvl w:val="0"/>
+                <w:numId w:val="22"/>
+              </w:numPr>
+              <w:jc w:val="both"/>
+            </w:pPr>
+            <w:r>
+              <w:t>Modificar</w:t>
+            </w:r>
+          </w:p>
+        </w:tc>
+      </w:tr>
+    </w:tbl>
+    <w:p>
+      <w:pPr>
+        <w:pStyle w:val="Prrafodelista"/>
+        <w:spacing w:line="360" w:lineRule="auto"/>
+        <w:ind w:left="1440"/>
+      </w:pPr>
     </w:p>
     <w:sectPr>
       <w:headerReference w:type="default" r:id="rId9"/>
@@ -16509,7 +19360,7 @@
               <w:noProof/>
               <w:color w:val="auto"/>
             </w:rPr>
-            <w:t>11</w:t>
+            <w:t>15</w:t>
           </w:r>
           <w:r>
             <w:rPr>
@@ -16552,7 +19403,7 @@
               <w:noProof/>
               <w:color w:val="auto"/>
             </w:rPr>
-            <w:t>12</w:t>
+            <w:t>15</w:t>
           </w:r>
           <w:r>
             <w:rPr>
@@ -16640,7 +19491,7 @@
     <w:r>
       <w:rPr>
         <w:noProof/>
-        <w:lang w:val="es-ES" w:eastAsia="es-ES"/>
+        <w:lang w:val="es-PE" w:eastAsia="es-PE"/>
       </w:rPr>
       <w:drawing>
         <wp:anchor distT="0" distB="0" distL="114300" distR="114300" simplePos="0" relativeHeight="251660288" behindDoc="0" locked="0" layoutInCell="1" allowOverlap="1" wp14:anchorId="3EEBF476" wp14:editId="7D0E1BEB">
@@ -16711,7 +19562,7 @@
     <w:r>
       <w:rPr>
         <w:noProof/>
-        <w:lang w:val="es-ES" w:eastAsia="es-ES"/>
+        <w:lang w:val="es-PE" w:eastAsia="es-PE"/>
       </w:rPr>
       <mc:AlternateContent>
         <mc:Choice Requires="wps">
@@ -16772,7 +19623,7 @@
         </mc:Choice>
         <mc:Fallback>
           <w:pict>
-            <v:line w14:anchorId="3F7BA513" id="Conector recto 3" o:spid="_x0000_s1026" style="position:absolute;flip:y;z-index:251659264;visibility:visible;mso-wrap-style:square;mso-width-percent:0;mso-height-percent:0;mso-wrap-distance-left:9pt;mso-wrap-distance-top:0;mso-wrap-distance-right:9pt;mso-wrap-distance-bottom:0;mso-position-horizontal:absolute;mso-position-horizontal-relative:text;mso-position-vertical:absolute;mso-position-vertical-relative:text;mso-width-percent:0;mso-height-percent:0;mso-width-relative:margin;mso-height-relative:margin" from="-25.05pt,-.85pt" to="448.2pt,-.85pt" o:gfxdata="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" strokecolor="black [3040]" strokeweight="1.5pt"/>
+            <v:line w14:anchorId="5894DE74" id="Conector recto 3" o:spid="_x0000_s1026" style="position:absolute;flip:y;z-index:251659264;visibility:visible;mso-wrap-style:square;mso-width-percent:0;mso-height-percent:0;mso-wrap-distance-left:9pt;mso-wrap-distance-top:0;mso-wrap-distance-right:9pt;mso-wrap-distance-bottom:0;mso-position-horizontal:absolute;mso-position-horizontal-relative:text;mso-position-vertical:absolute;mso-position-vertical-relative:text;mso-width-percent:0;mso-height-percent:0;mso-width-relative:margin;mso-height-relative:margin" from="-25.05pt,-.85pt" to="448.2pt,-.85pt" o:gfxdata="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" strokecolor="black [3040]" strokeweight="1.5pt"/>
           </w:pict>
         </mc:Fallback>
       </mc:AlternateContent>
@@ -16988,6 +19839,119 @@
     </w:lvl>
   </w:abstractNum>
   <w:abstractNum w:abstractNumId="2" w15:restartNumberingAfterBreak="0">
+    <w:nsid w:val="12F87638"/>
+    <w:multiLevelType w:val="hybridMultilevel"/>
+    <w:tmpl w:val="4B9E5A04"/>
+    <w:lvl w:ilvl="0" w:tplc="280A0001">
+      <w:start w:val="1"/>
+      <w:numFmt w:val="bullet"/>
+      <w:lvlText w:val=""/>
+      <w:lvlJc w:val="left"/>
+      <w:pPr>
+        <w:ind w:left="720" w:hanging="360"/>
+      </w:pPr>
+      <w:rPr>
+        <w:rFonts w:ascii="Symbol" w:hAnsi="Symbol" w:hint="default"/>
+      </w:rPr>
+    </w:lvl>
+    <w:lvl w:ilvl="1" w:tplc="280A0003" w:tentative="1">
+      <w:start w:val="1"/>
+      <w:numFmt w:val="bullet"/>
+      <w:lvlText w:val="o"/>
+      <w:lvlJc w:val="left"/>
+      <w:pPr>
+        <w:ind w:left="1440" w:hanging="360"/>
+      </w:pPr>
+      <w:rPr>
+        <w:rFonts w:ascii="Courier New" w:hAnsi="Courier New" w:cs="Courier New" w:hint="default"/>
+      </w:rPr>
+    </w:lvl>
+    <w:lvl w:ilvl="2" w:tplc="280A0005" w:tentative="1">
+      <w:start w:val="1"/>
+      <w:numFmt w:val="bullet"/>
+      <w:lvlText w:val=""/>
+      <w:lvlJc w:val="left"/>
+      <w:pPr>
+        <w:ind w:left="2160" w:hanging="360"/>
+      </w:pPr>
+      <w:rPr>
+        <w:rFonts w:ascii="Wingdings" w:hAnsi="Wingdings" w:hint="default"/>
+      </w:rPr>
+    </w:lvl>
+    <w:lvl w:ilvl="3" w:tplc="280A0001" w:tentative="1">
+      <w:start w:val="1"/>
+      <w:numFmt w:val="bullet"/>
+      <w:lvlText w:val=""/>
+      <w:lvlJc w:val="left"/>
+      <w:pPr>
+        <w:ind w:left="2880" w:hanging="360"/>
+      </w:pPr>
+      <w:rPr>
+        <w:rFonts w:ascii="Symbol" w:hAnsi="Symbol" w:hint="default"/>
+      </w:rPr>
+    </w:lvl>
+    <w:lvl w:ilvl="4" w:tplc="280A0003" w:tentative="1">
+      <w:start w:val="1"/>
+      <w:numFmt w:val="bullet"/>
+      <w:lvlText w:val="o"/>
+      <w:lvlJc w:val="left"/>
+      <w:pPr>
+        <w:ind w:left="3600" w:hanging="360"/>
+      </w:pPr>
+      <w:rPr>
+        <w:rFonts w:ascii="Courier New" w:hAnsi="Courier New" w:cs="Courier New" w:hint="default"/>
+      </w:rPr>
+    </w:lvl>
+    <w:lvl w:ilvl="5" w:tplc="280A0005" w:tentative="1">
+      <w:start w:val="1"/>
+      <w:numFmt w:val="bullet"/>
+      <w:lvlText w:val=""/>
+      <w:lvlJc w:val="left"/>
+      <w:pPr>
+        <w:ind w:left="4320" w:hanging="360"/>
+      </w:pPr>
+      <w:rPr>
+        <w:rFonts w:ascii="Wingdings" w:hAnsi="Wingdings" w:hint="default"/>
+      </w:rPr>
+    </w:lvl>
+    <w:lvl w:ilvl="6" w:tplc="280A0001" w:tentative="1">
+      <w:start w:val="1"/>
+      <w:numFmt w:val="bullet"/>
+      <w:lvlText w:val=""/>
+      <w:lvlJc w:val="left"/>
+      <w:pPr>
+        <w:ind w:left="5040" w:hanging="360"/>
+      </w:pPr>
+      <w:rPr>
+        <w:rFonts w:ascii="Symbol" w:hAnsi="Symbol" w:hint="default"/>
+      </w:rPr>
+    </w:lvl>
+    <w:lvl w:ilvl="7" w:tplc="280A0003" w:tentative="1">
+      <w:start w:val="1"/>
+      <w:numFmt w:val="bullet"/>
+      <w:lvlText w:val="o"/>
+      <w:lvlJc w:val="left"/>
+      <w:pPr>
+        <w:ind w:left="5760" w:hanging="360"/>
+      </w:pPr>
+      <w:rPr>
+        <w:rFonts w:ascii="Courier New" w:hAnsi="Courier New" w:cs="Courier New" w:hint="default"/>
+      </w:rPr>
+    </w:lvl>
+    <w:lvl w:ilvl="8" w:tplc="280A0005" w:tentative="1">
+      <w:start w:val="1"/>
+      <w:numFmt w:val="bullet"/>
+      <w:lvlText w:val=""/>
+      <w:lvlJc w:val="left"/>
+      <w:pPr>
+        <w:ind w:left="6480" w:hanging="360"/>
+      </w:pPr>
+      <w:rPr>
+        <w:rFonts w:ascii="Wingdings" w:hAnsi="Wingdings" w:hint="default"/>
+      </w:rPr>
+    </w:lvl>
+  </w:abstractNum>
+  <w:abstractNum w:abstractNumId="3" w15:restartNumberingAfterBreak="0">
     <w:nsid w:val="1BC474A4"/>
     <w:multiLevelType w:val="multilevel"/>
     <w:tmpl w:val="ECBECAFE"/>
@@ -17100,7 +20064,7 @@
       </w:rPr>
     </w:lvl>
   </w:abstractNum>
-  <w:abstractNum w:abstractNumId="3" w15:restartNumberingAfterBreak="0">
+  <w:abstractNum w:abstractNumId="4" w15:restartNumberingAfterBreak="0">
     <w:nsid w:val="1E57286B"/>
     <w:multiLevelType w:val="hybridMultilevel"/>
     <w:tmpl w:val="DDB85A3A"/>
@@ -17189,7 +20153,7 @@
       </w:pPr>
     </w:lvl>
   </w:abstractNum>
-  <w:abstractNum w:abstractNumId="4" w15:restartNumberingAfterBreak="0">
+  <w:abstractNum w:abstractNumId="5" w15:restartNumberingAfterBreak="0">
     <w:nsid w:val="1EBB25A8"/>
     <w:multiLevelType w:val="hybridMultilevel"/>
     <w:tmpl w:val="C3729652"/>
@@ -17278,7 +20242,7 @@
       </w:pPr>
     </w:lvl>
   </w:abstractNum>
-  <w:abstractNum w:abstractNumId="5" w15:restartNumberingAfterBreak="0">
+  <w:abstractNum w:abstractNumId="6" w15:restartNumberingAfterBreak="0">
     <w:nsid w:val="1FBC173F"/>
     <w:multiLevelType w:val="hybridMultilevel"/>
     <w:tmpl w:val="436616FC"/>
@@ -17367,7 +20331,7 @@
       </w:pPr>
     </w:lvl>
   </w:abstractNum>
-  <w:abstractNum w:abstractNumId="6" w15:restartNumberingAfterBreak="0">
+  <w:abstractNum w:abstractNumId="7" w15:restartNumberingAfterBreak="0">
     <w:nsid w:val="2BA92D0E"/>
     <w:multiLevelType w:val="hybridMultilevel"/>
     <w:tmpl w:val="C61A6654"/>
@@ -17480,7 +20444,7 @@
       </w:rPr>
     </w:lvl>
   </w:abstractNum>
-  <w:abstractNum w:abstractNumId="7" w15:restartNumberingAfterBreak="0">
+  <w:abstractNum w:abstractNumId="8" w15:restartNumberingAfterBreak="0">
     <w:nsid w:val="38BB188D"/>
     <w:multiLevelType w:val="hybridMultilevel"/>
     <w:tmpl w:val="4F840386"/>
@@ -17569,7 +20533,120 @@
       </w:pPr>
     </w:lvl>
   </w:abstractNum>
-  <w:abstractNum w:abstractNumId="8" w15:restartNumberingAfterBreak="0">
+  <w:abstractNum w:abstractNumId="9" w15:restartNumberingAfterBreak="0">
+    <w:nsid w:val="44C90C01"/>
+    <w:multiLevelType w:val="hybridMultilevel"/>
+    <w:tmpl w:val="6BEA82AA"/>
+    <w:lvl w:ilvl="0" w:tplc="280A0001">
+      <w:start w:val="1"/>
+      <w:numFmt w:val="bullet"/>
+      <w:lvlText w:val=""/>
+      <w:lvlJc w:val="left"/>
+      <w:pPr>
+        <w:ind w:left="720" w:hanging="360"/>
+      </w:pPr>
+      <w:rPr>
+        <w:rFonts w:ascii="Symbol" w:hAnsi="Symbol" w:hint="default"/>
+      </w:rPr>
+    </w:lvl>
+    <w:lvl w:ilvl="1" w:tplc="280A0003" w:tentative="1">
+      <w:start w:val="1"/>
+      <w:numFmt w:val="bullet"/>
+      <w:lvlText w:val="o"/>
+      <w:lvlJc w:val="left"/>
+      <w:pPr>
+        <w:ind w:left="1440" w:hanging="360"/>
+      </w:pPr>
+      <w:rPr>
+        <w:rFonts w:ascii="Courier New" w:hAnsi="Courier New" w:cs="Courier New" w:hint="default"/>
+      </w:rPr>
+    </w:lvl>
+    <w:lvl w:ilvl="2" w:tplc="280A0005" w:tentative="1">
+      <w:start w:val="1"/>
+      <w:numFmt w:val="bullet"/>
+      <w:lvlText w:val=""/>
+      <w:lvlJc w:val="left"/>
+      <w:pPr>
+        <w:ind w:left="2160" w:hanging="360"/>
+      </w:pPr>
+      <w:rPr>
+        <w:rFonts w:ascii="Wingdings" w:hAnsi="Wingdings" w:hint="default"/>
+      </w:rPr>
+    </w:lvl>
+    <w:lvl w:ilvl="3" w:tplc="280A0001" w:tentative="1">
+      <w:start w:val="1"/>
+      <w:numFmt w:val="bullet"/>
+      <w:lvlText w:val=""/>
+      <w:lvlJc w:val="left"/>
+      <w:pPr>
+        <w:ind w:left="2880" w:hanging="360"/>
+      </w:pPr>
+      <w:rPr>
+        <w:rFonts w:ascii="Symbol" w:hAnsi="Symbol" w:hint="default"/>
+      </w:rPr>
+    </w:lvl>
+    <w:lvl w:ilvl="4" w:tplc="280A0003" w:tentative="1">
+      <w:start w:val="1"/>
+      <w:numFmt w:val="bullet"/>
+      <w:lvlText w:val="o"/>
+      <w:lvlJc w:val="left"/>
+      <w:pPr>
+        <w:ind w:left="3600" w:hanging="360"/>
+      </w:pPr>
+      <w:rPr>
+        <w:rFonts w:ascii="Courier New" w:hAnsi="Courier New" w:cs="Courier New" w:hint="default"/>
+      </w:rPr>
+    </w:lvl>
+    <w:lvl w:ilvl="5" w:tplc="280A0005" w:tentative="1">
+      <w:start w:val="1"/>
+      <w:numFmt w:val="bullet"/>
+      <w:lvlText w:val=""/>
+      <w:lvlJc w:val="left"/>
+      <w:pPr>
+        <w:ind w:left="4320" w:hanging="360"/>
+      </w:pPr>
+      <w:rPr>
+        <w:rFonts w:ascii="Wingdings" w:hAnsi="Wingdings" w:hint="default"/>
+      </w:rPr>
+    </w:lvl>
+    <w:lvl w:ilvl="6" w:tplc="280A0001" w:tentative="1">
+      <w:start w:val="1"/>
+      <w:numFmt w:val="bullet"/>
+      <w:lvlText w:val=""/>
+      <w:lvlJc w:val="left"/>
+      <w:pPr>
+        <w:ind w:left="5040" w:hanging="360"/>
+      </w:pPr>
+      <w:rPr>
+        <w:rFonts w:ascii="Symbol" w:hAnsi="Symbol" w:hint="default"/>
+      </w:rPr>
+    </w:lvl>
+    <w:lvl w:ilvl="7" w:tplc="280A0003" w:tentative="1">
+      <w:start w:val="1"/>
+      <w:numFmt w:val="bullet"/>
+      <w:lvlText w:val="o"/>
+      <w:lvlJc w:val="left"/>
+      <w:pPr>
+        <w:ind w:left="5760" w:hanging="360"/>
+      </w:pPr>
+      <w:rPr>
+        <w:rFonts w:ascii="Courier New" w:hAnsi="Courier New" w:cs="Courier New" w:hint="default"/>
+      </w:rPr>
+    </w:lvl>
+    <w:lvl w:ilvl="8" w:tplc="280A0005" w:tentative="1">
+      <w:start w:val="1"/>
+      <w:numFmt w:val="bullet"/>
+      <w:lvlText w:val=""/>
+      <w:lvlJc w:val="left"/>
+      <w:pPr>
+        <w:ind w:left="6480" w:hanging="360"/>
+      </w:pPr>
+      <w:rPr>
+        <w:rFonts w:ascii="Wingdings" w:hAnsi="Wingdings" w:hint="default"/>
+      </w:rPr>
+    </w:lvl>
+  </w:abstractNum>
+  <w:abstractNum w:abstractNumId="10" w15:restartNumberingAfterBreak="0">
     <w:nsid w:val="47A13BE0"/>
     <w:multiLevelType w:val="hybridMultilevel"/>
     <w:tmpl w:val="7FAEDE30"/>
@@ -17682,7 +20759,7 @@
       </w:rPr>
     </w:lvl>
   </w:abstractNum>
-  <w:abstractNum w:abstractNumId="9" w15:restartNumberingAfterBreak="0">
+  <w:abstractNum w:abstractNumId="11" w15:restartNumberingAfterBreak="0">
     <w:nsid w:val="4BEC63B8"/>
     <w:multiLevelType w:val="hybridMultilevel"/>
     <w:tmpl w:val="3766BEC6"/>
@@ -17771,7 +20848,7 @@
       </w:pPr>
     </w:lvl>
   </w:abstractNum>
-  <w:abstractNum w:abstractNumId="10" w15:restartNumberingAfterBreak="0">
+  <w:abstractNum w:abstractNumId="12" w15:restartNumberingAfterBreak="0">
     <w:nsid w:val="59880ED5"/>
     <w:multiLevelType w:val="hybridMultilevel"/>
     <w:tmpl w:val="76F8817E"/>
@@ -17884,7 +20961,346 @@
       </w:rPr>
     </w:lvl>
   </w:abstractNum>
-  <w:abstractNum w:abstractNumId="11" w15:restartNumberingAfterBreak="0">
+  <w:abstractNum w:abstractNumId="13" w15:restartNumberingAfterBreak="0">
+    <w:nsid w:val="5F1325A5"/>
+    <w:multiLevelType w:val="hybridMultilevel"/>
+    <w:tmpl w:val="ADF89184"/>
+    <w:lvl w:ilvl="0" w:tplc="280A0001">
+      <w:start w:val="1"/>
+      <w:numFmt w:val="bullet"/>
+      <w:lvlText w:val=""/>
+      <w:lvlJc w:val="left"/>
+      <w:pPr>
+        <w:ind w:left="720" w:hanging="360"/>
+      </w:pPr>
+      <w:rPr>
+        <w:rFonts w:ascii="Symbol" w:hAnsi="Symbol" w:hint="default"/>
+      </w:rPr>
+    </w:lvl>
+    <w:lvl w:ilvl="1" w:tplc="280A0003" w:tentative="1">
+      <w:start w:val="1"/>
+      <w:numFmt w:val="bullet"/>
+      <w:lvlText w:val="o"/>
+      <w:lvlJc w:val="left"/>
+      <w:pPr>
+        <w:ind w:left="1440" w:hanging="360"/>
+      </w:pPr>
+      <w:rPr>
+        <w:rFonts w:ascii="Courier New" w:hAnsi="Courier New" w:cs="Courier New" w:hint="default"/>
+      </w:rPr>
+    </w:lvl>
+    <w:lvl w:ilvl="2" w:tplc="280A0005" w:tentative="1">
+      <w:start w:val="1"/>
+      <w:numFmt w:val="bullet"/>
+      <w:lvlText w:val=""/>
+      <w:lvlJc w:val="left"/>
+      <w:pPr>
+        <w:ind w:left="2160" w:hanging="360"/>
+      </w:pPr>
+      <w:rPr>
+        <w:rFonts w:ascii="Wingdings" w:hAnsi="Wingdings" w:hint="default"/>
+      </w:rPr>
+    </w:lvl>
+    <w:lvl w:ilvl="3" w:tplc="280A0001" w:tentative="1">
+      <w:start w:val="1"/>
+      <w:numFmt w:val="bullet"/>
+      <w:lvlText w:val=""/>
+      <w:lvlJc w:val="left"/>
+      <w:pPr>
+        <w:ind w:left="2880" w:hanging="360"/>
+      </w:pPr>
+      <w:rPr>
+        <w:rFonts w:ascii="Symbol" w:hAnsi="Symbol" w:hint="default"/>
+      </w:rPr>
+    </w:lvl>
+    <w:lvl w:ilvl="4" w:tplc="280A0003" w:tentative="1">
+      <w:start w:val="1"/>
+      <w:numFmt w:val="bullet"/>
+      <w:lvlText w:val="o"/>
+      <w:lvlJc w:val="left"/>
+      <w:pPr>
+        <w:ind w:left="3600" w:hanging="360"/>
+      </w:pPr>
+      <w:rPr>
+        <w:rFonts w:ascii="Courier New" w:hAnsi="Courier New" w:cs="Courier New" w:hint="default"/>
+      </w:rPr>
+    </w:lvl>
+    <w:lvl w:ilvl="5" w:tplc="280A0005" w:tentative="1">
+      <w:start w:val="1"/>
+      <w:numFmt w:val="bullet"/>
+      <w:lvlText w:val=""/>
+      <w:lvlJc w:val="left"/>
+      <w:pPr>
+        <w:ind w:left="4320" w:hanging="360"/>
+      </w:pPr>
+      <w:rPr>
+        <w:rFonts w:ascii="Wingdings" w:hAnsi="Wingdings" w:hint="default"/>
+      </w:rPr>
+    </w:lvl>
+    <w:lvl w:ilvl="6" w:tplc="280A0001" w:tentative="1">
+      <w:start w:val="1"/>
+      <w:numFmt w:val="bullet"/>
+      <w:lvlText w:val=""/>
+      <w:lvlJc w:val="left"/>
+      <w:pPr>
+        <w:ind w:left="5040" w:hanging="360"/>
+      </w:pPr>
+      <w:rPr>
+        <w:rFonts w:ascii="Symbol" w:hAnsi="Symbol" w:hint="default"/>
+      </w:rPr>
+    </w:lvl>
+    <w:lvl w:ilvl="7" w:tplc="280A0003" w:tentative="1">
+      <w:start w:val="1"/>
+      <w:numFmt w:val="bullet"/>
+      <w:lvlText w:val="o"/>
+      <w:lvlJc w:val="left"/>
+      <w:pPr>
+        <w:ind w:left="5760" w:hanging="360"/>
+      </w:pPr>
+      <w:rPr>
+        <w:rFonts w:ascii="Courier New" w:hAnsi="Courier New" w:cs="Courier New" w:hint="default"/>
+      </w:rPr>
+    </w:lvl>
+    <w:lvl w:ilvl="8" w:tplc="280A0005" w:tentative="1">
+      <w:start w:val="1"/>
+      <w:numFmt w:val="bullet"/>
+      <w:lvlText w:val=""/>
+      <w:lvlJc w:val="left"/>
+      <w:pPr>
+        <w:ind w:left="6480" w:hanging="360"/>
+      </w:pPr>
+      <w:rPr>
+        <w:rFonts w:ascii="Wingdings" w:hAnsi="Wingdings" w:hint="default"/>
+      </w:rPr>
+    </w:lvl>
+  </w:abstractNum>
+  <w:abstractNum w:abstractNumId="14" w15:restartNumberingAfterBreak="0">
+    <w:nsid w:val="66B02EC0"/>
+    <w:multiLevelType w:val="hybridMultilevel"/>
+    <w:tmpl w:val="6778DF00"/>
+    <w:lvl w:ilvl="0" w:tplc="280A0001">
+      <w:start w:val="1"/>
+      <w:numFmt w:val="bullet"/>
+      <w:lvlText w:val=""/>
+      <w:lvlJc w:val="left"/>
+      <w:pPr>
+        <w:ind w:left="720" w:hanging="360"/>
+      </w:pPr>
+      <w:rPr>
+        <w:rFonts w:ascii="Symbol" w:hAnsi="Symbol" w:hint="default"/>
+      </w:rPr>
+    </w:lvl>
+    <w:lvl w:ilvl="1" w:tplc="280A0003" w:tentative="1">
+      <w:start w:val="1"/>
+      <w:numFmt w:val="bullet"/>
+      <w:lvlText w:val="o"/>
+      <w:lvlJc w:val="left"/>
+      <w:pPr>
+        <w:ind w:left="1440" w:hanging="360"/>
+      </w:pPr>
+      <w:rPr>
+        <w:rFonts w:ascii="Courier New" w:hAnsi="Courier New" w:cs="Courier New" w:hint="default"/>
+      </w:rPr>
+    </w:lvl>
+    <w:lvl w:ilvl="2" w:tplc="280A0005" w:tentative="1">
+      <w:start w:val="1"/>
+      <w:numFmt w:val="bullet"/>
+      <w:lvlText w:val=""/>
+      <w:lvlJc w:val="left"/>
+      <w:pPr>
+        <w:ind w:left="2160" w:hanging="360"/>
+      </w:pPr>
+      <w:rPr>
+        <w:rFonts w:ascii="Wingdings" w:hAnsi="Wingdings" w:hint="default"/>
+      </w:rPr>
+    </w:lvl>
+    <w:lvl w:ilvl="3" w:tplc="280A0001" w:tentative="1">
+      <w:start w:val="1"/>
+      <w:numFmt w:val="bullet"/>
+      <w:lvlText w:val=""/>
+      <w:lvlJc w:val="left"/>
+      <w:pPr>
+        <w:ind w:left="2880" w:hanging="360"/>
+      </w:pPr>
+      <w:rPr>
+        <w:rFonts w:ascii="Symbol" w:hAnsi="Symbol" w:hint="default"/>
+      </w:rPr>
+    </w:lvl>
+    <w:lvl w:ilvl="4" w:tplc="280A0003" w:tentative="1">
+      <w:start w:val="1"/>
+      <w:numFmt w:val="bullet"/>
+      <w:lvlText w:val="o"/>
+      <w:lvlJc w:val="left"/>
+      <w:pPr>
+        <w:ind w:left="3600" w:hanging="360"/>
+      </w:pPr>
+      <w:rPr>
+        <w:rFonts w:ascii="Courier New" w:hAnsi="Courier New" w:cs="Courier New" w:hint="default"/>
+      </w:rPr>
+    </w:lvl>
+    <w:lvl w:ilvl="5" w:tplc="280A0005" w:tentative="1">
+      <w:start w:val="1"/>
+      <w:numFmt w:val="bullet"/>
+      <w:lvlText w:val=""/>
+      <w:lvlJc w:val="left"/>
+      <w:pPr>
+        <w:ind w:left="4320" w:hanging="360"/>
+      </w:pPr>
+      <w:rPr>
+        <w:rFonts w:ascii="Wingdings" w:hAnsi="Wingdings" w:hint="default"/>
+      </w:rPr>
+    </w:lvl>
+    <w:lvl w:ilvl="6" w:tplc="280A0001" w:tentative="1">
+      <w:start w:val="1"/>
+      <w:numFmt w:val="bullet"/>
+      <w:lvlText w:val=""/>
+      <w:lvlJc w:val="left"/>
+      <w:pPr>
+        <w:ind w:left="5040" w:hanging="360"/>
+      </w:pPr>
+      <w:rPr>
+        <w:rFonts w:ascii="Symbol" w:hAnsi="Symbol" w:hint="default"/>
+      </w:rPr>
+    </w:lvl>
+    <w:lvl w:ilvl="7" w:tplc="280A0003" w:tentative="1">
+      <w:start w:val="1"/>
+      <w:numFmt w:val="bullet"/>
+      <w:lvlText w:val="o"/>
+      <w:lvlJc w:val="left"/>
+      <w:pPr>
+        <w:ind w:left="5760" w:hanging="360"/>
+      </w:pPr>
+      <w:rPr>
+        <w:rFonts w:ascii="Courier New" w:hAnsi="Courier New" w:cs="Courier New" w:hint="default"/>
+      </w:rPr>
+    </w:lvl>
+    <w:lvl w:ilvl="8" w:tplc="280A0005" w:tentative="1">
+      <w:start w:val="1"/>
+      <w:numFmt w:val="bullet"/>
+      <w:lvlText w:val=""/>
+      <w:lvlJc w:val="left"/>
+      <w:pPr>
+        <w:ind w:left="6480" w:hanging="360"/>
+      </w:pPr>
+      <w:rPr>
+        <w:rFonts w:ascii="Wingdings" w:hAnsi="Wingdings" w:hint="default"/>
+      </w:rPr>
+    </w:lvl>
+  </w:abstractNum>
+  <w:abstractNum w:abstractNumId="15" w15:restartNumberingAfterBreak="0">
+    <w:nsid w:val="6B6A1BB1"/>
+    <w:multiLevelType w:val="hybridMultilevel"/>
+    <w:tmpl w:val="21E84C8A"/>
+    <w:lvl w:ilvl="0" w:tplc="280A0001">
+      <w:start w:val="1"/>
+      <w:numFmt w:val="bullet"/>
+      <w:lvlText w:val=""/>
+      <w:lvlJc w:val="left"/>
+      <w:pPr>
+        <w:ind w:left="1440" w:hanging="360"/>
+      </w:pPr>
+      <w:rPr>
+        <w:rFonts w:ascii="Symbol" w:hAnsi="Symbol" w:hint="default"/>
+      </w:rPr>
+    </w:lvl>
+    <w:lvl w:ilvl="1" w:tplc="280A0003">
+      <w:start w:val="1"/>
+      <w:numFmt w:val="bullet"/>
+      <w:lvlText w:val="o"/>
+      <w:lvlJc w:val="left"/>
+      <w:pPr>
+        <w:ind w:left="2160" w:hanging="360"/>
+      </w:pPr>
+      <w:rPr>
+        <w:rFonts w:ascii="Courier New" w:hAnsi="Courier New" w:cs="Courier New" w:hint="default"/>
+      </w:rPr>
+    </w:lvl>
+    <w:lvl w:ilvl="2" w:tplc="280A0005" w:tentative="1">
+      <w:start w:val="1"/>
+      <w:numFmt w:val="bullet"/>
+      <w:lvlText w:val=""/>
+      <w:lvlJc w:val="left"/>
+      <w:pPr>
+        <w:ind w:left="2880" w:hanging="360"/>
+      </w:pPr>
+      <w:rPr>
+        <w:rFonts w:ascii="Wingdings" w:hAnsi="Wingdings" w:hint="default"/>
+      </w:rPr>
+    </w:lvl>
+    <w:lvl w:ilvl="3" w:tplc="280A0001" w:tentative="1">
+      <w:start w:val="1"/>
+      <w:numFmt w:val="bullet"/>
+      <w:lvlText w:val=""/>
+      <w:lvlJc w:val="left"/>
+      <w:pPr>
+        <w:ind w:left="3600" w:hanging="360"/>
+      </w:pPr>
+      <w:rPr>
+        <w:rFonts w:ascii="Symbol" w:hAnsi="Symbol" w:hint="default"/>
+      </w:rPr>
+    </w:lvl>
+    <w:lvl w:ilvl="4" w:tplc="280A0003" w:tentative="1">
+      <w:start w:val="1"/>
+      <w:numFmt w:val="bullet"/>
+      <w:lvlText w:val="o"/>
+      <w:lvlJc w:val="left"/>
+      <w:pPr>
+        <w:ind w:left="4320" w:hanging="360"/>
+      </w:pPr>
+      <w:rPr>
+        <w:rFonts w:ascii="Courier New" w:hAnsi="Courier New" w:cs="Courier New" w:hint="default"/>
+      </w:rPr>
+    </w:lvl>
+    <w:lvl w:ilvl="5" w:tplc="280A0005" w:tentative="1">
+      <w:start w:val="1"/>
+      <w:numFmt w:val="bullet"/>
+      <w:lvlText w:val=""/>
+      <w:lvlJc w:val="left"/>
+      <w:pPr>
+        <w:ind w:left="5040" w:hanging="360"/>
+      </w:pPr>
+      <w:rPr>
+        <w:rFonts w:ascii="Wingdings" w:hAnsi="Wingdings" w:hint="default"/>
+      </w:rPr>
+    </w:lvl>
+    <w:lvl w:ilvl="6" w:tplc="280A0001" w:tentative="1">
+      <w:start w:val="1"/>
+      <w:numFmt w:val="bullet"/>
+      <w:lvlText w:val=""/>
+      <w:lvlJc w:val="left"/>
+      <w:pPr>
+        <w:ind w:left="5760" w:hanging="360"/>
+      </w:pPr>
+      <w:rPr>
+        <w:rFonts w:ascii="Symbol" w:hAnsi="Symbol" w:hint="default"/>
+      </w:rPr>
+    </w:lvl>
+    <w:lvl w:ilvl="7" w:tplc="280A0003" w:tentative="1">
+      <w:start w:val="1"/>
+      <w:numFmt w:val="bullet"/>
+      <w:lvlText w:val="o"/>
+      <w:lvlJc w:val="left"/>
+      <w:pPr>
+        <w:ind w:left="6480" w:hanging="360"/>
+      </w:pPr>
+      <w:rPr>
+        <w:rFonts w:ascii="Courier New" w:hAnsi="Courier New" w:cs="Courier New" w:hint="default"/>
+      </w:rPr>
+    </w:lvl>
+    <w:lvl w:ilvl="8" w:tplc="280A0005" w:tentative="1">
+      <w:start w:val="1"/>
+      <w:numFmt w:val="bullet"/>
+      <w:lvlText w:val=""/>
+      <w:lvlJc w:val="left"/>
+      <w:pPr>
+        <w:ind w:left="7200" w:hanging="360"/>
+      </w:pPr>
+      <w:rPr>
+        <w:rFonts w:ascii="Wingdings" w:hAnsi="Wingdings" w:hint="default"/>
+      </w:rPr>
+    </w:lvl>
+  </w:abstractNum>
+  <w:abstractNum w:abstractNumId="16" w15:restartNumberingAfterBreak="0">
     <w:nsid w:val="72F97E48"/>
     <w:multiLevelType w:val="hybridMultilevel"/>
     <w:tmpl w:val="890C23AE"/>
@@ -17973,7 +21389,120 @@
       </w:pPr>
     </w:lvl>
   </w:abstractNum>
-  <w:abstractNum w:abstractNumId="12" w15:restartNumberingAfterBreak="0">
+  <w:abstractNum w:abstractNumId="17" w15:restartNumberingAfterBreak="0">
+    <w:nsid w:val="74123433"/>
+    <w:multiLevelType w:val="hybridMultilevel"/>
+    <w:tmpl w:val="985EBCF8"/>
+    <w:lvl w:ilvl="0" w:tplc="280A0001">
+      <w:start w:val="1"/>
+      <w:numFmt w:val="bullet"/>
+      <w:lvlText w:val=""/>
+      <w:lvlJc w:val="left"/>
+      <w:pPr>
+        <w:ind w:left="720" w:hanging="360"/>
+      </w:pPr>
+      <w:rPr>
+        <w:rFonts w:ascii="Symbol" w:hAnsi="Symbol" w:hint="default"/>
+      </w:rPr>
+    </w:lvl>
+    <w:lvl w:ilvl="1" w:tplc="280A0003" w:tentative="1">
+      <w:start w:val="1"/>
+      <w:numFmt w:val="bullet"/>
+      <w:lvlText w:val="o"/>
+      <w:lvlJc w:val="left"/>
+      <w:pPr>
+        <w:ind w:left="1440" w:hanging="360"/>
+      </w:pPr>
+      <w:rPr>
+        <w:rFonts w:ascii="Courier New" w:hAnsi="Courier New" w:cs="Courier New" w:hint="default"/>
+      </w:rPr>
+    </w:lvl>
+    <w:lvl w:ilvl="2" w:tplc="280A0005" w:tentative="1">
+      <w:start w:val="1"/>
+      <w:numFmt w:val="bullet"/>
+      <w:lvlText w:val=""/>
+      <w:lvlJc w:val="left"/>
+      <w:pPr>
+        <w:ind w:left="2160" w:hanging="360"/>
+      </w:pPr>
+      <w:rPr>
+        <w:rFonts w:ascii="Wingdings" w:hAnsi="Wingdings" w:hint="default"/>
+      </w:rPr>
+    </w:lvl>
+    <w:lvl w:ilvl="3" w:tplc="280A0001" w:tentative="1">
+      <w:start w:val="1"/>
+      <w:numFmt w:val="bullet"/>
+      <w:lvlText w:val=""/>
+      <w:lvlJc w:val="left"/>
+      <w:pPr>
+        <w:ind w:left="2880" w:hanging="360"/>
+      </w:pPr>
+      <w:rPr>
+        <w:rFonts w:ascii="Symbol" w:hAnsi="Symbol" w:hint="default"/>
+      </w:rPr>
+    </w:lvl>
+    <w:lvl w:ilvl="4" w:tplc="280A0003" w:tentative="1">
+      <w:start w:val="1"/>
+      <w:numFmt w:val="bullet"/>
+      <w:lvlText w:val="o"/>
+      <w:lvlJc w:val="left"/>
+      <w:pPr>
+        <w:ind w:left="3600" w:hanging="360"/>
+      </w:pPr>
+      <w:rPr>
+        <w:rFonts w:ascii="Courier New" w:hAnsi="Courier New" w:cs="Courier New" w:hint="default"/>
+      </w:rPr>
+    </w:lvl>
+    <w:lvl w:ilvl="5" w:tplc="280A0005" w:tentative="1">
+      <w:start w:val="1"/>
+      <w:numFmt w:val="bullet"/>
+      <w:lvlText w:val=""/>
+      <w:lvlJc w:val="left"/>
+      <w:pPr>
+        <w:ind w:left="4320" w:hanging="360"/>
+      </w:pPr>
+      <w:rPr>
+        <w:rFonts w:ascii="Wingdings" w:hAnsi="Wingdings" w:hint="default"/>
+      </w:rPr>
+    </w:lvl>
+    <w:lvl w:ilvl="6" w:tplc="280A0001" w:tentative="1">
+      <w:start w:val="1"/>
+      <w:numFmt w:val="bullet"/>
+      <w:lvlText w:val=""/>
+      <w:lvlJc w:val="left"/>
+      <w:pPr>
+        <w:ind w:left="5040" w:hanging="360"/>
+      </w:pPr>
+      <w:rPr>
+        <w:rFonts w:ascii="Symbol" w:hAnsi="Symbol" w:hint="default"/>
+      </w:rPr>
+    </w:lvl>
+    <w:lvl w:ilvl="7" w:tplc="280A0003" w:tentative="1">
+      <w:start w:val="1"/>
+      <w:numFmt w:val="bullet"/>
+      <w:lvlText w:val="o"/>
+      <w:lvlJc w:val="left"/>
+      <w:pPr>
+        <w:ind w:left="5760" w:hanging="360"/>
+      </w:pPr>
+      <w:rPr>
+        <w:rFonts w:ascii="Courier New" w:hAnsi="Courier New" w:cs="Courier New" w:hint="default"/>
+      </w:rPr>
+    </w:lvl>
+    <w:lvl w:ilvl="8" w:tplc="280A0005" w:tentative="1">
+      <w:start w:val="1"/>
+      <w:numFmt w:val="bullet"/>
+      <w:lvlText w:val=""/>
+      <w:lvlJc w:val="left"/>
+      <w:pPr>
+        <w:ind w:left="6480" w:hanging="360"/>
+      </w:pPr>
+      <w:rPr>
+        <w:rFonts w:ascii="Wingdings" w:hAnsi="Wingdings" w:hint="default"/>
+      </w:rPr>
+    </w:lvl>
+  </w:abstractNum>
+  <w:abstractNum w:abstractNumId="18" w15:restartNumberingAfterBreak="0">
     <w:nsid w:val="743E44B2"/>
     <w:multiLevelType w:val="hybridMultilevel"/>
     <w:tmpl w:val="52DAD7B0"/>
@@ -18085,7 +21614,120 @@
       </w:rPr>
     </w:lvl>
   </w:abstractNum>
-  <w:abstractNum w:abstractNumId="13" w15:restartNumberingAfterBreak="0">
+  <w:abstractNum w:abstractNumId="19" w15:restartNumberingAfterBreak="0">
+    <w:nsid w:val="77832DE0"/>
+    <w:multiLevelType w:val="hybridMultilevel"/>
+    <w:tmpl w:val="654A3FF0"/>
+    <w:lvl w:ilvl="0" w:tplc="280A0001">
+      <w:start w:val="1"/>
+      <w:numFmt w:val="bullet"/>
+      <w:lvlText w:val=""/>
+      <w:lvlJc w:val="left"/>
+      <w:pPr>
+        <w:ind w:left="720" w:hanging="360"/>
+      </w:pPr>
+      <w:rPr>
+        <w:rFonts w:ascii="Symbol" w:hAnsi="Symbol" w:hint="default"/>
+      </w:rPr>
+    </w:lvl>
+    <w:lvl w:ilvl="1" w:tplc="280A0003" w:tentative="1">
+      <w:start w:val="1"/>
+      <w:numFmt w:val="bullet"/>
+      <w:lvlText w:val="o"/>
+      <w:lvlJc w:val="left"/>
+      <w:pPr>
+        <w:ind w:left="1440" w:hanging="360"/>
+      </w:pPr>
+      <w:rPr>
+        <w:rFonts w:ascii="Courier New" w:hAnsi="Courier New" w:cs="Courier New" w:hint="default"/>
+      </w:rPr>
+    </w:lvl>
+    <w:lvl w:ilvl="2" w:tplc="280A0005" w:tentative="1">
+      <w:start w:val="1"/>
+      <w:numFmt w:val="bullet"/>
+      <w:lvlText w:val=""/>
+      <w:lvlJc w:val="left"/>
+      <w:pPr>
+        <w:ind w:left="2160" w:hanging="360"/>
+      </w:pPr>
+      <w:rPr>
+        <w:rFonts w:ascii="Wingdings" w:hAnsi="Wingdings" w:hint="default"/>
+      </w:rPr>
+    </w:lvl>
+    <w:lvl w:ilvl="3" w:tplc="280A0001" w:tentative="1">
+      <w:start w:val="1"/>
+      <w:numFmt w:val="bullet"/>
+      <w:lvlText w:val=""/>
+      <w:lvlJc w:val="left"/>
+      <w:pPr>
+        <w:ind w:left="2880" w:hanging="360"/>
+      </w:pPr>
+      <w:rPr>
+        <w:rFonts w:ascii="Symbol" w:hAnsi="Symbol" w:hint="default"/>
+      </w:rPr>
+    </w:lvl>
+    <w:lvl w:ilvl="4" w:tplc="280A0003" w:tentative="1">
+      <w:start w:val="1"/>
+      <w:numFmt w:val="bullet"/>
+      <w:lvlText w:val="o"/>
+      <w:lvlJc w:val="left"/>
+      <w:pPr>
+        <w:ind w:left="3600" w:hanging="360"/>
+      </w:pPr>
+      <w:rPr>
+        <w:rFonts w:ascii="Courier New" w:hAnsi="Courier New" w:cs="Courier New" w:hint="default"/>
+      </w:rPr>
+    </w:lvl>
+    <w:lvl w:ilvl="5" w:tplc="280A0005" w:tentative="1">
+      <w:start w:val="1"/>
+      <w:numFmt w:val="bullet"/>
+      <w:lvlText w:val=""/>
+      <w:lvlJc w:val="left"/>
+      <w:pPr>
+        <w:ind w:left="4320" w:hanging="360"/>
+      </w:pPr>
+      <w:rPr>
+        <w:rFonts w:ascii="Wingdings" w:hAnsi="Wingdings" w:hint="default"/>
+      </w:rPr>
+    </w:lvl>
+    <w:lvl w:ilvl="6" w:tplc="280A0001" w:tentative="1">
+      <w:start w:val="1"/>
+      <w:numFmt w:val="bullet"/>
+      <w:lvlText w:val=""/>
+      <w:lvlJc w:val="left"/>
+      <w:pPr>
+        <w:ind w:left="5040" w:hanging="360"/>
+      </w:pPr>
+      <w:rPr>
+        <w:rFonts w:ascii="Symbol" w:hAnsi="Symbol" w:hint="default"/>
+      </w:rPr>
+    </w:lvl>
+    <w:lvl w:ilvl="7" w:tplc="280A0003" w:tentative="1">
+      <w:start w:val="1"/>
+      <w:numFmt w:val="bullet"/>
+      <w:lvlText w:val="o"/>
+      <w:lvlJc w:val="left"/>
+      <w:pPr>
+        <w:ind w:left="5760" w:hanging="360"/>
+      </w:pPr>
+      <w:rPr>
+        <w:rFonts w:ascii="Courier New" w:hAnsi="Courier New" w:cs="Courier New" w:hint="default"/>
+      </w:rPr>
+    </w:lvl>
+    <w:lvl w:ilvl="8" w:tplc="280A0005" w:tentative="1">
+      <w:start w:val="1"/>
+      <w:numFmt w:val="bullet"/>
+      <w:lvlText w:val=""/>
+      <w:lvlJc w:val="left"/>
+      <w:pPr>
+        <w:ind w:left="6480" w:hanging="360"/>
+      </w:pPr>
+      <w:rPr>
+        <w:rFonts w:ascii="Wingdings" w:hAnsi="Wingdings" w:hint="default"/>
+      </w:rPr>
+    </w:lvl>
+  </w:abstractNum>
+  <w:abstractNum w:abstractNumId="20" w15:restartNumberingAfterBreak="0">
     <w:nsid w:val="7ADE6E0F"/>
     <w:multiLevelType w:val="multilevel"/>
     <w:tmpl w:val="47E6D7B0"/>
@@ -18207,7 +21849,7 @@
       </w:rPr>
     </w:lvl>
   </w:abstractNum>
-  <w:abstractNum w:abstractNumId="14" w15:restartNumberingAfterBreak="0">
+  <w:abstractNum w:abstractNumId="21" w15:restartNumberingAfterBreak="0">
     <w:nsid w:val="7DC6727A"/>
     <w:multiLevelType w:val="hybridMultilevel"/>
     <w:tmpl w:val="742E6D7C"/>
@@ -18300,46 +21942,67 @@
     <w:abstractNumId w:val="1"/>
   </w:num>
   <w:num w:numId="2">
+    <w:abstractNumId w:val="7"/>
+  </w:num>
+  <w:num w:numId="3">
+    <w:abstractNumId w:val="20"/>
+  </w:num>
+  <w:num w:numId="4">
+    <w:abstractNumId w:val="3"/>
+  </w:num>
+  <w:num w:numId="5">
+    <w:abstractNumId w:val="12"/>
+  </w:num>
+  <w:num w:numId="6">
+    <w:abstractNumId w:val="10"/>
+  </w:num>
+  <w:num w:numId="7">
+    <w:abstractNumId w:val="18"/>
+  </w:num>
+  <w:num w:numId="8">
+    <w:abstractNumId w:val="11"/>
+  </w:num>
+  <w:num w:numId="9">
     <w:abstractNumId w:val="6"/>
   </w:num>
-  <w:num w:numId="3">
-    <w:abstractNumId w:val="13"/>
+  <w:num w:numId="10">
+    <w:abstractNumId w:val="21"/>
   </w:num>
-  <w:num w:numId="4">
-    <w:abstractNumId w:val="2"/>
-  </w:num>
-  <w:num w:numId="5">
-    <w:abstractNumId w:val="10"/>
-  </w:num>
-  <w:num w:numId="6">
+  <w:num w:numId="11">
     <w:abstractNumId w:val="8"/>
   </w:num>
-  <w:num w:numId="7">
-    <w:abstractNumId w:val="12"/>
-  </w:num>
-  <w:num w:numId="8">
-    <w:abstractNumId w:val="9"/>
-  </w:num>
-  <w:num w:numId="9">
+  <w:num w:numId="12">
     <w:abstractNumId w:val="5"/>
   </w:num>
-  <w:num w:numId="10">
-    <w:abstractNumId w:val="14"/>
-  </w:num>
-  <w:num w:numId="11">
-    <w:abstractNumId w:val="7"/>
-  </w:num>
-  <w:num w:numId="12">
+  <w:num w:numId="13">
     <w:abstractNumId w:val="4"/>
-  </w:num>
-  <w:num w:numId="13">
-    <w:abstractNumId w:val="3"/>
   </w:num>
   <w:num w:numId="14">
     <w:abstractNumId w:val="0"/>
   </w:num>
   <w:num w:numId="15">
-    <w:abstractNumId w:val="11"/>
+    <w:abstractNumId w:val="16"/>
+  </w:num>
+  <w:num w:numId="16">
+    <w:abstractNumId w:val="15"/>
+  </w:num>
+  <w:num w:numId="17">
+    <w:abstractNumId w:val="13"/>
+  </w:num>
+  <w:num w:numId="18">
+    <w:abstractNumId w:val="17"/>
+  </w:num>
+  <w:num w:numId="19">
+    <w:abstractNumId w:val="19"/>
+  </w:num>
+  <w:num w:numId="20">
+    <w:abstractNumId w:val="2"/>
+  </w:num>
+  <w:num w:numId="21">
+    <w:abstractNumId w:val="14"/>
+  </w:num>
+  <w:num w:numId="22">
+    <w:abstractNumId w:val="9"/>
   </w:num>
 </w:numbering>
 </file>
@@ -19504,6 +23167,15 @@
       <w:bCs/>
     </w:rPr>
   </w:style>
+  <w:style w:type="paragraph" w:styleId="Sinespaciado">
+    <w:name w:val="No Spacing"/>
+    <w:uiPriority w:val="1"/>
+    <w:qFormat/>
+    <w:rsid w:val="00473721"/>
+    <w:pPr>
+      <w:spacing w:after="0" w:line="240" w:lineRule="auto"/>
+    </w:pPr>
+  </w:style>
 </w:styles>
 </file>
 
@@ -19797,7 +23469,7 @@
 </file>
 
 <file path=customXml/itemProps1.xml><?xml version="1.0" encoding="utf-8"?>
-<ds:datastoreItem xmlns:ds="http://schemas.openxmlformats.org/officeDocument/2006/customXml" ds:itemID="{3A06F151-20C0-422C-8020-F73F999923C4}">
+<ds:datastoreItem xmlns:ds="http://schemas.openxmlformats.org/officeDocument/2006/customXml" ds:itemID="{EA57A576-B933-479C-8970-129A71F46280}">
   <ds:schemaRefs>
     <ds:schemaRef ds:uri="http://schemas.openxmlformats.org/officeDocument/2006/bibliography"/>
   </ds:schemaRefs>

</xml_diff>

<commit_message>
PGCS: Revision de definicion de librerias
</commit_message>
<xml_diff>
--- a/Documentos/PGCS.docx
+++ b/Documentos/PGCS.docx
@@ -2418,19 +2418,11 @@
                 <w:rFonts w:ascii="Arial" w:hAnsi="Arial" w:cs="Arial"/>
               </w:rPr>
             </w:pPr>
-            <w:proofErr w:type="spellStart"/>
             <w:r>
               <w:rPr>
                 <w:rFonts w:ascii="Arial" w:hAnsi="Arial" w:cs="Arial"/>
               </w:rPr>
-              <w:t>Aaron</w:t>
-            </w:r>
-            <w:proofErr w:type="spellEnd"/>
-            <w:r>
-              <w:rPr>
-                <w:rFonts w:ascii="Arial" w:hAnsi="Arial" w:cs="Arial"/>
-              </w:rPr>
-              <w:t xml:space="preserve"> Castillo</w:t>
+              <w:t>Aaron Castillo</w:t>
             </w:r>
           </w:p>
         </w:tc>
@@ -2759,19 +2751,11 @@
                 <w:rFonts w:ascii="Arial" w:hAnsi="Arial" w:cs="Arial"/>
               </w:rPr>
             </w:pPr>
-            <w:proofErr w:type="spellStart"/>
             <w:r>
               <w:rPr>
                 <w:rFonts w:ascii="Arial" w:hAnsi="Arial" w:cs="Arial"/>
               </w:rPr>
-              <w:t>Aaron</w:t>
-            </w:r>
-            <w:proofErr w:type="spellEnd"/>
-            <w:r>
-              <w:rPr>
-                <w:rFonts w:ascii="Arial" w:hAnsi="Arial" w:cs="Arial"/>
-              </w:rPr>
-              <w:t xml:space="preserve"> Castillo</w:t>
+              <w:t>Aaron Castillo</w:t>
             </w:r>
           </w:p>
         </w:tc>
@@ -4410,7 +4394,7 @@
           </mc:Choice>
           <mc:Fallback>
             <w:pict>
-              <v:shapetype w14:anchorId="386BC98D" id="_x0000_t13" coordsize="21600,21600" o:spt="13" adj="16200,5400" path="m@0,l@0@1,0@1,0@2@0@2@0,21600,21600,10800xe">
+              <v:shapetype w14:anchorId="7BFF2E6C" id="_x0000_t13" coordsize="21600,21600" o:spt="13" adj="16200,5400" path="m@0,l@0@1,0@1,0@2@0@2@0,21600,21600,10800xe">
                 <v:stroke joinstyle="miter"/>
                 <v:formulas>
                   <v:f eqn="val #0"/>
@@ -4612,7 +4596,7 @@
           </mc:Choice>
           <mc:Fallback>
             <w:pict>
-              <v:shapetype w14:anchorId="4A21E27C" id="_x0000_t67" coordsize="21600,21600" o:spt="67" adj="16200,5400" path="m0@0l@1@0@1,0@2,0@2@0,21600@0,10800,21600xe">
+              <v:shapetype w14:anchorId="6D71E367" id="_x0000_t67" coordsize="21600,21600" o:spt="67" adj="16200,5400" path="m0@0l@1@0@1,0@2,0@2@0,21600@0,10800,21600xe">
                 <v:stroke joinstyle="miter"/>
                 <v:formulas>
                   <v:f eqn="val #0"/>
@@ -6720,7 +6704,6 @@
         </w:rPr>
         <w:t xml:space="preserve">Se usará </w:t>
       </w:r>
-      <w:proofErr w:type="spellStart"/>
       <w:r>
         <w:rPr>
           <w:rFonts w:ascii="Times New Roman" w:hAnsi="Times New Roman" w:cs="Times New Roman"/>
@@ -6730,7 +6713,6 @@
         </w:rPr>
         <w:t>Git</w:t>
       </w:r>
-      <w:proofErr w:type="spellEnd"/>
       <w:r>
         <w:rPr>
           <w:rFonts w:ascii="Times New Roman" w:hAnsi="Times New Roman" w:cs="Times New Roman"/>
@@ -6752,7 +6734,6 @@
           <w:b/>
         </w:rPr>
       </w:pPr>
-      <w:proofErr w:type="spellStart"/>
       <w:r>
         <w:rPr>
           <w:rFonts w:ascii="Times New Roman" w:hAnsi="Times New Roman" w:cs="Times New Roman"/>
@@ -6760,17 +6741,7 @@
           <w:sz w:val="24"/>
           <w:szCs w:val="24"/>
         </w:rPr>
-        <w:t>Git</w:t>
-      </w:r>
-      <w:proofErr w:type="spellEnd"/>
-      <w:r>
-        <w:rPr>
-          <w:rFonts w:ascii="Times New Roman" w:hAnsi="Times New Roman" w:cs="Times New Roman"/>
-          <w:b/>
-          <w:sz w:val="24"/>
-          <w:szCs w:val="24"/>
-        </w:rPr>
-        <w:t xml:space="preserve">: </w:t>
+        <w:t xml:space="preserve">Git: </w:t>
       </w:r>
       <w:r>
         <w:rPr>
@@ -6804,7 +6775,6 @@
           <w:szCs w:val="24"/>
         </w:rPr>
       </w:pPr>
-      <w:proofErr w:type="spellStart"/>
       <w:r>
         <w:rPr>
           <w:rFonts w:ascii="Times New Roman" w:hAnsi="Times New Roman" w:cs="Times New Roman"/>
@@ -6812,108 +6782,15 @@
           <w:sz w:val="24"/>
           <w:szCs w:val="24"/>
         </w:rPr>
-        <w:t>Workflow</w:t>
-      </w:r>
-      <w:proofErr w:type="spellEnd"/>
-      <w:r>
-        <w:rPr>
-          <w:rFonts w:ascii="Times New Roman" w:hAnsi="Times New Roman" w:cs="Times New Roman"/>
-          <w:b/>
-          <w:sz w:val="24"/>
-          <w:szCs w:val="24"/>
-        </w:rPr>
-        <w:t xml:space="preserve"> de </w:t>
-      </w:r>
-      <w:proofErr w:type="spellStart"/>
-      <w:r>
-        <w:rPr>
-          <w:rFonts w:ascii="Times New Roman" w:hAnsi="Times New Roman" w:cs="Times New Roman"/>
-          <w:b/>
-          <w:sz w:val="24"/>
-          <w:szCs w:val="24"/>
-        </w:rPr>
-        <w:t>Git</w:t>
-      </w:r>
-      <w:proofErr w:type="spellEnd"/>
+        <w:t>Workflow de Git</w:t>
+      </w:r>
       <w:r>
         <w:rPr>
           <w:rFonts w:ascii="Times New Roman" w:hAnsi="Times New Roman" w:cs="Times New Roman"/>
           <w:sz w:val="24"/>
           <w:szCs w:val="24"/>
         </w:rPr>
-        <w:t xml:space="preserve">: En el repositorio local los cambios realizados se agrupan en </w:t>
-      </w:r>
-      <w:proofErr w:type="spellStart"/>
-      <w:r>
-        <w:rPr>
-          <w:rFonts w:ascii="Times New Roman" w:hAnsi="Times New Roman" w:cs="Times New Roman"/>
-          <w:sz w:val="24"/>
-          <w:szCs w:val="24"/>
-        </w:rPr>
-        <w:t>commits</w:t>
-      </w:r>
-      <w:proofErr w:type="spellEnd"/>
-      <w:r>
-        <w:rPr>
-          <w:rFonts w:ascii="Times New Roman" w:hAnsi="Times New Roman" w:cs="Times New Roman"/>
-          <w:sz w:val="24"/>
-          <w:szCs w:val="24"/>
-        </w:rPr>
-        <w:t xml:space="preserve">, luego estos </w:t>
-      </w:r>
-      <w:proofErr w:type="spellStart"/>
-      <w:r>
-        <w:rPr>
-          <w:rFonts w:ascii="Times New Roman" w:hAnsi="Times New Roman" w:cs="Times New Roman"/>
-          <w:sz w:val="24"/>
-          <w:szCs w:val="24"/>
-        </w:rPr>
-        <w:t>commits</w:t>
-      </w:r>
-      <w:proofErr w:type="spellEnd"/>
-      <w:r>
-        <w:rPr>
-          <w:rFonts w:ascii="Times New Roman" w:hAnsi="Times New Roman" w:cs="Times New Roman"/>
-          <w:sz w:val="24"/>
-          <w:szCs w:val="24"/>
-        </w:rPr>
-        <w:t xml:space="preserve"> se “</w:t>
-      </w:r>
-      <w:proofErr w:type="spellStart"/>
-      <w:r>
-        <w:rPr>
-          <w:rFonts w:ascii="Times New Roman" w:hAnsi="Times New Roman" w:cs="Times New Roman"/>
-          <w:sz w:val="24"/>
-          <w:szCs w:val="24"/>
-        </w:rPr>
-        <w:t>pushean</w:t>
-      </w:r>
-      <w:proofErr w:type="spellEnd"/>
-      <w:r>
-        <w:rPr>
-          <w:rFonts w:ascii="Times New Roman" w:hAnsi="Times New Roman" w:cs="Times New Roman"/>
-          <w:sz w:val="24"/>
-          <w:szCs w:val="24"/>
-        </w:rPr>
-        <w:t>” al repositorio remoto, para que finalmente los demás colaboradores del proyecto puedan actualizar sus repositorios locales mediante un “</w:t>
-      </w:r>
-      <w:proofErr w:type="spellStart"/>
-      <w:r>
-        <w:rPr>
-          <w:rFonts w:ascii="Times New Roman" w:hAnsi="Times New Roman" w:cs="Times New Roman"/>
-          <w:sz w:val="24"/>
-          <w:szCs w:val="24"/>
-        </w:rPr>
-        <w:t>pull</w:t>
-      </w:r>
-      <w:proofErr w:type="spellEnd"/>
-      <w:r>
-        <w:rPr>
-          <w:rFonts w:ascii="Times New Roman" w:hAnsi="Times New Roman" w:cs="Times New Roman"/>
-          <w:sz w:val="24"/>
-          <w:szCs w:val="24"/>
-        </w:rPr>
-        <w:t>”.</w:t>
+        <w:t>: En el repositorio local los cambios realizados se agrupan en commits, luego estos commits se “pushean” al repositorio remoto, para que finalmente los demás colaboradores del proyecto puedan actualizar sus repositorios locales mediante un “pull”.</w:t>
       </w:r>
       <w:r>
         <w:rPr>
@@ -7039,7 +6916,6 @@
         </w:rPr>
         <w:t xml:space="preserve">Flujo de trabajo usando </w:t>
       </w:r>
-      <w:proofErr w:type="spellStart"/>
       <w:r>
         <w:rPr>
           <w:rFonts w:ascii="Tahoma" w:hAnsi="Tahoma" w:cs="Tahoma"/>
@@ -7048,7 +6924,6 @@
         </w:rPr>
         <w:t>Git</w:t>
       </w:r>
-      <w:proofErr w:type="spellEnd"/>
     </w:p>
     <w:p>
       <w:pPr>
@@ -7066,25 +6941,7 @@
           <w:sz w:val="24"/>
           <w:szCs w:val="24"/>
         </w:rPr>
-        <w:t xml:space="preserve">Se usará la plataforma </w:t>
-      </w:r>
-      <w:proofErr w:type="spellStart"/>
-      <w:r>
-        <w:rPr>
-          <w:rFonts w:ascii="Times New Roman" w:hAnsi="Times New Roman" w:cs="Times New Roman"/>
-          <w:sz w:val="24"/>
-          <w:szCs w:val="24"/>
-        </w:rPr>
-        <w:t>Github</w:t>
-      </w:r>
-      <w:proofErr w:type="spellEnd"/>
-      <w:r>
-        <w:rPr>
-          <w:rFonts w:ascii="Times New Roman" w:hAnsi="Times New Roman" w:cs="Times New Roman"/>
-          <w:sz w:val="24"/>
-          <w:szCs w:val="24"/>
-        </w:rPr>
-        <w:t xml:space="preserve"> para el alojamiento del repositorio remoto del proyecto.</w:t>
+        <w:t>Se usará la plataforma Github para el alojamiento del repositorio remoto del proyecto.</w:t>
       </w:r>
     </w:p>
     <w:p>
@@ -7101,7 +6958,6 @@
           <w:szCs w:val="24"/>
         </w:rPr>
       </w:pPr>
-      <w:proofErr w:type="spellStart"/>
       <w:r>
         <w:rPr>
           <w:rFonts w:ascii="Times New Roman" w:hAnsi="Times New Roman" w:cs="Times New Roman"/>
@@ -7112,86 +6968,13 @@
         <w:lastRenderedPageBreak/>
         <w:t>GitHub</w:t>
       </w:r>
-      <w:proofErr w:type="spellEnd"/>
       <w:r>
         <w:rPr>
           <w:rFonts w:ascii="Times New Roman" w:hAnsi="Times New Roman" w:cs="Times New Roman"/>
           <w:sz w:val="24"/>
           <w:szCs w:val="24"/>
         </w:rPr>
-        <w:t xml:space="preserve">: es una forja (plataforma de desarrollo colaborativo) para alojar proyectos utilizando el sistema de control de versiones </w:t>
-      </w:r>
-      <w:proofErr w:type="spellStart"/>
-      <w:r>
-        <w:rPr>
-          <w:rFonts w:ascii="Times New Roman" w:hAnsi="Times New Roman" w:cs="Times New Roman"/>
-          <w:sz w:val="24"/>
-          <w:szCs w:val="24"/>
-        </w:rPr>
-        <w:t>Git</w:t>
-      </w:r>
-      <w:proofErr w:type="spellEnd"/>
-      <w:r>
-        <w:rPr>
-          <w:rFonts w:ascii="Times New Roman" w:hAnsi="Times New Roman" w:cs="Times New Roman"/>
-          <w:sz w:val="24"/>
-          <w:szCs w:val="24"/>
-        </w:rPr>
-        <w:t xml:space="preserve">. Utiliza el </w:t>
-      </w:r>
-      <w:proofErr w:type="spellStart"/>
-      <w:r>
-        <w:rPr>
-          <w:rFonts w:ascii="Times New Roman" w:hAnsi="Times New Roman" w:cs="Times New Roman"/>
-          <w:sz w:val="24"/>
-          <w:szCs w:val="24"/>
-        </w:rPr>
-        <w:t>framework</w:t>
-      </w:r>
-      <w:proofErr w:type="spellEnd"/>
-      <w:r>
-        <w:rPr>
-          <w:rFonts w:ascii="Times New Roman" w:hAnsi="Times New Roman" w:cs="Times New Roman"/>
-          <w:sz w:val="24"/>
-          <w:szCs w:val="24"/>
-        </w:rPr>
-        <w:t xml:space="preserve"> Ruby </w:t>
-      </w:r>
-      <w:proofErr w:type="spellStart"/>
-      <w:r>
-        <w:rPr>
-          <w:rFonts w:ascii="Times New Roman" w:hAnsi="Times New Roman" w:cs="Times New Roman"/>
-          <w:sz w:val="24"/>
-          <w:szCs w:val="24"/>
-        </w:rPr>
-        <w:t>on</w:t>
-      </w:r>
-      <w:proofErr w:type="spellEnd"/>
-      <w:r>
-        <w:rPr>
-          <w:rFonts w:ascii="Times New Roman" w:hAnsi="Times New Roman" w:cs="Times New Roman"/>
-          <w:sz w:val="24"/>
-          <w:szCs w:val="24"/>
-        </w:rPr>
-        <w:t xml:space="preserve"> </w:t>
-      </w:r>
-      <w:proofErr w:type="spellStart"/>
-      <w:r>
-        <w:rPr>
-          <w:rFonts w:ascii="Times New Roman" w:hAnsi="Times New Roman" w:cs="Times New Roman"/>
-          <w:sz w:val="24"/>
-          <w:szCs w:val="24"/>
-        </w:rPr>
-        <w:t>Rails</w:t>
-      </w:r>
-      <w:proofErr w:type="spellEnd"/>
-      <w:r>
-        <w:rPr>
-          <w:rFonts w:ascii="Times New Roman" w:hAnsi="Times New Roman" w:cs="Times New Roman"/>
-          <w:sz w:val="24"/>
-          <w:szCs w:val="24"/>
-        </w:rPr>
-        <w:t>.</w:t>
+        <w:t>: es una forja (plataforma de desarrollo colaborativo) para alojar proyectos utilizando el sistema de control de versiones Git. Utiliza el framework Ruby on Rails.</w:t>
       </w:r>
     </w:p>
     <w:p>
@@ -7594,7 +7377,6 @@
                 <w:lang w:val="es-PE" w:eastAsia="es-PE"/>
               </w:rPr>
             </w:pPr>
-            <w:proofErr w:type="spellStart"/>
             <w:r>
               <w:rPr>
                 <w:rFonts w:eastAsia="Times New Roman" w:cs="Times New Roman"/>
@@ -7603,18 +7385,7 @@
                 <w:szCs w:val="22"/>
                 <w:lang w:val="es-PE" w:eastAsia="es-PE"/>
               </w:rPr>
-              <w:t>mié</w:t>
-            </w:r>
-            <w:proofErr w:type="spellEnd"/>
-            <w:r>
-              <w:rPr>
-                <w:rFonts w:eastAsia="Times New Roman" w:cs="Times New Roman"/>
-                <w:b/>
-                <w:bCs/>
-                <w:szCs w:val="22"/>
-                <w:lang w:val="es-PE" w:eastAsia="es-PE"/>
-              </w:rPr>
-              <w:t xml:space="preserve"> 02/09/15</w:t>
+              <w:t>mié 02/09/15</w:t>
             </w:r>
           </w:p>
         </w:tc>
@@ -8065,23 +7836,13 @@
                 <w:lang w:val="es-PE" w:eastAsia="es-PE"/>
               </w:rPr>
             </w:pPr>
-            <w:proofErr w:type="spellStart"/>
-            <w:r>
-              <w:rPr>
-                <w:rFonts w:eastAsia="Times New Roman" w:cs="Times New Roman"/>
-                <w:szCs w:val="22"/>
-                <w:lang w:val="es-PE" w:eastAsia="es-PE"/>
-              </w:rPr>
-              <w:t>dom</w:t>
-            </w:r>
-            <w:proofErr w:type="spellEnd"/>
-            <w:r>
-              <w:rPr>
-                <w:rFonts w:eastAsia="Times New Roman" w:cs="Times New Roman"/>
-                <w:szCs w:val="22"/>
-                <w:lang w:val="es-PE" w:eastAsia="es-PE"/>
-              </w:rPr>
-              <w:t xml:space="preserve"> 30/08/15</w:t>
+            <w:r>
+              <w:rPr>
+                <w:rFonts w:eastAsia="Times New Roman" w:cs="Times New Roman"/>
+                <w:szCs w:val="22"/>
+                <w:lang w:val="es-PE" w:eastAsia="es-PE"/>
+              </w:rPr>
+              <w:t>dom 30/08/15</w:t>
             </w:r>
           </w:p>
         </w:tc>
@@ -8109,23 +7870,13 @@
                 <w:lang w:val="es-PE" w:eastAsia="es-PE"/>
               </w:rPr>
             </w:pPr>
-            <w:proofErr w:type="spellStart"/>
-            <w:r>
-              <w:rPr>
-                <w:rFonts w:eastAsia="Times New Roman" w:cs="Times New Roman"/>
-                <w:szCs w:val="22"/>
-                <w:lang w:val="es-PE" w:eastAsia="es-PE"/>
-              </w:rPr>
-              <w:t>dom</w:t>
-            </w:r>
-            <w:proofErr w:type="spellEnd"/>
-            <w:r>
-              <w:rPr>
-                <w:rFonts w:eastAsia="Times New Roman" w:cs="Times New Roman"/>
-                <w:szCs w:val="22"/>
-                <w:lang w:val="es-PE" w:eastAsia="es-PE"/>
-              </w:rPr>
-              <w:t xml:space="preserve"> 30/08/15</w:t>
+            <w:r>
+              <w:rPr>
+                <w:rFonts w:eastAsia="Times New Roman" w:cs="Times New Roman"/>
+                <w:szCs w:val="22"/>
+                <w:lang w:val="es-PE" w:eastAsia="es-PE"/>
+              </w:rPr>
+              <w:t>dom 30/08/15</w:t>
             </w:r>
           </w:p>
         </w:tc>
@@ -8282,23 +8033,13 @@
                 <w:lang w:val="es-PE" w:eastAsia="es-PE"/>
               </w:rPr>
             </w:pPr>
-            <w:proofErr w:type="spellStart"/>
-            <w:r>
-              <w:rPr>
-                <w:rFonts w:eastAsia="Times New Roman" w:cs="Times New Roman"/>
-                <w:szCs w:val="22"/>
-                <w:lang w:val="es-PE" w:eastAsia="es-PE"/>
-              </w:rPr>
-              <w:t>mié</w:t>
-            </w:r>
-            <w:proofErr w:type="spellEnd"/>
-            <w:r>
-              <w:rPr>
-                <w:rFonts w:eastAsia="Times New Roman" w:cs="Times New Roman"/>
-                <w:szCs w:val="22"/>
-                <w:lang w:val="es-PE" w:eastAsia="es-PE"/>
-              </w:rPr>
-              <w:t xml:space="preserve"> 02/09/15</w:t>
+            <w:r>
+              <w:rPr>
+                <w:rFonts w:eastAsia="Times New Roman" w:cs="Times New Roman"/>
+                <w:szCs w:val="22"/>
+                <w:lang w:val="es-PE" w:eastAsia="es-PE"/>
+              </w:rPr>
+              <w:t>mié 02/09/15</w:t>
             </w:r>
           </w:p>
         </w:tc>
@@ -8461,7 +8202,6 @@
                 <w:lang w:val="es-PE" w:eastAsia="es-PE"/>
               </w:rPr>
             </w:pPr>
-            <w:proofErr w:type="spellStart"/>
             <w:r>
               <w:rPr>
                 <w:rFonts w:eastAsia="Times New Roman" w:cs="Times New Roman"/>
@@ -8470,18 +8210,7 @@
                 <w:szCs w:val="22"/>
                 <w:lang w:val="es-PE" w:eastAsia="es-PE"/>
               </w:rPr>
-              <w:t>mié</w:t>
-            </w:r>
-            <w:proofErr w:type="spellEnd"/>
-            <w:r>
-              <w:rPr>
-                <w:rFonts w:eastAsia="Times New Roman" w:cs="Times New Roman"/>
-                <w:b/>
-                <w:bCs/>
-                <w:szCs w:val="22"/>
-                <w:lang w:val="es-PE" w:eastAsia="es-PE"/>
-              </w:rPr>
-              <w:t xml:space="preserve"> 02/09/15</w:t>
+              <w:t>mié 02/09/15</w:t>
             </w:r>
           </w:p>
         </w:tc>
@@ -8648,23 +8377,13 @@
                 <w:lang w:val="es-PE" w:eastAsia="es-PE"/>
               </w:rPr>
             </w:pPr>
-            <w:proofErr w:type="spellStart"/>
-            <w:r>
-              <w:rPr>
-                <w:rFonts w:eastAsia="Times New Roman" w:cs="Times New Roman"/>
-                <w:szCs w:val="22"/>
-                <w:lang w:val="es-PE" w:eastAsia="es-PE"/>
-              </w:rPr>
-              <w:t>mié</w:t>
-            </w:r>
-            <w:proofErr w:type="spellEnd"/>
-            <w:r>
-              <w:rPr>
-                <w:rFonts w:eastAsia="Times New Roman" w:cs="Times New Roman"/>
-                <w:szCs w:val="22"/>
-                <w:lang w:val="es-PE" w:eastAsia="es-PE"/>
-              </w:rPr>
-              <w:t xml:space="preserve"> 02/09/15</w:t>
+            <w:r>
+              <w:rPr>
+                <w:rFonts w:eastAsia="Times New Roman" w:cs="Times New Roman"/>
+                <w:szCs w:val="22"/>
+                <w:lang w:val="es-PE" w:eastAsia="es-PE"/>
+              </w:rPr>
+              <w:t>mié 02/09/15</w:t>
             </w:r>
           </w:p>
         </w:tc>
@@ -9147,23 +8866,13 @@
                 <w:lang w:val="es-PE" w:eastAsia="es-PE"/>
               </w:rPr>
             </w:pPr>
-            <w:proofErr w:type="spellStart"/>
-            <w:r>
-              <w:rPr>
-                <w:rFonts w:eastAsia="Times New Roman" w:cs="Times New Roman"/>
-                <w:szCs w:val="22"/>
-                <w:lang w:val="es-PE" w:eastAsia="es-PE"/>
-              </w:rPr>
-              <w:t>mié</w:t>
-            </w:r>
-            <w:proofErr w:type="spellEnd"/>
-            <w:r>
-              <w:rPr>
-                <w:rFonts w:eastAsia="Times New Roman" w:cs="Times New Roman"/>
-                <w:szCs w:val="22"/>
-                <w:lang w:val="es-PE" w:eastAsia="es-PE"/>
-              </w:rPr>
-              <w:t xml:space="preserve"> 02/09/15</w:t>
+            <w:r>
+              <w:rPr>
+                <w:rFonts w:eastAsia="Times New Roman" w:cs="Times New Roman"/>
+                <w:szCs w:val="22"/>
+                <w:lang w:val="es-PE" w:eastAsia="es-PE"/>
+              </w:rPr>
+              <w:t>mié 02/09/15</w:t>
             </w:r>
           </w:p>
         </w:tc>
@@ -9320,23 +9029,13 @@
                 <w:lang w:val="es-PE" w:eastAsia="es-PE"/>
               </w:rPr>
             </w:pPr>
-            <w:proofErr w:type="spellStart"/>
-            <w:r>
-              <w:rPr>
-                <w:rFonts w:eastAsia="Times New Roman" w:cs="Times New Roman"/>
-                <w:szCs w:val="22"/>
-                <w:lang w:val="es-PE" w:eastAsia="es-PE"/>
-              </w:rPr>
-              <w:t>mié</w:t>
-            </w:r>
-            <w:proofErr w:type="spellEnd"/>
-            <w:r>
-              <w:rPr>
-                <w:rFonts w:eastAsia="Times New Roman" w:cs="Times New Roman"/>
-                <w:szCs w:val="22"/>
-                <w:lang w:val="es-PE" w:eastAsia="es-PE"/>
-              </w:rPr>
-              <w:t xml:space="preserve"> 02/09/15</w:t>
+            <w:r>
+              <w:rPr>
+                <w:rFonts w:eastAsia="Times New Roman" w:cs="Times New Roman"/>
+                <w:szCs w:val="22"/>
+                <w:lang w:val="es-PE" w:eastAsia="es-PE"/>
+              </w:rPr>
+              <w:t>mié 02/09/15</w:t>
             </w:r>
           </w:p>
         </w:tc>
@@ -9509,7 +9208,6 @@
                 <w:lang w:val="es-PE" w:eastAsia="es-PE"/>
               </w:rPr>
             </w:pPr>
-            <w:proofErr w:type="spellStart"/>
             <w:r>
               <w:rPr>
                 <w:rFonts w:eastAsia="Times New Roman" w:cs="Times New Roman"/>
@@ -9518,18 +9216,7 @@
                 <w:szCs w:val="22"/>
                 <w:lang w:val="es-PE" w:eastAsia="es-PE"/>
               </w:rPr>
-              <w:t>mié</w:t>
-            </w:r>
-            <w:proofErr w:type="spellEnd"/>
-            <w:r>
-              <w:rPr>
-                <w:rFonts w:eastAsia="Times New Roman" w:cs="Times New Roman"/>
-                <w:b/>
-                <w:bCs/>
-                <w:szCs w:val="22"/>
-                <w:lang w:val="es-PE" w:eastAsia="es-PE"/>
-              </w:rPr>
-              <w:t xml:space="preserve"> 09/09/15</w:t>
+              <w:t>mié 09/09/15</w:t>
             </w:r>
           </w:p>
         </w:tc>
@@ -9688,23 +9375,13 @@
                 <w:lang w:val="es-PE" w:eastAsia="es-PE"/>
               </w:rPr>
             </w:pPr>
-            <w:proofErr w:type="spellStart"/>
-            <w:r>
-              <w:rPr>
-                <w:rFonts w:eastAsia="Times New Roman" w:cs="Times New Roman"/>
-                <w:szCs w:val="22"/>
-                <w:lang w:val="es-PE" w:eastAsia="es-PE"/>
-              </w:rPr>
-              <w:t>dom</w:t>
-            </w:r>
-            <w:proofErr w:type="spellEnd"/>
-            <w:r>
-              <w:rPr>
-                <w:rFonts w:eastAsia="Times New Roman" w:cs="Times New Roman"/>
-                <w:szCs w:val="22"/>
-                <w:lang w:val="es-PE" w:eastAsia="es-PE"/>
-              </w:rPr>
-              <w:t xml:space="preserve"> 06/09/15</w:t>
+            <w:r>
+              <w:rPr>
+                <w:rFonts w:eastAsia="Times New Roman" w:cs="Times New Roman"/>
+                <w:szCs w:val="22"/>
+                <w:lang w:val="es-PE" w:eastAsia="es-PE"/>
+              </w:rPr>
+              <w:t>dom 06/09/15</w:t>
             </w:r>
           </w:p>
         </w:tc>
@@ -9827,23 +9504,13 @@
                 <w:lang w:val="es-PE" w:eastAsia="es-PE"/>
               </w:rPr>
             </w:pPr>
-            <w:proofErr w:type="spellStart"/>
-            <w:r>
-              <w:rPr>
-                <w:rFonts w:eastAsia="Times New Roman" w:cs="Times New Roman"/>
-                <w:szCs w:val="22"/>
-                <w:lang w:val="es-PE" w:eastAsia="es-PE"/>
-              </w:rPr>
-              <w:t>dom</w:t>
-            </w:r>
-            <w:proofErr w:type="spellEnd"/>
-            <w:r>
-              <w:rPr>
-                <w:rFonts w:eastAsia="Times New Roman" w:cs="Times New Roman"/>
-                <w:szCs w:val="22"/>
-                <w:lang w:val="es-PE" w:eastAsia="es-PE"/>
-              </w:rPr>
-              <w:t xml:space="preserve"> 06/09/15</w:t>
+            <w:r>
+              <w:rPr>
+                <w:rFonts w:eastAsia="Times New Roman" w:cs="Times New Roman"/>
+                <w:szCs w:val="22"/>
+                <w:lang w:val="es-PE" w:eastAsia="es-PE"/>
+              </w:rPr>
+              <w:t>dom 06/09/15</w:t>
             </w:r>
           </w:p>
         </w:tc>
@@ -10034,23 +9701,13 @@
                 <w:lang w:val="es-PE" w:eastAsia="es-PE"/>
               </w:rPr>
             </w:pPr>
-            <w:proofErr w:type="spellStart"/>
-            <w:r>
-              <w:rPr>
-                <w:rFonts w:eastAsia="Times New Roman" w:cs="Times New Roman"/>
-                <w:szCs w:val="22"/>
-                <w:lang w:val="es-PE" w:eastAsia="es-PE"/>
-              </w:rPr>
-              <w:t>mié</w:t>
-            </w:r>
-            <w:proofErr w:type="spellEnd"/>
-            <w:r>
-              <w:rPr>
-                <w:rFonts w:eastAsia="Times New Roman" w:cs="Times New Roman"/>
-                <w:szCs w:val="22"/>
-                <w:lang w:val="es-PE" w:eastAsia="es-PE"/>
-              </w:rPr>
-              <w:t xml:space="preserve"> 09/09/15</w:t>
+            <w:r>
+              <w:rPr>
+                <w:rFonts w:eastAsia="Times New Roman" w:cs="Times New Roman"/>
+                <w:szCs w:val="22"/>
+                <w:lang w:val="es-PE" w:eastAsia="es-PE"/>
+              </w:rPr>
+              <w:t>mié 09/09/15</w:t>
             </w:r>
           </w:p>
         </w:tc>
@@ -10213,7 +9870,6 @@
                 <w:lang w:val="es-PE" w:eastAsia="es-PE"/>
               </w:rPr>
             </w:pPr>
-            <w:proofErr w:type="spellStart"/>
             <w:r>
               <w:rPr>
                 <w:rFonts w:eastAsia="Times New Roman" w:cs="Times New Roman"/>
@@ -10222,18 +9878,7 @@
                 <w:szCs w:val="22"/>
                 <w:lang w:val="es-PE" w:eastAsia="es-PE"/>
               </w:rPr>
-              <w:t>mié</w:t>
-            </w:r>
-            <w:proofErr w:type="spellEnd"/>
-            <w:r>
-              <w:rPr>
-                <w:rFonts w:eastAsia="Times New Roman" w:cs="Times New Roman"/>
-                <w:b/>
-                <w:bCs/>
-                <w:szCs w:val="22"/>
-                <w:lang w:val="es-PE" w:eastAsia="es-PE"/>
-              </w:rPr>
-              <w:t xml:space="preserve"> 16/09/15</w:t>
+              <w:t>mié 16/09/15</w:t>
             </w:r>
           </w:p>
         </w:tc>
@@ -10555,23 +10200,13 @@
                 <w:lang w:val="es-PE" w:eastAsia="es-PE"/>
               </w:rPr>
             </w:pPr>
-            <w:proofErr w:type="spellStart"/>
-            <w:r>
-              <w:rPr>
-                <w:rFonts w:eastAsia="Times New Roman" w:cs="Times New Roman"/>
-                <w:szCs w:val="22"/>
-                <w:lang w:val="es-PE" w:eastAsia="es-PE"/>
-              </w:rPr>
-              <w:t>dom</w:t>
-            </w:r>
-            <w:proofErr w:type="spellEnd"/>
-            <w:r>
-              <w:rPr>
-                <w:rFonts w:eastAsia="Times New Roman" w:cs="Times New Roman"/>
-                <w:szCs w:val="22"/>
-                <w:lang w:val="es-PE" w:eastAsia="es-PE"/>
-              </w:rPr>
-              <w:t xml:space="preserve"> 13/09/15</w:t>
+            <w:r>
+              <w:rPr>
+                <w:rFonts w:eastAsia="Times New Roman" w:cs="Times New Roman"/>
+                <w:szCs w:val="22"/>
+                <w:lang w:val="es-PE" w:eastAsia="es-PE"/>
+              </w:rPr>
+              <w:t>dom 13/09/15</w:t>
             </w:r>
           </w:p>
         </w:tc>
@@ -10694,23 +10329,13 @@
                 <w:lang w:val="es-PE" w:eastAsia="es-PE"/>
               </w:rPr>
             </w:pPr>
-            <w:proofErr w:type="spellStart"/>
-            <w:r>
-              <w:rPr>
-                <w:rFonts w:eastAsia="Times New Roman" w:cs="Times New Roman"/>
-                <w:szCs w:val="22"/>
-                <w:lang w:val="es-PE" w:eastAsia="es-PE"/>
-              </w:rPr>
-              <w:t>dom</w:t>
-            </w:r>
-            <w:proofErr w:type="spellEnd"/>
-            <w:r>
-              <w:rPr>
-                <w:rFonts w:eastAsia="Times New Roman" w:cs="Times New Roman"/>
-                <w:szCs w:val="22"/>
-                <w:lang w:val="es-PE" w:eastAsia="es-PE"/>
-              </w:rPr>
-              <w:t xml:space="preserve"> 13/09/15</w:t>
+            <w:r>
+              <w:rPr>
+                <w:rFonts w:eastAsia="Times New Roman" w:cs="Times New Roman"/>
+                <w:szCs w:val="22"/>
+                <w:lang w:val="es-PE" w:eastAsia="es-PE"/>
+              </w:rPr>
+              <w:t>dom 13/09/15</w:t>
             </w:r>
           </w:p>
         </w:tc>
@@ -10901,23 +10526,13 @@
                 <w:lang w:val="es-PE" w:eastAsia="es-PE"/>
               </w:rPr>
             </w:pPr>
-            <w:proofErr w:type="spellStart"/>
-            <w:r>
-              <w:rPr>
-                <w:rFonts w:eastAsia="Times New Roman" w:cs="Times New Roman"/>
-                <w:szCs w:val="22"/>
-                <w:lang w:val="es-PE" w:eastAsia="es-PE"/>
-              </w:rPr>
-              <w:t>mié</w:t>
-            </w:r>
-            <w:proofErr w:type="spellEnd"/>
-            <w:r>
-              <w:rPr>
-                <w:rFonts w:eastAsia="Times New Roman" w:cs="Times New Roman"/>
-                <w:szCs w:val="22"/>
-                <w:lang w:val="es-PE" w:eastAsia="es-PE"/>
-              </w:rPr>
-              <w:t xml:space="preserve"> 16/09/15</w:t>
+            <w:r>
+              <w:rPr>
+                <w:rFonts w:eastAsia="Times New Roman" w:cs="Times New Roman"/>
+                <w:szCs w:val="22"/>
+                <w:lang w:val="es-PE" w:eastAsia="es-PE"/>
+              </w:rPr>
+              <w:t>mié 16/09/15</w:t>
             </w:r>
           </w:p>
         </w:tc>
@@ -11080,7 +10695,6 @@
                 <w:lang w:val="es-PE" w:eastAsia="es-PE"/>
               </w:rPr>
             </w:pPr>
-            <w:proofErr w:type="spellStart"/>
             <w:r>
               <w:rPr>
                 <w:rFonts w:eastAsia="Times New Roman" w:cs="Times New Roman"/>
@@ -11089,18 +10703,7 @@
                 <w:szCs w:val="22"/>
                 <w:lang w:val="es-PE" w:eastAsia="es-PE"/>
               </w:rPr>
-              <w:t>mié</w:t>
-            </w:r>
-            <w:proofErr w:type="spellEnd"/>
-            <w:r>
-              <w:rPr>
-                <w:rFonts w:eastAsia="Times New Roman" w:cs="Times New Roman"/>
-                <w:b/>
-                <w:bCs/>
-                <w:szCs w:val="22"/>
-                <w:lang w:val="es-PE" w:eastAsia="es-PE"/>
-              </w:rPr>
-              <w:t xml:space="preserve"> 23/09/15</w:t>
+              <w:t>mié 23/09/15</w:t>
             </w:r>
           </w:p>
         </w:tc>
@@ -11259,23 +10862,13 @@
                 <w:lang w:val="es-PE" w:eastAsia="es-PE"/>
               </w:rPr>
             </w:pPr>
-            <w:proofErr w:type="spellStart"/>
-            <w:r>
-              <w:rPr>
-                <w:rFonts w:eastAsia="Times New Roman" w:cs="Times New Roman"/>
-                <w:szCs w:val="22"/>
-                <w:lang w:val="es-PE" w:eastAsia="es-PE"/>
-              </w:rPr>
-              <w:t>mié</w:t>
-            </w:r>
-            <w:proofErr w:type="spellEnd"/>
-            <w:r>
-              <w:rPr>
-                <w:rFonts w:eastAsia="Times New Roman" w:cs="Times New Roman"/>
-                <w:szCs w:val="22"/>
-                <w:lang w:val="es-PE" w:eastAsia="es-PE"/>
-              </w:rPr>
-              <w:t xml:space="preserve"> 23/09/15</w:t>
+            <w:r>
+              <w:rPr>
+                <w:rFonts w:eastAsia="Times New Roman" w:cs="Times New Roman"/>
+                <w:szCs w:val="22"/>
+                <w:lang w:val="es-PE" w:eastAsia="es-PE"/>
+              </w:rPr>
+              <w:t>mié 23/09/15</w:t>
             </w:r>
           </w:p>
         </w:tc>
@@ -11438,7 +11031,6 @@
                 <w:lang w:val="es-PE" w:eastAsia="es-PE"/>
               </w:rPr>
             </w:pPr>
-            <w:proofErr w:type="spellStart"/>
             <w:r>
               <w:rPr>
                 <w:rFonts w:eastAsia="Times New Roman" w:cs="Times New Roman"/>
@@ -11447,18 +11039,7 @@
                 <w:szCs w:val="22"/>
                 <w:lang w:val="es-PE" w:eastAsia="es-PE"/>
               </w:rPr>
-              <w:t>mié</w:t>
-            </w:r>
-            <w:proofErr w:type="spellEnd"/>
-            <w:r>
-              <w:rPr>
-                <w:rFonts w:eastAsia="Times New Roman" w:cs="Times New Roman"/>
-                <w:b/>
-                <w:bCs/>
-                <w:szCs w:val="22"/>
-                <w:lang w:val="es-PE" w:eastAsia="es-PE"/>
-              </w:rPr>
-              <w:t xml:space="preserve"> 30/09/15</w:t>
+              <w:t>mié 30/09/15</w:t>
             </w:r>
           </w:p>
         </w:tc>
@@ -11617,23 +11198,13 @@
                 <w:lang w:val="es-PE" w:eastAsia="es-PE"/>
               </w:rPr>
             </w:pPr>
-            <w:proofErr w:type="spellStart"/>
-            <w:r>
-              <w:rPr>
-                <w:rFonts w:eastAsia="Times New Roman" w:cs="Times New Roman"/>
-                <w:szCs w:val="22"/>
-                <w:lang w:val="es-PE" w:eastAsia="es-PE"/>
-              </w:rPr>
-              <w:t>mié</w:t>
-            </w:r>
-            <w:proofErr w:type="spellEnd"/>
-            <w:r>
-              <w:rPr>
-                <w:rFonts w:eastAsia="Times New Roman" w:cs="Times New Roman"/>
-                <w:szCs w:val="22"/>
-                <w:lang w:val="es-PE" w:eastAsia="es-PE"/>
-              </w:rPr>
-              <w:t xml:space="preserve"> 30/09/15</w:t>
+            <w:r>
+              <w:rPr>
+                <w:rFonts w:eastAsia="Times New Roman" w:cs="Times New Roman"/>
+                <w:szCs w:val="22"/>
+                <w:lang w:val="es-PE" w:eastAsia="es-PE"/>
+              </w:rPr>
+              <w:t>mié 30/09/15</w:t>
             </w:r>
           </w:p>
         </w:tc>
@@ -11696,20 +11267,8 @@
                 <w:szCs w:val="22"/>
                 <w:lang w:val="es-PE" w:eastAsia="es-PE"/>
               </w:rPr>
-              <w:t xml:space="preserve">Gestión de </w:t>
-            </w:r>
-            <w:proofErr w:type="spellStart"/>
-            <w:r>
-              <w:rPr>
-                <w:rFonts w:eastAsia="Times New Roman" w:cs="Times New Roman"/>
-                <w:b/>
-                <w:bCs/>
-                <w:szCs w:val="22"/>
-                <w:lang w:val="es-PE" w:eastAsia="es-PE"/>
-              </w:rPr>
-              <w:t>release</w:t>
-            </w:r>
-            <w:proofErr w:type="spellEnd"/>
+              <w:t>Gestión de release</w:t>
+            </w:r>
           </w:p>
         </w:tc>
         <w:tc>
@@ -11808,7 +11367,6 @@
                 <w:lang w:val="es-PE" w:eastAsia="es-PE"/>
               </w:rPr>
             </w:pPr>
-            <w:proofErr w:type="spellStart"/>
             <w:r>
               <w:rPr>
                 <w:rFonts w:eastAsia="Times New Roman" w:cs="Times New Roman"/>
@@ -11817,18 +11375,7 @@
                 <w:szCs w:val="22"/>
                 <w:lang w:val="es-PE" w:eastAsia="es-PE"/>
               </w:rPr>
-              <w:t>mié</w:t>
-            </w:r>
-            <w:proofErr w:type="spellEnd"/>
-            <w:r>
-              <w:rPr>
-                <w:rFonts w:eastAsia="Times New Roman" w:cs="Times New Roman"/>
-                <w:b/>
-                <w:bCs/>
-                <w:szCs w:val="22"/>
-                <w:lang w:val="es-PE" w:eastAsia="es-PE"/>
-              </w:rPr>
-              <w:t xml:space="preserve"> 21/10/15</w:t>
+              <w:t>mié 21/10/15</w:t>
             </w:r>
           </w:p>
         </w:tc>
@@ -12218,25 +11765,7 @@
                 <w:szCs w:val="22"/>
                 <w:lang w:val="es-PE" w:eastAsia="es-PE"/>
               </w:rPr>
-              <w:t xml:space="preserve">   Hacer </w:t>
-            </w:r>
-            <w:proofErr w:type="spellStart"/>
-            <w:r>
-              <w:rPr>
-                <w:rFonts w:eastAsia="Times New Roman" w:cs="Times New Roman"/>
-                <w:szCs w:val="22"/>
-                <w:lang w:val="es-PE" w:eastAsia="es-PE"/>
-              </w:rPr>
-              <w:t>bat</w:t>
-            </w:r>
-            <w:proofErr w:type="spellEnd"/>
-            <w:r>
-              <w:rPr>
-                <w:rFonts w:eastAsia="Times New Roman" w:cs="Times New Roman"/>
-                <w:szCs w:val="22"/>
-                <w:lang w:val="es-PE" w:eastAsia="es-PE"/>
-              </w:rPr>
-              <w:t xml:space="preserve"> que genere el paquete</w:t>
+              <w:t xml:space="preserve">   Hacer bat que genere el paquete</w:t>
             </w:r>
           </w:p>
         </w:tc>
@@ -12298,23 +11827,13 @@
                 <w:lang w:val="es-PE" w:eastAsia="es-PE"/>
               </w:rPr>
             </w:pPr>
-            <w:proofErr w:type="spellStart"/>
-            <w:r>
-              <w:rPr>
-                <w:rFonts w:eastAsia="Times New Roman" w:cs="Times New Roman"/>
-                <w:szCs w:val="22"/>
-                <w:lang w:val="es-PE" w:eastAsia="es-PE"/>
-              </w:rPr>
-              <w:t>mié</w:t>
-            </w:r>
-            <w:proofErr w:type="spellEnd"/>
-            <w:r>
-              <w:rPr>
-                <w:rFonts w:eastAsia="Times New Roman" w:cs="Times New Roman"/>
-                <w:szCs w:val="22"/>
-                <w:lang w:val="es-PE" w:eastAsia="es-PE"/>
-              </w:rPr>
-              <w:t xml:space="preserve"> 07/10/15</w:t>
+            <w:r>
+              <w:rPr>
+                <w:rFonts w:eastAsia="Times New Roman" w:cs="Times New Roman"/>
+                <w:szCs w:val="22"/>
+                <w:lang w:val="es-PE" w:eastAsia="es-PE"/>
+              </w:rPr>
+              <w:t>mié 07/10/15</w:t>
             </w:r>
           </w:p>
         </w:tc>
@@ -12505,23 +12024,13 @@
                 <w:lang w:val="es-PE" w:eastAsia="es-PE"/>
               </w:rPr>
             </w:pPr>
-            <w:proofErr w:type="spellStart"/>
-            <w:r>
-              <w:rPr>
-                <w:rFonts w:eastAsia="Times New Roman" w:cs="Times New Roman"/>
-                <w:szCs w:val="22"/>
-                <w:lang w:val="es-PE" w:eastAsia="es-PE"/>
-              </w:rPr>
-              <w:t>mié</w:t>
-            </w:r>
-            <w:proofErr w:type="spellEnd"/>
-            <w:r>
-              <w:rPr>
-                <w:rFonts w:eastAsia="Times New Roman" w:cs="Times New Roman"/>
-                <w:szCs w:val="22"/>
-                <w:lang w:val="es-PE" w:eastAsia="es-PE"/>
-              </w:rPr>
-              <w:t xml:space="preserve"> 21/10/15</w:t>
+            <w:r>
+              <w:rPr>
+                <w:rFonts w:eastAsia="Times New Roman" w:cs="Times New Roman"/>
+                <w:szCs w:val="22"/>
+                <w:lang w:val="es-PE" w:eastAsia="es-PE"/>
+              </w:rPr>
+              <w:t>mié 21/10/15</w:t>
             </w:r>
           </w:p>
         </w:tc>
@@ -12881,11 +12390,9 @@
             <w:pPr>
               <w:jc w:val="center"/>
             </w:pPr>
-            <w:proofErr w:type="spellStart"/>
             <w:r>
               <w:t>docx</w:t>
             </w:r>
-            <w:proofErr w:type="spellEnd"/>
           </w:p>
         </w:tc>
         <w:tc>
@@ -12963,11 +12470,9 @@
             <w:pPr>
               <w:jc w:val="center"/>
             </w:pPr>
-            <w:proofErr w:type="spellStart"/>
             <w:r>
               <w:t>mpp</w:t>
             </w:r>
-            <w:proofErr w:type="spellEnd"/>
           </w:p>
         </w:tc>
         <w:tc>
@@ -13045,11 +12550,9 @@
             <w:pPr>
               <w:jc w:val="center"/>
             </w:pPr>
-            <w:proofErr w:type="spellStart"/>
             <w:r>
               <w:t>docx</w:t>
             </w:r>
-            <w:proofErr w:type="spellEnd"/>
           </w:p>
         </w:tc>
         <w:tc>
@@ -13130,11 +12633,9 @@
             <w:pPr>
               <w:jc w:val="center"/>
             </w:pPr>
-            <w:proofErr w:type="spellStart"/>
             <w:r>
               <w:t>mpp</w:t>
             </w:r>
-            <w:proofErr w:type="spellEnd"/>
           </w:p>
         </w:tc>
         <w:tc>
@@ -13212,11 +12713,9 @@
             <w:pPr>
               <w:jc w:val="center"/>
             </w:pPr>
-            <w:proofErr w:type="spellStart"/>
             <w:r>
               <w:t>docx</w:t>
             </w:r>
-            <w:proofErr w:type="spellEnd"/>
           </w:p>
         </w:tc>
         <w:tc>
@@ -13294,11 +12793,9 @@
             <w:pPr>
               <w:jc w:val="center"/>
             </w:pPr>
-            <w:proofErr w:type="spellStart"/>
             <w:r>
               <w:t>xlsx</w:t>
             </w:r>
-            <w:proofErr w:type="spellEnd"/>
           </w:p>
         </w:tc>
         <w:tc>
@@ -13376,11 +12873,9 @@
             <w:pPr>
               <w:jc w:val="center"/>
             </w:pPr>
-            <w:proofErr w:type="spellStart"/>
             <w:r>
               <w:t>docx</w:t>
             </w:r>
-            <w:proofErr w:type="spellEnd"/>
           </w:p>
         </w:tc>
         <w:tc>
@@ -13458,11 +12953,9 @@
             <w:pPr>
               <w:jc w:val="center"/>
             </w:pPr>
-            <w:proofErr w:type="spellStart"/>
             <w:r>
               <w:t>docx</w:t>
             </w:r>
-            <w:proofErr w:type="spellEnd"/>
           </w:p>
         </w:tc>
         <w:tc>
@@ -13540,11 +13033,9 @@
             <w:pPr>
               <w:jc w:val="center"/>
             </w:pPr>
-            <w:proofErr w:type="spellStart"/>
             <w:r>
               <w:t>docx</w:t>
             </w:r>
-            <w:proofErr w:type="spellEnd"/>
           </w:p>
         </w:tc>
         <w:tc>
@@ -13622,11 +13113,9 @@
             <w:pPr>
               <w:jc w:val="center"/>
             </w:pPr>
-            <w:proofErr w:type="spellStart"/>
             <w:r>
               <w:t>docx</w:t>
             </w:r>
-            <w:proofErr w:type="spellEnd"/>
           </w:p>
         </w:tc>
         <w:tc>
@@ -13704,11 +13193,9 @@
             <w:pPr>
               <w:jc w:val="center"/>
             </w:pPr>
-            <w:proofErr w:type="spellStart"/>
             <w:r>
               <w:t>sql</w:t>
             </w:r>
-            <w:proofErr w:type="spellEnd"/>
           </w:p>
         </w:tc>
         <w:tc>
@@ -13786,11 +13273,9 @@
             <w:pPr>
               <w:jc w:val="center"/>
             </w:pPr>
-            <w:proofErr w:type="spellStart"/>
             <w:r>
               <w:t>sql</w:t>
             </w:r>
-            <w:proofErr w:type="spellEnd"/>
           </w:p>
         </w:tc>
         <w:tc>
@@ -14031,11 +13516,9 @@
             <w:pPr>
               <w:jc w:val="center"/>
             </w:pPr>
-            <w:proofErr w:type="spellStart"/>
             <w:r>
               <w:t>docx</w:t>
             </w:r>
-            <w:proofErr w:type="spellEnd"/>
           </w:p>
         </w:tc>
         <w:tc>
@@ -14116,11 +13599,9 @@
             <w:pPr>
               <w:jc w:val="center"/>
             </w:pPr>
-            <w:proofErr w:type="spellStart"/>
             <w:r>
               <w:t>mpp</w:t>
             </w:r>
-            <w:proofErr w:type="spellEnd"/>
           </w:p>
         </w:tc>
         <w:tc>
@@ -14201,11 +13682,9 @@
             <w:pPr>
               <w:jc w:val="center"/>
             </w:pPr>
-            <w:proofErr w:type="spellStart"/>
             <w:r>
               <w:t>docx</w:t>
             </w:r>
-            <w:proofErr w:type="spellEnd"/>
           </w:p>
         </w:tc>
         <w:tc>
@@ -14286,11 +13765,9 @@
             <w:pPr>
               <w:jc w:val="center"/>
             </w:pPr>
-            <w:proofErr w:type="spellStart"/>
             <w:r>
               <w:t>xlsx</w:t>
             </w:r>
-            <w:proofErr w:type="spellEnd"/>
           </w:p>
         </w:tc>
         <w:tc>
@@ -14376,11 +13853,9 @@
             <w:pPr>
               <w:jc w:val="center"/>
             </w:pPr>
-            <w:proofErr w:type="spellStart"/>
             <w:r>
               <w:t>docx</w:t>
             </w:r>
-            <w:proofErr w:type="spellEnd"/>
           </w:p>
         </w:tc>
         <w:tc>
@@ -14462,11 +13937,9 @@
             <w:pPr>
               <w:jc w:val="center"/>
             </w:pPr>
-            <w:proofErr w:type="spellStart"/>
             <w:r>
               <w:t>docx</w:t>
             </w:r>
-            <w:proofErr w:type="spellEnd"/>
           </w:p>
         </w:tc>
         <w:tc>
@@ -14547,11 +14020,9 @@
             <w:pPr>
               <w:jc w:val="center"/>
             </w:pPr>
-            <w:proofErr w:type="spellStart"/>
             <w:r>
               <w:t>docx</w:t>
             </w:r>
-            <w:proofErr w:type="spellEnd"/>
           </w:p>
         </w:tc>
         <w:tc>
@@ -14632,11 +14103,9 @@
             <w:pPr>
               <w:jc w:val="center"/>
             </w:pPr>
-            <w:proofErr w:type="spellStart"/>
             <w:r>
               <w:t>docx</w:t>
             </w:r>
-            <w:proofErr w:type="spellEnd"/>
           </w:p>
         </w:tc>
         <w:tc>
@@ -16884,7 +16353,7 @@
           </mc:Choice>
           <mc:Fallback>
             <w:pict>
-              <v:line w14:anchorId="1B6C3C9A" id="Conector recto 27" o:spid="_x0000_s1026" style="position:absolute;z-index:251717632;visibility:visible;mso-wrap-style:square;mso-width-percent:0;mso-height-percent:0;mso-wrap-distance-left:9pt;mso-wrap-distance-top:0;mso-wrap-distance-right:9pt;mso-wrap-distance-bottom:0;mso-position-horizontal:absolute;mso-position-horizontal-relative:text;mso-position-vertical:absolute;mso-position-vertical-relative:text;mso-width-percent:0;mso-height-percent:0;mso-width-relative:margin;mso-height-relative:margin" from="202.95pt,30.6pt" to="202.95pt,61.15pt" o:gfxdata="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" strokecolor="#4579b8 [3044]"/>
+              <v:line w14:anchorId="3C267484" id="Conector recto 27" o:spid="_x0000_s1026" style="position:absolute;z-index:251717632;visibility:visible;mso-wrap-style:square;mso-width-percent:0;mso-height-percent:0;mso-wrap-distance-left:9pt;mso-wrap-distance-top:0;mso-wrap-distance-right:9pt;mso-wrap-distance-bottom:0;mso-position-horizontal:absolute;mso-position-horizontal-relative:text;mso-position-vertical:absolute;mso-position-vertical-relative:text;mso-width-percent:0;mso-height-percent:0;mso-width-relative:margin;mso-height-relative:margin" from="202.95pt,30.6pt" to="202.95pt,61.15pt" o:gfxdata="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" strokecolor="#4579b8 [3044]"/>
             </w:pict>
           </mc:Fallback>
         </mc:AlternateContent>
@@ -16977,7 +16446,7 @@
           </mc:Choice>
           <mc:Fallback>
             <w:pict>
-              <v:line w14:anchorId="637EEEF6" id="Conector recto 31" o:spid="_x0000_s1026" style="position:absolute;z-index:251734016;visibility:visible;mso-wrap-style:square;mso-width-percent:0;mso-height-percent:0;mso-wrap-distance-left:9pt;mso-wrap-distance-top:0;mso-wrap-distance-right:9pt;mso-wrap-distance-bottom:0;mso-position-horizontal:absolute;mso-position-horizontal-relative:text;mso-position-vertical:absolute;mso-position-vertical-relative:text;mso-width-percent:0;mso-height-percent:0;mso-width-relative:margin;mso-height-relative:margin" from="203.65pt,18.05pt" to="203.65pt,31.65pt" o:gfxdata="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" strokecolor="#4579b8 [3044]"/>
+              <v:line w14:anchorId="0EEA6CD2" id="Conector recto 31" o:spid="_x0000_s1026" style="position:absolute;z-index:251734016;visibility:visible;mso-wrap-style:square;mso-width-percent:0;mso-height-percent:0;mso-wrap-distance-left:9pt;mso-wrap-distance-top:0;mso-wrap-distance-right:9pt;mso-wrap-distance-bottom:0;mso-position-horizontal:absolute;mso-position-horizontal-relative:text;mso-position-vertical:absolute;mso-position-vertical-relative:text;mso-width-percent:0;mso-height-percent:0;mso-width-relative:margin;mso-height-relative:margin" from="203.65pt,18.05pt" to="203.65pt,31.65pt" o:gfxdata="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" strokecolor="#4579b8 [3044]"/>
             </w:pict>
           </mc:Fallback>
         </mc:AlternateContent>
@@ -17042,7 +16511,7 @@
           </mc:Choice>
           <mc:Fallback>
             <w:pict>
-              <v:line w14:anchorId="10F6BA0C" id="Conector recto 30" o:spid="_x0000_s1026" style="position:absolute;z-index:251729920;visibility:visible;mso-wrap-style:square;mso-wrap-distance-left:9pt;mso-wrap-distance-top:0;mso-wrap-distance-right:9pt;mso-wrap-distance-bottom:0;mso-position-horizontal:absolute;mso-position-horizontal-relative:text;mso-position-vertical:absolute;mso-position-vertical-relative:text" from="325.2pt,33pt" to="325.9pt,49.95pt" o:gfxdata="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" strokecolor="#4579b8 [3044]"/>
+              <v:line w14:anchorId="6E2508C2" id="Conector recto 30" o:spid="_x0000_s1026" style="position:absolute;z-index:251729920;visibility:visible;mso-wrap-style:square;mso-wrap-distance-left:9pt;mso-wrap-distance-top:0;mso-wrap-distance-right:9pt;mso-wrap-distance-bottom:0;mso-position-horizontal:absolute;mso-position-horizontal-relative:text;mso-position-vertical:absolute;mso-position-vertical-relative:text" from="325.2pt,33pt" to="325.9pt,49.95pt" o:gfxdata="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" strokecolor="#4579b8 [3044]"/>
             </w:pict>
           </mc:Fallback>
         </mc:AlternateContent>
@@ -17107,7 +16576,7 @@
           </mc:Choice>
           <mc:Fallback>
             <w:pict>
-              <v:line w14:anchorId="623B0E08" id="Conector recto 29" o:spid="_x0000_s1026" style="position:absolute;z-index:251725824;visibility:visible;mso-wrap-style:square;mso-wrap-distance-left:9pt;mso-wrap-distance-top:0;mso-wrap-distance-right:9pt;mso-wrap-distance-bottom:0;mso-position-horizontal:absolute;mso-position-horizontal-relative:text;mso-position-vertical:absolute;mso-position-vertical-relative:text" from="74.55pt,31.65pt" to="74.55pt,50pt" o:gfxdata="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" strokecolor="#4579b8 [3044]"/>
+              <v:line w14:anchorId="1F47700F" id="Conector recto 29" o:spid="_x0000_s1026" style="position:absolute;z-index:251725824;visibility:visible;mso-wrap-style:square;mso-wrap-distance-left:9pt;mso-wrap-distance-top:0;mso-wrap-distance-right:9pt;mso-wrap-distance-bottom:0;mso-position-horizontal:absolute;mso-position-horizontal-relative:text;mso-position-vertical:absolute;mso-position-vertical-relative:text" from="74.55pt,31.65pt" to="74.55pt,50pt" o:gfxdata="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" strokecolor="#4579b8 [3044]"/>
             </w:pict>
           </mc:Fallback>
         </mc:AlternateContent>
@@ -17172,7 +16641,7 @@
           </mc:Choice>
           <mc:Fallback>
             <w:pict>
-              <v:line w14:anchorId="3E899528" id="Conector recto 28" o:spid="_x0000_s1026" style="position:absolute;z-index:251721728;visibility:visible;mso-wrap-style:square;mso-wrap-distance-left:9pt;mso-wrap-distance-top:0;mso-wrap-distance-right:9pt;mso-wrap-distance-bottom:0;mso-position-horizontal:absolute;mso-position-horizontal-relative:text;mso-position-vertical:absolute;mso-position-vertical-relative:text" from="74.55pt,31.65pt" to="324.5pt,33pt" o:gfxdata="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" strokecolor="#4579b8 [3044]"/>
+              <v:line w14:anchorId="444AE2A9" id="Conector recto 28" o:spid="_x0000_s1026" style="position:absolute;z-index:251721728;visibility:visible;mso-wrap-style:square;mso-wrap-distance-left:9pt;mso-wrap-distance-top:0;mso-wrap-distance-right:9pt;mso-wrap-distance-bottom:0;mso-position-horizontal:absolute;mso-position-horizontal-relative:text;mso-position-vertical:absolute;mso-position-vertical-relative:text" from="74.55pt,31.65pt" to="324.5pt,33pt" o:gfxdata="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" strokecolor="#4579b8 [3044]"/>
             </w:pict>
           </mc:Fallback>
         </mc:AlternateContent>
@@ -17259,7 +16728,7 @@
           </mc:Choice>
           <mc:Fallback>
             <w:pict>
-              <v:line w14:anchorId="6140A9AD" id="Conector recto 35" o:spid="_x0000_s1026" style="position:absolute;z-index:252248576;visibility:visible;mso-wrap-style:square;mso-wrap-distance-left:9pt;mso-wrap-distance-top:0;mso-wrap-distance-right:9pt;mso-wrap-distance-bottom:0;mso-position-horizontal:absolute;mso-position-horizontal-relative:text;mso-position-vertical:absolute;mso-position-vertical-relative:text" from="152.75pt,7.35pt" to="152.75pt,21.05pt" o:gfxdata="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" strokecolor="#4579b8 [3044]"/>
+              <v:line w14:anchorId="61228A7E" id="Conector recto 35" o:spid="_x0000_s1026" style="position:absolute;z-index:252248576;visibility:visible;mso-wrap-style:square;mso-wrap-distance-left:9pt;mso-wrap-distance-top:0;mso-wrap-distance-right:9pt;mso-wrap-distance-bottom:0;mso-position-horizontal:absolute;mso-position-horizontal-relative:text;mso-position-vertical:absolute;mso-position-vertical-relative:text" from="152.75pt,7.35pt" to="152.75pt,21.05pt" o:gfxdata="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" strokecolor="#4579b8 [3044]"/>
             </w:pict>
           </mc:Fallback>
         </mc:AlternateContent>
@@ -17324,7 +16793,7 @@
           </mc:Choice>
           <mc:Fallback>
             <w:pict>
-              <v:line w14:anchorId="31190D5B" id="Conector recto 34" o:spid="_x0000_s1026" style="position:absolute;z-index:252247552;visibility:visible;mso-wrap-style:square;mso-wrap-distance-left:9pt;mso-wrap-distance-top:0;mso-wrap-distance-right:9pt;mso-wrap-distance-bottom:0;mso-position-horizontal:absolute;mso-position-horizontal-relative:text;mso-position-vertical:absolute;mso-position-vertical-relative:text" from="248.5pt,19.7pt" to="249.25pt,39.4pt" o:gfxdata="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" strokecolor="#4579b8 [3044]"/>
+              <v:line w14:anchorId="5D9F252F" id="Conector recto 34" o:spid="_x0000_s1026" style="position:absolute;z-index:252247552;visibility:visible;mso-wrap-style:square;mso-wrap-distance-left:9pt;mso-wrap-distance-top:0;mso-wrap-distance-right:9pt;mso-wrap-distance-bottom:0;mso-position-horizontal:absolute;mso-position-horizontal-relative:text;mso-position-vertical:absolute;mso-position-vertical-relative:text" from="248.5pt,19.7pt" to="249.25pt,39.4pt" o:gfxdata="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" strokecolor="#4579b8 [3044]"/>
             </w:pict>
           </mc:Fallback>
         </mc:AlternateContent>
@@ -17389,7 +16858,7 @@
           </mc:Choice>
           <mc:Fallback>
             <w:pict>
-              <v:line w14:anchorId="7F46F2A6" id="Conector recto 33" o:spid="_x0000_s1026" style="position:absolute;z-index:252246528;visibility:visible;mso-wrap-style:square;mso-wrap-distance-left:9pt;mso-wrap-distance-top:0;mso-wrap-distance-right:9pt;mso-wrap-distance-bottom:0;mso-position-horizontal:absolute;mso-position-horizontal-relative:text;mso-position-vertical:absolute;mso-position-vertical-relative:text" from="42.05pt,20.4pt" to="42.05pt,40.8pt" o:gfxdata="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" strokecolor="#4579b8 [3044]"/>
+              <v:line w14:anchorId="5E832F23" id="Conector recto 33" o:spid="_x0000_s1026" style="position:absolute;z-index:252246528;visibility:visible;mso-wrap-style:square;mso-wrap-distance-left:9pt;mso-wrap-distance-top:0;mso-wrap-distance-right:9pt;mso-wrap-distance-bottom:0;mso-position-horizontal:absolute;mso-position-horizontal-relative:text;mso-position-vertical:absolute;mso-position-vertical-relative:text" from="42.05pt,20.4pt" to="42.05pt,40.8pt" o:gfxdata="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" strokecolor="#4579b8 [3044]"/>
             </w:pict>
           </mc:Fallback>
         </mc:AlternateContent>
@@ -17460,7 +16929,7 @@
           </mc:Choice>
           <mc:Fallback>
             <w:pict>
-              <v:line w14:anchorId="5A2342FB" id="Conector recto 32" o:spid="_x0000_s1026" style="position:absolute;z-index:251740160;visibility:visible;mso-wrap-style:square;mso-width-percent:0;mso-height-percent:0;mso-wrap-distance-left:9pt;mso-wrap-distance-top:0;mso-wrap-distance-right:9pt;mso-wrap-distance-bottom:0;mso-position-horizontal:absolute;mso-position-horizontal-relative:text;mso-position-vertical:absolute;mso-position-vertical-relative:text;mso-width-percent:0;mso-height-percent:0;mso-width-relative:margin;mso-height-relative:margin" from="42.7pt,20.35pt" to="248.5pt,20.35pt" o:gfxdata="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" strokecolor="#4579b8 [3044]"/>
+              <v:line w14:anchorId="67333E72" id="Conector recto 32" o:spid="_x0000_s1026" style="position:absolute;z-index:251740160;visibility:visible;mso-wrap-style:square;mso-width-percent:0;mso-height-percent:0;mso-wrap-distance-left:9pt;mso-wrap-distance-top:0;mso-wrap-distance-right:9pt;mso-wrap-distance-bottom:0;mso-position-horizontal:absolute;mso-position-horizontal-relative:text;mso-position-vertical:absolute;mso-position-vertical-relative:text;mso-width-percent:0;mso-height-percent:0;mso-width-relative:margin;mso-height-relative:margin" from="42.7pt,20.35pt" to="248.5pt,20.35pt" o:gfxdata="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" strokecolor="#4579b8 [3044]"/>
             </w:pict>
           </mc:Fallback>
         </mc:AlternateContent>
@@ -17700,12 +17169,24 @@
         <w:spacing w:line="360" w:lineRule="auto"/>
         <w:ind w:left="720"/>
       </w:pPr>
+    </w:p>
+    <w:p>
+      <w:pPr>
+        <w:spacing w:after="0" w:line="360" w:lineRule="auto"/>
+        <w:ind w:left="720"/>
+      </w:pPr>
       <w:r>
         <w:t xml:space="preserve">Estas </w:t>
       </w:r>
       <w:r>
         <w:t>librerías son clasificadas de la siguiente manera:</w:t>
       </w:r>
+    </w:p>
+    <w:p>
+      <w:pPr>
+        <w:spacing w:after="0" w:line="360" w:lineRule="auto"/>
+        <w:ind w:left="720"/>
+      </w:pPr>
     </w:p>
     <w:p>
       <w:pPr>
@@ -17875,6 +17356,7 @@
         <w:spacing w:line="360" w:lineRule="auto"/>
       </w:pPr>
       <w:r>
+        <w:lastRenderedPageBreak/>
         <w:t>Accesos</w:t>
       </w:r>
     </w:p>
@@ -17951,7 +17433,6 @@
               <w:pStyle w:val="Sinespaciado"/>
             </w:pPr>
             <w:r>
-              <w:lastRenderedPageBreak/>
               <w:t>Gestor de la Configuración</w:t>
             </w:r>
           </w:p>
@@ -18487,6 +17968,7 @@
         <w:rPr>
           <w:b/>
         </w:rPr>
+        <w:lastRenderedPageBreak/>
         <w:t>4</w:t>
       </w:r>
       <w:r>
@@ -18518,7 +18000,6 @@
         <w:spacing w:line="360" w:lineRule="auto"/>
       </w:pPr>
       <w:r>
-        <w:lastRenderedPageBreak/>
         <w:t>Responsable:</w:t>
       </w:r>
     </w:p>
@@ -18803,6 +18284,17 @@
     </w:p>
     <w:p>
       <w:pPr>
+        <w:spacing w:after="0" w:line="360" w:lineRule="auto"/>
+        <w:ind w:left="720"/>
+        <w:rPr>
+          <w:b/>
+        </w:rPr>
+      </w:pPr>
+      <w:bookmarkStart w:id="17" w:name="_GoBack"/>
+      <w:bookmarkEnd w:id="17"/>
+    </w:p>
+    <w:p>
+      <w:pPr>
         <w:spacing w:line="360" w:lineRule="auto"/>
         <w:ind w:left="720"/>
         <w:rPr>
@@ -18821,8 +18313,6 @@
         </w:rPr>
         <w:t>4</w:t>
       </w:r>
-      <w:bookmarkStart w:id="17" w:name="_GoBack"/>
-      <w:bookmarkEnd w:id="17"/>
       <w:r>
         <w:rPr>
           <w:b/>
@@ -18924,10 +18414,7 @@
         <w:spacing w:line="360" w:lineRule="auto"/>
       </w:pPr>
       <w:r>
-        <w:t>Código y documentación de los subsistemas, componentes, módulos</w:t>
-      </w:r>
-      <w:r>
-        <w:t xml:space="preserve"> aprobados.</w:t>
+        <w:t>Código y documentación de los subsistemas, componentes, módulos aprobados.</w:t>
       </w:r>
     </w:p>
     <w:p>
@@ -18966,6 +18453,7 @@
         <w:spacing w:line="360" w:lineRule="auto"/>
       </w:pPr>
       <w:r>
+        <w:lastRenderedPageBreak/>
         <w:t>Accesos</w:t>
       </w:r>
     </w:p>
@@ -19042,7 +18530,6 @@
               <w:pStyle w:val="Sinespaciado"/>
             </w:pPr>
             <w:r>
-              <w:lastRenderedPageBreak/>
               <w:t>Arquitecto de software</w:t>
             </w:r>
           </w:p>
@@ -19623,7 +19110,7 @@
         </mc:Choice>
         <mc:Fallback>
           <w:pict>
-            <v:line w14:anchorId="5894DE74" id="Conector recto 3" o:spid="_x0000_s1026" style="position:absolute;flip:y;z-index:251659264;visibility:visible;mso-wrap-style:square;mso-width-percent:0;mso-height-percent:0;mso-wrap-distance-left:9pt;mso-wrap-distance-top:0;mso-wrap-distance-right:9pt;mso-wrap-distance-bottom:0;mso-position-horizontal:absolute;mso-position-horizontal-relative:text;mso-position-vertical:absolute;mso-position-vertical-relative:text;mso-width-percent:0;mso-height-percent:0;mso-width-relative:margin;mso-height-relative:margin" from="-25.05pt,-.85pt" to="448.2pt,-.85pt" o:gfxdata="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" strokecolor="black [3040]" strokeweight="1.5pt"/>
+            <v:line w14:anchorId="38249C4B" id="Conector recto 3" o:spid="_x0000_s1026" style="position:absolute;flip:y;z-index:251659264;visibility:visible;mso-wrap-style:square;mso-width-percent:0;mso-height-percent:0;mso-wrap-distance-left:9pt;mso-wrap-distance-top:0;mso-wrap-distance-right:9pt;mso-wrap-distance-bottom:0;mso-position-horizontal:absolute;mso-position-horizontal-relative:text;mso-position-vertical:absolute;mso-position-vertical-relative:text;mso-width-percent:0;mso-height-percent:0;mso-width-relative:margin;mso-height-relative:margin" from="-25.05pt,-.85pt" to="448.2pt,-.85pt" o:gfxdata="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" strokecolor="black [3040]" strokeweight="1.5pt"/>
           </w:pict>
         </mc:Fallback>
       </mc:AlternateContent>
@@ -19634,7 +19121,7 @@
 
 <file path=word/numbering.xml><?xml version="1.0" encoding="utf-8"?>
 <w:numbering xmlns:wpc="http://schemas.microsoft.com/office/word/2010/wordprocessingCanvas" xmlns:mc="http://schemas.openxmlformats.org/markup-compatibility/2006" xmlns:o="urn:schemas-microsoft-com:office:office" xmlns:r="http://schemas.openxmlformats.org/officeDocument/2006/relationships" xmlns:m="http://schemas.openxmlformats.org/officeDocument/2006/math" xmlns:v="urn:schemas-microsoft-com:vml" xmlns:wp14="http://schemas.microsoft.com/office/word/2010/wordprocessingDrawing" xmlns:wp="http://schemas.openxmlformats.org/drawingml/2006/wordprocessingDrawing" xmlns:w10="urn:schemas-microsoft-com:office:word" xmlns:w="http://schemas.openxmlformats.org/wordprocessingml/2006/main" xmlns:w14="http://schemas.microsoft.com/office/word/2010/wordml" xmlns:w15="http://schemas.microsoft.com/office/word/2012/wordml" xmlns:wpg="http://schemas.microsoft.com/office/word/2010/wordprocessingGroup" xmlns:wpi="http://schemas.microsoft.com/office/word/2010/wordprocessingInk" xmlns:wne="http://schemas.microsoft.com/office/word/2006/wordml" xmlns:wps="http://schemas.microsoft.com/office/word/2010/wordprocessingShape" mc:Ignorable="w14 w15 wp14">
-  <w:abstractNum w:abstractNumId="0" w15:restartNumberingAfterBreak="0">
+  <w:abstractNum w:abstractNumId="0">
     <w:nsid w:val="00B42BBB"/>
     <w:multiLevelType w:val="hybridMultilevel"/>
     <w:tmpl w:val="F08849F6"/>
@@ -19723,7 +19210,7 @@
       </w:pPr>
     </w:lvl>
   </w:abstractNum>
-  <w:abstractNum w:abstractNumId="1" w15:restartNumberingAfterBreak="0">
+  <w:abstractNum w:abstractNumId="1">
     <w:nsid w:val="0311511C"/>
     <w:multiLevelType w:val="multilevel"/>
     <w:tmpl w:val="DE6C7628"/>
@@ -19838,7 +19325,7 @@
       </w:rPr>
     </w:lvl>
   </w:abstractNum>
-  <w:abstractNum w:abstractNumId="2" w15:restartNumberingAfterBreak="0">
+  <w:abstractNum w:abstractNumId="2">
     <w:nsid w:val="12F87638"/>
     <w:multiLevelType w:val="hybridMultilevel"/>
     <w:tmpl w:val="4B9E5A04"/>
@@ -19951,7 +19438,7 @@
       </w:rPr>
     </w:lvl>
   </w:abstractNum>
-  <w:abstractNum w:abstractNumId="3" w15:restartNumberingAfterBreak="0">
+  <w:abstractNum w:abstractNumId="3">
     <w:nsid w:val="1BC474A4"/>
     <w:multiLevelType w:val="multilevel"/>
     <w:tmpl w:val="ECBECAFE"/>
@@ -20064,7 +19551,7 @@
       </w:rPr>
     </w:lvl>
   </w:abstractNum>
-  <w:abstractNum w:abstractNumId="4" w15:restartNumberingAfterBreak="0">
+  <w:abstractNum w:abstractNumId="4">
     <w:nsid w:val="1E57286B"/>
     <w:multiLevelType w:val="hybridMultilevel"/>
     <w:tmpl w:val="DDB85A3A"/>
@@ -20153,7 +19640,7 @@
       </w:pPr>
     </w:lvl>
   </w:abstractNum>
-  <w:abstractNum w:abstractNumId="5" w15:restartNumberingAfterBreak="0">
+  <w:abstractNum w:abstractNumId="5">
     <w:nsid w:val="1EBB25A8"/>
     <w:multiLevelType w:val="hybridMultilevel"/>
     <w:tmpl w:val="C3729652"/>
@@ -20242,7 +19729,7 @@
       </w:pPr>
     </w:lvl>
   </w:abstractNum>
-  <w:abstractNum w:abstractNumId="6" w15:restartNumberingAfterBreak="0">
+  <w:abstractNum w:abstractNumId="6">
     <w:nsid w:val="1FBC173F"/>
     <w:multiLevelType w:val="hybridMultilevel"/>
     <w:tmpl w:val="436616FC"/>
@@ -20331,7 +19818,7 @@
       </w:pPr>
     </w:lvl>
   </w:abstractNum>
-  <w:abstractNum w:abstractNumId="7" w15:restartNumberingAfterBreak="0">
+  <w:abstractNum w:abstractNumId="7">
     <w:nsid w:val="2BA92D0E"/>
     <w:multiLevelType w:val="hybridMultilevel"/>
     <w:tmpl w:val="C61A6654"/>
@@ -20444,7 +19931,7 @@
       </w:rPr>
     </w:lvl>
   </w:abstractNum>
-  <w:abstractNum w:abstractNumId="8" w15:restartNumberingAfterBreak="0">
+  <w:abstractNum w:abstractNumId="8">
     <w:nsid w:val="38BB188D"/>
     <w:multiLevelType w:val="hybridMultilevel"/>
     <w:tmpl w:val="4F840386"/>
@@ -20533,7 +20020,7 @@
       </w:pPr>
     </w:lvl>
   </w:abstractNum>
-  <w:abstractNum w:abstractNumId="9" w15:restartNumberingAfterBreak="0">
+  <w:abstractNum w:abstractNumId="9">
     <w:nsid w:val="44C90C01"/>
     <w:multiLevelType w:val="hybridMultilevel"/>
     <w:tmpl w:val="6BEA82AA"/>
@@ -20646,7 +20133,7 @@
       </w:rPr>
     </w:lvl>
   </w:abstractNum>
-  <w:abstractNum w:abstractNumId="10" w15:restartNumberingAfterBreak="0">
+  <w:abstractNum w:abstractNumId="10">
     <w:nsid w:val="47A13BE0"/>
     <w:multiLevelType w:val="hybridMultilevel"/>
     <w:tmpl w:val="7FAEDE30"/>
@@ -20759,7 +20246,7 @@
       </w:rPr>
     </w:lvl>
   </w:abstractNum>
-  <w:abstractNum w:abstractNumId="11" w15:restartNumberingAfterBreak="0">
+  <w:abstractNum w:abstractNumId="11">
     <w:nsid w:val="4BEC63B8"/>
     <w:multiLevelType w:val="hybridMultilevel"/>
     <w:tmpl w:val="3766BEC6"/>
@@ -20848,7 +20335,7 @@
       </w:pPr>
     </w:lvl>
   </w:abstractNum>
-  <w:abstractNum w:abstractNumId="12" w15:restartNumberingAfterBreak="0">
+  <w:abstractNum w:abstractNumId="12">
     <w:nsid w:val="59880ED5"/>
     <w:multiLevelType w:val="hybridMultilevel"/>
     <w:tmpl w:val="76F8817E"/>
@@ -20961,7 +20448,7 @@
       </w:rPr>
     </w:lvl>
   </w:abstractNum>
-  <w:abstractNum w:abstractNumId="13" w15:restartNumberingAfterBreak="0">
+  <w:abstractNum w:abstractNumId="13">
     <w:nsid w:val="5F1325A5"/>
     <w:multiLevelType w:val="hybridMultilevel"/>
     <w:tmpl w:val="ADF89184"/>
@@ -21074,7 +20561,7 @@
       </w:rPr>
     </w:lvl>
   </w:abstractNum>
-  <w:abstractNum w:abstractNumId="14" w15:restartNumberingAfterBreak="0">
+  <w:abstractNum w:abstractNumId="14">
     <w:nsid w:val="66B02EC0"/>
     <w:multiLevelType w:val="hybridMultilevel"/>
     <w:tmpl w:val="6778DF00"/>
@@ -21187,7 +20674,7 @@
       </w:rPr>
     </w:lvl>
   </w:abstractNum>
-  <w:abstractNum w:abstractNumId="15" w15:restartNumberingAfterBreak="0">
+  <w:abstractNum w:abstractNumId="15">
     <w:nsid w:val="6B6A1BB1"/>
     <w:multiLevelType w:val="hybridMultilevel"/>
     <w:tmpl w:val="21E84C8A"/>
@@ -21300,7 +20787,7 @@
       </w:rPr>
     </w:lvl>
   </w:abstractNum>
-  <w:abstractNum w:abstractNumId="16" w15:restartNumberingAfterBreak="0">
+  <w:abstractNum w:abstractNumId="16">
     <w:nsid w:val="72F97E48"/>
     <w:multiLevelType w:val="hybridMultilevel"/>
     <w:tmpl w:val="890C23AE"/>
@@ -21389,7 +20876,7 @@
       </w:pPr>
     </w:lvl>
   </w:abstractNum>
-  <w:abstractNum w:abstractNumId="17" w15:restartNumberingAfterBreak="0">
+  <w:abstractNum w:abstractNumId="17">
     <w:nsid w:val="74123433"/>
     <w:multiLevelType w:val="hybridMultilevel"/>
     <w:tmpl w:val="985EBCF8"/>
@@ -21502,7 +20989,7 @@
       </w:rPr>
     </w:lvl>
   </w:abstractNum>
-  <w:abstractNum w:abstractNumId="18" w15:restartNumberingAfterBreak="0">
+  <w:abstractNum w:abstractNumId="18">
     <w:nsid w:val="743E44B2"/>
     <w:multiLevelType w:val="hybridMultilevel"/>
     <w:tmpl w:val="52DAD7B0"/>
@@ -21614,7 +21101,7 @@
       </w:rPr>
     </w:lvl>
   </w:abstractNum>
-  <w:abstractNum w:abstractNumId="19" w15:restartNumberingAfterBreak="0">
+  <w:abstractNum w:abstractNumId="19">
     <w:nsid w:val="77832DE0"/>
     <w:multiLevelType w:val="hybridMultilevel"/>
     <w:tmpl w:val="654A3FF0"/>
@@ -21727,7 +21214,7 @@
       </w:rPr>
     </w:lvl>
   </w:abstractNum>
-  <w:abstractNum w:abstractNumId="20" w15:restartNumberingAfterBreak="0">
+  <w:abstractNum w:abstractNumId="20">
     <w:nsid w:val="7ADE6E0F"/>
     <w:multiLevelType w:val="multilevel"/>
     <w:tmpl w:val="47E6D7B0"/>
@@ -21849,7 +21336,7 @@
       </w:rPr>
     </w:lvl>
   </w:abstractNum>
-  <w:abstractNum w:abstractNumId="21" w15:restartNumberingAfterBreak="0">
+  <w:abstractNum w:abstractNumId="21">
     <w:nsid w:val="7DC6727A"/>
     <w:multiLevelType w:val="hybridMultilevel"/>
     <w:tmpl w:val="742E6D7C"/>
@@ -22570,6 +22057,12 @@
     <w:tblPr>
       <w:tblStyleRowBandSize w:val="1"/>
       <w:tblStyleColBandSize w:val="1"/>
+      <w:tblCellMar>
+        <w:top w:w="0" w:type="dxa"/>
+        <w:left w:w="0" w:type="dxa"/>
+        <w:bottom w:w="0" w:type="dxa"/>
+        <w:right w:w="0" w:type="dxa"/>
+      </w:tblCellMar>
     </w:tblPr>
   </w:style>
   <w:style w:type="table" w:customStyle="1" w:styleId="a0">
@@ -22633,7 +22126,9 @@
       <w:tblStyleRowBandSize w:val="1"/>
       <w:tblStyleColBandSize w:val="1"/>
       <w:tblCellMar>
+        <w:top w:w="0" w:type="dxa"/>
         <w:left w:w="115" w:type="dxa"/>
+        <w:bottom w:w="0" w:type="dxa"/>
         <w:right w:w="115" w:type="dxa"/>
       </w:tblCellMar>
     </w:tblPr>
@@ -22647,7 +22142,9 @@
       <w:tblStyleRowBandSize w:val="1"/>
       <w:tblStyleColBandSize w:val="1"/>
       <w:tblCellMar>
+        <w:top w:w="0" w:type="dxa"/>
         <w:left w:w="115" w:type="dxa"/>
+        <w:bottom w:w="0" w:type="dxa"/>
         <w:right w:w="115" w:type="dxa"/>
       </w:tblCellMar>
     </w:tblPr>
@@ -22661,7 +22158,9 @@
       <w:tblStyleRowBandSize w:val="1"/>
       <w:tblStyleColBandSize w:val="1"/>
       <w:tblCellMar>
+        <w:top w:w="0" w:type="dxa"/>
         <w:left w:w="115" w:type="dxa"/>
+        <w:bottom w:w="0" w:type="dxa"/>
         <w:right w:w="115" w:type="dxa"/>
       </w:tblCellMar>
     </w:tblPr>
@@ -22675,7 +22174,9 @@
       <w:tblStyleRowBandSize w:val="1"/>
       <w:tblStyleColBandSize w:val="1"/>
       <w:tblCellMar>
+        <w:top w:w="0" w:type="dxa"/>
         <w:left w:w="115" w:type="dxa"/>
+        <w:bottom w:w="0" w:type="dxa"/>
         <w:right w:w="115" w:type="dxa"/>
       </w:tblCellMar>
     </w:tblPr>
@@ -22689,7 +22190,9 @@
       <w:tblStyleRowBandSize w:val="1"/>
       <w:tblStyleColBandSize w:val="1"/>
       <w:tblCellMar>
+        <w:top w:w="0" w:type="dxa"/>
         <w:left w:w="115" w:type="dxa"/>
+        <w:bottom w:w="0" w:type="dxa"/>
         <w:right w:w="115" w:type="dxa"/>
       </w:tblCellMar>
     </w:tblPr>
@@ -22703,7 +22206,9 @@
       <w:tblStyleRowBandSize w:val="1"/>
       <w:tblStyleColBandSize w:val="1"/>
       <w:tblCellMar>
+        <w:top w:w="0" w:type="dxa"/>
         <w:left w:w="115" w:type="dxa"/>
+        <w:bottom w:w="0" w:type="dxa"/>
         <w:right w:w="115" w:type="dxa"/>
       </w:tblCellMar>
     </w:tblPr>
@@ -22717,7 +22222,9 @@
       <w:tblStyleRowBandSize w:val="1"/>
       <w:tblStyleColBandSize w:val="1"/>
       <w:tblCellMar>
+        <w:top w:w="0" w:type="dxa"/>
         <w:left w:w="115" w:type="dxa"/>
+        <w:bottom w:w="0" w:type="dxa"/>
         <w:right w:w="115" w:type="dxa"/>
       </w:tblCellMar>
     </w:tblPr>
@@ -22731,7 +22238,9 @@
       <w:tblStyleRowBandSize w:val="1"/>
       <w:tblStyleColBandSize w:val="1"/>
       <w:tblCellMar>
+        <w:top w:w="0" w:type="dxa"/>
         <w:left w:w="115" w:type="dxa"/>
+        <w:bottom w:w="0" w:type="dxa"/>
         <w:right w:w="115" w:type="dxa"/>
       </w:tblCellMar>
     </w:tblPr>
@@ -22838,10 +22347,17 @@
     <w:tblPr>
       <w:tblStyleRowBandSize w:val="1"/>
       <w:tblStyleColBandSize w:val="1"/>
+      <w:tblInd w:w="0" w:type="dxa"/>
       <w:tblBorders>
         <w:top w:val="single" w:sz="18" w:space="0" w:color="auto"/>
         <w:bottom w:val="single" w:sz="18" w:space="0" w:color="auto"/>
       </w:tblBorders>
+      <w:tblCellMar>
+        <w:top w:w="0" w:type="dxa"/>
+        <w:left w:w="108" w:type="dxa"/>
+        <w:bottom w:w="0" w:type="dxa"/>
+        <w:right w:w="108" w:type="dxa"/>
+      </w:tblCellMar>
     </w:tblPr>
     <w:tblStylePr w:type="firstRow">
       <w:pPr>
@@ -22978,6 +22494,7 @@
       <w:spacing w:after="0" w:line="240" w:lineRule="auto"/>
     </w:pPr>
     <w:tblPr>
+      <w:tblInd w:w="0" w:type="dxa"/>
       <w:tblBorders>
         <w:top w:val="single" w:sz="4" w:space="0" w:color="auto"/>
         <w:left w:val="single" w:sz="4" w:space="0" w:color="auto"/>
@@ -22986,6 +22503,12 @@
         <w:insideH w:val="single" w:sz="4" w:space="0" w:color="auto"/>
         <w:insideV w:val="single" w:sz="4" w:space="0" w:color="auto"/>
       </w:tblBorders>
+      <w:tblCellMar>
+        <w:top w:w="0" w:type="dxa"/>
+        <w:left w:w="108" w:type="dxa"/>
+        <w:bottom w:w="0" w:type="dxa"/>
+        <w:right w:w="108" w:type="dxa"/>
+      </w:tblCellMar>
     </w:tblPr>
   </w:style>
   <w:style w:type="table" w:customStyle="1" w:styleId="Tablanormal31">
@@ -22999,6 +22522,13 @@
     <w:tblPr>
       <w:tblStyleRowBandSize w:val="1"/>
       <w:tblStyleColBandSize w:val="1"/>
+      <w:tblInd w:w="0" w:type="dxa"/>
+      <w:tblCellMar>
+        <w:top w:w="0" w:type="dxa"/>
+        <w:left w:w="108" w:type="dxa"/>
+        <w:bottom w:w="0" w:type="dxa"/>
+        <w:right w:w="108" w:type="dxa"/>
+      </w:tblCellMar>
     </w:tblPr>
     <w:tblStylePr w:type="firstRow">
       <w:rPr>
@@ -23469,7 +22999,7 @@
 </file>
 
 <file path=customXml/itemProps1.xml><?xml version="1.0" encoding="utf-8"?>
-<ds:datastoreItem xmlns:ds="http://schemas.openxmlformats.org/officeDocument/2006/customXml" ds:itemID="{EA57A576-B933-479C-8970-129A71F46280}">
+<ds:datastoreItem xmlns:ds="http://schemas.openxmlformats.org/officeDocument/2006/customXml" ds:itemID="{9B232AE2-867C-40C0-B817-38B8802FE4CC}">
   <ds:schemaRefs>
     <ds:schemaRef ds:uri="http://schemas.openxmlformats.org/officeDocument/2006/bibliography"/>
   </ds:schemaRefs>

</xml_diff>

<commit_message>
PGCS: actualizacion del documento con la introduccion al plan de gestion de cambios
</commit_message>
<xml_diff>
--- a/Documentos/PGCS.docx
+++ b/Documentos/PGCS.docx
@@ -117,7 +117,27 @@
           <w:sz w:val="48"/>
           <w:szCs w:val="48"/>
         </w:rPr>
-        <w:t>de la Configuración del software</w:t>
+        <w:t xml:space="preserve">de la Configuración </w:t>
+      </w:r>
+      <w:proofErr w:type="gramStart"/>
+      <w:r>
+        <w:rPr>
+          <w:rFonts w:ascii="Arial" w:eastAsia="Arial" w:hAnsi="Arial" w:cs="Arial"/>
+          <w:b/>
+          <w:sz w:val="48"/>
+          <w:szCs w:val="48"/>
+        </w:rPr>
+        <w:t>del</w:t>
+      </w:r>
+      <w:proofErr w:type="gramEnd"/>
+      <w:r>
+        <w:rPr>
+          <w:rFonts w:ascii="Arial" w:eastAsia="Arial" w:hAnsi="Arial" w:cs="Arial"/>
+          <w:b/>
+          <w:sz w:val="48"/>
+          <w:szCs w:val="48"/>
+        </w:rPr>
+        <w:t xml:space="preserve"> software</w:t>
       </w:r>
     </w:p>
     <w:p>
@@ -2084,11 +2104,19 @@
                 <w:rFonts w:ascii="Arial" w:hAnsi="Arial" w:cs="Arial"/>
               </w:rPr>
             </w:pPr>
+            <w:proofErr w:type="spellStart"/>
             <w:r>
               <w:rPr>
                 <w:rFonts w:ascii="Arial" w:hAnsi="Arial" w:cs="Arial"/>
               </w:rPr>
-              <w:t>Lenis Wong</w:t>
+              <w:t>Lenis</w:t>
+            </w:r>
+            <w:proofErr w:type="spellEnd"/>
+            <w:r>
+              <w:rPr>
+                <w:rFonts w:ascii="Arial" w:hAnsi="Arial" w:cs="Arial"/>
+              </w:rPr>
+              <w:t xml:space="preserve"> Wong</w:t>
             </w:r>
           </w:p>
         </w:tc>
@@ -2207,11 +2235,19 @@
                 <w:rFonts w:ascii="Arial" w:hAnsi="Arial" w:cs="Arial"/>
               </w:rPr>
             </w:pPr>
+            <w:proofErr w:type="spellStart"/>
             <w:r>
               <w:rPr>
                 <w:rFonts w:ascii="Arial" w:hAnsi="Arial" w:cs="Arial"/>
               </w:rPr>
-              <w:t>Lenis Wong</w:t>
+              <w:t>Lenis</w:t>
+            </w:r>
+            <w:proofErr w:type="spellEnd"/>
+            <w:r>
+              <w:rPr>
+                <w:rFonts w:ascii="Arial" w:hAnsi="Arial" w:cs="Arial"/>
+              </w:rPr>
+              <w:t xml:space="preserve"> Wong</w:t>
             </w:r>
           </w:p>
         </w:tc>
@@ -2324,11 +2360,19 @@
                 <w:rFonts w:ascii="Arial" w:hAnsi="Arial" w:cs="Arial"/>
               </w:rPr>
             </w:pPr>
+            <w:proofErr w:type="spellStart"/>
             <w:r>
               <w:rPr>
                 <w:rFonts w:ascii="Arial" w:hAnsi="Arial" w:cs="Arial"/>
               </w:rPr>
-              <w:t>Lenis Wong</w:t>
+              <w:t>Lenis</w:t>
+            </w:r>
+            <w:proofErr w:type="spellEnd"/>
+            <w:r>
+              <w:rPr>
+                <w:rFonts w:ascii="Arial" w:hAnsi="Arial" w:cs="Arial"/>
+              </w:rPr>
+              <w:t xml:space="preserve"> Wong</w:t>
             </w:r>
           </w:p>
         </w:tc>
@@ -2418,11 +2462,19 @@
                 <w:rFonts w:ascii="Arial" w:hAnsi="Arial" w:cs="Arial"/>
               </w:rPr>
             </w:pPr>
+            <w:proofErr w:type="spellStart"/>
             <w:r>
               <w:rPr>
                 <w:rFonts w:ascii="Arial" w:hAnsi="Arial" w:cs="Arial"/>
               </w:rPr>
-              <w:t>Aaron Castillo</w:t>
+              <w:t>Aaron</w:t>
+            </w:r>
+            <w:proofErr w:type="spellEnd"/>
+            <w:r>
+              <w:rPr>
+                <w:rFonts w:ascii="Arial" w:hAnsi="Arial" w:cs="Arial"/>
+              </w:rPr>
+              <w:t xml:space="preserve"> Castillo</w:t>
             </w:r>
           </w:p>
         </w:tc>
@@ -2441,11 +2493,19 @@
                 <w:rFonts w:ascii="Arial" w:hAnsi="Arial" w:cs="Arial"/>
               </w:rPr>
             </w:pPr>
+            <w:proofErr w:type="spellStart"/>
             <w:r>
               <w:rPr>
                 <w:rFonts w:ascii="Arial" w:hAnsi="Arial" w:cs="Arial"/>
               </w:rPr>
-              <w:t>Lenis Wong</w:t>
+              <w:t>Lenis</w:t>
+            </w:r>
+            <w:proofErr w:type="spellEnd"/>
+            <w:r>
+              <w:rPr>
+                <w:rFonts w:ascii="Arial" w:hAnsi="Arial" w:cs="Arial"/>
+              </w:rPr>
+              <w:t xml:space="preserve"> Wong</w:t>
             </w:r>
           </w:p>
         </w:tc>
@@ -2640,11 +2700,19 @@
                 <w:rFonts w:ascii="Arial" w:hAnsi="Arial" w:cs="Arial"/>
               </w:rPr>
             </w:pPr>
+            <w:proofErr w:type="spellStart"/>
             <w:r>
               <w:rPr>
                 <w:rFonts w:ascii="Arial" w:hAnsi="Arial" w:cs="Arial"/>
               </w:rPr>
-              <w:t>Percy Villegas</w:t>
+              <w:t>Percy</w:t>
+            </w:r>
+            <w:proofErr w:type="spellEnd"/>
+            <w:r>
+              <w:rPr>
+                <w:rFonts w:ascii="Arial" w:hAnsi="Arial" w:cs="Arial"/>
+              </w:rPr>
+              <w:t xml:space="preserve"> Villegas</w:t>
             </w:r>
           </w:p>
         </w:tc>
@@ -2751,11 +2819,19 @@
                 <w:rFonts w:ascii="Arial" w:hAnsi="Arial" w:cs="Arial"/>
               </w:rPr>
             </w:pPr>
+            <w:proofErr w:type="spellStart"/>
             <w:r>
               <w:rPr>
                 <w:rFonts w:ascii="Arial" w:hAnsi="Arial" w:cs="Arial"/>
               </w:rPr>
-              <w:t>Aaron Castillo</w:t>
+              <w:t>Aaron</w:t>
+            </w:r>
+            <w:proofErr w:type="spellEnd"/>
+            <w:r>
+              <w:rPr>
+                <w:rFonts w:ascii="Arial" w:hAnsi="Arial" w:cs="Arial"/>
+              </w:rPr>
+              <w:t xml:space="preserve"> Castillo</w:t>
             </w:r>
           </w:p>
         </w:tc>
@@ -3728,6 +3804,7 @@
           <w:szCs w:val="24"/>
         </w:rPr>
       </w:pPr>
+      <w:proofErr w:type="spellStart"/>
       <w:r>
         <w:rPr>
           <w:rFonts w:ascii="Times New Roman" w:hAnsi="Times New Roman" w:cs="Times New Roman"/>
@@ -3737,6 +3814,7 @@
         </w:rPr>
         <w:t>Commit</w:t>
       </w:r>
+      <w:proofErr w:type="spellEnd"/>
       <w:r>
         <w:rPr>
           <w:rFonts w:ascii="Times New Roman" w:hAnsi="Times New Roman" w:cs="Times New Roman"/>
@@ -3769,6 +3847,7 @@
           <w:szCs w:val="24"/>
         </w:rPr>
       </w:pPr>
+      <w:proofErr w:type="spellStart"/>
       <w:r>
         <w:rPr>
           <w:rFonts w:ascii="Times New Roman" w:hAnsi="Times New Roman" w:cs="Times New Roman"/>
@@ -3778,6 +3857,7 @@
         </w:rPr>
         <w:t>Push</w:t>
       </w:r>
+      <w:proofErr w:type="spellEnd"/>
       <w:r>
         <w:rPr>
           <w:rFonts w:ascii="Times New Roman" w:hAnsi="Times New Roman" w:cs="Times New Roman"/>
@@ -3809,6 +3889,7 @@
           <w:szCs w:val="24"/>
         </w:rPr>
       </w:pPr>
+      <w:proofErr w:type="spellStart"/>
       <w:r>
         <w:rPr>
           <w:rFonts w:ascii="Times New Roman" w:hAnsi="Times New Roman" w:cs="Times New Roman"/>
@@ -3818,6 +3899,7 @@
         </w:rPr>
         <w:t>Pull</w:t>
       </w:r>
+      <w:proofErr w:type="spellEnd"/>
       <w:r>
         <w:rPr>
           <w:rFonts w:ascii="Times New Roman" w:hAnsi="Times New Roman" w:cs="Times New Roman"/>
@@ -3849,6 +3931,7 @@
           <w:szCs w:val="24"/>
         </w:rPr>
       </w:pPr>
+      <w:proofErr w:type="spellStart"/>
       <w:r>
         <w:rPr>
           <w:rFonts w:ascii="Times New Roman" w:hAnsi="Times New Roman" w:cs="Times New Roman"/>
@@ -3858,6 +3941,7 @@
         </w:rPr>
         <w:t>Workflow</w:t>
       </w:r>
+      <w:proofErr w:type="spellEnd"/>
       <w:r>
         <w:rPr>
           <w:rFonts w:ascii="Times New Roman" w:hAnsi="Times New Roman" w:cs="Times New Roman"/>
@@ -4172,7 +4256,39 @@
           <w:rFonts w:ascii="Times New Roman" w:hAnsi="Times New Roman" w:cs="Times New Roman"/>
           <w:sz w:val="24"/>
         </w:rPr>
-        <w:t xml:space="preserve"> Por último la Gestión y Entrega de los Releases del Software finalizando la implementación y con las pruebas realizadas para su posterior release.</w:t>
+        <w:t xml:space="preserve"> Por último la Gestión y Entrega de los </w:t>
+      </w:r>
+      <w:proofErr w:type="spellStart"/>
+      <w:r>
+        <w:rPr>
+          <w:rFonts w:ascii="Times New Roman" w:hAnsi="Times New Roman" w:cs="Times New Roman"/>
+          <w:sz w:val="24"/>
+        </w:rPr>
+        <w:t>Releases</w:t>
+      </w:r>
+      <w:proofErr w:type="spellEnd"/>
+      <w:r>
+        <w:rPr>
+          <w:rFonts w:ascii="Times New Roman" w:hAnsi="Times New Roman" w:cs="Times New Roman"/>
+          <w:sz w:val="24"/>
+        </w:rPr>
+        <w:t xml:space="preserve"> del Software finalizando la implementación y con las pruebas realizadas para su posterior </w:t>
+      </w:r>
+      <w:proofErr w:type="spellStart"/>
+      <w:r>
+        <w:rPr>
+          <w:rFonts w:ascii="Times New Roman" w:hAnsi="Times New Roman" w:cs="Times New Roman"/>
+          <w:sz w:val="24"/>
+        </w:rPr>
+        <w:t>release</w:t>
+      </w:r>
+      <w:proofErr w:type="spellEnd"/>
+      <w:r>
+        <w:rPr>
+          <w:rFonts w:ascii="Times New Roman" w:hAnsi="Times New Roman" w:cs="Times New Roman"/>
+          <w:sz w:val="24"/>
+        </w:rPr>
+        <w:t>.</w:t>
       </w:r>
       <w:r>
         <w:rPr>
@@ -4394,7 +4510,7 @@
           </mc:Choice>
           <mc:Fallback>
             <w:pict>
-              <v:shapetype w14:anchorId="7BFF2E6C" id="_x0000_t13" coordsize="21600,21600" o:spt="13" adj="16200,5400" path="m@0,l@0@1,0@1,0@2@0@2@0,21600,21600,10800xe">
+              <v:shapetype w14:anchorId="21B71DE9" id="_x0000_t13" coordsize="21600,21600" o:spt="13" adj="16200,5400" path="m@0,l@0@1,0@1,0@2@0@2@0,21600,21600,10800xe">
                 <v:stroke joinstyle="miter"/>
                 <v:formulas>
                   <v:f eqn="val #0"/>
@@ -4596,7 +4712,7 @@
           </mc:Choice>
           <mc:Fallback>
             <w:pict>
-              <v:shapetype w14:anchorId="6D71E367" id="_x0000_t67" coordsize="21600,21600" o:spt="67" adj="16200,5400" path="m0@0l@1@0@1,0@2,0@2@0,21600@0,10800,21600xe">
+              <v:shapetype w14:anchorId="073A7B68" id="_x0000_t67" coordsize="21600,21600" o:spt="67" adj="16200,5400" path="m0@0l@1@0@1,0@2,0@2@0,21600@0,10800,21600xe">
                 <v:stroke joinstyle="miter"/>
                 <v:formulas>
                   <v:f eqn="val #0"/>
@@ -5829,7 +5945,21 @@
                               <w:rPr>
                                 <w:lang w:val="es-PE"/>
                               </w:rPr>
-                              <w:t>Gestión y Entrega de los Releases del Software</w:t>
+                              <w:t xml:space="preserve">Gestión y Entrega de los </w:t>
+                            </w:r>
+                            <w:proofErr w:type="spellStart"/>
+                            <w:r>
+                              <w:rPr>
+                                <w:lang w:val="es-PE"/>
+                              </w:rPr>
+                              <w:t>Releases</w:t>
+                            </w:r>
+                            <w:proofErr w:type="spellEnd"/>
+                            <w:r>
+                              <w:rPr>
+                                <w:lang w:val="es-PE"/>
+                              </w:rPr>
+                              <w:t xml:space="preserve"> del Software</w:t>
                             </w:r>
                           </w:p>
                         </w:txbxContent>
@@ -5870,7 +6000,21 @@
                         <w:rPr>
                           <w:lang w:val="es-PE"/>
                         </w:rPr>
-                        <w:t>Gestión y Entrega de los Releases del Software</w:t>
+                        <w:t xml:space="preserve">Gestión y Entrega de los </w:t>
+                      </w:r>
+                      <w:proofErr w:type="spellStart"/>
+                      <w:r>
+                        <w:rPr>
+                          <w:lang w:val="es-PE"/>
+                        </w:rPr>
+                        <w:t>Releases</w:t>
+                      </w:r>
+                      <w:proofErr w:type="spellEnd"/>
+                      <w:r>
+                        <w:rPr>
+                          <w:lang w:val="es-PE"/>
+                        </w:rPr>
+                        <w:t xml:space="preserve"> del Software</w:t>
                       </w:r>
                     </w:p>
                   </w:txbxContent>
@@ -6704,6 +6848,7 @@
         </w:rPr>
         <w:t xml:space="preserve">Se usará </w:t>
       </w:r>
+      <w:proofErr w:type="spellStart"/>
       <w:r>
         <w:rPr>
           <w:rFonts w:ascii="Times New Roman" w:hAnsi="Times New Roman" w:cs="Times New Roman"/>
@@ -6713,6 +6858,7 @@
         </w:rPr>
         <w:t>Git</w:t>
       </w:r>
+      <w:proofErr w:type="spellEnd"/>
       <w:r>
         <w:rPr>
           <w:rFonts w:ascii="Times New Roman" w:hAnsi="Times New Roman" w:cs="Times New Roman"/>
@@ -6734,6 +6880,7 @@
           <w:b/>
         </w:rPr>
       </w:pPr>
+      <w:proofErr w:type="spellStart"/>
       <w:r>
         <w:rPr>
           <w:rFonts w:ascii="Times New Roman" w:hAnsi="Times New Roman" w:cs="Times New Roman"/>
@@ -6741,7 +6888,17 @@
           <w:sz w:val="24"/>
           <w:szCs w:val="24"/>
         </w:rPr>
-        <w:t xml:space="preserve">Git: </w:t>
+        <w:t>Git</w:t>
+      </w:r>
+      <w:proofErr w:type="spellEnd"/>
+      <w:r>
+        <w:rPr>
+          <w:rFonts w:ascii="Times New Roman" w:hAnsi="Times New Roman" w:cs="Times New Roman"/>
+          <w:b/>
+          <w:sz w:val="24"/>
+          <w:szCs w:val="24"/>
+        </w:rPr>
+        <w:t xml:space="preserve">: </w:t>
       </w:r>
       <w:r>
         <w:rPr>
@@ -6775,6 +6932,7 @@
           <w:szCs w:val="24"/>
         </w:rPr>
       </w:pPr>
+      <w:proofErr w:type="spellStart"/>
       <w:r>
         <w:rPr>
           <w:rFonts w:ascii="Times New Roman" w:hAnsi="Times New Roman" w:cs="Times New Roman"/>
@@ -6782,15 +6940,108 @@
           <w:sz w:val="24"/>
           <w:szCs w:val="24"/>
         </w:rPr>
-        <w:t>Workflow de Git</w:t>
-      </w:r>
+        <w:t>Workflow</w:t>
+      </w:r>
+      <w:proofErr w:type="spellEnd"/>
+      <w:r>
+        <w:rPr>
+          <w:rFonts w:ascii="Times New Roman" w:hAnsi="Times New Roman" w:cs="Times New Roman"/>
+          <w:b/>
+          <w:sz w:val="24"/>
+          <w:szCs w:val="24"/>
+        </w:rPr>
+        <w:t xml:space="preserve"> de </w:t>
+      </w:r>
+      <w:proofErr w:type="spellStart"/>
+      <w:r>
+        <w:rPr>
+          <w:rFonts w:ascii="Times New Roman" w:hAnsi="Times New Roman" w:cs="Times New Roman"/>
+          <w:b/>
+          <w:sz w:val="24"/>
+          <w:szCs w:val="24"/>
+        </w:rPr>
+        <w:t>Git</w:t>
+      </w:r>
+      <w:proofErr w:type="spellEnd"/>
       <w:r>
         <w:rPr>
           <w:rFonts w:ascii="Times New Roman" w:hAnsi="Times New Roman" w:cs="Times New Roman"/>
           <w:sz w:val="24"/>
           <w:szCs w:val="24"/>
         </w:rPr>
-        <w:t>: En el repositorio local los cambios realizados se agrupan en commits, luego estos commits se “pushean” al repositorio remoto, para que finalmente los demás colaboradores del proyecto puedan actualizar sus repositorios locales mediante un “pull”.</w:t>
+        <w:t xml:space="preserve">: En el repositorio local los cambios realizados se agrupan en </w:t>
+      </w:r>
+      <w:proofErr w:type="spellStart"/>
+      <w:r>
+        <w:rPr>
+          <w:rFonts w:ascii="Times New Roman" w:hAnsi="Times New Roman" w:cs="Times New Roman"/>
+          <w:sz w:val="24"/>
+          <w:szCs w:val="24"/>
+        </w:rPr>
+        <w:t>commits</w:t>
+      </w:r>
+      <w:proofErr w:type="spellEnd"/>
+      <w:r>
+        <w:rPr>
+          <w:rFonts w:ascii="Times New Roman" w:hAnsi="Times New Roman" w:cs="Times New Roman"/>
+          <w:sz w:val="24"/>
+          <w:szCs w:val="24"/>
+        </w:rPr>
+        <w:t xml:space="preserve">, luego estos </w:t>
+      </w:r>
+      <w:proofErr w:type="spellStart"/>
+      <w:r>
+        <w:rPr>
+          <w:rFonts w:ascii="Times New Roman" w:hAnsi="Times New Roman" w:cs="Times New Roman"/>
+          <w:sz w:val="24"/>
+          <w:szCs w:val="24"/>
+        </w:rPr>
+        <w:t>commits</w:t>
+      </w:r>
+      <w:proofErr w:type="spellEnd"/>
+      <w:r>
+        <w:rPr>
+          <w:rFonts w:ascii="Times New Roman" w:hAnsi="Times New Roman" w:cs="Times New Roman"/>
+          <w:sz w:val="24"/>
+          <w:szCs w:val="24"/>
+        </w:rPr>
+        <w:t xml:space="preserve"> se “</w:t>
+      </w:r>
+      <w:proofErr w:type="spellStart"/>
+      <w:r>
+        <w:rPr>
+          <w:rFonts w:ascii="Times New Roman" w:hAnsi="Times New Roman" w:cs="Times New Roman"/>
+          <w:sz w:val="24"/>
+          <w:szCs w:val="24"/>
+        </w:rPr>
+        <w:t>pushean</w:t>
+      </w:r>
+      <w:proofErr w:type="spellEnd"/>
+      <w:r>
+        <w:rPr>
+          <w:rFonts w:ascii="Times New Roman" w:hAnsi="Times New Roman" w:cs="Times New Roman"/>
+          <w:sz w:val="24"/>
+          <w:szCs w:val="24"/>
+        </w:rPr>
+        <w:t>” al repositorio remoto, para que finalmente los demás colaboradores del proyecto puedan actualizar sus repositorios locales mediante un “</w:t>
+      </w:r>
+      <w:proofErr w:type="spellStart"/>
+      <w:r>
+        <w:rPr>
+          <w:rFonts w:ascii="Times New Roman" w:hAnsi="Times New Roman" w:cs="Times New Roman"/>
+          <w:sz w:val="24"/>
+          <w:szCs w:val="24"/>
+        </w:rPr>
+        <w:t>pull</w:t>
+      </w:r>
+      <w:proofErr w:type="spellEnd"/>
+      <w:r>
+        <w:rPr>
+          <w:rFonts w:ascii="Times New Roman" w:hAnsi="Times New Roman" w:cs="Times New Roman"/>
+          <w:sz w:val="24"/>
+          <w:szCs w:val="24"/>
+        </w:rPr>
+        <w:t>”.</w:t>
       </w:r>
       <w:r>
         <w:rPr>
@@ -6916,6 +7167,7 @@
         </w:rPr>
         <w:t xml:space="preserve">Flujo de trabajo usando </w:t>
       </w:r>
+      <w:proofErr w:type="spellStart"/>
       <w:r>
         <w:rPr>
           <w:rFonts w:ascii="Tahoma" w:hAnsi="Tahoma" w:cs="Tahoma"/>
@@ -6924,6 +7176,7 @@
         </w:rPr>
         <w:t>Git</w:t>
       </w:r>
+      <w:proofErr w:type="spellEnd"/>
     </w:p>
     <w:p>
       <w:pPr>
@@ -6941,7 +7194,25 @@
           <w:sz w:val="24"/>
           <w:szCs w:val="24"/>
         </w:rPr>
-        <w:t>Se usará la plataforma Github para el alojamiento del repositorio remoto del proyecto.</w:t>
+        <w:t xml:space="preserve">Se usará la plataforma </w:t>
+      </w:r>
+      <w:proofErr w:type="spellStart"/>
+      <w:r>
+        <w:rPr>
+          <w:rFonts w:ascii="Times New Roman" w:hAnsi="Times New Roman" w:cs="Times New Roman"/>
+          <w:sz w:val="24"/>
+          <w:szCs w:val="24"/>
+        </w:rPr>
+        <w:t>Github</w:t>
+      </w:r>
+      <w:proofErr w:type="spellEnd"/>
+      <w:r>
+        <w:rPr>
+          <w:rFonts w:ascii="Times New Roman" w:hAnsi="Times New Roman" w:cs="Times New Roman"/>
+          <w:sz w:val="24"/>
+          <w:szCs w:val="24"/>
+        </w:rPr>
+        <w:t xml:space="preserve"> para el alojamiento del repositorio remoto del proyecto.</w:t>
       </w:r>
     </w:p>
     <w:p>
@@ -6958,6 +7229,7 @@
           <w:szCs w:val="24"/>
         </w:rPr>
       </w:pPr>
+      <w:proofErr w:type="spellStart"/>
       <w:r>
         <w:rPr>
           <w:rFonts w:ascii="Times New Roman" w:hAnsi="Times New Roman" w:cs="Times New Roman"/>
@@ -6968,13 +7240,86 @@
         <w:lastRenderedPageBreak/>
         <w:t>GitHub</w:t>
       </w:r>
+      <w:proofErr w:type="spellEnd"/>
       <w:r>
         <w:rPr>
           <w:rFonts w:ascii="Times New Roman" w:hAnsi="Times New Roman" w:cs="Times New Roman"/>
           <w:sz w:val="24"/>
           <w:szCs w:val="24"/>
         </w:rPr>
-        <w:t>: es una forja (plataforma de desarrollo colaborativo) para alojar proyectos utilizando el sistema de control de versiones Git. Utiliza el framework Ruby on Rails.</w:t>
+        <w:t xml:space="preserve">: es una forja (plataforma de desarrollo colaborativo) para alojar proyectos utilizando el sistema de control de versiones </w:t>
+      </w:r>
+      <w:proofErr w:type="spellStart"/>
+      <w:r>
+        <w:rPr>
+          <w:rFonts w:ascii="Times New Roman" w:hAnsi="Times New Roman" w:cs="Times New Roman"/>
+          <w:sz w:val="24"/>
+          <w:szCs w:val="24"/>
+        </w:rPr>
+        <w:t>Git</w:t>
+      </w:r>
+      <w:proofErr w:type="spellEnd"/>
+      <w:r>
+        <w:rPr>
+          <w:rFonts w:ascii="Times New Roman" w:hAnsi="Times New Roman" w:cs="Times New Roman"/>
+          <w:sz w:val="24"/>
+          <w:szCs w:val="24"/>
+        </w:rPr>
+        <w:t xml:space="preserve">. Utiliza el </w:t>
+      </w:r>
+      <w:proofErr w:type="spellStart"/>
+      <w:r>
+        <w:rPr>
+          <w:rFonts w:ascii="Times New Roman" w:hAnsi="Times New Roman" w:cs="Times New Roman"/>
+          <w:sz w:val="24"/>
+          <w:szCs w:val="24"/>
+        </w:rPr>
+        <w:t>framework</w:t>
+      </w:r>
+      <w:proofErr w:type="spellEnd"/>
+      <w:r>
+        <w:rPr>
+          <w:rFonts w:ascii="Times New Roman" w:hAnsi="Times New Roman" w:cs="Times New Roman"/>
+          <w:sz w:val="24"/>
+          <w:szCs w:val="24"/>
+        </w:rPr>
+        <w:t xml:space="preserve"> Ruby </w:t>
+      </w:r>
+      <w:proofErr w:type="spellStart"/>
+      <w:r>
+        <w:rPr>
+          <w:rFonts w:ascii="Times New Roman" w:hAnsi="Times New Roman" w:cs="Times New Roman"/>
+          <w:sz w:val="24"/>
+          <w:szCs w:val="24"/>
+        </w:rPr>
+        <w:t>on</w:t>
+      </w:r>
+      <w:proofErr w:type="spellEnd"/>
+      <w:r>
+        <w:rPr>
+          <w:rFonts w:ascii="Times New Roman" w:hAnsi="Times New Roman" w:cs="Times New Roman"/>
+          <w:sz w:val="24"/>
+          <w:szCs w:val="24"/>
+        </w:rPr>
+        <w:t xml:space="preserve"> </w:t>
+      </w:r>
+      <w:proofErr w:type="spellStart"/>
+      <w:r>
+        <w:rPr>
+          <w:rFonts w:ascii="Times New Roman" w:hAnsi="Times New Roman" w:cs="Times New Roman"/>
+          <w:sz w:val="24"/>
+          <w:szCs w:val="24"/>
+        </w:rPr>
+        <w:t>Rails</w:t>
+      </w:r>
+      <w:proofErr w:type="spellEnd"/>
+      <w:r>
+        <w:rPr>
+          <w:rFonts w:ascii="Times New Roman" w:hAnsi="Times New Roman" w:cs="Times New Roman"/>
+          <w:sz w:val="24"/>
+          <w:szCs w:val="24"/>
+        </w:rPr>
+        <w:t>.</w:t>
       </w:r>
     </w:p>
     <w:p>
@@ -7377,6 +7722,7 @@
                 <w:lang w:val="es-PE" w:eastAsia="es-PE"/>
               </w:rPr>
             </w:pPr>
+            <w:proofErr w:type="spellStart"/>
             <w:r>
               <w:rPr>
                 <w:rFonts w:eastAsia="Times New Roman" w:cs="Times New Roman"/>
@@ -7385,7 +7731,18 @@
                 <w:szCs w:val="22"/>
                 <w:lang w:val="es-PE" w:eastAsia="es-PE"/>
               </w:rPr>
-              <w:t>mié 02/09/15</w:t>
+              <w:t>mié</w:t>
+            </w:r>
+            <w:proofErr w:type="spellEnd"/>
+            <w:r>
+              <w:rPr>
+                <w:rFonts w:eastAsia="Times New Roman" w:cs="Times New Roman"/>
+                <w:b/>
+                <w:bCs/>
+                <w:szCs w:val="22"/>
+                <w:lang w:val="es-PE" w:eastAsia="es-PE"/>
+              </w:rPr>
+              <w:t xml:space="preserve"> 02/09/15</w:t>
             </w:r>
           </w:p>
         </w:tc>
@@ -7836,13 +8193,23 @@
                 <w:lang w:val="es-PE" w:eastAsia="es-PE"/>
               </w:rPr>
             </w:pPr>
-            <w:r>
-              <w:rPr>
-                <w:rFonts w:eastAsia="Times New Roman" w:cs="Times New Roman"/>
-                <w:szCs w:val="22"/>
-                <w:lang w:val="es-PE" w:eastAsia="es-PE"/>
-              </w:rPr>
-              <w:t>dom 30/08/15</w:t>
+            <w:proofErr w:type="spellStart"/>
+            <w:r>
+              <w:rPr>
+                <w:rFonts w:eastAsia="Times New Roman" w:cs="Times New Roman"/>
+                <w:szCs w:val="22"/>
+                <w:lang w:val="es-PE" w:eastAsia="es-PE"/>
+              </w:rPr>
+              <w:t>dom</w:t>
+            </w:r>
+            <w:proofErr w:type="spellEnd"/>
+            <w:r>
+              <w:rPr>
+                <w:rFonts w:eastAsia="Times New Roman" w:cs="Times New Roman"/>
+                <w:szCs w:val="22"/>
+                <w:lang w:val="es-PE" w:eastAsia="es-PE"/>
+              </w:rPr>
+              <w:t xml:space="preserve"> 30/08/15</w:t>
             </w:r>
           </w:p>
         </w:tc>
@@ -7870,13 +8237,23 @@
                 <w:lang w:val="es-PE" w:eastAsia="es-PE"/>
               </w:rPr>
             </w:pPr>
-            <w:r>
-              <w:rPr>
-                <w:rFonts w:eastAsia="Times New Roman" w:cs="Times New Roman"/>
-                <w:szCs w:val="22"/>
-                <w:lang w:val="es-PE" w:eastAsia="es-PE"/>
-              </w:rPr>
-              <w:t>dom 30/08/15</w:t>
+            <w:proofErr w:type="spellStart"/>
+            <w:r>
+              <w:rPr>
+                <w:rFonts w:eastAsia="Times New Roman" w:cs="Times New Roman"/>
+                <w:szCs w:val="22"/>
+                <w:lang w:val="es-PE" w:eastAsia="es-PE"/>
+              </w:rPr>
+              <w:t>dom</w:t>
+            </w:r>
+            <w:proofErr w:type="spellEnd"/>
+            <w:r>
+              <w:rPr>
+                <w:rFonts w:eastAsia="Times New Roman" w:cs="Times New Roman"/>
+                <w:szCs w:val="22"/>
+                <w:lang w:val="es-PE" w:eastAsia="es-PE"/>
+              </w:rPr>
+              <w:t xml:space="preserve"> 30/08/15</w:t>
             </w:r>
           </w:p>
         </w:tc>
@@ -8033,13 +8410,23 @@
                 <w:lang w:val="es-PE" w:eastAsia="es-PE"/>
               </w:rPr>
             </w:pPr>
-            <w:r>
-              <w:rPr>
-                <w:rFonts w:eastAsia="Times New Roman" w:cs="Times New Roman"/>
-                <w:szCs w:val="22"/>
-                <w:lang w:val="es-PE" w:eastAsia="es-PE"/>
-              </w:rPr>
-              <w:t>mié 02/09/15</w:t>
+            <w:proofErr w:type="spellStart"/>
+            <w:r>
+              <w:rPr>
+                <w:rFonts w:eastAsia="Times New Roman" w:cs="Times New Roman"/>
+                <w:szCs w:val="22"/>
+                <w:lang w:val="es-PE" w:eastAsia="es-PE"/>
+              </w:rPr>
+              <w:t>mié</w:t>
+            </w:r>
+            <w:proofErr w:type="spellEnd"/>
+            <w:r>
+              <w:rPr>
+                <w:rFonts w:eastAsia="Times New Roman" w:cs="Times New Roman"/>
+                <w:szCs w:val="22"/>
+                <w:lang w:val="es-PE" w:eastAsia="es-PE"/>
+              </w:rPr>
+              <w:t xml:space="preserve"> 02/09/15</w:t>
             </w:r>
           </w:p>
         </w:tc>
@@ -8202,6 +8589,7 @@
                 <w:lang w:val="es-PE" w:eastAsia="es-PE"/>
               </w:rPr>
             </w:pPr>
+            <w:proofErr w:type="spellStart"/>
             <w:r>
               <w:rPr>
                 <w:rFonts w:eastAsia="Times New Roman" w:cs="Times New Roman"/>
@@ -8210,7 +8598,18 @@
                 <w:szCs w:val="22"/>
                 <w:lang w:val="es-PE" w:eastAsia="es-PE"/>
               </w:rPr>
-              <w:t>mié 02/09/15</w:t>
+              <w:t>mié</w:t>
+            </w:r>
+            <w:proofErr w:type="spellEnd"/>
+            <w:r>
+              <w:rPr>
+                <w:rFonts w:eastAsia="Times New Roman" w:cs="Times New Roman"/>
+                <w:b/>
+                <w:bCs/>
+                <w:szCs w:val="22"/>
+                <w:lang w:val="es-PE" w:eastAsia="es-PE"/>
+              </w:rPr>
+              <w:t xml:space="preserve"> 02/09/15</w:t>
             </w:r>
           </w:p>
         </w:tc>
@@ -8377,13 +8776,23 @@
                 <w:lang w:val="es-PE" w:eastAsia="es-PE"/>
               </w:rPr>
             </w:pPr>
-            <w:r>
-              <w:rPr>
-                <w:rFonts w:eastAsia="Times New Roman" w:cs="Times New Roman"/>
-                <w:szCs w:val="22"/>
-                <w:lang w:val="es-PE" w:eastAsia="es-PE"/>
-              </w:rPr>
-              <w:t>mié 02/09/15</w:t>
+            <w:proofErr w:type="spellStart"/>
+            <w:r>
+              <w:rPr>
+                <w:rFonts w:eastAsia="Times New Roman" w:cs="Times New Roman"/>
+                <w:szCs w:val="22"/>
+                <w:lang w:val="es-PE" w:eastAsia="es-PE"/>
+              </w:rPr>
+              <w:t>mié</w:t>
+            </w:r>
+            <w:proofErr w:type="spellEnd"/>
+            <w:r>
+              <w:rPr>
+                <w:rFonts w:eastAsia="Times New Roman" w:cs="Times New Roman"/>
+                <w:szCs w:val="22"/>
+                <w:lang w:val="es-PE" w:eastAsia="es-PE"/>
+              </w:rPr>
+              <w:t xml:space="preserve"> 02/09/15</w:t>
             </w:r>
           </w:p>
         </w:tc>
@@ -8866,13 +9275,23 @@
                 <w:lang w:val="es-PE" w:eastAsia="es-PE"/>
               </w:rPr>
             </w:pPr>
-            <w:r>
-              <w:rPr>
-                <w:rFonts w:eastAsia="Times New Roman" w:cs="Times New Roman"/>
-                <w:szCs w:val="22"/>
-                <w:lang w:val="es-PE" w:eastAsia="es-PE"/>
-              </w:rPr>
-              <w:t>mié 02/09/15</w:t>
+            <w:proofErr w:type="spellStart"/>
+            <w:r>
+              <w:rPr>
+                <w:rFonts w:eastAsia="Times New Roman" w:cs="Times New Roman"/>
+                <w:szCs w:val="22"/>
+                <w:lang w:val="es-PE" w:eastAsia="es-PE"/>
+              </w:rPr>
+              <w:t>mié</w:t>
+            </w:r>
+            <w:proofErr w:type="spellEnd"/>
+            <w:r>
+              <w:rPr>
+                <w:rFonts w:eastAsia="Times New Roman" w:cs="Times New Roman"/>
+                <w:szCs w:val="22"/>
+                <w:lang w:val="es-PE" w:eastAsia="es-PE"/>
+              </w:rPr>
+              <w:t xml:space="preserve"> 02/09/15</w:t>
             </w:r>
           </w:p>
         </w:tc>
@@ -9029,13 +9448,23 @@
                 <w:lang w:val="es-PE" w:eastAsia="es-PE"/>
               </w:rPr>
             </w:pPr>
-            <w:r>
-              <w:rPr>
-                <w:rFonts w:eastAsia="Times New Roman" w:cs="Times New Roman"/>
-                <w:szCs w:val="22"/>
-                <w:lang w:val="es-PE" w:eastAsia="es-PE"/>
-              </w:rPr>
-              <w:t>mié 02/09/15</w:t>
+            <w:proofErr w:type="spellStart"/>
+            <w:r>
+              <w:rPr>
+                <w:rFonts w:eastAsia="Times New Roman" w:cs="Times New Roman"/>
+                <w:szCs w:val="22"/>
+                <w:lang w:val="es-PE" w:eastAsia="es-PE"/>
+              </w:rPr>
+              <w:t>mié</w:t>
+            </w:r>
+            <w:proofErr w:type="spellEnd"/>
+            <w:r>
+              <w:rPr>
+                <w:rFonts w:eastAsia="Times New Roman" w:cs="Times New Roman"/>
+                <w:szCs w:val="22"/>
+                <w:lang w:val="es-PE" w:eastAsia="es-PE"/>
+              </w:rPr>
+              <w:t xml:space="preserve"> 02/09/15</w:t>
             </w:r>
           </w:p>
         </w:tc>
@@ -9208,6 +9637,7 @@
                 <w:lang w:val="es-PE" w:eastAsia="es-PE"/>
               </w:rPr>
             </w:pPr>
+            <w:proofErr w:type="spellStart"/>
             <w:r>
               <w:rPr>
                 <w:rFonts w:eastAsia="Times New Roman" w:cs="Times New Roman"/>
@@ -9216,7 +9646,18 @@
                 <w:szCs w:val="22"/>
                 <w:lang w:val="es-PE" w:eastAsia="es-PE"/>
               </w:rPr>
-              <w:t>mié 09/09/15</w:t>
+              <w:t>mié</w:t>
+            </w:r>
+            <w:proofErr w:type="spellEnd"/>
+            <w:r>
+              <w:rPr>
+                <w:rFonts w:eastAsia="Times New Roman" w:cs="Times New Roman"/>
+                <w:b/>
+                <w:bCs/>
+                <w:szCs w:val="22"/>
+                <w:lang w:val="es-PE" w:eastAsia="es-PE"/>
+              </w:rPr>
+              <w:t xml:space="preserve"> 09/09/15</w:t>
             </w:r>
           </w:p>
         </w:tc>
@@ -9375,13 +9816,23 @@
                 <w:lang w:val="es-PE" w:eastAsia="es-PE"/>
               </w:rPr>
             </w:pPr>
-            <w:r>
-              <w:rPr>
-                <w:rFonts w:eastAsia="Times New Roman" w:cs="Times New Roman"/>
-                <w:szCs w:val="22"/>
-                <w:lang w:val="es-PE" w:eastAsia="es-PE"/>
-              </w:rPr>
-              <w:t>dom 06/09/15</w:t>
+            <w:proofErr w:type="spellStart"/>
+            <w:r>
+              <w:rPr>
+                <w:rFonts w:eastAsia="Times New Roman" w:cs="Times New Roman"/>
+                <w:szCs w:val="22"/>
+                <w:lang w:val="es-PE" w:eastAsia="es-PE"/>
+              </w:rPr>
+              <w:t>dom</w:t>
+            </w:r>
+            <w:proofErr w:type="spellEnd"/>
+            <w:r>
+              <w:rPr>
+                <w:rFonts w:eastAsia="Times New Roman" w:cs="Times New Roman"/>
+                <w:szCs w:val="22"/>
+                <w:lang w:val="es-PE" w:eastAsia="es-PE"/>
+              </w:rPr>
+              <w:t xml:space="preserve"> 06/09/15</w:t>
             </w:r>
           </w:p>
         </w:tc>
@@ -9504,13 +9955,23 @@
                 <w:lang w:val="es-PE" w:eastAsia="es-PE"/>
               </w:rPr>
             </w:pPr>
-            <w:r>
-              <w:rPr>
-                <w:rFonts w:eastAsia="Times New Roman" w:cs="Times New Roman"/>
-                <w:szCs w:val="22"/>
-                <w:lang w:val="es-PE" w:eastAsia="es-PE"/>
-              </w:rPr>
-              <w:t>dom 06/09/15</w:t>
+            <w:proofErr w:type="spellStart"/>
+            <w:r>
+              <w:rPr>
+                <w:rFonts w:eastAsia="Times New Roman" w:cs="Times New Roman"/>
+                <w:szCs w:val="22"/>
+                <w:lang w:val="es-PE" w:eastAsia="es-PE"/>
+              </w:rPr>
+              <w:t>dom</w:t>
+            </w:r>
+            <w:proofErr w:type="spellEnd"/>
+            <w:r>
+              <w:rPr>
+                <w:rFonts w:eastAsia="Times New Roman" w:cs="Times New Roman"/>
+                <w:szCs w:val="22"/>
+                <w:lang w:val="es-PE" w:eastAsia="es-PE"/>
+              </w:rPr>
+              <w:t xml:space="preserve"> 06/09/15</w:t>
             </w:r>
           </w:p>
         </w:tc>
@@ -9701,13 +10162,23 @@
                 <w:lang w:val="es-PE" w:eastAsia="es-PE"/>
               </w:rPr>
             </w:pPr>
-            <w:r>
-              <w:rPr>
-                <w:rFonts w:eastAsia="Times New Roman" w:cs="Times New Roman"/>
-                <w:szCs w:val="22"/>
-                <w:lang w:val="es-PE" w:eastAsia="es-PE"/>
-              </w:rPr>
-              <w:t>mié 09/09/15</w:t>
+            <w:proofErr w:type="spellStart"/>
+            <w:r>
+              <w:rPr>
+                <w:rFonts w:eastAsia="Times New Roman" w:cs="Times New Roman"/>
+                <w:szCs w:val="22"/>
+                <w:lang w:val="es-PE" w:eastAsia="es-PE"/>
+              </w:rPr>
+              <w:t>mié</w:t>
+            </w:r>
+            <w:proofErr w:type="spellEnd"/>
+            <w:r>
+              <w:rPr>
+                <w:rFonts w:eastAsia="Times New Roman" w:cs="Times New Roman"/>
+                <w:szCs w:val="22"/>
+                <w:lang w:val="es-PE" w:eastAsia="es-PE"/>
+              </w:rPr>
+              <w:t xml:space="preserve"> 09/09/15</w:t>
             </w:r>
           </w:p>
         </w:tc>
@@ -9870,6 +10341,7 @@
                 <w:lang w:val="es-PE" w:eastAsia="es-PE"/>
               </w:rPr>
             </w:pPr>
+            <w:proofErr w:type="spellStart"/>
             <w:r>
               <w:rPr>
                 <w:rFonts w:eastAsia="Times New Roman" w:cs="Times New Roman"/>
@@ -9878,7 +10350,18 @@
                 <w:szCs w:val="22"/>
                 <w:lang w:val="es-PE" w:eastAsia="es-PE"/>
               </w:rPr>
-              <w:t>mié 16/09/15</w:t>
+              <w:t>mié</w:t>
+            </w:r>
+            <w:proofErr w:type="spellEnd"/>
+            <w:r>
+              <w:rPr>
+                <w:rFonts w:eastAsia="Times New Roman" w:cs="Times New Roman"/>
+                <w:b/>
+                <w:bCs/>
+                <w:szCs w:val="22"/>
+                <w:lang w:val="es-PE" w:eastAsia="es-PE"/>
+              </w:rPr>
+              <w:t xml:space="preserve"> 16/09/15</w:t>
             </w:r>
           </w:p>
         </w:tc>
@@ -10200,13 +10683,23 @@
                 <w:lang w:val="es-PE" w:eastAsia="es-PE"/>
               </w:rPr>
             </w:pPr>
-            <w:r>
-              <w:rPr>
-                <w:rFonts w:eastAsia="Times New Roman" w:cs="Times New Roman"/>
-                <w:szCs w:val="22"/>
-                <w:lang w:val="es-PE" w:eastAsia="es-PE"/>
-              </w:rPr>
-              <w:t>dom 13/09/15</w:t>
+            <w:proofErr w:type="spellStart"/>
+            <w:r>
+              <w:rPr>
+                <w:rFonts w:eastAsia="Times New Roman" w:cs="Times New Roman"/>
+                <w:szCs w:val="22"/>
+                <w:lang w:val="es-PE" w:eastAsia="es-PE"/>
+              </w:rPr>
+              <w:t>dom</w:t>
+            </w:r>
+            <w:proofErr w:type="spellEnd"/>
+            <w:r>
+              <w:rPr>
+                <w:rFonts w:eastAsia="Times New Roman" w:cs="Times New Roman"/>
+                <w:szCs w:val="22"/>
+                <w:lang w:val="es-PE" w:eastAsia="es-PE"/>
+              </w:rPr>
+              <w:t xml:space="preserve"> 13/09/15</w:t>
             </w:r>
           </w:p>
         </w:tc>
@@ -10329,13 +10822,23 @@
                 <w:lang w:val="es-PE" w:eastAsia="es-PE"/>
               </w:rPr>
             </w:pPr>
-            <w:r>
-              <w:rPr>
-                <w:rFonts w:eastAsia="Times New Roman" w:cs="Times New Roman"/>
-                <w:szCs w:val="22"/>
-                <w:lang w:val="es-PE" w:eastAsia="es-PE"/>
-              </w:rPr>
-              <w:t>dom 13/09/15</w:t>
+            <w:proofErr w:type="spellStart"/>
+            <w:r>
+              <w:rPr>
+                <w:rFonts w:eastAsia="Times New Roman" w:cs="Times New Roman"/>
+                <w:szCs w:val="22"/>
+                <w:lang w:val="es-PE" w:eastAsia="es-PE"/>
+              </w:rPr>
+              <w:t>dom</w:t>
+            </w:r>
+            <w:proofErr w:type="spellEnd"/>
+            <w:r>
+              <w:rPr>
+                <w:rFonts w:eastAsia="Times New Roman" w:cs="Times New Roman"/>
+                <w:szCs w:val="22"/>
+                <w:lang w:val="es-PE" w:eastAsia="es-PE"/>
+              </w:rPr>
+              <w:t xml:space="preserve"> 13/09/15</w:t>
             </w:r>
           </w:p>
         </w:tc>
@@ -10526,13 +11029,23 @@
                 <w:lang w:val="es-PE" w:eastAsia="es-PE"/>
               </w:rPr>
             </w:pPr>
-            <w:r>
-              <w:rPr>
-                <w:rFonts w:eastAsia="Times New Roman" w:cs="Times New Roman"/>
-                <w:szCs w:val="22"/>
-                <w:lang w:val="es-PE" w:eastAsia="es-PE"/>
-              </w:rPr>
-              <w:t>mié 16/09/15</w:t>
+            <w:proofErr w:type="spellStart"/>
+            <w:r>
+              <w:rPr>
+                <w:rFonts w:eastAsia="Times New Roman" w:cs="Times New Roman"/>
+                <w:szCs w:val="22"/>
+                <w:lang w:val="es-PE" w:eastAsia="es-PE"/>
+              </w:rPr>
+              <w:t>mié</w:t>
+            </w:r>
+            <w:proofErr w:type="spellEnd"/>
+            <w:r>
+              <w:rPr>
+                <w:rFonts w:eastAsia="Times New Roman" w:cs="Times New Roman"/>
+                <w:szCs w:val="22"/>
+                <w:lang w:val="es-PE" w:eastAsia="es-PE"/>
+              </w:rPr>
+              <w:t xml:space="preserve"> 16/09/15</w:t>
             </w:r>
           </w:p>
         </w:tc>
@@ -10695,6 +11208,7 @@
                 <w:lang w:val="es-PE" w:eastAsia="es-PE"/>
               </w:rPr>
             </w:pPr>
+            <w:proofErr w:type="spellStart"/>
             <w:r>
               <w:rPr>
                 <w:rFonts w:eastAsia="Times New Roman" w:cs="Times New Roman"/>
@@ -10703,7 +11217,18 @@
                 <w:szCs w:val="22"/>
                 <w:lang w:val="es-PE" w:eastAsia="es-PE"/>
               </w:rPr>
-              <w:t>mié 23/09/15</w:t>
+              <w:t>mié</w:t>
+            </w:r>
+            <w:proofErr w:type="spellEnd"/>
+            <w:r>
+              <w:rPr>
+                <w:rFonts w:eastAsia="Times New Roman" w:cs="Times New Roman"/>
+                <w:b/>
+                <w:bCs/>
+                <w:szCs w:val="22"/>
+                <w:lang w:val="es-PE" w:eastAsia="es-PE"/>
+              </w:rPr>
+              <w:t xml:space="preserve"> 23/09/15</w:t>
             </w:r>
           </w:p>
         </w:tc>
@@ -10862,13 +11387,23 @@
                 <w:lang w:val="es-PE" w:eastAsia="es-PE"/>
               </w:rPr>
             </w:pPr>
-            <w:r>
-              <w:rPr>
-                <w:rFonts w:eastAsia="Times New Roman" w:cs="Times New Roman"/>
-                <w:szCs w:val="22"/>
-                <w:lang w:val="es-PE" w:eastAsia="es-PE"/>
-              </w:rPr>
-              <w:t>mié 23/09/15</w:t>
+            <w:proofErr w:type="spellStart"/>
+            <w:r>
+              <w:rPr>
+                <w:rFonts w:eastAsia="Times New Roman" w:cs="Times New Roman"/>
+                <w:szCs w:val="22"/>
+                <w:lang w:val="es-PE" w:eastAsia="es-PE"/>
+              </w:rPr>
+              <w:t>mié</w:t>
+            </w:r>
+            <w:proofErr w:type="spellEnd"/>
+            <w:r>
+              <w:rPr>
+                <w:rFonts w:eastAsia="Times New Roman" w:cs="Times New Roman"/>
+                <w:szCs w:val="22"/>
+                <w:lang w:val="es-PE" w:eastAsia="es-PE"/>
+              </w:rPr>
+              <w:t xml:space="preserve"> 23/09/15</w:t>
             </w:r>
           </w:p>
         </w:tc>
@@ -11031,6 +11566,7 @@
                 <w:lang w:val="es-PE" w:eastAsia="es-PE"/>
               </w:rPr>
             </w:pPr>
+            <w:proofErr w:type="spellStart"/>
             <w:r>
               <w:rPr>
                 <w:rFonts w:eastAsia="Times New Roman" w:cs="Times New Roman"/>
@@ -11039,7 +11575,18 @@
                 <w:szCs w:val="22"/>
                 <w:lang w:val="es-PE" w:eastAsia="es-PE"/>
               </w:rPr>
-              <w:t>mié 30/09/15</w:t>
+              <w:t>mié</w:t>
+            </w:r>
+            <w:proofErr w:type="spellEnd"/>
+            <w:r>
+              <w:rPr>
+                <w:rFonts w:eastAsia="Times New Roman" w:cs="Times New Roman"/>
+                <w:b/>
+                <w:bCs/>
+                <w:szCs w:val="22"/>
+                <w:lang w:val="es-PE" w:eastAsia="es-PE"/>
+              </w:rPr>
+              <w:t xml:space="preserve"> 30/09/15</w:t>
             </w:r>
           </w:p>
         </w:tc>
@@ -11198,13 +11745,23 @@
                 <w:lang w:val="es-PE" w:eastAsia="es-PE"/>
               </w:rPr>
             </w:pPr>
-            <w:r>
-              <w:rPr>
-                <w:rFonts w:eastAsia="Times New Roman" w:cs="Times New Roman"/>
-                <w:szCs w:val="22"/>
-                <w:lang w:val="es-PE" w:eastAsia="es-PE"/>
-              </w:rPr>
-              <w:t>mié 30/09/15</w:t>
+            <w:proofErr w:type="spellStart"/>
+            <w:r>
+              <w:rPr>
+                <w:rFonts w:eastAsia="Times New Roman" w:cs="Times New Roman"/>
+                <w:szCs w:val="22"/>
+                <w:lang w:val="es-PE" w:eastAsia="es-PE"/>
+              </w:rPr>
+              <w:t>mié</w:t>
+            </w:r>
+            <w:proofErr w:type="spellEnd"/>
+            <w:r>
+              <w:rPr>
+                <w:rFonts w:eastAsia="Times New Roman" w:cs="Times New Roman"/>
+                <w:szCs w:val="22"/>
+                <w:lang w:val="es-PE" w:eastAsia="es-PE"/>
+              </w:rPr>
+              <w:t xml:space="preserve"> 30/09/15</w:t>
             </w:r>
           </w:p>
         </w:tc>
@@ -11267,8 +11824,20 @@
                 <w:szCs w:val="22"/>
                 <w:lang w:val="es-PE" w:eastAsia="es-PE"/>
               </w:rPr>
-              <w:t>Gestión de release</w:t>
-            </w:r>
+              <w:t xml:space="preserve">Gestión de </w:t>
+            </w:r>
+            <w:proofErr w:type="spellStart"/>
+            <w:r>
+              <w:rPr>
+                <w:rFonts w:eastAsia="Times New Roman" w:cs="Times New Roman"/>
+                <w:b/>
+                <w:bCs/>
+                <w:szCs w:val="22"/>
+                <w:lang w:val="es-PE" w:eastAsia="es-PE"/>
+              </w:rPr>
+              <w:t>release</w:t>
+            </w:r>
+            <w:proofErr w:type="spellEnd"/>
           </w:p>
         </w:tc>
         <w:tc>
@@ -11367,6 +11936,7 @@
                 <w:lang w:val="es-PE" w:eastAsia="es-PE"/>
               </w:rPr>
             </w:pPr>
+            <w:proofErr w:type="spellStart"/>
             <w:r>
               <w:rPr>
                 <w:rFonts w:eastAsia="Times New Roman" w:cs="Times New Roman"/>
@@ -11375,7 +11945,18 @@
                 <w:szCs w:val="22"/>
                 <w:lang w:val="es-PE" w:eastAsia="es-PE"/>
               </w:rPr>
-              <w:t>mié 21/10/15</w:t>
+              <w:t>mié</w:t>
+            </w:r>
+            <w:proofErr w:type="spellEnd"/>
+            <w:r>
+              <w:rPr>
+                <w:rFonts w:eastAsia="Times New Roman" w:cs="Times New Roman"/>
+                <w:b/>
+                <w:bCs/>
+                <w:szCs w:val="22"/>
+                <w:lang w:val="es-PE" w:eastAsia="es-PE"/>
+              </w:rPr>
+              <w:t xml:space="preserve"> 21/10/15</w:t>
             </w:r>
           </w:p>
         </w:tc>
@@ -11765,7 +12346,25 @@
                 <w:szCs w:val="22"/>
                 <w:lang w:val="es-PE" w:eastAsia="es-PE"/>
               </w:rPr>
-              <w:t xml:space="preserve">   Hacer bat que genere el paquete</w:t>
+              <w:t xml:space="preserve">   Hacer </w:t>
+            </w:r>
+            <w:proofErr w:type="spellStart"/>
+            <w:r>
+              <w:rPr>
+                <w:rFonts w:eastAsia="Times New Roman" w:cs="Times New Roman"/>
+                <w:szCs w:val="22"/>
+                <w:lang w:val="es-PE" w:eastAsia="es-PE"/>
+              </w:rPr>
+              <w:t>bat</w:t>
+            </w:r>
+            <w:proofErr w:type="spellEnd"/>
+            <w:r>
+              <w:rPr>
+                <w:rFonts w:eastAsia="Times New Roman" w:cs="Times New Roman"/>
+                <w:szCs w:val="22"/>
+                <w:lang w:val="es-PE" w:eastAsia="es-PE"/>
+              </w:rPr>
+              <w:t xml:space="preserve"> que genere el paquete</w:t>
             </w:r>
           </w:p>
         </w:tc>
@@ -11827,13 +12426,23 @@
                 <w:lang w:val="es-PE" w:eastAsia="es-PE"/>
               </w:rPr>
             </w:pPr>
-            <w:r>
-              <w:rPr>
-                <w:rFonts w:eastAsia="Times New Roman" w:cs="Times New Roman"/>
-                <w:szCs w:val="22"/>
-                <w:lang w:val="es-PE" w:eastAsia="es-PE"/>
-              </w:rPr>
-              <w:t>mié 07/10/15</w:t>
+            <w:proofErr w:type="spellStart"/>
+            <w:r>
+              <w:rPr>
+                <w:rFonts w:eastAsia="Times New Roman" w:cs="Times New Roman"/>
+                <w:szCs w:val="22"/>
+                <w:lang w:val="es-PE" w:eastAsia="es-PE"/>
+              </w:rPr>
+              <w:t>mié</w:t>
+            </w:r>
+            <w:proofErr w:type="spellEnd"/>
+            <w:r>
+              <w:rPr>
+                <w:rFonts w:eastAsia="Times New Roman" w:cs="Times New Roman"/>
+                <w:szCs w:val="22"/>
+                <w:lang w:val="es-PE" w:eastAsia="es-PE"/>
+              </w:rPr>
+              <w:t xml:space="preserve"> 07/10/15</w:t>
             </w:r>
           </w:p>
         </w:tc>
@@ -12024,13 +12633,23 @@
                 <w:lang w:val="es-PE" w:eastAsia="es-PE"/>
               </w:rPr>
             </w:pPr>
-            <w:r>
-              <w:rPr>
-                <w:rFonts w:eastAsia="Times New Roman" w:cs="Times New Roman"/>
-                <w:szCs w:val="22"/>
-                <w:lang w:val="es-PE" w:eastAsia="es-PE"/>
-              </w:rPr>
-              <w:t>mié 21/10/15</w:t>
+            <w:proofErr w:type="spellStart"/>
+            <w:r>
+              <w:rPr>
+                <w:rFonts w:eastAsia="Times New Roman" w:cs="Times New Roman"/>
+                <w:szCs w:val="22"/>
+                <w:lang w:val="es-PE" w:eastAsia="es-PE"/>
+              </w:rPr>
+              <w:t>mié</w:t>
+            </w:r>
+            <w:proofErr w:type="spellEnd"/>
+            <w:r>
+              <w:rPr>
+                <w:rFonts w:eastAsia="Times New Roman" w:cs="Times New Roman"/>
+                <w:szCs w:val="22"/>
+                <w:lang w:val="es-PE" w:eastAsia="es-PE"/>
+              </w:rPr>
+              <w:t xml:space="preserve"> 21/10/15</w:t>
             </w:r>
           </w:p>
         </w:tc>
@@ -12390,9 +13009,11 @@
             <w:pPr>
               <w:jc w:val="center"/>
             </w:pPr>
+            <w:proofErr w:type="spellStart"/>
             <w:r>
               <w:t>docx</w:t>
             </w:r>
+            <w:proofErr w:type="spellEnd"/>
           </w:p>
         </w:tc>
         <w:tc>
@@ -12470,9 +13091,11 @@
             <w:pPr>
               <w:jc w:val="center"/>
             </w:pPr>
+            <w:proofErr w:type="spellStart"/>
             <w:r>
               <w:t>mpp</w:t>
             </w:r>
+            <w:proofErr w:type="spellEnd"/>
           </w:p>
         </w:tc>
         <w:tc>
@@ -12512,7 +13135,7 @@
               <w:jc w:val="center"/>
             </w:pPr>
             <w:r>
-              <w:t>Plan de Gestión del proyecto</w:t>
+              <w:t>Plan de Gestión de Cambios</w:t>
             </w:r>
           </w:p>
         </w:tc>
@@ -12538,7 +13161,7 @@
               <w:jc w:val="center"/>
             </w:pPr>
             <w:r>
-              <w:t>Proyecto</w:t>
+              <w:t>Empresa</w:t>
             </w:r>
           </w:p>
         </w:tc>
@@ -12550,9 +13173,11 @@
             <w:pPr>
               <w:jc w:val="center"/>
             </w:pPr>
+            <w:proofErr w:type="spellStart"/>
             <w:r>
               <w:t>docx</w:t>
             </w:r>
+            <w:proofErr w:type="spellEnd"/>
           </w:p>
         </w:tc>
         <w:tc>
@@ -12564,7 +13189,7 @@
               <w:jc w:val="center"/>
             </w:pPr>
             <w:r>
-              <w:t>STU</w:t>
+              <w:t>--</w:t>
             </w:r>
           </w:p>
         </w:tc>
@@ -12592,10 +13217,7 @@
               <w:jc w:val="center"/>
             </w:pPr>
             <w:r>
-              <w:t xml:space="preserve">Cronograma del </w:t>
-            </w:r>
-            <w:r>
-              <w:t>plan de gestión del proyecto</w:t>
+              <w:t>Plan de Gestión del proyecto</w:t>
             </w:r>
           </w:p>
         </w:tc>
@@ -12633,9 +13255,11 @@
             <w:pPr>
               <w:jc w:val="center"/>
             </w:pPr>
-            <w:r>
-              <w:t>mpp</w:t>
-            </w:r>
+            <w:proofErr w:type="spellStart"/>
+            <w:r>
+              <w:t>docx</w:t>
+            </w:r>
+            <w:proofErr w:type="spellEnd"/>
           </w:p>
         </w:tc>
         <w:tc>
@@ -12675,7 +13299,10 @@
               <w:jc w:val="center"/>
             </w:pPr>
             <w:r>
-              <w:t xml:space="preserve">Documento de Negocio proyecto </w:t>
+              <w:t xml:space="preserve">Cronograma del </w:t>
+            </w:r>
+            <w:r>
+              <w:t>plan de gestión del proyecto</w:t>
             </w:r>
           </w:p>
         </w:tc>
@@ -12713,9 +13340,11 @@
             <w:pPr>
               <w:jc w:val="center"/>
             </w:pPr>
-            <w:r>
-              <w:t>docx</w:t>
-            </w:r>
+            <w:proofErr w:type="spellStart"/>
+            <w:r>
+              <w:t>mpp</w:t>
+            </w:r>
+            <w:proofErr w:type="spellEnd"/>
           </w:p>
         </w:tc>
         <w:tc>
@@ -12755,7 +13384,7 @@
               <w:jc w:val="center"/>
             </w:pPr>
             <w:r>
-              <w:t xml:space="preserve">Lista de requisitos proyecto </w:t>
+              <w:t xml:space="preserve">Documento de Negocio proyecto </w:t>
             </w:r>
           </w:p>
         </w:tc>
@@ -12768,7 +13397,7 @@
               <w:jc w:val="center"/>
             </w:pPr>
             <w:r>
-              <w:t xml:space="preserve">Evolución </w:t>
+              <w:t>Evolución</w:t>
             </w:r>
           </w:p>
         </w:tc>
@@ -12793,9 +13422,11 @@
             <w:pPr>
               <w:jc w:val="center"/>
             </w:pPr>
-            <w:r>
-              <w:t>xlsx</w:t>
-            </w:r>
+            <w:proofErr w:type="spellStart"/>
+            <w:r>
+              <w:t>docx</w:t>
+            </w:r>
+            <w:proofErr w:type="spellEnd"/>
           </w:p>
         </w:tc>
         <w:tc>
@@ -12835,7 +13466,7 @@
               <w:jc w:val="center"/>
             </w:pPr>
             <w:r>
-              <w:t xml:space="preserve">Documento de análisis proyecto </w:t>
+              <w:t xml:space="preserve">Lista de requisitos proyecto </w:t>
             </w:r>
           </w:p>
         </w:tc>
@@ -12848,7 +13479,7 @@
               <w:jc w:val="center"/>
             </w:pPr>
             <w:r>
-              <w:t>Evolución</w:t>
+              <w:t xml:space="preserve">Evolución </w:t>
             </w:r>
           </w:p>
         </w:tc>
@@ -12873,9 +13504,11 @@
             <w:pPr>
               <w:jc w:val="center"/>
             </w:pPr>
-            <w:r>
-              <w:t>docx</w:t>
-            </w:r>
+            <w:proofErr w:type="spellStart"/>
+            <w:r>
+              <w:t>xlsx</w:t>
+            </w:r>
+            <w:proofErr w:type="spellEnd"/>
           </w:p>
         </w:tc>
         <w:tc>
@@ -12915,7 +13548,7 @@
               <w:jc w:val="center"/>
             </w:pPr>
             <w:r>
-              <w:t xml:space="preserve">Documento de diseño proyecto </w:t>
+              <w:t xml:space="preserve">Documento de análisis proyecto </w:t>
             </w:r>
           </w:p>
         </w:tc>
@@ -12953,9 +13586,11 @@
             <w:pPr>
               <w:jc w:val="center"/>
             </w:pPr>
+            <w:proofErr w:type="spellStart"/>
             <w:r>
               <w:t>docx</w:t>
             </w:r>
+            <w:proofErr w:type="spellEnd"/>
           </w:p>
         </w:tc>
         <w:tc>
@@ -12995,7 +13630,7 @@
               <w:jc w:val="center"/>
             </w:pPr>
             <w:r>
-              <w:t>Documento de arquitectura</w:t>
+              <w:t xml:space="preserve">Documento de diseño proyecto </w:t>
             </w:r>
           </w:p>
         </w:tc>
@@ -13033,9 +13668,11 @@
             <w:pPr>
               <w:jc w:val="center"/>
             </w:pPr>
+            <w:proofErr w:type="spellStart"/>
             <w:r>
               <w:t>docx</w:t>
             </w:r>
+            <w:proofErr w:type="spellEnd"/>
           </w:p>
         </w:tc>
         <w:tc>
@@ -13075,7 +13712,7 @@
               <w:jc w:val="center"/>
             </w:pPr>
             <w:r>
-              <w:t>Plan de pruebas</w:t>
+              <w:t>Documento de arquitectura</w:t>
             </w:r>
           </w:p>
         </w:tc>
@@ -13113,9 +13750,11 @@
             <w:pPr>
               <w:jc w:val="center"/>
             </w:pPr>
+            <w:proofErr w:type="spellStart"/>
             <w:r>
               <w:t>docx</w:t>
             </w:r>
+            <w:proofErr w:type="spellEnd"/>
           </w:p>
         </w:tc>
         <w:tc>
@@ -13142,7 +13781,10 @@
               <w:jc w:val="center"/>
             </w:pPr>
             <w:r>
-              <w:t>11</w:t>
+              <w:t>1</w:t>
+            </w:r>
+            <w:r>
+              <w:t>1</w:t>
             </w:r>
           </w:p>
         </w:tc>
@@ -13155,7 +13797,7 @@
               <w:jc w:val="center"/>
             </w:pPr>
             <w:r>
-              <w:t>Base de datos de vehículos</w:t>
+              <w:t>Plan de pruebas</w:t>
             </w:r>
           </w:p>
         </w:tc>
@@ -13168,7 +13810,7 @@
               <w:jc w:val="center"/>
             </w:pPr>
             <w:r>
-              <w:t>Fuente</w:t>
+              <w:t>Evolución</w:t>
             </w:r>
           </w:p>
         </w:tc>
@@ -13181,7 +13823,7 @@
               <w:jc w:val="center"/>
             </w:pPr>
             <w:r>
-              <w:t>Proveedor</w:t>
+              <w:t>Proyecto</w:t>
             </w:r>
           </w:p>
         </w:tc>
@@ -13193,9 +13835,11 @@
             <w:pPr>
               <w:jc w:val="center"/>
             </w:pPr>
-            <w:r>
-              <w:t>sql</w:t>
-            </w:r>
+            <w:proofErr w:type="spellStart"/>
+            <w:r>
+              <w:t>docx</w:t>
+            </w:r>
+            <w:proofErr w:type="spellEnd"/>
           </w:p>
         </w:tc>
         <w:tc>
@@ -13222,7 +13866,10 @@
               <w:jc w:val="center"/>
             </w:pPr>
             <w:r>
-              <w:t>12</w:t>
+              <w:t>1</w:t>
+            </w:r>
+            <w:r>
+              <w:t>2</w:t>
             </w:r>
           </w:p>
         </w:tc>
@@ -13235,7 +13882,7 @@
               <w:jc w:val="center"/>
             </w:pPr>
             <w:r>
-              <w:t>Base de datos de placas</w:t>
+              <w:t>Base de datos de vehículos</w:t>
             </w:r>
           </w:p>
         </w:tc>
@@ -13273,9 +13920,11 @@
             <w:pPr>
               <w:jc w:val="center"/>
             </w:pPr>
+            <w:proofErr w:type="spellStart"/>
             <w:r>
               <w:t>sql</w:t>
             </w:r>
+            <w:proofErr w:type="spellEnd"/>
           </w:p>
         </w:tc>
         <w:tc>
@@ -13285,9 +13934,6 @@
           <w:p>
             <w:pPr>
               <w:jc w:val="center"/>
-              <w:rPr>
-                <w:u w:val="single"/>
-              </w:rPr>
             </w:pPr>
             <w:r>
               <w:t>STU</w:t>
@@ -13305,7 +13951,10 @@
               <w:jc w:val="center"/>
             </w:pPr>
             <w:r>
-              <w:t>13</w:t>
+              <w:t>1</w:t>
+            </w:r>
+            <w:r>
+              <w:t>3</w:t>
             </w:r>
           </w:p>
         </w:tc>
@@ -13318,7 +13967,7 @@
               <w:jc w:val="center"/>
             </w:pPr>
             <w:r>
-              <w:t>Manual de usuario</w:t>
+              <w:t>Base de datos de placas</w:t>
             </w:r>
           </w:p>
         </w:tc>
@@ -13331,7 +13980,7 @@
               <w:jc w:val="center"/>
             </w:pPr>
             <w:r>
-              <w:t>Evolución</w:t>
+              <w:t>Fuente</w:t>
             </w:r>
           </w:p>
         </w:tc>
@@ -13344,7 +13993,7 @@
               <w:jc w:val="center"/>
             </w:pPr>
             <w:r>
-              <w:t>Proyecto</w:t>
+              <w:t>Proveedor</w:t>
             </w:r>
           </w:p>
         </w:tc>
@@ -13356,9 +14005,11 @@
             <w:pPr>
               <w:jc w:val="center"/>
             </w:pPr>
-            <w:r>
-              <w:t>PDF</w:t>
-            </w:r>
+            <w:proofErr w:type="spellStart"/>
+            <w:r>
+              <w:t>sql</w:t>
+            </w:r>
+            <w:proofErr w:type="spellEnd"/>
           </w:p>
         </w:tc>
         <w:tc>
@@ -13368,6 +14019,9 @@
           <w:p>
             <w:pPr>
               <w:jc w:val="center"/>
+              <w:rPr>
+                <w:u w:val="single"/>
+              </w:rPr>
             </w:pPr>
             <w:r>
               <w:t>STU</w:t>
@@ -13385,7 +14039,10 @@
               <w:jc w:val="center"/>
             </w:pPr>
             <w:r>
-              <w:t>14</w:t>
+              <w:t>1</w:t>
+            </w:r>
+            <w:r>
+              <w:t>4</w:t>
             </w:r>
           </w:p>
         </w:tc>
@@ -13398,7 +14055,7 @@
               <w:jc w:val="center"/>
             </w:pPr>
             <w:r>
-              <w:t>Manual de instalación</w:t>
+              <w:t>Manual de usuario</w:t>
             </w:r>
           </w:p>
         </w:tc>
@@ -13465,7 +14122,10 @@
               <w:jc w:val="center"/>
             </w:pPr>
             <w:r>
-              <w:t>15</w:t>
+              <w:t>1</w:t>
+            </w:r>
+            <w:r>
+              <w:t>5</w:t>
             </w:r>
           </w:p>
         </w:tc>
@@ -13478,7 +14138,7 @@
               <w:jc w:val="center"/>
             </w:pPr>
             <w:r>
-              <w:t xml:space="preserve">Plan de Gestión del proyecto </w:t>
+              <w:t>Manual de instalación</w:t>
             </w:r>
           </w:p>
         </w:tc>
@@ -13517,7 +14177,7 @@
               <w:jc w:val="center"/>
             </w:pPr>
             <w:r>
-              <w:t>docx</w:t>
+              <w:t>PDF</w:t>
             </w:r>
           </w:p>
         </w:tc>
@@ -13530,10 +14190,7 @@
               <w:jc w:val="center"/>
             </w:pPr>
             <w:r>
-              <w:rPr>
-                <w:bCs/>
-              </w:rPr>
-              <w:t>SVA</w:t>
+              <w:t>STU</w:t>
             </w:r>
           </w:p>
         </w:tc>
@@ -13548,7 +14205,10 @@
               <w:jc w:val="center"/>
             </w:pPr>
             <w:r>
-              <w:t>16</w:t>
+              <w:t>1</w:t>
+            </w:r>
+            <w:r>
+              <w:t>6</w:t>
             </w:r>
           </w:p>
         </w:tc>
@@ -13561,7 +14221,7 @@
               <w:jc w:val="center"/>
             </w:pPr>
             <w:r>
-              <w:t>Cronograma del plan de gestión del proyecto STU</w:t>
+              <w:t xml:space="preserve">Plan de Gestión del proyecto </w:t>
             </w:r>
           </w:p>
         </w:tc>
@@ -13599,9 +14259,11 @@
             <w:pPr>
               <w:jc w:val="center"/>
             </w:pPr>
-            <w:r>
-              <w:t>mpp</w:t>
-            </w:r>
+            <w:proofErr w:type="spellStart"/>
+            <w:r>
+              <w:t>docx</w:t>
+            </w:r>
+            <w:proofErr w:type="spellEnd"/>
           </w:p>
         </w:tc>
         <w:tc>
@@ -13631,7 +14293,10 @@
               <w:jc w:val="center"/>
             </w:pPr>
             <w:r>
-              <w:t>17</w:t>
+              <w:t>1</w:t>
+            </w:r>
+            <w:r>
+              <w:t>7</w:t>
             </w:r>
           </w:p>
         </w:tc>
@@ -13644,7 +14309,7 @@
               <w:jc w:val="center"/>
             </w:pPr>
             <w:r>
-              <w:t xml:space="preserve">Documento de Negocio proyecto </w:t>
+              <w:t>Cronograma del plan de gestión del proyecto STU</w:t>
             </w:r>
           </w:p>
         </w:tc>
@@ -13682,9 +14347,11 @@
             <w:pPr>
               <w:jc w:val="center"/>
             </w:pPr>
-            <w:r>
-              <w:t>docx</w:t>
-            </w:r>
+            <w:proofErr w:type="spellStart"/>
+            <w:r>
+              <w:t>mpp</w:t>
+            </w:r>
+            <w:proofErr w:type="spellEnd"/>
           </w:p>
         </w:tc>
         <w:tc>
@@ -13714,7 +14381,10 @@
               <w:jc w:val="center"/>
             </w:pPr>
             <w:r>
-              <w:t>18</w:t>
+              <w:t>1</w:t>
+            </w:r>
+            <w:r>
+              <w:t>8</w:t>
             </w:r>
           </w:p>
         </w:tc>
@@ -13727,7 +14397,7 @@
               <w:jc w:val="center"/>
             </w:pPr>
             <w:r>
-              <w:t xml:space="preserve">Lista de requisitos proyecto </w:t>
+              <w:t xml:space="preserve">Documento de Negocio proyecto </w:t>
             </w:r>
           </w:p>
         </w:tc>
@@ -13740,7 +14410,7 @@
               <w:jc w:val="center"/>
             </w:pPr>
             <w:r>
-              <w:t xml:space="preserve">Evolución </w:t>
+              <w:t>Evolución</w:t>
             </w:r>
           </w:p>
         </w:tc>
@@ -13765,9 +14435,11 @@
             <w:pPr>
               <w:jc w:val="center"/>
             </w:pPr>
-            <w:r>
-              <w:t>xlsx</w:t>
-            </w:r>
+            <w:proofErr w:type="spellStart"/>
+            <w:r>
+              <w:t>docx</w:t>
+            </w:r>
+            <w:proofErr w:type="spellEnd"/>
           </w:p>
         </w:tc>
         <w:tc>
@@ -13797,7 +14469,10 @@
               <w:jc w:val="center"/>
             </w:pPr>
             <w:r>
-              <w:t>19</w:t>
+              <w:t>1</w:t>
+            </w:r>
+            <w:r>
+              <w:t>9</w:t>
             </w:r>
           </w:p>
         </w:tc>
@@ -13810,11 +14485,7 @@
               <w:jc w:val="center"/>
             </w:pPr>
             <w:r>
-              <w:t xml:space="preserve">Documento de análisis </w:t>
-            </w:r>
-            <w:r>
-              <w:lastRenderedPageBreak/>
-              <w:t xml:space="preserve">proyecto </w:t>
+              <w:t xml:space="preserve">Lista de requisitos proyecto </w:t>
             </w:r>
           </w:p>
         </w:tc>
@@ -13827,8 +14498,7 @@
               <w:jc w:val="center"/>
             </w:pPr>
             <w:r>
-              <w:lastRenderedPageBreak/>
-              <w:t>Evolución</w:t>
+              <w:t xml:space="preserve">Evolución </w:t>
             </w:r>
           </w:p>
         </w:tc>
@@ -13853,9 +14523,11 @@
             <w:pPr>
               <w:jc w:val="center"/>
             </w:pPr>
-            <w:r>
-              <w:t>docx</w:t>
-            </w:r>
+            <w:proofErr w:type="spellStart"/>
+            <w:r>
+              <w:t>xlsx</w:t>
+            </w:r>
+            <w:proofErr w:type="spellEnd"/>
           </w:p>
         </w:tc>
         <w:tc>
@@ -13899,7 +14571,7 @@
               <w:jc w:val="center"/>
             </w:pPr>
             <w:r>
-              <w:t>Documento de diseño proyecto</w:t>
+              <w:t xml:space="preserve">Documento de análisis proyecto </w:t>
             </w:r>
           </w:p>
         </w:tc>
@@ -13937,9 +14609,11 @@
             <w:pPr>
               <w:jc w:val="center"/>
             </w:pPr>
+            <w:proofErr w:type="spellStart"/>
             <w:r>
               <w:t>docx</w:t>
             </w:r>
+            <w:proofErr w:type="spellEnd"/>
           </w:p>
         </w:tc>
         <w:tc>
@@ -13969,7 +14643,10 @@
               <w:jc w:val="center"/>
             </w:pPr>
             <w:r>
-              <w:t>21</w:t>
+              <w:t>2</w:t>
+            </w:r>
+            <w:r>
+              <w:t>1</w:t>
             </w:r>
           </w:p>
         </w:tc>
@@ -13982,7 +14659,7 @@
               <w:jc w:val="center"/>
             </w:pPr>
             <w:r>
-              <w:t>Documento de arquitectura</w:t>
+              <w:t>Documento de diseño proyecto</w:t>
             </w:r>
           </w:p>
         </w:tc>
@@ -14020,9 +14697,11 @@
             <w:pPr>
               <w:jc w:val="center"/>
             </w:pPr>
+            <w:proofErr w:type="spellStart"/>
             <w:r>
               <w:t>docx</w:t>
             </w:r>
+            <w:proofErr w:type="spellEnd"/>
           </w:p>
         </w:tc>
         <w:tc>
@@ -14052,7 +14731,10 @@
               <w:jc w:val="center"/>
             </w:pPr>
             <w:r>
-              <w:t>22</w:t>
+              <w:t>2</w:t>
+            </w:r>
+            <w:r>
+              <w:t>2</w:t>
             </w:r>
           </w:p>
         </w:tc>
@@ -14065,7 +14747,7 @@
               <w:jc w:val="center"/>
             </w:pPr>
             <w:r>
-              <w:t>Plan de pruebas</w:t>
+              <w:t>Documento de arquitectura</w:t>
             </w:r>
           </w:p>
         </w:tc>
@@ -14103,9 +14785,11 @@
             <w:pPr>
               <w:jc w:val="center"/>
             </w:pPr>
+            <w:proofErr w:type="spellStart"/>
             <w:r>
               <w:t>docx</w:t>
             </w:r>
+            <w:proofErr w:type="spellEnd"/>
           </w:p>
         </w:tc>
         <w:tc>
@@ -14135,7 +14819,10 @@
               <w:jc w:val="center"/>
             </w:pPr>
             <w:r>
-              <w:t>25</w:t>
+              <w:t>2</w:t>
+            </w:r>
+            <w:r>
+              <w:t>3</w:t>
             </w:r>
           </w:p>
         </w:tc>
@@ -14148,7 +14835,7 @@
               <w:jc w:val="center"/>
             </w:pPr>
             <w:r>
-              <w:t>Manual de usuario</w:t>
+              <w:t>Plan de pruebas</w:t>
             </w:r>
           </w:p>
         </w:tc>
@@ -14186,9 +14873,11 @@
             <w:pPr>
               <w:jc w:val="center"/>
             </w:pPr>
-            <w:r>
-              <w:t>PDF</w:t>
-            </w:r>
+            <w:proofErr w:type="spellStart"/>
+            <w:r>
+              <w:t>docx</w:t>
+            </w:r>
+            <w:proofErr w:type="spellEnd"/>
           </w:p>
         </w:tc>
         <w:tc>
@@ -14218,7 +14907,96 @@
               <w:jc w:val="center"/>
             </w:pPr>
             <w:r>
-              <w:t>26</w:t>
+              <w:t>2</w:t>
+            </w:r>
+            <w:r>
+              <w:t>4</w:t>
+            </w:r>
+          </w:p>
+        </w:tc>
+        <w:tc>
+          <w:tcPr>
+            <w:tcW w:w="3070" w:type="dxa"/>
+          </w:tcPr>
+          <w:p>
+            <w:pPr>
+              <w:jc w:val="center"/>
+            </w:pPr>
+            <w:r>
+              <w:t>Manual de usuario</w:t>
+            </w:r>
+          </w:p>
+        </w:tc>
+        <w:tc>
+          <w:tcPr>
+            <w:tcW w:w="1985" w:type="dxa"/>
+          </w:tcPr>
+          <w:p>
+            <w:pPr>
+              <w:jc w:val="center"/>
+            </w:pPr>
+            <w:r>
+              <w:t>Evolución</w:t>
+            </w:r>
+          </w:p>
+        </w:tc>
+        <w:tc>
+          <w:tcPr>
+            <w:tcW w:w="1149" w:type="dxa"/>
+          </w:tcPr>
+          <w:p>
+            <w:pPr>
+              <w:jc w:val="center"/>
+            </w:pPr>
+            <w:r>
+              <w:t>Proyecto</w:t>
+            </w:r>
+          </w:p>
+        </w:tc>
+        <w:tc>
+          <w:tcPr>
+            <w:tcW w:w="1402" w:type="dxa"/>
+          </w:tcPr>
+          <w:p>
+            <w:pPr>
+              <w:jc w:val="center"/>
+            </w:pPr>
+            <w:r>
+              <w:t>PDF</w:t>
+            </w:r>
+          </w:p>
+        </w:tc>
+        <w:tc>
+          <w:tcPr>
+            <w:tcW w:w="1032" w:type="dxa"/>
+          </w:tcPr>
+          <w:p>
+            <w:pPr>
+              <w:jc w:val="center"/>
+            </w:pPr>
+            <w:r>
+              <w:rPr>
+                <w:bCs/>
+              </w:rPr>
+              <w:t>SVA</w:t>
+            </w:r>
+          </w:p>
+        </w:tc>
+      </w:tr>
+      <w:tr>
+        <w:tc>
+          <w:tcPr>
+            <w:tcW w:w="440" w:type="dxa"/>
+          </w:tcPr>
+          <w:p>
+            <w:pPr>
+              <w:jc w:val="center"/>
+            </w:pPr>
+            <w:r>
+              <w:t>2</w:t>
+            </w:r>
+            <w:r>
+              <w:t>5</w:t>
             </w:r>
           </w:p>
         </w:tc>
@@ -14597,6 +15375,53 @@
       </w:tr>
       <w:tr>
         <w:trPr>
+          <w:trHeight w:val="390"/>
+          <w:jc w:val="center"/>
+        </w:trPr>
+        <w:tc>
+          <w:tcPr>
+            <w:tcW w:w="457" w:type="dxa"/>
+          </w:tcPr>
+          <w:p>
+            <w:pPr>
+              <w:spacing w:line="360" w:lineRule="auto"/>
+            </w:pPr>
+            <w:r>
+              <w:t>2</w:t>
+            </w:r>
+          </w:p>
+        </w:tc>
+        <w:tc>
+          <w:tcPr>
+            <w:tcW w:w="1523" w:type="dxa"/>
+          </w:tcPr>
+          <w:p>
+            <w:pPr>
+              <w:spacing w:line="360" w:lineRule="auto"/>
+              <w:jc w:val="center"/>
+            </w:pPr>
+            <w:r>
+              <w:t>PGC</w:t>
+            </w:r>
+          </w:p>
+        </w:tc>
+        <w:tc>
+          <w:tcPr>
+            <w:tcW w:w="4819" w:type="dxa"/>
+          </w:tcPr>
+          <w:p>
+            <w:pPr>
+              <w:spacing w:line="360" w:lineRule="auto"/>
+              <w:jc w:val="center"/>
+            </w:pPr>
+            <w:r>
+              <w:t>Plan de Gestión de cambios</w:t>
+            </w:r>
+          </w:p>
+        </w:tc>
+      </w:tr>
+      <w:tr>
+        <w:trPr>
           <w:trHeight w:val="405"/>
           <w:jc w:val="center"/>
         </w:trPr>
@@ -14609,7 +15434,7 @@
               <w:spacing w:line="360" w:lineRule="auto"/>
             </w:pPr>
             <w:r>
-              <w:t>2</w:t>
+              <w:t>3</w:t>
             </w:r>
           </w:p>
         </w:tc>
@@ -14656,7 +15481,7 @@
               <w:spacing w:line="360" w:lineRule="auto"/>
             </w:pPr>
             <w:r>
-              <w:t>3</w:t>
+              <w:t>4</w:t>
             </w:r>
           </w:p>
         </w:tc>
@@ -14703,7 +15528,7 @@
               <w:spacing w:line="360" w:lineRule="auto"/>
             </w:pPr>
             <w:r>
-              <w:t>4</w:t>
+              <w:t>5</w:t>
             </w:r>
           </w:p>
         </w:tc>
@@ -14750,7 +15575,7 @@
               <w:spacing w:line="360" w:lineRule="auto"/>
             </w:pPr>
             <w:r>
-              <w:t>5</w:t>
+              <w:t>6</w:t>
             </w:r>
           </w:p>
         </w:tc>
@@ -14797,7 +15622,7 @@
               <w:spacing w:line="360" w:lineRule="auto"/>
             </w:pPr>
             <w:r>
-              <w:t>6</w:t>
+              <w:t>7</w:t>
             </w:r>
           </w:p>
         </w:tc>
@@ -14844,7 +15669,7 @@
               <w:spacing w:line="360" w:lineRule="auto"/>
             </w:pPr>
             <w:r>
-              <w:t>7</w:t>
+              <w:t>8</w:t>
             </w:r>
           </w:p>
         </w:tc>
@@ -14891,7 +15716,7 @@
               <w:spacing w:line="360" w:lineRule="auto"/>
             </w:pPr>
             <w:r>
-              <w:t>8</w:t>
+              <w:t>9</w:t>
             </w:r>
           </w:p>
         </w:tc>
@@ -14944,7 +15769,7 @@
               <w:spacing w:line="360" w:lineRule="auto"/>
             </w:pPr>
             <w:r>
-              <w:t>9</w:t>
+              <w:t>10</w:t>
             </w:r>
           </w:p>
         </w:tc>
@@ -14994,7 +15819,10 @@
               <w:spacing w:line="360" w:lineRule="auto"/>
             </w:pPr>
             <w:r>
-              <w:t>10</w:t>
+              <w:t>1</w:t>
+            </w:r>
+            <w:r>
+              <w:t>1</w:t>
             </w:r>
           </w:p>
         </w:tc>
@@ -15041,7 +15869,10 @@
               <w:spacing w:line="360" w:lineRule="auto"/>
             </w:pPr>
             <w:r>
-              <w:t>11</w:t>
+              <w:t>1</w:t>
+            </w:r>
+            <w:r>
+              <w:t>2</w:t>
             </w:r>
           </w:p>
         </w:tc>
@@ -15088,7 +15919,11 @@
               <w:spacing w:line="360" w:lineRule="auto"/>
             </w:pPr>
             <w:r>
-              <w:t>12</w:t>
+              <w:lastRenderedPageBreak/>
+              <w:t>1</w:t>
+            </w:r>
+            <w:r>
+              <w:t>3</w:t>
             </w:r>
           </w:p>
         </w:tc>
@@ -15135,7 +15970,10 @@
               <w:spacing w:line="360" w:lineRule="auto"/>
             </w:pPr>
             <w:r>
-              <w:t>13</w:t>
+              <w:t>1</w:t>
+            </w:r>
+            <w:r>
+              <w:t>4</w:t>
             </w:r>
           </w:p>
         </w:tc>
@@ -15182,8 +16020,10 @@
               <w:spacing w:line="360" w:lineRule="auto"/>
             </w:pPr>
             <w:r>
-              <w:lastRenderedPageBreak/>
-              <w:t>14</w:t>
+              <w:t>1</w:t>
+            </w:r>
+            <w:r>
+              <w:t>5</w:t>
             </w:r>
           </w:p>
         </w:tc>
@@ -15230,7 +16070,10 @@
               <w:spacing w:line="360" w:lineRule="auto"/>
             </w:pPr>
             <w:r>
-              <w:t>15</w:t>
+              <w:t>1</w:t>
+            </w:r>
+            <w:r>
+              <w:t>6</w:t>
             </w:r>
           </w:p>
         </w:tc>
@@ -15817,7 +16660,6 @@
           <w:sz w:val="28"/>
           <w:lang w:val="es-PE" w:eastAsia="es-PE"/>
         </w:rPr>
-        <w:lastRenderedPageBreak/>
         <mc:AlternateContent>
           <mc:Choice Requires="wps">
             <w:drawing>
@@ -15976,13 +16818,7 @@
                               <w:jc w:val="center"/>
                             </w:pPr>
                             <w:r>
-                              <w:t xml:space="preserve">Repositorio de </w:t>
-                            </w:r>
-                            <w:r>
-                              <w:t>Soft</w:t>
-                            </w:r>
-                            <w:r>
-                              <w:t>ware</w:t>
+                              <w:t>Repositorio de Software</w:t>
                             </w:r>
                           </w:p>
                           <w:p/>
@@ -16016,13 +16852,7 @@
                         <w:jc w:val="center"/>
                       </w:pPr>
                       <w:r>
-                        <w:t xml:space="preserve">Repositorio de </w:t>
-                      </w:r>
-                      <w:r>
-                        <w:t>Soft</w:t>
-                      </w:r>
-                      <w:r>
-                        <w:t>ware</w:t>
+                        <w:t>Repositorio de Software</w:t>
                       </w:r>
                     </w:p>
                     <w:p/>
@@ -16094,10 +16924,7 @@
                               <w:jc w:val="center"/>
                             </w:pPr>
                             <w:r>
-                              <w:t>L</w:t>
-                            </w:r>
-                            <w:r>
-                              <w:t>ibrerías General</w:t>
+                              <w:t>Librerías General</w:t>
                             </w:r>
                           </w:p>
                           <w:p>
@@ -16135,10 +16962,7 @@
                         <w:jc w:val="center"/>
                       </w:pPr>
                       <w:r>
-                        <w:t>L</w:t>
-                      </w:r>
-                      <w:r>
-                        <w:t>ibrerías General</w:t>
+                        <w:t>Librerías General</w:t>
                       </w:r>
                     </w:p>
                     <w:p>
@@ -16353,7 +17177,7 @@
           </mc:Choice>
           <mc:Fallback>
             <w:pict>
-              <v:line w14:anchorId="3C267484" id="Conector recto 27" o:spid="_x0000_s1026" style="position:absolute;z-index:251717632;visibility:visible;mso-wrap-style:square;mso-width-percent:0;mso-height-percent:0;mso-wrap-distance-left:9pt;mso-wrap-distance-top:0;mso-wrap-distance-right:9pt;mso-wrap-distance-bottom:0;mso-position-horizontal:absolute;mso-position-horizontal-relative:text;mso-position-vertical:absolute;mso-position-vertical-relative:text;mso-width-percent:0;mso-height-percent:0;mso-width-relative:margin;mso-height-relative:margin" from="202.95pt,30.6pt" to="202.95pt,61.15pt" o:gfxdata="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" strokecolor="#4579b8 [3044]"/>
+              <v:line w14:anchorId="49115F0F" id="Conector recto 27" o:spid="_x0000_s1026" style="position:absolute;z-index:251717632;visibility:visible;mso-wrap-style:square;mso-width-percent:0;mso-height-percent:0;mso-wrap-distance-left:9pt;mso-wrap-distance-top:0;mso-wrap-distance-right:9pt;mso-wrap-distance-bottom:0;mso-position-horizontal:absolute;mso-position-horizontal-relative:text;mso-position-vertical:absolute;mso-position-vertical-relative:text;mso-width-percent:0;mso-height-percent:0;mso-width-relative:margin;mso-height-relative:margin" from="202.95pt,30.6pt" to="202.95pt,61.15pt" o:gfxdata="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" strokecolor="#4579b8 [3044]"/>
             </w:pict>
           </mc:Fallback>
         </mc:AlternateContent>
@@ -16446,7 +17270,7 @@
           </mc:Choice>
           <mc:Fallback>
             <w:pict>
-              <v:line w14:anchorId="0EEA6CD2" id="Conector recto 31" o:spid="_x0000_s1026" style="position:absolute;z-index:251734016;visibility:visible;mso-wrap-style:square;mso-width-percent:0;mso-height-percent:0;mso-wrap-distance-left:9pt;mso-wrap-distance-top:0;mso-wrap-distance-right:9pt;mso-wrap-distance-bottom:0;mso-position-horizontal:absolute;mso-position-horizontal-relative:text;mso-position-vertical:absolute;mso-position-vertical-relative:text;mso-width-percent:0;mso-height-percent:0;mso-width-relative:margin;mso-height-relative:margin" from="203.65pt,18.05pt" to="203.65pt,31.65pt" o:gfxdata="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" strokecolor="#4579b8 [3044]"/>
+              <v:line w14:anchorId="1D71C8EF" id="Conector recto 31" o:spid="_x0000_s1026" style="position:absolute;z-index:251734016;visibility:visible;mso-wrap-style:square;mso-width-percent:0;mso-height-percent:0;mso-wrap-distance-left:9pt;mso-wrap-distance-top:0;mso-wrap-distance-right:9pt;mso-wrap-distance-bottom:0;mso-position-horizontal:absolute;mso-position-horizontal-relative:text;mso-position-vertical:absolute;mso-position-vertical-relative:text;mso-width-percent:0;mso-height-percent:0;mso-width-relative:margin;mso-height-relative:margin" from="203.65pt,18.05pt" to="203.65pt,31.65pt" o:gfxdata="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" strokecolor="#4579b8 [3044]"/>
             </w:pict>
           </mc:Fallback>
         </mc:AlternateContent>
@@ -16511,7 +17335,7 @@
           </mc:Choice>
           <mc:Fallback>
             <w:pict>
-              <v:line w14:anchorId="6E2508C2" id="Conector recto 30" o:spid="_x0000_s1026" style="position:absolute;z-index:251729920;visibility:visible;mso-wrap-style:square;mso-wrap-distance-left:9pt;mso-wrap-distance-top:0;mso-wrap-distance-right:9pt;mso-wrap-distance-bottom:0;mso-position-horizontal:absolute;mso-position-horizontal-relative:text;mso-position-vertical:absolute;mso-position-vertical-relative:text" from="325.2pt,33pt" to="325.9pt,49.95pt" o:gfxdata="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" strokecolor="#4579b8 [3044]"/>
+              <v:line w14:anchorId="2A6BA66E" id="Conector recto 30" o:spid="_x0000_s1026" style="position:absolute;z-index:251729920;visibility:visible;mso-wrap-style:square;mso-wrap-distance-left:9pt;mso-wrap-distance-top:0;mso-wrap-distance-right:9pt;mso-wrap-distance-bottom:0;mso-position-horizontal:absolute;mso-position-horizontal-relative:text;mso-position-vertical:absolute;mso-position-vertical-relative:text" from="325.2pt,33pt" to="325.9pt,49.95pt" o:gfxdata="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" strokecolor="#4579b8 [3044]"/>
             </w:pict>
           </mc:Fallback>
         </mc:AlternateContent>
@@ -16576,7 +17400,7 @@
           </mc:Choice>
           <mc:Fallback>
             <w:pict>
-              <v:line w14:anchorId="1F47700F" id="Conector recto 29" o:spid="_x0000_s1026" style="position:absolute;z-index:251725824;visibility:visible;mso-wrap-style:square;mso-wrap-distance-left:9pt;mso-wrap-distance-top:0;mso-wrap-distance-right:9pt;mso-wrap-distance-bottom:0;mso-position-horizontal:absolute;mso-position-horizontal-relative:text;mso-position-vertical:absolute;mso-position-vertical-relative:text" from="74.55pt,31.65pt" to="74.55pt,50pt" o:gfxdata="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" strokecolor="#4579b8 [3044]"/>
+              <v:line w14:anchorId="0B5DF2EA" id="Conector recto 29" o:spid="_x0000_s1026" style="position:absolute;z-index:251725824;visibility:visible;mso-wrap-style:square;mso-wrap-distance-left:9pt;mso-wrap-distance-top:0;mso-wrap-distance-right:9pt;mso-wrap-distance-bottom:0;mso-position-horizontal:absolute;mso-position-horizontal-relative:text;mso-position-vertical:absolute;mso-position-vertical-relative:text" from="74.55pt,31.65pt" to="74.55pt,50pt" o:gfxdata="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" strokecolor="#4579b8 [3044]"/>
             </w:pict>
           </mc:Fallback>
         </mc:AlternateContent>
@@ -16641,7 +17465,7 @@
           </mc:Choice>
           <mc:Fallback>
             <w:pict>
-              <v:line w14:anchorId="444AE2A9" id="Conector recto 28" o:spid="_x0000_s1026" style="position:absolute;z-index:251721728;visibility:visible;mso-wrap-style:square;mso-wrap-distance-left:9pt;mso-wrap-distance-top:0;mso-wrap-distance-right:9pt;mso-wrap-distance-bottom:0;mso-position-horizontal:absolute;mso-position-horizontal-relative:text;mso-position-vertical:absolute;mso-position-vertical-relative:text" from="74.55pt,31.65pt" to="324.5pt,33pt" o:gfxdata="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" strokecolor="#4579b8 [3044]"/>
+              <v:line w14:anchorId="73B2752F" id="Conector recto 28" o:spid="_x0000_s1026" style="position:absolute;z-index:251721728;visibility:visible;mso-wrap-style:square;mso-wrap-distance-left:9pt;mso-wrap-distance-top:0;mso-wrap-distance-right:9pt;mso-wrap-distance-bottom:0;mso-position-horizontal:absolute;mso-position-horizontal-relative:text;mso-position-vertical:absolute;mso-position-vertical-relative:text" from="74.55pt,31.65pt" to="324.5pt,33pt" o:gfxdata="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" strokecolor="#4579b8 [3044]"/>
             </w:pict>
           </mc:Fallback>
         </mc:AlternateContent>
@@ -16728,7 +17552,7 @@
           </mc:Choice>
           <mc:Fallback>
             <w:pict>
-              <v:line w14:anchorId="61228A7E" id="Conector recto 35" o:spid="_x0000_s1026" style="position:absolute;z-index:252248576;visibility:visible;mso-wrap-style:square;mso-wrap-distance-left:9pt;mso-wrap-distance-top:0;mso-wrap-distance-right:9pt;mso-wrap-distance-bottom:0;mso-position-horizontal:absolute;mso-position-horizontal-relative:text;mso-position-vertical:absolute;mso-position-vertical-relative:text" from="152.75pt,7.35pt" to="152.75pt,21.05pt" o:gfxdata="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" strokecolor="#4579b8 [3044]"/>
+              <v:line w14:anchorId="24F23331" id="Conector recto 35" o:spid="_x0000_s1026" style="position:absolute;z-index:252248576;visibility:visible;mso-wrap-style:square;mso-wrap-distance-left:9pt;mso-wrap-distance-top:0;mso-wrap-distance-right:9pt;mso-wrap-distance-bottom:0;mso-position-horizontal:absolute;mso-position-horizontal-relative:text;mso-position-vertical:absolute;mso-position-vertical-relative:text" from="152.75pt,7.35pt" to="152.75pt,21.05pt" o:gfxdata="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" strokecolor="#4579b8 [3044]"/>
             </w:pict>
           </mc:Fallback>
         </mc:AlternateContent>
@@ -16793,7 +17617,7 @@
           </mc:Choice>
           <mc:Fallback>
             <w:pict>
-              <v:line w14:anchorId="5D9F252F" id="Conector recto 34" o:spid="_x0000_s1026" style="position:absolute;z-index:252247552;visibility:visible;mso-wrap-style:square;mso-wrap-distance-left:9pt;mso-wrap-distance-top:0;mso-wrap-distance-right:9pt;mso-wrap-distance-bottom:0;mso-position-horizontal:absolute;mso-position-horizontal-relative:text;mso-position-vertical:absolute;mso-position-vertical-relative:text" from="248.5pt,19.7pt" to="249.25pt,39.4pt" o:gfxdata="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" strokecolor="#4579b8 [3044]"/>
+              <v:line w14:anchorId="67A9B2E7" id="Conector recto 34" o:spid="_x0000_s1026" style="position:absolute;z-index:252247552;visibility:visible;mso-wrap-style:square;mso-wrap-distance-left:9pt;mso-wrap-distance-top:0;mso-wrap-distance-right:9pt;mso-wrap-distance-bottom:0;mso-position-horizontal:absolute;mso-position-horizontal-relative:text;mso-position-vertical:absolute;mso-position-vertical-relative:text" from="248.5pt,19.7pt" to="249.25pt,39.4pt" o:gfxdata="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" strokecolor="#4579b8 [3044]"/>
             </w:pict>
           </mc:Fallback>
         </mc:AlternateContent>
@@ -16858,7 +17682,7 @@
           </mc:Choice>
           <mc:Fallback>
             <w:pict>
-              <v:line w14:anchorId="5E832F23" id="Conector recto 33" o:spid="_x0000_s1026" style="position:absolute;z-index:252246528;visibility:visible;mso-wrap-style:square;mso-wrap-distance-left:9pt;mso-wrap-distance-top:0;mso-wrap-distance-right:9pt;mso-wrap-distance-bottom:0;mso-position-horizontal:absolute;mso-position-horizontal-relative:text;mso-position-vertical:absolute;mso-position-vertical-relative:text" from="42.05pt,20.4pt" to="42.05pt,40.8pt" o:gfxdata="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" strokecolor="#4579b8 [3044]"/>
+              <v:line w14:anchorId="1734B22A" id="Conector recto 33" o:spid="_x0000_s1026" style="position:absolute;z-index:252246528;visibility:visible;mso-wrap-style:square;mso-wrap-distance-left:9pt;mso-wrap-distance-top:0;mso-wrap-distance-right:9pt;mso-wrap-distance-bottom:0;mso-position-horizontal:absolute;mso-position-horizontal-relative:text;mso-position-vertical:absolute;mso-position-vertical-relative:text" from="42.05pt,20.4pt" to="42.05pt,40.8pt" o:gfxdata="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" strokecolor="#4579b8 [3044]"/>
             </w:pict>
           </mc:Fallback>
         </mc:AlternateContent>
@@ -16929,7 +17753,7 @@
           </mc:Choice>
           <mc:Fallback>
             <w:pict>
-              <v:line w14:anchorId="67333E72" id="Conector recto 32" o:spid="_x0000_s1026" style="position:absolute;z-index:251740160;visibility:visible;mso-wrap-style:square;mso-width-percent:0;mso-height-percent:0;mso-wrap-distance-left:9pt;mso-wrap-distance-top:0;mso-wrap-distance-right:9pt;mso-wrap-distance-bottom:0;mso-position-horizontal:absolute;mso-position-horizontal-relative:text;mso-position-vertical:absolute;mso-position-vertical-relative:text;mso-width-percent:0;mso-height-percent:0;mso-width-relative:margin;mso-height-relative:margin" from="42.7pt,20.35pt" to="248.5pt,20.35pt" o:gfxdata="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" strokecolor="#4579b8 [3044]"/>
+              <v:line w14:anchorId="584E52C2" id="Conector recto 32" o:spid="_x0000_s1026" style="position:absolute;z-index:251740160;visibility:visible;mso-wrap-style:square;mso-width-percent:0;mso-height-percent:0;mso-wrap-distance-left:9pt;mso-wrap-distance-top:0;mso-wrap-distance-right:9pt;mso-wrap-distance-bottom:0;mso-position-horizontal:absolute;mso-position-horizontal-relative:text;mso-position-vertical:absolute;mso-position-vertical-relative:text;mso-width-percent:0;mso-height-percent:0;mso-width-relative:margin;mso-height-relative:margin" from="42.7pt,20.35pt" to="248.5pt,20.35pt" o:gfxdata="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" strokecolor="#4579b8 [3044]"/>
             </w:pict>
           </mc:Fallback>
         </mc:AlternateContent>
@@ -17330,6 +18154,7 @@
         <w:spacing w:line="360" w:lineRule="auto"/>
       </w:pPr>
       <w:r>
+        <w:lastRenderedPageBreak/>
         <w:t>Línea base de integración y pruebas</w:t>
       </w:r>
     </w:p>
@@ -17356,7 +18181,6 @@
         <w:spacing w:line="360" w:lineRule="auto"/>
       </w:pPr>
       <w:r>
-        <w:lastRenderedPageBreak/>
         <w:t>Accesos</w:t>
       </w:r>
     </w:p>
@@ -17912,6 +18736,7 @@
               <w:pStyle w:val="Sinespaciado"/>
             </w:pPr>
             <w:r>
+              <w:lastRenderedPageBreak/>
               <w:t>Desarrolladores</w:t>
             </w:r>
           </w:p>
@@ -17968,7 +18793,6 @@
         <w:rPr>
           <w:b/>
         </w:rPr>
-        <w:lastRenderedPageBreak/>
         <w:t>4</w:t>
       </w:r>
       <w:r>
@@ -18290,8 +19114,6 @@
           <w:b/>
         </w:rPr>
       </w:pPr>
-      <w:bookmarkStart w:id="17" w:name="_GoBack"/>
-      <w:bookmarkEnd w:id="17"/>
     </w:p>
     <w:p>
       <w:pPr>
@@ -18414,6 +19236,7 @@
         <w:spacing w:line="360" w:lineRule="auto"/>
       </w:pPr>
       <w:r>
+        <w:lastRenderedPageBreak/>
         <w:t>Código y documentación de los subsistemas, componentes, módulos aprobados.</w:t>
       </w:r>
     </w:p>
@@ -18453,7 +19276,6 @@
         <w:spacing w:line="360" w:lineRule="auto"/>
       </w:pPr>
       <w:r>
-        <w:lastRenderedPageBreak/>
         <w:t>Accesos</w:t>
       </w:r>
     </w:p>
@@ -18699,9 +19521,102 @@
     </w:tbl>
     <w:p>
       <w:pPr>
+        <w:spacing w:after="0" w:line="360" w:lineRule="auto"/>
+        <w:ind w:left="720"/>
+        <w:rPr>
+          <w:b/>
+        </w:rPr>
+      </w:pPr>
+    </w:p>
+    <w:p>
+      <w:pPr>
+        <w:spacing w:after="0" w:line="360" w:lineRule="auto"/>
+        <w:ind w:left="720"/>
+        <w:rPr>
+          <w:b/>
+        </w:rPr>
+      </w:pPr>
+    </w:p>
+    <w:p>
+      <w:pPr>
+        <w:spacing w:line="360" w:lineRule="auto"/>
+        <w:ind w:left="709"/>
+        <w:rPr>
+          <w:rFonts w:ascii="Times New Roman" w:hAnsi="Times New Roman" w:cs="Times New Roman"/>
+          <w:b/>
+          <w:sz w:val="28"/>
+        </w:rPr>
+      </w:pPr>
+      <w:r>
+        <w:rPr>
+          <w:rFonts w:ascii="Times New Roman" w:hAnsi="Times New Roman" w:cs="Times New Roman"/>
+          <w:b/>
+          <w:sz w:val="28"/>
+        </w:rPr>
+        <w:t>4.</w:t>
+      </w:r>
+      <w:r>
+        <w:rPr>
+          <w:rFonts w:ascii="Times New Roman" w:hAnsi="Times New Roman" w:cs="Times New Roman"/>
+          <w:b/>
+          <w:sz w:val="28"/>
+        </w:rPr>
+        <w:t>3</w:t>
+      </w:r>
+      <w:r>
+        <w:rPr>
+          <w:rFonts w:ascii="Times New Roman" w:hAnsi="Times New Roman" w:cs="Times New Roman"/>
+          <w:b/>
+          <w:sz w:val="28"/>
+        </w:rPr>
+        <w:t xml:space="preserve">. </w:t>
+      </w:r>
+      <w:r>
+        <w:rPr>
+          <w:rFonts w:ascii="Times New Roman" w:hAnsi="Times New Roman" w:cs="Times New Roman"/>
+          <w:b/>
+          <w:sz w:val="28"/>
+        </w:rPr>
+        <w:t>Control de Cambios</w:t>
+      </w:r>
+    </w:p>
+    <w:p>
+      <w:pPr>
+        <w:spacing w:line="360" w:lineRule="auto"/>
+        <w:ind w:left="720"/>
+      </w:pPr>
+      <w:r>
+        <w:t xml:space="preserve">Para controlar los cambios que se requieren tenemos un Plan de </w:t>
+      </w:r>
+      <w:r>
+        <w:t>Gestión</w:t>
+      </w:r>
+      <w:r>
+        <w:t xml:space="preserve"> de Cambios que presentamos en el siguiente documento:</w:t>
+      </w:r>
+      <w:bookmarkStart w:id="17" w:name="_GoBack"/>
+      <w:bookmarkEnd w:id="17"/>
+    </w:p>
+    <w:p>
+      <w:pPr>
         <w:pStyle w:val="Prrafodelista"/>
+        <w:numPr>
+          <w:ilvl w:val="0"/>
+          <w:numId w:val="7"/>
+        </w:numPr>
         <w:spacing w:line="360" w:lineRule="auto"/>
-        <w:ind w:left="1440"/>
+        <w:ind w:left="1560"/>
+      </w:pPr>
+      <w:r>
+        <w:t>PGC</w:t>
+      </w:r>
+      <w:r>
+        <w:t>.docx</w:t>
+      </w:r>
+    </w:p>
+    <w:p>
+      <w:pPr>
+        <w:spacing w:line="360" w:lineRule="auto"/>
       </w:pPr>
     </w:p>
     <w:sectPr>
@@ -18847,7 +19762,7 @@
               <w:noProof/>
               <w:color w:val="auto"/>
             </w:rPr>
-            <w:t>15</w:t>
+            <w:t>14</w:t>
           </w:r>
           <w:r>
             <w:rPr>
@@ -19110,7 +20025,7 @@
         </mc:Choice>
         <mc:Fallback>
           <w:pict>
-            <v:line w14:anchorId="38249C4B" id="Conector recto 3" o:spid="_x0000_s1026" style="position:absolute;flip:y;z-index:251659264;visibility:visible;mso-wrap-style:square;mso-width-percent:0;mso-height-percent:0;mso-wrap-distance-left:9pt;mso-wrap-distance-top:0;mso-wrap-distance-right:9pt;mso-wrap-distance-bottom:0;mso-position-horizontal:absolute;mso-position-horizontal-relative:text;mso-position-vertical:absolute;mso-position-vertical-relative:text;mso-width-percent:0;mso-height-percent:0;mso-width-relative:margin;mso-height-relative:margin" from="-25.05pt,-.85pt" to="448.2pt,-.85pt" o:gfxdata="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" strokecolor="black [3040]" strokeweight="1.5pt"/>
+            <v:line w14:anchorId="383FE157" id="Conector recto 3" o:spid="_x0000_s1026" style="position:absolute;flip:y;z-index:251659264;visibility:visible;mso-wrap-style:square;mso-width-percent:0;mso-height-percent:0;mso-wrap-distance-left:9pt;mso-wrap-distance-top:0;mso-wrap-distance-right:9pt;mso-wrap-distance-bottom:0;mso-position-horizontal:absolute;mso-position-horizontal-relative:text;mso-position-vertical:absolute;mso-position-vertical-relative:text;mso-width-percent:0;mso-height-percent:0;mso-width-relative:margin;mso-height-relative:margin" from="-25.05pt,-.85pt" to="448.2pt,-.85pt" o:gfxdata="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" strokecolor="black [3040]" strokeweight="1.5pt"/>
           </w:pict>
         </mc:Fallback>
       </mc:AlternateContent>
@@ -22999,7 +23914,7 @@
 </file>
 
 <file path=customXml/itemProps1.xml><?xml version="1.0" encoding="utf-8"?>
-<ds:datastoreItem xmlns:ds="http://schemas.openxmlformats.org/officeDocument/2006/customXml" ds:itemID="{9B232AE2-867C-40C0-B817-38B8802FE4CC}">
+<ds:datastoreItem xmlns:ds="http://schemas.openxmlformats.org/officeDocument/2006/customXml" ds:itemID="{AE90E27A-DB85-4C2E-9A6F-0B6CA0713E31}">
   <ds:schemaRefs>
     <ds:schemaRef ds:uri="http://schemas.openxmlformats.org/officeDocument/2006/bibliography"/>
   </ds:schemaRefs>

</xml_diff>